<commit_message>
BV_VIP-59: Updated description of compile scripts in UVVM Essential Mechanisms after restructure of compile scripts
</commit_message>
<xml_diff>
--- a/uvvm_vvc_framework/doc/internal_UVVM_Essential_Mechanisms.docx
+++ b/uvvm_vvc_framework/doc/internal_UVVM_Essential_Mechanisms.docx
@@ -1065,9 +1065,7 @@
         <w:lastRenderedPageBreak/>
         <w:t>Libraries</w:t>
       </w:r>
-      <w:bookmarkStart w:id="1" w:name="_GoBack"/>
       <w:bookmarkEnd w:id="0"/>
-      <w:bookmarkEnd w:id="1"/>
     </w:p>
     <w:p>
       <w:pPr>
@@ -1650,11 +1648,11 @@
       <w:pPr>
         <w:pStyle w:val="Heading1"/>
       </w:pPr>
-      <w:bookmarkStart w:id="2" w:name="_Toc518564152"/>
+      <w:bookmarkStart w:id="1" w:name="_Toc518564152"/>
       <w:r>
         <w:t>UVVM Initialization</w:t>
       </w:r>
-      <w:bookmarkEnd w:id="2"/>
+      <w:bookmarkEnd w:id="1"/>
     </w:p>
     <w:p>
       <w:pPr>
@@ -2572,7 +2570,7 @@
       <w:pPr>
         <w:pStyle w:val="Heading1"/>
       </w:pPr>
-      <w:bookmarkStart w:id="3" w:name="_Toc518564153"/>
+      <w:bookmarkStart w:id="2" w:name="_Toc518564153"/>
       <w:r>
         <w:lastRenderedPageBreak/>
         <w:t xml:space="preserve">UVVM </w:t>
@@ -2583,7 +2581,7 @@
       <w:r>
         <w:t>Shared Variables</w:t>
       </w:r>
-      <w:bookmarkEnd w:id="3"/>
+      <w:bookmarkEnd w:id="2"/>
     </w:p>
     <w:p>
       <w:pPr>
@@ -2705,7 +2703,7 @@
                 <w:szCs w:val="18"/>
               </w:rPr>
             </w:pPr>
-            <w:bookmarkStart w:id="4" w:name="_Hlk507570430"/>
+            <w:bookmarkStart w:id="3" w:name="_Hlk507570430"/>
             <w:r>
               <w:rPr>
                 <w:b/>
@@ -3573,7 +3571,15 @@
                 <w:rFonts w:ascii="Courier New" w:hAnsi="Courier New" w:cs="Courier New"/>
                 <w:sz w:val="14"/>
               </w:rPr>
-              <w:t>shared_uart_vvc_config</w:t>
+              <w:t>shared_uart_vvc_</w:t>
+            </w:r>
+            <w:proofErr w:type="gramStart"/>
+            <w:r>
+              <w:rPr>
+                <w:rFonts w:ascii="Courier New" w:hAnsi="Courier New" w:cs="Courier New"/>
+                <w:sz w:val="14"/>
+              </w:rPr>
+              <w:t>config</w:t>
             </w:r>
             <w:proofErr w:type="spellEnd"/>
             <w:r>
@@ -3581,15 +3587,15 @@
                 <w:rFonts w:ascii="Courier New" w:hAnsi="Courier New" w:cs="Courier New"/>
                 <w:sz w:val="14"/>
               </w:rPr>
-              <w:t>(RX,1</w:t>
-            </w:r>
-            <w:proofErr w:type="gramStart"/>
+              <w:t>(</w:t>
+            </w:r>
+            <w:proofErr w:type="gramEnd"/>
             <w:r>
               <w:rPr>
                 <w:rFonts w:ascii="Courier New" w:hAnsi="Courier New" w:cs="Courier New"/>
                 <w:sz w:val="14"/>
               </w:rPr>
-              <w:t>).</w:t>
+              <w:t>RX,1).</w:t>
             </w:r>
             <w:proofErr w:type="spellStart"/>
             <w:r>
@@ -3597,15 +3603,7 @@
                 <w:rFonts w:ascii="Courier New" w:hAnsi="Courier New" w:cs="Courier New"/>
                 <w:sz w:val="14"/>
               </w:rPr>
-              <w:t>bfm_config.bit</w:t>
-            </w:r>
-            <w:proofErr w:type="gramEnd"/>
-            <w:r>
-              <w:rPr>
-                <w:rFonts w:ascii="Courier New" w:hAnsi="Courier New" w:cs="Courier New"/>
-                <w:sz w:val="14"/>
-              </w:rPr>
-              <w:t>_time</w:t>
+              <w:t>bfm_config.bit_time</w:t>
             </w:r>
             <w:proofErr w:type="spellEnd"/>
             <w:r>
@@ -4326,7 +4324,7 @@
           </w:p>
         </w:tc>
       </w:tr>
-      <w:bookmarkEnd w:id="4"/>
+      <w:bookmarkEnd w:id="3"/>
     </w:tbl>
     <w:p>
       <w:pPr>
@@ -4475,7 +4473,7 @@
       <w:pPr>
         <w:pStyle w:val="Heading1"/>
       </w:pPr>
-      <w:bookmarkStart w:id="5" w:name="_Toc518564154"/>
+      <w:bookmarkStart w:id="4" w:name="_Toc518564154"/>
       <w:r>
         <w:lastRenderedPageBreak/>
         <w:t xml:space="preserve">VVC </w:t>
@@ -4489,7 +4487,7 @@
       <w:r>
         <w:t xml:space="preserve"> and Transaction information</w:t>
       </w:r>
-      <w:bookmarkEnd w:id="5"/>
+      <w:bookmarkEnd w:id="4"/>
     </w:p>
     <w:p>
       <w:pPr>
@@ -5300,7 +5298,7 @@
           <w:szCs w:val="18"/>
         </w:rPr>
       </w:pPr>
-      <w:bookmarkStart w:id="6" w:name="_Ref508095131"/>
+      <w:bookmarkStart w:id="5" w:name="_Ref508095131"/>
       <w:r>
         <w:t xml:space="preserve">Figure </w:t>
       </w:r>
@@ -5343,7 +5341,7 @@
       <w:r>
         <w:fldChar w:fldCharType="end"/>
       </w:r>
-      <w:bookmarkEnd w:id="6"/>
+      <w:bookmarkEnd w:id="5"/>
       <w:r>
         <w:t xml:space="preserve"> VVC Transaction info example</w:t>
       </w:r>
@@ -5384,11 +5382,11 @@
       <w:pPr>
         <w:pStyle w:val="Heading1"/>
       </w:pPr>
-      <w:bookmarkStart w:id="7" w:name="_Toc518564155"/>
+      <w:bookmarkStart w:id="6" w:name="_Toc518564155"/>
       <w:r>
         <w:t>Multiple Central Sequencers</w:t>
       </w:r>
-      <w:bookmarkEnd w:id="7"/>
+      <w:bookmarkEnd w:id="6"/>
     </w:p>
     <w:p>
       <w:r>
@@ -5410,12 +5408,12 @@
       <w:pPr>
         <w:pStyle w:val="Heading1"/>
       </w:pPr>
-      <w:bookmarkStart w:id="8" w:name="_Toc518564156"/>
+      <w:bookmarkStart w:id="7" w:name="_Toc518564156"/>
       <w:r>
         <w:lastRenderedPageBreak/>
         <w:t>Compile scripts</w:t>
       </w:r>
-      <w:bookmarkEnd w:id="8"/>
+      <w:bookmarkEnd w:id="7"/>
     </w:p>
     <w:p>
       <w:pPr>
@@ -5427,37 +5425,141 @@
         <w:rPr>
           <w:rFonts w:ascii="Helvetica Neue" w:hAnsi="Helvetica Neue"/>
         </w:rPr>
-        <w:t>There are compile scripts for all UVVM components</w:t>
+        <w:t xml:space="preserve">In </w:t>
       </w:r>
       <w:r>
         <w:rPr>
           <w:rFonts w:ascii="Helvetica Neue" w:hAnsi="Helvetica Neue"/>
         </w:rPr>
-        <w:t xml:space="preserve"> located </w:t>
+        <w:t xml:space="preserve">the script folder in the root directory the </w:t>
       </w:r>
       <w:r>
         <w:rPr>
           <w:rFonts w:ascii="Helvetica Neue" w:hAnsi="Helvetica Neue"/>
         </w:rPr>
-        <w:t xml:space="preserve">in the script folder </w:t>
+        <w:t>compile_all.do compiles all UVVM components.</w:t>
       </w:r>
       <w:r>
         <w:rPr>
           <w:rFonts w:ascii="Helvetica Neue" w:hAnsi="Helvetica Neue"/>
         </w:rPr>
-        <w:t>of</w:t>
+        <w:t xml:space="preserve"> This </w:t>
       </w:r>
       <w:r>
         <w:rPr>
           <w:rFonts w:ascii="Helvetica Neue" w:hAnsi="Helvetica Neue"/>
         </w:rPr>
-        <w:t xml:space="preserve"> each UVVM component</w:t>
+        <w:t xml:space="preserve">script </w:t>
       </w:r>
       <w:r>
         <w:rPr>
           <w:rFonts w:ascii="Helvetica Neue" w:hAnsi="Helvetica Neue"/>
         </w:rPr>
-        <w:t>.</w:t>
+        <w:t>may be called with</w:t>
+      </w:r>
+      <w:r>
+        <w:rPr>
+          <w:rFonts w:ascii="Helvetica Neue" w:hAnsi="Helvetica Neue"/>
+        </w:rPr>
+        <w:t xml:space="preserve"> one</w:t>
+      </w:r>
+      <w:r>
+        <w:rPr>
+          <w:rFonts w:ascii="Helvetica Neue" w:hAnsi="Helvetica Neue"/>
+        </w:rPr>
+        <w:t xml:space="preserve"> to three</w:t>
+      </w:r>
+      <w:r>
+        <w:rPr>
+          <w:rFonts w:ascii="Helvetica Neue" w:hAnsi="Helvetica Neue"/>
+        </w:rPr>
+        <w:t xml:space="preserve"> input argument</w:t>
+      </w:r>
+      <w:r>
+        <w:rPr>
+          <w:rFonts w:ascii="Helvetica Neue" w:hAnsi="Helvetica Neue"/>
+        </w:rPr>
+        <w:t>s. The</w:t>
+      </w:r>
+      <w:r>
+        <w:rPr>
+          <w:rFonts w:ascii="Helvetica Neue" w:hAnsi="Helvetica Neue"/>
+        </w:rPr>
+        <w:t xml:space="preserve"> </w:t>
+      </w:r>
+      <w:r>
+        <w:rPr>
+          <w:rFonts w:ascii="Helvetica Neue" w:hAnsi="Helvetica Neue"/>
+        </w:rPr>
+        <w:t>first input argument</w:t>
+      </w:r>
+      <w:r>
+        <w:rPr>
+          <w:rFonts w:ascii="Helvetica Neue" w:hAnsi="Helvetica Neue"/>
+        </w:rPr>
+        <w:t xml:space="preserve"> is the directory </w:t>
+      </w:r>
+      <w:r>
+        <w:rPr>
+          <w:rFonts w:ascii="Helvetica Neue" w:hAnsi="Helvetica Neue"/>
+        </w:rPr>
+        <w:t>to</w:t>
+      </w:r>
+      <w:r>
+        <w:rPr>
+          <w:rFonts w:ascii="Helvetica Neue" w:hAnsi="Helvetica Neue"/>
+        </w:rPr>
+        <w:t xml:space="preserve"> </w:t>
+      </w:r>
+      <w:r>
+        <w:rPr>
+          <w:rFonts w:ascii="Helvetica Neue" w:hAnsi="Helvetica Neue"/>
+        </w:rPr>
+        <w:t xml:space="preserve">the script folder at the root directory from </w:t>
+      </w:r>
+      <w:r>
+        <w:rPr>
+          <w:rFonts w:ascii="Helvetica Neue" w:hAnsi="Helvetica Neue"/>
+        </w:rPr>
+        <w:t xml:space="preserve">the </w:t>
+      </w:r>
+      <w:r>
+        <w:rPr>
+          <w:rFonts w:ascii="Helvetica Neue" w:hAnsi="Helvetica Neue"/>
+        </w:rPr>
+        <w:t xml:space="preserve">working directory. The second input argument is the target directory of the compilated libraries, default every library is compilated in a sim folder in the corresponding components directory. The third input argument is the directory to a </w:t>
+      </w:r>
+      <w:r>
+        <w:rPr>
+          <w:rFonts w:ascii="Helvetica Neue" w:hAnsi="Helvetica Neue"/>
+        </w:rPr>
+        <w:t>custom</w:t>
+      </w:r>
+      <w:r>
+        <w:rPr>
+          <w:rFonts w:ascii="Helvetica Neue" w:hAnsi="Helvetica Neue"/>
+        </w:rPr>
+        <w:t xml:space="preserve"> component list in .txt format. </w:t>
+      </w:r>
+      <w:r>
+        <w:rPr>
+          <w:rFonts w:ascii="Helvetica Neue" w:hAnsi="Helvetica Neue"/>
+        </w:rPr>
+        <w:t xml:space="preserve">The script will only compile the components listed in that file. Default the script uses the file component_list.txt located in </w:t>
+      </w:r>
+      <w:proofErr w:type="spellStart"/>
+      <w:r>
+        <w:rPr>
+          <w:rFonts w:ascii="Helvetica Neue" w:hAnsi="Helvetica Neue"/>
+        </w:rPr>
+        <w:t>uvvm</w:t>
+      </w:r>
+      <w:proofErr w:type="spellEnd"/>
+      <w:r>
+        <w:rPr>
+          <w:rFonts w:ascii="Helvetica Neue" w:hAnsi="Helvetica Neue"/>
+        </w:rPr>
+        <w:t>/script. This file can be modified so that only some components are compiled.</w:t>
       </w:r>
     </w:p>
     <w:p>
@@ -5479,185 +5581,37 @@
         <w:rPr>
           <w:rFonts w:ascii="Helvetica Neue" w:hAnsi="Helvetica Neue"/>
         </w:rPr>
-        <w:t xml:space="preserve">In </w:t>
+        <w:t>There are</w:t>
       </w:r>
       <w:r>
         <w:rPr>
           <w:rFonts w:ascii="Helvetica Neue" w:hAnsi="Helvetica Neue"/>
         </w:rPr>
-        <w:t>UVVM VVC Framework the script compile_all.do compiles all UVVM components.</w:t>
+        <w:t xml:space="preserve"> also</w:t>
       </w:r>
       <w:r>
         <w:rPr>
           <w:rFonts w:ascii="Helvetica Neue" w:hAnsi="Helvetica Neue"/>
         </w:rPr>
-        <w:t xml:space="preserve"> This </w:t>
+        <w:t xml:space="preserve"> compile scripts for all UVVM components located in the script folder of each UVVM component.</w:t>
       </w:r>
       <w:r>
         <w:rPr>
           <w:rFonts w:ascii="Helvetica Neue" w:hAnsi="Helvetica Neue"/>
         </w:rPr>
-        <w:t xml:space="preserve">script </w:t>
+        <w:t xml:space="preserve"> These scripts can be called with to input arguments. The first input argument is the directory to the component folder from the working directory. The second input argument is the target directory of the compiled library, default is</w:t>
       </w:r>
       <w:r>
         <w:rPr>
           <w:rFonts w:ascii="Helvetica Neue" w:hAnsi="Helvetica Neue"/>
         </w:rPr>
-        <w:t>may be called with</w:t>
+        <w:t xml:space="preserve"> </w:t>
       </w:r>
       <w:r>
         <w:rPr>
           <w:rFonts w:ascii="Helvetica Neue" w:hAnsi="Helvetica Neue"/>
         </w:rPr>
-        <w:t xml:space="preserve"> one input argument </w:t>
-      </w:r>
-      <w:r>
-        <w:rPr>
-          <w:rFonts w:ascii="Helvetica Neue" w:hAnsi="Helvetica Neue"/>
-        </w:rPr>
-        <w:t xml:space="preserve">which is the directory of the </w:t>
-      </w:r>
-      <w:r>
-        <w:rPr>
-          <w:rFonts w:ascii="Helvetica Neue" w:hAnsi="Helvetica Neue"/>
-        </w:rPr>
-        <w:t>module</w:t>
-      </w:r>
-      <w:r>
-        <w:rPr>
-          <w:rFonts w:ascii="Helvetica Neue" w:hAnsi="Helvetica Neue"/>
-        </w:rPr>
-        <w:t xml:space="preserve"> when called from a</w:t>
-      </w:r>
-      <w:r>
-        <w:rPr>
-          <w:rFonts w:ascii="Helvetica Neue" w:hAnsi="Helvetica Neue"/>
-        </w:rPr>
-        <w:t>nother directory</w:t>
-      </w:r>
-      <w:r>
-        <w:rPr>
-          <w:rFonts w:ascii="Helvetica Neue" w:hAnsi="Helvetica Neue"/>
-        </w:rPr>
-        <w:t>.</w:t>
-      </w:r>
-      <w:r>
-        <w:rPr>
-          <w:rFonts w:ascii="Helvetica Neue" w:hAnsi="Helvetica Neue"/>
-        </w:rPr>
-        <w:t xml:space="preserve"> The libraries are compiled to the working directory.</w:t>
-      </w:r>
-    </w:p>
-    <w:p>
-      <w:pPr>
-        <w:rPr>
-          <w:rFonts w:ascii="Helvetica Neue" w:hAnsi="Helvetica Neue"/>
-          <w:sz w:val="8"/>
-          <w:szCs w:val="8"/>
-        </w:rPr>
-      </w:pPr>
-    </w:p>
-    <w:p>
-      <w:pPr>
-        <w:rPr>
-          <w:rFonts w:ascii="Helvetica Neue" w:hAnsi="Helvetica Neue"/>
-        </w:rPr>
-      </w:pPr>
-      <w:r>
-        <w:rPr>
-          <w:rFonts w:ascii="Helvetica Neue" w:hAnsi="Helvetica Neue"/>
-        </w:rPr>
-        <w:t xml:space="preserve">The compile scripts located in the script folder of all UVVM </w:t>
-      </w:r>
-      <w:r>
-        <w:rPr>
-          <w:rFonts w:ascii="Helvetica Neue" w:hAnsi="Helvetica Neue"/>
-        </w:rPr>
-        <w:t>VIPs</w:t>
-      </w:r>
-      <w:r>
-        <w:rPr>
-          <w:rFonts w:ascii="Helvetica Neue" w:hAnsi="Helvetica Neue"/>
-        </w:rPr>
-        <w:t>, compile_uvvm.do</w:t>
-      </w:r>
-      <w:r>
-        <w:rPr>
-          <w:rFonts w:ascii="Helvetica Neue" w:hAnsi="Helvetica Neue"/>
-        </w:rPr>
-        <w:t>,</w:t>
-      </w:r>
-      <w:r>
-        <w:rPr>
-          <w:rFonts w:ascii="Helvetica Neue" w:hAnsi="Helvetica Neue"/>
-        </w:rPr>
-        <w:t xml:space="preserve"> compile_src.do</w:t>
-      </w:r>
-      <w:r>
-        <w:rPr>
-          <w:rFonts w:ascii="Helvetica Neue" w:hAnsi="Helvetica Neue"/>
-        </w:rPr>
-        <w:t xml:space="preserve"> and compile_bfm.do</w:t>
-      </w:r>
-      <w:r>
-        <w:rPr>
-          <w:rFonts w:ascii="Helvetica Neue" w:hAnsi="Helvetica Neue"/>
-        </w:rPr>
-        <w:t>,</w:t>
-      </w:r>
-      <w:r>
-        <w:rPr>
-          <w:rFonts w:ascii="Helvetica Neue" w:hAnsi="Helvetica Neue"/>
-        </w:rPr>
-        <w:t xml:space="preserve"> </w:t>
-      </w:r>
-      <w:r>
-        <w:rPr>
-          <w:rFonts w:ascii="Helvetica Neue" w:hAnsi="Helvetica Neue"/>
-        </w:rPr>
-        <w:t xml:space="preserve">may </w:t>
-      </w:r>
-      <w:r>
-        <w:rPr>
-          <w:rFonts w:ascii="Helvetica Neue" w:hAnsi="Helvetica Neue"/>
-        </w:rPr>
-        <w:t xml:space="preserve">also </w:t>
-      </w:r>
-      <w:r>
-        <w:rPr>
-          <w:rFonts w:ascii="Helvetica Neue" w:hAnsi="Helvetica Neue"/>
-        </w:rPr>
-        <w:t>be called</w:t>
-      </w:r>
-      <w:r>
-        <w:rPr>
-          <w:rFonts w:ascii="Helvetica Neue" w:hAnsi="Helvetica Neue"/>
-        </w:rPr>
-        <w:t xml:space="preserve"> with the same</w:t>
-      </w:r>
-      <w:r>
-        <w:rPr>
-          <w:rFonts w:ascii="Helvetica Neue" w:hAnsi="Helvetica Neue"/>
-        </w:rPr>
-        <w:t xml:space="preserve"> </w:t>
-      </w:r>
-      <w:r>
-        <w:rPr>
-          <w:rFonts w:ascii="Helvetica Neue" w:hAnsi="Helvetica Neue"/>
-        </w:rPr>
-        <w:t>input</w:t>
-      </w:r>
-      <w:r>
-        <w:rPr>
-          <w:rFonts w:ascii="Helvetica Neue" w:hAnsi="Helvetica Neue"/>
-        </w:rPr>
-        <w:t xml:space="preserve"> argument mentioned previously</w:t>
-      </w:r>
-      <w:r>
-        <w:rPr>
-          <w:rFonts w:ascii="Helvetica Neue" w:hAnsi="Helvetica Neue"/>
-        </w:rPr>
-        <w:t>.</w:t>
+        <w:t>the sim folder in the respective component.</w:t>
       </w:r>
     </w:p>
     <w:p>
@@ -5791,30 +5745,8 @@
           <w:lang w:val="en-US"/>
         </w:rPr>
       </w:pPr>
-    </w:p>
-    <w:p>
-      <w:pPr>
-        <w:rPr>
-          <w:rFonts w:ascii="Helvetica Neue Thin" w:hAnsi="Helvetica Neue Thin"/>
-          <w:i/>
-          <w:iCs/>
-          <w:sz w:val="14"/>
-          <w:szCs w:val="16"/>
-          <w:lang w:val="en-US"/>
-        </w:rPr>
-      </w:pPr>
-    </w:p>
-    <w:p>
-      <w:pPr>
-        <w:rPr>
-          <w:rFonts w:ascii="Helvetica Neue Thin" w:hAnsi="Helvetica Neue Thin"/>
-          <w:i/>
-          <w:iCs/>
-          <w:sz w:val="14"/>
-          <w:szCs w:val="16"/>
-          <w:lang w:val="en-US"/>
-        </w:rPr>
-      </w:pPr>
+      <w:bookmarkStart w:id="8" w:name="_GoBack"/>
+      <w:bookmarkEnd w:id="8"/>
     </w:p>
     <w:p>
       <w:pPr>
@@ -6825,7 +6757,7 @@
               <w:sz w:val="14"/>
               <w:lang w:val="en-US"/>
             </w:rPr>
-            <w:t>2018-07-06</w:t>
+            <w:t>2018-08-24</w:t>
           </w:r>
           <w:r>
             <w:rPr>
@@ -14351,7 +14283,7 @@
 </file>
 
 <file path=customXml/itemProps1.xml><?xml version="1.0" encoding="utf-8"?>
-<ds:datastoreItem xmlns:ds="http://schemas.openxmlformats.org/officeDocument/2006/customXml" ds:itemID="{00A7E18D-EA2C-4C77-A76E-555FEB95A256}">
+<ds:datastoreItem xmlns:ds="http://schemas.openxmlformats.org/officeDocument/2006/customXml" ds:itemID="{D541409E-0B64-4CF1-805B-CF5C8BACF300}">
   <ds:schemaRefs>
     <ds:schemaRef ds:uri="http://schemas.openxmlformats.org/officeDocument/2006/bibliography"/>
   </ds:schemaRefs>

</xml_diff>

<commit_message>
BV_VIP-86: Fixed error in doc UVVM essential mechanisms
</commit_message>
<xml_diff>
--- a/uvvm_vvc_framework/doc/internal_UVVM_Essential_Mechanisms.docx
+++ b/uvvm_vvc_framework/doc/internal_UVVM_Essential_Mechanisms.docx
@@ -2611,19 +2611,39 @@
         <w:rPr>
           <w:rFonts w:ascii="Helvetica Neue" w:hAnsi="Helvetica Neue"/>
         </w:rPr>
-        <w:t xml:space="preserve">shared variables are defined in the </w:t>
+        <w:t xml:space="preserve">shared variables are defined in </w:t>
       </w:r>
       <w:r>
         <w:rPr>
           <w:rFonts w:ascii="Helvetica Neue" w:hAnsi="Helvetica Neue"/>
         </w:rPr>
-        <w:t xml:space="preserve">UVVM </w:t>
+        <w:t>UVVM</w:t>
       </w:r>
       <w:r>
         <w:rPr>
           <w:rFonts w:ascii="Helvetica Neue" w:hAnsi="Helvetica Neue"/>
         </w:rPr>
-        <w:t>methods package</w:t>
+        <w:t xml:space="preserve"> global </w:t>
+      </w:r>
+      <w:bookmarkStart w:id="3" w:name="_GoBack"/>
+      <w:bookmarkEnd w:id="3"/>
+      <w:r>
+        <w:rPr>
+          <w:rFonts w:ascii="Helvetica Neue" w:hAnsi="Helvetica Neue"/>
+        </w:rPr>
+        <w:t>signals and shared variables</w:t>
+      </w:r>
+      <w:r>
+        <w:rPr>
+          <w:rFonts w:ascii="Helvetica Neue" w:hAnsi="Helvetica Neue"/>
+        </w:rPr>
+        <w:t xml:space="preserve"> </w:t>
+      </w:r>
+      <w:r>
+        <w:rPr>
+          <w:rFonts w:ascii="Helvetica Neue" w:hAnsi="Helvetica Neue"/>
+        </w:rPr>
+        <w:t>package</w:t>
       </w:r>
       <w:r>
         <w:rPr>
@@ -2703,7 +2723,7 @@
                 <w:szCs w:val="18"/>
               </w:rPr>
             </w:pPr>
-            <w:bookmarkStart w:id="3" w:name="_Hlk507570430"/>
+            <w:bookmarkStart w:id="4" w:name="_Hlk507570430"/>
             <w:r>
               <w:rPr>
                 <w:b/>
@@ -4324,7 +4344,7 @@
           </w:p>
         </w:tc>
       </w:tr>
-      <w:bookmarkEnd w:id="3"/>
+      <w:bookmarkEnd w:id="4"/>
     </w:tbl>
     <w:p>
       <w:pPr>
@@ -4473,7 +4493,7 @@
       <w:pPr>
         <w:pStyle w:val="Heading1"/>
       </w:pPr>
-      <w:bookmarkStart w:id="4" w:name="_Toc518564154"/>
+      <w:bookmarkStart w:id="5" w:name="_Toc518564154"/>
       <w:r>
         <w:lastRenderedPageBreak/>
         <w:t xml:space="preserve">VVC </w:t>
@@ -4487,7 +4507,7 @@
       <w:r>
         <w:t xml:space="preserve"> and Transaction information</w:t>
       </w:r>
-      <w:bookmarkEnd w:id="4"/>
+      <w:bookmarkEnd w:id="5"/>
     </w:p>
     <w:p>
       <w:pPr>
@@ -5298,7 +5318,7 @@
           <w:szCs w:val="18"/>
         </w:rPr>
       </w:pPr>
-      <w:bookmarkStart w:id="5" w:name="_Ref508095131"/>
+      <w:bookmarkStart w:id="6" w:name="_Ref508095131"/>
       <w:r>
         <w:t xml:space="preserve">Figure </w:t>
       </w:r>
@@ -5341,7 +5361,7 @@
       <w:r>
         <w:fldChar w:fldCharType="end"/>
       </w:r>
-      <w:bookmarkEnd w:id="5"/>
+      <w:bookmarkEnd w:id="6"/>
       <w:r>
         <w:t xml:space="preserve"> VVC Transaction info example</w:t>
       </w:r>
@@ -5382,11 +5402,11 @@
       <w:pPr>
         <w:pStyle w:val="Heading1"/>
       </w:pPr>
-      <w:bookmarkStart w:id="6" w:name="_Toc518564155"/>
+      <w:bookmarkStart w:id="7" w:name="_Toc518564155"/>
       <w:r>
         <w:t>Multiple Central Sequencers</w:t>
       </w:r>
-      <w:bookmarkEnd w:id="6"/>
+      <w:bookmarkEnd w:id="7"/>
     </w:p>
     <w:p>
       <w:r>
@@ -5408,12 +5428,12 @@
       <w:pPr>
         <w:pStyle w:val="Heading1"/>
       </w:pPr>
-      <w:bookmarkStart w:id="7" w:name="_Toc518564156"/>
+      <w:bookmarkStart w:id="8" w:name="_Toc518564156"/>
       <w:r>
         <w:lastRenderedPageBreak/>
         <w:t>Compile scripts</w:t>
       </w:r>
-      <w:bookmarkEnd w:id="7"/>
+      <w:bookmarkEnd w:id="8"/>
     </w:p>
     <w:p>
       <w:pPr>
@@ -5745,8 +5765,6 @@
           <w:lang w:val="en-US"/>
         </w:rPr>
       </w:pPr>
-      <w:bookmarkStart w:id="8" w:name="_GoBack"/>
-      <w:bookmarkEnd w:id="8"/>
     </w:p>
     <w:p>
       <w:pPr>
@@ -6757,7 +6775,7 @@
               <w:sz w:val="14"/>
               <w:lang w:val="en-US"/>
             </w:rPr>
-            <w:t>2018-08-24</w:t>
+            <w:t>2018-11-19</w:t>
           </w:r>
           <w:r>
             <w:rPr>
@@ -14283,7 +14301,7 @@
 </file>
 
 <file path=customXml/itemProps1.xml><?xml version="1.0" encoding="utf-8"?>
-<ds:datastoreItem xmlns:ds="http://schemas.openxmlformats.org/officeDocument/2006/customXml" ds:itemID="{D541409E-0B64-4CF1-805B-CF5C8BACF300}">
+<ds:datastoreItem xmlns:ds="http://schemas.openxmlformats.org/officeDocument/2006/customXml" ds:itemID="{348E1DF0-2EC8-4E53-AF10-FC365FC71476}">
   <ds:schemaRefs>
     <ds:schemaRef ds:uri="http://schemas.openxmlformats.org/officeDocument/2006/bibliography"/>
   </ds:schemaRefs>

</xml_diff>

<commit_message>
BV_UVVM-668: updated package names in section 3 of Essential Mechanism QR
</commit_message>
<xml_diff>
--- a/uvvm_vvc_framework/doc/internal_UVVM_Essential_Mechanisms.docx
+++ b/uvvm_vvc_framework/doc/internal_UVVM_Essential_Mechanisms.docx
@@ -2613,6 +2613,7 @@
         </w:rPr>
         <w:t xml:space="preserve">shared variables are defined in </w:t>
       </w:r>
+      <w:proofErr w:type="spellStart"/>
       <w:r>
         <w:rPr>
           <w:rFonts w:ascii="Helvetica Neue" w:hAnsi="Helvetica Neue"/>
@@ -2623,25 +2624,120 @@
         <w:rPr>
           <w:rFonts w:ascii="Helvetica Neue" w:hAnsi="Helvetica Neue"/>
         </w:rPr>
-        <w:t xml:space="preserve"> global signals and shared variables</w:t>
+        <w:t>_</w:t>
       </w:r>
       <w:r>
         <w:rPr>
           <w:rFonts w:ascii="Helvetica Neue" w:hAnsi="Helvetica Neue"/>
         </w:rPr>
+        <w:t>global</w:t>
+      </w:r>
+      <w:r>
+        <w:rPr>
+          <w:rFonts w:ascii="Helvetica Neue" w:hAnsi="Helvetica Neue"/>
+        </w:rPr>
+        <w:t>_</w:t>
+      </w:r>
+      <w:r>
+        <w:rPr>
+          <w:rFonts w:ascii="Helvetica Neue" w:hAnsi="Helvetica Neue"/>
+        </w:rPr>
+        <w:t>signals</w:t>
+      </w:r>
+      <w:r>
+        <w:rPr>
+          <w:rFonts w:ascii="Helvetica Neue" w:hAnsi="Helvetica Neue"/>
+        </w:rPr>
+        <w:t>_</w:t>
+      </w:r>
+      <w:r>
+        <w:rPr>
+          <w:rFonts w:ascii="Helvetica Neue" w:hAnsi="Helvetica Neue"/>
+        </w:rPr>
+        <w:t>and</w:t>
+      </w:r>
+      <w:r>
+        <w:rPr>
+          <w:rFonts w:ascii="Helvetica Neue" w:hAnsi="Helvetica Neue"/>
+        </w:rPr>
+        <w:t>_</w:t>
+      </w:r>
+      <w:r>
+        <w:rPr>
+          <w:rFonts w:ascii="Helvetica Neue" w:hAnsi="Helvetica Neue"/>
+        </w:rPr>
+        <w:t>shared</w:t>
+      </w:r>
+      <w:r>
+        <w:rPr>
+          <w:rFonts w:ascii="Helvetica Neue" w:hAnsi="Helvetica Neue"/>
+        </w:rPr>
+        <w:t>_</w:t>
+      </w:r>
+      <w:r>
+        <w:rPr>
+          <w:rFonts w:ascii="Helvetica Neue" w:hAnsi="Helvetica Neue"/>
+        </w:rPr>
+        <w:t>variables</w:t>
+      </w:r>
+      <w:proofErr w:type="spellEnd"/>
+      <w:r>
+        <w:rPr>
+          <w:rFonts w:ascii="Helvetica Neue" w:hAnsi="Helvetica Neue"/>
+        </w:rPr>
+        <w:t>_</w:t>
+      </w:r>
+      <w:r>
+        <w:rPr>
+          <w:rFonts w:ascii="Helvetica Neue" w:hAnsi="Helvetica Neue"/>
+        </w:rPr>
         <w:t xml:space="preserve"> </w:t>
       </w:r>
+      <w:proofErr w:type="spellStart"/>
       <w:r>
         <w:rPr>
           <w:rFonts w:ascii="Helvetica Neue" w:hAnsi="Helvetica Neue"/>
         </w:rPr>
-        <w:t>package</w:t>
-      </w:r>
+        <w:t>pkg</w:t>
+      </w:r>
+      <w:proofErr w:type="spellEnd"/>
       <w:r>
         <w:rPr>
           <w:rFonts w:ascii="Helvetica Neue" w:hAnsi="Helvetica Neue"/>
         </w:rPr>
-        <w:t xml:space="preserve"> and VVC methods package, respectively</w:t>
+        <w:t xml:space="preserve"> and VVC</w:t>
+      </w:r>
+      <w:r>
+        <w:rPr>
+          <w:rFonts w:ascii="Helvetica Neue" w:hAnsi="Helvetica Neue"/>
+        </w:rPr>
+        <w:t>_</w:t>
+      </w:r>
+      <w:r>
+        <w:rPr>
+          <w:rFonts w:ascii="Helvetica Neue" w:hAnsi="Helvetica Neue"/>
+        </w:rPr>
+        <w:t>methods</w:t>
+      </w:r>
+      <w:r>
+        <w:rPr>
+          <w:rFonts w:ascii="Helvetica Neue" w:hAnsi="Helvetica Neue"/>
+        </w:rPr>
+        <w:t>_</w:t>
+      </w:r>
+      <w:r>
+        <w:rPr>
+          <w:rFonts w:ascii="Helvetica Neue" w:hAnsi="Helvetica Neue"/>
+        </w:rPr>
+        <w:t>pkg</w:t>
+      </w:r>
+      <w:bookmarkStart w:id="3" w:name="_GoBack"/>
+      <w:bookmarkEnd w:id="3"/>
+      <w:r>
+        <w:rPr>
+          <w:rFonts w:ascii="Helvetica Neue" w:hAnsi="Helvetica Neue"/>
+        </w:rPr>
+        <w:t>, respectively</w:t>
       </w:r>
       <w:r>
         <w:rPr>
@@ -2715,7 +2811,7 @@
                 <w:szCs w:val="18"/>
               </w:rPr>
             </w:pPr>
-            <w:bookmarkStart w:id="3" w:name="_Hlk507570430"/>
+            <w:bookmarkStart w:id="4" w:name="_Hlk507570430"/>
             <w:r>
               <w:rPr>
                 <w:b/>
@@ -4336,7 +4432,7 @@
           </w:p>
         </w:tc>
       </w:tr>
-      <w:bookmarkEnd w:id="3"/>
+      <w:bookmarkEnd w:id="4"/>
     </w:tbl>
     <w:p>
       <w:pPr>
@@ -4485,7 +4581,7 @@
       <w:pPr>
         <w:pStyle w:val="Overskrift1"/>
       </w:pPr>
-      <w:bookmarkStart w:id="4" w:name="_Toc518564154"/>
+      <w:bookmarkStart w:id="5" w:name="_Toc518564154"/>
       <w:r>
         <w:lastRenderedPageBreak/>
         <w:t xml:space="preserve">VVC </w:t>
@@ -4499,7 +4595,7 @@
       <w:r>
         <w:t xml:space="preserve"> and Transaction information</w:t>
       </w:r>
-      <w:bookmarkEnd w:id="4"/>
+      <w:bookmarkEnd w:id="5"/>
     </w:p>
     <w:p>
       <w:pPr>
@@ -5310,7 +5406,7 @@
           <w:szCs w:val="18"/>
         </w:rPr>
       </w:pPr>
-      <w:bookmarkStart w:id="5" w:name="_Ref508095131"/>
+      <w:bookmarkStart w:id="6" w:name="_Ref508095131"/>
       <w:r>
         <w:t xml:space="preserve">Figure </w:t>
       </w:r>
@@ -5353,7 +5449,7 @@
       <w:r>
         <w:fldChar w:fldCharType="end"/>
       </w:r>
-      <w:bookmarkEnd w:id="5"/>
+      <w:bookmarkEnd w:id="6"/>
       <w:r>
         <w:t xml:space="preserve"> VVC Transaction info example</w:t>
       </w:r>
@@ -5394,11 +5490,11 @@
       <w:pPr>
         <w:pStyle w:val="Overskrift1"/>
       </w:pPr>
-      <w:bookmarkStart w:id="6" w:name="_Toc518564155"/>
+      <w:bookmarkStart w:id="7" w:name="_Toc518564155"/>
       <w:r>
         <w:t>Multiple Central Sequencers</w:t>
       </w:r>
-      <w:bookmarkEnd w:id="6"/>
+      <w:bookmarkEnd w:id="7"/>
     </w:p>
     <w:p>
       <w:r>
@@ -5420,12 +5516,12 @@
       <w:pPr>
         <w:pStyle w:val="Overskrift1"/>
       </w:pPr>
-      <w:bookmarkStart w:id="7" w:name="_Toc518564156"/>
+      <w:bookmarkStart w:id="8" w:name="_Toc518564156"/>
       <w:r>
         <w:lastRenderedPageBreak/>
         <w:t>Compile scripts</w:t>
       </w:r>
-      <w:bookmarkEnd w:id="7"/>
+      <w:bookmarkEnd w:id="8"/>
     </w:p>
     <w:p>
       <w:pPr>
@@ -6676,8 +6772,6 @@
               <w:lang w:val="sq-AL"/>
             </w:rPr>
           </w:pPr>
-          <w:bookmarkStart w:id="8" w:name="_GoBack"/>
-          <w:bookmarkEnd w:id="8"/>
           <w:r>
             <w:rPr>
               <w:rFonts w:ascii="Helvetica" w:hAnsi="Helvetica" w:cs="Arial"/>
@@ -6823,7 +6917,7 @@
               <w:sz w:val="14"/>
               <w:lang w:val="en-US"/>
             </w:rPr>
-            <w:t>2019-04-30</w:t>
+            <w:t>2019-05-13</w:t>
           </w:r>
           <w:r>
             <w:rPr>
@@ -6856,18 +6950,38 @@
               <w:lang w:val="sq-AL"/>
             </w:rPr>
           </w:pPr>
-          <w:hyperlink r:id="rId1" w:history="1">
-            <w:r>
-              <w:rPr>
-                <w:rStyle w:val="Hyperkobling"/>
-                <w:rFonts w:cs="Arial"/>
-                <w:color w:val="1381C4"/>
-                <w:sz w:val="14"/>
-                <w:lang w:val="sq-AL"/>
-              </w:rPr>
-              <w:t>support@bitvis.no</w:t>
-            </w:r>
-          </w:hyperlink>
+          <w:r>
+            <w:fldChar w:fldCharType="begin"/>
+          </w:r>
+          <w:r>
+            <w:rPr>
+              <w:lang w:val="sq-AL"/>
+            </w:rPr>
+            <w:instrText xml:space="preserve"> HYPERLINK "mailto:support@bitvis.no" </w:instrText>
+          </w:r>
+          <w:r>
+            <w:fldChar w:fldCharType="separate"/>
+          </w:r>
+          <w:r>
+            <w:rPr>
+              <w:rStyle w:val="Hyperkobling"/>
+              <w:rFonts w:cs="Arial"/>
+              <w:color w:val="1381C4"/>
+              <w:sz w:val="14"/>
+              <w:lang w:val="sq-AL"/>
+            </w:rPr>
+            <w:t>support@bitvis.no</w:t>
+          </w:r>
+          <w:r>
+            <w:rPr>
+              <w:rStyle w:val="Hyperkobling"/>
+              <w:rFonts w:cs="Arial"/>
+              <w:color w:val="1381C4"/>
+              <w:sz w:val="14"/>
+              <w:lang w:val="sq-AL"/>
+            </w:rPr>
+            <w:fldChar w:fldCharType="end"/>
+          </w:r>
           <w:r>
             <w:rPr>
               <w:rFonts w:ascii="Helvetica" w:hAnsi="Helvetica" w:cs="Arial"/>
@@ -12642,7 +12756,7 @@
     </w:rPrDefault>
     <w:pPrDefault/>
   </w:docDefaults>
-  <w:latentStyles w:defLockedState="0" w:defUIPriority="0" w:defSemiHidden="0" w:defUnhideWhenUsed="0" w:defQFormat="0" w:count="375">
+  <w:latentStyles w:defLockedState="0" w:defUIPriority="0" w:defSemiHidden="0" w:defUnhideWhenUsed="0" w:defQFormat="0" w:count="376">
     <w:lsdException w:name="Normal" w:qFormat="1"/>
     <w:lsdException w:name="heading 1" w:qFormat="1"/>
     <w:lsdException w:name="heading 2" w:qFormat="1"/>
@@ -12742,7 +12856,6 @@
     <w:lsdException w:name="HTML Sample" w:semiHidden="1" w:unhideWhenUsed="1"/>
     <w:lsdException w:name="HTML Typewriter" w:semiHidden="1" w:unhideWhenUsed="1"/>
     <w:lsdException w:name="HTML Variable" w:semiHidden="1" w:unhideWhenUsed="1"/>
-    <w:lsdException w:name="Normal Table" w:semiHidden="1" w:unhideWhenUsed="1"/>
     <w:lsdException w:name="annotation subject" w:semiHidden="1" w:unhideWhenUsed="1"/>
     <w:lsdException w:name="No List" w:semiHidden="1" w:unhideWhenUsed="1"/>
     <w:lsdException w:name="Outline List 1" w:semiHidden="1" w:unhideWhenUsed="1"/>
@@ -12789,10 +12902,8 @@
     <w:lsdException w:name="Table Subtle 2" w:semiHidden="1" w:unhideWhenUsed="1"/>
     <w:lsdException w:name="Table Web 1" w:semiHidden="1" w:unhideWhenUsed="1"/>
     <w:lsdException w:name="Table Web 2" w:semiHidden="1" w:unhideWhenUsed="1"/>
-    <w:lsdException w:name="Table Web 3" w:semiHidden="1" w:unhideWhenUsed="1"/>
     <w:lsdException w:name="Balloon Text" w:semiHidden="1" w:unhideWhenUsed="1"/>
     <w:lsdException w:name="Table Grid" w:uiPriority="59"/>
-    <w:lsdException w:name="Table Theme" w:semiHidden="1" w:unhideWhenUsed="1"/>
     <w:lsdException w:name="Placeholder Text" w:semiHidden="1" w:uiPriority="99"/>
     <w:lsdException w:name="No Spacing" w:uiPriority="1" w:qFormat="1"/>
     <w:lsdException w:name="Light Shading" w:uiPriority="60"/>
@@ -13012,6 +13123,7 @@
     <w:lsdException w:name="Smart Hyperlink" w:semiHidden="1" w:uiPriority="99" w:unhideWhenUsed="1"/>
     <w:lsdException w:name="Hashtag" w:semiHidden="1" w:uiPriority="99" w:unhideWhenUsed="1"/>
     <w:lsdException w:name="Unresolved Mention" w:semiHidden="1" w:uiPriority="99" w:unhideWhenUsed="1"/>
+    <w:lsdException w:name="Smart Link" w:semiHidden="1" w:uiPriority="99" w:unhideWhenUsed="1"/>
   </w:latentStyles>
   <w:style w:type="paragraph" w:default="1" w:styleId="Normal">
     <w:name w:val="Normal"/>
@@ -14373,7 +14485,7 @@
 </file>
 
 <file path=customXml/itemProps1.xml><?xml version="1.0" encoding="utf-8"?>
-<ds:datastoreItem xmlns:ds="http://schemas.openxmlformats.org/officeDocument/2006/customXml" ds:itemID="{EECC20DB-F1AD-4EDC-B981-EE276EAFC6E0}">
+<ds:datastoreItem xmlns:ds="http://schemas.openxmlformats.org/officeDocument/2006/customXml" ds:itemID="{DC65E736-045C-474D-B9B3-43E1B648E5B5}">
   <ds:schemaRefs>
     <ds:schemaRef ds:uri="http://schemas.openxmlformats.org/officeDocument/2006/bibliography"/>
   </ds:schemaRefs>

</xml_diff>

<commit_message>
BV_UVVM-673: added Scope of Verbosity Control section to UVVM Essential Mechanisms QR
</commit_message>
<xml_diff>
--- a/uvvm_vvc_framework/doc/internal_UVVM_Essential_Mechanisms.docx
+++ b/uvvm_vvc_framework/doc/internal_UVVM_Essential_Mechanisms.docx
@@ -200,7 +200,7 @@
               <w:caps w:val="0"/>
               <w:noProof/>
               <w:u w:val="none"/>
-              <w:lang w:val="en-US"/>
+              <w:lang w:val="nb-NO" w:eastAsia="nb-NO"/>
             </w:rPr>
           </w:pPr>
           <w:r>
@@ -212,7 +212,7 @@
           <w:r>
             <w:fldChar w:fldCharType="separate"/>
           </w:r>
-          <w:hyperlink w:anchor="_Toc518564151" w:history="1">
+          <w:hyperlink w:anchor="_Toc8712686" w:history="1">
             <w:r>
               <w:rPr>
                 <w:rStyle w:val="Hyperkobling"/>
@@ -228,7 +228,7 @@
                 <w:caps w:val="0"/>
                 <w:noProof/>
                 <w:u w:val="none"/>
-                <w:lang w:val="en-US"/>
+                <w:lang w:val="nb-NO" w:eastAsia="nb-NO"/>
               </w:rPr>
               <w:tab/>
             </w:r>
@@ -258,7 +258,7 @@
                 <w:noProof/>
                 <w:webHidden/>
               </w:rPr>
-              <w:instrText xml:space="preserve"> PAGEREF _Toc518564151 \h </w:instrText>
+              <w:instrText xml:space="preserve"> PAGEREF _Toc8712686 \h </w:instrText>
             </w:r>
             <w:r>
               <w:rPr>
@@ -303,10 +303,10 @@
               <w:caps w:val="0"/>
               <w:noProof/>
               <w:u w:val="none"/>
-              <w:lang w:val="en-US"/>
+              <w:lang w:val="nb-NO" w:eastAsia="nb-NO"/>
             </w:rPr>
           </w:pPr>
-          <w:hyperlink w:anchor="_Toc518564152" w:history="1">
+          <w:hyperlink w:anchor="_Toc8712687" w:history="1">
             <w:r>
               <w:rPr>
                 <w:rStyle w:val="Hyperkobling"/>
@@ -322,7 +322,7 @@
                 <w:caps w:val="0"/>
                 <w:noProof/>
                 <w:u w:val="none"/>
-                <w:lang w:val="en-US"/>
+                <w:lang w:val="nb-NO" w:eastAsia="nb-NO"/>
               </w:rPr>
               <w:tab/>
             </w:r>
@@ -352,7 +352,7 @@
                 <w:noProof/>
                 <w:webHidden/>
               </w:rPr>
-              <w:instrText xml:space="preserve"> PAGEREF _Toc518564152 \h </w:instrText>
+              <w:instrText xml:space="preserve"> PAGEREF _Toc8712687 \h </w:instrText>
             </w:r>
             <w:r>
               <w:rPr>
@@ -397,10 +397,10 @@
               <w:caps w:val="0"/>
               <w:noProof/>
               <w:u w:val="none"/>
-              <w:lang w:val="en-US"/>
+              <w:lang w:val="nb-NO" w:eastAsia="nb-NO"/>
             </w:rPr>
           </w:pPr>
-          <w:hyperlink w:anchor="_Toc518564153" w:history="1">
+          <w:hyperlink w:anchor="_Toc8712688" w:history="1">
             <w:r>
               <w:rPr>
                 <w:rStyle w:val="Hyperkobling"/>
@@ -416,7 +416,7 @@
                 <w:caps w:val="0"/>
                 <w:noProof/>
                 <w:u w:val="none"/>
-                <w:lang w:val="en-US"/>
+                <w:lang w:val="nb-NO" w:eastAsia="nb-NO"/>
               </w:rPr>
               <w:tab/>
             </w:r>
@@ -446,7 +446,7 @@
                 <w:noProof/>
                 <w:webHidden/>
               </w:rPr>
-              <w:instrText xml:space="preserve"> PAGEREF _Toc518564153 \h </w:instrText>
+              <w:instrText xml:space="preserve"> PAGEREF _Toc8712688 \h </w:instrText>
             </w:r>
             <w:r>
               <w:rPr>
@@ -491,10 +491,10 @@
               <w:caps w:val="0"/>
               <w:noProof/>
               <w:u w:val="none"/>
-              <w:lang w:val="en-US"/>
+              <w:lang w:val="nb-NO" w:eastAsia="nb-NO"/>
             </w:rPr>
           </w:pPr>
-          <w:hyperlink w:anchor="_Toc518564154" w:history="1">
+          <w:hyperlink w:anchor="_Toc8712689" w:history="1">
             <w:r>
               <w:rPr>
                 <w:rStyle w:val="Hyperkobling"/>
@@ -510,7 +510,7 @@
                 <w:caps w:val="0"/>
                 <w:noProof/>
                 <w:u w:val="none"/>
-                <w:lang w:val="en-US"/>
+                <w:lang w:val="nb-NO" w:eastAsia="nb-NO"/>
               </w:rPr>
               <w:tab/>
             </w:r>
@@ -540,7 +540,7 @@
                 <w:noProof/>
                 <w:webHidden/>
               </w:rPr>
-              <w:instrText xml:space="preserve"> PAGEREF _Toc518564154 \h </w:instrText>
+              <w:instrText xml:space="preserve"> PAGEREF _Toc8712689 \h </w:instrText>
             </w:r>
             <w:r>
               <w:rPr>
@@ -585,10 +585,10 @@
               <w:caps w:val="0"/>
               <w:noProof/>
               <w:u w:val="none"/>
-              <w:lang w:val="en-US"/>
+              <w:lang w:val="nb-NO" w:eastAsia="nb-NO"/>
             </w:rPr>
           </w:pPr>
-          <w:hyperlink w:anchor="_Toc518564155" w:history="1">
+          <w:hyperlink w:anchor="_Toc8712690" w:history="1">
             <w:r>
               <w:rPr>
                 <w:rStyle w:val="Hyperkobling"/>
@@ -604,7 +604,7 @@
                 <w:caps w:val="0"/>
                 <w:noProof/>
                 <w:u w:val="none"/>
-                <w:lang w:val="en-US"/>
+                <w:lang w:val="nb-NO" w:eastAsia="nb-NO"/>
               </w:rPr>
               <w:tab/>
             </w:r>
@@ -634,7 +634,7 @@
                 <w:noProof/>
                 <w:webHidden/>
               </w:rPr>
-              <w:instrText xml:space="preserve"> PAGEREF _Toc518564155 \h </w:instrText>
+              <w:instrText xml:space="preserve"> PAGEREF _Toc8712690 \h </w:instrText>
             </w:r>
             <w:r>
               <w:rPr>
@@ -654,7 +654,7 @@
                 <w:noProof/>
                 <w:webHidden/>
               </w:rPr>
-              <w:t>4</w:t>
+              <w:t>5</w:t>
             </w:r>
             <w:r>
               <w:rPr>
@@ -679,10 +679,10 @@
               <w:caps w:val="0"/>
               <w:noProof/>
               <w:u w:val="none"/>
-              <w:lang w:val="en-US"/>
+              <w:lang w:val="nb-NO" w:eastAsia="nb-NO"/>
             </w:rPr>
           </w:pPr>
-          <w:hyperlink w:anchor="_Toc518564156" w:history="1">
+          <w:hyperlink w:anchor="_Toc8712691" w:history="1">
             <w:r>
               <w:rPr>
                 <w:rStyle w:val="Hyperkobling"/>
@@ -698,7 +698,7 @@
                 <w:caps w:val="0"/>
                 <w:noProof/>
                 <w:u w:val="none"/>
-                <w:lang w:val="en-US"/>
+                <w:lang w:val="nb-NO" w:eastAsia="nb-NO"/>
               </w:rPr>
               <w:tab/>
             </w:r>
@@ -728,7 +728,7 @@
                 <w:noProof/>
                 <w:webHidden/>
               </w:rPr>
-              <w:instrText xml:space="preserve"> PAGEREF _Toc518564156 \h </w:instrText>
+              <w:instrText xml:space="preserve"> PAGEREF _Toc8712691 \h </w:instrText>
             </w:r>
             <w:r>
               <w:rPr>
@@ -749,6 +749,102 @@
                 <w:webHidden/>
               </w:rPr>
               <w:t>5</w:t>
+            </w:r>
+            <w:r>
+              <w:rPr>
+                <w:noProof/>
+                <w:webHidden/>
+              </w:rPr>
+              <w:fldChar w:fldCharType="end"/>
+            </w:r>
+          </w:hyperlink>
+        </w:p>
+        <w:p>
+          <w:pPr>
+            <w:pStyle w:val="INNH1"/>
+            <w:tabs>
+              <w:tab w:val="left" w:pos="332"/>
+              <w:tab w:val="right" w:pos="15129"/>
+            </w:tabs>
+            <w:rPr>
+              <w:rFonts w:eastAsiaTheme="minorEastAsia" w:cstheme="minorBidi"/>
+              <w:b w:val="0"/>
+              <w:bCs w:val="0"/>
+              <w:caps w:val="0"/>
+              <w:noProof/>
+              <w:u w:val="none"/>
+              <w:lang w:val="nb-NO" w:eastAsia="nb-NO"/>
+            </w:rPr>
+          </w:pPr>
+          <w:hyperlink w:anchor="_Toc8712692" w:history="1">
+            <w:r>
+              <w:rPr>
+                <w:rStyle w:val="Hyperkobling"/>
+                <w:noProof/>
+                <w:lang w:val="en-US"/>
+              </w:rPr>
+              <w:t>7</w:t>
+            </w:r>
+            <w:r>
+              <w:rPr>
+                <w:rFonts w:eastAsiaTheme="minorEastAsia" w:cstheme="minorBidi"/>
+                <w:b w:val="0"/>
+                <w:bCs w:val="0"/>
+                <w:caps w:val="0"/>
+                <w:noProof/>
+                <w:u w:val="none"/>
+                <w:lang w:val="nb-NO" w:eastAsia="nb-NO"/>
+              </w:rPr>
+              <w:tab/>
+            </w:r>
+            <w:r>
+              <w:rPr>
+                <w:rStyle w:val="Hyperkobling"/>
+                <w:noProof/>
+                <w:lang w:val="en-US"/>
+              </w:rPr>
+              <w:t>Scope of verbosity control</w:t>
+            </w:r>
+            <w:r>
+              <w:rPr>
+                <w:noProof/>
+                <w:webHidden/>
+              </w:rPr>
+              <w:tab/>
+            </w:r>
+            <w:r>
+              <w:rPr>
+                <w:noProof/>
+                <w:webHidden/>
+              </w:rPr>
+              <w:fldChar w:fldCharType="begin"/>
+            </w:r>
+            <w:r>
+              <w:rPr>
+                <w:noProof/>
+                <w:webHidden/>
+              </w:rPr>
+              <w:instrText xml:space="preserve"> PAGEREF _Toc8712692 \h </w:instrText>
+            </w:r>
+            <w:r>
+              <w:rPr>
+                <w:noProof/>
+                <w:webHidden/>
+              </w:rPr>
+            </w:r>
+            <w:r>
+              <w:rPr>
+                <w:noProof/>
+                <w:webHidden/>
+              </w:rPr>
+              <w:fldChar w:fldCharType="separate"/>
+            </w:r>
+            <w:r>
+              <w:rPr>
+                <w:noProof/>
+                <w:webHidden/>
+              </w:rPr>
+              <w:t>6</w:t>
             </w:r>
             <w:r>
               <w:rPr>
@@ -814,6 +910,7 @@
           <w:color w:val="595959" w:themeColor="text1" w:themeTint="A6"/>
           <w:lang w:val="nb-NO" w:eastAsia="nb-NO"/>
         </w:rPr>
+        <w:lastRenderedPageBreak/>
         <w:drawing>
           <wp:anchor distT="0" distB="0" distL="114300" distR="114300" simplePos="0" relativeHeight="251663872" behindDoc="0" locked="0" layoutInCell="1" allowOverlap="1" wp14:anchorId="11CE29BF" wp14:editId="6040E7ED">
             <wp:simplePos x="0" y="0"/>
@@ -1060,9 +1157,8 @@
       <w:pPr>
         <w:pStyle w:val="Overskrift1"/>
       </w:pPr>
-      <w:bookmarkStart w:id="0" w:name="_Toc518564151"/>
-      <w:r>
-        <w:lastRenderedPageBreak/>
+      <w:bookmarkStart w:id="0" w:name="_Toc8712686"/>
+      <w:r>
         <w:t>Libraries</w:t>
       </w:r>
       <w:bookmarkEnd w:id="0"/>
@@ -1648,7 +1744,7 @@
       <w:pPr>
         <w:pStyle w:val="Overskrift1"/>
       </w:pPr>
-      <w:bookmarkStart w:id="1" w:name="_Toc518564152"/>
+      <w:bookmarkStart w:id="1" w:name="_Toc8712687"/>
       <w:r>
         <w:t>UVVM Initialization</w:t>
       </w:r>
@@ -2099,6 +2195,7 @@
                 <w:b/>
                 <w:szCs w:val="16"/>
               </w:rPr>
+              <w:lastRenderedPageBreak/>
               <w:t>await_uvvm_</w:t>
             </w:r>
             <w:proofErr w:type="gramStart"/>
@@ -2570,9 +2667,8 @@
       <w:pPr>
         <w:pStyle w:val="Overskrift1"/>
       </w:pPr>
-      <w:bookmarkStart w:id="2" w:name="_Toc518564153"/>
-      <w:r>
-        <w:lastRenderedPageBreak/>
+      <w:bookmarkStart w:id="2" w:name="_Toc8712688"/>
+      <w:r>
         <w:t xml:space="preserve">UVVM </w:t>
       </w:r>
       <w:r>
@@ -2705,12 +2801,19 @@
         <w:rPr>
           <w:rFonts w:ascii="Helvetica Neue" w:hAnsi="Helvetica Neue"/>
         </w:rPr>
-        <w:t xml:space="preserve"> and VVC</w:t>
-      </w:r>
+        <w:t xml:space="preserve"> and </w:t>
+      </w:r>
+      <w:proofErr w:type="spellStart"/>
       <w:r>
         <w:rPr>
           <w:rFonts w:ascii="Helvetica Neue" w:hAnsi="Helvetica Neue"/>
         </w:rPr>
+        <w:t>VVC</w:t>
+      </w:r>
+      <w:r>
+        <w:rPr>
+          <w:rFonts w:ascii="Helvetica Neue" w:hAnsi="Helvetica Neue"/>
+        </w:rPr>
         <w:t>_</w:t>
       </w:r>
       <w:r>
@@ -2731,8 +2834,7 @@
         </w:rPr>
         <w:t>pkg</w:t>
       </w:r>
-      <w:bookmarkStart w:id="3" w:name="_GoBack"/>
-      <w:bookmarkEnd w:id="3"/>
+      <w:proofErr w:type="spellEnd"/>
       <w:r>
         <w:rPr>
           <w:rFonts w:ascii="Helvetica Neue" w:hAnsi="Helvetica Neue"/>
@@ -2811,7 +2913,7 @@
                 <w:szCs w:val="18"/>
               </w:rPr>
             </w:pPr>
-            <w:bookmarkStart w:id="4" w:name="_Hlk507570430"/>
+            <w:bookmarkStart w:id="3" w:name="_Hlk507570430"/>
             <w:r>
               <w:rPr>
                 <w:b/>
@@ -4019,6 +4121,7 @@
                 <w:rFonts w:ascii="Courier New" w:hAnsi="Courier New" w:cs="Courier New"/>
                 <w:sz w:val="14"/>
               </w:rPr>
+              <w:lastRenderedPageBreak/>
               <w:t xml:space="preserve">  </w:t>
             </w:r>
             <w:r>
@@ -4136,6 +4239,7 @@
                 <w:rFonts w:ascii="Verdana" w:hAnsi="Verdana" w:cs="Helvetica"/>
                 <w:sz w:val="14"/>
               </w:rPr>
+              <w:lastRenderedPageBreak/>
               <w:t>shared_&lt;</w:t>
             </w:r>
             <w:proofErr w:type="spellStart"/>
@@ -4432,7 +4536,7 @@
           </w:p>
         </w:tc>
       </w:tr>
-      <w:bookmarkEnd w:id="4"/>
+      <w:bookmarkEnd w:id="3"/>
     </w:tbl>
     <w:p>
       <w:pPr>
@@ -4581,9 +4685,8 @@
       <w:pPr>
         <w:pStyle w:val="Overskrift1"/>
       </w:pPr>
-      <w:bookmarkStart w:id="5" w:name="_Toc518564154"/>
-      <w:r>
-        <w:lastRenderedPageBreak/>
+      <w:bookmarkStart w:id="4" w:name="_Toc8712689"/>
+      <w:r>
         <w:t xml:space="preserve">VVC </w:t>
       </w:r>
       <w:r>
@@ -4595,7 +4698,7 @@
       <w:r>
         <w:t xml:space="preserve"> and Transaction information</w:t>
       </w:r>
-      <w:bookmarkEnd w:id="5"/>
+      <w:bookmarkEnd w:id="4"/>
     </w:p>
     <w:p>
       <w:pPr>
@@ -5353,6 +5456,7 @@
           <w:noProof/>
           <w:szCs w:val="18"/>
         </w:rPr>
+        <w:lastRenderedPageBreak/>
         <w:drawing>
           <wp:inline distT="0" distB="0" distL="0" distR="0" wp14:anchorId="0980016B" wp14:editId="1020C056">
             <wp:extent cx="7107671" cy="1860605"/>
@@ -5406,7 +5510,7 @@
           <w:szCs w:val="18"/>
         </w:rPr>
       </w:pPr>
-      <w:bookmarkStart w:id="6" w:name="_Ref508095131"/>
+      <w:bookmarkStart w:id="5" w:name="_Ref508095131"/>
       <w:r>
         <w:t xml:space="preserve">Figure </w:t>
       </w:r>
@@ -5449,7 +5553,7 @@
       <w:r>
         <w:fldChar w:fldCharType="end"/>
       </w:r>
-      <w:bookmarkEnd w:id="6"/>
+      <w:bookmarkEnd w:id="5"/>
       <w:r>
         <w:t xml:space="preserve"> VVC Transaction info example</w:t>
       </w:r>
@@ -5490,11 +5594,11 @@
       <w:pPr>
         <w:pStyle w:val="Overskrift1"/>
       </w:pPr>
-      <w:bookmarkStart w:id="7" w:name="_Toc518564155"/>
+      <w:bookmarkStart w:id="6" w:name="_Toc8712690"/>
       <w:r>
         <w:t>Multiple Central Sequencers</w:t>
       </w:r>
-      <w:bookmarkEnd w:id="7"/>
+      <w:bookmarkEnd w:id="6"/>
     </w:p>
     <w:p>
       <w:r>
@@ -5516,12 +5620,11 @@
       <w:pPr>
         <w:pStyle w:val="Overskrift1"/>
       </w:pPr>
-      <w:bookmarkStart w:id="8" w:name="_Toc518564156"/>
-      <w:r>
-        <w:lastRenderedPageBreak/>
+      <w:bookmarkStart w:id="7" w:name="_Toc8712691"/>
+      <w:r>
         <w:t>Compile scripts</w:t>
       </w:r>
-      <w:bookmarkEnd w:id="8"/>
+      <w:bookmarkEnd w:id="7"/>
     </w:p>
     <w:p>
       <w:pPr>
@@ -5796,6 +5899,683 @@
     </w:p>
     <w:p>
       <w:pPr>
+        <w:pStyle w:val="Overskrift1"/>
+        <w:rPr>
+          <w:lang w:val="en-US"/>
+        </w:rPr>
+      </w:pPr>
+      <w:bookmarkStart w:id="8" w:name="_Toc8712692"/>
+      <w:r>
+        <w:rPr>
+          <w:lang w:val="en-US"/>
+        </w:rPr>
+        <w:lastRenderedPageBreak/>
+        <w:t>Scope of verbosity control</w:t>
+      </w:r>
+      <w:bookmarkEnd w:id="8"/>
+    </w:p>
+    <w:p>
+      <w:pPr>
+        <w:rPr>
+          <w:rFonts w:ascii="Helvetica Neue" w:hAnsi="Helvetica Neue"/>
+          <w:lang w:val="en-US"/>
+        </w:rPr>
+      </w:pPr>
+      <w:r>
+        <w:rPr>
+          <w:rFonts w:ascii="Helvetica Neue" w:hAnsi="Helvetica Neue"/>
+          <w:lang w:val="en-US"/>
+        </w:rPr>
+        <w:t>Message IDs are used for verbosity control in many of the procedures and functions in UVVM, as well as log messages and checks in VVCs</w:t>
+      </w:r>
+      <w:r>
+        <w:rPr>
+          <w:rFonts w:ascii="Helvetica Neue" w:hAnsi="Helvetica Neue"/>
+          <w:lang w:val="en-US"/>
+        </w:rPr>
+        <w:t xml:space="preserve">, </w:t>
+      </w:r>
+      <w:r>
+        <w:rPr>
+          <w:rFonts w:ascii="Helvetica Neue" w:hAnsi="Helvetica Neue"/>
+          <w:lang w:val="en-US"/>
+        </w:rPr>
+        <w:t>BFMs</w:t>
+      </w:r>
+      <w:r>
+        <w:rPr>
+          <w:rFonts w:ascii="Helvetica Neue" w:hAnsi="Helvetica Neue"/>
+          <w:lang w:val="en-US"/>
+        </w:rPr>
+        <w:t xml:space="preserve"> and Scoreboards</w:t>
+      </w:r>
+      <w:r>
+        <w:rPr>
+          <w:rFonts w:ascii="Helvetica Neue" w:hAnsi="Helvetica Neue"/>
+          <w:lang w:val="en-US"/>
+        </w:rPr>
+        <w:t xml:space="preserve">. </w:t>
+      </w:r>
+      <w:r>
+        <w:rPr>
+          <w:rFonts w:ascii="Helvetica Neue" w:hAnsi="Helvetica Neue"/>
+          <w:lang w:val="en-US"/>
+        </w:rPr>
+        <w:br/>
+      </w:r>
+      <w:r>
+        <w:rPr>
+          <w:rFonts w:ascii="Helvetica Neue" w:hAnsi="Helvetica Neue"/>
+          <w:lang w:val="en-US"/>
+        </w:rPr>
+        <w:t>Note that VVCs</w:t>
+      </w:r>
+      <w:r>
+        <w:rPr>
+          <w:rFonts w:ascii="Helvetica Neue" w:hAnsi="Helvetica Neue"/>
+          <w:lang w:val="en-US"/>
+        </w:rPr>
+        <w:t xml:space="preserve"> and Scoreboards</w:t>
+      </w:r>
+      <w:r>
+        <w:rPr>
+          <w:rFonts w:ascii="Helvetica Neue" w:hAnsi="Helvetica Neue"/>
+          <w:lang w:val="en-US"/>
+        </w:rPr>
+        <w:t xml:space="preserve"> comes with dedicated message ID panels and are not affected by the global message ID panel, but accessed by addressing targeting VVC </w:t>
+      </w:r>
+      <w:r>
+        <w:rPr>
+          <w:rFonts w:ascii="Helvetica Neue" w:hAnsi="Helvetica Neue"/>
+          <w:lang w:val="en-US"/>
+        </w:rPr>
+        <w:t xml:space="preserve">or Scoreboard </w:t>
+      </w:r>
+      <w:r>
+        <w:rPr>
+          <w:rFonts w:ascii="Helvetica Neue" w:hAnsi="Helvetica Neue"/>
+          <w:lang w:val="en-US"/>
+        </w:rPr>
+        <w:t xml:space="preserve">and, if </w:t>
+      </w:r>
+      <w:bookmarkStart w:id="9" w:name="_GoBack"/>
+      <w:bookmarkEnd w:id="9"/>
+      <w:r>
+        <w:rPr>
+          <w:rFonts w:ascii="Helvetica Neue" w:hAnsi="Helvetica Neue"/>
+          <w:lang w:val="en-US"/>
+        </w:rPr>
+        <w:t>applicable, instance</w:t>
+      </w:r>
+      <w:r>
+        <w:rPr>
+          <w:rFonts w:ascii="Helvetica Neue" w:hAnsi="Helvetica Neue"/>
+          <w:lang w:val="en-US"/>
+        </w:rPr>
+        <w:t xml:space="preserve"> number or with a broadcast. </w:t>
+      </w:r>
+    </w:p>
+    <w:p>
+      <w:pPr>
+        <w:rPr>
+          <w:lang w:val="en-US"/>
+        </w:rPr>
+      </w:pPr>
+    </w:p>
+    <w:p>
+      <w:pPr>
+        <w:rPr>
+          <w:rFonts w:ascii="Helvetica Neue" w:hAnsi="Helvetica Neue"/>
+          <w:lang w:val="en-US"/>
+        </w:rPr>
+      </w:pPr>
+      <w:r>
+        <w:rPr>
+          <w:rFonts w:ascii="Helvetica Neue" w:hAnsi="Helvetica Neue"/>
+          <w:lang w:val="en-US"/>
+        </w:rPr>
+        <w:t>E.g.</w:t>
+      </w:r>
+    </w:p>
+    <w:p>
+      <w:pPr>
+        <w:ind w:firstLine="720"/>
+        <w:rPr>
+          <w:rFonts w:ascii="Consolas" w:hAnsi="Consolas"/>
+          <w:lang w:val="en-US"/>
+        </w:rPr>
+      </w:pPr>
+      <w:r>
+        <w:rPr>
+          <w:rFonts w:ascii="Consolas" w:hAnsi="Consolas"/>
+          <w:lang w:val="en-US"/>
+        </w:rPr>
+        <w:t xml:space="preserve">-- </w:t>
+      </w:r>
+      <w:r>
+        <w:rPr>
+          <w:rFonts w:ascii="Consolas" w:hAnsi="Consolas"/>
+          <w:lang w:val="en-US"/>
+        </w:rPr>
+        <w:t>G</w:t>
+      </w:r>
+      <w:r>
+        <w:rPr>
+          <w:rFonts w:ascii="Consolas" w:hAnsi="Consolas"/>
+          <w:lang w:val="en-US"/>
+        </w:rPr>
+        <w:t>lobal message ID panel</w:t>
+      </w:r>
+      <w:r>
+        <w:rPr>
+          <w:rFonts w:ascii="Consolas" w:hAnsi="Consolas"/>
+          <w:lang w:val="en-US"/>
+        </w:rPr>
+        <w:t>. Does not apply to VVCs or Scoreboards, as they have their own local message ID panel</w:t>
+      </w:r>
+    </w:p>
+    <w:p>
+      <w:pPr>
+        <w:ind w:firstLine="720"/>
+        <w:rPr>
+          <w:rFonts w:ascii="Consolas" w:hAnsi="Consolas"/>
+          <w:lang w:val="en-US"/>
+        </w:rPr>
+      </w:pPr>
+      <w:proofErr w:type="spellStart"/>
+      <w:r>
+        <w:rPr>
+          <w:rFonts w:ascii="Consolas" w:hAnsi="Consolas"/>
+          <w:lang w:val="en-US"/>
+        </w:rPr>
+        <w:t>disable_log_</w:t>
+      </w:r>
+      <w:proofErr w:type="gramStart"/>
+      <w:r>
+        <w:rPr>
+          <w:rFonts w:ascii="Consolas" w:hAnsi="Consolas"/>
+          <w:lang w:val="en-US"/>
+        </w:rPr>
+        <w:t>msg</w:t>
+      </w:r>
+      <w:proofErr w:type="spellEnd"/>
+      <w:r>
+        <w:rPr>
+          <w:rFonts w:ascii="Consolas" w:hAnsi="Consolas"/>
+          <w:lang w:val="en-US"/>
+        </w:rPr>
+        <w:t>(</w:t>
+      </w:r>
+      <w:proofErr w:type="gramEnd"/>
+      <w:r>
+        <w:rPr>
+          <w:rFonts w:ascii="Consolas" w:hAnsi="Consolas"/>
+          <w:lang w:val="en-US"/>
+        </w:rPr>
+        <w:t>ALL_MESSAGES);</w:t>
+      </w:r>
+    </w:p>
+    <w:p>
+      <w:pPr>
+        <w:ind w:left="720"/>
+        <w:rPr>
+          <w:rFonts w:ascii="Consolas" w:hAnsi="Consolas"/>
+          <w:lang w:val="en-US"/>
+        </w:rPr>
+      </w:pPr>
+      <w:proofErr w:type="spellStart"/>
+      <w:r>
+        <w:rPr>
+          <w:rFonts w:ascii="Consolas" w:hAnsi="Consolas"/>
+          <w:lang w:val="en-US"/>
+        </w:rPr>
+        <w:t>e</w:t>
+      </w:r>
+      <w:r>
+        <w:rPr>
+          <w:rFonts w:ascii="Consolas" w:hAnsi="Consolas"/>
+          <w:lang w:val="en-US"/>
+        </w:rPr>
+        <w:t>nable_log_</w:t>
+      </w:r>
+      <w:proofErr w:type="gramStart"/>
+      <w:r>
+        <w:rPr>
+          <w:rFonts w:ascii="Consolas" w:hAnsi="Consolas"/>
+          <w:lang w:val="en-US"/>
+        </w:rPr>
+        <w:t>msg</w:t>
+      </w:r>
+      <w:proofErr w:type="spellEnd"/>
+      <w:r>
+        <w:rPr>
+          <w:rFonts w:ascii="Consolas" w:hAnsi="Consolas"/>
+          <w:lang w:val="en-US"/>
+        </w:rPr>
+        <w:t>(</w:t>
+      </w:r>
+      <w:proofErr w:type="gramEnd"/>
+      <w:r>
+        <w:rPr>
+          <w:rFonts w:ascii="Consolas" w:hAnsi="Consolas"/>
+          <w:lang w:val="en-US"/>
+        </w:rPr>
+        <w:t>ID_SEQUENCER);</w:t>
+      </w:r>
+      <w:r>
+        <w:rPr>
+          <w:rFonts w:ascii="Consolas" w:hAnsi="Consolas"/>
+          <w:lang w:val="en-US"/>
+        </w:rPr>
+        <w:br/>
+      </w:r>
+    </w:p>
+    <w:p>
+      <w:pPr>
+        <w:ind w:left="720"/>
+        <w:rPr>
+          <w:rFonts w:ascii="Consolas" w:hAnsi="Consolas"/>
+          <w:lang w:val="en-US"/>
+        </w:rPr>
+      </w:pPr>
+      <w:r>
+        <w:rPr>
+          <w:rFonts w:ascii="Consolas" w:hAnsi="Consolas"/>
+          <w:lang w:val="en-US"/>
+        </w:rPr>
+        <w:t>-- VVC message ID panel</w:t>
+      </w:r>
+      <w:r>
+        <w:rPr>
+          <w:rFonts w:ascii="Consolas" w:hAnsi="Consolas"/>
+          <w:lang w:val="en-US"/>
+        </w:rPr>
+        <w:br/>
+      </w:r>
+      <w:proofErr w:type="spellStart"/>
+      <w:r>
+        <w:rPr>
+          <w:rFonts w:ascii="Consolas" w:hAnsi="Consolas"/>
+          <w:lang w:val="en-US"/>
+        </w:rPr>
+        <w:t>disable_log_msg</w:t>
+      </w:r>
+      <w:proofErr w:type="spellEnd"/>
+      <w:r>
+        <w:rPr>
+          <w:rFonts w:ascii="Consolas" w:hAnsi="Consolas"/>
+          <w:lang w:val="en-US"/>
+        </w:rPr>
+        <w:t xml:space="preserve">(VVC_BROADCAST, ALL_MESSAGES); -- </w:t>
+      </w:r>
+      <w:r>
+        <w:rPr>
+          <w:rFonts w:ascii="Consolas" w:hAnsi="Consolas"/>
+          <w:lang w:val="en-US"/>
+        </w:rPr>
+        <w:t xml:space="preserve">broadcast to </w:t>
+      </w:r>
+      <w:r>
+        <w:rPr>
+          <w:rFonts w:ascii="Consolas" w:hAnsi="Consolas"/>
+          <w:lang w:val="en-US"/>
+        </w:rPr>
+        <w:t>all VVCs and instances</w:t>
+      </w:r>
+    </w:p>
+    <w:p>
+      <w:pPr>
+        <w:ind w:left="720"/>
+        <w:rPr>
+          <w:rFonts w:ascii="Consolas" w:hAnsi="Consolas"/>
+          <w:lang w:val="en-US"/>
+        </w:rPr>
+      </w:pPr>
+      <w:r>
+        <w:rPr>
+          <w:rFonts w:ascii="Consolas" w:hAnsi="Consolas"/>
+          <w:lang w:val="en-US"/>
+        </w:rPr>
+        <w:t>e</w:t>
+      </w:r>
+      <w:r>
+        <w:rPr>
+          <w:rFonts w:ascii="Consolas" w:hAnsi="Consolas"/>
+          <w:lang w:val="en-US"/>
+        </w:rPr>
+        <w:t>nable_</w:t>
+      </w:r>
+      <w:r>
+        <w:rPr>
+          <w:rFonts w:ascii="Consolas" w:hAnsi="Consolas"/>
+          <w:lang w:val="en-US"/>
+        </w:rPr>
+        <w:tab/>
+      </w:r>
+      <w:proofErr w:type="spellStart"/>
+      <w:r>
+        <w:rPr>
+          <w:rFonts w:ascii="Consolas" w:hAnsi="Consolas"/>
+          <w:lang w:val="en-US"/>
+        </w:rPr>
+        <w:t>log_</w:t>
+      </w:r>
+      <w:proofErr w:type="gramStart"/>
+      <w:r>
+        <w:rPr>
+          <w:rFonts w:ascii="Consolas" w:hAnsi="Consolas"/>
+          <w:lang w:val="en-US"/>
+        </w:rPr>
+        <w:t>msg</w:t>
+      </w:r>
+      <w:proofErr w:type="spellEnd"/>
+      <w:r>
+        <w:rPr>
+          <w:rFonts w:ascii="Consolas" w:hAnsi="Consolas"/>
+          <w:lang w:val="en-US"/>
+        </w:rPr>
+        <w:t>(</w:t>
+      </w:r>
+      <w:proofErr w:type="gramEnd"/>
+      <w:r>
+        <w:rPr>
+          <w:rFonts w:ascii="Consolas" w:hAnsi="Consolas"/>
+          <w:lang w:val="en-US"/>
+        </w:rPr>
+        <w:t>I2C_VVCT, C_VVC_INSTANCE_1, ID_BFM_WAIT);</w:t>
+      </w:r>
+      <w:r>
+        <w:rPr>
+          <w:rFonts w:ascii="Consolas" w:hAnsi="Consolas"/>
+          <w:lang w:val="en-US"/>
+        </w:rPr>
+        <w:t xml:space="preserve"> -- I2C VVC instance 1</w:t>
+      </w:r>
+      <w:r>
+        <w:rPr>
+          <w:rFonts w:ascii="Consolas" w:hAnsi="Consolas"/>
+          <w:lang w:val="en-US"/>
+        </w:rPr>
+        <w:br/>
+      </w:r>
+      <w:proofErr w:type="spellStart"/>
+      <w:r>
+        <w:rPr>
+          <w:rFonts w:ascii="Consolas" w:hAnsi="Consolas"/>
+          <w:lang w:val="en-US"/>
+        </w:rPr>
+        <w:t>enable_log_msg</w:t>
+      </w:r>
+      <w:proofErr w:type="spellEnd"/>
+      <w:r>
+        <w:rPr>
+          <w:rFonts w:ascii="Consolas" w:hAnsi="Consolas"/>
+          <w:lang w:val="en-US"/>
+        </w:rPr>
+        <w:t>(I2C_VVTC, C_</w:t>
+      </w:r>
+      <w:r>
+        <w:rPr>
+          <w:rFonts w:ascii="Consolas" w:hAnsi="Consolas"/>
+          <w:lang w:val="en-US"/>
+        </w:rPr>
+        <w:t>VVC_</w:t>
+      </w:r>
+      <w:r>
+        <w:rPr>
+          <w:rFonts w:ascii="Consolas" w:hAnsi="Consolas"/>
+          <w:lang w:val="en-US"/>
+        </w:rPr>
+        <w:t>INSTANCE_2, ID_BFM_WAIT);</w:t>
+      </w:r>
+      <w:r>
+        <w:rPr>
+          <w:rFonts w:ascii="Consolas" w:hAnsi="Consolas"/>
+          <w:lang w:val="en-US"/>
+        </w:rPr>
+        <w:t xml:space="preserve"> -- I2C VVC instance 2</w:t>
+      </w:r>
+    </w:p>
+    <w:p>
+      <w:pPr>
+        <w:ind w:left="720"/>
+        <w:rPr>
+          <w:rFonts w:ascii="Consolas" w:hAnsi="Consolas"/>
+          <w:lang w:val="en-US"/>
+        </w:rPr>
+      </w:pPr>
+    </w:p>
+    <w:p>
+      <w:pPr>
+        <w:ind w:left="720"/>
+        <w:rPr>
+          <w:rFonts w:ascii="Consolas" w:hAnsi="Consolas"/>
+          <w:lang w:val="en-US"/>
+        </w:rPr>
+      </w:pPr>
+      <w:r>
+        <w:rPr>
+          <w:rFonts w:ascii="Consolas" w:hAnsi="Consolas"/>
+          <w:lang w:val="en-US"/>
+        </w:rPr>
+        <w:t>-- Scoreboard message ID panel</w:t>
+      </w:r>
+    </w:p>
+    <w:p>
+      <w:pPr>
+        <w:ind w:left="720"/>
+        <w:rPr>
+          <w:rFonts w:ascii="Consolas" w:hAnsi="Consolas"/>
+          <w:lang w:val="en-US"/>
+        </w:rPr>
+      </w:pPr>
+      <w:r>
+        <w:rPr>
+          <w:rFonts w:ascii="Consolas" w:hAnsi="Consolas"/>
+          <w:lang w:val="en-US"/>
+        </w:rPr>
+        <w:t xml:space="preserve">shared variable </w:t>
+      </w:r>
+      <w:proofErr w:type="spellStart"/>
+      <w:r>
+        <w:rPr>
+          <w:rFonts w:ascii="Consolas" w:hAnsi="Consolas"/>
+          <w:lang w:val="en-US"/>
+        </w:rPr>
+        <w:t>sb_under_</w:t>
+      </w:r>
+      <w:proofErr w:type="gramStart"/>
+      <w:r>
+        <w:rPr>
+          <w:rFonts w:ascii="Consolas" w:hAnsi="Consolas"/>
+          <w:lang w:val="en-US"/>
+        </w:rPr>
+        <w:t>test</w:t>
+      </w:r>
+      <w:proofErr w:type="spellEnd"/>
+      <w:r>
+        <w:rPr>
+          <w:rFonts w:ascii="Consolas" w:hAnsi="Consolas"/>
+          <w:lang w:val="en-US"/>
+        </w:rPr>
+        <w:t xml:space="preserve"> :</w:t>
+      </w:r>
+      <w:proofErr w:type="gramEnd"/>
+      <w:r>
+        <w:rPr>
+          <w:rFonts w:ascii="Consolas" w:hAnsi="Consolas"/>
+          <w:lang w:val="en-US"/>
+        </w:rPr>
+        <w:t xml:space="preserve"> </w:t>
+      </w:r>
+      <w:proofErr w:type="spellStart"/>
+      <w:r>
+        <w:rPr>
+          <w:rFonts w:ascii="Consolas" w:hAnsi="Consolas"/>
+          <w:lang w:val="en-US"/>
+        </w:rPr>
+        <w:t>record_sb_pkg.t_generic_sb</w:t>
+      </w:r>
+      <w:proofErr w:type="spellEnd"/>
+      <w:r>
+        <w:rPr>
+          <w:rFonts w:ascii="Consolas" w:hAnsi="Consolas"/>
+          <w:lang w:val="en-US"/>
+        </w:rPr>
+        <w:t>;</w:t>
+      </w:r>
+    </w:p>
+    <w:p>
+      <w:pPr>
+        <w:ind w:left="720"/>
+        <w:rPr>
+          <w:rFonts w:ascii="Consolas" w:hAnsi="Consolas"/>
+          <w:lang w:val="en-US"/>
+        </w:rPr>
+      </w:pPr>
+      <w:r>
+        <w:rPr>
+          <w:rFonts w:ascii="Consolas" w:hAnsi="Consolas"/>
+          <w:lang w:val="en-US"/>
+        </w:rPr>
+        <w:t>…</w:t>
+      </w:r>
+    </w:p>
+    <w:p>
+      <w:pPr>
+        <w:ind w:left="720"/>
+        <w:rPr>
+          <w:rFonts w:ascii="Consolas" w:hAnsi="Consolas"/>
+          <w:lang w:val="en-US"/>
+        </w:rPr>
+      </w:pPr>
+      <w:proofErr w:type="spellStart"/>
+      <w:r>
+        <w:rPr>
+          <w:rFonts w:ascii="Consolas" w:hAnsi="Consolas"/>
+          <w:lang w:val="en-US"/>
+        </w:rPr>
+        <w:t>sb_under_</w:t>
+      </w:r>
+      <w:proofErr w:type="gramStart"/>
+      <w:r>
+        <w:rPr>
+          <w:rFonts w:ascii="Consolas" w:hAnsi="Consolas"/>
+          <w:lang w:val="en-US"/>
+        </w:rPr>
+        <w:t>test.disable</w:t>
+      </w:r>
+      <w:proofErr w:type="gramEnd"/>
+      <w:r>
+        <w:rPr>
+          <w:rFonts w:ascii="Consolas" w:hAnsi="Consolas"/>
+          <w:lang w:val="en-US"/>
+        </w:rPr>
+        <w:t>_log_msg</w:t>
+      </w:r>
+      <w:proofErr w:type="spellEnd"/>
+      <w:r>
+        <w:rPr>
+          <w:rFonts w:ascii="Consolas" w:hAnsi="Consolas"/>
+          <w:lang w:val="en-US"/>
+        </w:rPr>
+        <w:t>(ALL_INSTANCES, ID_CTRL);</w:t>
+      </w:r>
+      <w:r>
+        <w:rPr>
+          <w:rFonts w:ascii="Consolas" w:hAnsi="Consolas"/>
+          <w:lang w:val="en-US"/>
+        </w:rPr>
+        <w:t xml:space="preserve"> -- </w:t>
+      </w:r>
+      <w:r>
+        <w:rPr>
+          <w:rFonts w:ascii="Consolas" w:hAnsi="Consolas"/>
+          <w:lang w:val="en-US"/>
+        </w:rPr>
+        <w:t xml:space="preserve">broadcast to </w:t>
+      </w:r>
+      <w:r>
+        <w:rPr>
+          <w:rFonts w:ascii="Consolas" w:hAnsi="Consolas"/>
+          <w:lang w:val="en-US"/>
+        </w:rPr>
+        <w:t>all SB instances</w:t>
+      </w:r>
+    </w:p>
+    <w:p>
+      <w:pPr>
+        <w:ind w:left="720"/>
+        <w:rPr>
+          <w:rFonts w:ascii="Consolas" w:hAnsi="Consolas"/>
+          <w:lang w:val="en-US"/>
+        </w:rPr>
+      </w:pPr>
+      <w:proofErr w:type="spellStart"/>
+      <w:r>
+        <w:rPr>
+          <w:rFonts w:ascii="Consolas" w:hAnsi="Consolas"/>
+          <w:lang w:val="en-US"/>
+        </w:rPr>
+        <w:t>sb_under_</w:t>
+      </w:r>
+      <w:proofErr w:type="gramStart"/>
+      <w:r>
+        <w:rPr>
+          <w:rFonts w:ascii="Consolas" w:hAnsi="Consolas"/>
+          <w:lang w:val="en-US"/>
+        </w:rPr>
+        <w:t>test.enable</w:t>
+      </w:r>
+      <w:proofErr w:type="gramEnd"/>
+      <w:r>
+        <w:rPr>
+          <w:rFonts w:ascii="Consolas" w:hAnsi="Consolas"/>
+          <w:lang w:val="en-US"/>
+        </w:rPr>
+        <w:t>_log_msg</w:t>
+      </w:r>
+      <w:proofErr w:type="spellEnd"/>
+      <w:r>
+        <w:rPr>
+          <w:rFonts w:ascii="Consolas" w:hAnsi="Consolas"/>
+          <w:lang w:val="en-US"/>
+        </w:rPr>
+        <w:t>(</w:t>
+      </w:r>
+      <w:r>
+        <w:rPr>
+          <w:rFonts w:ascii="Consolas" w:hAnsi="Consolas"/>
+          <w:lang w:val="en-US"/>
+        </w:rPr>
+        <w:t xml:space="preserve">C_SB_INSTANCE_1, </w:t>
+      </w:r>
+      <w:r>
+        <w:rPr>
+          <w:rFonts w:ascii="Consolas" w:hAnsi="Consolas"/>
+          <w:lang w:val="en-US"/>
+        </w:rPr>
+        <w:t>ID_DATA);</w:t>
+      </w:r>
+      <w:r>
+        <w:rPr>
+          <w:rFonts w:ascii="Consolas" w:hAnsi="Consolas"/>
+          <w:lang w:val="en-US"/>
+        </w:rPr>
+        <w:t xml:space="preserve"> -- SB instance 1</w:t>
+      </w:r>
+    </w:p>
+    <w:p>
+      <w:pPr>
+        <w:ind w:left="720"/>
+        <w:rPr>
+          <w:rFonts w:ascii="Consolas" w:hAnsi="Consolas"/>
+          <w:lang w:val="en-US"/>
+        </w:rPr>
+      </w:pPr>
+    </w:p>
+    <w:p>
+      <w:pPr>
         <w:rPr>
           <w:rFonts w:ascii="Helvetica Neue Thin" w:hAnsi="Helvetica Neue Thin"/>
           <w:i/>
@@ -5834,205 +6614,33 @@
       <w:pPr>
         <w:rPr>
           <w:rFonts w:ascii="Helvetica Neue Thin" w:hAnsi="Helvetica Neue Thin"/>
-          <w:i/>
           <w:iCs/>
           <w:sz w:val="14"/>
           <w:szCs w:val="16"/>
           <w:lang w:val="en-US"/>
         </w:rPr>
       </w:pPr>
-    </w:p>
-    <w:p>
-      <w:pPr>
-        <w:rPr>
-          <w:rFonts w:ascii="Helvetica Neue Thin" w:hAnsi="Helvetica Neue Thin"/>
-          <w:i/>
-          <w:iCs/>
-          <w:sz w:val="14"/>
-          <w:szCs w:val="16"/>
-          <w:lang w:val="en-US"/>
-        </w:rPr>
-      </w:pPr>
-    </w:p>
-    <w:p>
-      <w:pPr>
-        <w:rPr>
-          <w:rFonts w:ascii="Helvetica Neue Thin" w:hAnsi="Helvetica Neue Thin"/>
-          <w:i/>
-          <w:iCs/>
-          <w:sz w:val="14"/>
-          <w:szCs w:val="16"/>
-          <w:lang w:val="en-US"/>
-        </w:rPr>
-      </w:pPr>
-    </w:p>
-    <w:p>
-      <w:pPr>
-        <w:rPr>
-          <w:rFonts w:ascii="Helvetica Neue Thin" w:hAnsi="Helvetica Neue Thin"/>
-          <w:i/>
-          <w:iCs/>
-          <w:sz w:val="14"/>
-          <w:szCs w:val="16"/>
-          <w:lang w:val="en-US"/>
-        </w:rPr>
-      </w:pPr>
-    </w:p>
-    <w:p>
-      <w:pPr>
-        <w:rPr>
-          <w:rFonts w:ascii="Helvetica Neue Thin" w:hAnsi="Helvetica Neue Thin"/>
-          <w:i/>
-          <w:iCs/>
-          <w:sz w:val="14"/>
-          <w:szCs w:val="16"/>
-          <w:lang w:val="en-US"/>
-        </w:rPr>
-      </w:pPr>
-    </w:p>
-    <w:p>
-      <w:pPr>
-        <w:rPr>
-          <w:rFonts w:ascii="Helvetica Neue Thin" w:hAnsi="Helvetica Neue Thin"/>
-          <w:i/>
-          <w:iCs/>
-          <w:sz w:val="14"/>
-          <w:szCs w:val="16"/>
-          <w:lang w:val="en-US"/>
-        </w:rPr>
-      </w:pPr>
-    </w:p>
-    <w:p>
-      <w:pPr>
-        <w:rPr>
-          <w:rFonts w:ascii="Helvetica Neue Thin" w:hAnsi="Helvetica Neue Thin"/>
-          <w:i/>
-          <w:iCs/>
-          <w:sz w:val="14"/>
-          <w:szCs w:val="16"/>
-          <w:lang w:val="en-US"/>
-        </w:rPr>
-      </w:pPr>
-    </w:p>
-    <w:p>
-      <w:pPr>
-        <w:rPr>
-          <w:rFonts w:ascii="Helvetica Neue Thin" w:hAnsi="Helvetica Neue Thin"/>
-          <w:i/>
-          <w:iCs/>
-          <w:sz w:val="14"/>
-          <w:szCs w:val="16"/>
-          <w:lang w:val="en-US"/>
-        </w:rPr>
-      </w:pPr>
-    </w:p>
-    <w:p>
-      <w:pPr>
-        <w:rPr>
-          <w:rFonts w:ascii="Helvetica Neue Thin" w:hAnsi="Helvetica Neue Thin"/>
-          <w:i/>
-          <w:iCs/>
-          <w:sz w:val="14"/>
-          <w:szCs w:val="16"/>
-          <w:lang w:val="en-US"/>
-        </w:rPr>
-      </w:pPr>
-    </w:p>
-    <w:p>
-      <w:pPr>
-        <w:rPr>
-          <w:rFonts w:ascii="Helvetica Neue Thin" w:hAnsi="Helvetica Neue Thin"/>
-          <w:i/>
-          <w:iCs/>
-          <w:sz w:val="14"/>
-          <w:szCs w:val="16"/>
-          <w:lang w:val="en-US"/>
-        </w:rPr>
-      </w:pPr>
-    </w:p>
-    <w:p>
-      <w:pPr>
-        <w:rPr>
-          <w:rFonts w:ascii="Helvetica Neue Thin" w:hAnsi="Helvetica Neue Thin"/>
-          <w:i/>
-          <w:iCs/>
-          <w:sz w:val="14"/>
-          <w:szCs w:val="16"/>
-          <w:lang w:val="en-US"/>
-        </w:rPr>
-      </w:pPr>
-    </w:p>
-    <w:p>
-      <w:pPr>
-        <w:rPr>
-          <w:rFonts w:ascii="Helvetica Neue Thin" w:hAnsi="Helvetica Neue Thin"/>
-          <w:i/>
-          <w:iCs/>
-          <w:sz w:val="14"/>
-          <w:szCs w:val="16"/>
-          <w:lang w:val="en-US"/>
-        </w:rPr>
-      </w:pPr>
-    </w:p>
-    <w:p>
-      <w:pPr>
-        <w:rPr>
-          <w:rFonts w:ascii="Helvetica Neue Thin" w:hAnsi="Helvetica Neue Thin"/>
-          <w:i/>
-          <w:iCs/>
-          <w:sz w:val="14"/>
-          <w:szCs w:val="16"/>
-          <w:lang w:val="en-US"/>
-        </w:rPr>
-      </w:pPr>
-    </w:p>
-    <w:p>
-      <w:pPr>
-        <w:rPr>
-          <w:rFonts w:ascii="Helvetica Neue Thin" w:hAnsi="Helvetica Neue Thin"/>
-          <w:i/>
-          <w:iCs/>
-          <w:sz w:val="14"/>
-          <w:szCs w:val="16"/>
-          <w:lang w:val="en-US"/>
-        </w:rPr>
-      </w:pPr>
-    </w:p>
-    <w:p>
-      <w:pPr>
-        <w:rPr>
-          <w:rFonts w:ascii="Helvetica Neue Thin" w:hAnsi="Helvetica Neue Thin"/>
-          <w:i/>
-          <w:iCs/>
-          <w:sz w:val="14"/>
-          <w:szCs w:val="16"/>
-          <w:lang w:val="en-US"/>
-        </w:rPr>
-      </w:pPr>
-    </w:p>
-    <w:p>
-      <w:pPr>
-        <w:rPr>
-          <w:rFonts w:ascii="Helvetica Neue Thin" w:hAnsi="Helvetica Neue Thin"/>
-          <w:i/>
-          <w:iCs/>
-          <w:sz w:val="14"/>
-          <w:szCs w:val="16"/>
-          <w:lang w:val="en-US"/>
-        </w:rPr>
-      </w:pPr>
-    </w:p>
-    <w:p>
-      <w:pPr>
-        <w:rPr>
-          <w:rFonts w:ascii="Helvetica Neue Thin" w:hAnsi="Helvetica Neue Thin"/>
-          <w:i/>
-          <w:iCs/>
-          <w:sz w:val="14"/>
-          <w:szCs w:val="16"/>
-          <w:lang w:val="en-US"/>
-        </w:rPr>
-      </w:pPr>
+      <w:r>
+        <w:rPr>
+          <w:rFonts w:ascii="Helvetica Neue" w:hAnsi="Helvetica Neue"/>
+          <w:lang w:val="en-US"/>
+        </w:rPr>
+        <w:t xml:space="preserve">A subset </w:t>
+      </w:r>
+      <w:r>
+        <w:rPr>
+          <w:rFonts w:ascii="Helvetica Neue" w:hAnsi="Helvetica Neue"/>
+          <w:lang w:val="en-US"/>
+        </w:rPr>
+        <w:t>o</w:t>
+      </w:r>
+      <w:r>
+        <w:rPr>
+          <w:rFonts w:ascii="Helvetica Neue" w:hAnsi="Helvetica Neue"/>
+          <w:lang w:val="en-US"/>
+        </w:rPr>
+        <w:t>f message IDs is listed in UVVM Utility Library QR, section 1.10.</w:t>
+      </w:r>
     </w:p>
     <w:p>
       <w:pPr>
@@ -6917,7 +7525,7 @@
               <w:sz w:val="14"/>
               <w:lang w:val="en-US"/>
             </w:rPr>
-            <w:t>2019-05-13</w:t>
+            <w:t>2019-05-15</w:t>
           </w:r>
           <w:r>
             <w:rPr>
@@ -12856,6 +13464,7 @@
     <w:lsdException w:name="HTML Sample" w:semiHidden="1" w:unhideWhenUsed="1"/>
     <w:lsdException w:name="HTML Typewriter" w:semiHidden="1" w:unhideWhenUsed="1"/>
     <w:lsdException w:name="HTML Variable" w:semiHidden="1" w:unhideWhenUsed="1"/>
+    <w:lsdException w:name="Normal Table" w:semiHidden="1" w:unhideWhenUsed="1"/>
     <w:lsdException w:name="annotation subject" w:semiHidden="1" w:unhideWhenUsed="1"/>
     <w:lsdException w:name="No List" w:semiHidden="1" w:unhideWhenUsed="1"/>
     <w:lsdException w:name="Outline List 1" w:semiHidden="1" w:unhideWhenUsed="1"/>
@@ -12902,8 +13511,10 @@
     <w:lsdException w:name="Table Subtle 2" w:semiHidden="1" w:unhideWhenUsed="1"/>
     <w:lsdException w:name="Table Web 1" w:semiHidden="1" w:unhideWhenUsed="1"/>
     <w:lsdException w:name="Table Web 2" w:semiHidden="1" w:unhideWhenUsed="1"/>
+    <w:lsdException w:name="Table Web 3" w:semiHidden="1" w:unhideWhenUsed="1"/>
     <w:lsdException w:name="Balloon Text" w:semiHidden="1" w:unhideWhenUsed="1"/>
     <w:lsdException w:name="Table Grid" w:uiPriority="59"/>
+    <w:lsdException w:name="Table Theme" w:semiHidden="1" w:unhideWhenUsed="1"/>
     <w:lsdException w:name="Placeholder Text" w:semiHidden="1" w:uiPriority="99"/>
     <w:lsdException w:name="No Spacing" w:uiPriority="1" w:qFormat="1"/>
     <w:lsdException w:name="Light Shading" w:uiPriority="60"/>
@@ -14485,7 +15096,7 @@
 </file>
 
 <file path=customXml/itemProps1.xml><?xml version="1.0" encoding="utf-8"?>
-<ds:datastoreItem xmlns:ds="http://schemas.openxmlformats.org/officeDocument/2006/customXml" ds:itemID="{DC65E736-045C-474D-B9B3-43E1B648E5B5}">
+<ds:datastoreItem xmlns:ds="http://schemas.openxmlformats.org/officeDocument/2006/customXml" ds:itemID="{F7230144-28B8-4849-A5D1-08A9D9E3414F}">
   <ds:schemaRefs>
     <ds:schemaRef ds:uri="http://schemas.openxmlformats.org/officeDocument/2006/bibliography"/>
   </ds:schemaRefs>

</xml_diff>

<commit_message>
Fixed typo and figure in wrong page in UVVM Essential Mechanisms QR.
</commit_message>
<xml_diff>
--- a/uvvm_vvc_framework/doc/internal_UVVM_Essential_Mechanisms.docx
+++ b/uvvm_vvc_framework/doc/internal_UVVM_Essential_Mechanisms.docx
@@ -183,12 +183,12 @@
       <w:sdtContent>
         <w:p>
           <w:pPr>
-            <w:pStyle w:val="Overskriftforinnholdsfortegnelse"/>
+            <w:pStyle w:val="TOCHeading"/>
           </w:pPr>
         </w:p>
         <w:p>
           <w:pPr>
-            <w:pStyle w:val="INNH1"/>
+            <w:pStyle w:val="TOC1"/>
             <w:tabs>
               <w:tab w:val="left" w:pos="332"/>
               <w:tab w:val="right" w:pos="15129"/>
@@ -215,7 +215,7 @@
           <w:hyperlink w:anchor="_Toc8712686" w:history="1">
             <w:r>
               <w:rPr>
-                <w:rStyle w:val="Hyperkobling"/>
+                <w:rStyle w:val="Hyperlink"/>
                 <w:noProof/>
               </w:rPr>
               <w:t>1</w:t>
@@ -234,7 +234,7 @@
             </w:r>
             <w:r>
               <w:rPr>
-                <w:rStyle w:val="Hyperkobling"/>
+                <w:rStyle w:val="Hyperlink"/>
                 <w:noProof/>
               </w:rPr>
               <w:t>Libraries</w:t>
@@ -291,7 +291,7 @@
         </w:p>
         <w:p>
           <w:pPr>
-            <w:pStyle w:val="INNH1"/>
+            <w:pStyle w:val="TOC1"/>
             <w:tabs>
               <w:tab w:val="left" w:pos="332"/>
               <w:tab w:val="right" w:pos="15129"/>
@@ -309,7 +309,7 @@
           <w:hyperlink w:anchor="_Toc8712687" w:history="1">
             <w:r>
               <w:rPr>
-                <w:rStyle w:val="Hyperkobling"/>
+                <w:rStyle w:val="Hyperlink"/>
                 <w:noProof/>
               </w:rPr>
               <w:t>2</w:t>
@@ -328,7 +328,7 @@
             </w:r>
             <w:r>
               <w:rPr>
-                <w:rStyle w:val="Hyperkobling"/>
+                <w:rStyle w:val="Hyperlink"/>
                 <w:noProof/>
               </w:rPr>
               <w:t>UVVM Initialization</w:t>
@@ -385,7 +385,7 @@
         </w:p>
         <w:p>
           <w:pPr>
-            <w:pStyle w:val="INNH1"/>
+            <w:pStyle w:val="TOC1"/>
             <w:tabs>
               <w:tab w:val="left" w:pos="332"/>
               <w:tab w:val="right" w:pos="15129"/>
@@ -403,7 +403,7 @@
           <w:hyperlink w:anchor="_Toc8712688" w:history="1">
             <w:r>
               <w:rPr>
-                <w:rStyle w:val="Hyperkobling"/>
+                <w:rStyle w:val="Hyperlink"/>
                 <w:noProof/>
               </w:rPr>
               <w:t>3</w:t>
@@ -422,7 +422,7 @@
             </w:r>
             <w:r>
               <w:rPr>
-                <w:rStyle w:val="Hyperkobling"/>
+                <w:rStyle w:val="Hyperlink"/>
                 <w:noProof/>
               </w:rPr>
               <w:t>UVVM and VVC Shared Variables</w:t>
@@ -479,7 +479,7 @@
         </w:p>
         <w:p>
           <w:pPr>
-            <w:pStyle w:val="INNH1"/>
+            <w:pStyle w:val="TOC1"/>
             <w:tabs>
               <w:tab w:val="left" w:pos="332"/>
               <w:tab w:val="right" w:pos="15129"/>
@@ -497,7 +497,7 @@
           <w:hyperlink w:anchor="_Toc8712689" w:history="1">
             <w:r>
               <w:rPr>
-                <w:rStyle w:val="Hyperkobling"/>
+                <w:rStyle w:val="Hyperlink"/>
                 <w:noProof/>
               </w:rPr>
               <w:t>4</w:t>
@@ -516,7 +516,7 @@
             </w:r>
             <w:r>
               <w:rPr>
-                <w:rStyle w:val="Hyperkobling"/>
+                <w:rStyle w:val="Hyperlink"/>
                 <w:noProof/>
               </w:rPr>
               <w:t>VVC Status, Configuration and Transaction information</w:t>
@@ -573,7 +573,7 @@
         </w:p>
         <w:p>
           <w:pPr>
-            <w:pStyle w:val="INNH1"/>
+            <w:pStyle w:val="TOC1"/>
             <w:tabs>
               <w:tab w:val="left" w:pos="332"/>
               <w:tab w:val="right" w:pos="15129"/>
@@ -591,7 +591,7 @@
           <w:hyperlink w:anchor="_Toc8712690" w:history="1">
             <w:r>
               <w:rPr>
-                <w:rStyle w:val="Hyperkobling"/>
+                <w:rStyle w:val="Hyperlink"/>
                 <w:noProof/>
               </w:rPr>
               <w:t>5</w:t>
@@ -610,7 +610,7 @@
             </w:r>
             <w:r>
               <w:rPr>
-                <w:rStyle w:val="Hyperkobling"/>
+                <w:rStyle w:val="Hyperlink"/>
                 <w:noProof/>
               </w:rPr>
               <w:t>Multiple Central Sequencers</w:t>
@@ -667,7 +667,7 @@
         </w:p>
         <w:p>
           <w:pPr>
-            <w:pStyle w:val="INNH1"/>
+            <w:pStyle w:val="TOC1"/>
             <w:tabs>
               <w:tab w:val="left" w:pos="332"/>
               <w:tab w:val="right" w:pos="15129"/>
@@ -685,7 +685,7 @@
           <w:hyperlink w:anchor="_Toc8712691" w:history="1">
             <w:r>
               <w:rPr>
-                <w:rStyle w:val="Hyperkobling"/>
+                <w:rStyle w:val="Hyperlink"/>
                 <w:noProof/>
               </w:rPr>
               <w:t>6</w:t>
@@ -704,7 +704,7 @@
             </w:r>
             <w:r>
               <w:rPr>
-                <w:rStyle w:val="Hyperkobling"/>
+                <w:rStyle w:val="Hyperlink"/>
                 <w:noProof/>
               </w:rPr>
               <w:t>Compile scripts</w:t>
@@ -761,7 +761,7 @@
         </w:p>
         <w:p>
           <w:pPr>
-            <w:pStyle w:val="INNH1"/>
+            <w:pStyle w:val="TOC1"/>
             <w:tabs>
               <w:tab w:val="left" w:pos="332"/>
               <w:tab w:val="right" w:pos="15129"/>
@@ -779,7 +779,7 @@
           <w:hyperlink w:anchor="_Toc8712692" w:history="1">
             <w:r>
               <w:rPr>
-                <w:rStyle w:val="Hyperkobling"/>
+                <w:rStyle w:val="Hyperlink"/>
                 <w:noProof/>
                 <w:lang w:val="en-US"/>
               </w:rPr>
@@ -799,7 +799,7 @@
             </w:r>
             <w:r>
               <w:rPr>
-                <w:rStyle w:val="Hyperkobling"/>
+                <w:rStyle w:val="Hyperlink"/>
                 <w:noProof/>
                 <w:lang w:val="en-US"/>
               </w:rPr>
@@ -891,26 +891,12 @@
           <w:szCs w:val="40"/>
         </w:rPr>
       </w:pPr>
-    </w:p>
-    <w:p>
-      <w:pPr>
-        <w:tabs>
-          <w:tab w:val="left" w:pos="851"/>
-        </w:tabs>
-        <w:spacing w:after="120"/>
-        <w:rPr>
-          <w:color w:val="000000" w:themeColor="text1"/>
-          <w:sz w:val="40"/>
-          <w:szCs w:val="40"/>
-        </w:rPr>
-      </w:pPr>
       <w:r>
         <w:rPr>
           <w:noProof/>
           <w:color w:val="595959" w:themeColor="text1" w:themeTint="A6"/>
           <w:lang w:val="nb-NO" w:eastAsia="nb-NO"/>
         </w:rPr>
-        <w:lastRenderedPageBreak/>
         <w:drawing>
           <wp:anchor distT="0" distB="0" distL="114300" distR="114300" simplePos="0" relativeHeight="251663872" behindDoc="0" locked="0" layoutInCell="1" allowOverlap="1" wp14:anchorId="11CE29BF" wp14:editId="6040E7ED">
             <wp:simplePos x="0" y="0"/>
@@ -1155,10 +1141,11 @@
     </w:p>
     <w:p>
       <w:pPr>
-        <w:pStyle w:val="Overskrift1"/>
+        <w:pStyle w:val="Heading1"/>
       </w:pPr>
       <w:bookmarkStart w:id="0" w:name="_Toc8712686"/>
       <w:r>
+        <w:lastRenderedPageBreak/>
         <w:t>Libraries</w:t>
       </w:r>
       <w:bookmarkEnd w:id="0"/>
@@ -1742,7 +1729,7 @@
     </w:p>
     <w:p>
       <w:pPr>
-        <w:pStyle w:val="Overskrift1"/>
+        <w:pStyle w:val="Heading1"/>
       </w:pPr>
       <w:bookmarkStart w:id="1" w:name="_Toc8712687"/>
       <w:r>
@@ -2195,7 +2182,6 @@
                 <w:b/>
                 <w:szCs w:val="16"/>
               </w:rPr>
-              <w:lastRenderedPageBreak/>
               <w:t>await_uvvm_</w:t>
             </w:r>
             <w:proofErr w:type="gramStart"/>
@@ -2665,10 +2651,11 @@
     </w:p>
     <w:p>
       <w:pPr>
-        <w:pStyle w:val="Overskrift1"/>
+        <w:pStyle w:val="Heading1"/>
       </w:pPr>
       <w:bookmarkStart w:id="2" w:name="_Toc8712688"/>
       <w:r>
+        <w:lastRenderedPageBreak/>
         <w:t xml:space="preserve">UVVM </w:t>
       </w:r>
       <w:r>
@@ -2714,7 +2701,7 @@
         <w:rPr>
           <w:rFonts w:ascii="Helvetica Neue" w:hAnsi="Helvetica Neue"/>
         </w:rPr>
-        <w:t>UVVM</w:t>
+        <w:t>global</w:t>
       </w:r>
       <w:r>
         <w:rPr>
@@ -2726,7 +2713,7 @@
         <w:rPr>
           <w:rFonts w:ascii="Helvetica Neue" w:hAnsi="Helvetica Neue"/>
         </w:rPr>
-        <w:t>global</w:t>
+        <w:t>signals</w:t>
       </w:r>
       <w:r>
         <w:rPr>
@@ -2738,7 +2725,7 @@
         <w:rPr>
           <w:rFonts w:ascii="Helvetica Neue" w:hAnsi="Helvetica Neue"/>
         </w:rPr>
-        <w:t>signals</w:t>
+        <w:t>and</w:t>
       </w:r>
       <w:r>
         <w:rPr>
@@ -2750,7 +2737,7 @@
         <w:rPr>
           <w:rFonts w:ascii="Helvetica Neue" w:hAnsi="Helvetica Neue"/>
         </w:rPr>
-        <w:t>and</w:t>
+        <w:t>shared</w:t>
       </w:r>
       <w:r>
         <w:rPr>
@@ -2762,7 +2749,7 @@
         <w:rPr>
           <w:rFonts w:ascii="Helvetica Neue" w:hAnsi="Helvetica Neue"/>
         </w:rPr>
-        <w:t>shared</w:t>
+        <w:t>variables</w:t>
       </w:r>
       <w:r>
         <w:rPr>
@@ -2774,19 +2761,25 @@
         <w:rPr>
           <w:rFonts w:ascii="Helvetica Neue" w:hAnsi="Helvetica Neue"/>
         </w:rPr>
-        <w:t>variables</w:t>
+        <w:t>pkg</w:t>
       </w:r>
       <w:proofErr w:type="spellEnd"/>
       <w:r>
         <w:rPr>
           <w:rFonts w:ascii="Helvetica Neue" w:hAnsi="Helvetica Neue"/>
         </w:rPr>
-        <w:t>_</w:t>
+        <w:t xml:space="preserve"> and</w:t>
       </w:r>
       <w:r>
         <w:rPr>
           <w:rFonts w:ascii="Helvetica Neue" w:hAnsi="Helvetica Neue"/>
         </w:rPr>
+        <w:t xml:space="preserve"> the various</w:t>
+      </w:r>
+      <w:r>
+        <w:rPr>
+          <w:rFonts w:ascii="Helvetica Neue" w:hAnsi="Helvetica Neue"/>
+        </w:rPr>
         <w:t xml:space="preserve"> </w:t>
       </w:r>
       <w:proofErr w:type="spellStart"/>
@@ -2794,21 +2787,7 @@
         <w:rPr>
           <w:rFonts w:ascii="Helvetica Neue" w:hAnsi="Helvetica Neue"/>
         </w:rPr>
-        <w:t>pkg</w:t>
-      </w:r>
-      <w:proofErr w:type="spellEnd"/>
-      <w:r>
-        <w:rPr>
-          <w:rFonts w:ascii="Helvetica Neue" w:hAnsi="Helvetica Neue"/>
-        </w:rPr>
-        <w:t xml:space="preserve"> and </w:t>
-      </w:r>
-      <w:proofErr w:type="spellStart"/>
-      <w:r>
-        <w:rPr>
-          <w:rFonts w:ascii="Helvetica Neue" w:hAnsi="Helvetica Neue"/>
-        </w:rPr>
-        <w:t>VVC</w:t>
+        <w:t>vvc</w:t>
       </w:r>
       <w:r>
         <w:rPr>
@@ -2856,7 +2835,7 @@
     </w:p>
     <w:p>
       <w:pPr>
-        <w:pStyle w:val="Undertittel"/>
+        <w:pStyle w:val="Subtitle"/>
         <w:spacing w:before="200" w:after="40"/>
         <w:rPr>
           <w:rFonts w:ascii="Helvetica" w:hAnsi="Helvetica" w:cs="Helvetica"/>
@@ -4121,7 +4100,6 @@
                 <w:rFonts w:ascii="Courier New" w:hAnsi="Courier New" w:cs="Courier New"/>
                 <w:sz w:val="14"/>
               </w:rPr>
-              <w:lastRenderedPageBreak/>
               <w:t xml:space="preserve">  </w:t>
             </w:r>
             <w:r>
@@ -4239,7 +4217,6 @@
                 <w:rFonts w:ascii="Verdana" w:hAnsi="Verdana" w:cs="Helvetica"/>
                 <w:sz w:val="14"/>
               </w:rPr>
-              <w:lastRenderedPageBreak/>
               <w:t>shared_&lt;</w:t>
             </w:r>
             <w:proofErr w:type="spellStart"/>
@@ -4683,10 +4660,11 @@
     </w:p>
     <w:p>
       <w:pPr>
-        <w:pStyle w:val="Overskrift1"/>
+        <w:pStyle w:val="Heading1"/>
       </w:pPr>
       <w:bookmarkStart w:id="4" w:name="_Toc8712689"/>
       <w:r>
+        <w:lastRenderedPageBreak/>
         <w:t xml:space="preserve">VVC </w:t>
       </w:r>
       <w:r>
@@ -4757,7 +4735,7 @@
     </w:p>
     <w:p>
       <w:pPr>
-        <w:pStyle w:val="Ingenmellomrom"/>
+        <w:pStyle w:val="NoSpacing"/>
         <w:rPr>
           <w:rFonts w:ascii="Helvetica Neue" w:hAnsi="Helvetica Neue"/>
           <w:b/>
@@ -5456,7 +5434,6 @@
           <w:noProof/>
           <w:szCs w:val="18"/>
         </w:rPr>
-        <w:lastRenderedPageBreak/>
         <w:drawing>
           <wp:inline distT="0" distB="0" distL="0" distR="0" wp14:anchorId="0980016B" wp14:editId="1020C056">
             <wp:extent cx="7107671" cy="1860605"/>
@@ -5502,7 +5479,7 @@
     </w:p>
     <w:p>
       <w:pPr>
-        <w:pStyle w:val="Bildetekst"/>
+        <w:pStyle w:val="Caption"/>
         <w:jc w:val="center"/>
         <w:rPr>
           <w:rFonts w:ascii="Helvetica Neue Thin" w:hAnsi="Helvetica Neue Thin"/>
@@ -5592,7 +5569,7 @@
     </w:p>
     <w:p>
       <w:pPr>
-        <w:pStyle w:val="Overskrift1"/>
+        <w:pStyle w:val="Heading1"/>
       </w:pPr>
       <w:bookmarkStart w:id="6" w:name="_Toc8712690"/>
       <w:r>
@@ -5618,10 +5595,11 @@
     <w:p/>
     <w:p>
       <w:pPr>
-        <w:pStyle w:val="Overskrift1"/>
+        <w:pStyle w:val="Heading1"/>
       </w:pPr>
       <w:bookmarkStart w:id="7" w:name="_Toc8712691"/>
       <w:r>
+        <w:lastRenderedPageBreak/>
         <w:t>Compile scripts</w:t>
       </w:r>
       <w:bookmarkEnd w:id="7"/>
@@ -5810,12 +5788,24 @@
         <w:rPr>
           <w:rFonts w:ascii="Helvetica Neue" w:hAnsi="Helvetica Neue"/>
         </w:rPr>
-        <w:t xml:space="preserve"> These scripts can be called with to input arguments. The first input argument is the directory to the component folder from the working directory. The second input argument is the target directory of the compiled library, default is</w:t>
+        <w:t xml:space="preserve"> These scripts can be called with t</w:t>
       </w:r>
       <w:r>
         <w:rPr>
           <w:rFonts w:ascii="Helvetica Neue" w:hAnsi="Helvetica Neue"/>
         </w:rPr>
+        <w:t>w</w:t>
+      </w:r>
+      <w:r>
+        <w:rPr>
+          <w:rFonts w:ascii="Helvetica Neue" w:hAnsi="Helvetica Neue"/>
+        </w:rPr>
+        <w:t>o input arguments. The first input argument is the directory to the component folder from the working directory. The second input argument is the target directory of the compiled library, default is</w:t>
+      </w:r>
+      <w:r>
+        <w:rPr>
+          <w:rFonts w:ascii="Helvetica Neue" w:hAnsi="Helvetica Neue"/>
+        </w:rPr>
         <w:t xml:space="preserve"> </w:t>
       </w:r>
       <w:r>
@@ -5824,6 +5814,680 @@
         </w:rPr>
         <w:t>the sim folder in the respective component.</w:t>
       </w:r>
+    </w:p>
+    <w:p>
+      <w:pPr>
+        <w:pStyle w:val="Heading1"/>
+        <w:rPr>
+          <w:lang w:val="en-US"/>
+        </w:rPr>
+      </w:pPr>
+      <w:bookmarkStart w:id="8" w:name="_Toc8712692"/>
+      <w:r>
+        <w:rPr>
+          <w:lang w:val="en-US"/>
+        </w:rPr>
+        <w:t>Scope of verbosity control</w:t>
+      </w:r>
+      <w:bookmarkEnd w:id="8"/>
+    </w:p>
+    <w:p>
+      <w:pPr>
+        <w:rPr>
+          <w:rFonts w:ascii="Helvetica Neue" w:hAnsi="Helvetica Neue"/>
+          <w:lang w:val="en-US"/>
+        </w:rPr>
+      </w:pPr>
+      <w:r>
+        <w:rPr>
+          <w:rFonts w:ascii="Helvetica Neue" w:hAnsi="Helvetica Neue"/>
+          <w:lang w:val="en-US"/>
+        </w:rPr>
+        <w:t>Message IDs are used for verbosity control in many of the procedures and functions in UVVM, as well as log messages and checks in VVCs</w:t>
+      </w:r>
+      <w:r>
+        <w:rPr>
+          <w:rFonts w:ascii="Helvetica Neue" w:hAnsi="Helvetica Neue"/>
+          <w:lang w:val="en-US"/>
+        </w:rPr>
+        <w:t xml:space="preserve">, </w:t>
+      </w:r>
+      <w:r>
+        <w:rPr>
+          <w:rFonts w:ascii="Helvetica Neue" w:hAnsi="Helvetica Neue"/>
+          <w:lang w:val="en-US"/>
+        </w:rPr>
+        <w:t>BFMs</w:t>
+      </w:r>
+      <w:r>
+        <w:rPr>
+          <w:rFonts w:ascii="Helvetica Neue" w:hAnsi="Helvetica Neue"/>
+          <w:lang w:val="en-US"/>
+        </w:rPr>
+        <w:t xml:space="preserve"> and Scoreboards</w:t>
+      </w:r>
+      <w:r>
+        <w:rPr>
+          <w:rFonts w:ascii="Helvetica Neue" w:hAnsi="Helvetica Neue"/>
+          <w:lang w:val="en-US"/>
+        </w:rPr>
+        <w:t xml:space="preserve">. </w:t>
+      </w:r>
+      <w:r>
+        <w:rPr>
+          <w:rFonts w:ascii="Helvetica Neue" w:hAnsi="Helvetica Neue"/>
+          <w:lang w:val="en-US"/>
+        </w:rPr>
+        <w:br/>
+      </w:r>
+      <w:r>
+        <w:rPr>
+          <w:rFonts w:ascii="Helvetica Neue" w:hAnsi="Helvetica Neue"/>
+          <w:lang w:val="en-US"/>
+        </w:rPr>
+        <w:t>Note that VVCs</w:t>
+      </w:r>
+      <w:r>
+        <w:rPr>
+          <w:rFonts w:ascii="Helvetica Neue" w:hAnsi="Helvetica Neue"/>
+          <w:lang w:val="en-US"/>
+        </w:rPr>
+        <w:t xml:space="preserve"> and Scoreboards</w:t>
+      </w:r>
+      <w:r>
+        <w:rPr>
+          <w:rFonts w:ascii="Helvetica Neue" w:hAnsi="Helvetica Neue"/>
+          <w:lang w:val="en-US"/>
+        </w:rPr>
+        <w:t xml:space="preserve"> comes with dedicated message ID panels and are not affected by the global message ID panel, but accessed by addressing targeting VVC </w:t>
+      </w:r>
+      <w:r>
+        <w:rPr>
+          <w:rFonts w:ascii="Helvetica Neue" w:hAnsi="Helvetica Neue"/>
+          <w:lang w:val="en-US"/>
+        </w:rPr>
+        <w:t xml:space="preserve">or Scoreboard </w:t>
+      </w:r>
+      <w:r>
+        <w:rPr>
+          <w:rFonts w:ascii="Helvetica Neue" w:hAnsi="Helvetica Neue"/>
+          <w:lang w:val="en-US"/>
+        </w:rPr>
+        <w:t xml:space="preserve">and, if </w:t>
+      </w:r>
+      <w:r>
+        <w:rPr>
+          <w:rFonts w:ascii="Helvetica Neue" w:hAnsi="Helvetica Neue"/>
+          <w:lang w:val="en-US"/>
+        </w:rPr>
+        <w:t>applicable, instance</w:t>
+      </w:r>
+      <w:r>
+        <w:rPr>
+          <w:rFonts w:ascii="Helvetica Neue" w:hAnsi="Helvetica Neue"/>
+          <w:lang w:val="en-US"/>
+        </w:rPr>
+        <w:t xml:space="preserve"> number or with a broadcast. </w:t>
+      </w:r>
+    </w:p>
+    <w:p>
+      <w:pPr>
+        <w:rPr>
+          <w:lang w:val="en-US"/>
+        </w:rPr>
+      </w:pPr>
+    </w:p>
+    <w:p>
+      <w:pPr>
+        <w:rPr>
+          <w:rFonts w:ascii="Helvetica Neue" w:hAnsi="Helvetica Neue"/>
+          <w:lang w:val="en-US"/>
+        </w:rPr>
+      </w:pPr>
+      <w:r>
+        <w:rPr>
+          <w:rFonts w:ascii="Helvetica Neue" w:hAnsi="Helvetica Neue"/>
+          <w:lang w:val="en-US"/>
+        </w:rPr>
+        <w:t>E.g.</w:t>
+      </w:r>
+    </w:p>
+    <w:p>
+      <w:pPr>
+        <w:ind w:firstLine="720"/>
+        <w:rPr>
+          <w:rFonts w:ascii="Consolas" w:hAnsi="Consolas"/>
+          <w:lang w:val="en-US"/>
+        </w:rPr>
+      </w:pPr>
+      <w:r>
+        <w:rPr>
+          <w:rFonts w:ascii="Consolas" w:hAnsi="Consolas"/>
+          <w:lang w:val="en-US"/>
+        </w:rPr>
+        <w:t xml:space="preserve">-- </w:t>
+      </w:r>
+      <w:r>
+        <w:rPr>
+          <w:rFonts w:ascii="Consolas" w:hAnsi="Consolas"/>
+          <w:lang w:val="en-US"/>
+        </w:rPr>
+        <w:t>G</w:t>
+      </w:r>
+      <w:r>
+        <w:rPr>
+          <w:rFonts w:ascii="Consolas" w:hAnsi="Consolas"/>
+          <w:lang w:val="en-US"/>
+        </w:rPr>
+        <w:t>lobal message ID panel</w:t>
+      </w:r>
+      <w:r>
+        <w:rPr>
+          <w:rFonts w:ascii="Consolas" w:hAnsi="Consolas"/>
+          <w:lang w:val="en-US"/>
+        </w:rPr>
+        <w:t>. Does not apply to VVCs or Scoreboards, as they have their own local message ID panel</w:t>
+      </w:r>
+    </w:p>
+    <w:p>
+      <w:pPr>
+        <w:ind w:firstLine="720"/>
+        <w:rPr>
+          <w:rFonts w:ascii="Consolas" w:hAnsi="Consolas"/>
+          <w:lang w:val="en-US"/>
+        </w:rPr>
+      </w:pPr>
+      <w:proofErr w:type="spellStart"/>
+      <w:r>
+        <w:rPr>
+          <w:rFonts w:ascii="Consolas" w:hAnsi="Consolas"/>
+          <w:lang w:val="en-US"/>
+        </w:rPr>
+        <w:t>disable_log_</w:t>
+      </w:r>
+      <w:proofErr w:type="gramStart"/>
+      <w:r>
+        <w:rPr>
+          <w:rFonts w:ascii="Consolas" w:hAnsi="Consolas"/>
+          <w:lang w:val="en-US"/>
+        </w:rPr>
+        <w:t>msg</w:t>
+      </w:r>
+      <w:proofErr w:type="spellEnd"/>
+      <w:r>
+        <w:rPr>
+          <w:rFonts w:ascii="Consolas" w:hAnsi="Consolas"/>
+          <w:lang w:val="en-US"/>
+        </w:rPr>
+        <w:t>(</w:t>
+      </w:r>
+      <w:proofErr w:type="gramEnd"/>
+      <w:r>
+        <w:rPr>
+          <w:rFonts w:ascii="Consolas" w:hAnsi="Consolas"/>
+          <w:lang w:val="en-US"/>
+        </w:rPr>
+        <w:t>ALL_MESSAGES);</w:t>
+      </w:r>
+    </w:p>
+    <w:p>
+      <w:pPr>
+        <w:ind w:left="720"/>
+        <w:rPr>
+          <w:rFonts w:ascii="Consolas" w:hAnsi="Consolas"/>
+          <w:lang w:val="en-US"/>
+        </w:rPr>
+      </w:pPr>
+      <w:proofErr w:type="spellStart"/>
+      <w:r>
+        <w:rPr>
+          <w:rFonts w:ascii="Consolas" w:hAnsi="Consolas"/>
+          <w:lang w:val="en-US"/>
+        </w:rPr>
+        <w:t>e</w:t>
+      </w:r>
+      <w:r>
+        <w:rPr>
+          <w:rFonts w:ascii="Consolas" w:hAnsi="Consolas"/>
+          <w:lang w:val="en-US"/>
+        </w:rPr>
+        <w:t>nable_log_</w:t>
+      </w:r>
+      <w:proofErr w:type="gramStart"/>
+      <w:r>
+        <w:rPr>
+          <w:rFonts w:ascii="Consolas" w:hAnsi="Consolas"/>
+          <w:lang w:val="en-US"/>
+        </w:rPr>
+        <w:t>msg</w:t>
+      </w:r>
+      <w:proofErr w:type="spellEnd"/>
+      <w:r>
+        <w:rPr>
+          <w:rFonts w:ascii="Consolas" w:hAnsi="Consolas"/>
+          <w:lang w:val="en-US"/>
+        </w:rPr>
+        <w:t>(</w:t>
+      </w:r>
+      <w:proofErr w:type="gramEnd"/>
+      <w:r>
+        <w:rPr>
+          <w:rFonts w:ascii="Consolas" w:hAnsi="Consolas"/>
+          <w:lang w:val="en-US"/>
+        </w:rPr>
+        <w:t>ID_SEQUENCER);</w:t>
+      </w:r>
+      <w:r>
+        <w:rPr>
+          <w:rFonts w:ascii="Consolas" w:hAnsi="Consolas"/>
+          <w:lang w:val="en-US"/>
+        </w:rPr>
+        <w:br/>
+      </w:r>
+    </w:p>
+    <w:p>
+      <w:pPr>
+        <w:ind w:left="720"/>
+        <w:rPr>
+          <w:rFonts w:ascii="Consolas" w:hAnsi="Consolas"/>
+          <w:lang w:val="en-US"/>
+        </w:rPr>
+      </w:pPr>
+      <w:r>
+        <w:rPr>
+          <w:rFonts w:ascii="Consolas" w:hAnsi="Consolas"/>
+          <w:lang w:val="en-US"/>
+        </w:rPr>
+        <w:t>-- VVC message ID panel</w:t>
+      </w:r>
+      <w:r>
+        <w:rPr>
+          <w:rFonts w:ascii="Consolas" w:hAnsi="Consolas"/>
+          <w:lang w:val="en-US"/>
+        </w:rPr>
+        <w:br/>
+      </w:r>
+      <w:proofErr w:type="spellStart"/>
+      <w:r>
+        <w:rPr>
+          <w:rFonts w:ascii="Consolas" w:hAnsi="Consolas"/>
+          <w:lang w:val="en-US"/>
+        </w:rPr>
+        <w:t>disable_log_msg</w:t>
+      </w:r>
+      <w:proofErr w:type="spellEnd"/>
+      <w:r>
+        <w:rPr>
+          <w:rFonts w:ascii="Consolas" w:hAnsi="Consolas"/>
+          <w:lang w:val="en-US"/>
+        </w:rPr>
+        <w:t xml:space="preserve">(VVC_BROADCAST, ALL_MESSAGES); -- </w:t>
+      </w:r>
+      <w:r>
+        <w:rPr>
+          <w:rFonts w:ascii="Consolas" w:hAnsi="Consolas"/>
+          <w:lang w:val="en-US"/>
+        </w:rPr>
+        <w:t xml:space="preserve">broadcast to </w:t>
+      </w:r>
+      <w:r>
+        <w:rPr>
+          <w:rFonts w:ascii="Consolas" w:hAnsi="Consolas"/>
+          <w:lang w:val="en-US"/>
+        </w:rPr>
+        <w:t>all VVCs and instances</w:t>
+      </w:r>
+    </w:p>
+    <w:p>
+      <w:pPr>
+        <w:ind w:left="720"/>
+        <w:rPr>
+          <w:rFonts w:ascii="Consolas" w:hAnsi="Consolas"/>
+          <w:lang w:val="en-US"/>
+        </w:rPr>
+      </w:pPr>
+      <w:r>
+        <w:rPr>
+          <w:rFonts w:ascii="Consolas" w:hAnsi="Consolas"/>
+          <w:lang w:val="en-US"/>
+        </w:rPr>
+        <w:t>e</w:t>
+      </w:r>
+      <w:r>
+        <w:rPr>
+          <w:rFonts w:ascii="Consolas" w:hAnsi="Consolas"/>
+          <w:lang w:val="en-US"/>
+        </w:rPr>
+        <w:t>nable_</w:t>
+      </w:r>
+      <w:r>
+        <w:rPr>
+          <w:rFonts w:ascii="Consolas" w:hAnsi="Consolas"/>
+          <w:lang w:val="en-US"/>
+        </w:rPr>
+        <w:tab/>
+      </w:r>
+      <w:proofErr w:type="spellStart"/>
+      <w:r>
+        <w:rPr>
+          <w:rFonts w:ascii="Consolas" w:hAnsi="Consolas"/>
+          <w:lang w:val="en-US"/>
+        </w:rPr>
+        <w:t>log_</w:t>
+      </w:r>
+      <w:proofErr w:type="gramStart"/>
+      <w:r>
+        <w:rPr>
+          <w:rFonts w:ascii="Consolas" w:hAnsi="Consolas"/>
+          <w:lang w:val="en-US"/>
+        </w:rPr>
+        <w:t>msg</w:t>
+      </w:r>
+      <w:proofErr w:type="spellEnd"/>
+      <w:r>
+        <w:rPr>
+          <w:rFonts w:ascii="Consolas" w:hAnsi="Consolas"/>
+          <w:lang w:val="en-US"/>
+        </w:rPr>
+        <w:t>(</w:t>
+      </w:r>
+      <w:proofErr w:type="gramEnd"/>
+      <w:r>
+        <w:rPr>
+          <w:rFonts w:ascii="Consolas" w:hAnsi="Consolas"/>
+          <w:lang w:val="en-US"/>
+        </w:rPr>
+        <w:t>I2C_VVCT, C_VVC_INSTANCE_1, ID_BFM_WAIT);</w:t>
+      </w:r>
+      <w:r>
+        <w:rPr>
+          <w:rFonts w:ascii="Consolas" w:hAnsi="Consolas"/>
+          <w:lang w:val="en-US"/>
+        </w:rPr>
+        <w:t xml:space="preserve"> -- I2C VVC instance 1</w:t>
+      </w:r>
+      <w:r>
+        <w:rPr>
+          <w:rFonts w:ascii="Consolas" w:hAnsi="Consolas"/>
+          <w:lang w:val="en-US"/>
+        </w:rPr>
+        <w:br/>
+      </w:r>
+      <w:proofErr w:type="spellStart"/>
+      <w:r>
+        <w:rPr>
+          <w:rFonts w:ascii="Consolas" w:hAnsi="Consolas"/>
+          <w:lang w:val="en-US"/>
+        </w:rPr>
+        <w:t>enable_log_msg</w:t>
+      </w:r>
+      <w:proofErr w:type="spellEnd"/>
+      <w:r>
+        <w:rPr>
+          <w:rFonts w:ascii="Consolas" w:hAnsi="Consolas"/>
+          <w:lang w:val="en-US"/>
+        </w:rPr>
+        <w:t>(I2C_VVTC, C_</w:t>
+      </w:r>
+      <w:r>
+        <w:rPr>
+          <w:rFonts w:ascii="Consolas" w:hAnsi="Consolas"/>
+          <w:lang w:val="en-US"/>
+        </w:rPr>
+        <w:t>VVC_</w:t>
+      </w:r>
+      <w:r>
+        <w:rPr>
+          <w:rFonts w:ascii="Consolas" w:hAnsi="Consolas"/>
+          <w:lang w:val="en-US"/>
+        </w:rPr>
+        <w:t>INSTANCE_2, ID_BFM_WAIT);</w:t>
+      </w:r>
+      <w:r>
+        <w:rPr>
+          <w:rFonts w:ascii="Consolas" w:hAnsi="Consolas"/>
+          <w:lang w:val="en-US"/>
+        </w:rPr>
+        <w:t xml:space="preserve"> -- I2C VVC instance 2</w:t>
+      </w:r>
+    </w:p>
+    <w:p>
+      <w:pPr>
+        <w:ind w:left="720"/>
+        <w:rPr>
+          <w:rFonts w:ascii="Consolas" w:hAnsi="Consolas"/>
+          <w:lang w:val="en-US"/>
+        </w:rPr>
+      </w:pPr>
+    </w:p>
+    <w:p>
+      <w:pPr>
+        <w:ind w:left="720"/>
+        <w:rPr>
+          <w:rFonts w:ascii="Consolas" w:hAnsi="Consolas"/>
+          <w:lang w:val="en-US"/>
+        </w:rPr>
+      </w:pPr>
+      <w:r>
+        <w:rPr>
+          <w:rFonts w:ascii="Consolas" w:hAnsi="Consolas"/>
+          <w:lang w:val="en-US"/>
+        </w:rPr>
+        <w:t>-- Scoreboard message ID panel</w:t>
+      </w:r>
+    </w:p>
+    <w:p>
+      <w:pPr>
+        <w:ind w:left="720"/>
+        <w:rPr>
+          <w:rFonts w:ascii="Consolas" w:hAnsi="Consolas"/>
+          <w:lang w:val="en-US"/>
+        </w:rPr>
+      </w:pPr>
+      <w:r>
+        <w:rPr>
+          <w:rFonts w:ascii="Consolas" w:hAnsi="Consolas"/>
+          <w:lang w:val="en-US"/>
+        </w:rPr>
+        <w:t xml:space="preserve">shared variable </w:t>
+      </w:r>
+      <w:proofErr w:type="spellStart"/>
+      <w:r>
+        <w:rPr>
+          <w:rFonts w:ascii="Consolas" w:hAnsi="Consolas"/>
+          <w:lang w:val="en-US"/>
+        </w:rPr>
+        <w:t>sb_under_</w:t>
+      </w:r>
+      <w:proofErr w:type="gramStart"/>
+      <w:r>
+        <w:rPr>
+          <w:rFonts w:ascii="Consolas" w:hAnsi="Consolas"/>
+          <w:lang w:val="en-US"/>
+        </w:rPr>
+        <w:t>test</w:t>
+      </w:r>
+      <w:proofErr w:type="spellEnd"/>
+      <w:r>
+        <w:rPr>
+          <w:rFonts w:ascii="Consolas" w:hAnsi="Consolas"/>
+          <w:lang w:val="en-US"/>
+        </w:rPr>
+        <w:t xml:space="preserve"> :</w:t>
+      </w:r>
+      <w:proofErr w:type="gramEnd"/>
+      <w:r>
+        <w:rPr>
+          <w:rFonts w:ascii="Consolas" w:hAnsi="Consolas"/>
+          <w:lang w:val="en-US"/>
+        </w:rPr>
+        <w:t xml:space="preserve"> </w:t>
+      </w:r>
+      <w:proofErr w:type="spellStart"/>
+      <w:r>
+        <w:rPr>
+          <w:rFonts w:ascii="Consolas" w:hAnsi="Consolas"/>
+          <w:lang w:val="en-US"/>
+        </w:rPr>
+        <w:t>record_sb_pkg.t_generic_sb</w:t>
+      </w:r>
+      <w:proofErr w:type="spellEnd"/>
+      <w:r>
+        <w:rPr>
+          <w:rFonts w:ascii="Consolas" w:hAnsi="Consolas"/>
+          <w:lang w:val="en-US"/>
+        </w:rPr>
+        <w:t>;</w:t>
+      </w:r>
+    </w:p>
+    <w:p>
+      <w:pPr>
+        <w:ind w:left="720"/>
+        <w:rPr>
+          <w:rFonts w:ascii="Consolas" w:hAnsi="Consolas"/>
+          <w:lang w:val="en-US"/>
+        </w:rPr>
+      </w:pPr>
+      <w:r>
+        <w:rPr>
+          <w:rFonts w:ascii="Consolas" w:hAnsi="Consolas"/>
+          <w:lang w:val="en-US"/>
+        </w:rPr>
+        <w:t>…</w:t>
+      </w:r>
+    </w:p>
+    <w:p>
+      <w:pPr>
+        <w:ind w:left="720"/>
+        <w:rPr>
+          <w:rFonts w:ascii="Consolas" w:hAnsi="Consolas"/>
+          <w:lang w:val="en-US"/>
+        </w:rPr>
+      </w:pPr>
+      <w:proofErr w:type="spellStart"/>
+      <w:r>
+        <w:rPr>
+          <w:rFonts w:ascii="Consolas" w:hAnsi="Consolas"/>
+          <w:lang w:val="en-US"/>
+        </w:rPr>
+        <w:t>sb_under_</w:t>
+      </w:r>
+      <w:proofErr w:type="gramStart"/>
+      <w:r>
+        <w:rPr>
+          <w:rFonts w:ascii="Consolas" w:hAnsi="Consolas"/>
+          <w:lang w:val="en-US"/>
+        </w:rPr>
+        <w:t>test.disable</w:t>
+      </w:r>
+      <w:proofErr w:type="gramEnd"/>
+      <w:r>
+        <w:rPr>
+          <w:rFonts w:ascii="Consolas" w:hAnsi="Consolas"/>
+          <w:lang w:val="en-US"/>
+        </w:rPr>
+        <w:t>_log_msg</w:t>
+      </w:r>
+      <w:proofErr w:type="spellEnd"/>
+      <w:r>
+        <w:rPr>
+          <w:rFonts w:ascii="Consolas" w:hAnsi="Consolas"/>
+          <w:lang w:val="en-US"/>
+        </w:rPr>
+        <w:t>(ALL_INSTANCES, ID_CTRL);</w:t>
+      </w:r>
+      <w:r>
+        <w:rPr>
+          <w:rFonts w:ascii="Consolas" w:hAnsi="Consolas"/>
+          <w:lang w:val="en-US"/>
+        </w:rPr>
+        <w:t xml:space="preserve"> -- </w:t>
+      </w:r>
+      <w:r>
+        <w:rPr>
+          <w:rFonts w:ascii="Consolas" w:hAnsi="Consolas"/>
+          <w:lang w:val="en-US"/>
+        </w:rPr>
+        <w:t xml:space="preserve">broadcast to </w:t>
+      </w:r>
+      <w:r>
+        <w:rPr>
+          <w:rFonts w:ascii="Consolas" w:hAnsi="Consolas"/>
+          <w:lang w:val="en-US"/>
+        </w:rPr>
+        <w:t>all SB instances</w:t>
+      </w:r>
+    </w:p>
+    <w:p>
+      <w:pPr>
+        <w:ind w:left="720"/>
+        <w:rPr>
+          <w:rFonts w:ascii="Consolas" w:hAnsi="Consolas"/>
+          <w:lang w:val="en-US"/>
+        </w:rPr>
+      </w:pPr>
+      <w:proofErr w:type="spellStart"/>
+      <w:r>
+        <w:rPr>
+          <w:rFonts w:ascii="Consolas" w:hAnsi="Consolas"/>
+          <w:lang w:val="en-US"/>
+        </w:rPr>
+        <w:t>sb_under_</w:t>
+      </w:r>
+      <w:proofErr w:type="gramStart"/>
+      <w:r>
+        <w:rPr>
+          <w:rFonts w:ascii="Consolas" w:hAnsi="Consolas"/>
+          <w:lang w:val="en-US"/>
+        </w:rPr>
+        <w:t>test.enable</w:t>
+      </w:r>
+      <w:proofErr w:type="gramEnd"/>
+      <w:r>
+        <w:rPr>
+          <w:rFonts w:ascii="Consolas" w:hAnsi="Consolas"/>
+          <w:lang w:val="en-US"/>
+        </w:rPr>
+        <w:t>_log_msg</w:t>
+      </w:r>
+      <w:proofErr w:type="spellEnd"/>
+      <w:r>
+        <w:rPr>
+          <w:rFonts w:ascii="Consolas" w:hAnsi="Consolas"/>
+          <w:lang w:val="en-US"/>
+        </w:rPr>
+        <w:t>(</w:t>
+      </w:r>
+      <w:r>
+        <w:rPr>
+          <w:rFonts w:ascii="Consolas" w:hAnsi="Consolas"/>
+          <w:lang w:val="en-US"/>
+        </w:rPr>
+        <w:t xml:space="preserve">C_SB_INSTANCE_1, </w:t>
+      </w:r>
+      <w:r>
+        <w:rPr>
+          <w:rFonts w:ascii="Consolas" w:hAnsi="Consolas"/>
+          <w:lang w:val="en-US"/>
+        </w:rPr>
+        <w:t>ID_DATA);</w:t>
+      </w:r>
+      <w:r>
+        <w:rPr>
+          <w:rFonts w:ascii="Consolas" w:hAnsi="Consolas"/>
+          <w:lang w:val="en-US"/>
+        </w:rPr>
+        <w:t xml:space="preserve"> -- SB instance 1</w:t>
+      </w:r>
+    </w:p>
+    <w:p>
+      <w:pPr>
+        <w:ind w:left="720"/>
+        <w:rPr>
+          <w:rFonts w:ascii="Consolas" w:hAnsi="Consolas"/>
+          <w:lang w:val="en-US"/>
+        </w:rPr>
+      </w:pPr>
     </w:p>
     <w:p>
       <w:pPr>
@@ -5865,13 +6529,33 @@
       <w:pPr>
         <w:rPr>
           <w:rFonts w:ascii="Helvetica Neue Thin" w:hAnsi="Helvetica Neue Thin"/>
-          <w:i/>
           <w:iCs/>
           <w:sz w:val="14"/>
           <w:szCs w:val="16"/>
           <w:lang w:val="en-US"/>
         </w:rPr>
       </w:pPr>
+      <w:r>
+        <w:rPr>
+          <w:rFonts w:ascii="Helvetica Neue" w:hAnsi="Helvetica Neue"/>
+          <w:lang w:val="en-US"/>
+        </w:rPr>
+        <w:t xml:space="preserve">A subset </w:t>
+      </w:r>
+      <w:r>
+        <w:rPr>
+          <w:rFonts w:ascii="Helvetica Neue" w:hAnsi="Helvetica Neue"/>
+          <w:lang w:val="en-US"/>
+        </w:rPr>
+        <w:t>o</w:t>
+      </w:r>
+      <w:r>
+        <w:rPr>
+          <w:rFonts w:ascii="Helvetica Neue" w:hAnsi="Helvetica Neue"/>
+          <w:lang w:val="en-US"/>
+        </w:rPr>
+        <w:t>f message IDs is listed in UVVM Utility Library QR, section 1.10.</w:t>
+      </w:r>
     </w:p>
     <w:p>
       <w:pPr>
@@ -5899,683 +6583,6 @@
     </w:p>
     <w:p>
       <w:pPr>
-        <w:pStyle w:val="Overskrift1"/>
-        <w:rPr>
-          <w:lang w:val="en-US"/>
-        </w:rPr>
-      </w:pPr>
-      <w:bookmarkStart w:id="8" w:name="_Toc8712692"/>
-      <w:r>
-        <w:rPr>
-          <w:lang w:val="en-US"/>
-        </w:rPr>
-        <w:lastRenderedPageBreak/>
-        <w:t>Scope of verbosity control</w:t>
-      </w:r>
-      <w:bookmarkEnd w:id="8"/>
-    </w:p>
-    <w:p>
-      <w:pPr>
-        <w:rPr>
-          <w:rFonts w:ascii="Helvetica Neue" w:hAnsi="Helvetica Neue"/>
-          <w:lang w:val="en-US"/>
-        </w:rPr>
-      </w:pPr>
-      <w:r>
-        <w:rPr>
-          <w:rFonts w:ascii="Helvetica Neue" w:hAnsi="Helvetica Neue"/>
-          <w:lang w:val="en-US"/>
-        </w:rPr>
-        <w:t>Message IDs are used for verbosity control in many of the procedures and functions in UVVM, as well as log messages and checks in VVCs</w:t>
-      </w:r>
-      <w:r>
-        <w:rPr>
-          <w:rFonts w:ascii="Helvetica Neue" w:hAnsi="Helvetica Neue"/>
-          <w:lang w:val="en-US"/>
-        </w:rPr>
-        <w:t xml:space="preserve">, </w:t>
-      </w:r>
-      <w:r>
-        <w:rPr>
-          <w:rFonts w:ascii="Helvetica Neue" w:hAnsi="Helvetica Neue"/>
-          <w:lang w:val="en-US"/>
-        </w:rPr>
-        <w:t>BFMs</w:t>
-      </w:r>
-      <w:r>
-        <w:rPr>
-          <w:rFonts w:ascii="Helvetica Neue" w:hAnsi="Helvetica Neue"/>
-          <w:lang w:val="en-US"/>
-        </w:rPr>
-        <w:t xml:space="preserve"> and Scoreboards</w:t>
-      </w:r>
-      <w:r>
-        <w:rPr>
-          <w:rFonts w:ascii="Helvetica Neue" w:hAnsi="Helvetica Neue"/>
-          <w:lang w:val="en-US"/>
-        </w:rPr>
-        <w:t xml:space="preserve">. </w:t>
-      </w:r>
-      <w:r>
-        <w:rPr>
-          <w:rFonts w:ascii="Helvetica Neue" w:hAnsi="Helvetica Neue"/>
-          <w:lang w:val="en-US"/>
-        </w:rPr>
-        <w:br/>
-      </w:r>
-      <w:r>
-        <w:rPr>
-          <w:rFonts w:ascii="Helvetica Neue" w:hAnsi="Helvetica Neue"/>
-          <w:lang w:val="en-US"/>
-        </w:rPr>
-        <w:t>Note that VVCs</w:t>
-      </w:r>
-      <w:r>
-        <w:rPr>
-          <w:rFonts w:ascii="Helvetica Neue" w:hAnsi="Helvetica Neue"/>
-          <w:lang w:val="en-US"/>
-        </w:rPr>
-        <w:t xml:space="preserve"> and Scoreboards</w:t>
-      </w:r>
-      <w:r>
-        <w:rPr>
-          <w:rFonts w:ascii="Helvetica Neue" w:hAnsi="Helvetica Neue"/>
-          <w:lang w:val="en-US"/>
-        </w:rPr>
-        <w:t xml:space="preserve"> comes with dedicated message ID panels and are not affected by the global message ID panel, but accessed by addressing targeting VVC </w:t>
-      </w:r>
-      <w:r>
-        <w:rPr>
-          <w:rFonts w:ascii="Helvetica Neue" w:hAnsi="Helvetica Neue"/>
-          <w:lang w:val="en-US"/>
-        </w:rPr>
-        <w:t xml:space="preserve">or Scoreboard </w:t>
-      </w:r>
-      <w:r>
-        <w:rPr>
-          <w:rFonts w:ascii="Helvetica Neue" w:hAnsi="Helvetica Neue"/>
-          <w:lang w:val="en-US"/>
-        </w:rPr>
-        <w:t xml:space="preserve">and, if </w:t>
-      </w:r>
-      <w:bookmarkStart w:id="9" w:name="_GoBack"/>
-      <w:bookmarkEnd w:id="9"/>
-      <w:r>
-        <w:rPr>
-          <w:rFonts w:ascii="Helvetica Neue" w:hAnsi="Helvetica Neue"/>
-          <w:lang w:val="en-US"/>
-        </w:rPr>
-        <w:t>applicable, instance</w:t>
-      </w:r>
-      <w:r>
-        <w:rPr>
-          <w:rFonts w:ascii="Helvetica Neue" w:hAnsi="Helvetica Neue"/>
-          <w:lang w:val="en-US"/>
-        </w:rPr>
-        <w:t xml:space="preserve"> number or with a broadcast. </w:t>
-      </w:r>
-    </w:p>
-    <w:p>
-      <w:pPr>
-        <w:rPr>
-          <w:lang w:val="en-US"/>
-        </w:rPr>
-      </w:pPr>
-    </w:p>
-    <w:p>
-      <w:pPr>
-        <w:rPr>
-          <w:rFonts w:ascii="Helvetica Neue" w:hAnsi="Helvetica Neue"/>
-          <w:lang w:val="en-US"/>
-        </w:rPr>
-      </w:pPr>
-      <w:r>
-        <w:rPr>
-          <w:rFonts w:ascii="Helvetica Neue" w:hAnsi="Helvetica Neue"/>
-          <w:lang w:val="en-US"/>
-        </w:rPr>
-        <w:t>E.g.</w:t>
-      </w:r>
-    </w:p>
-    <w:p>
-      <w:pPr>
-        <w:ind w:firstLine="720"/>
-        <w:rPr>
-          <w:rFonts w:ascii="Consolas" w:hAnsi="Consolas"/>
-          <w:lang w:val="en-US"/>
-        </w:rPr>
-      </w:pPr>
-      <w:r>
-        <w:rPr>
-          <w:rFonts w:ascii="Consolas" w:hAnsi="Consolas"/>
-          <w:lang w:val="en-US"/>
-        </w:rPr>
-        <w:t xml:space="preserve">-- </w:t>
-      </w:r>
-      <w:r>
-        <w:rPr>
-          <w:rFonts w:ascii="Consolas" w:hAnsi="Consolas"/>
-          <w:lang w:val="en-US"/>
-        </w:rPr>
-        <w:t>G</w:t>
-      </w:r>
-      <w:r>
-        <w:rPr>
-          <w:rFonts w:ascii="Consolas" w:hAnsi="Consolas"/>
-          <w:lang w:val="en-US"/>
-        </w:rPr>
-        <w:t>lobal message ID panel</w:t>
-      </w:r>
-      <w:r>
-        <w:rPr>
-          <w:rFonts w:ascii="Consolas" w:hAnsi="Consolas"/>
-          <w:lang w:val="en-US"/>
-        </w:rPr>
-        <w:t>. Does not apply to VVCs or Scoreboards, as they have their own local message ID panel</w:t>
-      </w:r>
-    </w:p>
-    <w:p>
-      <w:pPr>
-        <w:ind w:firstLine="720"/>
-        <w:rPr>
-          <w:rFonts w:ascii="Consolas" w:hAnsi="Consolas"/>
-          <w:lang w:val="en-US"/>
-        </w:rPr>
-      </w:pPr>
-      <w:proofErr w:type="spellStart"/>
-      <w:r>
-        <w:rPr>
-          <w:rFonts w:ascii="Consolas" w:hAnsi="Consolas"/>
-          <w:lang w:val="en-US"/>
-        </w:rPr>
-        <w:t>disable_log_</w:t>
-      </w:r>
-      <w:proofErr w:type="gramStart"/>
-      <w:r>
-        <w:rPr>
-          <w:rFonts w:ascii="Consolas" w:hAnsi="Consolas"/>
-          <w:lang w:val="en-US"/>
-        </w:rPr>
-        <w:t>msg</w:t>
-      </w:r>
-      <w:proofErr w:type="spellEnd"/>
-      <w:r>
-        <w:rPr>
-          <w:rFonts w:ascii="Consolas" w:hAnsi="Consolas"/>
-          <w:lang w:val="en-US"/>
-        </w:rPr>
-        <w:t>(</w:t>
-      </w:r>
-      <w:proofErr w:type="gramEnd"/>
-      <w:r>
-        <w:rPr>
-          <w:rFonts w:ascii="Consolas" w:hAnsi="Consolas"/>
-          <w:lang w:val="en-US"/>
-        </w:rPr>
-        <w:t>ALL_MESSAGES);</w:t>
-      </w:r>
-    </w:p>
-    <w:p>
-      <w:pPr>
-        <w:ind w:left="720"/>
-        <w:rPr>
-          <w:rFonts w:ascii="Consolas" w:hAnsi="Consolas"/>
-          <w:lang w:val="en-US"/>
-        </w:rPr>
-      </w:pPr>
-      <w:proofErr w:type="spellStart"/>
-      <w:r>
-        <w:rPr>
-          <w:rFonts w:ascii="Consolas" w:hAnsi="Consolas"/>
-          <w:lang w:val="en-US"/>
-        </w:rPr>
-        <w:t>e</w:t>
-      </w:r>
-      <w:r>
-        <w:rPr>
-          <w:rFonts w:ascii="Consolas" w:hAnsi="Consolas"/>
-          <w:lang w:val="en-US"/>
-        </w:rPr>
-        <w:t>nable_log_</w:t>
-      </w:r>
-      <w:proofErr w:type="gramStart"/>
-      <w:r>
-        <w:rPr>
-          <w:rFonts w:ascii="Consolas" w:hAnsi="Consolas"/>
-          <w:lang w:val="en-US"/>
-        </w:rPr>
-        <w:t>msg</w:t>
-      </w:r>
-      <w:proofErr w:type="spellEnd"/>
-      <w:r>
-        <w:rPr>
-          <w:rFonts w:ascii="Consolas" w:hAnsi="Consolas"/>
-          <w:lang w:val="en-US"/>
-        </w:rPr>
-        <w:t>(</w:t>
-      </w:r>
-      <w:proofErr w:type="gramEnd"/>
-      <w:r>
-        <w:rPr>
-          <w:rFonts w:ascii="Consolas" w:hAnsi="Consolas"/>
-          <w:lang w:val="en-US"/>
-        </w:rPr>
-        <w:t>ID_SEQUENCER);</w:t>
-      </w:r>
-      <w:r>
-        <w:rPr>
-          <w:rFonts w:ascii="Consolas" w:hAnsi="Consolas"/>
-          <w:lang w:val="en-US"/>
-        </w:rPr>
-        <w:br/>
-      </w:r>
-    </w:p>
-    <w:p>
-      <w:pPr>
-        <w:ind w:left="720"/>
-        <w:rPr>
-          <w:rFonts w:ascii="Consolas" w:hAnsi="Consolas"/>
-          <w:lang w:val="en-US"/>
-        </w:rPr>
-      </w:pPr>
-      <w:r>
-        <w:rPr>
-          <w:rFonts w:ascii="Consolas" w:hAnsi="Consolas"/>
-          <w:lang w:val="en-US"/>
-        </w:rPr>
-        <w:t>-- VVC message ID panel</w:t>
-      </w:r>
-      <w:r>
-        <w:rPr>
-          <w:rFonts w:ascii="Consolas" w:hAnsi="Consolas"/>
-          <w:lang w:val="en-US"/>
-        </w:rPr>
-        <w:br/>
-      </w:r>
-      <w:proofErr w:type="spellStart"/>
-      <w:r>
-        <w:rPr>
-          <w:rFonts w:ascii="Consolas" w:hAnsi="Consolas"/>
-          <w:lang w:val="en-US"/>
-        </w:rPr>
-        <w:t>disable_log_msg</w:t>
-      </w:r>
-      <w:proofErr w:type="spellEnd"/>
-      <w:r>
-        <w:rPr>
-          <w:rFonts w:ascii="Consolas" w:hAnsi="Consolas"/>
-          <w:lang w:val="en-US"/>
-        </w:rPr>
-        <w:t xml:space="preserve">(VVC_BROADCAST, ALL_MESSAGES); -- </w:t>
-      </w:r>
-      <w:r>
-        <w:rPr>
-          <w:rFonts w:ascii="Consolas" w:hAnsi="Consolas"/>
-          <w:lang w:val="en-US"/>
-        </w:rPr>
-        <w:t xml:space="preserve">broadcast to </w:t>
-      </w:r>
-      <w:r>
-        <w:rPr>
-          <w:rFonts w:ascii="Consolas" w:hAnsi="Consolas"/>
-          <w:lang w:val="en-US"/>
-        </w:rPr>
-        <w:t>all VVCs and instances</w:t>
-      </w:r>
-    </w:p>
-    <w:p>
-      <w:pPr>
-        <w:ind w:left="720"/>
-        <w:rPr>
-          <w:rFonts w:ascii="Consolas" w:hAnsi="Consolas"/>
-          <w:lang w:val="en-US"/>
-        </w:rPr>
-      </w:pPr>
-      <w:r>
-        <w:rPr>
-          <w:rFonts w:ascii="Consolas" w:hAnsi="Consolas"/>
-          <w:lang w:val="en-US"/>
-        </w:rPr>
-        <w:t>e</w:t>
-      </w:r>
-      <w:r>
-        <w:rPr>
-          <w:rFonts w:ascii="Consolas" w:hAnsi="Consolas"/>
-          <w:lang w:val="en-US"/>
-        </w:rPr>
-        <w:t>nable_</w:t>
-      </w:r>
-      <w:r>
-        <w:rPr>
-          <w:rFonts w:ascii="Consolas" w:hAnsi="Consolas"/>
-          <w:lang w:val="en-US"/>
-        </w:rPr>
-        <w:tab/>
-      </w:r>
-      <w:proofErr w:type="spellStart"/>
-      <w:r>
-        <w:rPr>
-          <w:rFonts w:ascii="Consolas" w:hAnsi="Consolas"/>
-          <w:lang w:val="en-US"/>
-        </w:rPr>
-        <w:t>log_</w:t>
-      </w:r>
-      <w:proofErr w:type="gramStart"/>
-      <w:r>
-        <w:rPr>
-          <w:rFonts w:ascii="Consolas" w:hAnsi="Consolas"/>
-          <w:lang w:val="en-US"/>
-        </w:rPr>
-        <w:t>msg</w:t>
-      </w:r>
-      <w:proofErr w:type="spellEnd"/>
-      <w:r>
-        <w:rPr>
-          <w:rFonts w:ascii="Consolas" w:hAnsi="Consolas"/>
-          <w:lang w:val="en-US"/>
-        </w:rPr>
-        <w:t>(</w:t>
-      </w:r>
-      <w:proofErr w:type="gramEnd"/>
-      <w:r>
-        <w:rPr>
-          <w:rFonts w:ascii="Consolas" w:hAnsi="Consolas"/>
-          <w:lang w:val="en-US"/>
-        </w:rPr>
-        <w:t>I2C_VVCT, C_VVC_INSTANCE_1, ID_BFM_WAIT);</w:t>
-      </w:r>
-      <w:r>
-        <w:rPr>
-          <w:rFonts w:ascii="Consolas" w:hAnsi="Consolas"/>
-          <w:lang w:val="en-US"/>
-        </w:rPr>
-        <w:t xml:space="preserve"> -- I2C VVC instance 1</w:t>
-      </w:r>
-      <w:r>
-        <w:rPr>
-          <w:rFonts w:ascii="Consolas" w:hAnsi="Consolas"/>
-          <w:lang w:val="en-US"/>
-        </w:rPr>
-        <w:br/>
-      </w:r>
-      <w:proofErr w:type="spellStart"/>
-      <w:r>
-        <w:rPr>
-          <w:rFonts w:ascii="Consolas" w:hAnsi="Consolas"/>
-          <w:lang w:val="en-US"/>
-        </w:rPr>
-        <w:t>enable_log_msg</w:t>
-      </w:r>
-      <w:proofErr w:type="spellEnd"/>
-      <w:r>
-        <w:rPr>
-          <w:rFonts w:ascii="Consolas" w:hAnsi="Consolas"/>
-          <w:lang w:val="en-US"/>
-        </w:rPr>
-        <w:t>(I2C_VVTC, C_</w:t>
-      </w:r>
-      <w:r>
-        <w:rPr>
-          <w:rFonts w:ascii="Consolas" w:hAnsi="Consolas"/>
-          <w:lang w:val="en-US"/>
-        </w:rPr>
-        <w:t>VVC_</w:t>
-      </w:r>
-      <w:r>
-        <w:rPr>
-          <w:rFonts w:ascii="Consolas" w:hAnsi="Consolas"/>
-          <w:lang w:val="en-US"/>
-        </w:rPr>
-        <w:t>INSTANCE_2, ID_BFM_WAIT);</w:t>
-      </w:r>
-      <w:r>
-        <w:rPr>
-          <w:rFonts w:ascii="Consolas" w:hAnsi="Consolas"/>
-          <w:lang w:val="en-US"/>
-        </w:rPr>
-        <w:t xml:space="preserve"> -- I2C VVC instance 2</w:t>
-      </w:r>
-    </w:p>
-    <w:p>
-      <w:pPr>
-        <w:ind w:left="720"/>
-        <w:rPr>
-          <w:rFonts w:ascii="Consolas" w:hAnsi="Consolas"/>
-          <w:lang w:val="en-US"/>
-        </w:rPr>
-      </w:pPr>
-    </w:p>
-    <w:p>
-      <w:pPr>
-        <w:ind w:left="720"/>
-        <w:rPr>
-          <w:rFonts w:ascii="Consolas" w:hAnsi="Consolas"/>
-          <w:lang w:val="en-US"/>
-        </w:rPr>
-      </w:pPr>
-      <w:r>
-        <w:rPr>
-          <w:rFonts w:ascii="Consolas" w:hAnsi="Consolas"/>
-          <w:lang w:val="en-US"/>
-        </w:rPr>
-        <w:t>-- Scoreboard message ID panel</w:t>
-      </w:r>
-    </w:p>
-    <w:p>
-      <w:pPr>
-        <w:ind w:left="720"/>
-        <w:rPr>
-          <w:rFonts w:ascii="Consolas" w:hAnsi="Consolas"/>
-          <w:lang w:val="en-US"/>
-        </w:rPr>
-      </w:pPr>
-      <w:r>
-        <w:rPr>
-          <w:rFonts w:ascii="Consolas" w:hAnsi="Consolas"/>
-          <w:lang w:val="en-US"/>
-        </w:rPr>
-        <w:t xml:space="preserve">shared variable </w:t>
-      </w:r>
-      <w:proofErr w:type="spellStart"/>
-      <w:r>
-        <w:rPr>
-          <w:rFonts w:ascii="Consolas" w:hAnsi="Consolas"/>
-          <w:lang w:val="en-US"/>
-        </w:rPr>
-        <w:t>sb_under_</w:t>
-      </w:r>
-      <w:proofErr w:type="gramStart"/>
-      <w:r>
-        <w:rPr>
-          <w:rFonts w:ascii="Consolas" w:hAnsi="Consolas"/>
-          <w:lang w:val="en-US"/>
-        </w:rPr>
-        <w:t>test</w:t>
-      </w:r>
-      <w:proofErr w:type="spellEnd"/>
-      <w:r>
-        <w:rPr>
-          <w:rFonts w:ascii="Consolas" w:hAnsi="Consolas"/>
-          <w:lang w:val="en-US"/>
-        </w:rPr>
-        <w:t xml:space="preserve"> :</w:t>
-      </w:r>
-      <w:proofErr w:type="gramEnd"/>
-      <w:r>
-        <w:rPr>
-          <w:rFonts w:ascii="Consolas" w:hAnsi="Consolas"/>
-          <w:lang w:val="en-US"/>
-        </w:rPr>
-        <w:t xml:space="preserve"> </w:t>
-      </w:r>
-      <w:proofErr w:type="spellStart"/>
-      <w:r>
-        <w:rPr>
-          <w:rFonts w:ascii="Consolas" w:hAnsi="Consolas"/>
-          <w:lang w:val="en-US"/>
-        </w:rPr>
-        <w:t>record_sb_pkg.t_generic_sb</w:t>
-      </w:r>
-      <w:proofErr w:type="spellEnd"/>
-      <w:r>
-        <w:rPr>
-          <w:rFonts w:ascii="Consolas" w:hAnsi="Consolas"/>
-          <w:lang w:val="en-US"/>
-        </w:rPr>
-        <w:t>;</w:t>
-      </w:r>
-    </w:p>
-    <w:p>
-      <w:pPr>
-        <w:ind w:left="720"/>
-        <w:rPr>
-          <w:rFonts w:ascii="Consolas" w:hAnsi="Consolas"/>
-          <w:lang w:val="en-US"/>
-        </w:rPr>
-      </w:pPr>
-      <w:r>
-        <w:rPr>
-          <w:rFonts w:ascii="Consolas" w:hAnsi="Consolas"/>
-          <w:lang w:val="en-US"/>
-        </w:rPr>
-        <w:t>…</w:t>
-      </w:r>
-    </w:p>
-    <w:p>
-      <w:pPr>
-        <w:ind w:left="720"/>
-        <w:rPr>
-          <w:rFonts w:ascii="Consolas" w:hAnsi="Consolas"/>
-          <w:lang w:val="en-US"/>
-        </w:rPr>
-      </w:pPr>
-      <w:proofErr w:type="spellStart"/>
-      <w:r>
-        <w:rPr>
-          <w:rFonts w:ascii="Consolas" w:hAnsi="Consolas"/>
-          <w:lang w:val="en-US"/>
-        </w:rPr>
-        <w:t>sb_under_</w:t>
-      </w:r>
-      <w:proofErr w:type="gramStart"/>
-      <w:r>
-        <w:rPr>
-          <w:rFonts w:ascii="Consolas" w:hAnsi="Consolas"/>
-          <w:lang w:val="en-US"/>
-        </w:rPr>
-        <w:t>test.disable</w:t>
-      </w:r>
-      <w:proofErr w:type="gramEnd"/>
-      <w:r>
-        <w:rPr>
-          <w:rFonts w:ascii="Consolas" w:hAnsi="Consolas"/>
-          <w:lang w:val="en-US"/>
-        </w:rPr>
-        <w:t>_log_msg</w:t>
-      </w:r>
-      <w:proofErr w:type="spellEnd"/>
-      <w:r>
-        <w:rPr>
-          <w:rFonts w:ascii="Consolas" w:hAnsi="Consolas"/>
-          <w:lang w:val="en-US"/>
-        </w:rPr>
-        <w:t>(ALL_INSTANCES, ID_CTRL);</w:t>
-      </w:r>
-      <w:r>
-        <w:rPr>
-          <w:rFonts w:ascii="Consolas" w:hAnsi="Consolas"/>
-          <w:lang w:val="en-US"/>
-        </w:rPr>
-        <w:t xml:space="preserve"> -- </w:t>
-      </w:r>
-      <w:r>
-        <w:rPr>
-          <w:rFonts w:ascii="Consolas" w:hAnsi="Consolas"/>
-          <w:lang w:val="en-US"/>
-        </w:rPr>
-        <w:t xml:space="preserve">broadcast to </w:t>
-      </w:r>
-      <w:r>
-        <w:rPr>
-          <w:rFonts w:ascii="Consolas" w:hAnsi="Consolas"/>
-          <w:lang w:val="en-US"/>
-        </w:rPr>
-        <w:t>all SB instances</w:t>
-      </w:r>
-    </w:p>
-    <w:p>
-      <w:pPr>
-        <w:ind w:left="720"/>
-        <w:rPr>
-          <w:rFonts w:ascii="Consolas" w:hAnsi="Consolas"/>
-          <w:lang w:val="en-US"/>
-        </w:rPr>
-      </w:pPr>
-      <w:proofErr w:type="spellStart"/>
-      <w:r>
-        <w:rPr>
-          <w:rFonts w:ascii="Consolas" w:hAnsi="Consolas"/>
-          <w:lang w:val="en-US"/>
-        </w:rPr>
-        <w:t>sb_under_</w:t>
-      </w:r>
-      <w:proofErr w:type="gramStart"/>
-      <w:r>
-        <w:rPr>
-          <w:rFonts w:ascii="Consolas" w:hAnsi="Consolas"/>
-          <w:lang w:val="en-US"/>
-        </w:rPr>
-        <w:t>test.enable</w:t>
-      </w:r>
-      <w:proofErr w:type="gramEnd"/>
-      <w:r>
-        <w:rPr>
-          <w:rFonts w:ascii="Consolas" w:hAnsi="Consolas"/>
-          <w:lang w:val="en-US"/>
-        </w:rPr>
-        <w:t>_log_msg</w:t>
-      </w:r>
-      <w:proofErr w:type="spellEnd"/>
-      <w:r>
-        <w:rPr>
-          <w:rFonts w:ascii="Consolas" w:hAnsi="Consolas"/>
-          <w:lang w:val="en-US"/>
-        </w:rPr>
-        <w:t>(</w:t>
-      </w:r>
-      <w:r>
-        <w:rPr>
-          <w:rFonts w:ascii="Consolas" w:hAnsi="Consolas"/>
-          <w:lang w:val="en-US"/>
-        </w:rPr>
-        <w:t xml:space="preserve">C_SB_INSTANCE_1, </w:t>
-      </w:r>
-      <w:r>
-        <w:rPr>
-          <w:rFonts w:ascii="Consolas" w:hAnsi="Consolas"/>
-          <w:lang w:val="en-US"/>
-        </w:rPr>
-        <w:t>ID_DATA);</w:t>
-      </w:r>
-      <w:r>
-        <w:rPr>
-          <w:rFonts w:ascii="Consolas" w:hAnsi="Consolas"/>
-          <w:lang w:val="en-US"/>
-        </w:rPr>
-        <w:t xml:space="preserve"> -- SB instance 1</w:t>
-      </w:r>
-    </w:p>
-    <w:p>
-      <w:pPr>
-        <w:ind w:left="720"/>
-        <w:rPr>
-          <w:rFonts w:ascii="Consolas" w:hAnsi="Consolas"/>
-          <w:lang w:val="en-US"/>
-        </w:rPr>
-      </w:pPr>
-    </w:p>
-    <w:p>
-      <w:pPr>
         <w:rPr>
           <w:rFonts w:ascii="Helvetica Neue Thin" w:hAnsi="Helvetica Neue Thin"/>
           <w:i/>
@@ -6614,33 +6621,13 @@
       <w:pPr>
         <w:rPr>
           <w:rFonts w:ascii="Helvetica Neue Thin" w:hAnsi="Helvetica Neue Thin"/>
+          <w:i/>
           <w:iCs/>
           <w:sz w:val="14"/>
           <w:szCs w:val="16"/>
           <w:lang w:val="en-US"/>
         </w:rPr>
       </w:pPr>
-      <w:r>
-        <w:rPr>
-          <w:rFonts w:ascii="Helvetica Neue" w:hAnsi="Helvetica Neue"/>
-          <w:lang w:val="en-US"/>
-        </w:rPr>
-        <w:t xml:space="preserve">A subset </w:t>
-      </w:r>
-      <w:r>
-        <w:rPr>
-          <w:rFonts w:ascii="Helvetica Neue" w:hAnsi="Helvetica Neue"/>
-          <w:lang w:val="en-US"/>
-        </w:rPr>
-        <w:t>o</w:t>
-      </w:r>
-      <w:r>
-        <w:rPr>
-          <w:rFonts w:ascii="Helvetica Neue" w:hAnsi="Helvetica Neue"/>
-          <w:lang w:val="en-US"/>
-        </w:rPr>
-        <w:t>f message IDs is listed in UVVM Utility Library QR, section 1.10.</w:t>
-      </w:r>
     </w:p>
     <w:p>
       <w:pPr>
@@ -6666,162 +6653,8 @@
         </w:rPr>
       </w:pPr>
     </w:p>
-    <w:p>
-      <w:pPr>
-        <w:rPr>
-          <w:rFonts w:ascii="Helvetica Neue Thin" w:hAnsi="Helvetica Neue Thin"/>
-          <w:i/>
-          <w:iCs/>
-          <w:sz w:val="14"/>
-          <w:szCs w:val="16"/>
-          <w:lang w:val="en-US"/>
-        </w:rPr>
-      </w:pPr>
-    </w:p>
-    <w:p>
-      <w:pPr>
-        <w:rPr>
-          <w:rFonts w:ascii="Helvetica Neue Thin" w:hAnsi="Helvetica Neue Thin"/>
-          <w:i/>
-          <w:iCs/>
-          <w:sz w:val="14"/>
-          <w:szCs w:val="16"/>
-          <w:lang w:val="en-US"/>
-        </w:rPr>
-      </w:pPr>
-    </w:p>
-    <w:p>
-      <w:pPr>
-        <w:rPr>
-          <w:rFonts w:ascii="Helvetica Neue Thin" w:hAnsi="Helvetica Neue Thin"/>
-          <w:i/>
-          <w:iCs/>
-          <w:sz w:val="14"/>
-          <w:szCs w:val="16"/>
-          <w:lang w:val="en-US"/>
-        </w:rPr>
-      </w:pPr>
-    </w:p>
-    <w:p>
-      <w:pPr>
-        <w:rPr>
-          <w:rFonts w:ascii="Helvetica Neue Thin" w:hAnsi="Helvetica Neue Thin"/>
-          <w:i/>
-          <w:iCs/>
-          <w:sz w:val="14"/>
-          <w:szCs w:val="16"/>
-          <w:lang w:val="en-US"/>
-        </w:rPr>
-      </w:pPr>
-    </w:p>
-    <w:p>
-      <w:pPr>
-        <w:rPr>
-          <w:rFonts w:ascii="Helvetica Neue Thin" w:hAnsi="Helvetica Neue Thin"/>
-          <w:i/>
-          <w:iCs/>
-          <w:sz w:val="14"/>
-          <w:szCs w:val="16"/>
-          <w:lang w:val="en-US"/>
-        </w:rPr>
-      </w:pPr>
-    </w:p>
-    <w:p>
-      <w:pPr>
-        <w:rPr>
-          <w:rFonts w:ascii="Helvetica Neue Thin" w:hAnsi="Helvetica Neue Thin"/>
-          <w:i/>
-          <w:iCs/>
-          <w:sz w:val="14"/>
-          <w:szCs w:val="16"/>
-          <w:lang w:val="en-US"/>
-        </w:rPr>
-      </w:pPr>
-    </w:p>
-    <w:p>
-      <w:pPr>
-        <w:rPr>
-          <w:rFonts w:ascii="Helvetica Neue Thin" w:hAnsi="Helvetica Neue Thin"/>
-          <w:i/>
-          <w:iCs/>
-          <w:sz w:val="14"/>
-          <w:szCs w:val="16"/>
-          <w:lang w:val="en-US"/>
-        </w:rPr>
-      </w:pPr>
-    </w:p>
-    <w:p>
-      <w:pPr>
-        <w:rPr>
-          <w:rFonts w:ascii="Helvetica Neue Thin" w:hAnsi="Helvetica Neue Thin"/>
-          <w:i/>
-          <w:iCs/>
-          <w:sz w:val="14"/>
-          <w:szCs w:val="16"/>
-          <w:lang w:val="en-US"/>
-        </w:rPr>
-      </w:pPr>
-    </w:p>
-    <w:p>
-      <w:pPr>
-        <w:rPr>
-          <w:rFonts w:ascii="Helvetica Neue Thin" w:hAnsi="Helvetica Neue Thin"/>
-          <w:i/>
-          <w:iCs/>
-          <w:sz w:val="14"/>
-          <w:szCs w:val="16"/>
-          <w:lang w:val="en-US"/>
-        </w:rPr>
-      </w:pPr>
-    </w:p>
-    <w:p>
-      <w:pPr>
-        <w:rPr>
-          <w:rFonts w:ascii="Helvetica Neue Thin" w:hAnsi="Helvetica Neue Thin"/>
-          <w:i/>
-          <w:iCs/>
-          <w:sz w:val="14"/>
-          <w:szCs w:val="16"/>
-          <w:lang w:val="en-US"/>
-        </w:rPr>
-      </w:pPr>
-    </w:p>
-    <w:p>
-      <w:pPr>
-        <w:rPr>
-          <w:rFonts w:ascii="Helvetica Neue Thin" w:hAnsi="Helvetica Neue Thin"/>
-          <w:i/>
-          <w:iCs/>
-          <w:sz w:val="14"/>
-          <w:szCs w:val="16"/>
-          <w:lang w:val="en-US"/>
-        </w:rPr>
-      </w:pPr>
-    </w:p>
-    <w:p>
-      <w:pPr>
-        <w:rPr>
-          <w:rFonts w:ascii="Helvetica Neue Thin" w:hAnsi="Helvetica Neue Thin"/>
-          <w:i/>
-          <w:iCs/>
-          <w:sz w:val="14"/>
-          <w:szCs w:val="16"/>
-          <w:lang w:val="en-US"/>
-        </w:rPr>
-      </w:pPr>
-    </w:p>
-    <w:p>
-      <w:pPr>
-        <w:rPr>
-          <w:rFonts w:ascii="Helvetica Neue Thin" w:hAnsi="Helvetica Neue Thin"/>
-          <w:i/>
-          <w:iCs/>
-          <w:sz w:val="14"/>
-          <w:szCs w:val="16"/>
-          <w:lang w:val="en-US"/>
-        </w:rPr>
-      </w:pPr>
-    </w:p>
+    <w:bookmarkStart w:id="9" w:name="_GoBack"/>
+    <w:bookmarkEnd w:id="9"/>
     <w:p>
       <w:pPr>
         <w:rPr>
@@ -7182,34 +7015,34 @@
 <w:ftr xmlns:wpc="http://schemas.microsoft.com/office/word/2010/wordprocessingCanvas" xmlns:cx="http://schemas.microsoft.com/office/drawing/2014/chartex" xmlns:cx1="http://schemas.microsoft.com/office/drawing/2015/9/8/chartex" xmlns:cx2="http://schemas.microsoft.com/office/drawing/2015/10/21/chartex" xmlns:cx3="http://schemas.microsoft.com/office/drawing/2016/5/9/chartex" xmlns:cx4="http://schemas.microsoft.com/office/drawing/2016/5/10/chartex" xmlns:cx5="http://schemas.microsoft.com/office/drawing/2016/5/11/chartex" xmlns:cx6="http://schemas.microsoft.com/office/drawing/2016/5/12/chartex" xmlns:cx7="http://schemas.microsoft.com/office/drawing/2016/5/13/chartex" xmlns:cx8="http://schemas.microsoft.com/office/drawing/2016/5/14/chartex" xmlns:mc="http://schemas.openxmlformats.org/markup-compatibility/2006" xmlns:aink="http://schemas.microsoft.com/office/drawing/2016/ink" xmlns:am3d="http://schemas.microsoft.com/office/drawing/2017/model3d" xmlns:o="urn:schemas-microsoft-com:office:office" xmlns:r="http://schemas.openxmlformats.org/officeDocument/2006/relationships" xmlns:m="http://schemas.openxmlformats.org/officeDocument/2006/math" xmlns:v="urn:schemas-microsoft-com:vml" xmlns:wp14="http://schemas.microsoft.com/office/word/2010/wordprocessingDrawing" xmlns:wp="http://schemas.openxmlformats.org/drawingml/2006/wordprocessingDrawing" xmlns:w10="urn:schemas-microsoft-com:office:word" xmlns:w="http://schemas.openxmlformats.org/wordprocessingml/2006/main" xmlns:w14="http://schemas.microsoft.com/office/word/2010/wordml" xmlns:w15="http://schemas.microsoft.com/office/word/2012/wordml" xmlns:w16cid="http://schemas.microsoft.com/office/word/2016/wordml/cid" xmlns:w16se="http://schemas.microsoft.com/office/word/2015/wordml/symex" xmlns:wpg="http://schemas.microsoft.com/office/word/2010/wordprocessingGroup" xmlns:wpi="http://schemas.microsoft.com/office/word/2010/wordprocessingInk" xmlns:wne="http://schemas.microsoft.com/office/word/2006/wordml" xmlns:wps="http://schemas.microsoft.com/office/word/2010/wordprocessingShape" mc:Ignorable="w14 w15 w16se w16cid wp14">
   <w:p>
     <w:pPr>
-      <w:pStyle w:val="Bunntekst"/>
+      <w:pStyle w:val="Footer"/>
       <w:framePr w:wrap="none" w:vAnchor="text" w:hAnchor="margin" w:xAlign="right" w:y="1"/>
       <w:rPr>
-        <w:rStyle w:val="Sidetall"/>
+        <w:rStyle w:val="PageNumber"/>
       </w:rPr>
     </w:pPr>
     <w:r>
       <w:rPr>
-        <w:rStyle w:val="Sidetall"/>
+        <w:rStyle w:val="PageNumber"/>
       </w:rPr>
       <w:fldChar w:fldCharType="begin"/>
     </w:r>
     <w:r>
       <w:rPr>
-        <w:rStyle w:val="Sidetall"/>
+        <w:rStyle w:val="PageNumber"/>
       </w:rPr>
       <w:instrText xml:space="preserve">PAGE  </w:instrText>
     </w:r>
     <w:r>
       <w:rPr>
-        <w:rStyle w:val="Sidetall"/>
+        <w:rStyle w:val="PageNumber"/>
       </w:rPr>
       <w:fldChar w:fldCharType="end"/>
     </w:r>
   </w:p>
   <w:p>
     <w:pPr>
-      <w:pStyle w:val="Bunntekst"/>
+      <w:pStyle w:val="Footer"/>
       <w:ind w:right="360"/>
     </w:pPr>
   </w:p>
@@ -7220,10 +7053,10 @@
 <w:ftr xmlns:wpc="http://schemas.microsoft.com/office/word/2010/wordprocessingCanvas" xmlns:cx="http://schemas.microsoft.com/office/drawing/2014/chartex" xmlns:cx1="http://schemas.microsoft.com/office/drawing/2015/9/8/chartex" xmlns:cx2="http://schemas.microsoft.com/office/drawing/2015/10/21/chartex" xmlns:cx3="http://schemas.microsoft.com/office/drawing/2016/5/9/chartex" xmlns:cx4="http://schemas.microsoft.com/office/drawing/2016/5/10/chartex" xmlns:cx5="http://schemas.microsoft.com/office/drawing/2016/5/11/chartex" xmlns:cx6="http://schemas.microsoft.com/office/drawing/2016/5/12/chartex" xmlns:cx7="http://schemas.microsoft.com/office/drawing/2016/5/13/chartex" xmlns:cx8="http://schemas.microsoft.com/office/drawing/2016/5/14/chartex" xmlns:mc="http://schemas.openxmlformats.org/markup-compatibility/2006" xmlns:aink="http://schemas.microsoft.com/office/drawing/2016/ink" xmlns:am3d="http://schemas.microsoft.com/office/drawing/2017/model3d" xmlns:o="urn:schemas-microsoft-com:office:office" xmlns:r="http://schemas.openxmlformats.org/officeDocument/2006/relationships" xmlns:m="http://schemas.openxmlformats.org/officeDocument/2006/math" xmlns:v="urn:schemas-microsoft-com:vml" xmlns:wp14="http://schemas.microsoft.com/office/word/2010/wordprocessingDrawing" xmlns:wp="http://schemas.openxmlformats.org/drawingml/2006/wordprocessingDrawing" xmlns:w10="urn:schemas-microsoft-com:office:word" xmlns:w="http://schemas.openxmlformats.org/wordprocessingml/2006/main" xmlns:w14="http://schemas.microsoft.com/office/word/2010/wordml" xmlns:w15="http://schemas.microsoft.com/office/word/2012/wordml" xmlns:w16cid="http://schemas.microsoft.com/office/word/2016/wordml/cid" xmlns:w16se="http://schemas.microsoft.com/office/word/2015/wordml/symex" xmlns:wpg="http://schemas.microsoft.com/office/word/2010/wordprocessingGroup" xmlns:wpi="http://schemas.microsoft.com/office/word/2010/wordprocessingInk" xmlns:wne="http://schemas.microsoft.com/office/word/2006/wordml" xmlns:wps="http://schemas.microsoft.com/office/word/2010/wordprocessingShape" mc:Ignorable="w14 w15 w16se w16cid wp14">
   <w:p>
     <w:pPr>
-      <w:pStyle w:val="Bunntekst"/>
+      <w:pStyle w:val="Footer"/>
       <w:framePr w:wrap="none" w:vAnchor="text" w:hAnchor="margin" w:xAlign="right" w:y="1"/>
       <w:rPr>
-        <w:rStyle w:val="Sidetall"/>
+        <w:rStyle w:val="PageNumber"/>
         <w:rFonts w:ascii="Helvetica" w:hAnsi="Helvetica" w:cs="Helvetica"/>
         <w:color w:val="1381C4"/>
         <w:sz w:val="14"/>
@@ -7231,7 +7064,7 @@
     </w:pPr>
     <w:r>
       <w:rPr>
-        <w:rStyle w:val="Sidetall"/>
+        <w:rStyle w:val="PageNumber"/>
         <w:rFonts w:ascii="Helvetica" w:hAnsi="Helvetica" w:cs="Helvetica"/>
         <w:color w:val="1381C4"/>
         <w:sz w:val="14"/>
@@ -7240,7 +7073,7 @@
     </w:r>
     <w:r>
       <w:rPr>
-        <w:rStyle w:val="Sidetall"/>
+        <w:rStyle w:val="PageNumber"/>
         <w:rFonts w:ascii="Helvetica" w:hAnsi="Helvetica" w:cs="Helvetica"/>
         <w:color w:val="1381C4"/>
         <w:sz w:val="14"/>
@@ -7249,7 +7082,7 @@
     </w:r>
     <w:r>
       <w:rPr>
-        <w:rStyle w:val="Sidetall"/>
+        <w:rStyle w:val="PageNumber"/>
         <w:rFonts w:ascii="Helvetica" w:hAnsi="Helvetica" w:cs="Helvetica"/>
         <w:color w:val="1381C4"/>
         <w:sz w:val="14"/>
@@ -7258,7 +7091,7 @@
     </w:r>
     <w:r>
       <w:rPr>
-        <w:rStyle w:val="Sidetall"/>
+        <w:rStyle w:val="PageNumber"/>
         <w:rFonts w:cs="Helvetica"/>
         <w:color w:val="1381C4"/>
         <w:sz w:val="14"/>
@@ -7267,7 +7100,7 @@
     </w:r>
     <w:r>
       <w:rPr>
-        <w:rStyle w:val="Sidetall"/>
+        <w:rStyle w:val="PageNumber"/>
         <w:rFonts w:ascii="Helvetica" w:hAnsi="Helvetica" w:cs="Helvetica"/>
         <w:color w:val="1381C4"/>
         <w:sz w:val="14"/>
@@ -7276,7 +7109,7 @@
     </w:r>
     <w:r>
       <w:rPr>
-        <w:rStyle w:val="Sidetall"/>
+        <w:rStyle w:val="PageNumber"/>
         <w:rFonts w:ascii="Helvetica" w:hAnsi="Helvetica" w:cs="Helvetica"/>
         <w:color w:val="1381C4"/>
         <w:sz w:val="14"/>
@@ -7285,7 +7118,7 @@
     </w:r>
     <w:r>
       <w:rPr>
-        <w:rStyle w:val="Sidetall"/>
+        <w:rStyle w:val="PageNumber"/>
         <w:rFonts w:ascii="Helvetica" w:hAnsi="Helvetica" w:cs="Helvetica"/>
         <w:color w:val="1381C4"/>
         <w:sz w:val="14"/>
@@ -7294,7 +7127,7 @@
     </w:r>
     <w:r>
       <w:rPr>
-        <w:rStyle w:val="Sidetall"/>
+        <w:rStyle w:val="PageNumber"/>
         <w:rFonts w:ascii="Helvetica" w:hAnsi="Helvetica" w:cs="Helvetica"/>
         <w:color w:val="1381C4"/>
         <w:sz w:val="14"/>
@@ -7303,7 +7136,7 @@
     </w:r>
     <w:r>
       <w:rPr>
-        <w:rStyle w:val="Sidetall"/>
+        <w:rStyle w:val="PageNumber"/>
         <w:rFonts w:ascii="Helvetica" w:hAnsi="Helvetica" w:cs="Helvetica"/>
         <w:color w:val="1381C4"/>
         <w:sz w:val="14"/>
@@ -7312,7 +7145,7 @@
     </w:r>
     <w:r>
       <w:rPr>
-        <w:rStyle w:val="Sidetall"/>
+        <w:rStyle w:val="PageNumber"/>
         <w:rFonts w:cs="Helvetica"/>
         <w:color w:val="1381C4"/>
         <w:sz w:val="14"/>
@@ -7321,7 +7154,7 @@
     </w:r>
     <w:r>
       <w:rPr>
-        <w:rStyle w:val="Sidetall"/>
+        <w:rStyle w:val="PageNumber"/>
         <w:rFonts w:ascii="Helvetica" w:hAnsi="Helvetica" w:cs="Helvetica"/>
         <w:color w:val="1381C4"/>
         <w:sz w:val="14"/>
@@ -7330,7 +7163,7 @@
     </w:r>
     <w:r>
       <w:rPr>
-        <w:rStyle w:val="Sidetall"/>
+        <w:rStyle w:val="PageNumber"/>
         <w:rFonts w:ascii="Helvetica" w:hAnsi="Helvetica" w:cs="Helvetica"/>
         <w:color w:val="1381C4"/>
         <w:sz w:val="14"/>
@@ -7366,7 +7199,7 @@
         </w:tcPr>
         <w:p>
           <w:pPr>
-            <w:pStyle w:val="Bunntekst"/>
+            <w:pStyle w:val="Footer"/>
             <w:tabs>
               <w:tab w:val="clear" w:pos="4153"/>
               <w:tab w:val="clear" w:pos="8306"/>
@@ -7438,7 +7271,7 @@
         </w:tcPr>
         <w:p>
           <w:pPr>
-            <w:pStyle w:val="Bunntekst"/>
+            <w:pStyle w:val="Footer"/>
             <w:tabs>
               <w:tab w:val="clear" w:pos="4153"/>
               <w:tab w:val="clear" w:pos="8306"/>
@@ -7545,7 +7378,7 @@
         </w:tcPr>
         <w:p>
           <w:pPr>
-            <w:pStyle w:val="Bunntekst"/>
+            <w:pStyle w:val="Footer"/>
             <w:tabs>
               <w:tab w:val="clear" w:pos="4153"/>
               <w:tab w:val="clear" w:pos="8306"/>
@@ -7558,38 +7391,18 @@
               <w:lang w:val="sq-AL"/>
             </w:rPr>
           </w:pPr>
-          <w:r>
-            <w:fldChar w:fldCharType="begin"/>
-          </w:r>
-          <w:r>
-            <w:rPr>
-              <w:lang w:val="sq-AL"/>
-            </w:rPr>
-            <w:instrText xml:space="preserve"> HYPERLINK "mailto:support@bitvis.no" </w:instrText>
-          </w:r>
-          <w:r>
-            <w:fldChar w:fldCharType="separate"/>
-          </w:r>
-          <w:r>
-            <w:rPr>
-              <w:rStyle w:val="Hyperkobling"/>
-              <w:rFonts w:cs="Arial"/>
-              <w:color w:val="1381C4"/>
-              <w:sz w:val="14"/>
-              <w:lang w:val="sq-AL"/>
-            </w:rPr>
-            <w:t>support@bitvis.no</w:t>
-          </w:r>
-          <w:r>
-            <w:rPr>
-              <w:rStyle w:val="Hyperkobling"/>
-              <w:rFonts w:cs="Arial"/>
-              <w:color w:val="1381C4"/>
-              <w:sz w:val="14"/>
-              <w:lang w:val="sq-AL"/>
-            </w:rPr>
-            <w:fldChar w:fldCharType="end"/>
-          </w:r>
+          <w:hyperlink r:id="rId1" w:history="1">
+            <w:r>
+              <w:rPr>
+                <w:rStyle w:val="Hyperlink"/>
+                <w:rFonts w:cs="Arial"/>
+                <w:color w:val="1381C4"/>
+                <w:sz w:val="14"/>
+                <w:lang w:val="sq-AL"/>
+              </w:rPr>
+              <w:t>support@bitvis.no</w:t>
+            </w:r>
+          </w:hyperlink>
           <w:r>
             <w:rPr>
               <w:rFonts w:ascii="Helvetica" w:hAnsi="Helvetica" w:cs="Arial"/>
@@ -7611,7 +7424,7 @@
           </w:r>
           <w:r>
             <w:rPr>
-              <w:rStyle w:val="Hyperkobling"/>
+              <w:rStyle w:val="Hyperlink"/>
               <w:rFonts w:cs="Arial"/>
               <w:color w:val="1381C4"/>
               <w:sz w:val="14"/>
@@ -7628,7 +7441,7 @@
         </w:tcPr>
         <w:p>
           <w:pPr>
-            <w:pStyle w:val="Bunntekst"/>
+            <w:pStyle w:val="Footer"/>
             <w:tabs>
               <w:tab w:val="clear" w:pos="4153"/>
               <w:tab w:val="clear" w:pos="8306"/>
@@ -7648,7 +7461,7 @@
   </w:tbl>
   <w:p>
     <w:pPr>
-      <w:pStyle w:val="Bunntekst"/>
+      <w:pStyle w:val="Footer"/>
       <w:rPr>
         <w:lang w:val="sq-AL"/>
       </w:rPr>
@@ -7871,7 +7684,7 @@
   </w:p>
   <w:p>
     <w:pPr>
-      <w:pStyle w:val="Bunntekst"/>
+      <w:pStyle w:val="Footer"/>
     </w:pPr>
   </w:p>
 </w:ftr>
@@ -7920,7 +7733,7 @@
 <w:hdr xmlns:wpc="http://schemas.microsoft.com/office/word/2010/wordprocessingCanvas" xmlns:cx="http://schemas.microsoft.com/office/drawing/2014/chartex" xmlns:cx1="http://schemas.microsoft.com/office/drawing/2015/9/8/chartex" xmlns:cx2="http://schemas.microsoft.com/office/drawing/2015/10/21/chartex" xmlns:cx3="http://schemas.microsoft.com/office/drawing/2016/5/9/chartex" xmlns:cx4="http://schemas.microsoft.com/office/drawing/2016/5/10/chartex" xmlns:cx5="http://schemas.microsoft.com/office/drawing/2016/5/11/chartex" xmlns:cx6="http://schemas.microsoft.com/office/drawing/2016/5/12/chartex" xmlns:cx7="http://schemas.microsoft.com/office/drawing/2016/5/13/chartex" xmlns:cx8="http://schemas.microsoft.com/office/drawing/2016/5/14/chartex" xmlns:mc="http://schemas.openxmlformats.org/markup-compatibility/2006" xmlns:aink="http://schemas.microsoft.com/office/drawing/2016/ink" xmlns:am3d="http://schemas.microsoft.com/office/drawing/2017/model3d" xmlns:o="urn:schemas-microsoft-com:office:office" xmlns:r="http://schemas.openxmlformats.org/officeDocument/2006/relationships" xmlns:m="http://schemas.openxmlformats.org/officeDocument/2006/math" xmlns:v="urn:schemas-microsoft-com:vml" xmlns:wp14="http://schemas.microsoft.com/office/word/2010/wordprocessingDrawing" xmlns:wp="http://schemas.openxmlformats.org/drawingml/2006/wordprocessingDrawing" xmlns:w10="urn:schemas-microsoft-com:office:word" xmlns:w="http://schemas.openxmlformats.org/wordprocessingml/2006/main" xmlns:w14="http://schemas.microsoft.com/office/word/2010/wordml" xmlns:w15="http://schemas.microsoft.com/office/word/2012/wordml" xmlns:w16cid="http://schemas.microsoft.com/office/word/2016/wordml/cid" xmlns:w16se="http://schemas.microsoft.com/office/word/2015/wordml/symex" xmlns:wpg="http://schemas.microsoft.com/office/word/2010/wordprocessingGroup" xmlns:wpi="http://schemas.microsoft.com/office/word/2010/wordprocessingInk" xmlns:wne="http://schemas.microsoft.com/office/word/2006/wordml" xmlns:wps="http://schemas.microsoft.com/office/word/2010/wordprocessingShape" mc:Ignorable="w14 w15 w16se w16cid wp14">
   <w:p>
     <w:pPr>
-      <w:pStyle w:val="Topptekst"/>
+      <w:pStyle w:val="Header"/>
     </w:pPr>
   </w:p>
 </w:hdr>
@@ -7930,7 +7743,7 @@
 <w:hdr xmlns:wpc="http://schemas.microsoft.com/office/word/2010/wordprocessingCanvas" xmlns:cx="http://schemas.microsoft.com/office/drawing/2014/chartex" xmlns:cx1="http://schemas.microsoft.com/office/drawing/2015/9/8/chartex" xmlns:cx2="http://schemas.microsoft.com/office/drawing/2015/10/21/chartex" xmlns:cx3="http://schemas.microsoft.com/office/drawing/2016/5/9/chartex" xmlns:cx4="http://schemas.microsoft.com/office/drawing/2016/5/10/chartex" xmlns:cx5="http://schemas.microsoft.com/office/drawing/2016/5/11/chartex" xmlns:cx6="http://schemas.microsoft.com/office/drawing/2016/5/12/chartex" xmlns:cx7="http://schemas.microsoft.com/office/drawing/2016/5/13/chartex" xmlns:cx8="http://schemas.microsoft.com/office/drawing/2016/5/14/chartex" xmlns:mc="http://schemas.openxmlformats.org/markup-compatibility/2006" xmlns:aink="http://schemas.microsoft.com/office/drawing/2016/ink" xmlns:am3d="http://schemas.microsoft.com/office/drawing/2017/model3d" xmlns:o="urn:schemas-microsoft-com:office:office" xmlns:r="http://schemas.openxmlformats.org/officeDocument/2006/relationships" xmlns:m="http://schemas.openxmlformats.org/officeDocument/2006/math" xmlns:v="urn:schemas-microsoft-com:vml" xmlns:wp14="http://schemas.microsoft.com/office/word/2010/wordprocessingDrawing" xmlns:wp="http://schemas.openxmlformats.org/drawingml/2006/wordprocessingDrawing" xmlns:w10="urn:schemas-microsoft-com:office:word" xmlns:w="http://schemas.openxmlformats.org/wordprocessingml/2006/main" xmlns:w14="http://schemas.microsoft.com/office/word/2010/wordml" xmlns:w15="http://schemas.microsoft.com/office/word/2012/wordml" xmlns:w16cid="http://schemas.microsoft.com/office/word/2016/wordml/cid" xmlns:w16se="http://schemas.microsoft.com/office/word/2015/wordml/symex" xmlns:wpg="http://schemas.microsoft.com/office/word/2010/wordprocessingGroup" xmlns:wpi="http://schemas.microsoft.com/office/word/2010/wordprocessingInk" xmlns:wne="http://schemas.microsoft.com/office/word/2006/wordml" xmlns:wps="http://schemas.microsoft.com/office/word/2010/wordprocessingShape" mc:Ignorable="w14 w15 w16se w16cid wp14">
   <w:p>
     <w:pPr>
-      <w:pStyle w:val="Topptekst"/>
+      <w:pStyle w:val="Header"/>
       <w:jc w:val="right"/>
     </w:pPr>
     <w:r>
@@ -7997,7 +7810,7 @@
 <w:hdr xmlns:wpc="http://schemas.microsoft.com/office/word/2010/wordprocessingCanvas" xmlns:cx="http://schemas.microsoft.com/office/drawing/2014/chartex" xmlns:cx1="http://schemas.microsoft.com/office/drawing/2015/9/8/chartex" xmlns:cx2="http://schemas.microsoft.com/office/drawing/2015/10/21/chartex" xmlns:cx3="http://schemas.microsoft.com/office/drawing/2016/5/9/chartex" xmlns:cx4="http://schemas.microsoft.com/office/drawing/2016/5/10/chartex" xmlns:cx5="http://schemas.microsoft.com/office/drawing/2016/5/11/chartex" xmlns:cx6="http://schemas.microsoft.com/office/drawing/2016/5/12/chartex" xmlns:cx7="http://schemas.microsoft.com/office/drawing/2016/5/13/chartex" xmlns:cx8="http://schemas.microsoft.com/office/drawing/2016/5/14/chartex" xmlns:mc="http://schemas.openxmlformats.org/markup-compatibility/2006" xmlns:aink="http://schemas.microsoft.com/office/drawing/2016/ink" xmlns:am3d="http://schemas.microsoft.com/office/drawing/2017/model3d" xmlns:o="urn:schemas-microsoft-com:office:office" xmlns:r="http://schemas.openxmlformats.org/officeDocument/2006/relationships" xmlns:m="http://schemas.openxmlformats.org/officeDocument/2006/math" xmlns:v="urn:schemas-microsoft-com:vml" xmlns:wp14="http://schemas.microsoft.com/office/word/2010/wordprocessingDrawing" xmlns:wp="http://schemas.openxmlformats.org/drawingml/2006/wordprocessingDrawing" xmlns:w10="urn:schemas-microsoft-com:office:word" xmlns:w="http://schemas.openxmlformats.org/wordprocessingml/2006/main" xmlns:w14="http://schemas.microsoft.com/office/word/2010/wordml" xmlns:w15="http://schemas.microsoft.com/office/word/2012/wordml" xmlns:w16cid="http://schemas.microsoft.com/office/word/2016/wordml/cid" xmlns:w16se="http://schemas.microsoft.com/office/word/2015/wordml/symex" xmlns:wpg="http://schemas.microsoft.com/office/word/2010/wordprocessingGroup" xmlns:wpi="http://schemas.microsoft.com/office/word/2010/wordprocessingInk" xmlns:wne="http://schemas.microsoft.com/office/word/2006/wordml" xmlns:wps="http://schemas.microsoft.com/office/word/2010/wordprocessingShape" mc:Ignorable="w14 w15 w16se w16cid wp14">
   <w:p>
     <w:pPr>
-      <w:pStyle w:val="Topptekst"/>
+      <w:pStyle w:val="Header"/>
       <w:jc w:val="right"/>
     </w:pPr>
     <w:r>
@@ -8070,7 +7883,7 @@
     <w:lvl w:ilvl="0">
       <w:start w:val="1"/>
       <w:numFmt w:val="decimal"/>
-      <w:pStyle w:val="Nummerertliste"/>
+      <w:pStyle w:val="ListNumber"/>
       <w:lvlText w:val="%1."/>
       <w:lvlJc w:val="left"/>
       <w:pPr>
@@ -12686,7 +12499,7 @@
     <w:lvl w:ilvl="0">
       <w:start w:val="1"/>
       <w:numFmt w:val="decimal"/>
-      <w:pStyle w:val="Overskrift1"/>
+      <w:pStyle w:val="Heading1"/>
       <w:lvlText w:val="%1"/>
       <w:lvlJc w:val="left"/>
       <w:pPr>
@@ -12699,7 +12512,7 @@
     <w:lvl w:ilvl="1">
       <w:start w:val="1"/>
       <w:numFmt w:val="decimal"/>
-      <w:pStyle w:val="Overskrift2"/>
+      <w:pStyle w:val="Heading2"/>
       <w:lvlText w:val="%1.%2"/>
       <w:lvlJc w:val="left"/>
       <w:pPr>
@@ -12712,7 +12525,7 @@
     <w:lvl w:ilvl="2">
       <w:start w:val="1"/>
       <w:numFmt w:val="decimal"/>
-      <w:pStyle w:val="Overskrift3"/>
+      <w:pStyle w:val="Heading3"/>
       <w:lvlText w:val="%1.%2.%3"/>
       <w:lvlJc w:val="left"/>
       <w:pPr>
@@ -12725,7 +12538,7 @@
     <w:lvl w:ilvl="3">
       <w:start w:val="1"/>
       <w:numFmt w:val="decimal"/>
-      <w:pStyle w:val="Overskrift4"/>
+      <w:pStyle w:val="Heading4"/>
       <w:lvlText w:val="%1.%2.%3.%4"/>
       <w:lvlJc w:val="left"/>
       <w:pPr>
@@ -12738,7 +12551,7 @@
     <w:lvl w:ilvl="4">
       <w:start w:val="1"/>
       <w:numFmt w:val="decimal"/>
-      <w:pStyle w:val="Overskrift5"/>
+      <w:pStyle w:val="Heading5"/>
       <w:lvlText w:val="%1.%2.%3.%4.%5"/>
       <w:lvlJc w:val="left"/>
       <w:pPr>
@@ -12751,7 +12564,7 @@
     <w:lvl w:ilvl="5">
       <w:start w:val="1"/>
       <w:numFmt w:val="decimal"/>
-      <w:pStyle w:val="Overskrift6"/>
+      <w:pStyle w:val="Heading6"/>
       <w:lvlText w:val="%1.%2.%3.%4.%5.%6"/>
       <w:lvlJc w:val="left"/>
       <w:pPr>
@@ -12764,7 +12577,7 @@
     <w:lvl w:ilvl="6">
       <w:start w:val="1"/>
       <w:numFmt w:val="decimal"/>
-      <w:pStyle w:val="Overskrift7"/>
+      <w:pStyle w:val="Heading7"/>
       <w:lvlText w:val="%1.%2.%3.%4.%5.%6.%7"/>
       <w:lvlJc w:val="left"/>
       <w:pPr>
@@ -12777,7 +12590,7 @@
     <w:lvl w:ilvl="7">
       <w:start w:val="1"/>
       <w:numFmt w:val="decimal"/>
-      <w:pStyle w:val="Overskrift8"/>
+      <w:pStyle w:val="Heading8"/>
       <w:lvlText w:val="%1.%2.%3.%4.%5.%6.%7.%8"/>
       <w:lvlJc w:val="left"/>
       <w:pPr>
@@ -12790,7 +12603,7 @@
     <w:lvl w:ilvl="8">
       <w:start w:val="1"/>
       <w:numFmt w:val="decimal"/>
-      <w:pStyle w:val="Overskrift9"/>
+      <w:pStyle w:val="Heading9"/>
       <w:lvlText w:val="%1.%2.%3.%4.%5.%6.%7.%8.%9"/>
       <w:lvlJc w:val="left"/>
       <w:pPr>
@@ -13746,7 +13559,7 @@
       <w:lang w:val="en-GB" w:eastAsia="en-US"/>
     </w:rPr>
   </w:style>
-  <w:style w:type="paragraph" w:styleId="Overskrift1">
+  <w:style w:type="paragraph" w:styleId="Heading1">
     <w:name w:val="heading 1"/>
     <w:basedOn w:val="Normal"/>
     <w:next w:val="Normal"/>
@@ -13766,7 +13579,7 @@
       <w:sz w:val="24"/>
     </w:rPr>
   </w:style>
-  <w:style w:type="paragraph" w:styleId="Overskrift2">
+  <w:style w:type="paragraph" w:styleId="Heading2">
     <w:name w:val="heading 2"/>
     <w:basedOn w:val="Normal"/>
     <w:next w:val="Normal"/>
@@ -13787,7 +13600,7 @@
       <w:sz w:val="22"/>
     </w:rPr>
   </w:style>
-  <w:style w:type="paragraph" w:styleId="Overskrift3">
+  <w:style w:type="paragraph" w:styleId="Heading3">
     <w:name w:val="heading 3"/>
     <w:basedOn w:val="Normal"/>
     <w:next w:val="Normal"/>
@@ -13806,7 +13619,7 @@
       <w:b/>
     </w:rPr>
   </w:style>
-  <w:style w:type="paragraph" w:styleId="Overskrift4">
+  <w:style w:type="paragraph" w:styleId="Heading4">
     <w:name w:val="heading 4"/>
     <w:basedOn w:val="Normal"/>
     <w:next w:val="Normal"/>
@@ -13826,7 +13639,7 @@
       <w:lang w:val="sq-AL"/>
     </w:rPr>
   </w:style>
-  <w:style w:type="paragraph" w:styleId="Overskrift5">
+  <w:style w:type="paragraph" w:styleId="Heading5">
     <w:name w:val="heading 5"/>
     <w:basedOn w:val="Normal"/>
     <w:next w:val="Normal"/>
@@ -13846,7 +13659,7 @@
       <w:sz w:val="22"/>
     </w:rPr>
   </w:style>
-  <w:style w:type="paragraph" w:styleId="Overskrift6">
+  <w:style w:type="paragraph" w:styleId="Heading6">
     <w:name w:val="heading 6"/>
     <w:basedOn w:val="Normal"/>
     <w:next w:val="Normal"/>
@@ -13866,7 +13679,7 @@
       <w:sz w:val="22"/>
     </w:rPr>
   </w:style>
-  <w:style w:type="paragraph" w:styleId="Overskrift7">
+  <w:style w:type="paragraph" w:styleId="Heading7">
     <w:name w:val="heading 7"/>
     <w:basedOn w:val="Normal"/>
     <w:next w:val="Normal"/>
@@ -13884,7 +13697,7 @@
       <w:i/>
     </w:rPr>
   </w:style>
-  <w:style w:type="paragraph" w:styleId="Overskrift8">
+  <w:style w:type="paragraph" w:styleId="Heading8">
     <w:name w:val="heading 8"/>
     <w:basedOn w:val="Normal"/>
     <w:next w:val="Normal"/>
@@ -13902,7 +13715,7 @@
       <w:i/>
     </w:rPr>
   </w:style>
-  <w:style w:type="paragraph" w:styleId="Overskrift9">
+  <w:style w:type="paragraph" w:styleId="Heading9">
     <w:name w:val="heading 9"/>
     <w:basedOn w:val="Normal"/>
     <w:next w:val="Normal"/>
@@ -13920,13 +13733,13 @@
       <w:i/>
     </w:rPr>
   </w:style>
-  <w:style w:type="character" w:default="1" w:styleId="Standardskriftforavsnitt">
+  <w:style w:type="character" w:default="1" w:styleId="DefaultParagraphFont">
     <w:name w:val="Default Paragraph Font"/>
     <w:uiPriority w:val="1"/>
     <w:semiHidden/>
     <w:unhideWhenUsed/>
   </w:style>
-  <w:style w:type="table" w:default="1" w:styleId="Vanligtabell">
+  <w:style w:type="table" w:default="1" w:styleId="TableNormal">
     <w:name w:val="Normal Table"/>
     <w:uiPriority w:val="99"/>
     <w:semiHidden/>
@@ -13941,13 +13754,13 @@
       </w:tblCellMar>
     </w:tblPr>
   </w:style>
-  <w:style w:type="numbering" w:default="1" w:styleId="Ingenliste">
+  <w:style w:type="numbering" w:default="1" w:styleId="NoList">
     <w:name w:val="No List"/>
     <w:uiPriority w:val="99"/>
     <w:semiHidden/>
     <w:unhideWhenUsed/>
   </w:style>
-  <w:style w:type="paragraph" w:styleId="Topptekst">
+  <w:style w:type="paragraph" w:styleId="Header">
     <w:name w:val="header"/>
     <w:basedOn w:val="Normal"/>
     <w:pPr>
@@ -13957,10 +13770,10 @@
       </w:tabs>
     </w:pPr>
   </w:style>
-  <w:style w:type="paragraph" w:styleId="Bunntekst">
+  <w:style w:type="paragraph" w:styleId="Footer">
     <w:name w:val="footer"/>
     <w:basedOn w:val="Normal"/>
-    <w:link w:val="BunntekstTegn"/>
+    <w:link w:val="FooterChar"/>
     <w:uiPriority w:val="99"/>
     <w:pPr>
       <w:tabs>
@@ -13973,7 +13786,7 @@
       <w:sz w:val="16"/>
     </w:rPr>
   </w:style>
-  <w:style w:type="paragraph" w:styleId="INNH1">
+  <w:style w:type="paragraph" w:styleId="TOC1">
     <w:name w:val="toc 1"/>
     <w:basedOn w:val="Normal"/>
     <w:next w:val="Normal"/>
@@ -13991,7 +13804,7 @@
       <w:u w:val="single"/>
     </w:rPr>
   </w:style>
-  <w:style w:type="paragraph" w:styleId="INNH2">
+  <w:style w:type="paragraph" w:styleId="TOC2">
     <w:name w:val="toc 2"/>
     <w:basedOn w:val="Normal"/>
     <w:next w:val="Normal"/>
@@ -14005,7 +13818,7 @@
       <w:szCs w:val="22"/>
     </w:rPr>
   </w:style>
-  <w:style w:type="paragraph" w:styleId="INNH3">
+  <w:style w:type="paragraph" w:styleId="TOC3">
     <w:name w:val="toc 3"/>
     <w:basedOn w:val="Normal"/>
     <w:next w:val="Normal"/>
@@ -14017,7 +13830,7 @@
       <w:szCs w:val="22"/>
     </w:rPr>
   </w:style>
-  <w:style w:type="paragraph" w:styleId="INNH4">
+  <w:style w:type="paragraph" w:styleId="TOC4">
     <w:name w:val="toc 4"/>
     <w:basedOn w:val="Normal"/>
     <w:next w:val="Normal"/>
@@ -14028,7 +13841,7 @@
       <w:szCs w:val="22"/>
     </w:rPr>
   </w:style>
-  <w:style w:type="paragraph" w:styleId="INNH5">
+  <w:style w:type="paragraph" w:styleId="TOC5">
     <w:name w:val="toc 5"/>
     <w:basedOn w:val="Normal"/>
     <w:next w:val="Normal"/>
@@ -14039,7 +13852,7 @@
       <w:szCs w:val="22"/>
     </w:rPr>
   </w:style>
-  <w:style w:type="paragraph" w:styleId="INNH6">
+  <w:style w:type="paragraph" w:styleId="TOC6">
     <w:name w:val="toc 6"/>
     <w:basedOn w:val="Normal"/>
     <w:next w:val="Normal"/>
@@ -14050,7 +13863,7 @@
       <w:szCs w:val="22"/>
     </w:rPr>
   </w:style>
-  <w:style w:type="paragraph" w:styleId="INNH7">
+  <w:style w:type="paragraph" w:styleId="TOC7">
     <w:name w:val="toc 7"/>
     <w:basedOn w:val="Normal"/>
     <w:next w:val="Normal"/>
@@ -14061,7 +13874,7 @@
       <w:szCs w:val="22"/>
     </w:rPr>
   </w:style>
-  <w:style w:type="paragraph" w:styleId="INNH8">
+  <w:style w:type="paragraph" w:styleId="TOC8">
     <w:name w:val="toc 8"/>
     <w:basedOn w:val="Normal"/>
     <w:next w:val="Normal"/>
@@ -14072,7 +13885,7 @@
       <w:szCs w:val="22"/>
     </w:rPr>
   </w:style>
-  <w:style w:type="paragraph" w:styleId="INNH9">
+  <w:style w:type="paragraph" w:styleId="TOC9">
     <w:name w:val="toc 9"/>
     <w:basedOn w:val="Normal"/>
     <w:next w:val="Normal"/>
@@ -14083,7 +13896,7 @@
       <w:szCs w:val="22"/>
     </w:rPr>
   </w:style>
-  <w:style w:type="paragraph" w:styleId="Indeks1">
+  <w:style w:type="paragraph" w:styleId="Index1">
     <w:name w:val="index 1"/>
     <w:basedOn w:val="Normal"/>
     <w:next w:val="Normal"/>
@@ -14098,7 +13911,7 @@
       <w:b/>
     </w:rPr>
   </w:style>
-  <w:style w:type="paragraph" w:styleId="Indeks3">
+  <w:style w:type="paragraph" w:styleId="Index3">
     <w:name w:val="index 3"/>
     <w:basedOn w:val="Normal"/>
     <w:next w:val="Normal"/>
@@ -14110,7 +13923,7 @@
       <w:ind w:left="600" w:hanging="200"/>
     </w:pPr>
   </w:style>
-  <w:style w:type="paragraph" w:styleId="Bildetekst">
+  <w:style w:type="paragraph" w:styleId="Caption">
     <w:name w:val="caption"/>
     <w:basedOn w:val="Normal"/>
     <w:next w:val="Normal"/>
@@ -14122,14 +13935,14 @@
       <w:i/>
     </w:rPr>
   </w:style>
-  <w:style w:type="character" w:styleId="Fotnotereferanse">
+  <w:style w:type="character" w:styleId="FootnoteReference">
     <w:name w:val="footnote reference"/>
     <w:semiHidden/>
     <w:rPr>
       <w:vertAlign w:val="superscript"/>
     </w:rPr>
   </w:style>
-  <w:style w:type="paragraph" w:styleId="Fotnotetekst">
+  <w:style w:type="paragraph" w:styleId="FootnoteText">
     <w:name w:val="footnote text"/>
     <w:basedOn w:val="Normal"/>
     <w:semiHidden/>
@@ -14140,23 +13953,23 @@
       <w:sz w:val="20"/>
     </w:rPr>
   </w:style>
-  <w:style w:type="character" w:styleId="Merknadsreferanse">
+  <w:style w:type="character" w:styleId="CommentReference">
     <w:name w:val="annotation reference"/>
     <w:semiHidden/>
     <w:rPr>
       <w:sz w:val="16"/>
     </w:rPr>
   </w:style>
-  <w:style w:type="paragraph" w:styleId="Merknadstekst">
+  <w:style w:type="paragraph" w:styleId="CommentText">
     <w:name w:val="annotation text"/>
     <w:basedOn w:val="Normal"/>
-    <w:link w:val="MerknadstekstTegn"/>
+    <w:link w:val="CommentTextChar"/>
     <w:semiHidden/>
     <w:rPr>
       <w:sz w:val="20"/>
     </w:rPr>
   </w:style>
-  <w:style w:type="character" w:styleId="Hyperkobling">
+  <w:style w:type="character" w:styleId="Hyperlink">
     <w:name w:val="Hyperlink"/>
     <w:uiPriority w:val="99"/>
     <w:rsid w:val="007226D8"/>
@@ -14168,7 +13981,7 @@
       <w:u w:val="none"/>
     </w:rPr>
   </w:style>
-  <w:style w:type="character" w:styleId="Fulgthyperkobling">
+  <w:style w:type="character" w:styleId="FollowedHyperlink">
     <w:name w:val="FollowedHyperlink"/>
     <w:rsid w:val="007226D8"/>
     <w:rPr>
@@ -14190,7 +14003,7 @@
   </w:style>
   <w:style w:type="paragraph" w:customStyle="1" w:styleId="Appendix">
     <w:name w:val="Appendix"/>
-    <w:basedOn w:val="Overskrift1"/>
+    <w:basedOn w:val="Heading1"/>
     <w:pPr>
       <w:keepNext/>
       <w:numPr>
@@ -14216,7 +14029,7 @@
       <w:lang w:val="en-US"/>
     </w:rPr>
   </w:style>
-  <w:style w:type="paragraph" w:styleId="Dokumentkart">
+  <w:style w:type="paragraph" w:styleId="DocumentMap">
     <w:name w:val="Document Map"/>
     <w:basedOn w:val="Normal"/>
     <w:semiHidden/>
@@ -14239,9 +14052,9 @@
       <w:sz w:val="20"/>
     </w:rPr>
   </w:style>
-  <w:style w:type="table" w:styleId="Tabellrutenett">
+  <w:style w:type="table" w:styleId="TableGrid">
     <w:name w:val="Table Grid"/>
-    <w:basedOn w:val="Vanligtabell"/>
+    <w:basedOn w:val="TableNormal"/>
     <w:uiPriority w:val="59"/>
     <w:rsid w:val="00FB38FA"/>
     <w:tblPr>
@@ -14266,7 +14079,7 @@
       <w:sz w:val="20"/>
     </w:rPr>
   </w:style>
-  <w:style w:type="character" w:styleId="Utheving">
+  <w:style w:type="character" w:styleId="Emphasis">
     <w:name w:val="Emphasis"/>
     <w:qFormat/>
     <w:rsid w:val="00376949"/>
@@ -14277,7 +14090,7 @@
   </w:style>
   <w:style w:type="paragraph" w:customStyle="1" w:styleId="Style1">
     <w:name w:val="Style1"/>
-    <w:basedOn w:val="Overskrift4"/>
+    <w:basedOn w:val="Heading4"/>
     <w:autoRedefine/>
     <w:rsid w:val="0092522D"/>
     <w:rPr>
@@ -14286,16 +14099,16 @@
   </w:style>
   <w:style w:type="paragraph" w:customStyle="1" w:styleId="Ref">
     <w:name w:val="Ref"/>
-    <w:basedOn w:val="Nummerertliste"/>
+    <w:basedOn w:val="ListNumber"/>
     <w:rsid w:val="0015485B"/>
     <w:rPr>
       <w:rFonts w:cs="Arial"/>
       <w:lang w:val="sq-AL"/>
     </w:rPr>
   </w:style>
-  <w:style w:type="table" w:styleId="Tabell-3D-effekt3">
+  <w:style w:type="table" w:styleId="Table3Deffects3">
     <w:name w:val="Table 3D effects 3"/>
-    <w:basedOn w:val="Vanligtabell"/>
+    <w:basedOn w:val="TableNormal"/>
     <w:rsid w:val="00360D8E"/>
     <w:tblPr>
       <w:tblStyleRowBandSize w:val="1"/>
@@ -14379,7 +14192,7 @@
       </w:tcPr>
     </w:tblStylePr>
   </w:style>
-  <w:style w:type="paragraph" w:styleId="Nummerertliste">
+  <w:style w:type="paragraph" w:styleId="ListNumber">
     <w:name w:val="List Number"/>
     <w:basedOn w:val="Normal"/>
     <w:rsid w:val="00680AFE"/>
@@ -14389,7 +14202,7 @@
       </w:numPr>
     </w:pPr>
   </w:style>
-  <w:style w:type="paragraph" w:styleId="Listeavsnitt">
+  <w:style w:type="paragraph" w:styleId="ListParagraph">
     <w:name w:val="List Paragraph"/>
     <w:basedOn w:val="Normal"/>
     <w:uiPriority w:val="34"/>
@@ -14399,9 +14212,9 @@
       <w:ind w:left="708"/>
     </w:pPr>
   </w:style>
-  <w:style w:type="table" w:styleId="Enkelttabell3">
+  <w:style w:type="table" w:styleId="TableSimple3">
     <w:name w:val="Table Simple 3"/>
-    <w:basedOn w:val="Vanligtabell"/>
+    <w:basedOn w:val="TableNormal"/>
     <w:rsid w:val="00F56828"/>
     <w:tblPr>
       <w:tblBorders>
@@ -14432,7 +14245,7 @@
   </w:style>
   <w:style w:type="table" w:customStyle="1" w:styleId="BV-QR-SingleColumn">
     <w:name w:val="BV-QR-SingleColumn"/>
-    <w:basedOn w:val="Vanligtabell"/>
+    <w:basedOn w:val="TableNormal"/>
     <w:rsid w:val="001A0E53"/>
     <w:pPr>
       <w:spacing w:before="20" w:after="20" w:line="20" w:lineRule="atLeast"/>
@@ -14479,13 +14292,13 @@
   </w:style>
   <w:style w:type="table" w:customStyle="1" w:styleId="BV-QR-Nx3">
     <w:name w:val="BV-QR-Nx3"/>
-    <w:basedOn w:val="Vanligtabell"/>
+    <w:basedOn w:val="TableNormal"/>
     <w:rsid w:val="009C332E"/>
     <w:tblPr/>
   </w:style>
   <w:style w:type="table" w:customStyle="1" w:styleId="BV-Table-Nx1">
     <w:name w:val="BV-Table-Nx1"/>
-    <w:basedOn w:val="Vanligtabell"/>
+    <w:basedOn w:val="TableNormal"/>
     <w:rsid w:val="00E258C3"/>
     <w:pPr>
       <w:spacing w:before="20" w:after="20" w:line="20" w:lineRule="atLeast"/>
@@ -14537,29 +14350,29 @@
       </w:tcPr>
     </w:tblStylePr>
   </w:style>
-  <w:style w:type="paragraph" w:styleId="Kommentaremne">
+  <w:style w:type="paragraph" w:styleId="CommentSubject">
     <w:name w:val="annotation subject"/>
-    <w:basedOn w:val="Merknadstekst"/>
-    <w:next w:val="Merknadstekst"/>
-    <w:link w:val="KommentaremneTegn"/>
+    <w:basedOn w:val="CommentText"/>
+    <w:next w:val="CommentText"/>
+    <w:link w:val="CommentSubjectChar"/>
     <w:rsid w:val="0003573B"/>
     <w:rPr>
       <w:b/>
       <w:bCs/>
     </w:rPr>
   </w:style>
-  <w:style w:type="character" w:customStyle="1" w:styleId="MerknadstekstTegn">
-    <w:name w:val="Merknadstekst Tegn"/>
-    <w:link w:val="Merknadstekst"/>
+  <w:style w:type="character" w:customStyle="1" w:styleId="CommentTextChar">
+    <w:name w:val="Comment Text Char"/>
+    <w:link w:val="CommentText"/>
     <w:semiHidden/>
     <w:rsid w:val="0003573B"/>
     <w:rPr>
       <w:lang w:val="en-GB"/>
     </w:rPr>
   </w:style>
-  <w:style w:type="character" w:customStyle="1" w:styleId="KommentaremneTegn">
-    <w:name w:val="Kommentaremne Tegn"/>
-    <w:link w:val="Kommentaremne"/>
+  <w:style w:type="character" w:customStyle="1" w:styleId="CommentSubjectChar">
+    <w:name w:val="Comment Subject Char"/>
+    <w:link w:val="CommentSubject"/>
     <w:rsid w:val="0003573B"/>
     <w:rPr>
       <w:b/>
@@ -14567,10 +14380,10 @@
       <w:lang w:val="en-GB"/>
     </w:rPr>
   </w:style>
-  <w:style w:type="paragraph" w:styleId="Bobletekst">
+  <w:style w:type="paragraph" w:styleId="BalloonText">
     <w:name w:val="Balloon Text"/>
     <w:basedOn w:val="Normal"/>
-    <w:link w:val="BobletekstTegn"/>
+    <w:link w:val="BalloonTextChar"/>
     <w:rsid w:val="0003573B"/>
     <w:rPr>
       <w:rFonts w:ascii="Tahoma" w:hAnsi="Tahoma" w:cs="Tahoma"/>
@@ -14578,9 +14391,9 @@
       <w:szCs w:val="16"/>
     </w:rPr>
   </w:style>
-  <w:style w:type="character" w:customStyle="1" w:styleId="BobletekstTegn">
-    <w:name w:val="Bobletekst Tegn"/>
-    <w:link w:val="Bobletekst"/>
+  <w:style w:type="character" w:customStyle="1" w:styleId="BalloonTextChar">
+    <w:name w:val="Balloon Text Char"/>
+    <w:link w:val="BalloonText"/>
     <w:rsid w:val="0003573B"/>
     <w:rPr>
       <w:rFonts w:ascii="Tahoma" w:hAnsi="Tahoma" w:cs="Tahoma"/>
@@ -14589,18 +14402,18 @@
       <w:lang w:val="en-GB"/>
     </w:rPr>
   </w:style>
-  <w:style w:type="paragraph" w:styleId="Brdtekst">
+  <w:style w:type="paragraph" w:styleId="BodyText">
     <w:name w:val="Body Text"/>
     <w:basedOn w:val="Normal"/>
-    <w:link w:val="BrdtekstTegn"/>
+    <w:link w:val="BodyTextChar"/>
     <w:rsid w:val="00E2206C"/>
     <w:pPr>
       <w:spacing w:after="120"/>
     </w:pPr>
   </w:style>
-  <w:style w:type="character" w:customStyle="1" w:styleId="BrdtekstTegn">
-    <w:name w:val="Brødtekst Tegn"/>
-    <w:link w:val="Brdtekst"/>
+  <w:style w:type="character" w:customStyle="1" w:styleId="BodyTextChar">
+    <w:name w:val="Body Text Char"/>
+    <w:link w:val="BodyText"/>
     <w:rsid w:val="00E2206C"/>
     <w:rPr>
       <w:sz w:val="24"/>
@@ -14618,7 +14431,7 @@
   </w:style>
   <w:style w:type="table" w:customStyle="1" w:styleId="Rutenettabell1lys-uthevingsfarge11">
     <w:name w:val="Rutenettabell 1 lys - uthevingsfarge 11"/>
-    <w:basedOn w:val="Vanligtabell"/>
+    <w:basedOn w:val="TableNormal"/>
     <w:uiPriority w:val="46"/>
     <w:rsid w:val="005A2CB9"/>
     <w:rPr>
@@ -14690,11 +14503,11 @@
       <w:color w:val="000000"/>
     </w:rPr>
   </w:style>
-  <w:style w:type="paragraph" w:styleId="Tittel">
+  <w:style w:type="paragraph" w:styleId="Title">
     <w:name w:val="Title"/>
     <w:basedOn w:val="Normal"/>
     <w:next w:val="Normal"/>
-    <w:link w:val="TittelTegn"/>
+    <w:link w:val="TitleChar"/>
     <w:qFormat/>
     <w:rsid w:val="00F26B83"/>
     <w:pPr>
@@ -14710,10 +14523,10 @@
       <w:szCs w:val="56"/>
     </w:rPr>
   </w:style>
-  <w:style w:type="character" w:customStyle="1" w:styleId="TittelTegn">
-    <w:name w:val="Tittel Tegn"/>
-    <w:basedOn w:val="Standardskriftforavsnitt"/>
-    <w:link w:val="Tittel"/>
+  <w:style w:type="character" w:customStyle="1" w:styleId="TitleChar">
+    <w:name w:val="Title Char"/>
+    <w:basedOn w:val="DefaultParagraphFont"/>
+    <w:link w:val="Title"/>
     <w:rsid w:val="00F26B83"/>
     <w:rPr>
       <w:rFonts w:ascii="Helvetica Neue" w:eastAsiaTheme="majorEastAsia" w:hAnsi="Helvetica Neue" w:cstheme="majorBidi"/>
@@ -14726,11 +14539,11 @@
       <w:lang w:val="en-GB" w:eastAsia="en-US"/>
     </w:rPr>
   </w:style>
-  <w:style w:type="paragraph" w:styleId="Undertittel">
+  <w:style w:type="paragraph" w:styleId="Subtitle">
     <w:name w:val="Subtitle"/>
     <w:basedOn w:val="Normal"/>
     <w:next w:val="Normal"/>
-    <w:link w:val="UndertittelTegn"/>
+    <w:link w:val="SubtitleChar"/>
     <w:qFormat/>
     <w:rsid w:val="001D006A"/>
     <w:pPr>
@@ -14747,10 +14560,10 @@
       <w:szCs w:val="22"/>
     </w:rPr>
   </w:style>
-  <w:style w:type="character" w:customStyle="1" w:styleId="UndertittelTegn">
-    <w:name w:val="Undertittel Tegn"/>
-    <w:basedOn w:val="Standardskriftforavsnitt"/>
-    <w:link w:val="Undertittel"/>
+  <w:style w:type="character" w:customStyle="1" w:styleId="SubtitleChar">
+    <w:name w:val="Subtitle Char"/>
+    <w:basedOn w:val="DefaultParagraphFont"/>
+    <w:link w:val="Subtitle"/>
     <w:rsid w:val="001D006A"/>
     <w:rPr>
       <w:rFonts w:ascii="Helvetica Light" w:eastAsiaTheme="minorEastAsia" w:hAnsi="Helvetica Light" w:cstheme="minorBidi"/>
@@ -14760,14 +14573,14 @@
       <w:lang w:val="en-GB" w:eastAsia="en-US"/>
     </w:rPr>
   </w:style>
-  <w:style w:type="character" w:styleId="Sidetall">
+  <w:style w:type="character" w:styleId="PageNumber">
     <w:name w:val="page number"/>
-    <w:basedOn w:val="Standardskriftforavsnitt"/>
+    <w:basedOn w:val="DefaultParagraphFont"/>
     <w:rsid w:val="004D74A3"/>
   </w:style>
-  <w:style w:type="character" w:styleId="Ulstomtale">
+  <w:style w:type="character" w:styleId="UnresolvedMention">
     <w:name w:val="Unresolved Mention"/>
-    <w:basedOn w:val="Standardskriftforavsnitt"/>
+    <w:basedOn w:val="DefaultParagraphFont"/>
     <w:uiPriority w:val="99"/>
     <w:semiHidden/>
     <w:unhideWhenUsed/>
@@ -14777,9 +14590,9 @@
       <w:shd w:val="clear" w:color="auto" w:fill="E6E6E6"/>
     </w:rPr>
   </w:style>
-  <w:style w:type="paragraph" w:styleId="Overskriftforinnholdsfortegnelse">
+  <w:style w:type="paragraph" w:styleId="TOCHeading">
     <w:name w:val="TOC Heading"/>
-    <w:basedOn w:val="Overskrift1"/>
+    <w:basedOn w:val="Heading1"/>
     <w:next w:val="Normal"/>
     <w:uiPriority w:val="39"/>
     <w:unhideWhenUsed/>
@@ -14804,7 +14617,7 @@
       <w:lang w:val="nb-NO" w:eastAsia="nb-NO"/>
     </w:rPr>
   </w:style>
-  <w:style w:type="paragraph" w:styleId="Ingenmellomrom">
+  <w:style w:type="paragraph" w:styleId="NoSpacing">
     <w:name w:val="No Spacing"/>
     <w:uiPriority w:val="1"/>
     <w:qFormat/>
@@ -14815,10 +14628,10 @@
       <w:lang w:val="en-GB" w:eastAsia="en-US"/>
     </w:rPr>
   </w:style>
-  <w:style w:type="character" w:customStyle="1" w:styleId="BunntekstTegn">
-    <w:name w:val="Bunntekst Tegn"/>
-    <w:basedOn w:val="Standardskriftforavsnitt"/>
-    <w:link w:val="Bunntekst"/>
+  <w:style w:type="character" w:customStyle="1" w:styleId="FooterChar">
+    <w:name w:val="Footer Char"/>
+    <w:basedOn w:val="DefaultParagraphFont"/>
+    <w:link w:val="Footer"/>
     <w:uiPriority w:val="99"/>
     <w:rsid w:val="004A566E"/>
     <w:rPr>
@@ -15096,7 +14909,7 @@
 </file>
 
 <file path=customXml/itemProps1.xml><?xml version="1.0" encoding="utf-8"?>
-<ds:datastoreItem xmlns:ds="http://schemas.openxmlformats.org/officeDocument/2006/customXml" ds:itemID="{F7230144-28B8-4849-A5D1-08A9D9E3414F}">
+<ds:datastoreItem xmlns:ds="http://schemas.openxmlformats.org/officeDocument/2006/customXml" ds:itemID="{C84658B7-4413-4B56-ACEC-E5FE131A0057}">
   <ds:schemaRefs>
     <ds:schemaRef ds:uri="http://schemas.openxmlformats.org/officeDocument/2006/bibliography"/>
   </ds:schemaRefs>

</xml_diff>

<commit_message>
Updated UVVM Essential Mechanisms Compile scripts section with examples.
</commit_message>
<xml_diff>
--- a/uvvm_vvc_framework/doc/internal_UVVM_Essential_Mechanisms.docx
+++ b/uvvm_vvc_framework/doc/internal_UVVM_Essential_Mechanisms.docx
@@ -5692,7 +5692,7 @@
         <w:rPr>
           <w:rFonts w:ascii="Helvetica Neue" w:hAnsi="Helvetica Neue"/>
         </w:rPr>
-        <w:t>to</w:t>
+        <w:t>of</w:t>
       </w:r>
       <w:r>
         <w:rPr>
@@ -5716,12 +5716,36 @@
         <w:rPr>
           <w:rFonts w:ascii="Helvetica Neue" w:hAnsi="Helvetica Neue"/>
         </w:rPr>
-        <w:t xml:space="preserve">working directory. The second input argument is the target directory of the compilated libraries, default every library is compilated in a sim folder in the corresponding components directory. The third input argument is the directory to a </w:t>
+        <w:t>working directory. The second input argument is the target directory of the comp</w:t>
       </w:r>
       <w:r>
         <w:rPr>
           <w:rFonts w:ascii="Helvetica Neue" w:hAnsi="Helvetica Neue"/>
         </w:rPr>
+        <w:t>il</w:t>
+      </w:r>
+      <w:r>
+        <w:rPr>
+          <w:rFonts w:ascii="Helvetica Neue" w:hAnsi="Helvetica Neue"/>
+        </w:rPr>
+        <w:t xml:space="preserve">ed libraries, </w:t>
+      </w:r>
+      <w:r>
+        <w:rPr>
+          <w:rFonts w:ascii="Helvetica Neue" w:hAnsi="Helvetica Neue"/>
+        </w:rPr>
+        <w:t xml:space="preserve">by </w:t>
+      </w:r>
+      <w:r>
+        <w:rPr>
+          <w:rFonts w:ascii="Helvetica Neue" w:hAnsi="Helvetica Neue"/>
+        </w:rPr>
+        <w:t xml:space="preserve">default every library is compiled in a sim folder in the corresponding components directory. The third input argument is the directory to a </w:t>
+      </w:r>
+      <w:r>
+        <w:rPr>
+          <w:rFonts w:ascii="Helvetica Neue" w:hAnsi="Helvetica Neue"/>
+        </w:rPr>
         <w:t>custom</w:t>
       </w:r>
       <w:r>
@@ -5734,7 +5758,19 @@
         <w:rPr>
           <w:rFonts w:ascii="Helvetica Neue" w:hAnsi="Helvetica Neue"/>
         </w:rPr>
-        <w:t xml:space="preserve">The script will only compile the components listed in that file. Default the script uses the file component_list.txt located in </w:t>
+        <w:t xml:space="preserve">The script will only compile the components listed in that file. </w:t>
+      </w:r>
+      <w:r>
+        <w:rPr>
+          <w:rFonts w:ascii="Helvetica Neue" w:hAnsi="Helvetica Neue"/>
+        </w:rPr>
+        <w:t>By default,</w:t>
+      </w:r>
+      <w:r>
+        <w:rPr>
+          <w:rFonts w:ascii="Helvetica Neue" w:hAnsi="Helvetica Neue"/>
+        </w:rPr>
+        <w:t xml:space="preserve"> the script uses the file component_list.txt located in </w:t>
       </w:r>
       <w:proofErr w:type="spellStart"/>
       <w:r>
@@ -5749,6 +5785,34 @@
           <w:rFonts w:ascii="Helvetica Neue" w:hAnsi="Helvetica Neue"/>
         </w:rPr>
         <w:t>/script. This file can be modified so that only some components are compiled.</w:t>
+      </w:r>
+    </w:p>
+    <w:p>
+      <w:pPr>
+        <w:rPr>
+          <w:rFonts w:ascii="Helvetica Neue" w:hAnsi="Helvetica Neue"/>
+        </w:rPr>
+      </w:pPr>
+      <w:r>
+        <w:rPr>
+          <w:rFonts w:ascii="Helvetica Neue" w:hAnsi="Helvetica Neue"/>
+        </w:rPr>
+        <w:tab/>
+        <w:t xml:space="preserve">Example: do uvvm/script/compile_all.do </w:t>
+      </w:r>
+      <w:proofErr w:type="spellStart"/>
+      <w:r>
+        <w:rPr>
+          <w:rFonts w:ascii="Helvetica Neue" w:hAnsi="Helvetica Neue"/>
+        </w:rPr>
+        <w:t>uvvm</w:t>
+      </w:r>
+      <w:proofErr w:type="spellEnd"/>
+      <w:r>
+        <w:rPr>
+          <w:rFonts w:ascii="Helvetica Neue" w:hAnsi="Helvetica Neue"/>
+        </w:rPr>
+        <w:t>/script</w:t>
       </w:r>
     </w:p>
     <w:p>
@@ -5800,7 +5864,27 @@
         <w:rPr>
           <w:rFonts w:ascii="Helvetica Neue" w:hAnsi="Helvetica Neue"/>
         </w:rPr>
-        <w:t>o input arguments. The first input argument is the directory to the component folder from the working directory. The second input argument is the target directory of the compiled library, default is</w:t>
+        <w:t xml:space="preserve">o input arguments. The first input argument is the directory </w:t>
+      </w:r>
+      <w:r>
+        <w:rPr>
+          <w:rFonts w:ascii="Helvetica Neue" w:hAnsi="Helvetica Neue"/>
+        </w:rPr>
+        <w:t>of the</w:t>
+      </w:r>
+      <w:r>
+        <w:rPr>
+          <w:rFonts w:ascii="Helvetica Neue" w:hAnsi="Helvetica Neue"/>
+        </w:rPr>
+        <w:t xml:space="preserve"> component folder from the working directory. The second input argument is the target directory of the co</w:t>
+      </w:r>
+      <w:bookmarkStart w:id="8" w:name="_GoBack"/>
+      <w:bookmarkEnd w:id="8"/>
+      <w:r>
+        <w:rPr>
+          <w:rFonts w:ascii="Helvetica Neue" w:hAnsi="Helvetica Neue"/>
+        </w:rPr>
+        <w:t>mpiled library, default is</w:t>
       </w:r>
       <w:r>
         <w:rPr>
@@ -5817,176 +5901,175 @@
     </w:p>
     <w:p>
       <w:pPr>
-        <w:pStyle w:val="Heading1"/>
-        <w:rPr>
-          <w:lang w:val="en-US"/>
-        </w:rPr>
-      </w:pPr>
-      <w:bookmarkStart w:id="8" w:name="_Toc8712692"/>
-      <w:r>
-        <w:rPr>
-          <w:lang w:val="en-US"/>
-        </w:rPr>
-        <w:t>Scope of verbosity control</w:t>
-      </w:r>
-      <w:bookmarkEnd w:id="8"/>
+        <w:rPr>
+          <w:rFonts w:ascii="Helvetica Neue" w:hAnsi="Helvetica Neue"/>
+        </w:rPr>
+      </w:pPr>
+      <w:r>
+        <w:rPr>
+          <w:rFonts w:ascii="Helvetica Neue" w:hAnsi="Helvetica Neue"/>
+        </w:rPr>
+        <w:tab/>
+        <w:t xml:space="preserve">Example: do uvvm/uvvm_util/script/compile_src.do </w:t>
+      </w:r>
+      <w:proofErr w:type="spellStart"/>
+      <w:r>
+        <w:rPr>
+          <w:rFonts w:ascii="Helvetica Neue" w:hAnsi="Helvetica Neue"/>
+        </w:rPr>
+        <w:t>uvvm</w:t>
+      </w:r>
+      <w:proofErr w:type="spellEnd"/>
+      <w:r>
+        <w:rPr>
+          <w:rFonts w:ascii="Helvetica Neue" w:hAnsi="Helvetica Neue"/>
+        </w:rPr>
+        <w:t>/</w:t>
+      </w:r>
+      <w:proofErr w:type="spellStart"/>
+      <w:r>
+        <w:rPr>
+          <w:rFonts w:ascii="Helvetica Neue" w:hAnsi="Helvetica Neue"/>
+        </w:rPr>
+        <w:t>uvvm_util</w:t>
+      </w:r>
+      <w:proofErr w:type="spellEnd"/>
     </w:p>
     <w:p>
       <w:pPr>
-        <w:rPr>
-          <w:rFonts w:ascii="Helvetica Neue" w:hAnsi="Helvetica Neue"/>
-          <w:lang w:val="en-US"/>
-        </w:rPr>
-      </w:pPr>
-      <w:r>
-        <w:rPr>
-          <w:rFonts w:ascii="Helvetica Neue" w:hAnsi="Helvetica Neue"/>
-          <w:lang w:val="en-US"/>
-        </w:rPr>
-        <w:t>Message IDs are used for verbosity control in many of the procedures and functions in UVVM, as well as log messages and checks in VVCs</w:t>
-      </w:r>
-      <w:r>
-        <w:rPr>
-          <w:rFonts w:ascii="Helvetica Neue" w:hAnsi="Helvetica Neue"/>
-          <w:lang w:val="en-US"/>
-        </w:rPr>
-        <w:t xml:space="preserve">, </w:t>
-      </w:r>
-      <w:r>
-        <w:rPr>
-          <w:rFonts w:ascii="Helvetica Neue" w:hAnsi="Helvetica Neue"/>
-          <w:lang w:val="en-US"/>
-        </w:rPr>
-        <w:t>BFMs</w:t>
-      </w:r>
-      <w:r>
-        <w:rPr>
-          <w:rFonts w:ascii="Helvetica Neue" w:hAnsi="Helvetica Neue"/>
-          <w:lang w:val="en-US"/>
-        </w:rPr>
-        <w:t xml:space="preserve"> and Scoreboards</w:t>
-      </w:r>
-      <w:r>
-        <w:rPr>
-          <w:rFonts w:ascii="Helvetica Neue" w:hAnsi="Helvetica Neue"/>
-          <w:lang w:val="en-US"/>
-        </w:rPr>
-        <w:t xml:space="preserve">. </w:t>
-      </w:r>
-      <w:r>
-        <w:rPr>
-          <w:rFonts w:ascii="Helvetica Neue" w:hAnsi="Helvetica Neue"/>
-          <w:lang w:val="en-US"/>
-        </w:rPr>
-        <w:br/>
-      </w:r>
-      <w:r>
-        <w:rPr>
-          <w:rFonts w:ascii="Helvetica Neue" w:hAnsi="Helvetica Neue"/>
-          <w:lang w:val="en-US"/>
-        </w:rPr>
-        <w:t>Note that VVCs</w:t>
-      </w:r>
-      <w:r>
-        <w:rPr>
-          <w:rFonts w:ascii="Helvetica Neue" w:hAnsi="Helvetica Neue"/>
-          <w:lang w:val="en-US"/>
-        </w:rPr>
-        <w:t xml:space="preserve"> and Scoreboards</w:t>
-      </w:r>
-      <w:r>
-        <w:rPr>
-          <w:rFonts w:ascii="Helvetica Neue" w:hAnsi="Helvetica Neue"/>
-          <w:lang w:val="en-US"/>
-        </w:rPr>
-        <w:t xml:space="preserve"> comes with dedicated message ID panels and are not affected by the global message ID panel, but accessed by addressing targeting VVC </w:t>
-      </w:r>
-      <w:r>
-        <w:rPr>
-          <w:rFonts w:ascii="Helvetica Neue" w:hAnsi="Helvetica Neue"/>
-          <w:lang w:val="en-US"/>
-        </w:rPr>
-        <w:t xml:space="preserve">or Scoreboard </w:t>
-      </w:r>
-      <w:r>
-        <w:rPr>
-          <w:rFonts w:ascii="Helvetica Neue" w:hAnsi="Helvetica Neue"/>
-          <w:lang w:val="en-US"/>
-        </w:rPr>
-        <w:t xml:space="preserve">and, if </w:t>
-      </w:r>
-      <w:r>
-        <w:rPr>
-          <w:rFonts w:ascii="Helvetica Neue" w:hAnsi="Helvetica Neue"/>
-          <w:lang w:val="en-US"/>
-        </w:rPr>
-        <w:t>applicable, instance</w:t>
-      </w:r>
-      <w:r>
-        <w:rPr>
-          <w:rFonts w:ascii="Helvetica Neue" w:hAnsi="Helvetica Neue"/>
-          <w:lang w:val="en-US"/>
-        </w:rPr>
-        <w:t xml:space="preserve"> number or with a broadcast. </w:t>
-      </w:r>
+        <w:pStyle w:val="Heading1"/>
+        <w:rPr>
+          <w:lang w:val="en-US"/>
+        </w:rPr>
+      </w:pPr>
+      <w:bookmarkStart w:id="9" w:name="_Toc8712692"/>
+      <w:r>
+        <w:rPr>
+          <w:lang w:val="en-US"/>
+        </w:rPr>
+        <w:t>Scope of verbosity control</w:t>
+      </w:r>
+      <w:bookmarkEnd w:id="9"/>
     </w:p>
     <w:p>
       <w:pPr>
         <w:rPr>
-          <w:lang w:val="en-US"/>
-        </w:rPr>
-      </w:pPr>
+          <w:rFonts w:ascii="Helvetica Neue" w:hAnsi="Helvetica Neue"/>
+          <w:lang w:val="en-US"/>
+        </w:rPr>
+      </w:pPr>
+      <w:r>
+        <w:rPr>
+          <w:rFonts w:ascii="Helvetica Neue" w:hAnsi="Helvetica Neue"/>
+          <w:lang w:val="en-US"/>
+        </w:rPr>
+        <w:t>Message IDs are used for verbosity control in many of the procedures and functions in UVVM, as well as log messages and checks in VVCs</w:t>
+      </w:r>
+      <w:r>
+        <w:rPr>
+          <w:rFonts w:ascii="Helvetica Neue" w:hAnsi="Helvetica Neue"/>
+          <w:lang w:val="en-US"/>
+        </w:rPr>
+        <w:t xml:space="preserve">, </w:t>
+      </w:r>
+      <w:r>
+        <w:rPr>
+          <w:rFonts w:ascii="Helvetica Neue" w:hAnsi="Helvetica Neue"/>
+          <w:lang w:val="en-US"/>
+        </w:rPr>
+        <w:t>BFMs</w:t>
+      </w:r>
+      <w:r>
+        <w:rPr>
+          <w:rFonts w:ascii="Helvetica Neue" w:hAnsi="Helvetica Neue"/>
+          <w:lang w:val="en-US"/>
+        </w:rPr>
+        <w:t xml:space="preserve"> and Scoreboards</w:t>
+      </w:r>
+      <w:r>
+        <w:rPr>
+          <w:rFonts w:ascii="Helvetica Neue" w:hAnsi="Helvetica Neue"/>
+          <w:lang w:val="en-US"/>
+        </w:rPr>
+        <w:t xml:space="preserve">. </w:t>
+      </w:r>
+      <w:r>
+        <w:rPr>
+          <w:rFonts w:ascii="Helvetica Neue" w:hAnsi="Helvetica Neue"/>
+          <w:lang w:val="en-US"/>
+        </w:rPr>
+        <w:br/>
+      </w:r>
+      <w:r>
+        <w:rPr>
+          <w:rFonts w:ascii="Helvetica Neue" w:hAnsi="Helvetica Neue"/>
+          <w:lang w:val="en-US"/>
+        </w:rPr>
+        <w:t>Note that VVCs</w:t>
+      </w:r>
+      <w:r>
+        <w:rPr>
+          <w:rFonts w:ascii="Helvetica Neue" w:hAnsi="Helvetica Neue"/>
+          <w:lang w:val="en-US"/>
+        </w:rPr>
+        <w:t xml:space="preserve"> and Scoreboards</w:t>
+      </w:r>
+      <w:r>
+        <w:rPr>
+          <w:rFonts w:ascii="Helvetica Neue" w:hAnsi="Helvetica Neue"/>
+          <w:lang w:val="en-US"/>
+        </w:rPr>
+        <w:t xml:space="preserve"> comes with dedicated message ID panels and are not affected by the global message ID panel, but accessed by addressing targeting VVC </w:t>
+      </w:r>
+      <w:r>
+        <w:rPr>
+          <w:rFonts w:ascii="Helvetica Neue" w:hAnsi="Helvetica Neue"/>
+          <w:lang w:val="en-US"/>
+        </w:rPr>
+        <w:t xml:space="preserve">or Scoreboard </w:t>
+      </w:r>
+      <w:r>
+        <w:rPr>
+          <w:rFonts w:ascii="Helvetica Neue" w:hAnsi="Helvetica Neue"/>
+          <w:lang w:val="en-US"/>
+        </w:rPr>
+        <w:t xml:space="preserve">and, if </w:t>
+      </w:r>
+      <w:r>
+        <w:rPr>
+          <w:rFonts w:ascii="Helvetica Neue" w:hAnsi="Helvetica Neue"/>
+          <w:lang w:val="en-US"/>
+        </w:rPr>
+        <w:t>applicable, instance</w:t>
+      </w:r>
+      <w:r>
+        <w:rPr>
+          <w:rFonts w:ascii="Helvetica Neue" w:hAnsi="Helvetica Neue"/>
+          <w:lang w:val="en-US"/>
+        </w:rPr>
+        <w:t xml:space="preserve"> number or with a broadcast. </w:t>
+      </w:r>
     </w:p>
     <w:p>
       <w:pPr>
         <w:rPr>
-          <w:rFonts w:ascii="Helvetica Neue" w:hAnsi="Helvetica Neue"/>
-          <w:lang w:val="en-US"/>
-        </w:rPr>
-      </w:pPr>
-      <w:r>
-        <w:rPr>
-          <w:rFonts w:ascii="Helvetica Neue" w:hAnsi="Helvetica Neue"/>
-          <w:lang w:val="en-US"/>
-        </w:rPr>
-        <w:t>E.g.</w:t>
-      </w:r>
+          <w:lang w:val="en-US"/>
+        </w:rPr>
+      </w:pPr>
     </w:p>
     <w:p>
       <w:pPr>
-        <w:ind w:firstLine="720"/>
-        <w:rPr>
-          <w:rFonts w:ascii="Consolas" w:hAnsi="Consolas"/>
-          <w:lang w:val="en-US"/>
-        </w:rPr>
-      </w:pPr>
-      <w:r>
-        <w:rPr>
-          <w:rFonts w:ascii="Consolas" w:hAnsi="Consolas"/>
-          <w:lang w:val="en-US"/>
-        </w:rPr>
-        <w:t xml:space="preserve">-- </w:t>
-      </w:r>
-      <w:r>
-        <w:rPr>
-          <w:rFonts w:ascii="Consolas" w:hAnsi="Consolas"/>
-          <w:lang w:val="en-US"/>
-        </w:rPr>
-        <w:t>G</w:t>
-      </w:r>
-      <w:r>
-        <w:rPr>
-          <w:rFonts w:ascii="Consolas" w:hAnsi="Consolas"/>
-          <w:lang w:val="en-US"/>
-        </w:rPr>
-        <w:t>lobal message ID panel</w:t>
-      </w:r>
-      <w:r>
-        <w:rPr>
-          <w:rFonts w:ascii="Consolas" w:hAnsi="Consolas"/>
-          <w:lang w:val="en-US"/>
-        </w:rPr>
-        <w:t>. Does not apply to VVCs or Scoreboards, as they have their own local message ID panel</w:t>
+        <w:rPr>
+          <w:rFonts w:ascii="Helvetica Neue" w:hAnsi="Helvetica Neue"/>
+          <w:lang w:val="en-US"/>
+        </w:rPr>
+      </w:pPr>
+      <w:r>
+        <w:rPr>
+          <w:rFonts w:ascii="Helvetica Neue" w:hAnsi="Helvetica Neue"/>
+          <w:lang w:val="en-US"/>
+        </w:rPr>
+        <w:t>E.g.</w:t>
       </w:r>
     </w:p>
     <w:p>
@@ -5997,42 +6080,38 @@
           <w:lang w:val="en-US"/>
         </w:rPr>
       </w:pPr>
-      <w:proofErr w:type="spellStart"/>
       <w:r>
         <w:rPr>
           <w:rFonts w:ascii="Consolas" w:hAnsi="Consolas"/>
           <w:lang w:val="en-US"/>
         </w:rPr>
-        <w:t>disable_log_</w:t>
-      </w:r>
-      <w:proofErr w:type="gramStart"/>
+        <w:t xml:space="preserve">-- </w:t>
+      </w:r>
       <w:r>
         <w:rPr>
           <w:rFonts w:ascii="Consolas" w:hAnsi="Consolas"/>
           <w:lang w:val="en-US"/>
         </w:rPr>
-        <w:t>msg</w:t>
-      </w:r>
-      <w:proofErr w:type="spellEnd"/>
+        <w:t>G</w:t>
+      </w:r>
       <w:r>
         <w:rPr>
           <w:rFonts w:ascii="Consolas" w:hAnsi="Consolas"/>
           <w:lang w:val="en-US"/>
         </w:rPr>
-        <w:t>(</w:t>
-      </w:r>
-      <w:proofErr w:type="gramEnd"/>
+        <w:t>lobal message ID panel</w:t>
+      </w:r>
       <w:r>
         <w:rPr>
           <w:rFonts w:ascii="Consolas" w:hAnsi="Consolas"/>
           <w:lang w:val="en-US"/>
         </w:rPr>
-        <w:t>ALL_MESSAGES);</w:t>
+        <w:t>. Does not apply to VVCs or Scoreboards, as they have their own local message ID panel</w:t>
       </w:r>
     </w:p>
     <w:p>
       <w:pPr>
-        <w:ind w:left="720"/>
+        <w:ind w:firstLine="720"/>
         <w:rPr>
           <w:rFonts w:ascii="Consolas" w:hAnsi="Consolas"/>
           <w:lang w:val="en-US"/>
@@ -6044,45 +6123,31 @@
           <w:rFonts w:ascii="Consolas" w:hAnsi="Consolas"/>
           <w:lang w:val="en-US"/>
         </w:rPr>
-        <w:t>e</w:t>
-      </w:r>
+        <w:t>disable_log_</w:t>
+      </w:r>
+      <w:proofErr w:type="gramStart"/>
       <w:r>
         <w:rPr>
           <w:rFonts w:ascii="Consolas" w:hAnsi="Consolas"/>
           <w:lang w:val="en-US"/>
         </w:rPr>
-        <w:t>nable_log_</w:t>
-      </w:r>
-      <w:proofErr w:type="gramStart"/>
+        <w:t>msg</w:t>
+      </w:r>
+      <w:proofErr w:type="spellEnd"/>
       <w:r>
         <w:rPr>
           <w:rFonts w:ascii="Consolas" w:hAnsi="Consolas"/>
           <w:lang w:val="en-US"/>
         </w:rPr>
-        <w:t>msg</w:t>
-      </w:r>
-      <w:proofErr w:type="spellEnd"/>
+        <w:t>(</w:t>
+      </w:r>
+      <w:proofErr w:type="gramEnd"/>
       <w:r>
         <w:rPr>
           <w:rFonts w:ascii="Consolas" w:hAnsi="Consolas"/>
           <w:lang w:val="en-US"/>
         </w:rPr>
-        <w:t>(</w:t>
-      </w:r>
-      <w:proofErr w:type="gramEnd"/>
-      <w:r>
-        <w:rPr>
-          <w:rFonts w:ascii="Consolas" w:hAnsi="Consolas"/>
-          <w:lang w:val="en-US"/>
-        </w:rPr>
-        <w:t>ID_SEQUENCER);</w:t>
-      </w:r>
-      <w:r>
-        <w:rPr>
-          <w:rFonts w:ascii="Consolas" w:hAnsi="Consolas"/>
-          <w:lang w:val="en-US"/>
-        </w:rPr>
-        <w:br/>
+        <w:t>ALL_MESSAGES);</w:t>
       </w:r>
     </w:p>
     <w:p>
@@ -6093,49 +6158,51 @@
           <w:lang w:val="en-US"/>
         </w:rPr>
       </w:pPr>
+      <w:proofErr w:type="spellStart"/>
       <w:r>
         <w:rPr>
           <w:rFonts w:ascii="Consolas" w:hAnsi="Consolas"/>
           <w:lang w:val="en-US"/>
         </w:rPr>
-        <w:t>-- VVC message ID panel</w:t>
+        <w:t>e</w:t>
       </w:r>
       <w:r>
         <w:rPr>
           <w:rFonts w:ascii="Consolas" w:hAnsi="Consolas"/>
           <w:lang w:val="en-US"/>
         </w:rPr>
+        <w:t>nable_log_</w:t>
+      </w:r>
+      <w:proofErr w:type="gramStart"/>
+      <w:r>
+        <w:rPr>
+          <w:rFonts w:ascii="Consolas" w:hAnsi="Consolas"/>
+          <w:lang w:val="en-US"/>
+        </w:rPr>
+        <w:t>msg</w:t>
+      </w:r>
+      <w:proofErr w:type="spellEnd"/>
+      <w:r>
+        <w:rPr>
+          <w:rFonts w:ascii="Consolas" w:hAnsi="Consolas"/>
+          <w:lang w:val="en-US"/>
+        </w:rPr>
+        <w:t>(</w:t>
+      </w:r>
+      <w:proofErr w:type="gramEnd"/>
+      <w:r>
+        <w:rPr>
+          <w:rFonts w:ascii="Consolas" w:hAnsi="Consolas"/>
+          <w:lang w:val="en-US"/>
+        </w:rPr>
+        <w:t>ID_SEQUENCER);</w:t>
+      </w:r>
+      <w:r>
+        <w:rPr>
+          <w:rFonts w:ascii="Consolas" w:hAnsi="Consolas"/>
+          <w:lang w:val="en-US"/>
+        </w:rPr>
         <w:br/>
-      </w:r>
-      <w:proofErr w:type="spellStart"/>
-      <w:r>
-        <w:rPr>
-          <w:rFonts w:ascii="Consolas" w:hAnsi="Consolas"/>
-          <w:lang w:val="en-US"/>
-        </w:rPr>
-        <w:t>disable_log_msg</w:t>
-      </w:r>
-      <w:proofErr w:type="spellEnd"/>
-      <w:r>
-        <w:rPr>
-          <w:rFonts w:ascii="Consolas" w:hAnsi="Consolas"/>
-          <w:lang w:val="en-US"/>
-        </w:rPr>
-        <w:t xml:space="preserve">(VVC_BROADCAST, ALL_MESSAGES); -- </w:t>
-      </w:r>
-      <w:r>
-        <w:rPr>
-          <w:rFonts w:ascii="Consolas" w:hAnsi="Consolas"/>
-          <w:lang w:val="en-US"/>
-        </w:rPr>
-        <w:t xml:space="preserve">broadcast to </w:t>
-      </w:r>
-      <w:r>
-        <w:rPr>
-          <w:rFonts w:ascii="Consolas" w:hAnsi="Consolas"/>
-          <w:lang w:val="en-US"/>
-        </w:rPr>
-        <w:t>all VVCs and instances</w:t>
       </w:r>
     </w:p>
     <w:p>
@@ -6151,104 +6218,44 @@
           <w:rFonts w:ascii="Consolas" w:hAnsi="Consolas"/>
           <w:lang w:val="en-US"/>
         </w:rPr>
-        <w:t>e</w:t>
+        <w:t>-- VVC message ID panel</w:t>
       </w:r>
       <w:r>
         <w:rPr>
           <w:rFonts w:ascii="Consolas" w:hAnsi="Consolas"/>
           <w:lang w:val="en-US"/>
         </w:rPr>
-        <w:t>nable_</w:t>
-      </w:r>
+        <w:br/>
+      </w:r>
+      <w:proofErr w:type="spellStart"/>
       <w:r>
         <w:rPr>
           <w:rFonts w:ascii="Consolas" w:hAnsi="Consolas"/>
           <w:lang w:val="en-US"/>
         </w:rPr>
-        <w:tab/>
-      </w:r>
-      <w:proofErr w:type="spellStart"/>
+        <w:t>disable_log_msg</w:t>
+      </w:r>
+      <w:proofErr w:type="spellEnd"/>
       <w:r>
         <w:rPr>
           <w:rFonts w:ascii="Consolas" w:hAnsi="Consolas"/>
           <w:lang w:val="en-US"/>
         </w:rPr>
-        <w:t>log_</w:t>
-      </w:r>
-      <w:proofErr w:type="gramStart"/>
+        <w:t xml:space="preserve">(VVC_BROADCAST, ALL_MESSAGES); -- </w:t>
+      </w:r>
       <w:r>
         <w:rPr>
           <w:rFonts w:ascii="Consolas" w:hAnsi="Consolas"/>
           <w:lang w:val="en-US"/>
         </w:rPr>
-        <w:t>msg</w:t>
-      </w:r>
-      <w:proofErr w:type="spellEnd"/>
+        <w:t xml:space="preserve">broadcast to </w:t>
+      </w:r>
       <w:r>
         <w:rPr>
           <w:rFonts w:ascii="Consolas" w:hAnsi="Consolas"/>
           <w:lang w:val="en-US"/>
         </w:rPr>
-        <w:t>(</w:t>
-      </w:r>
-      <w:proofErr w:type="gramEnd"/>
-      <w:r>
-        <w:rPr>
-          <w:rFonts w:ascii="Consolas" w:hAnsi="Consolas"/>
-          <w:lang w:val="en-US"/>
-        </w:rPr>
-        <w:t>I2C_VVCT, C_VVC_INSTANCE_1, ID_BFM_WAIT);</w:t>
-      </w:r>
-      <w:r>
-        <w:rPr>
-          <w:rFonts w:ascii="Consolas" w:hAnsi="Consolas"/>
-          <w:lang w:val="en-US"/>
-        </w:rPr>
-        <w:t xml:space="preserve"> -- I2C VVC instance 1</w:t>
-      </w:r>
-      <w:r>
-        <w:rPr>
-          <w:rFonts w:ascii="Consolas" w:hAnsi="Consolas"/>
-          <w:lang w:val="en-US"/>
-        </w:rPr>
-        <w:br/>
-      </w:r>
-      <w:proofErr w:type="spellStart"/>
-      <w:r>
-        <w:rPr>
-          <w:rFonts w:ascii="Consolas" w:hAnsi="Consolas"/>
-          <w:lang w:val="en-US"/>
-        </w:rPr>
-        <w:t>enable_log_msg</w:t>
-      </w:r>
-      <w:proofErr w:type="spellEnd"/>
-      <w:r>
-        <w:rPr>
-          <w:rFonts w:ascii="Consolas" w:hAnsi="Consolas"/>
-          <w:lang w:val="en-US"/>
-        </w:rPr>
-        <w:t>(I2C_VVTC, C_</w:t>
-      </w:r>
-      <w:r>
-        <w:rPr>
-          <w:rFonts w:ascii="Consolas" w:hAnsi="Consolas"/>
-          <w:lang w:val="en-US"/>
-        </w:rPr>
-        <w:t>VVC_</w:t>
-      </w:r>
-      <w:r>
-        <w:rPr>
-          <w:rFonts w:ascii="Consolas" w:hAnsi="Consolas"/>
-          <w:lang w:val="en-US"/>
-        </w:rPr>
-        <w:t>INSTANCE_2, ID_BFM_WAIT);</w:t>
-      </w:r>
-      <w:r>
-        <w:rPr>
-          <w:rFonts w:ascii="Consolas" w:hAnsi="Consolas"/>
-          <w:lang w:val="en-US"/>
-        </w:rPr>
-        <w:t xml:space="preserve"> -- I2C VVC instance 2</w:t>
+        <w:t>all VVCs and instances</w:t>
       </w:r>
     </w:p>
     <w:p>
@@ -6259,6 +6266,110 @@
           <w:lang w:val="en-US"/>
         </w:rPr>
       </w:pPr>
+      <w:r>
+        <w:rPr>
+          <w:rFonts w:ascii="Consolas" w:hAnsi="Consolas"/>
+          <w:lang w:val="en-US"/>
+        </w:rPr>
+        <w:t>e</w:t>
+      </w:r>
+      <w:r>
+        <w:rPr>
+          <w:rFonts w:ascii="Consolas" w:hAnsi="Consolas"/>
+          <w:lang w:val="en-US"/>
+        </w:rPr>
+        <w:t>nable_</w:t>
+      </w:r>
+      <w:r>
+        <w:rPr>
+          <w:rFonts w:ascii="Consolas" w:hAnsi="Consolas"/>
+          <w:lang w:val="en-US"/>
+        </w:rPr>
+        <w:tab/>
+      </w:r>
+      <w:proofErr w:type="spellStart"/>
+      <w:r>
+        <w:rPr>
+          <w:rFonts w:ascii="Consolas" w:hAnsi="Consolas"/>
+          <w:lang w:val="en-US"/>
+        </w:rPr>
+        <w:t>log_</w:t>
+      </w:r>
+      <w:proofErr w:type="gramStart"/>
+      <w:r>
+        <w:rPr>
+          <w:rFonts w:ascii="Consolas" w:hAnsi="Consolas"/>
+          <w:lang w:val="en-US"/>
+        </w:rPr>
+        <w:t>msg</w:t>
+      </w:r>
+      <w:proofErr w:type="spellEnd"/>
+      <w:r>
+        <w:rPr>
+          <w:rFonts w:ascii="Consolas" w:hAnsi="Consolas"/>
+          <w:lang w:val="en-US"/>
+        </w:rPr>
+        <w:t>(</w:t>
+      </w:r>
+      <w:proofErr w:type="gramEnd"/>
+      <w:r>
+        <w:rPr>
+          <w:rFonts w:ascii="Consolas" w:hAnsi="Consolas"/>
+          <w:lang w:val="en-US"/>
+        </w:rPr>
+        <w:t>I2C_VVCT, C_VVC_INSTANCE_1, ID_BFM_WAIT);</w:t>
+      </w:r>
+      <w:r>
+        <w:rPr>
+          <w:rFonts w:ascii="Consolas" w:hAnsi="Consolas"/>
+          <w:lang w:val="en-US"/>
+        </w:rPr>
+        <w:t xml:space="preserve"> -- I2C VVC instance 1</w:t>
+      </w:r>
+      <w:r>
+        <w:rPr>
+          <w:rFonts w:ascii="Consolas" w:hAnsi="Consolas"/>
+          <w:lang w:val="en-US"/>
+        </w:rPr>
+        <w:br/>
+      </w:r>
+      <w:proofErr w:type="spellStart"/>
+      <w:r>
+        <w:rPr>
+          <w:rFonts w:ascii="Consolas" w:hAnsi="Consolas"/>
+          <w:lang w:val="en-US"/>
+        </w:rPr>
+        <w:t>enable_log_msg</w:t>
+      </w:r>
+      <w:proofErr w:type="spellEnd"/>
+      <w:r>
+        <w:rPr>
+          <w:rFonts w:ascii="Consolas" w:hAnsi="Consolas"/>
+          <w:lang w:val="en-US"/>
+        </w:rPr>
+        <w:t>(I2C_VVTC, C_</w:t>
+      </w:r>
+      <w:r>
+        <w:rPr>
+          <w:rFonts w:ascii="Consolas" w:hAnsi="Consolas"/>
+          <w:lang w:val="en-US"/>
+        </w:rPr>
+        <w:t>VVC_</w:t>
+      </w:r>
+      <w:r>
+        <w:rPr>
+          <w:rFonts w:ascii="Consolas" w:hAnsi="Consolas"/>
+          <w:lang w:val="en-US"/>
+        </w:rPr>
+        <w:t>INSTANCE_2, ID_BFM_WAIT);</w:t>
+      </w:r>
+      <w:r>
+        <w:rPr>
+          <w:rFonts w:ascii="Consolas" w:hAnsi="Consolas"/>
+          <w:lang w:val="en-US"/>
+        </w:rPr>
+        <w:t xml:space="preserve"> -- I2C VVC instance 2</w:t>
+      </w:r>
     </w:p>
     <w:p>
       <w:pPr>
@@ -6268,13 +6379,6 @@
           <w:lang w:val="en-US"/>
         </w:rPr>
       </w:pPr>
-      <w:r>
-        <w:rPr>
-          <w:rFonts w:ascii="Consolas" w:hAnsi="Consolas"/>
-          <w:lang w:val="en-US"/>
-        </w:rPr>
-        <w:t>-- Scoreboard message ID panel</w:t>
-      </w:r>
     </w:p>
     <w:p>
       <w:pPr>
@@ -6289,55 +6393,7 @@
           <w:rFonts w:ascii="Consolas" w:hAnsi="Consolas"/>
           <w:lang w:val="en-US"/>
         </w:rPr>
-        <w:t xml:space="preserve">shared variable </w:t>
-      </w:r>
-      <w:proofErr w:type="spellStart"/>
-      <w:r>
-        <w:rPr>
-          <w:rFonts w:ascii="Consolas" w:hAnsi="Consolas"/>
-          <w:lang w:val="en-US"/>
-        </w:rPr>
-        <w:t>sb_under_</w:t>
-      </w:r>
-      <w:proofErr w:type="gramStart"/>
-      <w:r>
-        <w:rPr>
-          <w:rFonts w:ascii="Consolas" w:hAnsi="Consolas"/>
-          <w:lang w:val="en-US"/>
-        </w:rPr>
-        <w:t>test</w:t>
-      </w:r>
-      <w:proofErr w:type="spellEnd"/>
-      <w:r>
-        <w:rPr>
-          <w:rFonts w:ascii="Consolas" w:hAnsi="Consolas"/>
-          <w:lang w:val="en-US"/>
-        </w:rPr>
-        <w:t xml:space="preserve"> :</w:t>
-      </w:r>
-      <w:proofErr w:type="gramEnd"/>
-      <w:r>
-        <w:rPr>
-          <w:rFonts w:ascii="Consolas" w:hAnsi="Consolas"/>
-          <w:lang w:val="en-US"/>
-        </w:rPr>
-        <w:t xml:space="preserve"> </w:t>
-      </w:r>
-      <w:proofErr w:type="spellStart"/>
-      <w:r>
-        <w:rPr>
-          <w:rFonts w:ascii="Consolas" w:hAnsi="Consolas"/>
-          <w:lang w:val="en-US"/>
-        </w:rPr>
-        <w:t>record_sb_pkg.t_generic_sb</w:t>
-      </w:r>
-      <w:proofErr w:type="spellEnd"/>
-      <w:r>
-        <w:rPr>
-          <w:rFonts w:ascii="Consolas" w:hAnsi="Consolas"/>
-          <w:lang w:val="en-US"/>
-        </w:rPr>
-        <w:t>;</w:t>
+        <w:t>-- Scoreboard message ID panel</w:t>
       </w:r>
     </w:p>
     <w:p>
@@ -6353,7 +6409,55 @@
           <w:rFonts w:ascii="Consolas" w:hAnsi="Consolas"/>
           <w:lang w:val="en-US"/>
         </w:rPr>
-        <w:t>…</w:t>
+        <w:t xml:space="preserve">shared variable </w:t>
+      </w:r>
+      <w:proofErr w:type="spellStart"/>
+      <w:r>
+        <w:rPr>
+          <w:rFonts w:ascii="Consolas" w:hAnsi="Consolas"/>
+          <w:lang w:val="en-US"/>
+        </w:rPr>
+        <w:t>sb_under_</w:t>
+      </w:r>
+      <w:proofErr w:type="gramStart"/>
+      <w:r>
+        <w:rPr>
+          <w:rFonts w:ascii="Consolas" w:hAnsi="Consolas"/>
+          <w:lang w:val="en-US"/>
+        </w:rPr>
+        <w:t>test</w:t>
+      </w:r>
+      <w:proofErr w:type="spellEnd"/>
+      <w:r>
+        <w:rPr>
+          <w:rFonts w:ascii="Consolas" w:hAnsi="Consolas"/>
+          <w:lang w:val="en-US"/>
+        </w:rPr>
+        <w:t xml:space="preserve"> :</w:t>
+      </w:r>
+      <w:proofErr w:type="gramEnd"/>
+      <w:r>
+        <w:rPr>
+          <w:rFonts w:ascii="Consolas" w:hAnsi="Consolas"/>
+          <w:lang w:val="en-US"/>
+        </w:rPr>
+        <w:t xml:space="preserve"> </w:t>
+      </w:r>
+      <w:proofErr w:type="spellStart"/>
+      <w:r>
+        <w:rPr>
+          <w:rFonts w:ascii="Consolas" w:hAnsi="Consolas"/>
+          <w:lang w:val="en-US"/>
+        </w:rPr>
+        <w:t>record_sb_pkg.t_generic_sb</w:t>
+      </w:r>
+      <w:proofErr w:type="spellEnd"/>
+      <w:r>
+        <w:rPr>
+          <w:rFonts w:ascii="Consolas" w:hAnsi="Consolas"/>
+          <w:lang w:val="en-US"/>
+        </w:rPr>
+        <w:t>;</w:t>
       </w:r>
     </w:p>
     <w:p>
@@ -6364,58 +6468,12 @@
           <w:lang w:val="en-US"/>
         </w:rPr>
       </w:pPr>
-      <w:proofErr w:type="spellStart"/>
       <w:r>
         <w:rPr>
           <w:rFonts w:ascii="Consolas" w:hAnsi="Consolas"/>
           <w:lang w:val="en-US"/>
         </w:rPr>
-        <w:t>sb_under_</w:t>
-      </w:r>
-      <w:proofErr w:type="gramStart"/>
-      <w:r>
-        <w:rPr>
-          <w:rFonts w:ascii="Consolas" w:hAnsi="Consolas"/>
-          <w:lang w:val="en-US"/>
-        </w:rPr>
-        <w:t>test.disable</w:t>
-      </w:r>
-      <w:proofErr w:type="gramEnd"/>
-      <w:r>
-        <w:rPr>
-          <w:rFonts w:ascii="Consolas" w:hAnsi="Consolas"/>
-          <w:lang w:val="en-US"/>
-        </w:rPr>
-        <w:t>_log_msg</w:t>
-      </w:r>
-      <w:proofErr w:type="spellEnd"/>
-      <w:r>
-        <w:rPr>
-          <w:rFonts w:ascii="Consolas" w:hAnsi="Consolas"/>
-          <w:lang w:val="en-US"/>
-        </w:rPr>
-        <w:t>(ALL_INSTANCES, ID_CTRL);</w:t>
-      </w:r>
-      <w:r>
-        <w:rPr>
-          <w:rFonts w:ascii="Consolas" w:hAnsi="Consolas"/>
-          <w:lang w:val="en-US"/>
-        </w:rPr>
-        <w:t xml:space="preserve"> -- </w:t>
-      </w:r>
-      <w:r>
-        <w:rPr>
-          <w:rFonts w:ascii="Consolas" w:hAnsi="Consolas"/>
-          <w:lang w:val="en-US"/>
-        </w:rPr>
-        <w:t xml:space="preserve">broadcast to </w:t>
-      </w:r>
-      <w:r>
-        <w:rPr>
-          <w:rFonts w:ascii="Consolas" w:hAnsi="Consolas"/>
-          <w:lang w:val="en-US"/>
-        </w:rPr>
-        <w:t>all SB instances</w:t>
+        <w:t>…</w:t>
       </w:r>
     </w:p>
     <w:p>
@@ -6440,7 +6498,7 @@
           <w:rFonts w:ascii="Consolas" w:hAnsi="Consolas"/>
           <w:lang w:val="en-US"/>
         </w:rPr>
-        <w:t>test.enable</w:t>
+        <w:t>test.disable</w:t>
       </w:r>
       <w:proofErr w:type="gramEnd"/>
       <w:r>
@@ -6456,28 +6514,28 @@
           <w:rFonts w:ascii="Consolas" w:hAnsi="Consolas"/>
           <w:lang w:val="en-US"/>
         </w:rPr>
-        <w:t>(</w:t>
+        <w:t>(ALL_INSTANCES, ID_CTRL);</w:t>
       </w:r>
       <w:r>
         <w:rPr>
           <w:rFonts w:ascii="Consolas" w:hAnsi="Consolas"/>
           <w:lang w:val="en-US"/>
         </w:rPr>
-        <w:t xml:space="preserve">C_SB_INSTANCE_1, </w:t>
+        <w:t xml:space="preserve"> -- </w:t>
       </w:r>
       <w:r>
         <w:rPr>
           <w:rFonts w:ascii="Consolas" w:hAnsi="Consolas"/>
           <w:lang w:val="en-US"/>
         </w:rPr>
-        <w:t>ID_DATA);</w:t>
+        <w:t xml:space="preserve">broadcast to </w:t>
       </w:r>
       <w:r>
         <w:rPr>
           <w:rFonts w:ascii="Consolas" w:hAnsi="Consolas"/>
           <w:lang w:val="en-US"/>
         </w:rPr>
-        <w:t xml:space="preserve"> -- SB instance 1</w:t>
+        <w:t>all SB instances</w:t>
       </w:r>
     </w:p>
     <w:p>
@@ -6488,6 +6546,59 @@
           <w:lang w:val="en-US"/>
         </w:rPr>
       </w:pPr>
+      <w:proofErr w:type="spellStart"/>
+      <w:r>
+        <w:rPr>
+          <w:rFonts w:ascii="Consolas" w:hAnsi="Consolas"/>
+          <w:lang w:val="en-US"/>
+        </w:rPr>
+        <w:t>sb_under_</w:t>
+      </w:r>
+      <w:proofErr w:type="gramStart"/>
+      <w:r>
+        <w:rPr>
+          <w:rFonts w:ascii="Consolas" w:hAnsi="Consolas"/>
+          <w:lang w:val="en-US"/>
+        </w:rPr>
+        <w:t>test.enable</w:t>
+      </w:r>
+      <w:proofErr w:type="gramEnd"/>
+      <w:r>
+        <w:rPr>
+          <w:rFonts w:ascii="Consolas" w:hAnsi="Consolas"/>
+          <w:lang w:val="en-US"/>
+        </w:rPr>
+        <w:t>_log_msg</w:t>
+      </w:r>
+      <w:proofErr w:type="spellEnd"/>
+      <w:r>
+        <w:rPr>
+          <w:rFonts w:ascii="Consolas" w:hAnsi="Consolas"/>
+          <w:lang w:val="en-US"/>
+        </w:rPr>
+        <w:t>(</w:t>
+      </w:r>
+      <w:r>
+        <w:rPr>
+          <w:rFonts w:ascii="Consolas" w:hAnsi="Consolas"/>
+          <w:lang w:val="en-US"/>
+        </w:rPr>
+        <w:t xml:space="preserve">C_SB_INSTANCE_1, </w:t>
+      </w:r>
+      <w:r>
+        <w:rPr>
+          <w:rFonts w:ascii="Consolas" w:hAnsi="Consolas"/>
+          <w:lang w:val="en-US"/>
+        </w:rPr>
+        <w:t>ID_DATA);</w:t>
+      </w:r>
+      <w:r>
+        <w:rPr>
+          <w:rFonts w:ascii="Consolas" w:hAnsi="Consolas"/>
+          <w:lang w:val="en-US"/>
+        </w:rPr>
+        <w:t xml:space="preserve"> -- SB instance 1</w:t>
+      </w:r>
     </w:p>
     <w:p>
       <w:pPr>
@@ -6517,18 +6628,6 @@
       <w:pPr>
         <w:rPr>
           <w:rFonts w:ascii="Helvetica Neue Thin" w:hAnsi="Helvetica Neue Thin"/>
-          <w:i/>
-          <w:iCs/>
-          <w:sz w:val="14"/>
-          <w:szCs w:val="16"/>
-          <w:lang w:val="en-US"/>
-        </w:rPr>
-      </w:pPr>
-    </w:p>
-    <w:p>
-      <w:pPr>
-        <w:rPr>
-          <w:rFonts w:ascii="Helvetica Neue Thin" w:hAnsi="Helvetica Neue Thin"/>
           <w:iCs/>
           <w:sz w:val="14"/>
           <w:szCs w:val="16"/>
@@ -6653,8 +6752,6 @@
         </w:rPr>
       </w:pPr>
     </w:p>
-    <w:bookmarkStart w:id="9" w:name="_GoBack"/>
-    <w:bookmarkEnd w:id="9"/>
     <w:p>
       <w:pPr>
         <w:rPr>
@@ -7358,7 +7455,7 @@
               <w:sz w:val="14"/>
               <w:lang w:val="en-US"/>
             </w:rPr>
-            <w:t>2019-05-15</w:t>
+            <w:t>2019-05-19</w:t>
           </w:r>
           <w:r>
             <w:rPr>
@@ -7391,18 +7488,38 @@
               <w:lang w:val="sq-AL"/>
             </w:rPr>
           </w:pPr>
-          <w:hyperlink r:id="rId1" w:history="1">
-            <w:r>
-              <w:rPr>
-                <w:rStyle w:val="Hyperlink"/>
-                <w:rFonts w:cs="Arial"/>
-                <w:color w:val="1381C4"/>
-                <w:sz w:val="14"/>
-                <w:lang w:val="sq-AL"/>
-              </w:rPr>
-              <w:t>support@bitvis.no</w:t>
-            </w:r>
-          </w:hyperlink>
+          <w:r>
+            <w:fldChar w:fldCharType="begin"/>
+          </w:r>
+          <w:r>
+            <w:rPr>
+              <w:lang w:val="sq-AL"/>
+            </w:rPr>
+            <w:instrText xml:space="preserve"> HYPERLINK "mailto:support@bitvis.no" </w:instrText>
+          </w:r>
+          <w:r>
+            <w:fldChar w:fldCharType="separate"/>
+          </w:r>
+          <w:r>
+            <w:rPr>
+              <w:rStyle w:val="Hyperlink"/>
+              <w:rFonts w:cs="Arial"/>
+              <w:color w:val="1381C4"/>
+              <w:sz w:val="14"/>
+              <w:lang w:val="sq-AL"/>
+            </w:rPr>
+            <w:t>support@bitvis.no</w:t>
+          </w:r>
+          <w:r>
+            <w:rPr>
+              <w:rStyle w:val="Hyperlink"/>
+              <w:rFonts w:cs="Arial"/>
+              <w:color w:val="1381C4"/>
+              <w:sz w:val="14"/>
+              <w:lang w:val="sq-AL"/>
+            </w:rPr>
+            <w:fldChar w:fldCharType="end"/>
+          </w:r>
           <w:r>
             <w:rPr>
               <w:rFonts w:ascii="Helvetica" w:hAnsi="Helvetica" w:cs="Arial"/>
@@ -14909,7 +15026,7 @@
 </file>
 
 <file path=customXml/itemProps1.xml><?xml version="1.0" encoding="utf-8"?>
-<ds:datastoreItem xmlns:ds="http://schemas.openxmlformats.org/officeDocument/2006/customXml" ds:itemID="{C84658B7-4413-4B56-ACEC-E5FE131A0057}">
+<ds:datastoreItem xmlns:ds="http://schemas.openxmlformats.org/officeDocument/2006/customXml" ds:itemID="{472ADA45-37BC-4C0B-AE19-C040521CD270}">
   <ds:schemaRefs>
     <ds:schemaRef ds:uri="http://schemas.openxmlformats.org/officeDocument/2006/bibliography"/>
   </ds:schemaRefs>

</xml_diff>

<commit_message>
Added section to Essential Mechanisms doc for DTT
</commit_message>
<xml_diff>
--- a/uvvm_vvc_framework/doc/internal_UVVM_Essential_Mechanisms.docx
+++ b/uvvm_vvc_framework/doc/internal_UVVM_Essential_Mechanisms.docx
@@ -212,7 +212,7 @@
           <w:r>
             <w:fldChar w:fldCharType="separate"/>
           </w:r>
-          <w:hyperlink w:anchor="_Toc8712686" w:history="1">
+          <w:hyperlink w:anchor="_Toc17306310" w:history="1">
             <w:r>
               <w:rPr>
                 <w:rStyle w:val="Hyperkobling"/>
@@ -258,7 +258,7 @@
                 <w:noProof/>
                 <w:webHidden/>
               </w:rPr>
-              <w:instrText xml:space="preserve"> PAGEREF _Toc8712686 \h </w:instrText>
+              <w:instrText xml:space="preserve"> PAGEREF _Toc17306310 \h </w:instrText>
             </w:r>
             <w:r>
               <w:rPr>
@@ -306,7 +306,7 @@
               <w:lang w:val="nb-NO" w:eastAsia="nb-NO"/>
             </w:rPr>
           </w:pPr>
-          <w:hyperlink w:anchor="_Toc8712687" w:history="1">
+          <w:hyperlink w:anchor="_Toc17306311" w:history="1">
             <w:r>
               <w:rPr>
                 <w:rStyle w:val="Hyperkobling"/>
@@ -352,7 +352,7 @@
                 <w:noProof/>
                 <w:webHidden/>
               </w:rPr>
-              <w:instrText xml:space="preserve"> PAGEREF _Toc8712687 \h </w:instrText>
+              <w:instrText xml:space="preserve"> PAGEREF _Toc17306311 \h </w:instrText>
             </w:r>
             <w:r>
               <w:rPr>
@@ -400,7 +400,7 @@
               <w:lang w:val="nb-NO" w:eastAsia="nb-NO"/>
             </w:rPr>
           </w:pPr>
-          <w:hyperlink w:anchor="_Toc8712688" w:history="1">
+          <w:hyperlink w:anchor="_Toc17306312" w:history="1">
             <w:r>
               <w:rPr>
                 <w:rStyle w:val="Hyperkobling"/>
@@ -446,7 +446,7 @@
                 <w:noProof/>
                 <w:webHidden/>
               </w:rPr>
-              <w:instrText xml:space="preserve"> PAGEREF _Toc8712688 \h </w:instrText>
+              <w:instrText xml:space="preserve"> PAGEREF _Toc17306312 \h </w:instrText>
             </w:r>
             <w:r>
               <w:rPr>
@@ -494,7 +494,7 @@
               <w:lang w:val="nb-NO" w:eastAsia="nb-NO"/>
             </w:rPr>
           </w:pPr>
-          <w:hyperlink w:anchor="_Toc8712689" w:history="1">
+          <w:hyperlink w:anchor="_Toc17306313" w:history="1">
             <w:r>
               <w:rPr>
                 <w:rStyle w:val="Hyperkobling"/>
@@ -540,7 +540,7 @@
                 <w:noProof/>
                 <w:webHidden/>
               </w:rPr>
-              <w:instrText xml:space="preserve"> PAGEREF _Toc8712689 \h </w:instrText>
+              <w:instrText xml:space="preserve"> PAGEREF _Toc17306313 \h </w:instrText>
             </w:r>
             <w:r>
               <w:rPr>
@@ -588,7 +588,7 @@
               <w:lang w:val="nb-NO" w:eastAsia="nb-NO"/>
             </w:rPr>
           </w:pPr>
-          <w:hyperlink w:anchor="_Toc8712690" w:history="1">
+          <w:hyperlink w:anchor="_Toc17306314" w:history="1">
             <w:r>
               <w:rPr>
                 <w:rStyle w:val="Hyperkobling"/>
@@ -613,7 +613,7 @@
                 <w:rStyle w:val="Hyperkobling"/>
                 <w:noProof/>
               </w:rPr>
-              <w:t>Multiple Central Sequencers</w:t>
+              <w:t>Direct Transaction Transfer</w:t>
             </w:r>
             <w:r>
               <w:rPr>
@@ -634,7 +634,192 @@
                 <w:noProof/>
                 <w:webHidden/>
               </w:rPr>
-              <w:instrText xml:space="preserve"> PAGEREF _Toc8712690 \h </w:instrText>
+              <w:instrText xml:space="preserve"> PAGEREF _Toc17306314 \h </w:instrText>
+            </w:r>
+            <w:r>
+              <w:rPr>
+                <w:noProof/>
+                <w:webHidden/>
+              </w:rPr>
+            </w:r>
+            <w:r>
+              <w:rPr>
+                <w:noProof/>
+                <w:webHidden/>
+              </w:rPr>
+              <w:fldChar w:fldCharType="separate"/>
+            </w:r>
+            <w:r>
+              <w:rPr>
+                <w:noProof/>
+                <w:webHidden/>
+              </w:rPr>
+              <w:t>5</w:t>
+            </w:r>
+            <w:r>
+              <w:rPr>
+                <w:noProof/>
+                <w:webHidden/>
+              </w:rPr>
+              <w:fldChar w:fldCharType="end"/>
+            </w:r>
+          </w:hyperlink>
+        </w:p>
+        <w:p>
+          <w:pPr>
+            <w:pStyle w:val="INNH2"/>
+            <w:tabs>
+              <w:tab w:val="left" w:pos="502"/>
+              <w:tab w:val="right" w:pos="15129"/>
+            </w:tabs>
+            <w:rPr>
+              <w:rFonts w:eastAsiaTheme="minorEastAsia" w:cstheme="minorBidi"/>
+              <w:b w:val="0"/>
+              <w:bCs w:val="0"/>
+              <w:smallCaps w:val="0"/>
+              <w:noProof/>
+              <w:lang w:val="nb-NO" w:eastAsia="nb-NO"/>
+            </w:rPr>
+          </w:pPr>
+          <w:hyperlink w:anchor="_Toc17306315" w:history="1">
+            <w:r>
+              <w:rPr>
+                <w:rStyle w:val="Hyperkobling"/>
+                <w:noProof/>
+              </w:rPr>
+              <w:t>5.1</w:t>
+            </w:r>
+            <w:r>
+              <w:rPr>
+                <w:rFonts w:eastAsiaTheme="minorEastAsia" w:cstheme="minorBidi"/>
+                <w:b w:val="0"/>
+                <w:bCs w:val="0"/>
+                <w:smallCaps w:val="0"/>
+                <w:noProof/>
+                <w:lang w:val="nb-NO" w:eastAsia="nb-NO"/>
+              </w:rPr>
+              <w:tab/>
+            </w:r>
+            <w:r>
+              <w:rPr>
+                <w:rStyle w:val="Hyperkobling"/>
+                <w:noProof/>
+              </w:rPr>
+              <w:t>Transaction definitions</w:t>
+            </w:r>
+            <w:r>
+              <w:rPr>
+                <w:noProof/>
+                <w:webHidden/>
+              </w:rPr>
+              <w:tab/>
+            </w:r>
+            <w:r>
+              <w:rPr>
+                <w:noProof/>
+                <w:webHidden/>
+              </w:rPr>
+              <w:fldChar w:fldCharType="begin"/>
+            </w:r>
+            <w:r>
+              <w:rPr>
+                <w:noProof/>
+                <w:webHidden/>
+              </w:rPr>
+              <w:instrText xml:space="preserve"> PAGEREF _Toc17306315 \h </w:instrText>
+            </w:r>
+            <w:r>
+              <w:rPr>
+                <w:noProof/>
+                <w:webHidden/>
+              </w:rPr>
+            </w:r>
+            <w:r>
+              <w:rPr>
+                <w:noProof/>
+                <w:webHidden/>
+              </w:rPr>
+              <w:fldChar w:fldCharType="separate"/>
+            </w:r>
+            <w:r>
+              <w:rPr>
+                <w:noProof/>
+                <w:webHidden/>
+              </w:rPr>
+              <w:t>5</w:t>
+            </w:r>
+            <w:r>
+              <w:rPr>
+                <w:noProof/>
+                <w:webHidden/>
+              </w:rPr>
+              <w:fldChar w:fldCharType="end"/>
+            </w:r>
+          </w:hyperlink>
+        </w:p>
+        <w:p>
+          <w:pPr>
+            <w:pStyle w:val="INNH2"/>
+            <w:tabs>
+              <w:tab w:val="left" w:pos="502"/>
+              <w:tab w:val="right" w:pos="15129"/>
+            </w:tabs>
+            <w:rPr>
+              <w:rFonts w:eastAsiaTheme="minorEastAsia" w:cstheme="minorBidi"/>
+              <w:b w:val="0"/>
+              <w:bCs w:val="0"/>
+              <w:smallCaps w:val="0"/>
+              <w:noProof/>
+              <w:lang w:val="nb-NO" w:eastAsia="nb-NO"/>
+            </w:rPr>
+          </w:pPr>
+          <w:hyperlink w:anchor="_Toc17306316" w:history="1">
+            <w:r>
+              <w:rPr>
+                <w:rStyle w:val="Hyperkobling"/>
+                <w:noProof/>
+                <w:kern w:val="28"/>
+              </w:rPr>
+              <w:t>5.2</w:t>
+            </w:r>
+            <w:r>
+              <w:rPr>
+                <w:rFonts w:eastAsiaTheme="minorEastAsia" w:cstheme="minorBidi"/>
+                <w:b w:val="0"/>
+                <w:bCs w:val="0"/>
+                <w:smallCaps w:val="0"/>
+                <w:noProof/>
+                <w:lang w:val="nb-NO" w:eastAsia="nb-NO"/>
+              </w:rPr>
+              <w:tab/>
+            </w:r>
+            <w:r>
+              <w:rPr>
+                <w:rStyle w:val="Hyperkobling"/>
+                <w:noProof/>
+              </w:rPr>
+              <w:t>Transaction details</w:t>
+            </w:r>
+            <w:r>
+              <w:rPr>
+                <w:noProof/>
+                <w:webHidden/>
+              </w:rPr>
+              <w:tab/>
+            </w:r>
+            <w:r>
+              <w:rPr>
+                <w:noProof/>
+                <w:webHidden/>
+              </w:rPr>
+              <w:fldChar w:fldCharType="begin"/>
+            </w:r>
+            <w:r>
+              <w:rPr>
+                <w:noProof/>
+                <w:webHidden/>
+              </w:rPr>
+              <w:instrText xml:space="preserve"> PAGEREF _Toc17306316 \h </w:instrText>
             </w:r>
             <w:r>
               <w:rPr>
@@ -682,7 +867,7 @@
               <w:lang w:val="nb-NO" w:eastAsia="nb-NO"/>
             </w:rPr>
           </w:pPr>
-          <w:hyperlink w:anchor="_Toc8712691" w:history="1">
+          <w:hyperlink w:anchor="_Toc17306317" w:history="1">
             <w:r>
               <w:rPr>
                 <w:rStyle w:val="Hyperkobling"/>
@@ -707,7 +892,7 @@
                 <w:rStyle w:val="Hyperkobling"/>
                 <w:noProof/>
               </w:rPr>
-              <w:t>Compile scripts</w:t>
+              <w:t>Multiple Central Sequencers</w:t>
             </w:r>
             <w:r>
               <w:rPr>
@@ -728,7 +913,7 @@
                 <w:noProof/>
                 <w:webHidden/>
               </w:rPr>
-              <w:instrText xml:space="preserve"> PAGEREF _Toc8712691 \h </w:instrText>
+              <w:instrText xml:space="preserve"> PAGEREF _Toc17306317 \h </w:instrText>
             </w:r>
             <w:r>
               <w:rPr>
@@ -748,7 +933,7 @@
                 <w:noProof/>
                 <w:webHidden/>
               </w:rPr>
-              <w:t>5</w:t>
+              <w:t>6</w:t>
             </w:r>
             <w:r>
               <w:rPr>
@@ -776,12 +961,11 @@
               <w:lang w:val="nb-NO" w:eastAsia="nb-NO"/>
             </w:rPr>
           </w:pPr>
-          <w:hyperlink w:anchor="_Toc8712692" w:history="1">
+          <w:hyperlink w:anchor="_Toc17306318" w:history="1">
             <w:r>
               <w:rPr>
                 <w:rStyle w:val="Hyperkobling"/>
                 <w:noProof/>
-                <w:lang w:val="en-US"/>
               </w:rPr>
               <w:t>7</w:t>
             </w:r>
@@ -801,9 +985,8 @@
               <w:rPr>
                 <w:rStyle w:val="Hyperkobling"/>
                 <w:noProof/>
-                <w:lang w:val="en-US"/>
-              </w:rPr>
-              <w:t>Scope of verbosity control</w:t>
+              </w:rPr>
+              <w:t>Compile scripts</w:t>
             </w:r>
             <w:r>
               <w:rPr>
@@ -824,7 +1007,7 @@
                 <w:noProof/>
                 <w:webHidden/>
               </w:rPr>
-              <w:instrText xml:space="preserve"> PAGEREF _Toc8712692 \h </w:instrText>
+              <w:instrText xml:space="preserve"> PAGEREF _Toc17306318 \h </w:instrText>
             </w:r>
             <w:r>
               <w:rPr>
@@ -856,6 +1039,108 @@
           </w:hyperlink>
         </w:p>
         <w:p>
+          <w:pPr>
+            <w:pStyle w:val="INNH1"/>
+            <w:tabs>
+              <w:tab w:val="left" w:pos="332"/>
+              <w:tab w:val="right" w:pos="15129"/>
+            </w:tabs>
+            <w:rPr>
+              <w:rFonts w:eastAsiaTheme="minorEastAsia" w:cstheme="minorBidi"/>
+              <w:b w:val="0"/>
+              <w:bCs w:val="0"/>
+              <w:caps w:val="0"/>
+              <w:noProof/>
+              <w:u w:val="none"/>
+              <w:lang w:val="nb-NO" w:eastAsia="nb-NO"/>
+            </w:rPr>
+          </w:pPr>
+          <w:hyperlink w:anchor="_Toc17306319" w:history="1">
+            <w:r>
+              <w:rPr>
+                <w:rStyle w:val="Hyperkobling"/>
+                <w:noProof/>
+                <w:lang w:val="en-US"/>
+              </w:rPr>
+              <w:t>8</w:t>
+            </w:r>
+            <w:r>
+              <w:rPr>
+                <w:rFonts w:eastAsiaTheme="minorEastAsia" w:cstheme="minorBidi"/>
+                <w:b w:val="0"/>
+                <w:bCs w:val="0"/>
+                <w:caps w:val="0"/>
+                <w:noProof/>
+                <w:u w:val="none"/>
+                <w:lang w:val="nb-NO" w:eastAsia="nb-NO"/>
+              </w:rPr>
+              <w:tab/>
+            </w:r>
+            <w:r>
+              <w:rPr>
+                <w:rStyle w:val="Hyperkobling"/>
+                <w:noProof/>
+                <w:lang w:val="en-US"/>
+              </w:rPr>
+              <w:t>Scope of verbosity control</w:t>
+            </w:r>
+            <w:r>
+              <w:rPr>
+                <w:noProof/>
+                <w:webHidden/>
+              </w:rPr>
+              <w:tab/>
+            </w:r>
+            <w:r>
+              <w:rPr>
+                <w:noProof/>
+                <w:webHidden/>
+              </w:rPr>
+              <w:fldChar w:fldCharType="begin"/>
+            </w:r>
+            <w:r>
+              <w:rPr>
+                <w:noProof/>
+                <w:webHidden/>
+              </w:rPr>
+              <w:instrText xml:space="preserve"> PAGEREF _Toc17306319 \h </w:instrText>
+            </w:r>
+            <w:r>
+              <w:rPr>
+                <w:noProof/>
+                <w:webHidden/>
+              </w:rPr>
+            </w:r>
+            <w:r>
+              <w:rPr>
+                <w:noProof/>
+                <w:webHidden/>
+              </w:rPr>
+              <w:fldChar w:fldCharType="separate"/>
+            </w:r>
+            <w:r>
+              <w:rPr>
+                <w:noProof/>
+                <w:webHidden/>
+              </w:rPr>
+              <w:t>6</w:t>
+            </w:r>
+            <w:r>
+              <w:rPr>
+                <w:noProof/>
+                <w:webHidden/>
+              </w:rPr>
+              <w:fldChar w:fldCharType="end"/>
+            </w:r>
+          </w:hyperlink>
+        </w:p>
+        <w:p>
+          <w:pPr>
+            <w:rPr>
+              <w:b/>
+              <w:bCs/>
+            </w:rPr>
+          </w:pPr>
           <w:r>
             <w:rPr>
               <w:b/>
@@ -867,36 +1152,13 @@
       </w:sdtContent>
     </w:sdt>
     <w:p>
-      <w:pPr>
-        <w:tabs>
-          <w:tab w:val="left" w:pos="851"/>
-        </w:tabs>
-        <w:spacing w:after="120"/>
-        <w:rPr>
-          <w:color w:val="000000" w:themeColor="text1"/>
-          <w:sz w:val="40"/>
-          <w:szCs w:val="40"/>
-        </w:rPr>
-      </w:pPr>
-    </w:p>
-    <w:p>
-      <w:pPr>
-        <w:tabs>
-          <w:tab w:val="left" w:pos="851"/>
-        </w:tabs>
-        <w:spacing w:after="120"/>
-        <w:rPr>
-          <w:color w:val="000000" w:themeColor="text1"/>
-          <w:sz w:val="40"/>
-          <w:szCs w:val="40"/>
-        </w:rPr>
-      </w:pPr>
       <w:r>
         <w:rPr>
           <w:noProof/>
           <w:color w:val="595959" w:themeColor="text1" w:themeTint="A6"/>
           <w:lang w:val="nb-NO" w:eastAsia="nb-NO"/>
         </w:rPr>
+        <w:lastRenderedPageBreak/>
         <w:drawing>
           <wp:anchor distT="0" distB="0" distL="114300" distR="114300" simplePos="0" relativeHeight="251663872" behindDoc="0" locked="0" layoutInCell="1" allowOverlap="1" wp14:anchorId="11CE29BF" wp14:editId="6040E7ED">
             <wp:simplePos x="0" y="0"/>
@@ -971,181 +1233,10 @@
     </w:p>
     <w:p>
       <w:pPr>
-        <w:tabs>
-          <w:tab w:val="left" w:pos="851"/>
-        </w:tabs>
-        <w:spacing w:after="120"/>
-        <w:rPr>
-          <w:color w:val="000000" w:themeColor="text1"/>
-          <w:sz w:val="40"/>
-          <w:szCs w:val="40"/>
-        </w:rPr>
-      </w:pPr>
-    </w:p>
-    <w:p>
-      <w:pPr>
-        <w:widowControl w:val="0"/>
-        <w:tabs>
-          <w:tab w:val="left" w:pos="851"/>
-        </w:tabs>
-        <w:autoSpaceDE w:val="0"/>
-        <w:autoSpaceDN w:val="0"/>
-        <w:adjustRightInd w:val="0"/>
-        <w:rPr>
-          <w:rFonts w:cs="Helvetica"/>
-          <w:b/>
-          <w:bCs/>
-          <w:color w:val="FFFFFF"/>
-          <w:sz w:val="4"/>
-          <w:szCs w:val="4"/>
-        </w:rPr>
-      </w:pPr>
-    </w:p>
-    <w:p>
-      <w:pPr>
-        <w:widowControl w:val="0"/>
-        <w:tabs>
-          <w:tab w:val="left" w:pos="851"/>
-        </w:tabs>
-        <w:autoSpaceDE w:val="0"/>
-        <w:autoSpaceDN w:val="0"/>
-        <w:adjustRightInd w:val="0"/>
-        <w:rPr>
-          <w:rFonts w:cs="Helvetica"/>
-          <w:b/>
-          <w:bCs/>
-          <w:color w:val="FFFFFF"/>
-          <w:sz w:val="4"/>
-          <w:szCs w:val="4"/>
-        </w:rPr>
-      </w:pPr>
-    </w:p>
-    <w:p>
-      <w:pPr>
-        <w:widowControl w:val="0"/>
-        <w:tabs>
-          <w:tab w:val="left" w:pos="851"/>
-        </w:tabs>
-        <w:autoSpaceDE w:val="0"/>
-        <w:autoSpaceDN w:val="0"/>
-        <w:adjustRightInd w:val="0"/>
-        <w:rPr>
-          <w:rFonts w:cs="Helvetica"/>
-          <w:b/>
-          <w:bCs/>
-          <w:color w:val="FFFFFF"/>
-          <w:sz w:val="4"/>
-          <w:szCs w:val="4"/>
-        </w:rPr>
-      </w:pPr>
-    </w:p>
-    <w:p>
-      <w:pPr>
-        <w:widowControl w:val="0"/>
-        <w:tabs>
-          <w:tab w:val="left" w:pos="851"/>
-        </w:tabs>
-        <w:autoSpaceDE w:val="0"/>
-        <w:autoSpaceDN w:val="0"/>
-        <w:adjustRightInd w:val="0"/>
-        <w:rPr>
-          <w:rFonts w:cs="Helvetica"/>
-          <w:b/>
-          <w:bCs/>
-          <w:color w:val="FFFFFF"/>
-          <w:sz w:val="4"/>
-          <w:szCs w:val="4"/>
-        </w:rPr>
-      </w:pPr>
-    </w:p>
-    <w:p>
-      <w:pPr>
-        <w:widowControl w:val="0"/>
-        <w:tabs>
-          <w:tab w:val="left" w:pos="851"/>
-        </w:tabs>
-        <w:autoSpaceDE w:val="0"/>
-        <w:autoSpaceDN w:val="0"/>
-        <w:adjustRightInd w:val="0"/>
-        <w:rPr>
-          <w:rFonts w:cs="Helvetica"/>
-          <w:b/>
-          <w:bCs/>
-          <w:color w:val="FFFFFF"/>
-          <w:sz w:val="4"/>
-          <w:szCs w:val="4"/>
-        </w:rPr>
-      </w:pPr>
-    </w:p>
-    <w:p>
-      <w:pPr>
-        <w:widowControl w:val="0"/>
-        <w:tabs>
-          <w:tab w:val="left" w:pos="851"/>
-        </w:tabs>
-        <w:autoSpaceDE w:val="0"/>
-        <w:autoSpaceDN w:val="0"/>
-        <w:adjustRightInd w:val="0"/>
-        <w:rPr>
-          <w:rFonts w:cs="Helvetica"/>
-          <w:b/>
-          <w:bCs/>
-          <w:color w:val="FFFFFF"/>
-          <w:sz w:val="4"/>
-          <w:szCs w:val="4"/>
-        </w:rPr>
-      </w:pPr>
-    </w:p>
-    <w:p>
-      <w:pPr>
-        <w:widowControl w:val="0"/>
-        <w:tabs>
-          <w:tab w:val="left" w:pos="851"/>
-        </w:tabs>
-        <w:autoSpaceDE w:val="0"/>
-        <w:autoSpaceDN w:val="0"/>
-        <w:adjustRightInd w:val="0"/>
-        <w:rPr>
-          <w:rFonts w:cs="Helvetica"/>
-          <w:b/>
-          <w:bCs/>
-          <w:color w:val="FFFFFF"/>
-          <w:sz w:val="4"/>
-          <w:szCs w:val="4"/>
-        </w:rPr>
-      </w:pPr>
-    </w:p>
-    <w:p>
-      <w:pPr>
-        <w:rPr>
-          <w:sz w:val="4"/>
-          <w:szCs w:val="4"/>
-        </w:rPr>
-      </w:pPr>
-    </w:p>
-    <w:p>
-      <w:pPr>
-        <w:rPr>
-          <w:sz w:val="4"/>
-          <w:szCs w:val="4"/>
-        </w:rPr>
-      </w:pPr>
-    </w:p>
-    <w:p>
-      <w:pPr>
-        <w:rPr>
-          <w:sz w:val="4"/>
-          <w:szCs w:val="4"/>
-        </w:rPr>
-      </w:pPr>
-    </w:p>
-    <w:p>
-      <w:pPr>
         <w:pStyle w:val="Overskrift1"/>
       </w:pPr>
-      <w:bookmarkStart w:id="0" w:name="_Toc8712686"/>
-      <w:r>
-        <w:lastRenderedPageBreak/>
+      <w:bookmarkStart w:id="0" w:name="_Toc17306310"/>
+      <w:r>
         <w:t>Libraries</w:t>
       </w:r>
       <w:bookmarkEnd w:id="0"/>
@@ -1617,8 +1708,9 @@
           <w:szCs w:val="18"/>
           <w:lang w:val="en-US"/>
         </w:rPr>
-        <w:t>_&lt;name&gt;</w:t>
-      </w:r>
+        <w:t>_&lt;name</w:t>
+      </w:r>
+      <w:proofErr w:type="gramStart"/>
       <w:r>
         <w:rPr>
           <w:rFonts w:ascii="Courier New" w:hAnsi="Courier New" w:cs="Courier New"/>
@@ -1626,9 +1718,8 @@
           <w:szCs w:val="18"/>
           <w:lang w:val="en-US"/>
         </w:rPr>
-        <w:t>.</w:t>
-      </w:r>
-      <w:proofErr w:type="spellStart"/>
+        <w:t>&gt;</w:t>
+      </w:r>
       <w:r>
         <w:rPr>
           <w:rFonts w:ascii="Courier New" w:hAnsi="Courier New" w:cs="Courier New"/>
@@ -1636,7 +1727,27 @@
           <w:szCs w:val="18"/>
           <w:lang w:val="en-US"/>
         </w:rPr>
-        <w:t>vvc_context</w:t>
+        <w:t>.</w:t>
+      </w:r>
+      <w:proofErr w:type="spellStart"/>
+      <w:r>
+        <w:rPr>
+          <w:rFonts w:ascii="Courier New" w:hAnsi="Courier New" w:cs="Courier New"/>
+          <w:color w:val="333333"/>
+          <w:szCs w:val="18"/>
+          <w:lang w:val="en-US"/>
+        </w:rPr>
+        <w:t>vvc</w:t>
+      </w:r>
+      <w:proofErr w:type="gramEnd"/>
+      <w:r>
+        <w:rPr>
+          <w:rFonts w:ascii="Courier New" w:hAnsi="Courier New" w:cs="Courier New"/>
+          <w:color w:val="333333"/>
+          <w:szCs w:val="18"/>
+          <w:lang w:val="en-US"/>
+        </w:rPr>
+        <w:t>_context</w:t>
       </w:r>
       <w:proofErr w:type="spellEnd"/>
       <w:r>
@@ -1711,7 +1822,7 @@
       <w:pPr>
         <w:pStyle w:val="Overskrift1"/>
       </w:pPr>
-      <w:bookmarkStart w:id="1" w:name="_Toc8712687"/>
+      <w:bookmarkStart w:id="1" w:name="_Toc17306311"/>
       <w:r>
         <w:t>UVVM Initialization</w:t>
       </w:r>
@@ -2111,7 +2222,27 @@
                 <w:szCs w:val="15"/>
                 <w:lang w:val="nb-NO"/>
               </w:rPr>
-              <w:t>_ti_uvvm_engine : entity uvvm_vvc_framework.ti_uvvm_engine;</w:t>
+              <w:t>_ti_uvvm_</w:t>
+            </w:r>
+            <w:proofErr w:type="gramStart"/>
+            <w:r>
+              <w:rPr>
+                <w:rFonts w:ascii="Courier New" w:hAnsi="Courier New" w:cs="Courier New"/>
+                <w:sz w:val="15"/>
+                <w:szCs w:val="15"/>
+                <w:lang w:val="nb-NO"/>
+              </w:rPr>
+              <w:t>engine :</w:t>
+            </w:r>
+            <w:proofErr w:type="gramEnd"/>
+            <w:r>
+              <w:rPr>
+                <w:rFonts w:ascii="Courier New" w:hAnsi="Courier New" w:cs="Courier New"/>
+                <w:sz w:val="15"/>
+                <w:szCs w:val="15"/>
+                <w:lang w:val="nb-NO"/>
+              </w:rPr>
+              <w:t xml:space="preserve"> entity uvvm_vvc_framework.ti_uvvm_engine;</w:t>
             </w:r>
           </w:p>
           <w:p>
@@ -2162,16 +2293,34 @@
                 <w:b/>
                 <w:szCs w:val="16"/>
               </w:rPr>
-              <w:t>await_uvvm_initialization</w:t>
-            </w:r>
-            <w:proofErr w:type="spellEnd"/>
+              <w:t>await_uvvm_</w:t>
+            </w:r>
+            <w:proofErr w:type="gramStart"/>
             <w:r>
               <w:rPr>
                 <w:rFonts w:cs="Helvetica"/>
                 <w:b/>
                 <w:szCs w:val="16"/>
               </w:rPr>
-              <w:t>()</w:t>
+              <w:t>initialization</w:t>
+            </w:r>
+            <w:proofErr w:type="spellEnd"/>
+            <w:r>
+              <w:rPr>
+                <w:rFonts w:cs="Helvetica"/>
+                <w:b/>
+                <w:szCs w:val="16"/>
+              </w:rPr>
+              <w:t>(</w:t>
+            </w:r>
+            <w:proofErr w:type="gramEnd"/>
+            <w:r>
+              <w:rPr>
+                <w:rFonts w:cs="Helvetica"/>
+                <w:b/>
+                <w:szCs w:val="16"/>
+              </w:rPr>
+              <w:t>)</w:t>
             </w:r>
           </w:p>
         </w:tc>
@@ -2226,9 +2375,9 @@
                 <w:sz w:val="15"/>
                 <w:szCs w:val="15"/>
               </w:rPr>
-              <w:t>uvvm_initialization</w:t>
-            </w:r>
-            <w:proofErr w:type="spellEnd"/>
+              <w:t>uvvm_</w:t>
+            </w:r>
+            <w:proofErr w:type="gramStart"/>
             <w:r>
               <w:rPr>
                 <w:rFonts w:cs="Helvetica"/>
@@ -2236,7 +2385,27 @@
                 <w:sz w:val="15"/>
                 <w:szCs w:val="15"/>
               </w:rPr>
-              <w:t>(VOID)</w:t>
+              <w:t>initialization</w:t>
+            </w:r>
+            <w:proofErr w:type="spellEnd"/>
+            <w:r>
+              <w:rPr>
+                <w:rFonts w:cs="Helvetica"/>
+                <w:b/>
+                <w:sz w:val="15"/>
+                <w:szCs w:val="15"/>
+              </w:rPr>
+              <w:t>(</w:t>
+            </w:r>
+            <w:proofErr w:type="gramEnd"/>
+            <w:r>
+              <w:rPr>
+                <w:rFonts w:cs="Helvetica"/>
+                <w:b/>
+                <w:sz w:val="15"/>
+                <w:szCs w:val="15"/>
+              </w:rPr>
+              <w:t>VOID)</w:t>
             </w:r>
             <w:r>
               <w:rPr>
@@ -2485,16 +2654,34 @@
                 <w:sz w:val="15"/>
                 <w:szCs w:val="15"/>
               </w:rPr>
-              <w:t>uvvm_initialization</w:t>
-            </w:r>
-            <w:proofErr w:type="spellEnd"/>
+              <w:t>uvvm_</w:t>
+            </w:r>
+            <w:proofErr w:type="gramStart"/>
             <w:r>
               <w:rPr>
                 <w:rFonts w:ascii="Courier New" w:hAnsi="Courier New" w:cs="Courier New"/>
                 <w:sz w:val="15"/>
                 <w:szCs w:val="15"/>
               </w:rPr>
-              <w:t>(VOID);</w:t>
+              <w:t>initialization</w:t>
+            </w:r>
+            <w:proofErr w:type="spellEnd"/>
+            <w:r>
+              <w:rPr>
+                <w:rFonts w:ascii="Courier New" w:hAnsi="Courier New" w:cs="Courier New"/>
+                <w:sz w:val="15"/>
+                <w:szCs w:val="15"/>
+              </w:rPr>
+              <w:t>(</w:t>
+            </w:r>
+            <w:proofErr w:type="gramEnd"/>
+            <w:r>
+              <w:rPr>
+                <w:rFonts w:ascii="Courier New" w:hAnsi="Courier New" w:cs="Courier New"/>
+                <w:sz w:val="15"/>
+                <w:szCs w:val="15"/>
+              </w:rPr>
+              <w:t>VOID);</w:t>
             </w:r>
           </w:p>
           <w:p>
@@ -2544,8 +2731,6 @@
           <w:lang w:val="en-US"/>
         </w:rPr>
       </w:pPr>
-      <w:bookmarkStart w:id="2" w:name="_GoBack"/>
-      <w:bookmarkEnd w:id="2"/>
     </w:p>
     <w:p>
       <w:pPr>
@@ -2617,9 +2802,8 @@
       <w:pPr>
         <w:pStyle w:val="Overskrift1"/>
       </w:pPr>
-      <w:bookmarkStart w:id="3" w:name="_Toc8712688"/>
-      <w:r>
-        <w:lastRenderedPageBreak/>
+      <w:bookmarkStart w:id="2" w:name="_Toc17306312"/>
+      <w:r>
         <w:t xml:space="preserve">UVVM </w:t>
       </w:r>
       <w:r>
@@ -2628,7 +2812,7 @@
       <w:r>
         <w:t>Shared Variables</w:t>
       </w:r>
-      <w:bookmarkEnd w:id="3"/>
+      <w:bookmarkEnd w:id="2"/>
     </w:p>
     <w:p>
       <w:pPr>
@@ -2856,7 +3040,7 @@
                 <w:szCs w:val="18"/>
               </w:rPr>
             </w:pPr>
-            <w:bookmarkStart w:id="4" w:name="_Hlk507570430"/>
+            <w:bookmarkStart w:id="3" w:name="_Hlk507570430"/>
             <w:r>
               <w:rPr>
                 <w:b/>
@@ -4477,7 +4661,7 @@
           </w:p>
         </w:tc>
       </w:tr>
-      <w:bookmarkEnd w:id="4"/>
+      <w:bookmarkEnd w:id="3"/>
     </w:tbl>
     <w:p>
       <w:pPr>
@@ -4626,9 +4810,8 @@
       <w:pPr>
         <w:pStyle w:val="Overskrift1"/>
       </w:pPr>
-      <w:bookmarkStart w:id="5" w:name="_Toc8712689"/>
-      <w:r>
-        <w:lastRenderedPageBreak/>
+      <w:bookmarkStart w:id="4" w:name="_Toc17306313"/>
+      <w:r>
         <w:t xml:space="preserve">VVC </w:t>
       </w:r>
       <w:r>
@@ -4640,7 +4823,7 @@
       <w:r>
         <w:t xml:space="preserve"> and Transaction information</w:t>
       </w:r>
-      <w:bookmarkEnd w:id="5"/>
+      <w:bookmarkEnd w:id="4"/>
     </w:p>
     <w:p>
       <w:pPr>
@@ -5451,7 +5634,7 @@
           <w:szCs w:val="18"/>
         </w:rPr>
       </w:pPr>
-      <w:bookmarkStart w:id="6" w:name="_Ref508095131"/>
+      <w:bookmarkStart w:id="5" w:name="_Ref508095131"/>
       <w:r>
         <w:t xml:space="preserve">Figure </w:t>
       </w:r>
@@ -5494,7 +5677,7 @@
       <w:r>
         <w:fldChar w:fldCharType="end"/>
       </w:r>
-      <w:bookmarkEnd w:id="6"/>
+      <w:bookmarkEnd w:id="5"/>
       <w:r>
         <w:t xml:space="preserve"> VVC Transaction info example</w:t>
       </w:r>
@@ -5532,14 +5715,2906 @@
       </w:pPr>
     </w:p>
     <w:p>
+      <w:r>
+        <w:br w:type="page"/>
+      </w:r>
+    </w:p>
+    <w:p>
       <w:pPr>
         <w:pStyle w:val="Overskrift1"/>
       </w:pPr>
-      <w:bookmarkStart w:id="7" w:name="_Toc8712690"/>
-      <w:r>
+      <w:bookmarkStart w:id="6" w:name="_Toc17306314"/>
+      <w:r>
+        <w:lastRenderedPageBreak/>
+        <w:t>Direct</w:t>
+      </w:r>
+      <w:r>
+        <w:t xml:space="preserve"> Transaction </w:t>
+      </w:r>
+      <w:r>
+        <w:t>Transfer</w:t>
+      </w:r>
+      <w:bookmarkEnd w:id="6"/>
+    </w:p>
+    <w:p>
+      <w:r>
+        <w:t xml:space="preserve">From the release of UVVM version 3.0 the testing framework can now benefit from an even more advanced transaction model, allowing </w:t>
+      </w:r>
+      <w:r>
+        <w:t xml:space="preserve">sharing of transaction information </w:t>
+      </w:r>
+      <w:r>
+        <w:t>among</w:t>
+      </w:r>
+      <w:r>
+        <w:t xml:space="preserve"> testbench sequencer, VVCs, monitors, models and scoreboards</w:t>
+      </w:r>
+      <w:r>
+        <w:t>.</w:t>
+      </w:r>
+    </w:p>
+    <w:p/>
+    <w:p>
+      <w:r>
+        <w:t>Direct transaction transfer in UVVM is a way of transferring all required information about a transaction on the DUT interface out of the VVC at a high level of abstraction. This is a powerful mechanism that allow the model, sequencer or other part of the testbench to get information about a DUT access without needing to analyse the actual interface.</w:t>
+      </w:r>
+    </w:p>
+    <w:p>
+      <w:pPr>
+        <w:pStyle w:val="Overskrift2"/>
+      </w:pPr>
+      <w:bookmarkStart w:id="7" w:name="_Ref17292099"/>
+      <w:bookmarkStart w:id="8" w:name="_Toc17306315"/>
+      <w:r>
+        <w:t>Transaction definitions</w:t>
+      </w:r>
+      <w:bookmarkEnd w:id="7"/>
+      <w:bookmarkEnd w:id="8"/>
+    </w:p>
+    <w:p>
+      <w:r>
+        <w:t>The type of transaction depends on its origin and destination, and with UVVM Direct Transaction Transfer (DTT) the following transaction terms applies:</w:t>
+      </w:r>
+    </w:p>
+    <w:p/>
+    <w:p>
+      <w:pPr>
+        <w:pStyle w:val="Listeavsnitt"/>
+        <w:numPr>
+          <w:ilvl w:val="0"/>
+          <w:numId w:val="49"/>
+        </w:numPr>
+      </w:pPr>
+      <w:r>
+        <w:t xml:space="preserve">Base transaction (BT) is the lowest level of a complete transaction as allowed from the central sequencer. E.g. </w:t>
+      </w:r>
+      <w:proofErr w:type="spellStart"/>
+      <w:r>
+        <w:t>Avalon_</w:t>
+      </w:r>
+      <w:proofErr w:type="gramStart"/>
+      <w:r>
+        <w:t>Read</w:t>
+      </w:r>
+      <w:proofErr w:type="spellEnd"/>
+      <w:r>
+        <w:t>(</w:t>
+      </w:r>
+      <w:proofErr w:type="gramEnd"/>
+      <w:r>
+        <w:t>)</w:t>
+      </w:r>
+    </w:p>
+    <w:p>
+      <w:pPr>
+        <w:pStyle w:val="Listeavsnitt"/>
+        <w:numPr>
+          <w:ilvl w:val="0"/>
+          <w:numId w:val="49"/>
+        </w:numPr>
+      </w:pPr>
+      <w:r>
+        <w:t xml:space="preserve">Sub-transaction (ST) is </w:t>
+      </w:r>
+      <w:r>
+        <w:t xml:space="preserve">the lowest level of an incomplete transaction as allowed from a BFM. E.g. </w:t>
+      </w:r>
+      <w:proofErr w:type="spellStart"/>
+      <w:r>
+        <w:t>Avalon_Read_</w:t>
+      </w:r>
+      <w:proofErr w:type="gramStart"/>
+      <w:r>
+        <w:t>Request</w:t>
+      </w:r>
+      <w:proofErr w:type="spellEnd"/>
+      <w:r>
+        <w:t>(</w:t>
+      </w:r>
+      <w:proofErr w:type="gramEnd"/>
+      <w:r>
+        <w:t>)</w:t>
+      </w:r>
+    </w:p>
+    <w:p>
+      <w:pPr>
+        <w:pStyle w:val="Listeavsnitt"/>
+        <w:numPr>
+          <w:ilvl w:val="0"/>
+          <w:numId w:val="49"/>
+        </w:numPr>
+      </w:pPr>
+      <w:r>
+        <w:t>Leaf transaction</w:t>
+      </w:r>
+      <w:r>
+        <w:t xml:space="preserve"> (LT)</w:t>
+      </w:r>
+      <w:r>
+        <w:t xml:space="preserve"> is the lowest level of complete or incomplete transaction. I.e. a sub-transaction when this is defined, otherwise a base transaction.</w:t>
+      </w:r>
+    </w:p>
+    <w:p>
+      <w:pPr>
+        <w:pStyle w:val="Listeavsnitt"/>
+        <w:numPr>
+          <w:ilvl w:val="0"/>
+          <w:numId w:val="49"/>
+        </w:numPr>
+      </w:pPr>
+      <w:r>
+        <w:t xml:space="preserve">Compound transaction (CT) is a set of transactions or others methods or statements that as a total is doing a more complex operation. E.g. </w:t>
+      </w:r>
+      <w:proofErr w:type="spellStart"/>
+      <w:r>
+        <w:t>SBI_Poll_</w:t>
+      </w:r>
+      <w:proofErr w:type="gramStart"/>
+      <w:r>
+        <w:t>Until</w:t>
+      </w:r>
+      <w:proofErr w:type="spellEnd"/>
+      <w:r>
+        <w:t>(</w:t>
+      </w:r>
+      <w:proofErr w:type="gramEnd"/>
+      <w:r>
+        <w:t>).</w:t>
+      </w:r>
+    </w:p>
+    <w:p>
+      <w:pPr>
+        <w:pStyle w:val="Overskrift2"/>
+        <w:rPr>
+          <w:kern w:val="28"/>
+          <w:sz w:val="24"/>
+        </w:rPr>
+      </w:pPr>
+      <w:bookmarkStart w:id="9" w:name="_Toc17306316"/>
+      <w:r>
+        <w:t>Transaction details</w:t>
+      </w:r>
+      <w:bookmarkEnd w:id="9"/>
+    </w:p>
+    <w:p>
+      <w:r>
+        <w:t xml:space="preserve">The transaction information medium is a global signal that hold all required information </w:t>
+      </w:r>
+      <w:r>
+        <w:t>gathered</w:t>
+      </w:r>
+      <w:r>
+        <w:t xml:space="preserve"> in a </w:t>
+      </w:r>
+      <w:r>
+        <w:t xml:space="preserve">transaction record. </w:t>
+      </w:r>
+    </w:p>
+    <w:p/>
+    <w:p>
+      <w:r>
+        <w:t>Note</w:t>
+      </w:r>
+      <w:r>
+        <w:t xml:space="preserve"> that </w:t>
+      </w:r>
+      <w:r>
+        <w:t xml:space="preserve">transaction elements may vary, depending on type of VVC, interface and testbench environment. In </w:t>
+      </w:r>
+      <w:r>
+        <w:fldChar w:fldCharType="begin"/>
+      </w:r>
+      <w:r>
+        <w:instrText xml:space="preserve"> REF _Ref17305020 \h </w:instrText>
+      </w:r>
+      <w:r>
+        <w:fldChar w:fldCharType="separate"/>
+      </w:r>
+      <w:r>
+        <w:t xml:space="preserve">Table </w:t>
+      </w:r>
+      <w:r>
+        <w:rPr>
+          <w:noProof/>
+        </w:rPr>
+        <w:t>1</w:t>
+      </w:r>
+      <w:r>
+        <w:fldChar w:fldCharType="end"/>
+      </w:r>
+      <w:r>
+        <w:t xml:space="preserve"> and </w:t>
+      </w:r>
+      <w:r>
+        <w:fldChar w:fldCharType="begin"/>
+      </w:r>
+      <w:r>
+        <w:instrText xml:space="preserve"> REF _Ref17305028 \h </w:instrText>
+      </w:r>
+      <w:r>
+        <w:fldChar w:fldCharType="separate"/>
+      </w:r>
+      <w:r>
+        <w:t xml:space="preserve">Table </w:t>
+      </w:r>
+      <w:r>
+        <w:rPr>
+          <w:noProof/>
+        </w:rPr>
+        <w:t>2</w:t>
+      </w:r>
+      <w:r>
+        <w:fldChar w:fldCharType="end"/>
+      </w:r>
+      <w:r>
+        <w:t xml:space="preserve"> the required </w:t>
+      </w:r>
+      <w:r>
+        <w:t xml:space="preserve">VVC </w:t>
+      </w:r>
+      <w:r>
+        <w:t>record elements are listed in white table rows, while grey table rows show potential record elements</w:t>
+      </w:r>
+      <w:r>
+        <w:t xml:space="preserve">, and </w:t>
+      </w:r>
+      <w:r>
+        <w:fldChar w:fldCharType="begin"/>
+      </w:r>
+      <w:r>
+        <w:instrText xml:space="preserve"> REF _Ref17306730 \h </w:instrText>
+      </w:r>
+      <w:r>
+        <w:fldChar w:fldCharType="separate"/>
+      </w:r>
+      <w:r>
+        <w:t xml:space="preserve">Table </w:t>
+      </w:r>
+      <w:r>
+        <w:rPr>
+          <w:noProof/>
+        </w:rPr>
+        <w:t>3</w:t>
+      </w:r>
+      <w:r>
+        <w:fldChar w:fldCharType="end"/>
+      </w:r>
+      <w:r>
+        <w:t xml:space="preserve"> lists Monitor record elements.</w:t>
+      </w:r>
+    </w:p>
+    <w:p/>
+    <w:p>
+      <w:r>
+        <w:t>Note that a</w:t>
+      </w:r>
+      <w:r>
+        <w:t xml:space="preserve"> VVC will </w:t>
+      </w:r>
+      <w:r>
+        <w:t>update</w:t>
+      </w:r>
+      <w:r>
+        <w:t xml:space="preserve"> its DTT details prior to transaction request, i.e. </w:t>
+      </w:r>
+      <w:r>
+        <w:t xml:space="preserve">one delta cycle before </w:t>
+      </w:r>
+      <w:r>
+        <w:t>requesting BFM activity</w:t>
+      </w:r>
+      <w:r>
+        <w:t>,</w:t>
+      </w:r>
+      <w:r>
+        <w:t xml:space="preserve"> while a monitor will set its DTT information after BFM activity </w:t>
+      </w:r>
+      <w:r>
+        <w:t xml:space="preserve">(LT) </w:t>
+      </w:r>
+      <w:r>
+        <w:t>has finished</w:t>
+      </w:r>
+      <w:r>
+        <w:t>, and that a</w:t>
+      </w:r>
+      <w:r>
+        <w:t xml:space="preserve">ll </w:t>
+      </w:r>
+      <w:r>
+        <w:t>DTT information</w:t>
+      </w:r>
+      <w:r>
+        <w:t xml:space="preserve"> is set</w:t>
+      </w:r>
+      <w:r>
+        <w:t xml:space="preserve"> back to default values</w:t>
+      </w:r>
+      <w:r>
+        <w:t xml:space="preserve"> a</w:t>
+      </w:r>
+      <w:r>
+        <w:t>ctivity has finished</w:t>
+      </w:r>
+      <w:r>
+        <w:t xml:space="preserve">. </w:t>
+      </w:r>
+      <w:r>
+        <w:t xml:space="preserve"> </w:t>
+      </w:r>
+    </w:p>
+    <w:p/>
+    <w:p>
+      <w:bookmarkStart w:id="10" w:name="_GoBack"/>
+      <w:bookmarkEnd w:id="10"/>
+    </w:p>
+    <w:p>
+      <w:pPr>
+        <w:pStyle w:val="Bildetekst"/>
+        <w:keepNext/>
+        <w:jc w:val="center"/>
+      </w:pPr>
+      <w:bookmarkStart w:id="11" w:name="_Ref17305020"/>
+      <w:r>
+        <w:t xml:space="preserve">Table </w:t>
+      </w:r>
+      <w:r>
+        <w:fldChar w:fldCharType="begin"/>
+      </w:r>
+      <w:r>
+        <w:instrText xml:space="preserve"> SEQ Table \* ARABIC </w:instrText>
+      </w:r>
+      <w:r>
+        <w:fldChar w:fldCharType="separate"/>
+      </w:r>
+      <w:r>
+        <w:rPr>
+          <w:noProof/>
+        </w:rPr>
+        <w:t>1</w:t>
+      </w:r>
+      <w:r>
+        <w:fldChar w:fldCharType="end"/>
+      </w:r>
+      <w:bookmarkEnd w:id="11"/>
+      <w:r>
+        <w:t xml:space="preserve"> - VVC Transaction record </w:t>
+      </w:r>
+      <w:proofErr w:type="spellStart"/>
+      <w:r>
+        <w:t>t_vvc_transaction</w:t>
+      </w:r>
+      <w:proofErr w:type="spellEnd"/>
+      <w:r>
+        <w:t xml:space="preserve"> – not applicable for Monitors</w:t>
+      </w:r>
+    </w:p>
+    <w:tbl>
+      <w:tblPr>
+        <w:tblW w:w="5000" w:type="pct"/>
+        <w:tblBorders>
+          <w:top w:val="single" w:sz="6" w:space="0" w:color="000000"/>
+          <w:left w:val="single" w:sz="6" w:space="0" w:color="000000"/>
+          <w:bottom w:val="single" w:sz="6" w:space="0" w:color="000000"/>
+          <w:right w:val="single" w:sz="6" w:space="0" w:color="000000"/>
+          <w:insideH w:val="single" w:sz="6" w:space="0" w:color="000000"/>
+          <w:insideV w:val="single" w:sz="6" w:space="0" w:color="000000"/>
+        </w:tblBorders>
+        <w:tblLook w:val="04A0" w:firstRow="1" w:lastRow="0" w:firstColumn="1" w:lastColumn="0" w:noHBand="0" w:noVBand="1"/>
+      </w:tblPr>
+      <w:tblGrid>
+        <w:gridCol w:w="2604"/>
+        <w:gridCol w:w="2350"/>
+        <w:gridCol w:w="10169"/>
+      </w:tblGrid>
+      <w:tr>
+        <w:tc>
+          <w:tcPr>
+            <w:tcW w:w="861" w:type="pct"/>
+            <w:shd w:val="solid" w:color="000000" w:fill="FFFFFF"/>
+          </w:tcPr>
+          <w:p>
+            <w:pPr>
+              <w:tabs>
+                <w:tab w:val="left" w:pos="4820"/>
+              </w:tabs>
+              <w:rPr>
+                <w:b/>
+                <w:bCs/>
+                <w:szCs w:val="18"/>
+              </w:rPr>
+            </w:pPr>
+            <w:r>
+              <w:rPr>
+                <w:b/>
+                <w:bCs/>
+                <w:szCs w:val="18"/>
+              </w:rPr>
+              <w:t>Record element</w:t>
+            </w:r>
+          </w:p>
+        </w:tc>
+        <w:tc>
+          <w:tcPr>
+            <w:tcW w:w="777" w:type="pct"/>
+            <w:shd w:val="solid" w:color="000000" w:fill="FFFFFF"/>
+          </w:tcPr>
+          <w:p>
+            <w:pPr>
+              <w:tabs>
+                <w:tab w:val="left" w:pos="4820"/>
+              </w:tabs>
+              <w:rPr>
+                <w:b/>
+                <w:bCs/>
+                <w:szCs w:val="18"/>
+              </w:rPr>
+            </w:pPr>
+            <w:r>
+              <w:rPr>
+                <w:b/>
+                <w:bCs/>
+                <w:szCs w:val="18"/>
+              </w:rPr>
+              <w:t>Type</w:t>
+            </w:r>
+          </w:p>
+        </w:tc>
+        <w:tc>
+          <w:tcPr>
+            <w:tcW w:w="3362" w:type="pct"/>
+            <w:shd w:val="solid" w:color="000000" w:fill="FFFFFF"/>
+          </w:tcPr>
+          <w:p>
+            <w:pPr>
+              <w:tabs>
+                <w:tab w:val="left" w:pos="4820"/>
+              </w:tabs>
+              <w:rPr>
+                <w:b/>
+                <w:bCs/>
+                <w:szCs w:val="18"/>
+              </w:rPr>
+            </w:pPr>
+            <w:r>
+              <w:rPr>
+                <w:b/>
+                <w:bCs/>
+                <w:szCs w:val="18"/>
+              </w:rPr>
+              <w:t>Description</w:t>
+            </w:r>
+          </w:p>
+        </w:tc>
+      </w:tr>
+      <w:tr>
+        <w:tc>
+          <w:tcPr>
+            <w:tcW w:w="861" w:type="pct"/>
+            <w:shd w:val="clear" w:color="auto" w:fill="auto"/>
+          </w:tcPr>
+          <w:p>
+            <w:pPr>
+              <w:tabs>
+                <w:tab w:val="left" w:pos="4820"/>
+              </w:tabs>
+              <w:spacing w:before="20" w:after="20" w:line="20" w:lineRule="atLeast"/>
+              <w:rPr>
+                <w:rFonts w:ascii="Verdana" w:hAnsi="Verdana" w:cs="Helvetica"/>
+                <w:sz w:val="14"/>
+              </w:rPr>
+            </w:pPr>
+            <w:proofErr w:type="spellStart"/>
+            <w:r>
+              <w:rPr>
+                <w:rFonts w:ascii="Verdana" w:hAnsi="Verdana" w:cs="Helvetica"/>
+                <w:sz w:val="14"/>
+              </w:rPr>
+              <w:t>b</w:t>
+            </w:r>
+            <w:r>
+              <w:rPr>
+                <w:rFonts w:ascii="Verdana" w:hAnsi="Verdana" w:cs="Helvetica"/>
+                <w:sz w:val="14"/>
+              </w:rPr>
+              <w:t>t</w:t>
+            </w:r>
+            <w:proofErr w:type="spellEnd"/>
+          </w:p>
+        </w:tc>
+        <w:tc>
+          <w:tcPr>
+            <w:tcW w:w="777" w:type="pct"/>
+          </w:tcPr>
+          <w:p>
+            <w:pPr>
+              <w:tabs>
+                <w:tab w:val="left" w:pos="4820"/>
+              </w:tabs>
+              <w:spacing w:before="20" w:after="20" w:line="20" w:lineRule="atLeast"/>
+              <w:rPr>
+                <w:rFonts w:ascii="Verdana" w:hAnsi="Verdana"/>
+                <w:sz w:val="14"/>
+              </w:rPr>
+            </w:pPr>
+            <w:proofErr w:type="spellStart"/>
+            <w:r>
+              <w:rPr>
+                <w:rFonts w:ascii="Verdana" w:hAnsi="Verdana"/>
+                <w:sz w:val="14"/>
+              </w:rPr>
+              <w:t>t_transaction</w:t>
+            </w:r>
+            <w:proofErr w:type="spellEnd"/>
+          </w:p>
+        </w:tc>
+        <w:tc>
+          <w:tcPr>
+            <w:tcW w:w="3362" w:type="pct"/>
+            <w:shd w:val="clear" w:color="auto" w:fill="auto"/>
+          </w:tcPr>
+          <w:p>
+            <w:pPr>
+              <w:tabs>
+                <w:tab w:val="left" w:pos="4820"/>
+              </w:tabs>
+              <w:spacing w:before="20" w:after="20" w:line="20" w:lineRule="atLeast"/>
+              <w:rPr>
+                <w:rFonts w:ascii="Verdana" w:hAnsi="Verdana"/>
+                <w:sz w:val="14"/>
+              </w:rPr>
+            </w:pPr>
+            <w:r>
+              <w:rPr>
+                <w:rFonts w:ascii="Verdana" w:hAnsi="Verdana"/>
+                <w:sz w:val="14"/>
+              </w:rPr>
+              <w:t xml:space="preserve">Base transaction, as described in </w:t>
+            </w:r>
+            <w:r>
+              <w:rPr>
+                <w:rFonts w:ascii="Verdana" w:hAnsi="Verdana"/>
+                <w:sz w:val="14"/>
+              </w:rPr>
+              <w:fldChar w:fldCharType="begin"/>
+            </w:r>
+            <w:r>
+              <w:rPr>
+                <w:rFonts w:ascii="Verdana" w:hAnsi="Verdana"/>
+                <w:sz w:val="14"/>
+              </w:rPr>
+              <w:instrText xml:space="preserve"> REF _Ref17292099 \r \h </w:instrText>
+            </w:r>
+            <w:r>
+              <w:rPr>
+                <w:rFonts w:ascii="Verdana" w:hAnsi="Verdana"/>
+                <w:sz w:val="14"/>
+              </w:rPr>
+            </w:r>
+            <w:r>
+              <w:rPr>
+                <w:rFonts w:ascii="Verdana" w:hAnsi="Verdana"/>
+                <w:sz w:val="14"/>
+              </w:rPr>
+              <w:fldChar w:fldCharType="separate"/>
+            </w:r>
+            <w:r>
+              <w:rPr>
+                <w:rFonts w:ascii="Verdana" w:hAnsi="Verdana"/>
+                <w:sz w:val="14"/>
+              </w:rPr>
+              <w:t>5.1</w:t>
+            </w:r>
+            <w:r>
+              <w:rPr>
+                <w:rFonts w:ascii="Verdana" w:hAnsi="Verdana"/>
+                <w:sz w:val="14"/>
+              </w:rPr>
+              <w:fldChar w:fldCharType="end"/>
+            </w:r>
+          </w:p>
+        </w:tc>
+      </w:tr>
+      <w:tr>
+        <w:tc>
+          <w:tcPr>
+            <w:tcW w:w="861" w:type="pct"/>
+            <w:shd w:val="clear" w:color="auto" w:fill="D0CECE" w:themeFill="background2" w:themeFillShade="E6"/>
+          </w:tcPr>
+          <w:p>
+            <w:pPr>
+              <w:tabs>
+                <w:tab w:val="center" w:pos="1194"/>
+              </w:tabs>
+              <w:spacing w:before="20" w:after="20" w:line="20" w:lineRule="atLeast"/>
+              <w:rPr>
+                <w:rFonts w:ascii="Verdana" w:hAnsi="Verdana" w:cs="Helvetica"/>
+                <w:sz w:val="14"/>
+              </w:rPr>
+            </w:pPr>
+            <w:proofErr w:type="spellStart"/>
+            <w:r>
+              <w:rPr>
+                <w:rFonts w:ascii="Verdana" w:hAnsi="Verdana" w:cs="Helvetica"/>
+                <w:sz w:val="14"/>
+              </w:rPr>
+              <w:t>ct</w:t>
+            </w:r>
+            <w:proofErr w:type="spellEnd"/>
+            <w:r>
+              <w:rPr>
+                <w:rFonts w:ascii="Verdana" w:hAnsi="Verdana" w:cs="Helvetica"/>
+                <w:sz w:val="14"/>
+              </w:rPr>
+              <w:tab/>
+            </w:r>
+          </w:p>
+        </w:tc>
+        <w:tc>
+          <w:tcPr>
+            <w:tcW w:w="777" w:type="pct"/>
+            <w:shd w:val="clear" w:color="auto" w:fill="D0CECE" w:themeFill="background2" w:themeFillShade="E6"/>
+          </w:tcPr>
+          <w:p>
+            <w:pPr>
+              <w:tabs>
+                <w:tab w:val="left" w:pos="4820"/>
+              </w:tabs>
+              <w:spacing w:before="20" w:after="20" w:line="20" w:lineRule="atLeast"/>
+              <w:rPr>
+                <w:rFonts w:ascii="Verdana" w:hAnsi="Verdana" w:cs="Courier New"/>
+                <w:sz w:val="14"/>
+              </w:rPr>
+            </w:pPr>
+            <w:proofErr w:type="spellStart"/>
+            <w:r>
+              <w:rPr>
+                <w:rFonts w:ascii="Verdana" w:hAnsi="Verdana" w:cs="Courier New"/>
+                <w:sz w:val="14"/>
+              </w:rPr>
+              <w:t>t_transaction</w:t>
+            </w:r>
+            <w:proofErr w:type="spellEnd"/>
+          </w:p>
+        </w:tc>
+        <w:tc>
+          <w:tcPr>
+            <w:tcW w:w="3362" w:type="pct"/>
+            <w:shd w:val="clear" w:color="auto" w:fill="D0CECE" w:themeFill="background2" w:themeFillShade="E6"/>
+          </w:tcPr>
+          <w:p>
+            <w:pPr>
+              <w:tabs>
+                <w:tab w:val="left" w:pos="4820"/>
+              </w:tabs>
+              <w:spacing w:before="20" w:after="20" w:line="20" w:lineRule="atLeast"/>
+              <w:rPr>
+                <w:rFonts w:ascii="Verdana" w:hAnsi="Verdana" w:cs="Courier New"/>
+                <w:sz w:val="14"/>
+              </w:rPr>
+            </w:pPr>
+            <w:r>
+              <w:rPr>
+                <w:rFonts w:ascii="Verdana" w:hAnsi="Verdana" w:cs="Courier New"/>
+                <w:sz w:val="14"/>
+              </w:rPr>
+              <w:t xml:space="preserve">Compound transaction, as described in </w:t>
+            </w:r>
+            <w:r>
+              <w:rPr>
+                <w:rFonts w:ascii="Verdana" w:hAnsi="Verdana" w:cs="Courier New"/>
+                <w:sz w:val="14"/>
+              </w:rPr>
+              <w:fldChar w:fldCharType="begin"/>
+            </w:r>
+            <w:r>
+              <w:rPr>
+                <w:rFonts w:ascii="Verdana" w:hAnsi="Verdana" w:cs="Courier New"/>
+                <w:sz w:val="14"/>
+              </w:rPr>
+              <w:instrText xml:space="preserve"> REF _Ref17292099 \r \h </w:instrText>
+            </w:r>
+            <w:r>
+              <w:rPr>
+                <w:rFonts w:ascii="Verdana" w:hAnsi="Verdana" w:cs="Courier New"/>
+                <w:sz w:val="14"/>
+              </w:rPr>
+              <w:instrText xml:space="preserve"> \* MERGEFORMAT </w:instrText>
+            </w:r>
+            <w:r>
+              <w:rPr>
+                <w:rFonts w:ascii="Verdana" w:hAnsi="Verdana" w:cs="Courier New"/>
+                <w:sz w:val="14"/>
+              </w:rPr>
+            </w:r>
+            <w:r>
+              <w:rPr>
+                <w:rFonts w:ascii="Verdana" w:hAnsi="Verdana" w:cs="Courier New"/>
+                <w:sz w:val="14"/>
+              </w:rPr>
+              <w:fldChar w:fldCharType="separate"/>
+            </w:r>
+            <w:r>
+              <w:rPr>
+                <w:rFonts w:ascii="Verdana" w:hAnsi="Verdana" w:cs="Courier New"/>
+                <w:sz w:val="14"/>
+              </w:rPr>
+              <w:t>5.1</w:t>
+            </w:r>
+            <w:r>
+              <w:rPr>
+                <w:rFonts w:ascii="Verdana" w:hAnsi="Verdana" w:cs="Courier New"/>
+                <w:sz w:val="14"/>
+              </w:rPr>
+              <w:fldChar w:fldCharType="end"/>
+            </w:r>
+          </w:p>
+        </w:tc>
+      </w:tr>
+    </w:tbl>
+    <w:p>
+      <w:pPr>
+        <w:pStyle w:val="Bildetekst"/>
+        <w:keepNext/>
+        <w:jc w:val="center"/>
+      </w:pPr>
+      <w:bookmarkStart w:id="12" w:name="_Ref17305028"/>
+    </w:p>
+    <w:p>
+      <w:pPr>
+        <w:rPr>
+          <w:i/>
+        </w:rPr>
+      </w:pPr>
+      <w:r>
+        <w:br w:type="page"/>
+      </w:r>
+    </w:p>
+    <w:p>
+      <w:pPr>
+        <w:pStyle w:val="Bildetekst"/>
+        <w:keepNext/>
+        <w:jc w:val="center"/>
+      </w:pPr>
+      <w:r>
+        <w:lastRenderedPageBreak/>
+        <w:t xml:space="preserve">Table </w:t>
+      </w:r>
+      <w:r>
+        <w:fldChar w:fldCharType="begin"/>
+      </w:r>
+      <w:r>
+        <w:instrText xml:space="preserve"> SEQ Table \* ARABIC </w:instrText>
+      </w:r>
+      <w:r>
+        <w:fldChar w:fldCharType="separate"/>
+      </w:r>
+      <w:r>
+        <w:rPr>
+          <w:noProof/>
+        </w:rPr>
+        <w:t>2</w:t>
+      </w:r>
+      <w:r>
+        <w:fldChar w:fldCharType="end"/>
+      </w:r>
+      <w:bookmarkEnd w:id="12"/>
+      <w:r>
+        <w:t xml:space="preserve"> </w:t>
+      </w:r>
+      <w:r>
+        <w:t>–</w:t>
+      </w:r>
+      <w:r>
+        <w:t xml:space="preserve"> </w:t>
+      </w:r>
+      <w:r>
+        <w:t>VVC t</w:t>
+      </w:r>
+      <w:r>
+        <w:t xml:space="preserve">ransaction record </w:t>
+      </w:r>
+      <w:proofErr w:type="spellStart"/>
+      <w:r>
+        <w:t>t_transaction</w:t>
+      </w:r>
+      <w:proofErr w:type="spellEnd"/>
+    </w:p>
+    <w:tbl>
+      <w:tblPr>
+        <w:tblW w:w="5000" w:type="pct"/>
+        <w:tblBorders>
+          <w:top w:val="single" w:sz="6" w:space="0" w:color="000000"/>
+          <w:left w:val="single" w:sz="6" w:space="0" w:color="000000"/>
+          <w:bottom w:val="single" w:sz="6" w:space="0" w:color="000000"/>
+          <w:right w:val="single" w:sz="6" w:space="0" w:color="000000"/>
+          <w:insideH w:val="single" w:sz="6" w:space="0" w:color="000000"/>
+          <w:insideV w:val="single" w:sz="6" w:space="0" w:color="000000"/>
+        </w:tblBorders>
+        <w:tblLook w:val="04A0" w:firstRow="1" w:lastRow="0" w:firstColumn="1" w:lastColumn="0" w:noHBand="0" w:noVBand="1"/>
+      </w:tblPr>
+      <w:tblGrid>
+        <w:gridCol w:w="1630"/>
+        <w:gridCol w:w="1742"/>
+        <w:gridCol w:w="2574"/>
+        <w:gridCol w:w="9177"/>
+      </w:tblGrid>
+      <w:tr>
+        <w:tc>
+          <w:tcPr>
+            <w:tcW w:w="539" w:type="pct"/>
+            <w:shd w:val="solid" w:color="000000" w:fill="FFFFFF"/>
+          </w:tcPr>
+          <w:p>
+            <w:pPr>
+              <w:tabs>
+                <w:tab w:val="left" w:pos="4820"/>
+              </w:tabs>
+              <w:rPr>
+                <w:b/>
+                <w:bCs/>
+                <w:szCs w:val="18"/>
+              </w:rPr>
+            </w:pPr>
+            <w:r>
+              <w:rPr>
+                <w:b/>
+                <w:bCs/>
+                <w:szCs w:val="18"/>
+              </w:rPr>
+              <w:t>Record element</w:t>
+            </w:r>
+          </w:p>
+        </w:tc>
+        <w:tc>
+          <w:tcPr>
+            <w:tcW w:w="576" w:type="pct"/>
+            <w:shd w:val="solid" w:color="000000" w:fill="FFFFFF"/>
+          </w:tcPr>
+          <w:p>
+            <w:pPr>
+              <w:tabs>
+                <w:tab w:val="left" w:pos="4820"/>
+              </w:tabs>
+              <w:rPr>
+                <w:b/>
+                <w:bCs/>
+                <w:szCs w:val="18"/>
+              </w:rPr>
+            </w:pPr>
+            <w:r>
+              <w:rPr>
+                <w:b/>
+                <w:bCs/>
+                <w:szCs w:val="18"/>
+              </w:rPr>
+              <w:t>Type</w:t>
+            </w:r>
+          </w:p>
+        </w:tc>
+        <w:tc>
+          <w:tcPr>
+            <w:tcW w:w="851" w:type="pct"/>
+            <w:shd w:val="solid" w:color="000000" w:fill="FFFFFF"/>
+          </w:tcPr>
+          <w:p>
+            <w:pPr>
+              <w:tabs>
+                <w:tab w:val="left" w:pos="4820"/>
+              </w:tabs>
+              <w:rPr>
+                <w:b/>
+                <w:bCs/>
+                <w:szCs w:val="18"/>
+              </w:rPr>
+            </w:pPr>
+            <w:r>
+              <w:rPr>
+                <w:b/>
+                <w:bCs/>
+                <w:szCs w:val="18"/>
+              </w:rPr>
+              <w:t>Default</w:t>
+            </w:r>
+          </w:p>
+        </w:tc>
+        <w:tc>
+          <w:tcPr>
+            <w:tcW w:w="3034" w:type="pct"/>
+            <w:shd w:val="solid" w:color="000000" w:fill="FFFFFF"/>
+          </w:tcPr>
+          <w:p>
+            <w:pPr>
+              <w:tabs>
+                <w:tab w:val="left" w:pos="4820"/>
+              </w:tabs>
+              <w:rPr>
+                <w:b/>
+                <w:bCs/>
+                <w:szCs w:val="18"/>
+              </w:rPr>
+            </w:pPr>
+            <w:r>
+              <w:rPr>
+                <w:b/>
+                <w:bCs/>
+                <w:szCs w:val="18"/>
+              </w:rPr>
+              <w:t>Description</w:t>
+            </w:r>
+          </w:p>
+        </w:tc>
+      </w:tr>
+      <w:tr>
+        <w:tc>
+          <w:tcPr>
+            <w:tcW w:w="539" w:type="pct"/>
+            <w:shd w:val="clear" w:color="auto" w:fill="auto"/>
+          </w:tcPr>
+          <w:p>
+            <w:pPr>
+              <w:tabs>
+                <w:tab w:val="left" w:pos="4820"/>
+              </w:tabs>
+              <w:spacing w:before="20" w:after="20" w:line="20" w:lineRule="atLeast"/>
+              <w:rPr>
+                <w:rFonts w:ascii="Verdana" w:hAnsi="Verdana" w:cs="Helvetica"/>
+                <w:sz w:val="14"/>
+              </w:rPr>
+            </w:pPr>
+            <w:r>
+              <w:rPr>
+                <w:rFonts w:ascii="Verdana" w:hAnsi="Verdana" w:cs="Helvetica"/>
+                <w:sz w:val="14"/>
+              </w:rPr>
+              <w:t>Operation</w:t>
+            </w:r>
+          </w:p>
+        </w:tc>
+        <w:tc>
+          <w:tcPr>
+            <w:tcW w:w="576" w:type="pct"/>
+          </w:tcPr>
+          <w:p>
+            <w:pPr>
+              <w:tabs>
+                <w:tab w:val="left" w:pos="4820"/>
+              </w:tabs>
+              <w:spacing w:before="20" w:after="20" w:line="20" w:lineRule="atLeast"/>
+              <w:rPr>
+                <w:rFonts w:ascii="Verdana" w:hAnsi="Verdana"/>
+                <w:sz w:val="14"/>
+              </w:rPr>
+            </w:pPr>
+            <w:proofErr w:type="spellStart"/>
+            <w:r>
+              <w:rPr>
+                <w:rFonts w:ascii="Verdana" w:hAnsi="Verdana"/>
+                <w:sz w:val="14"/>
+              </w:rPr>
+              <w:t>t_operation</w:t>
+            </w:r>
+            <w:proofErr w:type="spellEnd"/>
+          </w:p>
+        </w:tc>
+        <w:tc>
+          <w:tcPr>
+            <w:tcW w:w="851" w:type="pct"/>
+          </w:tcPr>
+          <w:p>
+            <w:pPr>
+              <w:tabs>
+                <w:tab w:val="left" w:pos="4820"/>
+              </w:tabs>
+              <w:spacing w:before="20" w:after="20" w:line="20" w:lineRule="atLeast"/>
+              <w:rPr>
+                <w:rFonts w:ascii="Verdana" w:hAnsi="Verdana"/>
+                <w:sz w:val="14"/>
+              </w:rPr>
+            </w:pPr>
+            <w:r>
+              <w:rPr>
+                <w:rFonts w:ascii="Verdana" w:hAnsi="Verdana"/>
+                <w:sz w:val="14"/>
+              </w:rPr>
+              <w:t>NO_OPERATION</w:t>
+            </w:r>
+          </w:p>
+        </w:tc>
+        <w:tc>
+          <w:tcPr>
+            <w:tcW w:w="3034" w:type="pct"/>
+            <w:shd w:val="clear" w:color="auto" w:fill="auto"/>
+          </w:tcPr>
+          <w:p>
+            <w:pPr>
+              <w:tabs>
+                <w:tab w:val="left" w:pos="4820"/>
+              </w:tabs>
+              <w:spacing w:before="20" w:after="20" w:line="20" w:lineRule="atLeast"/>
+              <w:rPr>
+                <w:rFonts w:ascii="Verdana" w:hAnsi="Verdana"/>
+                <w:sz w:val="14"/>
+              </w:rPr>
+            </w:pPr>
+            <w:r>
+              <w:rPr>
+                <w:rFonts w:ascii="Verdana" w:hAnsi="Verdana"/>
+                <w:sz w:val="14"/>
+              </w:rPr>
+              <w:t xml:space="preserve">Current state of operation on DUT. E.g. NO_OPERATION, WRITE, READ, POLL_UNTIL. </w:t>
+            </w:r>
+          </w:p>
+          <w:p>
+            <w:pPr>
+              <w:tabs>
+                <w:tab w:val="left" w:pos="4820"/>
+              </w:tabs>
+              <w:spacing w:before="20" w:after="20" w:line="20" w:lineRule="atLeast"/>
+              <w:rPr>
+                <w:rFonts w:ascii="Verdana" w:hAnsi="Verdana"/>
+                <w:sz w:val="14"/>
+              </w:rPr>
+            </w:pPr>
+            <w:r>
+              <w:rPr>
+                <w:rFonts w:ascii="Verdana" w:hAnsi="Verdana"/>
+                <w:sz w:val="14"/>
+              </w:rPr>
+              <w:t>All operations will be separated with a NO_OPERATION for at least 1 delta cycle, e.g. NO_OPERATION – WRITE – NO_OPERATION – READ – NO_OPERATION.</w:t>
+            </w:r>
+          </w:p>
+        </w:tc>
+      </w:tr>
+      <w:tr>
+        <w:tc>
+          <w:tcPr>
+            <w:tcW w:w="539" w:type="pct"/>
+            <w:shd w:val="clear" w:color="auto" w:fill="D0CECE" w:themeFill="background2" w:themeFillShade="E6"/>
+          </w:tcPr>
+          <w:p>
+            <w:pPr>
+              <w:tabs>
+                <w:tab w:val="left" w:pos="4820"/>
+              </w:tabs>
+              <w:spacing w:before="20" w:after="20" w:line="20" w:lineRule="atLeast"/>
+              <w:rPr>
+                <w:rFonts w:ascii="Verdana" w:hAnsi="Verdana" w:cs="Helvetica"/>
+                <w:sz w:val="14"/>
+              </w:rPr>
+            </w:pPr>
+            <w:r>
+              <w:rPr>
+                <w:rFonts w:ascii="Verdana" w:hAnsi="Verdana" w:cs="Helvetica"/>
+                <w:sz w:val="14"/>
+              </w:rPr>
+              <w:t>Address</w:t>
+            </w:r>
+          </w:p>
+        </w:tc>
+        <w:tc>
+          <w:tcPr>
+            <w:tcW w:w="576" w:type="pct"/>
+            <w:shd w:val="clear" w:color="auto" w:fill="D0CECE" w:themeFill="background2" w:themeFillShade="E6"/>
+          </w:tcPr>
+          <w:p>
+            <w:pPr>
+              <w:tabs>
+                <w:tab w:val="left" w:pos="4820"/>
+              </w:tabs>
+              <w:spacing w:before="20" w:after="20" w:line="20" w:lineRule="atLeast"/>
+              <w:rPr>
+                <w:rFonts w:ascii="Verdana" w:hAnsi="Verdana" w:cs="Courier New"/>
+                <w:sz w:val="14"/>
+              </w:rPr>
+            </w:pPr>
+            <w:r>
+              <w:rPr>
+                <w:rFonts w:ascii="Verdana" w:hAnsi="Verdana" w:cs="Courier New"/>
+                <w:sz w:val="14"/>
+              </w:rPr>
+              <w:t>unsigned</w:t>
+            </w:r>
+          </w:p>
+        </w:tc>
+        <w:tc>
+          <w:tcPr>
+            <w:tcW w:w="851" w:type="pct"/>
+            <w:shd w:val="clear" w:color="auto" w:fill="D0CECE" w:themeFill="background2" w:themeFillShade="E6"/>
+          </w:tcPr>
+          <w:p>
+            <w:pPr>
+              <w:tabs>
+                <w:tab w:val="left" w:pos="4820"/>
+              </w:tabs>
+              <w:spacing w:before="20" w:after="20" w:line="20" w:lineRule="atLeast"/>
+              <w:rPr>
+                <w:rFonts w:ascii="Verdana" w:hAnsi="Verdana" w:cs="Courier New"/>
+                <w:sz w:val="14"/>
+              </w:rPr>
+            </w:pPr>
+            <w:r>
+              <w:rPr>
+                <w:rFonts w:ascii="Verdana" w:hAnsi="Verdana" w:cs="Courier New"/>
+                <w:sz w:val="14"/>
+              </w:rPr>
+              <w:t>0x0</w:t>
+            </w:r>
+          </w:p>
+        </w:tc>
+        <w:tc>
+          <w:tcPr>
+            <w:tcW w:w="3034" w:type="pct"/>
+            <w:shd w:val="clear" w:color="auto" w:fill="D0CECE" w:themeFill="background2" w:themeFillShade="E6"/>
+          </w:tcPr>
+          <w:p>
+            <w:pPr>
+              <w:tabs>
+                <w:tab w:val="left" w:pos="4820"/>
+              </w:tabs>
+              <w:spacing w:before="20" w:after="20" w:line="20" w:lineRule="atLeast"/>
+              <w:rPr>
+                <w:rFonts w:ascii="Verdana" w:hAnsi="Verdana" w:cs="Courier New"/>
+                <w:sz w:val="14"/>
+              </w:rPr>
+            </w:pPr>
+            <w:r>
+              <w:rPr>
+                <w:rFonts w:ascii="Verdana" w:hAnsi="Verdana" w:cs="Courier New"/>
+                <w:sz w:val="14"/>
+              </w:rPr>
+              <w:t>Requested DUT address to read / write</w:t>
+            </w:r>
+          </w:p>
+        </w:tc>
+      </w:tr>
+      <w:tr>
+        <w:tc>
+          <w:tcPr>
+            <w:tcW w:w="539" w:type="pct"/>
+            <w:shd w:val="clear" w:color="auto" w:fill="D0CECE" w:themeFill="background2" w:themeFillShade="E6"/>
+          </w:tcPr>
+          <w:p>
+            <w:pPr>
+              <w:tabs>
+                <w:tab w:val="left" w:pos="4820"/>
+              </w:tabs>
+              <w:spacing w:before="20" w:after="20" w:line="20" w:lineRule="atLeast"/>
+              <w:rPr>
+                <w:rFonts w:ascii="Verdana" w:hAnsi="Verdana" w:cs="Helvetica"/>
+                <w:sz w:val="14"/>
+              </w:rPr>
+            </w:pPr>
+            <w:r>
+              <w:rPr>
+                <w:rFonts w:ascii="Verdana" w:hAnsi="Verdana" w:cs="Helvetica"/>
+                <w:sz w:val="14"/>
+              </w:rPr>
+              <w:t>Data</w:t>
+            </w:r>
+          </w:p>
+        </w:tc>
+        <w:tc>
+          <w:tcPr>
+            <w:tcW w:w="576" w:type="pct"/>
+            <w:shd w:val="clear" w:color="auto" w:fill="D0CECE" w:themeFill="background2" w:themeFillShade="E6"/>
+          </w:tcPr>
+          <w:p>
+            <w:pPr>
+              <w:tabs>
+                <w:tab w:val="left" w:pos="4820"/>
+              </w:tabs>
+              <w:spacing w:before="20" w:after="20" w:line="20" w:lineRule="atLeast"/>
+              <w:rPr>
+                <w:rFonts w:ascii="Verdana" w:hAnsi="Verdana" w:cs="Courier New"/>
+                <w:sz w:val="14"/>
+              </w:rPr>
+            </w:pPr>
+            <w:proofErr w:type="spellStart"/>
+            <w:r>
+              <w:rPr>
+                <w:rFonts w:ascii="Verdana" w:hAnsi="Verdana" w:cs="Courier New"/>
+                <w:sz w:val="14"/>
+              </w:rPr>
+              <w:t>std_logic_vector</w:t>
+            </w:r>
+            <w:proofErr w:type="spellEnd"/>
+          </w:p>
+        </w:tc>
+        <w:tc>
+          <w:tcPr>
+            <w:tcW w:w="851" w:type="pct"/>
+            <w:shd w:val="clear" w:color="auto" w:fill="D0CECE" w:themeFill="background2" w:themeFillShade="E6"/>
+          </w:tcPr>
+          <w:p>
+            <w:pPr>
+              <w:tabs>
+                <w:tab w:val="left" w:pos="4820"/>
+              </w:tabs>
+              <w:spacing w:before="20" w:after="20" w:line="20" w:lineRule="atLeast"/>
+              <w:rPr>
+                <w:rFonts w:ascii="Verdana" w:hAnsi="Verdana" w:cs="Courier New"/>
+                <w:sz w:val="14"/>
+              </w:rPr>
+            </w:pPr>
+            <w:r>
+              <w:rPr>
+                <w:rFonts w:ascii="Verdana" w:hAnsi="Verdana" w:cs="Courier New"/>
+                <w:sz w:val="14"/>
+              </w:rPr>
+              <w:t>0x0</w:t>
+            </w:r>
+          </w:p>
+        </w:tc>
+        <w:tc>
+          <w:tcPr>
+            <w:tcW w:w="3034" w:type="pct"/>
+            <w:shd w:val="clear" w:color="auto" w:fill="D0CECE" w:themeFill="background2" w:themeFillShade="E6"/>
+          </w:tcPr>
+          <w:p>
+            <w:pPr>
+              <w:tabs>
+                <w:tab w:val="left" w:pos="4820"/>
+              </w:tabs>
+              <w:spacing w:before="20" w:after="20" w:line="20" w:lineRule="atLeast"/>
+              <w:rPr>
+                <w:rFonts w:ascii="Verdana" w:hAnsi="Verdana" w:cs="Courier New"/>
+                <w:sz w:val="14"/>
+              </w:rPr>
+            </w:pPr>
+            <w:r>
+              <w:rPr>
+                <w:rFonts w:ascii="Verdana" w:hAnsi="Verdana" w:cs="Courier New"/>
+                <w:sz w:val="14"/>
+              </w:rPr>
+              <w:t>Requested DUT data to write / expect</w:t>
+            </w:r>
+          </w:p>
+        </w:tc>
+      </w:tr>
+      <w:tr>
+        <w:tc>
+          <w:tcPr>
+            <w:tcW w:w="539" w:type="pct"/>
+            <w:shd w:val="clear" w:color="auto" w:fill="auto"/>
+          </w:tcPr>
+          <w:p>
+            <w:pPr>
+              <w:tabs>
+                <w:tab w:val="left" w:pos="4820"/>
+              </w:tabs>
+              <w:spacing w:before="20" w:after="20" w:line="20" w:lineRule="atLeast"/>
+              <w:rPr>
+                <w:rFonts w:ascii="Verdana" w:hAnsi="Verdana" w:cs="Helvetica"/>
+                <w:sz w:val="14"/>
+              </w:rPr>
+            </w:pPr>
+            <w:proofErr w:type="spellStart"/>
+            <w:r>
+              <w:rPr>
+                <w:rFonts w:ascii="Verdana" w:hAnsi="Verdana" w:cs="Helvetica"/>
+                <w:sz w:val="14"/>
+              </w:rPr>
+              <w:t>Transaction_validity</w:t>
+            </w:r>
+            <w:proofErr w:type="spellEnd"/>
+          </w:p>
+        </w:tc>
+        <w:tc>
+          <w:tcPr>
+            <w:tcW w:w="576" w:type="pct"/>
+          </w:tcPr>
+          <w:p>
+            <w:pPr>
+              <w:tabs>
+                <w:tab w:val="left" w:pos="4820"/>
+              </w:tabs>
+              <w:spacing w:before="20" w:after="20" w:line="20" w:lineRule="atLeast"/>
+              <w:rPr>
+                <w:rFonts w:ascii="Verdana" w:hAnsi="Verdana" w:cs="Courier New"/>
+                <w:sz w:val="14"/>
+                <w:lang w:val="en-US"/>
+              </w:rPr>
+            </w:pPr>
+            <w:proofErr w:type="spellStart"/>
+            <w:r>
+              <w:rPr>
+                <w:rFonts w:ascii="Verdana" w:hAnsi="Verdana" w:cs="Courier New"/>
+                <w:sz w:val="14"/>
+                <w:lang w:val="en-US"/>
+              </w:rPr>
+              <w:t>t</w:t>
+            </w:r>
+            <w:r>
+              <w:rPr>
+                <w:rFonts w:ascii="Verdana" w:hAnsi="Verdana" w:cs="Courier New"/>
+                <w:sz w:val="14"/>
+                <w:lang w:val="en-US"/>
+              </w:rPr>
+              <w:t>_transaction_validity</w:t>
+            </w:r>
+            <w:proofErr w:type="spellEnd"/>
+          </w:p>
+        </w:tc>
+        <w:tc>
+          <w:tcPr>
+            <w:tcW w:w="851" w:type="pct"/>
+          </w:tcPr>
+          <w:p>
+            <w:pPr>
+              <w:tabs>
+                <w:tab w:val="left" w:pos="4820"/>
+              </w:tabs>
+              <w:spacing w:before="20" w:after="20" w:line="20" w:lineRule="atLeast"/>
+              <w:rPr>
+                <w:rFonts w:ascii="Verdana" w:hAnsi="Verdana" w:cs="Courier New"/>
+                <w:sz w:val="14"/>
+                <w:lang w:val="en-US"/>
+              </w:rPr>
+            </w:pPr>
+            <w:r>
+              <w:rPr>
+                <w:rFonts w:ascii="Verdana" w:hAnsi="Verdana" w:cs="Courier New"/>
+                <w:sz w:val="14"/>
+                <w:lang w:val="en-US"/>
+              </w:rPr>
+              <w:t>VALID</w:t>
+            </w:r>
+          </w:p>
+        </w:tc>
+        <w:tc>
+          <w:tcPr>
+            <w:tcW w:w="3034" w:type="pct"/>
+            <w:shd w:val="clear" w:color="auto" w:fill="auto"/>
+          </w:tcPr>
+          <w:p>
+            <w:pPr>
+              <w:tabs>
+                <w:tab w:val="left" w:pos="4820"/>
+              </w:tabs>
+              <w:spacing w:before="20" w:after="20" w:line="20" w:lineRule="atLeast"/>
+              <w:rPr>
+                <w:rFonts w:ascii="Verdana" w:hAnsi="Verdana" w:cs="Courier New"/>
+                <w:sz w:val="14"/>
+                <w:szCs w:val="14"/>
+                <w:lang w:val="en-US"/>
+              </w:rPr>
+            </w:pPr>
+            <w:r>
+              <w:rPr>
+                <w:rFonts w:ascii="Verdana" w:hAnsi="Verdana" w:cs="Courier New"/>
+                <w:sz w:val="14"/>
+                <w:lang w:val="en-US"/>
+              </w:rPr>
+              <w:t xml:space="preserve">The transaction intention as seen from the VVC. </w:t>
+            </w:r>
+            <w:r>
+              <w:rPr>
+                <w:rFonts w:ascii="Verdana" w:hAnsi="Verdana" w:cs="Courier New"/>
+                <w:b/>
+                <w:bCs/>
+                <w:szCs w:val="18"/>
+                <w:vertAlign w:val="superscript"/>
+                <w:lang w:val="en-US"/>
+              </w:rPr>
+              <w:t>1</w:t>
+            </w:r>
+            <w:r>
+              <w:rPr>
+                <w:rFonts w:ascii="Verdana" w:hAnsi="Verdana" w:cs="Courier New"/>
+                <w:sz w:val="14"/>
+                <w:szCs w:val="14"/>
+                <w:lang w:val="en-US"/>
+              </w:rPr>
+              <w:t xml:space="preserve"> </w:t>
+            </w:r>
+            <w:r>
+              <w:rPr>
+                <w:rFonts w:ascii="Verdana" w:hAnsi="Verdana" w:cs="Courier New"/>
+                <w:sz w:val="14"/>
+                <w:szCs w:val="14"/>
+                <w:lang w:val="en-US"/>
+              </w:rPr>
+              <w:br/>
+              <w:t>Supported validity types are VALID, INVALID, INTENDED_VALID, INTENDED_INVALID</w:t>
+            </w:r>
+          </w:p>
+        </w:tc>
+      </w:tr>
+      <w:tr>
+        <w:tc>
+          <w:tcPr>
+            <w:tcW w:w="539" w:type="pct"/>
+            <w:shd w:val="clear" w:color="auto" w:fill="auto"/>
+          </w:tcPr>
+          <w:p>
+            <w:pPr>
+              <w:tabs>
+                <w:tab w:val="left" w:pos="4820"/>
+              </w:tabs>
+              <w:spacing w:before="20" w:after="20" w:line="20" w:lineRule="atLeast"/>
+              <w:rPr>
+                <w:rFonts w:ascii="Verdana" w:hAnsi="Verdana" w:cs="Helvetica"/>
+                <w:sz w:val="14"/>
+              </w:rPr>
+            </w:pPr>
+            <w:r>
+              <w:rPr>
+                <w:rFonts w:ascii="Verdana" w:hAnsi="Verdana" w:cs="Helvetica"/>
+                <w:sz w:val="14"/>
+              </w:rPr>
+              <w:t xml:space="preserve">Meta </w:t>
+            </w:r>
+          </w:p>
+        </w:tc>
+        <w:tc>
+          <w:tcPr>
+            <w:tcW w:w="576" w:type="pct"/>
+          </w:tcPr>
+          <w:p>
+            <w:pPr>
+              <w:tabs>
+                <w:tab w:val="left" w:pos="4820"/>
+              </w:tabs>
+              <w:spacing w:before="20" w:after="20" w:line="20" w:lineRule="atLeast"/>
+              <w:rPr>
+                <w:rFonts w:ascii="Verdana" w:hAnsi="Verdana" w:cs="Courier New"/>
+                <w:sz w:val="14"/>
+                <w:lang w:val="en-US"/>
+              </w:rPr>
+            </w:pPr>
+            <w:proofErr w:type="spellStart"/>
+            <w:r>
+              <w:rPr>
+                <w:rFonts w:ascii="Verdana" w:hAnsi="Verdana" w:cs="Courier New"/>
+                <w:sz w:val="14"/>
+                <w:lang w:val="en-US"/>
+              </w:rPr>
+              <w:t>t_vvc_meta</w:t>
+            </w:r>
+            <w:proofErr w:type="spellEnd"/>
+          </w:p>
+        </w:tc>
+        <w:tc>
+          <w:tcPr>
+            <w:tcW w:w="851" w:type="pct"/>
+          </w:tcPr>
+          <w:p>
+            <w:pPr>
+              <w:tabs>
+                <w:tab w:val="left" w:pos="4820"/>
+              </w:tabs>
+              <w:spacing w:before="20" w:after="20" w:line="20" w:lineRule="atLeast"/>
+              <w:rPr>
+                <w:rFonts w:ascii="Verdana" w:hAnsi="Verdana" w:cs="Courier New"/>
+                <w:sz w:val="14"/>
+                <w:lang w:val="en-US"/>
+              </w:rPr>
+            </w:pPr>
+            <w:r>
+              <w:rPr>
+                <w:rFonts w:ascii="Verdana" w:hAnsi="Verdana" w:cs="Courier New"/>
+                <w:sz w:val="14"/>
+                <w:lang w:val="en-US"/>
+              </w:rPr>
+              <w:t xml:space="preserve">msg = “”, </w:t>
+            </w:r>
+            <w:proofErr w:type="spellStart"/>
+            <w:r>
+              <w:rPr>
+                <w:rFonts w:ascii="Verdana" w:hAnsi="Verdana" w:cs="Courier New"/>
+                <w:sz w:val="14"/>
+                <w:lang w:val="en-US"/>
+              </w:rPr>
+              <w:t>cmd_idx</w:t>
+            </w:r>
+            <w:proofErr w:type="spellEnd"/>
+            <w:r>
+              <w:rPr>
+                <w:rFonts w:ascii="Verdana" w:hAnsi="Verdana" w:cs="Courier New"/>
+                <w:sz w:val="14"/>
+                <w:lang w:val="en-US"/>
+              </w:rPr>
+              <w:t xml:space="preserve"> = -1</w:t>
+            </w:r>
+          </w:p>
+        </w:tc>
+        <w:tc>
+          <w:tcPr>
+            <w:tcW w:w="3034" w:type="pct"/>
+            <w:shd w:val="clear" w:color="auto" w:fill="auto"/>
+          </w:tcPr>
+          <w:p>
+            <w:pPr>
+              <w:tabs>
+                <w:tab w:val="left" w:pos="4820"/>
+              </w:tabs>
+              <w:spacing w:before="20" w:after="20" w:line="20" w:lineRule="atLeast"/>
+              <w:rPr>
+                <w:rFonts w:ascii="Verdana" w:hAnsi="Verdana" w:cs="Courier New"/>
+                <w:sz w:val="14"/>
+                <w:lang w:val="en-US"/>
+              </w:rPr>
+            </w:pPr>
+            <w:r>
+              <w:rPr>
+                <w:rFonts w:ascii="Verdana" w:hAnsi="Verdana" w:cs="Courier New"/>
+                <w:sz w:val="14"/>
+                <w:lang w:val="en-US"/>
+              </w:rPr>
+              <w:t>Information essential to VVCs, i.e. VVC command index and message.</w:t>
+            </w:r>
+          </w:p>
+        </w:tc>
+      </w:tr>
+      <w:tr>
+        <w:tc>
+          <w:tcPr>
+            <w:tcW w:w="539" w:type="pct"/>
+            <w:shd w:val="clear" w:color="auto" w:fill="D0CECE" w:themeFill="background2" w:themeFillShade="E6"/>
+          </w:tcPr>
+          <w:p>
+            <w:pPr>
+              <w:tabs>
+                <w:tab w:val="left" w:pos="4820"/>
+              </w:tabs>
+              <w:spacing w:before="20" w:after="20" w:line="20" w:lineRule="atLeast"/>
+              <w:rPr>
+                <w:rFonts w:ascii="Verdana" w:hAnsi="Verdana" w:cs="Helvetica"/>
+                <w:sz w:val="14"/>
+              </w:rPr>
+            </w:pPr>
+            <w:proofErr w:type="spellStart"/>
+            <w:r>
+              <w:rPr>
+                <w:rFonts w:ascii="Verdana" w:hAnsi="Verdana" w:cs="Helvetica"/>
+                <w:sz w:val="14"/>
+              </w:rPr>
+              <w:t>Error_info</w:t>
+            </w:r>
+            <w:proofErr w:type="spellEnd"/>
+          </w:p>
+        </w:tc>
+        <w:tc>
+          <w:tcPr>
+            <w:tcW w:w="576" w:type="pct"/>
+            <w:shd w:val="clear" w:color="auto" w:fill="D0CECE" w:themeFill="background2" w:themeFillShade="E6"/>
+          </w:tcPr>
+          <w:p>
+            <w:pPr>
+              <w:tabs>
+                <w:tab w:val="left" w:pos="4820"/>
+              </w:tabs>
+              <w:spacing w:before="20" w:after="20" w:line="20" w:lineRule="atLeast"/>
+              <w:rPr>
+                <w:rFonts w:ascii="Verdana" w:hAnsi="Verdana" w:cs="Courier New"/>
+                <w:sz w:val="14"/>
+                <w:lang w:val="en-US"/>
+              </w:rPr>
+            </w:pPr>
+            <w:proofErr w:type="spellStart"/>
+            <w:r>
+              <w:rPr>
+                <w:rFonts w:ascii="Verdana" w:hAnsi="Verdana" w:cs="Courier New"/>
+                <w:sz w:val="14"/>
+                <w:lang w:val="en-US"/>
+              </w:rPr>
+              <w:t>t_error_info</w:t>
+            </w:r>
+            <w:proofErr w:type="spellEnd"/>
+          </w:p>
+        </w:tc>
+        <w:tc>
+          <w:tcPr>
+            <w:tcW w:w="851" w:type="pct"/>
+            <w:shd w:val="clear" w:color="auto" w:fill="D0CECE" w:themeFill="background2" w:themeFillShade="E6"/>
+          </w:tcPr>
+          <w:p>
+            <w:pPr>
+              <w:tabs>
+                <w:tab w:val="left" w:pos="4820"/>
+              </w:tabs>
+              <w:spacing w:before="20" w:after="20" w:line="20" w:lineRule="atLeast"/>
+              <w:rPr>
+                <w:rFonts w:ascii="Verdana" w:hAnsi="Verdana" w:cs="Courier New"/>
+                <w:sz w:val="14"/>
+                <w:lang w:val="en-US"/>
+              </w:rPr>
+            </w:pPr>
+            <w:r>
+              <w:rPr>
+                <w:rFonts w:ascii="Verdana" w:hAnsi="Verdana" w:cs="Courier New"/>
+                <w:sz w:val="14"/>
+                <w:lang w:val="en-US"/>
+              </w:rPr>
+              <w:t>false</w:t>
+            </w:r>
+          </w:p>
+        </w:tc>
+        <w:tc>
+          <w:tcPr>
+            <w:tcW w:w="3034" w:type="pct"/>
+            <w:shd w:val="clear" w:color="auto" w:fill="D0CECE" w:themeFill="background2" w:themeFillShade="E6"/>
+          </w:tcPr>
+          <w:p>
+            <w:pPr>
+              <w:tabs>
+                <w:tab w:val="left" w:pos="4820"/>
+              </w:tabs>
+              <w:spacing w:before="20" w:after="20" w:line="20" w:lineRule="atLeast"/>
+              <w:rPr>
+                <w:rFonts w:ascii="Verdana" w:hAnsi="Verdana" w:cs="Courier New"/>
+                <w:sz w:val="14"/>
+                <w:lang w:val="en-US"/>
+              </w:rPr>
+            </w:pPr>
+            <w:r>
+              <w:rPr>
+                <w:rFonts w:ascii="Verdana" w:hAnsi="Verdana" w:cs="Courier New"/>
+                <w:sz w:val="14"/>
+                <w:lang w:val="en-US"/>
+              </w:rPr>
+              <w:t>Any type of error injection implemented in a DUT access, e.g. parity error</w:t>
+            </w:r>
+          </w:p>
+        </w:tc>
+      </w:tr>
+    </w:tbl>
+    <w:p/>
+    <w:p>
+      <w:pPr>
+        <w:pStyle w:val="Bildetekst"/>
+        <w:keepNext/>
+        <w:jc w:val="center"/>
+      </w:pPr>
+      <w:bookmarkStart w:id="13" w:name="_Ref17306730"/>
+    </w:p>
+    <w:p>
+      <w:pPr>
+        <w:pStyle w:val="Bildetekst"/>
+        <w:keepNext/>
+        <w:jc w:val="center"/>
+      </w:pPr>
+      <w:r>
+        <w:t xml:space="preserve">Table </w:t>
+      </w:r>
+      <w:r>
+        <w:fldChar w:fldCharType="begin"/>
+      </w:r>
+      <w:r>
+        <w:instrText xml:space="preserve"> SEQ Table \* ARABIC </w:instrText>
+      </w:r>
+      <w:r>
+        <w:fldChar w:fldCharType="separate"/>
+      </w:r>
+      <w:r>
+        <w:rPr>
+          <w:noProof/>
+        </w:rPr>
+        <w:t>3</w:t>
+      </w:r>
+      <w:r>
+        <w:fldChar w:fldCharType="end"/>
+      </w:r>
+      <w:bookmarkEnd w:id="13"/>
+      <w:r>
+        <w:t xml:space="preserve"> - Monitor transaction record </w:t>
+      </w:r>
+      <w:proofErr w:type="spellStart"/>
+      <w:r>
+        <w:t>t_transaction</w:t>
+      </w:r>
+      <w:proofErr w:type="spellEnd"/>
+    </w:p>
+    <w:tbl>
+      <w:tblPr>
+        <w:tblW w:w="5000" w:type="pct"/>
+        <w:tblBorders>
+          <w:top w:val="single" w:sz="6" w:space="0" w:color="000000"/>
+          <w:left w:val="single" w:sz="6" w:space="0" w:color="000000"/>
+          <w:bottom w:val="single" w:sz="6" w:space="0" w:color="000000"/>
+          <w:right w:val="single" w:sz="6" w:space="0" w:color="000000"/>
+          <w:insideH w:val="single" w:sz="6" w:space="0" w:color="000000"/>
+          <w:insideV w:val="single" w:sz="6" w:space="0" w:color="000000"/>
+        </w:tblBorders>
+        <w:tblLook w:val="04A0" w:firstRow="1" w:lastRow="0" w:firstColumn="1" w:lastColumn="0" w:noHBand="0" w:noVBand="1"/>
+      </w:tblPr>
+      <w:tblGrid>
+        <w:gridCol w:w="1630"/>
+        <w:gridCol w:w="1742"/>
+        <w:gridCol w:w="2574"/>
+        <w:gridCol w:w="9177"/>
+      </w:tblGrid>
+      <w:tr>
+        <w:tc>
+          <w:tcPr>
+            <w:tcW w:w="539" w:type="pct"/>
+            <w:shd w:val="solid" w:color="000000" w:fill="FFFFFF"/>
+          </w:tcPr>
+          <w:p>
+            <w:pPr>
+              <w:tabs>
+                <w:tab w:val="left" w:pos="4820"/>
+              </w:tabs>
+              <w:rPr>
+                <w:b/>
+                <w:bCs/>
+                <w:szCs w:val="18"/>
+              </w:rPr>
+            </w:pPr>
+            <w:bookmarkStart w:id="14" w:name="_Toc17306317"/>
+            <w:r>
+              <w:rPr>
+                <w:b/>
+                <w:bCs/>
+                <w:szCs w:val="18"/>
+              </w:rPr>
+              <w:t>Record element</w:t>
+            </w:r>
+          </w:p>
+        </w:tc>
+        <w:tc>
+          <w:tcPr>
+            <w:tcW w:w="576" w:type="pct"/>
+            <w:shd w:val="solid" w:color="000000" w:fill="FFFFFF"/>
+          </w:tcPr>
+          <w:p>
+            <w:pPr>
+              <w:tabs>
+                <w:tab w:val="left" w:pos="4820"/>
+              </w:tabs>
+              <w:rPr>
+                <w:b/>
+                <w:bCs/>
+                <w:szCs w:val="18"/>
+              </w:rPr>
+            </w:pPr>
+            <w:r>
+              <w:rPr>
+                <w:b/>
+                <w:bCs/>
+                <w:szCs w:val="18"/>
+              </w:rPr>
+              <w:t>Type</w:t>
+            </w:r>
+          </w:p>
+        </w:tc>
+        <w:tc>
+          <w:tcPr>
+            <w:tcW w:w="851" w:type="pct"/>
+            <w:shd w:val="solid" w:color="000000" w:fill="FFFFFF"/>
+          </w:tcPr>
+          <w:p>
+            <w:pPr>
+              <w:tabs>
+                <w:tab w:val="left" w:pos="4820"/>
+              </w:tabs>
+              <w:rPr>
+                <w:b/>
+                <w:bCs/>
+                <w:szCs w:val="18"/>
+              </w:rPr>
+            </w:pPr>
+            <w:r>
+              <w:rPr>
+                <w:b/>
+                <w:bCs/>
+                <w:szCs w:val="18"/>
+              </w:rPr>
+              <w:t>Default</w:t>
+            </w:r>
+          </w:p>
+        </w:tc>
+        <w:tc>
+          <w:tcPr>
+            <w:tcW w:w="3034" w:type="pct"/>
+            <w:shd w:val="solid" w:color="000000" w:fill="FFFFFF"/>
+          </w:tcPr>
+          <w:p>
+            <w:pPr>
+              <w:tabs>
+                <w:tab w:val="left" w:pos="4820"/>
+              </w:tabs>
+              <w:rPr>
+                <w:b/>
+                <w:bCs/>
+                <w:szCs w:val="18"/>
+              </w:rPr>
+            </w:pPr>
+            <w:r>
+              <w:rPr>
+                <w:b/>
+                <w:bCs/>
+                <w:szCs w:val="18"/>
+              </w:rPr>
+              <w:t>Description</w:t>
+            </w:r>
+          </w:p>
+        </w:tc>
+      </w:tr>
+      <w:tr>
+        <w:tc>
+          <w:tcPr>
+            <w:tcW w:w="539" w:type="pct"/>
+            <w:shd w:val="clear" w:color="auto" w:fill="auto"/>
+          </w:tcPr>
+          <w:p>
+            <w:pPr>
+              <w:tabs>
+                <w:tab w:val="left" w:pos="4820"/>
+              </w:tabs>
+              <w:spacing w:before="20" w:after="20" w:line="20" w:lineRule="atLeast"/>
+              <w:rPr>
+                <w:rFonts w:ascii="Verdana" w:hAnsi="Verdana" w:cs="Helvetica"/>
+                <w:sz w:val="14"/>
+              </w:rPr>
+            </w:pPr>
+            <w:r>
+              <w:rPr>
+                <w:rFonts w:ascii="Verdana" w:hAnsi="Verdana" w:cs="Helvetica"/>
+                <w:sz w:val="14"/>
+              </w:rPr>
+              <w:t>Operation</w:t>
+            </w:r>
+          </w:p>
+        </w:tc>
+        <w:tc>
+          <w:tcPr>
+            <w:tcW w:w="576" w:type="pct"/>
+          </w:tcPr>
+          <w:p>
+            <w:pPr>
+              <w:tabs>
+                <w:tab w:val="left" w:pos="4820"/>
+              </w:tabs>
+              <w:spacing w:before="20" w:after="20" w:line="20" w:lineRule="atLeast"/>
+              <w:rPr>
+                <w:rFonts w:ascii="Verdana" w:hAnsi="Verdana"/>
+                <w:sz w:val="14"/>
+              </w:rPr>
+            </w:pPr>
+            <w:proofErr w:type="spellStart"/>
+            <w:r>
+              <w:rPr>
+                <w:rFonts w:ascii="Verdana" w:hAnsi="Verdana"/>
+                <w:sz w:val="14"/>
+              </w:rPr>
+              <w:t>t_operation</w:t>
+            </w:r>
+            <w:proofErr w:type="spellEnd"/>
+          </w:p>
+        </w:tc>
+        <w:tc>
+          <w:tcPr>
+            <w:tcW w:w="851" w:type="pct"/>
+          </w:tcPr>
+          <w:p>
+            <w:pPr>
+              <w:tabs>
+                <w:tab w:val="left" w:pos="4820"/>
+              </w:tabs>
+              <w:spacing w:before="20" w:after="20" w:line="20" w:lineRule="atLeast"/>
+              <w:rPr>
+                <w:rFonts w:ascii="Verdana" w:hAnsi="Verdana"/>
+                <w:sz w:val="14"/>
+              </w:rPr>
+            </w:pPr>
+            <w:r>
+              <w:rPr>
+                <w:rFonts w:ascii="Verdana" w:hAnsi="Verdana"/>
+                <w:sz w:val="14"/>
+              </w:rPr>
+              <w:t>NO_OPERATION</w:t>
+            </w:r>
+          </w:p>
+        </w:tc>
+        <w:tc>
+          <w:tcPr>
+            <w:tcW w:w="3034" w:type="pct"/>
+            <w:shd w:val="clear" w:color="auto" w:fill="auto"/>
+          </w:tcPr>
+          <w:p>
+            <w:pPr>
+              <w:tabs>
+                <w:tab w:val="left" w:pos="4820"/>
+              </w:tabs>
+              <w:spacing w:before="20" w:after="20" w:line="20" w:lineRule="atLeast"/>
+              <w:rPr>
+                <w:rFonts w:ascii="Verdana" w:hAnsi="Verdana"/>
+                <w:sz w:val="14"/>
+              </w:rPr>
+            </w:pPr>
+            <w:r>
+              <w:rPr>
+                <w:rFonts w:ascii="Verdana" w:hAnsi="Verdana"/>
+                <w:sz w:val="14"/>
+              </w:rPr>
+              <w:t xml:space="preserve">Current state of operation on DUT. E.g. NO_OPERATION, WRITE, READ, POLL_UNTIL. </w:t>
+            </w:r>
+          </w:p>
+          <w:p>
+            <w:pPr>
+              <w:tabs>
+                <w:tab w:val="left" w:pos="4820"/>
+              </w:tabs>
+              <w:spacing w:before="20" w:after="20" w:line="20" w:lineRule="atLeast"/>
+              <w:rPr>
+                <w:rFonts w:ascii="Verdana" w:hAnsi="Verdana"/>
+                <w:sz w:val="14"/>
+              </w:rPr>
+            </w:pPr>
+            <w:r>
+              <w:rPr>
+                <w:rFonts w:ascii="Verdana" w:hAnsi="Verdana"/>
+                <w:sz w:val="14"/>
+              </w:rPr>
+              <w:t>All operations will be separated with a NO_OPERATION for at least 1 delta cycle, e.g. NO_OPERATION – WRITE – NO_OPERATION – READ – NO_OPERATION.</w:t>
+            </w:r>
+          </w:p>
+        </w:tc>
+      </w:tr>
+      <w:tr>
+        <w:tc>
+          <w:tcPr>
+            <w:tcW w:w="539" w:type="pct"/>
+            <w:shd w:val="clear" w:color="auto" w:fill="D0CECE" w:themeFill="background2" w:themeFillShade="E6"/>
+          </w:tcPr>
+          <w:p>
+            <w:pPr>
+              <w:tabs>
+                <w:tab w:val="left" w:pos="4820"/>
+              </w:tabs>
+              <w:spacing w:before="20" w:after="20" w:line="20" w:lineRule="atLeast"/>
+              <w:rPr>
+                <w:rFonts w:ascii="Verdana" w:hAnsi="Verdana" w:cs="Helvetica"/>
+                <w:sz w:val="14"/>
+              </w:rPr>
+            </w:pPr>
+            <w:r>
+              <w:rPr>
+                <w:rFonts w:ascii="Verdana" w:hAnsi="Verdana" w:cs="Helvetica"/>
+                <w:sz w:val="14"/>
+              </w:rPr>
+              <w:t>Address</w:t>
+            </w:r>
+          </w:p>
+        </w:tc>
+        <w:tc>
+          <w:tcPr>
+            <w:tcW w:w="576" w:type="pct"/>
+            <w:shd w:val="clear" w:color="auto" w:fill="D0CECE" w:themeFill="background2" w:themeFillShade="E6"/>
+          </w:tcPr>
+          <w:p>
+            <w:pPr>
+              <w:tabs>
+                <w:tab w:val="left" w:pos="4820"/>
+              </w:tabs>
+              <w:spacing w:before="20" w:after="20" w:line="20" w:lineRule="atLeast"/>
+              <w:rPr>
+                <w:rFonts w:ascii="Verdana" w:hAnsi="Verdana" w:cs="Courier New"/>
+                <w:sz w:val="14"/>
+              </w:rPr>
+            </w:pPr>
+            <w:r>
+              <w:rPr>
+                <w:rFonts w:ascii="Verdana" w:hAnsi="Verdana" w:cs="Courier New"/>
+                <w:sz w:val="14"/>
+              </w:rPr>
+              <w:t>unsigned</w:t>
+            </w:r>
+          </w:p>
+        </w:tc>
+        <w:tc>
+          <w:tcPr>
+            <w:tcW w:w="851" w:type="pct"/>
+            <w:shd w:val="clear" w:color="auto" w:fill="D0CECE" w:themeFill="background2" w:themeFillShade="E6"/>
+          </w:tcPr>
+          <w:p>
+            <w:pPr>
+              <w:tabs>
+                <w:tab w:val="left" w:pos="4820"/>
+              </w:tabs>
+              <w:spacing w:before="20" w:after="20" w:line="20" w:lineRule="atLeast"/>
+              <w:rPr>
+                <w:rFonts w:ascii="Verdana" w:hAnsi="Verdana" w:cs="Courier New"/>
+                <w:sz w:val="14"/>
+              </w:rPr>
+            </w:pPr>
+            <w:r>
+              <w:rPr>
+                <w:rFonts w:ascii="Verdana" w:hAnsi="Verdana" w:cs="Courier New"/>
+                <w:sz w:val="14"/>
+              </w:rPr>
+              <w:t>0x0</w:t>
+            </w:r>
+          </w:p>
+        </w:tc>
+        <w:tc>
+          <w:tcPr>
+            <w:tcW w:w="3034" w:type="pct"/>
+            <w:shd w:val="clear" w:color="auto" w:fill="D0CECE" w:themeFill="background2" w:themeFillShade="E6"/>
+          </w:tcPr>
+          <w:p>
+            <w:pPr>
+              <w:tabs>
+                <w:tab w:val="left" w:pos="4820"/>
+              </w:tabs>
+              <w:spacing w:before="20" w:after="20" w:line="20" w:lineRule="atLeast"/>
+              <w:rPr>
+                <w:rFonts w:ascii="Verdana" w:hAnsi="Verdana" w:cs="Courier New"/>
+                <w:sz w:val="14"/>
+              </w:rPr>
+            </w:pPr>
+            <w:r>
+              <w:rPr>
+                <w:rFonts w:ascii="Verdana" w:hAnsi="Verdana" w:cs="Courier New"/>
+                <w:sz w:val="14"/>
+              </w:rPr>
+              <w:t>Requested DUT address to read / write</w:t>
+            </w:r>
+          </w:p>
+        </w:tc>
+      </w:tr>
+      <w:tr>
+        <w:tc>
+          <w:tcPr>
+            <w:tcW w:w="539" w:type="pct"/>
+            <w:shd w:val="clear" w:color="auto" w:fill="D0CECE" w:themeFill="background2" w:themeFillShade="E6"/>
+          </w:tcPr>
+          <w:p>
+            <w:pPr>
+              <w:tabs>
+                <w:tab w:val="left" w:pos="4820"/>
+              </w:tabs>
+              <w:spacing w:before="20" w:after="20" w:line="20" w:lineRule="atLeast"/>
+              <w:rPr>
+                <w:rFonts w:ascii="Verdana" w:hAnsi="Verdana" w:cs="Helvetica"/>
+                <w:sz w:val="14"/>
+              </w:rPr>
+            </w:pPr>
+            <w:r>
+              <w:rPr>
+                <w:rFonts w:ascii="Verdana" w:hAnsi="Verdana" w:cs="Helvetica"/>
+                <w:sz w:val="14"/>
+              </w:rPr>
+              <w:t>Data</w:t>
+            </w:r>
+          </w:p>
+        </w:tc>
+        <w:tc>
+          <w:tcPr>
+            <w:tcW w:w="576" w:type="pct"/>
+            <w:shd w:val="clear" w:color="auto" w:fill="D0CECE" w:themeFill="background2" w:themeFillShade="E6"/>
+          </w:tcPr>
+          <w:p>
+            <w:pPr>
+              <w:tabs>
+                <w:tab w:val="left" w:pos="4820"/>
+              </w:tabs>
+              <w:spacing w:before="20" w:after="20" w:line="20" w:lineRule="atLeast"/>
+              <w:rPr>
+                <w:rFonts w:ascii="Verdana" w:hAnsi="Verdana" w:cs="Courier New"/>
+                <w:sz w:val="14"/>
+              </w:rPr>
+            </w:pPr>
+            <w:proofErr w:type="spellStart"/>
+            <w:r>
+              <w:rPr>
+                <w:rFonts w:ascii="Verdana" w:hAnsi="Verdana" w:cs="Courier New"/>
+                <w:sz w:val="14"/>
+              </w:rPr>
+              <w:t>std_logic_vector</w:t>
+            </w:r>
+            <w:proofErr w:type="spellEnd"/>
+          </w:p>
+        </w:tc>
+        <w:tc>
+          <w:tcPr>
+            <w:tcW w:w="851" w:type="pct"/>
+            <w:shd w:val="clear" w:color="auto" w:fill="D0CECE" w:themeFill="background2" w:themeFillShade="E6"/>
+          </w:tcPr>
+          <w:p>
+            <w:pPr>
+              <w:tabs>
+                <w:tab w:val="left" w:pos="4820"/>
+              </w:tabs>
+              <w:spacing w:before="20" w:after="20" w:line="20" w:lineRule="atLeast"/>
+              <w:rPr>
+                <w:rFonts w:ascii="Verdana" w:hAnsi="Verdana" w:cs="Courier New"/>
+                <w:sz w:val="14"/>
+              </w:rPr>
+            </w:pPr>
+            <w:r>
+              <w:rPr>
+                <w:rFonts w:ascii="Verdana" w:hAnsi="Verdana" w:cs="Courier New"/>
+                <w:sz w:val="14"/>
+              </w:rPr>
+              <w:t>0x0</w:t>
+            </w:r>
+          </w:p>
+        </w:tc>
+        <w:tc>
+          <w:tcPr>
+            <w:tcW w:w="3034" w:type="pct"/>
+            <w:shd w:val="clear" w:color="auto" w:fill="D0CECE" w:themeFill="background2" w:themeFillShade="E6"/>
+          </w:tcPr>
+          <w:p>
+            <w:pPr>
+              <w:tabs>
+                <w:tab w:val="left" w:pos="4820"/>
+              </w:tabs>
+              <w:spacing w:before="20" w:after="20" w:line="20" w:lineRule="atLeast"/>
+              <w:rPr>
+                <w:rFonts w:ascii="Verdana" w:hAnsi="Verdana" w:cs="Courier New"/>
+                <w:sz w:val="14"/>
+              </w:rPr>
+            </w:pPr>
+            <w:r>
+              <w:rPr>
+                <w:rFonts w:ascii="Verdana" w:hAnsi="Verdana" w:cs="Courier New"/>
+                <w:sz w:val="14"/>
+              </w:rPr>
+              <w:t>Requested DUT data to write / expect</w:t>
+            </w:r>
+          </w:p>
+        </w:tc>
+      </w:tr>
+      <w:tr>
+        <w:tc>
+          <w:tcPr>
+            <w:tcW w:w="539" w:type="pct"/>
+            <w:shd w:val="clear" w:color="auto" w:fill="auto"/>
+          </w:tcPr>
+          <w:p>
+            <w:pPr>
+              <w:tabs>
+                <w:tab w:val="left" w:pos="4820"/>
+              </w:tabs>
+              <w:spacing w:before="20" w:after="20" w:line="20" w:lineRule="atLeast"/>
+              <w:rPr>
+                <w:rFonts w:ascii="Verdana" w:hAnsi="Verdana" w:cs="Helvetica"/>
+                <w:sz w:val="14"/>
+              </w:rPr>
+            </w:pPr>
+            <w:proofErr w:type="spellStart"/>
+            <w:r>
+              <w:rPr>
+                <w:rFonts w:ascii="Verdana" w:hAnsi="Verdana" w:cs="Helvetica"/>
+                <w:sz w:val="14"/>
+              </w:rPr>
+              <w:t>Transaction_validity</w:t>
+            </w:r>
+            <w:proofErr w:type="spellEnd"/>
+          </w:p>
+        </w:tc>
+        <w:tc>
+          <w:tcPr>
+            <w:tcW w:w="576" w:type="pct"/>
+          </w:tcPr>
+          <w:p>
+            <w:pPr>
+              <w:tabs>
+                <w:tab w:val="left" w:pos="4820"/>
+              </w:tabs>
+              <w:spacing w:before="20" w:after="20" w:line="20" w:lineRule="atLeast"/>
+              <w:rPr>
+                <w:rFonts w:ascii="Verdana" w:hAnsi="Verdana" w:cs="Courier New"/>
+                <w:sz w:val="14"/>
+                <w:lang w:val="en-US"/>
+              </w:rPr>
+            </w:pPr>
+            <w:proofErr w:type="spellStart"/>
+            <w:r>
+              <w:rPr>
+                <w:rFonts w:ascii="Verdana" w:hAnsi="Verdana" w:cs="Courier New"/>
+                <w:sz w:val="14"/>
+                <w:lang w:val="en-US"/>
+              </w:rPr>
+              <w:t>t</w:t>
+            </w:r>
+            <w:r>
+              <w:rPr>
+                <w:rFonts w:ascii="Verdana" w:hAnsi="Verdana" w:cs="Courier New"/>
+                <w:sz w:val="14"/>
+                <w:lang w:val="en-US"/>
+              </w:rPr>
+              <w:t>_transaction_validity</w:t>
+            </w:r>
+            <w:proofErr w:type="spellEnd"/>
+          </w:p>
+        </w:tc>
+        <w:tc>
+          <w:tcPr>
+            <w:tcW w:w="851" w:type="pct"/>
+          </w:tcPr>
+          <w:p>
+            <w:pPr>
+              <w:tabs>
+                <w:tab w:val="left" w:pos="4820"/>
+              </w:tabs>
+              <w:spacing w:before="20" w:after="20" w:line="20" w:lineRule="atLeast"/>
+              <w:rPr>
+                <w:rFonts w:ascii="Verdana" w:hAnsi="Verdana" w:cs="Courier New"/>
+                <w:sz w:val="14"/>
+                <w:lang w:val="en-US"/>
+              </w:rPr>
+            </w:pPr>
+            <w:r>
+              <w:rPr>
+                <w:rFonts w:ascii="Verdana" w:hAnsi="Verdana" w:cs="Courier New"/>
+                <w:sz w:val="14"/>
+                <w:lang w:val="en-US"/>
+              </w:rPr>
+              <w:t>VALID</w:t>
+            </w:r>
+          </w:p>
+        </w:tc>
+        <w:tc>
+          <w:tcPr>
+            <w:tcW w:w="3034" w:type="pct"/>
+            <w:shd w:val="clear" w:color="auto" w:fill="auto"/>
+          </w:tcPr>
+          <w:p>
+            <w:pPr>
+              <w:tabs>
+                <w:tab w:val="left" w:pos="4820"/>
+              </w:tabs>
+              <w:spacing w:before="20" w:after="20" w:line="20" w:lineRule="atLeast"/>
+              <w:rPr>
+                <w:rFonts w:ascii="Verdana" w:hAnsi="Verdana" w:cs="Courier New"/>
+                <w:sz w:val="14"/>
+                <w:szCs w:val="14"/>
+                <w:lang w:val="en-US"/>
+              </w:rPr>
+            </w:pPr>
+            <w:r>
+              <w:rPr>
+                <w:rFonts w:ascii="Verdana" w:hAnsi="Verdana" w:cs="Courier New"/>
+                <w:sz w:val="14"/>
+                <w:lang w:val="en-US"/>
+              </w:rPr>
+              <w:t xml:space="preserve">The transaction intention as seen from the VVC. </w:t>
+            </w:r>
+            <w:r>
+              <w:rPr>
+                <w:rFonts w:ascii="Verdana" w:hAnsi="Verdana" w:cs="Courier New"/>
+                <w:b/>
+                <w:bCs/>
+                <w:szCs w:val="18"/>
+                <w:vertAlign w:val="superscript"/>
+                <w:lang w:val="en-US"/>
+              </w:rPr>
+              <w:t>1</w:t>
+            </w:r>
+            <w:r>
+              <w:rPr>
+                <w:rFonts w:ascii="Verdana" w:hAnsi="Verdana" w:cs="Courier New"/>
+                <w:lang w:val="en-US"/>
+              </w:rPr>
+              <w:br/>
+            </w:r>
+            <w:r>
+              <w:rPr>
+                <w:rFonts w:ascii="Verdana" w:hAnsi="Verdana" w:cs="Courier New"/>
+                <w:sz w:val="14"/>
+                <w:szCs w:val="14"/>
+                <w:lang w:val="en-US"/>
+              </w:rPr>
+              <w:t>Supported validity types are VALID, INVALID</w:t>
+            </w:r>
+            <w:r>
+              <w:rPr>
+                <w:rFonts w:ascii="Verdana" w:hAnsi="Verdana" w:cs="Courier New"/>
+                <w:sz w:val="14"/>
+                <w:szCs w:val="14"/>
+                <w:lang w:val="en-US"/>
+              </w:rPr>
+              <w:t xml:space="preserve"> </w:t>
+            </w:r>
+          </w:p>
+        </w:tc>
+      </w:tr>
+      <w:tr>
+        <w:tc>
+          <w:tcPr>
+            <w:tcW w:w="539" w:type="pct"/>
+            <w:shd w:val="clear" w:color="auto" w:fill="auto"/>
+          </w:tcPr>
+          <w:p>
+            <w:pPr>
+              <w:tabs>
+                <w:tab w:val="left" w:pos="4820"/>
+              </w:tabs>
+              <w:spacing w:before="20" w:after="20" w:line="20" w:lineRule="atLeast"/>
+              <w:rPr>
+                <w:rFonts w:ascii="Verdana" w:hAnsi="Verdana" w:cs="Helvetica"/>
+                <w:sz w:val="14"/>
+              </w:rPr>
+            </w:pPr>
+            <w:r>
+              <w:rPr>
+                <w:rFonts w:ascii="Verdana" w:hAnsi="Verdana" w:cs="Helvetica"/>
+                <w:sz w:val="14"/>
+              </w:rPr>
+              <w:t xml:space="preserve">Meta </w:t>
+            </w:r>
+          </w:p>
+        </w:tc>
+        <w:tc>
+          <w:tcPr>
+            <w:tcW w:w="576" w:type="pct"/>
+          </w:tcPr>
+          <w:p>
+            <w:pPr>
+              <w:tabs>
+                <w:tab w:val="left" w:pos="4820"/>
+              </w:tabs>
+              <w:spacing w:before="20" w:after="20" w:line="20" w:lineRule="atLeast"/>
+              <w:rPr>
+                <w:rFonts w:ascii="Verdana" w:hAnsi="Verdana" w:cs="Courier New"/>
+                <w:sz w:val="14"/>
+                <w:lang w:val="en-US"/>
+              </w:rPr>
+            </w:pPr>
+            <w:proofErr w:type="spellStart"/>
+            <w:r>
+              <w:rPr>
+                <w:rFonts w:ascii="Verdana" w:hAnsi="Verdana" w:cs="Courier New"/>
+                <w:sz w:val="14"/>
+                <w:lang w:val="en-US"/>
+              </w:rPr>
+              <w:t>t_vvc_meta</w:t>
+            </w:r>
+            <w:proofErr w:type="spellEnd"/>
+          </w:p>
+        </w:tc>
+        <w:tc>
+          <w:tcPr>
+            <w:tcW w:w="851" w:type="pct"/>
+          </w:tcPr>
+          <w:p>
+            <w:pPr>
+              <w:tabs>
+                <w:tab w:val="left" w:pos="4820"/>
+              </w:tabs>
+              <w:spacing w:before="20" w:after="20" w:line="20" w:lineRule="atLeast"/>
+              <w:rPr>
+                <w:rFonts w:ascii="Verdana" w:hAnsi="Verdana" w:cs="Courier New"/>
+                <w:sz w:val="14"/>
+                <w:lang w:val="en-US"/>
+              </w:rPr>
+            </w:pPr>
+            <w:r>
+              <w:rPr>
+                <w:rFonts w:ascii="Verdana" w:hAnsi="Verdana" w:cs="Courier New"/>
+                <w:sz w:val="14"/>
+                <w:lang w:val="en-US"/>
+              </w:rPr>
+              <w:t>m</w:t>
+            </w:r>
+            <w:r>
+              <w:rPr>
+                <w:rFonts w:ascii="Verdana" w:hAnsi="Verdana" w:cs="Courier New"/>
+                <w:sz w:val="14"/>
+                <w:lang w:val="en-US"/>
+              </w:rPr>
+              <w:t xml:space="preserve">sg = “”, </w:t>
+            </w:r>
+            <w:proofErr w:type="spellStart"/>
+            <w:r>
+              <w:rPr>
+                <w:rFonts w:ascii="Verdana" w:hAnsi="Verdana" w:cs="Courier New"/>
+                <w:sz w:val="14"/>
+                <w:lang w:val="en-US"/>
+              </w:rPr>
+              <w:t>cmd_idx</w:t>
+            </w:r>
+            <w:proofErr w:type="spellEnd"/>
+            <w:r>
+              <w:rPr>
+                <w:rFonts w:ascii="Verdana" w:hAnsi="Verdana" w:cs="Courier New"/>
+                <w:sz w:val="14"/>
+                <w:lang w:val="en-US"/>
+              </w:rPr>
+              <w:t xml:space="preserve"> = -1</w:t>
+            </w:r>
+          </w:p>
+        </w:tc>
+        <w:tc>
+          <w:tcPr>
+            <w:tcW w:w="3034" w:type="pct"/>
+            <w:shd w:val="clear" w:color="auto" w:fill="auto"/>
+          </w:tcPr>
+          <w:p>
+            <w:pPr>
+              <w:tabs>
+                <w:tab w:val="left" w:pos="4820"/>
+              </w:tabs>
+              <w:spacing w:before="20" w:after="20" w:line="20" w:lineRule="atLeast"/>
+              <w:rPr>
+                <w:rFonts w:ascii="Verdana" w:hAnsi="Verdana" w:cs="Courier New"/>
+                <w:sz w:val="14"/>
+                <w:lang w:val="en-US"/>
+              </w:rPr>
+            </w:pPr>
+            <w:r>
+              <w:rPr>
+                <w:rFonts w:ascii="Verdana" w:hAnsi="Verdana" w:cs="Courier New"/>
+                <w:sz w:val="14"/>
+                <w:lang w:val="en-US"/>
+              </w:rPr>
+              <w:t>Information essential to VVCs</w:t>
+            </w:r>
+            <w:r>
+              <w:rPr>
+                <w:rFonts w:ascii="Verdana" w:hAnsi="Verdana" w:cs="Courier New"/>
+                <w:sz w:val="14"/>
+                <w:lang w:val="en-US"/>
+              </w:rPr>
+              <w:t xml:space="preserve">. In a monitor these fields will always have default values: msg </w:t>
+            </w:r>
+            <w:proofErr w:type="gramStart"/>
+            <w:r>
+              <w:rPr>
+                <w:rFonts w:ascii="Verdana" w:hAnsi="Verdana" w:cs="Courier New"/>
+                <w:sz w:val="14"/>
+                <w:lang w:val="en-US"/>
+              </w:rPr>
+              <w:t>= ”</w:t>
+            </w:r>
+            <w:proofErr w:type="gramEnd"/>
+            <w:r>
+              <w:rPr>
+                <w:rFonts w:ascii="Verdana" w:hAnsi="Verdana" w:cs="Courier New"/>
+                <w:sz w:val="14"/>
+                <w:lang w:val="en-US"/>
+              </w:rPr>
+              <w:t xml:space="preserve">” and </w:t>
+            </w:r>
+            <w:proofErr w:type="spellStart"/>
+            <w:r>
+              <w:rPr>
+                <w:rFonts w:ascii="Verdana" w:hAnsi="Verdana" w:cs="Courier New"/>
+                <w:sz w:val="14"/>
+                <w:lang w:val="en-US"/>
+              </w:rPr>
+              <w:t>cmd_idx</w:t>
+            </w:r>
+            <w:proofErr w:type="spellEnd"/>
+            <w:r>
+              <w:rPr>
+                <w:rFonts w:ascii="Verdana" w:hAnsi="Verdana" w:cs="Courier New"/>
+                <w:sz w:val="14"/>
+                <w:lang w:val="en-US"/>
+              </w:rPr>
+              <w:t xml:space="preserve"> = -1.</w:t>
+            </w:r>
+          </w:p>
+        </w:tc>
+      </w:tr>
+      <w:tr>
+        <w:tc>
+          <w:tcPr>
+            <w:tcW w:w="539" w:type="pct"/>
+            <w:shd w:val="clear" w:color="auto" w:fill="D0CECE" w:themeFill="background2" w:themeFillShade="E6"/>
+          </w:tcPr>
+          <w:p>
+            <w:pPr>
+              <w:tabs>
+                <w:tab w:val="left" w:pos="4820"/>
+              </w:tabs>
+              <w:spacing w:before="20" w:after="20" w:line="20" w:lineRule="atLeast"/>
+              <w:rPr>
+                <w:rFonts w:ascii="Verdana" w:hAnsi="Verdana" w:cs="Helvetica"/>
+                <w:sz w:val="14"/>
+              </w:rPr>
+            </w:pPr>
+            <w:proofErr w:type="spellStart"/>
+            <w:r>
+              <w:rPr>
+                <w:rFonts w:ascii="Verdana" w:hAnsi="Verdana" w:cs="Helvetica"/>
+                <w:sz w:val="14"/>
+              </w:rPr>
+              <w:t>Error_info</w:t>
+            </w:r>
+            <w:proofErr w:type="spellEnd"/>
+          </w:p>
+        </w:tc>
+        <w:tc>
+          <w:tcPr>
+            <w:tcW w:w="576" w:type="pct"/>
+            <w:shd w:val="clear" w:color="auto" w:fill="D0CECE" w:themeFill="background2" w:themeFillShade="E6"/>
+          </w:tcPr>
+          <w:p>
+            <w:pPr>
+              <w:tabs>
+                <w:tab w:val="left" w:pos="4820"/>
+              </w:tabs>
+              <w:spacing w:before="20" w:after="20" w:line="20" w:lineRule="atLeast"/>
+              <w:rPr>
+                <w:rFonts w:ascii="Verdana" w:hAnsi="Verdana" w:cs="Courier New"/>
+                <w:sz w:val="14"/>
+                <w:lang w:val="en-US"/>
+              </w:rPr>
+            </w:pPr>
+            <w:proofErr w:type="spellStart"/>
+            <w:r>
+              <w:rPr>
+                <w:rFonts w:ascii="Verdana" w:hAnsi="Verdana" w:cs="Courier New"/>
+                <w:sz w:val="14"/>
+                <w:lang w:val="en-US"/>
+              </w:rPr>
+              <w:t>t_error_info</w:t>
+            </w:r>
+            <w:proofErr w:type="spellEnd"/>
+          </w:p>
+        </w:tc>
+        <w:tc>
+          <w:tcPr>
+            <w:tcW w:w="851" w:type="pct"/>
+            <w:shd w:val="clear" w:color="auto" w:fill="D0CECE" w:themeFill="background2" w:themeFillShade="E6"/>
+          </w:tcPr>
+          <w:p>
+            <w:pPr>
+              <w:tabs>
+                <w:tab w:val="left" w:pos="4820"/>
+              </w:tabs>
+              <w:spacing w:before="20" w:after="20" w:line="20" w:lineRule="atLeast"/>
+              <w:rPr>
+                <w:rFonts w:ascii="Verdana" w:hAnsi="Verdana" w:cs="Courier New"/>
+                <w:sz w:val="14"/>
+                <w:lang w:val="en-US"/>
+              </w:rPr>
+            </w:pPr>
+            <w:r>
+              <w:rPr>
+                <w:rFonts w:ascii="Verdana" w:hAnsi="Verdana" w:cs="Courier New"/>
+                <w:sz w:val="14"/>
+                <w:lang w:val="en-US"/>
+              </w:rPr>
+              <w:t>false</w:t>
+            </w:r>
+          </w:p>
+        </w:tc>
+        <w:tc>
+          <w:tcPr>
+            <w:tcW w:w="3034" w:type="pct"/>
+            <w:shd w:val="clear" w:color="auto" w:fill="D0CECE" w:themeFill="background2" w:themeFillShade="E6"/>
+          </w:tcPr>
+          <w:p>
+            <w:pPr>
+              <w:tabs>
+                <w:tab w:val="left" w:pos="4820"/>
+              </w:tabs>
+              <w:spacing w:before="20" w:after="20" w:line="20" w:lineRule="atLeast"/>
+              <w:rPr>
+                <w:rFonts w:ascii="Verdana" w:hAnsi="Verdana" w:cs="Courier New"/>
+                <w:sz w:val="14"/>
+                <w:lang w:val="en-US"/>
+              </w:rPr>
+            </w:pPr>
+            <w:r>
+              <w:rPr>
+                <w:rFonts w:ascii="Verdana" w:hAnsi="Verdana" w:cs="Courier New"/>
+                <w:sz w:val="14"/>
+                <w:lang w:val="en-US"/>
+              </w:rPr>
+              <w:t>Any type of error injection implemented in a DUT access, e.g. parity error</w:t>
+            </w:r>
+          </w:p>
+        </w:tc>
+      </w:tr>
+    </w:tbl>
+    <w:p>
+      <w:pPr>
+        <w:rPr>
+          <w:rFonts w:ascii="Verdana" w:hAnsi="Verdana"/>
+          <w:b/>
+          <w:kern w:val="28"/>
+          <w:sz w:val="24"/>
+        </w:rPr>
+      </w:pPr>
+      <w:r>
+        <w:rPr>
+          <w:noProof/>
+        </w:rPr>
+        <mc:AlternateContent>
+          <mc:Choice Requires="wps">
+            <w:drawing>
+              <wp:anchor distT="45720" distB="45720" distL="114300" distR="114300" simplePos="0" relativeHeight="251667968" behindDoc="1" locked="0" layoutInCell="1" allowOverlap="1" wp14:anchorId="662284EB" wp14:editId="39E459AF">
+                <wp:simplePos x="0" y="0"/>
+                <wp:positionH relativeFrom="margin">
+                  <wp:align>right</wp:align>
+                </wp:positionH>
+                <wp:positionV relativeFrom="paragraph">
+                  <wp:posOffset>4133215</wp:posOffset>
+                </wp:positionV>
+                <wp:extent cx="9610090" cy="401955"/>
+                <wp:effectExtent l="0" t="0" r="0" b="0"/>
+                <wp:wrapTight wrapText="bothSides">
+                  <wp:wrapPolygon edited="0">
+                    <wp:start x="0" y="0"/>
+                    <wp:lineTo x="0" y="20474"/>
+                    <wp:lineTo x="21537" y="20474"/>
+                    <wp:lineTo x="21537" y="0"/>
+                    <wp:lineTo x="0" y="0"/>
+                  </wp:wrapPolygon>
+                </wp:wrapTight>
+                <wp:docPr id="6" name="Tekstboks 2"/>
+                <wp:cNvGraphicFramePr>
+                  <a:graphicFrameLocks xmlns:a="http://schemas.openxmlformats.org/drawingml/2006/main"/>
+                </wp:cNvGraphicFramePr>
+                <a:graphic xmlns:a="http://schemas.openxmlformats.org/drawingml/2006/main">
+                  <a:graphicData uri="http://schemas.microsoft.com/office/word/2010/wordprocessingShape">
+                    <wps:wsp>
+                      <wps:cNvSpPr txBox="1">
+                        <a:spLocks noChangeArrowheads="1"/>
+                      </wps:cNvSpPr>
+                      <wps:spPr bwMode="auto">
+                        <a:xfrm>
+                          <a:off x="0" y="0"/>
+                          <a:ext cx="9610090" cy="401955"/>
+                        </a:xfrm>
+                        <a:prstGeom prst="rect">
+                          <a:avLst/>
+                        </a:prstGeom>
+                        <a:solidFill>
+                          <a:srgbClr val="FFFFFF"/>
+                        </a:solidFill>
+                        <a:ln w="9525">
+                          <a:noFill/>
+                          <a:miter lim="800000"/>
+                          <a:headEnd/>
+                          <a:tailEnd/>
+                        </a:ln>
+                      </wps:spPr>
+                      <wps:txbx>
+                        <w:txbxContent>
+                          <w:p>
+                            <w:pPr>
+                              <w:rPr>
+                                <w:lang w:val="en-US"/>
+                              </w:rPr>
+                            </w:pPr>
+                            <w:r>
+                              <w:rPr>
+                                <w:lang w:val="en-US"/>
+                              </w:rPr>
+                              <w:t xml:space="preserve">Note 1: the VVC </w:t>
+                            </w:r>
+                            <w:r>
+                              <w:rPr>
+                                <w:lang w:val="en-US"/>
+                              </w:rPr>
+                              <w:t xml:space="preserve">do not know the success of </w:t>
+                            </w:r>
+                            <w:r>
+                              <w:rPr>
+                                <w:lang w:val="en-US"/>
+                              </w:rPr>
+                              <w:t>a</w:t>
+                            </w:r>
+                            <w:r>
+                              <w:rPr>
+                                <w:lang w:val="en-US"/>
+                              </w:rPr>
+                              <w:t xml:space="preserve"> BFM accessing a DUT, thus the VVC can only report its intended transaction details.</w:t>
+                            </w:r>
+                          </w:p>
+                          <w:p>
+                            <w:pPr>
+                              <w:rPr>
+                                <w:lang w:val="en-US"/>
+                              </w:rPr>
+                            </w:pPr>
+                            <w:r>
+                              <w:rPr>
+                                <w:lang w:val="en-US"/>
+                              </w:rPr>
+                              <w:t xml:space="preserve">Note </w:t>
+                            </w:r>
+                            <w:r>
+                              <w:rPr>
+                                <w:lang w:val="en-US"/>
+                              </w:rPr>
+                              <w:t>2</w:t>
+                            </w:r>
+                            <w:r>
+                              <w:rPr>
+                                <w:lang w:val="en-US"/>
+                              </w:rPr>
+                              <w:t xml:space="preserve">: </w:t>
+                            </w:r>
+                            <w:r>
+                              <w:rPr>
+                                <w:lang w:val="en-US"/>
+                              </w:rPr>
+                              <w:t>T</w:t>
+                            </w:r>
+                            <w:r>
+                              <w:rPr>
+                                <w:lang w:val="en-US"/>
+                              </w:rPr>
+                              <w:t xml:space="preserve">he </w:t>
+                            </w:r>
+                            <w:r>
+                              <w:rPr>
+                                <w:lang w:val="en-US"/>
+                              </w:rPr>
+                              <w:t xml:space="preserve">Monitor know the success of a DUT transaction, thus it can set the </w:t>
+                            </w:r>
+                            <w:proofErr w:type="spellStart"/>
+                            <w:r>
+                              <w:rPr>
+                                <w:rFonts w:ascii="Consolas" w:hAnsi="Consolas"/>
+                                <w:lang w:val="en-US"/>
+                              </w:rPr>
+                              <w:t>transaction_validity</w:t>
+                            </w:r>
+                            <w:proofErr w:type="spellEnd"/>
+                            <w:r>
+                              <w:rPr>
+                                <w:lang w:val="en-US"/>
+                              </w:rPr>
+                              <w:t xml:space="preserve"> to VALID or INVALID.</w:t>
+                            </w:r>
+                          </w:p>
+                        </w:txbxContent>
+                      </wps:txbx>
+                      <wps:bodyPr rot="0" vert="horz" wrap="square" lIns="91440" tIns="45720" rIns="91440" bIns="45720" anchor="t" anchorCtr="0">
+                        <a:noAutofit/>
+                      </wps:bodyPr>
+                    </wps:wsp>
+                  </a:graphicData>
+                </a:graphic>
+                <wp14:sizeRelH relativeFrom="margin">
+                  <wp14:pctWidth>0</wp14:pctWidth>
+                </wp14:sizeRelH>
+                <wp14:sizeRelV relativeFrom="margin">
+                  <wp14:pctHeight>0</wp14:pctHeight>
+                </wp14:sizeRelV>
+              </wp:anchor>
+            </w:drawing>
+          </mc:Choice>
+          <mc:Fallback>
+            <w:pict>
+              <v:shapetype w14:anchorId="662284EB" id="_x0000_t202" coordsize="21600,21600" o:spt="202" path="m,l,21600r21600,l21600,xe">
+                <v:stroke joinstyle="miter"/>
+                <v:path gradientshapeok="t" o:connecttype="rect"/>
+              </v:shapetype>
+              <v:shape id="Tekstboks 2" o:spid="_x0000_s1026" type="#_x0000_t202" style="position:absolute;margin-left:705.5pt;margin-top:325.45pt;width:756.7pt;height:31.65pt;z-index:-251648512;visibility:visible;mso-wrap-style:square;mso-width-percent:0;mso-height-percent:0;mso-wrap-distance-left:9pt;mso-wrap-distance-top:3.6pt;mso-wrap-distance-right:9pt;mso-wrap-distance-bottom:3.6pt;mso-position-horizontal:right;mso-position-horizontal-relative:margin;mso-position-vertical:absolute;mso-position-vertical-relative:text;mso-width-percent:0;mso-height-percent:0;mso-width-relative:margin;mso-height-relative:margin;v-text-anchor:top" o:gfxdata="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" stroked="f">
+                <v:textbox>
+                  <w:txbxContent>
+                    <w:p>
+                      <w:pPr>
+                        <w:rPr>
+                          <w:lang w:val="en-US"/>
+                        </w:rPr>
+                      </w:pPr>
+                      <w:r>
+                        <w:rPr>
+                          <w:lang w:val="en-US"/>
+                        </w:rPr>
+                        <w:t xml:space="preserve">Note 1: the VVC </w:t>
+                      </w:r>
+                      <w:r>
+                        <w:rPr>
+                          <w:lang w:val="en-US"/>
+                        </w:rPr>
+                        <w:t xml:space="preserve">do not know the success of </w:t>
+                      </w:r>
+                      <w:r>
+                        <w:rPr>
+                          <w:lang w:val="en-US"/>
+                        </w:rPr>
+                        <w:t>a</w:t>
+                      </w:r>
+                      <w:r>
+                        <w:rPr>
+                          <w:lang w:val="en-US"/>
+                        </w:rPr>
+                        <w:t xml:space="preserve"> BFM accessing a DUT, thus the VVC can only report its intended transaction details.</w:t>
+                      </w:r>
+                    </w:p>
+                    <w:p>
+                      <w:pPr>
+                        <w:rPr>
+                          <w:lang w:val="en-US"/>
+                        </w:rPr>
+                      </w:pPr>
+                      <w:r>
+                        <w:rPr>
+                          <w:lang w:val="en-US"/>
+                        </w:rPr>
+                        <w:t xml:space="preserve">Note </w:t>
+                      </w:r>
+                      <w:r>
+                        <w:rPr>
+                          <w:lang w:val="en-US"/>
+                        </w:rPr>
+                        <w:t>2</w:t>
+                      </w:r>
+                      <w:r>
+                        <w:rPr>
+                          <w:lang w:val="en-US"/>
+                        </w:rPr>
+                        <w:t xml:space="preserve">: </w:t>
+                      </w:r>
+                      <w:r>
+                        <w:rPr>
+                          <w:lang w:val="en-US"/>
+                        </w:rPr>
+                        <w:t>T</w:t>
+                      </w:r>
+                      <w:r>
+                        <w:rPr>
+                          <w:lang w:val="en-US"/>
+                        </w:rPr>
+                        <w:t xml:space="preserve">he </w:t>
+                      </w:r>
+                      <w:r>
+                        <w:rPr>
+                          <w:lang w:val="en-US"/>
+                        </w:rPr>
+                        <w:t xml:space="preserve">Monitor know the success of a DUT transaction, thus it can set the </w:t>
+                      </w:r>
+                      <w:proofErr w:type="spellStart"/>
+                      <w:r>
+                        <w:rPr>
+                          <w:rFonts w:ascii="Consolas" w:hAnsi="Consolas"/>
+                          <w:lang w:val="en-US"/>
+                        </w:rPr>
+                        <w:t>transaction_validity</w:t>
+                      </w:r>
+                      <w:proofErr w:type="spellEnd"/>
+                      <w:r>
+                        <w:rPr>
+                          <w:lang w:val="en-US"/>
+                        </w:rPr>
+                        <w:t xml:space="preserve"> to VALID or INVALID.</w:t>
+                      </w:r>
+                    </w:p>
+                  </w:txbxContent>
+                </v:textbox>
+                <w10:wrap type="tight" anchorx="margin"/>
+              </v:shape>
+            </w:pict>
+          </mc:Fallback>
+        </mc:AlternateContent>
+      </w:r>
+      <w:r>
+        <w:br w:type="page"/>
+      </w:r>
+    </w:p>
+    <w:p>
+      <w:pPr>
+        <w:pStyle w:val="Overskrift1"/>
+      </w:pPr>
+      <w:r>
+        <w:lastRenderedPageBreak/>
         <w:t>Multiple Central Sequencers</w:t>
       </w:r>
-      <w:bookmarkEnd w:id="7"/>
+      <w:bookmarkEnd w:id="14"/>
     </w:p>
     <w:p>
       <w:r>
@@ -5552,21 +8627,15 @@
       </w:r>
     </w:p>
     <w:p/>
-    <w:p/>
-    <w:p/>
-    <w:p/>
-    <w:p/>
-    <w:p/>
     <w:p>
       <w:pPr>
         <w:pStyle w:val="Overskrift1"/>
       </w:pPr>
-      <w:bookmarkStart w:id="8" w:name="_Toc8712691"/>
-      <w:r>
-        <w:lastRenderedPageBreak/>
+      <w:bookmarkStart w:id="15" w:name="_Toc17306318"/>
+      <w:r>
         <w:t>Compile scripts</w:t>
       </w:r>
-      <w:bookmarkEnd w:id="8"/>
+      <w:bookmarkEnd w:id="15"/>
     </w:p>
     <w:p>
       <w:pPr>
@@ -5898,14 +8967,14 @@
           <w:lang w:val="en-US"/>
         </w:rPr>
       </w:pPr>
-      <w:bookmarkStart w:id="9" w:name="_Toc8712692"/>
+      <w:bookmarkStart w:id="16" w:name="_Toc17306319"/>
       <w:r>
         <w:rPr>
           <w:lang w:val="en-US"/>
         </w:rPr>
         <w:t>Scope of verbosity control</w:t>
       </w:r>
-      <w:bookmarkEnd w:id="9"/>
+      <w:bookmarkEnd w:id="16"/>
     </w:p>
     <w:p>
       <w:pPr>
@@ -6189,15 +9258,31 @@
           <w:rFonts w:ascii="Consolas" w:hAnsi="Consolas"/>
           <w:lang w:val="en-US"/>
         </w:rPr>
-        <w:t>disable_log_msg</w:t>
-      </w:r>
-      <w:proofErr w:type="spellEnd"/>
+        <w:t>disable_log_</w:t>
+      </w:r>
+      <w:proofErr w:type="gramStart"/>
       <w:r>
         <w:rPr>
           <w:rFonts w:ascii="Consolas" w:hAnsi="Consolas"/>
           <w:lang w:val="en-US"/>
         </w:rPr>
-        <w:t xml:space="preserve">(VVC_BROADCAST, ALL_MESSAGES); -- </w:t>
+        <w:t>msg</w:t>
+      </w:r>
+      <w:proofErr w:type="spellEnd"/>
+      <w:r>
+        <w:rPr>
+          <w:rFonts w:ascii="Consolas" w:hAnsi="Consolas"/>
+          <w:lang w:val="en-US"/>
+        </w:rPr>
+        <w:t>(</w:t>
+      </w:r>
+      <w:proofErr w:type="gramEnd"/>
+      <w:r>
+        <w:rPr>
+          <w:rFonts w:ascii="Consolas" w:hAnsi="Consolas"/>
+          <w:lang w:val="en-US"/>
+        </w:rPr>
+        <w:t xml:space="preserve">VVC_BROADCAST, ALL_MESSAGES); -- </w:t>
       </w:r>
       <w:r>
         <w:rPr>
@@ -6611,90 +9696,6 @@
         </w:rPr>
         <w:t>f message IDs is listed in UVVM Utility Library QR, section 1.10.</w:t>
       </w:r>
-    </w:p>
-    <w:p>
-      <w:pPr>
-        <w:rPr>
-          <w:rFonts w:ascii="Helvetica Neue Thin" w:hAnsi="Helvetica Neue Thin"/>
-          <w:i/>
-          <w:iCs/>
-          <w:sz w:val="14"/>
-          <w:szCs w:val="16"/>
-          <w:lang w:val="en-US"/>
-        </w:rPr>
-      </w:pPr>
-    </w:p>
-    <w:p>
-      <w:pPr>
-        <w:rPr>
-          <w:rFonts w:ascii="Helvetica Neue Thin" w:hAnsi="Helvetica Neue Thin"/>
-          <w:i/>
-          <w:iCs/>
-          <w:sz w:val="14"/>
-          <w:szCs w:val="16"/>
-          <w:lang w:val="en-US"/>
-        </w:rPr>
-      </w:pPr>
-    </w:p>
-    <w:p>
-      <w:pPr>
-        <w:rPr>
-          <w:rFonts w:ascii="Helvetica Neue Thin" w:hAnsi="Helvetica Neue Thin"/>
-          <w:i/>
-          <w:iCs/>
-          <w:sz w:val="14"/>
-          <w:szCs w:val="16"/>
-          <w:lang w:val="en-US"/>
-        </w:rPr>
-      </w:pPr>
-    </w:p>
-    <w:p>
-      <w:pPr>
-        <w:rPr>
-          <w:rFonts w:ascii="Helvetica Neue Thin" w:hAnsi="Helvetica Neue Thin"/>
-          <w:i/>
-          <w:iCs/>
-          <w:sz w:val="14"/>
-          <w:szCs w:val="16"/>
-          <w:lang w:val="en-US"/>
-        </w:rPr>
-      </w:pPr>
-    </w:p>
-    <w:p>
-      <w:pPr>
-        <w:rPr>
-          <w:rFonts w:ascii="Helvetica Neue Thin" w:hAnsi="Helvetica Neue Thin"/>
-          <w:i/>
-          <w:iCs/>
-          <w:sz w:val="14"/>
-          <w:szCs w:val="16"/>
-          <w:lang w:val="en-US"/>
-        </w:rPr>
-      </w:pPr>
-    </w:p>
-    <w:p>
-      <w:pPr>
-        <w:rPr>
-          <w:rFonts w:ascii="Helvetica Neue Thin" w:hAnsi="Helvetica Neue Thin"/>
-          <w:i/>
-          <w:iCs/>
-          <w:sz w:val="14"/>
-          <w:szCs w:val="16"/>
-          <w:lang w:val="en-US"/>
-        </w:rPr>
-      </w:pPr>
-    </w:p>
-    <w:p>
-      <w:pPr>
-        <w:rPr>
-          <w:rFonts w:ascii="Helvetica Neue Thin" w:hAnsi="Helvetica Neue Thin"/>
-          <w:i/>
-          <w:iCs/>
-          <w:sz w:val="14"/>
-          <w:szCs w:val="16"/>
-          <w:lang w:val="en-US"/>
-        </w:rPr>
-      </w:pPr>
     </w:p>
     <w:p>
       <w:pPr>
@@ -6818,11 +9819,7 @@
           </mc:Choice>
           <mc:Fallback>
             <w:pict>
-              <v:shapetype w14:anchorId="199BDFDD" id="_x0000_t202" coordsize="21600,21600" o:spt="202" path="m,l,21600r21600,l21600,xe">
-                <v:stroke joinstyle="miter"/>
-                <v:path gradientshapeok="t" o:connecttype="rect"/>
-              </v:shapetype>
-              <v:shape id="Tekstboks 4" o:spid="_x0000_s1026" type="#_x0000_t202" style="position:absolute;margin-left:70.45pt;margin-top:8.85pt;width:663.85pt;height:31.05pt;z-index:251656192;visibility:visible;mso-wrap-style:square;mso-width-percent:0;mso-height-percent:0;mso-wrap-distance-left:9pt;mso-wrap-distance-top:0;mso-wrap-distance-right:9pt;mso-wrap-distance-bottom:0;mso-position-horizontal:absolute;mso-position-horizontal-relative:text;mso-position-vertical:absolute;mso-position-vertical-relative:text;mso-width-percent:0;mso-height-percent:0;mso-width-relative:margin;mso-height-relative:margin;v-text-anchor:top" o:gfxdata="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" filled="f" stroked="f">
+              <v:shape w14:anchorId="199BDFDD" id="Tekstboks 4" o:spid="_x0000_s1027" type="#_x0000_t202" style="position:absolute;margin-left:70.45pt;margin-top:8.85pt;width:663.85pt;height:31.05pt;z-index:251656192;visibility:visible;mso-wrap-style:square;mso-width-percent:0;mso-height-percent:0;mso-wrap-distance-left:9pt;mso-wrap-distance-top:0;mso-wrap-distance-right:9pt;mso-wrap-distance-bottom:0;mso-position-horizontal:absolute;mso-position-horizontal-relative:text;mso-position-vertical:absolute;mso-position-vertical-relative:text;mso-width-percent:0;mso-height-percent:0;mso-width-relative:margin;mso-height-relative:margin;v-text-anchor:top" o:gfxdata="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" filled="f" stroked="f">
                 <v:textbox>
                   <w:txbxContent>
                     <w:p>
@@ -6964,7 +9961,7 @@
           </mc:Choice>
           <mc:Fallback>
             <w:pict>
-              <v:shape w14:anchorId="6B7D54B5" id="Tekstboks 5" o:spid="_x0000_s1027" type="#_x0000_t202" style="position:absolute;margin-left:-6.85pt;margin-top:7.5pt;width:77.3pt;height:34.45pt;z-index:251658240;visibility:visible;mso-wrap-style:square;mso-width-percent:0;mso-height-percent:0;mso-wrap-distance-left:9pt;mso-wrap-distance-top:0;mso-wrap-distance-right:9pt;mso-wrap-distance-bottom:0;mso-position-horizontal:absolute;mso-position-horizontal-relative:text;mso-position-vertical:absolute;mso-position-vertical-relative:text;mso-width-percent:0;mso-height-percent:0;mso-width-relative:margin;mso-height-relative:margin;v-text-anchor:top" o:gfxdata="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" filled="f" stroked="f">
+              <v:shape w14:anchorId="6B7D54B5" id="Tekstboks 5" o:spid="_x0000_s1028" type="#_x0000_t202" style="position:absolute;margin-left:-6.85pt;margin-top:7.5pt;width:77.3pt;height:34.45pt;z-index:251658240;visibility:visible;mso-wrap-style:square;mso-width-percent:0;mso-height-percent:0;mso-wrap-distance-left:9pt;mso-wrap-distance-top:0;mso-wrap-distance-right:9pt;mso-wrap-distance-bottom:0;mso-position-horizontal:absolute;mso-position-horizontal-relative:text;mso-position-vertical:absolute;mso-position-vertical-relative:text;mso-width-percent:0;mso-height-percent:0;mso-width-relative:margin;mso-height-relative:margin;v-text-anchor:top" o:gfxdata="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" filled="f" stroked="f">
                 <v:textbox>
                   <w:txbxContent>
                     <w:p>
@@ -7410,7 +10407,7 @@
               <w:sz w:val="14"/>
               <w:lang w:val="en-US"/>
             </w:rPr>
-            <w:t>2019-06-06</w:t>
+            <w:t>2019-08-21</w:t>
           </w:r>
           <w:r>
             <w:rPr>
@@ -7637,7 +10634,7 @@
               <v:stroke joinstyle="miter"/>
               <v:path gradientshapeok="t" o:connecttype="rect"/>
             </v:shapetype>
-            <v:shape id="Tekstboks 1" o:spid="_x0000_s1028" type="#_x0000_t202" style="position:absolute;margin-left:640.8pt;margin-top:-5.5pt;width:149.35pt;height:24.8pt;z-index:251659264;visibility:visible;mso-wrap-style:square;mso-width-percent:0;mso-height-percent:0;mso-wrap-distance-left:9pt;mso-wrap-distance-top:0;mso-wrap-distance-right:9pt;mso-wrap-distance-bottom:0;mso-position-horizontal:absolute;mso-position-horizontal-relative:text;mso-position-vertical:absolute;mso-position-vertical-relative:text;mso-width-percent:0;mso-height-percent:0;mso-width-relative:margin;mso-height-relative:margin;v-text-anchor:top" o:gfxdata="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" filled="f" stroked="f">
+            <v:shape id="Tekstboks 1" o:spid="_x0000_s1029" type="#_x0000_t202" style="position:absolute;margin-left:640.8pt;margin-top:-5.5pt;width:149.35pt;height:24.8pt;z-index:251659264;visibility:visible;mso-wrap-style:square;mso-width-percent:0;mso-height-percent:0;mso-wrap-distance-left:9pt;mso-wrap-distance-top:0;mso-wrap-distance-right:9pt;mso-wrap-distance-bottom:0;mso-position-horizontal:absolute;mso-position-horizontal-relative:text;mso-position-vertical:absolute;mso-position-vertical-relative:text;mso-width-percent:0;mso-height-percent:0;mso-width-relative:margin;mso-height-relative:margin;v-text-anchor:top" o:gfxdata="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" filled="f" stroked="f">
               <v:textbox>
                 <w:txbxContent>
                   <w:p>
@@ -8225,6 +11222,119 @@
     </w:lvl>
   </w:abstractNum>
   <w:abstractNum w:abstractNumId="4" w15:restartNumberingAfterBreak="0">
+    <w:nsid w:val="0C4C6114"/>
+    <w:multiLevelType w:val="hybridMultilevel"/>
+    <w:tmpl w:val="F6C80402"/>
+    <w:lvl w:ilvl="0" w:tplc="04140001">
+      <w:start w:val="1"/>
+      <w:numFmt w:val="bullet"/>
+      <w:lvlText w:val=""/>
+      <w:lvlJc w:val="left"/>
+      <w:pPr>
+        <w:ind w:left="720" w:hanging="360"/>
+      </w:pPr>
+      <w:rPr>
+        <w:rFonts w:ascii="Symbol" w:hAnsi="Symbol" w:hint="default"/>
+      </w:rPr>
+    </w:lvl>
+    <w:lvl w:ilvl="1" w:tplc="04140003" w:tentative="1">
+      <w:start w:val="1"/>
+      <w:numFmt w:val="bullet"/>
+      <w:lvlText w:val="o"/>
+      <w:lvlJc w:val="left"/>
+      <w:pPr>
+        <w:ind w:left="1440" w:hanging="360"/>
+      </w:pPr>
+      <w:rPr>
+        <w:rFonts w:ascii="Courier New" w:hAnsi="Courier New" w:cs="Courier New" w:hint="default"/>
+      </w:rPr>
+    </w:lvl>
+    <w:lvl w:ilvl="2" w:tplc="04140005" w:tentative="1">
+      <w:start w:val="1"/>
+      <w:numFmt w:val="bullet"/>
+      <w:lvlText w:val=""/>
+      <w:lvlJc w:val="left"/>
+      <w:pPr>
+        <w:ind w:left="2160" w:hanging="360"/>
+      </w:pPr>
+      <w:rPr>
+        <w:rFonts w:ascii="Wingdings" w:hAnsi="Wingdings" w:hint="default"/>
+      </w:rPr>
+    </w:lvl>
+    <w:lvl w:ilvl="3" w:tplc="04140001" w:tentative="1">
+      <w:start w:val="1"/>
+      <w:numFmt w:val="bullet"/>
+      <w:lvlText w:val=""/>
+      <w:lvlJc w:val="left"/>
+      <w:pPr>
+        <w:ind w:left="2880" w:hanging="360"/>
+      </w:pPr>
+      <w:rPr>
+        <w:rFonts w:ascii="Symbol" w:hAnsi="Symbol" w:hint="default"/>
+      </w:rPr>
+    </w:lvl>
+    <w:lvl w:ilvl="4" w:tplc="04140003" w:tentative="1">
+      <w:start w:val="1"/>
+      <w:numFmt w:val="bullet"/>
+      <w:lvlText w:val="o"/>
+      <w:lvlJc w:val="left"/>
+      <w:pPr>
+        <w:ind w:left="3600" w:hanging="360"/>
+      </w:pPr>
+      <w:rPr>
+        <w:rFonts w:ascii="Courier New" w:hAnsi="Courier New" w:cs="Courier New" w:hint="default"/>
+      </w:rPr>
+    </w:lvl>
+    <w:lvl w:ilvl="5" w:tplc="04140005" w:tentative="1">
+      <w:start w:val="1"/>
+      <w:numFmt w:val="bullet"/>
+      <w:lvlText w:val=""/>
+      <w:lvlJc w:val="left"/>
+      <w:pPr>
+        <w:ind w:left="4320" w:hanging="360"/>
+      </w:pPr>
+      <w:rPr>
+        <w:rFonts w:ascii="Wingdings" w:hAnsi="Wingdings" w:hint="default"/>
+      </w:rPr>
+    </w:lvl>
+    <w:lvl w:ilvl="6" w:tplc="04140001" w:tentative="1">
+      <w:start w:val="1"/>
+      <w:numFmt w:val="bullet"/>
+      <w:lvlText w:val=""/>
+      <w:lvlJc w:val="left"/>
+      <w:pPr>
+        <w:ind w:left="5040" w:hanging="360"/>
+      </w:pPr>
+      <w:rPr>
+        <w:rFonts w:ascii="Symbol" w:hAnsi="Symbol" w:hint="default"/>
+      </w:rPr>
+    </w:lvl>
+    <w:lvl w:ilvl="7" w:tplc="04140003" w:tentative="1">
+      <w:start w:val="1"/>
+      <w:numFmt w:val="bullet"/>
+      <w:lvlText w:val="o"/>
+      <w:lvlJc w:val="left"/>
+      <w:pPr>
+        <w:ind w:left="5760" w:hanging="360"/>
+      </w:pPr>
+      <w:rPr>
+        <w:rFonts w:ascii="Courier New" w:hAnsi="Courier New" w:cs="Courier New" w:hint="default"/>
+      </w:rPr>
+    </w:lvl>
+    <w:lvl w:ilvl="8" w:tplc="04140005" w:tentative="1">
+      <w:start w:val="1"/>
+      <w:numFmt w:val="bullet"/>
+      <w:lvlText w:val=""/>
+      <w:lvlJc w:val="left"/>
+      <w:pPr>
+        <w:ind w:left="6480" w:hanging="360"/>
+      </w:pPr>
+      <w:rPr>
+        <w:rFonts w:ascii="Wingdings" w:hAnsi="Wingdings" w:hint="default"/>
+      </w:rPr>
+    </w:lvl>
+  </w:abstractNum>
+  <w:abstractNum w:abstractNumId="5" w15:restartNumberingAfterBreak="0">
     <w:nsid w:val="0CAE2533"/>
     <w:multiLevelType w:val="hybridMultilevel"/>
     <w:tmpl w:val="23304F04"/>
@@ -8337,7 +11447,7 @@
       </w:rPr>
     </w:lvl>
   </w:abstractNum>
-  <w:abstractNum w:abstractNumId="5" w15:restartNumberingAfterBreak="0">
+  <w:abstractNum w:abstractNumId="6" w15:restartNumberingAfterBreak="0">
     <w:nsid w:val="0D2E53A6"/>
     <w:multiLevelType w:val="hybridMultilevel"/>
     <w:tmpl w:val="4B2C54CA"/>
@@ -8449,7 +11559,7 @@
       </w:rPr>
     </w:lvl>
   </w:abstractNum>
-  <w:abstractNum w:abstractNumId="6" w15:restartNumberingAfterBreak="0">
+  <w:abstractNum w:abstractNumId="7" w15:restartNumberingAfterBreak="0">
     <w:nsid w:val="0EF74F2D"/>
     <w:multiLevelType w:val="hybridMultilevel"/>
     <w:tmpl w:val="583689AE"/>
@@ -8535,7 +11645,7 @@
       </w:pPr>
     </w:lvl>
   </w:abstractNum>
-  <w:abstractNum w:abstractNumId="7" w15:restartNumberingAfterBreak="0">
+  <w:abstractNum w:abstractNumId="8" w15:restartNumberingAfterBreak="0">
     <w:nsid w:val="11A35521"/>
     <w:multiLevelType w:val="hybridMultilevel"/>
     <w:tmpl w:val="5754B5FA"/>
@@ -8648,7 +11758,7 @@
       </w:rPr>
     </w:lvl>
   </w:abstractNum>
-  <w:abstractNum w:abstractNumId="8" w15:restartNumberingAfterBreak="0">
+  <w:abstractNum w:abstractNumId="9" w15:restartNumberingAfterBreak="0">
     <w:nsid w:val="1784619D"/>
     <w:multiLevelType w:val="hybridMultilevel"/>
     <w:tmpl w:val="15524F3C"/>
@@ -8734,7 +11844,7 @@
       </w:pPr>
     </w:lvl>
   </w:abstractNum>
-  <w:abstractNum w:abstractNumId="9" w15:restartNumberingAfterBreak="0">
+  <w:abstractNum w:abstractNumId="10" w15:restartNumberingAfterBreak="0">
     <w:nsid w:val="1ACD62DD"/>
     <w:multiLevelType w:val="hybridMultilevel"/>
     <w:tmpl w:val="5E36BEAA"/>
@@ -8847,7 +11957,7 @@
       </w:rPr>
     </w:lvl>
   </w:abstractNum>
-  <w:abstractNum w:abstractNumId="10" w15:restartNumberingAfterBreak="0">
+  <w:abstractNum w:abstractNumId="11" w15:restartNumberingAfterBreak="0">
     <w:nsid w:val="1E666A40"/>
     <w:multiLevelType w:val="hybridMultilevel"/>
     <w:tmpl w:val="AD5E667E"/>
@@ -8987,7 +12097,7 @@
       </w:rPr>
     </w:lvl>
   </w:abstractNum>
-  <w:abstractNum w:abstractNumId="11" w15:restartNumberingAfterBreak="0">
+  <w:abstractNum w:abstractNumId="12" w15:restartNumberingAfterBreak="0">
     <w:nsid w:val="20CC5E5F"/>
     <w:multiLevelType w:val="hybridMultilevel"/>
     <w:tmpl w:val="641E6974"/>
@@ -9101,7 +12211,7 @@
       </w:rPr>
     </w:lvl>
   </w:abstractNum>
-  <w:abstractNum w:abstractNumId="12" w15:restartNumberingAfterBreak="0">
+  <w:abstractNum w:abstractNumId="13" w15:restartNumberingAfterBreak="0">
     <w:nsid w:val="25CB2316"/>
     <w:multiLevelType w:val="hybridMultilevel"/>
     <w:tmpl w:val="DA9C2F76"/>
@@ -9213,7 +12323,7 @@
       </w:rPr>
     </w:lvl>
   </w:abstractNum>
-  <w:abstractNum w:abstractNumId="13" w15:restartNumberingAfterBreak="0">
+  <w:abstractNum w:abstractNumId="14" w15:restartNumberingAfterBreak="0">
     <w:nsid w:val="262E7430"/>
     <w:multiLevelType w:val="hybridMultilevel"/>
     <w:tmpl w:val="378C44A8"/>
@@ -9303,7 +12413,7 @@
       </w:pPr>
     </w:lvl>
   </w:abstractNum>
-  <w:abstractNum w:abstractNumId="14" w15:restartNumberingAfterBreak="0">
+  <w:abstractNum w:abstractNumId="15" w15:restartNumberingAfterBreak="0">
     <w:nsid w:val="27C15F55"/>
     <w:multiLevelType w:val="hybridMultilevel"/>
     <w:tmpl w:val="F6C4739C"/>
@@ -9416,7 +12526,7 @@
       </w:rPr>
     </w:lvl>
   </w:abstractNum>
-  <w:abstractNum w:abstractNumId="15" w15:restartNumberingAfterBreak="0">
+  <w:abstractNum w:abstractNumId="16" w15:restartNumberingAfterBreak="0">
     <w:nsid w:val="2A33256F"/>
     <w:multiLevelType w:val="hybridMultilevel"/>
     <w:tmpl w:val="16BC8190"/>
@@ -9529,7 +12639,7 @@
       </w:rPr>
     </w:lvl>
   </w:abstractNum>
-  <w:abstractNum w:abstractNumId="16" w15:restartNumberingAfterBreak="0">
+  <w:abstractNum w:abstractNumId="17" w15:restartNumberingAfterBreak="0">
     <w:nsid w:val="2A4E2F18"/>
     <w:multiLevelType w:val="hybridMultilevel"/>
     <w:tmpl w:val="B2E8EA16"/>
@@ -9642,7 +12752,7 @@
       </w:rPr>
     </w:lvl>
   </w:abstractNum>
-  <w:abstractNum w:abstractNumId="17" w15:restartNumberingAfterBreak="0">
+  <w:abstractNum w:abstractNumId="18" w15:restartNumberingAfterBreak="0">
     <w:nsid w:val="2A73396B"/>
     <w:multiLevelType w:val="hybridMultilevel"/>
     <w:tmpl w:val="6F2ED13A"/>
@@ -9754,7 +12864,7 @@
       </w:rPr>
     </w:lvl>
   </w:abstractNum>
-  <w:abstractNum w:abstractNumId="18" w15:restartNumberingAfterBreak="0">
+  <w:abstractNum w:abstractNumId="19" w15:restartNumberingAfterBreak="0">
     <w:nsid w:val="2B9E7CA0"/>
     <w:multiLevelType w:val="multilevel"/>
     <w:tmpl w:val="C38445A6"/>
@@ -9840,7 +12950,7 @@
       </w:pPr>
     </w:lvl>
   </w:abstractNum>
-  <w:abstractNum w:abstractNumId="19" w15:restartNumberingAfterBreak="0">
+  <w:abstractNum w:abstractNumId="20" w15:restartNumberingAfterBreak="0">
     <w:nsid w:val="30E91B03"/>
     <w:multiLevelType w:val="hybridMultilevel"/>
     <w:tmpl w:val="D906769C"/>
@@ -9980,7 +13090,7 @@
       </w:rPr>
     </w:lvl>
   </w:abstractNum>
-  <w:abstractNum w:abstractNumId="20" w15:restartNumberingAfterBreak="0">
+  <w:abstractNum w:abstractNumId="21" w15:restartNumberingAfterBreak="0">
     <w:nsid w:val="30F61A54"/>
     <w:multiLevelType w:val="hybridMultilevel"/>
     <w:tmpl w:val="2D209638"/>
@@ -10093,7 +13203,7 @@
       </w:rPr>
     </w:lvl>
   </w:abstractNum>
-  <w:abstractNum w:abstractNumId="21" w15:restartNumberingAfterBreak="0">
+  <w:abstractNum w:abstractNumId="22" w15:restartNumberingAfterBreak="0">
     <w:nsid w:val="31BD6150"/>
     <w:multiLevelType w:val="hybridMultilevel"/>
     <w:tmpl w:val="158CE80A"/>
@@ -10233,7 +13343,7 @@
       </w:rPr>
     </w:lvl>
   </w:abstractNum>
-  <w:abstractNum w:abstractNumId="22" w15:restartNumberingAfterBreak="0">
+  <w:abstractNum w:abstractNumId="23" w15:restartNumberingAfterBreak="0">
     <w:nsid w:val="348F16FA"/>
     <w:multiLevelType w:val="hybridMultilevel"/>
     <w:tmpl w:val="57A48F9C"/>
@@ -10346,7 +13456,7 @@
       </w:rPr>
     </w:lvl>
   </w:abstractNum>
-  <w:abstractNum w:abstractNumId="23" w15:restartNumberingAfterBreak="0">
+  <w:abstractNum w:abstractNumId="24" w15:restartNumberingAfterBreak="0">
     <w:nsid w:val="35914737"/>
     <w:multiLevelType w:val="hybridMultilevel"/>
     <w:tmpl w:val="AF027708"/>
@@ -10459,7 +13569,7 @@
       </w:rPr>
     </w:lvl>
   </w:abstractNum>
-  <w:abstractNum w:abstractNumId="24" w15:restartNumberingAfterBreak="0">
+  <w:abstractNum w:abstractNumId="25" w15:restartNumberingAfterBreak="0">
     <w:nsid w:val="35F00561"/>
     <w:multiLevelType w:val="hybridMultilevel"/>
     <w:tmpl w:val="0B38B66A"/>
@@ -10572,7 +13682,7 @@
       </w:rPr>
     </w:lvl>
   </w:abstractNum>
-  <w:abstractNum w:abstractNumId="25" w15:restartNumberingAfterBreak="0">
+  <w:abstractNum w:abstractNumId="26" w15:restartNumberingAfterBreak="0">
     <w:nsid w:val="37A31C72"/>
     <w:multiLevelType w:val="hybridMultilevel"/>
     <w:tmpl w:val="E5C8E32A"/>
@@ -10658,7 +13768,7 @@
       </w:pPr>
     </w:lvl>
   </w:abstractNum>
-  <w:abstractNum w:abstractNumId="26" w15:restartNumberingAfterBreak="0">
+  <w:abstractNum w:abstractNumId="27" w15:restartNumberingAfterBreak="0">
     <w:nsid w:val="37F02A21"/>
     <w:multiLevelType w:val="hybridMultilevel"/>
     <w:tmpl w:val="AE9C0C16"/>
@@ -10748,7 +13858,7 @@
       </w:pPr>
     </w:lvl>
   </w:abstractNum>
-  <w:abstractNum w:abstractNumId="27" w15:restartNumberingAfterBreak="0">
+  <w:abstractNum w:abstractNumId="28" w15:restartNumberingAfterBreak="0">
     <w:nsid w:val="3F2B24F1"/>
     <w:multiLevelType w:val="hybridMultilevel"/>
     <w:tmpl w:val="37341A42"/>
@@ -10861,7 +13971,7 @@
       </w:rPr>
     </w:lvl>
   </w:abstractNum>
-  <w:abstractNum w:abstractNumId="28" w15:restartNumberingAfterBreak="0">
+  <w:abstractNum w:abstractNumId="29" w15:restartNumberingAfterBreak="0">
     <w:nsid w:val="3F7D527D"/>
     <w:multiLevelType w:val="hybridMultilevel"/>
     <w:tmpl w:val="526C52CA"/>
@@ -10974,7 +14084,7 @@
       </w:rPr>
     </w:lvl>
   </w:abstractNum>
-  <w:abstractNum w:abstractNumId="29" w15:restartNumberingAfterBreak="0">
+  <w:abstractNum w:abstractNumId="30" w15:restartNumberingAfterBreak="0">
     <w:nsid w:val="403E593F"/>
     <w:multiLevelType w:val="hybridMultilevel"/>
     <w:tmpl w:val="3D9265AA"/>
@@ -11088,7 +14198,7 @@
       </w:rPr>
     </w:lvl>
   </w:abstractNum>
-  <w:abstractNum w:abstractNumId="30" w15:restartNumberingAfterBreak="0">
+  <w:abstractNum w:abstractNumId="31" w15:restartNumberingAfterBreak="0">
     <w:nsid w:val="45E95007"/>
     <w:multiLevelType w:val="hybridMultilevel"/>
     <w:tmpl w:val="DFBE0092"/>
@@ -11174,7 +14284,7 @@
       </w:pPr>
     </w:lvl>
   </w:abstractNum>
-  <w:abstractNum w:abstractNumId="31" w15:restartNumberingAfterBreak="0">
+  <w:abstractNum w:abstractNumId="32" w15:restartNumberingAfterBreak="0">
     <w:nsid w:val="465868B7"/>
     <w:multiLevelType w:val="hybridMultilevel"/>
     <w:tmpl w:val="378C44A8"/>
@@ -11264,7 +14374,7 @@
       </w:pPr>
     </w:lvl>
   </w:abstractNum>
-  <w:abstractNum w:abstractNumId="32" w15:restartNumberingAfterBreak="0">
+  <w:abstractNum w:abstractNumId="33" w15:restartNumberingAfterBreak="0">
     <w:nsid w:val="46961D0A"/>
     <w:multiLevelType w:val="hybridMultilevel"/>
     <w:tmpl w:val="16CAB40A"/>
@@ -11376,7 +14486,7 @@
       </w:rPr>
     </w:lvl>
   </w:abstractNum>
-  <w:abstractNum w:abstractNumId="33" w15:restartNumberingAfterBreak="0">
+  <w:abstractNum w:abstractNumId="34" w15:restartNumberingAfterBreak="0">
     <w:nsid w:val="47863422"/>
     <w:multiLevelType w:val="hybridMultilevel"/>
     <w:tmpl w:val="7D34DAFE"/>
@@ -11516,7 +14626,7 @@
       </w:rPr>
     </w:lvl>
   </w:abstractNum>
-  <w:abstractNum w:abstractNumId="34" w15:restartNumberingAfterBreak="0">
+  <w:abstractNum w:abstractNumId="35" w15:restartNumberingAfterBreak="0">
     <w:nsid w:val="4A2663E4"/>
     <w:multiLevelType w:val="hybridMultilevel"/>
     <w:tmpl w:val="B922FB1C"/>
@@ -11629,7 +14739,7 @@
       </w:rPr>
     </w:lvl>
   </w:abstractNum>
-  <w:abstractNum w:abstractNumId="35" w15:restartNumberingAfterBreak="0">
+  <w:abstractNum w:abstractNumId="36" w15:restartNumberingAfterBreak="0">
     <w:nsid w:val="4B3D26FE"/>
     <w:multiLevelType w:val="hybridMultilevel"/>
     <w:tmpl w:val="E722A99C"/>
@@ -11742,7 +14852,7 @@
       </w:rPr>
     </w:lvl>
   </w:abstractNum>
-  <w:abstractNum w:abstractNumId="36" w15:restartNumberingAfterBreak="0">
+  <w:abstractNum w:abstractNumId="37" w15:restartNumberingAfterBreak="0">
     <w:nsid w:val="4C7723DF"/>
     <w:multiLevelType w:val="hybridMultilevel"/>
     <w:tmpl w:val="44DACA32"/>
@@ -11855,7 +14965,7 @@
       </w:rPr>
     </w:lvl>
   </w:abstractNum>
-  <w:abstractNum w:abstractNumId="37" w15:restartNumberingAfterBreak="0">
+  <w:abstractNum w:abstractNumId="38" w15:restartNumberingAfterBreak="0">
     <w:nsid w:val="4CB03380"/>
     <w:multiLevelType w:val="hybridMultilevel"/>
     <w:tmpl w:val="F00A7932"/>
@@ -11968,7 +15078,7 @@
       </w:rPr>
     </w:lvl>
   </w:abstractNum>
-  <w:abstractNum w:abstractNumId="38" w15:restartNumberingAfterBreak="0">
+  <w:abstractNum w:abstractNumId="39" w15:restartNumberingAfterBreak="0">
     <w:nsid w:val="5EDA1C34"/>
     <w:multiLevelType w:val="hybridMultilevel"/>
     <w:tmpl w:val="9880D50A"/>
@@ -12081,7 +15191,7 @@
       </w:rPr>
     </w:lvl>
   </w:abstractNum>
-  <w:abstractNum w:abstractNumId="39" w15:restartNumberingAfterBreak="0">
+  <w:abstractNum w:abstractNumId="40" w15:restartNumberingAfterBreak="0">
     <w:nsid w:val="64AE30D1"/>
     <w:multiLevelType w:val="hybridMultilevel"/>
     <w:tmpl w:val="0C70719A"/>
@@ -12194,7 +15304,7 @@
       </w:rPr>
     </w:lvl>
   </w:abstractNum>
-  <w:abstractNum w:abstractNumId="40" w15:restartNumberingAfterBreak="0">
+  <w:abstractNum w:abstractNumId="41" w15:restartNumberingAfterBreak="0">
     <w:nsid w:val="651F3144"/>
     <w:multiLevelType w:val="hybridMultilevel"/>
     <w:tmpl w:val="77124E0A"/>
@@ -12307,7 +15417,7 @@
       </w:rPr>
     </w:lvl>
   </w:abstractNum>
-  <w:abstractNum w:abstractNumId="41" w15:restartNumberingAfterBreak="0">
+  <w:abstractNum w:abstractNumId="42" w15:restartNumberingAfterBreak="0">
     <w:nsid w:val="6D397522"/>
     <w:multiLevelType w:val="multilevel"/>
     <w:tmpl w:val="76F2C09A"/>
@@ -12421,7 +15531,7 @@
       </w:rPr>
     </w:lvl>
   </w:abstractNum>
-  <w:abstractNum w:abstractNumId="42" w15:restartNumberingAfterBreak="0">
+  <w:abstractNum w:abstractNumId="43" w15:restartNumberingAfterBreak="0">
     <w:nsid w:val="6EF86CC6"/>
     <w:multiLevelType w:val="hybridMultilevel"/>
     <w:tmpl w:val="79E24B26"/>
@@ -12534,7 +15644,7 @@
       </w:rPr>
     </w:lvl>
   </w:abstractNum>
-  <w:abstractNum w:abstractNumId="43" w15:restartNumberingAfterBreak="0">
+  <w:abstractNum w:abstractNumId="44" w15:restartNumberingAfterBreak="0">
     <w:nsid w:val="73B37740"/>
     <w:multiLevelType w:val="multilevel"/>
     <w:tmpl w:val="F98E7778"/>
@@ -12656,7 +15766,7 @@
       </w:pPr>
     </w:lvl>
   </w:abstractNum>
-  <w:abstractNum w:abstractNumId="44" w15:restartNumberingAfterBreak="0">
+  <w:abstractNum w:abstractNumId="45" w15:restartNumberingAfterBreak="0">
     <w:nsid w:val="74327AE1"/>
     <w:multiLevelType w:val="multilevel"/>
     <w:tmpl w:val="C38445A6"/>
@@ -12743,7 +15853,7 @@
       </w:pPr>
     </w:lvl>
   </w:abstractNum>
-  <w:abstractNum w:abstractNumId="45" w15:restartNumberingAfterBreak="0">
+  <w:abstractNum w:abstractNumId="46" w15:restartNumberingAfterBreak="0">
     <w:nsid w:val="76875A83"/>
     <w:multiLevelType w:val="hybridMultilevel"/>
     <w:tmpl w:val="2566102A"/>
@@ -12832,7 +15942,7 @@
       </w:pPr>
     </w:lvl>
   </w:abstractNum>
-  <w:abstractNum w:abstractNumId="46" w15:restartNumberingAfterBreak="0">
+  <w:abstractNum w:abstractNumId="47" w15:restartNumberingAfterBreak="0">
     <w:nsid w:val="77F71186"/>
     <w:multiLevelType w:val="hybridMultilevel"/>
     <w:tmpl w:val="E8C8F126"/>
@@ -12945,7 +16055,7 @@
       </w:rPr>
     </w:lvl>
   </w:abstractNum>
-  <w:abstractNum w:abstractNumId="47" w15:restartNumberingAfterBreak="0">
+  <w:abstractNum w:abstractNumId="48" w15:restartNumberingAfterBreak="0">
     <w:nsid w:val="7CD72410"/>
     <w:multiLevelType w:val="hybridMultilevel"/>
     <w:tmpl w:val="44026DA4"/>
@@ -13059,148 +16169,151 @@
     </w:lvl>
   </w:abstractNum>
   <w:num w:numId="1">
-    <w:abstractNumId w:val="43"/>
+    <w:abstractNumId w:val="44"/>
   </w:num>
   <w:num w:numId="2">
     <w:abstractNumId w:val="0"/>
   </w:num>
   <w:num w:numId="3">
-    <w:abstractNumId w:val="10"/>
+    <w:abstractNumId w:val="11"/>
   </w:num>
   <w:num w:numId="4">
-    <w:abstractNumId w:val="19"/>
+    <w:abstractNumId w:val="20"/>
   </w:num>
   <w:num w:numId="5">
-    <w:abstractNumId w:val="33"/>
+    <w:abstractNumId w:val="34"/>
   </w:num>
   <w:num w:numId="6">
-    <w:abstractNumId w:val="21"/>
+    <w:abstractNumId w:val="22"/>
   </w:num>
   <w:num w:numId="7">
-    <w:abstractNumId w:val="12"/>
+    <w:abstractNumId w:val="13"/>
   </w:num>
   <w:num w:numId="8">
-    <w:abstractNumId w:val="37"/>
+    <w:abstractNumId w:val="38"/>
   </w:num>
   <w:num w:numId="9">
-    <w:abstractNumId w:val="30"/>
+    <w:abstractNumId w:val="31"/>
   </w:num>
   <w:num w:numId="10">
-    <w:abstractNumId w:val="8"/>
+    <w:abstractNumId w:val="9"/>
   </w:num>
   <w:num w:numId="11">
     <w:abstractNumId w:val="1"/>
   </w:num>
   <w:num w:numId="12">
-    <w:abstractNumId w:val="42"/>
+    <w:abstractNumId w:val="43"/>
   </w:num>
   <w:num w:numId="13">
-    <w:abstractNumId w:val="9"/>
+    <w:abstractNumId w:val="10"/>
   </w:num>
   <w:num w:numId="14">
-    <w:abstractNumId w:val="23"/>
+    <w:abstractNumId w:val="24"/>
   </w:num>
   <w:num w:numId="15">
-    <w:abstractNumId w:val="25"/>
+    <w:abstractNumId w:val="26"/>
   </w:num>
   <w:num w:numId="16">
-    <w:abstractNumId w:val="32"/>
+    <w:abstractNumId w:val="33"/>
   </w:num>
   <w:num w:numId="17">
-    <w:abstractNumId w:val="17"/>
+    <w:abstractNumId w:val="18"/>
   </w:num>
   <w:num w:numId="18">
     <w:abstractNumId w:val="2"/>
   </w:num>
   <w:num w:numId="19">
-    <w:abstractNumId w:val="39"/>
+    <w:abstractNumId w:val="40"/>
   </w:num>
   <w:num w:numId="20">
-    <w:abstractNumId w:val="5"/>
+    <w:abstractNumId w:val="6"/>
   </w:num>
   <w:num w:numId="21">
-    <w:abstractNumId w:val="40"/>
+    <w:abstractNumId w:val="41"/>
   </w:num>
   <w:num w:numId="22">
+    <w:abstractNumId w:val="15"/>
+  </w:num>
+  <w:num w:numId="23">
+    <w:abstractNumId w:val="46"/>
+  </w:num>
+  <w:num w:numId="24">
+    <w:abstractNumId w:val="42"/>
+  </w:num>
+  <w:num w:numId="25">
+    <w:abstractNumId w:val="19"/>
+  </w:num>
+  <w:num w:numId="26">
+    <w:abstractNumId w:val="45"/>
+  </w:num>
+  <w:num w:numId="27">
     <w:abstractNumId w:val="14"/>
   </w:num>
-  <w:num w:numId="23">
-    <w:abstractNumId w:val="45"/>
-  </w:num>
-  <w:num w:numId="24">
-    <w:abstractNumId w:val="41"/>
-  </w:num>
-  <w:num w:numId="25">
-    <w:abstractNumId w:val="18"/>
-  </w:num>
-  <w:num w:numId="26">
-    <w:abstractNumId w:val="44"/>
-  </w:num>
-  <w:num w:numId="27">
-    <w:abstractNumId w:val="13"/>
-  </w:num>
   <w:num w:numId="28">
-    <w:abstractNumId w:val="26"/>
+    <w:abstractNumId w:val="27"/>
   </w:num>
   <w:num w:numId="29">
-    <w:abstractNumId w:val="11"/>
+    <w:abstractNumId w:val="12"/>
   </w:num>
   <w:num w:numId="30">
-    <w:abstractNumId w:val="31"/>
+    <w:abstractNumId w:val="32"/>
   </w:num>
   <w:num w:numId="31">
-    <w:abstractNumId w:val="29"/>
+    <w:abstractNumId w:val="30"/>
   </w:num>
   <w:num w:numId="32">
-    <w:abstractNumId w:val="16"/>
+    <w:abstractNumId w:val="17"/>
   </w:num>
   <w:num w:numId="33">
-    <w:abstractNumId w:val="46"/>
+    <w:abstractNumId w:val="47"/>
   </w:num>
   <w:num w:numId="34">
-    <w:abstractNumId w:val="47"/>
+    <w:abstractNumId w:val="48"/>
   </w:num>
   <w:num w:numId="35">
-    <w:abstractNumId w:val="6"/>
+    <w:abstractNumId w:val="7"/>
   </w:num>
   <w:num w:numId="36">
-    <w:abstractNumId w:val="24"/>
+    <w:abstractNumId w:val="25"/>
   </w:num>
   <w:num w:numId="37">
-    <w:abstractNumId w:val="35"/>
+    <w:abstractNumId w:val="36"/>
   </w:num>
   <w:num w:numId="38">
-    <w:abstractNumId w:val="20"/>
+    <w:abstractNumId w:val="21"/>
   </w:num>
   <w:num w:numId="39">
-    <w:abstractNumId w:val="15"/>
+    <w:abstractNumId w:val="16"/>
   </w:num>
   <w:num w:numId="40">
     <w:abstractNumId w:val="3"/>
   </w:num>
   <w:num w:numId="41">
+    <w:abstractNumId w:val="29"/>
+  </w:num>
+  <w:num w:numId="42">
+    <w:abstractNumId w:val="39"/>
+  </w:num>
+  <w:num w:numId="43">
+    <w:abstractNumId w:val="8"/>
+  </w:num>
+  <w:num w:numId="44">
+    <w:abstractNumId w:val="23"/>
+  </w:num>
+  <w:num w:numId="45">
     <w:abstractNumId w:val="28"/>
   </w:num>
-  <w:num w:numId="42">
-    <w:abstractNumId w:val="38"/>
-  </w:num>
-  <w:num w:numId="43">
-    <w:abstractNumId w:val="7"/>
-  </w:num>
-  <w:num w:numId="44">
-    <w:abstractNumId w:val="22"/>
-  </w:num>
-  <w:num w:numId="45">
-    <w:abstractNumId w:val="27"/>
-  </w:num>
   <w:num w:numId="46">
-    <w:abstractNumId w:val="36"/>
+    <w:abstractNumId w:val="37"/>
   </w:num>
   <w:num w:numId="47">
-    <w:abstractNumId w:val="4"/>
+    <w:abstractNumId w:val="5"/>
   </w:num>
   <w:num w:numId="48">
-    <w:abstractNumId w:val="34"/>
+    <w:abstractNumId w:val="35"/>
+  </w:num>
+  <w:num w:numId="49">
+    <w:abstractNumId w:val="4"/>
   </w:num>
   <w:numIdMacAtCleanup w:val="11"/>
 </w:numbering>
@@ -13240,7 +16353,7 @@
     <w:lsdException w:name="index 8" w:semiHidden="1" w:unhideWhenUsed="1"/>
     <w:lsdException w:name="index 9" w:semiHidden="1" w:unhideWhenUsed="1"/>
     <w:lsdException w:name="toc 1" w:semiHidden="1" w:uiPriority="39" w:unhideWhenUsed="1"/>
-    <w:lsdException w:name="toc 2" w:semiHidden="1" w:unhideWhenUsed="1"/>
+    <w:lsdException w:name="toc 2" w:semiHidden="1" w:uiPriority="39" w:unhideWhenUsed="1"/>
     <w:lsdException w:name="toc 3" w:semiHidden="1" w:unhideWhenUsed="1"/>
     <w:lsdException w:name="toc 4" w:semiHidden="1" w:unhideWhenUsed="1"/>
     <w:lsdException w:name="toc 5" w:semiHidden="1" w:unhideWhenUsed="1"/>
@@ -13850,7 +16963,7 @@
     <w:name w:val="toc 2"/>
     <w:basedOn w:val="Normal"/>
     <w:next w:val="Normal"/>
-    <w:semiHidden/>
+    <w:uiPriority w:val="39"/>
     <w:rPr>
       <w:rFonts w:asciiTheme="minorHAnsi" w:hAnsiTheme="minorHAnsi" w:cstheme="minorHAnsi"/>
       <w:b/>
@@ -14951,7 +18064,7 @@
 </file>
 
 <file path=customXml/itemProps1.xml><?xml version="1.0" encoding="utf-8"?>
-<ds:datastoreItem xmlns:ds="http://schemas.openxmlformats.org/officeDocument/2006/customXml" ds:itemID="{7DE221EC-5F3C-4990-8C47-8D8C2802486E}">
+<ds:datastoreItem xmlns:ds="http://schemas.openxmlformats.org/officeDocument/2006/customXml" ds:itemID="{CC06446C-E87F-46F3-A624-89782BCABEA2}">
   <ds:schemaRefs>
     <ds:schemaRef ds:uri="http://schemas.openxmlformats.org/officeDocument/2006/bibliography"/>
   </ds:schemaRefs>

</xml_diff>

<commit_message>
Copied DTT-info from the DTT branch into the esa_2 branch
</commit_message>
<xml_diff>
--- a/uvvm_vvc_framework/doc/internal_UVVM_Essential_Mechanisms.docx
+++ b/uvvm_vvc_framework/doc/internal_UVVM_Essential_Mechanisms.docx
@@ -200,7 +200,7 @@
               <w:caps w:val="0"/>
               <w:noProof/>
               <w:u w:val="none"/>
-              <w:lang w:val="nb-NO" w:eastAsia="nb-NO"/>
+              <w:lang w:eastAsia="en-GB"/>
             </w:rPr>
           </w:pPr>
           <w:r>
@@ -212,7 +212,7 @@
           <w:r>
             <w:fldChar w:fldCharType="separate"/>
           </w:r>
-          <w:hyperlink w:anchor="_Toc8712686" w:history="1">
+          <w:hyperlink w:anchor="_Toc17902587" w:history="1">
             <w:r>
               <w:rPr>
                 <w:rStyle w:val="Hyperkobling"/>
@@ -228,7 +228,7 @@
                 <w:caps w:val="0"/>
                 <w:noProof/>
                 <w:u w:val="none"/>
-                <w:lang w:val="nb-NO" w:eastAsia="nb-NO"/>
+                <w:lang w:eastAsia="en-GB"/>
               </w:rPr>
               <w:tab/>
             </w:r>
@@ -258,7 +258,7 @@
                 <w:noProof/>
                 <w:webHidden/>
               </w:rPr>
-              <w:instrText xml:space="preserve"> PAGEREF _Toc8712686 \h </w:instrText>
+              <w:instrText xml:space="preserve"> PAGEREF _Toc17902587 \h </w:instrText>
             </w:r>
             <w:r>
               <w:rPr>
@@ -278,7 +278,7 @@
                 <w:noProof/>
                 <w:webHidden/>
               </w:rPr>
-              <w:t>2</w:t>
+              <w:t>1</w:t>
             </w:r>
             <w:r>
               <w:rPr>
@@ -303,10 +303,10 @@
               <w:caps w:val="0"/>
               <w:noProof/>
               <w:u w:val="none"/>
-              <w:lang w:val="nb-NO" w:eastAsia="nb-NO"/>
+              <w:lang w:eastAsia="en-GB"/>
             </w:rPr>
           </w:pPr>
-          <w:hyperlink w:anchor="_Toc8712687" w:history="1">
+          <w:hyperlink w:anchor="_Toc17902588" w:history="1">
             <w:r>
               <w:rPr>
                 <w:rStyle w:val="Hyperkobling"/>
@@ -322,7 +322,7 @@
                 <w:caps w:val="0"/>
                 <w:noProof/>
                 <w:u w:val="none"/>
-                <w:lang w:val="nb-NO" w:eastAsia="nb-NO"/>
+                <w:lang w:eastAsia="en-GB"/>
               </w:rPr>
               <w:tab/>
             </w:r>
@@ -352,7 +352,7 @@
                 <w:noProof/>
                 <w:webHidden/>
               </w:rPr>
-              <w:instrText xml:space="preserve"> PAGEREF _Toc8712687 \h </w:instrText>
+              <w:instrText xml:space="preserve"> PAGEREF _Toc17902588 \h </w:instrText>
             </w:r>
             <w:r>
               <w:rPr>
@@ -397,10 +397,10 @@
               <w:caps w:val="0"/>
               <w:noProof/>
               <w:u w:val="none"/>
-              <w:lang w:val="nb-NO" w:eastAsia="nb-NO"/>
+              <w:lang w:eastAsia="en-GB"/>
             </w:rPr>
           </w:pPr>
-          <w:hyperlink w:anchor="_Toc8712688" w:history="1">
+          <w:hyperlink w:anchor="_Toc17902589" w:history="1">
             <w:r>
               <w:rPr>
                 <w:rStyle w:val="Hyperkobling"/>
@@ -416,7 +416,7 @@
                 <w:caps w:val="0"/>
                 <w:noProof/>
                 <w:u w:val="none"/>
-                <w:lang w:val="nb-NO" w:eastAsia="nb-NO"/>
+                <w:lang w:eastAsia="en-GB"/>
               </w:rPr>
               <w:tab/>
             </w:r>
@@ -446,7 +446,7 @@
                 <w:noProof/>
                 <w:webHidden/>
               </w:rPr>
-              <w:instrText xml:space="preserve"> PAGEREF _Toc8712688 \h </w:instrText>
+              <w:instrText xml:space="preserve"> PAGEREF _Toc17902589 \h </w:instrText>
             </w:r>
             <w:r>
               <w:rPr>
@@ -491,10 +491,10 @@
               <w:caps w:val="0"/>
               <w:noProof/>
               <w:u w:val="none"/>
-              <w:lang w:val="nb-NO" w:eastAsia="nb-NO"/>
+              <w:lang w:eastAsia="en-GB"/>
             </w:rPr>
           </w:pPr>
-          <w:hyperlink w:anchor="_Toc8712689" w:history="1">
+          <w:hyperlink w:anchor="_Toc17902590" w:history="1">
             <w:r>
               <w:rPr>
                 <w:rStyle w:val="Hyperkobling"/>
@@ -510,7 +510,7 @@
                 <w:caps w:val="0"/>
                 <w:noProof/>
                 <w:u w:val="none"/>
-                <w:lang w:val="nb-NO" w:eastAsia="nb-NO"/>
+                <w:lang w:eastAsia="en-GB"/>
               </w:rPr>
               <w:tab/>
             </w:r>
@@ -540,7 +540,7 @@
                 <w:noProof/>
                 <w:webHidden/>
               </w:rPr>
-              <w:instrText xml:space="preserve"> PAGEREF _Toc8712689 \h </w:instrText>
+              <w:instrText xml:space="preserve"> PAGEREF _Toc17902590 \h </w:instrText>
             </w:r>
             <w:r>
               <w:rPr>
@@ -585,10 +585,10 @@
               <w:caps w:val="0"/>
               <w:noProof/>
               <w:u w:val="none"/>
-              <w:lang w:val="nb-NO" w:eastAsia="nb-NO"/>
+              <w:lang w:eastAsia="en-GB"/>
             </w:rPr>
           </w:pPr>
-          <w:hyperlink w:anchor="_Toc8712690" w:history="1">
+          <w:hyperlink w:anchor="_Toc17902591" w:history="1">
             <w:r>
               <w:rPr>
                 <w:rStyle w:val="Hyperkobling"/>
@@ -604,7 +604,7 @@
                 <w:caps w:val="0"/>
                 <w:noProof/>
                 <w:u w:val="none"/>
-                <w:lang w:val="nb-NO" w:eastAsia="nb-NO"/>
+                <w:lang w:eastAsia="en-GB"/>
               </w:rPr>
               <w:tab/>
             </w:r>
@@ -613,7 +613,7 @@
                 <w:rStyle w:val="Hyperkobling"/>
                 <w:noProof/>
               </w:rPr>
-              <w:t>Multiple Central Sequencers</w:t>
+              <w:t>Direct Transaction Transfer</w:t>
             </w:r>
             <w:r>
               <w:rPr>
@@ -634,7 +634,7 @@
                 <w:noProof/>
                 <w:webHidden/>
               </w:rPr>
-              <w:instrText xml:space="preserve"> PAGEREF _Toc8712690 \h </w:instrText>
+              <w:instrText xml:space="preserve"> PAGEREF _Toc17902591 \h </w:instrText>
             </w:r>
             <w:r>
               <w:rPr>
@@ -654,7 +654,192 @@
                 <w:noProof/>
                 <w:webHidden/>
               </w:rPr>
-              <w:t>5</w:t>
+              <w:t>4</w:t>
+            </w:r>
+            <w:r>
+              <w:rPr>
+                <w:noProof/>
+                <w:webHidden/>
+              </w:rPr>
+              <w:fldChar w:fldCharType="end"/>
+            </w:r>
+          </w:hyperlink>
+        </w:p>
+        <w:p>
+          <w:pPr>
+            <w:pStyle w:val="INNH2"/>
+            <w:tabs>
+              <w:tab w:val="left" w:pos="502"/>
+              <w:tab w:val="right" w:pos="15129"/>
+            </w:tabs>
+            <w:rPr>
+              <w:rFonts w:eastAsiaTheme="minorEastAsia" w:cstheme="minorBidi"/>
+              <w:b w:val="0"/>
+              <w:bCs w:val="0"/>
+              <w:smallCaps w:val="0"/>
+              <w:noProof/>
+              <w:lang w:eastAsia="en-GB"/>
+            </w:rPr>
+          </w:pPr>
+          <w:hyperlink w:anchor="_Toc17902592" w:history="1">
+            <w:r>
+              <w:rPr>
+                <w:rStyle w:val="Hyperkobling"/>
+                <w:noProof/>
+              </w:rPr>
+              <w:t>5.1</w:t>
+            </w:r>
+            <w:r>
+              <w:rPr>
+                <w:rFonts w:eastAsiaTheme="minorEastAsia" w:cstheme="minorBidi"/>
+                <w:b w:val="0"/>
+                <w:bCs w:val="0"/>
+                <w:smallCaps w:val="0"/>
+                <w:noProof/>
+                <w:lang w:eastAsia="en-GB"/>
+              </w:rPr>
+              <w:tab/>
+            </w:r>
+            <w:r>
+              <w:rPr>
+                <w:rStyle w:val="Hyperkobling"/>
+                <w:noProof/>
+              </w:rPr>
+              <w:t>Transaction definitions</w:t>
+            </w:r>
+            <w:r>
+              <w:rPr>
+                <w:noProof/>
+                <w:webHidden/>
+              </w:rPr>
+              <w:tab/>
+            </w:r>
+            <w:r>
+              <w:rPr>
+                <w:noProof/>
+                <w:webHidden/>
+              </w:rPr>
+              <w:fldChar w:fldCharType="begin"/>
+            </w:r>
+            <w:r>
+              <w:rPr>
+                <w:noProof/>
+                <w:webHidden/>
+              </w:rPr>
+              <w:instrText xml:space="preserve"> PAGEREF _Toc17902592 \h </w:instrText>
+            </w:r>
+            <w:r>
+              <w:rPr>
+                <w:noProof/>
+                <w:webHidden/>
+              </w:rPr>
+            </w:r>
+            <w:r>
+              <w:rPr>
+                <w:noProof/>
+                <w:webHidden/>
+              </w:rPr>
+              <w:fldChar w:fldCharType="separate"/>
+            </w:r>
+            <w:r>
+              <w:rPr>
+                <w:noProof/>
+                <w:webHidden/>
+              </w:rPr>
+              <w:t>4</w:t>
+            </w:r>
+            <w:r>
+              <w:rPr>
+                <w:noProof/>
+                <w:webHidden/>
+              </w:rPr>
+              <w:fldChar w:fldCharType="end"/>
+            </w:r>
+          </w:hyperlink>
+        </w:p>
+        <w:p>
+          <w:pPr>
+            <w:pStyle w:val="INNH2"/>
+            <w:tabs>
+              <w:tab w:val="left" w:pos="502"/>
+              <w:tab w:val="right" w:pos="15129"/>
+            </w:tabs>
+            <w:rPr>
+              <w:rFonts w:eastAsiaTheme="minorEastAsia" w:cstheme="minorBidi"/>
+              <w:b w:val="0"/>
+              <w:bCs w:val="0"/>
+              <w:smallCaps w:val="0"/>
+              <w:noProof/>
+              <w:lang w:eastAsia="en-GB"/>
+            </w:rPr>
+          </w:pPr>
+          <w:hyperlink w:anchor="_Toc17902593" w:history="1">
+            <w:r>
+              <w:rPr>
+                <w:rStyle w:val="Hyperkobling"/>
+                <w:noProof/>
+                <w:kern w:val="28"/>
+              </w:rPr>
+              <w:t>5.2</w:t>
+            </w:r>
+            <w:r>
+              <w:rPr>
+                <w:rFonts w:eastAsiaTheme="minorEastAsia" w:cstheme="minorBidi"/>
+                <w:b w:val="0"/>
+                <w:bCs w:val="0"/>
+                <w:smallCaps w:val="0"/>
+                <w:noProof/>
+                <w:lang w:eastAsia="en-GB"/>
+              </w:rPr>
+              <w:tab/>
+            </w:r>
+            <w:r>
+              <w:rPr>
+                <w:rStyle w:val="Hyperkobling"/>
+                <w:noProof/>
+              </w:rPr>
+              <w:t>Transaction details</w:t>
+            </w:r>
+            <w:r>
+              <w:rPr>
+                <w:noProof/>
+                <w:webHidden/>
+              </w:rPr>
+              <w:tab/>
+            </w:r>
+            <w:r>
+              <w:rPr>
+                <w:noProof/>
+                <w:webHidden/>
+              </w:rPr>
+              <w:fldChar w:fldCharType="begin"/>
+            </w:r>
+            <w:r>
+              <w:rPr>
+                <w:noProof/>
+                <w:webHidden/>
+              </w:rPr>
+              <w:instrText xml:space="preserve"> PAGEREF _Toc17902593 \h </w:instrText>
+            </w:r>
+            <w:r>
+              <w:rPr>
+                <w:noProof/>
+                <w:webHidden/>
+              </w:rPr>
+            </w:r>
+            <w:r>
+              <w:rPr>
+                <w:noProof/>
+                <w:webHidden/>
+              </w:rPr>
+              <w:fldChar w:fldCharType="separate"/>
+            </w:r>
+            <w:r>
+              <w:rPr>
+                <w:noProof/>
+                <w:webHidden/>
+              </w:rPr>
+              <w:t>4</w:t>
             </w:r>
             <w:r>
               <w:rPr>
@@ -679,10 +864,10 @@
               <w:caps w:val="0"/>
               <w:noProof/>
               <w:u w:val="none"/>
-              <w:lang w:val="nb-NO" w:eastAsia="nb-NO"/>
+              <w:lang w:eastAsia="en-GB"/>
             </w:rPr>
           </w:pPr>
-          <w:hyperlink w:anchor="_Toc8712691" w:history="1">
+          <w:hyperlink w:anchor="_Toc17902594" w:history="1">
             <w:r>
               <w:rPr>
                 <w:rStyle w:val="Hyperkobling"/>
@@ -698,7 +883,7 @@
                 <w:caps w:val="0"/>
                 <w:noProof/>
                 <w:u w:val="none"/>
-                <w:lang w:val="nb-NO" w:eastAsia="nb-NO"/>
+                <w:lang w:eastAsia="en-GB"/>
               </w:rPr>
               <w:tab/>
             </w:r>
@@ -707,7 +892,7 @@
                 <w:rStyle w:val="Hyperkobling"/>
                 <w:noProof/>
               </w:rPr>
-              <w:t>Compile scripts</w:t>
+              <w:t>Multiple Central Sequencers</w:t>
             </w:r>
             <w:r>
               <w:rPr>
@@ -728,7 +913,7 @@
                 <w:noProof/>
                 <w:webHidden/>
               </w:rPr>
-              <w:instrText xml:space="preserve"> PAGEREF _Toc8712691 \h </w:instrText>
+              <w:instrText xml:space="preserve"> PAGEREF _Toc17902594 \h </w:instrText>
             </w:r>
             <w:r>
               <w:rPr>
@@ -748,7 +933,7 @@
                 <w:noProof/>
                 <w:webHidden/>
               </w:rPr>
-              <w:t>5</w:t>
+              <w:t>4</w:t>
             </w:r>
             <w:r>
               <w:rPr>
@@ -773,15 +958,14 @@
               <w:caps w:val="0"/>
               <w:noProof/>
               <w:u w:val="none"/>
-              <w:lang w:val="nb-NO" w:eastAsia="nb-NO"/>
+              <w:lang w:eastAsia="en-GB"/>
             </w:rPr>
           </w:pPr>
-          <w:hyperlink w:anchor="_Toc8712692" w:history="1">
+          <w:hyperlink w:anchor="_Toc17902595" w:history="1">
             <w:r>
               <w:rPr>
                 <w:rStyle w:val="Hyperkobling"/>
                 <w:noProof/>
-                <w:lang w:val="en-US"/>
               </w:rPr>
               <w:t>7</w:t>
             </w:r>
@@ -793,16 +977,111 @@
                 <w:caps w:val="0"/>
                 <w:noProof/>
                 <w:u w:val="none"/>
-                <w:lang w:val="nb-NO" w:eastAsia="nb-NO"/>
+                <w:lang w:eastAsia="en-GB"/>
               </w:rPr>
               <w:tab/>
             </w:r>
+            <w:r>
+              <w:rPr>
+                <w:rStyle w:val="Hyperkobling"/>
+                <w:noProof/>
+              </w:rPr>
+              <w:t>Compile scripts</w:t>
+            </w:r>
+            <w:r>
+              <w:rPr>
+                <w:noProof/>
+                <w:webHidden/>
+              </w:rPr>
+              <w:tab/>
+            </w:r>
+            <w:r>
+              <w:rPr>
+                <w:noProof/>
+                <w:webHidden/>
+              </w:rPr>
+              <w:fldChar w:fldCharType="begin"/>
+            </w:r>
+            <w:r>
+              <w:rPr>
+                <w:noProof/>
+                <w:webHidden/>
+              </w:rPr>
+              <w:instrText xml:space="preserve"> PAGEREF _Toc17902595 \h </w:instrText>
+            </w:r>
+            <w:r>
+              <w:rPr>
+                <w:noProof/>
+                <w:webHidden/>
+              </w:rPr>
+            </w:r>
+            <w:r>
+              <w:rPr>
+                <w:noProof/>
+                <w:webHidden/>
+              </w:rPr>
+              <w:fldChar w:fldCharType="separate"/>
+            </w:r>
+            <w:r>
+              <w:rPr>
+                <w:noProof/>
+                <w:webHidden/>
+              </w:rPr>
+              <w:t>5</w:t>
+            </w:r>
+            <w:r>
+              <w:rPr>
+                <w:noProof/>
+                <w:webHidden/>
+              </w:rPr>
+              <w:fldChar w:fldCharType="end"/>
+            </w:r>
+          </w:hyperlink>
+        </w:p>
+        <w:p>
+          <w:pPr>
+            <w:pStyle w:val="INNH1"/>
+            <w:tabs>
+              <w:tab w:val="left" w:pos="332"/>
+              <w:tab w:val="right" w:pos="15129"/>
+            </w:tabs>
+            <w:rPr>
+              <w:rFonts w:eastAsiaTheme="minorEastAsia" w:cstheme="minorBidi"/>
+              <w:b w:val="0"/>
+              <w:bCs w:val="0"/>
+              <w:caps w:val="0"/>
+              <w:noProof/>
+              <w:u w:val="none"/>
+              <w:lang w:eastAsia="en-GB"/>
+            </w:rPr>
+          </w:pPr>
+          <w:hyperlink w:anchor="_Toc17902596" w:history="1">
             <w:r>
               <w:rPr>
                 <w:rStyle w:val="Hyperkobling"/>
                 <w:noProof/>
                 <w:lang w:val="en-US"/>
               </w:rPr>
+              <w:t>8</w:t>
+            </w:r>
+            <w:r>
+              <w:rPr>
+                <w:rFonts w:eastAsiaTheme="minorEastAsia" w:cstheme="minorBidi"/>
+                <w:b w:val="0"/>
+                <w:bCs w:val="0"/>
+                <w:caps w:val="0"/>
+                <w:noProof/>
+                <w:u w:val="none"/>
+                <w:lang w:eastAsia="en-GB"/>
+              </w:rPr>
+              <w:tab/>
+            </w:r>
+            <w:r>
+              <w:rPr>
+                <w:rStyle w:val="Hyperkobling"/>
+                <w:noProof/>
+                <w:lang w:val="en-US"/>
+              </w:rPr>
               <w:t>Scope of verbosity control</w:t>
             </w:r>
             <w:r>
@@ -824,7 +1103,7 @@
                 <w:noProof/>
                 <w:webHidden/>
               </w:rPr>
-              <w:instrText xml:space="preserve"> PAGEREF _Toc8712692 \h </w:instrText>
+              <w:instrText xml:space="preserve"> PAGEREF _Toc17902596 \h </w:instrText>
             </w:r>
             <w:r>
               <w:rPr>
@@ -844,7 +1123,7 @@
                 <w:noProof/>
                 <w:webHidden/>
               </w:rPr>
-              <w:t>6</w:t>
+              <w:t>5</w:t>
             </w:r>
             <w:r>
               <w:rPr>
@@ -856,6 +1135,11 @@
           </w:hyperlink>
         </w:p>
         <w:p>
+          <w:pPr>
+            <w:rPr>
+              <w:b/>
+            </w:rPr>
+          </w:pPr>
           <w:r>
             <w:rPr>
               <w:b/>
@@ -867,30 +1151,6 @@
       </w:sdtContent>
     </w:sdt>
     <w:p>
-      <w:pPr>
-        <w:tabs>
-          <w:tab w:val="left" w:pos="851"/>
-        </w:tabs>
-        <w:spacing w:after="120"/>
-        <w:rPr>
-          <w:color w:val="000000" w:themeColor="text1"/>
-          <w:sz w:val="40"/>
-          <w:szCs w:val="40"/>
-        </w:rPr>
-      </w:pPr>
-    </w:p>
-    <w:p>
-      <w:pPr>
-        <w:tabs>
-          <w:tab w:val="left" w:pos="851"/>
-        </w:tabs>
-        <w:spacing w:after="120"/>
-        <w:rPr>
-          <w:color w:val="000000" w:themeColor="text1"/>
-          <w:sz w:val="40"/>
-          <w:szCs w:val="40"/>
-        </w:rPr>
-      </w:pPr>
       <w:r>
         <w:rPr>
           <w:noProof/>
@@ -971,184 +1231,15 @@
     </w:p>
     <w:p>
       <w:pPr>
-        <w:tabs>
-          <w:tab w:val="left" w:pos="851"/>
-        </w:tabs>
-        <w:spacing w:after="120"/>
-        <w:rPr>
-          <w:color w:val="000000" w:themeColor="text1"/>
-          <w:sz w:val="40"/>
-          <w:szCs w:val="40"/>
-        </w:rPr>
-      </w:pPr>
-    </w:p>
-    <w:p>
-      <w:pPr>
-        <w:widowControl w:val="0"/>
-        <w:tabs>
-          <w:tab w:val="left" w:pos="851"/>
-        </w:tabs>
-        <w:autoSpaceDE w:val="0"/>
-        <w:autoSpaceDN w:val="0"/>
-        <w:adjustRightInd w:val="0"/>
-        <w:rPr>
-          <w:rFonts w:cs="Helvetica"/>
-          <w:b/>
-          <w:bCs/>
-          <w:color w:val="FFFFFF"/>
-          <w:sz w:val="4"/>
-          <w:szCs w:val="4"/>
-        </w:rPr>
-      </w:pPr>
-    </w:p>
-    <w:p>
-      <w:pPr>
-        <w:widowControl w:val="0"/>
-        <w:tabs>
-          <w:tab w:val="left" w:pos="851"/>
-        </w:tabs>
-        <w:autoSpaceDE w:val="0"/>
-        <w:autoSpaceDN w:val="0"/>
-        <w:adjustRightInd w:val="0"/>
-        <w:rPr>
-          <w:rFonts w:cs="Helvetica"/>
-          <w:b/>
-          <w:bCs/>
-          <w:color w:val="FFFFFF"/>
-          <w:sz w:val="4"/>
-          <w:szCs w:val="4"/>
-        </w:rPr>
-      </w:pPr>
-    </w:p>
-    <w:p>
-      <w:pPr>
-        <w:widowControl w:val="0"/>
-        <w:tabs>
-          <w:tab w:val="left" w:pos="851"/>
-        </w:tabs>
-        <w:autoSpaceDE w:val="0"/>
-        <w:autoSpaceDN w:val="0"/>
-        <w:adjustRightInd w:val="0"/>
-        <w:rPr>
-          <w:rFonts w:cs="Helvetica"/>
-          <w:b/>
-          <w:bCs/>
-          <w:color w:val="FFFFFF"/>
-          <w:sz w:val="4"/>
-          <w:szCs w:val="4"/>
-        </w:rPr>
-      </w:pPr>
-    </w:p>
-    <w:p>
-      <w:pPr>
-        <w:widowControl w:val="0"/>
-        <w:tabs>
-          <w:tab w:val="left" w:pos="851"/>
-        </w:tabs>
-        <w:autoSpaceDE w:val="0"/>
-        <w:autoSpaceDN w:val="0"/>
-        <w:adjustRightInd w:val="0"/>
-        <w:rPr>
-          <w:rFonts w:cs="Helvetica"/>
-          <w:b/>
-          <w:bCs/>
-          <w:color w:val="FFFFFF"/>
-          <w:sz w:val="4"/>
-          <w:szCs w:val="4"/>
-        </w:rPr>
-      </w:pPr>
-    </w:p>
-    <w:p>
-      <w:pPr>
-        <w:widowControl w:val="0"/>
-        <w:tabs>
-          <w:tab w:val="left" w:pos="851"/>
-        </w:tabs>
-        <w:autoSpaceDE w:val="0"/>
-        <w:autoSpaceDN w:val="0"/>
-        <w:adjustRightInd w:val="0"/>
-        <w:rPr>
-          <w:rFonts w:cs="Helvetica"/>
-          <w:b/>
-          <w:bCs/>
-          <w:color w:val="FFFFFF"/>
-          <w:sz w:val="4"/>
-          <w:szCs w:val="4"/>
-        </w:rPr>
-      </w:pPr>
-    </w:p>
-    <w:p>
-      <w:pPr>
-        <w:widowControl w:val="0"/>
-        <w:tabs>
-          <w:tab w:val="left" w:pos="851"/>
-        </w:tabs>
-        <w:autoSpaceDE w:val="0"/>
-        <w:autoSpaceDN w:val="0"/>
-        <w:adjustRightInd w:val="0"/>
-        <w:rPr>
-          <w:rFonts w:cs="Helvetica"/>
-          <w:b/>
-          <w:bCs/>
-          <w:color w:val="FFFFFF"/>
-          <w:sz w:val="4"/>
-          <w:szCs w:val="4"/>
-        </w:rPr>
-      </w:pPr>
-    </w:p>
-    <w:p>
-      <w:pPr>
-        <w:widowControl w:val="0"/>
-        <w:tabs>
-          <w:tab w:val="left" w:pos="851"/>
-        </w:tabs>
-        <w:autoSpaceDE w:val="0"/>
-        <w:autoSpaceDN w:val="0"/>
-        <w:adjustRightInd w:val="0"/>
-        <w:rPr>
-          <w:rFonts w:cs="Helvetica"/>
-          <w:b/>
-          <w:bCs/>
-          <w:color w:val="FFFFFF"/>
-          <w:sz w:val="4"/>
-          <w:szCs w:val="4"/>
-        </w:rPr>
-      </w:pPr>
-    </w:p>
-    <w:p>
-      <w:pPr>
-        <w:rPr>
-          <w:sz w:val="4"/>
-          <w:szCs w:val="4"/>
-        </w:rPr>
-      </w:pPr>
-    </w:p>
-    <w:p>
-      <w:pPr>
-        <w:rPr>
-          <w:sz w:val="4"/>
-          <w:szCs w:val="4"/>
-        </w:rPr>
-      </w:pPr>
-    </w:p>
-    <w:p>
-      <w:pPr>
-        <w:rPr>
-          <w:sz w:val="4"/>
-          <w:szCs w:val="4"/>
-        </w:rPr>
-      </w:pPr>
-    </w:p>
-    <w:p>
-      <w:pPr>
         <w:pStyle w:val="Overskrift1"/>
       </w:pPr>
-      <w:bookmarkStart w:id="0" w:name="_Toc8712686"/>
-      <w:r>
-        <w:lastRenderedPageBreak/>
+      <w:bookmarkStart w:id="0" w:name="_Toc17306310"/>
+      <w:bookmarkStart w:id="1" w:name="_Toc17902587"/>
+      <w:r>
         <w:t>Libraries</w:t>
       </w:r>
       <w:bookmarkEnd w:id="0"/>
+      <w:bookmarkEnd w:id="1"/>
     </w:p>
     <w:p>
       <w:pPr>
@@ -1211,6 +1302,7 @@
           <w:szCs w:val="18"/>
           <w:lang w:val="en-US"/>
         </w:rPr>
+        <w:lastRenderedPageBreak/>
         <w:t xml:space="preserve">library </w:t>
       </w:r>
       <w:proofErr w:type="spellStart"/>
@@ -1711,11 +1803,13 @@
       <w:pPr>
         <w:pStyle w:val="Overskrift1"/>
       </w:pPr>
-      <w:bookmarkStart w:id="1" w:name="_Toc8712687"/>
+      <w:bookmarkStart w:id="2" w:name="_Toc17306311"/>
+      <w:bookmarkStart w:id="3" w:name="_Toc17902588"/>
       <w:r>
         <w:t>UVVM Initialization</w:t>
       </w:r>
-      <w:bookmarkEnd w:id="1"/>
+      <w:bookmarkEnd w:id="2"/>
+      <w:bookmarkEnd w:id="3"/>
     </w:p>
     <w:p>
       <w:pPr>
@@ -2544,8 +2638,6 @@
           <w:lang w:val="en-US"/>
         </w:rPr>
       </w:pPr>
-      <w:bookmarkStart w:id="2" w:name="_GoBack"/>
-      <w:bookmarkEnd w:id="2"/>
     </w:p>
     <w:p>
       <w:pPr>
@@ -2617,9 +2709,9 @@
       <w:pPr>
         <w:pStyle w:val="Overskrift1"/>
       </w:pPr>
-      <w:bookmarkStart w:id="3" w:name="_Toc8712688"/>
-      <w:r>
-        <w:lastRenderedPageBreak/>
+      <w:bookmarkStart w:id="4" w:name="_Toc17306312"/>
+      <w:bookmarkStart w:id="5" w:name="_Toc17902589"/>
+      <w:r>
         <w:t xml:space="preserve">UVVM </w:t>
       </w:r>
       <w:r>
@@ -2628,7 +2720,8 @@
       <w:r>
         <w:t>Shared Variables</w:t>
       </w:r>
-      <w:bookmarkEnd w:id="3"/>
+      <w:bookmarkEnd w:id="4"/>
+      <w:bookmarkEnd w:id="5"/>
     </w:p>
     <w:p>
       <w:pPr>
@@ -2811,6 +2904,7 @@
           <w:color w:val="auto"/>
           <w:sz w:val="28"/>
         </w:rPr>
+        <w:lastRenderedPageBreak/>
         <w:t>S</w:t>
       </w:r>
       <w:r>
@@ -2856,7 +2950,7 @@
                 <w:szCs w:val="18"/>
               </w:rPr>
             </w:pPr>
-            <w:bookmarkStart w:id="4" w:name="_Hlk507570430"/>
+            <w:bookmarkStart w:id="6" w:name="_Hlk507570430"/>
             <w:r>
               <w:rPr>
                 <w:b/>
@@ -4477,7 +4571,7 @@
           </w:p>
         </w:tc>
       </w:tr>
-      <w:bookmarkEnd w:id="4"/>
+      <w:bookmarkEnd w:id="6"/>
     </w:tbl>
     <w:p>
       <w:pPr>
@@ -4626,9 +4720,9 @@
       <w:pPr>
         <w:pStyle w:val="Overskrift1"/>
       </w:pPr>
-      <w:bookmarkStart w:id="5" w:name="_Toc8712689"/>
-      <w:r>
-        <w:lastRenderedPageBreak/>
+      <w:bookmarkStart w:id="7" w:name="_Toc17306313"/>
+      <w:bookmarkStart w:id="8" w:name="_Toc17902590"/>
+      <w:r>
         <w:t xml:space="preserve">VVC </w:t>
       </w:r>
       <w:r>
@@ -4640,7 +4734,8 @@
       <w:r>
         <w:t xml:space="preserve"> and Transaction information</w:t>
       </w:r>
-      <w:bookmarkEnd w:id="5"/>
+      <w:bookmarkEnd w:id="7"/>
+      <w:bookmarkEnd w:id="8"/>
     </w:p>
     <w:p>
       <w:pPr>
@@ -5451,7 +5546,7 @@
           <w:szCs w:val="18"/>
         </w:rPr>
       </w:pPr>
-      <w:bookmarkStart w:id="6" w:name="_Ref508095131"/>
+      <w:bookmarkStart w:id="9" w:name="_Ref508095131"/>
       <w:r>
         <w:t xml:space="preserve">Figure </w:t>
       </w:r>
@@ -5494,7 +5589,7 @@
       <w:r>
         <w:fldChar w:fldCharType="end"/>
       </w:r>
-      <w:bookmarkEnd w:id="6"/>
+      <w:bookmarkEnd w:id="9"/>
       <w:r>
         <w:t xml:space="preserve"> VVC Transaction info example</w:t>
       </w:r>
@@ -5532,14 +5627,2902 @@
       </w:pPr>
     </w:p>
     <w:p>
+      <w:r>
+        <w:br w:type="page"/>
+      </w:r>
+    </w:p>
+    <w:p>
       <w:pPr>
         <w:pStyle w:val="Overskrift1"/>
       </w:pPr>
-      <w:bookmarkStart w:id="7" w:name="_Toc8712690"/>
-      <w:r>
+      <w:bookmarkStart w:id="10" w:name="_Toc17306314"/>
+      <w:bookmarkStart w:id="11" w:name="_Toc17902591"/>
+      <w:r>
+        <w:lastRenderedPageBreak/>
+        <w:t>Direct</w:t>
+      </w:r>
+      <w:r>
+        <w:t xml:space="preserve"> Transaction </w:t>
+      </w:r>
+      <w:r>
+        <w:t>Transfer</w:t>
+      </w:r>
+      <w:bookmarkEnd w:id="10"/>
+      <w:bookmarkEnd w:id="11"/>
+    </w:p>
+    <w:p>
+      <w:r>
+        <w:t xml:space="preserve">From the release of UVVM version 3.0 the testing framework can now benefit from an even more advanced transaction model, allowing </w:t>
+      </w:r>
+      <w:r>
+        <w:t xml:space="preserve">sharing of transaction information </w:t>
+      </w:r>
+      <w:r>
+        <w:t>among</w:t>
+      </w:r>
+      <w:r>
+        <w:t xml:space="preserve"> testbench sequencer, VVCs, monitors, models and scoreboards</w:t>
+      </w:r>
+      <w:r>
+        <w:t>.</w:t>
+      </w:r>
+    </w:p>
+    <w:p/>
+    <w:p>
+      <w:r>
+        <w:t>Direct transaction transfer in UVVM is a way of transferring all required information about a transaction on the DUT interface out of the VVC at a high level of abstraction. This is a powerful mechanism that allow the model, sequencer or other part of the testbench to get information about a DUT access without needing to analyse the actual interface.</w:t>
+      </w:r>
+    </w:p>
+    <w:p>
+      <w:pPr>
+        <w:pStyle w:val="Overskrift2"/>
+      </w:pPr>
+      <w:bookmarkStart w:id="12" w:name="_Ref17292099"/>
+      <w:bookmarkStart w:id="13" w:name="_Toc17306315"/>
+      <w:bookmarkStart w:id="14" w:name="_Toc17902592"/>
+      <w:r>
+        <w:t>Transaction definitions</w:t>
+      </w:r>
+      <w:bookmarkEnd w:id="12"/>
+      <w:bookmarkEnd w:id="13"/>
+      <w:bookmarkEnd w:id="14"/>
+    </w:p>
+    <w:p>
+      <w:r>
+        <w:t>The type of transaction depends on its origin and destination, and with UVVM Direct Transaction Transfer (DTT) the following transaction terms applies:</w:t>
+      </w:r>
+    </w:p>
+    <w:p/>
+    <w:p>
+      <w:pPr>
+        <w:pStyle w:val="Listeavsnitt"/>
+        <w:numPr>
+          <w:ilvl w:val="0"/>
+          <w:numId w:val="49"/>
+        </w:numPr>
+      </w:pPr>
+      <w:r>
+        <w:t xml:space="preserve">Base transaction (BT) is the lowest level of a complete transaction as allowed from the central sequencer. E.g. </w:t>
+      </w:r>
+      <w:proofErr w:type="spellStart"/>
+      <w:r>
+        <w:t>Avalon_</w:t>
+      </w:r>
+      <w:proofErr w:type="gramStart"/>
+      <w:r>
+        <w:t>Read</w:t>
+      </w:r>
+      <w:proofErr w:type="spellEnd"/>
+      <w:r>
+        <w:t>(</w:t>
+      </w:r>
+      <w:proofErr w:type="gramEnd"/>
+      <w:r>
+        <w:t>)</w:t>
+      </w:r>
+    </w:p>
+    <w:p>
+      <w:pPr>
+        <w:pStyle w:val="Listeavsnitt"/>
+        <w:numPr>
+          <w:ilvl w:val="0"/>
+          <w:numId w:val="49"/>
+        </w:numPr>
+      </w:pPr>
+      <w:r>
+        <w:t xml:space="preserve">Sub-transaction (ST) is </w:t>
+      </w:r>
+      <w:r>
+        <w:t xml:space="preserve">the lowest level of an incomplete transaction as allowed from a BFM. E.g. </w:t>
+      </w:r>
+      <w:proofErr w:type="spellStart"/>
+      <w:r>
+        <w:t>Avalon_Read_</w:t>
+      </w:r>
+      <w:proofErr w:type="gramStart"/>
+      <w:r>
+        <w:t>Request</w:t>
+      </w:r>
+      <w:proofErr w:type="spellEnd"/>
+      <w:r>
+        <w:t>(</w:t>
+      </w:r>
+      <w:proofErr w:type="gramEnd"/>
+      <w:r>
+        <w:t>)</w:t>
+      </w:r>
+    </w:p>
+    <w:p>
+      <w:pPr>
+        <w:pStyle w:val="Listeavsnitt"/>
+        <w:numPr>
+          <w:ilvl w:val="0"/>
+          <w:numId w:val="49"/>
+        </w:numPr>
+      </w:pPr>
+      <w:r>
+        <w:t>Leaf transaction</w:t>
+      </w:r>
+      <w:r>
+        <w:t xml:space="preserve"> (LT)</w:t>
+      </w:r>
+      <w:r>
+        <w:t xml:space="preserve"> is the lowest level of complete or incomplete transaction. I.e. a sub-transaction when this is defined, otherwise a base transaction.</w:t>
+      </w:r>
+    </w:p>
+    <w:p>
+      <w:pPr>
+        <w:pStyle w:val="Listeavsnitt"/>
+        <w:numPr>
+          <w:ilvl w:val="0"/>
+          <w:numId w:val="49"/>
+        </w:numPr>
+      </w:pPr>
+      <w:r>
+        <w:t xml:space="preserve">Compound transaction (CT) is a set of transactions or </w:t>
+      </w:r>
+      <w:proofErr w:type="gramStart"/>
+      <w:r>
+        <w:t>others</w:t>
+      </w:r>
+      <w:proofErr w:type="gramEnd"/>
+      <w:r>
+        <w:t xml:space="preserve"> methods or statements that as a total is doing a more complex operation. E.g. </w:t>
+      </w:r>
+      <w:proofErr w:type="spellStart"/>
+      <w:r>
+        <w:t>SBI_Poll_</w:t>
+      </w:r>
+      <w:proofErr w:type="gramStart"/>
+      <w:r>
+        <w:t>Until</w:t>
+      </w:r>
+      <w:proofErr w:type="spellEnd"/>
+      <w:r>
+        <w:t>(</w:t>
+      </w:r>
+      <w:proofErr w:type="gramEnd"/>
+      <w:r>
+        <w:t>).</w:t>
+      </w:r>
+    </w:p>
+    <w:p>
+      <w:pPr>
+        <w:pStyle w:val="Overskrift2"/>
+        <w:rPr>
+          <w:kern w:val="28"/>
+          <w:sz w:val="24"/>
+        </w:rPr>
+      </w:pPr>
+      <w:bookmarkStart w:id="15" w:name="_Toc17306316"/>
+      <w:bookmarkStart w:id="16" w:name="_Toc17902593"/>
+      <w:r>
+        <w:t>Transaction details</w:t>
+      </w:r>
+      <w:bookmarkEnd w:id="15"/>
+      <w:bookmarkEnd w:id="16"/>
+    </w:p>
+    <w:p>
+      <w:r>
+        <w:t xml:space="preserve">The transaction information medium is a global signal that hold all required information </w:t>
+      </w:r>
+      <w:r>
+        <w:t>gathered</w:t>
+      </w:r>
+      <w:r>
+        <w:t xml:space="preserve"> in a </w:t>
+      </w:r>
+      <w:r>
+        <w:t xml:space="preserve">transaction record. </w:t>
+      </w:r>
+    </w:p>
+    <w:p/>
+    <w:p>
+      <w:r>
+        <w:t>Note</w:t>
+      </w:r>
+      <w:r>
+        <w:t xml:space="preserve"> that </w:t>
+      </w:r>
+      <w:r>
+        <w:t xml:space="preserve">transaction elements may vary, depending on type of VVC, interface and testbench environment. In </w:t>
+      </w:r>
+      <w:r>
+        <w:fldChar w:fldCharType="begin"/>
+      </w:r>
+      <w:r>
+        <w:instrText xml:space="preserve"> REF _Ref17305020 \h </w:instrText>
+      </w:r>
+      <w:r>
+        <w:fldChar w:fldCharType="separate"/>
+      </w:r>
+      <w:r>
+        <w:t xml:space="preserve">Table </w:t>
+      </w:r>
+      <w:r>
+        <w:rPr>
+          <w:noProof/>
+        </w:rPr>
+        <w:t>1</w:t>
+      </w:r>
+      <w:r>
+        <w:fldChar w:fldCharType="end"/>
+      </w:r>
+      <w:r>
+        <w:t xml:space="preserve"> and </w:t>
+      </w:r>
+      <w:r>
+        <w:fldChar w:fldCharType="begin"/>
+      </w:r>
+      <w:r>
+        <w:instrText xml:space="preserve"> REF _Ref17305028 \h </w:instrText>
+      </w:r>
+      <w:r>
+        <w:fldChar w:fldCharType="separate"/>
+      </w:r>
+      <w:r>
+        <w:t xml:space="preserve">Table </w:t>
+      </w:r>
+      <w:r>
+        <w:rPr>
+          <w:noProof/>
+        </w:rPr>
+        <w:t>2</w:t>
+      </w:r>
+      <w:r>
+        <w:fldChar w:fldCharType="end"/>
+      </w:r>
+      <w:r>
+        <w:t xml:space="preserve"> the required </w:t>
+      </w:r>
+      <w:r>
+        <w:t xml:space="preserve">VVC </w:t>
+      </w:r>
+      <w:r>
+        <w:t>record elements are listed in white table rows, while grey table rows show potential record elements</w:t>
+      </w:r>
+      <w:r>
+        <w:t xml:space="preserve">, and </w:t>
+      </w:r>
+      <w:r>
+        <w:fldChar w:fldCharType="begin"/>
+      </w:r>
+      <w:r>
+        <w:instrText xml:space="preserve"> REF _Ref17306730 \h </w:instrText>
+      </w:r>
+      <w:r>
+        <w:fldChar w:fldCharType="separate"/>
+      </w:r>
+      <w:r>
+        <w:t xml:space="preserve">Table </w:t>
+      </w:r>
+      <w:r>
+        <w:rPr>
+          <w:noProof/>
+        </w:rPr>
+        <w:t>3</w:t>
+      </w:r>
+      <w:r>
+        <w:fldChar w:fldCharType="end"/>
+      </w:r>
+      <w:r>
+        <w:t xml:space="preserve"> lists Monitor record elements.</w:t>
+      </w:r>
+    </w:p>
+    <w:p/>
+    <w:p>
+      <w:r>
+        <w:t>Note that a</w:t>
+      </w:r>
+      <w:r>
+        <w:t xml:space="preserve"> VVC will </w:t>
+      </w:r>
+      <w:r>
+        <w:t>update</w:t>
+      </w:r>
+      <w:r>
+        <w:t xml:space="preserve"> its DTT details prior to transaction request, i.e. </w:t>
+      </w:r>
+      <w:r>
+        <w:t xml:space="preserve">one delta cycle before </w:t>
+      </w:r>
+      <w:r>
+        <w:t>requesting BFM activity</w:t>
+      </w:r>
+      <w:r>
+        <w:t>,</w:t>
+      </w:r>
+      <w:r>
+        <w:t xml:space="preserve"> while a monitor will set its DTT information after BFM activity </w:t>
+      </w:r>
+      <w:r>
+        <w:t xml:space="preserve">(LT) </w:t>
+      </w:r>
+      <w:r>
+        <w:t>has finished</w:t>
+      </w:r>
+      <w:r>
+        <w:t>, and that a</w:t>
+      </w:r>
+      <w:r>
+        <w:t xml:space="preserve">ll </w:t>
+      </w:r>
+      <w:r>
+        <w:t>DTT information</w:t>
+      </w:r>
+      <w:r>
+        <w:t xml:space="preserve"> is set</w:t>
+      </w:r>
+      <w:r>
+        <w:t xml:space="preserve"> back to default values</w:t>
+      </w:r>
+      <w:r>
+        <w:t xml:space="preserve"> a</w:t>
+      </w:r>
+      <w:r>
+        <w:t>ctivity has finished</w:t>
+      </w:r>
+      <w:r>
+        <w:t xml:space="preserve">. </w:t>
+      </w:r>
+      <w:r>
+        <w:t xml:space="preserve"> </w:t>
+      </w:r>
+    </w:p>
+    <w:p/>
+    <w:p/>
+    <w:p>
+      <w:pPr>
+        <w:pStyle w:val="Bildetekst"/>
+        <w:keepNext/>
+        <w:jc w:val="center"/>
+      </w:pPr>
+      <w:bookmarkStart w:id="17" w:name="_Ref17305020"/>
+      <w:r>
+        <w:t xml:space="preserve">Table </w:t>
+      </w:r>
+      <w:r>
+        <w:fldChar w:fldCharType="begin"/>
+      </w:r>
+      <w:r>
+        <w:instrText xml:space="preserve"> SEQ Table \* ARABIC </w:instrText>
+      </w:r>
+      <w:r>
+        <w:fldChar w:fldCharType="separate"/>
+      </w:r>
+      <w:r>
+        <w:rPr>
+          <w:noProof/>
+        </w:rPr>
+        <w:t>1</w:t>
+      </w:r>
+      <w:r>
+        <w:fldChar w:fldCharType="end"/>
+      </w:r>
+      <w:bookmarkEnd w:id="17"/>
+      <w:r>
+        <w:t xml:space="preserve"> - VVC Transaction record </w:t>
+      </w:r>
+      <w:proofErr w:type="spellStart"/>
+      <w:r>
+        <w:t>t_vvc_transaction</w:t>
+      </w:r>
+      <w:proofErr w:type="spellEnd"/>
+      <w:r>
+        <w:t xml:space="preserve"> – not applicable for Monitors</w:t>
+      </w:r>
+    </w:p>
+    <w:tbl>
+      <w:tblPr>
+        <w:tblW w:w="5000" w:type="pct"/>
+        <w:tblBorders>
+          <w:top w:val="single" w:sz="6" w:space="0" w:color="000000"/>
+          <w:left w:val="single" w:sz="6" w:space="0" w:color="000000"/>
+          <w:bottom w:val="single" w:sz="6" w:space="0" w:color="000000"/>
+          <w:right w:val="single" w:sz="6" w:space="0" w:color="000000"/>
+          <w:insideH w:val="single" w:sz="6" w:space="0" w:color="000000"/>
+          <w:insideV w:val="single" w:sz="6" w:space="0" w:color="000000"/>
+        </w:tblBorders>
+        <w:tblLook w:val="04A0" w:firstRow="1" w:lastRow="0" w:firstColumn="1" w:lastColumn="0" w:noHBand="0" w:noVBand="1"/>
+      </w:tblPr>
+      <w:tblGrid>
+        <w:gridCol w:w="2604"/>
+        <w:gridCol w:w="2350"/>
+        <w:gridCol w:w="10169"/>
+      </w:tblGrid>
+      <w:tr>
+        <w:tc>
+          <w:tcPr>
+            <w:tcW w:w="861" w:type="pct"/>
+            <w:shd w:val="solid" w:color="000000" w:fill="FFFFFF"/>
+          </w:tcPr>
+          <w:p>
+            <w:pPr>
+              <w:tabs>
+                <w:tab w:val="left" w:pos="4820"/>
+              </w:tabs>
+              <w:rPr>
+                <w:b/>
+                <w:bCs/>
+                <w:szCs w:val="18"/>
+              </w:rPr>
+            </w:pPr>
+            <w:r>
+              <w:rPr>
+                <w:b/>
+                <w:bCs/>
+                <w:szCs w:val="18"/>
+              </w:rPr>
+              <w:t>Record element</w:t>
+            </w:r>
+          </w:p>
+        </w:tc>
+        <w:tc>
+          <w:tcPr>
+            <w:tcW w:w="777" w:type="pct"/>
+            <w:shd w:val="solid" w:color="000000" w:fill="FFFFFF"/>
+          </w:tcPr>
+          <w:p>
+            <w:pPr>
+              <w:tabs>
+                <w:tab w:val="left" w:pos="4820"/>
+              </w:tabs>
+              <w:rPr>
+                <w:b/>
+                <w:bCs/>
+                <w:szCs w:val="18"/>
+              </w:rPr>
+            </w:pPr>
+            <w:r>
+              <w:rPr>
+                <w:b/>
+                <w:bCs/>
+                <w:szCs w:val="18"/>
+              </w:rPr>
+              <w:t>Type</w:t>
+            </w:r>
+          </w:p>
+        </w:tc>
+        <w:tc>
+          <w:tcPr>
+            <w:tcW w:w="3362" w:type="pct"/>
+            <w:shd w:val="solid" w:color="000000" w:fill="FFFFFF"/>
+          </w:tcPr>
+          <w:p>
+            <w:pPr>
+              <w:tabs>
+                <w:tab w:val="left" w:pos="4820"/>
+              </w:tabs>
+              <w:rPr>
+                <w:b/>
+                <w:bCs/>
+                <w:szCs w:val="18"/>
+              </w:rPr>
+            </w:pPr>
+            <w:r>
+              <w:rPr>
+                <w:b/>
+                <w:bCs/>
+                <w:szCs w:val="18"/>
+              </w:rPr>
+              <w:t>Description</w:t>
+            </w:r>
+          </w:p>
+        </w:tc>
+      </w:tr>
+      <w:tr>
+        <w:tc>
+          <w:tcPr>
+            <w:tcW w:w="861" w:type="pct"/>
+            <w:shd w:val="clear" w:color="auto" w:fill="auto"/>
+          </w:tcPr>
+          <w:p>
+            <w:pPr>
+              <w:tabs>
+                <w:tab w:val="left" w:pos="4820"/>
+              </w:tabs>
+              <w:spacing w:before="20" w:after="20" w:line="20" w:lineRule="atLeast"/>
+              <w:rPr>
+                <w:rFonts w:ascii="Verdana" w:hAnsi="Verdana" w:cs="Helvetica"/>
+                <w:sz w:val="14"/>
+              </w:rPr>
+            </w:pPr>
+            <w:proofErr w:type="spellStart"/>
+            <w:r>
+              <w:rPr>
+                <w:rFonts w:ascii="Verdana" w:hAnsi="Verdana" w:cs="Helvetica"/>
+                <w:sz w:val="14"/>
+              </w:rPr>
+              <w:t>b</w:t>
+            </w:r>
+            <w:r>
+              <w:rPr>
+                <w:rFonts w:ascii="Verdana" w:hAnsi="Verdana" w:cs="Helvetica"/>
+                <w:sz w:val="14"/>
+              </w:rPr>
+              <w:t>t</w:t>
+            </w:r>
+            <w:proofErr w:type="spellEnd"/>
+          </w:p>
+        </w:tc>
+        <w:tc>
+          <w:tcPr>
+            <w:tcW w:w="777" w:type="pct"/>
+          </w:tcPr>
+          <w:p>
+            <w:pPr>
+              <w:tabs>
+                <w:tab w:val="left" w:pos="4820"/>
+              </w:tabs>
+              <w:spacing w:before="20" w:after="20" w:line="20" w:lineRule="atLeast"/>
+              <w:rPr>
+                <w:rFonts w:ascii="Verdana" w:hAnsi="Verdana"/>
+                <w:sz w:val="14"/>
+              </w:rPr>
+            </w:pPr>
+            <w:proofErr w:type="spellStart"/>
+            <w:r>
+              <w:rPr>
+                <w:rFonts w:ascii="Verdana" w:hAnsi="Verdana"/>
+                <w:sz w:val="14"/>
+              </w:rPr>
+              <w:t>t_transaction</w:t>
+            </w:r>
+            <w:proofErr w:type="spellEnd"/>
+          </w:p>
+        </w:tc>
+        <w:tc>
+          <w:tcPr>
+            <w:tcW w:w="3362" w:type="pct"/>
+            <w:shd w:val="clear" w:color="auto" w:fill="auto"/>
+          </w:tcPr>
+          <w:p>
+            <w:pPr>
+              <w:tabs>
+                <w:tab w:val="left" w:pos="4820"/>
+              </w:tabs>
+              <w:spacing w:before="20" w:after="20" w:line="20" w:lineRule="atLeast"/>
+              <w:rPr>
+                <w:rFonts w:ascii="Verdana" w:hAnsi="Verdana"/>
+                <w:sz w:val="14"/>
+              </w:rPr>
+            </w:pPr>
+            <w:r>
+              <w:rPr>
+                <w:rFonts w:ascii="Verdana" w:hAnsi="Verdana"/>
+                <w:sz w:val="14"/>
+              </w:rPr>
+              <w:t xml:space="preserve">Base transaction, as described in </w:t>
+            </w:r>
+            <w:r>
+              <w:rPr>
+                <w:rFonts w:ascii="Verdana" w:hAnsi="Verdana"/>
+                <w:sz w:val="14"/>
+              </w:rPr>
+              <w:fldChar w:fldCharType="begin"/>
+            </w:r>
+            <w:r>
+              <w:rPr>
+                <w:rFonts w:ascii="Verdana" w:hAnsi="Verdana"/>
+                <w:sz w:val="14"/>
+              </w:rPr>
+              <w:instrText xml:space="preserve"> REF _Ref17292099 \r \h </w:instrText>
+            </w:r>
+            <w:r>
+              <w:rPr>
+                <w:rFonts w:ascii="Verdana" w:hAnsi="Verdana"/>
+                <w:sz w:val="14"/>
+              </w:rPr>
+            </w:r>
+            <w:r>
+              <w:rPr>
+                <w:rFonts w:ascii="Verdana" w:hAnsi="Verdana"/>
+                <w:sz w:val="14"/>
+              </w:rPr>
+              <w:fldChar w:fldCharType="separate"/>
+            </w:r>
+            <w:r>
+              <w:rPr>
+                <w:rFonts w:ascii="Verdana" w:hAnsi="Verdana"/>
+                <w:sz w:val="14"/>
+              </w:rPr>
+              <w:t>5.1</w:t>
+            </w:r>
+            <w:r>
+              <w:rPr>
+                <w:rFonts w:ascii="Verdana" w:hAnsi="Verdana"/>
+                <w:sz w:val="14"/>
+              </w:rPr>
+              <w:fldChar w:fldCharType="end"/>
+            </w:r>
+          </w:p>
+        </w:tc>
+      </w:tr>
+      <w:tr>
+        <w:tc>
+          <w:tcPr>
+            <w:tcW w:w="861" w:type="pct"/>
+            <w:shd w:val="clear" w:color="auto" w:fill="D0CECE" w:themeFill="background2" w:themeFillShade="E6"/>
+          </w:tcPr>
+          <w:p>
+            <w:pPr>
+              <w:tabs>
+                <w:tab w:val="center" w:pos="1194"/>
+              </w:tabs>
+              <w:spacing w:before="20" w:after="20" w:line="20" w:lineRule="atLeast"/>
+              <w:rPr>
+                <w:rFonts w:ascii="Verdana" w:hAnsi="Verdana" w:cs="Helvetica"/>
+                <w:sz w:val="14"/>
+              </w:rPr>
+            </w:pPr>
+            <w:proofErr w:type="spellStart"/>
+            <w:r>
+              <w:rPr>
+                <w:rFonts w:ascii="Verdana" w:hAnsi="Verdana" w:cs="Helvetica"/>
+                <w:sz w:val="14"/>
+              </w:rPr>
+              <w:t>ct</w:t>
+            </w:r>
+            <w:proofErr w:type="spellEnd"/>
+            <w:r>
+              <w:rPr>
+                <w:rFonts w:ascii="Verdana" w:hAnsi="Verdana" w:cs="Helvetica"/>
+                <w:sz w:val="14"/>
+              </w:rPr>
+              <w:tab/>
+            </w:r>
+          </w:p>
+        </w:tc>
+        <w:tc>
+          <w:tcPr>
+            <w:tcW w:w="777" w:type="pct"/>
+            <w:shd w:val="clear" w:color="auto" w:fill="D0CECE" w:themeFill="background2" w:themeFillShade="E6"/>
+          </w:tcPr>
+          <w:p>
+            <w:pPr>
+              <w:tabs>
+                <w:tab w:val="left" w:pos="4820"/>
+              </w:tabs>
+              <w:spacing w:before="20" w:after="20" w:line="20" w:lineRule="atLeast"/>
+              <w:rPr>
+                <w:rFonts w:ascii="Verdana" w:hAnsi="Verdana" w:cs="Courier New"/>
+                <w:sz w:val="14"/>
+              </w:rPr>
+            </w:pPr>
+            <w:proofErr w:type="spellStart"/>
+            <w:r>
+              <w:rPr>
+                <w:rFonts w:ascii="Verdana" w:hAnsi="Verdana" w:cs="Courier New"/>
+                <w:sz w:val="14"/>
+              </w:rPr>
+              <w:t>t_transaction</w:t>
+            </w:r>
+            <w:proofErr w:type="spellEnd"/>
+          </w:p>
+        </w:tc>
+        <w:tc>
+          <w:tcPr>
+            <w:tcW w:w="3362" w:type="pct"/>
+            <w:shd w:val="clear" w:color="auto" w:fill="D0CECE" w:themeFill="background2" w:themeFillShade="E6"/>
+          </w:tcPr>
+          <w:p>
+            <w:pPr>
+              <w:tabs>
+                <w:tab w:val="left" w:pos="4820"/>
+              </w:tabs>
+              <w:spacing w:before="20" w:after="20" w:line="20" w:lineRule="atLeast"/>
+              <w:rPr>
+                <w:rFonts w:ascii="Verdana" w:hAnsi="Verdana" w:cs="Courier New"/>
+                <w:sz w:val="14"/>
+              </w:rPr>
+            </w:pPr>
+            <w:r>
+              <w:rPr>
+                <w:rFonts w:ascii="Verdana" w:hAnsi="Verdana" w:cs="Courier New"/>
+                <w:sz w:val="14"/>
+              </w:rPr>
+              <w:t xml:space="preserve">Compound transaction, as described in </w:t>
+            </w:r>
+            <w:r>
+              <w:rPr>
+                <w:rFonts w:ascii="Verdana" w:hAnsi="Verdana" w:cs="Courier New"/>
+                <w:sz w:val="14"/>
+              </w:rPr>
+              <w:fldChar w:fldCharType="begin"/>
+            </w:r>
+            <w:r>
+              <w:rPr>
+                <w:rFonts w:ascii="Verdana" w:hAnsi="Verdana" w:cs="Courier New"/>
+                <w:sz w:val="14"/>
+              </w:rPr>
+              <w:instrText xml:space="preserve"> REF _Ref17292099 \r \h </w:instrText>
+            </w:r>
+            <w:r>
+              <w:rPr>
+                <w:rFonts w:ascii="Verdana" w:hAnsi="Verdana" w:cs="Courier New"/>
+                <w:sz w:val="14"/>
+              </w:rPr>
+              <w:instrText xml:space="preserve"> \* MERGEFORMAT </w:instrText>
+            </w:r>
+            <w:r>
+              <w:rPr>
+                <w:rFonts w:ascii="Verdana" w:hAnsi="Verdana" w:cs="Courier New"/>
+                <w:sz w:val="14"/>
+              </w:rPr>
+            </w:r>
+            <w:r>
+              <w:rPr>
+                <w:rFonts w:ascii="Verdana" w:hAnsi="Verdana" w:cs="Courier New"/>
+                <w:sz w:val="14"/>
+              </w:rPr>
+              <w:fldChar w:fldCharType="separate"/>
+            </w:r>
+            <w:r>
+              <w:rPr>
+                <w:rFonts w:ascii="Verdana" w:hAnsi="Verdana" w:cs="Courier New"/>
+                <w:sz w:val="14"/>
+              </w:rPr>
+              <w:t>5.1</w:t>
+            </w:r>
+            <w:r>
+              <w:rPr>
+                <w:rFonts w:ascii="Verdana" w:hAnsi="Verdana" w:cs="Courier New"/>
+                <w:sz w:val="14"/>
+              </w:rPr>
+              <w:fldChar w:fldCharType="end"/>
+            </w:r>
+          </w:p>
+        </w:tc>
+      </w:tr>
+    </w:tbl>
+    <w:p>
+      <w:pPr>
+        <w:pStyle w:val="Bildetekst"/>
+        <w:keepNext/>
+        <w:jc w:val="center"/>
+      </w:pPr>
+      <w:bookmarkStart w:id="18" w:name="_Ref17305028"/>
+    </w:p>
+    <w:p>
+      <w:pPr>
+        <w:rPr>
+          <w:i/>
+        </w:rPr>
+      </w:pPr>
+      <w:r>
+        <w:br w:type="page"/>
+      </w:r>
+    </w:p>
+    <w:p>
+      <w:pPr>
+        <w:pStyle w:val="Bildetekst"/>
+        <w:keepNext/>
+        <w:jc w:val="center"/>
+      </w:pPr>
+      <w:r>
+        <w:lastRenderedPageBreak/>
+        <w:t xml:space="preserve">Table </w:t>
+      </w:r>
+      <w:r>
+        <w:fldChar w:fldCharType="begin"/>
+      </w:r>
+      <w:r>
+        <w:instrText xml:space="preserve"> SEQ Table \* ARABIC </w:instrText>
+      </w:r>
+      <w:r>
+        <w:fldChar w:fldCharType="separate"/>
+      </w:r>
+      <w:r>
+        <w:rPr>
+          <w:noProof/>
+        </w:rPr>
+        <w:t>2</w:t>
+      </w:r>
+      <w:r>
+        <w:fldChar w:fldCharType="end"/>
+      </w:r>
+      <w:bookmarkEnd w:id="18"/>
+      <w:r>
+        <w:t xml:space="preserve"> </w:t>
+      </w:r>
+      <w:r>
+        <w:t>–</w:t>
+      </w:r>
+      <w:r>
+        <w:t xml:space="preserve"> </w:t>
+      </w:r>
+      <w:r>
+        <w:t>VVC t</w:t>
+      </w:r>
+      <w:r>
+        <w:t xml:space="preserve">ransaction record </w:t>
+      </w:r>
+      <w:proofErr w:type="spellStart"/>
+      <w:r>
+        <w:t>t_transaction</w:t>
+      </w:r>
+      <w:proofErr w:type="spellEnd"/>
+    </w:p>
+    <w:tbl>
+      <w:tblPr>
+        <w:tblW w:w="5000" w:type="pct"/>
+        <w:tblBorders>
+          <w:top w:val="single" w:sz="6" w:space="0" w:color="000000"/>
+          <w:left w:val="single" w:sz="6" w:space="0" w:color="000000"/>
+          <w:bottom w:val="single" w:sz="6" w:space="0" w:color="000000"/>
+          <w:right w:val="single" w:sz="6" w:space="0" w:color="000000"/>
+          <w:insideH w:val="single" w:sz="6" w:space="0" w:color="000000"/>
+          <w:insideV w:val="single" w:sz="6" w:space="0" w:color="000000"/>
+        </w:tblBorders>
+        <w:tblLook w:val="04A0" w:firstRow="1" w:lastRow="0" w:firstColumn="1" w:lastColumn="0" w:noHBand="0" w:noVBand="1"/>
+      </w:tblPr>
+      <w:tblGrid>
+        <w:gridCol w:w="1630"/>
+        <w:gridCol w:w="1742"/>
+        <w:gridCol w:w="2574"/>
+        <w:gridCol w:w="9177"/>
+      </w:tblGrid>
+      <w:tr>
+        <w:tc>
+          <w:tcPr>
+            <w:tcW w:w="539" w:type="pct"/>
+            <w:shd w:val="solid" w:color="000000" w:fill="FFFFFF"/>
+          </w:tcPr>
+          <w:p>
+            <w:pPr>
+              <w:tabs>
+                <w:tab w:val="left" w:pos="4820"/>
+              </w:tabs>
+              <w:rPr>
+                <w:b/>
+                <w:bCs/>
+                <w:szCs w:val="18"/>
+              </w:rPr>
+            </w:pPr>
+            <w:r>
+              <w:rPr>
+                <w:b/>
+                <w:bCs/>
+                <w:szCs w:val="18"/>
+              </w:rPr>
+              <w:t>Record element</w:t>
+            </w:r>
+          </w:p>
+        </w:tc>
+        <w:tc>
+          <w:tcPr>
+            <w:tcW w:w="576" w:type="pct"/>
+            <w:shd w:val="solid" w:color="000000" w:fill="FFFFFF"/>
+          </w:tcPr>
+          <w:p>
+            <w:pPr>
+              <w:tabs>
+                <w:tab w:val="left" w:pos="4820"/>
+              </w:tabs>
+              <w:rPr>
+                <w:b/>
+                <w:bCs/>
+                <w:szCs w:val="18"/>
+              </w:rPr>
+            </w:pPr>
+            <w:r>
+              <w:rPr>
+                <w:b/>
+                <w:bCs/>
+                <w:szCs w:val="18"/>
+              </w:rPr>
+              <w:t>Type</w:t>
+            </w:r>
+          </w:p>
+        </w:tc>
+        <w:tc>
+          <w:tcPr>
+            <w:tcW w:w="851" w:type="pct"/>
+            <w:shd w:val="solid" w:color="000000" w:fill="FFFFFF"/>
+          </w:tcPr>
+          <w:p>
+            <w:pPr>
+              <w:tabs>
+                <w:tab w:val="left" w:pos="4820"/>
+              </w:tabs>
+              <w:rPr>
+                <w:b/>
+                <w:bCs/>
+                <w:szCs w:val="18"/>
+              </w:rPr>
+            </w:pPr>
+            <w:r>
+              <w:rPr>
+                <w:b/>
+                <w:bCs/>
+                <w:szCs w:val="18"/>
+              </w:rPr>
+              <w:t>Default</w:t>
+            </w:r>
+          </w:p>
+        </w:tc>
+        <w:tc>
+          <w:tcPr>
+            <w:tcW w:w="3034" w:type="pct"/>
+            <w:shd w:val="solid" w:color="000000" w:fill="FFFFFF"/>
+          </w:tcPr>
+          <w:p>
+            <w:pPr>
+              <w:tabs>
+                <w:tab w:val="left" w:pos="4820"/>
+              </w:tabs>
+              <w:rPr>
+                <w:b/>
+                <w:bCs/>
+                <w:szCs w:val="18"/>
+              </w:rPr>
+            </w:pPr>
+            <w:r>
+              <w:rPr>
+                <w:b/>
+                <w:bCs/>
+                <w:szCs w:val="18"/>
+              </w:rPr>
+              <w:t>Description</w:t>
+            </w:r>
+          </w:p>
+        </w:tc>
+      </w:tr>
+      <w:tr>
+        <w:tc>
+          <w:tcPr>
+            <w:tcW w:w="539" w:type="pct"/>
+            <w:shd w:val="clear" w:color="auto" w:fill="auto"/>
+          </w:tcPr>
+          <w:p>
+            <w:pPr>
+              <w:tabs>
+                <w:tab w:val="left" w:pos="4820"/>
+              </w:tabs>
+              <w:spacing w:before="20" w:after="20" w:line="20" w:lineRule="atLeast"/>
+              <w:rPr>
+                <w:rFonts w:ascii="Verdana" w:hAnsi="Verdana" w:cs="Helvetica"/>
+                <w:sz w:val="14"/>
+              </w:rPr>
+            </w:pPr>
+            <w:r>
+              <w:rPr>
+                <w:rFonts w:ascii="Verdana" w:hAnsi="Verdana" w:cs="Helvetica"/>
+                <w:sz w:val="14"/>
+              </w:rPr>
+              <w:t>Operation</w:t>
+            </w:r>
+          </w:p>
+        </w:tc>
+        <w:tc>
+          <w:tcPr>
+            <w:tcW w:w="576" w:type="pct"/>
+          </w:tcPr>
+          <w:p>
+            <w:pPr>
+              <w:tabs>
+                <w:tab w:val="left" w:pos="4820"/>
+              </w:tabs>
+              <w:spacing w:before="20" w:after="20" w:line="20" w:lineRule="atLeast"/>
+              <w:rPr>
+                <w:rFonts w:ascii="Verdana" w:hAnsi="Verdana"/>
+                <w:sz w:val="14"/>
+              </w:rPr>
+            </w:pPr>
+            <w:proofErr w:type="spellStart"/>
+            <w:r>
+              <w:rPr>
+                <w:rFonts w:ascii="Verdana" w:hAnsi="Verdana"/>
+                <w:sz w:val="14"/>
+              </w:rPr>
+              <w:t>t_operation</w:t>
+            </w:r>
+            <w:proofErr w:type="spellEnd"/>
+          </w:p>
+        </w:tc>
+        <w:tc>
+          <w:tcPr>
+            <w:tcW w:w="851" w:type="pct"/>
+          </w:tcPr>
+          <w:p>
+            <w:pPr>
+              <w:tabs>
+                <w:tab w:val="left" w:pos="4820"/>
+              </w:tabs>
+              <w:spacing w:before="20" w:after="20" w:line="20" w:lineRule="atLeast"/>
+              <w:rPr>
+                <w:rFonts w:ascii="Verdana" w:hAnsi="Verdana"/>
+                <w:sz w:val="14"/>
+              </w:rPr>
+            </w:pPr>
+            <w:r>
+              <w:rPr>
+                <w:rFonts w:ascii="Verdana" w:hAnsi="Verdana"/>
+                <w:sz w:val="14"/>
+              </w:rPr>
+              <w:t>NO_OPERATION</w:t>
+            </w:r>
+          </w:p>
+        </w:tc>
+        <w:tc>
+          <w:tcPr>
+            <w:tcW w:w="3034" w:type="pct"/>
+            <w:shd w:val="clear" w:color="auto" w:fill="auto"/>
+          </w:tcPr>
+          <w:p>
+            <w:pPr>
+              <w:tabs>
+                <w:tab w:val="left" w:pos="4820"/>
+              </w:tabs>
+              <w:spacing w:before="20" w:after="20" w:line="20" w:lineRule="atLeast"/>
+              <w:rPr>
+                <w:rFonts w:ascii="Verdana" w:hAnsi="Verdana"/>
+                <w:sz w:val="14"/>
+              </w:rPr>
+            </w:pPr>
+            <w:r>
+              <w:rPr>
+                <w:rFonts w:ascii="Verdana" w:hAnsi="Verdana"/>
+                <w:sz w:val="14"/>
+              </w:rPr>
+              <w:t xml:space="preserve">Current state of operation on DUT. E.g. NO_OPERATION, WRITE, READ, POLL_UNTIL. </w:t>
+            </w:r>
+          </w:p>
+          <w:p>
+            <w:pPr>
+              <w:tabs>
+                <w:tab w:val="left" w:pos="4820"/>
+              </w:tabs>
+              <w:spacing w:before="20" w:after="20" w:line="20" w:lineRule="atLeast"/>
+              <w:rPr>
+                <w:rFonts w:ascii="Verdana" w:hAnsi="Verdana"/>
+                <w:sz w:val="14"/>
+              </w:rPr>
+            </w:pPr>
+            <w:r>
+              <w:rPr>
+                <w:rFonts w:ascii="Verdana" w:hAnsi="Verdana"/>
+                <w:sz w:val="14"/>
+              </w:rPr>
+              <w:t>All operations will be separated with a NO_OPERATION for at least 1 delta cycle, e.g. NO_OPERATION – WRITE – NO_OPERATION – READ – NO_OPERATION.</w:t>
+            </w:r>
+          </w:p>
+        </w:tc>
+      </w:tr>
+      <w:tr>
+        <w:tc>
+          <w:tcPr>
+            <w:tcW w:w="539" w:type="pct"/>
+            <w:shd w:val="clear" w:color="auto" w:fill="D0CECE" w:themeFill="background2" w:themeFillShade="E6"/>
+          </w:tcPr>
+          <w:p>
+            <w:pPr>
+              <w:tabs>
+                <w:tab w:val="left" w:pos="4820"/>
+              </w:tabs>
+              <w:spacing w:before="20" w:after="20" w:line="20" w:lineRule="atLeast"/>
+              <w:rPr>
+                <w:rFonts w:ascii="Verdana" w:hAnsi="Verdana" w:cs="Helvetica"/>
+                <w:sz w:val="14"/>
+              </w:rPr>
+            </w:pPr>
+            <w:r>
+              <w:rPr>
+                <w:rFonts w:ascii="Verdana" w:hAnsi="Verdana" w:cs="Helvetica"/>
+                <w:sz w:val="14"/>
+              </w:rPr>
+              <w:t>Address</w:t>
+            </w:r>
+          </w:p>
+        </w:tc>
+        <w:tc>
+          <w:tcPr>
+            <w:tcW w:w="576" w:type="pct"/>
+            <w:shd w:val="clear" w:color="auto" w:fill="D0CECE" w:themeFill="background2" w:themeFillShade="E6"/>
+          </w:tcPr>
+          <w:p>
+            <w:pPr>
+              <w:tabs>
+                <w:tab w:val="left" w:pos="4820"/>
+              </w:tabs>
+              <w:spacing w:before="20" w:after="20" w:line="20" w:lineRule="atLeast"/>
+              <w:rPr>
+                <w:rFonts w:ascii="Verdana" w:hAnsi="Verdana" w:cs="Courier New"/>
+                <w:sz w:val="14"/>
+              </w:rPr>
+            </w:pPr>
+            <w:r>
+              <w:rPr>
+                <w:rFonts w:ascii="Verdana" w:hAnsi="Verdana" w:cs="Courier New"/>
+                <w:sz w:val="14"/>
+              </w:rPr>
+              <w:t>unsigned</w:t>
+            </w:r>
+          </w:p>
+        </w:tc>
+        <w:tc>
+          <w:tcPr>
+            <w:tcW w:w="851" w:type="pct"/>
+            <w:shd w:val="clear" w:color="auto" w:fill="D0CECE" w:themeFill="background2" w:themeFillShade="E6"/>
+          </w:tcPr>
+          <w:p>
+            <w:pPr>
+              <w:tabs>
+                <w:tab w:val="left" w:pos="4820"/>
+              </w:tabs>
+              <w:spacing w:before="20" w:after="20" w:line="20" w:lineRule="atLeast"/>
+              <w:rPr>
+                <w:rFonts w:ascii="Verdana" w:hAnsi="Verdana" w:cs="Courier New"/>
+                <w:sz w:val="14"/>
+              </w:rPr>
+            </w:pPr>
+            <w:r>
+              <w:rPr>
+                <w:rFonts w:ascii="Verdana" w:hAnsi="Verdana" w:cs="Courier New"/>
+                <w:sz w:val="14"/>
+              </w:rPr>
+              <w:t>0x0</w:t>
+            </w:r>
+          </w:p>
+        </w:tc>
+        <w:tc>
+          <w:tcPr>
+            <w:tcW w:w="3034" w:type="pct"/>
+            <w:shd w:val="clear" w:color="auto" w:fill="D0CECE" w:themeFill="background2" w:themeFillShade="E6"/>
+          </w:tcPr>
+          <w:p>
+            <w:pPr>
+              <w:tabs>
+                <w:tab w:val="left" w:pos="4820"/>
+              </w:tabs>
+              <w:spacing w:before="20" w:after="20" w:line="20" w:lineRule="atLeast"/>
+              <w:rPr>
+                <w:rFonts w:ascii="Verdana" w:hAnsi="Verdana" w:cs="Courier New"/>
+                <w:sz w:val="14"/>
+              </w:rPr>
+            </w:pPr>
+            <w:r>
+              <w:rPr>
+                <w:rFonts w:ascii="Verdana" w:hAnsi="Verdana" w:cs="Courier New"/>
+                <w:sz w:val="14"/>
+              </w:rPr>
+              <w:t>Requested DUT address to read / write</w:t>
+            </w:r>
+          </w:p>
+        </w:tc>
+      </w:tr>
+      <w:tr>
+        <w:tc>
+          <w:tcPr>
+            <w:tcW w:w="539" w:type="pct"/>
+            <w:shd w:val="clear" w:color="auto" w:fill="D0CECE" w:themeFill="background2" w:themeFillShade="E6"/>
+          </w:tcPr>
+          <w:p>
+            <w:pPr>
+              <w:tabs>
+                <w:tab w:val="left" w:pos="4820"/>
+              </w:tabs>
+              <w:spacing w:before="20" w:after="20" w:line="20" w:lineRule="atLeast"/>
+              <w:rPr>
+                <w:rFonts w:ascii="Verdana" w:hAnsi="Verdana" w:cs="Helvetica"/>
+                <w:sz w:val="14"/>
+              </w:rPr>
+            </w:pPr>
+            <w:r>
+              <w:rPr>
+                <w:rFonts w:ascii="Verdana" w:hAnsi="Verdana" w:cs="Helvetica"/>
+                <w:sz w:val="14"/>
+              </w:rPr>
+              <w:t>Data</w:t>
+            </w:r>
+          </w:p>
+        </w:tc>
+        <w:tc>
+          <w:tcPr>
+            <w:tcW w:w="576" w:type="pct"/>
+            <w:shd w:val="clear" w:color="auto" w:fill="D0CECE" w:themeFill="background2" w:themeFillShade="E6"/>
+          </w:tcPr>
+          <w:p>
+            <w:pPr>
+              <w:tabs>
+                <w:tab w:val="left" w:pos="4820"/>
+              </w:tabs>
+              <w:spacing w:before="20" w:after="20" w:line="20" w:lineRule="atLeast"/>
+              <w:rPr>
+                <w:rFonts w:ascii="Verdana" w:hAnsi="Verdana" w:cs="Courier New"/>
+                <w:sz w:val="14"/>
+              </w:rPr>
+            </w:pPr>
+            <w:proofErr w:type="spellStart"/>
+            <w:r>
+              <w:rPr>
+                <w:rFonts w:ascii="Verdana" w:hAnsi="Verdana" w:cs="Courier New"/>
+                <w:sz w:val="14"/>
+              </w:rPr>
+              <w:t>std_logic_vector</w:t>
+            </w:r>
+            <w:proofErr w:type="spellEnd"/>
+          </w:p>
+        </w:tc>
+        <w:tc>
+          <w:tcPr>
+            <w:tcW w:w="851" w:type="pct"/>
+            <w:shd w:val="clear" w:color="auto" w:fill="D0CECE" w:themeFill="background2" w:themeFillShade="E6"/>
+          </w:tcPr>
+          <w:p>
+            <w:pPr>
+              <w:tabs>
+                <w:tab w:val="left" w:pos="4820"/>
+              </w:tabs>
+              <w:spacing w:before="20" w:after="20" w:line="20" w:lineRule="atLeast"/>
+              <w:rPr>
+                <w:rFonts w:ascii="Verdana" w:hAnsi="Verdana" w:cs="Courier New"/>
+                <w:sz w:val="14"/>
+              </w:rPr>
+            </w:pPr>
+            <w:r>
+              <w:rPr>
+                <w:rFonts w:ascii="Verdana" w:hAnsi="Verdana" w:cs="Courier New"/>
+                <w:sz w:val="14"/>
+              </w:rPr>
+              <w:t>0x0</w:t>
+            </w:r>
+          </w:p>
+        </w:tc>
+        <w:tc>
+          <w:tcPr>
+            <w:tcW w:w="3034" w:type="pct"/>
+            <w:shd w:val="clear" w:color="auto" w:fill="D0CECE" w:themeFill="background2" w:themeFillShade="E6"/>
+          </w:tcPr>
+          <w:p>
+            <w:pPr>
+              <w:tabs>
+                <w:tab w:val="left" w:pos="4820"/>
+              </w:tabs>
+              <w:spacing w:before="20" w:after="20" w:line="20" w:lineRule="atLeast"/>
+              <w:rPr>
+                <w:rFonts w:ascii="Verdana" w:hAnsi="Verdana" w:cs="Courier New"/>
+                <w:sz w:val="14"/>
+              </w:rPr>
+            </w:pPr>
+            <w:r>
+              <w:rPr>
+                <w:rFonts w:ascii="Verdana" w:hAnsi="Verdana" w:cs="Courier New"/>
+                <w:sz w:val="14"/>
+              </w:rPr>
+              <w:t>Requested DUT data to write / expect</w:t>
+            </w:r>
+          </w:p>
+        </w:tc>
+      </w:tr>
+      <w:tr>
+        <w:tc>
+          <w:tcPr>
+            <w:tcW w:w="539" w:type="pct"/>
+            <w:shd w:val="clear" w:color="auto" w:fill="auto"/>
+          </w:tcPr>
+          <w:p>
+            <w:pPr>
+              <w:tabs>
+                <w:tab w:val="left" w:pos="4820"/>
+              </w:tabs>
+              <w:spacing w:before="20" w:after="20" w:line="20" w:lineRule="atLeast"/>
+              <w:rPr>
+                <w:rFonts w:ascii="Verdana" w:hAnsi="Verdana" w:cs="Helvetica"/>
+                <w:sz w:val="14"/>
+              </w:rPr>
+            </w:pPr>
+            <w:proofErr w:type="spellStart"/>
+            <w:r>
+              <w:rPr>
+                <w:rFonts w:ascii="Verdana" w:hAnsi="Verdana" w:cs="Helvetica"/>
+                <w:sz w:val="14"/>
+              </w:rPr>
+              <w:t>Transaction_validity</w:t>
+            </w:r>
+            <w:proofErr w:type="spellEnd"/>
+          </w:p>
+        </w:tc>
+        <w:tc>
+          <w:tcPr>
+            <w:tcW w:w="576" w:type="pct"/>
+          </w:tcPr>
+          <w:p>
+            <w:pPr>
+              <w:tabs>
+                <w:tab w:val="left" w:pos="4820"/>
+              </w:tabs>
+              <w:spacing w:before="20" w:after="20" w:line="20" w:lineRule="atLeast"/>
+              <w:rPr>
+                <w:rFonts w:ascii="Verdana" w:hAnsi="Verdana" w:cs="Courier New"/>
+                <w:sz w:val="14"/>
+                <w:lang w:val="en-US"/>
+              </w:rPr>
+            </w:pPr>
+            <w:proofErr w:type="spellStart"/>
+            <w:r>
+              <w:rPr>
+                <w:rFonts w:ascii="Verdana" w:hAnsi="Verdana" w:cs="Courier New"/>
+                <w:sz w:val="14"/>
+                <w:lang w:val="en-US"/>
+              </w:rPr>
+              <w:t>t</w:t>
+            </w:r>
+            <w:r>
+              <w:rPr>
+                <w:rFonts w:ascii="Verdana" w:hAnsi="Verdana" w:cs="Courier New"/>
+                <w:sz w:val="14"/>
+                <w:lang w:val="en-US"/>
+              </w:rPr>
+              <w:t>_transaction_validity</w:t>
+            </w:r>
+            <w:proofErr w:type="spellEnd"/>
+          </w:p>
+        </w:tc>
+        <w:tc>
+          <w:tcPr>
+            <w:tcW w:w="851" w:type="pct"/>
+          </w:tcPr>
+          <w:p>
+            <w:pPr>
+              <w:tabs>
+                <w:tab w:val="left" w:pos="4820"/>
+              </w:tabs>
+              <w:spacing w:before="20" w:after="20" w:line="20" w:lineRule="atLeast"/>
+              <w:rPr>
+                <w:rFonts w:ascii="Verdana" w:hAnsi="Verdana" w:cs="Courier New"/>
+                <w:sz w:val="14"/>
+                <w:lang w:val="en-US"/>
+              </w:rPr>
+            </w:pPr>
+            <w:r>
+              <w:rPr>
+                <w:rFonts w:ascii="Verdana" w:hAnsi="Verdana" w:cs="Courier New"/>
+                <w:sz w:val="14"/>
+                <w:lang w:val="en-US"/>
+              </w:rPr>
+              <w:t>VALID</w:t>
+            </w:r>
+          </w:p>
+        </w:tc>
+        <w:tc>
+          <w:tcPr>
+            <w:tcW w:w="3034" w:type="pct"/>
+            <w:shd w:val="clear" w:color="auto" w:fill="auto"/>
+          </w:tcPr>
+          <w:p>
+            <w:pPr>
+              <w:tabs>
+                <w:tab w:val="left" w:pos="4820"/>
+              </w:tabs>
+              <w:spacing w:before="20" w:after="20" w:line="20" w:lineRule="atLeast"/>
+              <w:rPr>
+                <w:rFonts w:ascii="Verdana" w:hAnsi="Verdana" w:cs="Courier New"/>
+                <w:sz w:val="14"/>
+                <w:szCs w:val="14"/>
+                <w:lang w:val="en-US"/>
+              </w:rPr>
+            </w:pPr>
+            <w:r>
+              <w:rPr>
+                <w:rFonts w:ascii="Verdana" w:hAnsi="Verdana" w:cs="Courier New"/>
+                <w:sz w:val="14"/>
+                <w:lang w:val="en-US"/>
+              </w:rPr>
+              <w:t xml:space="preserve">The transaction intention as seen from the VVC. </w:t>
+            </w:r>
+            <w:r>
+              <w:rPr>
+                <w:rFonts w:ascii="Verdana" w:hAnsi="Verdana" w:cs="Courier New"/>
+                <w:b/>
+                <w:bCs/>
+                <w:szCs w:val="18"/>
+                <w:vertAlign w:val="superscript"/>
+                <w:lang w:val="en-US"/>
+              </w:rPr>
+              <w:t>1</w:t>
+            </w:r>
+            <w:r>
+              <w:rPr>
+                <w:rFonts w:ascii="Verdana" w:hAnsi="Verdana" w:cs="Courier New"/>
+                <w:sz w:val="14"/>
+                <w:szCs w:val="14"/>
+                <w:lang w:val="en-US"/>
+              </w:rPr>
+              <w:t xml:space="preserve"> </w:t>
+            </w:r>
+            <w:r>
+              <w:rPr>
+                <w:rFonts w:ascii="Verdana" w:hAnsi="Verdana" w:cs="Courier New"/>
+                <w:sz w:val="14"/>
+                <w:szCs w:val="14"/>
+                <w:lang w:val="en-US"/>
+              </w:rPr>
+              <w:br/>
+              <w:t>Supported validity types are VALID, INVALID, INTENDED_VALID, INTENDED_INVALID</w:t>
+            </w:r>
+          </w:p>
+        </w:tc>
+      </w:tr>
+      <w:tr>
+        <w:tc>
+          <w:tcPr>
+            <w:tcW w:w="539" w:type="pct"/>
+            <w:shd w:val="clear" w:color="auto" w:fill="auto"/>
+          </w:tcPr>
+          <w:p>
+            <w:pPr>
+              <w:tabs>
+                <w:tab w:val="left" w:pos="4820"/>
+              </w:tabs>
+              <w:spacing w:before="20" w:after="20" w:line="20" w:lineRule="atLeast"/>
+              <w:rPr>
+                <w:rFonts w:ascii="Verdana" w:hAnsi="Verdana" w:cs="Helvetica"/>
+                <w:sz w:val="14"/>
+              </w:rPr>
+            </w:pPr>
+            <w:r>
+              <w:rPr>
+                <w:rFonts w:ascii="Verdana" w:hAnsi="Verdana" w:cs="Helvetica"/>
+                <w:sz w:val="14"/>
+              </w:rPr>
+              <w:t xml:space="preserve">Meta </w:t>
+            </w:r>
+          </w:p>
+        </w:tc>
+        <w:tc>
+          <w:tcPr>
+            <w:tcW w:w="576" w:type="pct"/>
+          </w:tcPr>
+          <w:p>
+            <w:pPr>
+              <w:tabs>
+                <w:tab w:val="left" w:pos="4820"/>
+              </w:tabs>
+              <w:spacing w:before="20" w:after="20" w:line="20" w:lineRule="atLeast"/>
+              <w:rPr>
+                <w:rFonts w:ascii="Verdana" w:hAnsi="Verdana" w:cs="Courier New"/>
+                <w:sz w:val="14"/>
+                <w:lang w:val="en-US"/>
+              </w:rPr>
+            </w:pPr>
+            <w:proofErr w:type="spellStart"/>
+            <w:r>
+              <w:rPr>
+                <w:rFonts w:ascii="Verdana" w:hAnsi="Verdana" w:cs="Courier New"/>
+                <w:sz w:val="14"/>
+                <w:lang w:val="en-US"/>
+              </w:rPr>
+              <w:t>t_vvc_meta</w:t>
+            </w:r>
+            <w:proofErr w:type="spellEnd"/>
+          </w:p>
+        </w:tc>
+        <w:tc>
+          <w:tcPr>
+            <w:tcW w:w="851" w:type="pct"/>
+          </w:tcPr>
+          <w:p>
+            <w:pPr>
+              <w:tabs>
+                <w:tab w:val="left" w:pos="4820"/>
+              </w:tabs>
+              <w:spacing w:before="20" w:after="20" w:line="20" w:lineRule="atLeast"/>
+              <w:rPr>
+                <w:rFonts w:ascii="Verdana" w:hAnsi="Verdana" w:cs="Courier New"/>
+                <w:sz w:val="14"/>
+                <w:lang w:val="en-US"/>
+              </w:rPr>
+            </w:pPr>
+            <w:r>
+              <w:rPr>
+                <w:rFonts w:ascii="Verdana" w:hAnsi="Verdana" w:cs="Courier New"/>
+                <w:sz w:val="14"/>
+                <w:lang w:val="en-US"/>
+              </w:rPr>
+              <w:t xml:space="preserve">msg = “”, </w:t>
+            </w:r>
+            <w:proofErr w:type="spellStart"/>
+            <w:r>
+              <w:rPr>
+                <w:rFonts w:ascii="Verdana" w:hAnsi="Verdana" w:cs="Courier New"/>
+                <w:sz w:val="14"/>
+                <w:lang w:val="en-US"/>
+              </w:rPr>
+              <w:t>cmd_idx</w:t>
+            </w:r>
+            <w:proofErr w:type="spellEnd"/>
+            <w:r>
+              <w:rPr>
+                <w:rFonts w:ascii="Verdana" w:hAnsi="Verdana" w:cs="Courier New"/>
+                <w:sz w:val="14"/>
+                <w:lang w:val="en-US"/>
+              </w:rPr>
+              <w:t xml:space="preserve"> = -1</w:t>
+            </w:r>
+          </w:p>
+        </w:tc>
+        <w:tc>
+          <w:tcPr>
+            <w:tcW w:w="3034" w:type="pct"/>
+            <w:shd w:val="clear" w:color="auto" w:fill="auto"/>
+          </w:tcPr>
+          <w:p>
+            <w:pPr>
+              <w:tabs>
+                <w:tab w:val="left" w:pos="4820"/>
+              </w:tabs>
+              <w:spacing w:before="20" w:after="20" w:line="20" w:lineRule="atLeast"/>
+              <w:rPr>
+                <w:rFonts w:ascii="Verdana" w:hAnsi="Verdana" w:cs="Courier New"/>
+                <w:sz w:val="14"/>
+                <w:lang w:val="en-US"/>
+              </w:rPr>
+            </w:pPr>
+            <w:r>
+              <w:rPr>
+                <w:rFonts w:ascii="Verdana" w:hAnsi="Verdana" w:cs="Courier New"/>
+                <w:sz w:val="14"/>
+                <w:lang w:val="en-US"/>
+              </w:rPr>
+              <w:t>Information essential to VVCs, i.e. VVC command index and message.</w:t>
+            </w:r>
+          </w:p>
+        </w:tc>
+      </w:tr>
+      <w:tr>
+        <w:tc>
+          <w:tcPr>
+            <w:tcW w:w="539" w:type="pct"/>
+            <w:shd w:val="clear" w:color="auto" w:fill="D0CECE" w:themeFill="background2" w:themeFillShade="E6"/>
+          </w:tcPr>
+          <w:p>
+            <w:pPr>
+              <w:tabs>
+                <w:tab w:val="left" w:pos="4820"/>
+              </w:tabs>
+              <w:spacing w:before="20" w:after="20" w:line="20" w:lineRule="atLeast"/>
+              <w:rPr>
+                <w:rFonts w:ascii="Verdana" w:hAnsi="Verdana" w:cs="Helvetica"/>
+                <w:sz w:val="14"/>
+              </w:rPr>
+            </w:pPr>
+            <w:proofErr w:type="spellStart"/>
+            <w:r>
+              <w:rPr>
+                <w:rFonts w:ascii="Verdana" w:hAnsi="Verdana" w:cs="Helvetica"/>
+                <w:sz w:val="14"/>
+              </w:rPr>
+              <w:t>Error_info</w:t>
+            </w:r>
+            <w:proofErr w:type="spellEnd"/>
+          </w:p>
+        </w:tc>
+        <w:tc>
+          <w:tcPr>
+            <w:tcW w:w="576" w:type="pct"/>
+            <w:shd w:val="clear" w:color="auto" w:fill="D0CECE" w:themeFill="background2" w:themeFillShade="E6"/>
+          </w:tcPr>
+          <w:p>
+            <w:pPr>
+              <w:tabs>
+                <w:tab w:val="left" w:pos="4820"/>
+              </w:tabs>
+              <w:spacing w:before="20" w:after="20" w:line="20" w:lineRule="atLeast"/>
+              <w:rPr>
+                <w:rFonts w:ascii="Verdana" w:hAnsi="Verdana" w:cs="Courier New"/>
+                <w:sz w:val="14"/>
+                <w:lang w:val="en-US"/>
+              </w:rPr>
+            </w:pPr>
+            <w:proofErr w:type="spellStart"/>
+            <w:r>
+              <w:rPr>
+                <w:rFonts w:ascii="Verdana" w:hAnsi="Verdana" w:cs="Courier New"/>
+                <w:sz w:val="14"/>
+                <w:lang w:val="en-US"/>
+              </w:rPr>
+              <w:t>t_error_info</w:t>
+            </w:r>
+            <w:proofErr w:type="spellEnd"/>
+          </w:p>
+        </w:tc>
+        <w:tc>
+          <w:tcPr>
+            <w:tcW w:w="851" w:type="pct"/>
+            <w:shd w:val="clear" w:color="auto" w:fill="D0CECE" w:themeFill="background2" w:themeFillShade="E6"/>
+          </w:tcPr>
+          <w:p>
+            <w:pPr>
+              <w:tabs>
+                <w:tab w:val="left" w:pos="4820"/>
+              </w:tabs>
+              <w:spacing w:before="20" w:after="20" w:line="20" w:lineRule="atLeast"/>
+              <w:rPr>
+                <w:rFonts w:ascii="Verdana" w:hAnsi="Verdana" w:cs="Courier New"/>
+                <w:sz w:val="14"/>
+                <w:lang w:val="en-US"/>
+              </w:rPr>
+            </w:pPr>
+            <w:r>
+              <w:rPr>
+                <w:rFonts w:ascii="Verdana" w:hAnsi="Verdana" w:cs="Courier New"/>
+                <w:sz w:val="14"/>
+                <w:lang w:val="en-US"/>
+              </w:rPr>
+              <w:t>false</w:t>
+            </w:r>
+          </w:p>
+        </w:tc>
+        <w:tc>
+          <w:tcPr>
+            <w:tcW w:w="3034" w:type="pct"/>
+            <w:shd w:val="clear" w:color="auto" w:fill="D0CECE" w:themeFill="background2" w:themeFillShade="E6"/>
+          </w:tcPr>
+          <w:p>
+            <w:pPr>
+              <w:tabs>
+                <w:tab w:val="left" w:pos="4820"/>
+              </w:tabs>
+              <w:spacing w:before="20" w:after="20" w:line="20" w:lineRule="atLeast"/>
+              <w:rPr>
+                <w:rFonts w:ascii="Verdana" w:hAnsi="Verdana" w:cs="Courier New"/>
+                <w:sz w:val="14"/>
+                <w:lang w:val="en-US"/>
+              </w:rPr>
+            </w:pPr>
+            <w:r>
+              <w:rPr>
+                <w:rFonts w:ascii="Verdana" w:hAnsi="Verdana" w:cs="Courier New"/>
+                <w:sz w:val="14"/>
+                <w:lang w:val="en-US"/>
+              </w:rPr>
+              <w:t>Any type of error injection implemented in a DUT access, e.g. parity error</w:t>
+            </w:r>
+          </w:p>
+        </w:tc>
+      </w:tr>
+    </w:tbl>
+    <w:p/>
+    <w:p>
+      <w:pPr>
+        <w:pStyle w:val="Bildetekst"/>
+        <w:keepNext/>
+        <w:jc w:val="center"/>
+      </w:pPr>
+      <w:bookmarkStart w:id="19" w:name="_Ref17306730"/>
+    </w:p>
+    <w:p>
+      <w:pPr>
+        <w:pStyle w:val="Bildetekst"/>
+        <w:keepNext/>
+        <w:jc w:val="center"/>
+      </w:pPr>
+      <w:r>
+        <w:t xml:space="preserve">Table </w:t>
+      </w:r>
+      <w:r>
+        <w:fldChar w:fldCharType="begin"/>
+      </w:r>
+      <w:r>
+        <w:instrText xml:space="preserve"> SEQ Table \* ARABIC </w:instrText>
+      </w:r>
+      <w:r>
+        <w:fldChar w:fldCharType="separate"/>
+      </w:r>
+      <w:r>
+        <w:rPr>
+          <w:noProof/>
+        </w:rPr>
+        <w:t>3</w:t>
+      </w:r>
+      <w:r>
+        <w:fldChar w:fldCharType="end"/>
+      </w:r>
+      <w:bookmarkEnd w:id="19"/>
+      <w:r>
+        <w:t xml:space="preserve"> - Monitor transaction record </w:t>
+      </w:r>
+      <w:proofErr w:type="spellStart"/>
+      <w:r>
+        <w:t>t_transaction</w:t>
+      </w:r>
+      <w:proofErr w:type="spellEnd"/>
+    </w:p>
+    <w:tbl>
+      <w:tblPr>
+        <w:tblW w:w="5000" w:type="pct"/>
+        <w:tblBorders>
+          <w:top w:val="single" w:sz="6" w:space="0" w:color="000000"/>
+          <w:left w:val="single" w:sz="6" w:space="0" w:color="000000"/>
+          <w:bottom w:val="single" w:sz="6" w:space="0" w:color="000000"/>
+          <w:right w:val="single" w:sz="6" w:space="0" w:color="000000"/>
+          <w:insideH w:val="single" w:sz="6" w:space="0" w:color="000000"/>
+          <w:insideV w:val="single" w:sz="6" w:space="0" w:color="000000"/>
+        </w:tblBorders>
+        <w:tblLook w:val="04A0" w:firstRow="1" w:lastRow="0" w:firstColumn="1" w:lastColumn="0" w:noHBand="0" w:noVBand="1"/>
+      </w:tblPr>
+      <w:tblGrid>
+        <w:gridCol w:w="1630"/>
+        <w:gridCol w:w="1742"/>
+        <w:gridCol w:w="2574"/>
+        <w:gridCol w:w="9177"/>
+      </w:tblGrid>
+      <w:tr>
+        <w:tc>
+          <w:tcPr>
+            <w:tcW w:w="539" w:type="pct"/>
+            <w:shd w:val="solid" w:color="000000" w:fill="FFFFFF"/>
+          </w:tcPr>
+          <w:p>
+            <w:pPr>
+              <w:tabs>
+                <w:tab w:val="left" w:pos="4820"/>
+              </w:tabs>
+              <w:rPr>
+                <w:b/>
+                <w:bCs/>
+                <w:szCs w:val="18"/>
+              </w:rPr>
+            </w:pPr>
+            <w:bookmarkStart w:id="20" w:name="_Toc17306317"/>
+            <w:r>
+              <w:rPr>
+                <w:b/>
+                <w:bCs/>
+                <w:szCs w:val="18"/>
+              </w:rPr>
+              <w:t>Record element</w:t>
+            </w:r>
+          </w:p>
+        </w:tc>
+        <w:tc>
+          <w:tcPr>
+            <w:tcW w:w="576" w:type="pct"/>
+            <w:shd w:val="solid" w:color="000000" w:fill="FFFFFF"/>
+          </w:tcPr>
+          <w:p>
+            <w:pPr>
+              <w:tabs>
+                <w:tab w:val="left" w:pos="4820"/>
+              </w:tabs>
+              <w:rPr>
+                <w:b/>
+                <w:bCs/>
+                <w:szCs w:val="18"/>
+              </w:rPr>
+            </w:pPr>
+            <w:r>
+              <w:rPr>
+                <w:b/>
+                <w:bCs/>
+                <w:szCs w:val="18"/>
+              </w:rPr>
+              <w:t>Type</w:t>
+            </w:r>
+          </w:p>
+        </w:tc>
+        <w:tc>
+          <w:tcPr>
+            <w:tcW w:w="851" w:type="pct"/>
+            <w:shd w:val="solid" w:color="000000" w:fill="FFFFFF"/>
+          </w:tcPr>
+          <w:p>
+            <w:pPr>
+              <w:tabs>
+                <w:tab w:val="left" w:pos="4820"/>
+              </w:tabs>
+              <w:rPr>
+                <w:b/>
+                <w:bCs/>
+                <w:szCs w:val="18"/>
+              </w:rPr>
+            </w:pPr>
+            <w:r>
+              <w:rPr>
+                <w:b/>
+                <w:bCs/>
+                <w:szCs w:val="18"/>
+              </w:rPr>
+              <w:t>Default</w:t>
+            </w:r>
+          </w:p>
+        </w:tc>
+        <w:tc>
+          <w:tcPr>
+            <w:tcW w:w="3034" w:type="pct"/>
+            <w:shd w:val="solid" w:color="000000" w:fill="FFFFFF"/>
+          </w:tcPr>
+          <w:p>
+            <w:pPr>
+              <w:tabs>
+                <w:tab w:val="left" w:pos="4820"/>
+              </w:tabs>
+              <w:rPr>
+                <w:b/>
+                <w:bCs/>
+                <w:szCs w:val="18"/>
+              </w:rPr>
+            </w:pPr>
+            <w:r>
+              <w:rPr>
+                <w:b/>
+                <w:bCs/>
+                <w:szCs w:val="18"/>
+              </w:rPr>
+              <w:t>Description</w:t>
+            </w:r>
+          </w:p>
+        </w:tc>
+      </w:tr>
+      <w:tr>
+        <w:tc>
+          <w:tcPr>
+            <w:tcW w:w="539" w:type="pct"/>
+            <w:shd w:val="clear" w:color="auto" w:fill="auto"/>
+          </w:tcPr>
+          <w:p>
+            <w:pPr>
+              <w:tabs>
+                <w:tab w:val="left" w:pos="4820"/>
+              </w:tabs>
+              <w:spacing w:before="20" w:after="20" w:line="20" w:lineRule="atLeast"/>
+              <w:rPr>
+                <w:rFonts w:ascii="Verdana" w:hAnsi="Verdana" w:cs="Helvetica"/>
+                <w:sz w:val="14"/>
+              </w:rPr>
+            </w:pPr>
+            <w:r>
+              <w:rPr>
+                <w:rFonts w:ascii="Verdana" w:hAnsi="Verdana" w:cs="Helvetica"/>
+                <w:sz w:val="14"/>
+              </w:rPr>
+              <w:t>Operation</w:t>
+            </w:r>
+          </w:p>
+        </w:tc>
+        <w:tc>
+          <w:tcPr>
+            <w:tcW w:w="576" w:type="pct"/>
+          </w:tcPr>
+          <w:p>
+            <w:pPr>
+              <w:tabs>
+                <w:tab w:val="left" w:pos="4820"/>
+              </w:tabs>
+              <w:spacing w:before="20" w:after="20" w:line="20" w:lineRule="atLeast"/>
+              <w:rPr>
+                <w:rFonts w:ascii="Verdana" w:hAnsi="Verdana"/>
+                <w:sz w:val="14"/>
+              </w:rPr>
+            </w:pPr>
+            <w:proofErr w:type="spellStart"/>
+            <w:r>
+              <w:rPr>
+                <w:rFonts w:ascii="Verdana" w:hAnsi="Verdana"/>
+                <w:sz w:val="14"/>
+              </w:rPr>
+              <w:t>t_operation</w:t>
+            </w:r>
+            <w:proofErr w:type="spellEnd"/>
+          </w:p>
+        </w:tc>
+        <w:tc>
+          <w:tcPr>
+            <w:tcW w:w="851" w:type="pct"/>
+          </w:tcPr>
+          <w:p>
+            <w:pPr>
+              <w:tabs>
+                <w:tab w:val="left" w:pos="4820"/>
+              </w:tabs>
+              <w:spacing w:before="20" w:after="20" w:line="20" w:lineRule="atLeast"/>
+              <w:rPr>
+                <w:rFonts w:ascii="Verdana" w:hAnsi="Verdana"/>
+                <w:sz w:val="14"/>
+              </w:rPr>
+            </w:pPr>
+            <w:r>
+              <w:rPr>
+                <w:rFonts w:ascii="Verdana" w:hAnsi="Verdana"/>
+                <w:sz w:val="14"/>
+              </w:rPr>
+              <w:t>NO_OPERATION</w:t>
+            </w:r>
+          </w:p>
+        </w:tc>
+        <w:tc>
+          <w:tcPr>
+            <w:tcW w:w="3034" w:type="pct"/>
+            <w:shd w:val="clear" w:color="auto" w:fill="auto"/>
+          </w:tcPr>
+          <w:p>
+            <w:pPr>
+              <w:tabs>
+                <w:tab w:val="left" w:pos="4820"/>
+              </w:tabs>
+              <w:spacing w:before="20" w:after="20" w:line="20" w:lineRule="atLeast"/>
+              <w:rPr>
+                <w:rFonts w:ascii="Verdana" w:hAnsi="Verdana"/>
+                <w:sz w:val="14"/>
+              </w:rPr>
+            </w:pPr>
+            <w:r>
+              <w:rPr>
+                <w:rFonts w:ascii="Verdana" w:hAnsi="Verdana"/>
+                <w:sz w:val="14"/>
+              </w:rPr>
+              <w:t xml:space="preserve">Current state of operation on DUT. E.g. NO_OPERATION, WRITE, READ, POLL_UNTIL. </w:t>
+            </w:r>
+          </w:p>
+          <w:p>
+            <w:pPr>
+              <w:tabs>
+                <w:tab w:val="left" w:pos="4820"/>
+              </w:tabs>
+              <w:spacing w:before="20" w:after="20" w:line="20" w:lineRule="atLeast"/>
+              <w:rPr>
+                <w:rFonts w:ascii="Verdana" w:hAnsi="Verdana"/>
+                <w:sz w:val="14"/>
+              </w:rPr>
+            </w:pPr>
+            <w:r>
+              <w:rPr>
+                <w:rFonts w:ascii="Verdana" w:hAnsi="Verdana"/>
+                <w:sz w:val="14"/>
+              </w:rPr>
+              <w:t>All operations will be separated with a NO_OPERATION for at least 1 delta cycle, e.g. NO_OPERATION – WRITE – NO_OPERATION – READ – NO_OPERATION.</w:t>
+            </w:r>
+          </w:p>
+        </w:tc>
+      </w:tr>
+      <w:tr>
+        <w:tc>
+          <w:tcPr>
+            <w:tcW w:w="539" w:type="pct"/>
+            <w:shd w:val="clear" w:color="auto" w:fill="D0CECE" w:themeFill="background2" w:themeFillShade="E6"/>
+          </w:tcPr>
+          <w:p>
+            <w:pPr>
+              <w:tabs>
+                <w:tab w:val="left" w:pos="4820"/>
+              </w:tabs>
+              <w:spacing w:before="20" w:after="20" w:line="20" w:lineRule="atLeast"/>
+              <w:rPr>
+                <w:rFonts w:ascii="Verdana" w:hAnsi="Verdana" w:cs="Helvetica"/>
+                <w:sz w:val="14"/>
+              </w:rPr>
+            </w:pPr>
+            <w:r>
+              <w:rPr>
+                <w:rFonts w:ascii="Verdana" w:hAnsi="Verdana" w:cs="Helvetica"/>
+                <w:sz w:val="14"/>
+              </w:rPr>
+              <w:t>Address</w:t>
+            </w:r>
+          </w:p>
+        </w:tc>
+        <w:tc>
+          <w:tcPr>
+            <w:tcW w:w="576" w:type="pct"/>
+            <w:shd w:val="clear" w:color="auto" w:fill="D0CECE" w:themeFill="background2" w:themeFillShade="E6"/>
+          </w:tcPr>
+          <w:p>
+            <w:pPr>
+              <w:tabs>
+                <w:tab w:val="left" w:pos="4820"/>
+              </w:tabs>
+              <w:spacing w:before="20" w:after="20" w:line="20" w:lineRule="atLeast"/>
+              <w:rPr>
+                <w:rFonts w:ascii="Verdana" w:hAnsi="Verdana" w:cs="Courier New"/>
+                <w:sz w:val="14"/>
+              </w:rPr>
+            </w:pPr>
+            <w:r>
+              <w:rPr>
+                <w:rFonts w:ascii="Verdana" w:hAnsi="Verdana" w:cs="Courier New"/>
+                <w:sz w:val="14"/>
+              </w:rPr>
+              <w:t>unsigned</w:t>
+            </w:r>
+          </w:p>
+        </w:tc>
+        <w:tc>
+          <w:tcPr>
+            <w:tcW w:w="851" w:type="pct"/>
+            <w:shd w:val="clear" w:color="auto" w:fill="D0CECE" w:themeFill="background2" w:themeFillShade="E6"/>
+          </w:tcPr>
+          <w:p>
+            <w:pPr>
+              <w:tabs>
+                <w:tab w:val="left" w:pos="4820"/>
+              </w:tabs>
+              <w:spacing w:before="20" w:after="20" w:line="20" w:lineRule="atLeast"/>
+              <w:rPr>
+                <w:rFonts w:ascii="Verdana" w:hAnsi="Verdana" w:cs="Courier New"/>
+                <w:sz w:val="14"/>
+              </w:rPr>
+            </w:pPr>
+            <w:r>
+              <w:rPr>
+                <w:rFonts w:ascii="Verdana" w:hAnsi="Verdana" w:cs="Courier New"/>
+                <w:sz w:val="14"/>
+              </w:rPr>
+              <w:t>0x0</w:t>
+            </w:r>
+          </w:p>
+        </w:tc>
+        <w:tc>
+          <w:tcPr>
+            <w:tcW w:w="3034" w:type="pct"/>
+            <w:shd w:val="clear" w:color="auto" w:fill="D0CECE" w:themeFill="background2" w:themeFillShade="E6"/>
+          </w:tcPr>
+          <w:p>
+            <w:pPr>
+              <w:tabs>
+                <w:tab w:val="left" w:pos="4820"/>
+              </w:tabs>
+              <w:spacing w:before="20" w:after="20" w:line="20" w:lineRule="atLeast"/>
+              <w:rPr>
+                <w:rFonts w:ascii="Verdana" w:hAnsi="Verdana" w:cs="Courier New"/>
+                <w:sz w:val="14"/>
+              </w:rPr>
+            </w:pPr>
+            <w:r>
+              <w:rPr>
+                <w:rFonts w:ascii="Verdana" w:hAnsi="Verdana" w:cs="Courier New"/>
+                <w:sz w:val="14"/>
+              </w:rPr>
+              <w:t>Requested DUT address to read / write</w:t>
+            </w:r>
+          </w:p>
+        </w:tc>
+      </w:tr>
+      <w:tr>
+        <w:tc>
+          <w:tcPr>
+            <w:tcW w:w="539" w:type="pct"/>
+            <w:shd w:val="clear" w:color="auto" w:fill="D0CECE" w:themeFill="background2" w:themeFillShade="E6"/>
+          </w:tcPr>
+          <w:p>
+            <w:pPr>
+              <w:tabs>
+                <w:tab w:val="left" w:pos="4820"/>
+              </w:tabs>
+              <w:spacing w:before="20" w:after="20" w:line="20" w:lineRule="atLeast"/>
+              <w:rPr>
+                <w:rFonts w:ascii="Verdana" w:hAnsi="Verdana" w:cs="Helvetica"/>
+                <w:sz w:val="14"/>
+              </w:rPr>
+            </w:pPr>
+            <w:r>
+              <w:rPr>
+                <w:rFonts w:ascii="Verdana" w:hAnsi="Verdana" w:cs="Helvetica"/>
+                <w:sz w:val="14"/>
+              </w:rPr>
+              <w:t>Data</w:t>
+            </w:r>
+          </w:p>
+        </w:tc>
+        <w:tc>
+          <w:tcPr>
+            <w:tcW w:w="576" w:type="pct"/>
+            <w:shd w:val="clear" w:color="auto" w:fill="D0CECE" w:themeFill="background2" w:themeFillShade="E6"/>
+          </w:tcPr>
+          <w:p>
+            <w:pPr>
+              <w:tabs>
+                <w:tab w:val="left" w:pos="4820"/>
+              </w:tabs>
+              <w:spacing w:before="20" w:after="20" w:line="20" w:lineRule="atLeast"/>
+              <w:rPr>
+                <w:rFonts w:ascii="Verdana" w:hAnsi="Verdana" w:cs="Courier New"/>
+                <w:sz w:val="14"/>
+              </w:rPr>
+            </w:pPr>
+            <w:proofErr w:type="spellStart"/>
+            <w:r>
+              <w:rPr>
+                <w:rFonts w:ascii="Verdana" w:hAnsi="Verdana" w:cs="Courier New"/>
+                <w:sz w:val="14"/>
+              </w:rPr>
+              <w:t>std_logic_vector</w:t>
+            </w:r>
+            <w:proofErr w:type="spellEnd"/>
+          </w:p>
+        </w:tc>
+        <w:tc>
+          <w:tcPr>
+            <w:tcW w:w="851" w:type="pct"/>
+            <w:shd w:val="clear" w:color="auto" w:fill="D0CECE" w:themeFill="background2" w:themeFillShade="E6"/>
+          </w:tcPr>
+          <w:p>
+            <w:pPr>
+              <w:tabs>
+                <w:tab w:val="left" w:pos="4820"/>
+              </w:tabs>
+              <w:spacing w:before="20" w:after="20" w:line="20" w:lineRule="atLeast"/>
+              <w:rPr>
+                <w:rFonts w:ascii="Verdana" w:hAnsi="Verdana" w:cs="Courier New"/>
+                <w:sz w:val="14"/>
+              </w:rPr>
+            </w:pPr>
+            <w:r>
+              <w:rPr>
+                <w:rFonts w:ascii="Verdana" w:hAnsi="Verdana" w:cs="Courier New"/>
+                <w:sz w:val="14"/>
+              </w:rPr>
+              <w:t>0x0</w:t>
+            </w:r>
+          </w:p>
+        </w:tc>
+        <w:tc>
+          <w:tcPr>
+            <w:tcW w:w="3034" w:type="pct"/>
+            <w:shd w:val="clear" w:color="auto" w:fill="D0CECE" w:themeFill="background2" w:themeFillShade="E6"/>
+          </w:tcPr>
+          <w:p>
+            <w:pPr>
+              <w:tabs>
+                <w:tab w:val="left" w:pos="4820"/>
+              </w:tabs>
+              <w:spacing w:before="20" w:after="20" w:line="20" w:lineRule="atLeast"/>
+              <w:rPr>
+                <w:rFonts w:ascii="Verdana" w:hAnsi="Verdana" w:cs="Courier New"/>
+                <w:sz w:val="14"/>
+              </w:rPr>
+            </w:pPr>
+            <w:r>
+              <w:rPr>
+                <w:rFonts w:ascii="Verdana" w:hAnsi="Verdana" w:cs="Courier New"/>
+                <w:sz w:val="14"/>
+              </w:rPr>
+              <w:t>Requested DUT data to write / expect</w:t>
+            </w:r>
+          </w:p>
+        </w:tc>
+      </w:tr>
+      <w:tr>
+        <w:tc>
+          <w:tcPr>
+            <w:tcW w:w="539" w:type="pct"/>
+            <w:shd w:val="clear" w:color="auto" w:fill="auto"/>
+          </w:tcPr>
+          <w:p>
+            <w:pPr>
+              <w:tabs>
+                <w:tab w:val="left" w:pos="4820"/>
+              </w:tabs>
+              <w:spacing w:before="20" w:after="20" w:line="20" w:lineRule="atLeast"/>
+              <w:rPr>
+                <w:rFonts w:ascii="Verdana" w:hAnsi="Verdana" w:cs="Helvetica"/>
+                <w:sz w:val="14"/>
+              </w:rPr>
+            </w:pPr>
+            <w:proofErr w:type="spellStart"/>
+            <w:r>
+              <w:rPr>
+                <w:rFonts w:ascii="Verdana" w:hAnsi="Verdana" w:cs="Helvetica"/>
+                <w:sz w:val="14"/>
+              </w:rPr>
+              <w:t>Transaction_validity</w:t>
+            </w:r>
+            <w:proofErr w:type="spellEnd"/>
+          </w:p>
+        </w:tc>
+        <w:tc>
+          <w:tcPr>
+            <w:tcW w:w="576" w:type="pct"/>
+          </w:tcPr>
+          <w:p>
+            <w:pPr>
+              <w:tabs>
+                <w:tab w:val="left" w:pos="4820"/>
+              </w:tabs>
+              <w:spacing w:before="20" w:after="20" w:line="20" w:lineRule="atLeast"/>
+              <w:rPr>
+                <w:rFonts w:ascii="Verdana" w:hAnsi="Verdana" w:cs="Courier New"/>
+                <w:sz w:val="14"/>
+                <w:lang w:val="en-US"/>
+              </w:rPr>
+            </w:pPr>
+            <w:proofErr w:type="spellStart"/>
+            <w:r>
+              <w:rPr>
+                <w:rFonts w:ascii="Verdana" w:hAnsi="Verdana" w:cs="Courier New"/>
+                <w:sz w:val="14"/>
+                <w:lang w:val="en-US"/>
+              </w:rPr>
+              <w:t>t</w:t>
+            </w:r>
+            <w:r>
+              <w:rPr>
+                <w:rFonts w:ascii="Verdana" w:hAnsi="Verdana" w:cs="Courier New"/>
+                <w:sz w:val="14"/>
+                <w:lang w:val="en-US"/>
+              </w:rPr>
+              <w:t>_transaction_validity</w:t>
+            </w:r>
+            <w:proofErr w:type="spellEnd"/>
+          </w:p>
+        </w:tc>
+        <w:tc>
+          <w:tcPr>
+            <w:tcW w:w="851" w:type="pct"/>
+          </w:tcPr>
+          <w:p>
+            <w:pPr>
+              <w:tabs>
+                <w:tab w:val="left" w:pos="4820"/>
+              </w:tabs>
+              <w:spacing w:before="20" w:after="20" w:line="20" w:lineRule="atLeast"/>
+              <w:rPr>
+                <w:rFonts w:ascii="Verdana" w:hAnsi="Verdana" w:cs="Courier New"/>
+                <w:sz w:val="14"/>
+                <w:lang w:val="en-US"/>
+              </w:rPr>
+            </w:pPr>
+            <w:r>
+              <w:rPr>
+                <w:rFonts w:ascii="Verdana" w:hAnsi="Verdana" w:cs="Courier New"/>
+                <w:sz w:val="14"/>
+                <w:lang w:val="en-US"/>
+              </w:rPr>
+              <w:t>VALID</w:t>
+            </w:r>
+          </w:p>
+        </w:tc>
+        <w:tc>
+          <w:tcPr>
+            <w:tcW w:w="3034" w:type="pct"/>
+            <w:shd w:val="clear" w:color="auto" w:fill="auto"/>
+          </w:tcPr>
+          <w:p>
+            <w:pPr>
+              <w:tabs>
+                <w:tab w:val="left" w:pos="4820"/>
+              </w:tabs>
+              <w:spacing w:before="20" w:after="20" w:line="20" w:lineRule="atLeast"/>
+              <w:rPr>
+                <w:rFonts w:ascii="Verdana" w:hAnsi="Verdana" w:cs="Courier New"/>
+                <w:sz w:val="14"/>
+                <w:szCs w:val="14"/>
+                <w:lang w:val="en-US"/>
+              </w:rPr>
+            </w:pPr>
+            <w:r>
+              <w:rPr>
+                <w:rFonts w:ascii="Verdana" w:hAnsi="Verdana" w:cs="Courier New"/>
+                <w:sz w:val="14"/>
+                <w:lang w:val="en-US"/>
+              </w:rPr>
+              <w:t xml:space="preserve">The transaction intention as seen from the VVC. </w:t>
+            </w:r>
+            <w:r>
+              <w:rPr>
+                <w:rFonts w:ascii="Verdana" w:hAnsi="Verdana" w:cs="Courier New"/>
+                <w:b/>
+                <w:bCs/>
+                <w:szCs w:val="18"/>
+                <w:vertAlign w:val="superscript"/>
+                <w:lang w:val="en-US"/>
+              </w:rPr>
+              <w:t>1</w:t>
+            </w:r>
+            <w:r>
+              <w:rPr>
+                <w:rFonts w:ascii="Verdana" w:hAnsi="Verdana" w:cs="Courier New"/>
+                <w:lang w:val="en-US"/>
+              </w:rPr>
+              <w:br/>
+            </w:r>
+            <w:r>
+              <w:rPr>
+                <w:rFonts w:ascii="Verdana" w:hAnsi="Verdana" w:cs="Courier New"/>
+                <w:sz w:val="14"/>
+                <w:szCs w:val="14"/>
+                <w:lang w:val="en-US"/>
+              </w:rPr>
+              <w:t xml:space="preserve">Supported validity types are VALID, INVALID </w:t>
+            </w:r>
+          </w:p>
+        </w:tc>
+      </w:tr>
+      <w:tr>
+        <w:tc>
+          <w:tcPr>
+            <w:tcW w:w="539" w:type="pct"/>
+            <w:shd w:val="clear" w:color="auto" w:fill="auto"/>
+          </w:tcPr>
+          <w:p>
+            <w:pPr>
+              <w:tabs>
+                <w:tab w:val="left" w:pos="4820"/>
+              </w:tabs>
+              <w:spacing w:before="20" w:after="20" w:line="20" w:lineRule="atLeast"/>
+              <w:rPr>
+                <w:rFonts w:ascii="Verdana" w:hAnsi="Verdana" w:cs="Helvetica"/>
+                <w:sz w:val="14"/>
+              </w:rPr>
+            </w:pPr>
+            <w:r>
+              <w:rPr>
+                <w:rFonts w:ascii="Verdana" w:hAnsi="Verdana" w:cs="Helvetica"/>
+                <w:sz w:val="14"/>
+              </w:rPr>
+              <w:t xml:space="preserve">Meta </w:t>
+            </w:r>
+          </w:p>
+        </w:tc>
+        <w:tc>
+          <w:tcPr>
+            <w:tcW w:w="576" w:type="pct"/>
+          </w:tcPr>
+          <w:p>
+            <w:pPr>
+              <w:tabs>
+                <w:tab w:val="left" w:pos="4820"/>
+              </w:tabs>
+              <w:spacing w:before="20" w:after="20" w:line="20" w:lineRule="atLeast"/>
+              <w:rPr>
+                <w:rFonts w:ascii="Verdana" w:hAnsi="Verdana" w:cs="Courier New"/>
+                <w:sz w:val="14"/>
+                <w:lang w:val="en-US"/>
+              </w:rPr>
+            </w:pPr>
+            <w:proofErr w:type="spellStart"/>
+            <w:r>
+              <w:rPr>
+                <w:rFonts w:ascii="Verdana" w:hAnsi="Verdana" w:cs="Courier New"/>
+                <w:sz w:val="14"/>
+                <w:lang w:val="en-US"/>
+              </w:rPr>
+              <w:t>t_vvc_meta</w:t>
+            </w:r>
+            <w:proofErr w:type="spellEnd"/>
+          </w:p>
+        </w:tc>
+        <w:tc>
+          <w:tcPr>
+            <w:tcW w:w="851" w:type="pct"/>
+          </w:tcPr>
+          <w:p>
+            <w:pPr>
+              <w:tabs>
+                <w:tab w:val="left" w:pos="4820"/>
+              </w:tabs>
+              <w:spacing w:before="20" w:after="20" w:line="20" w:lineRule="atLeast"/>
+              <w:rPr>
+                <w:rFonts w:ascii="Verdana" w:hAnsi="Verdana" w:cs="Courier New"/>
+                <w:sz w:val="14"/>
+                <w:lang w:val="en-US"/>
+              </w:rPr>
+            </w:pPr>
+            <w:r>
+              <w:rPr>
+                <w:rFonts w:ascii="Verdana" w:hAnsi="Verdana" w:cs="Courier New"/>
+                <w:sz w:val="14"/>
+                <w:lang w:val="en-US"/>
+              </w:rPr>
+              <w:t>m</w:t>
+            </w:r>
+            <w:r>
+              <w:rPr>
+                <w:rFonts w:ascii="Verdana" w:hAnsi="Verdana" w:cs="Courier New"/>
+                <w:sz w:val="14"/>
+                <w:lang w:val="en-US"/>
+              </w:rPr>
+              <w:t xml:space="preserve">sg = “”, </w:t>
+            </w:r>
+            <w:proofErr w:type="spellStart"/>
+            <w:r>
+              <w:rPr>
+                <w:rFonts w:ascii="Verdana" w:hAnsi="Verdana" w:cs="Courier New"/>
+                <w:sz w:val="14"/>
+                <w:lang w:val="en-US"/>
+              </w:rPr>
+              <w:t>cmd_idx</w:t>
+            </w:r>
+            <w:proofErr w:type="spellEnd"/>
+            <w:r>
+              <w:rPr>
+                <w:rFonts w:ascii="Verdana" w:hAnsi="Verdana" w:cs="Courier New"/>
+                <w:sz w:val="14"/>
+                <w:lang w:val="en-US"/>
+              </w:rPr>
+              <w:t xml:space="preserve"> = -1</w:t>
+            </w:r>
+          </w:p>
+        </w:tc>
+        <w:tc>
+          <w:tcPr>
+            <w:tcW w:w="3034" w:type="pct"/>
+            <w:shd w:val="clear" w:color="auto" w:fill="auto"/>
+          </w:tcPr>
+          <w:p>
+            <w:pPr>
+              <w:tabs>
+                <w:tab w:val="left" w:pos="4820"/>
+              </w:tabs>
+              <w:spacing w:before="20" w:after="20" w:line="20" w:lineRule="atLeast"/>
+              <w:rPr>
+                <w:rFonts w:ascii="Verdana" w:hAnsi="Verdana" w:cs="Courier New"/>
+                <w:sz w:val="14"/>
+                <w:lang w:val="en-US"/>
+              </w:rPr>
+            </w:pPr>
+            <w:r>
+              <w:rPr>
+                <w:rFonts w:ascii="Verdana" w:hAnsi="Verdana" w:cs="Courier New"/>
+                <w:sz w:val="14"/>
+                <w:lang w:val="en-US"/>
+              </w:rPr>
+              <w:t xml:space="preserve">Information essential to VVCs. In a monitor these fields will always have default values: msg </w:t>
+            </w:r>
+            <w:proofErr w:type="gramStart"/>
+            <w:r>
+              <w:rPr>
+                <w:rFonts w:ascii="Verdana" w:hAnsi="Verdana" w:cs="Courier New"/>
+                <w:sz w:val="14"/>
+                <w:lang w:val="en-US"/>
+              </w:rPr>
+              <w:t>= ”</w:t>
+            </w:r>
+            <w:proofErr w:type="gramEnd"/>
+            <w:r>
+              <w:rPr>
+                <w:rFonts w:ascii="Verdana" w:hAnsi="Verdana" w:cs="Courier New"/>
+                <w:sz w:val="14"/>
+                <w:lang w:val="en-US"/>
+              </w:rPr>
+              <w:t xml:space="preserve">” and </w:t>
+            </w:r>
+            <w:proofErr w:type="spellStart"/>
+            <w:r>
+              <w:rPr>
+                <w:rFonts w:ascii="Verdana" w:hAnsi="Verdana" w:cs="Courier New"/>
+                <w:sz w:val="14"/>
+                <w:lang w:val="en-US"/>
+              </w:rPr>
+              <w:t>cmd_idx</w:t>
+            </w:r>
+            <w:proofErr w:type="spellEnd"/>
+            <w:r>
+              <w:rPr>
+                <w:rFonts w:ascii="Verdana" w:hAnsi="Verdana" w:cs="Courier New"/>
+                <w:sz w:val="14"/>
+                <w:lang w:val="en-US"/>
+              </w:rPr>
+              <w:t xml:space="preserve"> = -1.</w:t>
+            </w:r>
+          </w:p>
+        </w:tc>
+      </w:tr>
+      <w:tr>
+        <w:tc>
+          <w:tcPr>
+            <w:tcW w:w="539" w:type="pct"/>
+            <w:shd w:val="clear" w:color="auto" w:fill="D0CECE" w:themeFill="background2" w:themeFillShade="E6"/>
+          </w:tcPr>
+          <w:p>
+            <w:pPr>
+              <w:tabs>
+                <w:tab w:val="left" w:pos="4820"/>
+              </w:tabs>
+              <w:spacing w:before="20" w:after="20" w:line="20" w:lineRule="atLeast"/>
+              <w:rPr>
+                <w:rFonts w:ascii="Verdana" w:hAnsi="Verdana" w:cs="Helvetica"/>
+                <w:sz w:val="14"/>
+              </w:rPr>
+            </w:pPr>
+            <w:proofErr w:type="spellStart"/>
+            <w:r>
+              <w:rPr>
+                <w:rFonts w:ascii="Verdana" w:hAnsi="Verdana" w:cs="Helvetica"/>
+                <w:sz w:val="14"/>
+              </w:rPr>
+              <w:t>Error_info</w:t>
+            </w:r>
+            <w:proofErr w:type="spellEnd"/>
+          </w:p>
+        </w:tc>
+        <w:tc>
+          <w:tcPr>
+            <w:tcW w:w="576" w:type="pct"/>
+            <w:shd w:val="clear" w:color="auto" w:fill="D0CECE" w:themeFill="background2" w:themeFillShade="E6"/>
+          </w:tcPr>
+          <w:p>
+            <w:pPr>
+              <w:tabs>
+                <w:tab w:val="left" w:pos="4820"/>
+              </w:tabs>
+              <w:spacing w:before="20" w:after="20" w:line="20" w:lineRule="atLeast"/>
+              <w:rPr>
+                <w:rFonts w:ascii="Verdana" w:hAnsi="Verdana" w:cs="Courier New"/>
+                <w:sz w:val="14"/>
+                <w:lang w:val="en-US"/>
+              </w:rPr>
+            </w:pPr>
+            <w:proofErr w:type="spellStart"/>
+            <w:r>
+              <w:rPr>
+                <w:rFonts w:ascii="Verdana" w:hAnsi="Verdana" w:cs="Courier New"/>
+                <w:sz w:val="14"/>
+                <w:lang w:val="en-US"/>
+              </w:rPr>
+              <w:t>t_error_info</w:t>
+            </w:r>
+            <w:proofErr w:type="spellEnd"/>
+          </w:p>
+        </w:tc>
+        <w:tc>
+          <w:tcPr>
+            <w:tcW w:w="851" w:type="pct"/>
+            <w:shd w:val="clear" w:color="auto" w:fill="D0CECE" w:themeFill="background2" w:themeFillShade="E6"/>
+          </w:tcPr>
+          <w:p>
+            <w:pPr>
+              <w:tabs>
+                <w:tab w:val="left" w:pos="4820"/>
+              </w:tabs>
+              <w:spacing w:before="20" w:after="20" w:line="20" w:lineRule="atLeast"/>
+              <w:rPr>
+                <w:rFonts w:ascii="Verdana" w:hAnsi="Verdana" w:cs="Courier New"/>
+                <w:sz w:val="14"/>
+                <w:lang w:val="en-US"/>
+              </w:rPr>
+            </w:pPr>
+            <w:r>
+              <w:rPr>
+                <w:rFonts w:ascii="Verdana" w:hAnsi="Verdana" w:cs="Courier New"/>
+                <w:sz w:val="14"/>
+                <w:lang w:val="en-US"/>
+              </w:rPr>
+              <w:t>false</w:t>
+            </w:r>
+          </w:p>
+        </w:tc>
+        <w:tc>
+          <w:tcPr>
+            <w:tcW w:w="3034" w:type="pct"/>
+            <w:shd w:val="clear" w:color="auto" w:fill="D0CECE" w:themeFill="background2" w:themeFillShade="E6"/>
+          </w:tcPr>
+          <w:p>
+            <w:pPr>
+              <w:tabs>
+                <w:tab w:val="left" w:pos="4820"/>
+              </w:tabs>
+              <w:spacing w:before="20" w:after="20" w:line="20" w:lineRule="atLeast"/>
+              <w:rPr>
+                <w:rFonts w:ascii="Verdana" w:hAnsi="Verdana" w:cs="Courier New"/>
+                <w:sz w:val="14"/>
+                <w:lang w:val="en-US"/>
+              </w:rPr>
+            </w:pPr>
+            <w:r>
+              <w:rPr>
+                <w:rFonts w:ascii="Verdana" w:hAnsi="Verdana" w:cs="Courier New"/>
+                <w:sz w:val="14"/>
+                <w:lang w:val="en-US"/>
+              </w:rPr>
+              <w:t>Any type of error injection implemented in a DUT access, e.g. parity error</w:t>
+            </w:r>
+          </w:p>
+        </w:tc>
+      </w:tr>
+    </w:tbl>
+    <w:p>
+      <w:pPr>
+        <w:rPr>
+          <w:rFonts w:ascii="Verdana" w:hAnsi="Verdana"/>
+          <w:b/>
+          <w:kern w:val="28"/>
+          <w:sz w:val="24"/>
+        </w:rPr>
+      </w:pPr>
+      <w:r>
+        <w:rPr>
+          <w:noProof/>
+        </w:rPr>
+        <mc:AlternateContent>
+          <mc:Choice Requires="wps">
+            <w:drawing>
+              <wp:anchor distT="45720" distB="45720" distL="114300" distR="114300" simplePos="0" relativeHeight="251665920" behindDoc="1" locked="0" layoutInCell="1" allowOverlap="1" wp14:anchorId="662284EB" wp14:editId="39E459AF">
+                <wp:simplePos x="0" y="0"/>
+                <wp:positionH relativeFrom="margin">
+                  <wp:align>right</wp:align>
+                </wp:positionH>
+                <wp:positionV relativeFrom="paragraph">
+                  <wp:posOffset>4133215</wp:posOffset>
+                </wp:positionV>
+                <wp:extent cx="9610090" cy="401955"/>
+                <wp:effectExtent l="0" t="0" r="0" b="0"/>
+                <wp:wrapTight wrapText="bothSides">
+                  <wp:wrapPolygon edited="0">
+                    <wp:start x="0" y="0"/>
+                    <wp:lineTo x="0" y="20474"/>
+                    <wp:lineTo x="21537" y="20474"/>
+                    <wp:lineTo x="21537" y="0"/>
+                    <wp:lineTo x="0" y="0"/>
+                  </wp:wrapPolygon>
+                </wp:wrapTight>
+                <wp:docPr id="6" name="Tekstboks 2"/>
+                <wp:cNvGraphicFramePr>
+                  <a:graphicFrameLocks xmlns:a="http://schemas.openxmlformats.org/drawingml/2006/main"/>
+                </wp:cNvGraphicFramePr>
+                <a:graphic xmlns:a="http://schemas.openxmlformats.org/drawingml/2006/main">
+                  <a:graphicData uri="http://schemas.microsoft.com/office/word/2010/wordprocessingShape">
+                    <wps:wsp>
+                      <wps:cNvSpPr txBox="1">
+                        <a:spLocks noChangeArrowheads="1"/>
+                      </wps:cNvSpPr>
+                      <wps:spPr bwMode="auto">
+                        <a:xfrm>
+                          <a:off x="0" y="0"/>
+                          <a:ext cx="9610090" cy="401955"/>
+                        </a:xfrm>
+                        <a:prstGeom prst="rect">
+                          <a:avLst/>
+                        </a:prstGeom>
+                        <a:solidFill>
+                          <a:srgbClr val="FFFFFF"/>
+                        </a:solidFill>
+                        <a:ln w="9525">
+                          <a:noFill/>
+                          <a:miter lim="800000"/>
+                          <a:headEnd/>
+                          <a:tailEnd/>
+                        </a:ln>
+                      </wps:spPr>
+                      <wps:txbx>
+                        <w:txbxContent>
+                          <w:p>
+                            <w:pPr>
+                              <w:rPr>
+                                <w:lang w:val="en-US"/>
+                              </w:rPr>
+                            </w:pPr>
+                            <w:r>
+                              <w:rPr>
+                                <w:lang w:val="en-US"/>
+                              </w:rPr>
+                              <w:t xml:space="preserve">Note 1: the VVC </w:t>
+                            </w:r>
+                            <w:r>
+                              <w:rPr>
+                                <w:lang w:val="en-US"/>
+                              </w:rPr>
+                              <w:t xml:space="preserve">do not know the success of </w:t>
+                            </w:r>
+                            <w:r>
+                              <w:rPr>
+                                <w:lang w:val="en-US"/>
+                              </w:rPr>
+                              <w:t>a</w:t>
+                            </w:r>
+                            <w:r>
+                              <w:rPr>
+                                <w:lang w:val="en-US"/>
+                              </w:rPr>
+                              <w:t xml:space="preserve"> BFM accessing a DUT, thus the VVC can only report its intended transaction details.</w:t>
+                            </w:r>
+                          </w:p>
+                          <w:p>
+                            <w:pPr>
+                              <w:rPr>
+                                <w:lang w:val="en-US"/>
+                              </w:rPr>
+                            </w:pPr>
+                            <w:r>
+                              <w:rPr>
+                                <w:lang w:val="en-US"/>
+                              </w:rPr>
+                              <w:t xml:space="preserve">Note </w:t>
+                            </w:r>
+                            <w:r>
+                              <w:rPr>
+                                <w:lang w:val="en-US"/>
+                              </w:rPr>
+                              <w:t>2</w:t>
+                            </w:r>
+                            <w:r>
+                              <w:rPr>
+                                <w:lang w:val="en-US"/>
+                              </w:rPr>
+                              <w:t xml:space="preserve">: </w:t>
+                            </w:r>
+                            <w:r>
+                              <w:rPr>
+                                <w:lang w:val="en-US"/>
+                              </w:rPr>
+                              <w:t>T</w:t>
+                            </w:r>
+                            <w:r>
+                              <w:rPr>
+                                <w:lang w:val="en-US"/>
+                              </w:rPr>
+                              <w:t xml:space="preserve">he </w:t>
+                            </w:r>
+                            <w:r>
+                              <w:rPr>
+                                <w:lang w:val="en-US"/>
+                              </w:rPr>
+                              <w:t xml:space="preserve">Monitor know the success of a DUT transaction, thus it can set the </w:t>
+                            </w:r>
+                            <w:proofErr w:type="spellStart"/>
+                            <w:r>
+                              <w:rPr>
+                                <w:rFonts w:ascii="Consolas" w:hAnsi="Consolas"/>
+                                <w:lang w:val="en-US"/>
+                              </w:rPr>
+                              <w:t>transaction_validity</w:t>
+                            </w:r>
+                            <w:proofErr w:type="spellEnd"/>
+                            <w:r>
+                              <w:rPr>
+                                <w:lang w:val="en-US"/>
+                              </w:rPr>
+                              <w:t xml:space="preserve"> to VALID or INVALID.</w:t>
+                            </w:r>
+                          </w:p>
+                        </w:txbxContent>
+                      </wps:txbx>
+                      <wps:bodyPr rot="0" vert="horz" wrap="square" lIns="91440" tIns="45720" rIns="91440" bIns="45720" anchor="t" anchorCtr="0">
+                        <a:noAutofit/>
+                      </wps:bodyPr>
+                    </wps:wsp>
+                  </a:graphicData>
+                </a:graphic>
+                <wp14:sizeRelH relativeFrom="margin">
+                  <wp14:pctWidth>0</wp14:pctWidth>
+                </wp14:sizeRelH>
+                <wp14:sizeRelV relativeFrom="margin">
+                  <wp14:pctHeight>0</wp14:pctHeight>
+                </wp14:sizeRelV>
+              </wp:anchor>
+            </w:drawing>
+          </mc:Choice>
+          <mc:Fallback>
+            <w:pict>
+              <v:shapetype w14:anchorId="662284EB" id="_x0000_t202" coordsize="21600,21600" o:spt="202" path="m,l,21600r21600,l21600,xe">
+                <v:stroke joinstyle="miter"/>
+                <v:path gradientshapeok="t" o:connecttype="rect"/>
+              </v:shapetype>
+              <v:shape id="Tekstboks 2" o:spid="_x0000_s1026" type="#_x0000_t202" style="position:absolute;margin-left:705.5pt;margin-top:325.45pt;width:756.7pt;height:31.65pt;z-index:-251650560;visibility:visible;mso-wrap-style:square;mso-width-percent:0;mso-height-percent:0;mso-wrap-distance-left:9pt;mso-wrap-distance-top:3.6pt;mso-wrap-distance-right:9pt;mso-wrap-distance-bottom:3.6pt;mso-position-horizontal:right;mso-position-horizontal-relative:margin;mso-position-vertical:absolute;mso-position-vertical-relative:text;mso-width-percent:0;mso-height-percent:0;mso-width-relative:margin;mso-height-relative:margin;v-text-anchor:top" o:gfxdata="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" stroked="f">
+                <v:textbox>
+                  <w:txbxContent>
+                    <w:p>
+                      <w:pPr>
+                        <w:rPr>
+                          <w:lang w:val="en-US"/>
+                        </w:rPr>
+                      </w:pPr>
+                      <w:r>
+                        <w:rPr>
+                          <w:lang w:val="en-US"/>
+                        </w:rPr>
+                        <w:t xml:space="preserve">Note 1: the VVC </w:t>
+                      </w:r>
+                      <w:r>
+                        <w:rPr>
+                          <w:lang w:val="en-US"/>
+                        </w:rPr>
+                        <w:t xml:space="preserve">do not know the success of </w:t>
+                      </w:r>
+                      <w:r>
+                        <w:rPr>
+                          <w:lang w:val="en-US"/>
+                        </w:rPr>
+                        <w:t>a</w:t>
+                      </w:r>
+                      <w:r>
+                        <w:rPr>
+                          <w:lang w:val="en-US"/>
+                        </w:rPr>
+                        <w:t xml:space="preserve"> BFM accessing a DUT, thus the VVC can only report its intended transaction details.</w:t>
+                      </w:r>
+                    </w:p>
+                    <w:p>
+                      <w:pPr>
+                        <w:rPr>
+                          <w:lang w:val="en-US"/>
+                        </w:rPr>
+                      </w:pPr>
+                      <w:r>
+                        <w:rPr>
+                          <w:lang w:val="en-US"/>
+                        </w:rPr>
+                        <w:t xml:space="preserve">Note </w:t>
+                      </w:r>
+                      <w:r>
+                        <w:rPr>
+                          <w:lang w:val="en-US"/>
+                        </w:rPr>
+                        <w:t>2</w:t>
+                      </w:r>
+                      <w:r>
+                        <w:rPr>
+                          <w:lang w:val="en-US"/>
+                        </w:rPr>
+                        <w:t xml:space="preserve">: </w:t>
+                      </w:r>
+                      <w:r>
+                        <w:rPr>
+                          <w:lang w:val="en-US"/>
+                        </w:rPr>
+                        <w:t>T</w:t>
+                      </w:r>
+                      <w:r>
+                        <w:rPr>
+                          <w:lang w:val="en-US"/>
+                        </w:rPr>
+                        <w:t xml:space="preserve">he </w:t>
+                      </w:r>
+                      <w:r>
+                        <w:rPr>
+                          <w:lang w:val="en-US"/>
+                        </w:rPr>
+                        <w:t xml:space="preserve">Monitor know the success of a DUT transaction, thus it can set the </w:t>
+                      </w:r>
+                      <w:proofErr w:type="spellStart"/>
+                      <w:r>
+                        <w:rPr>
+                          <w:rFonts w:ascii="Consolas" w:hAnsi="Consolas"/>
+                          <w:lang w:val="en-US"/>
+                        </w:rPr>
+                        <w:t>transaction_validity</w:t>
+                      </w:r>
+                      <w:proofErr w:type="spellEnd"/>
+                      <w:r>
+                        <w:rPr>
+                          <w:lang w:val="en-US"/>
+                        </w:rPr>
+                        <w:t xml:space="preserve"> to VALID or INVALID.</w:t>
+                      </w:r>
+                    </w:p>
+                  </w:txbxContent>
+                </v:textbox>
+                <w10:wrap type="tight" anchorx="margin"/>
+              </v:shape>
+            </w:pict>
+          </mc:Fallback>
+        </mc:AlternateContent>
+      </w:r>
+      <w:r>
+        <w:br w:type="page"/>
+      </w:r>
+    </w:p>
+    <w:p>
+      <w:pPr>
+        <w:pStyle w:val="Overskrift1"/>
+      </w:pPr>
+      <w:bookmarkStart w:id="21" w:name="_Toc17902594"/>
+      <w:r>
+        <w:lastRenderedPageBreak/>
         <w:t>Multiple Central Sequencers</w:t>
       </w:r>
-      <w:bookmarkEnd w:id="7"/>
+      <w:bookmarkEnd w:id="20"/>
+      <w:bookmarkEnd w:id="21"/>
     </w:p>
     <w:p>
       <w:r>
@@ -5552,21 +8535,17 @@
       </w:r>
     </w:p>
     <w:p/>
-    <w:p/>
-    <w:p/>
-    <w:p/>
-    <w:p/>
-    <w:p/>
     <w:p>
       <w:pPr>
         <w:pStyle w:val="Overskrift1"/>
       </w:pPr>
-      <w:bookmarkStart w:id="8" w:name="_Toc8712691"/>
-      <w:r>
-        <w:lastRenderedPageBreak/>
+      <w:bookmarkStart w:id="22" w:name="_Toc17306318"/>
+      <w:bookmarkStart w:id="23" w:name="_Toc17902595"/>
+      <w:r>
         <w:t>Compile scripts</w:t>
       </w:r>
-      <w:bookmarkEnd w:id="8"/>
+      <w:bookmarkEnd w:id="22"/>
+      <w:bookmarkEnd w:id="23"/>
     </w:p>
     <w:p>
       <w:pPr>
@@ -5898,14 +8877,16 @@
           <w:lang w:val="en-US"/>
         </w:rPr>
       </w:pPr>
-      <w:bookmarkStart w:id="9" w:name="_Toc8712692"/>
+      <w:bookmarkStart w:id="24" w:name="_Toc17306319"/>
+      <w:bookmarkStart w:id="25" w:name="_Toc17902596"/>
       <w:r>
         <w:rPr>
           <w:lang w:val="en-US"/>
         </w:rPr>
         <w:t>Scope of verbosity control</w:t>
       </w:r>
-      <w:bookmarkEnd w:id="9"/>
+      <w:bookmarkEnd w:id="24"/>
+      <w:bookmarkEnd w:id="25"/>
     </w:p>
     <w:p>
       <w:pPr>
@@ -6624,90 +9605,8 @@
         </w:rPr>
       </w:pPr>
     </w:p>
-    <w:p>
-      <w:pPr>
-        <w:rPr>
-          <w:rFonts w:ascii="Helvetica Neue Thin" w:hAnsi="Helvetica Neue Thin"/>
-          <w:i/>
-          <w:iCs/>
-          <w:sz w:val="14"/>
-          <w:szCs w:val="16"/>
-          <w:lang w:val="en-US"/>
-        </w:rPr>
-      </w:pPr>
-    </w:p>
-    <w:p>
-      <w:pPr>
-        <w:rPr>
-          <w:rFonts w:ascii="Helvetica Neue Thin" w:hAnsi="Helvetica Neue Thin"/>
-          <w:i/>
-          <w:iCs/>
-          <w:sz w:val="14"/>
-          <w:szCs w:val="16"/>
-          <w:lang w:val="en-US"/>
-        </w:rPr>
-      </w:pPr>
-    </w:p>
-    <w:p>
-      <w:pPr>
-        <w:rPr>
-          <w:rFonts w:ascii="Helvetica Neue Thin" w:hAnsi="Helvetica Neue Thin"/>
-          <w:i/>
-          <w:iCs/>
-          <w:sz w:val="14"/>
-          <w:szCs w:val="16"/>
-          <w:lang w:val="en-US"/>
-        </w:rPr>
-      </w:pPr>
-    </w:p>
-    <w:p>
-      <w:pPr>
-        <w:rPr>
-          <w:rFonts w:ascii="Helvetica Neue Thin" w:hAnsi="Helvetica Neue Thin"/>
-          <w:i/>
-          <w:iCs/>
-          <w:sz w:val="14"/>
-          <w:szCs w:val="16"/>
-          <w:lang w:val="en-US"/>
-        </w:rPr>
-      </w:pPr>
-    </w:p>
-    <w:p>
-      <w:pPr>
-        <w:rPr>
-          <w:rFonts w:ascii="Helvetica Neue Thin" w:hAnsi="Helvetica Neue Thin"/>
-          <w:i/>
-          <w:iCs/>
-          <w:sz w:val="14"/>
-          <w:szCs w:val="16"/>
-          <w:lang w:val="en-US"/>
-        </w:rPr>
-      </w:pPr>
-    </w:p>
-    <w:p>
-      <w:pPr>
-        <w:rPr>
-          <w:rFonts w:ascii="Helvetica Neue Thin" w:hAnsi="Helvetica Neue Thin"/>
-          <w:i/>
-          <w:iCs/>
-          <w:sz w:val="14"/>
-          <w:szCs w:val="16"/>
-          <w:lang w:val="en-US"/>
-        </w:rPr>
-      </w:pPr>
-    </w:p>
-    <w:p>
-      <w:pPr>
-        <w:rPr>
-          <w:rFonts w:ascii="Helvetica Neue Thin" w:hAnsi="Helvetica Neue Thin"/>
-          <w:i/>
-          <w:iCs/>
-          <w:sz w:val="14"/>
-          <w:szCs w:val="16"/>
-          <w:lang w:val="en-US"/>
-        </w:rPr>
-      </w:pPr>
-    </w:p>
+    <w:bookmarkStart w:id="26" w:name="_GoBack"/>
+    <w:bookmarkEnd w:id="26"/>
     <w:p>
       <w:pPr>
         <w:rPr>
@@ -6818,11 +9717,7 @@
           </mc:Choice>
           <mc:Fallback>
             <w:pict>
-              <v:shapetype w14:anchorId="199BDFDD" id="_x0000_t202" coordsize="21600,21600" o:spt="202" path="m,l,21600r21600,l21600,xe">
-                <v:stroke joinstyle="miter"/>
-                <v:path gradientshapeok="t" o:connecttype="rect"/>
-              </v:shapetype>
-              <v:shape id="Tekstboks 4" o:spid="_x0000_s1026" type="#_x0000_t202" style="position:absolute;margin-left:70.45pt;margin-top:8.85pt;width:663.85pt;height:31.05pt;z-index:251656192;visibility:visible;mso-wrap-style:square;mso-width-percent:0;mso-height-percent:0;mso-wrap-distance-left:9pt;mso-wrap-distance-top:0;mso-wrap-distance-right:9pt;mso-wrap-distance-bottom:0;mso-position-horizontal:absolute;mso-position-horizontal-relative:text;mso-position-vertical:absolute;mso-position-vertical-relative:text;mso-width-percent:0;mso-height-percent:0;mso-width-relative:margin;mso-height-relative:margin;v-text-anchor:top" o:gfxdata="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" filled="f" stroked="f">
+              <v:shape w14:anchorId="199BDFDD" id="Tekstboks 4" o:spid="_x0000_s1027" type="#_x0000_t202" style="position:absolute;margin-left:70.45pt;margin-top:8.85pt;width:663.85pt;height:31.05pt;z-index:251656192;visibility:visible;mso-wrap-style:square;mso-width-percent:0;mso-height-percent:0;mso-wrap-distance-left:9pt;mso-wrap-distance-top:0;mso-wrap-distance-right:9pt;mso-wrap-distance-bottom:0;mso-position-horizontal:absolute;mso-position-horizontal-relative:text;mso-position-vertical:absolute;mso-position-vertical-relative:text;mso-width-percent:0;mso-height-percent:0;mso-width-relative:margin;mso-height-relative:margin;v-text-anchor:top" o:gfxdata="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" filled="f" stroked="f">
                 <v:textbox>
                   <w:txbxContent>
                     <w:p>
@@ -6964,7 +9859,7 @@
           </mc:Choice>
           <mc:Fallback>
             <w:pict>
-              <v:shape w14:anchorId="6B7D54B5" id="Tekstboks 5" o:spid="_x0000_s1027" type="#_x0000_t202" style="position:absolute;margin-left:-6.85pt;margin-top:7.5pt;width:77.3pt;height:34.45pt;z-index:251658240;visibility:visible;mso-wrap-style:square;mso-width-percent:0;mso-height-percent:0;mso-wrap-distance-left:9pt;mso-wrap-distance-top:0;mso-wrap-distance-right:9pt;mso-wrap-distance-bottom:0;mso-position-horizontal:absolute;mso-position-horizontal-relative:text;mso-position-vertical:absolute;mso-position-vertical-relative:text;mso-width-percent:0;mso-height-percent:0;mso-width-relative:margin;mso-height-relative:margin;v-text-anchor:top" o:gfxdata="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" filled="f" stroked="f">
+              <v:shape w14:anchorId="6B7D54B5" id="Tekstboks 5" o:spid="_x0000_s1028" type="#_x0000_t202" style="position:absolute;margin-left:-6.85pt;margin-top:7.5pt;width:77.3pt;height:34.45pt;z-index:251658240;visibility:visible;mso-wrap-style:square;mso-width-percent:0;mso-height-percent:0;mso-wrap-distance-left:9pt;mso-wrap-distance-top:0;mso-wrap-distance-right:9pt;mso-wrap-distance-bottom:0;mso-position-horizontal:absolute;mso-position-horizontal-relative:text;mso-position-vertical:absolute;mso-position-vertical-relative:text;mso-width-percent:0;mso-height-percent:0;mso-width-relative:margin;mso-height-relative:margin;v-text-anchor:top" o:gfxdata="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" filled="f" stroked="f">
                 <v:textbox>
                   <w:txbxContent>
                     <w:p>
@@ -7059,6 +9954,9 @@
         <w:continuationSeparator/>
       </w:r>
     </w:p>
+  </w:endnote>
+  <w:endnote w:type="continuationNotice" w:id="1">
+    <w:p/>
   </w:endnote>
 </w:endnotes>
 </file>
@@ -7410,7 +10308,7 @@
               <w:sz w:val="14"/>
               <w:lang w:val="en-US"/>
             </w:rPr>
-            <w:t>2019-06-06</w:t>
+            <w:t>2019-08-28</w:t>
           </w:r>
           <w:r>
             <w:rPr>
@@ -7637,7 +10535,7 @@
               <v:stroke joinstyle="miter"/>
               <v:path gradientshapeok="t" o:connecttype="rect"/>
             </v:shapetype>
-            <v:shape id="Tekstboks 1" o:spid="_x0000_s1028" type="#_x0000_t202" style="position:absolute;margin-left:640.8pt;margin-top:-5.5pt;width:149.35pt;height:24.8pt;z-index:251659264;visibility:visible;mso-wrap-style:square;mso-width-percent:0;mso-height-percent:0;mso-wrap-distance-left:9pt;mso-wrap-distance-top:0;mso-wrap-distance-right:9pt;mso-wrap-distance-bottom:0;mso-position-horizontal:absolute;mso-position-horizontal-relative:text;mso-position-vertical:absolute;mso-position-vertical-relative:text;mso-width-percent:0;mso-height-percent:0;mso-width-relative:margin;mso-height-relative:margin;v-text-anchor:top" o:gfxdata="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" filled="f" stroked="f">
+            <v:shape id="Tekstboks 1" o:spid="_x0000_s1029" type="#_x0000_t202" style="position:absolute;margin-left:640.8pt;margin-top:-5.5pt;width:149.35pt;height:24.8pt;z-index:251659264;visibility:visible;mso-wrap-style:square;mso-width-percent:0;mso-height-percent:0;mso-wrap-distance-left:9pt;mso-wrap-distance-top:0;mso-wrap-distance-right:9pt;mso-wrap-distance-bottom:0;mso-position-horizontal:absolute;mso-position-horizontal-relative:text;mso-position-vertical:absolute;mso-position-vertical-relative:text;mso-width-percent:0;mso-height-percent:0;mso-width-relative:margin;mso-height-relative:margin;v-text-anchor:top" o:gfxdata="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" filled="f" stroked="f">
               <v:textbox>
                 <w:txbxContent>
                   <w:p>
@@ -7777,6 +10675,9 @@
         <w:continuationSeparator/>
       </w:r>
     </w:p>
+  </w:footnote>
+  <w:footnote w:type="continuationNotice" w:id="1">
+    <w:p/>
   </w:footnote>
 </w:footnotes>
 </file>
@@ -8225,6 +11126,119 @@
     </w:lvl>
   </w:abstractNum>
   <w:abstractNum w:abstractNumId="4" w15:restartNumberingAfterBreak="0">
+    <w:nsid w:val="0C4C6114"/>
+    <w:multiLevelType w:val="hybridMultilevel"/>
+    <w:tmpl w:val="F6C80402"/>
+    <w:lvl w:ilvl="0" w:tplc="04140001">
+      <w:start w:val="1"/>
+      <w:numFmt w:val="bullet"/>
+      <w:lvlText w:val=""/>
+      <w:lvlJc w:val="left"/>
+      <w:pPr>
+        <w:ind w:left="720" w:hanging="360"/>
+      </w:pPr>
+      <w:rPr>
+        <w:rFonts w:ascii="Symbol" w:hAnsi="Symbol" w:hint="default"/>
+      </w:rPr>
+    </w:lvl>
+    <w:lvl w:ilvl="1" w:tplc="04140003" w:tentative="1">
+      <w:start w:val="1"/>
+      <w:numFmt w:val="bullet"/>
+      <w:lvlText w:val="o"/>
+      <w:lvlJc w:val="left"/>
+      <w:pPr>
+        <w:ind w:left="1440" w:hanging="360"/>
+      </w:pPr>
+      <w:rPr>
+        <w:rFonts w:ascii="Courier New" w:hAnsi="Courier New" w:cs="Courier New" w:hint="default"/>
+      </w:rPr>
+    </w:lvl>
+    <w:lvl w:ilvl="2" w:tplc="04140005" w:tentative="1">
+      <w:start w:val="1"/>
+      <w:numFmt w:val="bullet"/>
+      <w:lvlText w:val=""/>
+      <w:lvlJc w:val="left"/>
+      <w:pPr>
+        <w:ind w:left="2160" w:hanging="360"/>
+      </w:pPr>
+      <w:rPr>
+        <w:rFonts w:ascii="Wingdings" w:hAnsi="Wingdings" w:hint="default"/>
+      </w:rPr>
+    </w:lvl>
+    <w:lvl w:ilvl="3" w:tplc="04140001" w:tentative="1">
+      <w:start w:val="1"/>
+      <w:numFmt w:val="bullet"/>
+      <w:lvlText w:val=""/>
+      <w:lvlJc w:val="left"/>
+      <w:pPr>
+        <w:ind w:left="2880" w:hanging="360"/>
+      </w:pPr>
+      <w:rPr>
+        <w:rFonts w:ascii="Symbol" w:hAnsi="Symbol" w:hint="default"/>
+      </w:rPr>
+    </w:lvl>
+    <w:lvl w:ilvl="4" w:tplc="04140003" w:tentative="1">
+      <w:start w:val="1"/>
+      <w:numFmt w:val="bullet"/>
+      <w:lvlText w:val="o"/>
+      <w:lvlJc w:val="left"/>
+      <w:pPr>
+        <w:ind w:left="3600" w:hanging="360"/>
+      </w:pPr>
+      <w:rPr>
+        <w:rFonts w:ascii="Courier New" w:hAnsi="Courier New" w:cs="Courier New" w:hint="default"/>
+      </w:rPr>
+    </w:lvl>
+    <w:lvl w:ilvl="5" w:tplc="04140005" w:tentative="1">
+      <w:start w:val="1"/>
+      <w:numFmt w:val="bullet"/>
+      <w:lvlText w:val=""/>
+      <w:lvlJc w:val="left"/>
+      <w:pPr>
+        <w:ind w:left="4320" w:hanging="360"/>
+      </w:pPr>
+      <w:rPr>
+        <w:rFonts w:ascii="Wingdings" w:hAnsi="Wingdings" w:hint="default"/>
+      </w:rPr>
+    </w:lvl>
+    <w:lvl w:ilvl="6" w:tplc="04140001" w:tentative="1">
+      <w:start w:val="1"/>
+      <w:numFmt w:val="bullet"/>
+      <w:lvlText w:val=""/>
+      <w:lvlJc w:val="left"/>
+      <w:pPr>
+        <w:ind w:left="5040" w:hanging="360"/>
+      </w:pPr>
+      <w:rPr>
+        <w:rFonts w:ascii="Symbol" w:hAnsi="Symbol" w:hint="default"/>
+      </w:rPr>
+    </w:lvl>
+    <w:lvl w:ilvl="7" w:tplc="04140003" w:tentative="1">
+      <w:start w:val="1"/>
+      <w:numFmt w:val="bullet"/>
+      <w:lvlText w:val="o"/>
+      <w:lvlJc w:val="left"/>
+      <w:pPr>
+        <w:ind w:left="5760" w:hanging="360"/>
+      </w:pPr>
+      <w:rPr>
+        <w:rFonts w:ascii="Courier New" w:hAnsi="Courier New" w:cs="Courier New" w:hint="default"/>
+      </w:rPr>
+    </w:lvl>
+    <w:lvl w:ilvl="8" w:tplc="04140005" w:tentative="1">
+      <w:start w:val="1"/>
+      <w:numFmt w:val="bullet"/>
+      <w:lvlText w:val=""/>
+      <w:lvlJc w:val="left"/>
+      <w:pPr>
+        <w:ind w:left="6480" w:hanging="360"/>
+      </w:pPr>
+      <w:rPr>
+        <w:rFonts w:ascii="Wingdings" w:hAnsi="Wingdings" w:hint="default"/>
+      </w:rPr>
+    </w:lvl>
+  </w:abstractNum>
+  <w:abstractNum w:abstractNumId="5" w15:restartNumberingAfterBreak="0">
     <w:nsid w:val="0CAE2533"/>
     <w:multiLevelType w:val="hybridMultilevel"/>
     <w:tmpl w:val="23304F04"/>
@@ -8337,7 +11351,7 @@
       </w:rPr>
     </w:lvl>
   </w:abstractNum>
-  <w:abstractNum w:abstractNumId="5" w15:restartNumberingAfterBreak="0">
+  <w:abstractNum w:abstractNumId="6" w15:restartNumberingAfterBreak="0">
     <w:nsid w:val="0D2E53A6"/>
     <w:multiLevelType w:val="hybridMultilevel"/>
     <w:tmpl w:val="4B2C54CA"/>
@@ -8449,7 +11463,7 @@
       </w:rPr>
     </w:lvl>
   </w:abstractNum>
-  <w:abstractNum w:abstractNumId="6" w15:restartNumberingAfterBreak="0">
+  <w:abstractNum w:abstractNumId="7" w15:restartNumberingAfterBreak="0">
     <w:nsid w:val="0EF74F2D"/>
     <w:multiLevelType w:val="hybridMultilevel"/>
     <w:tmpl w:val="583689AE"/>
@@ -8535,7 +11549,7 @@
       </w:pPr>
     </w:lvl>
   </w:abstractNum>
-  <w:abstractNum w:abstractNumId="7" w15:restartNumberingAfterBreak="0">
+  <w:abstractNum w:abstractNumId="8" w15:restartNumberingAfterBreak="0">
     <w:nsid w:val="11A35521"/>
     <w:multiLevelType w:val="hybridMultilevel"/>
     <w:tmpl w:val="5754B5FA"/>
@@ -8648,7 +11662,7 @@
       </w:rPr>
     </w:lvl>
   </w:abstractNum>
-  <w:abstractNum w:abstractNumId="8" w15:restartNumberingAfterBreak="0">
+  <w:abstractNum w:abstractNumId="9" w15:restartNumberingAfterBreak="0">
     <w:nsid w:val="1784619D"/>
     <w:multiLevelType w:val="hybridMultilevel"/>
     <w:tmpl w:val="15524F3C"/>
@@ -8734,7 +11748,7 @@
       </w:pPr>
     </w:lvl>
   </w:abstractNum>
-  <w:abstractNum w:abstractNumId="9" w15:restartNumberingAfterBreak="0">
+  <w:abstractNum w:abstractNumId="10" w15:restartNumberingAfterBreak="0">
     <w:nsid w:val="1ACD62DD"/>
     <w:multiLevelType w:val="hybridMultilevel"/>
     <w:tmpl w:val="5E36BEAA"/>
@@ -8847,7 +11861,7 @@
       </w:rPr>
     </w:lvl>
   </w:abstractNum>
-  <w:abstractNum w:abstractNumId="10" w15:restartNumberingAfterBreak="0">
+  <w:abstractNum w:abstractNumId="11" w15:restartNumberingAfterBreak="0">
     <w:nsid w:val="1E666A40"/>
     <w:multiLevelType w:val="hybridMultilevel"/>
     <w:tmpl w:val="AD5E667E"/>
@@ -8987,7 +12001,7 @@
       </w:rPr>
     </w:lvl>
   </w:abstractNum>
-  <w:abstractNum w:abstractNumId="11" w15:restartNumberingAfterBreak="0">
+  <w:abstractNum w:abstractNumId="12" w15:restartNumberingAfterBreak="0">
     <w:nsid w:val="20CC5E5F"/>
     <w:multiLevelType w:val="hybridMultilevel"/>
     <w:tmpl w:val="641E6974"/>
@@ -9101,7 +12115,7 @@
       </w:rPr>
     </w:lvl>
   </w:abstractNum>
-  <w:abstractNum w:abstractNumId="12" w15:restartNumberingAfterBreak="0">
+  <w:abstractNum w:abstractNumId="13" w15:restartNumberingAfterBreak="0">
     <w:nsid w:val="25CB2316"/>
     <w:multiLevelType w:val="hybridMultilevel"/>
     <w:tmpl w:val="DA9C2F76"/>
@@ -9213,7 +12227,7 @@
       </w:rPr>
     </w:lvl>
   </w:abstractNum>
-  <w:abstractNum w:abstractNumId="13" w15:restartNumberingAfterBreak="0">
+  <w:abstractNum w:abstractNumId="14" w15:restartNumberingAfterBreak="0">
     <w:nsid w:val="262E7430"/>
     <w:multiLevelType w:val="hybridMultilevel"/>
     <w:tmpl w:val="378C44A8"/>
@@ -9303,7 +12317,7 @@
       </w:pPr>
     </w:lvl>
   </w:abstractNum>
-  <w:abstractNum w:abstractNumId="14" w15:restartNumberingAfterBreak="0">
+  <w:abstractNum w:abstractNumId="15" w15:restartNumberingAfterBreak="0">
     <w:nsid w:val="27C15F55"/>
     <w:multiLevelType w:val="hybridMultilevel"/>
     <w:tmpl w:val="F6C4739C"/>
@@ -9416,7 +12430,7 @@
       </w:rPr>
     </w:lvl>
   </w:abstractNum>
-  <w:abstractNum w:abstractNumId="15" w15:restartNumberingAfterBreak="0">
+  <w:abstractNum w:abstractNumId="16" w15:restartNumberingAfterBreak="0">
     <w:nsid w:val="2A33256F"/>
     <w:multiLevelType w:val="hybridMultilevel"/>
     <w:tmpl w:val="16BC8190"/>
@@ -9529,7 +12543,7 @@
       </w:rPr>
     </w:lvl>
   </w:abstractNum>
-  <w:abstractNum w:abstractNumId="16" w15:restartNumberingAfterBreak="0">
+  <w:abstractNum w:abstractNumId="17" w15:restartNumberingAfterBreak="0">
     <w:nsid w:val="2A4E2F18"/>
     <w:multiLevelType w:val="hybridMultilevel"/>
     <w:tmpl w:val="B2E8EA16"/>
@@ -9642,7 +12656,7 @@
       </w:rPr>
     </w:lvl>
   </w:abstractNum>
-  <w:abstractNum w:abstractNumId="17" w15:restartNumberingAfterBreak="0">
+  <w:abstractNum w:abstractNumId="18" w15:restartNumberingAfterBreak="0">
     <w:nsid w:val="2A73396B"/>
     <w:multiLevelType w:val="hybridMultilevel"/>
     <w:tmpl w:val="6F2ED13A"/>
@@ -9754,7 +12768,7 @@
       </w:rPr>
     </w:lvl>
   </w:abstractNum>
-  <w:abstractNum w:abstractNumId="18" w15:restartNumberingAfterBreak="0">
+  <w:abstractNum w:abstractNumId="19" w15:restartNumberingAfterBreak="0">
     <w:nsid w:val="2B9E7CA0"/>
     <w:multiLevelType w:val="multilevel"/>
     <w:tmpl w:val="C38445A6"/>
@@ -9840,7 +12854,7 @@
       </w:pPr>
     </w:lvl>
   </w:abstractNum>
-  <w:abstractNum w:abstractNumId="19" w15:restartNumberingAfterBreak="0">
+  <w:abstractNum w:abstractNumId="20" w15:restartNumberingAfterBreak="0">
     <w:nsid w:val="30E91B03"/>
     <w:multiLevelType w:val="hybridMultilevel"/>
     <w:tmpl w:val="D906769C"/>
@@ -9980,7 +12994,7 @@
       </w:rPr>
     </w:lvl>
   </w:abstractNum>
-  <w:abstractNum w:abstractNumId="20" w15:restartNumberingAfterBreak="0">
+  <w:abstractNum w:abstractNumId="21" w15:restartNumberingAfterBreak="0">
     <w:nsid w:val="30F61A54"/>
     <w:multiLevelType w:val="hybridMultilevel"/>
     <w:tmpl w:val="2D209638"/>
@@ -10093,7 +13107,7 @@
       </w:rPr>
     </w:lvl>
   </w:abstractNum>
-  <w:abstractNum w:abstractNumId="21" w15:restartNumberingAfterBreak="0">
+  <w:abstractNum w:abstractNumId="22" w15:restartNumberingAfterBreak="0">
     <w:nsid w:val="31BD6150"/>
     <w:multiLevelType w:val="hybridMultilevel"/>
     <w:tmpl w:val="158CE80A"/>
@@ -10233,7 +13247,7 @@
       </w:rPr>
     </w:lvl>
   </w:abstractNum>
-  <w:abstractNum w:abstractNumId="22" w15:restartNumberingAfterBreak="0">
+  <w:abstractNum w:abstractNumId="23" w15:restartNumberingAfterBreak="0">
     <w:nsid w:val="348F16FA"/>
     <w:multiLevelType w:val="hybridMultilevel"/>
     <w:tmpl w:val="57A48F9C"/>
@@ -10346,7 +13360,7 @@
       </w:rPr>
     </w:lvl>
   </w:abstractNum>
-  <w:abstractNum w:abstractNumId="23" w15:restartNumberingAfterBreak="0">
+  <w:abstractNum w:abstractNumId="24" w15:restartNumberingAfterBreak="0">
     <w:nsid w:val="35914737"/>
     <w:multiLevelType w:val="hybridMultilevel"/>
     <w:tmpl w:val="AF027708"/>
@@ -10459,7 +13473,7 @@
       </w:rPr>
     </w:lvl>
   </w:abstractNum>
-  <w:abstractNum w:abstractNumId="24" w15:restartNumberingAfterBreak="0">
+  <w:abstractNum w:abstractNumId="25" w15:restartNumberingAfterBreak="0">
     <w:nsid w:val="35F00561"/>
     <w:multiLevelType w:val="hybridMultilevel"/>
     <w:tmpl w:val="0B38B66A"/>
@@ -10572,7 +13586,7 @@
       </w:rPr>
     </w:lvl>
   </w:abstractNum>
-  <w:abstractNum w:abstractNumId="25" w15:restartNumberingAfterBreak="0">
+  <w:abstractNum w:abstractNumId="26" w15:restartNumberingAfterBreak="0">
     <w:nsid w:val="37A31C72"/>
     <w:multiLevelType w:val="hybridMultilevel"/>
     <w:tmpl w:val="E5C8E32A"/>
@@ -10658,7 +13672,7 @@
       </w:pPr>
     </w:lvl>
   </w:abstractNum>
-  <w:abstractNum w:abstractNumId="26" w15:restartNumberingAfterBreak="0">
+  <w:abstractNum w:abstractNumId="27" w15:restartNumberingAfterBreak="0">
     <w:nsid w:val="37F02A21"/>
     <w:multiLevelType w:val="hybridMultilevel"/>
     <w:tmpl w:val="AE9C0C16"/>
@@ -10748,7 +13762,7 @@
       </w:pPr>
     </w:lvl>
   </w:abstractNum>
-  <w:abstractNum w:abstractNumId="27" w15:restartNumberingAfterBreak="0">
+  <w:abstractNum w:abstractNumId="28" w15:restartNumberingAfterBreak="0">
     <w:nsid w:val="3F2B24F1"/>
     <w:multiLevelType w:val="hybridMultilevel"/>
     <w:tmpl w:val="37341A42"/>
@@ -10861,7 +13875,7 @@
       </w:rPr>
     </w:lvl>
   </w:abstractNum>
-  <w:abstractNum w:abstractNumId="28" w15:restartNumberingAfterBreak="0">
+  <w:abstractNum w:abstractNumId="29" w15:restartNumberingAfterBreak="0">
     <w:nsid w:val="3F7D527D"/>
     <w:multiLevelType w:val="hybridMultilevel"/>
     <w:tmpl w:val="526C52CA"/>
@@ -10974,7 +13988,7 @@
       </w:rPr>
     </w:lvl>
   </w:abstractNum>
-  <w:abstractNum w:abstractNumId="29" w15:restartNumberingAfterBreak="0">
+  <w:abstractNum w:abstractNumId="30" w15:restartNumberingAfterBreak="0">
     <w:nsid w:val="403E593F"/>
     <w:multiLevelType w:val="hybridMultilevel"/>
     <w:tmpl w:val="3D9265AA"/>
@@ -11088,7 +14102,7 @@
       </w:rPr>
     </w:lvl>
   </w:abstractNum>
-  <w:abstractNum w:abstractNumId="30" w15:restartNumberingAfterBreak="0">
+  <w:abstractNum w:abstractNumId="31" w15:restartNumberingAfterBreak="0">
     <w:nsid w:val="45E95007"/>
     <w:multiLevelType w:val="hybridMultilevel"/>
     <w:tmpl w:val="DFBE0092"/>
@@ -11174,7 +14188,7 @@
       </w:pPr>
     </w:lvl>
   </w:abstractNum>
-  <w:abstractNum w:abstractNumId="31" w15:restartNumberingAfterBreak="0">
+  <w:abstractNum w:abstractNumId="32" w15:restartNumberingAfterBreak="0">
     <w:nsid w:val="465868B7"/>
     <w:multiLevelType w:val="hybridMultilevel"/>
     <w:tmpl w:val="378C44A8"/>
@@ -11264,7 +14278,7 @@
       </w:pPr>
     </w:lvl>
   </w:abstractNum>
-  <w:abstractNum w:abstractNumId="32" w15:restartNumberingAfterBreak="0">
+  <w:abstractNum w:abstractNumId="33" w15:restartNumberingAfterBreak="0">
     <w:nsid w:val="46961D0A"/>
     <w:multiLevelType w:val="hybridMultilevel"/>
     <w:tmpl w:val="16CAB40A"/>
@@ -11376,7 +14390,7 @@
       </w:rPr>
     </w:lvl>
   </w:abstractNum>
-  <w:abstractNum w:abstractNumId="33" w15:restartNumberingAfterBreak="0">
+  <w:abstractNum w:abstractNumId="34" w15:restartNumberingAfterBreak="0">
     <w:nsid w:val="47863422"/>
     <w:multiLevelType w:val="hybridMultilevel"/>
     <w:tmpl w:val="7D34DAFE"/>
@@ -11516,7 +14530,7 @@
       </w:rPr>
     </w:lvl>
   </w:abstractNum>
-  <w:abstractNum w:abstractNumId="34" w15:restartNumberingAfterBreak="0">
+  <w:abstractNum w:abstractNumId="35" w15:restartNumberingAfterBreak="0">
     <w:nsid w:val="4A2663E4"/>
     <w:multiLevelType w:val="hybridMultilevel"/>
     <w:tmpl w:val="B922FB1C"/>
@@ -11629,7 +14643,7 @@
       </w:rPr>
     </w:lvl>
   </w:abstractNum>
-  <w:abstractNum w:abstractNumId="35" w15:restartNumberingAfterBreak="0">
+  <w:abstractNum w:abstractNumId="36" w15:restartNumberingAfterBreak="0">
     <w:nsid w:val="4B3D26FE"/>
     <w:multiLevelType w:val="hybridMultilevel"/>
     <w:tmpl w:val="E722A99C"/>
@@ -11742,7 +14756,7 @@
       </w:rPr>
     </w:lvl>
   </w:abstractNum>
-  <w:abstractNum w:abstractNumId="36" w15:restartNumberingAfterBreak="0">
+  <w:abstractNum w:abstractNumId="37" w15:restartNumberingAfterBreak="0">
     <w:nsid w:val="4C7723DF"/>
     <w:multiLevelType w:val="hybridMultilevel"/>
     <w:tmpl w:val="44DACA32"/>
@@ -11855,7 +14869,7 @@
       </w:rPr>
     </w:lvl>
   </w:abstractNum>
-  <w:abstractNum w:abstractNumId="37" w15:restartNumberingAfterBreak="0">
+  <w:abstractNum w:abstractNumId="38" w15:restartNumberingAfterBreak="0">
     <w:nsid w:val="4CB03380"/>
     <w:multiLevelType w:val="hybridMultilevel"/>
     <w:tmpl w:val="F00A7932"/>
@@ -11968,7 +14982,7 @@
       </w:rPr>
     </w:lvl>
   </w:abstractNum>
-  <w:abstractNum w:abstractNumId="38" w15:restartNumberingAfterBreak="0">
+  <w:abstractNum w:abstractNumId="39" w15:restartNumberingAfterBreak="0">
     <w:nsid w:val="5EDA1C34"/>
     <w:multiLevelType w:val="hybridMultilevel"/>
     <w:tmpl w:val="9880D50A"/>
@@ -12081,7 +15095,7 @@
       </w:rPr>
     </w:lvl>
   </w:abstractNum>
-  <w:abstractNum w:abstractNumId="39" w15:restartNumberingAfterBreak="0">
+  <w:abstractNum w:abstractNumId="40" w15:restartNumberingAfterBreak="0">
     <w:nsid w:val="64AE30D1"/>
     <w:multiLevelType w:val="hybridMultilevel"/>
     <w:tmpl w:val="0C70719A"/>
@@ -12194,7 +15208,7 @@
       </w:rPr>
     </w:lvl>
   </w:abstractNum>
-  <w:abstractNum w:abstractNumId="40" w15:restartNumberingAfterBreak="0">
+  <w:abstractNum w:abstractNumId="41" w15:restartNumberingAfterBreak="0">
     <w:nsid w:val="651F3144"/>
     <w:multiLevelType w:val="hybridMultilevel"/>
     <w:tmpl w:val="77124E0A"/>
@@ -12307,7 +15321,7 @@
       </w:rPr>
     </w:lvl>
   </w:abstractNum>
-  <w:abstractNum w:abstractNumId="41" w15:restartNumberingAfterBreak="0">
+  <w:abstractNum w:abstractNumId="42" w15:restartNumberingAfterBreak="0">
     <w:nsid w:val="6D397522"/>
     <w:multiLevelType w:val="multilevel"/>
     <w:tmpl w:val="76F2C09A"/>
@@ -12421,7 +15435,7 @@
       </w:rPr>
     </w:lvl>
   </w:abstractNum>
-  <w:abstractNum w:abstractNumId="42" w15:restartNumberingAfterBreak="0">
+  <w:abstractNum w:abstractNumId="43" w15:restartNumberingAfterBreak="0">
     <w:nsid w:val="6EF86CC6"/>
     <w:multiLevelType w:val="hybridMultilevel"/>
     <w:tmpl w:val="79E24B26"/>
@@ -12534,7 +15548,7 @@
       </w:rPr>
     </w:lvl>
   </w:abstractNum>
-  <w:abstractNum w:abstractNumId="43" w15:restartNumberingAfterBreak="0">
+  <w:abstractNum w:abstractNumId="44" w15:restartNumberingAfterBreak="0">
     <w:nsid w:val="73B37740"/>
     <w:multiLevelType w:val="multilevel"/>
     <w:tmpl w:val="F98E7778"/>
@@ -12656,7 +15670,7 @@
       </w:pPr>
     </w:lvl>
   </w:abstractNum>
-  <w:abstractNum w:abstractNumId="44" w15:restartNumberingAfterBreak="0">
+  <w:abstractNum w:abstractNumId="45" w15:restartNumberingAfterBreak="0">
     <w:nsid w:val="74327AE1"/>
     <w:multiLevelType w:val="multilevel"/>
     <w:tmpl w:val="C38445A6"/>
@@ -12743,7 +15757,7 @@
       </w:pPr>
     </w:lvl>
   </w:abstractNum>
-  <w:abstractNum w:abstractNumId="45" w15:restartNumberingAfterBreak="0">
+  <w:abstractNum w:abstractNumId="46" w15:restartNumberingAfterBreak="0">
     <w:nsid w:val="76875A83"/>
     <w:multiLevelType w:val="hybridMultilevel"/>
     <w:tmpl w:val="2566102A"/>
@@ -12832,7 +15846,7 @@
       </w:pPr>
     </w:lvl>
   </w:abstractNum>
-  <w:abstractNum w:abstractNumId="46" w15:restartNumberingAfterBreak="0">
+  <w:abstractNum w:abstractNumId="47" w15:restartNumberingAfterBreak="0">
     <w:nsid w:val="77F71186"/>
     <w:multiLevelType w:val="hybridMultilevel"/>
     <w:tmpl w:val="E8C8F126"/>
@@ -12945,7 +15959,7 @@
       </w:rPr>
     </w:lvl>
   </w:abstractNum>
-  <w:abstractNum w:abstractNumId="47" w15:restartNumberingAfterBreak="0">
+  <w:abstractNum w:abstractNumId="48" w15:restartNumberingAfterBreak="0">
     <w:nsid w:val="7CD72410"/>
     <w:multiLevelType w:val="hybridMultilevel"/>
     <w:tmpl w:val="44026DA4"/>
@@ -13059,148 +16073,151 @@
     </w:lvl>
   </w:abstractNum>
   <w:num w:numId="1">
-    <w:abstractNumId w:val="43"/>
+    <w:abstractNumId w:val="44"/>
   </w:num>
   <w:num w:numId="2">
     <w:abstractNumId w:val="0"/>
   </w:num>
   <w:num w:numId="3">
-    <w:abstractNumId w:val="10"/>
+    <w:abstractNumId w:val="11"/>
   </w:num>
   <w:num w:numId="4">
-    <w:abstractNumId w:val="19"/>
+    <w:abstractNumId w:val="20"/>
   </w:num>
   <w:num w:numId="5">
-    <w:abstractNumId w:val="33"/>
+    <w:abstractNumId w:val="34"/>
   </w:num>
   <w:num w:numId="6">
-    <w:abstractNumId w:val="21"/>
+    <w:abstractNumId w:val="22"/>
   </w:num>
   <w:num w:numId="7">
-    <w:abstractNumId w:val="12"/>
+    <w:abstractNumId w:val="13"/>
   </w:num>
   <w:num w:numId="8">
-    <w:abstractNumId w:val="37"/>
+    <w:abstractNumId w:val="38"/>
   </w:num>
   <w:num w:numId="9">
-    <w:abstractNumId w:val="30"/>
+    <w:abstractNumId w:val="31"/>
   </w:num>
   <w:num w:numId="10">
-    <w:abstractNumId w:val="8"/>
+    <w:abstractNumId w:val="9"/>
   </w:num>
   <w:num w:numId="11">
     <w:abstractNumId w:val="1"/>
   </w:num>
   <w:num w:numId="12">
-    <w:abstractNumId w:val="42"/>
+    <w:abstractNumId w:val="43"/>
   </w:num>
   <w:num w:numId="13">
-    <w:abstractNumId w:val="9"/>
+    <w:abstractNumId w:val="10"/>
   </w:num>
   <w:num w:numId="14">
-    <w:abstractNumId w:val="23"/>
+    <w:abstractNumId w:val="24"/>
   </w:num>
   <w:num w:numId="15">
-    <w:abstractNumId w:val="25"/>
+    <w:abstractNumId w:val="26"/>
   </w:num>
   <w:num w:numId="16">
-    <w:abstractNumId w:val="32"/>
+    <w:abstractNumId w:val="33"/>
   </w:num>
   <w:num w:numId="17">
-    <w:abstractNumId w:val="17"/>
+    <w:abstractNumId w:val="18"/>
   </w:num>
   <w:num w:numId="18">
     <w:abstractNumId w:val="2"/>
   </w:num>
   <w:num w:numId="19">
-    <w:abstractNumId w:val="39"/>
+    <w:abstractNumId w:val="40"/>
   </w:num>
   <w:num w:numId="20">
-    <w:abstractNumId w:val="5"/>
+    <w:abstractNumId w:val="6"/>
   </w:num>
   <w:num w:numId="21">
-    <w:abstractNumId w:val="40"/>
+    <w:abstractNumId w:val="41"/>
   </w:num>
   <w:num w:numId="22">
+    <w:abstractNumId w:val="15"/>
+  </w:num>
+  <w:num w:numId="23">
+    <w:abstractNumId w:val="46"/>
+  </w:num>
+  <w:num w:numId="24">
+    <w:abstractNumId w:val="42"/>
+  </w:num>
+  <w:num w:numId="25">
+    <w:abstractNumId w:val="19"/>
+  </w:num>
+  <w:num w:numId="26">
+    <w:abstractNumId w:val="45"/>
+  </w:num>
+  <w:num w:numId="27">
     <w:abstractNumId w:val="14"/>
   </w:num>
-  <w:num w:numId="23">
-    <w:abstractNumId w:val="45"/>
-  </w:num>
-  <w:num w:numId="24">
-    <w:abstractNumId w:val="41"/>
-  </w:num>
-  <w:num w:numId="25">
-    <w:abstractNumId w:val="18"/>
-  </w:num>
-  <w:num w:numId="26">
-    <w:abstractNumId w:val="44"/>
-  </w:num>
-  <w:num w:numId="27">
-    <w:abstractNumId w:val="13"/>
-  </w:num>
   <w:num w:numId="28">
-    <w:abstractNumId w:val="26"/>
+    <w:abstractNumId w:val="27"/>
   </w:num>
   <w:num w:numId="29">
-    <w:abstractNumId w:val="11"/>
+    <w:abstractNumId w:val="12"/>
   </w:num>
   <w:num w:numId="30">
-    <w:abstractNumId w:val="31"/>
+    <w:abstractNumId w:val="32"/>
   </w:num>
   <w:num w:numId="31">
-    <w:abstractNumId w:val="29"/>
+    <w:abstractNumId w:val="30"/>
   </w:num>
   <w:num w:numId="32">
-    <w:abstractNumId w:val="16"/>
+    <w:abstractNumId w:val="17"/>
   </w:num>
   <w:num w:numId="33">
-    <w:abstractNumId w:val="46"/>
+    <w:abstractNumId w:val="47"/>
   </w:num>
   <w:num w:numId="34">
-    <w:abstractNumId w:val="47"/>
+    <w:abstractNumId w:val="48"/>
   </w:num>
   <w:num w:numId="35">
-    <w:abstractNumId w:val="6"/>
+    <w:abstractNumId w:val="7"/>
   </w:num>
   <w:num w:numId="36">
-    <w:abstractNumId w:val="24"/>
+    <w:abstractNumId w:val="25"/>
   </w:num>
   <w:num w:numId="37">
-    <w:abstractNumId w:val="35"/>
+    <w:abstractNumId w:val="36"/>
   </w:num>
   <w:num w:numId="38">
-    <w:abstractNumId w:val="20"/>
+    <w:abstractNumId w:val="21"/>
   </w:num>
   <w:num w:numId="39">
-    <w:abstractNumId w:val="15"/>
+    <w:abstractNumId w:val="16"/>
   </w:num>
   <w:num w:numId="40">
     <w:abstractNumId w:val="3"/>
   </w:num>
   <w:num w:numId="41">
+    <w:abstractNumId w:val="29"/>
+  </w:num>
+  <w:num w:numId="42">
+    <w:abstractNumId w:val="39"/>
+  </w:num>
+  <w:num w:numId="43">
+    <w:abstractNumId w:val="8"/>
+  </w:num>
+  <w:num w:numId="44">
+    <w:abstractNumId w:val="23"/>
+  </w:num>
+  <w:num w:numId="45">
     <w:abstractNumId w:val="28"/>
   </w:num>
-  <w:num w:numId="42">
-    <w:abstractNumId w:val="38"/>
-  </w:num>
-  <w:num w:numId="43">
-    <w:abstractNumId w:val="7"/>
-  </w:num>
-  <w:num w:numId="44">
-    <w:abstractNumId w:val="22"/>
-  </w:num>
-  <w:num w:numId="45">
-    <w:abstractNumId w:val="27"/>
-  </w:num>
   <w:num w:numId="46">
-    <w:abstractNumId w:val="36"/>
+    <w:abstractNumId w:val="37"/>
   </w:num>
   <w:num w:numId="47">
-    <w:abstractNumId w:val="4"/>
+    <w:abstractNumId w:val="5"/>
   </w:num>
   <w:num w:numId="48">
-    <w:abstractNumId w:val="34"/>
+    <w:abstractNumId w:val="35"/>
+  </w:num>
+  <w:num w:numId="49">
+    <w:abstractNumId w:val="4"/>
   </w:num>
   <w:numIdMacAtCleanup w:val="11"/>
 </w:numbering>
@@ -13219,7 +16236,7 @@
     </w:rPrDefault>
     <w:pPrDefault/>
   </w:docDefaults>
-  <w:latentStyles w:defLockedState="0" w:defUIPriority="0" w:defSemiHidden="0" w:defUnhideWhenUsed="0" w:defQFormat="0" w:count="376">
+  <w:latentStyles w:defLockedState="0" w:defUIPriority="0" w:defSemiHidden="0" w:defUnhideWhenUsed="0" w:defQFormat="0" w:count="375">
     <w:lsdException w:name="Normal" w:qFormat="1"/>
     <w:lsdException w:name="heading 1" w:qFormat="1"/>
     <w:lsdException w:name="heading 2" w:qFormat="1"/>
@@ -13240,7 +16257,7 @@
     <w:lsdException w:name="index 8" w:semiHidden="1" w:unhideWhenUsed="1"/>
     <w:lsdException w:name="index 9" w:semiHidden="1" w:unhideWhenUsed="1"/>
     <w:lsdException w:name="toc 1" w:semiHidden="1" w:uiPriority="39" w:unhideWhenUsed="1"/>
-    <w:lsdException w:name="toc 2" w:semiHidden="1" w:unhideWhenUsed="1"/>
+    <w:lsdException w:name="toc 2" w:semiHidden="1" w:uiPriority="39" w:unhideWhenUsed="1"/>
     <w:lsdException w:name="toc 3" w:semiHidden="1" w:unhideWhenUsed="1"/>
     <w:lsdException w:name="toc 4" w:semiHidden="1" w:unhideWhenUsed="1"/>
     <w:lsdException w:name="toc 5" w:semiHidden="1" w:unhideWhenUsed="1"/>
@@ -13282,7 +16299,7 @@
     <w:lsdException w:name="Title" w:qFormat="1"/>
     <w:lsdException w:name="Closing" w:semiHidden="1" w:unhideWhenUsed="1"/>
     <w:lsdException w:name="Signature" w:semiHidden="1" w:unhideWhenUsed="1"/>
-    <w:lsdException w:name="Default Paragraph Font" w:semiHidden="1" w:unhideWhenUsed="1"/>
+    <w:lsdException w:name="Default Paragraph Font" w:semiHidden="1" w:uiPriority="1" w:unhideWhenUsed="1"/>
     <w:lsdException w:name="Body Text" w:semiHidden="1" w:unhideWhenUsed="1"/>
     <w:lsdException w:name="Body Text Indent" w:semiHidden="1" w:unhideWhenUsed="1"/>
     <w:lsdException w:name="List Continue" w:semiHidden="1" w:unhideWhenUsed="1"/>
@@ -13321,7 +16338,7 @@
     <w:lsdException w:name="HTML Variable" w:semiHidden="1" w:unhideWhenUsed="1"/>
     <w:lsdException w:name="Normal Table" w:semiHidden="1" w:unhideWhenUsed="1"/>
     <w:lsdException w:name="annotation subject" w:semiHidden="1" w:unhideWhenUsed="1"/>
-    <w:lsdException w:name="No List" w:semiHidden="1" w:unhideWhenUsed="1"/>
+    <w:lsdException w:name="No List" w:semiHidden="1" w:uiPriority="99" w:unhideWhenUsed="1"/>
     <w:lsdException w:name="Outline List 1" w:semiHidden="1" w:unhideWhenUsed="1"/>
     <w:lsdException w:name="Outline List 2" w:semiHidden="1" w:unhideWhenUsed="1"/>
     <w:lsdException w:name="Outline List 3" w:semiHidden="1" w:unhideWhenUsed="1"/>
@@ -13589,7 +16606,6 @@
     <w:lsdException w:name="Smart Hyperlink" w:semiHidden="1" w:uiPriority="99" w:unhideWhenUsed="1"/>
     <w:lsdException w:name="Hashtag" w:semiHidden="1" w:uiPriority="99" w:unhideWhenUsed="1"/>
     <w:lsdException w:name="Unresolved Mention" w:semiHidden="1" w:uiPriority="99" w:unhideWhenUsed="1"/>
-    <w:lsdException w:name="Smart Link" w:semiHidden="1" w:uiPriority="99" w:unhideWhenUsed="1"/>
   </w:latentStyles>
   <w:style w:type="paragraph" w:default="1" w:styleId="Normal">
     <w:name w:val="Normal"/>
@@ -13850,7 +16866,7 @@
     <w:name w:val="toc 2"/>
     <w:basedOn w:val="Normal"/>
     <w:next w:val="Normal"/>
-    <w:semiHidden/>
+    <w:uiPriority w:val="39"/>
     <w:rPr>
       <w:rFonts w:asciiTheme="minorHAnsi" w:hAnsiTheme="minorHAnsi" w:cstheme="minorHAnsi"/>
       <w:b/>
@@ -14682,6 +17698,18 @@
       <w:lang w:val="en-GB" w:eastAsia="en-US"/>
     </w:rPr>
   </w:style>
+  <w:style w:type="paragraph" w:styleId="Revisjon">
+    <w:name w:val="Revision"/>
+    <w:hidden/>
+    <w:uiPriority w:val="99"/>
+    <w:semiHidden/>
+    <w:rsid w:val="007057D0"/>
+    <w:rPr>
+      <w:rFonts w:ascii="Helvetica" w:hAnsi="Helvetica"/>
+      <w:sz w:val="18"/>
+      <w:lang w:val="en-GB" w:eastAsia="en-US"/>
+    </w:rPr>
+  </w:style>
 </w:styles>
 </file>
 
@@ -14951,7 +17979,7 @@
 </file>
 
 <file path=customXml/itemProps1.xml><?xml version="1.0" encoding="utf-8"?>
-<ds:datastoreItem xmlns:ds="http://schemas.openxmlformats.org/officeDocument/2006/customXml" ds:itemID="{7DE221EC-5F3C-4990-8C47-8D8C2802486E}">
+<ds:datastoreItem xmlns:ds="http://schemas.openxmlformats.org/officeDocument/2006/customXml" ds:itemID="{5E922A9C-36A8-4BE9-AB28-D317B80BC64C}">
   <ds:schemaRefs>
     <ds:schemaRef ds:uri="http://schemas.openxmlformats.org/officeDocument/2006/bibliography"/>
   </ds:schemaRefs>

</xml_diff>

<commit_message>
Turned on Track changes
</commit_message>
<xml_diff>
--- a/uvvm_vvc_framework/doc/internal_UVVM_Essential_Mechanisms.docx
+++ b/uvvm_vvc_framework/doc/internal_UVVM_Essential_Mechanisms.docx
@@ -85,6 +85,8 @@
         </w:rPr>
         <w:t>Quick Reference</w:t>
       </w:r>
+      <w:bookmarkStart w:id="0" w:name="_GoBack"/>
+      <w:bookmarkEnd w:id="0"/>
       <w:r>
         <w:rPr>
           <w:rFonts w:ascii="Helvetica Light" w:hAnsi="Helvetica Light"/>
@@ -1233,13 +1235,13 @@
       <w:pPr>
         <w:pStyle w:val="Overskrift1"/>
       </w:pPr>
-      <w:bookmarkStart w:id="0" w:name="_Toc17306310"/>
-      <w:bookmarkStart w:id="1" w:name="_Toc17902587"/>
+      <w:bookmarkStart w:id="1" w:name="_Toc17306310"/>
+      <w:bookmarkStart w:id="2" w:name="_Toc17902587"/>
       <w:r>
         <w:t>Libraries</w:t>
       </w:r>
-      <w:bookmarkEnd w:id="0"/>
       <w:bookmarkEnd w:id="1"/>
+      <w:bookmarkEnd w:id="2"/>
     </w:p>
     <w:p>
       <w:pPr>
@@ -1803,13 +1805,13 @@
       <w:pPr>
         <w:pStyle w:val="Overskrift1"/>
       </w:pPr>
-      <w:bookmarkStart w:id="2" w:name="_Toc17306311"/>
-      <w:bookmarkStart w:id="3" w:name="_Toc17902588"/>
+      <w:bookmarkStart w:id="3" w:name="_Toc17306311"/>
+      <w:bookmarkStart w:id="4" w:name="_Toc17902588"/>
       <w:r>
         <w:t>UVVM Initialization</w:t>
       </w:r>
-      <w:bookmarkEnd w:id="2"/>
       <w:bookmarkEnd w:id="3"/>
+      <w:bookmarkEnd w:id="4"/>
     </w:p>
     <w:p>
       <w:pPr>
@@ -2709,8 +2711,8 @@
       <w:pPr>
         <w:pStyle w:val="Overskrift1"/>
       </w:pPr>
-      <w:bookmarkStart w:id="4" w:name="_Toc17306312"/>
-      <w:bookmarkStart w:id="5" w:name="_Toc17902589"/>
+      <w:bookmarkStart w:id="5" w:name="_Toc17306312"/>
+      <w:bookmarkStart w:id="6" w:name="_Toc17902589"/>
       <w:r>
         <w:t xml:space="preserve">UVVM </w:t>
       </w:r>
@@ -2720,8 +2722,8 @@
       <w:r>
         <w:t>Shared Variables</w:t>
       </w:r>
-      <w:bookmarkEnd w:id="4"/>
       <w:bookmarkEnd w:id="5"/>
+      <w:bookmarkEnd w:id="6"/>
     </w:p>
     <w:p>
       <w:pPr>
@@ -2950,7 +2952,7 @@
                 <w:szCs w:val="18"/>
               </w:rPr>
             </w:pPr>
-            <w:bookmarkStart w:id="6" w:name="_Hlk507570430"/>
+            <w:bookmarkStart w:id="7" w:name="_Hlk507570430"/>
             <w:r>
               <w:rPr>
                 <w:b/>
@@ -4571,7 +4573,7 @@
           </w:p>
         </w:tc>
       </w:tr>
-      <w:bookmarkEnd w:id="6"/>
+      <w:bookmarkEnd w:id="7"/>
     </w:tbl>
     <w:p>
       <w:pPr>
@@ -4720,8 +4722,8 @@
       <w:pPr>
         <w:pStyle w:val="Overskrift1"/>
       </w:pPr>
-      <w:bookmarkStart w:id="7" w:name="_Toc17306313"/>
-      <w:bookmarkStart w:id="8" w:name="_Toc17902590"/>
+      <w:bookmarkStart w:id="8" w:name="_Toc17306313"/>
+      <w:bookmarkStart w:id="9" w:name="_Toc17902590"/>
       <w:r>
         <w:t xml:space="preserve">VVC </w:t>
       </w:r>
@@ -4734,8 +4736,8 @@
       <w:r>
         <w:t xml:space="preserve"> and Transaction information</w:t>
       </w:r>
-      <w:bookmarkEnd w:id="7"/>
       <w:bookmarkEnd w:id="8"/>
+      <w:bookmarkEnd w:id="9"/>
     </w:p>
     <w:p>
       <w:pPr>
@@ -5546,7 +5548,7 @@
           <w:szCs w:val="18"/>
         </w:rPr>
       </w:pPr>
-      <w:bookmarkStart w:id="9" w:name="_Ref508095131"/>
+      <w:bookmarkStart w:id="10" w:name="_Ref508095131"/>
       <w:r>
         <w:t xml:space="preserve">Figure </w:t>
       </w:r>
@@ -5589,7 +5591,7 @@
       <w:r>
         <w:fldChar w:fldCharType="end"/>
       </w:r>
-      <w:bookmarkEnd w:id="9"/>
+      <w:bookmarkEnd w:id="10"/>
       <w:r>
         <w:t xml:space="preserve"> VVC Transaction info example</w:t>
       </w:r>
@@ -5635,8 +5637,8 @@
       <w:pPr>
         <w:pStyle w:val="Overskrift1"/>
       </w:pPr>
-      <w:bookmarkStart w:id="10" w:name="_Toc17306314"/>
-      <w:bookmarkStart w:id="11" w:name="_Toc17902591"/>
+      <w:bookmarkStart w:id="11" w:name="_Toc17306314"/>
+      <w:bookmarkStart w:id="12" w:name="_Toc17902591"/>
       <w:r>
         <w:lastRenderedPageBreak/>
         <w:t>Direct</w:t>
@@ -5647,8 +5649,8 @@
       <w:r>
         <w:t>Transfer</w:t>
       </w:r>
-      <w:bookmarkEnd w:id="10"/>
       <w:bookmarkEnd w:id="11"/>
+      <w:bookmarkEnd w:id="12"/>
       <w:r>
         <w:t xml:space="preserve"> – From BFMs, VVCs and/or Monitors</w:t>
       </w:r>
@@ -5872,15 +5874,15 @@
       <w:pPr>
         <w:pStyle w:val="Overskrift2"/>
       </w:pPr>
-      <w:bookmarkStart w:id="12" w:name="_Ref17292099"/>
-      <w:bookmarkStart w:id="13" w:name="_Toc17306315"/>
-      <w:bookmarkStart w:id="14" w:name="_Toc17902592"/>
+      <w:bookmarkStart w:id="13" w:name="_Ref17292099"/>
+      <w:bookmarkStart w:id="14" w:name="_Toc17306315"/>
+      <w:bookmarkStart w:id="15" w:name="_Toc17902592"/>
       <w:r>
         <w:t>Transaction definitions</w:t>
       </w:r>
-      <w:bookmarkEnd w:id="12"/>
       <w:bookmarkEnd w:id="13"/>
       <w:bookmarkEnd w:id="14"/>
+      <w:bookmarkEnd w:id="15"/>
     </w:p>
     <w:p>
       <w:r>
@@ -6076,8 +6078,8 @@
       <w:pPr>
         <w:pStyle w:val="Overskrift2"/>
       </w:pPr>
-      <w:bookmarkStart w:id="15" w:name="_Toc17306316"/>
-      <w:bookmarkStart w:id="16" w:name="_Toc17902593"/>
+      <w:bookmarkStart w:id="16" w:name="_Toc17306316"/>
+      <w:bookmarkStart w:id="17" w:name="_Toc17902593"/>
       <w:r>
         <w:lastRenderedPageBreak/>
         <w:t xml:space="preserve">Transaction </w:t>
@@ -6085,8 +6087,8 @@
       <w:r>
         <w:t>information</w:t>
       </w:r>
-      <w:bookmarkEnd w:id="15"/>
       <w:bookmarkEnd w:id="16"/>
+      <w:bookmarkEnd w:id="17"/>
     </w:p>
     <w:p>
       <w:r>
@@ -6454,7 +6456,7 @@
               </w:rPr>
               <w:t>NO_OPERATION is default and thus used when there is no access. All operations will be separated with a NO_OPERATION for at least 1 delta cycle, e.g. NO_OPERATION – WRITE – NO_OPERATION – READ – NO_</w:t>
             </w:r>
-            <w:commentRangeStart w:id="17"/>
+            <w:commentRangeStart w:id="18"/>
             <w:r>
               <w:rPr>
                 <w:rFonts w:ascii="Verdana" w:hAnsi="Verdana"/>
@@ -6462,12 +6464,12 @@
               </w:rPr>
               <w:t>OPERATION</w:t>
             </w:r>
-            <w:commentRangeEnd w:id="17"/>
+            <w:commentRangeEnd w:id="18"/>
             <w:r>
               <w:rPr>
                 <w:rStyle w:val="Merknadsreferanse"/>
               </w:rPr>
-              <w:commentReference w:id="17"/>
+              <w:commentReference w:id="18"/>
             </w:r>
             <w:r>
               <w:rPr>
@@ -7937,16 +7939,16 @@
       <w:r>
         <w:t xml:space="preserve"> changing to ‘</w:t>
       </w:r>
-      <w:commentRangeStart w:id="18"/>
+      <w:commentRangeStart w:id="19"/>
       <w:r>
         <w:t>NONE’</w:t>
       </w:r>
-      <w:commentRangeEnd w:id="18"/>
+      <w:commentRangeEnd w:id="19"/>
       <w:r>
         <w:rPr>
           <w:rStyle w:val="Merknadsreferanse"/>
         </w:rPr>
-        <w:commentReference w:id="18"/>
+        <w:commentReference w:id="19"/>
       </w:r>
     </w:p>
     <w:p>
@@ -8285,8 +8287,8 @@
         <w:keepNext/>
         <w:jc w:val="center"/>
       </w:pPr>
-      <w:bookmarkStart w:id="22" w:name="_Ref18330564"/>
-      <w:bookmarkStart w:id="23" w:name="_Ref18330577"/>
+      <w:bookmarkStart w:id="22" w:name="_Ref18330577"/>
+      <w:bookmarkStart w:id="23" w:name="_Ref18330564"/>
       <w:r>
         <w:t xml:space="preserve">Table </w:t>
       </w:r>
@@ -8309,11 +8311,11 @@
         <w:fldChar w:fldCharType="end"/>
       </w:r>
       <w:bookmarkEnd w:id="21"/>
+      <w:bookmarkEnd w:id="22"/>
+      <w:r>
+        <w:t xml:space="preserve"> - </w:t>
+      </w:r>
       <w:bookmarkEnd w:id="23"/>
-      <w:r>
-        <w:t xml:space="preserve"> - </w:t>
-      </w:r>
-      <w:bookmarkEnd w:id="22"/>
       <w:r>
         <w:t xml:space="preserve">Maximum transaction group record </w:t>
       </w:r>
@@ -8807,10 +8809,7 @@
     </w:p>
     <w:p>
       <w:r>
-        <w:t>-  BFM</w:t>
-      </w:r>
-      <w:r>
-        <w:t xml:space="preserve"> DTT </w:t>
+        <w:t xml:space="preserve">-  BFM DTT </w:t>
       </w:r>
       <w:proofErr w:type="gramStart"/>
       <w:r>
@@ -10283,7 +10282,7 @@
 
 <file path=word/comments.xml><?xml version="1.0" encoding="utf-8"?>
 <w:comments xmlns:wpc="http://schemas.microsoft.com/office/word/2010/wordprocessingCanvas" xmlns:cx="http://schemas.microsoft.com/office/drawing/2014/chartex" xmlns:cx1="http://schemas.microsoft.com/office/drawing/2015/9/8/chartex" xmlns:cx2="http://schemas.microsoft.com/office/drawing/2015/10/21/chartex" xmlns:cx3="http://schemas.microsoft.com/office/drawing/2016/5/9/chartex" xmlns:cx4="http://schemas.microsoft.com/office/drawing/2016/5/10/chartex" xmlns:cx5="http://schemas.microsoft.com/office/drawing/2016/5/11/chartex" xmlns:cx6="http://schemas.microsoft.com/office/drawing/2016/5/12/chartex" xmlns:cx7="http://schemas.microsoft.com/office/drawing/2016/5/13/chartex" xmlns:cx8="http://schemas.microsoft.com/office/drawing/2016/5/14/chartex" xmlns:mc="http://schemas.openxmlformats.org/markup-compatibility/2006" xmlns:aink="http://schemas.microsoft.com/office/drawing/2016/ink" xmlns:am3d="http://schemas.microsoft.com/office/drawing/2017/model3d" xmlns:o="urn:schemas-microsoft-com:office:office" xmlns:r="http://schemas.openxmlformats.org/officeDocument/2006/relationships" xmlns:m="http://schemas.openxmlformats.org/officeDocument/2006/math" xmlns:v="urn:schemas-microsoft-com:vml" xmlns:wp14="http://schemas.microsoft.com/office/word/2010/wordprocessingDrawing" xmlns:wp="http://schemas.openxmlformats.org/drawingml/2006/wordprocessingDrawing" xmlns:w10="urn:schemas-microsoft-com:office:word" xmlns:w="http://schemas.openxmlformats.org/wordprocessingml/2006/main" xmlns:w14="http://schemas.microsoft.com/office/word/2010/wordml" xmlns:w15="http://schemas.microsoft.com/office/word/2012/wordml" xmlns:w16cid="http://schemas.microsoft.com/office/word/2016/wordml/cid" xmlns:w16se="http://schemas.microsoft.com/office/word/2015/wordml/symex" xmlns:wpg="http://schemas.microsoft.com/office/word/2010/wordprocessingGroup" xmlns:wpi="http://schemas.microsoft.com/office/word/2010/wordprocessingInk" xmlns:wne="http://schemas.microsoft.com/office/word/2006/wordml" xmlns:wps="http://schemas.microsoft.com/office/word/2010/wordprocessingShape" mc:Ignorable="w14 w15 w16se w16cid wp14">
-  <w:comment w:id="17" w:author="Forfatter" w:initials="A">
+  <w:comment w:id="18" w:author="Forfatter" w:initials="A">
     <w:p>
       <w:pPr>
         <w:pStyle w:val="Merknadstekst"/>
@@ -10294,57 +10293,12 @@
         </w:rPr>
         <w:annotationRef/>
       </w:r>
-      <w:proofErr w:type="spellStart"/>
-      <w:r>
-        <w:t>Trengs</w:t>
-      </w:r>
-      <w:proofErr w:type="spellEnd"/>
-      <w:r>
-        <w:t xml:space="preserve"> </w:t>
-      </w:r>
-      <w:proofErr w:type="spellStart"/>
-      <w:r>
-        <w:t>dette</w:t>
-      </w:r>
-      <w:proofErr w:type="spellEnd"/>
-      <w:r>
-        <w:t xml:space="preserve"> </w:t>
-      </w:r>
-      <w:proofErr w:type="spellStart"/>
-      <w:r>
-        <w:t>nå</w:t>
-      </w:r>
-      <w:proofErr w:type="spellEnd"/>
-      <w:r>
-        <w:t xml:space="preserve"> </w:t>
-      </w:r>
-      <w:proofErr w:type="spellStart"/>
-      <w:r>
-        <w:t>som</w:t>
-      </w:r>
-      <w:proofErr w:type="spellEnd"/>
-      <w:r>
-        <w:t xml:space="preserve"> vi har </w:t>
-      </w:r>
-      <w:proofErr w:type="spellStart"/>
-      <w:r>
-        <w:t>fått</w:t>
-      </w:r>
-      <w:proofErr w:type="spellEnd"/>
-      <w:r>
-        <w:t xml:space="preserve"> inn </w:t>
-      </w:r>
-      <w:proofErr w:type="spellStart"/>
-      <w:r>
-        <w:t>transaction_status</w:t>
-      </w:r>
-      <w:proofErr w:type="spellEnd"/>
-      <w:r>
-        <w:t>?</w:t>
+      <w:r>
+        <w:t>Trengs dette nå som vi har fått inn transaction_status?</w:t>
       </w:r>
     </w:p>
   </w:comment>
-  <w:comment w:id="18" w:author="Forfatter" w:initials="A">
+  <w:comment w:id="19" w:author="Forfatter" w:initials="A">
     <w:p>
       <w:pPr>
         <w:pStyle w:val="Merknadstekst"/>
@@ -10355,16 +10309,9 @@
         </w:rPr>
         <w:annotationRef/>
       </w:r>
-      <w:proofErr w:type="spellStart"/>
-      <w:r>
-        <w:t>Evt</w:t>
-      </w:r>
-      <w:proofErr w:type="spellEnd"/>
-      <w:r>
-        <w:t>. Til FAILED/SUCCEEDED???</w:t>
-      </w:r>
-      <w:bookmarkStart w:id="19" w:name="_GoBack"/>
-      <w:bookmarkEnd w:id="19"/>
+      <w:r>
+        <w:t>Evt. Til FAILED/SUCCEEDED???</w:t>
+      </w:r>
     </w:p>
   </w:comment>
 </w:comments>
@@ -10743,7 +10690,7 @@
               <w:sz w:val="14"/>
               <w:lang w:val="en-US"/>
             </w:rPr>
-            <w:t>2019-09-02</w:t>
+            <w:t>2019-09-03</w:t>
           </w:r>
           <w:r>
             <w:rPr>
@@ -13440,7 +13387,7 @@
 </file>
 
 <file path=customXml/itemProps1.xml><?xml version="1.0" encoding="utf-8"?>
-<ds:datastoreItem xmlns:ds="http://schemas.openxmlformats.org/officeDocument/2006/customXml" ds:itemID="{A99DB69F-005B-446B-BC76-40A26228DD93}">
+<ds:datastoreItem xmlns:ds="http://schemas.openxmlformats.org/officeDocument/2006/customXml" ds:itemID="{92AC826A-D264-4AA7-B840-0CFD7BE71494}">
   <ds:schemaRefs>
     <ds:schemaRef ds:uri="http://schemas.openxmlformats.org/officeDocument/2006/bibliography"/>
   </ds:schemaRefs>

</xml_diff>

<commit_message>
Added track changes info to DTT in UVVM Essential Mechanisms document.
</commit_message>
<xml_diff>
--- a/uvvm_vvc_framework/doc/internal_UVVM_Essential_Mechanisms.docx
+++ b/uvvm_vvc_framework/doc/internal_UVVM_Essential_Mechanisms.docx
@@ -85,8 +85,6 @@
         </w:rPr>
         <w:t>Quick Reference</w:t>
       </w:r>
-      <w:bookmarkStart w:id="0" w:name="_GoBack"/>
-      <w:bookmarkEnd w:id="0"/>
       <w:r>
         <w:rPr>
           <w:rFonts w:ascii="Helvetica Light" w:hAnsi="Helvetica Light"/>
@@ -1159,6 +1157,7 @@
           <w:color w:val="595959" w:themeColor="text1" w:themeTint="A6"/>
           <w:lang w:val="nb-NO" w:eastAsia="nb-NO"/>
         </w:rPr>
+        <w:lastRenderedPageBreak/>
         <w:drawing>
           <wp:anchor distT="0" distB="0" distL="114300" distR="114300" simplePos="0" relativeHeight="251663872" behindDoc="0" locked="0" layoutInCell="1" allowOverlap="1" wp14:anchorId="11CE29BF" wp14:editId="6040E7ED">
             <wp:simplePos x="0" y="0"/>
@@ -1235,13 +1234,13 @@
       <w:pPr>
         <w:pStyle w:val="Overskrift1"/>
       </w:pPr>
-      <w:bookmarkStart w:id="1" w:name="_Toc17306310"/>
-      <w:bookmarkStart w:id="2" w:name="_Toc17902587"/>
+      <w:bookmarkStart w:id="0" w:name="_Toc17306310"/>
+      <w:bookmarkStart w:id="1" w:name="_Toc17902587"/>
       <w:r>
         <w:t>Libraries</w:t>
       </w:r>
+      <w:bookmarkEnd w:id="0"/>
       <w:bookmarkEnd w:id="1"/>
-      <w:bookmarkEnd w:id="2"/>
     </w:p>
     <w:p>
       <w:pPr>
@@ -1304,7 +1303,6 @@
           <w:szCs w:val="18"/>
           <w:lang w:val="en-US"/>
         </w:rPr>
-        <w:lastRenderedPageBreak/>
         <w:t xml:space="preserve">library </w:t>
       </w:r>
       <w:proofErr w:type="spellStart"/>
@@ -1805,13 +1803,13 @@
       <w:pPr>
         <w:pStyle w:val="Overskrift1"/>
       </w:pPr>
-      <w:bookmarkStart w:id="3" w:name="_Toc17306311"/>
-      <w:bookmarkStart w:id="4" w:name="_Toc17902588"/>
+      <w:bookmarkStart w:id="2" w:name="_Toc17306311"/>
+      <w:bookmarkStart w:id="3" w:name="_Toc17902588"/>
       <w:r>
         <w:t>UVVM Initialization</w:t>
       </w:r>
+      <w:bookmarkEnd w:id="2"/>
       <w:bookmarkEnd w:id="3"/>
-      <w:bookmarkEnd w:id="4"/>
     </w:p>
     <w:p>
       <w:pPr>
@@ -2711,8 +2709,8 @@
       <w:pPr>
         <w:pStyle w:val="Overskrift1"/>
       </w:pPr>
-      <w:bookmarkStart w:id="5" w:name="_Toc17306312"/>
-      <w:bookmarkStart w:id="6" w:name="_Toc17902589"/>
+      <w:bookmarkStart w:id="4" w:name="_Toc17306312"/>
+      <w:bookmarkStart w:id="5" w:name="_Toc17902589"/>
       <w:r>
         <w:t xml:space="preserve">UVVM </w:t>
       </w:r>
@@ -2722,8 +2720,8 @@
       <w:r>
         <w:t>Shared Variables</w:t>
       </w:r>
+      <w:bookmarkEnd w:id="4"/>
       <w:bookmarkEnd w:id="5"/>
-      <w:bookmarkEnd w:id="6"/>
     </w:p>
     <w:p>
       <w:pPr>
@@ -2906,7 +2904,6 @@
           <w:color w:val="auto"/>
           <w:sz w:val="28"/>
         </w:rPr>
-        <w:lastRenderedPageBreak/>
         <w:t>S</w:t>
       </w:r>
       <w:r>
@@ -2952,7 +2949,7 @@
                 <w:szCs w:val="18"/>
               </w:rPr>
             </w:pPr>
-            <w:bookmarkStart w:id="7" w:name="_Hlk507570430"/>
+            <w:bookmarkStart w:id="6" w:name="_Hlk507570430"/>
             <w:r>
               <w:rPr>
                 <w:b/>
@@ -4573,7 +4570,7 @@
           </w:p>
         </w:tc>
       </w:tr>
-      <w:bookmarkEnd w:id="7"/>
+      <w:bookmarkEnd w:id="6"/>
     </w:tbl>
     <w:p>
       <w:pPr>
@@ -4722,8 +4719,8 @@
       <w:pPr>
         <w:pStyle w:val="Overskrift1"/>
       </w:pPr>
-      <w:bookmarkStart w:id="8" w:name="_Toc17306313"/>
-      <w:bookmarkStart w:id="9" w:name="_Toc17902590"/>
+      <w:bookmarkStart w:id="7" w:name="_Toc17306313"/>
+      <w:bookmarkStart w:id="8" w:name="_Toc17902590"/>
       <w:r>
         <w:t xml:space="preserve">VVC </w:t>
       </w:r>
@@ -4736,8 +4733,8 @@
       <w:r>
         <w:t xml:space="preserve"> and Transaction information</w:t>
       </w:r>
+      <w:bookmarkEnd w:id="7"/>
       <w:bookmarkEnd w:id="8"/>
-      <w:bookmarkEnd w:id="9"/>
     </w:p>
     <w:p>
       <w:pPr>
@@ -5548,7 +5545,7 @@
           <w:szCs w:val="18"/>
         </w:rPr>
       </w:pPr>
-      <w:bookmarkStart w:id="10" w:name="_Ref508095131"/>
+      <w:bookmarkStart w:id="9" w:name="_Ref508095131"/>
       <w:r>
         <w:t xml:space="preserve">Figure </w:t>
       </w:r>
@@ -5591,7 +5588,7 @@
       <w:r>
         <w:fldChar w:fldCharType="end"/>
       </w:r>
-      <w:bookmarkEnd w:id="10"/>
+      <w:bookmarkEnd w:id="9"/>
       <w:r>
         <w:t xml:space="preserve"> VVC Transaction info example</w:t>
       </w:r>
@@ -5637,8 +5634,8 @@
       <w:pPr>
         <w:pStyle w:val="Overskrift1"/>
       </w:pPr>
-      <w:bookmarkStart w:id="11" w:name="_Toc17306314"/>
-      <w:bookmarkStart w:id="12" w:name="_Toc17902591"/>
+      <w:bookmarkStart w:id="10" w:name="_Toc17306314"/>
+      <w:bookmarkStart w:id="11" w:name="_Toc17902591"/>
       <w:r>
         <w:lastRenderedPageBreak/>
         <w:t>Direct</w:t>
@@ -5649,8 +5646,8 @@
       <w:r>
         <w:t>Transfer</w:t>
       </w:r>
+      <w:bookmarkEnd w:id="10"/>
       <w:bookmarkEnd w:id="11"/>
-      <w:bookmarkEnd w:id="12"/>
       <w:r>
         <w:t xml:space="preserve"> – From BFMs, VVCs and/or Monitors</w:t>
       </w:r>
@@ -5704,31 +5701,18 @@
       <w:r>
         <w:t xml:space="preserve">ransaction information may be used in </w:t>
       </w:r>
+      <w:r>
+        <w:t xml:space="preserve">many different ways, but the main purpose is to share information inside the testbench of activity or accesses on a given DUT interface. </w:t>
+      </w:r>
+      <w:r>
+        <w:t xml:space="preserve">Normally such information is provided from a dedicated interface monitor, but making such a dedicated monitor is sometimes quite time consuming and often not really needed. For that </w:t>
+      </w:r>
       <w:proofErr w:type="gramStart"/>
       <w:r>
-        <w:t>many different ways</w:t>
+        <w:t>reason</w:t>
       </w:r>
       <w:proofErr w:type="gramEnd"/>
       <w:r>
-        <w:t xml:space="preserve">, but the main purpose is to share information inside the testbench of activity or accesses on a given DUT interface. </w:t>
-      </w:r>
-      <w:r>
-        <w:t xml:space="preserve">Normally such information is provided from a dedicated interface </w:t>
-      </w:r>
-      <w:proofErr w:type="gramStart"/>
-      <w:r>
-        <w:t>monitor, but</w:t>
-      </w:r>
-      <w:proofErr w:type="gramEnd"/>
-      <w:r>
-        <w:t xml:space="preserve"> making such a dedicated monitor is sometimes quite time consuming and often not really needed. For that </w:t>
-      </w:r>
-      <w:proofErr w:type="gramStart"/>
-      <w:r>
-        <w:t>reason</w:t>
-      </w:r>
-      <w:proofErr w:type="gramEnd"/>
-      <w:r>
         <w:t xml:space="preserve"> UVVM provides a mechanism for getting the transaction information directly from the BFM</w:t>
       </w:r>
       <w:r>
@@ -5753,13 +5737,8 @@
       <w:r>
         <w:t xml:space="preserve"> with a </w:t>
       </w:r>
-      <w:proofErr w:type="gramStart"/>
-      <w:r>
-        <w:t>really simple</w:t>
-      </w:r>
-      <w:proofErr w:type="gramEnd"/>
-      <w:r>
-        <w:t xml:space="preserve"> testbench scenario </w:t>
+      <w:r>
+        <w:t xml:space="preserve">really simple testbench scenario </w:t>
       </w:r>
       <w:r>
         <w:t>to verify a UART peripheral with a</w:t>
@@ -5791,13 +5770,8 @@
       <w:r>
         <w:t xml:space="preserve">A simple testbench approach would be to have the test sequencer also telling the receiving UART BFM or VVC exactly what to expect. This is a straight forward </w:t>
       </w:r>
-      <w:proofErr w:type="gramStart"/>
-      <w:r>
-        <w:t>approach, but</w:t>
-      </w:r>
-      <w:proofErr w:type="gramEnd"/>
-      <w:r>
-        <w:t xml:space="preserve"> does require more action and data control inside the test sequencer. That could of course all be handled in a super-procedure, but for any undetermined behaviour inside the BFM or VVC, like random data generation or error injection, this would not work.</w:t>
+      <w:r>
+        <w:t>approach, but does require more action and data control inside the test sequencer. That could of course all be handled in a super-procedure, but for any undetermined behaviour inside the BFM or VVC, like random data generation or error injection, this would not work.</w:t>
       </w:r>
     </w:p>
     <w:p>
@@ -5835,15 +5809,7 @@
         <w:t>on the various DUT interfaces, so that it can generated the correct expected data.</w:t>
       </w:r>
       <w:r>
-        <w:t xml:space="preserve"> For the model it doesn’t matter if the transaction info comes from a monitor or from a BFM/VVC, </w:t>
-      </w:r>
-      <w:proofErr w:type="gramStart"/>
-      <w:r>
-        <w:t>as long as</w:t>
-      </w:r>
-      <w:proofErr w:type="gramEnd"/>
-      <w:r>
-        <w:t xml:space="preserve"> the information is correct.</w:t>
+        <w:t xml:space="preserve"> For the model it doesn’t matter if the transaction info comes from a monitor or from a BFM/VVC, as long as the information is correct.</w:t>
       </w:r>
     </w:p>
     <w:p/>
@@ -5874,15 +5840,15 @@
       <w:pPr>
         <w:pStyle w:val="Overskrift2"/>
       </w:pPr>
-      <w:bookmarkStart w:id="13" w:name="_Ref17292099"/>
-      <w:bookmarkStart w:id="14" w:name="_Toc17306315"/>
-      <w:bookmarkStart w:id="15" w:name="_Toc17902592"/>
+      <w:bookmarkStart w:id="12" w:name="_Ref17292099"/>
+      <w:bookmarkStart w:id="13" w:name="_Toc17306315"/>
+      <w:bookmarkStart w:id="14" w:name="_Toc17902592"/>
       <w:r>
         <w:t>Transaction definitions</w:t>
       </w:r>
+      <w:bookmarkEnd w:id="12"/>
       <w:bookmarkEnd w:id="13"/>
       <w:bookmarkEnd w:id="14"/>
-      <w:bookmarkEnd w:id="15"/>
     </w:p>
     <w:p>
       <w:r>
@@ -6078,8 +6044,8 @@
       <w:pPr>
         <w:pStyle w:val="Overskrift2"/>
       </w:pPr>
-      <w:bookmarkStart w:id="16" w:name="_Toc17306316"/>
-      <w:bookmarkStart w:id="17" w:name="_Toc17902593"/>
+      <w:bookmarkStart w:id="15" w:name="_Toc17306316"/>
+      <w:bookmarkStart w:id="16" w:name="_Toc17902593"/>
       <w:r>
         <w:lastRenderedPageBreak/>
         <w:t xml:space="preserve">Transaction </w:t>
@@ -6087,8 +6053,8 @@
       <w:r>
         <w:t>information</w:t>
       </w:r>
+      <w:bookmarkEnd w:id="15"/>
       <w:bookmarkEnd w:id="16"/>
-      <w:bookmarkEnd w:id="17"/>
     </w:p>
     <w:p>
       <w:r>
@@ -6456,6 +6422,7 @@
               </w:rPr>
               <w:t>NO_OPERATION is default and thus used when there is no access. All operations will be separated with a NO_OPERATION for at least 1 delta cycle, e.g. NO_OPERATION – WRITE – NO_OPERATION – READ – NO_</w:t>
             </w:r>
+            <w:commentRangeStart w:id="17"/>
             <w:commentRangeStart w:id="18"/>
             <w:r>
               <w:rPr>
@@ -6463,6 +6430,13 @@
                 <w:sz w:val="14"/>
               </w:rPr>
               <w:t>OPERATION</w:t>
+            </w:r>
+            <w:commentRangeEnd w:id="17"/>
+            <w:r>
+              <w:rPr>
+                <w:rStyle w:val="Merknadsreferanse"/>
+              </w:rPr>
+              <w:commentReference w:id="17"/>
             </w:r>
             <w:commentRangeEnd w:id="18"/>
             <w:r>
@@ -6710,25 +6684,23 @@
                 <w:sz w:val="14"/>
                 <w:lang w:val="en-US"/>
               </w:rPr>
-              <w:t>Transaction status (‘FAILED’ or ‘SUCCEEDED’</w:t>
-            </w:r>
-            <w:proofErr w:type="gramStart"/>
+              <w:t xml:space="preserve">Transaction status (‘FAILED’ or ‘SUCCEEDED’), but </w:t>
+            </w:r>
             <w:r>
               <w:rPr>
                 <w:rFonts w:ascii="Verdana" w:hAnsi="Verdana" w:cs="Courier New"/>
                 <w:sz w:val="14"/>
                 <w:lang w:val="en-US"/>
               </w:rPr>
-              <w:t>), but</w:t>
-            </w:r>
-            <w:proofErr w:type="gramEnd"/>
+              <w:t>will show</w:t>
+            </w:r>
             <w:r>
               <w:rPr>
                 <w:rFonts w:ascii="Verdana" w:hAnsi="Verdana" w:cs="Courier New"/>
                 <w:sz w:val="14"/>
                 <w:lang w:val="en-US"/>
               </w:rPr>
-              <w:t xml:space="preserve"> </w:t>
+              <w:t xml:space="preserve"> ‘IN_PROGRESS’ until status is known</w:t>
             </w:r>
             <w:r>
               <w:rPr>
@@ -6736,7 +6708,7 @@
                 <w:sz w:val="14"/>
                 <w:lang w:val="en-US"/>
               </w:rPr>
-              <w:t>will show</w:t>
+              <w:t>, and for a complete CT where success cannot be known.</w:t>
             </w:r>
             <w:r>
               <w:rPr>
@@ -6744,15 +6716,24 @@
                 <w:sz w:val="14"/>
                 <w:lang w:val="en-US"/>
               </w:rPr>
-              <w:t xml:space="preserve"> ‘IN_PROGRESS’ until status is known</w:t>
-            </w:r>
+              <w:br/>
+              <w:t>Between transactions: ‘</w:t>
+            </w:r>
+            <w:commentRangeStart w:id="19"/>
             <w:r>
               <w:rPr>
                 <w:rFonts w:ascii="Verdana" w:hAnsi="Verdana" w:cs="Courier New"/>
                 <w:sz w:val="14"/>
                 <w:lang w:val="en-US"/>
               </w:rPr>
-              <w:t>, and for a complete CT where success cannot be known.</w:t>
+              <w:t>NONE</w:t>
+            </w:r>
+            <w:commentRangeEnd w:id="19"/>
+            <w:r>
+              <w:rPr>
+                <w:rStyle w:val="Merknadsreferanse"/>
+              </w:rPr>
+              <w:commentReference w:id="19"/>
             </w:r>
             <w:r>
               <w:rPr>
@@ -6760,8 +6741,7 @@
                 <w:sz w:val="14"/>
                 <w:lang w:val="en-US"/>
               </w:rPr>
-              <w:br/>
-              <w:t>Between transactions: ‘NONE’</w:t>
+              <w:t>’</w:t>
             </w:r>
           </w:p>
         </w:tc>
@@ -7038,32 +7018,112 @@
               </w:rPr>
               <w:t xml:space="preserve"> parity or stop-bit error </w:t>
             </w:r>
-            <w:proofErr w:type="spellStart"/>
+            <w:del w:id="20" w:author="Forfatter">
+              <w:r>
+                <w:rPr>
+                  <w:rFonts w:ascii="Verdana" w:hAnsi="Verdana" w:cs="Courier New"/>
+                  <w:sz w:val="14"/>
+                  <w:lang w:val="en-US"/>
+                </w:rPr>
+                <w:delText xml:space="preserve">error </w:delText>
+              </w:r>
+            </w:del>
             <w:r>
               <w:rPr>
                 <w:rFonts w:ascii="Verdana" w:hAnsi="Verdana" w:cs="Courier New"/>
                 <w:sz w:val="14"/>
                 <w:lang w:val="en-US"/>
               </w:rPr>
-              <w:t>error</w:t>
-            </w:r>
-            <w:proofErr w:type="spellEnd"/>
+              <w:t>in a</w:t>
+            </w:r>
+            <w:ins w:id="21" w:author="Forfatter">
+              <w:r>
+                <w:rPr>
+                  <w:rFonts w:ascii="Verdana" w:hAnsi="Verdana" w:cs="Courier New"/>
+                  <w:sz w:val="14"/>
+                  <w:lang w:val="en-US"/>
+                </w:rPr>
+                <w:t>n</w:t>
+              </w:r>
+            </w:ins>
             <w:r>
               <w:rPr>
                 <w:rFonts w:ascii="Verdana" w:hAnsi="Verdana" w:cs="Courier New"/>
                 <w:sz w:val="14"/>
                 <w:lang w:val="en-US"/>
               </w:rPr>
-              <w:t xml:space="preserve"> in a UART or CRC error in an Ethernet.</w:t>
-            </w:r>
+              <w:t xml:space="preserve"> UART or </w:t>
+            </w:r>
+            <w:ins w:id="22" w:author="Forfatter">
+              <w:r>
+                <w:rPr>
+                  <w:rFonts w:ascii="Verdana" w:hAnsi="Verdana" w:cs="Courier New"/>
+                  <w:sz w:val="14"/>
+                  <w:lang w:val="en-US"/>
+                </w:rPr>
+                <w:t xml:space="preserve">a </w:t>
+              </w:r>
+            </w:ins>
             <w:r>
               <w:rPr>
                 <w:rFonts w:ascii="Verdana" w:hAnsi="Verdana" w:cs="Courier New"/>
                 <w:sz w:val="14"/>
                 <w:lang w:val="en-US"/>
               </w:rPr>
+              <w:t>CRC error in an Ethernet.</w:t>
+            </w:r>
+            <w:r>
+              <w:rPr>
+                <w:rFonts w:ascii="Verdana" w:hAnsi="Verdana" w:cs="Courier New"/>
+                <w:sz w:val="14"/>
+                <w:lang w:val="en-US"/>
+              </w:rPr>
               <w:br/>
-              <w:t>If no error injection or detection has been implemented, this sub-record may be left out.</w:t>
+              <w:t>If no error injection or detection has been implemented</w:t>
+            </w:r>
+            <w:commentRangeStart w:id="23"/>
+            <w:r>
+              <w:rPr>
+                <w:rFonts w:ascii="Verdana" w:hAnsi="Verdana" w:cs="Courier New"/>
+                <w:sz w:val="14"/>
+                <w:lang w:val="en-US"/>
+              </w:rPr>
+              <w:t xml:space="preserve">, this sub-record may be left </w:t>
+            </w:r>
+            <w:ins w:id="24" w:author="Forfatter">
+              <w:r>
+                <w:rPr>
+                  <w:rFonts w:ascii="Verdana" w:hAnsi="Verdana" w:cs="Courier New"/>
+                  <w:sz w:val="14"/>
+                  <w:lang w:val="en-US"/>
+                </w:rPr>
+                <w:t>empty</w:t>
+              </w:r>
+            </w:ins>
+            <w:del w:id="25" w:author="Forfatter">
+              <w:r>
+                <w:rPr>
+                  <w:rFonts w:ascii="Verdana" w:hAnsi="Verdana" w:cs="Courier New"/>
+                  <w:sz w:val="14"/>
+                  <w:lang w:val="en-US"/>
+                </w:rPr>
+                <w:delText>out</w:delText>
+              </w:r>
+            </w:del>
+            <w:r>
+              <w:rPr>
+                <w:rFonts w:ascii="Verdana" w:hAnsi="Verdana" w:cs="Courier New"/>
+                <w:sz w:val="14"/>
+                <w:lang w:val="en-US"/>
+              </w:rPr>
+              <w:t>.</w:t>
+            </w:r>
+            <w:commentRangeEnd w:id="23"/>
+            <w:r>
+              <w:rPr>
+                <w:rStyle w:val="Merknadsreferanse"/>
+              </w:rPr>
+              <w:commentReference w:id="23"/>
             </w:r>
           </w:p>
         </w:tc>
@@ -7118,7 +7178,23 @@
                 <w:sz w:val="14"/>
                 <w:lang w:val="en-US"/>
               </w:rPr>
-              <w:t>from transaction start, whereas the Monitor will set up the record only after knowing it has failed or succeeded.</w:t>
+              <w:t xml:space="preserve">from transaction start, whereas </w:t>
+            </w:r>
+            <w:commentRangeStart w:id="26"/>
+            <w:r>
+              <w:rPr>
+                <w:rFonts w:ascii="Verdana" w:hAnsi="Verdana" w:cs="Courier New"/>
+                <w:sz w:val="14"/>
+                <w:lang w:val="en-US"/>
+              </w:rPr>
+              <w:t>the Monitor will set up the record only after knowing it has failed or succeeded.</w:t>
+            </w:r>
+            <w:commentRangeEnd w:id="26"/>
+            <w:r>
+              <w:rPr>
+                <w:rStyle w:val="Merknadsreferanse"/>
+              </w:rPr>
+              <w:commentReference w:id="26"/>
             </w:r>
           </w:p>
         </w:tc>
@@ -7884,71 +7960,85 @@
         <w:t xml:space="preserve"> transaction</w:t>
       </w:r>
       <w:r>
-        <w:t xml:space="preserve">. It will be set as the BFM is called, changed when status is </w:t>
+        <w:t>. It will be set as the BFM is called, changed when status is know</w:t>
+      </w:r>
+      <w:ins w:id="27" w:author="Forfatter">
+        <w:r>
+          <w:t>n</w:t>
+        </w:r>
+      </w:ins>
+      <w:r>
+        <w:t>, and turned off when BFM is finished.</w:t>
+      </w:r>
+    </w:p>
+    <w:p>
+      <w:commentRangeStart w:id="28"/>
+      <w:r>
+        <w:t>- A</w:t>
+      </w:r>
+      <w:r>
+        <w:t xml:space="preserve"> monitor will set its DTT information after </w:t>
+      </w:r>
+      <w:r>
+        <w:t xml:space="preserve">the transaction is </w:t>
+      </w:r>
+      <w:r>
+        <w:t>finished</w:t>
+      </w:r>
+      <w:r>
+        <w:t xml:space="preserve"> (and keep it on for a pre-defined time</w:t>
+      </w:r>
+      <w:r>
+        <w:t xml:space="preserve"> – or when the next transaction is finished</w:t>
+      </w:r>
+      <w:r>
+        <w:t>)</w:t>
+      </w:r>
+      <w:r>
+        <w:t xml:space="preserve"> </w:t>
+      </w:r>
+      <w:commentRangeEnd w:id="28"/>
+      <w:r>
+        <w:rPr>
+          <w:rStyle w:val="Merknadsreferanse"/>
+        </w:rPr>
+        <w:commentReference w:id="28"/>
+      </w:r>
+    </w:p>
+    <w:p/>
+    <w:p>
+      <w:r>
+        <w:t>It is recommended that</w:t>
+      </w:r>
+      <w:r>
+        <w:t xml:space="preserve"> the model (or any other user of the DTT signals) triggers on </w:t>
       </w:r>
       <w:proofErr w:type="spellStart"/>
-      <w:proofErr w:type="gramStart"/>
-      <w:r>
-        <w:t>know</w:t>
+      <w:r>
+        <w:t>transaction_status</w:t>
       </w:r>
       <w:proofErr w:type="spellEnd"/>
-      <w:proofErr w:type="gramEnd"/>
-      <w:r>
-        <w:t>, and turned off when BFM is finished.</w:t>
-      </w:r>
-    </w:p>
-    <w:p>
-      <w:r>
-        <w:t>- A</w:t>
-      </w:r>
-      <w:r>
-        <w:t xml:space="preserve"> monitor will set its DTT information after </w:t>
-      </w:r>
-      <w:r>
-        <w:t xml:space="preserve">the transaction is </w:t>
-      </w:r>
-      <w:r>
-        <w:t>finished</w:t>
-      </w:r>
-      <w:r>
-        <w:t xml:space="preserve"> (and keep it on for a pre-defined time</w:t>
-      </w:r>
-      <w:r>
-        <w:t xml:space="preserve"> – or when the next transaction is finished</w:t>
-      </w:r>
-      <w:r>
-        <w:t>)</w:t>
-      </w:r>
-      <w:r>
-        <w:t xml:space="preserve"> </w:t>
-      </w:r>
-    </w:p>
-    <w:p/>
-    <w:p>
-      <w:r>
-        <w:t>It is recommended that</w:t>
-      </w:r>
-      <w:r>
-        <w:t xml:space="preserve"> the model (or any other user of the DTT signals) triggers on </w:t>
-      </w:r>
-      <w:proofErr w:type="spellStart"/>
-      <w:r>
-        <w:t>transaction_status</w:t>
-      </w:r>
-      <w:proofErr w:type="spellEnd"/>
       <w:r>
         <w:t xml:space="preserve"> changing to ‘</w:t>
       </w:r>
-      <w:commentRangeStart w:id="19"/>
+      <w:commentRangeStart w:id="29"/>
+      <w:commentRangeStart w:id="30"/>
       <w:r>
         <w:t>NONE’</w:t>
       </w:r>
-      <w:commentRangeEnd w:id="19"/>
+      <w:commentRangeEnd w:id="29"/>
       <w:r>
         <w:rPr>
           <w:rStyle w:val="Merknadsreferanse"/>
         </w:rPr>
-        <w:commentReference w:id="19"/>
+        <w:commentReference w:id="29"/>
+      </w:r>
+      <w:commentRangeEnd w:id="30"/>
+      <w:r>
+        <w:rPr>
+          <w:rStyle w:val="Merknadsreferanse"/>
+        </w:rPr>
+        <w:commentReference w:id="30"/>
       </w:r>
     </w:p>
     <w:p>
@@ -7957,7 +8047,7 @@
         <w:keepNext/>
         <w:jc w:val="center"/>
       </w:pPr>
-      <w:bookmarkStart w:id="20" w:name="_Ref17305020"/>
+      <w:bookmarkStart w:id="31" w:name="_Ref17305020"/>
       <w:r>
         <w:t xml:space="preserve">Table </w:t>
       </w:r>
@@ -7979,7 +8069,7 @@
       <w:r>
         <w:fldChar w:fldCharType="end"/>
       </w:r>
-      <w:bookmarkEnd w:id="20"/>
+      <w:bookmarkEnd w:id="31"/>
       <w:r>
         <w:t xml:space="preserve"> </w:t>
       </w:r>
@@ -8278,7 +8368,7 @@
       </w:tr>
     </w:tbl>
     <w:p>
-      <w:bookmarkStart w:id="21" w:name="_Ref17306730"/>
+      <w:bookmarkStart w:id="32" w:name="_Ref17306730"/>
     </w:p>
     <w:p/>
     <w:p>
@@ -8287,8 +8377,8 @@
         <w:keepNext/>
         <w:jc w:val="center"/>
       </w:pPr>
-      <w:bookmarkStart w:id="22" w:name="_Ref18330577"/>
-      <w:bookmarkStart w:id="23" w:name="_Ref18330564"/>
+      <w:bookmarkStart w:id="33" w:name="_Ref18330577"/>
+      <w:bookmarkStart w:id="34" w:name="_Ref18330564"/>
       <w:r>
         <w:t xml:space="preserve">Table </w:t>
       </w:r>
@@ -8310,12 +8400,12 @@
       <w:r>
         <w:fldChar w:fldCharType="end"/>
       </w:r>
-      <w:bookmarkEnd w:id="21"/>
-      <w:bookmarkEnd w:id="22"/>
+      <w:bookmarkEnd w:id="32"/>
+      <w:bookmarkEnd w:id="33"/>
       <w:r>
         <w:t xml:space="preserve"> - </w:t>
       </w:r>
-      <w:bookmarkEnd w:id="23"/>
+      <w:bookmarkEnd w:id="34"/>
       <w:r>
         <w:t xml:space="preserve">Maximum transaction group record </w:t>
       </w:r>
@@ -8363,7 +8453,7 @@
                 <w:szCs w:val="18"/>
               </w:rPr>
             </w:pPr>
-            <w:bookmarkStart w:id="24" w:name="_Toc17306317"/>
+            <w:bookmarkStart w:id="35" w:name="_Toc17306317"/>
             <w:r>
               <w:rPr>
                 <w:b/>
@@ -8778,7 +8868,33 @@
         <w:t>Direct Transaction Transfer) is provided out of the BFM/VVC/Monitor using global signals. These signals a</w:t>
       </w:r>
       <w:r>
-        <w:t>nd all DTT related VHDL types are defined in package ‘*******’.</w:t>
+        <w:t>nd all DTT related VHDL types are defined in</w:t>
+      </w:r>
+      <w:del w:id="36" w:author="Forfatter">
+        <w:r>
+          <w:delText xml:space="preserve"> </w:delText>
+        </w:r>
+      </w:del>
+      <w:ins w:id="37" w:author="Forfatter">
+        <w:r>
+          <w:t xml:space="preserve"> the </w:t>
+        </w:r>
+        <w:proofErr w:type="spellStart"/>
+        <w:r>
+          <w:t>transaction_pkg</w:t>
+        </w:r>
+        <w:proofErr w:type="spellEnd"/>
+        <w:r>
+          <w:t>.</w:t>
+        </w:r>
+      </w:ins>
+      <w:del w:id="38" w:author="Forfatter">
+        <w:r>
+          <w:delText>package ‘*******’</w:delText>
+        </w:r>
+      </w:del>
+      <w:r>
+        <w:t>.</w:t>
       </w:r>
     </w:p>
     <w:p>
@@ -8853,6 +8969,19 @@
       <w:r>
         <w:t>BFM</w:t>
       </w:r>
+      <w:ins w:id="39" w:author="Forfatter">
+        <w:r>
+          <w:t xml:space="preserve">, and is responsible for filling out the </w:t>
+        </w:r>
+        <w:proofErr w:type="spellStart"/>
+        <w:r>
+          <w:t>vvc_meta</w:t>
+        </w:r>
+        <w:proofErr w:type="spellEnd"/>
+        <w:r>
+          <w:t xml:space="preserve"> record field</w:t>
+        </w:r>
+      </w:ins>
       <w:r>
         <w:t>. (always updated inside the actual BFM inside the VVC)</w:t>
       </w:r>
@@ -8868,20 +8997,23 @@
         </w:rPr>
       </w:pPr>
       <w:r>
+        <w:lastRenderedPageBreak/>
         <w:br w:type="page"/>
       </w:r>
+      <w:bookmarkStart w:id="40" w:name="_GoBack"/>
+      <w:bookmarkEnd w:id="40"/>
     </w:p>
     <w:p>
       <w:pPr>
         <w:pStyle w:val="Overskrift1"/>
       </w:pPr>
-      <w:bookmarkStart w:id="25" w:name="_Toc17902594"/>
+      <w:bookmarkStart w:id="41" w:name="_Toc17902594"/>
       <w:r>
         <w:lastRenderedPageBreak/>
         <w:t>Multiple Central Sequencers</w:t>
       </w:r>
-      <w:bookmarkEnd w:id="24"/>
-      <w:bookmarkEnd w:id="25"/>
+      <w:bookmarkEnd w:id="35"/>
+      <w:bookmarkEnd w:id="41"/>
     </w:p>
     <w:p>
       <w:r>
@@ -8898,13 +9030,13 @@
       <w:pPr>
         <w:pStyle w:val="Overskrift1"/>
       </w:pPr>
-      <w:bookmarkStart w:id="26" w:name="_Toc17306318"/>
-      <w:bookmarkStart w:id="27" w:name="_Toc17902595"/>
+      <w:bookmarkStart w:id="42" w:name="_Toc17306318"/>
+      <w:bookmarkStart w:id="43" w:name="_Toc17902595"/>
       <w:r>
         <w:t>Compile scripts</w:t>
       </w:r>
-      <w:bookmarkEnd w:id="26"/>
-      <w:bookmarkEnd w:id="27"/>
+      <w:bookmarkEnd w:id="42"/>
+      <w:bookmarkEnd w:id="43"/>
     </w:p>
     <w:p>
       <w:pPr>
@@ -9236,16 +9368,16 @@
           <w:lang w:val="en-US"/>
         </w:rPr>
       </w:pPr>
-      <w:bookmarkStart w:id="28" w:name="_Toc17306319"/>
-      <w:bookmarkStart w:id="29" w:name="_Toc17902596"/>
+      <w:bookmarkStart w:id="44" w:name="_Toc17306319"/>
+      <w:bookmarkStart w:id="45" w:name="_Toc17902596"/>
       <w:r>
         <w:rPr>
           <w:lang w:val="en-US"/>
         </w:rPr>
         <w:t>Scope of verbosity control</w:t>
       </w:r>
-      <w:bookmarkEnd w:id="28"/>
-      <w:bookmarkEnd w:id="29"/>
+      <w:bookmarkEnd w:id="44"/>
+      <w:bookmarkEnd w:id="45"/>
     </w:p>
     <w:p>
       <w:pPr>
@@ -10282,10 +10414,49 @@
 
 <file path=word/comments.xml><?xml version="1.0" encoding="utf-8"?>
 <w:comments xmlns:wpc="http://schemas.microsoft.com/office/word/2010/wordprocessingCanvas" xmlns:cx="http://schemas.microsoft.com/office/drawing/2014/chartex" xmlns:cx1="http://schemas.microsoft.com/office/drawing/2015/9/8/chartex" xmlns:cx2="http://schemas.microsoft.com/office/drawing/2015/10/21/chartex" xmlns:cx3="http://schemas.microsoft.com/office/drawing/2016/5/9/chartex" xmlns:cx4="http://schemas.microsoft.com/office/drawing/2016/5/10/chartex" xmlns:cx5="http://schemas.microsoft.com/office/drawing/2016/5/11/chartex" xmlns:cx6="http://schemas.microsoft.com/office/drawing/2016/5/12/chartex" xmlns:cx7="http://schemas.microsoft.com/office/drawing/2016/5/13/chartex" xmlns:cx8="http://schemas.microsoft.com/office/drawing/2016/5/14/chartex" xmlns:mc="http://schemas.openxmlformats.org/markup-compatibility/2006" xmlns:aink="http://schemas.microsoft.com/office/drawing/2016/ink" xmlns:am3d="http://schemas.microsoft.com/office/drawing/2017/model3d" xmlns:o="urn:schemas-microsoft-com:office:office" xmlns:r="http://schemas.openxmlformats.org/officeDocument/2006/relationships" xmlns:m="http://schemas.openxmlformats.org/officeDocument/2006/math" xmlns:v="urn:schemas-microsoft-com:vml" xmlns:wp14="http://schemas.microsoft.com/office/word/2010/wordprocessingDrawing" xmlns:wp="http://schemas.openxmlformats.org/drawingml/2006/wordprocessingDrawing" xmlns:w10="urn:schemas-microsoft-com:office:word" xmlns:w="http://schemas.openxmlformats.org/wordprocessingml/2006/main" xmlns:w14="http://schemas.microsoft.com/office/word/2010/wordml" xmlns:w15="http://schemas.microsoft.com/office/word/2012/wordml" xmlns:w16cid="http://schemas.microsoft.com/office/word/2016/wordml/cid" xmlns:w16se="http://schemas.microsoft.com/office/word/2015/wordml/symex" xmlns:wpg="http://schemas.microsoft.com/office/word/2010/wordprocessingGroup" xmlns:wpi="http://schemas.microsoft.com/office/word/2010/wordprocessingInk" xmlns:wne="http://schemas.microsoft.com/office/word/2006/wordml" xmlns:wps="http://schemas.microsoft.com/office/word/2010/wordprocessingShape" mc:Ignorable="w14 w15 w16se w16cid wp14">
+  <w:comment w:id="17" w:author="Forfatter" w:initials="A">
+    <w:p>
+      <w:pPr>
+        <w:pStyle w:val="Merknadstekst"/>
+        <w:rPr>
+          <w:lang w:val="nb-NO"/>
+        </w:rPr>
+      </w:pPr>
+      <w:r>
+        <w:rPr>
+          <w:rStyle w:val="Merknadsreferanse"/>
+        </w:rPr>
+        <w:annotationRef/>
+      </w:r>
+      <w:r>
+        <w:rPr>
+          <w:lang w:val="nb-NO"/>
+        </w:rPr>
+        <w:t xml:space="preserve">Trengs dette nå som vi har fått inn </w:t>
+      </w:r>
+      <w:proofErr w:type="spellStart"/>
+      <w:r>
+        <w:rPr>
+          <w:lang w:val="nb-NO"/>
+        </w:rPr>
+        <w:t>transaction_status</w:t>
+      </w:r>
+      <w:proofErr w:type="spellEnd"/>
+      <w:r>
+        <w:rPr>
+          <w:lang w:val="nb-NO"/>
+        </w:rPr>
+        <w:t>?</w:t>
+      </w:r>
+    </w:p>
+  </w:comment>
   <w:comment w:id="18" w:author="Forfatter" w:initials="A">
     <w:p>
       <w:pPr>
         <w:pStyle w:val="Merknadstekst"/>
+        <w:rPr>
+          <w:lang w:val="nb-NO"/>
+        </w:rPr>
       </w:pPr>
       <w:r>
         <w:rPr>
@@ -10294,7 +10465,56 @@
         <w:annotationRef/>
       </w:r>
       <w:r>
-        <w:t>Trengs dette nå som vi har fått inn transaction_status?</w:t>
+        <w:rPr>
+          <w:lang w:val="nb-NO"/>
+        </w:rPr>
+        <w:t xml:space="preserve">Synes det </w:t>
+      </w:r>
+      <w:r>
+        <w:rPr>
+          <w:lang w:val="nb-NO"/>
+        </w:rPr>
+        <w:t>bør være</w:t>
+      </w:r>
+      <w:r>
+        <w:rPr>
+          <w:lang w:val="nb-NO"/>
+        </w:rPr>
+        <w:t xml:space="preserve"> en </w:t>
+      </w:r>
+      <w:r>
+        <w:rPr>
+          <w:lang w:val="nb-NO"/>
+        </w:rPr>
+        <w:t xml:space="preserve">forskjell på </w:t>
+      </w:r>
+      <w:proofErr w:type="spellStart"/>
+      <w:r>
+        <w:rPr>
+          <w:lang w:val="nb-NO"/>
+        </w:rPr>
+        <w:t>Operation</w:t>
+      </w:r>
+      <w:proofErr w:type="spellEnd"/>
+      <w:r>
+        <w:rPr>
+          <w:lang w:val="nb-NO"/>
+        </w:rPr>
+        <w:t xml:space="preserve"> og Status -virker rart med </w:t>
+      </w:r>
+      <w:proofErr w:type="spellStart"/>
+      <w:r>
+        <w:rPr>
+          <w:lang w:val="nb-NO"/>
+        </w:rPr>
+        <w:t>Operateion</w:t>
+      </w:r>
+      <w:proofErr w:type="spellEnd"/>
+      <w:r>
+        <w:rPr>
+          <w:lang w:val="nb-NO"/>
+        </w:rPr>
+        <w:t xml:space="preserve"> = NA istedenfor NO_OPERATION.</w:t>
       </w:r>
     </w:p>
   </w:comment>
@@ -10302,6 +10522,9 @@
     <w:p>
       <w:pPr>
         <w:pStyle w:val="Merknadstekst"/>
+        <w:rPr>
+          <w:lang w:val="nb-NO"/>
+        </w:rPr>
       </w:pPr>
       <w:r>
         <w:rPr>
@@ -10310,7 +10533,224 @@
         <w:annotationRef/>
       </w:r>
       <w:r>
+        <w:rPr>
+          <w:lang w:val="nb-NO"/>
+        </w:rPr>
+        <w:t xml:space="preserve">Det er </w:t>
+      </w:r>
+      <w:r>
+        <w:rPr>
+          <w:lang w:val="nb-NO"/>
+        </w:rPr>
+        <w:t>“NA”</w:t>
+      </w:r>
+      <w:r>
+        <w:rPr>
+          <w:lang w:val="nb-NO"/>
+        </w:rPr>
+        <w:t xml:space="preserve"> og</w:t>
+      </w:r>
+      <w:r>
+        <w:rPr>
+          <w:lang w:val="nb-NO"/>
+        </w:rPr>
+        <w:t xml:space="preserve"> ikke “NONE”.</w:t>
+      </w:r>
+      <w:r>
+        <w:rPr>
+          <w:lang w:val="nb-NO"/>
+        </w:rPr>
+        <w:t xml:space="preserve"> Synes N.A – Not </w:t>
+      </w:r>
+      <w:proofErr w:type="spellStart"/>
+      <w:r>
+        <w:rPr>
+          <w:lang w:val="nb-NO"/>
+        </w:rPr>
+        <w:t>Applicable</w:t>
+      </w:r>
+      <w:proofErr w:type="spellEnd"/>
+      <w:r>
+        <w:rPr>
+          <w:lang w:val="nb-NO"/>
+        </w:rPr>
+        <w:t xml:space="preserve"> – er bedre enn «NONE». Hva med «INACTIVE» / «PASSIVE»? </w:t>
+      </w:r>
+    </w:p>
+  </w:comment>
+  <w:comment w:id="23" w:author="Forfatter" w:initials="A">
+    <w:p>
+      <w:pPr>
+        <w:pStyle w:val="Merknadstekst"/>
+        <w:rPr>
+          <w:lang w:val="nb-NO"/>
+        </w:rPr>
+      </w:pPr>
+      <w:r>
+        <w:rPr>
+          <w:rStyle w:val="Merknadsreferanse"/>
+        </w:rPr>
+        <w:annotationRef/>
+      </w:r>
+      <w:r>
+        <w:rPr>
+          <w:lang w:val="nb-NO"/>
+        </w:rPr>
+        <w:t>Dumt å ute</w:t>
+      </w:r>
+      <w:r>
+        <w:rPr>
+          <w:lang w:val="nb-NO"/>
+        </w:rPr>
+        <w:t>late recorden – kan man definere en tom record «</w:t>
+      </w:r>
+      <w:proofErr w:type="spellStart"/>
+      <w:r>
+        <w:rPr>
+          <w:lang w:val="nb-NO"/>
+        </w:rPr>
+        <w:t>t_error_info</w:t>
+      </w:r>
+      <w:proofErr w:type="spellEnd"/>
+      <w:proofErr w:type="gramStart"/>
+      <w:r>
+        <w:rPr>
+          <w:lang w:val="nb-NO"/>
+        </w:rPr>
+        <w:t>» ?</w:t>
+      </w:r>
+      <w:proofErr w:type="gramEnd"/>
+    </w:p>
+  </w:comment>
+  <w:comment w:id="26" w:author="Forfatter" w:initials="A">
+    <w:p>
+      <w:pPr>
+        <w:pStyle w:val="Merknadstekst"/>
+        <w:rPr>
+          <w:lang w:val="nb-NO"/>
+        </w:rPr>
+      </w:pPr>
+      <w:r>
+        <w:rPr>
+          <w:rStyle w:val="Merknadsreferanse"/>
+        </w:rPr>
+        <w:annotationRef/>
+      </w:r>
+      <w:r>
+        <w:rPr>
+          <w:lang w:val="nb-NO"/>
+        </w:rPr>
+        <w:t>Monitor kan vel sette “IN_PROGRESS» og «SUCCEEDED» / “FAILED”, samt se</w:t>
+      </w:r>
+      <w:r>
+        <w:rPr>
+          <w:lang w:val="nb-NO"/>
+        </w:rPr>
+        <w:t xml:space="preserve">tte </w:t>
+      </w:r>
+      <w:proofErr w:type="spellStart"/>
+      <w:r>
+        <w:rPr>
+          <w:lang w:val="nb-NO"/>
+        </w:rPr>
+        <w:t>error_info</w:t>
+      </w:r>
+      <w:proofErr w:type="spellEnd"/>
+      <w:r>
+        <w:rPr>
+          <w:lang w:val="nb-NO"/>
+        </w:rPr>
+        <w:t xml:space="preserve"> dersom den oppdager en feil mens transaksjonen pågår? Den trenger ikke vente helt til transaksjonen er ferdig?</w:t>
+      </w:r>
+    </w:p>
+  </w:comment>
+  <w:comment w:id="28" w:author="Forfatter" w:initials="A">
+    <w:p>
+      <w:pPr>
+        <w:pStyle w:val="Merknadstekst"/>
+        <w:rPr>
+          <w:lang w:val="nb-NO"/>
+        </w:rPr>
+      </w:pPr>
+      <w:r>
+        <w:rPr>
+          <w:rStyle w:val="Merknadsreferanse"/>
+        </w:rPr>
+        <w:annotationRef/>
+      </w:r>
+      <w:r>
+        <w:rPr>
+          <w:lang w:val="nb-NO"/>
+        </w:rPr>
+        <w:t xml:space="preserve">Se kommentar </w:t>
+      </w:r>
+      <w:r>
+        <w:rPr>
+          <w:lang w:val="nb-NO"/>
+        </w:rPr>
+        <w:t>om dette på forrige side</w:t>
+      </w:r>
+    </w:p>
+  </w:comment>
+  <w:comment w:id="29" w:author="Forfatter" w:initials="A">
+    <w:p>
+      <w:pPr>
+        <w:pStyle w:val="Merknadstekst"/>
+        <w:rPr>
+          <w:lang w:val="nb-NO"/>
+        </w:rPr>
+      </w:pPr>
+      <w:r>
+        <w:rPr>
+          <w:rStyle w:val="Merknadsreferanse"/>
+        </w:rPr>
+        <w:annotationRef/>
+      </w:r>
+      <w:r>
+        <w:rPr>
+          <w:lang w:val="nb-NO"/>
+        </w:rPr>
         <w:t>Evt. Til FAILED/SUCCEEDED???</w:t>
+      </w:r>
+    </w:p>
+  </w:comment>
+  <w:comment w:id="30" w:author="Forfatter" w:initials="A">
+    <w:p>
+      <w:pPr>
+        <w:pStyle w:val="Merknadstekst"/>
+        <w:rPr>
+          <w:lang w:val="nb-NO"/>
+        </w:rPr>
+      </w:pPr>
+      <w:r>
+        <w:rPr>
+          <w:rStyle w:val="Merknadsreferanse"/>
+        </w:rPr>
+        <w:annotationRef/>
+      </w:r>
+      <w:r>
+        <w:rPr>
+          <w:lang w:val="nb-NO"/>
+        </w:rPr>
+        <w:t>Se kommentar om “NONE”</w:t>
+      </w:r>
+      <w:r>
+        <w:rPr>
+          <w:lang w:val="nb-NO"/>
+        </w:rPr>
+        <w:t xml:space="preserve"> / «NA»</w:t>
+      </w:r>
+      <w:r>
+        <w:rPr>
+          <w:lang w:val="nb-NO"/>
+        </w:rPr>
+        <w:t xml:space="preserve"> på f</w:t>
+      </w:r>
+      <w:r>
+        <w:rPr>
+          <w:lang w:val="nb-NO"/>
+        </w:rPr>
+        <w:t>orrige side</w:t>
       </w:r>
     </w:p>
   </w:comment>
@@ -10320,14 +10760,26 @@
 <file path=word/commentsExtended.xml><?xml version="1.0" encoding="utf-8"?>
 <w15:commentsEx xmlns:wpc="http://schemas.microsoft.com/office/word/2010/wordprocessingCanvas" xmlns:cx="http://schemas.microsoft.com/office/drawing/2014/chartex" xmlns:cx1="http://schemas.microsoft.com/office/drawing/2015/9/8/chartex" xmlns:cx2="http://schemas.microsoft.com/office/drawing/2015/10/21/chartex" xmlns:cx3="http://schemas.microsoft.com/office/drawing/2016/5/9/chartex" xmlns:cx4="http://schemas.microsoft.com/office/drawing/2016/5/10/chartex" xmlns:cx5="http://schemas.microsoft.com/office/drawing/2016/5/11/chartex" xmlns:cx6="http://schemas.microsoft.com/office/drawing/2016/5/12/chartex" xmlns:cx7="http://schemas.microsoft.com/office/drawing/2016/5/13/chartex" xmlns:cx8="http://schemas.microsoft.com/office/drawing/2016/5/14/chartex" xmlns:mc="http://schemas.openxmlformats.org/markup-compatibility/2006" xmlns:aink="http://schemas.microsoft.com/office/drawing/2016/ink" xmlns:am3d="http://schemas.microsoft.com/office/drawing/2017/model3d" xmlns:o="urn:schemas-microsoft-com:office:office" xmlns:r="http://schemas.openxmlformats.org/officeDocument/2006/relationships" xmlns:m="http://schemas.openxmlformats.org/officeDocument/2006/math" xmlns:v="urn:schemas-microsoft-com:vml" xmlns:wp14="http://schemas.microsoft.com/office/word/2010/wordprocessingDrawing" xmlns:wp="http://schemas.openxmlformats.org/drawingml/2006/wordprocessingDrawing" xmlns:w10="urn:schemas-microsoft-com:office:word" xmlns:w="http://schemas.openxmlformats.org/wordprocessingml/2006/main" xmlns:w14="http://schemas.microsoft.com/office/word/2010/wordml" xmlns:w15="http://schemas.microsoft.com/office/word/2012/wordml" xmlns:w16cid="http://schemas.microsoft.com/office/word/2016/wordml/cid" xmlns:w16se="http://schemas.microsoft.com/office/word/2015/wordml/symex" xmlns:wpg="http://schemas.microsoft.com/office/word/2010/wordprocessingGroup" xmlns:wpi="http://schemas.microsoft.com/office/word/2010/wordprocessingInk" xmlns:wne="http://schemas.microsoft.com/office/word/2006/wordml" xmlns:wps="http://schemas.microsoft.com/office/word/2010/wordprocessingShape" mc:Ignorable="w14 w15 w16se w16cid wp14">
   <w15:commentEx w15:paraId="67908C90" w15:done="0"/>
+  <w15:commentEx w15:paraId="709C5601" w15:paraIdParent="67908C90" w15:done="0"/>
+  <w15:commentEx w15:paraId="0EA6F332" w15:done="0"/>
+  <w15:commentEx w15:paraId="6DE10DFB" w15:done="0"/>
+  <w15:commentEx w15:paraId="57304C6C" w15:done="0"/>
+  <w15:commentEx w15:paraId="4E2E2CEE" w15:done="0"/>
   <w15:commentEx w15:paraId="1870DC3C" w15:done="0"/>
+  <w15:commentEx w15:paraId="5F751048" w15:paraIdParent="1870DC3C" w15:done="0"/>
 </w15:commentsEx>
 </file>
 
 <file path=word/commentsIds.xml><?xml version="1.0" encoding="utf-8"?>
 <w16cid:commentsIds xmlns:wpc="http://schemas.microsoft.com/office/word/2010/wordprocessingCanvas" xmlns:cx="http://schemas.microsoft.com/office/drawing/2014/chartex" xmlns:cx1="http://schemas.microsoft.com/office/drawing/2015/9/8/chartex" xmlns:cx2="http://schemas.microsoft.com/office/drawing/2015/10/21/chartex" xmlns:cx3="http://schemas.microsoft.com/office/drawing/2016/5/9/chartex" xmlns:cx4="http://schemas.microsoft.com/office/drawing/2016/5/10/chartex" xmlns:cx5="http://schemas.microsoft.com/office/drawing/2016/5/11/chartex" xmlns:cx6="http://schemas.microsoft.com/office/drawing/2016/5/12/chartex" xmlns:cx7="http://schemas.microsoft.com/office/drawing/2016/5/13/chartex" xmlns:cx8="http://schemas.microsoft.com/office/drawing/2016/5/14/chartex" xmlns:mc="http://schemas.openxmlformats.org/markup-compatibility/2006" xmlns:aink="http://schemas.microsoft.com/office/drawing/2016/ink" xmlns:am3d="http://schemas.microsoft.com/office/drawing/2017/model3d" xmlns:o="urn:schemas-microsoft-com:office:office" xmlns:r="http://schemas.openxmlformats.org/officeDocument/2006/relationships" xmlns:m="http://schemas.openxmlformats.org/officeDocument/2006/math" xmlns:v="urn:schemas-microsoft-com:vml" xmlns:wp14="http://schemas.microsoft.com/office/word/2010/wordprocessingDrawing" xmlns:wp="http://schemas.openxmlformats.org/drawingml/2006/wordprocessingDrawing" xmlns:w10="urn:schemas-microsoft-com:office:word" xmlns:w="http://schemas.openxmlformats.org/wordprocessingml/2006/main" xmlns:w14="http://schemas.microsoft.com/office/word/2010/wordml" xmlns:w15="http://schemas.microsoft.com/office/word/2012/wordml" xmlns:w16cid="http://schemas.microsoft.com/office/word/2016/wordml/cid" xmlns:w16se="http://schemas.microsoft.com/office/word/2015/wordml/symex" xmlns:wpg="http://schemas.microsoft.com/office/word/2010/wordprocessingGroup" xmlns:wpi="http://schemas.microsoft.com/office/word/2010/wordprocessingInk" xmlns:wne="http://schemas.microsoft.com/office/word/2006/wordml" xmlns:wps="http://schemas.microsoft.com/office/word/2010/wordprocessingShape" mc:Ignorable="w14 w15 w16se w16cid wp14">
   <w16cid:commentId w16cid:paraId="67908C90" w16cid:durableId="21139FFE"/>
+  <w16cid:commentId w16cid:paraId="709C5601" w16cid:durableId="2118B2D6"/>
+  <w16cid:commentId w16cid:paraId="0EA6F332" w16cid:durableId="2118B70C"/>
+  <w16cid:commentId w16cid:paraId="6DE10DFB" w16cid:durableId="2118B881"/>
+  <w16cid:commentId w16cid:paraId="57304C6C" w16cid:durableId="2118B8D2"/>
+  <w16cid:commentId w16cid:paraId="4E2E2CEE" w16cid:durableId="2118B9F8"/>
   <w16cid:commentId w16cid:paraId="1870DC3C" w16cid:durableId="2117BF52"/>
+  <w16cid:commentId w16cid:paraId="5F751048" w16cid:durableId="2118BA0F"/>
 </w16cid:commentsIds>
 </file>
 
@@ -10723,18 +11175,41 @@
               <w:lang w:val="sq-AL"/>
             </w:rPr>
           </w:pPr>
-          <w:hyperlink r:id="rId1" w:history="1">
-            <w:r>
-              <w:rPr>
-                <w:rStyle w:val="Hyperkobling"/>
-                <w:rFonts w:cs="Arial"/>
-                <w:color w:val="1381C4"/>
-                <w:sz w:val="14"/>
-                <w:lang w:val="sq-AL"/>
-              </w:rPr>
-              <w:t>support@bitvis.no</w:t>
-            </w:r>
-          </w:hyperlink>
+          <w:r>
+            <w:fldChar w:fldCharType="begin"/>
+          </w:r>
+          <w:r>
+            <w:rPr>
+              <w:lang w:val="sq-AL"/>
+              <w:rPrChange w:id="46" w:author="Forfatter">
+                <w:rPr/>
+              </w:rPrChange>
+            </w:rPr>
+            <w:instrText xml:space="preserve"> HYPERLINK "mailto:support@bitvis.no" </w:instrText>
+          </w:r>
+          <w:r>
+            <w:fldChar w:fldCharType="separate"/>
+          </w:r>
+          <w:r>
+            <w:rPr>
+              <w:rStyle w:val="Hyperkobling"/>
+              <w:rFonts w:cs="Arial"/>
+              <w:color w:val="1381C4"/>
+              <w:sz w:val="14"/>
+              <w:lang w:val="sq-AL"/>
+            </w:rPr>
+            <w:t>support@bitvis.no</w:t>
+          </w:r>
+          <w:r>
+            <w:rPr>
+              <w:rStyle w:val="Hyperkobling"/>
+              <w:rFonts w:cs="Arial"/>
+              <w:color w:val="1381C4"/>
+              <w:sz w:val="14"/>
+              <w:lang w:val="sq-AL"/>
+            </w:rPr>
+            <w:fldChar w:fldCharType="end"/>
+          </w:r>
           <w:r>
             <w:rPr>
               <w:rFonts w:ascii="Helvetica" w:hAnsi="Helvetica" w:cs="Arial"/>
@@ -11644,7 +12119,7 @@
     </w:rPrDefault>
     <w:pPrDefault/>
   </w:docDefaults>
-  <w:latentStyles w:defLockedState="0" w:defUIPriority="0" w:defSemiHidden="0" w:defUnhideWhenUsed="0" w:defQFormat="0" w:count="375">
+  <w:latentStyles w:defLockedState="0" w:defUIPriority="0" w:defSemiHidden="0" w:defUnhideWhenUsed="0" w:defQFormat="0" w:count="377">
     <w:lsdException w:name="Normal" w:qFormat="1"/>
     <w:lsdException w:name="heading 1" w:qFormat="1"/>
     <w:lsdException w:name="heading 2" w:qFormat="1"/>
@@ -11744,7 +12219,6 @@
     <w:lsdException w:name="HTML Sample" w:semiHidden="1" w:unhideWhenUsed="1"/>
     <w:lsdException w:name="HTML Typewriter" w:semiHidden="1" w:unhideWhenUsed="1"/>
     <w:lsdException w:name="HTML Variable" w:semiHidden="1" w:unhideWhenUsed="1"/>
-    <w:lsdException w:name="Normal Table" w:semiHidden="1" w:unhideWhenUsed="1"/>
     <w:lsdException w:name="annotation subject" w:semiHidden="1" w:unhideWhenUsed="1"/>
     <w:lsdException w:name="No List" w:semiHidden="1" w:uiPriority="99" w:unhideWhenUsed="1"/>
     <w:lsdException w:name="Outline List 1" w:semiHidden="1" w:unhideWhenUsed="1"/>
@@ -11790,11 +12264,9 @@
     <w:lsdException w:name="Table Subtle 1" w:semiHidden="1" w:unhideWhenUsed="1"/>
     <w:lsdException w:name="Table Subtle 2" w:semiHidden="1" w:unhideWhenUsed="1"/>
     <w:lsdException w:name="Table Web 1" w:semiHidden="1" w:unhideWhenUsed="1"/>
-    <w:lsdException w:name="Table Web 2" w:semiHidden="1" w:unhideWhenUsed="1"/>
     <w:lsdException w:name="Table Web 3" w:semiHidden="1" w:unhideWhenUsed="1"/>
     <w:lsdException w:name="Balloon Text" w:semiHidden="1" w:unhideWhenUsed="1"/>
     <w:lsdException w:name="Table Grid" w:uiPriority="59"/>
-    <w:lsdException w:name="Table Theme" w:semiHidden="1" w:unhideWhenUsed="1"/>
     <w:lsdException w:name="Placeholder Text" w:semiHidden="1" w:uiPriority="99"/>
     <w:lsdException w:name="No Spacing" w:uiPriority="1" w:qFormat="1"/>
     <w:lsdException w:name="Light Shading" w:uiPriority="60"/>
@@ -12014,6 +12486,8 @@
     <w:lsdException w:name="Smart Hyperlink" w:semiHidden="1" w:uiPriority="99" w:unhideWhenUsed="1"/>
     <w:lsdException w:name="Hashtag" w:semiHidden="1" w:uiPriority="99" w:unhideWhenUsed="1"/>
     <w:lsdException w:name="Unresolved Mention" w:semiHidden="1" w:uiPriority="99" w:unhideWhenUsed="1"/>
+    <w:lsdException w:name="Smart Link" w:semiHidden="1" w:uiPriority="99" w:unhideWhenUsed="1"/>
+    <w:lsdException w:name="Smart Link Error" w:semiHidden="1" w:uiPriority="99" w:unhideWhenUsed="1"/>
   </w:latentStyles>
   <w:style w:type="paragraph" w:default="1" w:styleId="Normal">
     <w:name w:val="Normal"/>
@@ -13387,7 +13861,7 @@
 </file>
 
 <file path=customXml/itemProps1.xml><?xml version="1.0" encoding="utf-8"?>
-<ds:datastoreItem xmlns:ds="http://schemas.openxmlformats.org/officeDocument/2006/customXml" ds:itemID="{92AC826A-D264-4AA7-B840-0CFD7BE71494}">
+<ds:datastoreItem xmlns:ds="http://schemas.openxmlformats.org/officeDocument/2006/customXml" ds:itemID="{15527C56-7951-4B1E-9FAC-E70833C2E6C0}">
   <ds:schemaRefs>
     <ds:schemaRef ds:uri="http://schemas.openxmlformats.org/officeDocument/2006/bibliography"/>
   </ds:schemaRefs>

</xml_diff>

<commit_message>
Commented on Essential mechanism. Entered error injection info in UART BFM and VVC docs (Note: Will update Essential mechanism with a general chapter on error injection later)
</commit_message>
<xml_diff>
--- a/uvvm_vvc_framework/doc/internal_UVVM_Essential_Mechanisms.docx
+++ b/uvvm_vvc_framework/doc/internal_UVVM_Essential_Mechanisms.docx
@@ -1157,7 +1157,6 @@
           <w:color w:val="595959" w:themeColor="text1" w:themeTint="A6"/>
           <w:lang w:val="nb-NO" w:eastAsia="nb-NO"/>
         </w:rPr>
-        <w:lastRenderedPageBreak/>
         <w:drawing>
           <wp:anchor distT="0" distB="0" distL="114300" distR="114300" simplePos="0" relativeHeight="251663872" behindDoc="0" locked="0" layoutInCell="1" allowOverlap="1" wp14:anchorId="11CE29BF" wp14:editId="6040E7ED">
             <wp:simplePos x="0" y="0"/>
@@ -1264,7 +1263,15 @@
         <w:rPr>
           <w:rFonts w:ascii="Helvetica Neue" w:hAnsi="Helvetica Neue"/>
         </w:rPr>
-        <w:t xml:space="preserve"> need to be included:</w:t>
+        <w:t xml:space="preserve"> need to be in</w:t>
+      </w:r>
+      <w:bookmarkStart w:id="2" w:name="_GoBack"/>
+      <w:bookmarkEnd w:id="2"/>
+      <w:r>
+        <w:rPr>
+          <w:rFonts w:ascii="Helvetica Neue" w:hAnsi="Helvetica Neue"/>
+        </w:rPr>
+        <w:t>cluded:</w:t>
       </w:r>
     </w:p>
     <w:p/>
@@ -1303,6 +1310,7 @@
           <w:szCs w:val="18"/>
           <w:lang w:val="en-US"/>
         </w:rPr>
+        <w:lastRenderedPageBreak/>
         <w:t xml:space="preserve">library </w:t>
       </w:r>
       <w:proofErr w:type="spellStart"/>
@@ -1803,13 +1811,13 @@
       <w:pPr>
         <w:pStyle w:val="Overskrift1"/>
       </w:pPr>
-      <w:bookmarkStart w:id="2" w:name="_Toc17306311"/>
-      <w:bookmarkStart w:id="3" w:name="_Toc17902588"/>
+      <w:bookmarkStart w:id="3" w:name="_Toc17306311"/>
+      <w:bookmarkStart w:id="4" w:name="_Toc17902588"/>
       <w:r>
         <w:t>UVVM Initialization</w:t>
       </w:r>
-      <w:bookmarkEnd w:id="2"/>
       <w:bookmarkEnd w:id="3"/>
+      <w:bookmarkEnd w:id="4"/>
     </w:p>
     <w:p>
       <w:pPr>
@@ -2709,8 +2717,8 @@
       <w:pPr>
         <w:pStyle w:val="Overskrift1"/>
       </w:pPr>
-      <w:bookmarkStart w:id="4" w:name="_Toc17306312"/>
-      <w:bookmarkStart w:id="5" w:name="_Toc17902589"/>
+      <w:bookmarkStart w:id="5" w:name="_Toc17306312"/>
+      <w:bookmarkStart w:id="6" w:name="_Toc17902589"/>
       <w:r>
         <w:t xml:space="preserve">UVVM </w:t>
       </w:r>
@@ -2720,8 +2728,8 @@
       <w:r>
         <w:t>Shared Variables</w:t>
       </w:r>
-      <w:bookmarkEnd w:id="4"/>
       <w:bookmarkEnd w:id="5"/>
+      <w:bookmarkEnd w:id="6"/>
     </w:p>
     <w:p>
       <w:pPr>
@@ -2904,6 +2912,7 @@
           <w:color w:val="auto"/>
           <w:sz w:val="28"/>
         </w:rPr>
+        <w:lastRenderedPageBreak/>
         <w:t>S</w:t>
       </w:r>
       <w:r>
@@ -2949,7 +2958,7 @@
                 <w:szCs w:val="18"/>
               </w:rPr>
             </w:pPr>
-            <w:bookmarkStart w:id="6" w:name="_Hlk507570430"/>
+            <w:bookmarkStart w:id="7" w:name="_Hlk507570430"/>
             <w:r>
               <w:rPr>
                 <w:b/>
@@ -4570,7 +4579,7 @@
           </w:p>
         </w:tc>
       </w:tr>
-      <w:bookmarkEnd w:id="6"/>
+      <w:bookmarkEnd w:id="7"/>
     </w:tbl>
     <w:p>
       <w:pPr>
@@ -4719,8 +4728,8 @@
       <w:pPr>
         <w:pStyle w:val="Overskrift1"/>
       </w:pPr>
-      <w:bookmarkStart w:id="7" w:name="_Toc17306313"/>
-      <w:bookmarkStart w:id="8" w:name="_Toc17902590"/>
+      <w:bookmarkStart w:id="8" w:name="_Toc17306313"/>
+      <w:bookmarkStart w:id="9" w:name="_Toc17902590"/>
       <w:r>
         <w:t xml:space="preserve">VVC </w:t>
       </w:r>
@@ -4733,8 +4742,8 @@
       <w:r>
         <w:t xml:space="preserve"> and Transaction information</w:t>
       </w:r>
-      <w:bookmarkEnd w:id="7"/>
       <w:bookmarkEnd w:id="8"/>
+      <w:bookmarkEnd w:id="9"/>
     </w:p>
     <w:p>
       <w:pPr>
@@ -5545,7 +5554,7 @@
           <w:szCs w:val="18"/>
         </w:rPr>
       </w:pPr>
-      <w:bookmarkStart w:id="9" w:name="_Ref508095131"/>
+      <w:bookmarkStart w:id="10" w:name="_Ref508095131"/>
       <w:r>
         <w:t xml:space="preserve">Figure </w:t>
       </w:r>
@@ -5588,7 +5597,7 @@
       <w:r>
         <w:fldChar w:fldCharType="end"/>
       </w:r>
-      <w:bookmarkEnd w:id="9"/>
+      <w:bookmarkEnd w:id="10"/>
       <w:r>
         <w:t xml:space="preserve"> VVC Transaction info example</w:t>
       </w:r>
@@ -5634,8 +5643,8 @@
       <w:pPr>
         <w:pStyle w:val="Overskrift1"/>
       </w:pPr>
-      <w:bookmarkStart w:id="10" w:name="_Toc17306314"/>
-      <w:bookmarkStart w:id="11" w:name="_Toc17902591"/>
+      <w:bookmarkStart w:id="11" w:name="_Toc17306314"/>
+      <w:bookmarkStart w:id="12" w:name="_Toc17902591"/>
       <w:r>
         <w:lastRenderedPageBreak/>
         <w:t>Direct</w:t>
@@ -5646,8 +5655,8 @@
       <w:r>
         <w:t>Transfer</w:t>
       </w:r>
-      <w:bookmarkEnd w:id="10"/>
       <w:bookmarkEnd w:id="11"/>
+      <w:bookmarkEnd w:id="12"/>
       <w:r>
         <w:t xml:space="preserve"> – From BFMs, VVCs and/or Monitors</w:t>
       </w:r>
@@ -5840,15 +5849,15 @@
       <w:pPr>
         <w:pStyle w:val="Overskrift2"/>
       </w:pPr>
-      <w:bookmarkStart w:id="12" w:name="_Ref17292099"/>
-      <w:bookmarkStart w:id="13" w:name="_Toc17306315"/>
-      <w:bookmarkStart w:id="14" w:name="_Toc17902592"/>
+      <w:bookmarkStart w:id="13" w:name="_Ref17292099"/>
+      <w:bookmarkStart w:id="14" w:name="_Toc17306315"/>
+      <w:bookmarkStart w:id="15" w:name="_Toc17902592"/>
       <w:r>
         <w:t>Transaction definitions</w:t>
       </w:r>
-      <w:bookmarkEnd w:id="12"/>
       <w:bookmarkEnd w:id="13"/>
       <w:bookmarkEnd w:id="14"/>
+      <w:bookmarkEnd w:id="15"/>
     </w:p>
     <w:p>
       <w:r>
@@ -6044,8 +6053,8 @@
       <w:pPr>
         <w:pStyle w:val="Overskrift2"/>
       </w:pPr>
-      <w:bookmarkStart w:id="15" w:name="_Toc17306316"/>
-      <w:bookmarkStart w:id="16" w:name="_Toc17902593"/>
+      <w:bookmarkStart w:id="16" w:name="_Toc17306316"/>
+      <w:bookmarkStart w:id="17" w:name="_Toc17902593"/>
       <w:r>
         <w:lastRenderedPageBreak/>
         <w:t xml:space="preserve">Transaction </w:t>
@@ -6053,8 +6062,8 @@
       <w:r>
         <w:t>information</w:t>
       </w:r>
-      <w:bookmarkEnd w:id="15"/>
       <w:bookmarkEnd w:id="16"/>
+      <w:bookmarkEnd w:id="17"/>
     </w:p>
     <w:p>
       <w:r>
@@ -6422,8 +6431,9 @@
               </w:rPr>
               <w:t>NO_OPERATION is default and thus used when there is no access. All operations will be separated with a NO_OPERATION for at least 1 delta cycle, e.g. NO_OPERATION – WRITE – NO_OPERATION – READ – NO_</w:t>
             </w:r>
-            <w:commentRangeStart w:id="17"/>
             <w:commentRangeStart w:id="18"/>
+            <w:commentRangeStart w:id="19"/>
+            <w:commentRangeStart w:id="20"/>
             <w:r>
               <w:rPr>
                 <w:rFonts w:ascii="Verdana" w:hAnsi="Verdana"/>
@@ -6431,19 +6441,26 @@
               </w:rPr>
               <w:t>OPERATION</w:t>
             </w:r>
-            <w:commentRangeEnd w:id="17"/>
+            <w:commentRangeEnd w:id="18"/>
             <w:r>
               <w:rPr>
                 <w:rStyle w:val="Merknadsreferanse"/>
               </w:rPr>
-              <w:commentReference w:id="17"/>
-            </w:r>
-            <w:commentRangeEnd w:id="18"/>
+              <w:commentReference w:id="18"/>
+            </w:r>
+            <w:commentRangeEnd w:id="19"/>
             <w:r>
               <w:rPr>
                 <w:rStyle w:val="Merknadsreferanse"/>
               </w:rPr>
-              <w:commentReference w:id="18"/>
+              <w:commentReference w:id="19"/>
+            </w:r>
+            <w:commentRangeEnd w:id="20"/>
+            <w:r>
+              <w:rPr>
+                <w:rStyle w:val="Merknadsreferanse"/>
+              </w:rPr>
+              <w:commentReference w:id="20"/>
             </w:r>
             <w:r>
               <w:rPr>
@@ -6684,7 +6701,25 @@
                 <w:sz w:val="14"/>
                 <w:lang w:val="en-US"/>
               </w:rPr>
-              <w:t xml:space="preserve">Transaction status (‘FAILED’ or ‘SUCCEEDED’), but </w:t>
+              <w:t>Transaction status (‘FAILED’ or ‘SUCCEEDED’</w:t>
+            </w:r>
+            <w:proofErr w:type="gramStart"/>
+            <w:r>
+              <w:rPr>
+                <w:rFonts w:ascii="Verdana" w:hAnsi="Verdana" w:cs="Courier New"/>
+                <w:sz w:val="14"/>
+                <w:lang w:val="en-US"/>
+              </w:rPr>
+              <w:t>), but</w:t>
+            </w:r>
+            <w:proofErr w:type="gramEnd"/>
+            <w:r>
+              <w:rPr>
+                <w:rFonts w:ascii="Verdana" w:hAnsi="Verdana" w:cs="Courier New"/>
+                <w:sz w:val="14"/>
+                <w:lang w:val="en-US"/>
+              </w:rPr>
+              <w:t xml:space="preserve"> </w:t>
             </w:r>
             <w:r>
               <w:rPr>
@@ -6719,7 +6754,8 @@
               <w:br/>
               <w:t>Between transactions: ‘</w:t>
             </w:r>
-            <w:commentRangeStart w:id="19"/>
+            <w:commentRangeStart w:id="21"/>
+            <w:commentRangeStart w:id="22"/>
             <w:r>
               <w:rPr>
                 <w:rFonts w:ascii="Verdana" w:hAnsi="Verdana" w:cs="Courier New"/>
@@ -6728,12 +6764,19 @@
               </w:rPr>
               <w:t>NONE</w:t>
             </w:r>
-            <w:commentRangeEnd w:id="19"/>
+            <w:commentRangeEnd w:id="21"/>
             <w:r>
               <w:rPr>
                 <w:rStyle w:val="Merknadsreferanse"/>
               </w:rPr>
-              <w:commentReference w:id="19"/>
+              <w:commentReference w:id="21"/>
+            </w:r>
+            <w:commentRangeEnd w:id="22"/>
+            <w:r>
+              <w:rPr>
+                <w:rStyle w:val="Merknadsreferanse"/>
+              </w:rPr>
+              <w:commentReference w:id="22"/>
             </w:r>
             <w:r>
               <w:rPr>
@@ -7018,7 +7061,7 @@
               </w:rPr>
               <w:t xml:space="preserve"> parity or stop-bit error </w:t>
             </w:r>
-            <w:del w:id="20" w:author="Forfatter">
+            <w:del w:id="23" w:author="Forfatter">
               <w:r>
                 <w:rPr>
                   <w:rFonts w:ascii="Verdana" w:hAnsi="Verdana" w:cs="Courier New"/>
@@ -7036,7 +7079,7 @@
               </w:rPr>
               <w:t>in a</w:t>
             </w:r>
-            <w:ins w:id="21" w:author="Forfatter">
+            <w:ins w:id="24" w:author="Forfatter">
               <w:r>
                 <w:rPr>
                   <w:rFonts w:ascii="Verdana" w:hAnsi="Verdana" w:cs="Courier New"/>
@@ -7054,7 +7097,7 @@
               </w:rPr>
               <w:t xml:space="preserve"> UART or </w:t>
             </w:r>
-            <w:ins w:id="22" w:author="Forfatter">
+            <w:ins w:id="25" w:author="Forfatter">
               <w:r>
                 <w:rPr>
                   <w:rFonts w:ascii="Verdana" w:hAnsi="Verdana" w:cs="Courier New"/>
@@ -7081,7 +7124,8 @@
               <w:br/>
               <w:t>If no error injection or detection has been implemented</w:t>
             </w:r>
-            <w:commentRangeStart w:id="23"/>
+            <w:commentRangeStart w:id="26"/>
+            <w:commentRangeStart w:id="27"/>
             <w:r>
               <w:rPr>
                 <w:rFonts w:ascii="Verdana" w:hAnsi="Verdana" w:cs="Courier New"/>
@@ -7090,7 +7134,7 @@
               </w:rPr>
               <w:t xml:space="preserve">, this sub-record may be left </w:t>
             </w:r>
-            <w:ins w:id="24" w:author="Forfatter">
+            <w:ins w:id="28" w:author="Forfatter">
               <w:r>
                 <w:rPr>
                   <w:rFonts w:ascii="Verdana" w:hAnsi="Verdana" w:cs="Courier New"/>
@@ -7100,7 +7144,7 @@
                 <w:t>empty</w:t>
               </w:r>
             </w:ins>
-            <w:del w:id="25" w:author="Forfatter">
+            <w:del w:id="29" w:author="Forfatter">
               <w:r>
                 <w:rPr>
                   <w:rFonts w:ascii="Verdana" w:hAnsi="Verdana" w:cs="Courier New"/>
@@ -7118,12 +7162,19 @@
               </w:rPr>
               <w:t>.</w:t>
             </w:r>
-            <w:commentRangeEnd w:id="23"/>
+            <w:commentRangeEnd w:id="26"/>
             <w:r>
               <w:rPr>
                 <w:rStyle w:val="Merknadsreferanse"/>
               </w:rPr>
-              <w:commentReference w:id="23"/>
+              <w:commentReference w:id="26"/>
+            </w:r>
+            <w:commentRangeEnd w:id="27"/>
+            <w:r>
+              <w:rPr>
+                <w:rStyle w:val="Merknadsreferanse"/>
+              </w:rPr>
+              <w:commentReference w:id="27"/>
             </w:r>
           </w:p>
         </w:tc>
@@ -7180,7 +7231,8 @@
               </w:rPr>
               <w:t xml:space="preserve">from transaction start, whereas </w:t>
             </w:r>
-            <w:commentRangeStart w:id="26"/>
+            <w:commentRangeStart w:id="30"/>
+            <w:commentRangeStart w:id="31"/>
             <w:r>
               <w:rPr>
                 <w:rFonts w:ascii="Verdana" w:hAnsi="Verdana" w:cs="Courier New"/>
@@ -7189,12 +7241,19 @@
               </w:rPr>
               <w:t>the Monitor will set up the record only after knowing it has failed or succeeded.</w:t>
             </w:r>
-            <w:commentRangeEnd w:id="26"/>
+            <w:commentRangeEnd w:id="30"/>
             <w:r>
               <w:rPr>
                 <w:rStyle w:val="Merknadsreferanse"/>
               </w:rPr>
-              <w:commentReference w:id="26"/>
+              <w:commentReference w:id="30"/>
+            </w:r>
+            <w:commentRangeEnd w:id="31"/>
+            <w:r>
+              <w:rPr>
+                <w:rStyle w:val="Merknadsreferanse"/>
+              </w:rPr>
+              <w:commentReference w:id="31"/>
             </w:r>
           </w:p>
         </w:tc>
@@ -7962,7 +8021,7 @@
       <w:r>
         <w:t>. It will be set as the BFM is called, changed when status is know</w:t>
       </w:r>
-      <w:ins w:id="27" w:author="Forfatter">
+      <w:ins w:id="32" w:author="Forfatter">
         <w:r>
           <w:t>n</w:t>
         </w:r>
@@ -7972,7 +8031,7 @@
       </w:r>
     </w:p>
     <w:p>
-      <w:commentRangeStart w:id="28"/>
+      <w:commentRangeStart w:id="33"/>
       <w:r>
         <w:t>- A</w:t>
       </w:r>
@@ -7997,12 +8056,12 @@
       <w:r>
         <w:t xml:space="preserve"> </w:t>
       </w:r>
-      <w:commentRangeEnd w:id="28"/>
+      <w:commentRangeEnd w:id="33"/>
       <w:r>
         <w:rPr>
           <w:rStyle w:val="Merknadsreferanse"/>
         </w:rPr>
-        <w:commentReference w:id="28"/>
+        <w:commentReference w:id="33"/>
       </w:r>
     </w:p>
     <w:p/>
@@ -8021,24 +8080,24 @@
       <w:r>
         <w:t xml:space="preserve"> changing to ‘</w:t>
       </w:r>
-      <w:commentRangeStart w:id="29"/>
-      <w:commentRangeStart w:id="30"/>
+      <w:commentRangeStart w:id="34"/>
+      <w:commentRangeStart w:id="35"/>
       <w:r>
         <w:t>NONE’</w:t>
       </w:r>
-      <w:commentRangeEnd w:id="29"/>
+      <w:commentRangeEnd w:id="34"/>
       <w:r>
         <w:rPr>
           <w:rStyle w:val="Merknadsreferanse"/>
         </w:rPr>
-        <w:commentReference w:id="29"/>
-      </w:r>
-      <w:commentRangeEnd w:id="30"/>
+        <w:commentReference w:id="34"/>
+      </w:r>
+      <w:commentRangeEnd w:id="35"/>
       <w:r>
         <w:rPr>
           <w:rStyle w:val="Merknadsreferanse"/>
         </w:rPr>
-        <w:commentReference w:id="30"/>
+        <w:commentReference w:id="35"/>
       </w:r>
     </w:p>
     <w:p>
@@ -8047,7 +8106,7 @@
         <w:keepNext/>
         <w:jc w:val="center"/>
       </w:pPr>
-      <w:bookmarkStart w:id="31" w:name="_Ref17305020"/>
+      <w:bookmarkStart w:id="36" w:name="_Ref17305020"/>
       <w:r>
         <w:t xml:space="preserve">Table </w:t>
       </w:r>
@@ -8069,7 +8128,7 @@
       <w:r>
         <w:fldChar w:fldCharType="end"/>
       </w:r>
-      <w:bookmarkEnd w:id="31"/>
+      <w:bookmarkEnd w:id="36"/>
       <w:r>
         <w:t xml:space="preserve"> </w:t>
       </w:r>
@@ -8368,7 +8427,7 @@
       </w:tr>
     </w:tbl>
     <w:p>
-      <w:bookmarkStart w:id="32" w:name="_Ref17306730"/>
+      <w:bookmarkStart w:id="37" w:name="_Ref17306730"/>
     </w:p>
     <w:p/>
     <w:p>
@@ -8377,8 +8436,8 @@
         <w:keepNext/>
         <w:jc w:val="center"/>
       </w:pPr>
-      <w:bookmarkStart w:id="33" w:name="_Ref18330577"/>
-      <w:bookmarkStart w:id="34" w:name="_Ref18330564"/>
+      <w:bookmarkStart w:id="38" w:name="_Ref18330577"/>
+      <w:bookmarkStart w:id="39" w:name="_Ref18330564"/>
       <w:r>
         <w:t xml:space="preserve">Table </w:t>
       </w:r>
@@ -8400,12 +8459,12 @@
       <w:r>
         <w:fldChar w:fldCharType="end"/>
       </w:r>
-      <w:bookmarkEnd w:id="32"/>
-      <w:bookmarkEnd w:id="33"/>
+      <w:bookmarkEnd w:id="37"/>
+      <w:bookmarkEnd w:id="38"/>
       <w:r>
         <w:t xml:space="preserve"> - </w:t>
       </w:r>
-      <w:bookmarkEnd w:id="34"/>
+      <w:bookmarkEnd w:id="39"/>
       <w:r>
         <w:t xml:space="preserve">Maximum transaction group record </w:t>
       </w:r>
@@ -8453,7 +8512,7 @@
                 <w:szCs w:val="18"/>
               </w:rPr>
             </w:pPr>
-            <w:bookmarkStart w:id="35" w:name="_Toc17306317"/>
+            <w:bookmarkStart w:id="40" w:name="_Toc17306317"/>
             <w:r>
               <w:rPr>
                 <w:b/>
@@ -8870,12 +8929,12 @@
       <w:r>
         <w:t>nd all DTT related VHDL types are defined in</w:t>
       </w:r>
-      <w:del w:id="36" w:author="Forfatter">
+      <w:del w:id="41" w:author="Forfatter">
         <w:r>
           <w:delText xml:space="preserve"> </w:delText>
         </w:r>
       </w:del>
-      <w:ins w:id="37" w:author="Forfatter">
+      <w:ins w:id="42" w:author="Forfatter">
         <w:r>
           <w:t xml:space="preserve"> the </w:t>
         </w:r>
@@ -8888,7 +8947,7 @@
           <w:t>.</w:t>
         </w:r>
       </w:ins>
-      <w:del w:id="38" w:author="Forfatter">
+      <w:del w:id="43" w:author="Forfatter">
         <w:r>
           <w:delText>package ‘*******’</w:delText>
         </w:r>
@@ -8924,54 +8983,80 @@
       <w:proofErr w:type="spellEnd"/>
     </w:p>
     <w:p>
-      <w:r>
-        <w:t xml:space="preserve">-  BFM DTT </w:t>
-      </w:r>
-      <w:proofErr w:type="gramStart"/>
-      <w:r>
-        <w:t>signal :</w:t>
-      </w:r>
-      <w:proofErr w:type="gramEnd"/>
-      <w:r>
-        <w:t xml:space="preserve"> global_&lt;protocol-name&gt;_transaction,  e.g. </w:t>
-      </w:r>
-      <w:proofErr w:type="spellStart"/>
-      <w:r>
-        <w:t>global_uart_transaction</w:t>
-      </w:r>
-      <w:proofErr w:type="spellEnd"/>
-      <w:r>
-        <w:t xml:space="preserve">. </w:t>
-      </w:r>
-      <w:r>
-        <w:t xml:space="preserve"> </w:t>
-      </w:r>
-      <w:r>
-        <w:t xml:space="preserve">May be used </w:t>
-      </w:r>
-      <w:r>
-        <w:t>directly when BFM is used stand-alone and not inside a VVC.</w:t>
-      </w:r>
-      <w:r>
-        <w:br/>
-      </w:r>
-      <w:proofErr w:type="gramStart"/>
-      <w:r>
-        <w:t>-  VVC</w:t>
-      </w:r>
-      <w:proofErr w:type="gramEnd"/>
-      <w:r>
-        <w:t xml:space="preserve"> DTT signal: The VVC is using the </w:t>
-      </w:r>
-      <w:r>
-        <w:t xml:space="preserve">same signal as the </w:t>
-      </w:r>
-      <w:r>
-        <w:t>BFM</w:t>
-      </w:r>
-      <w:ins w:id="39" w:author="Forfatter">
+      <w:del w:id="44" w:author="Forfatter">
         <w:r>
-          <w:t xml:space="preserve">, and is responsible for filling out the </w:t>
+          <w:delText xml:space="preserve">-  BFM </w:delText>
+        </w:r>
+        <w:commentRangeStart w:id="45"/>
+        <w:r>
+          <w:delText>DTT</w:delText>
+        </w:r>
+      </w:del>
+      <w:commentRangeEnd w:id="45"/>
+      <w:r>
+        <w:rPr>
+          <w:rStyle w:val="Merknadsreferanse"/>
+        </w:rPr>
+        <w:commentReference w:id="45"/>
+      </w:r>
+      <w:del w:id="46" w:author="Forfatter">
+        <w:r>
+          <w:delText xml:space="preserve"> signal : global_&lt;protocol-name&gt;_transaction,  e.g. global_uart_transaction. </w:delText>
+        </w:r>
+        <w:r>
+          <w:delText xml:space="preserve"> </w:delText>
+        </w:r>
+        <w:r>
+          <w:delText xml:space="preserve">May be used </w:delText>
+        </w:r>
+        <w:r>
+          <w:delText>directly when BFM is used stand-alone and not inside a VVC.</w:delText>
+        </w:r>
+        <w:r>
+          <w:br/>
+        </w:r>
+      </w:del>
+      <w:r>
+        <w:t xml:space="preserve">-  VVC DTT signal: </w:t>
+      </w:r>
+      <w:ins w:id="47" w:author="Forfatter">
+        <w:r>
+          <w:t xml:space="preserve">global_&lt;protocol-name&gt;_transaction, e.g. </w:t>
+        </w:r>
+        <w:proofErr w:type="spellStart"/>
+        <w:r>
+          <w:t>global_uart_transaction</w:t>
+        </w:r>
+        <w:proofErr w:type="spellEnd"/>
+        <w:r>
+          <w:t xml:space="preserve">.  </w:t>
+        </w:r>
+      </w:ins>
+      <w:r>
+        <w:t xml:space="preserve">The VVC is </w:t>
+      </w:r>
+      <w:del w:id="48" w:author="Forfatter">
+        <w:r>
+          <w:delText xml:space="preserve">using the </w:delText>
+        </w:r>
+        <w:r>
+          <w:delText xml:space="preserve">same signal as the </w:delText>
+        </w:r>
+        <w:r>
+          <w:delText>BFM</w:delText>
+        </w:r>
+      </w:del>
+      <w:ins w:id="49" w:author="Forfatter">
+        <w:del w:id="50" w:author="Forfatter">
+          <w:r>
+            <w:delText xml:space="preserve">, and is </w:delText>
+          </w:r>
+        </w:del>
+        <w:r>
+          <w:t xml:space="preserve">also </w:t>
+        </w:r>
+        <w:r>
+          <w:t xml:space="preserve">responsible for filling out the </w:t>
         </w:r>
         <w:proofErr w:type="spellStart"/>
         <w:r>
@@ -8997,23 +9082,20 @@
         </w:rPr>
       </w:pPr>
       <w:r>
-        <w:lastRenderedPageBreak/>
         <w:br w:type="page"/>
       </w:r>
-      <w:bookmarkStart w:id="40" w:name="_GoBack"/>
-      <w:bookmarkEnd w:id="40"/>
     </w:p>
     <w:p>
       <w:pPr>
         <w:pStyle w:val="Overskrift1"/>
       </w:pPr>
-      <w:bookmarkStart w:id="41" w:name="_Toc17902594"/>
+      <w:bookmarkStart w:id="51" w:name="_Toc17902594"/>
       <w:r>
         <w:lastRenderedPageBreak/>
         <w:t>Multiple Central Sequencers</w:t>
       </w:r>
-      <w:bookmarkEnd w:id="35"/>
-      <w:bookmarkEnd w:id="41"/>
+      <w:bookmarkEnd w:id="40"/>
+      <w:bookmarkEnd w:id="51"/>
     </w:p>
     <w:p>
       <w:r>
@@ -9030,13 +9112,13 @@
       <w:pPr>
         <w:pStyle w:val="Overskrift1"/>
       </w:pPr>
-      <w:bookmarkStart w:id="42" w:name="_Toc17306318"/>
-      <w:bookmarkStart w:id="43" w:name="_Toc17902595"/>
+      <w:bookmarkStart w:id="52" w:name="_Toc17306318"/>
+      <w:bookmarkStart w:id="53" w:name="_Toc17902595"/>
       <w:r>
         <w:t>Compile scripts</w:t>
       </w:r>
-      <w:bookmarkEnd w:id="42"/>
-      <w:bookmarkEnd w:id="43"/>
+      <w:bookmarkEnd w:id="52"/>
+      <w:bookmarkEnd w:id="53"/>
     </w:p>
     <w:p>
       <w:pPr>
@@ -9368,16 +9450,16 @@
           <w:lang w:val="en-US"/>
         </w:rPr>
       </w:pPr>
-      <w:bookmarkStart w:id="44" w:name="_Toc17306319"/>
-      <w:bookmarkStart w:id="45" w:name="_Toc17902596"/>
+      <w:bookmarkStart w:id="54" w:name="_Toc17306319"/>
+      <w:bookmarkStart w:id="55" w:name="_Toc17902596"/>
       <w:r>
         <w:rPr>
           <w:lang w:val="en-US"/>
         </w:rPr>
         <w:t>Scope of verbosity control</w:t>
       </w:r>
-      <w:bookmarkEnd w:id="44"/>
-      <w:bookmarkEnd w:id="45"/>
+      <w:bookmarkEnd w:id="54"/>
+      <w:bookmarkEnd w:id="55"/>
     </w:p>
     <w:p>
       <w:pPr>
@@ -10112,6 +10194,7 @@
           <w:sz w:val="16"/>
           <w:lang w:val="nb-NO" w:eastAsia="nb-NO"/>
         </w:rPr>
+        <w:lastRenderedPageBreak/>
         <mc:AlternateContent>
           <mc:Choice Requires="wps">
             <w:drawing>
@@ -10414,7 +10497,7 @@
 
 <file path=word/comments.xml><?xml version="1.0" encoding="utf-8"?>
 <w:comments xmlns:wpc="http://schemas.microsoft.com/office/word/2010/wordprocessingCanvas" xmlns:cx="http://schemas.microsoft.com/office/drawing/2014/chartex" xmlns:cx1="http://schemas.microsoft.com/office/drawing/2015/9/8/chartex" xmlns:cx2="http://schemas.microsoft.com/office/drawing/2015/10/21/chartex" xmlns:cx3="http://schemas.microsoft.com/office/drawing/2016/5/9/chartex" xmlns:cx4="http://schemas.microsoft.com/office/drawing/2016/5/10/chartex" xmlns:cx5="http://schemas.microsoft.com/office/drawing/2016/5/11/chartex" xmlns:cx6="http://schemas.microsoft.com/office/drawing/2016/5/12/chartex" xmlns:cx7="http://schemas.microsoft.com/office/drawing/2016/5/13/chartex" xmlns:cx8="http://schemas.microsoft.com/office/drawing/2016/5/14/chartex" xmlns:mc="http://schemas.openxmlformats.org/markup-compatibility/2006" xmlns:aink="http://schemas.microsoft.com/office/drawing/2016/ink" xmlns:am3d="http://schemas.microsoft.com/office/drawing/2017/model3d" xmlns:o="urn:schemas-microsoft-com:office:office" xmlns:r="http://schemas.openxmlformats.org/officeDocument/2006/relationships" xmlns:m="http://schemas.openxmlformats.org/officeDocument/2006/math" xmlns:v="urn:schemas-microsoft-com:vml" xmlns:wp14="http://schemas.microsoft.com/office/word/2010/wordprocessingDrawing" xmlns:wp="http://schemas.openxmlformats.org/drawingml/2006/wordprocessingDrawing" xmlns:w10="urn:schemas-microsoft-com:office:word" xmlns:w="http://schemas.openxmlformats.org/wordprocessingml/2006/main" xmlns:w14="http://schemas.microsoft.com/office/word/2010/wordml" xmlns:w15="http://schemas.microsoft.com/office/word/2012/wordml" xmlns:w16cid="http://schemas.microsoft.com/office/word/2016/wordml/cid" xmlns:w16se="http://schemas.microsoft.com/office/word/2015/wordml/symex" xmlns:wpg="http://schemas.microsoft.com/office/word/2010/wordprocessingGroup" xmlns:wpi="http://schemas.microsoft.com/office/word/2010/wordprocessingInk" xmlns:wne="http://schemas.microsoft.com/office/word/2006/wordml" xmlns:wps="http://schemas.microsoft.com/office/word/2010/wordprocessingShape" mc:Ignorable="w14 w15 w16se w16cid wp14">
-  <w:comment w:id="17" w:author="Forfatter" w:initials="A">
+  <w:comment w:id="18" w:author="Forfatter" w:initials="A">
     <w:p>
       <w:pPr>
         <w:pStyle w:val="Merknadstekst"/>
@@ -10447,74 +10530,6 @@
           <w:lang w:val="nb-NO"/>
         </w:rPr>
         <w:t>?</w:t>
-      </w:r>
-    </w:p>
-  </w:comment>
-  <w:comment w:id="18" w:author="Forfatter" w:initials="A">
-    <w:p>
-      <w:pPr>
-        <w:pStyle w:val="Merknadstekst"/>
-        <w:rPr>
-          <w:lang w:val="nb-NO"/>
-        </w:rPr>
-      </w:pPr>
-      <w:r>
-        <w:rPr>
-          <w:rStyle w:val="Merknadsreferanse"/>
-        </w:rPr>
-        <w:annotationRef/>
-      </w:r>
-      <w:r>
-        <w:rPr>
-          <w:lang w:val="nb-NO"/>
-        </w:rPr>
-        <w:t xml:space="preserve">Synes det </w:t>
-      </w:r>
-      <w:r>
-        <w:rPr>
-          <w:lang w:val="nb-NO"/>
-        </w:rPr>
-        <w:t>bør være</w:t>
-      </w:r>
-      <w:r>
-        <w:rPr>
-          <w:lang w:val="nb-NO"/>
-        </w:rPr>
-        <w:t xml:space="preserve"> en </w:t>
-      </w:r>
-      <w:r>
-        <w:rPr>
-          <w:lang w:val="nb-NO"/>
-        </w:rPr>
-        <w:t xml:space="preserve">forskjell på </w:t>
-      </w:r>
-      <w:proofErr w:type="spellStart"/>
-      <w:r>
-        <w:rPr>
-          <w:lang w:val="nb-NO"/>
-        </w:rPr>
-        <w:t>Operation</w:t>
-      </w:r>
-      <w:proofErr w:type="spellEnd"/>
-      <w:r>
-        <w:rPr>
-          <w:lang w:val="nb-NO"/>
-        </w:rPr>
-        <w:t xml:space="preserve"> og Status -virker rart med </w:t>
-      </w:r>
-      <w:proofErr w:type="spellStart"/>
-      <w:r>
-        <w:rPr>
-          <w:lang w:val="nb-NO"/>
-        </w:rPr>
-        <w:t>Operateion</w:t>
-      </w:r>
-      <w:proofErr w:type="spellEnd"/>
-      <w:r>
-        <w:rPr>
-          <w:lang w:val="nb-NO"/>
-        </w:rPr>
-        <w:t xml:space="preserve"> = NA istedenfor NO_OPERATION.</w:t>
       </w:r>
     </w:p>
   </w:comment>
@@ -10536,6 +10551,90 @@
         <w:rPr>
           <w:lang w:val="nb-NO"/>
         </w:rPr>
+        <w:t xml:space="preserve">Synes det </w:t>
+      </w:r>
+      <w:r>
+        <w:rPr>
+          <w:lang w:val="nb-NO"/>
+        </w:rPr>
+        <w:t>bør være</w:t>
+      </w:r>
+      <w:r>
+        <w:rPr>
+          <w:lang w:val="nb-NO"/>
+        </w:rPr>
+        <w:t xml:space="preserve"> en </w:t>
+      </w:r>
+      <w:r>
+        <w:rPr>
+          <w:lang w:val="nb-NO"/>
+        </w:rPr>
+        <w:t xml:space="preserve">forskjell på </w:t>
+      </w:r>
+      <w:proofErr w:type="spellStart"/>
+      <w:r>
+        <w:rPr>
+          <w:lang w:val="nb-NO"/>
+        </w:rPr>
+        <w:t>Operation</w:t>
+      </w:r>
+      <w:proofErr w:type="spellEnd"/>
+      <w:r>
+        <w:rPr>
+          <w:lang w:val="nb-NO"/>
+        </w:rPr>
+        <w:t xml:space="preserve"> og Status -virker rart med </w:t>
+      </w:r>
+      <w:proofErr w:type="spellStart"/>
+      <w:r>
+        <w:rPr>
+          <w:lang w:val="nb-NO"/>
+        </w:rPr>
+        <w:t>Operateion</w:t>
+      </w:r>
+      <w:proofErr w:type="spellEnd"/>
+      <w:r>
+        <w:rPr>
+          <w:lang w:val="nb-NO"/>
+        </w:rPr>
+        <w:t xml:space="preserve"> = NA istedenfor NO_OPERATION.</w:t>
+      </w:r>
+    </w:p>
+  </w:comment>
+  <w:comment w:id="20" w:author="Forfatter" w:initials="A">
+    <w:p>
+      <w:pPr>
+        <w:pStyle w:val="Merknadstekst"/>
+      </w:pPr>
+      <w:r>
+        <w:rPr>
+          <w:rStyle w:val="Merknadsreferanse"/>
+        </w:rPr>
+        <w:annotationRef/>
+      </w:r>
+      <w:r>
+        <w:t>OK</w:t>
+      </w:r>
+    </w:p>
+  </w:comment>
+  <w:comment w:id="21" w:author="Forfatter" w:initials="A">
+    <w:p>
+      <w:pPr>
+        <w:pStyle w:val="Merknadstekst"/>
+        <w:rPr>
+          <w:lang w:val="nb-NO"/>
+        </w:rPr>
+      </w:pPr>
+      <w:r>
+        <w:rPr>
+          <w:rStyle w:val="Merknadsreferanse"/>
+        </w:rPr>
+        <w:annotationRef/>
+      </w:r>
+      <w:r>
+        <w:rPr>
+          <w:lang w:val="nb-NO"/>
+        </w:rPr>
         <w:t xml:space="preserve">Det er </w:t>
       </w:r>
       <w:r>
@@ -10578,7 +10677,36 @@
       </w:r>
     </w:p>
   </w:comment>
-  <w:comment w:id="23" w:author="Forfatter" w:initials="A">
+  <w:comment w:id="22" w:author="Forfatter" w:initials="A">
+    <w:p>
+      <w:pPr>
+        <w:pStyle w:val="Merknadstekst"/>
+      </w:pPr>
+      <w:r>
+        <w:rPr>
+          <w:rStyle w:val="Merknadsreferanse"/>
+        </w:rPr>
+        <w:annotationRef/>
+      </w:r>
+      <w:r>
+        <w:t xml:space="preserve">INACTIVE </w:t>
+      </w:r>
+      <w:proofErr w:type="spellStart"/>
+      <w:r>
+        <w:t>høres</w:t>
+      </w:r>
+      <w:proofErr w:type="spellEnd"/>
+      <w:r>
+        <w:t xml:space="preserve"> bra </w:t>
+      </w:r>
+      <w:proofErr w:type="spellStart"/>
+      <w:r>
+        <w:t>ut</w:t>
+      </w:r>
+      <w:proofErr w:type="spellEnd"/>
+    </w:p>
+  </w:comment>
+  <w:comment w:id="26" w:author="Forfatter" w:initials="A">
     <w:p>
       <w:pPr>
         <w:pStyle w:val="Merknadstekst"/>
@@ -10622,13 +10750,10 @@
       <w:proofErr w:type="gramEnd"/>
     </w:p>
   </w:comment>
-  <w:comment w:id="26" w:author="Forfatter" w:initials="A">
+  <w:comment w:id="27" w:author="Forfatter" w:initials="A">
     <w:p>
       <w:pPr>
         <w:pStyle w:val="Merknadstekst"/>
-        <w:rPr>
-          <w:lang w:val="nb-NO"/>
-        </w:rPr>
       </w:pPr>
       <w:r>
         <w:rPr>
@@ -10636,81 +10761,93 @@
         </w:rPr>
         <w:annotationRef/>
       </w:r>
-      <w:r>
-        <w:rPr>
-          <w:lang w:val="nb-NO"/>
-        </w:rPr>
-        <w:t>Monitor kan vel sette “IN_PROGRESS» og «SUCCEEDED» / “FAILED”, samt se</w:t>
-      </w:r>
-      <w:r>
-        <w:rPr>
-          <w:lang w:val="nb-NO"/>
-        </w:rPr>
-        <w:t xml:space="preserve">tte </w:t>
-      </w:r>
       <w:proofErr w:type="spellStart"/>
       <w:r>
-        <w:rPr>
-          <w:lang w:val="nb-NO"/>
-        </w:rPr>
-        <w:t>error_info</w:t>
+        <w:t>Hvorfor</w:t>
       </w:r>
       <w:proofErr w:type="spellEnd"/>
       <w:r>
-        <w:rPr>
-          <w:lang w:val="nb-NO"/>
-        </w:rPr>
-        <w:t xml:space="preserve"> dersom den oppdager en feil mens transaksjonen pågår? Den trenger ikke vente helt til transaksjonen er ferdig?</w:t>
-      </w:r>
-    </w:p>
-  </w:comment>
-  <w:comment w:id="28" w:author="Forfatter" w:initials="A">
-    <w:p>
-      <w:pPr>
-        <w:pStyle w:val="Merknadstekst"/>
-        <w:rPr>
-          <w:lang w:val="nb-NO"/>
-        </w:rPr>
-      </w:pPr>
-      <w:r>
-        <w:rPr>
-          <w:rStyle w:val="Merknadsreferanse"/>
-        </w:rPr>
-        <w:annotationRef/>
-      </w:r>
-      <w:r>
-        <w:rPr>
-          <w:lang w:val="nb-NO"/>
-        </w:rPr>
-        <w:t xml:space="preserve">Se kommentar </w:t>
-      </w:r>
-      <w:r>
-        <w:rPr>
-          <w:lang w:val="nb-NO"/>
-        </w:rPr>
-        <w:t>om dette på forrige side</w:t>
-      </w:r>
-    </w:p>
-  </w:comment>
-  <w:comment w:id="29" w:author="Forfatter" w:initials="A">
-    <w:p>
-      <w:pPr>
-        <w:pStyle w:val="Merknadstekst"/>
-        <w:rPr>
-          <w:lang w:val="nb-NO"/>
-        </w:rPr>
-      </w:pPr>
-      <w:r>
-        <w:rPr>
-          <w:rStyle w:val="Merknadsreferanse"/>
-        </w:rPr>
-        <w:annotationRef/>
-      </w:r>
-      <w:r>
-        <w:rPr>
-          <w:lang w:val="nb-NO"/>
-        </w:rPr>
-        <w:t>Evt. Til FAILED/SUCCEEDED???</w:t>
+        <w:t xml:space="preserve"> </w:t>
+      </w:r>
+      <w:proofErr w:type="spellStart"/>
+      <w:r>
+        <w:t>dumt</w:t>
+      </w:r>
+      <w:proofErr w:type="spellEnd"/>
+      <w:r>
+        <w:t xml:space="preserve"> å </w:t>
+      </w:r>
+      <w:proofErr w:type="spellStart"/>
+      <w:r>
+        <w:t>utelate</w:t>
+      </w:r>
+      <w:proofErr w:type="spellEnd"/>
+      <w:r>
+        <w:t xml:space="preserve"> </w:t>
+      </w:r>
+      <w:proofErr w:type="spellStart"/>
+      <w:r>
+        <w:t>dersom</w:t>
+      </w:r>
+      <w:proofErr w:type="spellEnd"/>
+      <w:r>
+        <w:t xml:space="preserve"> den </w:t>
+      </w:r>
+      <w:proofErr w:type="spellStart"/>
+      <w:r>
+        <w:t>ikke</w:t>
+      </w:r>
+      <w:proofErr w:type="spellEnd"/>
+      <w:r>
+        <w:t xml:space="preserve"> </w:t>
+      </w:r>
+      <w:proofErr w:type="spellStart"/>
+      <w:r>
+        <w:t>er</w:t>
+      </w:r>
+      <w:proofErr w:type="spellEnd"/>
+      <w:r>
+        <w:t xml:space="preserve"> I </w:t>
+      </w:r>
+      <w:proofErr w:type="spellStart"/>
+      <w:r>
+        <w:t>bruk</w:t>
+      </w:r>
+      <w:proofErr w:type="spellEnd"/>
+      <w:r>
+        <w:t xml:space="preserve">. </w:t>
+      </w:r>
+      <w:proofErr w:type="spellStart"/>
+      <w:r>
+        <w:t>Må</w:t>
+      </w:r>
+      <w:proofErr w:type="spellEnd"/>
+      <w:r>
+        <w:t xml:space="preserve"> jo </w:t>
+      </w:r>
+      <w:proofErr w:type="spellStart"/>
+      <w:r>
+        <w:t>uansett</w:t>
+      </w:r>
+      <w:proofErr w:type="spellEnd"/>
+      <w:r>
+        <w:t xml:space="preserve"> definer sub-record-</w:t>
+      </w:r>
+      <w:proofErr w:type="spellStart"/>
+      <w:r>
+        <w:t>fieds</w:t>
+      </w:r>
+      <w:proofErr w:type="spellEnd"/>
+      <w:r>
+        <w:t xml:space="preserve"> </w:t>
+      </w:r>
+      <w:proofErr w:type="spellStart"/>
+      <w:r>
+        <w:t>som</w:t>
+      </w:r>
+      <w:proofErr w:type="spellEnd"/>
+      <w:r>
+        <w:t xml:space="preserve"> passer for bade VVC og Monitor…</w:t>
       </w:r>
     </w:p>
   </w:comment>
@@ -10732,6 +10869,135 @@
         <w:rPr>
           <w:lang w:val="nb-NO"/>
         </w:rPr>
+        <w:t>Monitor kan vel sette “IN_PROGRESS» og «SUCCEEDED» / “FAILED”, samt se</w:t>
+      </w:r>
+      <w:r>
+        <w:rPr>
+          <w:lang w:val="nb-NO"/>
+        </w:rPr>
+        <w:t xml:space="preserve">tte </w:t>
+      </w:r>
+      <w:proofErr w:type="spellStart"/>
+      <w:r>
+        <w:rPr>
+          <w:lang w:val="nb-NO"/>
+        </w:rPr>
+        <w:t>error_info</w:t>
+      </w:r>
+      <w:proofErr w:type="spellEnd"/>
+      <w:r>
+        <w:rPr>
+          <w:lang w:val="nb-NO"/>
+        </w:rPr>
+        <w:t xml:space="preserve"> dersom den oppdager en feil mens transaksjonen pågår? Den trenger ikke vente helt til transaksjonen er ferdig?</w:t>
+      </w:r>
+    </w:p>
+  </w:comment>
+  <w:comment w:id="31" w:author="Forfatter" w:initials="A">
+    <w:p>
+      <w:pPr>
+        <w:pStyle w:val="Merknadstekst"/>
+      </w:pPr>
+      <w:r>
+        <w:rPr>
+          <w:rStyle w:val="Merknadsreferanse"/>
+        </w:rPr>
+        <w:annotationRef/>
+      </w:r>
+      <w:proofErr w:type="spellStart"/>
+      <w:r>
+        <w:t>Fikk</w:t>
+      </w:r>
+      <w:proofErr w:type="spellEnd"/>
+      <w:r>
+        <w:t xml:space="preserve"> vi </w:t>
+      </w:r>
+      <w:proofErr w:type="spellStart"/>
+      <w:r>
+        <w:t>avklart</w:t>
+      </w:r>
+      <w:proofErr w:type="spellEnd"/>
+      <w:r>
+        <w:t xml:space="preserve"> </w:t>
+      </w:r>
+      <w:proofErr w:type="spellStart"/>
+      <w:r>
+        <w:t>denne</w:t>
+      </w:r>
+      <w:proofErr w:type="spellEnd"/>
+      <w:r>
+        <w:t>?</w:t>
+      </w:r>
+    </w:p>
+  </w:comment>
+  <w:comment w:id="33" w:author="Forfatter" w:initials="A">
+    <w:p>
+      <w:pPr>
+        <w:pStyle w:val="Merknadstekst"/>
+        <w:rPr>
+          <w:lang w:val="nb-NO"/>
+        </w:rPr>
+      </w:pPr>
+      <w:r>
+        <w:rPr>
+          <w:rStyle w:val="Merknadsreferanse"/>
+        </w:rPr>
+        <w:annotationRef/>
+      </w:r>
+      <w:r>
+        <w:rPr>
+          <w:lang w:val="nb-NO"/>
+        </w:rPr>
+        <w:t xml:space="preserve">Se kommentar </w:t>
+      </w:r>
+      <w:r>
+        <w:rPr>
+          <w:lang w:val="nb-NO"/>
+        </w:rPr>
+        <w:t>om dette på forrige side</w:t>
+      </w:r>
+    </w:p>
+  </w:comment>
+  <w:comment w:id="34" w:author="Forfatter" w:initials="A">
+    <w:p>
+      <w:pPr>
+        <w:pStyle w:val="Merknadstekst"/>
+        <w:rPr>
+          <w:lang w:val="nb-NO"/>
+        </w:rPr>
+      </w:pPr>
+      <w:r>
+        <w:rPr>
+          <w:rStyle w:val="Merknadsreferanse"/>
+        </w:rPr>
+        <w:annotationRef/>
+      </w:r>
+      <w:r>
+        <w:rPr>
+          <w:lang w:val="nb-NO"/>
+        </w:rPr>
+        <w:t>Evt. Til FAILED/SUCCEEDED???</w:t>
+      </w:r>
+    </w:p>
+  </w:comment>
+  <w:comment w:id="35" w:author="Forfatter" w:initials="A">
+    <w:p>
+      <w:pPr>
+        <w:pStyle w:val="Merknadstekst"/>
+        <w:rPr>
+          <w:lang w:val="nb-NO"/>
+        </w:rPr>
+      </w:pPr>
+      <w:r>
+        <w:rPr>
+          <w:rStyle w:val="Merknadsreferanse"/>
+        </w:rPr>
+        <w:annotationRef/>
+      </w:r>
+      <w:r>
+        <w:rPr>
+          <w:lang w:val="nb-NO"/>
+        </w:rPr>
         <w:t>Se kommentar om “NONE”</w:t>
       </w:r>
       <w:r>
@@ -10751,6 +11017,38 @@
           <w:lang w:val="nb-NO"/>
         </w:rPr>
         <w:t>orrige side</w:t>
+      </w:r>
+    </w:p>
+  </w:comment>
+  <w:comment w:id="45" w:author="Forfatter" w:initials="A">
+    <w:p>
+      <w:pPr>
+        <w:pStyle w:val="Merknadstekst"/>
+      </w:pPr>
+      <w:r>
+        <w:rPr>
+          <w:rStyle w:val="Merknadsreferanse"/>
+        </w:rPr>
+        <w:annotationRef/>
+      </w:r>
+      <w:r>
+        <w:t xml:space="preserve">Denne Ryker </w:t>
+      </w:r>
+      <w:proofErr w:type="spellStart"/>
+      <w:r>
+        <w:t>vel</w:t>
+      </w:r>
+      <w:proofErr w:type="spellEnd"/>
+      <w:r>
+        <w:t xml:space="preserve"> </w:t>
+      </w:r>
+      <w:proofErr w:type="spellStart"/>
+      <w:r>
+        <w:t>ut</w:t>
+      </w:r>
+      <w:proofErr w:type="spellEnd"/>
+      <w:r>
+        <w:t>…</w:t>
       </w:r>
     </w:p>
   </w:comment>
@@ -10761,12 +11059,17 @@
 <w15:commentsEx xmlns:wpc="http://schemas.microsoft.com/office/word/2010/wordprocessingCanvas" xmlns:cx="http://schemas.microsoft.com/office/drawing/2014/chartex" xmlns:cx1="http://schemas.microsoft.com/office/drawing/2015/9/8/chartex" xmlns:cx2="http://schemas.microsoft.com/office/drawing/2015/10/21/chartex" xmlns:cx3="http://schemas.microsoft.com/office/drawing/2016/5/9/chartex" xmlns:cx4="http://schemas.microsoft.com/office/drawing/2016/5/10/chartex" xmlns:cx5="http://schemas.microsoft.com/office/drawing/2016/5/11/chartex" xmlns:cx6="http://schemas.microsoft.com/office/drawing/2016/5/12/chartex" xmlns:cx7="http://schemas.microsoft.com/office/drawing/2016/5/13/chartex" xmlns:cx8="http://schemas.microsoft.com/office/drawing/2016/5/14/chartex" xmlns:mc="http://schemas.openxmlformats.org/markup-compatibility/2006" xmlns:aink="http://schemas.microsoft.com/office/drawing/2016/ink" xmlns:am3d="http://schemas.microsoft.com/office/drawing/2017/model3d" xmlns:o="urn:schemas-microsoft-com:office:office" xmlns:r="http://schemas.openxmlformats.org/officeDocument/2006/relationships" xmlns:m="http://schemas.openxmlformats.org/officeDocument/2006/math" xmlns:v="urn:schemas-microsoft-com:vml" xmlns:wp14="http://schemas.microsoft.com/office/word/2010/wordprocessingDrawing" xmlns:wp="http://schemas.openxmlformats.org/drawingml/2006/wordprocessingDrawing" xmlns:w10="urn:schemas-microsoft-com:office:word" xmlns:w="http://schemas.openxmlformats.org/wordprocessingml/2006/main" xmlns:w14="http://schemas.microsoft.com/office/word/2010/wordml" xmlns:w15="http://schemas.microsoft.com/office/word/2012/wordml" xmlns:w16cid="http://schemas.microsoft.com/office/word/2016/wordml/cid" xmlns:w16se="http://schemas.microsoft.com/office/word/2015/wordml/symex" xmlns:wpg="http://schemas.microsoft.com/office/word/2010/wordprocessingGroup" xmlns:wpi="http://schemas.microsoft.com/office/word/2010/wordprocessingInk" xmlns:wne="http://schemas.microsoft.com/office/word/2006/wordml" xmlns:wps="http://schemas.microsoft.com/office/word/2010/wordprocessingShape" mc:Ignorable="w14 w15 w16se w16cid wp14">
   <w15:commentEx w15:paraId="67908C90" w15:done="0"/>
   <w15:commentEx w15:paraId="709C5601" w15:paraIdParent="67908C90" w15:done="0"/>
+  <w15:commentEx w15:paraId="1210F050" w15:paraIdParent="67908C90" w15:done="0"/>
   <w15:commentEx w15:paraId="0EA6F332" w15:done="0"/>
+  <w15:commentEx w15:paraId="6DDF8284" w15:paraIdParent="0EA6F332" w15:done="0"/>
   <w15:commentEx w15:paraId="6DE10DFB" w15:done="0"/>
+  <w15:commentEx w15:paraId="09B2C28A" w15:paraIdParent="6DE10DFB" w15:done="0"/>
   <w15:commentEx w15:paraId="57304C6C" w15:done="0"/>
+  <w15:commentEx w15:paraId="765AACC0" w15:paraIdParent="57304C6C" w15:done="0"/>
   <w15:commentEx w15:paraId="4E2E2CEE" w15:done="0"/>
   <w15:commentEx w15:paraId="1870DC3C" w15:done="0"/>
   <w15:commentEx w15:paraId="5F751048" w15:paraIdParent="1870DC3C" w15:done="0"/>
+  <w15:commentEx w15:paraId="07157B1E" w15:done="0"/>
 </w15:commentsEx>
 </file>
 
@@ -10774,12 +11077,17 @@
 <w16cid:commentsIds xmlns:wpc="http://schemas.microsoft.com/office/word/2010/wordprocessingCanvas" xmlns:cx="http://schemas.microsoft.com/office/drawing/2014/chartex" xmlns:cx1="http://schemas.microsoft.com/office/drawing/2015/9/8/chartex" xmlns:cx2="http://schemas.microsoft.com/office/drawing/2015/10/21/chartex" xmlns:cx3="http://schemas.microsoft.com/office/drawing/2016/5/9/chartex" xmlns:cx4="http://schemas.microsoft.com/office/drawing/2016/5/10/chartex" xmlns:cx5="http://schemas.microsoft.com/office/drawing/2016/5/11/chartex" xmlns:cx6="http://schemas.microsoft.com/office/drawing/2016/5/12/chartex" xmlns:cx7="http://schemas.microsoft.com/office/drawing/2016/5/13/chartex" xmlns:cx8="http://schemas.microsoft.com/office/drawing/2016/5/14/chartex" xmlns:mc="http://schemas.openxmlformats.org/markup-compatibility/2006" xmlns:aink="http://schemas.microsoft.com/office/drawing/2016/ink" xmlns:am3d="http://schemas.microsoft.com/office/drawing/2017/model3d" xmlns:o="urn:schemas-microsoft-com:office:office" xmlns:r="http://schemas.openxmlformats.org/officeDocument/2006/relationships" xmlns:m="http://schemas.openxmlformats.org/officeDocument/2006/math" xmlns:v="urn:schemas-microsoft-com:vml" xmlns:wp14="http://schemas.microsoft.com/office/word/2010/wordprocessingDrawing" xmlns:wp="http://schemas.openxmlformats.org/drawingml/2006/wordprocessingDrawing" xmlns:w10="urn:schemas-microsoft-com:office:word" xmlns:w="http://schemas.openxmlformats.org/wordprocessingml/2006/main" xmlns:w14="http://schemas.microsoft.com/office/word/2010/wordml" xmlns:w15="http://schemas.microsoft.com/office/word/2012/wordml" xmlns:w16cid="http://schemas.microsoft.com/office/word/2016/wordml/cid" xmlns:w16se="http://schemas.microsoft.com/office/word/2015/wordml/symex" xmlns:wpg="http://schemas.microsoft.com/office/word/2010/wordprocessingGroup" xmlns:wpi="http://schemas.microsoft.com/office/word/2010/wordprocessingInk" xmlns:wne="http://schemas.microsoft.com/office/word/2006/wordml" xmlns:wps="http://schemas.microsoft.com/office/word/2010/wordprocessingShape" mc:Ignorable="w14 w15 w16se w16cid wp14">
   <w16cid:commentId w16cid:paraId="67908C90" w16cid:durableId="21139FFE"/>
   <w16cid:commentId w16cid:paraId="709C5601" w16cid:durableId="2118B2D6"/>
+  <w16cid:commentId w16cid:paraId="1210F050" w16cid:durableId="211925BD"/>
   <w16cid:commentId w16cid:paraId="0EA6F332" w16cid:durableId="2118B70C"/>
+  <w16cid:commentId w16cid:paraId="6DDF8284" w16cid:durableId="211925E0"/>
   <w16cid:commentId w16cid:paraId="6DE10DFB" w16cid:durableId="2118B881"/>
+  <w16cid:commentId w16cid:paraId="09B2C28A" w16cid:durableId="21192611"/>
   <w16cid:commentId w16cid:paraId="57304C6C" w16cid:durableId="2118B8D2"/>
+  <w16cid:commentId w16cid:paraId="765AACC0" w16cid:durableId="21192698"/>
   <w16cid:commentId w16cid:paraId="4E2E2CEE" w16cid:durableId="2118B9F8"/>
   <w16cid:commentId w16cid:paraId="1870DC3C" w16cid:durableId="2117BF52"/>
   <w16cid:commentId w16cid:paraId="5F751048" w16cid:durableId="2118BA0F"/>
+  <w16cid:commentId w16cid:paraId="07157B1E" w16cid:durableId="21192724"/>
 </w16cid:commentsIds>
 </file>
 
@@ -11181,7 +11489,7 @@
           <w:r>
             <w:rPr>
               <w:lang w:val="sq-AL"/>
-              <w:rPrChange w:id="46" w:author="Forfatter">
+              <w:rPrChange w:id="56" w:author="Forfatter">
                 <w:rPr/>
               </w:rPrChange>
             </w:rPr>
@@ -11217,7 +11525,16 @@
               <w:sz w:val="14"/>
               <w:lang w:val="sq-AL"/>
             </w:rPr>
-            <w:t xml:space="preserve">   +47 66 98 87 59   </w:t>
+            <w:t xml:space="preserve">   </w:t>
+          </w:r>
+          <w:r>
+            <w:rPr>
+              <w:rFonts w:ascii="Helvetica" w:hAnsi="Helvetica" w:cs="Arial"/>
+              <w:color w:val="1381C4"/>
+              <w:sz w:val="14"/>
+              <w:lang w:val="sq-AL"/>
+            </w:rPr>
+            <w:t xml:space="preserve">+47 66 98 87 59   </w:t>
           </w:r>
           <w:r>
             <w:rPr>
@@ -12119,7 +12436,7 @@
     </w:rPrDefault>
     <w:pPrDefault/>
   </w:docDefaults>
-  <w:latentStyles w:defLockedState="0" w:defUIPriority="0" w:defSemiHidden="0" w:defUnhideWhenUsed="0" w:defQFormat="0" w:count="377">
+  <w:latentStyles w:defLockedState="0" w:defUIPriority="0" w:defSemiHidden="0" w:defUnhideWhenUsed="0" w:defQFormat="0" w:count="375">
     <w:lsdException w:name="Normal" w:qFormat="1"/>
     <w:lsdException w:name="heading 1" w:qFormat="1"/>
     <w:lsdException w:name="heading 2" w:qFormat="1"/>
@@ -12219,6 +12536,7 @@
     <w:lsdException w:name="HTML Sample" w:semiHidden="1" w:unhideWhenUsed="1"/>
     <w:lsdException w:name="HTML Typewriter" w:semiHidden="1" w:unhideWhenUsed="1"/>
     <w:lsdException w:name="HTML Variable" w:semiHidden="1" w:unhideWhenUsed="1"/>
+    <w:lsdException w:name="Normal Table" w:semiHidden="1" w:unhideWhenUsed="1"/>
     <w:lsdException w:name="annotation subject" w:semiHidden="1" w:unhideWhenUsed="1"/>
     <w:lsdException w:name="No List" w:semiHidden="1" w:uiPriority="99" w:unhideWhenUsed="1"/>
     <w:lsdException w:name="Outline List 1" w:semiHidden="1" w:unhideWhenUsed="1"/>
@@ -12264,9 +12582,11 @@
     <w:lsdException w:name="Table Subtle 1" w:semiHidden="1" w:unhideWhenUsed="1"/>
     <w:lsdException w:name="Table Subtle 2" w:semiHidden="1" w:unhideWhenUsed="1"/>
     <w:lsdException w:name="Table Web 1" w:semiHidden="1" w:unhideWhenUsed="1"/>
+    <w:lsdException w:name="Table Web 2" w:semiHidden="1" w:unhideWhenUsed="1"/>
     <w:lsdException w:name="Table Web 3" w:semiHidden="1" w:unhideWhenUsed="1"/>
     <w:lsdException w:name="Balloon Text" w:semiHidden="1" w:unhideWhenUsed="1"/>
     <w:lsdException w:name="Table Grid" w:uiPriority="59"/>
+    <w:lsdException w:name="Table Theme" w:semiHidden="1" w:unhideWhenUsed="1"/>
     <w:lsdException w:name="Placeholder Text" w:semiHidden="1" w:uiPriority="99"/>
     <w:lsdException w:name="No Spacing" w:uiPriority="1" w:qFormat="1"/>
     <w:lsdException w:name="Light Shading" w:uiPriority="60"/>
@@ -12486,8 +12806,6 @@
     <w:lsdException w:name="Smart Hyperlink" w:semiHidden="1" w:uiPriority="99" w:unhideWhenUsed="1"/>
     <w:lsdException w:name="Hashtag" w:semiHidden="1" w:uiPriority="99" w:unhideWhenUsed="1"/>
     <w:lsdException w:name="Unresolved Mention" w:semiHidden="1" w:uiPriority="99" w:unhideWhenUsed="1"/>
-    <w:lsdException w:name="Smart Link" w:semiHidden="1" w:uiPriority="99" w:unhideWhenUsed="1"/>
-    <w:lsdException w:name="Smart Link Error" w:semiHidden="1" w:uiPriority="99" w:unhideWhenUsed="1"/>
   </w:latentStyles>
   <w:style w:type="paragraph" w:default="1" w:styleId="Normal">
     <w:name w:val="Normal"/>
@@ -13861,7 +14179,7 @@
 </file>
 
 <file path=customXml/itemProps1.xml><?xml version="1.0" encoding="utf-8"?>
-<ds:datastoreItem xmlns:ds="http://schemas.openxmlformats.org/officeDocument/2006/customXml" ds:itemID="{15527C56-7951-4B1E-9FAC-E70833C2E6C0}">
+<ds:datastoreItem xmlns:ds="http://schemas.openxmlformats.org/officeDocument/2006/customXml" ds:itemID="{7636ACCB-BFDA-44F7-92E8-AACA112D0A55}">
   <ds:schemaRefs>
     <ds:schemaRef ds:uri="http://schemas.openxmlformats.org/officeDocument/2006/bibliography"/>
   </ds:schemaRefs>

</xml_diff>

<commit_message>
En del endringer på DTT-beskrivelsen
</commit_message>
<xml_diff>
--- a/uvvm_vvc_framework/doc/internal_UVVM_Essential_Mechanisms.docx
+++ b/uvvm_vvc_framework/doc/internal_UVVM_Essential_Mechanisms.docx
@@ -1157,7 +1157,6 @@
           <w:color w:val="595959" w:themeColor="text1" w:themeTint="A6"/>
           <w:lang w:val="nb-NO" w:eastAsia="nb-NO"/>
         </w:rPr>
-        <w:lastRenderedPageBreak/>
         <w:drawing>
           <wp:anchor distT="0" distB="0" distL="114300" distR="114300" simplePos="0" relativeHeight="251663872" behindDoc="0" locked="0" layoutInCell="1" allowOverlap="1" wp14:anchorId="11CE29BF" wp14:editId="6040E7ED">
             <wp:simplePos x="0" y="0"/>
@@ -1303,6 +1302,7 @@
           <w:szCs w:val="18"/>
           <w:lang w:val="en-US"/>
         </w:rPr>
+        <w:lastRenderedPageBreak/>
         <w:t xml:space="preserve">library </w:t>
       </w:r>
       <w:proofErr w:type="spellStart"/>
@@ -2904,6 +2904,7 @@
           <w:color w:val="auto"/>
           <w:sz w:val="28"/>
         </w:rPr>
+        <w:lastRenderedPageBreak/>
         <w:t>S</w:t>
       </w:r>
       <w:r>
@@ -5737,33 +5738,43 @@
         <w:t xml:space="preserve">many different ways, but the main purpose is to share information inside the testbench of activity or accesses on a given DUT interface. </w:t>
       </w:r>
       <w:r>
-        <w:t xml:space="preserve">Normally such information is provided from a dedicated interface monitor, but making such a dedicated monitor is sometimes quite time consuming and often not really needed. For that </w:t>
-      </w:r>
-      <w:proofErr w:type="gramStart"/>
-      <w:r>
-        <w:t>reason</w:t>
-      </w:r>
-      <w:proofErr w:type="gramEnd"/>
-      <w:r>
-        <w:t xml:space="preserve"> UVVM provides a mechanism for getting the transaction information directly from the BFM</w:t>
-      </w:r>
-      <w:r>
-        <w:t xml:space="preserve"> or VVC. </w:t>
-      </w:r>
-      <w:commentRangeStart w:id="16"/>
-      <w:r>
-        <w:t>The BFM in this case includes monitor capabilities</w:t>
-      </w:r>
-      <w:commentRangeEnd w:id="16"/>
-      <w:r>
-        <w:rPr>
-          <w:rStyle w:val="Merknadsreferanse"/>
-        </w:rPr>
-        <w:commentReference w:id="16"/>
-      </w:r>
-      <w:r>
-        <w:t>, but this is a very small overhead as the BFM handles the interface protocol in detail anyway. As the VVC uses the BFM for handling the interface, the VVC may appear as the source of the transaction information.</w:t>
-      </w:r>
+        <w:t>Normally such information is provided from a dedicated interface monitor, but making such a dedicated monitor is sometimes quite time consuming and often not really needed. For that reason</w:t>
+      </w:r>
+      <w:ins w:id="16" w:author="Forfatter">
+        <w:r>
+          <w:t>.</w:t>
+        </w:r>
+      </w:ins>
+      <w:r>
+        <w:t xml:space="preserve"> UVVM provides a mechanism for getting the transaction information directly from the </w:t>
+      </w:r>
+      <w:del w:id="17" w:author="Forfatter">
+        <w:r>
+          <w:delText>BFM</w:delText>
+        </w:r>
+        <w:r>
+          <w:delText xml:space="preserve"> or </w:delText>
+        </w:r>
+      </w:del>
+      <w:r>
+        <w:t xml:space="preserve">VVC. </w:t>
+      </w:r>
+      <w:commentRangeStart w:id="18"/>
+      <w:del w:id="19" w:author="Forfatter">
+        <w:r>
+          <w:delText>The BFM in this case includes monitor capabilities</w:delText>
+        </w:r>
+        <w:commentRangeEnd w:id="18"/>
+        <w:r>
+          <w:rPr>
+            <w:rStyle w:val="Merknadsreferanse"/>
+          </w:rPr>
+          <w:commentReference w:id="18"/>
+        </w:r>
+        <w:r>
+          <w:delText>, but this is a very small overhead as the BFM handles the interface protocol in detail anyway. As the VVC uses the BFM for handling the interface, the VVC may appear as the source of the transaction information.</w:delText>
+        </w:r>
+      </w:del>
     </w:p>
     <w:p>
       <w:pPr>
@@ -5814,10 +5825,65 @@
         </w:numPr>
       </w:pPr>
       <w:r>
-        <w:t xml:space="preserve">A simple testbench approach would be to have the test sequencer also telling the receiving UART BFM or VVC exactly what to expect. This is a straight forward </w:t>
-      </w:r>
-      <w:r>
-        <w:t>approach, but does require more action and data control inside the test sequencer. That could of course all be handled in a super-procedure, but for any undetermined behaviour inside the BFM or VVC, like random data generation or error injection, this would not work.</w:t>
+        <w:t xml:space="preserve">A simple testbench approach </w:t>
+      </w:r>
+      <w:del w:id="20" w:author="Forfatter">
+        <w:r>
+          <w:delText>w</w:delText>
+        </w:r>
+      </w:del>
+      <w:ins w:id="21" w:author="Forfatter">
+        <w:r>
+          <w:t>c</w:t>
+        </w:r>
+      </w:ins>
+      <w:r>
+        <w:t xml:space="preserve">ould be to have the test sequencer also telling the receiving UART BFM or VVC exactly what to expect. This is a straight forward </w:t>
+      </w:r>
+      <w:r>
+        <w:t xml:space="preserve">approach, but </w:t>
+      </w:r>
+      <w:del w:id="22" w:author="Forfatter">
+        <w:r>
+          <w:delText xml:space="preserve">does </w:delText>
+        </w:r>
+      </w:del>
+      <w:r>
+        <w:t>require</w:t>
+      </w:r>
+      <w:ins w:id="23" w:author="Forfatter">
+        <w:r>
+          <w:t>s</w:t>
+        </w:r>
+      </w:ins>
+      <w:r>
+        <w:t xml:space="preserve"> more action and data control inside the test sequencer. Th</w:t>
+      </w:r>
+      <w:ins w:id="24" w:author="Forfatter">
+        <w:r>
+          <w:t>is</w:t>
+        </w:r>
+      </w:ins>
+      <w:del w:id="25" w:author="Forfatter">
+        <w:r>
+          <w:delText>at</w:delText>
+        </w:r>
+      </w:del>
+      <w:r>
+        <w:t xml:space="preserve"> could of course all be handled in a super-procedure, but for any undetermined behaviour inside the BFM or VVC, like random data generation or error injection, th</w:t>
+      </w:r>
+      <w:ins w:id="26" w:author="Forfatter">
+        <w:r>
+          <w:t>at</w:t>
+        </w:r>
+      </w:ins>
+      <w:del w:id="27" w:author="Forfatter">
+        <w:r>
+          <w:delText>is</w:delText>
+        </w:r>
+      </w:del>
+      <w:r>
+        <w:t xml:space="preserve"> would not work.</w:t>
       </w:r>
     </w:p>
     <w:p>
@@ -5831,8 +5897,6 @@
       <w:r>
         <w:t>A more advanced approach is to have a model overlooking the DUT accesses, generate the expected data and tell the receiving BFM or VVC to check for that data</w:t>
       </w:r>
-      <w:bookmarkStart w:id="17" w:name="_GoBack"/>
-      <w:bookmarkEnd w:id="17"/>
     </w:p>
     <w:p>
       <w:pPr>
@@ -5854,10 +5918,34 @@
         <w:t xml:space="preserve">(the transaction) </w:t>
       </w:r>
       <w:r>
-        <w:t>on the various DUT interfaces, so that it can generated the correct expected data.</w:t>
-      </w:r>
-      <w:r>
-        <w:t xml:space="preserve"> For the model it doesn’t matter if the transaction info comes from a monitor or from a BFM/VVC, as long as the information is correct.</w:t>
+        <w:t>on the various DUT interfaces, so that it can generate</w:t>
+      </w:r>
+      <w:del w:id="28" w:author="Forfatter">
+        <w:r>
+          <w:delText>d</w:delText>
+        </w:r>
+      </w:del>
+      <w:r>
+        <w:t xml:space="preserve"> the correct expected data.</w:t>
+      </w:r>
+      <w:r>
+        <w:t xml:space="preserve"> For the model it doesn’t matter if the transaction info comes from a monitor or from a </w:t>
+      </w:r>
+      <w:del w:id="29" w:author="Forfatter">
+        <w:r>
+          <w:delText>BFM/</w:delText>
+        </w:r>
+      </w:del>
+      <w:r>
+        <w:t xml:space="preserve">VVC, </w:t>
+      </w:r>
+      <w:proofErr w:type="gramStart"/>
+      <w:r>
+        <w:t>as long as</w:t>
+      </w:r>
+      <w:proofErr w:type="gramEnd"/>
+      <w:r>
+        <w:t xml:space="preserve"> the information is correct.</w:t>
       </w:r>
     </w:p>
     <w:p/>
@@ -5872,7 +5960,23 @@
         <w:t xml:space="preserve">of course </w:t>
       </w:r>
       <w:r>
-        <w:t>look at the interfaces and analyse the transactions itself, but distributing this task to the BFM, VVC or monitor makes the testbench far more structured and significantly improves overview, maintenance, extensibility and reuse</w:t>
+        <w:t xml:space="preserve">look at the interfaces and analyse the transactions </w:t>
+      </w:r>
+      <w:proofErr w:type="gramStart"/>
+      <w:r>
+        <w:t>itself, but</w:t>
+      </w:r>
+      <w:proofErr w:type="gramEnd"/>
+      <w:r>
+        <w:t xml:space="preserve"> distributing this task to the </w:t>
+      </w:r>
+      <w:del w:id="30" w:author="Forfatter">
+        <w:r>
+          <w:delText xml:space="preserve">BFM, </w:delText>
+        </w:r>
+      </w:del>
+      <w:r>
+        <w:t>VVC or monitor makes the testbench far more structured and significantly improves overview, maintenance, extensibility and reuse</w:t>
       </w:r>
       <w:r>
         <w:t xml:space="preserve"> – at least for anything above medium simple verification challenges.</w:t>
@@ -5888,15 +5992,15 @@
       <w:pPr>
         <w:pStyle w:val="Overskrift2"/>
       </w:pPr>
-      <w:bookmarkStart w:id="18" w:name="_Ref17292099"/>
-      <w:bookmarkStart w:id="19" w:name="_Toc17306315"/>
-      <w:bookmarkStart w:id="20" w:name="_Toc17902592"/>
+      <w:bookmarkStart w:id="31" w:name="_Ref17292099"/>
+      <w:bookmarkStart w:id="32" w:name="_Toc17306315"/>
+      <w:bookmarkStart w:id="33" w:name="_Toc17902592"/>
       <w:r>
         <w:t>Transaction definitions</w:t>
       </w:r>
-      <w:bookmarkEnd w:id="18"/>
-      <w:bookmarkEnd w:id="19"/>
-      <w:bookmarkEnd w:id="20"/>
+      <w:bookmarkEnd w:id="31"/>
+      <w:bookmarkEnd w:id="32"/>
+      <w:bookmarkEnd w:id="33"/>
     </w:p>
     <w:p>
       <w:r>
@@ -5967,8 +6071,36 @@
         <w:t>The sub-transaction as such is complete seen from a handshake point of view, but the transfer of data is not complete.</w:t>
       </w:r>
       <w:r>
-        <w:t xml:space="preserve"> Typical for a split transaction protocol.</w:t>
-      </w:r>
+        <w:t xml:space="preserve"> </w:t>
+      </w:r>
+      <w:del w:id="34" w:author="Forfatter">
+        <w:r>
+          <w:delText xml:space="preserve">Typical for </w:delText>
+        </w:r>
+      </w:del>
+      <w:ins w:id="35" w:author="Forfatter">
+        <w:r>
+          <w:t>A</w:t>
+        </w:r>
+      </w:ins>
+      <w:del w:id="36" w:author="Forfatter">
+        <w:r>
+          <w:delText>a</w:delText>
+        </w:r>
+      </w:del>
+      <w:r>
+        <w:t xml:space="preserve"> split transaction protoco</w:t>
+      </w:r>
+      <w:ins w:id="37" w:author="Forfatter">
+        <w:r>
+          <w:t>l will typically have sub-transactions.</w:t>
+        </w:r>
+      </w:ins>
+      <w:del w:id="38" w:author="Forfatter">
+        <w:r>
+          <w:delText>l.</w:delText>
+        </w:r>
+      </w:del>
       <w:r>
         <w:br/>
       </w:r>
@@ -6012,7 +6144,23 @@
         <w:t xml:space="preserve"> (LT)</w:t>
       </w:r>
       <w:r>
-        <w:t xml:space="preserve"> is the lowest level of complete </w:t>
+        <w:t xml:space="preserve"> </w:t>
+      </w:r>
+      <w:ins w:id="39" w:author="Forfatter">
+        <w:r>
+          <w:t xml:space="preserve">is not a transaction type in </w:t>
+        </w:r>
+        <w:proofErr w:type="gramStart"/>
+        <w:r>
+          <w:t>itself, but</w:t>
+        </w:r>
+        <w:proofErr w:type="gramEnd"/>
+        <w:r>
+          <w:t xml:space="preserve"> </w:t>
+        </w:r>
+      </w:ins>
+      <w:r>
+        <w:t xml:space="preserve">is the lowest level of complete </w:t>
       </w:r>
       <w:r>
         <w:rPr>
@@ -6036,12 +6184,33 @@
       <w:r>
         <w:t>, otherwise a base transaction.</w:t>
       </w:r>
+      <w:ins w:id="40" w:author="Forfatter">
+        <w:r>
+          <w:t xml:space="preserve"> This definition is needed in order simplify various explanations.</w:t>
+        </w:r>
+      </w:ins>
       <w:r>
         <w:br/>
         <w:t xml:space="preserve">(e.g. </w:t>
       </w:r>
       <w:r>
-        <w:t>for Avalon: the sub transactions, and for UART, SBI or Ethernet: the base transactions (as no sub-transaction exist for these protocols)</w:t>
+        <w:t xml:space="preserve">for Avalon: </w:t>
+      </w:r>
+      <w:ins w:id="41" w:author="Forfatter">
+        <w:r>
+          <w:t xml:space="preserve">LT = </w:t>
+        </w:r>
+      </w:ins>
+      <w:r>
+        <w:t xml:space="preserve">the sub transactions, and for UART, SBI or Ethernet: </w:t>
+      </w:r>
+      <w:ins w:id="42" w:author="Forfatter">
+        <w:r>
+          <w:t xml:space="preserve">LT = </w:t>
+        </w:r>
+      </w:ins>
+      <w:r>
+        <w:t>the base transactions (as no sub-transaction exist for these protocols)</w:t>
       </w:r>
     </w:p>
     <w:p>
@@ -6092,8 +6261,8 @@
       <w:pPr>
         <w:pStyle w:val="Overskrift2"/>
       </w:pPr>
-      <w:bookmarkStart w:id="21" w:name="_Toc17306316"/>
-      <w:bookmarkStart w:id="22" w:name="_Toc17902593"/>
+      <w:bookmarkStart w:id="43" w:name="_Toc17306316"/>
+      <w:bookmarkStart w:id="44" w:name="_Toc17902593"/>
       <w:r>
         <w:lastRenderedPageBreak/>
         <w:t xml:space="preserve">Transaction </w:t>
@@ -6101,8 +6270,8 @@
       <w:r>
         <w:t>information</w:t>
       </w:r>
-      <w:bookmarkEnd w:id="21"/>
-      <w:bookmarkEnd w:id="22"/>
+      <w:bookmarkEnd w:id="43"/>
+      <w:bookmarkEnd w:id="44"/>
     </w:p>
     <w:p>
       <w:r>
@@ -6112,13 +6281,34 @@
         <w:t xml:space="preserve">s. </w:t>
       </w:r>
       <w:r>
-        <w:t xml:space="preserve">Depending on whether the transaction info is provided from the BFM, VVC or Monitor, different </w:t>
+        <w:t xml:space="preserve">Depending on whether the transaction info is provided from the </w:t>
+      </w:r>
+      <w:del w:id="45" w:author="Forfatter">
+        <w:r>
+          <w:delText xml:space="preserve">BFM, </w:delText>
+        </w:r>
+      </w:del>
+      <w:r>
+        <w:t xml:space="preserve">VVC or Monitor, different </w:t>
       </w:r>
       <w:r>
         <w:t xml:space="preserve">types of </w:t>
       </w:r>
       <w:r>
-        <w:t xml:space="preserve">information will be available. Common for all is that they </w:t>
+        <w:t xml:space="preserve">information will be available. Common for </w:t>
+      </w:r>
+      <w:ins w:id="46" w:author="Forfatter">
+        <w:r>
+          <w:t xml:space="preserve">both </w:t>
+        </w:r>
+      </w:ins>
+      <w:del w:id="47" w:author="Forfatter">
+        <w:r>
+          <w:delText xml:space="preserve">all </w:delText>
+        </w:r>
+      </w:del>
+      <w:r>
+        <w:t xml:space="preserve">is that they </w:t>
       </w:r>
       <w:r>
         <w:t xml:space="preserve">always </w:t>
@@ -6195,7 +6385,23 @@
         <w:t>enough</w:t>
       </w:r>
       <w:r>
-        <w:t xml:space="preserve"> for a model to generate expected DUT behaviour and outputs. The BFM and VVC on the other hand, can provide more info, which could be useful for instance for progress viewing and debugging.</w:t>
+        <w:t xml:space="preserve"> for a model to generate expected DUT </w:t>
+      </w:r>
+      <w:del w:id="48" w:author="Forfatter">
+        <w:r>
+          <w:delText xml:space="preserve">behaviour and </w:delText>
+        </w:r>
+      </w:del>
+      <w:r>
+        <w:t xml:space="preserve">outputs. The </w:t>
+      </w:r>
+      <w:del w:id="49" w:author="Forfatter">
+        <w:r>
+          <w:delText xml:space="preserve">BFM and </w:delText>
+        </w:r>
+      </w:del>
+      <w:r>
+        <w:t>VVC on the other hand, can provide more info, which could be useful for instance for progress viewing and debugging.</w:t>
       </w:r>
     </w:p>
     <w:p>
@@ -6232,7 +6438,23 @@
     </w:p>
     <w:p>
       <w:r>
-        <w:t>Note that for a given interface/protocol, the BFM, VVC and Monitor will use the same interface dedicated transaction record type – with some fields potentially unused.</w:t>
+        <w:t xml:space="preserve">Note that for a given interface/protocol, the </w:t>
+      </w:r>
+      <w:del w:id="50" w:author="Forfatter">
+        <w:r>
+          <w:delText xml:space="preserve">BFM, </w:delText>
+        </w:r>
+      </w:del>
+      <w:r>
+        <w:t xml:space="preserve">VVC and </w:t>
+      </w:r>
+      <w:ins w:id="51" w:author="Forfatter">
+        <w:r>
+          <w:t xml:space="preserve">the </w:t>
+        </w:r>
+      </w:ins>
+      <w:r>
+        <w:t>Monitor will use the same interface dedicated transaction record type – with some fields potentially unused.</w:t>
       </w:r>
     </w:p>
     <w:p/>
@@ -6264,16 +6486,26 @@
         <w:fldChar w:fldCharType="end"/>
       </w:r>
       <w:r>
-        <w:t xml:space="preserve"> – Transaction record </w:t>
+        <w:t xml:space="preserve"> – </w:t>
+      </w:r>
+      <w:ins w:id="52" w:author="Forfatter">
+        <w:r>
+          <w:t xml:space="preserve">General </w:t>
+        </w:r>
+      </w:ins>
+      <w:r>
+        <w:t xml:space="preserve">Transaction record </w:t>
       </w:r>
       <w:proofErr w:type="spellStart"/>
       <w:r>
         <w:t>t_transaction</w:t>
       </w:r>
       <w:proofErr w:type="spellEnd"/>
-      <w:r>
-        <w:t xml:space="preserve"> (General)</w:t>
-      </w:r>
+      <w:del w:id="53" w:author="Forfatter">
+        <w:r>
+          <w:delText xml:space="preserve"> (General)</w:delText>
+        </w:r>
+      </w:del>
       <w:r>
         <w:t>.   The greyed-out fields indicate optional or protocol dedicated fields</w:t>
       </w:r>
@@ -6470,9 +6702,9 @@
               </w:rPr>
               <w:t>NO_OPERATION is default and thus used when there is no access. All operations will be separated with a NO_OPERATION for at least 1 delta cycle, e.g. NO_OPERATION – WRITE – NO_OPERATION – READ – NO_</w:t>
             </w:r>
-            <w:commentRangeStart w:id="23"/>
-            <w:commentRangeStart w:id="24"/>
-            <w:commentRangeStart w:id="25"/>
+            <w:commentRangeStart w:id="54"/>
+            <w:commentRangeStart w:id="55"/>
+            <w:commentRangeStart w:id="56"/>
             <w:r>
               <w:rPr>
                 <w:rFonts w:ascii="Verdana" w:hAnsi="Verdana"/>
@@ -6480,26 +6712,26 @@
               </w:rPr>
               <w:t>OPERATION</w:t>
             </w:r>
-            <w:commentRangeEnd w:id="23"/>
+            <w:commentRangeEnd w:id="54"/>
             <w:r>
               <w:rPr>
                 <w:rStyle w:val="Merknadsreferanse"/>
               </w:rPr>
-              <w:commentReference w:id="23"/>
-            </w:r>
-            <w:commentRangeEnd w:id="24"/>
+              <w:commentReference w:id="54"/>
+            </w:r>
+            <w:commentRangeEnd w:id="55"/>
             <w:r>
               <w:rPr>
                 <w:rStyle w:val="Merknadsreferanse"/>
               </w:rPr>
-              <w:commentReference w:id="24"/>
-            </w:r>
-            <w:commentRangeEnd w:id="25"/>
+              <w:commentReference w:id="55"/>
+            </w:r>
+            <w:commentRangeEnd w:id="56"/>
             <w:r>
               <w:rPr>
                 <w:rStyle w:val="Merknadsreferanse"/>
               </w:rPr>
-              <w:commentReference w:id="25"/>
+              <w:commentReference w:id="56"/>
             </w:r>
             <w:r>
               <w:rPr>
@@ -6535,15 +6767,24 @@
               </w:rPr>
               <w:t xml:space="preserve">&lt;Optional </w:t>
             </w:r>
-            <w:proofErr w:type="gramStart"/>
-            <w:r>
-              <w:rPr>
-                <w:rFonts w:ascii="Verdana" w:hAnsi="Verdana" w:cs="Helvetica"/>
-                <w:sz w:val="14"/>
-              </w:rPr>
-              <w:t>protocol  dedicated</w:t>
-            </w:r>
-            <w:proofErr w:type="gramEnd"/>
+            <w:del w:id="57" w:author="Forfatter">
+              <w:r>
+                <w:rPr>
+                  <w:rFonts w:ascii="Verdana" w:hAnsi="Verdana" w:cs="Helvetica"/>
+                  <w:sz w:val="14"/>
+                </w:rPr>
+                <w:delText>protocol  dedicated</w:delText>
+              </w:r>
+            </w:del>
+            <w:ins w:id="58" w:author="Forfatter">
+              <w:r>
+                <w:rPr>
+                  <w:rFonts w:ascii="Verdana" w:hAnsi="Verdana" w:cs="Helvetica"/>
+                  <w:sz w:val="14"/>
+                </w:rPr>
+                <w:t>protocol dedicated</w:t>
+              </w:r>
+            </w:ins>
             <w:r>
               <w:rPr>
                 <w:rFonts w:ascii="Verdana" w:hAnsi="Verdana" w:cs="Helvetica"/>
@@ -6740,73 +6981,204 @@
                 <w:sz w:val="14"/>
                 <w:lang w:val="en-US"/>
               </w:rPr>
-              <w:t xml:space="preserve">Transaction status (‘FAILED’ or ‘SUCCEEDED’), but </w:t>
-            </w:r>
-            <w:r>
-              <w:rPr>
-                <w:rFonts w:ascii="Verdana" w:hAnsi="Verdana" w:cs="Courier New"/>
-                <w:sz w:val="14"/>
-                <w:lang w:val="en-US"/>
-              </w:rPr>
-              <w:t>will show</w:t>
-            </w:r>
-            <w:r>
-              <w:rPr>
-                <w:rFonts w:ascii="Verdana" w:hAnsi="Verdana" w:cs="Courier New"/>
-                <w:sz w:val="14"/>
-                <w:lang w:val="en-US"/>
-              </w:rPr>
-              <w:t xml:space="preserve"> ‘IN_PROGRESS’ until status is known</w:t>
-            </w:r>
-            <w:r>
-              <w:rPr>
-                <w:rFonts w:ascii="Verdana" w:hAnsi="Verdana" w:cs="Courier New"/>
-                <w:sz w:val="14"/>
-                <w:lang w:val="en-US"/>
-              </w:rPr>
-              <w:t>, and for a complete CT where success cannot be known.</w:t>
-            </w:r>
-            <w:r>
-              <w:rPr>
-                <w:rFonts w:ascii="Verdana" w:hAnsi="Verdana" w:cs="Courier New"/>
-                <w:sz w:val="14"/>
-                <w:lang w:val="en-US"/>
-              </w:rPr>
-              <w:br/>
-              <w:t>Between transactions: ‘</w:t>
-            </w:r>
-            <w:commentRangeStart w:id="26"/>
-            <w:commentRangeStart w:id="27"/>
-            <w:r>
-              <w:rPr>
-                <w:rFonts w:ascii="Verdana" w:hAnsi="Verdana" w:cs="Courier New"/>
-                <w:sz w:val="14"/>
-                <w:lang w:val="en-US"/>
-              </w:rPr>
-              <w:t>NONE</w:t>
-            </w:r>
-            <w:commentRangeEnd w:id="26"/>
-            <w:r>
-              <w:rPr>
-                <w:rStyle w:val="Merknadsreferanse"/>
-              </w:rPr>
-              <w:commentReference w:id="26"/>
-            </w:r>
-            <w:commentRangeEnd w:id="27"/>
-            <w:r>
-              <w:rPr>
-                <w:rStyle w:val="Merknadsreferanse"/>
-              </w:rPr>
-              <w:commentReference w:id="27"/>
-            </w:r>
-            <w:r>
-              <w:rPr>
-                <w:rFonts w:ascii="Verdana" w:hAnsi="Verdana" w:cs="Courier New"/>
-                <w:sz w:val="14"/>
-                <w:lang w:val="en-US"/>
-              </w:rPr>
-              <w:t>’</w:t>
-            </w:r>
+              <w:t>Transaction status</w:t>
+            </w:r>
+            <w:ins w:id="59" w:author="Forfatter">
+              <w:r>
+                <w:rPr>
+                  <w:rFonts w:ascii="Verdana" w:hAnsi="Verdana" w:cs="Courier New"/>
+                  <w:sz w:val="14"/>
+                  <w:lang w:val="en-US"/>
+                </w:rPr>
+                <w:t xml:space="preserve">. Handled slightly different </w:t>
+              </w:r>
+              <w:r>
+                <w:rPr>
+                  <w:rFonts w:ascii="Verdana" w:hAnsi="Verdana" w:cs="Courier New"/>
+                  <w:sz w:val="14"/>
+                  <w:lang w:val="en-US"/>
+                </w:rPr>
+                <w:t>from a VVC and a Monitor.</w:t>
+              </w:r>
+              <w:r>
+                <w:rPr>
+                  <w:rFonts w:ascii="Verdana" w:hAnsi="Verdana" w:cs="Courier New"/>
+                  <w:sz w:val="14"/>
+                  <w:lang w:val="en-US"/>
+                </w:rPr>
+                <w:br/>
+                <w:t xml:space="preserve">VVC: </w:t>
+              </w:r>
+            </w:ins>
+            <w:del w:id="60" w:author="Forfatter">
+              <w:r>
+                <w:rPr>
+                  <w:rFonts w:ascii="Verdana" w:hAnsi="Verdana" w:cs="Courier New"/>
+                  <w:sz w:val="14"/>
+                  <w:lang w:val="en-US"/>
+                </w:rPr>
+                <w:delText xml:space="preserve"> </w:delText>
+              </w:r>
+              <w:r>
+                <w:rPr>
+                  <w:rFonts w:ascii="Verdana" w:hAnsi="Verdana" w:cs="Courier New"/>
+                  <w:sz w:val="14"/>
+                  <w:lang w:val="en-US"/>
+                </w:rPr>
+                <w:delText xml:space="preserve">(‘FAILED’ or ‘SUCCEEDED’), but </w:delText>
+              </w:r>
+              <w:r>
+                <w:rPr>
+                  <w:rFonts w:ascii="Verdana" w:hAnsi="Verdana" w:cs="Courier New"/>
+                  <w:sz w:val="14"/>
+                  <w:lang w:val="en-US"/>
+                </w:rPr>
+                <w:delText>will show</w:delText>
+              </w:r>
+              <w:r>
+                <w:rPr>
+                  <w:rFonts w:ascii="Verdana" w:hAnsi="Verdana" w:cs="Courier New"/>
+                  <w:sz w:val="14"/>
+                  <w:lang w:val="en-US"/>
+                </w:rPr>
+                <w:delText xml:space="preserve"> ‘IN_PROGRESS’ until status is known</w:delText>
+              </w:r>
+              <w:r>
+                <w:rPr>
+                  <w:rFonts w:ascii="Verdana" w:hAnsi="Verdana" w:cs="Courier New"/>
+                  <w:sz w:val="14"/>
+                  <w:lang w:val="en-US"/>
+                </w:rPr>
+                <w:delText>, and for a complete CT where success cannot be known.</w:delText>
+              </w:r>
+              <w:r>
+                <w:rPr>
+                  <w:rFonts w:ascii="Verdana" w:hAnsi="Verdana" w:cs="Courier New"/>
+                  <w:sz w:val="14"/>
+                  <w:lang w:val="en-US"/>
+                </w:rPr>
+                <w:br/>
+                <w:delText>Between transactions: ‘</w:delText>
+              </w:r>
+              <w:commentRangeStart w:id="61"/>
+              <w:commentRangeStart w:id="62"/>
+              <w:r>
+                <w:rPr>
+                  <w:rFonts w:ascii="Verdana" w:hAnsi="Verdana" w:cs="Courier New"/>
+                  <w:sz w:val="14"/>
+                  <w:lang w:val="en-US"/>
+                </w:rPr>
+                <w:delText>NONE</w:delText>
+              </w:r>
+              <w:commentRangeEnd w:id="61"/>
+              <w:r>
+                <w:rPr>
+                  <w:rStyle w:val="Merknadsreferanse"/>
+                </w:rPr>
+                <w:commentReference w:id="61"/>
+              </w:r>
+              <w:commentRangeEnd w:id="62"/>
+              <w:r>
+                <w:rPr>
+                  <w:rStyle w:val="Merknadsreferanse"/>
+                </w:rPr>
+                <w:commentReference w:id="62"/>
+              </w:r>
+              <w:r>
+                <w:rPr>
+                  <w:rFonts w:ascii="Verdana" w:hAnsi="Verdana" w:cs="Courier New"/>
+                  <w:sz w:val="14"/>
+                  <w:lang w:val="en-US"/>
+                </w:rPr>
+                <w:delText>’</w:delText>
+              </w:r>
+            </w:del>
+            <w:ins w:id="63" w:author="Forfatter">
+              <w:del w:id="64" w:author="Forfatter">
+                <w:r>
+                  <w:rPr>
+                    <w:rFonts w:ascii="Verdana" w:hAnsi="Verdana" w:cs="Courier New"/>
+                    <w:sz w:val="14"/>
+                    <w:lang w:val="en-US"/>
+                  </w:rPr>
+                  <w:delText>INACTIVE</w:delText>
+                </w:r>
+              </w:del>
+              <w:r>
+                <w:rPr>
+                  <w:rFonts w:ascii="Verdana" w:hAnsi="Verdana" w:cs="Courier New"/>
+                  <w:sz w:val="14"/>
+                  <w:lang w:val="en-US"/>
+                </w:rPr>
+                <w:t>W</w:t>
+              </w:r>
+              <w:r>
+                <w:rPr>
+                  <w:rFonts w:ascii="Verdana" w:hAnsi="Verdana" w:cs="Courier New"/>
+                  <w:sz w:val="14"/>
+                  <w:lang w:val="en-US"/>
+                </w:rPr>
+                <w:t xml:space="preserve">ill show ‘IN_PROGRESS’ </w:t>
+              </w:r>
+              <w:r>
+                <w:rPr>
+                  <w:rFonts w:ascii="Verdana" w:hAnsi="Verdana" w:cs="Courier New"/>
+                  <w:sz w:val="14"/>
+                  <w:lang w:val="en-US"/>
+                </w:rPr>
+                <w:t xml:space="preserve">during the transaction and INACTIVE in between (for at least one delta cycle) </w:t>
+              </w:r>
+              <w:r>
+                <w:rPr>
+                  <w:rFonts w:ascii="Verdana" w:hAnsi="Verdana" w:cs="Courier New"/>
+                  <w:sz w:val="14"/>
+                  <w:lang w:val="en-US"/>
+                </w:rPr>
+                <w:br/>
+              </w:r>
+              <w:r>
+                <w:rPr>
+                  <w:rFonts w:ascii="Verdana" w:hAnsi="Verdana" w:cs="Courier New"/>
+                  <w:sz w:val="14"/>
+                  <w:lang w:val="en-US"/>
+                </w:rPr>
+                <w:t xml:space="preserve">Monitor: Will show </w:t>
+              </w:r>
+              <w:r>
+                <w:rPr>
+                  <w:rFonts w:ascii="Verdana" w:hAnsi="Verdana" w:cs="Courier New"/>
+                  <w:sz w:val="14"/>
+                  <w:lang w:val="en-US"/>
+                </w:rPr>
+                <w:t>FAILED or SUCCEEDED</w:t>
+              </w:r>
+              <w:r>
+                <w:rPr>
+                  <w:rFonts w:ascii="Verdana" w:hAnsi="Verdana" w:cs="Courier New"/>
+                  <w:sz w:val="14"/>
+                  <w:lang w:val="en-US"/>
+                </w:rPr>
+                <w:t xml:space="preserve"> immediately as soon as this is 100% certain – and keep this info for the display period defined in the Monitor configuration record, or until the next transaction is ready to be displayed. Other than </w:t>
+              </w:r>
+              <w:proofErr w:type="gramStart"/>
+              <w:r>
+                <w:rPr>
+                  <w:rFonts w:ascii="Verdana" w:hAnsi="Verdana" w:cs="Courier New"/>
+                  <w:sz w:val="14"/>
+                  <w:lang w:val="en-US"/>
+                </w:rPr>
+                <w:t>that</w:t>
+              </w:r>
+              <w:proofErr w:type="gramEnd"/>
+              <w:r>
+                <w:rPr>
+                  <w:rFonts w:ascii="Verdana" w:hAnsi="Verdana" w:cs="Courier New"/>
+                  <w:sz w:val="14"/>
+                  <w:lang w:val="en-US"/>
+                </w:rPr>
+                <w:t xml:space="preserve"> it will show INACTIVE (even when a transaction has started – before the transaction status is known)</w:t>
+              </w:r>
+            </w:ins>
           </w:p>
         </w:tc>
       </w:tr>
@@ -6827,12 +7199,30 @@
                 <w:sz w:val="14"/>
               </w:rPr>
             </w:pPr>
+            <w:proofErr w:type="spellStart"/>
+            <w:ins w:id="65" w:author="Forfatter">
+              <w:r>
+                <w:rPr>
+                  <w:rFonts w:ascii="Verdana" w:hAnsi="Verdana" w:cs="Helvetica"/>
+                  <w:sz w:val="14"/>
+                </w:rPr>
+                <w:t>VVC_</w:t>
+              </w:r>
+            </w:ins>
             <w:r>
               <w:rPr>
                 <w:rFonts w:ascii="Verdana" w:hAnsi="Verdana" w:cs="Helvetica"/>
                 <w:sz w:val="14"/>
               </w:rPr>
-              <w:t xml:space="preserve">Meta </w:t>
+              <w:t>Meta</w:t>
+            </w:r>
+            <w:proofErr w:type="spellEnd"/>
+            <w:r>
+              <w:rPr>
+                <w:rFonts w:ascii="Verdana" w:hAnsi="Verdana" w:cs="Helvetica"/>
+                <w:sz w:val="14"/>
+              </w:rPr>
+              <w:t xml:space="preserve"> </w:t>
             </w:r>
           </w:p>
         </w:tc>
@@ -6876,10 +7266,19 @@
               </w:tabs>
               <w:spacing w:before="20" w:after="20" w:line="20" w:lineRule="atLeast"/>
               <w:rPr>
+                <w:del w:id="66" w:author="Forfatter"/>
                 <w:rFonts w:ascii="Verdana" w:hAnsi="Verdana" w:cs="Courier New"/>
                 <w:sz w:val="14"/>
                 <w:lang w:val="en-US"/>
               </w:rPr>
+              <w:pPrChange w:id="67" w:author="Forfatter">
+                <w:pPr>
+                  <w:tabs>
+                    <w:tab w:val="left" w:pos="4820"/>
+                  </w:tabs>
+                  <w:spacing w:before="20" w:after="20" w:line="20" w:lineRule="atLeast"/>
+                </w:pPr>
+              </w:pPrChange>
             </w:pPr>
             <w:r>
               <w:rPr>
@@ -6887,8 +7286,38 @@
                 <w:sz w:val="14"/>
                 <w:lang w:val="en-US"/>
               </w:rPr>
-              <w:t>Additional transaction information – only known by the VVC and/or BFM.</w:t>
-            </w:r>
+              <w:t>Additional transaction information – only known by the VVC</w:t>
+            </w:r>
+            <w:del w:id="68" w:author="Forfatter">
+              <w:r>
+                <w:rPr>
+                  <w:rFonts w:ascii="Verdana" w:hAnsi="Verdana" w:cs="Courier New"/>
+                  <w:sz w:val="14"/>
+                  <w:lang w:val="en-US"/>
+                </w:rPr>
+                <w:delText xml:space="preserve"> and/or BFM</w:delText>
+              </w:r>
+            </w:del>
+            <w:ins w:id="69" w:author="Forfatter">
+              <w:r>
+                <w:rPr>
+                  <w:rFonts w:ascii="Verdana" w:hAnsi="Verdana" w:cs="Courier New"/>
+                  <w:sz w:val="14"/>
+                  <w:lang w:val="en-US"/>
+                </w:rPr>
+                <w:t xml:space="preserve">. So far </w:t>
+              </w:r>
+            </w:ins>
+            <w:del w:id="70" w:author="Forfatter">
+              <w:r>
+                <w:rPr>
+                  <w:rFonts w:ascii="Verdana" w:hAnsi="Verdana" w:cs="Courier New"/>
+                  <w:sz w:val="14"/>
+                  <w:lang w:val="en-US"/>
+                </w:rPr>
+                <w:delText>.</w:delText>
+              </w:r>
+            </w:del>
           </w:p>
           <w:p>
             <w:pPr>
@@ -6901,14 +7330,80 @@
                 <w:sz w:val="14"/>
                 <w:lang w:val="en-US"/>
               </w:rPr>
+              <w:pPrChange w:id="71" w:author="Forfatter">
+                <w:pPr>
+                  <w:tabs>
+                    <w:tab w:val="left" w:pos="4820"/>
+                  </w:tabs>
+                  <w:spacing w:before="20" w:after="20" w:line="20" w:lineRule="atLeast"/>
+                </w:pPr>
+              </w:pPrChange>
             </w:pPr>
+            <w:del w:id="72" w:author="Forfatter">
+              <w:r>
+                <w:rPr>
+                  <w:rFonts w:ascii="Verdana" w:hAnsi="Verdana" w:cs="Courier New"/>
+                  <w:sz w:val="14"/>
+                  <w:lang w:val="en-US"/>
+                </w:rPr>
+                <w:delText>‘</w:delText>
+              </w:r>
+            </w:del>
+            <w:ins w:id="73" w:author="Forfatter">
+              <w:r>
+                <w:rPr>
+                  <w:rFonts w:ascii="Verdana" w:hAnsi="Verdana" w:cs="Courier New"/>
+                  <w:sz w:val="14"/>
+                  <w:lang w:val="en-US"/>
+                </w:rPr>
+                <w:t>‘</w:t>
+              </w:r>
+            </w:ins>
             <w:r>
               <w:rPr>
                 <w:rFonts w:ascii="Verdana" w:hAnsi="Verdana" w:cs="Courier New"/>
                 <w:sz w:val="14"/>
                 <w:lang w:val="en-US"/>
               </w:rPr>
-              <w:t>‘msg’ is known by both, whereas ‘</w:t>
+              <w:t xml:space="preserve">msg’ </w:t>
+            </w:r>
+            <w:del w:id="74" w:author="Forfatter">
+              <w:r>
+                <w:rPr>
+                  <w:rFonts w:ascii="Verdana" w:hAnsi="Verdana" w:cs="Courier New"/>
+                  <w:sz w:val="14"/>
+                  <w:lang w:val="en-US"/>
+                </w:rPr>
+                <w:delText>is known by both, whereas</w:delText>
+              </w:r>
+            </w:del>
+            <w:ins w:id="75" w:author="Forfatter">
+              <w:r>
+                <w:rPr>
+                  <w:rFonts w:ascii="Verdana" w:hAnsi="Verdana" w:cs="Courier New"/>
+                  <w:sz w:val="14"/>
+                  <w:lang w:val="en-US"/>
+                </w:rPr>
+                <w:t xml:space="preserve">and </w:t>
+              </w:r>
+            </w:ins>
+            <w:del w:id="76" w:author="Forfatter">
+              <w:r>
+                <w:rPr>
+                  <w:rFonts w:ascii="Verdana" w:hAnsi="Verdana" w:cs="Courier New"/>
+                  <w:sz w:val="14"/>
+                  <w:lang w:val="en-US"/>
+                </w:rPr>
+                <w:delText xml:space="preserve"> </w:delText>
+              </w:r>
+            </w:del>
+            <w:r>
+              <w:rPr>
+                <w:rFonts w:ascii="Verdana" w:hAnsi="Verdana" w:cs="Courier New"/>
+                <w:sz w:val="14"/>
+                <w:lang w:val="en-US"/>
+              </w:rPr>
+              <w:t>‘</w:t>
             </w:r>
             <w:proofErr w:type="spellStart"/>
             <w:r>
@@ -6926,8 +7421,38 @@
                 <w:sz w:val="14"/>
                 <w:lang w:val="en-US"/>
               </w:rPr>
-              <w:t>’ is only known by the VVC (will be set to -1)</w:t>
-            </w:r>
+              <w:t xml:space="preserve">’ </w:t>
+            </w:r>
+            <w:del w:id="77" w:author="Forfatter">
+              <w:r>
+                <w:rPr>
+                  <w:rFonts w:ascii="Verdana" w:hAnsi="Verdana" w:cs="Courier New"/>
+                  <w:sz w:val="14"/>
+                  <w:lang w:val="en-US"/>
+                </w:rPr>
+                <w:delText>is only known by the VVC (will be set to -1)</w:delText>
+              </w:r>
+            </w:del>
+            <w:ins w:id="78" w:author="Forfatter">
+              <w:r>
+                <w:rPr>
+                  <w:rFonts w:ascii="Verdana" w:hAnsi="Verdana" w:cs="Courier New"/>
+                  <w:sz w:val="14"/>
+                  <w:lang w:val="en-US"/>
+                </w:rPr>
+                <w:t xml:space="preserve">(the free running command </w:t>
+              </w:r>
+              <w:proofErr w:type="spellStart"/>
+              <w:r>
+                <w:rPr>
+                  <w:rFonts w:ascii="Verdana" w:hAnsi="Verdana" w:cs="Courier New"/>
+                  <w:sz w:val="14"/>
+                  <w:lang w:val="en-US"/>
+                </w:rPr>
+                <w:t>inde</w:t>
+              </w:r>
+            </w:ins>
+            <w:proofErr w:type="spellEnd"/>
             <w:r>
               <w:rPr>
                 <w:rFonts w:ascii="Verdana" w:hAnsi="Verdana" w:cs="Courier New"/>
@@ -7082,7 +7607,7 @@
               </w:rPr>
               <w:t xml:space="preserve"> parity or stop-bit error </w:t>
             </w:r>
-            <w:del w:id="28" w:author="Forfatter">
+            <w:del w:id="79" w:author="Forfatter">
               <w:r>
                 <w:rPr>
                   <w:rFonts w:ascii="Verdana" w:hAnsi="Verdana" w:cs="Courier New"/>
@@ -7100,7 +7625,7 @@
               </w:rPr>
               <w:t>in a</w:t>
             </w:r>
-            <w:ins w:id="29" w:author="Forfatter">
+            <w:ins w:id="80" w:author="Forfatter">
               <w:r>
                 <w:rPr>
                   <w:rFonts w:ascii="Verdana" w:hAnsi="Verdana" w:cs="Courier New"/>
@@ -7118,7 +7643,7 @@
               </w:rPr>
               <w:t xml:space="preserve"> UART or </w:t>
             </w:r>
-            <w:ins w:id="30" w:author="Forfatter">
+            <w:ins w:id="81" w:author="Forfatter">
               <w:r>
                 <w:rPr>
                   <w:rFonts w:ascii="Verdana" w:hAnsi="Verdana" w:cs="Courier New"/>
@@ -7145,8 +7670,8 @@
               <w:br/>
               <w:t>If no error injection or detection has been implemented</w:t>
             </w:r>
-            <w:commentRangeStart w:id="31"/>
-            <w:commentRangeStart w:id="32"/>
+            <w:commentRangeStart w:id="82"/>
+            <w:commentRangeStart w:id="83"/>
             <w:r>
               <w:rPr>
                 <w:rFonts w:ascii="Verdana" w:hAnsi="Verdana" w:cs="Courier New"/>
@@ -7155,17 +7680,27 @@
               </w:rPr>
               <w:t xml:space="preserve">, this sub-record may be left </w:t>
             </w:r>
-            <w:ins w:id="33" w:author="Forfatter">
+            <w:ins w:id="84" w:author="Forfatter">
               <w:r>
                 <w:rPr>
                   <w:rFonts w:ascii="Verdana" w:hAnsi="Verdana" w:cs="Courier New"/>
                   <w:sz w:val="14"/>
                   <w:lang w:val="en-US"/>
                 </w:rPr>
-                <w:t>empty</w:t>
+                <w:t>out</w:t>
               </w:r>
+              <w:del w:id="85" w:author="Forfatter">
+                <w:r>
+                  <w:rPr>
+                    <w:rFonts w:ascii="Verdana" w:hAnsi="Verdana" w:cs="Courier New"/>
+                    <w:sz w:val="14"/>
+                    <w:lang w:val="en-US"/>
+                  </w:rPr>
+                  <w:delText>empty</w:delText>
+                </w:r>
+              </w:del>
             </w:ins>
-            <w:del w:id="34" w:author="Forfatter">
+            <w:del w:id="86" w:author="Forfatter">
               <w:r>
                 <w:rPr>
                   <w:rFonts w:ascii="Verdana" w:hAnsi="Verdana" w:cs="Courier New"/>
@@ -7183,19 +7718,19 @@
               </w:rPr>
               <w:t>.</w:t>
             </w:r>
-            <w:commentRangeEnd w:id="31"/>
+            <w:commentRangeEnd w:id="82"/>
             <w:r>
               <w:rPr>
                 <w:rStyle w:val="Merknadsreferanse"/>
               </w:rPr>
-              <w:commentReference w:id="31"/>
-            </w:r>
-            <w:commentRangeEnd w:id="32"/>
+              <w:commentReference w:id="82"/>
+            </w:r>
+            <w:commentRangeEnd w:id="83"/>
             <w:r>
               <w:rPr>
                 <w:rStyle w:val="Merknadsreferanse"/>
               </w:rPr>
-              <w:commentReference w:id="32"/>
+              <w:commentReference w:id="83"/>
             </w:r>
           </w:p>
         </w:tc>
@@ -7234,48 +7769,196 @@
                 <w:lang w:val="en-US"/>
               </w:rPr>
               <w:br/>
-              <w:t xml:space="preserve">- For BFM and VVC transaction info the record reflects the current status on the interface (as the BFM and VVC know </w:t>
-            </w:r>
+              <w:t xml:space="preserve">- For </w:t>
+            </w:r>
+            <w:del w:id="87" w:author="Forfatter">
+              <w:r>
+                <w:rPr>
+                  <w:rFonts w:ascii="Verdana" w:hAnsi="Verdana" w:cs="Courier New"/>
+                  <w:sz w:val="14"/>
+                  <w:lang w:val="en-US"/>
+                </w:rPr>
+                <w:delText xml:space="preserve">BFM and </w:delText>
+              </w:r>
+              <w:r>
+                <w:rPr>
+                  <w:rFonts w:ascii="Verdana" w:hAnsi="Verdana" w:cs="Courier New"/>
+                  <w:sz w:val="14"/>
+                  <w:lang w:val="en-US"/>
+                </w:rPr>
+                <w:delText xml:space="preserve">VVC </w:delText>
+              </w:r>
+            </w:del>
             <w:r>
               <w:rPr>
                 <w:rFonts w:ascii="Verdana" w:hAnsi="Verdana" w:cs="Courier New"/>
                 <w:sz w:val="14"/>
                 <w:lang w:val="en-US"/>
               </w:rPr>
-              <w:t xml:space="preserve">this </w:t>
-            </w:r>
+              <w:t xml:space="preserve">transaction info </w:t>
+            </w:r>
+            <w:ins w:id="88" w:author="Forfatter">
+              <w:r>
+                <w:rPr>
+                  <w:rFonts w:ascii="Verdana" w:hAnsi="Verdana" w:cs="Courier New"/>
+                  <w:sz w:val="14"/>
+                  <w:lang w:val="en-US"/>
+                </w:rPr>
+                <w:t xml:space="preserve">from a VVC </w:t>
+              </w:r>
+            </w:ins>
             <w:r>
               <w:rPr>
                 <w:rFonts w:ascii="Verdana" w:hAnsi="Verdana" w:cs="Courier New"/>
                 <w:sz w:val="14"/>
                 <w:lang w:val="en-US"/>
               </w:rPr>
-              <w:t xml:space="preserve">from transaction start, whereas </w:t>
-            </w:r>
-            <w:commentRangeStart w:id="35"/>
-            <w:commentRangeStart w:id="36"/>
+              <w:t xml:space="preserve">the record reflects the </w:t>
+            </w:r>
+            <w:ins w:id="89" w:author="Forfatter">
+              <w:r>
+                <w:rPr>
+                  <w:rFonts w:ascii="Verdana" w:hAnsi="Verdana" w:cs="Courier New"/>
+                  <w:sz w:val="14"/>
+                  <w:lang w:val="en-US"/>
+                </w:rPr>
+                <w:t xml:space="preserve">command status, i.e. the status assumed by the VVC when initiating the command, </w:t>
+              </w:r>
+            </w:ins>
+            <w:del w:id="90" w:author="Forfatter">
+              <w:r>
+                <w:rPr>
+                  <w:rFonts w:ascii="Verdana" w:hAnsi="Verdana" w:cs="Courier New"/>
+                  <w:sz w:val="14"/>
+                  <w:lang w:val="en-US"/>
+                </w:rPr>
+                <w:delText>current status on the interface (as the BFM and VVC know</w:delText>
+              </w:r>
+            </w:del>
+            <w:ins w:id="91" w:author="Forfatter">
+              <w:del w:id="92" w:author="Forfatter">
+                <w:r>
+                  <w:rPr>
+                    <w:rFonts w:ascii="Verdana" w:hAnsi="Verdana" w:cs="Courier New"/>
+                    <w:sz w:val="14"/>
+                    <w:lang w:val="en-US"/>
+                  </w:rPr>
+                  <w:delText>s</w:delText>
+                </w:r>
+              </w:del>
+            </w:ins>
+            <w:del w:id="93" w:author="Forfatter">
+              <w:r>
+                <w:rPr>
+                  <w:rFonts w:ascii="Verdana" w:hAnsi="Verdana" w:cs="Courier New"/>
+                  <w:sz w:val="14"/>
+                  <w:lang w:val="en-US"/>
+                </w:rPr>
+                <w:delText xml:space="preserve"> </w:delText>
+              </w:r>
+              <w:r>
+                <w:rPr>
+                  <w:rFonts w:ascii="Verdana" w:hAnsi="Verdana" w:cs="Courier New"/>
+                  <w:sz w:val="14"/>
+                  <w:lang w:val="en-US"/>
+                </w:rPr>
+                <w:delText xml:space="preserve">this </w:delText>
+              </w:r>
+              <w:r>
+                <w:rPr>
+                  <w:rFonts w:ascii="Verdana" w:hAnsi="Verdana" w:cs="Courier New"/>
+                  <w:sz w:val="14"/>
+                  <w:lang w:val="en-US"/>
+                </w:rPr>
+                <w:delText xml:space="preserve">from transaction start, </w:delText>
+              </w:r>
+            </w:del>
             <w:r>
               <w:rPr>
                 <w:rFonts w:ascii="Verdana" w:hAnsi="Verdana" w:cs="Courier New"/>
                 <w:sz w:val="14"/>
                 <w:lang w:val="en-US"/>
               </w:rPr>
-              <w:t>the Monitor will set up the record only after knowing it has failed or succeeded.</w:t>
-            </w:r>
-            <w:commentRangeEnd w:id="35"/>
+              <w:t xml:space="preserve">whereas </w:t>
+            </w:r>
+            <w:commentRangeStart w:id="94"/>
+            <w:commentRangeStart w:id="95"/>
+            <w:commentRangeStart w:id="96"/>
+            <w:r>
+              <w:rPr>
+                <w:rFonts w:ascii="Verdana" w:hAnsi="Verdana" w:cs="Courier New"/>
+                <w:sz w:val="14"/>
+                <w:lang w:val="en-US"/>
+              </w:rPr>
+              <w:t xml:space="preserve">the Monitor will set up the record only after knowing </w:t>
+            </w:r>
+            <w:ins w:id="97" w:author="Forfatter">
+              <w:r>
+                <w:rPr>
+                  <w:rFonts w:ascii="Verdana" w:hAnsi="Verdana" w:cs="Courier New"/>
+                  <w:sz w:val="14"/>
+                  <w:lang w:val="en-US"/>
+                </w:rPr>
+                <w:t xml:space="preserve">whether </w:t>
+              </w:r>
+              <w:r>
+                <w:rPr>
+                  <w:rFonts w:ascii="Verdana" w:hAnsi="Verdana" w:cs="Courier New"/>
+                  <w:sz w:val="14"/>
+                  <w:lang w:val="en-US"/>
+                </w:rPr>
+                <w:t>the transaction</w:t>
+              </w:r>
+            </w:ins>
+            <w:del w:id="98" w:author="Forfatter">
+              <w:r>
+                <w:rPr>
+                  <w:rFonts w:ascii="Verdana" w:hAnsi="Verdana" w:cs="Courier New"/>
+                  <w:sz w:val="14"/>
+                  <w:lang w:val="en-US"/>
+                </w:rPr>
+                <w:delText>it</w:delText>
+              </w:r>
+            </w:del>
+            <w:r>
+              <w:rPr>
+                <w:rFonts w:ascii="Verdana" w:hAnsi="Verdana" w:cs="Courier New"/>
+                <w:sz w:val="14"/>
+                <w:lang w:val="en-US"/>
+              </w:rPr>
+              <w:t xml:space="preserve"> has failed or succeeded.</w:t>
+            </w:r>
+            <w:commentRangeEnd w:id="94"/>
             <w:r>
               <w:rPr>
                 <w:rStyle w:val="Merknadsreferanse"/>
               </w:rPr>
-              <w:commentReference w:id="35"/>
-            </w:r>
-            <w:commentRangeEnd w:id="36"/>
+              <w:commentReference w:id="94"/>
+            </w:r>
+            <w:commentRangeEnd w:id="95"/>
             <w:r>
               <w:rPr>
                 <w:rStyle w:val="Merknadsreferanse"/>
               </w:rPr>
-              <w:commentReference w:id="36"/>
-            </w:r>
+              <w:commentReference w:id="95"/>
+            </w:r>
+            <w:commentRangeEnd w:id="96"/>
+            <w:r>
+              <w:rPr>
+                <w:rStyle w:val="Merknadsreferanse"/>
+              </w:rPr>
+              <w:commentReference w:id="96"/>
+            </w:r>
+            <w:ins w:id="99" w:author="Forfatter">
+              <w:r>
+                <w:rPr>
+                  <w:rFonts w:ascii="Verdana" w:hAnsi="Verdana" w:cs="Courier New"/>
+                  <w:sz w:val="14"/>
+                  <w:lang w:val="en-US"/>
+                </w:rPr>
+                <w:t xml:space="preserve"> The VVC does not know the BFM status, and this is fine because the BFM will issue an alert for unexpected behavior.</w:t>
+              </w:r>
+            </w:ins>
           </w:p>
         </w:tc>
       </w:tr>
@@ -7310,22 +7993,32 @@
         <w:fldChar w:fldCharType="end"/>
       </w:r>
       <w:r>
-        <w:t xml:space="preserve"> – Transaction record </w:t>
+        <w:t xml:space="preserve"> – </w:t>
+      </w:r>
+      <w:ins w:id="100" w:author="Forfatter">
+        <w:r>
+          <w:t xml:space="preserve">SBI specific </w:t>
+        </w:r>
+      </w:ins>
+      <w:r>
+        <w:t xml:space="preserve">Transaction record </w:t>
       </w:r>
       <w:proofErr w:type="spellStart"/>
       <w:r>
         <w:t>t_transaction</w:t>
       </w:r>
       <w:proofErr w:type="spellEnd"/>
-      <w:r>
-        <w:t xml:space="preserve"> (</w:t>
-      </w:r>
-      <w:r>
-        <w:t>For SBI</w:t>
-      </w:r>
-      <w:r>
-        <w:t>)</w:t>
-      </w:r>
+      <w:del w:id="101" w:author="Forfatter">
+        <w:r>
+          <w:delText xml:space="preserve"> (</w:delText>
+        </w:r>
+        <w:r>
+          <w:delText>For SBI</w:delText>
+        </w:r>
+        <w:r>
+          <w:delText>)</w:delText>
+        </w:r>
+      </w:del>
       <w:r>
         <w:t>.   The greyed-out fields indicate protocol dedicated fields</w:t>
       </w:r>
@@ -7765,12 +8458,30 @@
                 <w:sz w:val="14"/>
               </w:rPr>
             </w:pPr>
+            <w:proofErr w:type="spellStart"/>
+            <w:ins w:id="102" w:author="Forfatter">
+              <w:r>
+                <w:rPr>
+                  <w:rFonts w:ascii="Verdana" w:hAnsi="Verdana" w:cs="Helvetica"/>
+                  <w:sz w:val="14"/>
+                </w:rPr>
+                <w:t>VVC_</w:t>
+              </w:r>
+            </w:ins>
             <w:r>
               <w:rPr>
                 <w:rFonts w:ascii="Verdana" w:hAnsi="Verdana" w:cs="Helvetica"/>
                 <w:sz w:val="14"/>
               </w:rPr>
-              <w:t xml:space="preserve">Meta </w:t>
+              <w:t>Meta</w:t>
+            </w:r>
+            <w:proofErr w:type="spellEnd"/>
+            <w:r>
+              <w:rPr>
+                <w:rFonts w:ascii="Verdana" w:hAnsi="Verdana" w:cs="Helvetica"/>
+                <w:sz w:val="14"/>
+              </w:rPr>
+              <w:t xml:space="preserve"> </w:t>
             </w:r>
           </w:p>
         </w:tc>
@@ -7869,8 +8580,51 @@
                 <w:rFonts w:ascii="Verdana" w:hAnsi="Verdana" w:cs="Helvetica"/>
                 <w:sz w:val="14"/>
               </w:rPr>
-              <w:t xml:space="preserve"> in neither BFM, VVC nor Monitor.</w:t>
-            </w:r>
+              <w:t xml:space="preserve"> in neither</w:t>
+            </w:r>
+            <w:del w:id="103" w:author="Forfatter">
+              <w:r>
+                <w:rPr>
+                  <w:rFonts w:ascii="Verdana" w:hAnsi="Verdana" w:cs="Helvetica"/>
+                  <w:sz w:val="14"/>
+                </w:rPr>
+                <w:delText xml:space="preserve"> BFM, V</w:delText>
+              </w:r>
+            </w:del>
+            <w:ins w:id="104" w:author="Forfatter">
+              <w:r>
+                <w:rPr>
+                  <w:rFonts w:ascii="Verdana" w:hAnsi="Verdana" w:cs="Helvetica"/>
+                  <w:sz w:val="14"/>
+                </w:rPr>
+                <w:t xml:space="preserve"> V</w:t>
+              </w:r>
+            </w:ins>
+            <w:r>
+              <w:rPr>
+                <w:rFonts w:ascii="Verdana" w:hAnsi="Verdana" w:cs="Helvetica"/>
+                <w:sz w:val="14"/>
+              </w:rPr>
+              <w:t>VC nor Monitor</w:t>
+            </w:r>
+            <w:ins w:id="105" w:author="Forfatter">
+              <w:r>
+                <w:rPr>
+                  <w:rFonts w:ascii="Verdana" w:hAnsi="Verdana" w:cs="Helvetica"/>
+                  <w:sz w:val="14"/>
+                </w:rPr>
+                <w:t xml:space="preserve"> – at this stage.</w:t>
+              </w:r>
+            </w:ins>
+            <w:del w:id="106" w:author="Forfatter">
+              <w:r>
+                <w:rPr>
+                  <w:rFonts w:ascii="Verdana" w:hAnsi="Verdana" w:cs="Helvetica"/>
+                  <w:sz w:val="14"/>
+                </w:rPr>
+                <w:delText>.</w:delText>
+              </w:r>
+            </w:del>
           </w:p>
         </w:tc>
       </w:tr>
@@ -7919,7 +8673,28 @@
         <w:t>For an SBI interface this will consist of a BT record and potentially a CT record, whereas for an Avalon it will in addition also consist of two ST records because</w:t>
       </w:r>
       <w:r>
-        <w:t xml:space="preserve"> for instance a read request may be active at the same time as a read response (and the sub-transactions are part of a base transaction and may also be part of a CT).</w:t>
+        <w:t xml:space="preserve"> for instance a read request may be active at the same time as a read response</w:t>
+      </w:r>
+      <w:ins w:id="107" w:author="Forfatter">
+        <w:r>
+          <w:t>.</w:t>
+        </w:r>
+      </w:ins>
+      <w:r>
+        <w:t xml:space="preserve"> (</w:t>
+      </w:r>
+      <w:del w:id="108" w:author="Forfatter">
+        <w:r>
+          <w:delText>a</w:delText>
+        </w:r>
+      </w:del>
+      <w:ins w:id="109" w:author="Forfatter">
+        <w:r>
+          <w:t>A</w:t>
+        </w:r>
+      </w:ins>
+      <w:r>
+        <w:t>nd the sub-transactions are part of a base transaction and may also be part of a CT).</w:t>
       </w:r>
     </w:p>
     <w:p/>
@@ -7976,10 +8751,34 @@
         <w:t xml:space="preserve">elow shows the maximum transaction group record for an </w:t>
       </w:r>
       <w:r>
-        <w:t>Avalon. The greyed-out CT is optional for both, and thus depends on whether CTs have been defined (in the VVC).</w:t>
-      </w:r>
-      <w:r>
-        <w:t xml:space="preserve"> Multiple parallel STs may be written to the transaction group record simultaneously – as these are handled by different “threads” (concurrent statements).</w:t>
+        <w:t xml:space="preserve">Avalon. The greyed-out CT is optional for both, and thus depends on whether CTs have been defined </w:t>
+      </w:r>
+      <w:del w:id="110" w:author="Forfatter">
+        <w:r>
+          <w:delText>(</w:delText>
+        </w:r>
+      </w:del>
+      <w:r>
+        <w:t>in the VVC</w:t>
+      </w:r>
+      <w:del w:id="111" w:author="Forfatter">
+        <w:r>
+          <w:delText>)</w:delText>
+        </w:r>
+      </w:del>
+      <w:r>
+        <w:t>.</w:t>
+      </w:r>
+      <w:r>
+        <w:t xml:space="preserve"> Multiple parallel STs may be written to the transaction group record simultaneously – as these are handled by different “threads” (concurrent statements</w:t>
+      </w:r>
+      <w:ins w:id="112" w:author="Forfatter">
+        <w:r>
+          <w:t xml:space="preserve"> like a process</w:t>
+        </w:r>
+      </w:ins>
+      <w:r>
+        <w:t>).</w:t>
       </w:r>
     </w:p>
     <w:p/>
@@ -7991,23 +8790,36 @@
         <w:t>be implemented in a higher level “wrapper”</w:t>
       </w:r>
     </w:p>
-    <w:p/>
     <w:p>
-      <w:r>
-        <w:t xml:space="preserve">A </w:t>
-      </w:r>
-      <w:r>
-        <w:t xml:space="preserve">BFM procedure can only provide information about a single leaf transaction, as sub-transactions should normally be implemented in different processes </w:t>
-      </w:r>
-      <w:r>
-        <w:t xml:space="preserve">(and thus different BFM procedures) </w:t>
-      </w:r>
-      <w:r>
-        <w:t>in order to operate simultaneously.</w:t>
-      </w:r>
-      <w:r>
-        <w:t xml:space="preserve"> A BFM procedure will update the relevant transaction record inside the transaction group record.</w:t>
-      </w:r>
+      <w:pPr>
+        <w:rPr>
+          <w:del w:id="113" w:author="Forfatter"/>
+        </w:rPr>
+      </w:pPr>
+    </w:p>
+    <w:p>
+      <w:pPr>
+        <w:rPr>
+          <w:del w:id="114" w:author="Forfatter"/>
+        </w:rPr>
+      </w:pPr>
+      <w:del w:id="115" w:author="Forfatter">
+        <w:r>
+          <w:delText xml:space="preserve">A </w:delText>
+        </w:r>
+        <w:r>
+          <w:delText xml:space="preserve">BFM procedure can only provide information about a single leaf transaction, as sub-transactions should normally be implemented in different processes </w:delText>
+        </w:r>
+        <w:r>
+          <w:delText xml:space="preserve">(and thus different BFM procedures) </w:delText>
+        </w:r>
+        <w:r>
+          <w:delText>in order to operate simultaneously.</w:delText>
+        </w:r>
+        <w:r>
+          <w:delText xml:space="preserve"> A BFM procedure will update the relevant transaction record inside the transaction group record.</w:delText>
+        </w:r>
+      </w:del>
     </w:p>
     <w:p/>
     <w:p>
@@ -8031,28 +8843,81 @@
         <w:t>update</w:t>
       </w:r>
       <w:r>
-        <w:t xml:space="preserve"> its DTT details </w:t>
-      </w:r>
-      <w:r>
-        <w:t>during the</w:t>
-      </w:r>
-      <w:r>
-        <w:t xml:space="preserve"> transaction</w:t>
-      </w:r>
-      <w:r>
-        <w:t>. It will be set as the BFM is called, changed when status is know</w:t>
-      </w:r>
-      <w:ins w:id="37" w:author="Forfatter">
+        <w:t xml:space="preserve"> its DTT</w:t>
+      </w:r>
+      <w:ins w:id="116" w:author="Forfatter">
         <w:r>
-          <w:t>n</w:t>
+          <w:t xml:space="preserve"> </w:t>
+        </w:r>
+        <w:r>
+          <w:t xml:space="preserve">leaf transaction </w:t>
         </w:r>
       </w:ins>
-      <w:r>
-        <w:t>, and turned off when BFM is finished.</w:t>
+      <w:del w:id="117" w:author="Forfatter">
+        <w:r>
+          <w:delText xml:space="preserve"> </w:delText>
+        </w:r>
+      </w:del>
+      <w:r>
+        <w:t xml:space="preserve">details </w:t>
+      </w:r>
+      <w:ins w:id="118" w:author="Forfatter">
+        <w:r>
+          <w:t xml:space="preserve">at the start of the </w:t>
+        </w:r>
+      </w:ins>
+      <w:del w:id="119" w:author="Forfatter">
+        <w:r>
+          <w:delText>during the</w:delText>
+        </w:r>
+        <w:r>
+          <w:delText xml:space="preserve"> </w:delText>
+        </w:r>
+      </w:del>
+      <w:r>
+        <w:t>transaction</w:t>
+      </w:r>
+      <w:ins w:id="120" w:author="Forfatter">
+        <w:r>
+          <w:t xml:space="preserve"> when the </w:t>
+        </w:r>
+      </w:ins>
+      <w:del w:id="121" w:author="Forfatter">
+        <w:r>
+          <w:delText xml:space="preserve">. It will be set as the </w:delText>
+        </w:r>
+      </w:del>
+      <w:r>
+        <w:t>BFM is called</w:t>
+      </w:r>
+      <w:ins w:id="122" w:author="Forfatter">
+        <w:r>
+          <w:t>.</w:t>
+        </w:r>
+      </w:ins>
+      <w:del w:id="123" w:author="Forfatter">
+        <w:r>
+          <w:delText>, changed when status is know</w:delText>
+        </w:r>
+      </w:del>
+      <w:ins w:id="124" w:author="Forfatter">
+        <w:del w:id="125" w:author="Forfatter">
+          <w:r>
+            <w:delText>n</w:delText>
+          </w:r>
+        </w:del>
+      </w:ins>
+      <w:del w:id="126" w:author="Forfatter">
+        <w:r>
+          <w:delText>,</w:delText>
+        </w:r>
+      </w:del>
+      <w:r>
+        <w:t xml:space="preserve"> and turned off when BFM is finished.</w:t>
       </w:r>
     </w:p>
     <w:p>
-      <w:commentRangeStart w:id="38"/>
+      <w:commentRangeStart w:id="127"/>
       <w:r>
         <w:t>- A</w:t>
       </w:r>
@@ -8065,25 +8930,68 @@
       <w:r>
         <w:t>finished</w:t>
       </w:r>
-      <w:r>
-        <w:t xml:space="preserve"> (and keep it on for a pre-defined time</w:t>
-      </w:r>
-      <w:r>
-        <w:t xml:space="preserve"> – or when the next transaction is finished</w:t>
-      </w:r>
-      <w:r>
-        <w:t>)</w:t>
-      </w:r>
+      <w:ins w:id="128" w:author="Forfatter">
+        <w:r>
+          <w:t xml:space="preserve"> (or transaction status is known)</w:t>
+        </w:r>
+      </w:ins>
       <w:r>
         <w:t xml:space="preserve"> </w:t>
       </w:r>
-      <w:commentRangeEnd w:id="38"/>
-      <w:r>
-        <w:rPr>
-          <w:rStyle w:val="Merknadsreferanse"/>
-        </w:rPr>
-        <w:commentReference w:id="38"/>
-      </w:r>
+      <w:del w:id="129" w:author="Forfatter">
+        <w:r>
+          <w:delText>(</w:delText>
+        </w:r>
+      </w:del>
+      <w:r>
+        <w:t>and keep it on for a pre-defined time</w:t>
+      </w:r>
+      <w:r>
+        <w:t xml:space="preserve"> – or </w:t>
+      </w:r>
+      <w:ins w:id="130" w:author="Forfatter">
+        <w:r>
+          <w:t xml:space="preserve">until </w:t>
+        </w:r>
+      </w:ins>
+      <w:del w:id="131" w:author="Forfatter">
+        <w:r>
+          <w:delText xml:space="preserve">when </w:delText>
+        </w:r>
+      </w:del>
+      <w:r>
+        <w:t>the next transaction is finished</w:t>
+      </w:r>
+      <w:ins w:id="132" w:author="Forfatter">
+        <w:r>
+          <w:t xml:space="preserve"> if earlier</w:t>
+        </w:r>
+        <w:r>
+          <w:t>.</w:t>
+        </w:r>
+      </w:ins>
+      <w:del w:id="133" w:author="Forfatter">
+        <w:r>
+          <w:delText>)</w:delText>
+        </w:r>
+      </w:del>
+      <w:ins w:id="134" w:author="Forfatter">
+        <w:r>
+          <w:t xml:space="preserve"> </w:t>
+        </w:r>
+      </w:ins>
+      <w:del w:id="135" w:author="Forfatter">
+        <w:r>
+          <w:delText xml:space="preserve"> </w:delText>
+        </w:r>
+        <w:commentRangeEnd w:id="127"/>
+        <w:r>
+          <w:rPr>
+            <w:rStyle w:val="Merknadsreferanse"/>
+          </w:rPr>
+          <w:commentReference w:id="127"/>
+        </w:r>
+      </w:del>
     </w:p>
     <w:p/>
     <w:p>
@@ -8101,25 +9009,53 @@
       <w:r>
         <w:t xml:space="preserve"> changing to ‘</w:t>
       </w:r>
-      <w:commentRangeStart w:id="39"/>
-      <w:commentRangeStart w:id="40"/>
-      <w:r>
-        <w:t>NONE’</w:t>
-      </w:r>
-      <w:commentRangeEnd w:id="39"/>
+      <w:commentRangeStart w:id="136"/>
+      <w:commentRangeStart w:id="137"/>
+      <w:del w:id="138" w:author="Forfatter">
+        <w:r>
+          <w:delText>NONE’</w:delText>
+        </w:r>
+      </w:del>
+      <w:commentRangeEnd w:id="136"/>
+      <w:ins w:id="139" w:author="Forfatter">
+        <w:r>
+          <w:t>INACTIVE</w:t>
+        </w:r>
+        <w:r>
+          <w:t>’</w:t>
+        </w:r>
+      </w:ins>
       <w:r>
         <w:rPr>
           <w:rStyle w:val="Merknadsreferanse"/>
         </w:rPr>
-        <w:commentReference w:id="39"/>
-      </w:r>
-      <w:commentRangeEnd w:id="40"/>
+        <w:commentReference w:id="136"/>
+      </w:r>
+      <w:commentRangeEnd w:id="137"/>
       <w:r>
         <w:rPr>
           <w:rStyle w:val="Merknadsreferanse"/>
         </w:rPr>
-        <w:commentReference w:id="40"/>
-      </w:r>
+        <w:commentReference w:id="137"/>
+      </w:r>
+      <w:ins w:id="140" w:author="Forfatter">
+        <w:r>
+          <w:t xml:space="preserve"> (and then sample &lt;signal</w:t>
+        </w:r>
+        <w:proofErr w:type="gramStart"/>
+        <w:r>
+          <w:t>&gt;‘</w:t>
+        </w:r>
+        <w:proofErr w:type="spellStart"/>
+        <w:proofErr w:type="gramEnd"/>
+        <w:r>
+          <w:t>last_value</w:t>
+        </w:r>
+        <w:proofErr w:type="spellEnd"/>
+        <w:r>
+          <w:t xml:space="preserve"> </w:t>
+        </w:r>
+      </w:ins>
     </w:p>
     <w:p>
       <w:pPr>
@@ -8127,7 +9063,7 @@
         <w:keepNext/>
         <w:jc w:val="center"/>
       </w:pPr>
-      <w:bookmarkStart w:id="41" w:name="_Ref17305020"/>
+      <w:bookmarkStart w:id="141" w:name="_Ref17305020"/>
       <w:r>
         <w:t xml:space="preserve">Table </w:t>
       </w:r>
@@ -8149,7 +9085,7 @@
       <w:r>
         <w:fldChar w:fldCharType="end"/>
       </w:r>
-      <w:bookmarkEnd w:id="41"/>
+      <w:bookmarkEnd w:id="141"/>
       <w:r>
         <w:t xml:space="preserve"> </w:t>
       </w:r>
@@ -8448,7 +9384,7 @@
       </w:tr>
     </w:tbl>
     <w:p>
-      <w:bookmarkStart w:id="42" w:name="_Ref17306730"/>
+      <w:bookmarkStart w:id="142" w:name="_Ref17306730"/>
     </w:p>
     <w:p/>
     <w:p>
@@ -8457,8 +9393,8 @@
         <w:keepNext/>
         <w:jc w:val="center"/>
       </w:pPr>
-      <w:bookmarkStart w:id="43" w:name="_Ref18330577"/>
-      <w:bookmarkStart w:id="44" w:name="_Ref18330564"/>
+      <w:bookmarkStart w:id="143" w:name="_Ref18330577"/>
+      <w:bookmarkStart w:id="144" w:name="_Ref18330564"/>
       <w:r>
         <w:t xml:space="preserve">Table </w:t>
       </w:r>
@@ -8480,12 +9416,12 @@
       <w:r>
         <w:fldChar w:fldCharType="end"/>
       </w:r>
-      <w:bookmarkEnd w:id="42"/>
-      <w:bookmarkEnd w:id="43"/>
+      <w:bookmarkEnd w:id="142"/>
+      <w:bookmarkEnd w:id="143"/>
       <w:r>
         <w:t xml:space="preserve"> - </w:t>
       </w:r>
-      <w:bookmarkEnd w:id="44"/>
+      <w:bookmarkEnd w:id="144"/>
       <w:r>
         <w:t xml:space="preserve">Maximum transaction group record </w:t>
       </w:r>
@@ -8533,7 +9469,7 @@
                 <w:szCs w:val="18"/>
               </w:rPr>
             </w:pPr>
-            <w:bookmarkStart w:id="45" w:name="_Toc17306317"/>
+            <w:bookmarkStart w:id="145" w:name="_Toc17306317"/>
             <w:r>
               <w:rPr>
                 <w:b/>
@@ -8945,19 +9881,45 @@
       </w:r>
       <w:proofErr w:type="gramEnd"/>
       <w:r>
-        <w:t>Direct Transaction Transfer) is provided out of the BFM/VVC/Monitor using global signals. These signals a</w:t>
+        <w:t xml:space="preserve">Direct Transaction Transfer) is provided out of the </w:t>
+      </w:r>
+      <w:del w:id="146" w:author="Forfatter">
+        <w:r>
+          <w:delText>BFM/</w:delText>
+        </w:r>
+      </w:del>
+      <w:r>
+        <w:t>VVC</w:t>
+      </w:r>
+      <w:del w:id="147" w:author="Forfatter">
+        <w:r>
+          <w:delText>/</w:delText>
+        </w:r>
+      </w:del>
+      <w:ins w:id="148" w:author="Forfatter">
+        <w:r>
+          <w:t xml:space="preserve"> and </w:t>
+        </w:r>
+      </w:ins>
+      <w:r>
+        <w:t>Monitor using global signals. These signals a</w:t>
       </w:r>
       <w:r>
         <w:t>nd all DTT related VHDL types are defined in</w:t>
       </w:r>
-      <w:del w:id="46" w:author="Forfatter">
+      <w:del w:id="149" w:author="Forfatter">
         <w:r>
           <w:delText xml:space="preserve"> </w:delText>
         </w:r>
       </w:del>
-      <w:ins w:id="47" w:author="Forfatter">
+      <w:ins w:id="150" w:author="Forfatter">
+        <w:del w:id="151" w:author="Forfatter">
+          <w:r>
+            <w:delText xml:space="preserve"> the</w:delText>
+          </w:r>
+        </w:del>
         <w:r>
-          <w:t xml:space="preserve"> the </w:t>
+          <w:t xml:space="preserve"> </w:t>
         </w:r>
         <w:proofErr w:type="spellStart"/>
         <w:r>
@@ -8968,7 +9930,7 @@
           <w:t>.</w:t>
         </w:r>
       </w:ins>
-      <w:del w:id="48" w:author="Forfatter">
+      <w:del w:id="152" w:author="Forfatter">
         <w:r>
           <w:delText>package ‘*******’</w:delText>
         </w:r>
@@ -9004,23 +9966,23 @@
       <w:proofErr w:type="spellEnd"/>
     </w:p>
     <w:p>
-      <w:del w:id="49" w:author="Forfatter">
+      <w:del w:id="153" w:author="Forfatter">
         <w:r>
           <w:delText xml:space="preserve">-  BFM </w:delText>
         </w:r>
-        <w:commentRangeStart w:id="50"/>
+        <w:commentRangeStart w:id="154"/>
         <w:r>
           <w:delText>DTT</w:delText>
         </w:r>
       </w:del>
-      <w:commentRangeEnd w:id="50"/>
+      <w:commentRangeEnd w:id="154"/>
       <w:r>
         <w:rPr>
           <w:rStyle w:val="Merknadsreferanse"/>
         </w:rPr>
-        <w:commentReference w:id="50"/>
-      </w:r>
-      <w:del w:id="51" w:author="Forfatter">
+        <w:commentReference w:id="154"/>
+      </w:r>
+      <w:del w:id="155" w:author="Forfatter">
         <w:r>
           <w:delText xml:space="preserve"> signal : global_&lt;protocol-name&gt;_transaction,  e.g. global_uart_transaction. </w:delText>
         </w:r>
@@ -9040,7 +10002,7 @@
       <w:r>
         <w:t xml:space="preserve">-  VVC DTT signal: </w:t>
       </w:r>
-      <w:ins w:id="52" w:author="Forfatter">
+      <w:ins w:id="156" w:author="Forfatter">
         <w:r>
           <w:t xml:space="preserve">global_&lt;protocol-name&gt;_transaction, e.g. </w:t>
         </w:r>
@@ -9056,7 +10018,7 @@
       <w:r>
         <w:t xml:space="preserve">The VVC is </w:t>
       </w:r>
-      <w:del w:id="53" w:author="Forfatter">
+      <w:del w:id="157" w:author="Forfatter">
         <w:r>
           <w:delText xml:space="preserve">using the </w:delText>
         </w:r>
@@ -9067,8 +10029,8 @@
           <w:delText>BFM</w:delText>
         </w:r>
       </w:del>
-      <w:ins w:id="54" w:author="Forfatter">
-        <w:del w:id="55" w:author="Forfatter">
+      <w:ins w:id="158" w:author="Forfatter">
+        <w:del w:id="159" w:author="Forfatter">
           <w:r>
             <w:delText xml:space="preserve">, and is </w:delText>
           </w:r>
@@ -9089,8 +10051,13 @@
         </w:r>
       </w:ins>
       <w:r>
-        <w:t>. (always updated inside the actual BFM inside the VVC)</w:t>
-      </w:r>
+        <w:t>.</w:t>
+      </w:r>
+      <w:del w:id="160" w:author="Forfatter">
+        <w:r>
+          <w:delText xml:space="preserve"> (always updated inside the actual BFM inside the VVC)</w:delText>
+        </w:r>
+      </w:del>
     </w:p>
     <w:p/>
     <w:p>
@@ -9103,7 +10070,6 @@
         </w:rPr>
       </w:pPr>
       <w:r>
-        <w:lastRenderedPageBreak/>
         <w:br w:type="page"/>
       </w:r>
     </w:p>
@@ -9111,13 +10077,13 @@
       <w:pPr>
         <w:pStyle w:val="Overskrift1"/>
       </w:pPr>
-      <w:bookmarkStart w:id="56" w:name="_Toc17902594"/>
+      <w:bookmarkStart w:id="161" w:name="_Toc17902594"/>
       <w:r>
         <w:lastRenderedPageBreak/>
         <w:t>Multiple Central Sequencers</w:t>
       </w:r>
-      <w:bookmarkEnd w:id="45"/>
-      <w:bookmarkEnd w:id="56"/>
+      <w:bookmarkEnd w:id="145"/>
+      <w:bookmarkEnd w:id="161"/>
     </w:p>
     <w:p>
       <w:r>
@@ -9126,7 +10092,17 @@
           <w:iCs/>
           <w:szCs w:val="18"/>
         </w:rPr>
-        <w:t>A structured test environment is important and we recommend the use of a test harness to instantiate VVCs, DUT, clock generator and so forth. The testbench may consist of one or more test sequencers which are used to control the complete testbench architecture with any number of VVCs, although for a better testbench overview we recommend to have a single central test sequencer only.</w:t>
+        <w:t xml:space="preserve">A structured test environment is important and we recommend the use of a test harness to instantiate VVCs, DUT, clock generator and so forth. The testbench may consist of one or more test sequencers </w:t>
+      </w:r>
+      <w:bookmarkStart w:id="162" w:name="_GoBack"/>
+      <w:bookmarkEnd w:id="162"/>
+      <w:r>
+        <w:rPr>
+          <w:rFonts w:ascii="Helvetica Neue Thin" w:hAnsi="Helvetica Neue Thin"/>
+          <w:iCs/>
+          <w:szCs w:val="18"/>
+        </w:rPr>
+        <w:t>which are used to control the complete testbench architecture with any number of VVCs, although for a better testbench overview we recommend to have a single central test sequencer only.</w:t>
       </w:r>
     </w:p>
     <w:p/>
@@ -9134,13 +10110,13 @@
       <w:pPr>
         <w:pStyle w:val="Overskrift1"/>
       </w:pPr>
-      <w:bookmarkStart w:id="57" w:name="_Toc17306318"/>
-      <w:bookmarkStart w:id="58" w:name="_Toc17902595"/>
+      <w:bookmarkStart w:id="163" w:name="_Toc17306318"/>
+      <w:bookmarkStart w:id="164" w:name="_Toc17902595"/>
       <w:r>
         <w:t>Compile scripts</w:t>
       </w:r>
-      <w:bookmarkEnd w:id="57"/>
-      <w:bookmarkEnd w:id="58"/>
+      <w:bookmarkEnd w:id="163"/>
+      <w:bookmarkEnd w:id="164"/>
     </w:p>
     <w:p>
       <w:pPr>
@@ -9472,16 +10448,16 @@
           <w:lang w:val="en-US"/>
         </w:rPr>
       </w:pPr>
-      <w:bookmarkStart w:id="59" w:name="_Toc17306319"/>
-      <w:bookmarkStart w:id="60" w:name="_Toc17902596"/>
+      <w:bookmarkStart w:id="165" w:name="_Toc17306319"/>
+      <w:bookmarkStart w:id="166" w:name="_Toc17902596"/>
       <w:r>
         <w:rPr>
           <w:lang w:val="en-US"/>
         </w:rPr>
         <w:t>Scope of verbosity control</w:t>
       </w:r>
-      <w:bookmarkEnd w:id="59"/>
-      <w:bookmarkEnd w:id="60"/>
+      <w:bookmarkEnd w:id="165"/>
+      <w:bookmarkEnd w:id="166"/>
     </w:p>
     <w:p>
       <w:pPr>
@@ -10546,7 +11522,7 @@
       </w:r>
     </w:p>
   </w:comment>
-  <w:comment w:id="16" w:author="Forfatter" w:initials="A">
+  <w:comment w:id="18" w:author="Forfatter" w:initials="A">
     <w:p>
       <w:pPr>
         <w:pStyle w:val="Merknadstekst"/>
@@ -10586,7 +11562,7 @@
       </w:r>
     </w:p>
   </w:comment>
-  <w:comment w:id="23" w:author="Forfatter" w:initials="A">
+  <w:comment w:id="54" w:author="Forfatter" w:initials="A">
     <w:p>
       <w:pPr>
         <w:pStyle w:val="Merknadstekst"/>
@@ -10622,7 +11598,7 @@
       </w:r>
     </w:p>
   </w:comment>
-  <w:comment w:id="24" w:author="Forfatter" w:initials="A">
+  <w:comment w:id="55" w:author="Forfatter" w:initials="A">
     <w:p>
       <w:pPr>
         <w:pStyle w:val="Merknadstekst"/>
@@ -10690,7 +11666,7 @@
       </w:r>
     </w:p>
   </w:comment>
-  <w:comment w:id="25" w:author="Forfatter" w:initials="A">
+  <w:comment w:id="56" w:author="Forfatter" w:initials="A">
     <w:p>
       <w:pPr>
         <w:pStyle w:val="Merknadstekst"/>
@@ -10712,7 +11688,7 @@
       </w:r>
     </w:p>
   </w:comment>
-  <w:comment w:id="26" w:author="Forfatter" w:initials="A">
+  <w:comment w:id="61" w:author="Forfatter" w:initials="A">
     <w:p>
       <w:pPr>
         <w:pStyle w:val="Merknadstekst"/>
@@ -10772,7 +11748,7 @@
       </w:r>
     </w:p>
   </w:comment>
-  <w:comment w:id="27" w:author="Forfatter" w:initials="A">
+  <w:comment w:id="62" w:author="Forfatter" w:initials="A">
     <w:p>
       <w:pPr>
         <w:pStyle w:val="Merknadstekst"/>
@@ -10801,7 +11777,7 @@
       <w:proofErr w:type="spellEnd"/>
     </w:p>
   </w:comment>
-  <w:comment w:id="31" w:author="Forfatter" w:initials="A">
+  <w:comment w:id="82" w:author="Forfatter" w:initials="A">
     <w:p>
       <w:pPr>
         <w:pStyle w:val="Merknadstekst"/>
@@ -10845,7 +11821,7 @@
       <w:proofErr w:type="gramEnd"/>
     </w:p>
   </w:comment>
-  <w:comment w:id="32" w:author="Forfatter" w:initials="A">
+  <w:comment w:id="83" w:author="Forfatter" w:initials="A">
     <w:p>
       <w:pPr>
         <w:pStyle w:val="Merknadstekst"/>
@@ -10889,7 +11865,7 @@
       <w:proofErr w:type="gramEnd"/>
     </w:p>
   </w:comment>
-  <w:comment w:id="35" w:author="Forfatter" w:initials="A">
+  <w:comment w:id="94" w:author="Forfatter" w:initials="A">
     <w:p>
       <w:pPr>
         <w:pStyle w:val="Merknadstekst"/>
@@ -10931,7 +11907,7 @@
       </w:r>
     </w:p>
   </w:comment>
-  <w:comment w:id="36" w:author="Forfatter" w:initials="A">
+  <w:comment w:id="95" w:author="Forfatter" w:initials="A">
     <w:p>
       <w:pPr>
         <w:pStyle w:val="Merknadstekst"/>
@@ -10953,13 +11929,10 @@
       </w:r>
     </w:p>
   </w:comment>
-  <w:comment w:id="38" w:author="Forfatter" w:initials="A">
+  <w:comment w:id="96" w:author="Forfatter" w:initials="A">
     <w:p>
       <w:pPr>
         <w:pStyle w:val="Merknadstekst"/>
-        <w:rPr>
-          <w:lang w:val="nb-NO"/>
-        </w:rPr>
       </w:pPr>
       <w:r>
         <w:rPr>
@@ -10967,21 +11940,89 @@
         </w:rPr>
         <w:annotationRef/>
       </w:r>
-      <w:r>
-        <w:rPr>
-          <w:lang w:val="nb-NO"/>
-        </w:rPr>
-        <w:t xml:space="preserve">Se kommentar </w:t>
-      </w:r>
-      <w:r>
-        <w:rPr>
-          <w:lang w:val="nb-NO"/>
-        </w:rPr>
-        <w:t>om dette på forrige side</w:t>
+      <w:proofErr w:type="spellStart"/>
+      <w:r>
+        <w:t>Inntil</w:t>
+      </w:r>
+      <w:proofErr w:type="spellEnd"/>
+      <w:r>
+        <w:t xml:space="preserve"> </w:t>
+      </w:r>
+      <w:proofErr w:type="spellStart"/>
+      <w:r>
+        <w:t>videre</w:t>
+      </w:r>
+      <w:proofErr w:type="spellEnd"/>
+      <w:r>
+        <w:t xml:space="preserve">: </w:t>
+      </w:r>
+      <w:proofErr w:type="spellStart"/>
+      <w:r>
+        <w:t>Slik</w:t>
+      </w:r>
+      <w:proofErr w:type="spellEnd"/>
+      <w:r>
+        <w:t xml:space="preserve"> </w:t>
+      </w:r>
+      <w:proofErr w:type="spellStart"/>
+      <w:r>
+        <w:t>som</w:t>
+      </w:r>
+      <w:proofErr w:type="spellEnd"/>
+      <w:r>
+        <w:t xml:space="preserve"> </w:t>
+      </w:r>
+      <w:proofErr w:type="spellStart"/>
+      <w:r>
+        <w:t>beskrevet</w:t>
+      </w:r>
+      <w:proofErr w:type="spellEnd"/>
+      <w:r>
+        <w:t xml:space="preserve">. Kan </w:t>
+      </w:r>
+      <w:proofErr w:type="spellStart"/>
+      <w:r>
+        <w:t>evt</w:t>
+      </w:r>
+      <w:proofErr w:type="spellEnd"/>
+      <w:r>
+        <w:t xml:space="preserve">. </w:t>
+      </w:r>
+      <w:proofErr w:type="spellStart"/>
+      <w:r>
+        <w:t>Legge</w:t>
+      </w:r>
+      <w:proofErr w:type="spellEnd"/>
+      <w:r>
+        <w:t xml:space="preserve"> inn alternative view </w:t>
+      </w:r>
+      <w:proofErr w:type="spellStart"/>
+      <w:r>
+        <w:t>som</w:t>
+      </w:r>
+      <w:proofErr w:type="spellEnd"/>
+      <w:r>
+        <w:t xml:space="preserve"> </w:t>
+      </w:r>
+      <w:proofErr w:type="spellStart"/>
+      <w:r>
+        <w:t>opsjon</w:t>
+      </w:r>
+      <w:proofErr w:type="spellEnd"/>
+      <w:r>
+        <w:t xml:space="preserve"> </w:t>
+      </w:r>
+      <w:proofErr w:type="spellStart"/>
+      <w:r>
+        <w:t>seinere</w:t>
+      </w:r>
+      <w:proofErr w:type="spellEnd"/>
+      <w:r>
+        <w:t>.</w:t>
       </w:r>
     </w:p>
   </w:comment>
-  <w:comment w:id="39" w:author="Forfatter" w:initials="A">
+  <w:comment w:id="127" w:author="Forfatter" w:initials="A">
     <w:p>
       <w:pPr>
         <w:pStyle w:val="Merknadstekst"/>
@@ -10999,11 +12040,17 @@
         <w:rPr>
           <w:lang w:val="nb-NO"/>
         </w:rPr>
-        <w:t>Evt. Til FAILED/SUCCEEDED???</w:t>
+        <w:t xml:space="preserve">Se kommentar </w:t>
+      </w:r>
+      <w:r>
+        <w:rPr>
+          <w:lang w:val="nb-NO"/>
+        </w:rPr>
+        <w:t>om dette på forrige side</w:t>
       </w:r>
     </w:p>
   </w:comment>
-  <w:comment w:id="40" w:author="Forfatter" w:initials="A">
+  <w:comment w:id="136" w:author="Forfatter" w:initials="A">
     <w:p>
       <w:pPr>
         <w:pStyle w:val="Merknadstekst"/>
@@ -11021,29 +12068,51 @@
         <w:rPr>
           <w:lang w:val="nb-NO"/>
         </w:rPr>
-        <w:t>Se kommentar om “NONE”</w:t>
-      </w:r>
-      <w:r>
-        <w:rPr>
-          <w:lang w:val="nb-NO"/>
-        </w:rPr>
-        <w:t xml:space="preserve"> / «NA»</w:t>
-      </w:r>
-      <w:r>
-        <w:rPr>
-          <w:lang w:val="nb-NO"/>
-        </w:rPr>
-        <w:t xml:space="preserve"> på f</w:t>
-      </w:r>
-      <w:r>
-        <w:rPr>
-          <w:lang w:val="nb-NO"/>
-        </w:rPr>
-        <w:t>orrige side</w:t>
+        <w:t>Evt. Til FAILED/SUCCEEDED???</w:t>
       </w:r>
     </w:p>
   </w:comment>
-  <w:comment w:id="50" w:author="Forfatter" w:initials="A">
+  <w:comment w:id="137" w:author="Forfatter" w:initials="A">
+    <w:p>
+      <w:pPr>
+        <w:pStyle w:val="Merknadstekst"/>
+        <w:rPr>
+          <w:lang w:val="nb-NO"/>
+        </w:rPr>
+      </w:pPr>
+      <w:r>
+        <w:rPr>
+          <w:rStyle w:val="Merknadsreferanse"/>
+        </w:rPr>
+        <w:annotationRef/>
+      </w:r>
+      <w:r>
+        <w:rPr>
+          <w:lang w:val="nb-NO"/>
+        </w:rPr>
+        <w:t>Se kommentar om “NONE”</w:t>
+      </w:r>
+      <w:r>
+        <w:rPr>
+          <w:lang w:val="nb-NO"/>
+        </w:rPr>
+        <w:t xml:space="preserve"> / «NA»</w:t>
+      </w:r>
+      <w:r>
+        <w:rPr>
+          <w:lang w:val="nb-NO"/>
+        </w:rPr>
+        <w:t xml:space="preserve"> på f</w:t>
+      </w:r>
+      <w:r>
+        <w:rPr>
+          <w:lang w:val="nb-NO"/>
+        </w:rPr>
+        <w:t>orrige side</w:t>
+      </w:r>
+    </w:p>
+  </w:comment>
+  <w:comment w:id="154" w:author="Forfatter" w:initials="A">
     <w:p>
       <w:pPr>
         <w:pStyle w:val="Merknadstekst"/>
@@ -11091,6 +12160,7 @@
   <w15:commentEx w15:paraId="09B2C28A" w15:paraIdParent="6DE10DFB" w15:done="0"/>
   <w15:commentEx w15:paraId="57304C6C" w15:done="0"/>
   <w15:commentEx w15:paraId="765AACC0" w15:paraIdParent="57304C6C" w15:done="0"/>
+  <w15:commentEx w15:paraId="5F56690C" w15:paraIdParent="57304C6C" w15:done="0"/>
   <w15:commentEx w15:paraId="4E2E2CEE" w15:done="0"/>
   <w15:commentEx w15:paraId="1870DC3C" w15:done="0"/>
   <w15:commentEx w15:paraId="5F751048" w15:paraIdParent="1870DC3C" w15:done="0"/>
@@ -11111,6 +12181,7 @@
   <w16cid:commentId w16cid:paraId="09B2C28A" w16cid:durableId="21192611"/>
   <w16cid:commentId w16cid:paraId="57304C6C" w16cid:durableId="2118B8D2"/>
   <w16cid:commentId w16cid:paraId="765AACC0" w16cid:durableId="21192698"/>
+  <w16cid:commentId w16cid:paraId="5F56690C" w16cid:durableId="211CBA1F"/>
   <w16cid:commentId w16cid:paraId="4E2E2CEE" w16cid:durableId="2118B9F8"/>
   <w16cid:commentId w16cid:paraId="1870DC3C" w16cid:durableId="2117BF52"/>
   <w16cid:commentId w16cid:paraId="5F751048" w16cid:durableId="2118BA0F"/>
@@ -11469,7 +12540,7 @@
             </w:rPr>
             <w:fldChar w:fldCharType="separate"/>
           </w:r>
-          <w:ins w:id="61" w:author="Forfatter">
+          <w:ins w:id="167" w:author="Forfatter">
             <w:r>
               <w:rPr>
                 <w:rFonts w:ascii="Helvetica" w:hAnsi="Helvetica" w:cs="Arial"/>
@@ -11478,10 +12549,22 @@
                 <w:sz w:val="14"/>
                 <w:lang w:val="en-US"/>
               </w:rPr>
-              <w:t>2019-09-04</w:t>
-            </w:r>
+              <w:t>2019-09-06</w:t>
+            </w:r>
+            <w:del w:id="168" w:author="Forfatter">
+              <w:r>
+                <w:rPr>
+                  <w:rFonts w:ascii="Helvetica" w:hAnsi="Helvetica" w:cs="Arial"/>
+                  <w:noProof/>
+                  <w:color w:val="1381C4"/>
+                  <w:sz w:val="14"/>
+                  <w:lang w:val="en-US"/>
+                </w:rPr>
+                <w:delText>2019-09-04</w:delText>
+              </w:r>
+            </w:del>
           </w:ins>
-          <w:del w:id="62" w:author="Forfatter">
+          <w:del w:id="169" w:author="Forfatter">
             <w:r>
               <w:rPr>
                 <w:rFonts w:ascii="Helvetica" w:hAnsi="Helvetica" w:cs="Arial"/>
@@ -11530,7 +12613,7 @@
           <w:r>
             <w:rPr>
               <w:lang w:val="sq-AL"/>
-              <w:rPrChange w:id="63" w:author="Forfatter">
+              <w:rPrChange w:id="170" w:author="Forfatter">
                 <w:rPr/>
               </w:rPrChange>
             </w:rPr>
@@ -12468,7 +13551,7 @@
     </w:rPrDefault>
     <w:pPrDefault/>
   </w:docDefaults>
-  <w:latentStyles w:defLockedState="0" w:defUIPriority="0" w:defSemiHidden="0" w:defUnhideWhenUsed="0" w:defQFormat="0" w:count="377">
+  <w:latentStyles w:defLockedState="0" w:defUIPriority="0" w:defSemiHidden="0" w:defUnhideWhenUsed="0" w:defQFormat="0" w:count="375">
     <w:lsdException w:name="Normal" w:qFormat="1"/>
     <w:lsdException w:name="heading 1" w:qFormat="1"/>
     <w:lsdException w:name="heading 2" w:qFormat="1"/>
@@ -12568,6 +13651,7 @@
     <w:lsdException w:name="HTML Sample" w:semiHidden="1" w:unhideWhenUsed="1"/>
     <w:lsdException w:name="HTML Typewriter" w:semiHidden="1" w:unhideWhenUsed="1"/>
     <w:lsdException w:name="HTML Variable" w:semiHidden="1" w:unhideWhenUsed="1"/>
+    <w:lsdException w:name="Normal Table" w:semiHidden="1" w:unhideWhenUsed="1"/>
     <w:lsdException w:name="annotation subject" w:semiHidden="1" w:unhideWhenUsed="1"/>
     <w:lsdException w:name="No List" w:semiHidden="1" w:uiPriority="99" w:unhideWhenUsed="1"/>
     <w:lsdException w:name="Outline List 1" w:semiHidden="1" w:unhideWhenUsed="1"/>
@@ -12613,9 +13697,11 @@
     <w:lsdException w:name="Table Subtle 1" w:semiHidden="1" w:unhideWhenUsed="1"/>
     <w:lsdException w:name="Table Subtle 2" w:semiHidden="1" w:unhideWhenUsed="1"/>
     <w:lsdException w:name="Table Web 1" w:semiHidden="1" w:unhideWhenUsed="1"/>
+    <w:lsdException w:name="Table Web 2" w:semiHidden="1" w:unhideWhenUsed="1"/>
     <w:lsdException w:name="Table Web 3" w:semiHidden="1" w:unhideWhenUsed="1"/>
     <w:lsdException w:name="Balloon Text" w:semiHidden="1" w:unhideWhenUsed="1"/>
     <w:lsdException w:name="Table Grid" w:uiPriority="59"/>
+    <w:lsdException w:name="Table Theme" w:semiHidden="1" w:unhideWhenUsed="1"/>
     <w:lsdException w:name="Placeholder Text" w:semiHidden="1" w:uiPriority="99"/>
     <w:lsdException w:name="No Spacing" w:uiPriority="1" w:qFormat="1"/>
     <w:lsdException w:name="Light Shading" w:uiPriority="60"/>
@@ -12835,8 +13921,6 @@
     <w:lsdException w:name="Smart Hyperlink" w:semiHidden="1" w:uiPriority="99" w:unhideWhenUsed="1"/>
     <w:lsdException w:name="Hashtag" w:semiHidden="1" w:uiPriority="99" w:unhideWhenUsed="1"/>
     <w:lsdException w:name="Unresolved Mention" w:semiHidden="1" w:uiPriority="99" w:unhideWhenUsed="1"/>
-    <w:lsdException w:name="Smart Link" w:semiHidden="1" w:uiPriority="99" w:unhideWhenUsed="1"/>
-    <w:lsdException w:name="Smart Link Error" w:semiHidden="1" w:uiPriority="99" w:unhideWhenUsed="1"/>
   </w:latentStyles>
   <w:style w:type="paragraph" w:default="1" w:styleId="Normal">
     <w:name w:val="Normal"/>
@@ -14210,7 +15294,7 @@
 </file>
 
 <file path=customXml/itemProps1.xml><?xml version="1.0" encoding="utf-8"?>
-<ds:datastoreItem xmlns:ds="http://schemas.openxmlformats.org/officeDocument/2006/customXml" ds:itemID="{C3BBE6A0-9183-4B53-AA06-80D57D4DDDE8}">
+<ds:datastoreItem xmlns:ds="http://schemas.openxmlformats.org/officeDocument/2006/customXml" ds:itemID="{B811C7E5-6A74-4E4F-8E3D-78C49C1763EA}">
   <ds:schemaRefs>
     <ds:schemaRef ds:uri="http://schemas.openxmlformats.org/officeDocument/2006/bibliography"/>
   </ds:schemaRefs>

</xml_diff>

<commit_message>
Accepted all track changes and removed all comments. DTT iterations completed - so far
</commit_message>
<xml_diff>
--- a/uvvm_vvc_framework/doc/internal_UVVM_Essential_Mechanisms.docx
+++ b/uvvm_vvc_framework/doc/internal_UVVM_Essential_Mechanisms.docx
@@ -191,7 +191,7 @@
             <w:pStyle w:val="INNH1"/>
             <w:tabs>
               <w:tab w:val="left" w:pos="332"/>
-              <w:tab w:val="right" w:pos="15129"/>
+              <w:tab w:val="right" w:leader="dot" w:pos="15129"/>
             </w:tabs>
             <w:rPr>
               <w:rFonts w:eastAsiaTheme="minorEastAsia" w:cstheme="minorBidi"/>
@@ -207,12 +207,12 @@
             <w:fldChar w:fldCharType="begin"/>
           </w:r>
           <w:r>
-            <w:instrText xml:space="preserve"> TOC \o "1-3" \h \z \u </w:instrText>
+            <w:instrText xml:space="preserve"> TOC \o "1-1" \h \z \u </w:instrText>
           </w:r>
           <w:r>
             <w:fldChar w:fldCharType="separate"/>
           </w:r>
-          <w:hyperlink w:anchor="_Toc17902587" w:history="1">
+          <w:hyperlink w:anchor="_Toc19016704" w:history="1">
             <w:r>
               <w:rPr>
                 <w:rStyle w:val="Hyperkobling"/>
@@ -258,7 +258,7 @@
                 <w:noProof/>
                 <w:webHidden/>
               </w:rPr>
-              <w:instrText xml:space="preserve"> PAGEREF _Toc17902587 \h </w:instrText>
+              <w:instrText xml:space="preserve"> PAGEREF _Toc19016704 \h </w:instrText>
             </w:r>
             <w:r>
               <w:rPr>
@@ -294,7 +294,7 @@
             <w:pStyle w:val="INNH1"/>
             <w:tabs>
               <w:tab w:val="left" w:pos="332"/>
-              <w:tab w:val="right" w:pos="15129"/>
+              <w:tab w:val="right" w:leader="dot" w:pos="15129"/>
             </w:tabs>
             <w:rPr>
               <w:rFonts w:eastAsiaTheme="minorEastAsia" w:cstheme="minorBidi"/>
@@ -306,7 +306,7 @@
               <w:lang w:eastAsia="en-GB"/>
             </w:rPr>
           </w:pPr>
-          <w:hyperlink w:anchor="_Toc17902588" w:history="1">
+          <w:hyperlink w:anchor="_Toc19016705" w:history="1">
             <w:r>
               <w:rPr>
                 <w:rStyle w:val="Hyperkobling"/>
@@ -352,7 +352,7 @@
                 <w:noProof/>
                 <w:webHidden/>
               </w:rPr>
-              <w:instrText xml:space="preserve"> PAGEREF _Toc17902588 \h </w:instrText>
+              <w:instrText xml:space="preserve"> PAGEREF _Toc19016705 \h </w:instrText>
             </w:r>
             <w:r>
               <w:rPr>
@@ -388,7 +388,7 @@
             <w:pStyle w:val="INNH1"/>
             <w:tabs>
               <w:tab w:val="left" w:pos="332"/>
-              <w:tab w:val="right" w:pos="15129"/>
+              <w:tab w:val="right" w:leader="dot" w:pos="15129"/>
             </w:tabs>
             <w:rPr>
               <w:rFonts w:eastAsiaTheme="minorEastAsia" w:cstheme="minorBidi"/>
@@ -400,7 +400,7 @@
               <w:lang w:eastAsia="en-GB"/>
             </w:rPr>
           </w:pPr>
-          <w:hyperlink w:anchor="_Toc17902589" w:history="1">
+          <w:hyperlink w:anchor="_Toc19016706" w:history="1">
             <w:r>
               <w:rPr>
                 <w:rStyle w:val="Hyperkobling"/>
@@ -446,7 +446,7 @@
                 <w:noProof/>
                 <w:webHidden/>
               </w:rPr>
-              <w:instrText xml:space="preserve"> PAGEREF _Toc17902589 \h </w:instrText>
+              <w:instrText xml:space="preserve"> PAGEREF _Toc19016706 \h </w:instrText>
             </w:r>
             <w:r>
               <w:rPr>
@@ -466,7 +466,7 @@
                 <w:noProof/>
                 <w:webHidden/>
               </w:rPr>
-              <w:t>3</w:t>
+              <w:t>2</w:t>
             </w:r>
             <w:r>
               <w:rPr>
@@ -482,7 +482,7 @@
             <w:pStyle w:val="INNH1"/>
             <w:tabs>
               <w:tab w:val="left" w:pos="332"/>
-              <w:tab w:val="right" w:pos="15129"/>
+              <w:tab w:val="right" w:leader="dot" w:pos="15129"/>
             </w:tabs>
             <w:rPr>
               <w:rFonts w:eastAsiaTheme="minorEastAsia" w:cstheme="minorBidi"/>
@@ -494,7 +494,7 @@
               <w:lang w:eastAsia="en-GB"/>
             </w:rPr>
           </w:pPr>
-          <w:hyperlink w:anchor="_Toc17902590" w:history="1">
+          <w:hyperlink w:anchor="_Toc19016707" w:history="1">
             <w:r>
               <w:rPr>
                 <w:rStyle w:val="Hyperkobling"/>
@@ -540,7 +540,7 @@
                 <w:noProof/>
                 <w:webHidden/>
               </w:rPr>
-              <w:instrText xml:space="preserve"> PAGEREF _Toc17902590 \h </w:instrText>
+              <w:instrText xml:space="preserve"> PAGEREF _Toc19016707 \h </w:instrText>
             </w:r>
             <w:r>
               <w:rPr>
@@ -560,7 +560,7 @@
                 <w:noProof/>
                 <w:webHidden/>
               </w:rPr>
-              <w:t>4</w:t>
+              <w:t>3</w:t>
             </w:r>
             <w:r>
               <w:rPr>
@@ -576,7 +576,7 @@
             <w:pStyle w:val="INNH1"/>
             <w:tabs>
               <w:tab w:val="left" w:pos="332"/>
-              <w:tab w:val="right" w:pos="15129"/>
+              <w:tab w:val="right" w:leader="dot" w:pos="15129"/>
             </w:tabs>
             <w:rPr>
               <w:rFonts w:eastAsiaTheme="minorEastAsia" w:cstheme="minorBidi"/>
@@ -588,7 +588,7 @@
               <w:lang w:eastAsia="en-GB"/>
             </w:rPr>
           </w:pPr>
-          <w:hyperlink w:anchor="_Toc17902591" w:history="1">
+          <w:hyperlink w:anchor="_Toc19016708" w:history="1">
             <w:r>
               <w:rPr>
                 <w:rStyle w:val="Hyperkobling"/>
@@ -613,7 +613,7 @@
                 <w:rStyle w:val="Hyperkobling"/>
                 <w:noProof/>
               </w:rPr>
-              <w:t>Direct Transaction Transfer</w:t>
+              <w:t>Direct Transaction Transfer – From VVCs and/or Monitors</w:t>
             </w:r>
             <w:r>
               <w:rPr>
@@ -634,7 +634,7 @@
                 <w:noProof/>
                 <w:webHidden/>
               </w:rPr>
-              <w:instrText xml:space="preserve"> PAGEREF _Toc17902591 \h </w:instrText>
+              <w:instrText xml:space="preserve"> PAGEREF _Toc19016708 \h </w:instrText>
             </w:r>
             <w:r>
               <w:rPr>
@@ -654,192 +654,7 @@
                 <w:noProof/>
                 <w:webHidden/>
               </w:rPr>
-              <w:t>4</w:t>
-            </w:r>
-            <w:r>
-              <w:rPr>
-                <w:noProof/>
-                <w:webHidden/>
-              </w:rPr>
-              <w:fldChar w:fldCharType="end"/>
-            </w:r>
-          </w:hyperlink>
-        </w:p>
-        <w:p>
-          <w:pPr>
-            <w:pStyle w:val="INNH2"/>
-            <w:tabs>
-              <w:tab w:val="left" w:pos="502"/>
-              <w:tab w:val="right" w:pos="15129"/>
-            </w:tabs>
-            <w:rPr>
-              <w:rFonts w:eastAsiaTheme="minorEastAsia" w:cstheme="minorBidi"/>
-              <w:b w:val="0"/>
-              <w:bCs w:val="0"/>
-              <w:smallCaps w:val="0"/>
-              <w:noProof/>
-              <w:lang w:eastAsia="en-GB"/>
-            </w:rPr>
-          </w:pPr>
-          <w:hyperlink w:anchor="_Toc17902592" w:history="1">
-            <w:r>
-              <w:rPr>
-                <w:rStyle w:val="Hyperkobling"/>
-                <w:noProof/>
-              </w:rPr>
-              <w:t>5.1</w:t>
-            </w:r>
-            <w:r>
-              <w:rPr>
-                <w:rFonts w:eastAsiaTheme="minorEastAsia" w:cstheme="minorBidi"/>
-                <w:b w:val="0"/>
-                <w:bCs w:val="0"/>
-                <w:smallCaps w:val="0"/>
-                <w:noProof/>
-                <w:lang w:eastAsia="en-GB"/>
-              </w:rPr>
-              <w:tab/>
-            </w:r>
-            <w:r>
-              <w:rPr>
-                <w:rStyle w:val="Hyperkobling"/>
-                <w:noProof/>
-              </w:rPr>
-              <w:t>Transaction definitions</w:t>
-            </w:r>
-            <w:r>
-              <w:rPr>
-                <w:noProof/>
-                <w:webHidden/>
-              </w:rPr>
-              <w:tab/>
-            </w:r>
-            <w:r>
-              <w:rPr>
-                <w:noProof/>
-                <w:webHidden/>
-              </w:rPr>
-              <w:fldChar w:fldCharType="begin"/>
-            </w:r>
-            <w:r>
-              <w:rPr>
-                <w:noProof/>
-                <w:webHidden/>
-              </w:rPr>
-              <w:instrText xml:space="preserve"> PAGEREF _Toc17902592 \h </w:instrText>
-            </w:r>
-            <w:r>
-              <w:rPr>
-                <w:noProof/>
-                <w:webHidden/>
-              </w:rPr>
-            </w:r>
-            <w:r>
-              <w:rPr>
-                <w:noProof/>
-                <w:webHidden/>
-              </w:rPr>
-              <w:fldChar w:fldCharType="separate"/>
-            </w:r>
-            <w:r>
-              <w:rPr>
-                <w:noProof/>
-                <w:webHidden/>
-              </w:rPr>
-              <w:t>4</w:t>
-            </w:r>
-            <w:r>
-              <w:rPr>
-                <w:noProof/>
-                <w:webHidden/>
-              </w:rPr>
-              <w:fldChar w:fldCharType="end"/>
-            </w:r>
-          </w:hyperlink>
-        </w:p>
-        <w:p>
-          <w:pPr>
-            <w:pStyle w:val="INNH2"/>
-            <w:tabs>
-              <w:tab w:val="left" w:pos="502"/>
-              <w:tab w:val="right" w:pos="15129"/>
-            </w:tabs>
-            <w:rPr>
-              <w:rFonts w:eastAsiaTheme="minorEastAsia" w:cstheme="minorBidi"/>
-              <w:b w:val="0"/>
-              <w:bCs w:val="0"/>
-              <w:smallCaps w:val="0"/>
-              <w:noProof/>
-              <w:lang w:eastAsia="en-GB"/>
-            </w:rPr>
-          </w:pPr>
-          <w:hyperlink w:anchor="_Toc17902593" w:history="1">
-            <w:r>
-              <w:rPr>
-                <w:rStyle w:val="Hyperkobling"/>
-                <w:noProof/>
-                <w:kern w:val="28"/>
-              </w:rPr>
-              <w:t>5.2</w:t>
-            </w:r>
-            <w:r>
-              <w:rPr>
-                <w:rFonts w:eastAsiaTheme="minorEastAsia" w:cstheme="minorBidi"/>
-                <w:b w:val="0"/>
-                <w:bCs w:val="0"/>
-                <w:smallCaps w:val="0"/>
-                <w:noProof/>
-                <w:lang w:eastAsia="en-GB"/>
-              </w:rPr>
-              <w:tab/>
-            </w:r>
-            <w:r>
-              <w:rPr>
-                <w:rStyle w:val="Hyperkobling"/>
-                <w:noProof/>
-              </w:rPr>
-              <w:t>Transaction details</w:t>
-            </w:r>
-            <w:r>
-              <w:rPr>
-                <w:noProof/>
-                <w:webHidden/>
-              </w:rPr>
-              <w:tab/>
-            </w:r>
-            <w:r>
-              <w:rPr>
-                <w:noProof/>
-                <w:webHidden/>
-              </w:rPr>
-              <w:fldChar w:fldCharType="begin"/>
-            </w:r>
-            <w:r>
-              <w:rPr>
-                <w:noProof/>
-                <w:webHidden/>
-              </w:rPr>
-              <w:instrText xml:space="preserve"> PAGEREF _Toc17902593 \h </w:instrText>
-            </w:r>
-            <w:r>
-              <w:rPr>
-                <w:noProof/>
-                <w:webHidden/>
-              </w:rPr>
-            </w:r>
-            <w:r>
-              <w:rPr>
-                <w:noProof/>
-                <w:webHidden/>
-              </w:rPr>
-              <w:fldChar w:fldCharType="separate"/>
-            </w:r>
-            <w:r>
-              <w:rPr>
-                <w:noProof/>
-                <w:webHidden/>
-              </w:rPr>
-              <w:t>4</w:t>
+              <w:t>5</w:t>
             </w:r>
             <w:r>
               <w:rPr>
@@ -855,7 +670,7 @@
             <w:pStyle w:val="INNH1"/>
             <w:tabs>
               <w:tab w:val="left" w:pos="332"/>
-              <w:tab w:val="right" w:pos="15129"/>
+              <w:tab w:val="right" w:leader="dot" w:pos="15129"/>
             </w:tabs>
             <w:rPr>
               <w:rFonts w:eastAsiaTheme="minorEastAsia" w:cstheme="minorBidi"/>
@@ -867,7 +682,7 @@
               <w:lang w:eastAsia="en-GB"/>
             </w:rPr>
           </w:pPr>
-          <w:hyperlink w:anchor="_Toc17902594" w:history="1">
+          <w:hyperlink w:anchor="_Toc19016709" w:history="1">
             <w:r>
               <w:rPr>
                 <w:rStyle w:val="Hyperkobling"/>
@@ -913,7 +728,7 @@
                 <w:noProof/>
                 <w:webHidden/>
               </w:rPr>
-              <w:instrText xml:space="preserve"> PAGEREF _Toc17902594 \h </w:instrText>
+              <w:instrText xml:space="preserve"> PAGEREF _Toc19016709 \h </w:instrText>
             </w:r>
             <w:r>
               <w:rPr>
@@ -933,7 +748,7 @@
                 <w:noProof/>
                 <w:webHidden/>
               </w:rPr>
-              <w:t>4</w:t>
+              <w:t>8</w:t>
             </w:r>
             <w:r>
               <w:rPr>
@@ -949,7 +764,7 @@
             <w:pStyle w:val="INNH1"/>
             <w:tabs>
               <w:tab w:val="left" w:pos="332"/>
-              <w:tab w:val="right" w:pos="15129"/>
+              <w:tab w:val="right" w:leader="dot" w:pos="15129"/>
             </w:tabs>
             <w:rPr>
               <w:rFonts w:eastAsiaTheme="minorEastAsia" w:cstheme="minorBidi"/>
@@ -961,7 +776,7 @@
               <w:lang w:eastAsia="en-GB"/>
             </w:rPr>
           </w:pPr>
-          <w:hyperlink w:anchor="_Toc17902595" w:history="1">
+          <w:hyperlink w:anchor="_Toc19016710" w:history="1">
             <w:r>
               <w:rPr>
                 <w:rStyle w:val="Hyperkobling"/>
@@ -1007,7 +822,7 @@
                 <w:noProof/>
                 <w:webHidden/>
               </w:rPr>
-              <w:instrText xml:space="preserve"> PAGEREF _Toc17902595 \h </w:instrText>
+              <w:instrText xml:space="preserve"> PAGEREF _Toc19016710 \h </w:instrText>
             </w:r>
             <w:r>
               <w:rPr>
@@ -1027,7 +842,7 @@
                 <w:noProof/>
                 <w:webHidden/>
               </w:rPr>
-              <w:t>5</w:t>
+              <w:t>8</w:t>
             </w:r>
             <w:r>
               <w:rPr>
@@ -1043,7 +858,7 @@
             <w:pStyle w:val="INNH1"/>
             <w:tabs>
               <w:tab w:val="left" w:pos="332"/>
-              <w:tab w:val="right" w:pos="15129"/>
+              <w:tab w:val="right" w:leader="dot" w:pos="15129"/>
             </w:tabs>
             <w:rPr>
               <w:rFonts w:eastAsiaTheme="minorEastAsia" w:cstheme="minorBidi"/>
@@ -1055,7 +870,7 @@
               <w:lang w:eastAsia="en-GB"/>
             </w:rPr>
           </w:pPr>
-          <w:hyperlink w:anchor="_Toc17902596" w:history="1">
+          <w:hyperlink w:anchor="_Toc19016711" w:history="1">
             <w:r>
               <w:rPr>
                 <w:rStyle w:val="Hyperkobling"/>
@@ -1103,7 +918,7 @@
                 <w:noProof/>
                 <w:webHidden/>
               </w:rPr>
-              <w:instrText xml:space="preserve"> PAGEREF _Toc17902596 \h </w:instrText>
+              <w:instrText xml:space="preserve"> PAGEREF _Toc19016711 \h </w:instrText>
             </w:r>
             <w:r>
               <w:rPr>
@@ -1123,7 +938,7 @@
                 <w:noProof/>
                 <w:webHidden/>
               </w:rPr>
-              <w:t>5</w:t>
+              <w:t>8</w:t>
             </w:r>
             <w:r>
               <w:rPr>
@@ -1141,10 +956,6 @@
             </w:rPr>
           </w:pPr>
           <w:r>
-            <w:rPr>
-              <w:b/>
-              <w:bCs/>
-            </w:rPr>
             <w:fldChar w:fldCharType="end"/>
           </w:r>
         </w:p>
@@ -1231,15 +1042,34 @@
     </w:p>
     <w:p>
       <w:pPr>
+        <w:rPr>
+          <w:ins w:id="0" w:author="Forfatter"/>
+          <w:rFonts w:ascii="Verdana" w:hAnsi="Verdana"/>
+          <w:b/>
+          <w:kern w:val="28"/>
+          <w:sz w:val="24"/>
+        </w:rPr>
+      </w:pPr>
+      <w:bookmarkStart w:id="1" w:name="_Toc17306310"/>
+      <w:bookmarkStart w:id="2" w:name="_Toc19016704"/>
+      <w:ins w:id="3" w:author="Forfatter">
+        <w:r>
+          <w:br w:type="page"/>
+        </w:r>
+      </w:ins>
+    </w:p>
+    <w:p>
+      <w:pPr>
         <w:pStyle w:val="Overskrift1"/>
       </w:pPr>
-      <w:bookmarkStart w:id="0" w:name="_Toc17306310"/>
-      <w:bookmarkStart w:id="1" w:name="_Toc17902587"/>
-      <w:r>
+      <w:bookmarkStart w:id="4" w:name="_GoBack"/>
+      <w:bookmarkEnd w:id="4"/>
+      <w:r>
+        <w:lastRenderedPageBreak/>
         <w:t>Libraries</w:t>
       </w:r>
-      <w:bookmarkEnd w:id="0"/>
       <w:bookmarkEnd w:id="1"/>
+      <w:bookmarkEnd w:id="2"/>
     </w:p>
     <w:p>
       <w:pPr>
@@ -1302,7 +1132,6 @@
           <w:szCs w:val="18"/>
           <w:lang w:val="en-US"/>
         </w:rPr>
-        <w:lastRenderedPageBreak/>
         <w:t xml:space="preserve">library </w:t>
       </w:r>
       <w:proofErr w:type="spellStart"/>
@@ -1803,13 +1632,13 @@
       <w:pPr>
         <w:pStyle w:val="Overskrift1"/>
       </w:pPr>
-      <w:bookmarkStart w:id="2" w:name="_Toc17306311"/>
-      <w:bookmarkStart w:id="3" w:name="_Toc17902588"/>
+      <w:bookmarkStart w:id="5" w:name="_Toc17306311"/>
+      <w:bookmarkStart w:id="6" w:name="_Toc19016705"/>
       <w:r>
         <w:t>UVVM Initialization</w:t>
       </w:r>
-      <w:bookmarkEnd w:id="2"/>
-      <w:bookmarkEnd w:id="3"/>
+      <w:bookmarkEnd w:id="5"/>
+      <w:bookmarkEnd w:id="6"/>
     </w:p>
     <w:p>
       <w:pPr>
@@ -2709,9 +2538,10 @@
       <w:pPr>
         <w:pStyle w:val="Overskrift1"/>
       </w:pPr>
-      <w:bookmarkStart w:id="4" w:name="_Toc17306312"/>
-      <w:bookmarkStart w:id="5" w:name="_Toc17902589"/>
-      <w:r>
+      <w:bookmarkStart w:id="7" w:name="_Toc17306312"/>
+      <w:bookmarkStart w:id="8" w:name="_Toc19016706"/>
+      <w:r>
+        <w:lastRenderedPageBreak/>
         <w:t xml:space="preserve">UVVM </w:t>
       </w:r>
       <w:r>
@@ -2720,8 +2550,8 @@
       <w:r>
         <w:t>Shared Variables</w:t>
       </w:r>
-      <w:bookmarkEnd w:id="4"/>
-      <w:bookmarkEnd w:id="5"/>
+      <w:bookmarkEnd w:id="7"/>
+      <w:bookmarkEnd w:id="8"/>
     </w:p>
     <w:p>
       <w:pPr>
@@ -2904,7 +2734,6 @@
           <w:color w:val="auto"/>
           <w:sz w:val="28"/>
         </w:rPr>
-        <w:lastRenderedPageBreak/>
         <w:t>S</w:t>
       </w:r>
       <w:r>
@@ -2950,7 +2779,7 @@
                 <w:szCs w:val="18"/>
               </w:rPr>
             </w:pPr>
-            <w:bookmarkStart w:id="6" w:name="_Hlk507570430"/>
+            <w:bookmarkStart w:id="9" w:name="_Hlk507570430"/>
             <w:r>
               <w:rPr>
                 <w:b/>
@@ -4571,7 +4400,7 @@
           </w:p>
         </w:tc>
       </w:tr>
-      <w:bookmarkEnd w:id="6"/>
+      <w:bookmarkEnd w:id="9"/>
     </w:tbl>
     <w:p>
       <w:pPr>
@@ -4720,9 +4549,10 @@
       <w:pPr>
         <w:pStyle w:val="Overskrift1"/>
       </w:pPr>
-      <w:bookmarkStart w:id="7" w:name="_Toc17306313"/>
-      <w:bookmarkStart w:id="8" w:name="_Toc17902590"/>
-      <w:r>
+      <w:bookmarkStart w:id="10" w:name="_Toc17306313"/>
+      <w:bookmarkStart w:id="11" w:name="_Toc19016707"/>
+      <w:r>
+        <w:lastRenderedPageBreak/>
         <w:t xml:space="preserve">VVC </w:t>
       </w:r>
       <w:r>
@@ -4734,8 +4564,8 @@
       <w:r>
         <w:t xml:space="preserve"> and Transaction information</w:t>
       </w:r>
-      <w:bookmarkEnd w:id="7"/>
-      <w:bookmarkEnd w:id="8"/>
+      <w:bookmarkEnd w:id="10"/>
+      <w:bookmarkEnd w:id="11"/>
     </w:p>
     <w:p>
       <w:pPr>
@@ -5546,7 +5376,7 @@
           <w:szCs w:val="18"/>
         </w:rPr>
       </w:pPr>
-      <w:bookmarkStart w:id="9" w:name="_Ref508095131"/>
+      <w:bookmarkStart w:id="12" w:name="_Ref508095131"/>
       <w:r>
         <w:t xml:space="preserve">Figure </w:t>
       </w:r>
@@ -5589,7 +5419,7 @@
       <w:r>
         <w:fldChar w:fldCharType="end"/>
       </w:r>
-      <w:bookmarkEnd w:id="9"/>
+      <w:bookmarkEnd w:id="12"/>
       <w:r>
         <w:t xml:space="preserve"> VVC Transaction info example</w:t>
       </w:r>
@@ -5635,8 +5465,8 @@
       <w:pPr>
         <w:pStyle w:val="Overskrift1"/>
       </w:pPr>
-      <w:bookmarkStart w:id="10" w:name="_Toc17306314"/>
-      <w:bookmarkStart w:id="11" w:name="_Toc17902591"/>
+      <w:bookmarkStart w:id="13" w:name="_Toc17306314"/>
+      <w:bookmarkStart w:id="14" w:name="_Toc19016708"/>
       <w:r>
         <w:lastRenderedPageBreak/>
         <w:t>Direct</w:t>
@@ -5647,35 +5477,11 @@
       <w:r>
         <w:t>Transfer</w:t>
       </w:r>
-      <w:bookmarkEnd w:id="10"/>
-      <w:bookmarkEnd w:id="11"/>
-      <w:r>
-        <w:t xml:space="preserve"> – From </w:t>
-      </w:r>
-      <w:commentRangeStart w:id="12"/>
-      <w:del w:id="13" w:author="Forfatter">
-        <w:r>
-          <w:delText>BFMs</w:delText>
-        </w:r>
-      </w:del>
-      <w:commentRangeEnd w:id="12"/>
-      <w:r>
-        <w:rPr>
-          <w:rStyle w:val="Merknadsreferanse"/>
-          <w:rFonts w:ascii="Helvetica" w:hAnsi="Helvetica"/>
-          <w:b w:val="0"/>
-          <w:kern w:val="0"/>
-        </w:rPr>
-        <w:commentReference w:id="12"/>
-      </w:r>
-      <w:del w:id="14" w:author="Forfatter">
-        <w:r>
-          <w:delText xml:space="preserve">, </w:delText>
-        </w:r>
-      </w:del>
-      <w:r>
-        <w:t>VVCs and/or Monitors</w:t>
-      </w:r>
+      <w:bookmarkEnd w:id="13"/>
+      <w:r>
+        <w:t xml:space="preserve"> – From VVCs and/or Monitors</w:t>
+      </w:r>
+      <w:bookmarkEnd w:id="14"/>
     </w:p>
     <w:p>
       <w:r>
@@ -5697,15 +5503,7 @@
         <w:t xml:space="preserve">stbench </w:t>
       </w:r>
       <w:r>
-        <w:t xml:space="preserve">environment. This allows </w:t>
-      </w:r>
-      <w:del w:id="15" w:author="Forfatter">
-        <w:r>
-          <w:delText xml:space="preserve">BFMs, </w:delText>
-        </w:r>
-      </w:del>
-      <w:r>
-        <w:t xml:space="preserve">VVCs and Monitors to provide transaction info to any other part of your testbench – using </w:t>
+        <w:t xml:space="preserve">environment. This allows VVCs and Monitors to provide transaction info to any other part of your testbench – using </w:t>
       </w:r>
       <w:r>
         <w:t xml:space="preserve">a predefined </w:t>
@@ -5740,41 +5538,15 @@
       <w:r>
         <w:t>Normally such information is provided from a dedicated interface monitor, but making such a dedicated monitor is sometimes quite time consuming and often not really needed. For that reason</w:t>
       </w:r>
-      <w:ins w:id="16" w:author="Forfatter">
-        <w:r>
-          <w:t>.</w:t>
-        </w:r>
-      </w:ins>
+      <w:r>
+        <w:t>.</w:t>
+      </w:r>
       <w:r>
         <w:t xml:space="preserve"> UVVM provides a mechanism for getting the transaction information directly from the </w:t>
       </w:r>
-      <w:del w:id="17" w:author="Forfatter">
-        <w:r>
-          <w:delText>BFM</w:delText>
-        </w:r>
-        <w:r>
-          <w:delText xml:space="preserve"> or </w:delText>
-        </w:r>
-      </w:del>
       <w:r>
         <w:t xml:space="preserve">VVC. </w:t>
       </w:r>
-      <w:commentRangeStart w:id="18"/>
-      <w:del w:id="19" w:author="Forfatter">
-        <w:r>
-          <w:delText>The BFM in this case includes monitor capabilities</w:delText>
-        </w:r>
-        <w:commentRangeEnd w:id="18"/>
-        <w:r>
-          <w:rPr>
-            <w:rStyle w:val="Merknadsreferanse"/>
-          </w:rPr>
-          <w:commentReference w:id="18"/>
-        </w:r>
-        <w:r>
-          <w:delText>, but this is a very small overhead as the BFM handles the interface protocol in detail anyway. As the VVC uses the BFM for handling the interface, the VVC may appear as the source of the transaction information.</w:delText>
-        </w:r>
-      </w:del>
     </w:p>
     <w:p>
       <w:pPr>
@@ -5827,61 +5599,35 @@
       <w:r>
         <w:t xml:space="preserve">A simple testbench approach </w:t>
       </w:r>
-      <w:del w:id="20" w:author="Forfatter">
-        <w:r>
-          <w:delText>w</w:delText>
-        </w:r>
-      </w:del>
-      <w:ins w:id="21" w:author="Forfatter">
-        <w:r>
-          <w:t>c</w:t>
-        </w:r>
-      </w:ins>
+      <w:r>
+        <w:t>c</w:t>
+      </w:r>
       <w:r>
         <w:t xml:space="preserve">ould be to have the test sequencer also telling the receiving UART BFM or VVC exactly what to expect. This is a straight forward </w:t>
       </w:r>
-      <w:r>
-        <w:t xml:space="preserve">approach, but </w:t>
-      </w:r>
-      <w:del w:id="22" w:author="Forfatter">
-        <w:r>
-          <w:delText xml:space="preserve">does </w:delText>
-        </w:r>
-      </w:del>
-      <w:r>
-        <w:t>require</w:t>
-      </w:r>
-      <w:ins w:id="23" w:author="Forfatter">
-        <w:r>
-          <w:t>s</w:t>
-        </w:r>
-      </w:ins>
+      <w:proofErr w:type="gramStart"/>
+      <w:r>
+        <w:t>approach, but</w:t>
+      </w:r>
+      <w:proofErr w:type="gramEnd"/>
+      <w:r>
+        <w:t xml:space="preserve"> require</w:t>
+      </w:r>
+      <w:r>
+        <w:t>s</w:t>
+      </w:r>
       <w:r>
         <w:t xml:space="preserve"> more action and data control inside the test sequencer. Th</w:t>
       </w:r>
-      <w:ins w:id="24" w:author="Forfatter">
-        <w:r>
-          <w:t>is</w:t>
-        </w:r>
-      </w:ins>
-      <w:del w:id="25" w:author="Forfatter">
-        <w:r>
-          <w:delText>at</w:delText>
-        </w:r>
-      </w:del>
+      <w:r>
+        <w:t>is</w:t>
+      </w:r>
       <w:r>
         <w:t xml:space="preserve"> could of course all be handled in a super-procedure, but for any undetermined behaviour inside the BFM or VVC, like random data generation or error injection, th</w:t>
       </w:r>
-      <w:ins w:id="26" w:author="Forfatter">
-        <w:r>
-          <w:t>at</w:t>
-        </w:r>
-      </w:ins>
-      <w:del w:id="27" w:author="Forfatter">
-        <w:r>
-          <w:delText>is</w:delText>
-        </w:r>
-      </w:del>
+      <w:r>
+        <w:t>at</w:t>
+      </w:r>
       <w:r>
         <w:t xml:space="preserve"> would not work.</w:t>
       </w:r>
@@ -5918,26 +5664,10 @@
         <w:t xml:space="preserve">(the transaction) </w:t>
       </w:r>
       <w:r>
-        <w:t>on the various DUT interfaces, so that it can generate</w:t>
-      </w:r>
-      <w:del w:id="28" w:author="Forfatter">
-        <w:r>
-          <w:delText>d</w:delText>
-        </w:r>
-      </w:del>
-      <w:r>
-        <w:t xml:space="preserve"> the correct expected data.</w:t>
-      </w:r>
-      <w:r>
-        <w:t xml:space="preserve"> For the model it doesn’t matter if the transaction info comes from a monitor or from a </w:t>
-      </w:r>
-      <w:del w:id="29" w:author="Forfatter">
-        <w:r>
-          <w:delText>BFM/</w:delText>
-        </w:r>
-      </w:del>
-      <w:r>
-        <w:t xml:space="preserve">VVC, </w:t>
+        <w:t>on the various DUT interfaces, so that it can generate the correct expected data.</w:t>
+      </w:r>
+      <w:r>
+        <w:t xml:space="preserve"> For the model it doesn’t matter if the transaction info comes from a monitor or from a VVC, </w:t>
       </w:r>
       <w:proofErr w:type="gramStart"/>
       <w:r>
@@ -5968,15 +5698,7 @@
       </w:r>
       <w:proofErr w:type="gramEnd"/>
       <w:r>
-        <w:t xml:space="preserve"> distributing this task to the </w:t>
-      </w:r>
-      <w:del w:id="30" w:author="Forfatter">
-        <w:r>
-          <w:delText xml:space="preserve">BFM, </w:delText>
-        </w:r>
-      </w:del>
-      <w:r>
-        <w:t>VVC or monitor makes the testbench far more structured and significantly improves overview, maintenance, extensibility and reuse</w:t>
+        <w:t xml:space="preserve"> distributing this task to the VVC or monitor makes the testbench far more structured and significantly improves overview, maintenance, extensibility and reuse</w:t>
       </w:r>
       <w:r>
         <w:t xml:space="preserve"> – at least for anything above medium simple verification challenges.</w:t>
@@ -5992,15 +5714,13 @@
       <w:pPr>
         <w:pStyle w:val="Overskrift2"/>
       </w:pPr>
-      <w:bookmarkStart w:id="31" w:name="_Ref17292099"/>
-      <w:bookmarkStart w:id="32" w:name="_Toc17306315"/>
-      <w:bookmarkStart w:id="33" w:name="_Toc17902592"/>
+      <w:bookmarkStart w:id="15" w:name="_Ref17292099"/>
+      <w:bookmarkStart w:id="16" w:name="_Toc17306315"/>
       <w:r>
         <w:t>Transaction definitions</w:t>
       </w:r>
-      <w:bookmarkEnd w:id="31"/>
-      <w:bookmarkEnd w:id="32"/>
-      <w:bookmarkEnd w:id="33"/>
+      <w:bookmarkEnd w:id="15"/>
+      <w:bookmarkEnd w:id="16"/>
     </w:p>
     <w:p>
       <w:r>
@@ -6073,34 +5793,15 @@
       <w:r>
         <w:t xml:space="preserve"> </w:t>
       </w:r>
-      <w:del w:id="34" w:author="Forfatter">
-        <w:r>
-          <w:delText xml:space="preserve">Typical for </w:delText>
-        </w:r>
-      </w:del>
-      <w:ins w:id="35" w:author="Forfatter">
-        <w:r>
-          <w:t>A</w:t>
-        </w:r>
-      </w:ins>
-      <w:del w:id="36" w:author="Forfatter">
-        <w:r>
-          <w:delText>a</w:delText>
-        </w:r>
-      </w:del>
+      <w:r>
+        <w:t>A</w:t>
+      </w:r>
       <w:r>
         <w:t xml:space="preserve"> split transaction protoco</w:t>
       </w:r>
-      <w:ins w:id="37" w:author="Forfatter">
-        <w:r>
-          <w:t>l will typically have sub-transactions.</w:t>
-        </w:r>
-      </w:ins>
-      <w:del w:id="38" w:author="Forfatter">
-        <w:r>
-          <w:delText>l.</w:delText>
-        </w:r>
-      </w:del>
+      <w:r>
+        <w:t>l will typically have sub-transactions.</w:t>
+      </w:r>
       <w:r>
         <w:br/>
       </w:r>
@@ -6146,19 +5847,17 @@
       <w:r>
         <w:t xml:space="preserve"> </w:t>
       </w:r>
-      <w:ins w:id="39" w:author="Forfatter">
-        <w:r>
-          <w:t xml:space="preserve">is not a transaction type in </w:t>
-        </w:r>
-        <w:proofErr w:type="gramStart"/>
-        <w:r>
-          <w:t>itself, but</w:t>
-        </w:r>
-        <w:proofErr w:type="gramEnd"/>
-        <w:r>
-          <w:t xml:space="preserve"> </w:t>
-        </w:r>
-      </w:ins>
+      <w:r>
+        <w:t xml:space="preserve">is not a transaction type in </w:t>
+      </w:r>
+      <w:proofErr w:type="gramStart"/>
+      <w:r>
+        <w:t>itself, but</w:t>
+      </w:r>
+      <w:proofErr w:type="gramEnd"/>
+      <w:r>
+        <w:t xml:space="preserve"> </w:t>
+      </w:r>
       <w:r>
         <w:t xml:space="preserve">is the lowest level of complete </w:t>
       </w:r>
@@ -6184,11 +5883,9 @@
       <w:r>
         <w:t>, otherwise a base transaction.</w:t>
       </w:r>
-      <w:ins w:id="40" w:author="Forfatter">
-        <w:r>
-          <w:t xml:space="preserve"> This definition is needed in order simplify various explanations.</w:t>
-        </w:r>
-      </w:ins>
+      <w:r>
+        <w:t xml:space="preserve"> This definition is needed in order simplify various explanations.</w:t>
+      </w:r>
       <w:r>
         <w:br/>
         <w:t xml:space="preserve">(e.g. </w:t>
@@ -6196,19 +5893,15 @@
       <w:r>
         <w:t xml:space="preserve">for Avalon: </w:t>
       </w:r>
-      <w:ins w:id="41" w:author="Forfatter">
-        <w:r>
-          <w:t xml:space="preserve">LT = </w:t>
-        </w:r>
-      </w:ins>
+      <w:r>
+        <w:t xml:space="preserve">LT = </w:t>
+      </w:r>
       <w:r>
         <w:t xml:space="preserve">the sub transactions, and for UART, SBI or Ethernet: </w:t>
       </w:r>
-      <w:ins w:id="42" w:author="Forfatter">
-        <w:r>
-          <w:t xml:space="preserve">LT = </w:t>
-        </w:r>
-      </w:ins>
+      <w:r>
+        <w:t xml:space="preserve">LT = </w:t>
+      </w:r>
       <w:r>
         <w:t>the base transactions (as no sub-transaction exist for these protocols)</w:t>
       </w:r>
@@ -6261,8 +5954,7 @@
       <w:pPr>
         <w:pStyle w:val="Overskrift2"/>
       </w:pPr>
-      <w:bookmarkStart w:id="43" w:name="_Toc17306316"/>
-      <w:bookmarkStart w:id="44" w:name="_Toc17902593"/>
+      <w:bookmarkStart w:id="17" w:name="_Toc17306316"/>
       <w:r>
         <w:lastRenderedPageBreak/>
         <w:t xml:space="preserve">Transaction </w:t>
@@ -6270,8 +5962,7 @@
       <w:r>
         <w:t>information</w:t>
       </w:r>
-      <w:bookmarkEnd w:id="43"/>
-      <w:bookmarkEnd w:id="44"/>
+      <w:bookmarkEnd w:id="17"/>
     </w:p>
     <w:p>
       <w:r>
@@ -6281,15 +5972,7 @@
         <w:t xml:space="preserve">s. </w:t>
       </w:r>
       <w:r>
-        <w:t xml:space="preserve">Depending on whether the transaction info is provided from the </w:t>
-      </w:r>
-      <w:del w:id="45" w:author="Forfatter">
-        <w:r>
-          <w:delText xml:space="preserve">BFM, </w:delText>
-        </w:r>
-      </w:del>
-      <w:r>
-        <w:t xml:space="preserve">VVC or Monitor, different </w:t>
+        <w:t xml:space="preserve">Depending on whether the transaction info is provided from the VVC or Monitor, different </w:t>
       </w:r>
       <w:r>
         <w:t xml:space="preserve">types of </w:t>
@@ -6297,16 +5980,9 @@
       <w:r>
         <w:t xml:space="preserve">information will be available. Common for </w:t>
       </w:r>
-      <w:ins w:id="46" w:author="Forfatter">
-        <w:r>
-          <w:t xml:space="preserve">both </w:t>
-        </w:r>
-      </w:ins>
-      <w:del w:id="47" w:author="Forfatter">
-        <w:r>
-          <w:delText xml:space="preserve">all </w:delText>
-        </w:r>
-      </w:del>
+      <w:r>
+        <w:t xml:space="preserve">both </w:t>
+      </w:r>
       <w:r>
         <w:t xml:space="preserve">is that they </w:t>
       </w:r>
@@ -6385,23 +6061,7 @@
         <w:t>enough</w:t>
       </w:r>
       <w:r>
-        <w:t xml:space="preserve"> for a model to generate expected DUT </w:t>
-      </w:r>
-      <w:del w:id="48" w:author="Forfatter">
-        <w:r>
-          <w:delText xml:space="preserve">behaviour and </w:delText>
-        </w:r>
-      </w:del>
-      <w:r>
-        <w:t xml:space="preserve">outputs. The </w:t>
-      </w:r>
-      <w:del w:id="49" w:author="Forfatter">
-        <w:r>
-          <w:delText xml:space="preserve">BFM and </w:delText>
-        </w:r>
-      </w:del>
-      <w:r>
-        <w:t>VVC on the other hand, can provide more info, which could be useful for instance for progress viewing and debugging.</w:t>
+        <w:t xml:space="preserve"> for a model to generate expected DUT outputs. The VVC on the other hand, can provide more info, which could be useful for instance for progress viewing and debugging.</w:t>
       </w:r>
     </w:p>
     <w:p>
@@ -6438,21 +6098,11 @@
     </w:p>
     <w:p>
       <w:r>
-        <w:t xml:space="preserve">Note that for a given interface/protocol, the </w:t>
-      </w:r>
-      <w:del w:id="50" w:author="Forfatter">
-        <w:r>
-          <w:delText xml:space="preserve">BFM, </w:delText>
-        </w:r>
-      </w:del>
-      <w:r>
-        <w:t xml:space="preserve">VVC and </w:t>
-      </w:r>
-      <w:ins w:id="51" w:author="Forfatter">
-        <w:r>
-          <w:t xml:space="preserve">the </w:t>
-        </w:r>
-      </w:ins>
+        <w:t xml:space="preserve">Note that for a given interface/protocol, the VVC and </w:t>
+      </w:r>
+      <w:r>
+        <w:t xml:space="preserve">the </w:t>
+      </w:r>
       <w:r>
         <w:t>Monitor will use the same interface dedicated transaction record type – with some fields potentially unused.</w:t>
       </w:r>
@@ -6488,11 +6138,9 @@
       <w:r>
         <w:t xml:space="preserve"> – </w:t>
       </w:r>
-      <w:ins w:id="52" w:author="Forfatter">
-        <w:r>
-          <w:t xml:space="preserve">General </w:t>
-        </w:r>
-      </w:ins>
+      <w:r>
+        <w:t xml:space="preserve">General </w:t>
+      </w:r>
       <w:r>
         <w:t xml:space="preserve">Transaction record </w:t>
       </w:r>
@@ -6501,11 +6149,6 @@
         <w:t>t_transaction</w:t>
       </w:r>
       <w:proofErr w:type="spellEnd"/>
-      <w:del w:id="53" w:author="Forfatter">
-        <w:r>
-          <w:delText xml:space="preserve"> (General)</w:delText>
-        </w:r>
-      </w:del>
       <w:r>
         <w:t>.   The greyed-out fields indicate optional or protocol dedicated fields</w:t>
       </w:r>
@@ -6700,45 +6343,7 @@
                 <w:rFonts w:ascii="Verdana" w:hAnsi="Verdana"/>
                 <w:sz w:val="14"/>
               </w:rPr>
-              <w:t>NO_OPERATION is default and thus used when there is no access. All operations will be separated with a NO_OPERATION for at least 1 delta cycle, e.g. NO_OPERATION – WRITE – NO_OPERATION – READ – NO_</w:t>
-            </w:r>
-            <w:commentRangeStart w:id="54"/>
-            <w:commentRangeStart w:id="55"/>
-            <w:commentRangeStart w:id="56"/>
-            <w:r>
-              <w:rPr>
-                <w:rFonts w:ascii="Verdana" w:hAnsi="Verdana"/>
-                <w:sz w:val="14"/>
-              </w:rPr>
-              <w:t>OPERATION</w:t>
-            </w:r>
-            <w:commentRangeEnd w:id="54"/>
-            <w:r>
-              <w:rPr>
-                <w:rStyle w:val="Merknadsreferanse"/>
-              </w:rPr>
-              <w:commentReference w:id="54"/>
-            </w:r>
-            <w:commentRangeEnd w:id="55"/>
-            <w:r>
-              <w:rPr>
-                <w:rStyle w:val="Merknadsreferanse"/>
-              </w:rPr>
-              <w:commentReference w:id="55"/>
-            </w:r>
-            <w:commentRangeEnd w:id="56"/>
-            <w:r>
-              <w:rPr>
-                <w:rStyle w:val="Merknadsreferanse"/>
-              </w:rPr>
-              <w:commentReference w:id="56"/>
-            </w:r>
-            <w:r>
-              <w:rPr>
-                <w:rFonts w:ascii="Verdana" w:hAnsi="Verdana"/>
-                <w:sz w:val="14"/>
-              </w:rPr>
-              <w:t xml:space="preserve">. </w:t>
+              <w:t xml:space="preserve">NO_OPERATION is default and thus used when there is no access. All operations will be separated with a NO_OPERATION for at least 1 delta cycle, e.g. NO_OPERATION – WRITE – NO_OPERATION – READ – NO_OPERATION. </w:t>
             </w:r>
           </w:p>
         </w:tc>
@@ -6767,24 +6372,13 @@
               </w:rPr>
               <w:t xml:space="preserve">&lt;Optional </w:t>
             </w:r>
-            <w:del w:id="57" w:author="Forfatter">
-              <w:r>
-                <w:rPr>
-                  <w:rFonts w:ascii="Verdana" w:hAnsi="Verdana" w:cs="Helvetica"/>
-                  <w:sz w:val="14"/>
-                </w:rPr>
-                <w:delText>protocol  dedicated</w:delText>
-              </w:r>
-            </w:del>
-            <w:ins w:id="58" w:author="Forfatter">
-              <w:r>
-                <w:rPr>
-                  <w:rFonts w:ascii="Verdana" w:hAnsi="Verdana" w:cs="Helvetica"/>
-                  <w:sz w:val="14"/>
-                </w:rPr>
-                <w:t>protocol dedicated</w:t>
-              </w:r>
-            </w:ins>
+            <w:r>
+              <w:rPr>
+                <w:rFonts w:ascii="Verdana" w:hAnsi="Verdana" w:cs="Helvetica"/>
+                <w:sz w:val="14"/>
+              </w:rPr>
+              <w:t>protocol dedicated</w:t>
+            </w:r>
             <w:r>
               <w:rPr>
                 <w:rFonts w:ascii="Verdana" w:hAnsi="Verdana" w:cs="Helvetica"/>
@@ -6983,202 +6577,58 @@
               </w:rPr>
               <w:t>Transaction status</w:t>
             </w:r>
-            <w:ins w:id="59" w:author="Forfatter">
-              <w:r>
-                <w:rPr>
-                  <w:rFonts w:ascii="Verdana" w:hAnsi="Verdana" w:cs="Courier New"/>
-                  <w:sz w:val="14"/>
-                  <w:lang w:val="en-US"/>
-                </w:rPr>
-                <w:t xml:space="preserve">. Handled slightly different </w:t>
-              </w:r>
-              <w:r>
-                <w:rPr>
-                  <w:rFonts w:ascii="Verdana" w:hAnsi="Verdana" w:cs="Courier New"/>
-                  <w:sz w:val="14"/>
-                  <w:lang w:val="en-US"/>
-                </w:rPr>
-                <w:t>from a VVC and a Monitor.</w:t>
-              </w:r>
-              <w:r>
-                <w:rPr>
-                  <w:rFonts w:ascii="Verdana" w:hAnsi="Verdana" w:cs="Courier New"/>
-                  <w:sz w:val="14"/>
-                  <w:lang w:val="en-US"/>
-                </w:rPr>
-                <w:br/>
-                <w:t xml:space="preserve">VVC: </w:t>
-              </w:r>
-            </w:ins>
-            <w:del w:id="60" w:author="Forfatter">
-              <w:r>
-                <w:rPr>
-                  <w:rFonts w:ascii="Verdana" w:hAnsi="Verdana" w:cs="Courier New"/>
-                  <w:sz w:val="14"/>
-                  <w:lang w:val="en-US"/>
-                </w:rPr>
-                <w:delText xml:space="preserve"> </w:delText>
-              </w:r>
-              <w:r>
-                <w:rPr>
-                  <w:rFonts w:ascii="Verdana" w:hAnsi="Verdana" w:cs="Courier New"/>
-                  <w:sz w:val="14"/>
-                  <w:lang w:val="en-US"/>
-                </w:rPr>
-                <w:delText xml:space="preserve">(‘FAILED’ or ‘SUCCEEDED’), but </w:delText>
-              </w:r>
-              <w:r>
-                <w:rPr>
-                  <w:rFonts w:ascii="Verdana" w:hAnsi="Verdana" w:cs="Courier New"/>
-                  <w:sz w:val="14"/>
-                  <w:lang w:val="en-US"/>
-                </w:rPr>
-                <w:delText>will show</w:delText>
-              </w:r>
-              <w:r>
-                <w:rPr>
-                  <w:rFonts w:ascii="Verdana" w:hAnsi="Verdana" w:cs="Courier New"/>
-                  <w:sz w:val="14"/>
-                  <w:lang w:val="en-US"/>
-                </w:rPr>
-                <w:delText xml:space="preserve"> ‘IN_PROGRESS’ until status is known</w:delText>
-              </w:r>
-              <w:r>
-                <w:rPr>
-                  <w:rFonts w:ascii="Verdana" w:hAnsi="Verdana" w:cs="Courier New"/>
-                  <w:sz w:val="14"/>
-                  <w:lang w:val="en-US"/>
-                </w:rPr>
-                <w:delText>, and for a complete CT where success cannot be known.</w:delText>
-              </w:r>
-              <w:r>
-                <w:rPr>
-                  <w:rFonts w:ascii="Verdana" w:hAnsi="Verdana" w:cs="Courier New"/>
-                  <w:sz w:val="14"/>
-                  <w:lang w:val="en-US"/>
-                </w:rPr>
-                <w:br/>
-                <w:delText>Between transactions: ‘</w:delText>
-              </w:r>
-              <w:commentRangeStart w:id="61"/>
-              <w:commentRangeStart w:id="62"/>
-              <w:r>
-                <w:rPr>
-                  <w:rFonts w:ascii="Verdana" w:hAnsi="Verdana" w:cs="Courier New"/>
-                  <w:sz w:val="14"/>
-                  <w:lang w:val="en-US"/>
-                </w:rPr>
-                <w:delText>NONE</w:delText>
-              </w:r>
-              <w:commentRangeEnd w:id="61"/>
-              <w:r>
-                <w:rPr>
-                  <w:rStyle w:val="Merknadsreferanse"/>
-                </w:rPr>
-                <w:commentReference w:id="61"/>
-              </w:r>
-              <w:commentRangeEnd w:id="62"/>
-              <w:r>
-                <w:rPr>
-                  <w:rStyle w:val="Merknadsreferanse"/>
-                </w:rPr>
-                <w:commentReference w:id="62"/>
-              </w:r>
-              <w:r>
-                <w:rPr>
-                  <w:rFonts w:ascii="Verdana" w:hAnsi="Verdana" w:cs="Courier New"/>
-                  <w:sz w:val="14"/>
-                  <w:lang w:val="en-US"/>
-                </w:rPr>
-                <w:delText>’</w:delText>
-              </w:r>
-            </w:del>
-            <w:ins w:id="63" w:author="Forfatter">
-              <w:del w:id="64" w:author="Forfatter">
-                <w:r>
-                  <w:rPr>
-                    <w:rFonts w:ascii="Verdana" w:hAnsi="Verdana" w:cs="Courier New"/>
-                    <w:sz w:val="14"/>
-                    <w:lang w:val="en-US"/>
-                  </w:rPr>
-                  <w:delText>INACTIVE</w:delText>
-                </w:r>
-              </w:del>
-              <w:r>
-                <w:rPr>
-                  <w:rFonts w:ascii="Verdana" w:hAnsi="Verdana" w:cs="Courier New"/>
-                  <w:sz w:val="14"/>
-                  <w:lang w:val="en-US"/>
-                </w:rPr>
-                <w:t>W</w:t>
-              </w:r>
-              <w:r>
-                <w:rPr>
-                  <w:rFonts w:ascii="Verdana" w:hAnsi="Verdana" w:cs="Courier New"/>
-                  <w:sz w:val="14"/>
-                  <w:lang w:val="en-US"/>
-                </w:rPr>
-                <w:t xml:space="preserve">ill show ‘IN_PROGRESS’ </w:t>
-              </w:r>
-              <w:r>
-                <w:rPr>
-                  <w:rFonts w:ascii="Verdana" w:hAnsi="Verdana" w:cs="Courier New"/>
-                  <w:sz w:val="14"/>
-                  <w:lang w:val="en-US"/>
-                </w:rPr>
-                <w:t xml:space="preserve">during the transaction and INACTIVE in between (for at least one delta cycle) </w:t>
-              </w:r>
-              <w:r>
-                <w:rPr>
-                  <w:rFonts w:ascii="Verdana" w:hAnsi="Verdana" w:cs="Courier New"/>
-                  <w:sz w:val="14"/>
-                  <w:lang w:val="en-US"/>
-                </w:rPr>
-                <w:br/>
-              </w:r>
-              <w:r>
-                <w:rPr>
-                  <w:rFonts w:ascii="Verdana" w:hAnsi="Verdana" w:cs="Courier New"/>
-                  <w:sz w:val="14"/>
-                  <w:lang w:val="en-US"/>
-                </w:rPr>
-                <w:t xml:space="preserve">Monitor: Will show </w:t>
-              </w:r>
-              <w:r>
-                <w:rPr>
-                  <w:rFonts w:ascii="Verdana" w:hAnsi="Verdana" w:cs="Courier New"/>
-                  <w:sz w:val="14"/>
-                  <w:lang w:val="en-US"/>
-                </w:rPr>
-                <w:t>FAILED or SUCCEEDED</w:t>
-              </w:r>
-              <w:r>
-                <w:rPr>
-                  <w:rFonts w:ascii="Verdana" w:hAnsi="Verdana" w:cs="Courier New"/>
-                  <w:sz w:val="14"/>
-                  <w:lang w:val="en-US"/>
-                </w:rPr>
-                <w:t xml:space="preserve"> immediately as soon as this is 100% certain – and keep this info for the display period defined in the Monitor configuration record, or until the next transaction is ready to be displayed. Other than </w:t>
-              </w:r>
-              <w:proofErr w:type="gramStart"/>
-              <w:r>
-                <w:rPr>
-                  <w:rFonts w:ascii="Verdana" w:hAnsi="Verdana" w:cs="Courier New"/>
-                  <w:sz w:val="14"/>
-                  <w:lang w:val="en-US"/>
-                </w:rPr>
-                <w:t>that</w:t>
-              </w:r>
-              <w:proofErr w:type="gramEnd"/>
-              <w:r>
-                <w:rPr>
-                  <w:rFonts w:ascii="Verdana" w:hAnsi="Verdana" w:cs="Courier New"/>
-                  <w:sz w:val="14"/>
-                  <w:lang w:val="en-US"/>
-                </w:rPr>
-                <w:t xml:space="preserve"> it will show INACTIVE (even when a transaction has started – before the transaction status is known)</w:t>
-              </w:r>
-            </w:ins>
+            <w:r>
+              <w:rPr>
+                <w:rFonts w:ascii="Verdana" w:hAnsi="Verdana" w:cs="Courier New"/>
+                <w:sz w:val="14"/>
+                <w:lang w:val="en-US"/>
+              </w:rPr>
+              <w:t xml:space="preserve">. Handled slightly different </w:t>
+            </w:r>
+            <w:r>
+              <w:rPr>
+                <w:rFonts w:ascii="Verdana" w:hAnsi="Verdana" w:cs="Courier New"/>
+                <w:sz w:val="14"/>
+                <w:lang w:val="en-US"/>
+              </w:rPr>
+              <w:t>from a VVC and a Monitor.</w:t>
+            </w:r>
+            <w:r>
+              <w:rPr>
+                <w:rFonts w:ascii="Verdana" w:hAnsi="Verdana" w:cs="Courier New"/>
+                <w:sz w:val="14"/>
+                <w:lang w:val="en-US"/>
+              </w:rPr>
+              <w:br/>
+              <w:t xml:space="preserve">VVC: Will show ‘IN_PROGRESS’ during the transaction and INACTIVE in between (for at least one delta cycle) </w:t>
+            </w:r>
+            <w:r>
+              <w:rPr>
+                <w:rFonts w:ascii="Verdana" w:hAnsi="Verdana" w:cs="Courier New"/>
+                <w:sz w:val="14"/>
+                <w:lang w:val="en-US"/>
+              </w:rPr>
+              <w:br/>
+              <w:t xml:space="preserve">Monitor: Will show FAILED or SUCCEEDED immediately as soon as this is 100% certain – and keep this info for the display period defined in the Monitor configuration record, or until the next transaction is ready to be displayed. Other than </w:t>
+            </w:r>
+            <w:proofErr w:type="gramStart"/>
+            <w:r>
+              <w:rPr>
+                <w:rFonts w:ascii="Verdana" w:hAnsi="Verdana" w:cs="Courier New"/>
+                <w:sz w:val="14"/>
+                <w:lang w:val="en-US"/>
+              </w:rPr>
+              <w:t>that</w:t>
+            </w:r>
+            <w:proofErr w:type="gramEnd"/>
+            <w:r>
+              <w:rPr>
+                <w:rFonts w:ascii="Verdana" w:hAnsi="Verdana" w:cs="Courier New"/>
+                <w:sz w:val="14"/>
+                <w:lang w:val="en-US"/>
+              </w:rPr>
+              <w:t xml:space="preserve"> it will show INACTIVE (even when a transaction has started – before the transaction status is known)</w:t>
+            </w:r>
           </w:p>
         </w:tc>
       </w:tr>
@@ -7200,15 +6650,13 @@
               </w:rPr>
             </w:pPr>
             <w:proofErr w:type="spellStart"/>
-            <w:ins w:id="65" w:author="Forfatter">
-              <w:r>
-                <w:rPr>
-                  <w:rFonts w:ascii="Verdana" w:hAnsi="Verdana" w:cs="Helvetica"/>
-                  <w:sz w:val="14"/>
-                </w:rPr>
-                <w:t>VVC_</w:t>
-              </w:r>
-            </w:ins>
+            <w:r>
+              <w:rPr>
+                <w:rFonts w:ascii="Verdana" w:hAnsi="Verdana" w:cs="Helvetica"/>
+                <w:sz w:val="14"/>
+              </w:rPr>
+              <w:t>VVC_</w:t>
+            </w:r>
             <w:r>
               <w:rPr>
                 <w:rFonts w:ascii="Verdana" w:hAnsi="Verdana" w:cs="Helvetica"/>
@@ -7266,19 +6714,10 @@
               </w:tabs>
               <w:spacing w:before="20" w:after="20" w:line="20" w:lineRule="atLeast"/>
               <w:rPr>
-                <w:del w:id="66" w:author="Forfatter"/>
                 <w:rFonts w:ascii="Verdana" w:hAnsi="Verdana" w:cs="Courier New"/>
                 <w:sz w:val="14"/>
                 <w:lang w:val="en-US"/>
               </w:rPr>
-              <w:pPrChange w:id="67" w:author="Forfatter">
-                <w:pPr>
-                  <w:tabs>
-                    <w:tab w:val="left" w:pos="4820"/>
-                  </w:tabs>
-                  <w:spacing w:before="20" w:after="20" w:line="20" w:lineRule="atLeast"/>
-                </w:pPr>
-              </w:pPrChange>
             </w:pPr>
             <w:r>
               <w:rPr>
@@ -7288,77 +6727,14 @@
               </w:rPr>
               <w:t>Additional transaction information – only known by the VVC</w:t>
             </w:r>
-            <w:del w:id="68" w:author="Forfatter">
-              <w:r>
-                <w:rPr>
-                  <w:rFonts w:ascii="Verdana" w:hAnsi="Verdana" w:cs="Courier New"/>
-                  <w:sz w:val="14"/>
-                  <w:lang w:val="en-US"/>
-                </w:rPr>
-                <w:delText xml:space="preserve"> and/or BFM</w:delText>
-              </w:r>
-            </w:del>
-            <w:ins w:id="69" w:author="Forfatter">
-              <w:r>
-                <w:rPr>
-                  <w:rFonts w:ascii="Verdana" w:hAnsi="Verdana" w:cs="Courier New"/>
-                  <w:sz w:val="14"/>
-                  <w:lang w:val="en-US"/>
-                </w:rPr>
-                <w:t xml:space="preserve">. So far </w:t>
-              </w:r>
-            </w:ins>
-            <w:del w:id="70" w:author="Forfatter">
-              <w:r>
-                <w:rPr>
-                  <w:rFonts w:ascii="Verdana" w:hAnsi="Verdana" w:cs="Courier New"/>
-                  <w:sz w:val="14"/>
-                  <w:lang w:val="en-US"/>
-                </w:rPr>
-                <w:delText>.</w:delText>
-              </w:r>
-            </w:del>
-          </w:p>
-          <w:p>
-            <w:pPr>
-              <w:tabs>
-                <w:tab w:val="left" w:pos="4820"/>
-              </w:tabs>
-              <w:spacing w:before="20" w:after="20" w:line="20" w:lineRule="atLeast"/>
+            <w:r>
               <w:rPr>
                 <w:rFonts w:ascii="Verdana" w:hAnsi="Verdana" w:cs="Courier New"/>
                 <w:sz w:val="14"/>
                 <w:lang w:val="en-US"/>
               </w:rPr>
-              <w:pPrChange w:id="71" w:author="Forfatter">
-                <w:pPr>
-                  <w:tabs>
-                    <w:tab w:val="left" w:pos="4820"/>
-                  </w:tabs>
-                  <w:spacing w:before="20" w:after="20" w:line="20" w:lineRule="atLeast"/>
-                </w:pPr>
-              </w:pPrChange>
-            </w:pPr>
-            <w:del w:id="72" w:author="Forfatter">
-              <w:r>
-                <w:rPr>
-                  <w:rFonts w:ascii="Verdana" w:hAnsi="Verdana" w:cs="Courier New"/>
-                  <w:sz w:val="14"/>
-                  <w:lang w:val="en-US"/>
-                </w:rPr>
-                <w:delText>‘</w:delText>
-              </w:r>
-            </w:del>
-            <w:ins w:id="73" w:author="Forfatter">
-              <w:r>
-                <w:rPr>
-                  <w:rFonts w:ascii="Verdana" w:hAnsi="Verdana" w:cs="Courier New"/>
-                  <w:sz w:val="14"/>
-                  <w:lang w:val="en-US"/>
-                </w:rPr>
-                <w:t>‘</w:t>
-              </w:r>
-            </w:ins>
+              <w:t>. So far ‘</w:t>
+            </w:r>
             <w:r>
               <w:rPr>
                 <w:rFonts w:ascii="Verdana" w:hAnsi="Verdana" w:cs="Courier New"/>
@@ -7367,42 +6743,20 @@
               </w:rPr>
               <w:t xml:space="preserve">msg’ </w:t>
             </w:r>
-            <w:del w:id="74" w:author="Forfatter">
-              <w:r>
-                <w:rPr>
-                  <w:rFonts w:ascii="Verdana" w:hAnsi="Verdana" w:cs="Courier New"/>
-                  <w:sz w:val="14"/>
-                  <w:lang w:val="en-US"/>
-                </w:rPr>
-                <w:delText>is known by both, whereas</w:delText>
-              </w:r>
-            </w:del>
-            <w:ins w:id="75" w:author="Forfatter">
-              <w:r>
-                <w:rPr>
-                  <w:rFonts w:ascii="Verdana" w:hAnsi="Verdana" w:cs="Courier New"/>
-                  <w:sz w:val="14"/>
-                  <w:lang w:val="en-US"/>
-                </w:rPr>
-                <w:t xml:space="preserve">and </w:t>
-              </w:r>
-            </w:ins>
-            <w:del w:id="76" w:author="Forfatter">
-              <w:r>
-                <w:rPr>
-                  <w:rFonts w:ascii="Verdana" w:hAnsi="Verdana" w:cs="Courier New"/>
-                  <w:sz w:val="14"/>
-                  <w:lang w:val="en-US"/>
-                </w:rPr>
-                <w:delText xml:space="preserve"> </w:delText>
-              </w:r>
-            </w:del>
             <w:r>
               <w:rPr>
                 <w:rFonts w:ascii="Verdana" w:hAnsi="Verdana" w:cs="Courier New"/>
                 <w:sz w:val="14"/>
                 <w:lang w:val="en-US"/>
               </w:rPr>
+              <w:t xml:space="preserve">and </w:t>
+            </w:r>
+            <w:r>
+              <w:rPr>
+                <w:rFonts w:ascii="Verdana" w:hAnsi="Verdana" w:cs="Courier New"/>
+                <w:sz w:val="14"/>
+                <w:lang w:val="en-US"/>
+              </w:rPr>
               <w:t>‘</w:t>
             </w:r>
             <w:proofErr w:type="spellStart"/>
@@ -7423,35 +6777,23 @@
               </w:rPr>
               <w:t xml:space="preserve">’ </w:t>
             </w:r>
-            <w:del w:id="77" w:author="Forfatter">
-              <w:r>
-                <w:rPr>
-                  <w:rFonts w:ascii="Verdana" w:hAnsi="Verdana" w:cs="Courier New"/>
-                  <w:sz w:val="14"/>
-                  <w:lang w:val="en-US"/>
-                </w:rPr>
-                <w:delText>is only known by the VVC (will be set to -1)</w:delText>
-              </w:r>
-            </w:del>
-            <w:ins w:id="78" w:author="Forfatter">
-              <w:r>
-                <w:rPr>
-                  <w:rFonts w:ascii="Verdana" w:hAnsi="Verdana" w:cs="Courier New"/>
-                  <w:sz w:val="14"/>
-                  <w:lang w:val="en-US"/>
-                </w:rPr>
-                <w:t xml:space="preserve">(the free running command </w:t>
-              </w:r>
-              <w:proofErr w:type="spellStart"/>
-              <w:r>
-                <w:rPr>
-                  <w:rFonts w:ascii="Verdana" w:hAnsi="Verdana" w:cs="Courier New"/>
-                  <w:sz w:val="14"/>
-                  <w:lang w:val="en-US"/>
-                </w:rPr>
-                <w:t>inde</w:t>
-              </w:r>
-            </w:ins>
+            <w:r>
+              <w:rPr>
+                <w:rFonts w:ascii="Verdana" w:hAnsi="Verdana" w:cs="Courier New"/>
+                <w:sz w:val="14"/>
+                <w:lang w:val="en-US"/>
+              </w:rPr>
+              <w:t xml:space="preserve">(the free running command </w:t>
+            </w:r>
+            <w:proofErr w:type="spellStart"/>
+            <w:r>
+              <w:rPr>
+                <w:rFonts w:ascii="Verdana" w:hAnsi="Verdana" w:cs="Courier New"/>
+                <w:sz w:val="14"/>
+                <w:lang w:val="en-US"/>
+              </w:rPr>
+              <w:t>inde</w:t>
+            </w:r>
             <w:proofErr w:type="spellEnd"/>
             <w:r>
               <w:rPr>
@@ -7605,36 +6947,16 @@
                 <w:sz w:val="14"/>
                 <w:lang w:val="en-US"/>
               </w:rPr>
-              <w:t xml:space="preserve"> parity or stop-bit error </w:t>
-            </w:r>
-            <w:del w:id="79" w:author="Forfatter">
-              <w:r>
-                <w:rPr>
-                  <w:rFonts w:ascii="Verdana" w:hAnsi="Verdana" w:cs="Courier New"/>
-                  <w:sz w:val="14"/>
-                  <w:lang w:val="en-US"/>
-                </w:rPr>
-                <w:delText xml:space="preserve">error </w:delText>
-              </w:r>
-            </w:del>
+              <w:t xml:space="preserve"> parity or stop-bit error in a</w:t>
+            </w:r>
             <w:r>
               <w:rPr>
                 <w:rFonts w:ascii="Verdana" w:hAnsi="Verdana" w:cs="Courier New"/>
                 <w:sz w:val="14"/>
                 <w:lang w:val="en-US"/>
               </w:rPr>
-              <w:t>in a</w:t>
-            </w:r>
-            <w:ins w:id="80" w:author="Forfatter">
-              <w:r>
-                <w:rPr>
-                  <w:rFonts w:ascii="Verdana" w:hAnsi="Verdana" w:cs="Courier New"/>
-                  <w:sz w:val="14"/>
-                  <w:lang w:val="en-US"/>
-                </w:rPr>
-                <w:t>n</w:t>
-              </w:r>
-            </w:ins>
+              <w:t>n</w:t>
+            </w:r>
             <w:r>
               <w:rPr>
                 <w:rFonts w:ascii="Verdana" w:hAnsi="Verdana" w:cs="Courier New"/>
@@ -7643,22 +6965,20 @@
               </w:rPr>
               <w:t xml:space="preserve"> UART or </w:t>
             </w:r>
-            <w:ins w:id="81" w:author="Forfatter">
-              <w:r>
-                <w:rPr>
-                  <w:rFonts w:ascii="Verdana" w:hAnsi="Verdana" w:cs="Courier New"/>
-                  <w:sz w:val="14"/>
-                  <w:lang w:val="en-US"/>
-                </w:rPr>
-                <w:t xml:space="preserve">a </w:t>
-              </w:r>
-            </w:ins>
             <w:r>
               <w:rPr>
                 <w:rFonts w:ascii="Verdana" w:hAnsi="Verdana" w:cs="Courier New"/>
                 <w:sz w:val="14"/>
                 <w:lang w:val="en-US"/>
               </w:rPr>
+              <w:t xml:space="preserve">a </w:t>
+            </w:r>
+            <w:r>
+              <w:rPr>
+                <w:rFonts w:ascii="Verdana" w:hAnsi="Verdana" w:cs="Courier New"/>
+                <w:sz w:val="14"/>
+                <w:lang w:val="en-US"/>
+              </w:rPr>
               <w:t>CRC error in an Ethernet.</w:t>
             </w:r>
             <w:r>
@@ -7668,48 +6988,16 @@
                 <w:lang w:val="en-US"/>
               </w:rPr>
               <w:br/>
-              <w:t>If no error injection or detection has been implemented</w:t>
-            </w:r>
-            <w:commentRangeStart w:id="82"/>
-            <w:commentRangeStart w:id="83"/>
+              <w:t xml:space="preserve">If no error injection or detection has been implemented, this sub-record may be left </w:t>
+            </w:r>
             <w:r>
               <w:rPr>
                 <w:rFonts w:ascii="Verdana" w:hAnsi="Verdana" w:cs="Courier New"/>
                 <w:sz w:val="14"/>
                 <w:lang w:val="en-US"/>
               </w:rPr>
-              <w:t xml:space="preserve">, this sub-record may be left </w:t>
-            </w:r>
-            <w:ins w:id="84" w:author="Forfatter">
-              <w:r>
-                <w:rPr>
-                  <w:rFonts w:ascii="Verdana" w:hAnsi="Verdana" w:cs="Courier New"/>
-                  <w:sz w:val="14"/>
-                  <w:lang w:val="en-US"/>
-                </w:rPr>
-                <w:t>out</w:t>
-              </w:r>
-              <w:del w:id="85" w:author="Forfatter">
-                <w:r>
-                  <w:rPr>
-                    <w:rFonts w:ascii="Verdana" w:hAnsi="Verdana" w:cs="Courier New"/>
-                    <w:sz w:val="14"/>
-                    <w:lang w:val="en-US"/>
-                  </w:rPr>
-                  <w:delText>empty</w:delText>
-                </w:r>
-              </w:del>
-            </w:ins>
-            <w:del w:id="86" w:author="Forfatter">
-              <w:r>
-                <w:rPr>
-                  <w:rFonts w:ascii="Verdana" w:hAnsi="Verdana" w:cs="Courier New"/>
-                  <w:sz w:val="14"/>
-                  <w:lang w:val="en-US"/>
-                </w:rPr>
-                <w:delText>out</w:delText>
-              </w:r>
-            </w:del>
+              <w:t>out</w:t>
+            </w:r>
             <w:r>
               <w:rPr>
                 <w:rFonts w:ascii="Verdana" w:hAnsi="Verdana" w:cs="Courier New"/>
@@ -7717,20 +7005,6 @@
                 <w:lang w:val="en-US"/>
               </w:rPr>
               <w:t>.</w:t>
-            </w:r>
-            <w:commentRangeEnd w:id="82"/>
-            <w:r>
-              <w:rPr>
-                <w:rStyle w:val="Merknadsreferanse"/>
-              </w:rPr>
-              <w:commentReference w:id="82"/>
-            </w:r>
-            <w:commentRangeEnd w:id="83"/>
-            <w:r>
-              <w:rPr>
-                <w:rStyle w:val="Merknadsreferanse"/>
-              </w:rPr>
-              <w:commentReference w:id="83"/>
             </w:r>
           </w:p>
         </w:tc>
@@ -7769,44 +7043,16 @@
                 <w:lang w:val="en-US"/>
               </w:rPr>
               <w:br/>
-              <w:t xml:space="preserve">- For </w:t>
-            </w:r>
-            <w:del w:id="87" w:author="Forfatter">
-              <w:r>
-                <w:rPr>
-                  <w:rFonts w:ascii="Verdana" w:hAnsi="Verdana" w:cs="Courier New"/>
-                  <w:sz w:val="14"/>
-                  <w:lang w:val="en-US"/>
-                </w:rPr>
-                <w:delText xml:space="preserve">BFM and </w:delText>
-              </w:r>
-              <w:r>
-                <w:rPr>
-                  <w:rFonts w:ascii="Verdana" w:hAnsi="Verdana" w:cs="Courier New"/>
-                  <w:sz w:val="14"/>
-                  <w:lang w:val="en-US"/>
-                </w:rPr>
-                <w:delText xml:space="preserve">VVC </w:delText>
-              </w:r>
-            </w:del>
+              <w:t xml:space="preserve">- For transaction info </w:t>
+            </w:r>
             <w:r>
               <w:rPr>
                 <w:rFonts w:ascii="Verdana" w:hAnsi="Verdana" w:cs="Courier New"/>
                 <w:sz w:val="14"/>
                 <w:lang w:val="en-US"/>
               </w:rPr>
-              <w:t xml:space="preserve">transaction info </w:t>
-            </w:r>
-            <w:ins w:id="88" w:author="Forfatter">
-              <w:r>
-                <w:rPr>
-                  <w:rFonts w:ascii="Verdana" w:hAnsi="Verdana" w:cs="Courier New"/>
-                  <w:sz w:val="14"/>
-                  <w:lang w:val="en-US"/>
-                </w:rPr>
-                <w:t xml:space="preserve">from a VVC </w:t>
-              </w:r>
-            </w:ins>
+              <w:t xml:space="preserve">from a VVC </w:t>
+            </w:r>
             <w:r>
               <w:rPr>
                 <w:rFonts w:ascii="Verdana" w:hAnsi="Verdana" w:cs="Courier New"/>
@@ -7815,150 +7061,54 @@
               </w:rPr>
               <w:t xml:space="preserve">the record reflects the </w:t>
             </w:r>
-            <w:ins w:id="89" w:author="Forfatter">
-              <w:r>
-                <w:rPr>
-                  <w:rFonts w:ascii="Verdana" w:hAnsi="Verdana" w:cs="Courier New"/>
-                  <w:sz w:val="14"/>
-                  <w:lang w:val="en-US"/>
-                </w:rPr>
-                <w:t xml:space="preserve">command status, i.e. the status assumed by the VVC when initiating the command, </w:t>
-              </w:r>
-            </w:ins>
-            <w:del w:id="90" w:author="Forfatter">
-              <w:r>
-                <w:rPr>
-                  <w:rFonts w:ascii="Verdana" w:hAnsi="Verdana" w:cs="Courier New"/>
-                  <w:sz w:val="14"/>
-                  <w:lang w:val="en-US"/>
-                </w:rPr>
-                <w:delText>current status on the interface (as the BFM and VVC know</w:delText>
-              </w:r>
-            </w:del>
-            <w:ins w:id="91" w:author="Forfatter">
-              <w:del w:id="92" w:author="Forfatter">
-                <w:r>
-                  <w:rPr>
-                    <w:rFonts w:ascii="Verdana" w:hAnsi="Verdana" w:cs="Courier New"/>
-                    <w:sz w:val="14"/>
-                    <w:lang w:val="en-US"/>
-                  </w:rPr>
-                  <w:delText>s</w:delText>
-                </w:r>
-              </w:del>
-            </w:ins>
-            <w:del w:id="93" w:author="Forfatter">
-              <w:r>
-                <w:rPr>
-                  <w:rFonts w:ascii="Verdana" w:hAnsi="Verdana" w:cs="Courier New"/>
-                  <w:sz w:val="14"/>
-                  <w:lang w:val="en-US"/>
-                </w:rPr>
-                <w:delText xml:space="preserve"> </w:delText>
-              </w:r>
-              <w:r>
-                <w:rPr>
-                  <w:rFonts w:ascii="Verdana" w:hAnsi="Verdana" w:cs="Courier New"/>
-                  <w:sz w:val="14"/>
-                  <w:lang w:val="en-US"/>
-                </w:rPr>
-                <w:delText xml:space="preserve">this </w:delText>
-              </w:r>
-              <w:r>
-                <w:rPr>
-                  <w:rFonts w:ascii="Verdana" w:hAnsi="Verdana" w:cs="Courier New"/>
-                  <w:sz w:val="14"/>
-                  <w:lang w:val="en-US"/>
-                </w:rPr>
-                <w:delText xml:space="preserve">from transaction start, </w:delText>
-              </w:r>
-            </w:del>
             <w:r>
               <w:rPr>
                 <w:rFonts w:ascii="Verdana" w:hAnsi="Verdana" w:cs="Courier New"/>
                 <w:sz w:val="14"/>
                 <w:lang w:val="en-US"/>
               </w:rPr>
-              <w:t xml:space="preserve">whereas </w:t>
-            </w:r>
-            <w:commentRangeStart w:id="94"/>
-            <w:commentRangeStart w:id="95"/>
-            <w:commentRangeStart w:id="96"/>
+              <w:t xml:space="preserve">command status, i.e. the status assumed by the VVC when initiating the command, </w:t>
+            </w:r>
             <w:r>
               <w:rPr>
                 <w:rFonts w:ascii="Verdana" w:hAnsi="Verdana" w:cs="Courier New"/>
                 <w:sz w:val="14"/>
                 <w:lang w:val="en-US"/>
               </w:rPr>
-              <w:t xml:space="preserve">the Monitor will set up the record only after knowing </w:t>
-            </w:r>
-            <w:ins w:id="97" w:author="Forfatter">
-              <w:r>
-                <w:rPr>
-                  <w:rFonts w:ascii="Verdana" w:hAnsi="Verdana" w:cs="Courier New"/>
-                  <w:sz w:val="14"/>
-                  <w:lang w:val="en-US"/>
-                </w:rPr>
-                <w:t xml:space="preserve">whether </w:t>
-              </w:r>
-              <w:r>
-                <w:rPr>
-                  <w:rFonts w:ascii="Verdana" w:hAnsi="Verdana" w:cs="Courier New"/>
-                  <w:sz w:val="14"/>
-                  <w:lang w:val="en-US"/>
-                </w:rPr>
-                <w:t>the transaction</w:t>
-              </w:r>
-            </w:ins>
-            <w:del w:id="98" w:author="Forfatter">
-              <w:r>
-                <w:rPr>
-                  <w:rFonts w:ascii="Verdana" w:hAnsi="Verdana" w:cs="Courier New"/>
-                  <w:sz w:val="14"/>
-                  <w:lang w:val="en-US"/>
-                </w:rPr>
-                <w:delText>it</w:delText>
-              </w:r>
-            </w:del>
+              <w:t xml:space="preserve">whereas the Monitor will set up the record only after knowing </w:t>
+            </w:r>
             <w:r>
               <w:rPr>
                 <w:rFonts w:ascii="Verdana" w:hAnsi="Verdana" w:cs="Courier New"/>
                 <w:sz w:val="14"/>
                 <w:lang w:val="en-US"/>
               </w:rPr>
+              <w:t xml:space="preserve">whether </w:t>
+            </w:r>
+            <w:r>
+              <w:rPr>
+                <w:rFonts w:ascii="Verdana" w:hAnsi="Verdana" w:cs="Courier New"/>
+                <w:sz w:val="14"/>
+                <w:lang w:val="en-US"/>
+              </w:rPr>
+              <w:t>the transaction</w:t>
+            </w:r>
+            <w:r>
+              <w:rPr>
+                <w:rFonts w:ascii="Verdana" w:hAnsi="Verdana" w:cs="Courier New"/>
+                <w:sz w:val="14"/>
+                <w:lang w:val="en-US"/>
+              </w:rPr>
               <w:t xml:space="preserve"> has failed or succeeded.</w:t>
             </w:r>
-            <w:commentRangeEnd w:id="94"/>
-            <w:r>
-              <w:rPr>
-                <w:rStyle w:val="Merknadsreferanse"/>
-              </w:rPr>
-              <w:commentReference w:id="94"/>
-            </w:r>
-            <w:commentRangeEnd w:id="95"/>
-            <w:r>
-              <w:rPr>
-                <w:rStyle w:val="Merknadsreferanse"/>
-              </w:rPr>
-              <w:commentReference w:id="95"/>
-            </w:r>
-            <w:commentRangeEnd w:id="96"/>
-            <w:r>
-              <w:rPr>
-                <w:rStyle w:val="Merknadsreferanse"/>
-              </w:rPr>
-              <w:commentReference w:id="96"/>
-            </w:r>
-            <w:ins w:id="99" w:author="Forfatter">
-              <w:r>
-                <w:rPr>
-                  <w:rFonts w:ascii="Verdana" w:hAnsi="Verdana" w:cs="Courier New"/>
-                  <w:sz w:val="14"/>
-                  <w:lang w:val="en-US"/>
-                </w:rPr>
-                <w:t xml:space="preserve"> The VVC does not know the BFM status, and this is fine because the BFM will issue an alert for unexpected behavior.</w:t>
-              </w:r>
-            </w:ins>
+            <w:r>
+              <w:rPr>
+                <w:rFonts w:ascii="Verdana" w:hAnsi="Verdana" w:cs="Courier New"/>
+                <w:sz w:val="14"/>
+                <w:lang w:val="en-US"/>
+              </w:rPr>
+              <w:t xml:space="preserve"> The VVC does not know the BFM status, and this is fine because the BFM will issue an alert for unexpected behavior.</w:t>
+            </w:r>
           </w:p>
         </w:tc>
       </w:tr>
@@ -7995,11 +7145,9 @@
       <w:r>
         <w:t xml:space="preserve"> – </w:t>
       </w:r>
-      <w:ins w:id="100" w:author="Forfatter">
-        <w:r>
-          <w:t xml:space="preserve">SBI specific </w:t>
-        </w:r>
-      </w:ins>
+      <w:r>
+        <w:t xml:space="preserve">SBI specific </w:t>
+      </w:r>
       <w:r>
         <w:t xml:space="preserve">Transaction record </w:t>
       </w:r>
@@ -8008,17 +7156,6 @@
         <w:t>t_transaction</w:t>
       </w:r>
       <w:proofErr w:type="spellEnd"/>
-      <w:del w:id="101" w:author="Forfatter">
-        <w:r>
-          <w:delText xml:space="preserve"> (</w:delText>
-        </w:r>
-        <w:r>
-          <w:delText>For SBI</w:delText>
-        </w:r>
-        <w:r>
-          <w:delText>)</w:delText>
-        </w:r>
-      </w:del>
       <w:r>
         <w:t>.   The greyed-out fields indicate protocol dedicated fields</w:t>
       </w:r>
@@ -8459,15 +7596,13 @@
               </w:rPr>
             </w:pPr>
             <w:proofErr w:type="spellStart"/>
-            <w:ins w:id="102" w:author="Forfatter">
-              <w:r>
-                <w:rPr>
-                  <w:rFonts w:ascii="Verdana" w:hAnsi="Verdana" w:cs="Helvetica"/>
-                  <w:sz w:val="14"/>
-                </w:rPr>
-                <w:t>VVC_</w:t>
-              </w:r>
-            </w:ins>
+            <w:r>
+              <w:rPr>
+                <w:rFonts w:ascii="Verdana" w:hAnsi="Verdana" w:cs="Helvetica"/>
+                <w:sz w:val="14"/>
+              </w:rPr>
+              <w:t>VVC_</w:t>
+            </w:r>
             <w:r>
               <w:rPr>
                 <w:rFonts w:ascii="Verdana" w:hAnsi="Verdana" w:cs="Helvetica"/>
@@ -8582,49 +7717,27 @@
               </w:rPr>
               <w:t xml:space="preserve"> in neither</w:t>
             </w:r>
-            <w:del w:id="103" w:author="Forfatter">
-              <w:r>
-                <w:rPr>
-                  <w:rFonts w:ascii="Verdana" w:hAnsi="Verdana" w:cs="Helvetica"/>
-                  <w:sz w:val="14"/>
-                </w:rPr>
-                <w:delText xml:space="preserve"> BFM, V</w:delText>
-              </w:r>
-            </w:del>
-            <w:ins w:id="104" w:author="Forfatter">
-              <w:r>
-                <w:rPr>
-                  <w:rFonts w:ascii="Verdana" w:hAnsi="Verdana" w:cs="Helvetica"/>
-                  <w:sz w:val="14"/>
-                </w:rPr>
-                <w:t xml:space="preserve"> V</w:t>
-              </w:r>
-            </w:ins>
             <w:r>
               <w:rPr>
                 <w:rFonts w:ascii="Verdana" w:hAnsi="Verdana" w:cs="Helvetica"/>
                 <w:sz w:val="14"/>
               </w:rPr>
+              <w:t xml:space="preserve"> V</w:t>
+            </w:r>
+            <w:r>
+              <w:rPr>
+                <w:rFonts w:ascii="Verdana" w:hAnsi="Verdana" w:cs="Helvetica"/>
+                <w:sz w:val="14"/>
+              </w:rPr>
               <w:t>VC nor Monitor</w:t>
             </w:r>
-            <w:ins w:id="105" w:author="Forfatter">
-              <w:r>
-                <w:rPr>
-                  <w:rFonts w:ascii="Verdana" w:hAnsi="Verdana" w:cs="Helvetica"/>
-                  <w:sz w:val="14"/>
-                </w:rPr>
-                <w:t xml:space="preserve"> – at this stage.</w:t>
-              </w:r>
-            </w:ins>
-            <w:del w:id="106" w:author="Forfatter">
-              <w:r>
-                <w:rPr>
-                  <w:rFonts w:ascii="Verdana" w:hAnsi="Verdana" w:cs="Helvetica"/>
-                  <w:sz w:val="14"/>
-                </w:rPr>
-                <w:delText>.</w:delText>
-              </w:r>
-            </w:del>
+            <w:r>
+              <w:rPr>
+                <w:rFonts w:ascii="Verdana" w:hAnsi="Verdana" w:cs="Helvetica"/>
+                <w:sz w:val="14"/>
+              </w:rPr>
+              <w:t xml:space="preserve"> – at this stage.</w:t>
+            </w:r>
           </w:p>
         </w:tc>
       </w:tr>
@@ -8675,24 +7788,15 @@
       <w:r>
         <w:t xml:space="preserve"> for instance a read request may be active at the same time as a read response</w:t>
       </w:r>
-      <w:ins w:id="107" w:author="Forfatter">
-        <w:r>
-          <w:t>.</w:t>
-        </w:r>
-      </w:ins>
+      <w:r>
+        <w:t>.</w:t>
+      </w:r>
       <w:r>
         <w:t xml:space="preserve"> (</w:t>
       </w:r>
-      <w:del w:id="108" w:author="Forfatter">
-        <w:r>
-          <w:delText>a</w:delText>
-        </w:r>
-      </w:del>
-      <w:ins w:id="109" w:author="Forfatter">
-        <w:r>
-          <w:t>A</w:t>
-        </w:r>
-      </w:ins>
+      <w:r>
+        <w:t>A</w:t>
+      </w:r>
       <w:r>
         <w:t>nd the sub-transactions are part of a base transaction and may also be part of a CT).</w:t>
       </w:r>
@@ -8751,32 +7855,14 @@
         <w:t xml:space="preserve">elow shows the maximum transaction group record for an </w:t>
       </w:r>
       <w:r>
-        <w:t xml:space="preserve">Avalon. The greyed-out CT is optional for both, and thus depends on whether CTs have been defined </w:t>
-      </w:r>
-      <w:del w:id="110" w:author="Forfatter">
-        <w:r>
-          <w:delText>(</w:delText>
-        </w:r>
-      </w:del>
-      <w:r>
-        <w:t>in the VVC</w:t>
-      </w:r>
-      <w:del w:id="111" w:author="Forfatter">
-        <w:r>
-          <w:delText>)</w:delText>
-        </w:r>
-      </w:del>
-      <w:r>
-        <w:t>.</w:t>
+        <w:t>Avalon. The greyed-out CT is optional for both, and thus depends on whether CTs have been defined in the VVC.</w:t>
       </w:r>
       <w:r>
         <w:t xml:space="preserve"> Multiple parallel STs may be written to the transaction group record simultaneously – as these are handled by different “threads” (concurrent statements</w:t>
       </w:r>
-      <w:ins w:id="112" w:author="Forfatter">
-        <w:r>
-          <w:t xml:space="preserve"> like a process</w:t>
-        </w:r>
-      </w:ins>
+      <w:r>
+        <w:t xml:space="preserve"> like a process</w:t>
+      </w:r>
       <w:r>
         <w:t>).</w:t>
       </w:r>
@@ -8790,272 +7876,128 @@
         <w:t>be implemented in a higher level “wrapper”</w:t>
       </w:r>
     </w:p>
+    <w:p/>
     <w:p>
-      <w:pPr>
-        <w:rPr>
-          <w:del w:id="113" w:author="Forfatter"/>
-        </w:rPr>
-      </w:pPr>
+      <w:r>
+        <w:t xml:space="preserve">Note </w:t>
+      </w:r>
+      <w:r>
+        <w:t>again</w:t>
+      </w:r>
+      <w:r>
+        <w:t>:</w:t>
+      </w:r>
+      <w:r>
+        <w:br/>
+        <w:t>- A</w:t>
+      </w:r>
+      <w:r>
+        <w:t xml:space="preserve"> VVC will </w:t>
+      </w:r>
+      <w:r>
+        <w:t>update</w:t>
+      </w:r>
+      <w:r>
+        <w:t xml:space="preserve"> its DTT</w:t>
+      </w:r>
+      <w:r>
+        <w:t xml:space="preserve"> </w:t>
+      </w:r>
+      <w:r>
+        <w:t xml:space="preserve">leaf transaction </w:t>
+      </w:r>
+      <w:r>
+        <w:t xml:space="preserve">details </w:t>
+      </w:r>
+      <w:r>
+        <w:t xml:space="preserve">at the start of the </w:t>
+      </w:r>
+      <w:r>
+        <w:t>transaction</w:t>
+      </w:r>
+      <w:r>
+        <w:t xml:space="preserve"> when the </w:t>
+      </w:r>
+      <w:r>
+        <w:t>BFM is called</w:t>
+      </w:r>
+      <w:r>
+        <w:t>.</w:t>
+      </w:r>
+      <w:r>
+        <w:t xml:space="preserve"> and turned off when BFM is finished.</w:t>
+      </w:r>
     </w:p>
     <w:p>
-      <w:pPr>
-        <w:rPr>
-          <w:del w:id="114" w:author="Forfatter"/>
-        </w:rPr>
-      </w:pPr>
-      <w:del w:id="115" w:author="Forfatter">
-        <w:r>
-          <w:delText xml:space="preserve">A </w:delText>
-        </w:r>
-        <w:r>
-          <w:delText xml:space="preserve">BFM procedure can only provide information about a single leaf transaction, as sub-transactions should normally be implemented in different processes </w:delText>
-        </w:r>
-        <w:r>
-          <w:delText xml:space="preserve">(and thus different BFM procedures) </w:delText>
-        </w:r>
-        <w:r>
-          <w:delText>in order to operate simultaneously.</w:delText>
-        </w:r>
-        <w:r>
-          <w:delText xml:space="preserve"> A BFM procedure will update the relevant transaction record inside the transaction group record.</w:delText>
-        </w:r>
-      </w:del>
+      <w:r>
+        <w:t>- A</w:t>
+      </w:r>
+      <w:r>
+        <w:t xml:space="preserve"> monitor will set its DTT information after </w:t>
+      </w:r>
+      <w:r>
+        <w:t xml:space="preserve">the transaction is </w:t>
+      </w:r>
+      <w:r>
+        <w:t>finished</w:t>
+      </w:r>
+      <w:r>
+        <w:t xml:space="preserve"> (or transaction status is known)</w:t>
+      </w:r>
+      <w:r>
+        <w:t xml:space="preserve"> and keep it on for a pre-defined time</w:t>
+      </w:r>
+      <w:r>
+        <w:t xml:space="preserve"> – or </w:t>
+      </w:r>
+      <w:r>
+        <w:t xml:space="preserve">until </w:t>
+      </w:r>
+      <w:r>
+        <w:t>the next transaction is finished</w:t>
+      </w:r>
+      <w:r>
+        <w:t xml:space="preserve"> if earlier</w:t>
+      </w:r>
+      <w:r>
+        <w:t>.</w:t>
+      </w:r>
+      <w:r>
+        <w:t xml:space="preserve"> </w:t>
+      </w:r>
     </w:p>
     <w:p/>
     <w:p>
       <w:r>
-        <w:t xml:space="preserve">Note </w:t>
-      </w:r>
-      <w:r>
-        <w:t>again</w:t>
-      </w:r>
-      <w:r>
-        <w:t>:</w:t>
-      </w:r>
-      <w:r>
-        <w:br/>
-        <w:t>- A</w:t>
-      </w:r>
-      <w:r>
-        <w:t xml:space="preserve"> VVC will </w:t>
-      </w:r>
-      <w:r>
-        <w:t>update</w:t>
-      </w:r>
-      <w:r>
-        <w:t xml:space="preserve"> its DTT</w:t>
-      </w:r>
-      <w:ins w:id="116" w:author="Forfatter">
-        <w:r>
-          <w:t xml:space="preserve"> </w:t>
-        </w:r>
-        <w:r>
-          <w:t xml:space="preserve">leaf transaction </w:t>
-        </w:r>
-      </w:ins>
-      <w:del w:id="117" w:author="Forfatter">
-        <w:r>
-          <w:delText xml:space="preserve"> </w:delText>
-        </w:r>
-      </w:del>
-      <w:r>
-        <w:t xml:space="preserve">details </w:t>
-      </w:r>
-      <w:ins w:id="118" w:author="Forfatter">
-        <w:r>
-          <w:t xml:space="preserve">at the start of the </w:t>
-        </w:r>
-      </w:ins>
-      <w:del w:id="119" w:author="Forfatter">
-        <w:r>
-          <w:delText>during the</w:delText>
-        </w:r>
-        <w:r>
-          <w:delText xml:space="preserve"> </w:delText>
-        </w:r>
-      </w:del>
-      <w:r>
-        <w:t>transaction</w:t>
-      </w:r>
-      <w:ins w:id="120" w:author="Forfatter">
-        <w:r>
-          <w:t xml:space="preserve"> when the </w:t>
-        </w:r>
-      </w:ins>
-      <w:del w:id="121" w:author="Forfatter">
-        <w:r>
-          <w:delText xml:space="preserve">. It will be set as the </w:delText>
-        </w:r>
-      </w:del>
-      <w:r>
-        <w:t>BFM is called</w:t>
-      </w:r>
-      <w:ins w:id="122" w:author="Forfatter">
-        <w:r>
-          <w:t>.</w:t>
-        </w:r>
-      </w:ins>
-      <w:del w:id="123" w:author="Forfatter">
-        <w:r>
-          <w:delText>, changed when status is know</w:delText>
-        </w:r>
-      </w:del>
-      <w:ins w:id="124" w:author="Forfatter">
-        <w:del w:id="125" w:author="Forfatter">
-          <w:r>
-            <w:delText>n</w:delText>
-          </w:r>
-        </w:del>
-      </w:ins>
-      <w:del w:id="126" w:author="Forfatter">
-        <w:r>
-          <w:delText>,</w:delText>
-        </w:r>
-      </w:del>
-      <w:r>
-        <w:t xml:space="preserve"> and turned off when BFM is finished.</w:t>
-      </w:r>
-    </w:p>
-    <w:p>
-      <w:commentRangeStart w:id="127"/>
-      <w:r>
-        <w:t>- A</w:t>
-      </w:r>
-      <w:r>
-        <w:t xml:space="preserve"> monitor will set its DTT information after </w:t>
-      </w:r>
-      <w:r>
-        <w:t xml:space="preserve">the transaction is </w:t>
-      </w:r>
-      <w:r>
-        <w:t>finished</w:t>
-      </w:r>
-      <w:ins w:id="128" w:author="Forfatter">
-        <w:r>
-          <w:t xml:space="preserve"> (or transaction status is known)</w:t>
-        </w:r>
-      </w:ins>
+        <w:t>It is recommended that</w:t>
+      </w:r>
+      <w:r>
+        <w:t xml:space="preserve"> the model (or any other user of the DTT signals) triggers on </w:t>
+      </w:r>
+      <w:proofErr w:type="spellStart"/>
+      <w:r>
+        <w:t>transaction_status</w:t>
+      </w:r>
+      <w:proofErr w:type="spellEnd"/>
+      <w:r>
+        <w:t xml:space="preserve"> changing to ‘</w:t>
+      </w:r>
+      <w:r>
+        <w:t>INACTIVE’ (and then sample &lt;signal</w:t>
+      </w:r>
+      <w:proofErr w:type="gramStart"/>
+      <w:r>
+        <w:t>&gt;‘</w:t>
+      </w:r>
+      <w:proofErr w:type="spellStart"/>
+      <w:proofErr w:type="gramEnd"/>
+      <w:r>
+        <w:t>last_value</w:t>
+      </w:r>
+      <w:proofErr w:type="spellEnd"/>
       <w:r>
         <w:t xml:space="preserve"> </w:t>
       </w:r>
-      <w:del w:id="129" w:author="Forfatter">
-        <w:r>
-          <w:delText>(</w:delText>
-        </w:r>
-      </w:del>
-      <w:r>
-        <w:t>and keep it on for a pre-defined time</w:t>
-      </w:r>
-      <w:r>
-        <w:t xml:space="preserve"> – or </w:t>
-      </w:r>
-      <w:ins w:id="130" w:author="Forfatter">
-        <w:r>
-          <w:t xml:space="preserve">until </w:t>
-        </w:r>
-      </w:ins>
-      <w:del w:id="131" w:author="Forfatter">
-        <w:r>
-          <w:delText xml:space="preserve">when </w:delText>
-        </w:r>
-      </w:del>
-      <w:r>
-        <w:t>the next transaction is finished</w:t>
-      </w:r>
-      <w:ins w:id="132" w:author="Forfatter">
-        <w:r>
-          <w:t xml:space="preserve"> if earlier</w:t>
-        </w:r>
-        <w:r>
-          <w:t>.</w:t>
-        </w:r>
-      </w:ins>
-      <w:del w:id="133" w:author="Forfatter">
-        <w:r>
-          <w:delText>)</w:delText>
-        </w:r>
-      </w:del>
-      <w:ins w:id="134" w:author="Forfatter">
-        <w:r>
-          <w:t xml:space="preserve"> </w:t>
-        </w:r>
-      </w:ins>
-      <w:del w:id="135" w:author="Forfatter">
-        <w:r>
-          <w:delText xml:space="preserve"> </w:delText>
-        </w:r>
-        <w:commentRangeEnd w:id="127"/>
-        <w:r>
-          <w:rPr>
-            <w:rStyle w:val="Merknadsreferanse"/>
-          </w:rPr>
-          <w:commentReference w:id="127"/>
-        </w:r>
-      </w:del>
-    </w:p>
-    <w:p/>
-    <w:p>
-      <w:r>
-        <w:t>It is recommended that</w:t>
-      </w:r>
-      <w:r>
-        <w:t xml:space="preserve"> the model (or any other user of the DTT signals) triggers on </w:t>
-      </w:r>
-      <w:proofErr w:type="spellStart"/>
-      <w:r>
-        <w:t>transaction_status</w:t>
-      </w:r>
-      <w:proofErr w:type="spellEnd"/>
-      <w:r>
-        <w:t xml:space="preserve"> changing to ‘</w:t>
-      </w:r>
-      <w:commentRangeStart w:id="136"/>
-      <w:commentRangeStart w:id="137"/>
-      <w:del w:id="138" w:author="Forfatter">
-        <w:r>
-          <w:delText>NONE’</w:delText>
-        </w:r>
-      </w:del>
-      <w:commentRangeEnd w:id="136"/>
-      <w:ins w:id="139" w:author="Forfatter">
-        <w:r>
-          <w:t>INACTIVE</w:t>
-        </w:r>
-        <w:r>
-          <w:t>’</w:t>
-        </w:r>
-      </w:ins>
-      <w:r>
-        <w:rPr>
-          <w:rStyle w:val="Merknadsreferanse"/>
-        </w:rPr>
-        <w:commentReference w:id="136"/>
-      </w:r>
-      <w:commentRangeEnd w:id="137"/>
-      <w:r>
-        <w:rPr>
-          <w:rStyle w:val="Merknadsreferanse"/>
-        </w:rPr>
-        <w:commentReference w:id="137"/>
-      </w:r>
-      <w:ins w:id="140" w:author="Forfatter">
-        <w:r>
-          <w:t xml:space="preserve"> (and then sample &lt;signal</w:t>
-        </w:r>
-        <w:proofErr w:type="gramStart"/>
-        <w:r>
-          <w:t>&gt;‘</w:t>
-        </w:r>
-        <w:proofErr w:type="spellStart"/>
-        <w:proofErr w:type="gramEnd"/>
-        <w:r>
-          <w:t>last_value</w:t>
-        </w:r>
-        <w:proofErr w:type="spellEnd"/>
-        <w:r>
-          <w:t xml:space="preserve"> </w:t>
-        </w:r>
-      </w:ins>
     </w:p>
     <w:p>
       <w:pPr>
@@ -9063,7 +8005,7 @@
         <w:keepNext/>
         <w:jc w:val="center"/>
       </w:pPr>
-      <w:bookmarkStart w:id="141" w:name="_Ref17305020"/>
+      <w:bookmarkStart w:id="18" w:name="_Ref17305020"/>
       <w:r>
         <w:t xml:space="preserve">Table </w:t>
       </w:r>
@@ -9085,7 +8027,7 @@
       <w:r>
         <w:fldChar w:fldCharType="end"/>
       </w:r>
-      <w:bookmarkEnd w:id="141"/>
+      <w:bookmarkEnd w:id="18"/>
       <w:r>
         <w:t xml:space="preserve"> </w:t>
       </w:r>
@@ -9384,7 +8326,7 @@
       </w:tr>
     </w:tbl>
     <w:p>
-      <w:bookmarkStart w:id="142" w:name="_Ref17306730"/>
+      <w:bookmarkStart w:id="19" w:name="_Ref17306730"/>
     </w:p>
     <w:p/>
     <w:p>
@@ -9393,8 +8335,8 @@
         <w:keepNext/>
         <w:jc w:val="center"/>
       </w:pPr>
-      <w:bookmarkStart w:id="143" w:name="_Ref18330577"/>
-      <w:bookmarkStart w:id="144" w:name="_Ref18330564"/>
+      <w:bookmarkStart w:id="20" w:name="_Ref18330577"/>
+      <w:bookmarkStart w:id="21" w:name="_Ref18330564"/>
       <w:r>
         <w:t xml:space="preserve">Table </w:t>
       </w:r>
@@ -9416,12 +8358,12 @@
       <w:r>
         <w:fldChar w:fldCharType="end"/>
       </w:r>
-      <w:bookmarkEnd w:id="142"/>
-      <w:bookmarkEnd w:id="143"/>
+      <w:bookmarkEnd w:id="19"/>
+      <w:bookmarkEnd w:id="20"/>
       <w:r>
         <w:t xml:space="preserve"> - </w:t>
       </w:r>
-      <w:bookmarkEnd w:id="144"/>
+      <w:bookmarkEnd w:id="21"/>
       <w:r>
         <w:t xml:space="preserve">Maximum transaction group record </w:t>
       </w:r>
@@ -9469,7 +8411,7 @@
                 <w:szCs w:val="18"/>
               </w:rPr>
             </w:pPr>
-            <w:bookmarkStart w:id="145" w:name="_Toc17306317"/>
+            <w:bookmarkStart w:id="22" w:name="_Toc17306317"/>
             <w:r>
               <w:rPr>
                 <w:b/>
@@ -9881,63 +8823,36 @@
       </w:r>
       <w:proofErr w:type="gramEnd"/>
       <w:r>
-        <w:t xml:space="preserve">Direct Transaction Transfer) is provided out of the </w:t>
-      </w:r>
-      <w:del w:id="146" w:author="Forfatter">
-        <w:r>
-          <w:delText>BFM/</w:delText>
-        </w:r>
-      </w:del>
-      <w:r>
-        <w:t>VVC</w:t>
-      </w:r>
-      <w:del w:id="147" w:author="Forfatter">
-        <w:r>
-          <w:delText>/</w:delText>
-        </w:r>
-      </w:del>
-      <w:ins w:id="148" w:author="Forfatter">
-        <w:r>
-          <w:t xml:space="preserve"> and </w:t>
-        </w:r>
-      </w:ins>
+        <w:t>Direct Transaction Transfer) is provided out of the VVC</w:t>
+      </w:r>
+      <w:r>
+        <w:t xml:space="preserve"> and </w:t>
+      </w:r>
       <w:r>
         <w:t>Monitor using global signals. These signals a</w:t>
       </w:r>
       <w:r>
         <w:t>nd all DTT related VHDL types are defined in</w:t>
       </w:r>
-      <w:del w:id="149" w:author="Forfatter">
-        <w:r>
-          <w:delText xml:space="preserve"> </w:delText>
-        </w:r>
-      </w:del>
-      <w:ins w:id="150" w:author="Forfatter">
-        <w:del w:id="151" w:author="Forfatter">
-          <w:r>
-            <w:delText xml:space="preserve"> the</w:delText>
-          </w:r>
-        </w:del>
-        <w:r>
-          <w:t xml:space="preserve"> </w:t>
-        </w:r>
-        <w:proofErr w:type="spellStart"/>
-        <w:r>
-          <w:t>transaction_pkg</w:t>
-        </w:r>
-        <w:proofErr w:type="spellEnd"/>
-        <w:r>
-          <w:t>.</w:t>
-        </w:r>
-      </w:ins>
-      <w:del w:id="152" w:author="Forfatter">
-        <w:r>
-          <w:delText>package ‘*******’</w:delText>
-        </w:r>
-      </w:del>
+      <w:r>
+        <w:t xml:space="preserve"> </w:t>
+      </w:r>
+      <w:proofErr w:type="spellStart"/>
+      <w:r>
+        <w:t>transaction_</w:t>
+      </w:r>
+      <w:proofErr w:type="gramStart"/>
+      <w:r>
+        <w:t>pkg</w:t>
+      </w:r>
+      <w:proofErr w:type="spellEnd"/>
       <w:r>
         <w:t>.</w:t>
       </w:r>
+      <w:r>
+        <w:t>.</w:t>
+      </w:r>
+      <w:proofErr w:type="gramEnd"/>
     </w:p>
     <w:p>
       <w:r>
@@ -9966,98 +8881,40 @@
       <w:proofErr w:type="spellEnd"/>
     </w:p>
     <w:p>
-      <w:del w:id="153" w:author="Forfatter">
-        <w:r>
-          <w:delText xml:space="preserve">-  BFM </w:delText>
-        </w:r>
-        <w:commentRangeStart w:id="154"/>
-        <w:r>
-          <w:delText>DTT</w:delText>
-        </w:r>
-      </w:del>
-      <w:commentRangeEnd w:id="154"/>
-      <w:r>
-        <w:rPr>
-          <w:rStyle w:val="Merknadsreferanse"/>
-        </w:rPr>
-        <w:commentReference w:id="154"/>
-      </w:r>
-      <w:del w:id="155" w:author="Forfatter">
-        <w:r>
-          <w:delText xml:space="preserve"> signal : global_&lt;protocol-name&gt;_transaction,  e.g. global_uart_transaction. </w:delText>
-        </w:r>
-        <w:r>
-          <w:delText xml:space="preserve"> </w:delText>
-        </w:r>
-        <w:r>
-          <w:delText xml:space="preserve">May be used </w:delText>
-        </w:r>
-        <w:r>
-          <w:delText>directly when BFM is used stand-alone and not inside a VVC.</w:delText>
-        </w:r>
-        <w:r>
-          <w:br/>
-        </w:r>
-      </w:del>
       <w:r>
         <w:t xml:space="preserve">-  VVC DTT signal: </w:t>
       </w:r>
-      <w:ins w:id="156" w:author="Forfatter">
-        <w:r>
-          <w:t xml:space="preserve">global_&lt;protocol-name&gt;_transaction, e.g. </w:t>
-        </w:r>
-        <w:proofErr w:type="spellStart"/>
-        <w:r>
-          <w:t>global_uart_transaction</w:t>
-        </w:r>
-        <w:proofErr w:type="spellEnd"/>
-        <w:r>
-          <w:t xml:space="preserve">.  </w:t>
-        </w:r>
-      </w:ins>
+      <w:r>
+        <w:t xml:space="preserve">global_&lt;protocol-name&gt;_transaction, e.g. </w:t>
+      </w:r>
+      <w:proofErr w:type="spellStart"/>
+      <w:r>
+        <w:t>global_uart_transaction</w:t>
+      </w:r>
+      <w:proofErr w:type="spellEnd"/>
+      <w:r>
+        <w:t xml:space="preserve">.  </w:t>
+      </w:r>
       <w:r>
         <w:t xml:space="preserve">The VVC is </w:t>
       </w:r>
-      <w:del w:id="157" w:author="Forfatter">
-        <w:r>
-          <w:delText xml:space="preserve">using the </w:delText>
-        </w:r>
-        <w:r>
-          <w:delText xml:space="preserve">same signal as the </w:delText>
-        </w:r>
-        <w:r>
-          <w:delText>BFM</w:delText>
-        </w:r>
-      </w:del>
-      <w:ins w:id="158" w:author="Forfatter">
-        <w:del w:id="159" w:author="Forfatter">
-          <w:r>
-            <w:delText xml:space="preserve">, and is </w:delText>
-          </w:r>
-        </w:del>
-        <w:r>
-          <w:t xml:space="preserve">also </w:t>
-        </w:r>
-        <w:r>
-          <w:t xml:space="preserve">responsible for filling out the </w:t>
-        </w:r>
-        <w:proofErr w:type="spellStart"/>
-        <w:r>
-          <w:t>vvc_meta</w:t>
-        </w:r>
-        <w:proofErr w:type="spellEnd"/>
-        <w:r>
-          <w:t xml:space="preserve"> record field</w:t>
-        </w:r>
-      </w:ins>
+      <w:r>
+        <w:t xml:space="preserve">also </w:t>
+      </w:r>
+      <w:r>
+        <w:t xml:space="preserve">responsible for filling out the </w:t>
+      </w:r>
+      <w:proofErr w:type="spellStart"/>
+      <w:r>
+        <w:t>vvc_meta</w:t>
+      </w:r>
+      <w:proofErr w:type="spellEnd"/>
+      <w:r>
+        <w:t xml:space="preserve"> record field</w:t>
+      </w:r>
       <w:r>
         <w:t>.</w:t>
       </w:r>
-      <w:del w:id="160" w:author="Forfatter">
-        <w:r>
-          <w:delText xml:space="preserve"> (always updated inside the actual BFM inside the VVC)</w:delText>
-        </w:r>
-      </w:del>
     </w:p>
     <w:p/>
     <w:p>
@@ -10077,13 +8934,13 @@
       <w:pPr>
         <w:pStyle w:val="Overskrift1"/>
       </w:pPr>
-      <w:bookmarkStart w:id="161" w:name="_Toc17902594"/>
+      <w:bookmarkStart w:id="23" w:name="_Toc19016709"/>
       <w:r>
         <w:lastRenderedPageBreak/>
         <w:t>Multiple Central Sequencers</w:t>
       </w:r>
-      <w:bookmarkEnd w:id="145"/>
-      <w:bookmarkEnd w:id="161"/>
+      <w:bookmarkEnd w:id="22"/>
+      <w:bookmarkEnd w:id="23"/>
     </w:p>
     <w:p>
       <w:r>
@@ -10092,17 +8949,7 @@
           <w:iCs/>
           <w:szCs w:val="18"/>
         </w:rPr>
-        <w:t xml:space="preserve">A structured test environment is important and we recommend the use of a test harness to instantiate VVCs, DUT, clock generator and so forth. The testbench may consist of one or more test sequencers </w:t>
-      </w:r>
-      <w:bookmarkStart w:id="162" w:name="_GoBack"/>
-      <w:bookmarkEnd w:id="162"/>
-      <w:r>
-        <w:rPr>
-          <w:rFonts w:ascii="Helvetica Neue Thin" w:hAnsi="Helvetica Neue Thin"/>
-          <w:iCs/>
-          <w:szCs w:val="18"/>
-        </w:rPr>
-        <w:t>which are used to control the complete testbench architecture with any number of VVCs, although for a better testbench overview we recommend to have a single central test sequencer only.</w:t>
+        <w:t>A structured test environment is important and we recommend the use of a test harness to instantiate VVCs, DUT, clock generator and so forth. The testbench may consist of one or more test sequencers which are used to control the complete testbench architecture with any number of VVCs, although for a better testbench overview we recommend to have a single central test sequencer only.</w:t>
       </w:r>
     </w:p>
     <w:p/>
@@ -10110,13 +8957,13 @@
       <w:pPr>
         <w:pStyle w:val="Overskrift1"/>
       </w:pPr>
-      <w:bookmarkStart w:id="163" w:name="_Toc17306318"/>
-      <w:bookmarkStart w:id="164" w:name="_Toc17902595"/>
+      <w:bookmarkStart w:id="24" w:name="_Toc17306318"/>
+      <w:bookmarkStart w:id="25" w:name="_Toc19016710"/>
       <w:r>
         <w:t>Compile scripts</w:t>
       </w:r>
-      <w:bookmarkEnd w:id="163"/>
-      <w:bookmarkEnd w:id="164"/>
+      <w:bookmarkEnd w:id="24"/>
+      <w:bookmarkEnd w:id="25"/>
     </w:p>
     <w:p>
       <w:pPr>
@@ -10448,16 +9295,16 @@
           <w:lang w:val="en-US"/>
         </w:rPr>
       </w:pPr>
-      <w:bookmarkStart w:id="165" w:name="_Toc17306319"/>
-      <w:bookmarkStart w:id="166" w:name="_Toc17902596"/>
+      <w:bookmarkStart w:id="26" w:name="_Toc17306319"/>
+      <w:bookmarkStart w:id="27" w:name="_Toc19016711"/>
       <w:r>
         <w:rPr>
           <w:lang w:val="en-US"/>
         </w:rPr>
         <w:t>Scope of verbosity control</w:t>
       </w:r>
-      <w:bookmarkEnd w:id="165"/>
-      <w:bookmarkEnd w:id="166"/>
+      <w:bookmarkEnd w:id="26"/>
+      <w:bookmarkEnd w:id="27"/>
     </w:p>
     <w:p>
       <w:pPr>
@@ -11476,11 +10323,11 @@
       </w:r>
     </w:p>
     <w:sectPr>
-      <w:headerReference w:type="default" r:id="rId13"/>
-      <w:footerReference w:type="even" r:id="rId14"/>
-      <w:footerReference w:type="default" r:id="rId15"/>
-      <w:headerReference w:type="first" r:id="rId16"/>
-      <w:footerReference w:type="first" r:id="rId17"/>
+      <w:headerReference w:type="default" r:id="rId10"/>
+      <w:footerReference w:type="even" r:id="rId11"/>
+      <w:footerReference w:type="default" r:id="rId12"/>
+      <w:headerReference w:type="first" r:id="rId13"/>
+      <w:footerReference w:type="first" r:id="rId14"/>
       <w:pgSz w:w="16840" w:h="11907" w:orient="landscape" w:code="9"/>
       <w:pgMar w:top="1134" w:right="851" w:bottom="851" w:left="850" w:header="567" w:footer="284" w:gutter="0"/>
       <w:cols w:space="720"/>
@@ -11490,703 +10337,6 @@
     </w:sectPr>
   </w:body>
 </w:document>
-</file>
-
-<file path=word/comments.xml><?xml version="1.0" encoding="utf-8"?>
-<w:comments xmlns:wpc="http://schemas.microsoft.com/office/word/2010/wordprocessingCanvas" xmlns:cx="http://schemas.microsoft.com/office/drawing/2014/chartex" xmlns:cx1="http://schemas.microsoft.com/office/drawing/2015/9/8/chartex" xmlns:cx2="http://schemas.microsoft.com/office/drawing/2015/10/21/chartex" xmlns:cx3="http://schemas.microsoft.com/office/drawing/2016/5/9/chartex" xmlns:cx4="http://schemas.microsoft.com/office/drawing/2016/5/10/chartex" xmlns:cx5="http://schemas.microsoft.com/office/drawing/2016/5/11/chartex" xmlns:cx6="http://schemas.microsoft.com/office/drawing/2016/5/12/chartex" xmlns:cx7="http://schemas.microsoft.com/office/drawing/2016/5/13/chartex" xmlns:cx8="http://schemas.microsoft.com/office/drawing/2016/5/14/chartex" xmlns:mc="http://schemas.openxmlformats.org/markup-compatibility/2006" xmlns:aink="http://schemas.microsoft.com/office/drawing/2016/ink" xmlns:am3d="http://schemas.microsoft.com/office/drawing/2017/model3d" xmlns:o="urn:schemas-microsoft-com:office:office" xmlns:r="http://schemas.openxmlformats.org/officeDocument/2006/relationships" xmlns:m="http://schemas.openxmlformats.org/officeDocument/2006/math" xmlns:v="urn:schemas-microsoft-com:vml" xmlns:wp14="http://schemas.microsoft.com/office/word/2010/wordprocessingDrawing" xmlns:wp="http://schemas.openxmlformats.org/drawingml/2006/wordprocessingDrawing" xmlns:w10="urn:schemas-microsoft-com:office:word" xmlns:w="http://schemas.openxmlformats.org/wordprocessingml/2006/main" xmlns:w14="http://schemas.microsoft.com/office/word/2010/wordml" xmlns:w15="http://schemas.microsoft.com/office/word/2012/wordml" xmlns:w16cid="http://schemas.microsoft.com/office/word/2016/wordml/cid" xmlns:w16se="http://schemas.microsoft.com/office/word/2015/wordml/symex" xmlns:wpg="http://schemas.microsoft.com/office/word/2010/wordprocessingGroup" xmlns:wpi="http://schemas.microsoft.com/office/word/2010/wordprocessingInk" xmlns:wne="http://schemas.microsoft.com/office/word/2006/wordml" xmlns:wps="http://schemas.microsoft.com/office/word/2010/wordprocessingShape" mc:Ignorable="w14 w15 w16se w16cid wp14">
-  <w:comment w:id="12" w:author="Forfatter" w:initials="A">
-    <w:p>
-      <w:pPr>
-        <w:pStyle w:val="Merknadstekst"/>
-        <w:rPr>
-          <w:lang w:val="nb-NO"/>
-        </w:rPr>
-      </w:pPr>
-      <w:r>
-        <w:rPr>
-          <w:rStyle w:val="Merknadsreferanse"/>
-        </w:rPr>
-        <w:annotationRef/>
-      </w:r>
-      <w:r>
-        <w:rPr>
-          <w:lang w:val="nb-NO"/>
-        </w:rPr>
-        <w:t>Leser ikke gjennom dokumentet p</w:t>
-      </w:r>
-      <w:r>
-        <w:rPr>
-          <w:lang w:val="nb-NO"/>
-        </w:rPr>
-        <w:t>å nytt nå, men det må skrives om alle plasser slik at BFM ikke er en del av DTT-settingen.</w:t>
-      </w:r>
-    </w:p>
-  </w:comment>
-  <w:comment w:id="18" w:author="Forfatter" w:initials="A">
-    <w:p>
-      <w:pPr>
-        <w:pStyle w:val="Merknadstekst"/>
-        <w:rPr>
-          <w:lang w:val="nb-NO"/>
-        </w:rPr>
-      </w:pPr>
-      <w:r>
-        <w:rPr>
-          <w:lang w:val="nb-NO"/>
-        </w:rPr>
-        <w:t xml:space="preserve">Systemet er </w:t>
-      </w:r>
-      <w:r>
-        <w:rPr>
-          <w:rStyle w:val="Merknadsreferanse"/>
-        </w:rPr>
-        <w:annotationRef/>
-      </w:r>
-      <w:r>
-        <w:rPr>
-          <w:lang w:val="nb-NO"/>
-        </w:rPr>
-        <w:t>i</w:t>
-      </w:r>
-      <w:r>
-        <w:rPr>
-          <w:lang w:val="nb-NO"/>
-        </w:rPr>
-        <w:t>kke sli</w:t>
-      </w:r>
-      <w:r>
-        <w:rPr>
-          <w:lang w:val="nb-NO"/>
-        </w:rPr>
-        <w:t>k lenger</w:t>
-      </w:r>
-    </w:p>
-  </w:comment>
-  <w:comment w:id="54" w:author="Forfatter" w:initials="A">
-    <w:p>
-      <w:pPr>
-        <w:pStyle w:val="Merknadstekst"/>
-        <w:rPr>
-          <w:lang w:val="nb-NO"/>
-        </w:rPr>
-      </w:pPr>
-      <w:r>
-        <w:rPr>
-          <w:rStyle w:val="Merknadsreferanse"/>
-        </w:rPr>
-        <w:annotationRef/>
-      </w:r>
-      <w:r>
-        <w:rPr>
-          <w:lang w:val="nb-NO"/>
-        </w:rPr>
-        <w:t xml:space="preserve">Trengs dette nå som vi har fått inn </w:t>
-      </w:r>
-      <w:proofErr w:type="spellStart"/>
-      <w:r>
-        <w:rPr>
-          <w:lang w:val="nb-NO"/>
-        </w:rPr>
-        <w:t>transaction_status</w:t>
-      </w:r>
-      <w:proofErr w:type="spellEnd"/>
-      <w:r>
-        <w:rPr>
-          <w:lang w:val="nb-NO"/>
-        </w:rPr>
-        <w:t>?</w:t>
-      </w:r>
-    </w:p>
-  </w:comment>
-  <w:comment w:id="55" w:author="Forfatter" w:initials="A">
-    <w:p>
-      <w:pPr>
-        <w:pStyle w:val="Merknadstekst"/>
-        <w:rPr>
-          <w:lang w:val="nb-NO"/>
-        </w:rPr>
-      </w:pPr>
-      <w:r>
-        <w:rPr>
-          <w:rStyle w:val="Merknadsreferanse"/>
-        </w:rPr>
-        <w:annotationRef/>
-      </w:r>
-      <w:r>
-        <w:rPr>
-          <w:lang w:val="nb-NO"/>
-        </w:rPr>
-        <w:t xml:space="preserve">Synes det </w:t>
-      </w:r>
-      <w:r>
-        <w:rPr>
-          <w:lang w:val="nb-NO"/>
-        </w:rPr>
-        <w:t>bør være</w:t>
-      </w:r>
-      <w:r>
-        <w:rPr>
-          <w:lang w:val="nb-NO"/>
-        </w:rPr>
-        <w:t xml:space="preserve"> en </w:t>
-      </w:r>
-      <w:r>
-        <w:rPr>
-          <w:lang w:val="nb-NO"/>
-        </w:rPr>
-        <w:t xml:space="preserve">forskjell på </w:t>
-      </w:r>
-      <w:proofErr w:type="spellStart"/>
-      <w:r>
-        <w:rPr>
-          <w:lang w:val="nb-NO"/>
-        </w:rPr>
-        <w:t>Operation</w:t>
-      </w:r>
-      <w:proofErr w:type="spellEnd"/>
-      <w:r>
-        <w:rPr>
-          <w:lang w:val="nb-NO"/>
-        </w:rPr>
-        <w:t xml:space="preserve"> og Status -virker rart med </w:t>
-      </w:r>
-      <w:proofErr w:type="spellStart"/>
-      <w:r>
-        <w:rPr>
-          <w:lang w:val="nb-NO"/>
-        </w:rPr>
-        <w:t>Operateion</w:t>
-      </w:r>
-      <w:proofErr w:type="spellEnd"/>
-      <w:r>
-        <w:rPr>
-          <w:lang w:val="nb-NO"/>
-        </w:rPr>
-        <w:t xml:space="preserve"> = NA istedenfor NO_OPERATION.</w:t>
-      </w:r>
-    </w:p>
-  </w:comment>
-  <w:comment w:id="56" w:author="Forfatter" w:initials="A">
-    <w:p>
-      <w:pPr>
-        <w:pStyle w:val="Merknadstekst"/>
-        <w:rPr>
-          <w:lang w:val="nb-NO"/>
-        </w:rPr>
-      </w:pPr>
-      <w:r>
-        <w:rPr>
-          <w:rStyle w:val="Merknadsreferanse"/>
-        </w:rPr>
-        <w:annotationRef/>
-      </w:r>
-      <w:r>
-        <w:rPr>
-          <w:lang w:val="nb-NO"/>
-        </w:rPr>
-        <w:t>OK</w:t>
-      </w:r>
-    </w:p>
-  </w:comment>
-  <w:comment w:id="61" w:author="Forfatter" w:initials="A">
-    <w:p>
-      <w:pPr>
-        <w:pStyle w:val="Merknadstekst"/>
-        <w:rPr>
-          <w:lang w:val="nb-NO"/>
-        </w:rPr>
-      </w:pPr>
-      <w:r>
-        <w:rPr>
-          <w:rStyle w:val="Merknadsreferanse"/>
-        </w:rPr>
-        <w:annotationRef/>
-      </w:r>
-      <w:r>
-        <w:rPr>
-          <w:lang w:val="nb-NO"/>
-        </w:rPr>
-        <w:t xml:space="preserve">Det er </w:t>
-      </w:r>
-      <w:r>
-        <w:rPr>
-          <w:lang w:val="nb-NO"/>
-        </w:rPr>
-        <w:t>“NA”</w:t>
-      </w:r>
-      <w:r>
-        <w:rPr>
-          <w:lang w:val="nb-NO"/>
-        </w:rPr>
-        <w:t xml:space="preserve"> og</w:t>
-      </w:r>
-      <w:r>
-        <w:rPr>
-          <w:lang w:val="nb-NO"/>
-        </w:rPr>
-        <w:t xml:space="preserve"> ikke “NONE”.</w:t>
-      </w:r>
-      <w:r>
-        <w:rPr>
-          <w:lang w:val="nb-NO"/>
-        </w:rPr>
-        <w:t xml:space="preserve"> Synes N.A – Not </w:t>
-      </w:r>
-      <w:proofErr w:type="spellStart"/>
-      <w:r>
-        <w:rPr>
-          <w:lang w:val="nb-NO"/>
-        </w:rPr>
-        <w:t>Applicable</w:t>
-      </w:r>
-      <w:proofErr w:type="spellEnd"/>
-      <w:r>
-        <w:rPr>
-          <w:lang w:val="nb-NO"/>
-        </w:rPr>
-        <w:t xml:space="preserve"> – er bedre enn «NONE». Hva med «INACTIVE» / «PASSIVE»? </w:t>
-      </w:r>
-    </w:p>
-  </w:comment>
-  <w:comment w:id="62" w:author="Forfatter" w:initials="A">
-    <w:p>
-      <w:pPr>
-        <w:pStyle w:val="Merknadstekst"/>
-      </w:pPr>
-      <w:r>
-        <w:rPr>
-          <w:rStyle w:val="Merknadsreferanse"/>
-        </w:rPr>
-        <w:annotationRef/>
-      </w:r>
-      <w:r>
-        <w:t xml:space="preserve">INACTIVE </w:t>
-      </w:r>
-      <w:proofErr w:type="spellStart"/>
-      <w:r>
-        <w:t>høres</w:t>
-      </w:r>
-      <w:proofErr w:type="spellEnd"/>
-      <w:r>
-        <w:t xml:space="preserve"> bra </w:t>
-      </w:r>
-      <w:proofErr w:type="spellStart"/>
-      <w:r>
-        <w:t>ut</w:t>
-      </w:r>
-      <w:proofErr w:type="spellEnd"/>
-    </w:p>
-  </w:comment>
-  <w:comment w:id="82" w:author="Forfatter" w:initials="A">
-    <w:p>
-      <w:pPr>
-        <w:pStyle w:val="Merknadstekst"/>
-        <w:rPr>
-          <w:lang w:val="nb-NO"/>
-        </w:rPr>
-      </w:pPr>
-      <w:r>
-        <w:rPr>
-          <w:rStyle w:val="Merknadsreferanse"/>
-        </w:rPr>
-        <w:annotationRef/>
-      </w:r>
-      <w:r>
-        <w:rPr>
-          <w:lang w:val="nb-NO"/>
-        </w:rPr>
-        <w:t>Dumt å ute</w:t>
-      </w:r>
-      <w:r>
-        <w:rPr>
-          <w:lang w:val="nb-NO"/>
-        </w:rPr>
-        <w:t>late recorden – kan man definere en tom record «</w:t>
-      </w:r>
-      <w:proofErr w:type="spellStart"/>
-      <w:r>
-        <w:rPr>
-          <w:lang w:val="nb-NO"/>
-        </w:rPr>
-        <w:t>t_error_info</w:t>
-      </w:r>
-      <w:proofErr w:type="spellEnd"/>
-      <w:proofErr w:type="gramStart"/>
-      <w:r>
-        <w:rPr>
-          <w:lang w:val="nb-NO"/>
-        </w:rPr>
-        <w:t>» ?</w:t>
-      </w:r>
-      <w:proofErr w:type="gramEnd"/>
-    </w:p>
-  </w:comment>
-  <w:comment w:id="83" w:author="Forfatter" w:initials="A">
-    <w:p>
-      <w:pPr>
-        <w:pStyle w:val="Merknadstekst"/>
-        <w:rPr>
-          <w:lang w:val="nb-NO"/>
-        </w:rPr>
-      </w:pPr>
-      <w:r>
-        <w:rPr>
-          <w:rStyle w:val="Merknadsreferanse"/>
-        </w:rPr>
-        <w:annotationRef/>
-      </w:r>
-      <w:r>
-        <w:rPr>
-          <w:lang w:val="nb-NO"/>
-        </w:rPr>
-        <w:t>Hvorfor dumt å utelate dersom den ikke er I bruk. Må jo uansett definer sub-record-</w:t>
-      </w:r>
-      <w:proofErr w:type="spellStart"/>
-      <w:r>
-        <w:rPr>
-          <w:lang w:val="nb-NO"/>
-        </w:rPr>
-        <w:t>fieds</w:t>
-      </w:r>
-      <w:proofErr w:type="spellEnd"/>
-      <w:r>
-        <w:rPr>
-          <w:lang w:val="nb-NO"/>
-        </w:rPr>
-        <w:t xml:space="preserve"> som passer for bade VVC og </w:t>
-      </w:r>
-      <w:proofErr w:type="gramStart"/>
-      <w:r>
-        <w:rPr>
-          <w:lang w:val="nb-NO"/>
-        </w:rPr>
-        <w:t>Monitor…</w:t>
-      </w:r>
-      <w:proofErr w:type="gramEnd"/>
-    </w:p>
-  </w:comment>
-  <w:comment w:id="94" w:author="Forfatter" w:initials="A">
-    <w:p>
-      <w:pPr>
-        <w:pStyle w:val="Merknadstekst"/>
-        <w:rPr>
-          <w:lang w:val="nb-NO"/>
-        </w:rPr>
-      </w:pPr>
-      <w:r>
-        <w:rPr>
-          <w:rStyle w:val="Merknadsreferanse"/>
-        </w:rPr>
-        <w:annotationRef/>
-      </w:r>
-      <w:r>
-        <w:rPr>
-          <w:lang w:val="nb-NO"/>
-        </w:rPr>
-        <w:t>Monitor kan vel sette “IN_PROGRESS» og «SUCCEEDED» / “FAILED”, samt se</w:t>
-      </w:r>
-      <w:r>
-        <w:rPr>
-          <w:lang w:val="nb-NO"/>
-        </w:rPr>
-        <w:t xml:space="preserve">tte </w:t>
-      </w:r>
-      <w:proofErr w:type="spellStart"/>
-      <w:r>
-        <w:rPr>
-          <w:lang w:val="nb-NO"/>
-        </w:rPr>
-        <w:t>error_info</w:t>
-      </w:r>
-      <w:proofErr w:type="spellEnd"/>
-      <w:r>
-        <w:rPr>
-          <w:lang w:val="nb-NO"/>
-        </w:rPr>
-        <w:t xml:space="preserve"> dersom den oppdager en feil mens transaksjonen pågår? Den trenger ikke vente helt til transaksjonen er ferdig?</w:t>
-      </w:r>
-    </w:p>
-  </w:comment>
-  <w:comment w:id="95" w:author="Forfatter" w:initials="A">
-    <w:p>
-      <w:pPr>
-        <w:pStyle w:val="Merknadstekst"/>
-        <w:rPr>
-          <w:lang w:val="nb-NO"/>
-        </w:rPr>
-      </w:pPr>
-      <w:r>
-        <w:rPr>
-          <w:rStyle w:val="Merknadsreferanse"/>
-        </w:rPr>
-        <w:annotationRef/>
-      </w:r>
-      <w:r>
-        <w:rPr>
-          <w:lang w:val="nb-NO"/>
-        </w:rPr>
-        <w:t>Fikk vi avklart denne?</w:t>
-      </w:r>
-    </w:p>
-  </w:comment>
-  <w:comment w:id="96" w:author="Forfatter" w:initials="A">
-    <w:p>
-      <w:pPr>
-        <w:pStyle w:val="Merknadstekst"/>
-      </w:pPr>
-      <w:r>
-        <w:rPr>
-          <w:rStyle w:val="Merknadsreferanse"/>
-        </w:rPr>
-        <w:annotationRef/>
-      </w:r>
-      <w:proofErr w:type="spellStart"/>
-      <w:r>
-        <w:t>Inntil</w:t>
-      </w:r>
-      <w:proofErr w:type="spellEnd"/>
-      <w:r>
-        <w:t xml:space="preserve"> </w:t>
-      </w:r>
-      <w:proofErr w:type="spellStart"/>
-      <w:r>
-        <w:t>videre</w:t>
-      </w:r>
-      <w:proofErr w:type="spellEnd"/>
-      <w:r>
-        <w:t xml:space="preserve">: </w:t>
-      </w:r>
-      <w:proofErr w:type="spellStart"/>
-      <w:r>
-        <w:t>Slik</w:t>
-      </w:r>
-      <w:proofErr w:type="spellEnd"/>
-      <w:r>
-        <w:t xml:space="preserve"> </w:t>
-      </w:r>
-      <w:proofErr w:type="spellStart"/>
-      <w:r>
-        <w:t>som</w:t>
-      </w:r>
-      <w:proofErr w:type="spellEnd"/>
-      <w:r>
-        <w:t xml:space="preserve"> </w:t>
-      </w:r>
-      <w:proofErr w:type="spellStart"/>
-      <w:r>
-        <w:t>beskrevet</w:t>
-      </w:r>
-      <w:proofErr w:type="spellEnd"/>
-      <w:r>
-        <w:t xml:space="preserve">. Kan </w:t>
-      </w:r>
-      <w:proofErr w:type="spellStart"/>
-      <w:r>
-        <w:t>evt</w:t>
-      </w:r>
-      <w:proofErr w:type="spellEnd"/>
-      <w:r>
-        <w:t xml:space="preserve">. </w:t>
-      </w:r>
-      <w:proofErr w:type="spellStart"/>
-      <w:r>
-        <w:t>Legge</w:t>
-      </w:r>
-      <w:proofErr w:type="spellEnd"/>
-      <w:r>
-        <w:t xml:space="preserve"> inn alternative view </w:t>
-      </w:r>
-      <w:proofErr w:type="spellStart"/>
-      <w:r>
-        <w:t>som</w:t>
-      </w:r>
-      <w:proofErr w:type="spellEnd"/>
-      <w:r>
-        <w:t xml:space="preserve"> </w:t>
-      </w:r>
-      <w:proofErr w:type="spellStart"/>
-      <w:r>
-        <w:t>opsjon</w:t>
-      </w:r>
-      <w:proofErr w:type="spellEnd"/>
-      <w:r>
-        <w:t xml:space="preserve"> </w:t>
-      </w:r>
-      <w:proofErr w:type="spellStart"/>
-      <w:r>
-        <w:t>seinere</w:t>
-      </w:r>
-      <w:proofErr w:type="spellEnd"/>
-      <w:r>
-        <w:t>.</w:t>
-      </w:r>
-    </w:p>
-  </w:comment>
-  <w:comment w:id="127" w:author="Forfatter" w:initials="A">
-    <w:p>
-      <w:pPr>
-        <w:pStyle w:val="Merknadstekst"/>
-        <w:rPr>
-          <w:lang w:val="nb-NO"/>
-        </w:rPr>
-      </w:pPr>
-      <w:r>
-        <w:rPr>
-          <w:rStyle w:val="Merknadsreferanse"/>
-        </w:rPr>
-        <w:annotationRef/>
-      </w:r>
-      <w:r>
-        <w:rPr>
-          <w:lang w:val="nb-NO"/>
-        </w:rPr>
-        <w:t xml:space="preserve">Se kommentar </w:t>
-      </w:r>
-      <w:r>
-        <w:rPr>
-          <w:lang w:val="nb-NO"/>
-        </w:rPr>
-        <w:t>om dette på forrige side</w:t>
-      </w:r>
-    </w:p>
-  </w:comment>
-  <w:comment w:id="136" w:author="Forfatter" w:initials="A">
-    <w:p>
-      <w:pPr>
-        <w:pStyle w:val="Merknadstekst"/>
-        <w:rPr>
-          <w:lang w:val="nb-NO"/>
-        </w:rPr>
-      </w:pPr>
-      <w:r>
-        <w:rPr>
-          <w:rStyle w:val="Merknadsreferanse"/>
-        </w:rPr>
-        <w:annotationRef/>
-      </w:r>
-      <w:r>
-        <w:rPr>
-          <w:lang w:val="nb-NO"/>
-        </w:rPr>
-        <w:t>Evt. Til FAILED/SUCCEEDED???</w:t>
-      </w:r>
-    </w:p>
-  </w:comment>
-  <w:comment w:id="137" w:author="Forfatter" w:initials="A">
-    <w:p>
-      <w:pPr>
-        <w:pStyle w:val="Merknadstekst"/>
-        <w:rPr>
-          <w:lang w:val="nb-NO"/>
-        </w:rPr>
-      </w:pPr>
-      <w:r>
-        <w:rPr>
-          <w:rStyle w:val="Merknadsreferanse"/>
-        </w:rPr>
-        <w:annotationRef/>
-      </w:r>
-      <w:r>
-        <w:rPr>
-          <w:lang w:val="nb-NO"/>
-        </w:rPr>
-        <w:t>Se kommentar om “NONE”</w:t>
-      </w:r>
-      <w:r>
-        <w:rPr>
-          <w:lang w:val="nb-NO"/>
-        </w:rPr>
-        <w:t xml:space="preserve"> / «NA»</w:t>
-      </w:r>
-      <w:r>
-        <w:rPr>
-          <w:lang w:val="nb-NO"/>
-        </w:rPr>
-        <w:t xml:space="preserve"> på f</w:t>
-      </w:r>
-      <w:r>
-        <w:rPr>
-          <w:lang w:val="nb-NO"/>
-        </w:rPr>
-        <w:t>orrige side</w:t>
-      </w:r>
-    </w:p>
-  </w:comment>
-  <w:comment w:id="154" w:author="Forfatter" w:initials="A">
-    <w:p>
-      <w:pPr>
-        <w:pStyle w:val="Merknadstekst"/>
-      </w:pPr>
-      <w:r>
-        <w:rPr>
-          <w:rStyle w:val="Merknadsreferanse"/>
-        </w:rPr>
-        <w:annotationRef/>
-      </w:r>
-      <w:r>
-        <w:t xml:space="preserve">Denne Ryker </w:t>
-      </w:r>
-      <w:proofErr w:type="spellStart"/>
-      <w:r>
-        <w:t>vel</w:t>
-      </w:r>
-      <w:proofErr w:type="spellEnd"/>
-      <w:r>
-        <w:t xml:space="preserve"> </w:t>
-      </w:r>
-      <w:proofErr w:type="spellStart"/>
-      <w:r>
-        <w:t>ut</w:t>
-      </w:r>
-      <w:proofErr w:type="spellEnd"/>
-      <w:r>
-        <w:t>…</w:t>
-      </w:r>
-    </w:p>
-  </w:comment>
-</w:comments>
-</file>
-
-<file path=word/commentsExtended.xml><?xml version="1.0" encoding="utf-8"?>
-<w15:commentsEx xmlns:wpc="http://schemas.microsoft.com/office/word/2010/wordprocessingCanvas" xmlns:cx="http://schemas.microsoft.com/office/drawing/2014/chartex" xmlns:cx1="http://schemas.microsoft.com/office/drawing/2015/9/8/chartex" xmlns:cx2="http://schemas.microsoft.com/office/drawing/2015/10/21/chartex" xmlns:cx3="http://schemas.microsoft.com/office/drawing/2016/5/9/chartex" xmlns:cx4="http://schemas.microsoft.com/office/drawing/2016/5/10/chartex" xmlns:cx5="http://schemas.microsoft.com/office/drawing/2016/5/11/chartex" xmlns:cx6="http://schemas.microsoft.com/office/drawing/2016/5/12/chartex" xmlns:cx7="http://schemas.microsoft.com/office/drawing/2016/5/13/chartex" xmlns:cx8="http://schemas.microsoft.com/office/drawing/2016/5/14/chartex" xmlns:mc="http://schemas.openxmlformats.org/markup-compatibility/2006" xmlns:aink="http://schemas.microsoft.com/office/drawing/2016/ink" xmlns:am3d="http://schemas.microsoft.com/office/drawing/2017/model3d" xmlns:o="urn:schemas-microsoft-com:office:office" xmlns:r="http://schemas.openxmlformats.org/officeDocument/2006/relationships" xmlns:m="http://schemas.openxmlformats.org/officeDocument/2006/math" xmlns:v="urn:schemas-microsoft-com:vml" xmlns:wp14="http://schemas.microsoft.com/office/word/2010/wordprocessingDrawing" xmlns:wp="http://schemas.openxmlformats.org/drawingml/2006/wordprocessingDrawing" xmlns:w10="urn:schemas-microsoft-com:office:word" xmlns:w="http://schemas.openxmlformats.org/wordprocessingml/2006/main" xmlns:w14="http://schemas.microsoft.com/office/word/2010/wordml" xmlns:w15="http://schemas.microsoft.com/office/word/2012/wordml" xmlns:w16cid="http://schemas.microsoft.com/office/word/2016/wordml/cid" xmlns:w16se="http://schemas.microsoft.com/office/word/2015/wordml/symex" xmlns:wpg="http://schemas.microsoft.com/office/word/2010/wordprocessingGroup" xmlns:wpi="http://schemas.microsoft.com/office/word/2010/wordprocessingInk" xmlns:wne="http://schemas.microsoft.com/office/word/2006/wordml" xmlns:wps="http://schemas.microsoft.com/office/word/2010/wordprocessingShape" mc:Ignorable="w14 w15 w16se w16cid wp14">
-  <w15:commentEx w15:paraId="2C7AAE64" w15:done="0"/>
-  <w15:commentEx w15:paraId="3C344F56" w15:done="0"/>
-  <w15:commentEx w15:paraId="67908C90" w15:done="0"/>
-  <w15:commentEx w15:paraId="709C5601" w15:paraIdParent="67908C90" w15:done="0"/>
-  <w15:commentEx w15:paraId="1210F050" w15:paraIdParent="67908C90" w15:done="0"/>
-  <w15:commentEx w15:paraId="0EA6F332" w15:done="0"/>
-  <w15:commentEx w15:paraId="6DDF8284" w15:paraIdParent="0EA6F332" w15:done="0"/>
-  <w15:commentEx w15:paraId="6DE10DFB" w15:done="0"/>
-  <w15:commentEx w15:paraId="09B2C28A" w15:paraIdParent="6DE10DFB" w15:done="0"/>
-  <w15:commentEx w15:paraId="57304C6C" w15:done="0"/>
-  <w15:commentEx w15:paraId="765AACC0" w15:paraIdParent="57304C6C" w15:done="0"/>
-  <w15:commentEx w15:paraId="5F56690C" w15:paraIdParent="57304C6C" w15:done="0"/>
-  <w15:commentEx w15:paraId="4E2E2CEE" w15:done="0"/>
-  <w15:commentEx w15:paraId="1870DC3C" w15:done="0"/>
-  <w15:commentEx w15:paraId="5F751048" w15:paraIdParent="1870DC3C" w15:done="0"/>
-  <w15:commentEx w15:paraId="07157B1E" w15:done="0"/>
-</w15:commentsEx>
-</file>
-
-<file path=word/commentsIds.xml><?xml version="1.0" encoding="utf-8"?>
-<w16cid:commentsIds xmlns:wpc="http://schemas.microsoft.com/office/word/2010/wordprocessingCanvas" xmlns:cx="http://schemas.microsoft.com/office/drawing/2014/chartex" xmlns:cx1="http://schemas.microsoft.com/office/drawing/2015/9/8/chartex" xmlns:cx2="http://schemas.microsoft.com/office/drawing/2015/10/21/chartex" xmlns:cx3="http://schemas.microsoft.com/office/drawing/2016/5/9/chartex" xmlns:cx4="http://schemas.microsoft.com/office/drawing/2016/5/10/chartex" xmlns:cx5="http://schemas.microsoft.com/office/drawing/2016/5/11/chartex" xmlns:cx6="http://schemas.microsoft.com/office/drawing/2016/5/12/chartex" xmlns:cx7="http://schemas.microsoft.com/office/drawing/2016/5/13/chartex" xmlns:cx8="http://schemas.microsoft.com/office/drawing/2016/5/14/chartex" xmlns:mc="http://schemas.openxmlformats.org/markup-compatibility/2006" xmlns:aink="http://schemas.microsoft.com/office/drawing/2016/ink" xmlns:am3d="http://schemas.microsoft.com/office/drawing/2017/model3d" xmlns:o="urn:schemas-microsoft-com:office:office" xmlns:r="http://schemas.openxmlformats.org/officeDocument/2006/relationships" xmlns:m="http://schemas.openxmlformats.org/officeDocument/2006/math" xmlns:v="urn:schemas-microsoft-com:vml" xmlns:wp14="http://schemas.microsoft.com/office/word/2010/wordprocessingDrawing" xmlns:wp="http://schemas.openxmlformats.org/drawingml/2006/wordprocessingDrawing" xmlns:w10="urn:schemas-microsoft-com:office:word" xmlns:w="http://schemas.openxmlformats.org/wordprocessingml/2006/main" xmlns:w14="http://schemas.microsoft.com/office/word/2010/wordml" xmlns:w15="http://schemas.microsoft.com/office/word/2012/wordml" xmlns:w16cid="http://schemas.microsoft.com/office/word/2016/wordml/cid" xmlns:w16se="http://schemas.microsoft.com/office/word/2015/wordml/symex" xmlns:wpg="http://schemas.microsoft.com/office/word/2010/wordprocessingGroup" xmlns:wpi="http://schemas.microsoft.com/office/word/2010/wordprocessingInk" xmlns:wne="http://schemas.microsoft.com/office/word/2006/wordml" xmlns:wps="http://schemas.microsoft.com/office/word/2010/wordprocessingShape" mc:Ignorable="w14 w15 w16se w16cid wp14">
-  <w16cid:commentId w16cid:paraId="2C7AAE64" w16cid:durableId="2119E4D3"/>
-  <w16cid:commentId w16cid:paraId="3C344F56" w16cid:durableId="2119E517"/>
-  <w16cid:commentId w16cid:paraId="67908C90" w16cid:durableId="21139FFE"/>
-  <w16cid:commentId w16cid:paraId="709C5601" w16cid:durableId="2118B2D6"/>
-  <w16cid:commentId w16cid:paraId="1210F050" w16cid:durableId="211925BD"/>
-  <w16cid:commentId w16cid:paraId="0EA6F332" w16cid:durableId="2118B70C"/>
-  <w16cid:commentId w16cid:paraId="6DDF8284" w16cid:durableId="211925E0"/>
-  <w16cid:commentId w16cid:paraId="6DE10DFB" w16cid:durableId="2118B881"/>
-  <w16cid:commentId w16cid:paraId="09B2C28A" w16cid:durableId="21192611"/>
-  <w16cid:commentId w16cid:paraId="57304C6C" w16cid:durableId="2118B8D2"/>
-  <w16cid:commentId w16cid:paraId="765AACC0" w16cid:durableId="21192698"/>
-  <w16cid:commentId w16cid:paraId="5F56690C" w16cid:durableId="211CBA1F"/>
-  <w16cid:commentId w16cid:paraId="4E2E2CEE" w16cid:durableId="2118B9F8"/>
-  <w16cid:commentId w16cid:paraId="1870DC3C" w16cid:durableId="2117BF52"/>
-  <w16cid:commentId w16cid:paraId="5F751048" w16cid:durableId="2118BA0F"/>
-  <w16cid:commentId w16cid:paraId="07157B1E" w16cid:durableId="21192724"/>
-</w16cid:commentsIds>
 </file>
 
 <file path=word/endnotes.xml><?xml version="1.0" encoding="utf-8"?>
@@ -12540,42 +10690,16 @@
             </w:rPr>
             <w:fldChar w:fldCharType="separate"/>
           </w:r>
-          <w:ins w:id="167" w:author="Forfatter">
-            <w:r>
-              <w:rPr>
-                <w:rFonts w:ascii="Helvetica" w:hAnsi="Helvetica" w:cs="Arial"/>
-                <w:noProof/>
-                <w:color w:val="1381C4"/>
-                <w:sz w:val="14"/>
-                <w:lang w:val="en-US"/>
-              </w:rPr>
-              <w:t>2019-09-06</w:t>
-            </w:r>
-            <w:del w:id="168" w:author="Forfatter">
-              <w:r>
-                <w:rPr>
-                  <w:rFonts w:ascii="Helvetica" w:hAnsi="Helvetica" w:cs="Arial"/>
-                  <w:noProof/>
-                  <w:color w:val="1381C4"/>
-                  <w:sz w:val="14"/>
-                  <w:lang w:val="en-US"/>
-                </w:rPr>
-                <w:delText>2019-09-04</w:delText>
-              </w:r>
-            </w:del>
-          </w:ins>
-          <w:del w:id="169" w:author="Forfatter">
-            <w:r>
-              <w:rPr>
-                <w:rFonts w:ascii="Helvetica" w:hAnsi="Helvetica" w:cs="Arial"/>
-                <w:noProof/>
-                <w:color w:val="1381C4"/>
-                <w:sz w:val="14"/>
-                <w:lang w:val="en-US"/>
-              </w:rPr>
-              <w:delText>2019-09-03</w:delText>
-            </w:r>
-          </w:del>
+          <w:r>
+            <w:rPr>
+              <w:rFonts w:ascii="Helvetica" w:hAnsi="Helvetica" w:cs="Arial"/>
+              <w:noProof/>
+              <w:color w:val="1381C4"/>
+              <w:sz w:val="14"/>
+              <w:lang w:val="en-US"/>
+            </w:rPr>
+            <w:t>2019-09-10</w:t>
+          </w:r>
           <w:r>
             <w:rPr>
               <w:rFonts w:ascii="Helvetica" w:hAnsi="Helvetica" w:cs="Arial"/>
@@ -12607,41 +10731,18 @@
               <w:lang w:val="sq-AL"/>
             </w:rPr>
           </w:pPr>
-          <w:r>
-            <w:fldChar w:fldCharType="begin"/>
-          </w:r>
-          <w:r>
-            <w:rPr>
-              <w:lang w:val="sq-AL"/>
-              <w:rPrChange w:id="170" w:author="Forfatter">
-                <w:rPr/>
-              </w:rPrChange>
-            </w:rPr>
-            <w:instrText xml:space="preserve"> HYPERLINK "mailto:support@bitvis.no" </w:instrText>
-          </w:r>
-          <w:r>
-            <w:fldChar w:fldCharType="separate"/>
-          </w:r>
-          <w:r>
-            <w:rPr>
-              <w:rStyle w:val="Hyperkobling"/>
-              <w:rFonts w:cs="Arial"/>
-              <w:color w:val="1381C4"/>
-              <w:sz w:val="14"/>
-              <w:lang w:val="sq-AL"/>
-            </w:rPr>
-            <w:t>support@bitvis.no</w:t>
-          </w:r>
-          <w:r>
-            <w:rPr>
-              <w:rStyle w:val="Hyperkobling"/>
-              <w:rFonts w:cs="Arial"/>
-              <w:color w:val="1381C4"/>
-              <w:sz w:val="14"/>
-              <w:lang w:val="sq-AL"/>
-            </w:rPr>
-            <w:fldChar w:fldCharType="end"/>
-          </w:r>
+          <w:hyperlink r:id="rId1" w:history="1">
+            <w:r>
+              <w:rPr>
+                <w:rStyle w:val="Hyperkobling"/>
+                <w:rFonts w:cs="Arial"/>
+                <w:color w:val="1381C4"/>
+                <w:sz w:val="14"/>
+                <w:lang w:val="sq-AL"/>
+              </w:rPr>
+              <w:t>support@bitvis.no</w:t>
+            </w:r>
+          </w:hyperlink>
           <w:r>
             <w:rPr>
               <w:rFonts w:ascii="Helvetica" w:hAnsi="Helvetica" w:cs="Arial"/>
@@ -15294,7 +13395,7 @@
 </file>
 
 <file path=customXml/itemProps1.xml><?xml version="1.0" encoding="utf-8"?>
-<ds:datastoreItem xmlns:ds="http://schemas.openxmlformats.org/officeDocument/2006/customXml" ds:itemID="{B811C7E5-6A74-4E4F-8E3D-78C49C1763EA}">
+<ds:datastoreItem xmlns:ds="http://schemas.openxmlformats.org/officeDocument/2006/customXml" ds:itemID="{11C80087-8EEE-4D84-9E9F-650208EA1076}">
   <ds:schemaRefs>
     <ds:schemaRef ds:uri="http://schemas.openxmlformats.org/officeDocument/2006/bibliography"/>
   </ds:schemaRefs>

</xml_diff>

<commit_message>
Added chapter on Error injection in Essential mechanisms
</commit_message>
<xml_diff>
--- a/uvvm_vvc_framework/doc/internal_UVVM_Essential_Mechanisms.docx
+++ b/uvvm_vvc_framework/doc/internal_UVVM_Essential_Mechanisms.docx
@@ -1062,8 +1062,6 @@
       <w:pPr>
         <w:pStyle w:val="Overskrift1"/>
       </w:pPr>
-      <w:bookmarkStart w:id="4" w:name="_GoBack"/>
-      <w:bookmarkEnd w:id="4"/>
       <w:r>
         <w:lastRenderedPageBreak/>
         <w:t>Libraries</w:t>
@@ -1632,13 +1630,13 @@
       <w:pPr>
         <w:pStyle w:val="Overskrift1"/>
       </w:pPr>
-      <w:bookmarkStart w:id="5" w:name="_Toc17306311"/>
-      <w:bookmarkStart w:id="6" w:name="_Toc19016705"/>
+      <w:bookmarkStart w:id="4" w:name="_Toc17306311"/>
+      <w:bookmarkStart w:id="5" w:name="_Toc19016705"/>
       <w:r>
         <w:t>UVVM Initialization</w:t>
       </w:r>
+      <w:bookmarkEnd w:id="4"/>
       <w:bookmarkEnd w:id="5"/>
-      <w:bookmarkEnd w:id="6"/>
     </w:p>
     <w:p>
       <w:pPr>
@@ -2538,8 +2536,8 @@
       <w:pPr>
         <w:pStyle w:val="Overskrift1"/>
       </w:pPr>
-      <w:bookmarkStart w:id="7" w:name="_Toc17306312"/>
-      <w:bookmarkStart w:id="8" w:name="_Toc19016706"/>
+      <w:bookmarkStart w:id="6" w:name="_Toc17306312"/>
+      <w:bookmarkStart w:id="7" w:name="_Toc19016706"/>
       <w:r>
         <w:lastRenderedPageBreak/>
         <w:t xml:space="preserve">UVVM </w:t>
@@ -2550,8 +2548,8 @@
       <w:r>
         <w:t>Shared Variables</w:t>
       </w:r>
+      <w:bookmarkEnd w:id="6"/>
       <w:bookmarkEnd w:id="7"/>
-      <w:bookmarkEnd w:id="8"/>
     </w:p>
     <w:p>
       <w:pPr>
@@ -2779,7 +2777,7 @@
                 <w:szCs w:val="18"/>
               </w:rPr>
             </w:pPr>
-            <w:bookmarkStart w:id="9" w:name="_Hlk507570430"/>
+            <w:bookmarkStart w:id="8" w:name="_Hlk507570430"/>
             <w:r>
               <w:rPr>
                 <w:b/>
@@ -4400,7 +4398,7 @@
           </w:p>
         </w:tc>
       </w:tr>
-      <w:bookmarkEnd w:id="9"/>
+      <w:bookmarkEnd w:id="8"/>
     </w:tbl>
     <w:p>
       <w:pPr>
@@ -4549,8 +4547,9 @@
       <w:pPr>
         <w:pStyle w:val="Overskrift1"/>
       </w:pPr>
-      <w:bookmarkStart w:id="10" w:name="_Toc17306313"/>
-      <w:bookmarkStart w:id="11" w:name="_Toc19016707"/>
+      <w:bookmarkStart w:id="9" w:name="_Toc17306313"/>
+      <w:bookmarkStart w:id="10" w:name="_Toc19016707"/>
+      <w:bookmarkStart w:id="11" w:name="_Ref19025279"/>
       <w:r>
         <w:lastRenderedPageBreak/>
         <w:t xml:space="preserve">VVC </w:t>
@@ -4564,6 +4563,7 @@
       <w:r>
         <w:t xml:space="preserve"> and Transaction information</w:t>
       </w:r>
+      <w:bookmarkEnd w:id="9"/>
       <w:bookmarkEnd w:id="10"/>
       <w:bookmarkEnd w:id="11"/>
     </w:p>
@@ -8933,14 +8933,643 @@
     <w:p>
       <w:pPr>
         <w:pStyle w:val="Overskrift1"/>
-      </w:pPr>
-      <w:bookmarkStart w:id="23" w:name="_Toc19016709"/>
+        <w:rPr>
+          <w:ins w:id="23" w:author="Forfatter"/>
+        </w:rPr>
+      </w:pPr>
+      <w:bookmarkStart w:id="24" w:name="_Toc19016709"/>
+      <w:ins w:id="25" w:author="Forfatter">
+        <w:r>
+          <w:lastRenderedPageBreak/>
+          <w:t xml:space="preserve">Protocol aware </w:t>
+        </w:r>
+        <w:r>
+          <w:t>Error Injection</w:t>
+        </w:r>
+      </w:ins>
+    </w:p>
+    <w:p>
+      <w:pPr>
+        <w:rPr>
+          <w:ins w:id="26" w:author="Forfatter"/>
+        </w:rPr>
+      </w:pPr>
+      <w:ins w:id="27" w:author="Forfatter">
+        <w:r>
+          <w:t>Error injection into the DUT could be very useful in a testbench in order to test how the DUT handles interface errors when these errors are a) to be detected and corrected, b) detected only, and c) not detected but may or may not affect the behaviour.</w:t>
+        </w:r>
+        <w:r>
+          <w:t xml:space="preserve">  Protocol aware error injection is defined here as intelligent error injection, given knowledge about the interface and protocol, e.g. to inject a parity error </w:t>
+        </w:r>
+        <w:r>
+          <w:t xml:space="preserve">in a protocol </w:t>
+        </w:r>
+        <w:r>
+          <w:t>rather than just inverting or delaying a signal with</w:t>
+        </w:r>
+        <w:r>
+          <w:t>out pre-defined detailed support to do this at the right place. The latter is supported by a dedicated “brute force” error injection VIP ‘</w:t>
+        </w:r>
+        <w:proofErr w:type="spellStart"/>
+        <w:r>
+          <w:t>bitvis_vip_error_injection</w:t>
+        </w:r>
+        <w:proofErr w:type="spellEnd"/>
+        <w:r>
+          <w:t>’ in UVVM.</w:t>
+        </w:r>
+      </w:ins>
+    </w:p>
+    <w:p>
+      <w:pPr>
+        <w:rPr>
+          <w:ins w:id="28" w:author="Forfatter"/>
+        </w:rPr>
+      </w:pPr>
+      <w:ins w:id="29" w:author="Forfatter">
+        <w:r>
+          <w:t xml:space="preserve">UVVM has a pre-defined methodology for handling </w:t>
+        </w:r>
+        <w:r>
+          <w:t xml:space="preserve">protocol aware </w:t>
+        </w:r>
+        <w:r>
+          <w:t>error injection in a structured way</w:t>
+        </w:r>
+        <w:r>
+          <w:t>.</w:t>
+        </w:r>
+      </w:ins>
+    </w:p>
+    <w:p>
+      <w:pPr>
+        <w:rPr>
+          <w:ins w:id="30" w:author="Forfatter"/>
+        </w:rPr>
+      </w:pPr>
+      <w:ins w:id="31" w:author="Forfatter">
+        <w:r>
+          <w:t>Note that only some VVCs and BFMs currently support error injection. The principles shown for these VVCs and BFMs may be applied directly also for user defined VIP.</w:t>
+        </w:r>
+      </w:ins>
+    </w:p>
+    <w:p>
+      <w:pPr>
+        <w:pStyle w:val="Overskrift2"/>
+        <w:rPr>
+          <w:ins w:id="32" w:author="Forfatter"/>
+        </w:rPr>
+      </w:pPr>
+      <w:ins w:id="33" w:author="Forfatter">
+        <w:r>
+          <w:t xml:space="preserve">UVVM error injection principles </w:t>
+        </w:r>
+      </w:ins>
+    </w:p>
+    <w:p>
+      <w:pPr>
+        <w:rPr>
+          <w:ins w:id="34" w:author="Forfatter"/>
+        </w:rPr>
+      </w:pPr>
+      <w:ins w:id="35" w:author="Forfatter">
+        <w:r>
+          <w:t>Error injection may be applied randomly, with no limitations. For UVVM however, we recommend the following approach:</w:t>
+        </w:r>
+      </w:ins>
+    </w:p>
+    <w:p>
+      <w:pPr>
+        <w:pStyle w:val="Listeavsnitt"/>
+        <w:numPr>
+          <w:ilvl w:val="0"/>
+          <w:numId w:val="6"/>
+        </w:numPr>
+        <w:rPr>
+          <w:ins w:id="36" w:author="Forfatter"/>
+        </w:rPr>
+      </w:pPr>
+      <w:ins w:id="37" w:author="Forfatter">
+        <w:r>
+          <w:t xml:space="preserve">No randomisation of behaviour inside </w:t>
+        </w:r>
+        <w:r>
+          <w:t>BFMs</w:t>
+        </w:r>
+        <w:r>
+          <w:t xml:space="preserve"> when this could affect the DUT behaviour. </w:t>
+        </w:r>
+        <w:r>
+          <w:br/>
+          <w:t xml:space="preserve">Hence BFM procedures should only be called with parameters explicitly defining the interface behaviour (from the BFM side).  </w:t>
+        </w:r>
+        <w:proofErr w:type="gramStart"/>
+        <w:r>
+          <w:t>Thus</w:t>
+        </w:r>
+        <w:proofErr w:type="gramEnd"/>
+        <w:r>
+          <w:t xml:space="preserve"> no parity error randomisation inside.</w:t>
+        </w:r>
+        <w:r>
+          <w:br/>
+          <w:t xml:space="preserve">The only exception is for behaviour that should not affect the DUT. </w:t>
+        </w:r>
+        <w:proofErr w:type="gramStart"/>
+        <w:r>
+          <w:t>Thus</w:t>
+        </w:r>
+        <w:proofErr w:type="gramEnd"/>
+        <w:r>
+          <w:t xml:space="preserve"> the position of a data bit error could be randomised inside the BFM.</w:t>
+        </w:r>
+      </w:ins>
+    </w:p>
+    <w:p>
+      <w:pPr>
+        <w:pStyle w:val="Listeavsnitt"/>
+        <w:numPr>
+          <w:ilvl w:val="0"/>
+          <w:numId w:val="6"/>
+        </w:numPr>
+        <w:rPr>
+          <w:ins w:id="38" w:author="Forfatter"/>
+        </w:rPr>
+      </w:pPr>
+      <w:ins w:id="39" w:author="Forfatter">
+        <w:r>
+          <w:t xml:space="preserve">It is recommended that more advanced </w:t>
+        </w:r>
+        <w:r>
+          <w:t>VVC</w:t>
+        </w:r>
+        <w:r>
+          <w:t xml:space="preserve"> include randomisation – in order to distribute this away from the test sequencer and increase the re-use value of a VVC.</w:t>
+        </w:r>
+        <w:r>
+          <w:br/>
+          <w:t>Thus a VVC may be told to apply say 10</w:t>
+        </w:r>
+        <w:r>
+          <w:t>%</w:t>
+        </w:r>
+        <w:r>
+          <w:t xml:space="preserve"> parity errors </w:t>
+        </w:r>
+        <w:r>
+          <w:t>for a UART_VVC transmission into the DUT. In that case the VVC will randomly – with a 10% probability - inject a parity error into the DUT. As the VVC uses a BFM to handle the actual interface/protocol, this means that in 10% of the BFM transmit calls the VVC will request a parity error to be injected.</w:t>
+        </w:r>
+      </w:ins>
+    </w:p>
+    <w:p>
+      <w:pPr>
+        <w:pStyle w:val="Overskrift2"/>
+        <w:rPr>
+          <w:ins w:id="40" w:author="Forfatter"/>
+        </w:rPr>
+      </w:pPr>
+      <w:ins w:id="41" w:author="Forfatter">
+        <w:r>
+          <w:t>Error injection in BFMs</w:t>
+        </w:r>
+        <w:r>
+          <w:t xml:space="preserve"> </w:t>
+        </w:r>
+      </w:ins>
+    </w:p>
+    <w:p>
+      <w:pPr>
+        <w:rPr>
+          <w:ins w:id="42" w:author="Forfatter"/>
+        </w:rPr>
+      </w:pPr>
+      <w:ins w:id="43" w:author="Forfatter">
+        <w:r>
+          <w:t>In order to simplify the specification of which errors to inject, the complete error injection</w:t>
+        </w:r>
+        <w:r>
+          <w:t xml:space="preserve"> specification </w:t>
+        </w:r>
+        <w:r>
+          <w:t>is given as a sub-record inside the BFM configuration.</w:t>
+        </w:r>
+        <w:r>
+          <w:t xml:space="preserve"> </w:t>
+        </w:r>
+      </w:ins>
+    </w:p>
+    <w:p>
+      <w:pPr>
+        <w:rPr>
+          <w:ins w:id="44" w:author="Forfatter"/>
+        </w:rPr>
+      </w:pPr>
+      <w:ins w:id="45" w:author="Forfatter">
+        <w:del w:id="46" w:author="Forfatter">
+          <w:r>
+            <w:delText xml:space="preserve">In order to allow BFMs with error injection </w:delText>
+          </w:r>
+        </w:del>
+        <w:r>
+          <w:t xml:space="preserve">E.g. inside the UART BFM configuration the following sub-record is defined – with fields specifying the error injection </w:t>
+        </w:r>
+        <w:proofErr w:type="gramStart"/>
+        <w:r>
+          <w:t>details</w:t>
+        </w:r>
+        <w:r>
+          <w:t xml:space="preserve">  (</w:t>
+        </w:r>
+        <w:proofErr w:type="gramEnd"/>
+        <w:r>
+          <w:t>Details given in the UART VIP doc)</w:t>
+        </w:r>
+      </w:ins>
+    </w:p>
+    <w:p>
+      <w:pPr>
+        <w:pStyle w:val="Listeavsnitt"/>
+        <w:numPr>
+          <w:ilvl w:val="0"/>
+          <w:numId w:val="7"/>
+        </w:numPr>
+        <w:ind w:firstLine="432"/>
+        <w:rPr>
+          <w:ins w:id="47" w:author="Forfatter"/>
+        </w:rPr>
+      </w:pPr>
+      <w:proofErr w:type="spellStart"/>
+      <w:ins w:id="48" w:author="Forfatter">
+        <w:r>
+          <w:t>error_injection</w:t>
+        </w:r>
+        <w:proofErr w:type="spellEnd"/>
+      </w:ins>
+    </w:p>
+    <w:p>
+      <w:pPr>
+        <w:pStyle w:val="Listeavsnitt"/>
+        <w:numPr>
+          <w:ilvl w:val="2"/>
+          <w:numId w:val="7"/>
+        </w:numPr>
+        <w:rPr>
+          <w:ins w:id="49" w:author="Forfatter"/>
+        </w:rPr>
+        <w:pPrChange w:id="50" w:author="Forfatter">
+          <w:pPr>
+            <w:pStyle w:val="Listeavsnitt"/>
+            <w:numPr>
+              <w:ilvl w:val="2"/>
+              <w:numId w:val="7"/>
+            </w:numPr>
+            <w:ind w:left="1440" w:firstLine="432"/>
+          </w:pPr>
+        </w:pPrChange>
+      </w:pPr>
+      <w:proofErr w:type="spellStart"/>
+      <w:ins w:id="51" w:author="Forfatter">
+        <w:r>
+          <w:t>parity_bit_error</w:t>
+        </w:r>
+        <w:proofErr w:type="spellEnd"/>
+        <w:r>
+          <w:t xml:space="preserve"> (</w:t>
+        </w:r>
+        <w:proofErr w:type="spellStart"/>
+        <w:r>
+          <w:t>boolean</w:t>
+        </w:r>
+        <w:proofErr w:type="spellEnd"/>
+        <w:r>
+          <w:t xml:space="preserve">) </w:t>
+        </w:r>
+      </w:ins>
+    </w:p>
+    <w:p>
+      <w:pPr>
+        <w:pStyle w:val="Listeavsnitt"/>
+        <w:numPr>
+          <w:ilvl w:val="2"/>
+          <w:numId w:val="7"/>
+        </w:numPr>
+        <w:rPr>
+          <w:ins w:id="52" w:author="Forfatter"/>
+        </w:rPr>
+        <w:pPrChange w:id="53" w:author="Forfatter">
+          <w:pPr/>
+        </w:pPrChange>
+      </w:pPr>
+      <w:proofErr w:type="spellStart"/>
+      <w:ins w:id="54" w:author="Forfatter">
+        <w:r>
+          <w:t>stop_bit_error</w:t>
+        </w:r>
+        <w:proofErr w:type="spellEnd"/>
+        <w:r>
+          <w:t xml:space="preserve"> (</w:t>
+        </w:r>
+        <w:proofErr w:type="spellStart"/>
+        <w:r>
+          <w:t>boolean</w:t>
+        </w:r>
+        <w:proofErr w:type="spellEnd"/>
+        <w:r>
+          <w:t xml:space="preserve">)  </w:t>
+        </w:r>
+      </w:ins>
+    </w:p>
+    <w:p>
+      <w:pPr>
+        <w:rPr>
+          <w:ins w:id="55" w:author="Forfatter"/>
+        </w:rPr>
+      </w:pPr>
+      <w:ins w:id="56" w:author="Forfatter">
+        <w:r>
+          <w:t>In order to initiate error injection, the BFM config record must be modified and included in the BFM procedure call</w:t>
+        </w:r>
+      </w:ins>
+    </w:p>
+    <w:p>
+      <w:pPr>
+        <w:pStyle w:val="Overskrift2"/>
+        <w:rPr>
+          <w:ins w:id="57" w:author="Forfatter"/>
+        </w:rPr>
+      </w:pPr>
+      <w:ins w:id="58" w:author="Forfatter">
+        <w:r>
+          <w:t xml:space="preserve">Error injection in </w:t>
+        </w:r>
+        <w:r>
+          <w:t>VVC</w:t>
+        </w:r>
+        <w:r>
+          <w:t>s</w:t>
+        </w:r>
+      </w:ins>
+    </w:p>
+    <w:p>
+      <w:pPr>
+        <w:rPr>
+          <w:ins w:id="59" w:author="Forfatter"/>
+        </w:rPr>
+      </w:pPr>
+      <w:ins w:id="60" w:author="Forfatter">
+        <w:r>
+          <w:t xml:space="preserve">In order to simplify the specification of which errors to inject, the complete error injection specification is given as a sub-record inside the </w:t>
+        </w:r>
+        <w:r>
+          <w:t>VVC</w:t>
+        </w:r>
+        <w:r>
+          <w:t xml:space="preserve"> configuration</w:t>
+        </w:r>
+        <w:r>
+          <w:t xml:space="preserve"> (Note: not the BFM config)</w:t>
+        </w:r>
+      </w:ins>
+    </w:p>
+    <w:p>
+      <w:pPr>
+        <w:rPr>
+          <w:ins w:id="61" w:author="Forfatter"/>
+        </w:rPr>
+      </w:pPr>
+      <w:ins w:id="62" w:author="Forfatter">
+        <w:r>
+          <w:t xml:space="preserve">E.g. inside the UART </w:t>
+        </w:r>
+        <w:r>
+          <w:t>VVC</w:t>
+        </w:r>
+        <w:r>
+          <w:t xml:space="preserve"> configuration the following sub-record is defined – with fields specifying the error injection </w:t>
+        </w:r>
+        <w:proofErr w:type="gramStart"/>
+        <w:r>
+          <w:t>details  (</w:t>
+        </w:r>
+        <w:proofErr w:type="gramEnd"/>
+        <w:r>
+          <w:t>Details given in the UART VIP doc)</w:t>
+        </w:r>
+      </w:ins>
+    </w:p>
+    <w:p>
+      <w:pPr>
+        <w:pStyle w:val="Listeavsnitt"/>
+        <w:numPr>
+          <w:ilvl w:val="0"/>
+          <w:numId w:val="7"/>
+        </w:numPr>
+        <w:ind w:firstLine="432"/>
+        <w:rPr>
+          <w:ins w:id="63" w:author="Forfatter"/>
+        </w:rPr>
+      </w:pPr>
+      <w:proofErr w:type="spellStart"/>
+      <w:ins w:id="64" w:author="Forfatter">
+        <w:r>
+          <w:t>error_injection</w:t>
+        </w:r>
+        <w:proofErr w:type="spellEnd"/>
+      </w:ins>
+    </w:p>
+    <w:p>
+      <w:pPr>
+        <w:pStyle w:val="Listeavsnitt"/>
+        <w:numPr>
+          <w:ilvl w:val="2"/>
+          <w:numId w:val="7"/>
+        </w:numPr>
+        <w:rPr>
+          <w:ins w:id="65" w:author="Forfatter"/>
+        </w:rPr>
+      </w:pPr>
+      <w:proofErr w:type="spellStart"/>
+      <w:ins w:id="66" w:author="Forfatter">
+        <w:r>
+          <w:t>parity_bit_error</w:t>
+        </w:r>
+        <w:r>
+          <w:t>_prob</w:t>
+        </w:r>
+        <w:proofErr w:type="spellEnd"/>
+        <w:r>
+          <w:t xml:space="preserve"> </w:t>
+        </w:r>
+        <w:r>
+          <w:t>(real between 0.0 and 1.0</w:t>
+        </w:r>
+        <w:r>
+          <w:t xml:space="preserve">) </w:t>
+        </w:r>
+      </w:ins>
+    </w:p>
+    <w:p>
+      <w:pPr>
+        <w:pStyle w:val="Listeavsnitt"/>
+        <w:numPr>
+          <w:ilvl w:val="2"/>
+          <w:numId w:val="7"/>
+        </w:numPr>
+        <w:rPr>
+          <w:ins w:id="67" w:author="Forfatter"/>
+        </w:rPr>
+      </w:pPr>
+      <w:proofErr w:type="spellStart"/>
+      <w:ins w:id="68" w:author="Forfatter">
+        <w:r>
+          <w:t>stop_bit_error</w:t>
+        </w:r>
+        <w:r>
+          <w:t>_prob</w:t>
+        </w:r>
+        <w:proofErr w:type="spellEnd"/>
+        <w:r>
+          <w:t xml:space="preserve"> (real between 0.0 and 1.0)</w:t>
+        </w:r>
+      </w:ins>
+    </w:p>
+    <w:p>
+      <w:pPr>
+        <w:rPr>
+          <w:ins w:id="69" w:author="Forfatter"/>
+        </w:rPr>
+      </w:pPr>
+      <w:ins w:id="70" w:author="Forfatter">
+        <w:r>
+          <w:t>In order to initiate error injection</w:t>
+        </w:r>
+        <w:r>
+          <w:t>,</w:t>
+        </w:r>
+        <w:r>
+          <w:t xml:space="preserve"> the </w:t>
+        </w:r>
+        <w:r>
+          <w:t>VVC</w:t>
+        </w:r>
+        <w:r>
+          <w:t xml:space="preserve"> config record must be</w:t>
+        </w:r>
+        <w:r>
+          <w:t xml:space="preserve"> assigned the wanted values via the VVC configuration shared variable. (see </w:t>
+        </w:r>
+        <w:proofErr w:type="spellStart"/>
+        <w:r>
+          <w:t>ch</w:t>
+        </w:r>
+        <w:proofErr w:type="spellEnd"/>
+        <w:r>
+          <w:t xml:space="preserve"> </w:t>
+        </w:r>
+        <w:r>
+          <w:fldChar w:fldCharType="begin"/>
+        </w:r>
+        <w:r>
+          <w:instrText xml:space="preserve"> REF _Ref19025279 \r \h </w:instrText>
+        </w:r>
+      </w:ins>
+      <w:r>
+        <w:fldChar w:fldCharType="separate"/>
+      </w:r>
+      <w:ins w:id="71" w:author="Forfatter">
+        <w:r>
+          <w:t>4</w:t>
+        </w:r>
+        <w:r>
+          <w:fldChar w:fldCharType="end"/>
+        </w:r>
+        <w:r>
+          <w:t>)</w:t>
+        </w:r>
+      </w:ins>
+    </w:p>
+    <w:p>
+      <w:pPr>
+        <w:rPr>
+          <w:ins w:id="72" w:author="Forfatter"/>
+        </w:rPr>
+      </w:pPr>
+      <w:ins w:id="73" w:author="Forfatter">
+        <w:r>
+          <w:t>Note that the Error injection sub-record inside the VVC configuration will override that of the BFM configuration.</w:t>
+        </w:r>
+      </w:ins>
+    </w:p>
+    <w:p>
+      <w:pPr>
+        <w:rPr>
+          <w:ins w:id="74" w:author="Forfatter"/>
+          <w:del w:id="75" w:author="Forfatter"/>
+          <w:rPrChange w:id="76" w:author="Forfatter">
+            <w:rPr>
+              <w:ins w:id="77" w:author="Forfatter"/>
+              <w:del w:id="78" w:author="Forfatter"/>
+            </w:rPr>
+          </w:rPrChange>
+        </w:rPr>
+        <w:pPrChange w:id="79" w:author="Forfatter">
+          <w:pPr>
+            <w:pStyle w:val="Overskrift1"/>
+          </w:pPr>
+        </w:pPrChange>
+      </w:pPr>
+      <w:ins w:id="80" w:author="Forfatter">
+        <w:r>
+          <w:t>Any compound or more advanced transactions may of course also request error injection directly or indirectly via the VVC command itself.</w:t>
+        </w:r>
+      </w:ins>
+    </w:p>
+    <w:p>
+      <w:pPr>
+        <w:rPr>
+          <w:ins w:id="81" w:author="Forfatter"/>
+          <w:rFonts w:ascii="Verdana" w:hAnsi="Verdana"/>
+          <w:b/>
+          <w:kern w:val="28"/>
+          <w:sz w:val="24"/>
+        </w:rPr>
+      </w:pPr>
+      <w:ins w:id="82" w:author="Forfatter">
+        <w:del w:id="83" w:author="Forfatter">
+          <w:r>
+            <w:br w:type="page"/>
+          </w:r>
+        </w:del>
+      </w:ins>
+    </w:p>
+    <w:p>
+      <w:pPr>
+        <w:rPr>
+          <w:ins w:id="84" w:author="Forfatter"/>
+          <w:rFonts w:ascii="Verdana" w:hAnsi="Verdana"/>
+          <w:b/>
+          <w:kern w:val="28"/>
+          <w:sz w:val="24"/>
+        </w:rPr>
+      </w:pPr>
+      <w:ins w:id="85" w:author="Forfatter">
+        <w:r>
+          <w:br w:type="page"/>
+        </w:r>
+      </w:ins>
+    </w:p>
+    <w:p>
+      <w:pPr>
+        <w:pStyle w:val="Overskrift1"/>
+      </w:pPr>
+      <w:bookmarkStart w:id="86" w:name="_GoBack"/>
+      <w:bookmarkEnd w:id="86"/>
       <w:r>
         <w:lastRenderedPageBreak/>
         <w:t>Multiple Central Sequencers</w:t>
       </w:r>
       <w:bookmarkEnd w:id="22"/>
-      <w:bookmarkEnd w:id="23"/>
+      <w:bookmarkEnd w:id="24"/>
     </w:p>
     <w:p>
       <w:r>
@@ -8957,13 +9586,13 @@
       <w:pPr>
         <w:pStyle w:val="Overskrift1"/>
       </w:pPr>
-      <w:bookmarkStart w:id="24" w:name="_Toc17306318"/>
-      <w:bookmarkStart w:id="25" w:name="_Toc19016710"/>
+      <w:bookmarkStart w:id="87" w:name="_Toc17306318"/>
+      <w:bookmarkStart w:id="88" w:name="_Toc19016710"/>
       <w:r>
         <w:t>Compile scripts</w:t>
       </w:r>
-      <w:bookmarkEnd w:id="24"/>
-      <w:bookmarkEnd w:id="25"/>
+      <w:bookmarkEnd w:id="87"/>
+      <w:bookmarkEnd w:id="88"/>
     </w:p>
     <w:p>
       <w:pPr>
@@ -9295,16 +9924,16 @@
           <w:lang w:val="en-US"/>
         </w:rPr>
       </w:pPr>
-      <w:bookmarkStart w:id="26" w:name="_Toc17306319"/>
-      <w:bookmarkStart w:id="27" w:name="_Toc19016711"/>
+      <w:bookmarkStart w:id="89" w:name="_Toc17306319"/>
+      <w:bookmarkStart w:id="90" w:name="_Toc19016711"/>
       <w:r>
         <w:rPr>
           <w:lang w:val="en-US"/>
         </w:rPr>
         <w:t>Scope of verbosity control</w:t>
       </w:r>
-      <w:bookmarkEnd w:id="26"/>
-      <w:bookmarkEnd w:id="27"/>
+      <w:bookmarkEnd w:id="89"/>
+      <w:bookmarkEnd w:id="90"/>
     </w:p>
     <w:p>
       <w:pPr>
@@ -11323,6 +11952,119 @@
     </w:lvl>
   </w:abstractNum>
   <w:abstractNum w:abstractNumId="2" w15:restartNumberingAfterBreak="0">
+    <w:nsid w:val="0D2A4675"/>
+    <w:multiLevelType w:val="hybridMultilevel"/>
+    <w:tmpl w:val="85B03178"/>
+    <w:lvl w:ilvl="0" w:tplc="04140001">
+      <w:start w:val="1"/>
+      <w:numFmt w:val="bullet"/>
+      <w:lvlText w:val=""/>
+      <w:lvlJc w:val="left"/>
+      <w:pPr>
+        <w:ind w:left="0" w:hanging="360"/>
+      </w:pPr>
+      <w:rPr>
+        <w:rFonts w:ascii="Symbol" w:hAnsi="Symbol" w:hint="default"/>
+      </w:rPr>
+    </w:lvl>
+    <w:lvl w:ilvl="1" w:tplc="08090003">
+      <w:start w:val="1"/>
+      <w:numFmt w:val="bullet"/>
+      <w:lvlText w:val="o"/>
+      <w:lvlJc w:val="left"/>
+      <w:pPr>
+        <w:ind w:left="720" w:hanging="360"/>
+      </w:pPr>
+      <w:rPr>
+        <w:rFonts w:ascii="Courier New" w:hAnsi="Courier New" w:cs="Courier New" w:hint="default"/>
+      </w:rPr>
+    </w:lvl>
+    <w:lvl w:ilvl="2" w:tplc="08090005">
+      <w:start w:val="1"/>
+      <w:numFmt w:val="bullet"/>
+      <w:lvlText w:val=""/>
+      <w:lvlJc w:val="left"/>
+      <w:pPr>
+        <w:ind w:left="1440" w:hanging="360"/>
+      </w:pPr>
+      <w:rPr>
+        <w:rFonts w:ascii="Wingdings" w:hAnsi="Wingdings" w:hint="default"/>
+      </w:rPr>
+    </w:lvl>
+    <w:lvl w:ilvl="3" w:tplc="08090001" w:tentative="1">
+      <w:start w:val="1"/>
+      <w:numFmt w:val="bullet"/>
+      <w:lvlText w:val=""/>
+      <w:lvlJc w:val="left"/>
+      <w:pPr>
+        <w:ind w:left="2160" w:hanging="360"/>
+      </w:pPr>
+      <w:rPr>
+        <w:rFonts w:ascii="Symbol" w:hAnsi="Symbol" w:hint="default"/>
+      </w:rPr>
+    </w:lvl>
+    <w:lvl w:ilvl="4" w:tplc="08090003" w:tentative="1">
+      <w:start w:val="1"/>
+      <w:numFmt w:val="bullet"/>
+      <w:lvlText w:val="o"/>
+      <w:lvlJc w:val="left"/>
+      <w:pPr>
+        <w:ind w:left="2880" w:hanging="360"/>
+      </w:pPr>
+      <w:rPr>
+        <w:rFonts w:ascii="Courier New" w:hAnsi="Courier New" w:cs="Courier New" w:hint="default"/>
+      </w:rPr>
+    </w:lvl>
+    <w:lvl w:ilvl="5" w:tplc="08090005" w:tentative="1">
+      <w:start w:val="1"/>
+      <w:numFmt w:val="bullet"/>
+      <w:lvlText w:val=""/>
+      <w:lvlJc w:val="left"/>
+      <w:pPr>
+        <w:ind w:left="3600" w:hanging="360"/>
+      </w:pPr>
+      <w:rPr>
+        <w:rFonts w:ascii="Wingdings" w:hAnsi="Wingdings" w:hint="default"/>
+      </w:rPr>
+    </w:lvl>
+    <w:lvl w:ilvl="6" w:tplc="08090001" w:tentative="1">
+      <w:start w:val="1"/>
+      <w:numFmt w:val="bullet"/>
+      <w:lvlText w:val=""/>
+      <w:lvlJc w:val="left"/>
+      <w:pPr>
+        <w:ind w:left="4320" w:hanging="360"/>
+      </w:pPr>
+      <w:rPr>
+        <w:rFonts w:ascii="Symbol" w:hAnsi="Symbol" w:hint="default"/>
+      </w:rPr>
+    </w:lvl>
+    <w:lvl w:ilvl="7" w:tplc="08090003" w:tentative="1">
+      <w:start w:val="1"/>
+      <w:numFmt w:val="bullet"/>
+      <w:lvlText w:val="o"/>
+      <w:lvlJc w:val="left"/>
+      <w:pPr>
+        <w:ind w:left="5040" w:hanging="360"/>
+      </w:pPr>
+      <w:rPr>
+        <w:rFonts w:ascii="Courier New" w:hAnsi="Courier New" w:cs="Courier New" w:hint="default"/>
+      </w:rPr>
+    </w:lvl>
+    <w:lvl w:ilvl="8" w:tplc="08090005" w:tentative="1">
+      <w:start w:val="1"/>
+      <w:numFmt w:val="bullet"/>
+      <w:lvlText w:val=""/>
+      <w:lvlJc w:val="left"/>
+      <w:pPr>
+        <w:ind w:left="5760" w:hanging="360"/>
+      </w:pPr>
+      <w:rPr>
+        <w:rFonts w:ascii="Wingdings" w:hAnsi="Wingdings" w:hint="default"/>
+      </w:rPr>
+    </w:lvl>
+  </w:abstractNum>
+  <w:abstractNum w:abstractNumId="3" w15:restartNumberingAfterBreak="0">
     <w:nsid w:val="50CD7F8A"/>
     <w:multiLevelType w:val="hybridMultilevel"/>
     <w:tmpl w:val="C77A22C8"/>
@@ -11411,7 +12153,93 @@
       </w:pPr>
     </w:lvl>
   </w:abstractNum>
-  <w:abstractNum w:abstractNumId="3" w15:restartNumberingAfterBreak="0">
+  <w:abstractNum w:abstractNumId="4" w15:restartNumberingAfterBreak="0">
+    <w:nsid w:val="5D444136"/>
+    <w:multiLevelType w:val="hybridMultilevel"/>
+    <w:tmpl w:val="FD66E086"/>
+    <w:lvl w:ilvl="0" w:tplc="0809000F">
+      <w:start w:val="1"/>
+      <w:numFmt w:val="decimal"/>
+      <w:lvlText w:val="%1."/>
+      <w:lvlJc w:val="left"/>
+      <w:pPr>
+        <w:ind w:left="720" w:hanging="360"/>
+      </w:pPr>
+    </w:lvl>
+    <w:lvl w:ilvl="1" w:tplc="08090019" w:tentative="1">
+      <w:start w:val="1"/>
+      <w:numFmt w:val="lowerLetter"/>
+      <w:lvlText w:val="%2."/>
+      <w:lvlJc w:val="left"/>
+      <w:pPr>
+        <w:ind w:left="1440" w:hanging="360"/>
+      </w:pPr>
+    </w:lvl>
+    <w:lvl w:ilvl="2" w:tplc="0809001B" w:tentative="1">
+      <w:start w:val="1"/>
+      <w:numFmt w:val="lowerRoman"/>
+      <w:lvlText w:val="%3."/>
+      <w:lvlJc w:val="right"/>
+      <w:pPr>
+        <w:ind w:left="2160" w:hanging="180"/>
+      </w:pPr>
+    </w:lvl>
+    <w:lvl w:ilvl="3" w:tplc="0809000F" w:tentative="1">
+      <w:start w:val="1"/>
+      <w:numFmt w:val="decimal"/>
+      <w:lvlText w:val="%4."/>
+      <w:lvlJc w:val="left"/>
+      <w:pPr>
+        <w:ind w:left="2880" w:hanging="360"/>
+      </w:pPr>
+    </w:lvl>
+    <w:lvl w:ilvl="4" w:tplc="08090019" w:tentative="1">
+      <w:start w:val="1"/>
+      <w:numFmt w:val="lowerLetter"/>
+      <w:lvlText w:val="%5."/>
+      <w:lvlJc w:val="left"/>
+      <w:pPr>
+        <w:ind w:left="3600" w:hanging="360"/>
+      </w:pPr>
+    </w:lvl>
+    <w:lvl w:ilvl="5" w:tplc="0809001B" w:tentative="1">
+      <w:start w:val="1"/>
+      <w:numFmt w:val="lowerRoman"/>
+      <w:lvlText w:val="%6."/>
+      <w:lvlJc w:val="right"/>
+      <w:pPr>
+        <w:ind w:left="4320" w:hanging="180"/>
+      </w:pPr>
+    </w:lvl>
+    <w:lvl w:ilvl="6" w:tplc="0809000F" w:tentative="1">
+      <w:start w:val="1"/>
+      <w:numFmt w:val="decimal"/>
+      <w:lvlText w:val="%7."/>
+      <w:lvlJc w:val="left"/>
+      <w:pPr>
+        <w:ind w:left="5040" w:hanging="360"/>
+      </w:pPr>
+    </w:lvl>
+    <w:lvl w:ilvl="7" w:tplc="08090019" w:tentative="1">
+      <w:start w:val="1"/>
+      <w:numFmt w:val="lowerLetter"/>
+      <w:lvlText w:val="%8."/>
+      <w:lvlJc w:val="left"/>
+      <w:pPr>
+        <w:ind w:left="5760" w:hanging="360"/>
+      </w:pPr>
+    </w:lvl>
+    <w:lvl w:ilvl="8" w:tplc="0809001B" w:tentative="1">
+      <w:start w:val="1"/>
+      <w:numFmt w:val="lowerRoman"/>
+      <w:lvlText w:val="%9."/>
+      <w:lvlJc w:val="right"/>
+      <w:pPr>
+        <w:ind w:left="6480" w:hanging="180"/>
+      </w:pPr>
+    </w:lvl>
+  </w:abstractNum>
+  <w:abstractNum w:abstractNumId="5" w15:restartNumberingAfterBreak="0">
     <w:nsid w:val="73B37740"/>
     <w:multiLevelType w:val="multilevel"/>
     <w:tmpl w:val="F98E7778"/>
@@ -11533,7 +12361,7 @@
       </w:pPr>
     </w:lvl>
   </w:abstractNum>
-  <w:abstractNum w:abstractNumId="4" w15:restartNumberingAfterBreak="0">
+  <w:abstractNum w:abstractNumId="6" w15:restartNumberingAfterBreak="0">
     <w:nsid w:val="74327AE1"/>
     <w:multiLevelType w:val="multilevel"/>
     <w:tmpl w:val="C38445A6"/>
@@ -11621,18 +12449,24 @@
     </w:lvl>
   </w:abstractNum>
   <w:num w:numId="1">
-    <w:abstractNumId w:val="3"/>
+    <w:abstractNumId w:val="5"/>
   </w:num>
   <w:num w:numId="2">
     <w:abstractNumId w:val="0"/>
   </w:num>
   <w:num w:numId="3">
-    <w:abstractNumId w:val="4"/>
+    <w:abstractNumId w:val="6"/>
   </w:num>
   <w:num w:numId="4">
     <w:abstractNumId w:val="1"/>
   </w:num>
   <w:num w:numId="5">
+    <w:abstractNumId w:val="3"/>
+  </w:num>
+  <w:num w:numId="6">
+    <w:abstractNumId w:val="4"/>
+  </w:num>
+  <w:num w:numId="7">
     <w:abstractNumId w:val="2"/>
   </w:num>
   <w:numIdMacAtCleanup w:val="5"/>
@@ -13395,7 +14229,7 @@
 </file>
 
 <file path=customXml/itemProps1.xml><?xml version="1.0" encoding="utf-8"?>
-<ds:datastoreItem xmlns:ds="http://schemas.openxmlformats.org/officeDocument/2006/customXml" ds:itemID="{11C80087-8EEE-4D84-9E9F-650208EA1076}">
+<ds:datastoreItem xmlns:ds="http://schemas.openxmlformats.org/officeDocument/2006/customXml" ds:itemID="{F9896120-05CB-43A6-AC63-2D1A6E7A3BFC}">
   <ds:schemaRefs>
     <ds:schemaRef ds:uri="http://schemas.openxmlformats.org/officeDocument/2006/bibliography"/>
   </ds:schemaRefs>

</xml_diff>

<commit_message>
Updated Error injection chapter
</commit_message>
<xml_diff>
--- a/uvvm_vvc_framework/doc/internal_UVVM_Essential_Mechanisms.docx
+++ b/uvvm_vvc_framework/doc/internal_UVVM_Essential_Mechanisms.docx
@@ -9204,6 +9204,14 @@
           <w:t>error_injection</w:t>
         </w:r>
         <w:proofErr w:type="spellEnd"/>
+        <w:proofErr w:type="gramStart"/>
+        <w:r>
+          <w:t xml:space="preserve">   (</w:t>
+        </w:r>
+        <w:proofErr w:type="gramEnd"/>
+        <w:r>
+          <w:t>fixed name, but type will differ)</w:t>
+        </w:r>
       </w:ins>
     </w:p>
     <w:p>
@@ -9300,13 +9308,7 @@
       </w:pPr>
       <w:ins w:id="58" w:author="Forfatter">
         <w:r>
-          <w:t xml:space="preserve">Error injection in </w:t>
-        </w:r>
-        <w:r>
-          <w:t>VVC</w:t>
-        </w:r>
-        <w:r>
-          <w:t>s</w:t>
+          <w:t>Error injection in VVCs</w:t>
         </w:r>
       </w:ins>
     </w:p>
@@ -9318,16 +9320,7 @@
       </w:pPr>
       <w:ins w:id="60" w:author="Forfatter">
         <w:r>
-          <w:t xml:space="preserve">In order to simplify the specification of which errors to inject, the complete error injection specification is given as a sub-record inside the </w:t>
-        </w:r>
-        <w:r>
-          <w:t>VVC</w:t>
-        </w:r>
-        <w:r>
-          <w:t xml:space="preserve"> configuration</w:t>
-        </w:r>
-        <w:r>
-          <w:t xml:space="preserve"> (Note: not the BFM config)</w:t>
+          <w:t>In order to simplify the specification of which errors to inject, the complete error injection specification is given as a sub-record inside the VVC configuration (Note: not the BFM config)</w:t>
         </w:r>
       </w:ins>
     </w:p>
@@ -9339,13 +9332,7 @@
       </w:pPr>
       <w:ins w:id="62" w:author="Forfatter">
         <w:r>
-          <w:t xml:space="preserve">E.g. inside the UART </w:t>
-        </w:r>
-        <w:r>
-          <w:t>VVC</w:t>
-        </w:r>
-        <w:r>
-          <w:t xml:space="preserve"> configuration the following sub-record is defined – with fields specifying the error injection </w:t>
+          <w:t xml:space="preserve">E.g. inside the UART VVC configuration the following sub-record is defined – with fields specifying the error injection </w:t>
         </w:r>
         <w:proofErr w:type="gramStart"/>
         <w:r>
@@ -9391,20 +9378,11 @@
       <w:proofErr w:type="spellStart"/>
       <w:ins w:id="66" w:author="Forfatter">
         <w:r>
-          <w:t>parity_bit_error</w:t>
-        </w:r>
-        <w:r>
-          <w:t>_prob</w:t>
+          <w:t>parity_bit_error_prob</w:t>
         </w:r>
         <w:proofErr w:type="spellEnd"/>
         <w:r>
-          <w:t xml:space="preserve"> </w:t>
-        </w:r>
-        <w:r>
-          <w:t>(real between 0.0 and 1.0</w:t>
-        </w:r>
-        <w:r>
-          <w:t xml:space="preserve">) </w:t>
+          <w:t xml:space="preserve"> (real between 0.0 and 1.0) </w:t>
         </w:r>
       </w:ins>
     </w:p>
@@ -9422,10 +9400,7 @@
       <w:proofErr w:type="spellStart"/>
       <w:ins w:id="68" w:author="Forfatter">
         <w:r>
-          <w:t>stop_bit_error</w:t>
-        </w:r>
-        <w:r>
-          <w:t>_prob</w:t>
+          <w:t>stop_bit_error_prob</w:t>
         </w:r>
         <w:proofErr w:type="spellEnd"/>
         <w:r>
@@ -9441,22 +9416,7 @@
       </w:pPr>
       <w:ins w:id="70" w:author="Forfatter">
         <w:r>
-          <w:t>In order to initiate error injection</w:t>
-        </w:r>
-        <w:r>
-          <w:t>,</w:t>
-        </w:r>
-        <w:r>
-          <w:t xml:space="preserve"> the </w:t>
-        </w:r>
-        <w:r>
-          <w:t>VVC</w:t>
-        </w:r>
-        <w:r>
-          <w:t xml:space="preserve"> config record must be</w:t>
-        </w:r>
-        <w:r>
-          <w:t xml:space="preserve"> assigned the wanted values via the VVC configuration shared variable. (see </w:t>
+          <w:t xml:space="preserve">In order to initiate error injection, the VVC config record must be assigned the wanted values via the VVC configuration shared variable. (see </w:t>
         </w:r>
         <w:proofErr w:type="spellStart"/>
         <w:r>
@@ -9503,22 +9463,10 @@
     <w:p>
       <w:pPr>
         <w:rPr>
-          <w:ins w:id="74" w:author="Forfatter"/>
-          <w:del w:id="75" w:author="Forfatter"/>
-          <w:rPrChange w:id="76" w:author="Forfatter">
-            <w:rPr>
-              <w:ins w:id="77" w:author="Forfatter"/>
-              <w:del w:id="78" w:author="Forfatter"/>
-            </w:rPr>
-          </w:rPrChange>
-        </w:rPr>
-        <w:pPrChange w:id="79" w:author="Forfatter">
-          <w:pPr>
-            <w:pStyle w:val="Overskrift1"/>
-          </w:pPr>
-        </w:pPrChange>
-      </w:pPr>
-      <w:ins w:id="80" w:author="Forfatter">
+          <w:del w:id="74" w:author="Forfatter"/>
+        </w:rPr>
+      </w:pPr>
+      <w:ins w:id="75" w:author="Forfatter">
         <w:r>
           <w:t>Any compound or more advanced transactions may of course also request error injection directly or indirectly via the VVC command itself.</w:t>
         </w:r>
@@ -9527,15 +9475,55 @@
     <w:p>
       <w:pPr>
         <w:rPr>
-          <w:ins w:id="81" w:author="Forfatter"/>
-          <w:rFonts w:ascii="Verdana" w:hAnsi="Verdana"/>
-          <w:b/>
-          <w:kern w:val="28"/>
-          <w:sz w:val="24"/>
-        </w:rPr>
-      </w:pPr>
-      <w:ins w:id="82" w:author="Forfatter">
-        <w:del w:id="83" w:author="Forfatter">
+          <w:ins w:id="76" w:author="Forfatter"/>
+        </w:rPr>
+      </w:pPr>
+    </w:p>
+    <w:p>
+      <w:pPr>
+        <w:pStyle w:val="Overskrift2"/>
+        <w:rPr>
+          <w:ins w:id="77" w:author="Forfatter"/>
+        </w:rPr>
+      </w:pPr>
+      <w:ins w:id="78" w:author="Forfatter">
+        <w:r>
+          <w:t>Naming and type usage</w:t>
+        </w:r>
+      </w:ins>
+    </w:p>
+    <w:p>
+      <w:pPr>
+        <w:rPr>
+          <w:ins w:id="79" w:author="Forfatter"/>
+          <w:del w:id="80" w:author="Forfatter"/>
+          <w:rPrChange w:id="81" w:author="Forfatter">
+            <w:rPr>
+              <w:ins w:id="82" w:author="Forfatter"/>
+              <w:del w:id="83" w:author="Forfatter"/>
+              <w:rFonts w:ascii="Verdana" w:hAnsi="Verdana"/>
+              <w:b/>
+              <w:kern w:val="28"/>
+              <w:sz w:val="24"/>
+            </w:rPr>
+          </w:rPrChange>
+        </w:rPr>
+      </w:pPr>
+      <w:ins w:id="84" w:author="Forfatter">
+        <w:r>
+          <w:t>The error injection sub-record will be VVC and BFM dedicated, and thus any names and types may be used, and even sub-records under ‘</w:t>
+        </w:r>
+        <w:proofErr w:type="spellStart"/>
+        <w:r>
+          <w:t>error_injection</w:t>
+        </w:r>
+        <w:proofErr w:type="spellEnd"/>
+        <w:r>
+          <w:t>’ is required. The VVC and BFM error injection records may differ or be the same. The only requirement is that readability is prioritised. Values should be checked against legal ranges or values.</w:t>
+        </w:r>
+        <w:bookmarkStart w:id="85" w:name="_GoBack"/>
+        <w:bookmarkEnd w:id="85"/>
+        <w:del w:id="86" w:author="Forfatter">
           <w:r>
             <w:br w:type="page"/>
           </w:r>
@@ -9545,14 +9533,14 @@
     <w:p>
       <w:pPr>
         <w:rPr>
-          <w:ins w:id="84" w:author="Forfatter"/>
+          <w:ins w:id="87" w:author="Forfatter"/>
           <w:rFonts w:ascii="Verdana" w:hAnsi="Verdana"/>
           <w:b/>
           <w:kern w:val="28"/>
           <w:sz w:val="24"/>
         </w:rPr>
       </w:pPr>
-      <w:ins w:id="85" w:author="Forfatter">
+      <w:ins w:id="88" w:author="Forfatter">
         <w:r>
           <w:br w:type="page"/>
         </w:r>
@@ -9562,8 +9550,6 @@
       <w:pPr>
         <w:pStyle w:val="Overskrift1"/>
       </w:pPr>
-      <w:bookmarkStart w:id="86" w:name="_GoBack"/>
-      <w:bookmarkEnd w:id="86"/>
       <w:r>
         <w:lastRenderedPageBreak/>
         <w:t>Multiple Central Sequencers</w:t>
@@ -9586,13 +9572,13 @@
       <w:pPr>
         <w:pStyle w:val="Overskrift1"/>
       </w:pPr>
-      <w:bookmarkStart w:id="87" w:name="_Toc17306318"/>
-      <w:bookmarkStart w:id="88" w:name="_Toc19016710"/>
+      <w:bookmarkStart w:id="89" w:name="_Toc17306318"/>
+      <w:bookmarkStart w:id="90" w:name="_Toc19016710"/>
       <w:r>
         <w:t>Compile scripts</w:t>
       </w:r>
-      <w:bookmarkEnd w:id="87"/>
-      <w:bookmarkEnd w:id="88"/>
+      <w:bookmarkEnd w:id="89"/>
+      <w:bookmarkEnd w:id="90"/>
     </w:p>
     <w:p>
       <w:pPr>
@@ -9924,16 +9910,16 @@
           <w:lang w:val="en-US"/>
         </w:rPr>
       </w:pPr>
-      <w:bookmarkStart w:id="89" w:name="_Toc17306319"/>
-      <w:bookmarkStart w:id="90" w:name="_Toc19016711"/>
+      <w:bookmarkStart w:id="91" w:name="_Toc17306319"/>
+      <w:bookmarkStart w:id="92" w:name="_Toc19016711"/>
       <w:r>
         <w:rPr>
           <w:lang w:val="en-US"/>
         </w:rPr>
         <w:t>Scope of verbosity control</w:t>
       </w:r>
-      <w:bookmarkEnd w:id="89"/>
-      <w:bookmarkEnd w:id="90"/>
+      <w:bookmarkEnd w:id="91"/>
+      <w:bookmarkEnd w:id="92"/>
     </w:p>
     <w:p>
       <w:pPr>
@@ -14229,7 +14215,7 @@
 </file>
 
 <file path=customXml/itemProps1.xml><?xml version="1.0" encoding="utf-8"?>
-<ds:datastoreItem xmlns:ds="http://schemas.openxmlformats.org/officeDocument/2006/customXml" ds:itemID="{F9896120-05CB-43A6-AC63-2D1A6E7A3BFC}">
+<ds:datastoreItem xmlns:ds="http://schemas.openxmlformats.org/officeDocument/2006/customXml" ds:itemID="{05EDCB23-BF42-435F-894D-2842B60AA4F1}">
   <ds:schemaRefs>
     <ds:schemaRef ds:uri="http://schemas.openxmlformats.org/officeDocument/2006/bibliography"/>
   </ds:schemaRefs>

</xml_diff>

<commit_message>
First incomplete draft of chapters on Randomisation and Functional Coverage
</commit_message>
<xml_diff>
--- a/uvvm_vvc_framework/doc/internal_UVVM_Essential_Mechanisms.docx
+++ b/uvvm_vvc_framework/doc/internal_UVVM_Essential_Mechanisms.docx
@@ -9005,10 +9005,22 @@
       <w:pPr>
         <w:rPr>
           <w:ins w:id="30" w:author="Forfatter"/>
-        </w:rPr>
-      </w:pPr>
-      <w:ins w:id="31" w:author="Forfatter">
-        <w:r>
+          <w:b/>
+          <w:rPrChange w:id="31" w:author="Forfatter">
+            <w:rPr>
+              <w:ins w:id="32" w:author="Forfatter"/>
+            </w:rPr>
+          </w:rPrChange>
+        </w:rPr>
+      </w:pPr>
+      <w:ins w:id="33" w:author="Forfatter">
+        <w:r>
+          <w:rPr>
+            <w:b/>
+            <w:rPrChange w:id="34" w:author="Forfatter">
+              <w:rPr/>
+            </w:rPrChange>
+          </w:rPr>
           <w:t>Note that only some VVCs and BFMs currently support error injection. The principles shown for these VVCs and BFMs may be applied directly also for user defined VIP.</w:t>
         </w:r>
       </w:ins>
@@ -9017,10 +9029,10 @@
       <w:pPr>
         <w:pStyle w:val="Overskrift2"/>
         <w:rPr>
-          <w:ins w:id="32" w:author="Forfatter"/>
-        </w:rPr>
-      </w:pPr>
-      <w:ins w:id="33" w:author="Forfatter">
+          <w:ins w:id="35" w:author="Forfatter"/>
+        </w:rPr>
+      </w:pPr>
+      <w:ins w:id="36" w:author="Forfatter">
         <w:r>
           <w:t xml:space="preserve">UVVM error injection principles </w:t>
         </w:r>
@@ -9029,10 +9041,10 @@
     <w:p>
       <w:pPr>
         <w:rPr>
-          <w:ins w:id="34" w:author="Forfatter"/>
-        </w:rPr>
-      </w:pPr>
-      <w:ins w:id="35" w:author="Forfatter">
+          <w:ins w:id="37" w:author="Forfatter"/>
+        </w:rPr>
+      </w:pPr>
+      <w:ins w:id="38" w:author="Forfatter">
         <w:r>
           <w:t>Error injection may be applied randomly, with no limitations. For UVVM however, we recommend the following approach:</w:t>
         </w:r>
@@ -9046,10 +9058,10 @@
           <w:numId w:val="6"/>
         </w:numPr>
         <w:rPr>
-          <w:ins w:id="36" w:author="Forfatter"/>
-        </w:rPr>
-      </w:pPr>
-      <w:ins w:id="37" w:author="Forfatter">
+          <w:ins w:id="39" w:author="Forfatter"/>
+        </w:rPr>
+      </w:pPr>
+      <w:ins w:id="40" w:author="Forfatter">
         <w:r>
           <w:t xml:space="preserve">No randomisation of behaviour inside </w:t>
         </w:r>
@@ -9057,7 +9069,16 @@
           <w:t>BFMs</w:t>
         </w:r>
         <w:r>
-          <w:t xml:space="preserve"> when this could affect the DUT behaviour. </w:t>
+          <w:t xml:space="preserve"> when this could affect the DUT behaviour</w:t>
+        </w:r>
+        <w:r>
+          <w:t xml:space="preserve"> or output</w:t>
+        </w:r>
+        <w:r>
+          <w:t xml:space="preserve">. </w:t>
+        </w:r>
+        <w:r>
+          <w:t>(and a monitor would be required to check the actual DUT stimuli.)</w:t>
         </w:r>
         <w:r>
           <w:br/>
@@ -9093,10 +9114,10 @@
           <w:numId w:val="6"/>
         </w:numPr>
         <w:rPr>
-          <w:ins w:id="38" w:author="Forfatter"/>
-        </w:rPr>
-      </w:pPr>
-      <w:ins w:id="39" w:author="Forfatter">
+          <w:ins w:id="41" w:author="Forfatter"/>
+        </w:rPr>
+      </w:pPr>
+      <w:ins w:id="42" w:author="Forfatter">
         <w:r>
           <w:t xml:space="preserve">It is recommended that more advanced </w:t>
         </w:r>
@@ -9125,10 +9146,10 @@
       <w:pPr>
         <w:pStyle w:val="Overskrift2"/>
         <w:rPr>
-          <w:ins w:id="40" w:author="Forfatter"/>
-        </w:rPr>
-      </w:pPr>
-      <w:ins w:id="41" w:author="Forfatter">
+          <w:ins w:id="43" w:author="Forfatter"/>
+        </w:rPr>
+      </w:pPr>
+      <w:ins w:id="44" w:author="Forfatter">
         <w:r>
           <w:t>Error injection in BFMs</w:t>
         </w:r>
@@ -9140,10 +9161,10 @@
     <w:p>
       <w:pPr>
         <w:rPr>
-          <w:ins w:id="42" w:author="Forfatter"/>
-        </w:rPr>
-      </w:pPr>
-      <w:ins w:id="43" w:author="Forfatter">
+          <w:ins w:id="45" w:author="Forfatter"/>
+        </w:rPr>
+      </w:pPr>
+      <w:ins w:id="46" w:author="Forfatter">
         <w:r>
           <w:t>In order to simplify the specification of which errors to inject, the complete error injection</w:t>
         </w:r>
@@ -9161,11 +9182,11 @@
     <w:p>
       <w:pPr>
         <w:rPr>
-          <w:ins w:id="44" w:author="Forfatter"/>
-        </w:rPr>
-      </w:pPr>
-      <w:ins w:id="45" w:author="Forfatter">
-        <w:del w:id="46" w:author="Forfatter">
+          <w:ins w:id="47" w:author="Forfatter"/>
+        </w:rPr>
+      </w:pPr>
+      <w:ins w:id="48" w:author="Forfatter">
+        <w:del w:id="49" w:author="Forfatter">
           <w:r>
             <w:delText xml:space="preserve">In order to allow BFMs with error injection </w:delText>
           </w:r>
@@ -9195,11 +9216,11 @@
         </w:numPr>
         <w:ind w:firstLine="432"/>
         <w:rPr>
-          <w:ins w:id="47" w:author="Forfatter"/>
+          <w:ins w:id="50" w:author="Forfatter"/>
         </w:rPr>
       </w:pPr>
       <w:proofErr w:type="spellStart"/>
-      <w:ins w:id="48" w:author="Forfatter">
+      <w:ins w:id="51" w:author="Forfatter">
         <w:r>
           <w:t>error_injection</w:t>
         </w:r>
@@ -9222,9 +9243,9 @@
           <w:numId w:val="7"/>
         </w:numPr>
         <w:rPr>
-          <w:ins w:id="49" w:author="Forfatter"/>
-        </w:rPr>
-        <w:pPrChange w:id="50" w:author="Forfatter">
+          <w:ins w:id="52" w:author="Forfatter"/>
+        </w:rPr>
+        <w:pPrChange w:id="53" w:author="Forfatter">
           <w:pPr>
             <w:pStyle w:val="Listeavsnitt"/>
             <w:numPr>
@@ -9236,7 +9257,7 @@
         </w:pPrChange>
       </w:pPr>
       <w:proofErr w:type="spellStart"/>
-      <w:ins w:id="51" w:author="Forfatter">
+      <w:ins w:id="54" w:author="Forfatter">
         <w:r>
           <w:t>parity_bit_error</w:t>
         </w:r>
@@ -9262,14 +9283,14 @@
           <w:numId w:val="7"/>
         </w:numPr>
         <w:rPr>
-          <w:ins w:id="52" w:author="Forfatter"/>
-        </w:rPr>
-        <w:pPrChange w:id="53" w:author="Forfatter">
+          <w:ins w:id="55" w:author="Forfatter"/>
+        </w:rPr>
+        <w:pPrChange w:id="56" w:author="Forfatter">
           <w:pPr/>
         </w:pPrChange>
       </w:pPr>
       <w:proofErr w:type="spellStart"/>
-      <w:ins w:id="54" w:author="Forfatter">
+      <w:ins w:id="57" w:author="Forfatter">
         <w:r>
           <w:t>stop_bit_error</w:t>
         </w:r>
@@ -9290,10 +9311,10 @@
     <w:p>
       <w:pPr>
         <w:rPr>
-          <w:ins w:id="55" w:author="Forfatter"/>
-        </w:rPr>
-      </w:pPr>
-      <w:ins w:id="56" w:author="Forfatter">
+          <w:ins w:id="58" w:author="Forfatter"/>
+        </w:rPr>
+      </w:pPr>
+      <w:ins w:id="59" w:author="Forfatter">
         <w:r>
           <w:t>In order to initiate error injection, the BFM config record must be modified and included in the BFM procedure call</w:t>
         </w:r>
@@ -9303,10 +9324,10 @@
       <w:pPr>
         <w:pStyle w:val="Overskrift2"/>
         <w:rPr>
-          <w:ins w:id="57" w:author="Forfatter"/>
-        </w:rPr>
-      </w:pPr>
-      <w:ins w:id="58" w:author="Forfatter">
+          <w:ins w:id="60" w:author="Forfatter"/>
+        </w:rPr>
+      </w:pPr>
+      <w:ins w:id="61" w:author="Forfatter">
         <w:r>
           <w:t>Error injection in VVCs</w:t>
         </w:r>
@@ -9315,10 +9336,10 @@
     <w:p>
       <w:pPr>
         <w:rPr>
-          <w:ins w:id="59" w:author="Forfatter"/>
-        </w:rPr>
-      </w:pPr>
-      <w:ins w:id="60" w:author="Forfatter">
+          <w:ins w:id="62" w:author="Forfatter"/>
+        </w:rPr>
+      </w:pPr>
+      <w:ins w:id="63" w:author="Forfatter">
         <w:r>
           <w:t>In order to simplify the specification of which errors to inject, the complete error injection specification is given as a sub-record inside the VVC configuration (Note: not the BFM config)</w:t>
         </w:r>
@@ -9327,10 +9348,10 @@
     <w:p>
       <w:pPr>
         <w:rPr>
-          <w:ins w:id="61" w:author="Forfatter"/>
-        </w:rPr>
-      </w:pPr>
-      <w:ins w:id="62" w:author="Forfatter">
+          <w:ins w:id="64" w:author="Forfatter"/>
+        </w:rPr>
+      </w:pPr>
+      <w:ins w:id="65" w:author="Forfatter">
         <w:r>
           <w:t xml:space="preserve">E.g. inside the UART VVC configuration the following sub-record is defined – with fields specifying the error injection </w:t>
         </w:r>
@@ -9353,11 +9374,11 @@
         </w:numPr>
         <w:ind w:firstLine="432"/>
         <w:rPr>
-          <w:ins w:id="63" w:author="Forfatter"/>
+          <w:ins w:id="66" w:author="Forfatter"/>
         </w:rPr>
       </w:pPr>
       <w:proofErr w:type="spellStart"/>
-      <w:ins w:id="64" w:author="Forfatter">
+      <w:ins w:id="67" w:author="Forfatter">
         <w:r>
           <w:t>error_injection</w:t>
         </w:r>
@@ -9372,11 +9393,11 @@
           <w:numId w:val="7"/>
         </w:numPr>
         <w:rPr>
-          <w:ins w:id="65" w:author="Forfatter"/>
+          <w:ins w:id="68" w:author="Forfatter"/>
         </w:rPr>
       </w:pPr>
       <w:proofErr w:type="spellStart"/>
-      <w:ins w:id="66" w:author="Forfatter">
+      <w:ins w:id="69" w:author="Forfatter">
         <w:r>
           <w:t>parity_bit_error_prob</w:t>
         </w:r>
@@ -9394,11 +9415,11 @@
           <w:numId w:val="7"/>
         </w:numPr>
         <w:rPr>
-          <w:ins w:id="67" w:author="Forfatter"/>
+          <w:ins w:id="70" w:author="Forfatter"/>
         </w:rPr>
       </w:pPr>
       <w:proofErr w:type="spellStart"/>
-      <w:ins w:id="68" w:author="Forfatter">
+      <w:ins w:id="71" w:author="Forfatter">
         <w:r>
           <w:t>stop_bit_error_prob</w:t>
         </w:r>
@@ -9411,10 +9432,10 @@
     <w:p>
       <w:pPr>
         <w:rPr>
-          <w:ins w:id="69" w:author="Forfatter"/>
-        </w:rPr>
-      </w:pPr>
-      <w:ins w:id="70" w:author="Forfatter">
+          <w:ins w:id="72" w:author="Forfatter"/>
+        </w:rPr>
+      </w:pPr>
+      <w:ins w:id="73" w:author="Forfatter">
         <w:r>
           <w:t xml:space="preserve">In order to initiate error injection, the VVC config record must be assigned the wanted values via the VVC configuration shared variable. (see </w:t>
         </w:r>
@@ -9436,7 +9457,7 @@
       <w:r>
         <w:fldChar w:fldCharType="separate"/>
       </w:r>
-      <w:ins w:id="71" w:author="Forfatter">
+      <w:ins w:id="74" w:author="Forfatter">
         <w:r>
           <w:t>4</w:t>
         </w:r>
@@ -9451,10 +9472,10 @@
     <w:p>
       <w:pPr>
         <w:rPr>
-          <w:ins w:id="72" w:author="Forfatter"/>
-        </w:rPr>
-      </w:pPr>
-      <w:ins w:id="73" w:author="Forfatter">
+          <w:ins w:id="75" w:author="Forfatter"/>
+        </w:rPr>
+      </w:pPr>
+      <w:ins w:id="76" w:author="Forfatter">
         <w:r>
           <w:t>Note that the Error injection sub-record inside the VVC configuration will override that of the BFM configuration.</w:t>
         </w:r>
@@ -9463,10 +9484,10 @@
     <w:p>
       <w:pPr>
         <w:rPr>
-          <w:del w:id="74" w:author="Forfatter"/>
-        </w:rPr>
-      </w:pPr>
-      <w:ins w:id="75" w:author="Forfatter">
+          <w:del w:id="77" w:author="Forfatter"/>
+        </w:rPr>
+      </w:pPr>
+      <w:ins w:id="78" w:author="Forfatter">
         <w:r>
           <w:t>Any compound or more advanced transactions may of course also request error injection directly or indirectly via the VVC command itself.</w:t>
         </w:r>
@@ -9475,7 +9496,7 @@
     <w:p>
       <w:pPr>
         <w:rPr>
-          <w:ins w:id="76" w:author="Forfatter"/>
+          <w:ins w:id="79" w:author="Forfatter"/>
         </w:rPr>
       </w:pPr>
     </w:p>
@@ -9483,10 +9504,10 @@
       <w:pPr>
         <w:pStyle w:val="Overskrift2"/>
         <w:rPr>
-          <w:ins w:id="77" w:author="Forfatter"/>
-        </w:rPr>
-      </w:pPr>
-      <w:ins w:id="78" w:author="Forfatter">
+          <w:ins w:id="80" w:author="Forfatter"/>
+        </w:rPr>
+      </w:pPr>
+      <w:ins w:id="81" w:author="Forfatter">
         <w:r>
           <w:t>Naming and type usage</w:t>
         </w:r>
@@ -9495,12 +9516,12 @@
     <w:p>
       <w:pPr>
         <w:rPr>
-          <w:ins w:id="79" w:author="Forfatter"/>
-          <w:del w:id="80" w:author="Forfatter"/>
-          <w:rPrChange w:id="81" w:author="Forfatter">
+          <w:ins w:id="82" w:author="Forfatter"/>
+          <w:del w:id="83" w:author="Forfatter"/>
+          <w:rPrChange w:id="84" w:author="Forfatter">
             <w:rPr>
-              <w:ins w:id="82" w:author="Forfatter"/>
-              <w:del w:id="83" w:author="Forfatter"/>
+              <w:ins w:id="85" w:author="Forfatter"/>
+              <w:del w:id="86" w:author="Forfatter"/>
               <w:rFonts w:ascii="Verdana" w:hAnsi="Verdana"/>
               <w:b/>
               <w:kern w:val="28"/>
@@ -9509,7 +9530,7 @@
           </w:rPrChange>
         </w:rPr>
       </w:pPr>
-      <w:ins w:id="84" w:author="Forfatter">
+      <w:ins w:id="87" w:author="Forfatter">
         <w:r>
           <w:t>The error injection sub-record will be VVC and BFM dedicated, and thus any names and types may be used, and even sub-records under ‘</w:t>
         </w:r>
@@ -9521,9 +9542,7 @@
         <w:r>
           <w:t>’ is required. The VVC and BFM error injection records may differ or be the same. The only requirement is that readability is prioritised. Values should be checked against legal ranges or values.</w:t>
         </w:r>
-        <w:bookmarkStart w:id="85" w:name="_GoBack"/>
-        <w:bookmarkEnd w:id="85"/>
-        <w:del w:id="86" w:author="Forfatter">
+        <w:del w:id="88" w:author="Forfatter">
           <w:r>
             <w:br w:type="page"/>
           </w:r>
@@ -9533,14 +9552,14 @@
     <w:p>
       <w:pPr>
         <w:rPr>
-          <w:ins w:id="87" w:author="Forfatter"/>
+          <w:ins w:id="89" w:author="Forfatter"/>
           <w:rFonts w:ascii="Verdana" w:hAnsi="Verdana"/>
           <w:b/>
           <w:kern w:val="28"/>
           <w:sz w:val="24"/>
         </w:rPr>
       </w:pPr>
-      <w:ins w:id="88" w:author="Forfatter">
+      <w:ins w:id="90" w:author="Forfatter">
         <w:r>
           <w:br w:type="page"/>
         </w:r>
@@ -9549,9 +9568,1535 @@
     <w:p>
       <w:pPr>
         <w:pStyle w:val="Overskrift1"/>
-      </w:pPr>
-      <w:r>
-        <w:lastRenderedPageBreak/>
+        <w:rPr>
+          <w:ins w:id="91" w:author="Forfatter"/>
+        </w:rPr>
+      </w:pPr>
+      <w:ins w:id="92" w:author="Forfatter">
+        <w:r>
+          <w:lastRenderedPageBreak/>
+          <w:t>Randomisation</w:t>
+        </w:r>
+      </w:ins>
+    </w:p>
+    <w:p>
+      <w:pPr>
+        <w:rPr>
+          <w:ins w:id="93" w:author="Forfatter"/>
+        </w:rPr>
+      </w:pPr>
+      <w:ins w:id="94" w:author="Forfatter">
+        <w:r>
+          <w:t>UVVM provides functions and procedures for simple generation of random numbers (real, integer, time) and vectors. This is described in detail in the documentation for the UVVM Utility Library. Other libraries for generation of random data may also be used seamlessly with UVVM.</w:t>
+        </w:r>
+      </w:ins>
+    </w:p>
+    <w:p>
+      <w:pPr>
+        <w:rPr>
+          <w:ins w:id="95" w:author="Forfatter"/>
+          <w:b/>
+          <w:rPrChange w:id="96" w:author="Forfatter">
+            <w:rPr>
+              <w:ins w:id="97" w:author="Forfatter"/>
+            </w:rPr>
+          </w:rPrChange>
+        </w:rPr>
+      </w:pPr>
+      <w:ins w:id="98" w:author="Forfatter">
+        <w:r>
+          <w:rPr>
+            <w:b/>
+          </w:rPr>
+          <w:t>Note that only some VVCs currently</w:t>
+        </w:r>
+        <w:r>
+          <w:rPr>
+            <w:b/>
+          </w:rPr>
+          <w:t xml:space="preserve"> include</w:t>
+        </w:r>
+        <w:del w:id="99" w:author="Forfatter">
+          <w:r>
+            <w:rPr>
+              <w:b/>
+            </w:rPr>
+            <w:delText xml:space="preserve"> support</w:delText>
+          </w:r>
+        </w:del>
+        <w:r>
+          <w:rPr>
+            <w:b/>
+          </w:rPr>
+          <w:t xml:space="preserve"> </w:t>
+        </w:r>
+        <w:r>
+          <w:rPr>
+            <w:b/>
+          </w:rPr>
+          <w:t>randomisation</w:t>
+        </w:r>
+        <w:del w:id="100" w:author="Forfatter">
+          <w:r>
+            <w:rPr>
+              <w:b/>
+            </w:rPr>
+            <w:delText>.</w:delText>
+          </w:r>
+        </w:del>
+        <w:r>
+          <w:rPr>
+            <w:b/>
+          </w:rPr>
+          <w:t xml:space="preserve"> </w:t>
+        </w:r>
+        <w:r>
+          <w:rPr>
+            <w:b/>
+          </w:rPr>
+          <w:t xml:space="preserve">(e.g. *****.) </w:t>
+        </w:r>
+        <w:r>
+          <w:rPr>
+            <w:b/>
+          </w:rPr>
+          <w:t xml:space="preserve">The principles shown for these VVCs may be applied directly also for user defined </w:t>
+        </w:r>
+        <w:r>
+          <w:rPr>
+            <w:b/>
+          </w:rPr>
+          <w:t>VIP.</w:t>
+        </w:r>
+      </w:ins>
+    </w:p>
+    <w:p>
+      <w:pPr>
+        <w:pStyle w:val="Overskrift2"/>
+        <w:rPr>
+          <w:ins w:id="101" w:author="Forfatter"/>
+        </w:rPr>
+      </w:pPr>
+      <w:ins w:id="102" w:author="Forfatter">
+        <w:r>
+          <w:t xml:space="preserve">UVVM VIP randomisation principles </w:t>
+        </w:r>
+      </w:ins>
+    </w:p>
+    <w:p>
+      <w:pPr>
+        <w:rPr>
+          <w:ins w:id="103" w:author="Forfatter"/>
+        </w:rPr>
+      </w:pPr>
+      <w:ins w:id="104" w:author="Forfatter">
+        <w:r>
+          <w:t>Randomisation may of course be applied with no limitations in a UVVM based testbench. For UVVM VIP however, we recommend the same general approach as for error injection randomisations</w:t>
+        </w:r>
+        <w:r>
+          <w:t>:</w:t>
+        </w:r>
+      </w:ins>
+    </w:p>
+    <w:p>
+      <w:pPr>
+        <w:pStyle w:val="Listeavsnitt"/>
+        <w:numPr>
+          <w:ilvl w:val="0"/>
+          <w:numId w:val="8"/>
+        </w:numPr>
+        <w:rPr>
+          <w:ins w:id="105" w:author="Forfatter"/>
+        </w:rPr>
+        <w:pPrChange w:id="106" w:author="Forfatter">
+          <w:pPr>
+            <w:pStyle w:val="Listeavsnitt"/>
+            <w:numPr>
+              <w:numId w:val="6"/>
+            </w:numPr>
+            <w:ind w:left="720" w:hanging="360"/>
+          </w:pPr>
+        </w:pPrChange>
+      </w:pPr>
+      <w:ins w:id="107" w:author="Forfatter">
+        <w:r>
+          <w:t xml:space="preserve">No randomisation of </w:t>
+        </w:r>
+        <w:r>
+          <w:t xml:space="preserve">data inside </w:t>
+        </w:r>
+        <w:r>
+          <w:t xml:space="preserve">BFMs </w:t>
+        </w:r>
+        <w:r>
+          <w:t>as</w:t>
+        </w:r>
+        <w:r>
+          <w:t xml:space="preserve"> this </w:t>
+        </w:r>
+        <w:r>
+          <w:t>w</w:t>
+        </w:r>
+        <w:r>
+          <w:t>ould affect the DUT behaviour</w:t>
+        </w:r>
+        <w:r>
+          <w:t xml:space="preserve"> or output</w:t>
+        </w:r>
+        <w:proofErr w:type="gramStart"/>
+        <w:r>
+          <w:t>. .</w:t>
+        </w:r>
+        <w:proofErr w:type="gramEnd"/>
+        <w:r>
+          <w:t xml:space="preserve"> (and a monitor would be required to check the actual DUT stimuli.)</w:t>
+        </w:r>
+        <w:r>
+          <w:br/>
+          <w:t xml:space="preserve">Hence BFM procedures should only be called with </w:t>
+        </w:r>
+        <w:r>
+          <w:t>e</w:t>
+        </w:r>
+        <w:r>
+          <w:t>xplicit</w:t>
+        </w:r>
+        <w:r>
+          <w:t xml:space="preserve"> data.</w:t>
+        </w:r>
+      </w:ins>
+    </w:p>
+    <w:p>
+      <w:pPr>
+        <w:pStyle w:val="Listeavsnitt"/>
+        <w:numPr>
+          <w:ilvl w:val="0"/>
+          <w:numId w:val="8"/>
+        </w:numPr>
+        <w:rPr>
+          <w:ins w:id="108" w:author="Forfatter"/>
+        </w:rPr>
+        <w:pPrChange w:id="109" w:author="Forfatter">
+          <w:pPr>
+            <w:pStyle w:val="Listeavsnitt"/>
+            <w:numPr>
+              <w:numId w:val="6"/>
+            </w:numPr>
+            <w:ind w:left="720" w:hanging="360"/>
+          </w:pPr>
+        </w:pPrChange>
+      </w:pPr>
+      <w:ins w:id="110" w:author="Forfatter">
+        <w:r>
+          <w:t>It is recommended that more advanced VVC</w:t>
+        </w:r>
+        <w:r>
+          <w:t>s</w:t>
+        </w:r>
+        <w:r>
+          <w:t xml:space="preserve"> include </w:t>
+        </w:r>
+        <w:r>
+          <w:t xml:space="preserve">functionality for </w:t>
+        </w:r>
+        <w:r>
+          <w:t>randomisation</w:t>
+        </w:r>
+        <w:r>
+          <w:t xml:space="preserve"> of data</w:t>
+        </w:r>
+        <w:r>
+          <w:t xml:space="preserve"> – in order to distribute this away from the test sequencer and increase the re-use value of a VVC.</w:t>
+        </w:r>
+        <w:r>
+          <w:t xml:space="preserve">  </w:t>
+        </w:r>
+        <w:del w:id="111" w:author="Forfatter">
+          <w:r>
+            <w:br/>
+          </w:r>
+        </w:del>
+        <w:r>
+          <w:t>Thus</w:t>
+        </w:r>
+        <w:r>
+          <w:t>,</w:t>
+        </w:r>
+        <w:r>
+          <w:t xml:space="preserve"> a VVC may be told to apply</w:t>
+        </w:r>
+        <w:r>
+          <w:t xml:space="preserve"> random data, in which </w:t>
+        </w:r>
+        <w:r>
+          <w:t>case the VVC will randomly</w:t>
+        </w:r>
+        <w:r>
+          <w:t xml:space="preserve"> generate data according to a given profile (e.g. uniform) and provide that data to the interface via the BFM call.</w:t>
+        </w:r>
+        <w:r>
+          <w:t xml:space="preserve"> The profile and constraints will depend on the needs and the VVC implementation</w:t>
+        </w:r>
+      </w:ins>
+    </w:p>
+    <w:p>
+      <w:pPr>
+        <w:pStyle w:val="Overskrift2"/>
+        <w:rPr>
+          <w:ins w:id="112" w:author="Forfatter"/>
+        </w:rPr>
+      </w:pPr>
+      <w:ins w:id="113" w:author="Forfatter">
+        <w:r>
+          <w:t xml:space="preserve">Data randomisation </w:t>
+        </w:r>
+        <w:r>
+          <w:t xml:space="preserve">in BFMs </w:t>
+        </w:r>
+      </w:ins>
+    </w:p>
+    <w:p>
+      <w:pPr>
+        <w:rPr>
+          <w:ins w:id="114" w:author="Forfatter"/>
+        </w:rPr>
+      </w:pPr>
+      <w:ins w:id="115" w:author="Forfatter">
+        <w:r>
+          <w:t xml:space="preserve">There is no </w:t>
+        </w:r>
+        <w:r>
+          <w:t xml:space="preserve">data </w:t>
+        </w:r>
+        <w:r>
+          <w:t>randomisation inside a normal BFM, for the reason given above.</w:t>
+        </w:r>
+      </w:ins>
+    </w:p>
+    <w:p>
+      <w:pPr>
+        <w:pStyle w:val="Overskrift2"/>
+        <w:rPr>
+          <w:ins w:id="116" w:author="Forfatter"/>
+        </w:rPr>
+      </w:pPr>
+      <w:ins w:id="117" w:author="Forfatter">
+        <w:r>
+          <w:t xml:space="preserve">Data randomisation </w:t>
+        </w:r>
+        <w:r>
+          <w:t>in VVCs</w:t>
+        </w:r>
+      </w:ins>
+    </w:p>
+    <w:p>
+      <w:pPr>
+        <w:rPr>
+          <w:ins w:id="118" w:author="Forfatter"/>
+          <w:del w:id="119" w:author="Forfatter"/>
+        </w:rPr>
+      </w:pPr>
+      <w:ins w:id="120" w:author="Forfatter">
+        <w:del w:id="121" w:author="Forfatter">
+          <w:r>
+            <w:delText>In order to simplify the specification of which errors to inject, the complete error injection specification is given as a sub-record inside the VVC configuration (Note: not the BFM config)</w:delText>
+          </w:r>
+        </w:del>
+      </w:ins>
+    </w:p>
+    <w:p>
+      <w:pPr>
+        <w:rPr>
+          <w:ins w:id="122" w:author="Forfatter"/>
+          <w:del w:id="123" w:author="Forfatter"/>
+        </w:rPr>
+      </w:pPr>
+      <w:ins w:id="124" w:author="Forfatter">
+        <w:del w:id="125" w:author="Forfatter">
+          <w:r>
+            <w:delText>E.g. inside the UART VVC configuration the following sub-record is defined – with fields specifying the error injection details  (Details given in the UART VIP doc)</w:delText>
+          </w:r>
+        </w:del>
+      </w:ins>
+    </w:p>
+    <w:p>
+      <w:pPr>
+        <w:pStyle w:val="Listeavsnitt"/>
+        <w:numPr>
+          <w:ilvl w:val="0"/>
+          <w:numId w:val="7"/>
+        </w:numPr>
+        <w:ind w:firstLine="432"/>
+        <w:rPr>
+          <w:ins w:id="126" w:author="Forfatter"/>
+          <w:del w:id="127" w:author="Forfatter"/>
+        </w:rPr>
+      </w:pPr>
+      <w:ins w:id="128" w:author="Forfatter">
+        <w:del w:id="129" w:author="Forfatter">
+          <w:r>
+            <w:delText>error_injection</w:delText>
+          </w:r>
+        </w:del>
+      </w:ins>
+    </w:p>
+    <w:p>
+      <w:pPr>
+        <w:pStyle w:val="Listeavsnitt"/>
+        <w:numPr>
+          <w:ilvl w:val="2"/>
+          <w:numId w:val="7"/>
+        </w:numPr>
+        <w:rPr>
+          <w:ins w:id="130" w:author="Forfatter"/>
+          <w:del w:id="131" w:author="Forfatter"/>
+        </w:rPr>
+      </w:pPr>
+      <w:ins w:id="132" w:author="Forfatter">
+        <w:del w:id="133" w:author="Forfatter">
+          <w:r>
+            <w:delText xml:space="preserve">parity_bit_error_prob (real between 0.0 and 1.0) </w:delText>
+          </w:r>
+        </w:del>
+      </w:ins>
+    </w:p>
+    <w:p>
+      <w:pPr>
+        <w:pStyle w:val="Listeavsnitt"/>
+        <w:numPr>
+          <w:ilvl w:val="2"/>
+          <w:numId w:val="7"/>
+        </w:numPr>
+        <w:rPr>
+          <w:ins w:id="134" w:author="Forfatter"/>
+          <w:del w:id="135" w:author="Forfatter"/>
+        </w:rPr>
+      </w:pPr>
+      <w:ins w:id="136" w:author="Forfatter">
+        <w:del w:id="137" w:author="Forfatter">
+          <w:r>
+            <w:delText>stop_bit_error_prob (real between 0.0 and 1.0)</w:delText>
+          </w:r>
+        </w:del>
+      </w:ins>
+    </w:p>
+    <w:p>
+      <w:pPr>
+        <w:rPr>
+          <w:ins w:id="138" w:author="Forfatter"/>
+          <w:del w:id="139" w:author="Forfatter"/>
+        </w:rPr>
+      </w:pPr>
+      <w:ins w:id="140" w:author="Forfatter">
+        <w:del w:id="141" w:author="Forfatter">
+          <w:r>
+            <w:delText xml:space="preserve">In order to initiate error injection, the VVC config record must be assigned the wanted values via the VVC configuration shared variable. (see ch </w:delText>
+          </w:r>
+          <w:r>
+            <w:fldChar w:fldCharType="begin"/>
+          </w:r>
+          <w:r>
+            <w:delInstrText xml:space="preserve"> REF _Ref19025279 \r \h </w:delInstrText>
+          </w:r>
+          <w:r>
+            <w:fldChar w:fldCharType="separate"/>
+          </w:r>
+          <w:r>
+            <w:delText>4</w:delText>
+          </w:r>
+          <w:r>
+            <w:fldChar w:fldCharType="end"/>
+          </w:r>
+          <w:r>
+            <w:delText>)</w:delText>
+          </w:r>
+        </w:del>
+      </w:ins>
+    </w:p>
+    <w:p>
+      <w:pPr>
+        <w:rPr>
+          <w:ins w:id="142" w:author="Forfatter"/>
+        </w:rPr>
+      </w:pPr>
+      <w:ins w:id="143" w:author="Forfatter">
+        <w:del w:id="144" w:author="Forfatter">
+          <w:r>
+            <w:delText>Note that the Error injection sub-record inside the VVC configuration will override that of the BFM configuration.</w:delText>
+          </w:r>
+        </w:del>
+        <w:r>
+          <w:t xml:space="preserve">A VVC may be commanded to generate constrained random data, where data in this sense could also be addresses, lengths, etc.  </w:t>
+        </w:r>
+        <w:proofErr w:type="gramStart"/>
+        <w:r>
+          <w:t>Typically</w:t>
+        </w:r>
+        <w:proofErr w:type="gramEnd"/>
+        <w:r>
+          <w:t xml:space="preserve"> such commands would allow flexibility for the number of accesses and other important aspects – like scoreboards, common buffers, files, etc.</w:t>
+        </w:r>
+      </w:ins>
+    </w:p>
+    <w:p>
+      <w:pPr>
+        <w:rPr>
+          <w:ins w:id="145" w:author="Forfatter"/>
+        </w:rPr>
+      </w:pPr>
+      <w:ins w:id="146" w:author="Forfatter">
+        <w:del w:id="147" w:author="Forfatter">
+          <w:r>
+            <w:delText>Any compound or more advanced transactions may of course also request error injection directly or indirectly via the VVC command itself.</w:delText>
+          </w:r>
+        </w:del>
+        <w:r>
+          <w:t>A few randomisation profiles have been predefined both as typical use cases and as examples for future extensions, when needed.</w:t>
+        </w:r>
+      </w:ins>
+    </w:p>
+    <w:tbl>
+      <w:tblPr>
+        <w:tblStyle w:val="Tabellrutenett"/>
+        <w:tblW w:w="0" w:type="auto"/>
+        <w:tblInd w:w="562" w:type="dxa"/>
+        <w:tblLook w:val="04A0" w:firstRow="1" w:lastRow="0" w:firstColumn="1" w:lastColumn="0" w:noHBand="0" w:noVBand="1"/>
+        <w:tblPrChange w:id="148" w:author="Forfatter">
+          <w:tblPr>
+            <w:tblStyle w:val="Tabellrutenett"/>
+            <w:tblW w:w="0" w:type="auto"/>
+            <w:tblLook w:val="04A0" w:firstRow="1" w:lastRow="0" w:firstColumn="1" w:lastColumn="0" w:noHBand="0" w:noVBand="1"/>
+          </w:tblPr>
+        </w:tblPrChange>
+      </w:tblPr>
+      <w:tblGrid>
+        <w:gridCol w:w="2977"/>
+        <w:gridCol w:w="11590"/>
+        <w:tblGridChange w:id="149">
+          <w:tblGrid>
+            <w:gridCol w:w="562"/>
+            <w:gridCol w:w="2977"/>
+            <w:gridCol w:w="4025"/>
+            <w:gridCol w:w="7565"/>
+          </w:tblGrid>
+        </w:tblGridChange>
+      </w:tblGrid>
+      <w:tr>
+        <w:trPr>
+          <w:ins w:id="150" w:author="Forfatter"/>
+        </w:trPr>
+        <w:tc>
+          <w:tcPr>
+            <w:tcW w:w="2977" w:type="dxa"/>
+            <w:tcPrChange w:id="151" w:author="Forfatter">
+              <w:tcPr>
+                <w:tcW w:w="7564" w:type="dxa"/>
+                <w:gridSpan w:val="3"/>
+              </w:tcPr>
+            </w:tcPrChange>
+          </w:tcPr>
+          <w:p>
+            <w:pPr>
+              <w:rPr>
+                <w:ins w:id="152" w:author="Forfatter"/>
+              </w:rPr>
+            </w:pPr>
+            <w:ins w:id="153" w:author="Forfatter">
+              <w:r>
+                <w:t>RANDOM</w:t>
+              </w:r>
+            </w:ins>
+          </w:p>
+        </w:tc>
+        <w:tc>
+          <w:tcPr>
+            <w:tcW w:w="11590" w:type="dxa"/>
+            <w:tcPrChange w:id="154" w:author="Forfatter">
+              <w:tcPr>
+                <w:tcW w:w="7565" w:type="dxa"/>
+              </w:tcPr>
+            </w:tcPrChange>
+          </w:tcPr>
+          <w:p>
+            <w:pPr>
+              <w:rPr>
+                <w:ins w:id="155" w:author="Forfatter"/>
+              </w:rPr>
+            </w:pPr>
+            <w:ins w:id="156" w:author="Forfatter">
+              <w:r>
+                <w:t>Uniform distribution</w:t>
+              </w:r>
+            </w:ins>
+          </w:p>
+        </w:tc>
+      </w:tr>
+      <w:tr>
+        <w:trPr>
+          <w:ins w:id="157" w:author="Forfatter"/>
+        </w:trPr>
+        <w:tc>
+          <w:tcPr>
+            <w:tcW w:w="2977" w:type="dxa"/>
+            <w:tcPrChange w:id="158" w:author="Forfatter">
+              <w:tcPr>
+                <w:tcW w:w="7564" w:type="dxa"/>
+                <w:gridSpan w:val="3"/>
+              </w:tcPr>
+            </w:tcPrChange>
+          </w:tcPr>
+          <w:p>
+            <w:pPr>
+              <w:rPr>
+                <w:ins w:id="159" w:author="Forfatter"/>
+              </w:rPr>
+            </w:pPr>
+            <w:ins w:id="160" w:author="Forfatter">
+              <w:r>
+                <w:t>RANDOM_FAVOUR_EDGES</w:t>
+              </w:r>
+            </w:ins>
+          </w:p>
+        </w:tc>
+        <w:tc>
+          <w:tcPr>
+            <w:tcW w:w="11590" w:type="dxa"/>
+            <w:tcPrChange w:id="161" w:author="Forfatter">
+              <w:tcPr>
+                <w:tcW w:w="7565" w:type="dxa"/>
+              </w:tcPr>
+            </w:tcPrChange>
+          </w:tcPr>
+          <w:p>
+            <w:pPr>
+              <w:rPr>
+                <w:ins w:id="162" w:author="Forfatter"/>
+              </w:rPr>
+            </w:pPr>
+            <w:ins w:id="163" w:author="Forfatter">
+              <w:r>
+                <w:t xml:space="preserve">Significantly more edge cases, where “edge” differs between various interfaces.  </w:t>
+              </w:r>
+              <w:r>
+                <w:br/>
+                <w:t xml:space="preserve">E.g. UART: Cover patterns like 01111111, 00000000, 11111111, 11111110, 01010101, 10101010, </w:t>
+              </w:r>
+            </w:ins>
+          </w:p>
+        </w:tc>
+      </w:tr>
+      <w:tr>
+        <w:trPr>
+          <w:ins w:id="164" w:author="Forfatter"/>
+        </w:trPr>
+        <w:tc>
+          <w:tcPr>
+            <w:tcW w:w="2977" w:type="dxa"/>
+            <w:tcPrChange w:id="165" w:author="Forfatter">
+              <w:tcPr>
+                <w:tcW w:w="7564" w:type="dxa"/>
+                <w:gridSpan w:val="3"/>
+              </w:tcPr>
+            </w:tcPrChange>
+          </w:tcPr>
+          <w:p>
+            <w:pPr>
+              <w:rPr>
+                <w:ins w:id="166" w:author="Forfatter"/>
+              </w:rPr>
+            </w:pPr>
+            <w:proofErr w:type="spellStart"/>
+            <w:ins w:id="167" w:author="Forfatter">
+              <w:r>
+                <w:t>Flere</w:t>
+              </w:r>
+              <w:proofErr w:type="spellEnd"/>
+              <w:r>
+                <w:t>????</w:t>
+              </w:r>
+            </w:ins>
+          </w:p>
+        </w:tc>
+        <w:tc>
+          <w:tcPr>
+            <w:tcW w:w="11590" w:type="dxa"/>
+            <w:tcPrChange w:id="168" w:author="Forfatter">
+              <w:tcPr>
+                <w:tcW w:w="7565" w:type="dxa"/>
+              </w:tcPr>
+            </w:tcPrChange>
+          </w:tcPr>
+          <w:p>
+            <w:pPr>
+              <w:rPr>
+                <w:ins w:id="169" w:author="Forfatter"/>
+              </w:rPr>
+            </w:pPr>
+          </w:p>
+        </w:tc>
+      </w:tr>
+      <w:tr>
+        <w:trPr>
+          <w:ins w:id="170" w:author="Forfatter"/>
+        </w:trPr>
+        <w:tc>
+          <w:tcPr>
+            <w:tcW w:w="2977" w:type="dxa"/>
+          </w:tcPr>
+          <w:p>
+            <w:pPr>
+              <w:rPr>
+                <w:ins w:id="171" w:author="Forfatter"/>
+              </w:rPr>
+            </w:pPr>
+            <w:ins w:id="172" w:author="Forfatter">
+              <w:r>
+                <w:t>&lt;user-defined&gt;</w:t>
+              </w:r>
+            </w:ins>
+          </w:p>
+        </w:tc>
+        <w:tc>
+          <w:tcPr>
+            <w:tcW w:w="11590" w:type="dxa"/>
+          </w:tcPr>
+          <w:p>
+            <w:pPr>
+              <w:rPr>
+                <w:ins w:id="173" w:author="Forfatter"/>
+              </w:rPr>
+            </w:pPr>
+          </w:p>
+        </w:tc>
+      </w:tr>
+    </w:tbl>
+    <w:p>
+      <w:pPr>
+        <w:rPr>
+          <w:ins w:id="174" w:author="Forfatter"/>
+        </w:rPr>
+      </w:pPr>
+    </w:p>
+    <w:p>
+      <w:pPr>
+        <w:rPr>
+          <w:ins w:id="175" w:author="Forfatter"/>
+        </w:rPr>
+      </w:pPr>
+      <w:ins w:id="176" w:author="Forfatter">
+        <w:r>
+          <w:t>**** MÅ DENNETYPE LEGGES I ADAPTATION PACKAGE FOR USER UTVIDELSE?</w:t>
+        </w:r>
+      </w:ins>
+    </w:p>
+    <w:p>
+      <w:pPr>
+        <w:pStyle w:val="Overskrift2"/>
+        <w:rPr>
+          <w:ins w:id="177" w:author="Forfatter"/>
+        </w:rPr>
+      </w:pPr>
+      <w:ins w:id="178" w:author="Forfatter">
+        <w:r>
+          <w:t>VVC Command Syntax</w:t>
+        </w:r>
+      </w:ins>
+    </w:p>
+    <w:p>
+      <w:pPr>
+        <w:rPr>
+          <w:ins w:id="179" w:author="Forfatter"/>
+        </w:rPr>
+      </w:pPr>
+      <w:ins w:id="180" w:author="Forfatter">
+        <w:r>
+          <w:t xml:space="preserve">Randomisation is defined by the following maximum number of parameters – immediately following </w:t>
+        </w:r>
+        <w:r>
+          <w:t>the VVC dedicated parameters (like address for the SBI):</w:t>
+        </w:r>
+      </w:ins>
+    </w:p>
+    <w:tbl>
+      <w:tblPr>
+        <w:tblStyle w:val="Tabellrutenett"/>
+        <w:tblW w:w="0" w:type="auto"/>
+        <w:tblInd w:w="562" w:type="dxa"/>
+        <w:tblLook w:val="04A0" w:firstRow="1" w:lastRow="0" w:firstColumn="1" w:lastColumn="0" w:noHBand="0" w:noVBand="1"/>
+        <w:tblPrChange w:id="181" w:author="Forfatter">
+          <w:tblPr>
+            <w:tblStyle w:val="Tabellrutenett"/>
+            <w:tblW w:w="0" w:type="auto"/>
+            <w:tblLook w:val="04A0" w:firstRow="1" w:lastRow="0" w:firstColumn="1" w:lastColumn="0" w:noHBand="0" w:noVBand="1"/>
+          </w:tblPr>
+        </w:tblPrChange>
+      </w:tblPr>
+      <w:tblGrid>
+        <w:gridCol w:w="4481"/>
+        <w:gridCol w:w="5043"/>
+        <w:gridCol w:w="5043"/>
+        <w:tblGridChange w:id="182">
+          <w:tblGrid>
+            <w:gridCol w:w="5043"/>
+            <w:gridCol w:w="5043"/>
+            <w:gridCol w:w="5043"/>
+          </w:tblGrid>
+        </w:tblGridChange>
+      </w:tblGrid>
+      <w:tr>
+        <w:trPr>
+          <w:ins w:id="183" w:author="Forfatter"/>
+        </w:trPr>
+        <w:tc>
+          <w:tcPr>
+            <w:tcW w:w="4481" w:type="dxa"/>
+            <w:tcPrChange w:id="184" w:author="Forfatter">
+              <w:tcPr>
+                <w:tcW w:w="5043" w:type="dxa"/>
+              </w:tcPr>
+            </w:tcPrChange>
+          </w:tcPr>
+          <w:p>
+            <w:pPr>
+              <w:rPr>
+                <w:ins w:id="185" w:author="Forfatter"/>
+              </w:rPr>
+            </w:pPr>
+            <w:ins w:id="186" w:author="Forfatter">
+              <w:r>
+                <w:t>Number of repetitions (protocol accesses)</w:t>
+              </w:r>
+            </w:ins>
+          </w:p>
+        </w:tc>
+        <w:tc>
+          <w:tcPr>
+            <w:tcW w:w="5043" w:type="dxa"/>
+            <w:tcPrChange w:id="187" w:author="Forfatter">
+              <w:tcPr>
+                <w:tcW w:w="5043" w:type="dxa"/>
+              </w:tcPr>
+            </w:tcPrChange>
+          </w:tcPr>
+          <w:p>
+            <w:pPr>
+              <w:rPr>
+                <w:ins w:id="188" w:author="Forfatter"/>
+              </w:rPr>
+            </w:pPr>
+            <w:ins w:id="189" w:author="Forfatter">
+              <w:r>
+                <w:t>Randomisation profile (as shown above)</w:t>
+              </w:r>
+            </w:ins>
+          </w:p>
+        </w:tc>
+        <w:tc>
+          <w:tcPr>
+            <w:tcW w:w="5043" w:type="dxa"/>
+            <w:tcPrChange w:id="190" w:author="Forfatter">
+              <w:tcPr>
+                <w:tcW w:w="5043" w:type="dxa"/>
+              </w:tcPr>
+            </w:tcPrChange>
+          </w:tcPr>
+          <w:p>
+            <w:pPr>
+              <w:rPr>
+                <w:ins w:id="191" w:author="Forfatter"/>
+              </w:rPr>
+            </w:pPr>
+            <w:ins w:id="192" w:author="Forfatter">
+              <w:r>
+                <w:t xml:space="preserve">Optional: </w:t>
+              </w:r>
+              <w:r>
+                <w:t xml:space="preserve">*** rand </w:t>
+              </w:r>
+              <w:r>
+                <w:br/>
+                <w:t>0= no ****</w:t>
+              </w:r>
+              <w:bookmarkStart w:id="193" w:name="_GoBack"/>
+              <w:bookmarkEnd w:id="193"/>
+            </w:ins>
+          </w:p>
+        </w:tc>
+      </w:tr>
+    </w:tbl>
+    <w:p>
+      <w:pPr>
+        <w:rPr>
+          <w:ins w:id="194" w:author="Forfatter"/>
+          <w:rPrChange w:id="195" w:author="Forfatter">
+            <w:rPr>
+              <w:ins w:id="196" w:author="Forfatter"/>
+            </w:rPr>
+          </w:rPrChange>
+        </w:rPr>
+        <w:pPrChange w:id="197" w:author="Forfatter">
+          <w:pPr/>
+        </w:pPrChange>
+      </w:pPr>
+    </w:p>
+    <w:p>
+      <w:pPr>
+        <w:rPr>
+          <w:ins w:id="198" w:author="Forfatter"/>
+          <w:rFonts w:ascii="Verdana" w:hAnsi="Verdana"/>
+          <w:b/>
+          <w:kern w:val="28"/>
+          <w:sz w:val="24"/>
+        </w:rPr>
+      </w:pPr>
+      <w:ins w:id="199" w:author="Forfatter">
+        <w:r>
+          <w:br w:type="page"/>
+        </w:r>
+      </w:ins>
+    </w:p>
+    <w:p>
+      <w:pPr>
+        <w:rPr>
+          <w:del w:id="200" w:author="Forfatter"/>
+        </w:rPr>
+      </w:pPr>
+      <w:ins w:id="201" w:author="Forfatter">
+        <w:del w:id="202" w:author="Forfatter">
+          <w:r>
+            <w:lastRenderedPageBreak/>
+            <w:delText>Naming and type usage</w:delText>
+          </w:r>
+        </w:del>
+      </w:ins>
+    </w:p>
+    <w:p>
+      <w:pPr>
+        <w:pStyle w:val="Overskrift1"/>
+        <w:rPr>
+          <w:ins w:id="203" w:author="Forfatter"/>
+        </w:rPr>
+      </w:pPr>
+      <w:ins w:id="204" w:author="Forfatter">
+        <w:r>
+          <w:t>Functional Coverage</w:t>
+        </w:r>
+      </w:ins>
+    </w:p>
+    <w:p>
+      <w:pPr>
+        <w:rPr>
+          <w:ins w:id="205" w:author="Forfatter"/>
+          <w:rPrChange w:id="206" w:author="Forfatter">
+            <w:rPr>
+              <w:ins w:id="207" w:author="Forfatter"/>
+            </w:rPr>
+          </w:rPrChange>
+        </w:rPr>
+        <w:pPrChange w:id="208" w:author="Forfatter">
+          <w:pPr>
+            <w:pStyle w:val="Overskrift2"/>
+          </w:pPr>
+        </w:pPrChange>
+      </w:pPr>
+      <w:ins w:id="209" w:author="Forfatter">
+        <w:r>
+          <w:t>External libraries for handling functional coverage be used seamlessly with UVVM. The only exception here is that log and alert messages will go to a different file set.</w:t>
+        </w:r>
+      </w:ins>
+    </w:p>
+    <w:p>
+      <w:pPr>
+        <w:rPr>
+          <w:ins w:id="210" w:author="Forfatter"/>
+          <w:b/>
+        </w:rPr>
+      </w:pPr>
+      <w:ins w:id="211" w:author="Forfatter">
+        <w:r>
+          <w:rPr>
+            <w:b/>
+          </w:rPr>
+          <w:t xml:space="preserve">Note that only some VVCs currently </w:t>
+        </w:r>
+        <w:r>
+          <w:rPr>
+            <w:b/>
+          </w:rPr>
+          <w:t>include functional coverage</w:t>
+        </w:r>
+        <w:r>
+          <w:rPr>
+            <w:b/>
+          </w:rPr>
+          <w:t xml:space="preserve"> </w:t>
+        </w:r>
+        <w:r>
+          <w:rPr>
+            <w:b/>
+          </w:rPr>
+          <w:t xml:space="preserve">(e.g. *****.) </w:t>
+        </w:r>
+        <w:r>
+          <w:rPr>
+            <w:b/>
+          </w:rPr>
+          <w:t xml:space="preserve">The principles shown for these VVCs may be applied directly also for user defined </w:t>
+        </w:r>
+        <w:r>
+          <w:rPr>
+            <w:b/>
+          </w:rPr>
+          <w:t>VIP.</w:t>
+        </w:r>
+      </w:ins>
+    </w:p>
+    <w:p>
+      <w:pPr>
+        <w:rPr>
+          <w:ins w:id="212" w:author="Forfatter"/>
+          <w:b/>
+        </w:rPr>
+      </w:pPr>
+    </w:p>
+    <w:p>
+      <w:pPr>
+        <w:pStyle w:val="Overskrift2"/>
+        <w:rPr>
+          <w:ins w:id="213" w:author="Forfatter"/>
+        </w:rPr>
+      </w:pPr>
+      <w:ins w:id="214" w:author="Forfatter">
+        <w:r>
+          <w:t xml:space="preserve">UVVM VIP </w:t>
+        </w:r>
+        <w:del w:id="215" w:author="Forfatter">
+          <w:r>
+            <w:delText>randomisation</w:delText>
+          </w:r>
+        </w:del>
+        <w:r>
+          <w:t>Functional Coverage</w:t>
+        </w:r>
+        <w:r>
+          <w:t xml:space="preserve"> principles </w:t>
+        </w:r>
+      </w:ins>
+    </w:p>
+    <w:p>
+      <w:pPr>
+        <w:rPr>
+          <w:ins w:id="216" w:author="Forfatter"/>
+        </w:rPr>
+      </w:pPr>
+      <w:ins w:id="217" w:author="Forfatter">
+        <w:r>
+          <w:t>Functional coverage may of course be applied with no limitations in a UVVM based testbench. For UVVM VVCs however, we recommend to structure this as follows:</w:t>
+        </w:r>
+      </w:ins>
+    </w:p>
+    <w:p>
+      <w:pPr>
+        <w:pStyle w:val="Listeavsnitt"/>
+        <w:numPr>
+          <w:ilvl w:val="0"/>
+          <w:numId w:val="9"/>
+        </w:numPr>
+        <w:rPr>
+          <w:ins w:id="218" w:author="Forfatter"/>
+        </w:rPr>
+      </w:pPr>
+      <w:ins w:id="219" w:author="Forfatter">
+        <w:r>
+          <w:t xml:space="preserve">For advanced testbenches using functional coverage, it is recommended to include as much of this functionality in the VVCs as possible – in order to distribute this away from the test sequencer and increase the re-use value of a VVC.  </w:t>
+        </w:r>
+      </w:ins>
+    </w:p>
+    <w:p>
+      <w:pPr>
+        <w:pStyle w:val="Listeavsnitt"/>
+        <w:numPr>
+          <w:ilvl w:val="0"/>
+          <w:numId w:val="9"/>
+        </w:numPr>
+        <w:rPr>
+          <w:ins w:id="220" w:author="Forfatter"/>
+        </w:rPr>
+      </w:pPr>
+      <w:ins w:id="221" w:author="Forfatter">
+        <w:r>
+          <w:t xml:space="preserve">A </w:t>
+        </w:r>
+        <w:r>
+          <w:t xml:space="preserve">VVC may be told to apply </w:t>
+        </w:r>
+        <w:r>
+          <w:t xml:space="preserve">functional coverage either on the master/transmitter side or the slave/receiver side – or both, all depending on how the functional coverage is applied and utilised inside the testbench. In any case the VVC will receive a command to start or modify a predefined functional coverage </w:t>
+        </w:r>
+        <w:r>
+          <w:t>task.</w:t>
+        </w:r>
+        <w:r>
+          <w:br/>
+          <w:t xml:space="preserve">(An example on how functional coverage is applied and used to terminate a test section when </w:t>
+        </w:r>
+        <w:proofErr w:type="gramStart"/>
+        <w:r>
+          <w:t>sufficient</w:t>
+        </w:r>
+        <w:proofErr w:type="gramEnd"/>
+        <w:r>
+          <w:t xml:space="preserve"> functional coverage is reached in the receiver, is shown in the UART VVC.)</w:t>
+        </w:r>
+      </w:ins>
+    </w:p>
+    <w:p>
+      <w:pPr>
+        <w:rPr>
+          <w:ins w:id="222" w:author="Forfatter"/>
+          <w:del w:id="223" w:author="Forfatter"/>
+        </w:rPr>
+        <w:pPrChange w:id="224" w:author="Forfatter">
+          <w:pPr>
+            <w:pStyle w:val="Listeavsnitt"/>
+            <w:numPr>
+              <w:numId w:val="9"/>
+            </w:numPr>
+            <w:ind w:left="720" w:hanging="360"/>
+          </w:pPr>
+        </w:pPrChange>
+      </w:pPr>
+      <w:ins w:id="225" w:author="Forfatter">
+        <w:del w:id="226" w:author="Forfatter">
+          <w:r>
+            <w:delText>*****************</w:delText>
+          </w:r>
+        </w:del>
+      </w:ins>
+    </w:p>
+    <w:p>
+      <w:pPr>
+        <w:rPr>
+          <w:ins w:id="227" w:author="Forfatter"/>
+          <w:del w:id="228" w:author="Forfatter"/>
+        </w:rPr>
+        <w:pPrChange w:id="229" w:author="Forfatter">
+          <w:pPr>
+            <w:pStyle w:val="Listeavsnitt"/>
+            <w:numPr>
+              <w:numId w:val="8"/>
+            </w:numPr>
+            <w:ind w:left="720" w:hanging="360"/>
+          </w:pPr>
+        </w:pPrChange>
+      </w:pPr>
+    </w:p>
+    <w:p>
+      <w:pPr>
+        <w:pStyle w:val="Overskrift2"/>
+        <w:rPr>
+          <w:ins w:id="230" w:author="Forfatter"/>
+          <w:del w:id="231" w:author="Forfatter"/>
+        </w:rPr>
+      </w:pPr>
+      <w:ins w:id="232" w:author="Forfatter">
+        <w:del w:id="233" w:author="Forfatter">
+          <w:r>
+            <w:delText xml:space="preserve">Data randomisation in BFMs </w:delText>
+          </w:r>
+        </w:del>
+      </w:ins>
+    </w:p>
+    <w:p>
+      <w:pPr>
+        <w:rPr>
+          <w:ins w:id="234" w:author="Forfatter"/>
+          <w:del w:id="235" w:author="Forfatter"/>
+        </w:rPr>
+      </w:pPr>
+      <w:ins w:id="236" w:author="Forfatter">
+        <w:del w:id="237" w:author="Forfatter">
+          <w:r>
+            <w:delText>There is no data randomisation inside a normal BFM, for the reason given above.</w:delText>
+          </w:r>
+        </w:del>
+      </w:ins>
+    </w:p>
+    <w:p>
+      <w:pPr>
+        <w:pStyle w:val="Overskrift2"/>
+        <w:rPr>
+          <w:ins w:id="238" w:author="Forfatter"/>
+        </w:rPr>
+      </w:pPr>
+      <w:ins w:id="239" w:author="Forfatter">
+        <w:r>
+          <w:t>Functional Coverage</w:t>
+        </w:r>
+        <w:del w:id="240" w:author="Forfatter">
+          <w:r>
+            <w:delText>Data randomisation</w:delText>
+          </w:r>
+        </w:del>
+        <w:r>
+          <w:t xml:space="preserve"> in VVCs</w:t>
+        </w:r>
+      </w:ins>
+    </w:p>
+    <w:p>
+      <w:pPr>
+        <w:rPr>
+          <w:ins w:id="241" w:author="Forfatter"/>
+        </w:rPr>
+      </w:pPr>
+      <w:ins w:id="242" w:author="Forfatter">
+        <w:r>
+          <w:t xml:space="preserve">A VVC may be commanded to </w:t>
+        </w:r>
+        <w:r>
+          <w:t>just gather functional coverage and potentially flag when required coverage is achieved, or to keep on doing something (like receiving or transmitting data) until the requested coverage is reached</w:t>
+        </w:r>
+        <w:del w:id="243" w:author="Forfatter">
+          <w:r>
+            <w:delText>generate constrained random data, where data in this sense could also be addresses, lengths, etc.  Typically such commands would allow flexibility for the number of accesses and other important aspects – like scoreboards, common buffers, files, etc.</w:delText>
+          </w:r>
+        </w:del>
+        <w:r>
+          <w:t>.</w:t>
+        </w:r>
+      </w:ins>
+    </w:p>
+    <w:p>
+      <w:pPr>
+        <w:rPr>
+          <w:ins w:id="244" w:author="Forfatter"/>
+        </w:rPr>
+      </w:pPr>
+      <w:ins w:id="245" w:author="Forfatter">
+        <w:r>
+          <w:t xml:space="preserve">A few </w:t>
+        </w:r>
+        <w:r>
+          <w:t xml:space="preserve">functional coverage </w:t>
+        </w:r>
+        <w:del w:id="246" w:author="Forfatter">
+          <w:r>
+            <w:delText xml:space="preserve">randomisation </w:delText>
+          </w:r>
+        </w:del>
+        <w:r>
+          <w:t>profiles have been predefined both as typical use cases and as examples for future extensions, when needed.</w:t>
+        </w:r>
+      </w:ins>
+    </w:p>
+    <w:tbl>
+      <w:tblPr>
+        <w:tblStyle w:val="Tabellrutenett"/>
+        <w:tblW w:w="0" w:type="auto"/>
+        <w:tblInd w:w="562" w:type="dxa"/>
+        <w:tblLook w:val="04A0" w:firstRow="1" w:lastRow="0" w:firstColumn="1" w:lastColumn="0" w:noHBand="0" w:noVBand="1"/>
+      </w:tblPr>
+      <w:tblGrid>
+        <w:gridCol w:w="3717"/>
+        <w:gridCol w:w="10850"/>
+        <w:tblGridChange w:id="247">
+          <w:tblGrid>
+            <w:gridCol w:w="3717"/>
+            <w:gridCol w:w="10850"/>
+          </w:tblGrid>
+        </w:tblGridChange>
+      </w:tblGrid>
+      <w:tr>
+        <w:trPr>
+          <w:ins w:id="248" w:author="Forfatter"/>
+        </w:trPr>
+        <w:tc>
+          <w:tcPr>
+            <w:tcW w:w="2977" w:type="dxa"/>
+          </w:tcPr>
+          <w:p>
+            <w:pPr>
+              <w:rPr>
+                <w:ins w:id="249" w:author="Forfatter"/>
+              </w:rPr>
+            </w:pPr>
+            <w:ins w:id="250" w:author="Forfatter">
+              <w:r>
+                <w:t>COVERAGE_FULL</w:t>
+              </w:r>
+              <w:del w:id="251" w:author="Forfatter">
+                <w:r>
+                  <w:delText>RANDOM</w:delText>
+                </w:r>
+              </w:del>
+            </w:ins>
+          </w:p>
+        </w:tc>
+        <w:tc>
+          <w:tcPr>
+            <w:tcW w:w="11590" w:type="dxa"/>
+          </w:tcPr>
+          <w:p>
+            <w:pPr>
+              <w:rPr>
+                <w:ins w:id="252" w:author="Forfatter"/>
+              </w:rPr>
+            </w:pPr>
+            <w:ins w:id="253" w:author="Forfatter">
+              <w:del w:id="254" w:author="Forfatter">
+                <w:r>
+                  <w:delText>Uniform distribution</w:delText>
+                </w:r>
+              </w:del>
+              <w:r>
+                <w:t>Full coverage meaning all possible permutations</w:t>
+              </w:r>
+            </w:ins>
+          </w:p>
+        </w:tc>
+      </w:tr>
+      <w:tr>
+        <w:trPr>
+          <w:ins w:id="255" w:author="Forfatter"/>
+        </w:trPr>
+        <w:tc>
+          <w:tcPr>
+            <w:tcW w:w="2977" w:type="dxa"/>
+          </w:tcPr>
+          <w:p>
+            <w:pPr>
+              <w:rPr>
+                <w:ins w:id="256" w:author="Forfatter"/>
+              </w:rPr>
+            </w:pPr>
+            <w:ins w:id="257" w:author="Forfatter">
+              <w:del w:id="258" w:author="Forfatter">
+                <w:r>
+                  <w:delText>RANDOM_</w:delText>
+                </w:r>
+              </w:del>
+              <w:r>
+                <w:t>COVERAGE_</w:t>
+              </w:r>
+              <w:del w:id="259" w:author="Forfatter">
+                <w:r>
+                  <w:delText>FAVOUR_</w:delText>
+                </w:r>
+              </w:del>
+              <w:r>
+                <w:t>EDGES</w:t>
+              </w:r>
+            </w:ins>
+          </w:p>
+        </w:tc>
+        <w:tc>
+          <w:tcPr>
+            <w:tcW w:w="11590" w:type="dxa"/>
+          </w:tcPr>
+          <w:p>
+            <w:pPr>
+              <w:rPr>
+                <w:ins w:id="260" w:author="Forfatter"/>
+              </w:rPr>
+            </w:pPr>
+            <w:ins w:id="261" w:author="Forfatter">
+              <w:del w:id="262" w:author="Forfatter">
+                <w:r>
+                  <w:delText xml:space="preserve">Significantly more edge cases, where “edge” differs between various interfaces.  </w:delText>
+                </w:r>
+                <w:r>
+                  <w:br/>
+                  <w:delText xml:space="preserve">E.g. UART: Cover patterns like 01111111, 00000000, 11111111, 11111110, 01010101, 10101010, </w:delText>
+                </w:r>
+              </w:del>
+              <w:r>
+                <w:t>A predefined set of important edge cases – for instance like the RANDOM_FAVOUR_EDGES in the previous chapter.</w:t>
+              </w:r>
+            </w:ins>
+          </w:p>
+        </w:tc>
+      </w:tr>
+      <w:tr>
+        <w:trPr>
+          <w:ins w:id="263" w:author="Forfatter"/>
+        </w:trPr>
+        <w:tc>
+          <w:tcPr>
+            <w:tcW w:w="2977" w:type="dxa"/>
+          </w:tcPr>
+          <w:p>
+            <w:pPr>
+              <w:rPr>
+                <w:ins w:id="264" w:author="Forfatter"/>
+              </w:rPr>
+            </w:pPr>
+            <w:proofErr w:type="spellStart"/>
+            <w:ins w:id="265" w:author="Forfatter">
+              <w:r>
+                <w:t>Flere</w:t>
+              </w:r>
+              <w:proofErr w:type="spellEnd"/>
+              <w:r>
+                <w:t>????</w:t>
+              </w:r>
+            </w:ins>
+          </w:p>
+        </w:tc>
+        <w:tc>
+          <w:tcPr>
+            <w:tcW w:w="11590" w:type="dxa"/>
+          </w:tcPr>
+          <w:p>
+            <w:pPr>
+              <w:rPr>
+                <w:ins w:id="266" w:author="Forfatter"/>
+              </w:rPr>
+            </w:pPr>
+          </w:p>
+        </w:tc>
+      </w:tr>
+      <w:tr>
+        <w:trPr>
+          <w:ins w:id="267" w:author="Forfatter"/>
+        </w:trPr>
+        <w:tc>
+          <w:tcPr>
+            <w:tcW w:w="2977" w:type="dxa"/>
+          </w:tcPr>
+          <w:p>
+            <w:pPr>
+              <w:rPr>
+                <w:ins w:id="268" w:author="Forfatter"/>
+              </w:rPr>
+            </w:pPr>
+            <w:ins w:id="269" w:author="Forfatter">
+              <w:r>
+                <w:t>&lt;user-defined&gt;</w:t>
+              </w:r>
+            </w:ins>
+          </w:p>
+        </w:tc>
+        <w:tc>
+          <w:tcPr>
+            <w:tcW w:w="11590" w:type="dxa"/>
+          </w:tcPr>
+          <w:p>
+            <w:pPr>
+              <w:rPr>
+                <w:ins w:id="270" w:author="Forfatter"/>
+              </w:rPr>
+            </w:pPr>
+          </w:p>
+        </w:tc>
+      </w:tr>
+    </w:tbl>
+    <w:p>
+      <w:pPr>
+        <w:rPr>
+          <w:ins w:id="271" w:author="Forfatter"/>
+        </w:rPr>
+      </w:pPr>
+    </w:p>
+    <w:p>
+      <w:pPr>
+        <w:rPr>
+          <w:ins w:id="272" w:author="Forfatter"/>
+          <w:del w:id="273" w:author="Forfatter"/>
+        </w:rPr>
+      </w:pPr>
+      <w:ins w:id="274" w:author="Forfatter">
+        <w:r>
+          <w:t>**** MÅ DENNETYPE LEGGES I ADAPTATION PACKAGE FOR USER UTVIDELSE?</w:t>
+        </w:r>
+      </w:ins>
+    </w:p>
+    <w:p>
+      <w:pPr>
+        <w:rPr>
+          <w:del w:id="275" w:author="Forfatter"/>
+        </w:rPr>
+      </w:pPr>
+      <w:ins w:id="276" w:author="Forfatter">
+        <w:del w:id="277" w:author="Forfatter">
+          <w:r>
+            <w:delText>The error injection sub-record will be VVC and BFM dedicated, and thus any names and types may be used, and even sub-records under ‘error_injection’ is required. The VVC and BFM error injection records may differ or be the same. The only requirement is that readability is prioritised. Values should be checked against legal ranges or values.</w:delText>
+          </w:r>
+          <w:r>
+            <w:br w:type="page"/>
+          </w:r>
+        </w:del>
+      </w:ins>
+    </w:p>
+    <w:p>
+      <w:pPr>
+        <w:rPr>
+          <w:ins w:id="278" w:author="Forfatter"/>
+          <w:rFonts w:ascii="Verdana" w:hAnsi="Verdana"/>
+          <w:b/>
+          <w:kern w:val="28"/>
+          <w:sz w:val="24"/>
+        </w:rPr>
+      </w:pPr>
+    </w:p>
+    <w:p>
+      <w:pPr>
+        <w:rPr>
+          <w:ins w:id="279" w:author="Forfatter"/>
+          <w:rPrChange w:id="280" w:author="Forfatter">
+            <w:rPr>
+              <w:ins w:id="281" w:author="Forfatter"/>
+            </w:rPr>
+          </w:rPrChange>
+        </w:rPr>
+        <w:pPrChange w:id="282" w:author="Forfatter">
+          <w:pPr>
+            <w:pStyle w:val="Overskrift1"/>
+          </w:pPr>
+        </w:pPrChange>
+      </w:pPr>
+      <w:ins w:id="283" w:author="Forfatter">
+        <w:del w:id="284" w:author="Forfatter">
+          <w:r>
+            <w:delText>R</w:delText>
+          </w:r>
+        </w:del>
+      </w:ins>
+    </w:p>
+    <w:p>
+      <w:pPr>
+        <w:pStyle w:val="Overskrift1"/>
+        <w:rPr>
+          <w:ins w:id="285" w:author="Forfatter"/>
+        </w:rPr>
+      </w:pPr>
+      <w:ins w:id="286" w:author="Forfatter">
+        <w:r>
+          <w:t>VVC parameters and sequence for Randomisation, Functional Coverage, Sources and Destinations</w:t>
+        </w:r>
+      </w:ins>
+    </w:p>
+    <w:p>
+      <w:pPr>
+        <w:rPr>
+          <w:ins w:id="287" w:author="Forfatter"/>
+          <w:rPrChange w:id="288" w:author="Forfatter">
+            <w:rPr>
+              <w:ins w:id="289" w:author="Forfatter"/>
+            </w:rPr>
+          </w:rPrChange>
+        </w:rPr>
+        <w:pPrChange w:id="290" w:author="Forfatter">
+          <w:pPr>
+            <w:pStyle w:val="Overskrift1"/>
+          </w:pPr>
+        </w:pPrChange>
+      </w:pPr>
+    </w:p>
+    <w:p>
+      <w:pPr>
+        <w:pStyle w:val="Overskrift1"/>
+      </w:pPr>
+      <w:r>
         <w:t>Multiple Central Sequencers</w:t>
       </w:r>
       <w:bookmarkEnd w:id="22"/>
@@ -9572,13 +11117,13 @@
       <w:pPr>
         <w:pStyle w:val="Overskrift1"/>
       </w:pPr>
-      <w:bookmarkStart w:id="89" w:name="_Toc17306318"/>
-      <w:bookmarkStart w:id="90" w:name="_Toc19016710"/>
+      <w:bookmarkStart w:id="291" w:name="_Toc17306318"/>
+      <w:bookmarkStart w:id="292" w:name="_Toc19016710"/>
       <w:r>
         <w:t>Compile scripts</w:t>
       </w:r>
-      <w:bookmarkEnd w:id="89"/>
-      <w:bookmarkEnd w:id="90"/>
+      <w:bookmarkEnd w:id="291"/>
+      <w:bookmarkEnd w:id="292"/>
     </w:p>
     <w:p>
       <w:pPr>
@@ -9810,6 +11355,7 @@
         <w:rPr>
           <w:rFonts w:ascii="Helvetica Neue" w:hAnsi="Helvetica Neue"/>
         </w:rPr>
+        <w:lastRenderedPageBreak/>
         <w:t>There are</w:t>
       </w:r>
       <w:r>
@@ -9910,16 +11456,16 @@
           <w:lang w:val="en-US"/>
         </w:rPr>
       </w:pPr>
-      <w:bookmarkStart w:id="91" w:name="_Toc17306319"/>
-      <w:bookmarkStart w:id="92" w:name="_Toc19016711"/>
+      <w:bookmarkStart w:id="293" w:name="_Toc17306319"/>
+      <w:bookmarkStart w:id="294" w:name="_Toc19016711"/>
       <w:r>
         <w:rPr>
           <w:lang w:val="en-US"/>
         </w:rPr>
         <w:t>Scope of verbosity control</w:t>
       </w:r>
-      <w:bookmarkEnd w:id="91"/>
-      <w:bookmarkEnd w:id="92"/>
+      <w:bookmarkEnd w:id="293"/>
+      <w:bookmarkEnd w:id="294"/>
     </w:p>
     <w:p>
       <w:pPr>
@@ -12051,6 +13597,178 @@
     </w:lvl>
   </w:abstractNum>
   <w:abstractNum w:abstractNumId="3" w15:restartNumberingAfterBreak="0">
+    <w:nsid w:val="2A536546"/>
+    <w:multiLevelType w:val="hybridMultilevel"/>
+    <w:tmpl w:val="FD66E086"/>
+    <w:lvl w:ilvl="0" w:tplc="0809000F">
+      <w:start w:val="1"/>
+      <w:numFmt w:val="decimal"/>
+      <w:lvlText w:val="%1."/>
+      <w:lvlJc w:val="left"/>
+      <w:pPr>
+        <w:ind w:left="720" w:hanging="360"/>
+      </w:pPr>
+    </w:lvl>
+    <w:lvl w:ilvl="1" w:tplc="08090019">
+      <w:start w:val="1"/>
+      <w:numFmt w:val="lowerLetter"/>
+      <w:lvlText w:val="%2."/>
+      <w:lvlJc w:val="left"/>
+      <w:pPr>
+        <w:ind w:left="1440" w:hanging="360"/>
+      </w:pPr>
+    </w:lvl>
+    <w:lvl w:ilvl="2" w:tplc="0809001B" w:tentative="1">
+      <w:start w:val="1"/>
+      <w:numFmt w:val="lowerRoman"/>
+      <w:lvlText w:val="%3."/>
+      <w:lvlJc w:val="right"/>
+      <w:pPr>
+        <w:ind w:left="2160" w:hanging="180"/>
+      </w:pPr>
+    </w:lvl>
+    <w:lvl w:ilvl="3" w:tplc="0809000F" w:tentative="1">
+      <w:start w:val="1"/>
+      <w:numFmt w:val="decimal"/>
+      <w:lvlText w:val="%4."/>
+      <w:lvlJc w:val="left"/>
+      <w:pPr>
+        <w:ind w:left="2880" w:hanging="360"/>
+      </w:pPr>
+    </w:lvl>
+    <w:lvl w:ilvl="4" w:tplc="08090019" w:tentative="1">
+      <w:start w:val="1"/>
+      <w:numFmt w:val="lowerLetter"/>
+      <w:lvlText w:val="%5."/>
+      <w:lvlJc w:val="left"/>
+      <w:pPr>
+        <w:ind w:left="3600" w:hanging="360"/>
+      </w:pPr>
+    </w:lvl>
+    <w:lvl w:ilvl="5" w:tplc="0809001B" w:tentative="1">
+      <w:start w:val="1"/>
+      <w:numFmt w:val="lowerRoman"/>
+      <w:lvlText w:val="%6."/>
+      <w:lvlJc w:val="right"/>
+      <w:pPr>
+        <w:ind w:left="4320" w:hanging="180"/>
+      </w:pPr>
+    </w:lvl>
+    <w:lvl w:ilvl="6" w:tplc="0809000F" w:tentative="1">
+      <w:start w:val="1"/>
+      <w:numFmt w:val="decimal"/>
+      <w:lvlText w:val="%7."/>
+      <w:lvlJc w:val="left"/>
+      <w:pPr>
+        <w:ind w:left="5040" w:hanging="360"/>
+      </w:pPr>
+    </w:lvl>
+    <w:lvl w:ilvl="7" w:tplc="08090019" w:tentative="1">
+      <w:start w:val="1"/>
+      <w:numFmt w:val="lowerLetter"/>
+      <w:lvlText w:val="%8."/>
+      <w:lvlJc w:val="left"/>
+      <w:pPr>
+        <w:ind w:left="5760" w:hanging="360"/>
+      </w:pPr>
+    </w:lvl>
+    <w:lvl w:ilvl="8" w:tplc="0809001B" w:tentative="1">
+      <w:start w:val="1"/>
+      <w:numFmt w:val="lowerRoman"/>
+      <w:lvlText w:val="%9."/>
+      <w:lvlJc w:val="right"/>
+      <w:pPr>
+        <w:ind w:left="6480" w:hanging="180"/>
+      </w:pPr>
+    </w:lvl>
+  </w:abstractNum>
+  <w:abstractNum w:abstractNumId="4" w15:restartNumberingAfterBreak="0">
+    <w:nsid w:val="3478259F"/>
+    <w:multiLevelType w:val="hybridMultilevel"/>
+    <w:tmpl w:val="FD66E086"/>
+    <w:lvl w:ilvl="0" w:tplc="0809000F">
+      <w:start w:val="1"/>
+      <w:numFmt w:val="decimal"/>
+      <w:lvlText w:val="%1."/>
+      <w:lvlJc w:val="left"/>
+      <w:pPr>
+        <w:ind w:left="720" w:hanging="360"/>
+      </w:pPr>
+    </w:lvl>
+    <w:lvl w:ilvl="1" w:tplc="08090019" w:tentative="1">
+      <w:start w:val="1"/>
+      <w:numFmt w:val="lowerLetter"/>
+      <w:lvlText w:val="%2."/>
+      <w:lvlJc w:val="left"/>
+      <w:pPr>
+        <w:ind w:left="1440" w:hanging="360"/>
+      </w:pPr>
+    </w:lvl>
+    <w:lvl w:ilvl="2" w:tplc="0809001B" w:tentative="1">
+      <w:start w:val="1"/>
+      <w:numFmt w:val="lowerRoman"/>
+      <w:lvlText w:val="%3."/>
+      <w:lvlJc w:val="right"/>
+      <w:pPr>
+        <w:ind w:left="2160" w:hanging="180"/>
+      </w:pPr>
+    </w:lvl>
+    <w:lvl w:ilvl="3" w:tplc="0809000F" w:tentative="1">
+      <w:start w:val="1"/>
+      <w:numFmt w:val="decimal"/>
+      <w:lvlText w:val="%4."/>
+      <w:lvlJc w:val="left"/>
+      <w:pPr>
+        <w:ind w:left="2880" w:hanging="360"/>
+      </w:pPr>
+    </w:lvl>
+    <w:lvl w:ilvl="4" w:tplc="08090019" w:tentative="1">
+      <w:start w:val="1"/>
+      <w:numFmt w:val="lowerLetter"/>
+      <w:lvlText w:val="%5."/>
+      <w:lvlJc w:val="left"/>
+      <w:pPr>
+        <w:ind w:left="3600" w:hanging="360"/>
+      </w:pPr>
+    </w:lvl>
+    <w:lvl w:ilvl="5" w:tplc="0809001B" w:tentative="1">
+      <w:start w:val="1"/>
+      <w:numFmt w:val="lowerRoman"/>
+      <w:lvlText w:val="%6."/>
+      <w:lvlJc w:val="right"/>
+      <w:pPr>
+        <w:ind w:left="4320" w:hanging="180"/>
+      </w:pPr>
+    </w:lvl>
+    <w:lvl w:ilvl="6" w:tplc="0809000F" w:tentative="1">
+      <w:start w:val="1"/>
+      <w:numFmt w:val="decimal"/>
+      <w:lvlText w:val="%7."/>
+      <w:lvlJc w:val="left"/>
+      <w:pPr>
+        <w:ind w:left="5040" w:hanging="360"/>
+      </w:pPr>
+    </w:lvl>
+    <w:lvl w:ilvl="7" w:tplc="08090019" w:tentative="1">
+      <w:start w:val="1"/>
+      <w:numFmt w:val="lowerLetter"/>
+      <w:lvlText w:val="%8."/>
+      <w:lvlJc w:val="left"/>
+      <w:pPr>
+        <w:ind w:left="5760" w:hanging="360"/>
+      </w:pPr>
+    </w:lvl>
+    <w:lvl w:ilvl="8" w:tplc="0809001B" w:tentative="1">
+      <w:start w:val="1"/>
+      <w:numFmt w:val="lowerRoman"/>
+      <w:lvlText w:val="%9."/>
+      <w:lvlJc w:val="right"/>
+      <w:pPr>
+        <w:ind w:left="6480" w:hanging="180"/>
+      </w:pPr>
+    </w:lvl>
+  </w:abstractNum>
+  <w:abstractNum w:abstractNumId="5" w15:restartNumberingAfterBreak="0">
     <w:nsid w:val="50CD7F8A"/>
     <w:multiLevelType w:val="hybridMultilevel"/>
     <w:tmpl w:val="C77A22C8"/>
@@ -12139,7 +13857,7 @@
       </w:pPr>
     </w:lvl>
   </w:abstractNum>
-  <w:abstractNum w:abstractNumId="4" w15:restartNumberingAfterBreak="0">
+  <w:abstractNum w:abstractNumId="6" w15:restartNumberingAfterBreak="0">
     <w:nsid w:val="5D444136"/>
     <w:multiLevelType w:val="hybridMultilevel"/>
     <w:tmpl w:val="FD66E086"/>
@@ -12225,7 +13943,7 @@
       </w:pPr>
     </w:lvl>
   </w:abstractNum>
-  <w:abstractNum w:abstractNumId="5" w15:restartNumberingAfterBreak="0">
+  <w:abstractNum w:abstractNumId="7" w15:restartNumberingAfterBreak="0">
     <w:nsid w:val="73B37740"/>
     <w:multiLevelType w:val="multilevel"/>
     <w:tmpl w:val="F98E7778"/>
@@ -12347,7 +14065,7 @@
       </w:pPr>
     </w:lvl>
   </w:abstractNum>
-  <w:abstractNum w:abstractNumId="6" w15:restartNumberingAfterBreak="0">
+  <w:abstractNum w:abstractNumId="8" w15:restartNumberingAfterBreak="0">
     <w:nsid w:val="74327AE1"/>
     <w:multiLevelType w:val="multilevel"/>
     <w:tmpl w:val="C38445A6"/>
@@ -12435,25 +14153,31 @@
     </w:lvl>
   </w:abstractNum>
   <w:num w:numId="1">
-    <w:abstractNumId w:val="5"/>
+    <w:abstractNumId w:val="7"/>
   </w:num>
   <w:num w:numId="2">
     <w:abstractNumId w:val="0"/>
   </w:num>
   <w:num w:numId="3">
-    <w:abstractNumId w:val="6"/>
+    <w:abstractNumId w:val="8"/>
   </w:num>
   <w:num w:numId="4">
     <w:abstractNumId w:val="1"/>
   </w:num>
   <w:num w:numId="5">
-    <w:abstractNumId w:val="3"/>
+    <w:abstractNumId w:val="5"/>
   </w:num>
   <w:num w:numId="6">
-    <w:abstractNumId w:val="4"/>
+    <w:abstractNumId w:val="6"/>
   </w:num>
   <w:num w:numId="7">
     <w:abstractNumId w:val="2"/>
+  </w:num>
+  <w:num w:numId="8">
+    <w:abstractNumId w:val="4"/>
+  </w:num>
+  <w:num w:numId="9">
+    <w:abstractNumId w:val="3"/>
   </w:num>
   <w:numIdMacAtCleanup w:val="5"/>
 </w:numbering>
@@ -14215,7 +15939,7 @@
 </file>
 
 <file path=customXml/itemProps1.xml><?xml version="1.0" encoding="utf-8"?>
-<ds:datastoreItem xmlns:ds="http://schemas.openxmlformats.org/officeDocument/2006/customXml" ds:itemID="{05EDCB23-BF42-435F-894D-2842B60AA4F1}">
+<ds:datastoreItem xmlns:ds="http://schemas.openxmlformats.org/officeDocument/2006/customXml" ds:itemID="{94B5EDC0-F4FE-4A69-A115-FF83D173F14D}">
   <ds:schemaRefs>
     <ds:schemaRef ds:uri="http://schemas.openxmlformats.org/officeDocument/2006/bibliography"/>
   </ds:schemaRefs>

</xml_diff>

<commit_message>
ESA_2: updated VVC EssMech after review by E.C.
</commit_message>
<xml_diff>
--- a/uvvm_vvc_framework/doc/internal_UVVM_Essential_Mechanisms.docx
+++ b/uvvm_vvc_framework/doc/internal_UVVM_Essential_Mechanisms.docx
@@ -1845,20 +1845,18 @@
       <w:r>
         <w:br w:type="page"/>
       </w:r>
-      <w:bookmarkStart w:id="1" w:name="_GoBack"/>
-      <w:bookmarkEnd w:id="1"/>
     </w:p>
     <w:p>
       <w:pPr>
         <w:pStyle w:val="Overskrift1"/>
       </w:pPr>
-      <w:bookmarkStart w:id="2" w:name="_Toc19282394"/>
+      <w:bookmarkStart w:id="1" w:name="_Toc19282394"/>
       <w:r>
         <w:lastRenderedPageBreak/>
         <w:t>Libraries</w:t>
       </w:r>
       <w:bookmarkEnd w:id="0"/>
-      <w:bookmarkEnd w:id="2"/>
+      <w:bookmarkEnd w:id="1"/>
     </w:p>
     <w:p>
       <w:pPr>
@@ -2441,13 +2439,13 @@
       <w:pPr>
         <w:pStyle w:val="Overskrift1"/>
       </w:pPr>
-      <w:bookmarkStart w:id="3" w:name="_Toc17306311"/>
-      <w:bookmarkStart w:id="4" w:name="_Toc19282395"/>
+      <w:bookmarkStart w:id="2" w:name="_Toc17306311"/>
+      <w:bookmarkStart w:id="3" w:name="_Toc19282395"/>
       <w:r>
         <w:t>UVVM Initialization</w:t>
       </w:r>
+      <w:bookmarkEnd w:id="2"/>
       <w:bookmarkEnd w:id="3"/>
-      <w:bookmarkEnd w:id="4"/>
     </w:p>
     <w:p>
       <w:pPr>
@@ -2752,25 +2750,7 @@
                 <w:sz w:val="15"/>
                 <w:szCs w:val="15"/>
               </w:rPr>
-              <w:t xml:space="preserve">environment, and </w:t>
-            </w:r>
-            <w:proofErr w:type="gramStart"/>
-            <w:r>
-              <w:rPr>
-                <w:rFonts w:cs="Helvetica"/>
-                <w:sz w:val="15"/>
-                <w:szCs w:val="15"/>
-              </w:rPr>
-              <w:t>has to</w:t>
-            </w:r>
-            <w:proofErr w:type="gramEnd"/>
-            <w:r>
-              <w:rPr>
-                <w:rFonts w:cs="Helvetica"/>
-                <w:sz w:val="15"/>
-                <w:szCs w:val="15"/>
-              </w:rPr>
-              <w:t xml:space="preserve"> be instantiated in the</w:t>
+              <w:t>environment, and has to be instantiated in the</w:t>
             </w:r>
             <w:r>
               <w:rPr>
@@ -3146,25 +3126,7 @@
                 <w:sz w:val="15"/>
                 <w:szCs w:val="15"/>
               </w:rPr>
-              <w:t xml:space="preserve">his procedure is a blocking procedure that </w:t>
-            </w:r>
-            <w:proofErr w:type="gramStart"/>
-            <w:r>
-              <w:rPr>
-                <w:rFonts w:cs="Helvetica"/>
-                <w:sz w:val="15"/>
-                <w:szCs w:val="15"/>
-              </w:rPr>
-              <w:t>has to</w:t>
-            </w:r>
-            <w:proofErr w:type="gramEnd"/>
-            <w:r>
-              <w:rPr>
-                <w:rFonts w:cs="Helvetica"/>
-                <w:sz w:val="15"/>
-                <w:szCs w:val="15"/>
-              </w:rPr>
-              <w:t xml:space="preserve"> be called from the testbench sequencer, prior to any VVC calls, to ensure that the UVVM engine has been initialized and is ready.</w:t>
+              <w:t>his procedure is a blocking procedure that has to be called from the testbench sequencer, prior to any VVC calls, to ensure that the UVVM engine has been initialized and is ready.</w:t>
             </w:r>
             <w:r>
               <w:rPr>
@@ -3510,8 +3472,8 @@
       <w:pPr>
         <w:pStyle w:val="Overskrift1"/>
       </w:pPr>
-      <w:bookmarkStart w:id="5" w:name="_Toc17306312"/>
-      <w:bookmarkStart w:id="6" w:name="_Toc19282396"/>
+      <w:bookmarkStart w:id="4" w:name="_Toc17306312"/>
+      <w:bookmarkStart w:id="5" w:name="_Toc19282396"/>
       <w:r>
         <w:lastRenderedPageBreak/>
         <w:t xml:space="preserve">UVVM </w:t>
@@ -3522,8 +3484,8 @@
       <w:r>
         <w:t>Shared Variables</w:t>
       </w:r>
+      <w:bookmarkEnd w:id="4"/>
       <w:bookmarkEnd w:id="5"/>
-      <w:bookmarkEnd w:id="6"/>
     </w:p>
     <w:p>
       <w:pPr>
@@ -3751,7 +3713,7 @@
                 <w:szCs w:val="18"/>
               </w:rPr>
             </w:pPr>
-            <w:bookmarkStart w:id="7" w:name="_Hlk507570430"/>
+            <w:bookmarkStart w:id="6" w:name="_Hlk507570430"/>
             <w:r>
               <w:rPr>
                 <w:b/>
@@ -5372,7 +5334,7 @@
           </w:p>
         </w:tc>
       </w:tr>
-      <w:bookmarkEnd w:id="7"/>
+      <w:bookmarkEnd w:id="6"/>
     </w:tbl>
     <w:p>
       <w:pPr>
@@ -5521,10 +5483,10 @@
       <w:pPr>
         <w:pStyle w:val="Overskrift1"/>
       </w:pPr>
-      <w:bookmarkStart w:id="8" w:name="_Toc17306313"/>
-      <w:bookmarkStart w:id="9" w:name="_Ref19025279"/>
-      <w:bookmarkStart w:id="10" w:name="_Ref19194024"/>
-      <w:bookmarkStart w:id="11" w:name="_Toc19282397"/>
+      <w:bookmarkStart w:id="7" w:name="_Toc17306313"/>
+      <w:bookmarkStart w:id="8" w:name="_Ref19025279"/>
+      <w:bookmarkStart w:id="9" w:name="_Ref19194024"/>
+      <w:bookmarkStart w:id="10" w:name="_Toc19282397"/>
       <w:r>
         <w:lastRenderedPageBreak/>
         <w:t xml:space="preserve">VVC </w:t>
@@ -5538,10 +5500,10 @@
       <w:r>
         <w:t xml:space="preserve"> and Transaction information</w:t>
       </w:r>
+      <w:bookmarkEnd w:id="7"/>
       <w:bookmarkEnd w:id="8"/>
       <w:bookmarkEnd w:id="9"/>
       <w:bookmarkEnd w:id="10"/>
-      <w:bookmarkEnd w:id="11"/>
     </w:p>
     <w:p>
       <w:pPr>
@@ -6352,7 +6314,7 @@
           <w:szCs w:val="18"/>
         </w:rPr>
       </w:pPr>
-      <w:bookmarkStart w:id="12" w:name="_Ref508095131"/>
+      <w:bookmarkStart w:id="11" w:name="_Ref508095131"/>
       <w:r>
         <w:t xml:space="preserve">Figure </w:t>
       </w:r>
@@ -6395,7 +6357,7 @@
       <w:r>
         <w:fldChar w:fldCharType="end"/>
       </w:r>
-      <w:bookmarkEnd w:id="12"/>
+      <w:bookmarkEnd w:id="11"/>
       <w:r>
         <w:t xml:space="preserve"> VVC Transaction info example</w:t>
       </w:r>
@@ -6410,8 +6372,8 @@
           <w:sz w:val="24"/>
         </w:rPr>
       </w:pPr>
-      <w:bookmarkStart w:id="13" w:name="_Toc17306314"/>
-      <w:bookmarkStart w:id="14" w:name="_Ref19102567"/>
+      <w:bookmarkStart w:id="12" w:name="_Toc17306314"/>
+      <w:bookmarkStart w:id="13" w:name="_Ref19102567"/>
       <w:r>
         <w:br w:type="page"/>
       </w:r>
@@ -6420,11 +6382,11 @@
       <w:pPr>
         <w:pStyle w:val="Overskrift1"/>
       </w:pPr>
-      <w:bookmarkStart w:id="15" w:name="_Ref19280432"/>
-      <w:bookmarkStart w:id="16" w:name="_Ref19280682"/>
-      <w:bookmarkStart w:id="17" w:name="_Ref19280684"/>
-      <w:bookmarkStart w:id="18" w:name="_Ref19281075"/>
-      <w:bookmarkStart w:id="19" w:name="_Toc19282398"/>
+      <w:bookmarkStart w:id="14" w:name="_Ref19280432"/>
+      <w:bookmarkStart w:id="15" w:name="_Ref19280682"/>
+      <w:bookmarkStart w:id="16" w:name="_Ref19280684"/>
+      <w:bookmarkStart w:id="17" w:name="_Ref19281075"/>
+      <w:bookmarkStart w:id="18" w:name="_Toc19282398"/>
       <w:r>
         <w:lastRenderedPageBreak/>
         <w:t>Direct</w:t>
@@ -6435,16 +6397,16 @@
       <w:r>
         <w:t>Transfer</w:t>
       </w:r>
+      <w:bookmarkEnd w:id="12"/>
+      <w:r>
+        <w:t xml:space="preserve"> – From VVCs and/or Monitors</w:t>
+      </w:r>
       <w:bookmarkEnd w:id="13"/>
-      <w:r>
-        <w:t xml:space="preserve"> – From VVCs and/or Monitors</w:t>
-      </w:r>
       <w:bookmarkEnd w:id="14"/>
       <w:bookmarkEnd w:id="15"/>
       <w:bookmarkEnd w:id="16"/>
       <w:bookmarkEnd w:id="17"/>
       <w:bookmarkEnd w:id="18"/>
-      <w:bookmarkEnd w:id="19"/>
     </w:p>
     <w:p>
       <w:r>
@@ -6495,24 +6457,11 @@
       <w:r>
         <w:t xml:space="preserve">ransaction information may be used in </w:t>
       </w:r>
-      <w:proofErr w:type="gramStart"/>
-      <w:r>
-        <w:t>many different ways</w:t>
-      </w:r>
-      <w:proofErr w:type="gramEnd"/>
-      <w:r>
-        <w:t xml:space="preserve">, but the main purpose is to share information inside the testbench of activity or accesses on a given DUT interface. </w:t>
-      </w:r>
-      <w:r>
-        <w:t xml:space="preserve">Normally such information is provided from a dedicated interface </w:t>
-      </w:r>
-      <w:proofErr w:type="gramStart"/>
-      <w:r>
-        <w:t>monitor, but</w:t>
-      </w:r>
-      <w:proofErr w:type="gramEnd"/>
-      <w:r>
-        <w:t xml:space="preserve"> making such a dedicated monitor is sometimes quite time consuming and often not really needed. For that reason</w:t>
+      <w:r>
+        <w:t xml:space="preserve">many different ways, but the main purpose is to share information inside the testbench of activity or accesses on a given DUT interface. </w:t>
+      </w:r>
+      <w:r>
+        <w:t>Normally such information is provided from a dedicated interface monitor, but making such a dedicated monitor is sometimes quite time consuming and often not really needed. For that reason</w:t>
       </w:r>
       <w:r>
         <w:t>.</w:t>
@@ -6542,13 +6491,8 @@
       <w:r>
         <w:t xml:space="preserve"> with a </w:t>
       </w:r>
-      <w:proofErr w:type="gramStart"/>
-      <w:r>
-        <w:t>really simple</w:t>
-      </w:r>
-      <w:proofErr w:type="gramEnd"/>
-      <w:r>
-        <w:t xml:space="preserve"> testbench scenario </w:t>
+      <w:r>
+        <w:t xml:space="preserve">really simple testbench scenario </w:t>
       </w:r>
       <w:r>
         <w:t>to verify a UART peripheral with a</w:t>
@@ -6586,13 +6530,8 @@
       <w:r>
         <w:t xml:space="preserve">ould be to have the test sequencer also telling the receiving UART BFM or VVC exactly what to expect. This is a straight forward </w:t>
       </w:r>
-      <w:proofErr w:type="gramStart"/>
-      <w:r>
-        <w:t>approach, but</w:t>
-      </w:r>
-      <w:proofErr w:type="gramEnd"/>
-      <w:r>
-        <w:t xml:space="preserve"> require</w:t>
+      <w:r>
+        <w:t>approach, but require</w:t>
       </w:r>
       <w:r>
         <w:t>s</w:t>
@@ -6648,15 +6587,7 @@
         <w:t>on the various DUT interfaces, so that it can generate the correct expected data.</w:t>
       </w:r>
       <w:r>
-        <w:t xml:space="preserve"> For the model it doesn’t matter if the transaction info comes from a monitor or from a VVC, </w:t>
-      </w:r>
-      <w:proofErr w:type="gramStart"/>
-      <w:r>
-        <w:t>as long as</w:t>
-      </w:r>
-      <w:proofErr w:type="gramEnd"/>
-      <w:r>
-        <w:t xml:space="preserve"> the information is correct.</w:t>
+        <w:t xml:space="preserve"> For the model it doesn’t matter if the transaction info comes from a monitor or from a VVC, as long as the information is correct.</w:t>
       </w:r>
     </w:p>
     <w:p/>
@@ -6671,15 +6602,7 @@
         <w:t xml:space="preserve">of course </w:t>
       </w:r>
       <w:r>
-        <w:t xml:space="preserve">look at the interfaces and analyse the transactions </w:t>
-      </w:r>
-      <w:proofErr w:type="gramStart"/>
-      <w:r>
-        <w:t>itself, but</w:t>
-      </w:r>
-      <w:proofErr w:type="gramEnd"/>
-      <w:r>
-        <w:t xml:space="preserve"> distributing this task to the VVC or monitor makes the testbench far more structured and significantly improves overview, maintenance, extensibility and reuse</w:t>
+        <w:t>look at the interfaces and analyse the transactions itself, but distributing this task to the VVC or monitor makes the testbench far more structured and significantly improves overview, maintenance, extensibility and reuse</w:t>
       </w:r>
       <w:r>
         <w:t xml:space="preserve"> – at least for anything above medium simple verification challenges.</w:t>
@@ -6695,13 +6618,13 @@
       <w:pPr>
         <w:pStyle w:val="Overskrift2"/>
       </w:pPr>
-      <w:bookmarkStart w:id="20" w:name="_Ref17292099"/>
-      <w:bookmarkStart w:id="21" w:name="_Toc17306315"/>
+      <w:bookmarkStart w:id="19" w:name="_Ref17292099"/>
+      <w:bookmarkStart w:id="20" w:name="_Toc17306315"/>
       <w:r>
         <w:t>Transaction definitions</w:t>
       </w:r>
+      <w:bookmarkEnd w:id="19"/>
       <w:bookmarkEnd w:id="20"/>
-      <w:bookmarkEnd w:id="21"/>
     </w:p>
     <w:p>
       <w:r>
@@ -6829,15 +6752,7 @@
         <w:t xml:space="preserve"> </w:t>
       </w:r>
       <w:r>
-        <w:t xml:space="preserve">is not a transaction type in </w:t>
-      </w:r>
-      <w:proofErr w:type="gramStart"/>
-      <w:r>
-        <w:t>itself, but</w:t>
-      </w:r>
-      <w:proofErr w:type="gramEnd"/>
-      <w:r>
-        <w:t xml:space="preserve"> </w:t>
+        <w:t xml:space="preserve">is not a transaction type in itself, but </w:t>
       </w:r>
       <w:r>
         <w:t xml:space="preserve">is the lowest level of complete </w:t>
@@ -6935,7 +6850,7 @@
       <w:pPr>
         <w:pStyle w:val="Overskrift2"/>
       </w:pPr>
-      <w:bookmarkStart w:id="22" w:name="_Toc17306316"/>
+      <w:bookmarkStart w:id="21" w:name="_Toc17306316"/>
       <w:r>
         <w:lastRenderedPageBreak/>
         <w:t xml:space="preserve">Transaction </w:t>
@@ -6943,7 +6858,7 @@
       <w:r>
         <w:t>information</w:t>
       </w:r>
-      <w:bookmarkEnd w:id="22"/>
+      <w:bookmarkEnd w:id="21"/>
     </w:p>
     <w:p>
       <w:r>
@@ -7610,7 +7525,7 @@
               </w:rPr>
               <w:t xml:space="preserve"> it will show INACTIVE (even when a transaction has started – before the transaction status is </w:t>
             </w:r>
-            <w:commentRangeStart w:id="23"/>
+            <w:commentRangeStart w:id="22"/>
             <w:r>
               <w:rPr>
                 <w:rFonts w:ascii="Verdana" w:hAnsi="Verdana" w:cs="Courier New"/>
@@ -7619,12 +7534,12 @@
               </w:rPr>
               <w:t>known</w:t>
             </w:r>
-            <w:commentRangeEnd w:id="23"/>
+            <w:commentRangeEnd w:id="22"/>
             <w:r>
               <w:rPr>
                 <w:rStyle w:val="Merknadsreferanse"/>
               </w:rPr>
-              <w:commentReference w:id="23"/>
+              <w:commentReference w:id="22"/>
             </w:r>
             <w:r>
               <w:rPr>
@@ -8873,7 +8788,13 @@
     <w:p/>
     <w:p>
       <w:r>
-        <w:t xml:space="preserve">A Monitor cannot know about CTs, and thus a monitor will never fill inn that sub-record. A Monitor for a split transaction protocol (i.e. with multiple STs) may or may provide BT info. If it does, this should normally </w:t>
+        <w:t xml:space="preserve">A Monitor cannot know about CTs, and thus a monitor will never fill inn that sub-record. A Monitor for a split transaction protocol (i.e. with multiple STs) may or may </w:t>
+      </w:r>
+      <w:r>
+        <w:t xml:space="preserve">not </w:t>
+      </w:r>
+      <w:r>
+        <w:t xml:space="preserve">provide BT info. If it does, this should normally </w:t>
       </w:r>
       <w:r>
         <w:t>be implemented in a higher level “wrapper”</w:t>
@@ -8986,7 +8907,7 @@
         <w:t xml:space="preserve"> changing to ‘</w:t>
       </w:r>
       <w:r>
-        <w:t>INACTIVE’ (and then sample &lt;signal</w:t>
+        <w:t>INACTIVE’ and then sample &lt;signal</w:t>
       </w:r>
       <w:proofErr w:type="gramStart"/>
       <w:r>
@@ -9008,7 +8929,7 @@
         <w:keepNext/>
         <w:jc w:val="center"/>
       </w:pPr>
-      <w:bookmarkStart w:id="24" w:name="_Ref17305020"/>
+      <w:bookmarkStart w:id="23" w:name="_Ref17305020"/>
       <w:r>
         <w:t xml:space="preserve">Table </w:t>
       </w:r>
@@ -9030,7 +8951,7 @@
       <w:r>
         <w:fldChar w:fldCharType="end"/>
       </w:r>
-      <w:bookmarkEnd w:id="24"/>
+      <w:bookmarkEnd w:id="23"/>
       <w:r>
         <w:t xml:space="preserve"> </w:t>
       </w:r>
@@ -9329,7 +9250,7 @@
       </w:tr>
     </w:tbl>
     <w:p>
-      <w:bookmarkStart w:id="25" w:name="_Ref17306730"/>
+      <w:bookmarkStart w:id="24" w:name="_Ref17306730"/>
     </w:p>
     <w:p/>
     <w:p>
@@ -9338,8 +9259,8 @@
         <w:keepNext/>
         <w:jc w:val="center"/>
       </w:pPr>
-      <w:bookmarkStart w:id="26" w:name="_Ref18330577"/>
-      <w:bookmarkStart w:id="27" w:name="_Ref18330564"/>
+      <w:bookmarkStart w:id="25" w:name="_Ref18330577"/>
+      <w:bookmarkStart w:id="26" w:name="_Ref18330564"/>
       <w:r>
         <w:t xml:space="preserve">Table </w:t>
       </w:r>
@@ -9361,12 +9282,12 @@
       <w:r>
         <w:fldChar w:fldCharType="end"/>
       </w:r>
+      <w:bookmarkEnd w:id="24"/>
       <w:bookmarkEnd w:id="25"/>
+      <w:r>
+        <w:t xml:space="preserve"> - </w:t>
+      </w:r>
       <w:bookmarkEnd w:id="26"/>
-      <w:r>
-        <w:t xml:space="preserve"> - </w:t>
-      </w:r>
-      <w:bookmarkEnd w:id="27"/>
       <w:r>
         <w:t xml:space="preserve">Maximum transaction group record </w:t>
       </w:r>
@@ -9414,7 +9335,7 @@
                 <w:szCs w:val="18"/>
               </w:rPr>
             </w:pPr>
-            <w:bookmarkStart w:id="28" w:name="_Toc17306317"/>
+            <w:bookmarkStart w:id="27" w:name="_Toc17306317"/>
             <w:r>
               <w:rPr>
                 <w:b/>
@@ -9842,20 +9763,23 @@
       </w:r>
       <w:proofErr w:type="spellStart"/>
       <w:r>
-        <w:t>transaction_</w:t>
-      </w:r>
-      <w:proofErr w:type="gramStart"/>
-      <w:r>
-        <w:t>pkg</w:t>
+        <w:t>transaction_pkg</w:t>
       </w:r>
       <w:proofErr w:type="spellEnd"/>
       <w:r>
+        <w:t xml:space="preserve">, located in the VIP </w:t>
+      </w:r>
+      <w:proofErr w:type="spellStart"/>
+      <w:r>
+        <w:t>src</w:t>
+      </w:r>
+      <w:proofErr w:type="spellEnd"/>
+      <w:r>
+        <w:t xml:space="preserve"> folder</w:t>
+      </w:r>
+      <w:r>
         <w:t>.</w:t>
       </w:r>
-      <w:r>
-        <w:t>.</w:t>
-      </w:r>
-      <w:proofErr w:type="gramEnd"/>
     </w:p>
     <w:p>
       <w:r>
@@ -9938,24 +9862,16 @@
       <w:pPr>
         <w:pStyle w:val="Overskrift1"/>
       </w:pPr>
-      <w:bookmarkStart w:id="29" w:name="_Toc19282399"/>
+      <w:bookmarkStart w:id="28" w:name="_Toc19282399"/>
       <w:r>
         <w:lastRenderedPageBreak/>
         <w:t>VVC local sequencers</w:t>
       </w:r>
-      <w:bookmarkEnd w:id="29"/>
-    </w:p>
-    <w:p>
-      <w:r>
-        <w:t xml:space="preserve">UVVM testbenches may have one or more central sequencers – also known as test sequencers or test drivers. A single test sequencer is recommended in order to reduce complexity – as synchronization between multiple parallel test sequencer could be </w:t>
-      </w:r>
-      <w:proofErr w:type="gramStart"/>
-      <w:r>
-        <w:t>really complex</w:t>
-      </w:r>
-      <w:proofErr w:type="gramEnd"/>
-      <w:r>
-        <w:t>.</w:t>
+      <w:bookmarkEnd w:id="28"/>
+    </w:p>
+    <w:p>
+      <w:r>
+        <w:t>UVVM testbenches may have one or more central sequencers – also known as test sequencers or test drivers. A single test sequencer is recommended in order to reduce complexity – as synchronization between multiple parallel test sequencer could be really complex.</w:t>
       </w:r>
     </w:p>
     <w:p>
@@ -10161,7 +10077,7 @@
       <w:pPr>
         <w:pStyle w:val="Overskrift1"/>
       </w:pPr>
-      <w:bookmarkStart w:id="30" w:name="_Toc19282400"/>
+      <w:bookmarkStart w:id="29" w:name="_Toc19282400"/>
       <w:r>
         <w:lastRenderedPageBreak/>
         <w:t xml:space="preserve">Protocol aware </w:t>
@@ -10169,7 +10085,7 @@
       <w:r>
         <w:t>Error Injection</w:t>
       </w:r>
-      <w:bookmarkEnd w:id="30"/>
+      <w:bookmarkEnd w:id="29"/>
     </w:p>
     <w:p>
       <w:r>
@@ -10589,12 +10505,12 @@
       <w:pPr>
         <w:pStyle w:val="Overskrift1"/>
       </w:pPr>
-      <w:bookmarkStart w:id="31" w:name="_Toc19282401"/>
+      <w:bookmarkStart w:id="30" w:name="_Toc19282401"/>
       <w:r>
         <w:lastRenderedPageBreak/>
         <w:t>Randomisation</w:t>
       </w:r>
-      <w:bookmarkEnd w:id="31"/>
+      <w:bookmarkEnd w:id="30"/>
     </w:p>
     <w:p>
       <w:r>
@@ -10641,7 +10557,19 @@
         <w:rPr>
           <w:b/>
         </w:rPr>
-        <w:t xml:space="preserve">(e.g. *****.) </w:t>
+        <w:t xml:space="preserve">(e.g. </w:t>
+      </w:r>
+      <w:r>
+        <w:rPr>
+          <w:b/>
+        </w:rPr>
+        <w:t>UART TX VVC and SBI VVC</w:t>
+      </w:r>
+      <w:r>
+        <w:rPr>
+          <w:b/>
+        </w:rPr>
+        <w:t xml:space="preserve">.) </w:t>
       </w:r>
       <w:r>
         <w:rPr>
@@ -10702,15 +10630,7 @@
         <w:t>ould affect the DUT behaviour</w:t>
       </w:r>
       <w:r>
-        <w:t xml:space="preserve"> or output</w:t>
-      </w:r>
-      <w:proofErr w:type="gramStart"/>
-      <w:r>
-        <w:t>. .</w:t>
-      </w:r>
-      <w:proofErr w:type="gramEnd"/>
-      <w:r>
-        <w:t xml:space="preserve"> (and a monitor would be required to check the actual DUT stimuli.)</w:t>
+        <w:t xml:space="preserve"> or output. (and a monitor would be required to check the actual DUT stimuli.)</w:t>
       </w:r>
       <w:r>
         <w:br/>
@@ -10806,7 +10726,7 @@
       <w:pPr>
         <w:pStyle w:val="Overskrift2"/>
       </w:pPr>
-      <w:bookmarkStart w:id="32" w:name="_Hlk19098868"/>
+      <w:bookmarkStart w:id="31" w:name="_Hlk19098868"/>
       <w:r>
         <w:t xml:space="preserve">Data randomisation </w:t>
       </w:r>
@@ -10816,7 +10736,7 @@
     </w:p>
     <w:p>
       <w:r>
-        <w:t xml:space="preserve">A VVC may be commanded to generate constrained random data, where data in this sense could also be addresses, lengths, etc.  </w:t>
+        <w:t xml:space="preserve">A VVC may be commanded to generate constrained random data, where data in this sense could also be addresses, lengths, etc. </w:t>
       </w:r>
       <w:proofErr w:type="gramStart"/>
       <w:r>
@@ -10838,7 +10758,10 @@
       </w:r>
       <w:proofErr w:type="spellStart"/>
       <w:r>
-        <w:t>t_randomness</w:t>
+        <w:t>t_random</w:t>
+      </w:r>
+      <w:r>
+        <w:t>isation</w:t>
       </w:r>
       <w:proofErr w:type="spellEnd"/>
       <w:r>
@@ -10947,7 +10870,7 @@
       </w:tr>
     </w:tbl>
     <w:p/>
-    <w:bookmarkEnd w:id="32"/>
+    <w:bookmarkEnd w:id="31"/>
     <w:p>
       <w:pPr>
         <w:pStyle w:val="Overskrift2"/>
@@ -10998,13 +10921,13 @@
       <w:pPr>
         <w:pStyle w:val="Overskrift1"/>
       </w:pPr>
-      <w:bookmarkStart w:id="33" w:name="_Toc19110450"/>
-      <w:bookmarkStart w:id="34" w:name="_Toc19282402"/>
+      <w:bookmarkStart w:id="32" w:name="_Toc19110450"/>
+      <w:bookmarkStart w:id="33" w:name="_Toc19282402"/>
+      <w:bookmarkEnd w:id="32"/>
+      <w:r>
+        <w:t>Functional Coverage</w:t>
+      </w:r>
       <w:bookmarkEnd w:id="33"/>
-      <w:r>
-        <w:t>Functional Coverage</w:t>
-      </w:r>
-      <w:bookmarkEnd w:id="34"/>
     </w:p>
     <w:p>
       <w:r>
@@ -11039,7 +10962,19 @@
         <w:rPr>
           <w:b/>
         </w:rPr>
-        <w:t xml:space="preserve">(e.g. *****.) </w:t>
+        <w:t xml:space="preserve">(e.g. </w:t>
+      </w:r>
+      <w:r>
+        <w:rPr>
+          <w:b/>
+        </w:rPr>
+        <w:t>UART RX VVC</w:t>
+      </w:r>
+      <w:r>
+        <w:rPr>
+          <w:b/>
+        </w:rPr>
+        <w:t xml:space="preserve">.) </w:t>
       </w:r>
       <w:r>
         <w:rPr>
@@ -11108,15 +11043,7 @@
       </w:r>
       <w:r>
         <w:br/>
-        <w:t xml:space="preserve">(An example on how functional coverage is applied and used to terminate a test section when </w:t>
-      </w:r>
-      <w:proofErr w:type="gramStart"/>
-      <w:r>
-        <w:t>sufficient</w:t>
-      </w:r>
-      <w:proofErr w:type="gramEnd"/>
-      <w:r>
-        <w:t xml:space="preserve"> functional coverage is reached in the receiver, is shown in the UART VVC.)</w:t>
+        <w:t>(An example on how functional coverage is applied and used to terminate a test section when sufficient functional coverage is reached in the receiver, is shown in the UART VVC.)</w:t>
       </w:r>
     </w:p>
     <w:p>
@@ -11275,19 +11202,7 @@
         <w:t xml:space="preserve">See chapter </w:t>
       </w:r>
       <w:r>
-        <w:fldChar w:fldCharType="begin"/>
-      </w:r>
-      <w:r>
-        <w:instrText xml:space="preserve"> REF _Ref19101252 \r \h </w:instrText>
-      </w:r>
-      <w:r>
-        <w:fldChar w:fldCharType="separate"/>
-      </w:r>
-      <w:r>
-        <w:t>0</w:t>
-      </w:r>
-      <w:r>
-        <w:fldChar w:fldCharType="end"/>
+        <w:t>12</w:t>
       </w:r>
       <w:r>
         <w:t xml:space="preserve"> for parameter sequence and options.</w:t>
@@ -11303,7 +11218,7 @@
           <w:sz w:val="24"/>
         </w:rPr>
       </w:pPr>
-      <w:bookmarkStart w:id="35" w:name="_Ref19101252"/>
+      <w:bookmarkStart w:id="34" w:name="_Ref19101252"/>
       <w:r>
         <w:br w:type="page"/>
       </w:r>
@@ -11312,24 +11227,16 @@
       <w:pPr>
         <w:pStyle w:val="Overskrift1"/>
       </w:pPr>
-      <w:bookmarkStart w:id="36" w:name="_Toc19282403"/>
+      <w:bookmarkStart w:id="35" w:name="_Toc19282403"/>
       <w:r>
         <w:lastRenderedPageBreak/>
         <w:t>Testbench Data routing</w:t>
       </w:r>
-      <w:bookmarkEnd w:id="36"/>
-    </w:p>
-    <w:p>
-      <w:r>
-        <w:t xml:space="preserve">Direct transaction transfer is providing a mechanism for passively routing source data (data </w:t>
-      </w:r>
-      <w:proofErr w:type="gramStart"/>
-      <w:r>
-        <w:t>entered into</w:t>
-      </w:r>
-      <w:proofErr w:type="gramEnd"/>
-      <w:r>
-        <w:t xml:space="preserve"> the DUT) out of the VVCs to other parts of the testbench. This data routing is passive in the sense that the transaction data are just provided as a global signal – for anyone to read. This is covered in chapter </w:t>
+      <w:bookmarkEnd w:id="35"/>
+    </w:p>
+    <w:p>
+      <w:r>
+        <w:t xml:space="preserve">Direct transaction transfer is providing a mechanism for passively routing source data (data entered into the DUT) out of the VVCs to other parts of the testbench. This data routing is passive in the sense that the transaction data are just provided as a global signal – for anyone to read. This is covered in chapter </w:t>
       </w:r>
       <w:r>
         <w:fldChar w:fldCharType="begin"/>
@@ -11347,7 +11254,7 @@
         <w:fldChar w:fldCharType="end"/>
       </w:r>
       <w:r>
-        <w:t>)</w:t>
+        <w:t>.</w:t>
       </w:r>
     </w:p>
     <w:p>
@@ -11491,6 +11398,22 @@
       <w:proofErr w:type="spellStart"/>
       <w:r>
         <w:t>t_data_routing</w:t>
+      </w:r>
+      <w:proofErr w:type="spellEnd"/>
+      <w:r>
+        <w:t xml:space="preserve">, which is defined in UVVM </w:t>
+      </w:r>
+      <w:proofErr w:type="spellStart"/>
+      <w:r>
+        <w:t>Util</w:t>
+      </w:r>
+      <w:proofErr w:type="spellEnd"/>
+      <w:r>
+        <w:t xml:space="preserve"> </w:t>
+      </w:r>
+      <w:proofErr w:type="spellStart"/>
+      <w:r>
+        <w:t>types_pkg</w:t>
       </w:r>
       <w:proofErr w:type="spellEnd"/>
       <w:r>
@@ -11576,7 +11499,13 @@
           </w:tcPr>
           <w:p>
             <w:r>
-              <w:t>Data is source from the UVVM global buffer</w:t>
+              <w:t>Data is source</w:t>
+            </w:r>
+            <w:r>
+              <w:t>d</w:t>
+            </w:r>
+            <w:r>
+              <w:t xml:space="preserve"> from the UVVM global buffer</w:t>
             </w:r>
           </w:p>
         </w:tc>
@@ -11598,7 +11527,7 @@
           </w:tcPr>
           <w:p>
             <w:r>
-              <w:t>Data is also sent to the UUVVM global buffer</w:t>
+              <w:t>Data is also sent to the UVVM global buffer</w:t>
             </w:r>
           </w:p>
         </w:tc>
@@ -11640,7 +11569,10 @@
           </w:tcPr>
           <w:p>
             <w:r>
-              <w:t>TO_FILE</w:t>
+              <w:t>FROM</w:t>
+            </w:r>
+            <w:r>
+              <w:t>_FILE</w:t>
             </w:r>
           </w:p>
         </w:tc>
@@ -11696,19 +11628,7 @@
         <w:t xml:space="preserve">See chapter </w:t>
       </w:r>
       <w:r>
-        <w:fldChar w:fldCharType="begin"/>
-      </w:r>
-      <w:r>
-        <w:instrText xml:space="preserve"> REF _Ref19101252 \r \h </w:instrText>
-      </w:r>
-      <w:r>
-        <w:fldChar w:fldCharType="separate"/>
-      </w:r>
-      <w:r>
-        <w:t>9</w:t>
-      </w:r>
-      <w:r>
-        <w:fldChar w:fldCharType="end"/>
+        <w:t>12</w:t>
       </w:r>
       <w:r>
         <w:t xml:space="preserve"> for parameter sequence and options.</w:t>
@@ -11732,66 +11652,63 @@
       <w:pPr>
         <w:pStyle w:val="Overskrift1"/>
       </w:pPr>
-      <w:bookmarkStart w:id="37" w:name="_Toc19282404"/>
+      <w:bookmarkStart w:id="36" w:name="_Toc19282404"/>
       <w:r>
         <w:lastRenderedPageBreak/>
         <w:t>Controlling property checkers</w:t>
       </w:r>
+      <w:bookmarkEnd w:id="36"/>
+    </w:p>
+    <w:p>
+      <w:r>
+        <w:t>A major VVC advantage is that lots of additional very useful functionality may be added inside the VVC entity, meaning that all the verification support for a given interface can be encapsulated inside a single VHDL entity. A major advantage of UVVM is that adding additional functionality and controlling it from the test sequencers is really simple.</w:t>
+      </w:r>
+      <w:r>
+        <w:t xml:space="preserve"> One very useful additional functionality is property checkers, and some </w:t>
+      </w:r>
+      <w:r>
+        <w:t xml:space="preserve">typical </w:t>
+      </w:r>
+      <w:r>
+        <w:t xml:space="preserve">examples of this could </w:t>
+      </w:r>
+      <w:r>
+        <w:t xml:space="preserve">be to check the minimum allowed bit period, the minimum inter-packet gap, back-to-back restrictions, etc., or in general to check a given requirement continuously – especially when this is easier to do outside the BFM – </w:t>
+      </w:r>
+      <w:r>
+        <w:t>for instance i</w:t>
+      </w:r>
+      <w:r>
+        <w:t xml:space="preserve">n a dedicated </w:t>
+      </w:r>
+      <w:r>
+        <w:t>checker process.</w:t>
+      </w:r>
+    </w:p>
+    <w:p/>
+    <w:p>
+      <w:r>
+        <w:t xml:space="preserve">A dedicated checker process </w:t>
+      </w:r>
+      <w:r>
+        <w:t>w</w:t>
+      </w:r>
+      <w:r>
+        <w:t xml:space="preserve">ould typically </w:t>
+      </w:r>
+      <w:r>
+        <w:t xml:space="preserve">just wait for a trigger condition </w:t>
+      </w:r>
+      <w:r>
+        <w:t xml:space="preserve">on the interface </w:t>
+      </w:r>
+      <w:r>
+        <w:t>(like a UAR</w:t>
+      </w:r>
+      <w:bookmarkStart w:id="37" w:name="_GoBack"/>
       <w:bookmarkEnd w:id="37"/>
-    </w:p>
-    <w:p>
-      <w:r>
-        <w:t xml:space="preserve">A major VVC advantage is that lots of additional very useful functionality may be added inside the VVC entity, meaning that all the verification support for a given interface can be encapsulated inside a single VHDL entity. A major advantage of UVVM is that adding additional functionality and controlling it from the test sequencers is </w:t>
-      </w:r>
-      <w:proofErr w:type="gramStart"/>
-      <w:r>
-        <w:t>really simple</w:t>
-      </w:r>
-      <w:proofErr w:type="gramEnd"/>
-      <w:r>
-        <w:t>.</w:t>
-      </w:r>
-      <w:r>
-        <w:t xml:space="preserve"> One very useful additional functionality is property checkers, and some </w:t>
-      </w:r>
-      <w:r>
-        <w:t xml:space="preserve">typically </w:t>
-      </w:r>
-      <w:r>
-        <w:t xml:space="preserve">examples of this could </w:t>
-      </w:r>
-      <w:r>
-        <w:t xml:space="preserve">be to check the minimum allowed bit period, the minimum inter-packet gap, back-to-back restrictions, etc., or in general to check a given requirement continuously – especially when this is easier to do outside the BFM – </w:t>
-      </w:r>
-      <w:r>
-        <w:t>for instance i</w:t>
-      </w:r>
-      <w:r>
-        <w:t xml:space="preserve">n a dedicated </w:t>
-      </w:r>
-      <w:r>
-        <w:t>checker process.</w:t>
-      </w:r>
-    </w:p>
-    <w:p/>
-    <w:p>
-      <w:r>
-        <w:t xml:space="preserve">A dedicated checker process </w:t>
-      </w:r>
-      <w:r>
-        <w:t>w</w:t>
-      </w:r>
-      <w:r>
-        <w:t xml:space="preserve">ould typically </w:t>
-      </w:r>
-      <w:r>
-        <w:t xml:space="preserve">just wait for a trigger condition </w:t>
-      </w:r>
-      <w:r>
-        <w:t xml:space="preserve">on the interface </w:t>
-      </w:r>
-      <w:r>
-        <w:t>(like a UART data</w:t>
+      <w:r>
+        <w:t>T data</w:t>
       </w:r>
       <w:r>
         <w:t xml:space="preserve"> </w:t>
@@ -12025,7 +11942,7 @@
       <w:r>
         <w:t>VVC parameters and sequence for Randomisation, Functional Coverage, Sources and Destinations</w:t>
       </w:r>
-      <w:bookmarkEnd w:id="35"/>
+      <w:bookmarkEnd w:id="34"/>
       <w:bookmarkEnd w:id="38"/>
       <w:bookmarkEnd w:id="39"/>
     </w:p>
@@ -12318,15 +12235,7 @@
       </w:r>
       <w:r>
         <w:br/>
-        <w:t xml:space="preserve">                            </w:t>
-      </w:r>
-      <w:proofErr w:type="gramStart"/>
-      <w:r>
-        <w:t xml:space="preserve">   (</w:t>
-      </w:r>
-      <w:proofErr w:type="gramEnd"/>
-      <w:r>
-        <w:t xml:space="preserve">e.g. </w:t>
+        <w:t xml:space="preserve">                               (e.g. </w:t>
       </w:r>
       <w:proofErr w:type="spellStart"/>
       <w:r>
@@ -12375,7 +12284,7 @@
         <w:lastRenderedPageBreak/>
         <w:t>Multiple Central Sequencers</w:t>
       </w:r>
-      <w:bookmarkEnd w:id="28"/>
+      <w:bookmarkEnd w:id="27"/>
       <w:bookmarkEnd w:id="40"/>
     </w:p>
     <w:p>
@@ -12385,101 +12294,57 @@
           <w:iCs/>
           <w:szCs w:val="18"/>
         </w:rPr>
-        <w:t xml:space="preserve">A structured test environment is </w:t>
+        <w:t>A structured test environment is important and we recommend the use of a test harness to instantiate VVCs, DUT, clock generator and so forth. The testbench may consist of one or more test sequencers which are used to control the complete testbench architecture with any number of VVCs, although for a better testbench overview we recommend to have a single central test sequencer only.</w:t>
+      </w:r>
+    </w:p>
+    <w:p/>
+    <w:p>
+      <w:pPr>
+        <w:pStyle w:val="Overskrift1"/>
+      </w:pPr>
+      <w:bookmarkStart w:id="41" w:name="_Toc19282407"/>
+      <w:bookmarkStart w:id="42" w:name="_Toc17306318"/>
+      <w:r>
+        <w:t>Monitors</w:t>
+      </w:r>
+      <w:bookmarkEnd w:id="41"/>
+    </w:p>
+    <w:p>
+      <w:r>
+        <w:t>Monitors could be great to check the interface accesses to a DUT – to report the transaction to the testbench – with all relevant info like operation (write, read, transmit, …), data, address, etc. This information may be critical in order to understand the operation of the DUT and its expected outputs. A monitor is not a protocol checker, but may of course check various properties of an interface/protocol. A typical Monitor will however only provide the relevant basic information and leave more advance interpretation to other parts of a testbench. For simple protocols like the UART</w:t>
+      </w:r>
+      <w:r>
+        <w:t>,</w:t>
+      </w:r>
+      <w:r>
+        <w:t xml:space="preserve"> </w:t>
+      </w:r>
+      <w:r>
+        <w:t xml:space="preserve">UVVM also includes basic error checking in the Monitor – as this happens at a very low level. For more advanced protocols it would make sense to just pass on the </w:t>
       </w:r>
       <w:proofErr w:type="gramStart"/>
       <w:r>
-        <w:rPr>
-          <w:rFonts w:ascii="Helvetica Neue Thin" w:hAnsi="Helvetica Neue Thin"/>
-          <w:iCs/>
-          <w:szCs w:val="18"/>
-        </w:rPr>
-        <w:t>important</w:t>
+        <w:t>low level</w:t>
       </w:r>
       <w:proofErr w:type="gramEnd"/>
       <w:r>
-        <w:rPr>
-          <w:rFonts w:ascii="Helvetica Neue Thin" w:hAnsi="Helvetica Neue Thin"/>
-          <w:iCs/>
-          <w:szCs w:val="18"/>
-        </w:rPr>
-        <w:t xml:space="preserve"> and we recommend the use of a test harness to instantiate VVCs, DUT, clock generator and so forth. The testbench may consist of one or more test sequencers which are used to control the complete testbench architecture with any number of VVCs, although for a better testbench overview we recommend </w:t>
-      </w:r>
-      <w:proofErr w:type="gramStart"/>
-      <w:r>
-        <w:rPr>
-          <w:rFonts w:ascii="Helvetica Neue Thin" w:hAnsi="Helvetica Neue Thin"/>
-          <w:iCs/>
-          <w:szCs w:val="18"/>
-        </w:rPr>
-        <w:t>to have</w:t>
-      </w:r>
-      <w:proofErr w:type="gramEnd"/>
-      <w:r>
-        <w:rPr>
-          <w:rFonts w:ascii="Helvetica Neue Thin" w:hAnsi="Helvetica Neue Thin"/>
-          <w:iCs/>
-          <w:szCs w:val="18"/>
-        </w:rPr>
-        <w:t xml:space="preserve"> a single central test sequencer only.</w:t>
+        <w:t xml:space="preserve"> info to a higher level checker. The reason for making a dedicated monitor rather than leaving that to the testbench model is to achieve a better testbench structure and more efficient reuse.</w:t>
       </w:r>
     </w:p>
     <w:p/>
     <w:p>
-      <w:pPr>
-        <w:pStyle w:val="Overskrift1"/>
-      </w:pPr>
-      <w:bookmarkStart w:id="41" w:name="_Toc17306318"/>
-      <w:bookmarkStart w:id="42" w:name="_Toc19282407"/>
-      <w:r>
-        <w:t>Monitors</w:t>
-      </w:r>
-      <w:bookmarkEnd w:id="42"/>
-    </w:p>
-    <w:p>
-      <w:r>
-        <w:t xml:space="preserve">Monitors could be great to check the interface accesses to a DUT – to report the transaction to the testbench – with all relevant info like operation (write, read, transmit, …), data, address, etc. This information may be critical in order to understand the operation of the DUT and its expected outputs. A monitor is not a protocol </w:t>
-      </w:r>
-      <w:proofErr w:type="gramStart"/>
-      <w:r>
-        <w:t>checker, but</w:t>
-      </w:r>
-      <w:proofErr w:type="gramEnd"/>
-      <w:r>
-        <w:t xml:space="preserve"> may of course check various properties of an interface/protocol. A typical Monitor will however only provide the relevant basic information and leave more advance interpretation to other parts of a testbench. For simple protocols like the UART</w:t>
-      </w:r>
-      <w:r>
-        <w:t>,</w:t>
-      </w:r>
+      <w:r>
+        <w:t>It should however be mentioned that implementing Direct Transaction Transfer (</w:t>
+      </w:r>
+      <w:proofErr w:type="spellStart"/>
+      <w:r>
+        <w:t>ch.</w:t>
+      </w:r>
+      <w:proofErr w:type="spellEnd"/>
       <w:r>
         <w:t xml:space="preserve"> </w:t>
       </w:r>
       <w:r>
-        <w:t xml:space="preserve">UVVM also includes basic error checking in the Monitor – as this happens at a very low level. For more advanced protocols it would make sense to just pass on the </w:t>
-      </w:r>
-      <w:proofErr w:type="gramStart"/>
-      <w:r>
-        <w:t>low level</w:t>
-      </w:r>
-      <w:proofErr w:type="gramEnd"/>
-      <w:r>
-        <w:t xml:space="preserve"> info to a higher level checker. The reason for making a dedicated monitor rather than leaving that to the testbench model is to achieve a better testbench structure and more efficient reuse.</w:t>
-      </w:r>
-    </w:p>
-    <w:p/>
-    <w:p>
-      <w:r>
-        <w:t>It should however be mentioned that implementing Direct Transaction Transfer (</w:t>
-      </w:r>
-      <w:proofErr w:type="spellStart"/>
-      <w:r>
-        <w:t>ch.</w:t>
-      </w:r>
-      <w:proofErr w:type="spellEnd"/>
-      <w:r>
-        <w:t xml:space="preserve"> </w:t>
-      </w:r>
-      <w:r>
         <w:fldChar w:fldCharType="begin"/>
       </w:r>
       <w:r>
@@ -12508,15 +12373,7 @@
     </w:p>
     <w:p>
       <w:r>
-        <w:t xml:space="preserve">The mechanism for passing the monitor deduced transaction out of the monitor is almost </w:t>
-      </w:r>
-      <w:proofErr w:type="gramStart"/>
-      <w:r>
-        <w:t>exactly the same</w:t>
-      </w:r>
-      <w:proofErr w:type="gramEnd"/>
-      <w:r>
-        <w:t xml:space="preserve"> as for passing transaction info out of a VVC – as described in chapter </w:t>
+        <w:t xml:space="preserve">The mechanism for passing the monitor deduced transaction out of the monitor is almost exactly the same as for passing transaction info out of a VVC – as described in chapter </w:t>
       </w:r>
       <w:r>
         <w:fldChar w:fldCharType="begin"/>
@@ -12697,43 +12554,7 @@
     </w:p>
     <w:p>
       <w:r>
-        <w:t xml:space="preserve">The Transaction </w:t>
-      </w:r>
-      <w:r>
-        <w:t xml:space="preserve">info </w:t>
-      </w:r>
-      <w:r>
-        <w:t xml:space="preserve">provided out of </w:t>
-      </w:r>
-      <w:r>
-        <w:t>a</w:t>
-      </w:r>
-      <w:r>
-        <w:t xml:space="preserve"> Monitor us</w:t>
-      </w:r>
-      <w:r>
-        <w:t>es</w:t>
-      </w:r>
-      <w:r>
-        <w:t xml:space="preserve"> </w:t>
-      </w:r>
-      <w:r>
-        <w:t xml:space="preserve">a </w:t>
-      </w:r>
-      <w:r>
-        <w:t>global signal. Th</w:t>
-      </w:r>
-      <w:r>
-        <w:t>is</w:t>
-      </w:r>
-      <w:r>
-        <w:t xml:space="preserve"> signal and all </w:t>
-      </w:r>
-      <w:r>
-        <w:t>r</w:t>
-      </w:r>
-      <w:r>
-        <w:t xml:space="preserve">elated VHDL types are defined in </w:t>
+        <w:t xml:space="preserve">The Transaction info provided out of a Monitor uses a global signal. This signal and all related VHDL types are defined in </w:t>
       </w:r>
       <w:proofErr w:type="spellStart"/>
       <w:r>
@@ -12782,7 +12603,7 @@
       <w:r>
         <w:t>Compile scripts</w:t>
       </w:r>
-      <w:bookmarkEnd w:id="41"/>
+      <w:bookmarkEnd w:id="42"/>
       <w:bookmarkEnd w:id="43"/>
     </w:p>
     <w:p>
@@ -14178,10 +13999,13 @@
 
 <file path=word/comments.xml><?xml version="1.0" encoding="utf-8"?>
 <w:comments xmlns:wpc="http://schemas.microsoft.com/office/word/2010/wordprocessingCanvas" xmlns:cx="http://schemas.microsoft.com/office/drawing/2014/chartex" xmlns:cx1="http://schemas.microsoft.com/office/drawing/2015/9/8/chartex" xmlns:cx2="http://schemas.microsoft.com/office/drawing/2015/10/21/chartex" xmlns:cx3="http://schemas.microsoft.com/office/drawing/2016/5/9/chartex" xmlns:cx4="http://schemas.microsoft.com/office/drawing/2016/5/10/chartex" xmlns:cx5="http://schemas.microsoft.com/office/drawing/2016/5/11/chartex" xmlns:cx6="http://schemas.microsoft.com/office/drawing/2016/5/12/chartex" xmlns:cx7="http://schemas.microsoft.com/office/drawing/2016/5/13/chartex" xmlns:cx8="http://schemas.microsoft.com/office/drawing/2016/5/14/chartex" xmlns:mc="http://schemas.openxmlformats.org/markup-compatibility/2006" xmlns:aink="http://schemas.microsoft.com/office/drawing/2016/ink" xmlns:am3d="http://schemas.microsoft.com/office/drawing/2017/model3d" xmlns:o="urn:schemas-microsoft-com:office:office" xmlns:r="http://schemas.openxmlformats.org/officeDocument/2006/relationships" xmlns:m="http://schemas.openxmlformats.org/officeDocument/2006/math" xmlns:v="urn:schemas-microsoft-com:vml" xmlns:wp14="http://schemas.microsoft.com/office/word/2010/wordprocessingDrawing" xmlns:wp="http://schemas.openxmlformats.org/drawingml/2006/wordprocessingDrawing" xmlns:w10="urn:schemas-microsoft-com:office:word" xmlns:w="http://schemas.openxmlformats.org/wordprocessingml/2006/main" xmlns:w14="http://schemas.microsoft.com/office/word/2010/wordml" xmlns:w15="http://schemas.microsoft.com/office/word/2012/wordml" xmlns:w16cid="http://schemas.microsoft.com/office/word/2016/wordml/cid" xmlns:w16se="http://schemas.microsoft.com/office/word/2015/wordml/symex" xmlns:wpg="http://schemas.microsoft.com/office/word/2010/wordprocessingGroup" xmlns:wpi="http://schemas.microsoft.com/office/word/2010/wordprocessingInk" xmlns:wne="http://schemas.microsoft.com/office/word/2006/wordml" xmlns:wps="http://schemas.microsoft.com/office/word/2010/wordprocessingShape" mc:Ignorable="w14 w15 w16se w16cid wp14">
-  <w:comment w:id="23" w:author="Forfatter" w:initials="A">
+  <w:comment w:id="22" w:author="Forfatter" w:initials="A">
     <w:p>
       <w:pPr>
         <w:pStyle w:val="Merknadstekst"/>
+        <w:rPr>
+          <w:lang w:val="nb-NO"/>
+        </w:rPr>
       </w:pPr>
       <w:r>
         <w:rPr>
@@ -14190,12 +14014,18 @@
         <w:annotationRef/>
       </w:r>
       <w:r>
+        <w:rPr>
+          <w:lang w:val="nb-NO"/>
+        </w:rPr>
         <w:t>ET: Tror kanskje vi bør revurdere Monitor. Det er vel egentlig ulogisk at den viser INACTIVE når den faktisk er aktiv…</w:t>
       </w:r>
     </w:p>
     <w:p>
       <w:pPr>
         <w:pStyle w:val="Merknadstekst"/>
+        <w:rPr>
+          <w:lang w:val="nb-NO"/>
+        </w:rPr>
       </w:pPr>
     </w:p>
   </w:comment>
@@ -14573,7 +14403,7 @@
               <w:sz w:val="14"/>
               <w:lang w:val="en-US"/>
             </w:rPr>
-            <w:t>2019-09-13</w:t>
+            <w:t>2019-09-16</w:t>
           </w:r>
           <w:r>
             <w:rPr>
@@ -14606,18 +14436,38 @@
               <w:lang w:val="sq-AL"/>
             </w:rPr>
           </w:pPr>
-          <w:hyperlink r:id="rId1" w:history="1">
-            <w:r>
-              <w:rPr>
-                <w:rStyle w:val="Hyperkobling"/>
-                <w:rFonts w:cs="Arial"/>
-                <w:color w:val="1381C4"/>
-                <w:sz w:val="14"/>
-                <w:lang w:val="sq-AL"/>
-              </w:rPr>
-              <w:t>support@bitvis.no</w:t>
-            </w:r>
-          </w:hyperlink>
+          <w:r>
+            <w:fldChar w:fldCharType="begin"/>
+          </w:r>
+          <w:r>
+            <w:rPr>
+              <w:lang w:val="sq-AL"/>
+            </w:rPr>
+            <w:instrText xml:space="preserve"> HYPERLINK "mailto:support@bitvis.no" </w:instrText>
+          </w:r>
+          <w:r>
+            <w:fldChar w:fldCharType="separate"/>
+          </w:r>
+          <w:r>
+            <w:rPr>
+              <w:rStyle w:val="Hyperkobling"/>
+              <w:rFonts w:cs="Arial"/>
+              <w:color w:val="1381C4"/>
+              <w:sz w:val="14"/>
+              <w:lang w:val="sq-AL"/>
+            </w:rPr>
+            <w:t>support@bitvis.no</w:t>
+          </w:r>
+          <w:r>
+            <w:rPr>
+              <w:rStyle w:val="Hyperkobling"/>
+              <w:rFonts w:cs="Arial"/>
+              <w:color w:val="1381C4"/>
+              <w:sz w:val="14"/>
+              <w:lang w:val="sq-AL"/>
+            </w:rPr>
+            <w:fldChar w:fldCharType="end"/>
+          </w:r>
           <w:r>
             <w:rPr>
               <w:rFonts w:ascii="Helvetica" w:hAnsi="Helvetica" w:cs="Arial"/>
@@ -16360,7 +16210,7 @@
     </w:rPrDefault>
     <w:pPrDefault/>
   </w:docDefaults>
-  <w:latentStyles w:defLockedState="0" w:defUIPriority="0" w:defSemiHidden="0" w:defUnhideWhenUsed="0" w:defQFormat="0" w:count="375">
+  <w:latentStyles w:defLockedState="0" w:defUIPriority="0" w:defSemiHidden="0" w:defUnhideWhenUsed="0" w:defQFormat="0" w:count="377">
     <w:lsdException w:name="Normal" w:qFormat="1"/>
     <w:lsdException w:name="heading 1" w:qFormat="1"/>
     <w:lsdException w:name="heading 2" w:qFormat="1"/>
@@ -16460,7 +16310,6 @@
     <w:lsdException w:name="HTML Sample" w:semiHidden="1" w:unhideWhenUsed="1"/>
     <w:lsdException w:name="HTML Typewriter" w:semiHidden="1" w:unhideWhenUsed="1"/>
     <w:lsdException w:name="HTML Variable" w:semiHidden="1" w:unhideWhenUsed="1"/>
-    <w:lsdException w:name="Normal Table" w:semiHidden="1" w:unhideWhenUsed="1"/>
     <w:lsdException w:name="annotation subject" w:semiHidden="1" w:unhideWhenUsed="1"/>
     <w:lsdException w:name="No List" w:semiHidden="1" w:uiPriority="99" w:unhideWhenUsed="1"/>
     <w:lsdException w:name="Outline List 1" w:semiHidden="1" w:unhideWhenUsed="1"/>
@@ -16506,11 +16355,9 @@
     <w:lsdException w:name="Table Subtle 1" w:semiHidden="1" w:unhideWhenUsed="1"/>
     <w:lsdException w:name="Table Subtle 2" w:semiHidden="1" w:unhideWhenUsed="1"/>
     <w:lsdException w:name="Table Web 1" w:semiHidden="1" w:unhideWhenUsed="1"/>
-    <w:lsdException w:name="Table Web 2" w:semiHidden="1" w:unhideWhenUsed="1"/>
     <w:lsdException w:name="Table Web 3" w:semiHidden="1" w:unhideWhenUsed="1"/>
     <w:lsdException w:name="Balloon Text" w:semiHidden="1" w:unhideWhenUsed="1"/>
     <w:lsdException w:name="Table Grid" w:uiPriority="59"/>
-    <w:lsdException w:name="Table Theme" w:semiHidden="1" w:unhideWhenUsed="1"/>
     <w:lsdException w:name="Placeholder Text" w:semiHidden="1" w:uiPriority="99"/>
     <w:lsdException w:name="No Spacing" w:uiPriority="1" w:qFormat="1"/>
     <w:lsdException w:name="Light Shading" w:uiPriority="60"/>
@@ -16730,6 +16577,8 @@
     <w:lsdException w:name="Smart Hyperlink" w:semiHidden="1" w:uiPriority="99" w:unhideWhenUsed="1"/>
     <w:lsdException w:name="Hashtag" w:semiHidden="1" w:uiPriority="99" w:unhideWhenUsed="1"/>
     <w:lsdException w:name="Unresolved Mention" w:semiHidden="1" w:uiPriority="99" w:unhideWhenUsed="1"/>
+    <w:lsdException w:name="Smart Link" w:semiHidden="1" w:uiPriority="99" w:unhideWhenUsed="1"/>
+    <w:lsdException w:name="Smart Link Error" w:semiHidden="1" w:uiPriority="99" w:unhideWhenUsed="1"/>
   </w:latentStyles>
   <w:style w:type="paragraph" w:default="1" w:styleId="Normal">
     <w:name w:val="Normal"/>
@@ -18119,7 +17968,7 @@
 </file>
 
 <file path=customXml/itemProps1.xml><?xml version="1.0" encoding="utf-8"?>
-<ds:datastoreItem xmlns:ds="http://schemas.openxmlformats.org/officeDocument/2006/customXml" ds:itemID="{C02FA432-9FB5-4401-95A2-203D6A3609F7}">
+<ds:datastoreItem xmlns:ds="http://schemas.openxmlformats.org/officeDocument/2006/customXml" ds:itemID="{CA92797B-BBAB-4013-81CD-D59711897600}">
   <ds:schemaRefs>
     <ds:schemaRef ds:uri="http://schemas.openxmlformats.org/officeDocument/2006/bibliography"/>
   </ds:schemaRefs>

</xml_diff>

<commit_message>
ESA_2: updated VVC EssMech document with DTT record hierarchy in section 5.5
</commit_message>
<xml_diff>
--- a/uvvm_vvc_framework/doc/internal_UVVM_Essential_Mechanisms.docx
+++ b/uvvm_vvc_framework/doc/internal_UVVM_Essential_Mechanisms.docx
@@ -6846,6 +6846,8 @@
       </w:r>
     </w:p>
     <w:p/>
+    <w:p/>
+    <w:p/>
     <w:p>
       <w:pPr>
         <w:pStyle w:val="Overskrift2"/>
@@ -7026,7 +7028,7 @@
         <w:rPr>
           <w:noProof/>
         </w:rPr>
-        <w:t>1</w:t>
+        <w:t>2</w:t>
       </w:r>
       <w:r>
         <w:fldChar w:fldCharType="end"/>
@@ -8055,7 +8057,7 @@
         <w:rPr>
           <w:noProof/>
         </w:rPr>
-        <w:t>2</w:t>
+        <w:t>3</w:t>
       </w:r>
       <w:r>
         <w:fldChar w:fldCharType="end"/>
@@ -8946,7 +8948,7 @@
         <w:rPr>
           <w:noProof/>
         </w:rPr>
-        <w:t>3</w:t>
+        <w:t>4</w:t>
       </w:r>
       <w:r>
         <w:fldChar w:fldCharType="end"/>
@@ -9277,7 +9279,7 @@
         <w:rPr>
           <w:noProof/>
         </w:rPr>
-        <w:t>4</w:t>
+        <w:t>5</w:t>
       </w:r>
       <w:r>
         <w:fldChar w:fldCharType="end"/>
@@ -9845,6 +9847,2755 @@
     </w:p>
     <w:p/>
     <w:p/>
+    <w:p/>
+    <w:p>
+      <w:pPr>
+        <w:pStyle w:val="Bildetekst"/>
+        <w:keepNext/>
+        <w:jc w:val="center"/>
+      </w:pPr>
+      <w:r>
+        <w:lastRenderedPageBreak/>
+        <w:t xml:space="preserve">Table </w:t>
+      </w:r>
+      <w:r>
+        <w:fldChar w:fldCharType="begin"/>
+      </w:r>
+      <w:r>
+        <w:instrText xml:space="preserve"> SEQ Table \* ARABIC </w:instrText>
+      </w:r>
+      <w:r>
+        <w:fldChar w:fldCharType="separate"/>
+      </w:r>
+      <w:r>
+        <w:rPr>
+          <w:noProof/>
+        </w:rPr>
+        <w:t>1</w:t>
+      </w:r>
+      <w:r>
+        <w:fldChar w:fldCharType="end"/>
+      </w:r>
+      <w:r>
+        <w:t xml:space="preserve"> - </w:t>
+      </w:r>
+      <w:r>
+        <w:t xml:space="preserve">DTT record </w:t>
+      </w:r>
+      <w:r>
+        <w:rPr>
+          <w:b/>
+        </w:rPr>
+        <w:t>‘t_&lt;if&gt;_</w:t>
+      </w:r>
+      <w:proofErr w:type="spellStart"/>
+      <w:r>
+        <w:rPr>
+          <w:b/>
+        </w:rPr>
+        <w:t>transaction_group</w:t>
+      </w:r>
+      <w:proofErr w:type="spellEnd"/>
+      <w:r>
+        <w:rPr>
+          <w:b/>
+        </w:rPr>
+        <w:t>’</w:t>
+      </w:r>
+      <w:r>
+        <w:t xml:space="preserve"> </w:t>
+      </w:r>
+      <w:r>
+        <w:t>for an UART interface</w:t>
+      </w:r>
+      <w:r>
+        <w:t xml:space="preserve"> </w:t>
+      </w:r>
+      <w:r>
+        <w:t xml:space="preserve">-- accessible via </w:t>
+      </w:r>
+      <w:proofErr w:type="spellStart"/>
+      <w:r>
+        <w:rPr>
+          <w:b/>
+          <w:bCs/>
+        </w:rPr>
+        <w:t>global_</w:t>
+      </w:r>
+      <w:r>
+        <w:rPr>
+          <w:b/>
+          <w:bCs/>
+        </w:rPr>
+        <w:t>uart</w:t>
+      </w:r>
+      <w:r>
+        <w:rPr>
+          <w:b/>
+          <w:bCs/>
+        </w:rPr>
+        <w:t>_transaction</w:t>
+      </w:r>
+      <w:proofErr w:type="spellEnd"/>
+      <w:r>
+        <w:rPr>
+          <w:b/>
+          <w:bCs/>
+        </w:rPr>
+        <w:t>(</w:t>
+      </w:r>
+      <w:proofErr w:type="spellStart"/>
+      <w:r>
+        <w:rPr>
+          <w:b/>
+          <w:bCs/>
+        </w:rPr>
+        <w:t>vvc_idx</w:t>
+      </w:r>
+      <w:proofErr w:type="spellEnd"/>
+      <w:r>
+        <w:rPr>
+          <w:b/>
+          <w:bCs/>
+        </w:rPr>
+        <w:t>)</w:t>
+      </w:r>
+      <w:r>
+        <w:t xml:space="preserve"> </w:t>
+      </w:r>
+      <w:proofErr w:type="spellStart"/>
+      <w:r>
+        <w:t>t_</w:t>
+      </w:r>
+      <w:r>
+        <w:t>uart</w:t>
+      </w:r>
+      <w:r>
+        <w:t>_transaction_group_array</w:t>
+      </w:r>
+      <w:proofErr w:type="spellEnd"/>
+    </w:p>
+    <w:tbl>
+      <w:tblPr>
+        <w:tblpPr w:leftFromText="141" w:rightFromText="141" w:vertAnchor="text" w:horzAnchor="margin" w:tblpY="122"/>
+        <w:tblOverlap w:val="never"/>
+        <w:tblW w:w="15172" w:type="dxa"/>
+        <w:tblLayout w:type="fixed"/>
+        <w:tblCellMar>
+          <w:left w:w="0" w:type="dxa"/>
+          <w:right w:w="0" w:type="dxa"/>
+        </w:tblCellMar>
+        <w:tblLook w:val="0000" w:firstRow="0" w:lastRow="0" w:firstColumn="0" w:lastColumn="0" w:noHBand="0" w:noVBand="0"/>
+      </w:tblPr>
+      <w:tblGrid>
+        <w:gridCol w:w="3119"/>
+        <w:gridCol w:w="2551"/>
+        <w:gridCol w:w="3261"/>
+        <w:gridCol w:w="6241"/>
+      </w:tblGrid>
+      <w:tr>
+        <w:trPr>
+          <w:trHeight w:val="217"/>
+        </w:trPr>
+        <w:tc>
+          <w:tcPr>
+            <w:tcW w:w="3119" w:type="dxa"/>
+            <w:tcBorders>
+              <w:top w:val="nil"/>
+              <w:left w:val="nil"/>
+              <w:bottom w:val="single" w:sz="4" w:space="0" w:color="auto"/>
+              <w:right w:val="nil"/>
+            </w:tcBorders>
+            <w:shd w:val="clear" w:color="auto" w:fill="000000" w:themeFill="text1"/>
+            <w:vAlign w:val="center"/>
+          </w:tcPr>
+          <w:p>
+            <w:pPr>
+              <w:widowControl w:val="0"/>
+              <w:tabs>
+                <w:tab w:val="left" w:pos="851"/>
+              </w:tabs>
+              <w:autoSpaceDE w:val="0"/>
+              <w:autoSpaceDN w:val="0"/>
+              <w:adjustRightInd w:val="0"/>
+              <w:ind w:left="122"/>
+              <w:rPr>
+                <w:rFonts w:cs="Helvetica"/>
+              </w:rPr>
+            </w:pPr>
+            <w:r>
+              <w:rPr>
+                <w:rFonts w:cs="Helvetica"/>
+                <w:b/>
+                <w:bCs/>
+                <w:color w:val="FFFFFF"/>
+                <w:szCs w:val="32"/>
+              </w:rPr>
+              <w:t>Record element</w:t>
+            </w:r>
+          </w:p>
+        </w:tc>
+        <w:tc>
+          <w:tcPr>
+            <w:tcW w:w="2551" w:type="dxa"/>
+            <w:tcBorders>
+              <w:top w:val="nil"/>
+              <w:left w:val="nil"/>
+              <w:bottom w:val="single" w:sz="4" w:space="0" w:color="auto"/>
+              <w:right w:val="nil"/>
+            </w:tcBorders>
+            <w:shd w:val="clear" w:color="auto" w:fill="000000" w:themeFill="text1"/>
+            <w:vAlign w:val="center"/>
+          </w:tcPr>
+          <w:p>
+            <w:pPr>
+              <w:widowControl w:val="0"/>
+              <w:tabs>
+                <w:tab w:val="left" w:pos="851"/>
+              </w:tabs>
+              <w:autoSpaceDE w:val="0"/>
+              <w:autoSpaceDN w:val="0"/>
+              <w:adjustRightInd w:val="0"/>
+              <w:rPr>
+                <w:rFonts w:cs="Helvetica"/>
+              </w:rPr>
+            </w:pPr>
+            <w:r>
+              <w:rPr>
+                <w:rFonts w:cs="Helvetica"/>
+                <w:b/>
+                <w:bCs/>
+                <w:color w:val="FFFFFF"/>
+                <w:szCs w:val="32"/>
+              </w:rPr>
+              <w:t>Type</w:t>
+            </w:r>
+          </w:p>
+        </w:tc>
+        <w:tc>
+          <w:tcPr>
+            <w:tcW w:w="3261" w:type="dxa"/>
+            <w:tcBorders>
+              <w:top w:val="nil"/>
+              <w:left w:val="nil"/>
+              <w:bottom w:val="single" w:sz="4" w:space="0" w:color="auto"/>
+              <w:right w:val="nil"/>
+            </w:tcBorders>
+            <w:shd w:val="clear" w:color="auto" w:fill="000000" w:themeFill="text1"/>
+          </w:tcPr>
+          <w:p>
+            <w:pPr>
+              <w:widowControl w:val="0"/>
+              <w:tabs>
+                <w:tab w:val="left" w:pos="851"/>
+              </w:tabs>
+              <w:autoSpaceDE w:val="0"/>
+              <w:autoSpaceDN w:val="0"/>
+              <w:adjustRightInd w:val="0"/>
+              <w:rPr>
+                <w:rFonts w:cs="Helvetica"/>
+                <w:b/>
+                <w:bCs/>
+                <w:color w:val="FFFFFF"/>
+                <w:szCs w:val="32"/>
+              </w:rPr>
+            </w:pPr>
+            <w:r>
+              <w:rPr>
+                <w:rFonts w:cs="Helvetica"/>
+                <w:b/>
+                <w:bCs/>
+                <w:color w:val="FFFFFF"/>
+                <w:szCs w:val="32"/>
+              </w:rPr>
+              <w:t>Default</w:t>
+            </w:r>
+            <w:bookmarkStart w:id="28" w:name="_GoBack"/>
+            <w:bookmarkEnd w:id="28"/>
+          </w:p>
+        </w:tc>
+        <w:tc>
+          <w:tcPr>
+            <w:tcW w:w="6241" w:type="dxa"/>
+            <w:tcBorders>
+              <w:top w:val="nil"/>
+              <w:left w:val="nil"/>
+              <w:bottom w:val="single" w:sz="4" w:space="0" w:color="auto"/>
+              <w:right w:val="nil"/>
+            </w:tcBorders>
+            <w:shd w:val="clear" w:color="auto" w:fill="000000" w:themeFill="text1"/>
+          </w:tcPr>
+          <w:p>
+            <w:pPr>
+              <w:widowControl w:val="0"/>
+              <w:tabs>
+                <w:tab w:val="left" w:pos="851"/>
+              </w:tabs>
+              <w:autoSpaceDE w:val="0"/>
+              <w:autoSpaceDN w:val="0"/>
+              <w:adjustRightInd w:val="0"/>
+              <w:rPr>
+                <w:rFonts w:cs="Helvetica"/>
+                <w:b/>
+                <w:bCs/>
+                <w:color w:val="FFFFFF"/>
+                <w:szCs w:val="32"/>
+              </w:rPr>
+            </w:pPr>
+            <w:r>
+              <w:rPr>
+                <w:rFonts w:cs="Helvetica"/>
+                <w:b/>
+                <w:bCs/>
+                <w:color w:val="FFFFFF"/>
+                <w:szCs w:val="32"/>
+              </w:rPr>
+              <w:t>Description</w:t>
+            </w:r>
+          </w:p>
+        </w:tc>
+      </w:tr>
+      <w:tr>
+        <w:trPr>
+          <w:trHeight w:val="64"/>
+        </w:trPr>
+        <w:tc>
+          <w:tcPr>
+            <w:tcW w:w="3119" w:type="dxa"/>
+            <w:tcBorders>
+              <w:top w:val="single" w:sz="4" w:space="0" w:color="auto"/>
+              <w:left w:val="nil"/>
+              <w:bottom w:val="nil"/>
+              <w:right w:val="nil"/>
+            </w:tcBorders>
+            <w:shd w:val="clear" w:color="auto" w:fill="FFFFFF" w:themeFill="background1"/>
+            <w:vAlign w:val="center"/>
+          </w:tcPr>
+          <w:p>
+            <w:pPr>
+              <w:widowControl w:val="0"/>
+              <w:tabs>
+                <w:tab w:val="left" w:pos="851"/>
+              </w:tabs>
+              <w:autoSpaceDE w:val="0"/>
+              <w:autoSpaceDN w:val="0"/>
+              <w:adjustRightInd w:val="0"/>
+              <w:spacing w:line="276" w:lineRule="auto"/>
+              <w:ind w:left="122"/>
+              <w:rPr>
+                <w:b/>
+                <w:bCs/>
+                <w:sz w:val="15"/>
+              </w:rPr>
+            </w:pPr>
+            <w:proofErr w:type="spellStart"/>
+            <w:r>
+              <w:rPr>
+                <w:b/>
+                <w:bCs/>
+                <w:sz w:val="15"/>
+              </w:rPr>
+              <w:t>bt</w:t>
+            </w:r>
+            <w:proofErr w:type="spellEnd"/>
+          </w:p>
+        </w:tc>
+        <w:tc>
+          <w:tcPr>
+            <w:tcW w:w="2551" w:type="dxa"/>
+            <w:tcBorders>
+              <w:top w:val="single" w:sz="4" w:space="0" w:color="auto"/>
+              <w:left w:val="nil"/>
+              <w:bottom w:val="nil"/>
+              <w:right w:val="nil"/>
+            </w:tcBorders>
+            <w:shd w:val="clear" w:color="auto" w:fill="FFFFFF" w:themeFill="background1"/>
+            <w:vAlign w:val="center"/>
+          </w:tcPr>
+          <w:p>
+            <w:pPr>
+              <w:widowControl w:val="0"/>
+              <w:tabs>
+                <w:tab w:val="left" w:pos="851"/>
+              </w:tabs>
+              <w:autoSpaceDE w:val="0"/>
+              <w:autoSpaceDN w:val="0"/>
+              <w:adjustRightInd w:val="0"/>
+              <w:spacing w:line="276" w:lineRule="auto"/>
+              <w:rPr>
+                <w:sz w:val="15"/>
+              </w:rPr>
+            </w:pPr>
+            <w:proofErr w:type="spellStart"/>
+            <w:r>
+              <w:rPr>
+                <w:sz w:val="15"/>
+                <w:szCs w:val="14"/>
+              </w:rPr>
+              <w:t>t_transaction</w:t>
+            </w:r>
+            <w:proofErr w:type="spellEnd"/>
+          </w:p>
+        </w:tc>
+        <w:tc>
+          <w:tcPr>
+            <w:tcW w:w="3261" w:type="dxa"/>
+            <w:tcBorders>
+              <w:top w:val="single" w:sz="4" w:space="0" w:color="auto"/>
+              <w:left w:val="nil"/>
+              <w:bottom w:val="nil"/>
+              <w:right w:val="nil"/>
+            </w:tcBorders>
+            <w:shd w:val="clear" w:color="auto" w:fill="FFFFFF" w:themeFill="background1"/>
+          </w:tcPr>
+          <w:p>
+            <w:pPr>
+              <w:widowControl w:val="0"/>
+              <w:tabs>
+                <w:tab w:val="left" w:pos="851"/>
+              </w:tabs>
+              <w:autoSpaceDE w:val="0"/>
+              <w:autoSpaceDN w:val="0"/>
+              <w:adjustRightInd w:val="0"/>
+              <w:spacing w:line="276" w:lineRule="auto"/>
+              <w:rPr>
+                <w:sz w:val="15"/>
+              </w:rPr>
+            </w:pPr>
+            <w:r>
+              <w:rPr>
+                <w:sz w:val="15"/>
+              </w:rPr>
+              <w:t>C_TRANSACTION_SET_DEFAULT</w:t>
+            </w:r>
+          </w:p>
+        </w:tc>
+        <w:tc>
+          <w:tcPr>
+            <w:tcW w:w="6241" w:type="dxa"/>
+            <w:tcBorders>
+              <w:top w:val="single" w:sz="4" w:space="0" w:color="auto"/>
+              <w:left w:val="nil"/>
+              <w:bottom w:val="nil"/>
+              <w:right w:val="nil"/>
+            </w:tcBorders>
+            <w:shd w:val="clear" w:color="auto" w:fill="FFFFFF" w:themeFill="background1"/>
+          </w:tcPr>
+          <w:p>
+            <w:pPr>
+              <w:widowControl w:val="0"/>
+              <w:tabs>
+                <w:tab w:val="left" w:pos="851"/>
+              </w:tabs>
+              <w:autoSpaceDE w:val="0"/>
+              <w:autoSpaceDN w:val="0"/>
+              <w:adjustRightInd w:val="0"/>
+              <w:spacing w:line="276" w:lineRule="auto"/>
+              <w:rPr>
+                <w:sz w:val="15"/>
+              </w:rPr>
+            </w:pPr>
+            <w:r>
+              <w:rPr>
+                <w:sz w:val="15"/>
+              </w:rPr>
+              <w:t>DTT record entry for base transaction.</w:t>
+            </w:r>
+          </w:p>
+        </w:tc>
+      </w:tr>
+      <w:tr>
+        <w:trPr>
+          <w:trHeight w:val="64"/>
+        </w:trPr>
+        <w:tc>
+          <w:tcPr>
+            <w:tcW w:w="3119" w:type="dxa"/>
+            <w:tcBorders>
+              <w:top w:val="nil"/>
+              <w:left w:val="nil"/>
+              <w:bottom w:val="single" w:sz="4" w:space="0" w:color="FFFFFF" w:themeColor="background1"/>
+              <w:right w:val="nil"/>
+            </w:tcBorders>
+            <w:shd w:val="clear" w:color="auto" w:fill="E7E6E6" w:themeFill="background2"/>
+            <w:vAlign w:val="center"/>
+          </w:tcPr>
+          <w:p>
+            <w:pPr>
+              <w:widowControl w:val="0"/>
+              <w:tabs>
+                <w:tab w:val="left" w:pos="851"/>
+              </w:tabs>
+              <w:autoSpaceDE w:val="0"/>
+              <w:autoSpaceDN w:val="0"/>
+              <w:adjustRightInd w:val="0"/>
+              <w:spacing w:line="276" w:lineRule="auto"/>
+              <w:ind w:left="122"/>
+              <w:rPr>
+                <w:sz w:val="15"/>
+              </w:rPr>
+            </w:pPr>
+            <w:r>
+              <w:rPr>
+                <w:sz w:val="15"/>
+              </w:rPr>
+              <w:t xml:space="preserve">    </w:t>
+            </w:r>
+            <w:r>
+              <w:rPr>
+                <w:sz w:val="15"/>
+              </w:rPr>
+              <w:sym w:font="Wingdings" w:char="F0E0"/>
+            </w:r>
+            <w:r>
+              <w:rPr>
+                <w:sz w:val="15"/>
+              </w:rPr>
+              <w:t xml:space="preserve">    operation</w:t>
+            </w:r>
+          </w:p>
+        </w:tc>
+        <w:tc>
+          <w:tcPr>
+            <w:tcW w:w="2551" w:type="dxa"/>
+            <w:tcBorders>
+              <w:top w:val="nil"/>
+              <w:left w:val="nil"/>
+              <w:bottom w:val="single" w:sz="4" w:space="0" w:color="FFFFFF" w:themeColor="background1"/>
+              <w:right w:val="nil"/>
+            </w:tcBorders>
+            <w:shd w:val="clear" w:color="auto" w:fill="E7E6E6" w:themeFill="background2"/>
+            <w:vAlign w:val="center"/>
+          </w:tcPr>
+          <w:p>
+            <w:pPr>
+              <w:widowControl w:val="0"/>
+              <w:tabs>
+                <w:tab w:val="left" w:pos="851"/>
+              </w:tabs>
+              <w:autoSpaceDE w:val="0"/>
+              <w:autoSpaceDN w:val="0"/>
+              <w:adjustRightInd w:val="0"/>
+              <w:spacing w:line="276" w:lineRule="auto"/>
+              <w:rPr>
+                <w:sz w:val="15"/>
+                <w:szCs w:val="14"/>
+              </w:rPr>
+            </w:pPr>
+            <w:proofErr w:type="spellStart"/>
+            <w:r>
+              <w:rPr>
+                <w:sz w:val="15"/>
+                <w:szCs w:val="14"/>
+              </w:rPr>
+              <w:t>t_operation</w:t>
+            </w:r>
+            <w:proofErr w:type="spellEnd"/>
+          </w:p>
+        </w:tc>
+        <w:tc>
+          <w:tcPr>
+            <w:tcW w:w="3261" w:type="dxa"/>
+            <w:tcBorders>
+              <w:top w:val="nil"/>
+              <w:left w:val="nil"/>
+              <w:bottom w:val="single" w:sz="4" w:space="0" w:color="FFFFFF" w:themeColor="background1"/>
+              <w:right w:val="nil"/>
+            </w:tcBorders>
+            <w:shd w:val="clear" w:color="auto" w:fill="E7E6E6" w:themeFill="background2"/>
+          </w:tcPr>
+          <w:p>
+            <w:pPr>
+              <w:widowControl w:val="0"/>
+              <w:tabs>
+                <w:tab w:val="left" w:pos="851"/>
+              </w:tabs>
+              <w:autoSpaceDE w:val="0"/>
+              <w:autoSpaceDN w:val="0"/>
+              <w:adjustRightInd w:val="0"/>
+              <w:spacing w:line="276" w:lineRule="auto"/>
+              <w:rPr>
+                <w:sz w:val="15"/>
+                <w:szCs w:val="14"/>
+              </w:rPr>
+            </w:pPr>
+            <w:r>
+              <w:rPr>
+                <w:sz w:val="15"/>
+                <w:szCs w:val="14"/>
+              </w:rPr>
+              <w:t>NO_OPERATION</w:t>
+            </w:r>
+          </w:p>
+        </w:tc>
+        <w:tc>
+          <w:tcPr>
+            <w:tcW w:w="6241" w:type="dxa"/>
+            <w:tcBorders>
+              <w:top w:val="nil"/>
+              <w:left w:val="nil"/>
+              <w:bottom w:val="single" w:sz="4" w:space="0" w:color="FFFFFF" w:themeColor="background1"/>
+              <w:right w:val="nil"/>
+            </w:tcBorders>
+            <w:shd w:val="clear" w:color="auto" w:fill="E7E6E6" w:themeFill="background2"/>
+          </w:tcPr>
+          <w:p>
+            <w:pPr>
+              <w:widowControl w:val="0"/>
+              <w:tabs>
+                <w:tab w:val="left" w:pos="851"/>
+              </w:tabs>
+              <w:autoSpaceDE w:val="0"/>
+              <w:autoSpaceDN w:val="0"/>
+              <w:adjustRightInd w:val="0"/>
+              <w:spacing w:line="276" w:lineRule="auto"/>
+              <w:rPr>
+                <w:sz w:val="15"/>
+                <w:szCs w:val="14"/>
+              </w:rPr>
+            </w:pPr>
+            <w:r>
+              <w:rPr>
+                <w:sz w:val="15"/>
+                <w:szCs w:val="14"/>
+              </w:rPr>
+              <w:t>Equ</w:t>
+            </w:r>
+            <w:r>
+              <w:rPr>
+                <w:sz w:val="15"/>
+                <w:szCs w:val="14"/>
+              </w:rPr>
+              <w:t>al</w:t>
+            </w:r>
+            <w:r>
+              <w:rPr>
+                <w:sz w:val="15"/>
+                <w:szCs w:val="14"/>
+              </w:rPr>
+              <w:t xml:space="preserve"> to VVC transaction operation, e.g. TRANSMIT, RECEIVE and EXPECT (UART)</w:t>
+            </w:r>
+          </w:p>
+        </w:tc>
+      </w:tr>
+      <w:tr>
+        <w:trPr>
+          <w:trHeight w:val="64"/>
+        </w:trPr>
+        <w:tc>
+          <w:tcPr>
+            <w:tcW w:w="3119" w:type="dxa"/>
+            <w:tcBorders>
+              <w:top w:val="single" w:sz="4" w:space="0" w:color="FFFFFF" w:themeColor="background1"/>
+              <w:left w:val="nil"/>
+              <w:bottom w:val="nil"/>
+              <w:right w:val="nil"/>
+            </w:tcBorders>
+            <w:shd w:val="clear" w:color="auto" w:fill="FFFFFF" w:themeFill="background1"/>
+            <w:vAlign w:val="center"/>
+          </w:tcPr>
+          <w:p>
+            <w:pPr>
+              <w:widowControl w:val="0"/>
+              <w:tabs>
+                <w:tab w:val="left" w:pos="851"/>
+              </w:tabs>
+              <w:autoSpaceDE w:val="0"/>
+              <w:autoSpaceDN w:val="0"/>
+              <w:adjustRightInd w:val="0"/>
+              <w:spacing w:line="276" w:lineRule="auto"/>
+              <w:ind w:left="122"/>
+              <w:rPr>
+                <w:sz w:val="15"/>
+                <w:vertAlign w:val="superscript"/>
+              </w:rPr>
+            </w:pPr>
+            <w:r>
+              <w:rPr>
+                <w:sz w:val="15"/>
+              </w:rPr>
+              <w:t xml:space="preserve">    </w:t>
+            </w:r>
+            <w:r>
+              <w:rPr>
+                <w:sz w:val="15"/>
+              </w:rPr>
+              <w:sym w:font="Wingdings" w:char="F0E0"/>
+            </w:r>
+            <w:r>
+              <w:rPr>
+                <w:sz w:val="15"/>
+              </w:rPr>
+              <w:t xml:space="preserve">    address </w:t>
+            </w:r>
+            <w:r>
+              <w:rPr>
+                <w:sz w:val="20"/>
+                <w:szCs w:val="20"/>
+                <w:vertAlign w:val="superscript"/>
+              </w:rPr>
+              <w:t>1</w:t>
+            </w:r>
+          </w:p>
+        </w:tc>
+        <w:tc>
+          <w:tcPr>
+            <w:tcW w:w="2551" w:type="dxa"/>
+            <w:tcBorders>
+              <w:top w:val="single" w:sz="4" w:space="0" w:color="FFFFFF" w:themeColor="background1"/>
+              <w:left w:val="nil"/>
+              <w:bottom w:val="nil"/>
+              <w:right w:val="nil"/>
+            </w:tcBorders>
+            <w:shd w:val="clear" w:color="auto" w:fill="FFFFFF" w:themeFill="background1"/>
+            <w:vAlign w:val="center"/>
+          </w:tcPr>
+          <w:p>
+            <w:pPr>
+              <w:widowControl w:val="0"/>
+              <w:tabs>
+                <w:tab w:val="left" w:pos="851"/>
+              </w:tabs>
+              <w:autoSpaceDE w:val="0"/>
+              <w:autoSpaceDN w:val="0"/>
+              <w:adjustRightInd w:val="0"/>
+              <w:spacing w:line="276" w:lineRule="auto"/>
+              <w:rPr>
+                <w:sz w:val="15"/>
+                <w:szCs w:val="14"/>
+              </w:rPr>
+            </w:pPr>
+            <w:r>
+              <w:rPr>
+                <w:sz w:val="15"/>
+                <w:szCs w:val="14"/>
+              </w:rPr>
+              <w:t>u</w:t>
+            </w:r>
+            <w:r>
+              <w:rPr>
+                <w:sz w:val="15"/>
+                <w:szCs w:val="14"/>
+              </w:rPr>
+              <w:t>nsigned</w:t>
+            </w:r>
+          </w:p>
+        </w:tc>
+        <w:tc>
+          <w:tcPr>
+            <w:tcW w:w="3261" w:type="dxa"/>
+            <w:tcBorders>
+              <w:top w:val="single" w:sz="4" w:space="0" w:color="FFFFFF" w:themeColor="background1"/>
+              <w:left w:val="nil"/>
+              <w:bottom w:val="nil"/>
+              <w:right w:val="nil"/>
+            </w:tcBorders>
+            <w:shd w:val="clear" w:color="auto" w:fill="FFFFFF" w:themeFill="background1"/>
+          </w:tcPr>
+          <w:p>
+            <w:pPr>
+              <w:widowControl w:val="0"/>
+              <w:tabs>
+                <w:tab w:val="left" w:pos="851"/>
+              </w:tabs>
+              <w:autoSpaceDE w:val="0"/>
+              <w:autoSpaceDN w:val="0"/>
+              <w:adjustRightInd w:val="0"/>
+              <w:spacing w:line="276" w:lineRule="auto"/>
+              <w:rPr>
+                <w:sz w:val="15"/>
+                <w:szCs w:val="14"/>
+              </w:rPr>
+            </w:pPr>
+            <w:r>
+              <w:rPr>
+                <w:sz w:val="15"/>
+                <w:szCs w:val="14"/>
+              </w:rPr>
+              <w:t>0x0</w:t>
+            </w:r>
+          </w:p>
+        </w:tc>
+        <w:tc>
+          <w:tcPr>
+            <w:tcW w:w="6241" w:type="dxa"/>
+            <w:tcBorders>
+              <w:top w:val="single" w:sz="4" w:space="0" w:color="FFFFFF" w:themeColor="background1"/>
+              <w:left w:val="nil"/>
+              <w:bottom w:val="nil"/>
+              <w:right w:val="nil"/>
+            </w:tcBorders>
+            <w:shd w:val="clear" w:color="auto" w:fill="FFFFFF" w:themeFill="background1"/>
+          </w:tcPr>
+          <w:p>
+            <w:pPr>
+              <w:widowControl w:val="0"/>
+              <w:tabs>
+                <w:tab w:val="left" w:pos="851"/>
+              </w:tabs>
+              <w:autoSpaceDE w:val="0"/>
+              <w:autoSpaceDN w:val="0"/>
+              <w:adjustRightInd w:val="0"/>
+              <w:spacing w:line="276" w:lineRule="auto"/>
+              <w:rPr>
+                <w:sz w:val="15"/>
+                <w:szCs w:val="14"/>
+              </w:rPr>
+            </w:pPr>
+            <w:r>
+              <w:rPr>
+                <w:sz w:val="15"/>
+                <w:szCs w:val="14"/>
+              </w:rPr>
+              <w:t>DUT access read or write address.</w:t>
+            </w:r>
+          </w:p>
+        </w:tc>
+      </w:tr>
+      <w:tr>
+        <w:trPr>
+          <w:trHeight w:val="64"/>
+        </w:trPr>
+        <w:tc>
+          <w:tcPr>
+            <w:tcW w:w="3119" w:type="dxa"/>
+            <w:tcBorders>
+              <w:top w:val="nil"/>
+              <w:left w:val="nil"/>
+              <w:bottom w:val="nil"/>
+              <w:right w:val="nil"/>
+            </w:tcBorders>
+            <w:shd w:val="clear" w:color="auto" w:fill="E7E6E6" w:themeFill="background2"/>
+            <w:vAlign w:val="center"/>
+          </w:tcPr>
+          <w:p>
+            <w:pPr>
+              <w:widowControl w:val="0"/>
+              <w:tabs>
+                <w:tab w:val="left" w:pos="851"/>
+              </w:tabs>
+              <w:autoSpaceDE w:val="0"/>
+              <w:autoSpaceDN w:val="0"/>
+              <w:adjustRightInd w:val="0"/>
+              <w:spacing w:line="276" w:lineRule="auto"/>
+              <w:ind w:left="122"/>
+              <w:rPr>
+                <w:sz w:val="15"/>
+              </w:rPr>
+            </w:pPr>
+            <w:r>
+              <w:rPr>
+                <w:sz w:val="15"/>
+              </w:rPr>
+              <w:t xml:space="preserve">    </w:t>
+            </w:r>
+            <w:r>
+              <w:rPr>
+                <w:sz w:val="15"/>
+              </w:rPr>
+              <w:sym w:font="Wingdings" w:char="F0E0"/>
+            </w:r>
+            <w:r>
+              <w:rPr>
+                <w:sz w:val="15"/>
+              </w:rPr>
+              <w:t xml:space="preserve">    data</w:t>
+            </w:r>
+          </w:p>
+        </w:tc>
+        <w:tc>
+          <w:tcPr>
+            <w:tcW w:w="2551" w:type="dxa"/>
+            <w:tcBorders>
+              <w:top w:val="nil"/>
+              <w:left w:val="nil"/>
+              <w:bottom w:val="nil"/>
+              <w:right w:val="nil"/>
+            </w:tcBorders>
+            <w:shd w:val="clear" w:color="auto" w:fill="E7E6E6" w:themeFill="background2"/>
+            <w:vAlign w:val="center"/>
+          </w:tcPr>
+          <w:p>
+            <w:pPr>
+              <w:widowControl w:val="0"/>
+              <w:tabs>
+                <w:tab w:val="left" w:pos="851"/>
+              </w:tabs>
+              <w:autoSpaceDE w:val="0"/>
+              <w:autoSpaceDN w:val="0"/>
+              <w:adjustRightInd w:val="0"/>
+              <w:spacing w:line="276" w:lineRule="auto"/>
+              <w:rPr>
+                <w:sz w:val="15"/>
+                <w:szCs w:val="14"/>
+              </w:rPr>
+            </w:pPr>
+            <w:proofErr w:type="spellStart"/>
+            <w:r>
+              <w:rPr>
+                <w:sz w:val="15"/>
+                <w:szCs w:val="14"/>
+              </w:rPr>
+              <w:t>std_logic_vector</w:t>
+            </w:r>
+            <w:proofErr w:type="spellEnd"/>
+          </w:p>
+        </w:tc>
+        <w:tc>
+          <w:tcPr>
+            <w:tcW w:w="3261" w:type="dxa"/>
+            <w:tcBorders>
+              <w:top w:val="nil"/>
+              <w:left w:val="nil"/>
+              <w:bottom w:val="nil"/>
+              <w:right w:val="nil"/>
+            </w:tcBorders>
+            <w:shd w:val="clear" w:color="auto" w:fill="E7E6E6" w:themeFill="background2"/>
+          </w:tcPr>
+          <w:p>
+            <w:pPr>
+              <w:widowControl w:val="0"/>
+              <w:tabs>
+                <w:tab w:val="left" w:pos="851"/>
+              </w:tabs>
+              <w:autoSpaceDE w:val="0"/>
+              <w:autoSpaceDN w:val="0"/>
+              <w:adjustRightInd w:val="0"/>
+              <w:spacing w:line="276" w:lineRule="auto"/>
+              <w:rPr>
+                <w:sz w:val="15"/>
+                <w:szCs w:val="14"/>
+              </w:rPr>
+            </w:pPr>
+            <w:r>
+              <w:rPr>
+                <w:sz w:val="15"/>
+                <w:szCs w:val="14"/>
+              </w:rPr>
+              <w:t>0x0</w:t>
+            </w:r>
+          </w:p>
+        </w:tc>
+        <w:tc>
+          <w:tcPr>
+            <w:tcW w:w="6241" w:type="dxa"/>
+            <w:tcBorders>
+              <w:top w:val="nil"/>
+              <w:left w:val="nil"/>
+              <w:bottom w:val="nil"/>
+              <w:right w:val="nil"/>
+            </w:tcBorders>
+            <w:shd w:val="clear" w:color="auto" w:fill="E7E6E6" w:themeFill="background2"/>
+          </w:tcPr>
+          <w:p>
+            <w:pPr>
+              <w:widowControl w:val="0"/>
+              <w:tabs>
+                <w:tab w:val="left" w:pos="851"/>
+              </w:tabs>
+              <w:autoSpaceDE w:val="0"/>
+              <w:autoSpaceDN w:val="0"/>
+              <w:adjustRightInd w:val="0"/>
+              <w:spacing w:line="276" w:lineRule="auto"/>
+              <w:rPr>
+                <w:sz w:val="15"/>
+                <w:szCs w:val="14"/>
+              </w:rPr>
+            </w:pPr>
+            <w:r>
+              <w:rPr>
+                <w:sz w:val="15"/>
+                <w:szCs w:val="14"/>
+              </w:rPr>
+              <w:t>DUT read or write data.</w:t>
+            </w:r>
+          </w:p>
+        </w:tc>
+      </w:tr>
+      <w:tr>
+        <w:trPr>
+          <w:trHeight w:val="64"/>
+        </w:trPr>
+        <w:tc>
+          <w:tcPr>
+            <w:tcW w:w="3119" w:type="dxa"/>
+            <w:tcBorders>
+              <w:top w:val="nil"/>
+              <w:left w:val="nil"/>
+              <w:bottom w:val="nil"/>
+              <w:right w:val="nil"/>
+            </w:tcBorders>
+            <w:shd w:val="clear" w:color="auto" w:fill="FFFFFF" w:themeFill="background1"/>
+            <w:vAlign w:val="center"/>
+          </w:tcPr>
+          <w:p>
+            <w:pPr>
+              <w:widowControl w:val="0"/>
+              <w:tabs>
+                <w:tab w:val="left" w:pos="851"/>
+              </w:tabs>
+              <w:autoSpaceDE w:val="0"/>
+              <w:autoSpaceDN w:val="0"/>
+              <w:adjustRightInd w:val="0"/>
+              <w:spacing w:line="276" w:lineRule="auto"/>
+              <w:ind w:left="122"/>
+              <w:rPr>
+                <w:sz w:val="15"/>
+              </w:rPr>
+            </w:pPr>
+            <w:r>
+              <w:rPr>
+                <w:sz w:val="15"/>
+              </w:rPr>
+              <w:t xml:space="preserve">    </w:t>
+            </w:r>
+            <w:r>
+              <w:rPr>
+                <w:sz w:val="15"/>
+              </w:rPr>
+              <w:sym w:font="Wingdings" w:char="F0E0"/>
+            </w:r>
+            <w:r>
+              <w:rPr>
+                <w:sz w:val="15"/>
+              </w:rPr>
+              <w:t xml:space="preserve">    </w:t>
+            </w:r>
+            <w:proofErr w:type="spellStart"/>
+            <w:r>
+              <w:rPr>
+                <w:sz w:val="15"/>
+              </w:rPr>
+              <w:t>vvc_meta</w:t>
+            </w:r>
+            <w:proofErr w:type="spellEnd"/>
+          </w:p>
+        </w:tc>
+        <w:tc>
+          <w:tcPr>
+            <w:tcW w:w="2551" w:type="dxa"/>
+            <w:tcBorders>
+              <w:top w:val="nil"/>
+              <w:left w:val="nil"/>
+              <w:bottom w:val="nil"/>
+              <w:right w:val="nil"/>
+            </w:tcBorders>
+            <w:shd w:val="clear" w:color="auto" w:fill="FFFFFF" w:themeFill="background1"/>
+            <w:vAlign w:val="center"/>
+          </w:tcPr>
+          <w:p>
+            <w:pPr>
+              <w:widowControl w:val="0"/>
+              <w:tabs>
+                <w:tab w:val="left" w:pos="851"/>
+              </w:tabs>
+              <w:autoSpaceDE w:val="0"/>
+              <w:autoSpaceDN w:val="0"/>
+              <w:adjustRightInd w:val="0"/>
+              <w:spacing w:line="276" w:lineRule="auto"/>
+              <w:rPr>
+                <w:sz w:val="15"/>
+                <w:szCs w:val="14"/>
+              </w:rPr>
+            </w:pPr>
+            <w:proofErr w:type="spellStart"/>
+            <w:r>
+              <w:rPr>
+                <w:sz w:val="15"/>
+                <w:szCs w:val="14"/>
+              </w:rPr>
+              <w:t>t_vvc_meta</w:t>
+            </w:r>
+            <w:proofErr w:type="spellEnd"/>
+          </w:p>
+        </w:tc>
+        <w:tc>
+          <w:tcPr>
+            <w:tcW w:w="3261" w:type="dxa"/>
+            <w:tcBorders>
+              <w:top w:val="nil"/>
+              <w:left w:val="nil"/>
+              <w:bottom w:val="nil"/>
+              <w:right w:val="nil"/>
+            </w:tcBorders>
+            <w:shd w:val="clear" w:color="auto" w:fill="FFFFFF" w:themeFill="background1"/>
+          </w:tcPr>
+          <w:p>
+            <w:pPr>
+              <w:widowControl w:val="0"/>
+              <w:tabs>
+                <w:tab w:val="left" w:pos="851"/>
+              </w:tabs>
+              <w:autoSpaceDE w:val="0"/>
+              <w:autoSpaceDN w:val="0"/>
+              <w:adjustRightInd w:val="0"/>
+              <w:spacing w:line="276" w:lineRule="auto"/>
+              <w:rPr>
+                <w:sz w:val="15"/>
+                <w:szCs w:val="14"/>
+              </w:rPr>
+            </w:pPr>
+            <w:r>
+              <w:rPr>
+                <w:sz w:val="15"/>
+                <w:szCs w:val="14"/>
+              </w:rPr>
+              <w:t>C_VVC_META_DEFAULT</w:t>
+            </w:r>
+          </w:p>
+        </w:tc>
+        <w:tc>
+          <w:tcPr>
+            <w:tcW w:w="6241" w:type="dxa"/>
+            <w:tcBorders>
+              <w:top w:val="nil"/>
+              <w:left w:val="nil"/>
+              <w:bottom w:val="nil"/>
+              <w:right w:val="nil"/>
+            </w:tcBorders>
+            <w:shd w:val="clear" w:color="auto" w:fill="FFFFFF" w:themeFill="background1"/>
+          </w:tcPr>
+          <w:p>
+            <w:pPr>
+              <w:widowControl w:val="0"/>
+              <w:tabs>
+                <w:tab w:val="left" w:pos="851"/>
+              </w:tabs>
+              <w:autoSpaceDE w:val="0"/>
+              <w:autoSpaceDN w:val="0"/>
+              <w:adjustRightInd w:val="0"/>
+              <w:spacing w:line="276" w:lineRule="auto"/>
+              <w:rPr>
+                <w:sz w:val="15"/>
+                <w:szCs w:val="14"/>
+              </w:rPr>
+            </w:pPr>
+            <w:r>
+              <w:rPr>
+                <w:sz w:val="15"/>
+                <w:szCs w:val="14"/>
+              </w:rPr>
+              <w:t>Record of meta data belonging to VVC command request resulting in this base transaction.</w:t>
+            </w:r>
+          </w:p>
+        </w:tc>
+      </w:tr>
+      <w:tr>
+        <w:trPr>
+          <w:trHeight w:val="64"/>
+        </w:trPr>
+        <w:tc>
+          <w:tcPr>
+            <w:tcW w:w="3119" w:type="dxa"/>
+            <w:tcBorders>
+              <w:top w:val="nil"/>
+              <w:left w:val="nil"/>
+              <w:right w:val="nil"/>
+            </w:tcBorders>
+            <w:shd w:val="clear" w:color="auto" w:fill="E7E6E6" w:themeFill="background2"/>
+            <w:vAlign w:val="center"/>
+          </w:tcPr>
+          <w:p>
+            <w:pPr>
+              <w:widowControl w:val="0"/>
+              <w:tabs>
+                <w:tab w:val="left" w:pos="851"/>
+              </w:tabs>
+              <w:autoSpaceDE w:val="0"/>
+              <w:autoSpaceDN w:val="0"/>
+              <w:adjustRightInd w:val="0"/>
+              <w:spacing w:line="276" w:lineRule="auto"/>
+              <w:ind w:left="122"/>
+              <w:rPr>
+                <w:sz w:val="15"/>
+              </w:rPr>
+            </w:pPr>
+            <w:r>
+              <w:rPr>
+                <w:sz w:val="15"/>
+              </w:rPr>
+              <w:t xml:space="preserve">           </w:t>
+            </w:r>
+            <w:r>
+              <w:rPr>
+                <w:sz w:val="15"/>
+              </w:rPr>
+              <w:sym w:font="Wingdings" w:char="F0E0"/>
+            </w:r>
+            <w:r>
+              <w:rPr>
+                <w:sz w:val="15"/>
+              </w:rPr>
+              <w:t xml:space="preserve">    </w:t>
+            </w:r>
+            <w:proofErr w:type="spellStart"/>
+            <w:r>
+              <w:rPr>
+                <w:sz w:val="15"/>
+              </w:rPr>
+              <w:t>msg</w:t>
+            </w:r>
+            <w:proofErr w:type="spellEnd"/>
+          </w:p>
+        </w:tc>
+        <w:tc>
+          <w:tcPr>
+            <w:tcW w:w="2551" w:type="dxa"/>
+            <w:tcBorders>
+              <w:top w:val="nil"/>
+              <w:left w:val="nil"/>
+              <w:right w:val="nil"/>
+            </w:tcBorders>
+            <w:shd w:val="clear" w:color="auto" w:fill="E7E6E6" w:themeFill="background2"/>
+            <w:vAlign w:val="center"/>
+          </w:tcPr>
+          <w:p>
+            <w:pPr>
+              <w:widowControl w:val="0"/>
+              <w:tabs>
+                <w:tab w:val="left" w:pos="851"/>
+              </w:tabs>
+              <w:autoSpaceDE w:val="0"/>
+              <w:autoSpaceDN w:val="0"/>
+              <w:adjustRightInd w:val="0"/>
+              <w:spacing w:line="276" w:lineRule="auto"/>
+              <w:rPr>
+                <w:sz w:val="15"/>
+                <w:szCs w:val="14"/>
+              </w:rPr>
+            </w:pPr>
+            <w:r>
+              <w:rPr>
+                <w:sz w:val="15"/>
+                <w:szCs w:val="14"/>
+              </w:rPr>
+              <w:t>string</w:t>
+            </w:r>
+          </w:p>
+        </w:tc>
+        <w:tc>
+          <w:tcPr>
+            <w:tcW w:w="3261" w:type="dxa"/>
+            <w:tcBorders>
+              <w:top w:val="nil"/>
+              <w:left w:val="nil"/>
+              <w:right w:val="nil"/>
+            </w:tcBorders>
+            <w:shd w:val="clear" w:color="auto" w:fill="E7E6E6" w:themeFill="background2"/>
+          </w:tcPr>
+          <w:p>
+            <w:pPr>
+              <w:widowControl w:val="0"/>
+              <w:tabs>
+                <w:tab w:val="left" w:pos="851"/>
+              </w:tabs>
+              <w:autoSpaceDE w:val="0"/>
+              <w:autoSpaceDN w:val="0"/>
+              <w:adjustRightInd w:val="0"/>
+              <w:spacing w:line="276" w:lineRule="auto"/>
+              <w:rPr>
+                <w:sz w:val="15"/>
+                <w:szCs w:val="14"/>
+              </w:rPr>
+            </w:pPr>
+            <w:r>
+              <w:rPr>
+                <w:sz w:val="15"/>
+                <w:szCs w:val="14"/>
+              </w:rPr>
+              <w:t>“ “</w:t>
+            </w:r>
+          </w:p>
+        </w:tc>
+        <w:tc>
+          <w:tcPr>
+            <w:tcW w:w="6241" w:type="dxa"/>
+            <w:tcBorders>
+              <w:top w:val="nil"/>
+              <w:left w:val="nil"/>
+              <w:right w:val="nil"/>
+            </w:tcBorders>
+            <w:shd w:val="clear" w:color="auto" w:fill="E7E6E6" w:themeFill="background2"/>
+          </w:tcPr>
+          <w:p>
+            <w:pPr>
+              <w:widowControl w:val="0"/>
+              <w:tabs>
+                <w:tab w:val="left" w:pos="851"/>
+              </w:tabs>
+              <w:autoSpaceDE w:val="0"/>
+              <w:autoSpaceDN w:val="0"/>
+              <w:adjustRightInd w:val="0"/>
+              <w:spacing w:line="276" w:lineRule="auto"/>
+              <w:rPr>
+                <w:sz w:val="15"/>
+                <w:szCs w:val="14"/>
+              </w:rPr>
+            </w:pPr>
+            <w:r>
+              <w:rPr>
+                <w:sz w:val="15"/>
+                <w:szCs w:val="14"/>
+              </w:rPr>
+              <w:t>Message transmitted with VVC command resulting in this ba</w:t>
+            </w:r>
+            <w:r>
+              <w:rPr>
+                <w:sz w:val="15"/>
+                <w:szCs w:val="14"/>
+              </w:rPr>
+              <w:t>se transaction</w:t>
+            </w:r>
+            <w:r>
+              <w:rPr>
+                <w:sz w:val="15"/>
+                <w:szCs w:val="14"/>
+              </w:rPr>
+              <w:t>.</w:t>
+            </w:r>
+          </w:p>
+        </w:tc>
+      </w:tr>
+      <w:tr>
+        <w:trPr>
+          <w:trHeight w:val="64"/>
+        </w:trPr>
+        <w:tc>
+          <w:tcPr>
+            <w:tcW w:w="3119" w:type="dxa"/>
+            <w:tcBorders>
+              <w:top w:val="nil"/>
+              <w:left w:val="nil"/>
+              <w:right w:val="nil"/>
+            </w:tcBorders>
+            <w:shd w:val="clear" w:color="auto" w:fill="FFFFFF" w:themeFill="background1"/>
+            <w:vAlign w:val="center"/>
+          </w:tcPr>
+          <w:p>
+            <w:pPr>
+              <w:widowControl w:val="0"/>
+              <w:tabs>
+                <w:tab w:val="left" w:pos="851"/>
+              </w:tabs>
+              <w:autoSpaceDE w:val="0"/>
+              <w:autoSpaceDN w:val="0"/>
+              <w:adjustRightInd w:val="0"/>
+              <w:spacing w:line="276" w:lineRule="auto"/>
+              <w:ind w:left="122"/>
+              <w:rPr>
+                <w:b/>
+                <w:bCs/>
+                <w:sz w:val="15"/>
+              </w:rPr>
+            </w:pPr>
+            <w:r>
+              <w:rPr>
+                <w:sz w:val="15"/>
+              </w:rPr>
+              <w:t xml:space="preserve">           </w:t>
+            </w:r>
+            <w:r>
+              <w:rPr>
+                <w:sz w:val="15"/>
+              </w:rPr>
+              <w:sym w:font="Wingdings" w:char="F0E0"/>
+            </w:r>
+            <w:r>
+              <w:rPr>
+                <w:sz w:val="15"/>
+              </w:rPr>
+              <w:t xml:space="preserve">    </w:t>
+            </w:r>
+            <w:proofErr w:type="spellStart"/>
+            <w:r>
+              <w:rPr>
+                <w:sz w:val="15"/>
+              </w:rPr>
+              <w:t>cmd_idx</w:t>
+            </w:r>
+            <w:proofErr w:type="spellEnd"/>
+          </w:p>
+        </w:tc>
+        <w:tc>
+          <w:tcPr>
+            <w:tcW w:w="2551" w:type="dxa"/>
+            <w:tcBorders>
+              <w:top w:val="nil"/>
+              <w:left w:val="nil"/>
+              <w:right w:val="nil"/>
+            </w:tcBorders>
+            <w:shd w:val="clear" w:color="auto" w:fill="FFFFFF" w:themeFill="background1"/>
+            <w:vAlign w:val="center"/>
+          </w:tcPr>
+          <w:p>
+            <w:pPr>
+              <w:widowControl w:val="0"/>
+              <w:tabs>
+                <w:tab w:val="left" w:pos="851"/>
+              </w:tabs>
+              <w:autoSpaceDE w:val="0"/>
+              <w:autoSpaceDN w:val="0"/>
+              <w:adjustRightInd w:val="0"/>
+              <w:spacing w:line="276" w:lineRule="auto"/>
+              <w:rPr>
+                <w:sz w:val="15"/>
+                <w:szCs w:val="14"/>
+              </w:rPr>
+            </w:pPr>
+            <w:r>
+              <w:rPr>
+                <w:sz w:val="15"/>
+                <w:szCs w:val="14"/>
+              </w:rPr>
+              <w:t>integer</w:t>
+            </w:r>
+          </w:p>
+        </w:tc>
+        <w:tc>
+          <w:tcPr>
+            <w:tcW w:w="3261" w:type="dxa"/>
+            <w:tcBorders>
+              <w:top w:val="nil"/>
+              <w:left w:val="nil"/>
+              <w:right w:val="nil"/>
+            </w:tcBorders>
+            <w:shd w:val="clear" w:color="auto" w:fill="FFFFFF" w:themeFill="background1"/>
+          </w:tcPr>
+          <w:p>
+            <w:pPr>
+              <w:widowControl w:val="0"/>
+              <w:tabs>
+                <w:tab w:val="left" w:pos="851"/>
+              </w:tabs>
+              <w:autoSpaceDE w:val="0"/>
+              <w:autoSpaceDN w:val="0"/>
+              <w:adjustRightInd w:val="0"/>
+              <w:spacing w:line="276" w:lineRule="auto"/>
+              <w:rPr>
+                <w:sz w:val="15"/>
+                <w:szCs w:val="14"/>
+              </w:rPr>
+            </w:pPr>
+            <w:r>
+              <w:rPr>
+                <w:sz w:val="15"/>
+                <w:szCs w:val="14"/>
+              </w:rPr>
+              <w:t>-1</w:t>
+            </w:r>
+          </w:p>
+        </w:tc>
+        <w:tc>
+          <w:tcPr>
+            <w:tcW w:w="6241" w:type="dxa"/>
+            <w:tcBorders>
+              <w:top w:val="nil"/>
+              <w:left w:val="nil"/>
+              <w:right w:val="nil"/>
+            </w:tcBorders>
+            <w:shd w:val="clear" w:color="auto" w:fill="FFFFFF" w:themeFill="background1"/>
+          </w:tcPr>
+          <w:p>
+            <w:pPr>
+              <w:widowControl w:val="0"/>
+              <w:tabs>
+                <w:tab w:val="left" w:pos="851"/>
+              </w:tabs>
+              <w:autoSpaceDE w:val="0"/>
+              <w:autoSpaceDN w:val="0"/>
+              <w:adjustRightInd w:val="0"/>
+              <w:spacing w:line="276" w:lineRule="auto"/>
+              <w:rPr>
+                <w:sz w:val="15"/>
+                <w:szCs w:val="14"/>
+              </w:rPr>
+            </w:pPr>
+            <w:r>
+              <w:rPr>
+                <w:sz w:val="15"/>
+                <w:szCs w:val="14"/>
+              </w:rPr>
+              <w:t>VVC command index resulting in this base transaction.</w:t>
+            </w:r>
+          </w:p>
+        </w:tc>
+      </w:tr>
+      <w:tr>
+        <w:trPr>
+          <w:trHeight w:val="64"/>
+        </w:trPr>
+        <w:tc>
+          <w:tcPr>
+            <w:tcW w:w="3119" w:type="dxa"/>
+            <w:tcBorders>
+              <w:top w:val="nil"/>
+              <w:left w:val="nil"/>
+              <w:bottom w:val="nil"/>
+              <w:right w:val="nil"/>
+            </w:tcBorders>
+            <w:shd w:val="clear" w:color="auto" w:fill="E7E6E6" w:themeFill="background2"/>
+            <w:vAlign w:val="center"/>
+          </w:tcPr>
+          <w:p>
+            <w:pPr>
+              <w:widowControl w:val="0"/>
+              <w:tabs>
+                <w:tab w:val="left" w:pos="851"/>
+              </w:tabs>
+              <w:autoSpaceDE w:val="0"/>
+              <w:autoSpaceDN w:val="0"/>
+              <w:adjustRightInd w:val="0"/>
+              <w:spacing w:line="276" w:lineRule="auto"/>
+              <w:ind w:left="122"/>
+              <w:rPr>
+                <w:sz w:val="15"/>
+              </w:rPr>
+            </w:pPr>
+            <w:r>
+              <w:rPr>
+                <w:sz w:val="15"/>
+              </w:rPr>
+              <w:t xml:space="preserve">    </w:t>
+            </w:r>
+            <w:r>
+              <w:rPr>
+                <w:sz w:val="15"/>
+              </w:rPr>
+              <w:sym w:font="Wingdings" w:char="F0E0"/>
+            </w:r>
+            <w:r>
+              <w:rPr>
+                <w:sz w:val="15"/>
+              </w:rPr>
+              <w:t xml:space="preserve">    </w:t>
+            </w:r>
+            <w:proofErr w:type="spellStart"/>
+            <w:r>
+              <w:rPr>
+                <w:sz w:val="15"/>
+              </w:rPr>
+              <w:t>transaction_status</w:t>
+            </w:r>
+            <w:proofErr w:type="spellEnd"/>
+          </w:p>
+        </w:tc>
+        <w:tc>
+          <w:tcPr>
+            <w:tcW w:w="2551" w:type="dxa"/>
+            <w:tcBorders>
+              <w:top w:val="nil"/>
+              <w:left w:val="nil"/>
+              <w:bottom w:val="nil"/>
+              <w:right w:val="nil"/>
+            </w:tcBorders>
+            <w:shd w:val="clear" w:color="auto" w:fill="E7E6E6" w:themeFill="background2"/>
+            <w:vAlign w:val="center"/>
+          </w:tcPr>
+          <w:p>
+            <w:pPr>
+              <w:widowControl w:val="0"/>
+              <w:tabs>
+                <w:tab w:val="left" w:pos="851"/>
+              </w:tabs>
+              <w:autoSpaceDE w:val="0"/>
+              <w:autoSpaceDN w:val="0"/>
+              <w:adjustRightInd w:val="0"/>
+              <w:spacing w:line="276" w:lineRule="auto"/>
+              <w:rPr>
+                <w:sz w:val="15"/>
+                <w:szCs w:val="14"/>
+              </w:rPr>
+            </w:pPr>
+            <w:proofErr w:type="spellStart"/>
+            <w:r>
+              <w:rPr>
+                <w:sz w:val="15"/>
+                <w:szCs w:val="14"/>
+              </w:rPr>
+              <w:t>t_transaction_status</w:t>
+            </w:r>
+            <w:proofErr w:type="spellEnd"/>
+          </w:p>
+        </w:tc>
+        <w:tc>
+          <w:tcPr>
+            <w:tcW w:w="3261" w:type="dxa"/>
+            <w:tcBorders>
+              <w:top w:val="nil"/>
+              <w:left w:val="nil"/>
+              <w:bottom w:val="nil"/>
+              <w:right w:val="nil"/>
+            </w:tcBorders>
+            <w:shd w:val="clear" w:color="auto" w:fill="E7E6E6" w:themeFill="background2"/>
+          </w:tcPr>
+          <w:p>
+            <w:pPr>
+              <w:widowControl w:val="0"/>
+              <w:tabs>
+                <w:tab w:val="left" w:pos="851"/>
+              </w:tabs>
+              <w:autoSpaceDE w:val="0"/>
+              <w:autoSpaceDN w:val="0"/>
+              <w:adjustRightInd w:val="0"/>
+              <w:spacing w:line="276" w:lineRule="auto"/>
+              <w:rPr>
+                <w:sz w:val="15"/>
+                <w:szCs w:val="14"/>
+              </w:rPr>
+            </w:pPr>
+            <w:r>
+              <w:rPr>
+                <w:sz w:val="15"/>
+                <w:szCs w:val="14"/>
+              </w:rPr>
+              <w:t>C_TRANSACTION_STATUS_DEFAULT</w:t>
+            </w:r>
+          </w:p>
+        </w:tc>
+        <w:tc>
+          <w:tcPr>
+            <w:tcW w:w="6241" w:type="dxa"/>
+            <w:tcBorders>
+              <w:top w:val="nil"/>
+              <w:left w:val="nil"/>
+              <w:bottom w:val="nil"/>
+              <w:right w:val="nil"/>
+            </w:tcBorders>
+            <w:shd w:val="clear" w:color="auto" w:fill="E7E6E6" w:themeFill="background2"/>
+          </w:tcPr>
+          <w:p>
+            <w:pPr>
+              <w:widowControl w:val="0"/>
+              <w:tabs>
+                <w:tab w:val="left" w:pos="851"/>
+              </w:tabs>
+              <w:autoSpaceDE w:val="0"/>
+              <w:autoSpaceDN w:val="0"/>
+              <w:adjustRightInd w:val="0"/>
+              <w:spacing w:line="276" w:lineRule="auto"/>
+              <w:rPr>
+                <w:sz w:val="15"/>
+                <w:szCs w:val="14"/>
+                <w:vertAlign w:val="superscript"/>
+              </w:rPr>
+            </w:pPr>
+            <w:r>
+              <w:rPr>
+                <w:sz w:val="15"/>
+                <w:szCs w:val="14"/>
+              </w:rPr>
+              <w:t xml:space="preserve">The current status of transaction. Available statuses are INACTIVE, IN_PROGRESS, FAILED and SUCCEEDED. </w:t>
+            </w:r>
+            <w:r>
+              <w:rPr>
+                <w:sz w:val="20"/>
+                <w:szCs w:val="20"/>
+                <w:vertAlign w:val="superscript"/>
+              </w:rPr>
+              <w:t>2</w:t>
+            </w:r>
+          </w:p>
+        </w:tc>
+      </w:tr>
+      <w:tr>
+        <w:trPr>
+          <w:trHeight w:val="64"/>
+        </w:trPr>
+        <w:tc>
+          <w:tcPr>
+            <w:tcW w:w="3119" w:type="dxa"/>
+            <w:tcBorders>
+              <w:top w:val="nil"/>
+              <w:left w:val="nil"/>
+              <w:bottom w:val="nil"/>
+              <w:right w:val="nil"/>
+            </w:tcBorders>
+            <w:shd w:val="clear" w:color="auto" w:fill="FFFFFF" w:themeFill="background1"/>
+            <w:vAlign w:val="center"/>
+          </w:tcPr>
+          <w:p>
+            <w:pPr>
+              <w:widowControl w:val="0"/>
+              <w:tabs>
+                <w:tab w:val="left" w:pos="851"/>
+              </w:tabs>
+              <w:autoSpaceDE w:val="0"/>
+              <w:autoSpaceDN w:val="0"/>
+              <w:adjustRightInd w:val="0"/>
+              <w:spacing w:line="276" w:lineRule="auto"/>
+              <w:ind w:left="122"/>
+              <w:rPr>
+                <w:b/>
+                <w:bCs/>
+                <w:sz w:val="15"/>
+                <w:vertAlign w:val="superscript"/>
+              </w:rPr>
+            </w:pPr>
+            <w:r>
+              <w:rPr>
+                <w:sz w:val="15"/>
+              </w:rPr>
+              <w:t xml:space="preserve">    </w:t>
+            </w:r>
+            <w:r>
+              <w:rPr>
+                <w:sz w:val="15"/>
+              </w:rPr>
+              <w:sym w:font="Wingdings" w:char="F0E0"/>
+            </w:r>
+            <w:r>
+              <w:rPr>
+                <w:sz w:val="15"/>
+              </w:rPr>
+              <w:t xml:space="preserve">    </w:t>
+            </w:r>
+            <w:proofErr w:type="spellStart"/>
+            <w:r>
+              <w:rPr>
+                <w:sz w:val="15"/>
+              </w:rPr>
+              <w:t>error_info</w:t>
+            </w:r>
+            <w:proofErr w:type="spellEnd"/>
+            <w:r>
+              <w:rPr>
+                <w:sz w:val="15"/>
+              </w:rPr>
+              <w:t xml:space="preserve"> </w:t>
+            </w:r>
+            <w:r>
+              <w:rPr>
+                <w:sz w:val="20"/>
+                <w:szCs w:val="20"/>
+                <w:vertAlign w:val="superscript"/>
+              </w:rPr>
+              <w:t>3</w:t>
+            </w:r>
+          </w:p>
+        </w:tc>
+        <w:tc>
+          <w:tcPr>
+            <w:tcW w:w="2551" w:type="dxa"/>
+            <w:tcBorders>
+              <w:top w:val="nil"/>
+              <w:left w:val="nil"/>
+              <w:bottom w:val="nil"/>
+              <w:right w:val="nil"/>
+            </w:tcBorders>
+            <w:shd w:val="clear" w:color="auto" w:fill="FFFFFF" w:themeFill="background1"/>
+            <w:vAlign w:val="center"/>
+          </w:tcPr>
+          <w:p>
+            <w:pPr>
+              <w:widowControl w:val="0"/>
+              <w:tabs>
+                <w:tab w:val="left" w:pos="851"/>
+              </w:tabs>
+              <w:autoSpaceDE w:val="0"/>
+              <w:autoSpaceDN w:val="0"/>
+              <w:adjustRightInd w:val="0"/>
+              <w:spacing w:line="276" w:lineRule="auto"/>
+              <w:rPr>
+                <w:sz w:val="15"/>
+                <w:szCs w:val="14"/>
+              </w:rPr>
+            </w:pPr>
+            <w:proofErr w:type="spellStart"/>
+            <w:r>
+              <w:rPr>
+                <w:sz w:val="15"/>
+                <w:szCs w:val="14"/>
+              </w:rPr>
+              <w:t>t_error_info</w:t>
+            </w:r>
+            <w:proofErr w:type="spellEnd"/>
+          </w:p>
+        </w:tc>
+        <w:tc>
+          <w:tcPr>
+            <w:tcW w:w="3261" w:type="dxa"/>
+            <w:tcBorders>
+              <w:top w:val="nil"/>
+              <w:left w:val="nil"/>
+              <w:bottom w:val="nil"/>
+              <w:right w:val="nil"/>
+            </w:tcBorders>
+            <w:shd w:val="clear" w:color="auto" w:fill="FFFFFF" w:themeFill="background1"/>
+          </w:tcPr>
+          <w:p>
+            <w:pPr>
+              <w:widowControl w:val="0"/>
+              <w:tabs>
+                <w:tab w:val="left" w:pos="851"/>
+              </w:tabs>
+              <w:autoSpaceDE w:val="0"/>
+              <w:autoSpaceDN w:val="0"/>
+              <w:adjustRightInd w:val="0"/>
+              <w:spacing w:line="276" w:lineRule="auto"/>
+              <w:rPr>
+                <w:sz w:val="15"/>
+                <w:szCs w:val="14"/>
+              </w:rPr>
+            </w:pPr>
+            <w:r>
+              <w:rPr>
+                <w:sz w:val="15"/>
+                <w:szCs w:val="14"/>
+              </w:rPr>
+              <w:t>C_ERRO_INFO_DEFAULT</w:t>
+            </w:r>
+          </w:p>
+        </w:tc>
+        <w:tc>
+          <w:tcPr>
+            <w:tcW w:w="6241" w:type="dxa"/>
+            <w:tcBorders>
+              <w:top w:val="nil"/>
+              <w:left w:val="nil"/>
+              <w:bottom w:val="nil"/>
+              <w:right w:val="nil"/>
+            </w:tcBorders>
+            <w:shd w:val="clear" w:color="auto" w:fill="FFFFFF" w:themeFill="background1"/>
+          </w:tcPr>
+          <w:p>
+            <w:pPr>
+              <w:widowControl w:val="0"/>
+              <w:tabs>
+                <w:tab w:val="left" w:pos="851"/>
+              </w:tabs>
+              <w:autoSpaceDE w:val="0"/>
+              <w:autoSpaceDN w:val="0"/>
+              <w:adjustRightInd w:val="0"/>
+              <w:spacing w:line="276" w:lineRule="auto"/>
+              <w:rPr>
+                <w:sz w:val="15"/>
+                <w:szCs w:val="14"/>
+              </w:rPr>
+            </w:pPr>
+            <w:r>
+              <w:rPr>
+                <w:sz w:val="15"/>
+                <w:szCs w:val="14"/>
+              </w:rPr>
+              <w:t>Record entry of errors that will be injected to the DUT access transaction.</w:t>
+            </w:r>
+          </w:p>
+        </w:tc>
+      </w:tr>
+      <w:tr>
+        <w:trPr>
+          <w:trHeight w:val="64"/>
+        </w:trPr>
+        <w:tc>
+          <w:tcPr>
+            <w:tcW w:w="3119" w:type="dxa"/>
+            <w:tcBorders>
+              <w:top w:val="nil"/>
+              <w:left w:val="nil"/>
+              <w:bottom w:val="nil"/>
+              <w:right w:val="nil"/>
+            </w:tcBorders>
+            <w:shd w:val="clear" w:color="auto" w:fill="E7E6E6" w:themeFill="background2"/>
+            <w:vAlign w:val="center"/>
+          </w:tcPr>
+          <w:p>
+            <w:pPr>
+              <w:widowControl w:val="0"/>
+              <w:tabs>
+                <w:tab w:val="left" w:pos="851"/>
+              </w:tabs>
+              <w:autoSpaceDE w:val="0"/>
+              <w:autoSpaceDN w:val="0"/>
+              <w:adjustRightInd w:val="0"/>
+              <w:spacing w:line="276" w:lineRule="auto"/>
+              <w:ind w:left="122"/>
+              <w:rPr>
+                <w:sz w:val="15"/>
+                <w:vertAlign w:val="superscript"/>
+              </w:rPr>
+            </w:pPr>
+            <w:r>
+              <w:rPr>
+                <w:sz w:val="15"/>
+              </w:rPr>
+              <w:t xml:space="preserve">           </w:t>
+            </w:r>
+            <w:r>
+              <w:rPr>
+                <w:sz w:val="15"/>
+              </w:rPr>
+              <w:sym w:font="Wingdings" w:char="F0E0"/>
+            </w:r>
+            <w:r>
+              <w:rPr>
+                <w:sz w:val="15"/>
+              </w:rPr>
+              <w:t xml:space="preserve">    parity_bit_error</w:t>
+            </w:r>
+            <w:r>
+              <w:rPr>
+                <w:sz w:val="20"/>
+                <w:szCs w:val="20"/>
+                <w:vertAlign w:val="superscript"/>
+              </w:rPr>
+              <w:t>4</w:t>
+            </w:r>
+          </w:p>
+        </w:tc>
+        <w:tc>
+          <w:tcPr>
+            <w:tcW w:w="2551" w:type="dxa"/>
+            <w:tcBorders>
+              <w:top w:val="nil"/>
+              <w:left w:val="nil"/>
+              <w:bottom w:val="nil"/>
+              <w:right w:val="nil"/>
+            </w:tcBorders>
+            <w:shd w:val="clear" w:color="auto" w:fill="E7E6E6" w:themeFill="background2"/>
+            <w:vAlign w:val="center"/>
+          </w:tcPr>
+          <w:p>
+            <w:pPr>
+              <w:widowControl w:val="0"/>
+              <w:tabs>
+                <w:tab w:val="left" w:pos="851"/>
+              </w:tabs>
+              <w:autoSpaceDE w:val="0"/>
+              <w:autoSpaceDN w:val="0"/>
+              <w:adjustRightInd w:val="0"/>
+              <w:spacing w:line="276" w:lineRule="auto"/>
+              <w:rPr>
+                <w:sz w:val="15"/>
+                <w:szCs w:val="14"/>
+              </w:rPr>
+            </w:pPr>
+            <w:proofErr w:type="spellStart"/>
+            <w:r>
+              <w:rPr>
+                <w:sz w:val="15"/>
+                <w:szCs w:val="14"/>
+              </w:rPr>
+              <w:t>boolean</w:t>
+            </w:r>
+            <w:proofErr w:type="spellEnd"/>
+          </w:p>
+        </w:tc>
+        <w:tc>
+          <w:tcPr>
+            <w:tcW w:w="3261" w:type="dxa"/>
+            <w:tcBorders>
+              <w:top w:val="nil"/>
+              <w:left w:val="nil"/>
+              <w:bottom w:val="nil"/>
+              <w:right w:val="nil"/>
+            </w:tcBorders>
+            <w:shd w:val="clear" w:color="auto" w:fill="E7E6E6" w:themeFill="background2"/>
+          </w:tcPr>
+          <w:p>
+            <w:pPr>
+              <w:widowControl w:val="0"/>
+              <w:tabs>
+                <w:tab w:val="left" w:pos="851"/>
+              </w:tabs>
+              <w:autoSpaceDE w:val="0"/>
+              <w:autoSpaceDN w:val="0"/>
+              <w:adjustRightInd w:val="0"/>
+              <w:spacing w:line="276" w:lineRule="auto"/>
+              <w:rPr>
+                <w:sz w:val="15"/>
+                <w:szCs w:val="14"/>
+              </w:rPr>
+            </w:pPr>
+            <w:r>
+              <w:rPr>
+                <w:sz w:val="15"/>
+                <w:szCs w:val="14"/>
+              </w:rPr>
+              <w:t>False</w:t>
+            </w:r>
+          </w:p>
+        </w:tc>
+        <w:tc>
+          <w:tcPr>
+            <w:tcW w:w="6241" w:type="dxa"/>
+            <w:tcBorders>
+              <w:top w:val="nil"/>
+              <w:left w:val="nil"/>
+              <w:bottom w:val="nil"/>
+              <w:right w:val="nil"/>
+            </w:tcBorders>
+            <w:shd w:val="clear" w:color="auto" w:fill="E7E6E6" w:themeFill="background2"/>
+          </w:tcPr>
+          <w:p>
+            <w:pPr>
+              <w:widowControl w:val="0"/>
+              <w:tabs>
+                <w:tab w:val="left" w:pos="851"/>
+              </w:tabs>
+              <w:autoSpaceDE w:val="0"/>
+              <w:autoSpaceDN w:val="0"/>
+              <w:adjustRightInd w:val="0"/>
+              <w:spacing w:line="276" w:lineRule="auto"/>
+              <w:rPr>
+                <w:sz w:val="15"/>
+                <w:szCs w:val="14"/>
+              </w:rPr>
+            </w:pPr>
+            <w:r>
+              <w:rPr>
+                <w:sz w:val="15"/>
+                <w:szCs w:val="14"/>
+              </w:rPr>
+              <w:t xml:space="preserve">The DUT transaction will have a parity bit error if entry is set to </w:t>
+            </w:r>
+            <w:r>
+              <w:rPr>
+                <w:i/>
+                <w:iCs/>
+                <w:sz w:val="15"/>
+                <w:szCs w:val="14"/>
+              </w:rPr>
+              <w:t>true</w:t>
+            </w:r>
+            <w:r>
+              <w:rPr>
+                <w:sz w:val="15"/>
+                <w:szCs w:val="14"/>
+              </w:rPr>
+              <w:t xml:space="preserve">. </w:t>
+            </w:r>
+          </w:p>
+        </w:tc>
+      </w:tr>
+      <w:tr>
+        <w:trPr>
+          <w:trHeight w:val="64"/>
+        </w:trPr>
+        <w:tc>
+          <w:tcPr>
+            <w:tcW w:w="3119" w:type="dxa"/>
+            <w:tcBorders>
+              <w:top w:val="nil"/>
+              <w:left w:val="nil"/>
+              <w:bottom w:val="nil"/>
+              <w:right w:val="nil"/>
+            </w:tcBorders>
+            <w:shd w:val="clear" w:color="auto" w:fill="FFFFFF" w:themeFill="background1"/>
+            <w:vAlign w:val="center"/>
+          </w:tcPr>
+          <w:p>
+            <w:pPr>
+              <w:widowControl w:val="0"/>
+              <w:tabs>
+                <w:tab w:val="left" w:pos="851"/>
+              </w:tabs>
+              <w:autoSpaceDE w:val="0"/>
+              <w:autoSpaceDN w:val="0"/>
+              <w:adjustRightInd w:val="0"/>
+              <w:spacing w:line="276" w:lineRule="auto"/>
+              <w:ind w:left="122"/>
+              <w:rPr>
+                <w:sz w:val="15"/>
+                <w:vertAlign w:val="superscript"/>
+              </w:rPr>
+            </w:pPr>
+            <w:r>
+              <w:rPr>
+                <w:sz w:val="15"/>
+              </w:rPr>
+              <w:t xml:space="preserve">           </w:t>
+            </w:r>
+            <w:r>
+              <w:rPr>
+                <w:sz w:val="15"/>
+              </w:rPr>
+              <w:sym w:font="Wingdings" w:char="F0E0"/>
+            </w:r>
+            <w:r>
+              <w:rPr>
+                <w:sz w:val="15"/>
+              </w:rPr>
+              <w:t xml:space="preserve">    </w:t>
+            </w:r>
+            <w:proofErr w:type="spellStart"/>
+            <w:r>
+              <w:rPr>
+                <w:sz w:val="15"/>
+              </w:rPr>
+              <w:t>stop_bir_error</w:t>
+            </w:r>
+            <w:proofErr w:type="spellEnd"/>
+            <w:r>
+              <w:rPr>
+                <w:sz w:val="15"/>
+              </w:rPr>
+              <w:t xml:space="preserve"> </w:t>
+            </w:r>
+            <w:r>
+              <w:rPr>
+                <w:sz w:val="20"/>
+                <w:szCs w:val="20"/>
+                <w:vertAlign w:val="superscript"/>
+              </w:rPr>
+              <w:t>4</w:t>
+            </w:r>
+          </w:p>
+        </w:tc>
+        <w:tc>
+          <w:tcPr>
+            <w:tcW w:w="2551" w:type="dxa"/>
+            <w:tcBorders>
+              <w:top w:val="nil"/>
+              <w:left w:val="nil"/>
+              <w:bottom w:val="nil"/>
+              <w:right w:val="nil"/>
+            </w:tcBorders>
+            <w:shd w:val="clear" w:color="auto" w:fill="FFFFFF" w:themeFill="background1"/>
+            <w:vAlign w:val="center"/>
+          </w:tcPr>
+          <w:p>
+            <w:pPr>
+              <w:widowControl w:val="0"/>
+              <w:tabs>
+                <w:tab w:val="left" w:pos="851"/>
+              </w:tabs>
+              <w:autoSpaceDE w:val="0"/>
+              <w:autoSpaceDN w:val="0"/>
+              <w:adjustRightInd w:val="0"/>
+              <w:spacing w:line="276" w:lineRule="auto"/>
+              <w:rPr>
+                <w:sz w:val="15"/>
+                <w:szCs w:val="14"/>
+              </w:rPr>
+            </w:pPr>
+            <w:proofErr w:type="spellStart"/>
+            <w:r>
+              <w:rPr>
+                <w:sz w:val="15"/>
+                <w:szCs w:val="14"/>
+              </w:rPr>
+              <w:t>boolean</w:t>
+            </w:r>
+            <w:proofErr w:type="spellEnd"/>
+          </w:p>
+        </w:tc>
+        <w:tc>
+          <w:tcPr>
+            <w:tcW w:w="3261" w:type="dxa"/>
+            <w:tcBorders>
+              <w:top w:val="nil"/>
+              <w:left w:val="nil"/>
+              <w:bottom w:val="nil"/>
+              <w:right w:val="nil"/>
+            </w:tcBorders>
+            <w:shd w:val="clear" w:color="auto" w:fill="FFFFFF" w:themeFill="background1"/>
+          </w:tcPr>
+          <w:p>
+            <w:pPr>
+              <w:widowControl w:val="0"/>
+              <w:tabs>
+                <w:tab w:val="left" w:pos="851"/>
+              </w:tabs>
+              <w:autoSpaceDE w:val="0"/>
+              <w:autoSpaceDN w:val="0"/>
+              <w:adjustRightInd w:val="0"/>
+              <w:spacing w:line="276" w:lineRule="auto"/>
+              <w:rPr>
+                <w:sz w:val="15"/>
+                <w:szCs w:val="14"/>
+              </w:rPr>
+            </w:pPr>
+            <w:r>
+              <w:rPr>
+                <w:sz w:val="15"/>
+                <w:szCs w:val="14"/>
+              </w:rPr>
+              <w:t>False</w:t>
+            </w:r>
+          </w:p>
+        </w:tc>
+        <w:tc>
+          <w:tcPr>
+            <w:tcW w:w="6241" w:type="dxa"/>
+            <w:tcBorders>
+              <w:top w:val="nil"/>
+              <w:left w:val="nil"/>
+              <w:bottom w:val="nil"/>
+              <w:right w:val="nil"/>
+            </w:tcBorders>
+            <w:shd w:val="clear" w:color="auto" w:fill="FFFFFF" w:themeFill="background1"/>
+          </w:tcPr>
+          <w:p>
+            <w:pPr>
+              <w:widowControl w:val="0"/>
+              <w:tabs>
+                <w:tab w:val="left" w:pos="851"/>
+              </w:tabs>
+              <w:autoSpaceDE w:val="0"/>
+              <w:autoSpaceDN w:val="0"/>
+              <w:adjustRightInd w:val="0"/>
+              <w:spacing w:line="276" w:lineRule="auto"/>
+              <w:rPr>
+                <w:sz w:val="15"/>
+                <w:szCs w:val="14"/>
+              </w:rPr>
+            </w:pPr>
+            <w:r>
+              <w:rPr>
+                <w:sz w:val="15"/>
+                <w:szCs w:val="14"/>
+              </w:rPr>
+              <w:t xml:space="preserve">The DUT transaction will have a stop bit error if entry is set to </w:t>
+            </w:r>
+            <w:r>
+              <w:rPr>
+                <w:i/>
+                <w:iCs/>
+                <w:sz w:val="15"/>
+                <w:szCs w:val="14"/>
+              </w:rPr>
+              <w:t>true</w:t>
+            </w:r>
+            <w:r>
+              <w:rPr>
+                <w:sz w:val="15"/>
+                <w:szCs w:val="14"/>
+              </w:rPr>
+              <w:t>.</w:t>
+            </w:r>
+          </w:p>
+        </w:tc>
+      </w:tr>
+      <w:tr>
+        <w:trPr>
+          <w:trHeight w:val="64"/>
+        </w:trPr>
+        <w:tc>
+          <w:tcPr>
+            <w:tcW w:w="3119" w:type="dxa"/>
+            <w:tcBorders>
+              <w:top w:val="nil"/>
+              <w:left w:val="nil"/>
+              <w:bottom w:val="nil"/>
+              <w:right w:val="nil"/>
+            </w:tcBorders>
+            <w:shd w:val="clear" w:color="auto" w:fill="E7E6E6" w:themeFill="background2"/>
+            <w:vAlign w:val="center"/>
+          </w:tcPr>
+          <w:p>
+            <w:pPr>
+              <w:widowControl w:val="0"/>
+              <w:tabs>
+                <w:tab w:val="left" w:pos="851"/>
+              </w:tabs>
+              <w:autoSpaceDE w:val="0"/>
+              <w:autoSpaceDN w:val="0"/>
+              <w:adjustRightInd w:val="0"/>
+              <w:spacing w:line="276" w:lineRule="auto"/>
+              <w:ind w:left="122"/>
+              <w:rPr>
+                <w:b/>
+                <w:bCs/>
+                <w:sz w:val="15"/>
+                <w:vertAlign w:val="superscript"/>
+              </w:rPr>
+            </w:pPr>
+            <w:proofErr w:type="spellStart"/>
+            <w:r>
+              <w:rPr>
+                <w:b/>
+                <w:bCs/>
+                <w:sz w:val="15"/>
+              </w:rPr>
+              <w:t>c</w:t>
+            </w:r>
+            <w:r>
+              <w:rPr>
+                <w:b/>
+                <w:bCs/>
+                <w:sz w:val="15"/>
+              </w:rPr>
+              <w:t>t</w:t>
+            </w:r>
+            <w:proofErr w:type="spellEnd"/>
+            <w:r>
+              <w:rPr>
+                <w:b/>
+                <w:bCs/>
+                <w:sz w:val="15"/>
+              </w:rPr>
+              <w:t xml:space="preserve"> </w:t>
+            </w:r>
+            <w:r>
+              <w:rPr>
+                <w:b/>
+                <w:bCs/>
+                <w:sz w:val="20"/>
+                <w:szCs w:val="20"/>
+                <w:vertAlign w:val="superscript"/>
+              </w:rPr>
+              <w:t>5</w:t>
+            </w:r>
+          </w:p>
+        </w:tc>
+        <w:tc>
+          <w:tcPr>
+            <w:tcW w:w="2551" w:type="dxa"/>
+            <w:tcBorders>
+              <w:top w:val="nil"/>
+              <w:left w:val="nil"/>
+              <w:bottom w:val="nil"/>
+              <w:right w:val="nil"/>
+            </w:tcBorders>
+            <w:shd w:val="clear" w:color="auto" w:fill="E7E6E6" w:themeFill="background2"/>
+            <w:vAlign w:val="center"/>
+          </w:tcPr>
+          <w:p>
+            <w:pPr>
+              <w:widowControl w:val="0"/>
+              <w:tabs>
+                <w:tab w:val="left" w:pos="851"/>
+              </w:tabs>
+              <w:autoSpaceDE w:val="0"/>
+              <w:autoSpaceDN w:val="0"/>
+              <w:adjustRightInd w:val="0"/>
+              <w:spacing w:line="276" w:lineRule="auto"/>
+              <w:rPr>
+                <w:sz w:val="15"/>
+                <w:szCs w:val="14"/>
+              </w:rPr>
+            </w:pPr>
+            <w:proofErr w:type="spellStart"/>
+            <w:r>
+              <w:rPr>
+                <w:sz w:val="15"/>
+                <w:szCs w:val="14"/>
+              </w:rPr>
+              <w:t>t_transaction</w:t>
+            </w:r>
+            <w:proofErr w:type="spellEnd"/>
+          </w:p>
+        </w:tc>
+        <w:tc>
+          <w:tcPr>
+            <w:tcW w:w="3261" w:type="dxa"/>
+            <w:tcBorders>
+              <w:top w:val="nil"/>
+              <w:left w:val="nil"/>
+              <w:bottom w:val="nil"/>
+              <w:right w:val="nil"/>
+            </w:tcBorders>
+            <w:shd w:val="clear" w:color="auto" w:fill="E7E6E6" w:themeFill="background2"/>
+          </w:tcPr>
+          <w:p>
+            <w:pPr>
+              <w:widowControl w:val="0"/>
+              <w:tabs>
+                <w:tab w:val="left" w:pos="851"/>
+              </w:tabs>
+              <w:autoSpaceDE w:val="0"/>
+              <w:autoSpaceDN w:val="0"/>
+              <w:adjustRightInd w:val="0"/>
+              <w:spacing w:line="276" w:lineRule="auto"/>
+              <w:rPr>
+                <w:sz w:val="15"/>
+                <w:szCs w:val="14"/>
+              </w:rPr>
+            </w:pPr>
+            <w:r>
+              <w:rPr>
+                <w:sz w:val="15"/>
+              </w:rPr>
+              <w:t>C_TRANSACTION_SET_DEFAULT</w:t>
+            </w:r>
+          </w:p>
+        </w:tc>
+        <w:tc>
+          <w:tcPr>
+            <w:tcW w:w="6241" w:type="dxa"/>
+            <w:tcBorders>
+              <w:top w:val="nil"/>
+              <w:left w:val="nil"/>
+              <w:bottom w:val="nil"/>
+              <w:right w:val="nil"/>
+            </w:tcBorders>
+            <w:shd w:val="clear" w:color="auto" w:fill="E7E6E6" w:themeFill="background2"/>
+          </w:tcPr>
+          <w:p>
+            <w:pPr>
+              <w:widowControl w:val="0"/>
+              <w:tabs>
+                <w:tab w:val="left" w:pos="851"/>
+              </w:tabs>
+              <w:autoSpaceDE w:val="0"/>
+              <w:autoSpaceDN w:val="0"/>
+              <w:adjustRightInd w:val="0"/>
+              <w:spacing w:line="276" w:lineRule="auto"/>
+              <w:rPr>
+                <w:sz w:val="15"/>
+                <w:szCs w:val="14"/>
+              </w:rPr>
+            </w:pPr>
+            <w:r>
+              <w:rPr>
+                <w:sz w:val="15"/>
+                <w:szCs w:val="14"/>
+              </w:rPr>
+              <w:t xml:space="preserve">DTT record entry for compound transaction. </w:t>
+            </w:r>
+            <w:r>
+              <w:rPr>
+                <w:sz w:val="15"/>
+                <w:szCs w:val="14"/>
+              </w:rPr>
+              <w:br/>
+            </w:r>
+            <w:r>
+              <w:rPr>
+                <w:sz w:val="15"/>
+                <w:szCs w:val="14"/>
+              </w:rPr>
+              <w:t>Note that sub-record entries would typically have the same entries as</w:t>
+            </w:r>
+            <w:r>
+              <w:rPr>
+                <w:sz w:val="15"/>
+                <w:szCs w:val="14"/>
+              </w:rPr>
+              <w:t xml:space="preserve"> for</w:t>
+            </w:r>
+            <w:r>
+              <w:rPr>
+                <w:sz w:val="15"/>
+                <w:szCs w:val="14"/>
+              </w:rPr>
+              <w:t xml:space="preserve"> a base transaction, and that this entry does not have to be </w:t>
+            </w:r>
+            <w:r>
+              <w:rPr>
+                <w:sz w:val="15"/>
+                <w:szCs w:val="14"/>
+              </w:rPr>
+              <w:t>suited</w:t>
+            </w:r>
+            <w:r>
+              <w:rPr>
+                <w:sz w:val="15"/>
+                <w:szCs w:val="14"/>
+              </w:rPr>
+              <w:t xml:space="preserve"> for all interface DTTs.</w:t>
+            </w:r>
+          </w:p>
+        </w:tc>
+      </w:tr>
+      <w:tr>
+        <w:trPr>
+          <w:trHeight w:val="64"/>
+        </w:trPr>
+        <w:tc>
+          <w:tcPr>
+            <w:tcW w:w="3119" w:type="dxa"/>
+            <w:tcBorders>
+              <w:top w:val="nil"/>
+              <w:left w:val="nil"/>
+              <w:right w:val="nil"/>
+            </w:tcBorders>
+            <w:shd w:val="clear" w:color="auto" w:fill="FFFFFF" w:themeFill="background1"/>
+            <w:vAlign w:val="center"/>
+          </w:tcPr>
+          <w:p>
+            <w:pPr>
+              <w:widowControl w:val="0"/>
+              <w:tabs>
+                <w:tab w:val="left" w:pos="851"/>
+              </w:tabs>
+              <w:autoSpaceDE w:val="0"/>
+              <w:autoSpaceDN w:val="0"/>
+              <w:adjustRightInd w:val="0"/>
+              <w:spacing w:line="276" w:lineRule="auto"/>
+              <w:ind w:left="122"/>
+              <w:rPr>
+                <w:sz w:val="15"/>
+              </w:rPr>
+            </w:pPr>
+          </w:p>
+        </w:tc>
+        <w:tc>
+          <w:tcPr>
+            <w:tcW w:w="2551" w:type="dxa"/>
+            <w:tcBorders>
+              <w:top w:val="nil"/>
+              <w:left w:val="nil"/>
+              <w:right w:val="nil"/>
+            </w:tcBorders>
+            <w:shd w:val="clear" w:color="auto" w:fill="FFFFFF" w:themeFill="background1"/>
+            <w:vAlign w:val="center"/>
+          </w:tcPr>
+          <w:p>
+            <w:pPr>
+              <w:widowControl w:val="0"/>
+              <w:tabs>
+                <w:tab w:val="left" w:pos="851"/>
+              </w:tabs>
+              <w:autoSpaceDE w:val="0"/>
+              <w:autoSpaceDN w:val="0"/>
+              <w:adjustRightInd w:val="0"/>
+              <w:spacing w:line="276" w:lineRule="auto"/>
+              <w:rPr>
+                <w:sz w:val="15"/>
+                <w:szCs w:val="14"/>
+              </w:rPr>
+            </w:pPr>
+          </w:p>
+        </w:tc>
+        <w:tc>
+          <w:tcPr>
+            <w:tcW w:w="3261" w:type="dxa"/>
+            <w:tcBorders>
+              <w:top w:val="nil"/>
+              <w:left w:val="nil"/>
+              <w:right w:val="nil"/>
+            </w:tcBorders>
+            <w:shd w:val="clear" w:color="auto" w:fill="FFFFFF" w:themeFill="background1"/>
+          </w:tcPr>
+          <w:p>
+            <w:pPr>
+              <w:widowControl w:val="0"/>
+              <w:tabs>
+                <w:tab w:val="left" w:pos="851"/>
+              </w:tabs>
+              <w:autoSpaceDE w:val="0"/>
+              <w:autoSpaceDN w:val="0"/>
+              <w:adjustRightInd w:val="0"/>
+              <w:spacing w:line="276" w:lineRule="auto"/>
+              <w:rPr>
+                <w:sz w:val="15"/>
+                <w:szCs w:val="14"/>
+              </w:rPr>
+            </w:pPr>
+          </w:p>
+        </w:tc>
+        <w:tc>
+          <w:tcPr>
+            <w:tcW w:w="6241" w:type="dxa"/>
+            <w:tcBorders>
+              <w:top w:val="nil"/>
+              <w:left w:val="nil"/>
+              <w:right w:val="nil"/>
+            </w:tcBorders>
+            <w:shd w:val="clear" w:color="auto" w:fill="FFFFFF" w:themeFill="background1"/>
+          </w:tcPr>
+          <w:p>
+            <w:pPr>
+              <w:widowControl w:val="0"/>
+              <w:tabs>
+                <w:tab w:val="left" w:pos="851"/>
+              </w:tabs>
+              <w:autoSpaceDE w:val="0"/>
+              <w:autoSpaceDN w:val="0"/>
+              <w:adjustRightInd w:val="0"/>
+              <w:spacing w:line="276" w:lineRule="auto"/>
+              <w:rPr>
+                <w:sz w:val="15"/>
+                <w:szCs w:val="14"/>
+              </w:rPr>
+            </w:pPr>
+          </w:p>
+        </w:tc>
+      </w:tr>
+    </w:tbl>
+    <w:p>
+      <w:r>
+        <w:t xml:space="preserve">Note 1: record field </w:t>
+      </w:r>
+      <w:r>
+        <w:rPr>
+          <w:b/>
+          <w:bCs/>
+          <w:i/>
+          <w:iCs/>
+        </w:rPr>
+        <w:t>address</w:t>
+      </w:r>
+      <w:r>
+        <w:t xml:space="preserve"> is not applicable for all interface types, e.g. UART, and is only shown here for informational purposes.</w:t>
+      </w:r>
+    </w:p>
+    <w:p>
+      <w:r>
+        <w:t xml:space="preserve">Note 2: transaction status </w:t>
+      </w:r>
+      <w:r>
+        <w:rPr>
+          <w:b/>
+          <w:bCs/>
+          <w:i/>
+          <w:iCs/>
+        </w:rPr>
+        <w:t>FAILED</w:t>
+      </w:r>
+      <w:r>
+        <w:t xml:space="preserve"> and </w:t>
+      </w:r>
+      <w:r>
+        <w:rPr>
+          <w:b/>
+          <w:bCs/>
+          <w:i/>
+          <w:iCs/>
+        </w:rPr>
+        <w:t>SUCCEEDED</w:t>
+      </w:r>
+      <w:r>
+        <w:t xml:space="preserve"> are not applicable for VVC DTTs, but will be used for Monitor DTTs.</w:t>
+      </w:r>
+    </w:p>
+    <w:p>
+      <w:r>
+        <w:t xml:space="preserve">Note 3: record field </w:t>
+      </w:r>
+      <w:proofErr w:type="spellStart"/>
+      <w:r>
+        <w:rPr>
+          <w:b/>
+          <w:bCs/>
+          <w:i/>
+          <w:iCs/>
+        </w:rPr>
+        <w:t>error_info</w:t>
+      </w:r>
+      <w:proofErr w:type="spellEnd"/>
+      <w:r>
+        <w:t xml:space="preserve"> and its sub-record fields </w:t>
+      </w:r>
+      <w:r>
+        <w:t>can be omitted if</w:t>
+      </w:r>
+      <w:r>
+        <w:t xml:space="preserve"> </w:t>
+      </w:r>
+      <w:r>
+        <w:t xml:space="preserve">no </w:t>
+      </w:r>
+      <w:r>
+        <w:t xml:space="preserve">error injection is </w:t>
+      </w:r>
+      <w:r>
+        <w:t>implemented in the BFM</w:t>
+      </w:r>
+      <w:r>
+        <w:t>.</w:t>
+      </w:r>
+    </w:p>
+    <w:p>
+      <w:r>
+        <w:t xml:space="preserve">Note 4: </w:t>
+      </w:r>
+      <w:proofErr w:type="spellStart"/>
+      <w:r>
+        <w:rPr>
+          <w:b/>
+          <w:bCs/>
+          <w:i/>
+          <w:iCs/>
+        </w:rPr>
+        <w:t>error_info</w:t>
+      </w:r>
+      <w:proofErr w:type="spellEnd"/>
+      <w:r>
+        <w:t xml:space="preserve"> sub-record fields </w:t>
+      </w:r>
+      <w:proofErr w:type="spellStart"/>
+      <w:r>
+        <w:rPr>
+          <w:b/>
+          <w:bCs/>
+          <w:i/>
+          <w:iCs/>
+        </w:rPr>
+        <w:t>parity_bit_error</w:t>
+      </w:r>
+      <w:proofErr w:type="spellEnd"/>
+      <w:r>
+        <w:t xml:space="preserve"> and </w:t>
+      </w:r>
+      <w:proofErr w:type="spellStart"/>
+      <w:r>
+        <w:rPr>
+          <w:b/>
+          <w:bCs/>
+          <w:i/>
+          <w:iCs/>
+        </w:rPr>
+        <w:t>stop_bit_error</w:t>
+      </w:r>
+      <w:proofErr w:type="spellEnd"/>
+      <w:r>
+        <w:t xml:space="preserve"> are examples of UART error injection. </w:t>
+      </w:r>
+    </w:p>
+    <w:p>
+      <w:r>
+        <w:t xml:space="preserve">Note </w:t>
+      </w:r>
+      <w:r>
+        <w:t>5</w:t>
+      </w:r>
+      <w:r>
+        <w:t xml:space="preserve">: record entry </w:t>
+      </w:r>
+      <w:proofErr w:type="spellStart"/>
+      <w:r>
+        <w:rPr>
+          <w:b/>
+          <w:bCs/>
+          <w:i/>
+          <w:iCs/>
+        </w:rPr>
+        <w:t>ct</w:t>
+      </w:r>
+      <w:proofErr w:type="spellEnd"/>
+      <w:r>
+        <w:rPr>
+          <w:b/>
+          <w:bCs/>
+          <w:i/>
+          <w:iCs/>
+        </w:rPr>
+        <w:t xml:space="preserve"> </w:t>
+      </w:r>
+      <w:r>
+        <w:t xml:space="preserve">will consist of similar record fields as </w:t>
+      </w:r>
+      <w:proofErr w:type="spellStart"/>
+      <w:r>
+        <w:rPr>
+          <w:b/>
+          <w:bCs/>
+          <w:i/>
+          <w:iCs/>
+        </w:rPr>
+        <w:t>bt</w:t>
+      </w:r>
+      <w:proofErr w:type="spellEnd"/>
+      <w:r>
+        <w:t xml:space="preserve">, and might not always be necessary. This applies to record entry </w:t>
+      </w:r>
+      <w:proofErr w:type="spellStart"/>
+      <w:r>
+        <w:rPr>
+          <w:b/>
+          <w:bCs/>
+          <w:i/>
+          <w:iCs/>
+        </w:rPr>
+        <w:t>st</w:t>
+      </w:r>
+      <w:proofErr w:type="spellEnd"/>
+      <w:r>
+        <w:t xml:space="preserve"> as well (not shown here).</w:t>
+      </w:r>
+    </w:p>
     <w:p>
       <w:pPr>
         <w:rPr>
@@ -9862,12 +12613,12 @@
       <w:pPr>
         <w:pStyle w:val="Overskrift1"/>
       </w:pPr>
-      <w:bookmarkStart w:id="28" w:name="_Toc19282399"/>
+      <w:bookmarkStart w:id="29" w:name="_Toc19282399"/>
       <w:r>
         <w:lastRenderedPageBreak/>
         <w:t>VVC local sequencers</w:t>
       </w:r>
-      <w:bookmarkEnd w:id="28"/>
+      <w:bookmarkEnd w:id="29"/>
     </w:p>
     <w:p>
       <w:r>
@@ -10077,7 +12828,7 @@
       <w:pPr>
         <w:pStyle w:val="Overskrift1"/>
       </w:pPr>
-      <w:bookmarkStart w:id="29" w:name="_Toc19282400"/>
+      <w:bookmarkStart w:id="30" w:name="_Toc19282400"/>
       <w:r>
         <w:lastRenderedPageBreak/>
         <w:t xml:space="preserve">Protocol aware </w:t>
@@ -10085,7 +12836,7 @@
       <w:r>
         <w:t>Error Injection</w:t>
       </w:r>
-      <w:bookmarkEnd w:id="29"/>
+      <w:bookmarkEnd w:id="30"/>
     </w:p>
     <w:p>
       <w:r>
@@ -10505,12 +13256,12 @@
       <w:pPr>
         <w:pStyle w:val="Overskrift1"/>
       </w:pPr>
-      <w:bookmarkStart w:id="30" w:name="_Toc19282401"/>
+      <w:bookmarkStart w:id="31" w:name="_Toc19282401"/>
       <w:r>
         <w:lastRenderedPageBreak/>
         <w:t>Randomisation</w:t>
       </w:r>
-      <w:bookmarkEnd w:id="30"/>
+      <w:bookmarkEnd w:id="31"/>
     </w:p>
     <w:p>
       <w:r>
@@ -10726,7 +13477,7 @@
       <w:pPr>
         <w:pStyle w:val="Overskrift2"/>
       </w:pPr>
-      <w:bookmarkStart w:id="31" w:name="_Hlk19098868"/>
+      <w:bookmarkStart w:id="32" w:name="_Hlk19098868"/>
       <w:r>
         <w:t xml:space="preserve">Data randomisation </w:t>
       </w:r>
@@ -10870,7 +13621,7 @@
       </w:tr>
     </w:tbl>
     <w:p/>
-    <w:bookmarkEnd w:id="31"/>
+    <w:bookmarkEnd w:id="32"/>
     <w:p>
       <w:pPr>
         <w:pStyle w:val="Overskrift2"/>
@@ -10921,13 +13672,13 @@
       <w:pPr>
         <w:pStyle w:val="Overskrift1"/>
       </w:pPr>
-      <w:bookmarkStart w:id="32" w:name="_Toc19110450"/>
-      <w:bookmarkStart w:id="33" w:name="_Toc19282402"/>
-      <w:bookmarkEnd w:id="32"/>
+      <w:bookmarkStart w:id="33" w:name="_Toc19110450"/>
+      <w:bookmarkStart w:id="34" w:name="_Toc19282402"/>
+      <w:bookmarkEnd w:id="33"/>
       <w:r>
         <w:t>Functional Coverage</w:t>
       </w:r>
-      <w:bookmarkEnd w:id="33"/>
+      <w:bookmarkEnd w:id="34"/>
     </w:p>
     <w:p>
       <w:r>
@@ -11218,7 +13969,7 @@
           <w:sz w:val="24"/>
         </w:rPr>
       </w:pPr>
-      <w:bookmarkStart w:id="34" w:name="_Ref19101252"/>
+      <w:bookmarkStart w:id="35" w:name="_Ref19101252"/>
       <w:r>
         <w:br w:type="page"/>
       </w:r>
@@ -11227,12 +13978,12 @@
       <w:pPr>
         <w:pStyle w:val="Overskrift1"/>
       </w:pPr>
-      <w:bookmarkStart w:id="35" w:name="_Toc19282403"/>
+      <w:bookmarkStart w:id="36" w:name="_Toc19282403"/>
       <w:r>
         <w:lastRenderedPageBreak/>
         <w:t>Testbench Data routing</w:t>
       </w:r>
-      <w:bookmarkEnd w:id="35"/>
+      <w:bookmarkEnd w:id="36"/>
     </w:p>
     <w:p>
       <w:r>
@@ -11652,12 +14403,12 @@
       <w:pPr>
         <w:pStyle w:val="Overskrift1"/>
       </w:pPr>
-      <w:bookmarkStart w:id="36" w:name="_Toc19282404"/>
+      <w:bookmarkStart w:id="37" w:name="_Toc19282404"/>
       <w:r>
         <w:lastRenderedPageBreak/>
         <w:t>Controlling property checkers</w:t>
       </w:r>
-      <w:bookmarkEnd w:id="36"/>
+      <w:bookmarkEnd w:id="37"/>
     </w:p>
     <w:p>
       <w:r>
@@ -11703,12 +14454,7 @@
         <w:t xml:space="preserve">on the interface </w:t>
       </w:r>
       <w:r>
-        <w:t>(like a UAR</w:t>
-      </w:r>
-      <w:bookmarkStart w:id="37" w:name="_GoBack"/>
-      <w:bookmarkEnd w:id="37"/>
-      <w:r>
-        <w:t>T data</w:t>
+        <w:t>(like a UART data</w:t>
       </w:r>
       <w:r>
         <w:t xml:space="preserve"> </w:t>
@@ -11942,7 +14688,7 @@
       <w:r>
         <w:t>VVC parameters and sequence for Randomisation, Functional Coverage, Sources and Destinations</w:t>
       </w:r>
-      <w:bookmarkEnd w:id="34"/>
+      <w:bookmarkEnd w:id="35"/>
       <w:bookmarkEnd w:id="38"/>
       <w:bookmarkEnd w:id="39"/>
     </w:p>
@@ -14403,7 +17149,7 @@
               <w:sz w:val="14"/>
               <w:lang w:val="en-US"/>
             </w:rPr>
-            <w:t>2019-09-16</w:t>
+            <w:t>2019-09-17</w:t>
           </w:r>
           <w:r>
             <w:rPr>
@@ -14436,38 +17182,18 @@
               <w:lang w:val="sq-AL"/>
             </w:rPr>
           </w:pPr>
-          <w:r>
-            <w:fldChar w:fldCharType="begin"/>
-          </w:r>
-          <w:r>
-            <w:rPr>
-              <w:lang w:val="sq-AL"/>
-            </w:rPr>
-            <w:instrText xml:space="preserve"> HYPERLINK "mailto:support@bitvis.no" </w:instrText>
-          </w:r>
-          <w:r>
-            <w:fldChar w:fldCharType="separate"/>
-          </w:r>
-          <w:r>
-            <w:rPr>
-              <w:rStyle w:val="Hyperkobling"/>
-              <w:rFonts w:cs="Arial"/>
-              <w:color w:val="1381C4"/>
-              <w:sz w:val="14"/>
-              <w:lang w:val="sq-AL"/>
-            </w:rPr>
-            <w:t>support@bitvis.no</w:t>
-          </w:r>
-          <w:r>
-            <w:rPr>
-              <w:rStyle w:val="Hyperkobling"/>
-              <w:rFonts w:cs="Arial"/>
-              <w:color w:val="1381C4"/>
-              <w:sz w:val="14"/>
-              <w:lang w:val="sq-AL"/>
-            </w:rPr>
-            <w:fldChar w:fldCharType="end"/>
-          </w:r>
+          <w:hyperlink r:id="rId1" w:history="1">
+            <w:r>
+              <w:rPr>
+                <w:rStyle w:val="Hyperkobling"/>
+                <w:rFonts w:cs="Arial"/>
+                <w:color w:val="1381C4"/>
+                <w:sz w:val="14"/>
+                <w:lang w:val="sq-AL"/>
+              </w:rPr>
+              <w:t>support@bitvis.no</w:t>
+            </w:r>
+          </w:hyperlink>
           <w:r>
             <w:rPr>
               <w:rFonts w:ascii="Helvetica" w:hAnsi="Helvetica" w:cs="Arial"/>
@@ -14739,25 +17465,7 @@
         <w:sz w:val="14"/>
         <w:szCs w:val="16"/>
       </w:rPr>
-      <w:t>201</w:t>
-    </w:r>
-    <w:r>
-      <w:rPr>
-        <w:iCs/>
-        <w:color w:val="000000" w:themeColor="text1"/>
-        <w:sz w:val="14"/>
-        <w:szCs w:val="16"/>
-      </w:rPr>
-      <w:t>9</w:t>
-    </w:r>
-    <w:r>
-      <w:rPr>
-        <w:iCs/>
-        <w:color w:val="000000" w:themeColor="text1"/>
-        <w:sz w:val="14"/>
-        <w:szCs w:val="16"/>
-      </w:rPr>
-      <w:t xml:space="preserve"> by Bitvis AS. </w:t>
+      <w:t xml:space="preserve">2019 by Bitvis AS. </w:t>
     </w:r>
     <w:r>
       <w:rPr>
@@ -16310,6 +19018,7 @@
     <w:lsdException w:name="HTML Sample" w:semiHidden="1" w:unhideWhenUsed="1"/>
     <w:lsdException w:name="HTML Typewriter" w:semiHidden="1" w:unhideWhenUsed="1"/>
     <w:lsdException w:name="HTML Variable" w:semiHidden="1" w:unhideWhenUsed="1"/>
+    <w:lsdException w:name="Normal Table" w:semiHidden="1" w:unhideWhenUsed="1"/>
     <w:lsdException w:name="annotation subject" w:semiHidden="1" w:unhideWhenUsed="1"/>
     <w:lsdException w:name="No List" w:semiHidden="1" w:uiPriority="99" w:unhideWhenUsed="1"/>
     <w:lsdException w:name="Outline List 1" w:semiHidden="1" w:unhideWhenUsed="1"/>
@@ -16355,9 +19064,11 @@
     <w:lsdException w:name="Table Subtle 1" w:semiHidden="1" w:unhideWhenUsed="1"/>
     <w:lsdException w:name="Table Subtle 2" w:semiHidden="1" w:unhideWhenUsed="1"/>
     <w:lsdException w:name="Table Web 1" w:semiHidden="1" w:unhideWhenUsed="1"/>
+    <w:lsdException w:name="Table Web 2" w:semiHidden="1" w:unhideWhenUsed="1"/>
     <w:lsdException w:name="Table Web 3" w:semiHidden="1" w:unhideWhenUsed="1"/>
     <w:lsdException w:name="Balloon Text" w:semiHidden="1" w:unhideWhenUsed="1"/>
     <w:lsdException w:name="Table Grid" w:uiPriority="59"/>
+    <w:lsdException w:name="Table Theme" w:semiHidden="1" w:unhideWhenUsed="1"/>
     <w:lsdException w:name="Placeholder Text" w:semiHidden="1" w:uiPriority="99"/>
     <w:lsdException w:name="No Spacing" w:uiPriority="1" w:qFormat="1"/>
     <w:lsdException w:name="Light Shading" w:uiPriority="60"/>
@@ -17968,7 +20679,7 @@
 </file>
 
 <file path=customXml/itemProps1.xml><?xml version="1.0" encoding="utf-8"?>
-<ds:datastoreItem xmlns:ds="http://schemas.openxmlformats.org/officeDocument/2006/customXml" ds:itemID="{CA92797B-BBAB-4013-81CD-D59711897600}">
+<ds:datastoreItem xmlns:ds="http://schemas.openxmlformats.org/officeDocument/2006/customXml" ds:itemID="{5F8528D2-A963-4C6B-BFA3-BA34135CB0C8}">
   <ds:schemaRefs>
     <ds:schemaRef ds:uri="http://schemas.openxmlformats.org/officeDocument/2006/bibliography"/>
   </ds:schemaRefs>

</xml_diff>

<commit_message>
ESA_2: added small changes with track changes to Monitors, ch 14, in EssMech doc.
</commit_message>
<xml_diff>
--- a/uvvm_vvc_framework/doc/internal_UVVM_Essential_Mechanisms.docx
+++ b/uvvm_vvc_framework/doc/internal_UVVM_Essential_Mechanisms.docx
@@ -9854,6 +9854,7 @@
         <w:keepNext/>
         <w:jc w:val="center"/>
       </w:pPr>
+      <w:bookmarkStart w:id="28" w:name="_Ref19605259"/>
       <w:r>
         <w:lastRenderedPageBreak/>
         <w:t xml:space="preserve">Table </w:t>
@@ -9876,6 +9877,7 @@
       <w:r>
         <w:fldChar w:fldCharType="end"/>
       </w:r>
+      <w:bookmarkEnd w:id="28"/>
       <w:r>
         <w:t xml:space="preserve"> - </w:t>
       </w:r>
@@ -10110,8 +10112,6 @@
               </w:rPr>
               <w:t>Default</w:t>
             </w:r>
-            <w:bookmarkStart w:id="28" w:name="_GoBack"/>
-            <w:bookmarkEnd w:id="28"/>
           </w:p>
         </w:tc>
         <w:tc>
@@ -14657,7 +14657,12 @@
       </w:r>
       <w:proofErr w:type="gramStart"/>
       <w:r>
-        <w:t>example</w:t>
+        <w:t>exa</w:t>
+      </w:r>
+      <w:bookmarkStart w:id="38" w:name="_GoBack"/>
+      <w:bookmarkEnd w:id="38"/>
+      <w:r>
+        <w:t>mple</w:t>
       </w:r>
       <w:proofErr w:type="gramEnd"/>
       <w:r>
@@ -14683,14 +14688,14 @@
       <w:pPr>
         <w:pStyle w:val="Overskrift1"/>
       </w:pPr>
-      <w:bookmarkStart w:id="38" w:name="_Ref19277311"/>
-      <w:bookmarkStart w:id="39" w:name="_Toc19282405"/>
+      <w:bookmarkStart w:id="39" w:name="_Ref19277311"/>
+      <w:bookmarkStart w:id="40" w:name="_Toc19282405"/>
       <w:r>
         <w:t>VVC parameters and sequence for Randomisation, Functional Coverage, Sources and Destinations</w:t>
       </w:r>
       <w:bookmarkEnd w:id="35"/>
-      <w:bookmarkEnd w:id="38"/>
       <w:bookmarkEnd w:id="39"/>
+      <w:bookmarkEnd w:id="40"/>
     </w:p>
     <w:p>
       <w:r>
@@ -15025,13 +15030,13 @@
       <w:pPr>
         <w:pStyle w:val="Overskrift1"/>
       </w:pPr>
-      <w:bookmarkStart w:id="40" w:name="_Toc19282406"/>
+      <w:bookmarkStart w:id="41" w:name="_Toc19282406"/>
       <w:r>
         <w:lastRenderedPageBreak/>
         <w:t>Multiple Central Sequencers</w:t>
       </w:r>
       <w:bookmarkEnd w:id="27"/>
-      <w:bookmarkEnd w:id="40"/>
+      <w:bookmarkEnd w:id="41"/>
     </w:p>
     <w:p>
       <w:r>
@@ -15048,12 +15053,12 @@
       <w:pPr>
         <w:pStyle w:val="Overskrift1"/>
       </w:pPr>
-      <w:bookmarkStart w:id="41" w:name="_Toc19282407"/>
-      <w:bookmarkStart w:id="42" w:name="_Toc17306318"/>
+      <w:bookmarkStart w:id="42" w:name="_Toc19282407"/>
+      <w:bookmarkStart w:id="43" w:name="_Toc17306318"/>
       <w:r>
         <w:t>Monitors</w:t>
       </w:r>
-      <w:bookmarkEnd w:id="41"/>
+      <w:bookmarkEnd w:id="42"/>
     </w:p>
     <w:p>
       <w:r>
@@ -15182,15 +15187,7 @@
         </w:numPr>
       </w:pPr>
       <w:r>
-        <w:t xml:space="preserve">For a split transaction protocol like Avalon – only the sub-transactions could be </w:t>
-      </w:r>
-      <w:proofErr w:type="gramStart"/>
-      <w:r>
-        <w:t>provided  (</w:t>
-      </w:r>
-      <w:proofErr w:type="gramEnd"/>
-      <w:r>
-        <w:t>which could be analysed at the higher level to provide Base transactions)</w:t>
+        <w:t>For a split transaction protocol like Avalon – only the sub-transactions could be provided (which could be analysed at the higher level to provide Base transactions)</w:t>
       </w:r>
     </w:p>
     <w:p>
@@ -15226,20 +15223,39 @@
       </w:r>
       <w:proofErr w:type="spellStart"/>
       <w:r>
-        <w:t>some time</w:t>
+        <w:t>some</w:t>
+      </w:r>
+      <w:r>
+        <w:t xml:space="preserve"> </w:t>
+      </w:r>
+      <w:r>
+        <w:t>time</w:t>
       </w:r>
       <w:proofErr w:type="spellEnd"/>
       <w:r>
-        <w:t xml:space="preserve"> after the start of the transaction. Will be set when the result of the transaction is </w:t>
+        <w:t xml:space="preserve"> after the start of the transaction. Will be set when the result of the transaction is known (otherwise NO_</w:t>
       </w:r>
       <w:proofErr w:type="gramStart"/>
       <w:r>
-        <w:t>known  (</w:t>
+        <w:t>OPERATION)</w:t>
+      </w:r>
+      <w:commentRangeStart w:id="44"/>
+      <w:r>
+        <w:t xml:space="preserve">   </w:t>
       </w:r>
       <w:proofErr w:type="gramEnd"/>
-      <w:r>
-        <w:t>otherwise NO_OPERATION)   **** IN_PROGRESS????</w:t>
-      </w:r>
+      <w:del w:id="45" w:author="Forfatter">
+        <w:r>
+          <w:delText>**** IN_PROGRESS????</w:delText>
+        </w:r>
+        <w:commentRangeEnd w:id="44"/>
+        <w:r>
+          <w:rPr>
+            <w:rStyle w:val="Merknadsreferanse"/>
+          </w:rPr>
+          <w:commentReference w:id="44"/>
+        </w:r>
+      </w:del>
     </w:p>
     <w:p>
       <w:pPr>
@@ -15343,14 +15359,80 @@
     <w:p/>
     <w:p>
       <w:pPr>
+        <w:rPr>
+          <w:ins w:id="46" w:author="Forfatter"/>
+        </w:rPr>
+      </w:pPr>
+      <w:commentRangeStart w:id="47"/>
+      <w:r>
+        <w:t xml:space="preserve">See DTT record </w:t>
+      </w:r>
+      <w:r>
+        <w:t>hierarchy</w:t>
+      </w:r>
+      <w:r>
+        <w:t xml:space="preserve"> in </w:t>
+      </w:r>
+      <w:r>
+        <w:fldChar w:fldCharType="begin"/>
+      </w:r>
+      <w:r>
+        <w:instrText xml:space="preserve"> REF _Ref19605259 \h </w:instrText>
+      </w:r>
+      <w:r>
+        <w:fldChar w:fldCharType="separate"/>
+      </w:r>
+      <w:r>
+        <w:t xml:space="preserve">Table </w:t>
+      </w:r>
+      <w:r>
+        <w:rPr>
+          <w:noProof/>
+        </w:rPr>
+        <w:t>1</w:t>
+      </w:r>
+      <w:r>
+        <w:fldChar w:fldCharType="end"/>
+      </w:r>
+      <w:ins w:id="48" w:author="Forfatter">
+        <w:r>
+          <w:t xml:space="preserve"> for more details</w:t>
+        </w:r>
+        <w:commentRangeEnd w:id="47"/>
+        <w:r>
+          <w:rPr>
+            <w:rStyle w:val="Merknadsreferanse"/>
+          </w:rPr>
+          <w:commentReference w:id="47"/>
+        </w:r>
+      </w:ins>
+      <w:r>
+        <w:t>.</w:t>
+      </w:r>
+    </w:p>
+    <w:p>
+      <w:pPr>
+        <w:rPr>
+          <w:del w:id="49" w:author="Forfatter"/>
+        </w:rPr>
+      </w:pPr>
+      <w:ins w:id="50" w:author="Forfatter">
+        <w:r>
+          <w:br w:type="page"/>
+        </w:r>
+      </w:ins>
+    </w:p>
+    <w:p>
+      <w:pPr>
         <w:pStyle w:val="Overskrift1"/>
       </w:pPr>
-      <w:bookmarkStart w:id="43" w:name="_Toc19282408"/>
-      <w:r>
+      <w:bookmarkStart w:id="51" w:name="_Toc19282408"/>
+      <w:r>
+        <w:lastRenderedPageBreak/>
         <w:t>Compile scripts</w:t>
       </w:r>
-      <w:bookmarkEnd w:id="42"/>
       <w:bookmarkEnd w:id="43"/>
+      <w:bookmarkEnd w:id="51"/>
     </w:p>
     <w:p>
       <w:pPr>
@@ -15582,7 +15664,6 @@
         <w:rPr>
           <w:rFonts w:ascii="Helvetica Neue" w:hAnsi="Helvetica Neue"/>
         </w:rPr>
-        <w:lastRenderedPageBreak/>
         <w:t>There are</w:t>
       </w:r>
       <w:r>
@@ -15683,16 +15764,16 @@
           <w:lang w:val="en-US"/>
         </w:rPr>
       </w:pPr>
-      <w:bookmarkStart w:id="44" w:name="_Toc17306319"/>
-      <w:bookmarkStart w:id="45" w:name="_Toc19282409"/>
+      <w:bookmarkStart w:id="52" w:name="_Toc17306319"/>
+      <w:bookmarkStart w:id="53" w:name="_Toc19282409"/>
       <w:r>
         <w:rPr>
           <w:lang w:val="en-US"/>
         </w:rPr>
         <w:t>Scope of verbosity control</w:t>
       </w:r>
-      <w:bookmarkEnd w:id="44"/>
-      <w:bookmarkEnd w:id="45"/>
+      <w:bookmarkEnd w:id="52"/>
+      <w:bookmarkEnd w:id="53"/>
     </w:p>
     <w:p>
       <w:pPr>
@@ -16775,18 +16856,120 @@
       </w:pPr>
     </w:p>
   </w:comment>
+  <w:comment w:id="44" w:author="Forfatter" w:initials="A">
+    <w:p>
+      <w:pPr>
+        <w:pStyle w:val="Merknadstekst"/>
+        <w:rPr>
+          <w:lang w:val="nb-NO"/>
+        </w:rPr>
+      </w:pPr>
+      <w:r>
+        <w:rPr>
+          <w:rStyle w:val="Merknadsreferanse"/>
+        </w:rPr>
+        <w:annotationRef/>
+      </w:r>
+      <w:r>
+        <w:rPr>
+          <w:lang w:val="nb-NO"/>
+        </w:rPr>
+        <w:t>IN_PROGRESS er ikke en d</w:t>
+      </w:r>
+      <w:r>
+        <w:rPr>
+          <w:lang w:val="nb-NO"/>
+        </w:rPr>
+        <w:t xml:space="preserve">el av </w:t>
+      </w:r>
+      <w:proofErr w:type="spellStart"/>
+      <w:r>
+        <w:rPr>
+          <w:lang w:val="nb-NO"/>
+        </w:rPr>
+        <w:t>t_operation</w:t>
+      </w:r>
+      <w:proofErr w:type="spellEnd"/>
+      <w:r>
+        <w:rPr>
+          <w:lang w:val="nb-NO"/>
+        </w:rPr>
+        <w:t xml:space="preserve">, men en del av </w:t>
+      </w:r>
+      <w:proofErr w:type="spellStart"/>
+      <w:r>
+        <w:rPr>
+          <w:lang w:val="nb-NO"/>
+        </w:rPr>
+        <w:t>t_transaction_status</w:t>
+      </w:r>
+      <w:proofErr w:type="spellEnd"/>
+      <w:r>
+        <w:rPr>
+          <w:lang w:val="nb-NO"/>
+        </w:rPr>
+        <w:t xml:space="preserve">. </w:t>
+      </w:r>
+    </w:p>
+    <w:p>
+      <w:pPr>
+        <w:pStyle w:val="Merknadstekst"/>
+        <w:rPr>
+          <w:lang w:val="nb-NO"/>
+        </w:rPr>
+      </w:pPr>
+    </w:p>
+  </w:comment>
+  <w:comment w:id="47" w:author="Forfatter" w:initials="A">
+    <w:p>
+      <w:pPr>
+        <w:pStyle w:val="Merknadstekst"/>
+        <w:rPr>
+          <w:lang w:val="nb-NO"/>
+        </w:rPr>
+      </w:pPr>
+      <w:r>
+        <w:rPr>
+          <w:rStyle w:val="Merknadsreferanse"/>
+        </w:rPr>
+        <w:annotationRef/>
+      </w:r>
+      <w:r>
+        <w:rPr>
+          <w:lang w:val="nb-NO"/>
+        </w:rPr>
+        <w:t>Foreslår vi l</w:t>
+      </w:r>
+      <w:r>
+        <w:rPr>
+          <w:lang w:val="nb-NO"/>
+        </w:rPr>
+        <w:t>egger til referanse til VVC D</w:t>
+      </w:r>
+      <w:r>
+        <w:rPr>
+          <w:lang w:val="nb-NO"/>
+        </w:rPr>
+        <w:t>TT record ettersom den er lik.</w:t>
+      </w:r>
+    </w:p>
+  </w:comment>
 </w:comments>
 </file>
 
 <file path=word/commentsExtended.xml><?xml version="1.0" encoding="utf-8"?>
 <w15:commentsEx xmlns:wpc="http://schemas.microsoft.com/office/word/2010/wordprocessingCanvas" xmlns:cx="http://schemas.microsoft.com/office/drawing/2014/chartex" xmlns:cx1="http://schemas.microsoft.com/office/drawing/2015/9/8/chartex" xmlns:cx2="http://schemas.microsoft.com/office/drawing/2015/10/21/chartex" xmlns:cx3="http://schemas.microsoft.com/office/drawing/2016/5/9/chartex" xmlns:cx4="http://schemas.microsoft.com/office/drawing/2016/5/10/chartex" xmlns:cx5="http://schemas.microsoft.com/office/drawing/2016/5/11/chartex" xmlns:cx6="http://schemas.microsoft.com/office/drawing/2016/5/12/chartex" xmlns:cx7="http://schemas.microsoft.com/office/drawing/2016/5/13/chartex" xmlns:cx8="http://schemas.microsoft.com/office/drawing/2016/5/14/chartex" xmlns:mc="http://schemas.openxmlformats.org/markup-compatibility/2006" xmlns:aink="http://schemas.microsoft.com/office/drawing/2016/ink" xmlns:am3d="http://schemas.microsoft.com/office/drawing/2017/model3d" xmlns:o="urn:schemas-microsoft-com:office:office" xmlns:r="http://schemas.openxmlformats.org/officeDocument/2006/relationships" xmlns:m="http://schemas.openxmlformats.org/officeDocument/2006/math" xmlns:v="urn:schemas-microsoft-com:vml" xmlns:wp14="http://schemas.microsoft.com/office/word/2010/wordprocessingDrawing" xmlns:wp="http://schemas.openxmlformats.org/drawingml/2006/wordprocessingDrawing" xmlns:w10="urn:schemas-microsoft-com:office:word" xmlns:w="http://schemas.openxmlformats.org/wordprocessingml/2006/main" xmlns:w14="http://schemas.microsoft.com/office/word/2010/wordml" xmlns:w15="http://schemas.microsoft.com/office/word/2012/wordml" xmlns:w16cid="http://schemas.microsoft.com/office/word/2016/wordml/cid" xmlns:w16se="http://schemas.microsoft.com/office/word/2015/wordml/symex" xmlns:wpg="http://schemas.microsoft.com/office/word/2010/wordprocessingGroup" xmlns:wpi="http://schemas.microsoft.com/office/word/2010/wordprocessingInk" xmlns:wne="http://schemas.microsoft.com/office/word/2006/wordml" xmlns:wps="http://schemas.microsoft.com/office/word/2010/wordprocessingShape" mc:Ignorable="w14 w15 w16se w16cid wp14">
   <w15:commentEx w15:paraId="20991202" w15:done="0"/>
+  <w15:commentEx w15:paraId="32AB27E7" w15:done="0"/>
+  <w15:commentEx w15:paraId="0F4ACE00" w15:done="0"/>
 </w15:commentsEx>
 </file>
 
 <file path=word/commentsIds.xml><?xml version="1.0" encoding="utf-8"?>
 <w16cid:commentsIds xmlns:wpc="http://schemas.microsoft.com/office/word/2010/wordprocessingCanvas" xmlns:cx="http://schemas.microsoft.com/office/drawing/2014/chartex" xmlns:cx1="http://schemas.microsoft.com/office/drawing/2015/9/8/chartex" xmlns:cx2="http://schemas.microsoft.com/office/drawing/2015/10/21/chartex" xmlns:cx3="http://schemas.microsoft.com/office/drawing/2016/5/9/chartex" xmlns:cx4="http://schemas.microsoft.com/office/drawing/2016/5/10/chartex" xmlns:cx5="http://schemas.microsoft.com/office/drawing/2016/5/11/chartex" xmlns:cx6="http://schemas.microsoft.com/office/drawing/2016/5/12/chartex" xmlns:cx7="http://schemas.microsoft.com/office/drawing/2016/5/13/chartex" xmlns:cx8="http://schemas.microsoft.com/office/drawing/2016/5/14/chartex" xmlns:mc="http://schemas.openxmlformats.org/markup-compatibility/2006" xmlns:aink="http://schemas.microsoft.com/office/drawing/2016/ink" xmlns:am3d="http://schemas.microsoft.com/office/drawing/2017/model3d" xmlns:o="urn:schemas-microsoft-com:office:office" xmlns:r="http://schemas.openxmlformats.org/officeDocument/2006/relationships" xmlns:m="http://schemas.openxmlformats.org/officeDocument/2006/math" xmlns:v="urn:schemas-microsoft-com:vml" xmlns:wp14="http://schemas.microsoft.com/office/word/2010/wordprocessingDrawing" xmlns:wp="http://schemas.openxmlformats.org/drawingml/2006/wordprocessingDrawing" xmlns:w10="urn:schemas-microsoft-com:office:word" xmlns:w="http://schemas.openxmlformats.org/wordprocessingml/2006/main" xmlns:w14="http://schemas.microsoft.com/office/word/2010/wordml" xmlns:w15="http://schemas.microsoft.com/office/word/2012/wordml" xmlns:w16cid="http://schemas.microsoft.com/office/word/2016/wordml/cid" xmlns:w16se="http://schemas.microsoft.com/office/word/2015/wordml/symex" xmlns:wpg="http://schemas.microsoft.com/office/word/2010/wordprocessingGroup" xmlns:wpi="http://schemas.microsoft.com/office/word/2010/wordprocessingInk" xmlns:wne="http://schemas.microsoft.com/office/word/2006/wordml" xmlns:wps="http://schemas.microsoft.com/office/word/2010/wordprocessingShape" mc:Ignorable="w14 w15 w16se w16cid wp14">
   <w16cid:commentId w16cid:paraId="20991202" w16cid:durableId="21248395"/>
+  <w16cid:commentId w16cid:paraId="32AB27E7" w16cid:durableId="212B2ADC"/>
+  <w16cid:commentId w16cid:paraId="0F4ACE00" w16cid:durableId="212B2C56"/>
 </w16cid:commentsIds>
 </file>
 
@@ -20679,7 +20862,7 @@
 </file>
 
 <file path=customXml/itemProps1.xml><?xml version="1.0" encoding="utf-8"?>
-<ds:datastoreItem xmlns:ds="http://schemas.openxmlformats.org/officeDocument/2006/customXml" ds:itemID="{5F8528D2-A963-4C6B-BFA3-BA34135CB0C8}">
+<ds:datastoreItem xmlns:ds="http://schemas.openxmlformats.org/officeDocument/2006/customXml" ds:itemID="{1EFC77AE-5886-4BE7-8261-3C5B82C6872A}">
   <ds:schemaRefs>
     <ds:schemaRef ds:uri="http://schemas.openxmlformats.org/officeDocument/2006/bibliography"/>
   </ds:schemaRefs>

</xml_diff>

<commit_message>
ESA_2: added Monitor operation description with type of operation and UART example to EssMech doc.
</commit_message>
<xml_diff>
--- a/uvvm_vvc_framework/doc/internal_UVVM_Essential_Mechanisms.docx
+++ b/uvvm_vvc_framework/doc/internal_UVVM_Essential_Mechanisms.docx
@@ -1987,27 +1987,7 @@
           <w:szCs w:val="18"/>
           <w:lang w:val="en-US"/>
         </w:rPr>
-        <w:t>uvvm_</w:t>
-      </w:r>
-      <w:proofErr w:type="gramStart"/>
-      <w:r>
-        <w:rPr>
-          <w:rFonts w:ascii="Courier New" w:hAnsi="Courier New" w:cs="Courier New"/>
-          <w:color w:val="333333"/>
-          <w:szCs w:val="18"/>
-          <w:lang w:val="en-US"/>
-        </w:rPr>
-        <w:t>util.uvvm</w:t>
-      </w:r>
-      <w:proofErr w:type="gramEnd"/>
-      <w:r>
-        <w:rPr>
-          <w:rFonts w:ascii="Courier New" w:hAnsi="Courier New" w:cs="Courier New"/>
-          <w:color w:val="333333"/>
-          <w:szCs w:val="18"/>
-          <w:lang w:val="en-US"/>
-        </w:rPr>
-        <w:t>_util_context</w:t>
+        <w:t>uvvm_util.uvvm_util_context</w:t>
       </w:r>
       <w:proofErr w:type="spellEnd"/>
       <w:r>
@@ -2325,9 +2305,8 @@
           <w:szCs w:val="18"/>
           <w:lang w:val="en-US"/>
         </w:rPr>
-        <w:t>_&lt;name</w:t>
-      </w:r>
-      <w:proofErr w:type="gramStart"/>
+        <w:t>_&lt;name&gt;</w:t>
+      </w:r>
       <w:r>
         <w:rPr>
           <w:rFonts w:ascii="Courier New" w:hAnsi="Courier New" w:cs="Courier New"/>
@@ -2335,8 +2314,9 @@
           <w:szCs w:val="18"/>
           <w:lang w:val="en-US"/>
         </w:rPr>
-        <w:t>&gt;</w:t>
-      </w:r>
+        <w:t>.</w:t>
+      </w:r>
+      <w:proofErr w:type="spellStart"/>
       <w:r>
         <w:rPr>
           <w:rFonts w:ascii="Courier New" w:hAnsi="Courier New" w:cs="Courier New"/>
@@ -2344,27 +2324,7 @@
           <w:szCs w:val="18"/>
           <w:lang w:val="en-US"/>
         </w:rPr>
-        <w:t>.</w:t>
-      </w:r>
-      <w:proofErr w:type="spellStart"/>
-      <w:r>
-        <w:rPr>
-          <w:rFonts w:ascii="Courier New" w:hAnsi="Courier New" w:cs="Courier New"/>
-          <w:color w:val="333333"/>
-          <w:szCs w:val="18"/>
-          <w:lang w:val="en-US"/>
-        </w:rPr>
-        <w:t>vvc</w:t>
-      </w:r>
-      <w:proofErr w:type="gramEnd"/>
-      <w:r>
-        <w:rPr>
-          <w:rFonts w:ascii="Courier New" w:hAnsi="Courier New" w:cs="Courier New"/>
-          <w:color w:val="333333"/>
-          <w:szCs w:val="18"/>
-          <w:lang w:val="en-US"/>
-        </w:rPr>
-        <w:t>_context</w:t>
+        <w:t>vvc_context</w:t>
       </w:r>
       <w:proofErr w:type="spellEnd"/>
       <w:r>
@@ -2842,9 +2802,9 @@
                 <w:szCs w:val="15"/>
                 <w:lang w:val="nb-NO"/>
               </w:rPr>
-              <w:t>_ti_uvvm_</w:t>
-            </w:r>
-            <w:proofErr w:type="gramStart"/>
+              <w:t>_ti_uvvm_engine</w:t>
+            </w:r>
+            <w:proofErr w:type="spellEnd"/>
             <w:r>
               <w:rPr>
                 <w:rFonts w:ascii="Courier New" w:hAnsi="Courier New" w:cs="Courier New"/>
@@ -2852,27 +2812,7 @@
                 <w:szCs w:val="15"/>
                 <w:lang w:val="nb-NO"/>
               </w:rPr>
-              <w:t>engine</w:t>
-            </w:r>
-            <w:proofErr w:type="spellEnd"/>
-            <w:r>
-              <w:rPr>
-                <w:rFonts w:ascii="Courier New" w:hAnsi="Courier New" w:cs="Courier New"/>
-                <w:sz w:val="15"/>
-                <w:szCs w:val="15"/>
-                <w:lang w:val="nb-NO"/>
-              </w:rPr>
-              <w:t xml:space="preserve"> :</w:t>
-            </w:r>
-            <w:proofErr w:type="gramEnd"/>
-            <w:r>
-              <w:rPr>
-                <w:rFonts w:ascii="Courier New" w:hAnsi="Courier New" w:cs="Courier New"/>
-                <w:sz w:val="15"/>
-                <w:szCs w:val="15"/>
-                <w:lang w:val="nb-NO"/>
-              </w:rPr>
-              <w:t xml:space="preserve"> </w:t>
+              <w:t xml:space="preserve"> : </w:t>
             </w:r>
             <w:proofErr w:type="spellStart"/>
             <w:r>
@@ -2963,34 +2903,16 @@
                 <w:b/>
                 <w:szCs w:val="16"/>
               </w:rPr>
-              <w:t>await_uvvm_</w:t>
-            </w:r>
-            <w:proofErr w:type="gramStart"/>
+              <w:t>await_uvvm_initialization</w:t>
+            </w:r>
+            <w:proofErr w:type="spellEnd"/>
             <w:r>
               <w:rPr>
                 <w:rFonts w:cs="Helvetica"/>
                 <w:b/>
                 <w:szCs w:val="16"/>
               </w:rPr>
-              <w:t>initialization</w:t>
-            </w:r>
-            <w:proofErr w:type="spellEnd"/>
-            <w:r>
-              <w:rPr>
-                <w:rFonts w:cs="Helvetica"/>
-                <w:b/>
-                <w:szCs w:val="16"/>
-              </w:rPr>
-              <w:t>(</w:t>
-            </w:r>
-            <w:proofErr w:type="gramEnd"/>
-            <w:r>
-              <w:rPr>
-                <w:rFonts w:cs="Helvetica"/>
-                <w:b/>
-                <w:szCs w:val="16"/>
-              </w:rPr>
-              <w:t>)</w:t>
+              <w:t>()</w:t>
             </w:r>
           </w:p>
         </w:tc>
@@ -3045,9 +2967,9 @@
                 <w:sz w:val="15"/>
                 <w:szCs w:val="15"/>
               </w:rPr>
-              <w:t>uvvm_</w:t>
-            </w:r>
-            <w:proofErr w:type="gramStart"/>
+              <w:t>uvvm_initialization</w:t>
+            </w:r>
+            <w:proofErr w:type="spellEnd"/>
             <w:r>
               <w:rPr>
                 <w:rFonts w:cs="Helvetica"/>
@@ -3055,27 +2977,7 @@
                 <w:sz w:val="15"/>
                 <w:szCs w:val="15"/>
               </w:rPr>
-              <w:t>initialization</w:t>
-            </w:r>
-            <w:proofErr w:type="spellEnd"/>
-            <w:r>
-              <w:rPr>
-                <w:rFonts w:cs="Helvetica"/>
-                <w:b/>
-                <w:sz w:val="15"/>
-                <w:szCs w:val="15"/>
-              </w:rPr>
-              <w:t>(</w:t>
-            </w:r>
-            <w:proofErr w:type="gramEnd"/>
-            <w:r>
-              <w:rPr>
-                <w:rFonts w:cs="Helvetica"/>
-                <w:b/>
-                <w:sz w:val="15"/>
-                <w:szCs w:val="15"/>
-              </w:rPr>
-              <w:t>VOID)</w:t>
+              <w:t>(VOID)</w:t>
             </w:r>
             <w:r>
               <w:rPr>
@@ -3324,34 +3226,16 @@
                 <w:sz w:val="15"/>
                 <w:szCs w:val="15"/>
               </w:rPr>
-              <w:t>uvvm_</w:t>
-            </w:r>
-            <w:proofErr w:type="gramStart"/>
+              <w:t>uvvm_initialization</w:t>
+            </w:r>
+            <w:proofErr w:type="spellEnd"/>
             <w:r>
               <w:rPr>
                 <w:rFonts w:ascii="Courier New" w:hAnsi="Courier New" w:cs="Courier New"/>
                 <w:sz w:val="15"/>
                 <w:szCs w:val="15"/>
               </w:rPr>
-              <w:t>initialization</w:t>
-            </w:r>
-            <w:proofErr w:type="spellEnd"/>
-            <w:r>
-              <w:rPr>
-                <w:rFonts w:ascii="Courier New" w:hAnsi="Courier New" w:cs="Courier New"/>
-                <w:sz w:val="15"/>
-                <w:szCs w:val="15"/>
-              </w:rPr>
-              <w:t>(</w:t>
-            </w:r>
-            <w:proofErr w:type="gramEnd"/>
-            <w:r>
-              <w:rPr>
-                <w:rFonts w:ascii="Courier New" w:hAnsi="Courier New" w:cs="Courier New"/>
-                <w:sz w:val="15"/>
-                <w:szCs w:val="15"/>
-              </w:rPr>
-              <w:t>VOID);</w:t>
+              <w:t>(VOID);</w:t>
             </w:r>
           </w:p>
           <w:p>
@@ -3990,31 +3874,15 @@
                 <w:rFonts w:ascii="Courier New" w:hAnsi="Courier New" w:cs="Courier New"/>
                 <w:sz w:val="14"/>
               </w:rPr>
-              <w:t>await_any_</w:t>
-            </w:r>
-            <w:proofErr w:type="gramStart"/>
+              <w:t>await_any_completion</w:t>
+            </w:r>
+            <w:proofErr w:type="spellEnd"/>
             <w:r>
               <w:rPr>
                 <w:rFonts w:ascii="Courier New" w:hAnsi="Courier New" w:cs="Courier New"/>
                 <w:sz w:val="14"/>
               </w:rPr>
-              <w:t>completion</w:t>
-            </w:r>
-            <w:proofErr w:type="spellEnd"/>
-            <w:r>
-              <w:rPr>
-                <w:rFonts w:ascii="Courier New" w:hAnsi="Courier New" w:cs="Courier New"/>
-                <w:sz w:val="14"/>
-              </w:rPr>
-              <w:t>(</w:t>
-            </w:r>
-            <w:proofErr w:type="gramEnd"/>
-            <w:r>
-              <w:rPr>
-                <w:rFonts w:ascii="Courier New" w:hAnsi="Courier New" w:cs="Courier New"/>
-                <w:sz w:val="14"/>
-              </w:rPr>
-              <w:t>).</w:t>
+              <w:t>().</w:t>
             </w:r>
             <w:r>
               <w:rPr>
@@ -4084,30 +3952,14 @@
                 <w:rFonts w:ascii="Courier New" w:hAnsi="Courier New" w:cs="Courier New"/>
                 <w:sz w:val="14"/>
               </w:rPr>
-              <w:t xml:space="preserve">         </w:t>
-            </w:r>
-            <w:proofErr w:type="gramStart"/>
+              <w:t xml:space="preserve">           </w:t>
+            </w:r>
             <w:r>
               <w:rPr>
                 <w:rFonts w:ascii="Courier New" w:hAnsi="Courier New" w:cs="Courier New"/>
                 <w:sz w:val="14"/>
               </w:rPr>
-              <w:t xml:space="preserve">  </w:t>
-            </w:r>
-            <w:r>
-              <w:rPr>
-                <w:rFonts w:ascii="Courier New" w:hAnsi="Courier New" w:cs="Courier New"/>
-                <w:sz w:val="14"/>
-              </w:rPr>
-              <w:t>:</w:t>
-            </w:r>
-            <w:proofErr w:type="gramEnd"/>
-            <w:r>
-              <w:rPr>
-                <w:rFonts w:ascii="Courier New" w:hAnsi="Courier New" w:cs="Courier New"/>
-                <w:sz w:val="14"/>
-              </w:rPr>
-              <w:t xml:space="preserve"> string  -- default “no </w:t>
+              <w:t xml:space="preserve">: string  -- default “no </w:t>
             </w:r>
             <w:proofErr w:type="spellStart"/>
             <w:r>
@@ -4170,33 +4022,15 @@
                 <w:sz w:val="14"/>
                 <w:lang w:val="en-US"/>
               </w:rPr>
-              <w:t xml:space="preserve">         </w:t>
-            </w:r>
-            <w:proofErr w:type="gramStart"/>
+              <w:t xml:space="preserve">           </w:t>
+            </w:r>
             <w:r>
               <w:rPr>
                 <w:rFonts w:ascii="Courier New" w:hAnsi="Courier New" w:cs="Courier New"/>
                 <w:sz w:val="14"/>
                 <w:lang w:val="en-US"/>
               </w:rPr>
-              <w:t xml:space="preserve">  </w:t>
-            </w:r>
-            <w:r>
-              <w:rPr>
-                <w:rFonts w:ascii="Courier New" w:hAnsi="Courier New" w:cs="Courier New"/>
-                <w:sz w:val="14"/>
-                <w:lang w:val="en-US"/>
-              </w:rPr>
-              <w:t>:</w:t>
-            </w:r>
-            <w:proofErr w:type="gramEnd"/>
-            <w:r>
-              <w:rPr>
-                <w:rFonts w:ascii="Courier New" w:hAnsi="Courier New" w:cs="Courier New"/>
-                <w:sz w:val="14"/>
-                <w:lang w:val="en-US"/>
-              </w:rPr>
-              <w:t xml:space="preserve"> natural -- default 0</w:t>
+              <w:t>: natural -- default 0</w:t>
             </w:r>
           </w:p>
           <w:p>
@@ -4234,34 +4068,16 @@
                 <w:sz w:val="14"/>
                 <w:lang w:val="en-US"/>
               </w:rPr>
-              <w:t>_of_</w:t>
-            </w:r>
-            <w:proofErr w:type="gramStart"/>
+              <w:t>_of_completion</w:t>
+            </w:r>
+            <w:proofErr w:type="spellEnd"/>
             <w:r>
               <w:rPr>
                 <w:rFonts w:ascii="Courier New" w:hAnsi="Courier New" w:cs="Courier New"/>
                 <w:sz w:val="14"/>
                 <w:lang w:val="en-US"/>
               </w:rPr>
-              <w:t>completion</w:t>
-            </w:r>
-            <w:proofErr w:type="spellEnd"/>
-            <w:r>
-              <w:rPr>
-                <w:rFonts w:ascii="Courier New" w:hAnsi="Courier New" w:cs="Courier New"/>
-                <w:sz w:val="14"/>
-                <w:lang w:val="en-US"/>
-              </w:rPr>
-              <w:t xml:space="preserve"> :</w:t>
-            </w:r>
-            <w:proofErr w:type="gramEnd"/>
-            <w:r>
-              <w:rPr>
-                <w:rFonts w:ascii="Courier New" w:hAnsi="Courier New" w:cs="Courier New"/>
-                <w:sz w:val="14"/>
-                <w:lang w:val="en-US"/>
-              </w:rPr>
-              <w:t xml:space="preserve"> time </w:t>
+              <w:t xml:space="preserve"> : time </w:t>
             </w:r>
             <w:r>
               <w:rPr>
@@ -4514,31 +4330,15 @@
                 <w:rFonts w:ascii="Courier New" w:hAnsi="Courier New" w:cs="Courier New"/>
                 <w:sz w:val="14"/>
               </w:rPr>
-              <w:t>shared_sbi_vvc_</w:t>
-            </w:r>
-            <w:proofErr w:type="gramStart"/>
+              <w:t>shared_sbi_vvc_config</w:t>
+            </w:r>
+            <w:proofErr w:type="spellEnd"/>
             <w:r>
               <w:rPr>
                 <w:rFonts w:ascii="Courier New" w:hAnsi="Courier New" w:cs="Courier New"/>
                 <w:sz w:val="14"/>
               </w:rPr>
-              <w:t>config</w:t>
-            </w:r>
-            <w:proofErr w:type="spellEnd"/>
-            <w:r>
-              <w:rPr>
-                <w:rFonts w:ascii="Courier New" w:hAnsi="Courier New" w:cs="Courier New"/>
-                <w:sz w:val="14"/>
-              </w:rPr>
-              <w:t>(</w:t>
-            </w:r>
-            <w:proofErr w:type="gramEnd"/>
-            <w:r>
-              <w:rPr>
-                <w:rFonts w:ascii="Courier New" w:hAnsi="Courier New" w:cs="Courier New"/>
-                <w:sz w:val="14"/>
-              </w:rPr>
-              <w:t>1).</w:t>
+              <w:t>(1).</w:t>
             </w:r>
             <w:proofErr w:type="spellStart"/>
             <w:r>
@@ -4581,31 +4381,15 @@
                 <w:rFonts w:ascii="Courier New" w:hAnsi="Courier New" w:cs="Courier New"/>
                 <w:sz w:val="14"/>
               </w:rPr>
-              <w:t>shared_uart_vvc_</w:t>
-            </w:r>
-            <w:proofErr w:type="gramStart"/>
+              <w:t>shared_uart_vvc_config</w:t>
+            </w:r>
+            <w:proofErr w:type="spellEnd"/>
             <w:r>
               <w:rPr>
                 <w:rFonts w:ascii="Courier New" w:hAnsi="Courier New" w:cs="Courier New"/>
                 <w:sz w:val="14"/>
               </w:rPr>
-              <w:t>config</w:t>
-            </w:r>
-            <w:proofErr w:type="spellEnd"/>
-            <w:r>
-              <w:rPr>
-                <w:rFonts w:ascii="Courier New" w:hAnsi="Courier New" w:cs="Courier New"/>
-                <w:sz w:val="14"/>
-              </w:rPr>
-              <w:t>(</w:t>
-            </w:r>
-            <w:proofErr w:type="gramEnd"/>
-            <w:r>
-              <w:rPr>
-                <w:rFonts w:ascii="Courier New" w:hAnsi="Courier New" w:cs="Courier New"/>
-                <w:sz w:val="14"/>
-              </w:rPr>
-              <w:t>RX,1).</w:t>
+              <w:t>(RX,1).</w:t>
             </w:r>
             <w:proofErr w:type="spellStart"/>
             <w:r>
@@ -4749,31 +4533,15 @@
                 <w:rFonts w:ascii="Courier New" w:hAnsi="Courier New" w:cs="Courier New"/>
                 <w:sz w:val="14"/>
               </w:rPr>
-              <w:t>v_num_pending_</w:t>
-            </w:r>
-            <w:proofErr w:type="gramStart"/>
+              <w:t>v_num_pending_cmds</w:t>
+            </w:r>
+            <w:proofErr w:type="spellEnd"/>
             <w:r>
               <w:rPr>
                 <w:rFonts w:ascii="Courier New" w:hAnsi="Courier New" w:cs="Courier New"/>
                 <w:sz w:val="14"/>
               </w:rPr>
-              <w:t>cmds</w:t>
-            </w:r>
-            <w:proofErr w:type="spellEnd"/>
-            <w:r>
-              <w:rPr>
-                <w:rFonts w:ascii="Courier New" w:hAnsi="Courier New" w:cs="Courier New"/>
-                <w:sz w:val="14"/>
-              </w:rPr>
-              <w:t xml:space="preserve"> :</w:t>
-            </w:r>
-            <w:proofErr w:type="gramEnd"/>
-            <w:r>
-              <w:rPr>
-                <w:rFonts w:ascii="Courier New" w:hAnsi="Courier New" w:cs="Courier New"/>
-                <w:sz w:val="14"/>
-              </w:rPr>
-              <w:t xml:space="preserve">= </w:t>
+              <w:t xml:space="preserve"> := </w:t>
             </w:r>
             <w:proofErr w:type="spellStart"/>
             <w:r>
@@ -4832,17 +4600,16 @@
                 <w:rFonts w:ascii="Courier New" w:hAnsi="Courier New" w:cs="Courier New"/>
                 <w:sz w:val="14"/>
               </w:rPr>
-              <w:t>v_current_cmd_</w:t>
-            </w:r>
-            <w:proofErr w:type="gramStart"/>
+              <w:t>v_current_cmd_idx</w:t>
+            </w:r>
+            <w:proofErr w:type="spellEnd"/>
             <w:r>
               <w:rPr>
                 <w:rFonts w:ascii="Courier New" w:hAnsi="Courier New" w:cs="Courier New"/>
                 <w:sz w:val="14"/>
               </w:rPr>
-              <w:t>idx</w:t>
-            </w:r>
-            <w:proofErr w:type="spellEnd"/>
+              <w:t xml:space="preserve"> </w:t>
+            </w:r>
             <w:r>
               <w:rPr>
                 <w:rFonts w:ascii="Courier New" w:hAnsi="Courier New" w:cs="Courier New"/>
@@ -4855,22 +4622,7 @@
                 <w:rFonts w:ascii="Courier New" w:hAnsi="Courier New" w:cs="Courier New"/>
                 <w:sz w:val="14"/>
               </w:rPr>
-              <w:t xml:space="preserve"> </w:t>
-            </w:r>
-            <w:r>
-              <w:rPr>
-                <w:rFonts w:ascii="Courier New" w:hAnsi="Courier New" w:cs="Courier New"/>
-                <w:sz w:val="14"/>
-              </w:rPr>
-              <w:t>:</w:t>
-            </w:r>
-            <w:proofErr w:type="gramEnd"/>
-            <w:r>
-              <w:rPr>
-                <w:rFonts w:ascii="Courier New" w:hAnsi="Courier New" w:cs="Courier New"/>
-                <w:sz w:val="14"/>
-              </w:rPr>
-              <w:t xml:space="preserve">= </w:t>
+              <w:t xml:space="preserve">:= </w:t>
             </w:r>
             <w:proofErr w:type="spellStart"/>
             <w:r>
@@ -4943,31 +4695,15 @@
                 <w:rFonts w:ascii="Courier New" w:hAnsi="Courier New" w:cs="Courier New"/>
                 <w:sz w:val="14"/>
               </w:rPr>
-              <w:t>previous_cmd_</w:t>
-            </w:r>
-            <w:proofErr w:type="gramStart"/>
+              <w:t>previous_cmd_idx</w:t>
+            </w:r>
+            <w:proofErr w:type="spellEnd"/>
             <w:r>
               <w:rPr>
                 <w:rFonts w:ascii="Courier New" w:hAnsi="Courier New" w:cs="Courier New"/>
                 <w:sz w:val="14"/>
               </w:rPr>
-              <w:t>idx</w:t>
-            </w:r>
-            <w:proofErr w:type="spellEnd"/>
-            <w:r>
-              <w:rPr>
-                <w:rFonts w:ascii="Courier New" w:hAnsi="Courier New" w:cs="Courier New"/>
-                <w:sz w:val="14"/>
-              </w:rPr>
-              <w:t xml:space="preserve"> :</w:t>
-            </w:r>
-            <w:proofErr w:type="gramEnd"/>
-            <w:r>
-              <w:rPr>
-                <w:rFonts w:ascii="Courier New" w:hAnsi="Courier New" w:cs="Courier New"/>
-                <w:sz w:val="14"/>
-              </w:rPr>
-              <w:t xml:space="preserve">= </w:t>
+              <w:t xml:space="preserve"> := </w:t>
             </w:r>
             <w:proofErr w:type="spellStart"/>
             <w:r>
@@ -5138,23 +4874,7 @@
                 <w:rFonts w:ascii="Courier New" w:hAnsi="Courier New" w:cs="Courier New"/>
                 <w:sz w:val="14"/>
               </w:rPr>
-              <w:t xml:space="preserve">   </w:t>
-            </w:r>
-            <w:proofErr w:type="gramStart"/>
-            <w:r>
-              <w:rPr>
-                <w:rFonts w:ascii="Courier New" w:hAnsi="Courier New" w:cs="Courier New"/>
-                <w:sz w:val="14"/>
-              </w:rPr>
-              <w:t>operation :</w:t>
-            </w:r>
-            <w:proofErr w:type="gramEnd"/>
-            <w:r>
-              <w:rPr>
-                <w:rFonts w:ascii="Courier New" w:hAnsi="Courier New" w:cs="Courier New"/>
-                <w:sz w:val="14"/>
-              </w:rPr>
-              <w:t xml:space="preserve"> </w:t>
+              <w:t xml:space="preserve">   operation : </w:t>
             </w:r>
             <w:proofErr w:type="spellStart"/>
             <w:r>
@@ -5199,33 +4919,15 @@
                 <w:sz w:val="14"/>
                 <w:lang w:val="en-US"/>
               </w:rPr>
-              <w:t xml:space="preserve">   </w:t>
-            </w:r>
-            <w:proofErr w:type="gramStart"/>
+              <w:t xml:space="preserve">     </w:t>
+            </w:r>
             <w:r>
               <w:rPr>
                 <w:rFonts w:ascii="Courier New" w:hAnsi="Courier New" w:cs="Courier New"/>
                 <w:sz w:val="14"/>
                 <w:lang w:val="en-US"/>
               </w:rPr>
-              <w:t xml:space="preserve">  </w:t>
-            </w:r>
-            <w:r>
-              <w:rPr>
-                <w:rFonts w:ascii="Courier New" w:hAnsi="Courier New" w:cs="Courier New"/>
-                <w:sz w:val="14"/>
-                <w:lang w:val="en-US"/>
-              </w:rPr>
-              <w:t>:</w:t>
-            </w:r>
-            <w:proofErr w:type="gramEnd"/>
-            <w:r>
-              <w:rPr>
-                <w:rFonts w:ascii="Courier New" w:hAnsi="Courier New" w:cs="Courier New"/>
-                <w:sz w:val="14"/>
-                <w:lang w:val="en-US"/>
-              </w:rPr>
-              <w:t xml:space="preserve"> </w:t>
+              <w:t xml:space="preserve">: </w:t>
             </w:r>
             <w:proofErr w:type="spellStart"/>
             <w:r>
@@ -5290,33 +4992,15 @@
                 <w:sz w:val="14"/>
                 <w:lang w:val="en-US"/>
               </w:rPr>
-              <w:t xml:space="preserve">    </w:t>
-            </w:r>
-            <w:proofErr w:type="gramStart"/>
+              <w:t xml:space="preserve">      </w:t>
+            </w:r>
             <w:r>
               <w:rPr>
                 <w:rFonts w:ascii="Courier New" w:hAnsi="Courier New" w:cs="Courier New"/>
                 <w:sz w:val="14"/>
                 <w:lang w:val="en-US"/>
               </w:rPr>
-              <w:t xml:space="preserve">  </w:t>
-            </w:r>
-            <w:r>
-              <w:rPr>
-                <w:rFonts w:ascii="Courier New" w:hAnsi="Courier New" w:cs="Courier New"/>
-                <w:sz w:val="14"/>
-                <w:lang w:val="en-US"/>
-              </w:rPr>
-              <w:t>:</w:t>
-            </w:r>
-            <w:proofErr w:type="gramEnd"/>
-            <w:r>
-              <w:rPr>
-                <w:rFonts w:ascii="Courier New" w:hAnsi="Courier New" w:cs="Courier New"/>
-                <w:sz w:val="14"/>
-                <w:lang w:val="en-US"/>
-              </w:rPr>
-              <w:t xml:space="preserve"> string(1 to C_VVC_CMD_STRING_MAX_LENGTH); -- default empty</w:t>
+              <w:t>: string(1 to C_VVC_CMD_STRING_MAX_LENGTH); -- default empty</w:t>
             </w:r>
           </w:p>
           <w:p>
@@ -5932,34 +5616,16 @@
           <w:iCs/>
           <w:szCs w:val="18"/>
         </w:rPr>
-        <w:t>await_</w:t>
-      </w:r>
-      <w:proofErr w:type="gramStart"/>
+        <w:t>await_completion</w:t>
+      </w:r>
+      <w:proofErr w:type="spellEnd"/>
       <w:r>
         <w:rPr>
           <w:rFonts w:ascii="Courier New" w:hAnsi="Courier New" w:cs="Courier New"/>
           <w:iCs/>
           <w:szCs w:val="18"/>
         </w:rPr>
-        <w:t>completion</w:t>
-      </w:r>
-      <w:proofErr w:type="spellEnd"/>
-      <w:r>
-        <w:rPr>
-          <w:rFonts w:ascii="Courier New" w:hAnsi="Courier New" w:cs="Courier New"/>
-          <w:iCs/>
-          <w:szCs w:val="18"/>
-        </w:rPr>
-        <w:t>(</w:t>
-      </w:r>
-      <w:proofErr w:type="gramEnd"/>
-      <w:r>
-        <w:rPr>
-          <w:rFonts w:ascii="Courier New" w:hAnsi="Courier New" w:cs="Courier New"/>
-          <w:iCs/>
-          <w:szCs w:val="18"/>
-        </w:rPr>
-        <w:t>)</w:t>
+        <w:t>()</w:t>
       </w:r>
       <w:r>
         <w:rPr>
@@ -6827,19 +6493,11 @@
       </w:r>
       <w:proofErr w:type="spellStart"/>
       <w:r>
-        <w:t>SBI_Poll_</w:t>
-      </w:r>
-      <w:proofErr w:type="gramStart"/>
-      <w:r>
-        <w:t>Until</w:t>
+        <w:t>SBI_Poll_Until</w:t>
       </w:r>
       <w:proofErr w:type="spellEnd"/>
       <w:r>
-        <w:t>(</w:t>
-      </w:r>
-      <w:proofErr w:type="gramEnd"/>
-      <w:r>
-        <w:t>)</w:t>
+        <w:t>()</w:t>
       </w:r>
       <w:r>
         <w:t xml:space="preserve">  or a UART transmit of N consecutive bytes.</w:t>
@@ -7340,23 +6998,7 @@
                 <w:sz w:val="14"/>
               </w:rPr>
               <w:br/>
-              <w:t>E.g. for UART: Single field ‘data</w:t>
-            </w:r>
-            <w:proofErr w:type="gramStart"/>
-            <w:r>
-              <w:rPr>
-                <w:rFonts w:ascii="Verdana" w:hAnsi="Verdana" w:cs="Courier New"/>
-                <w:sz w:val="14"/>
-              </w:rPr>
-              <w:t xml:space="preserve">’;   </w:t>
-            </w:r>
-            <w:proofErr w:type="gramEnd"/>
-            <w:r>
-              <w:rPr>
-                <w:rFonts w:ascii="Verdana" w:hAnsi="Verdana" w:cs="Courier New"/>
-                <w:sz w:val="14"/>
-              </w:rPr>
-              <w:t>for SBI: field 1: ‘</w:t>
+              <w:t>E.g. for UART: Single field ‘data’;   for SBI: field 1: ‘</w:t>
             </w:r>
             <w:proofErr w:type="spellStart"/>
             <w:r>
@@ -7507,25 +7149,7 @@
                 <w:lang w:val="en-US"/>
               </w:rPr>
               <w:br/>
-              <w:t xml:space="preserve">Monitor: Will show FAILED or SUCCEEDED immediately as soon as this is 100% certain – and keep this info for the display period defined in the Monitor configuration record, or until the next transaction is ready to be displayed. Other than </w:t>
-            </w:r>
-            <w:proofErr w:type="gramStart"/>
-            <w:r>
-              <w:rPr>
-                <w:rFonts w:ascii="Verdana" w:hAnsi="Verdana" w:cs="Courier New"/>
-                <w:sz w:val="14"/>
-                <w:lang w:val="en-US"/>
-              </w:rPr>
-              <w:t>that</w:t>
-            </w:r>
-            <w:proofErr w:type="gramEnd"/>
-            <w:r>
-              <w:rPr>
-                <w:rFonts w:ascii="Verdana" w:hAnsi="Verdana" w:cs="Courier New"/>
-                <w:sz w:val="14"/>
-                <w:lang w:val="en-US"/>
-              </w:rPr>
-              <w:t xml:space="preserve"> it will show INACTIVE (even when a transaction has started – before the transaction status is </w:t>
+              <w:t xml:space="preserve">Monitor: Will show FAILED or SUCCEEDED immediately as soon as this is 100% certain – and keep this info for the display period defined in the Monitor configuration record, or until the next transaction is ready to be displayed. Other than that it will show INACTIVE (even when a transaction has started – before the transaction status is </w:t>
             </w:r>
             <w:commentRangeStart w:id="22"/>
             <w:r>
@@ -7849,25 +7473,7 @@
                 <w:sz w:val="14"/>
                 <w:lang w:val="en-US"/>
               </w:rPr>
-              <w:t xml:space="preserve">.  </w:t>
-            </w:r>
-            <w:proofErr w:type="gramStart"/>
-            <w:r>
-              <w:rPr>
-                <w:rFonts w:ascii="Verdana" w:hAnsi="Verdana" w:cs="Courier New"/>
-                <w:sz w:val="14"/>
-                <w:lang w:val="en-US"/>
-              </w:rPr>
-              <w:t>Typically</w:t>
-            </w:r>
-            <w:proofErr w:type="gramEnd"/>
-            <w:r>
-              <w:rPr>
-                <w:rFonts w:ascii="Verdana" w:hAnsi="Verdana" w:cs="Courier New"/>
-                <w:sz w:val="14"/>
-                <w:lang w:val="en-US"/>
-              </w:rPr>
-              <w:t xml:space="preserve"> parity or stop-bit error in a</w:t>
+              <w:t>.  Typically parity or stop-bit error in a</w:t>
             </w:r>
             <w:r>
               <w:rPr>
@@ -8909,14 +8515,9 @@
         <w:t xml:space="preserve"> changing to ‘</w:t>
       </w:r>
       <w:r>
-        <w:t>INACTIVE’ and then sample &lt;signal</w:t>
-      </w:r>
-      <w:proofErr w:type="gramStart"/>
-      <w:r>
-        <w:t>&gt;‘</w:t>
+        <w:t>INACTIVE’ and then sample &lt;signal&gt;‘</w:t>
       </w:r>
       <w:proofErr w:type="spellStart"/>
-      <w:proofErr w:type="gramEnd"/>
       <w:r>
         <w:t>last_value</w:t>
       </w:r>
@@ -9741,15 +9342,7 @@
     </w:p>
     <w:p>
       <w:r>
-        <w:t xml:space="preserve">The </w:t>
-      </w:r>
-      <w:proofErr w:type="gramStart"/>
-      <w:r>
-        <w:t>DTT  (</w:t>
-      </w:r>
-      <w:proofErr w:type="gramEnd"/>
-      <w:r>
-        <w:t>Direct Transaction Transfer) is provided out of the VVC</w:t>
+        <w:t>The DTT  (Direct Transaction Transfer) is provided out of the VVC</w:t>
       </w:r>
       <w:r>
         <w:t xml:space="preserve"> and </w:t>
@@ -9785,15 +9378,7 @@
     </w:p>
     <w:p>
       <w:r>
-        <w:t xml:space="preserve">-  Monitor DTT </w:t>
-      </w:r>
-      <w:proofErr w:type="gramStart"/>
-      <w:r>
-        <w:t>signal :</w:t>
-      </w:r>
-      <w:proofErr w:type="gramEnd"/>
-      <w:r>
-        <w:t xml:space="preserve"> global_&lt;protocol-name&gt;_</w:t>
+        <w:t>-  Monitor DTT signal : global_&lt;protocol-name&gt;_</w:t>
       </w:r>
       <w:proofErr w:type="spellStart"/>
       <w:r>
@@ -12637,19 +12222,11 @@
       </w:r>
       <w:proofErr w:type="spellStart"/>
       <w:r>
-        <w:t>sbi_</w:t>
-      </w:r>
-      <w:proofErr w:type="gramStart"/>
-      <w:r>
-        <w:t>write</w:t>
+        <w:t>sbi_write</w:t>
       </w:r>
       <w:proofErr w:type="spellEnd"/>
       <w:r>
-        <w:t>(</w:t>
-      </w:r>
-      <w:proofErr w:type="gramEnd"/>
-      <w:r>
-        <w:t xml:space="preserve">) or </w:t>
+        <w:t xml:space="preserve">() or </w:t>
       </w:r>
       <w:proofErr w:type="spellStart"/>
       <w:r>
@@ -12660,13 +12237,8 @@
         <w:t xml:space="preserve">() procedure. For more advanced VVCs it would however make sense to send </w:t>
       </w:r>
       <w:r>
-        <w:t xml:space="preserve">even </w:t>
-      </w:r>
-      <w:proofErr w:type="gramStart"/>
-      <w:r>
-        <w:t>higher level</w:t>
-      </w:r>
-      <w:proofErr w:type="gramEnd"/>
+        <w:t>even higher level</w:t>
+      </w:r>
       <w:r>
         <w:t xml:space="preserve"> </w:t>
       </w:r>
@@ -12778,19 +12350,11 @@
       </w:r>
       <w:proofErr w:type="spellStart"/>
       <w:r>
-        <w:t>terminate_current_</w:t>
-      </w:r>
-      <w:proofErr w:type="gramStart"/>
-      <w:r>
-        <w:t>command</w:t>
+        <w:t>terminate_current_command</w:t>
       </w:r>
       <w:proofErr w:type="spellEnd"/>
       <w:r>
-        <w:t>(</w:t>
-      </w:r>
-      <w:proofErr w:type="gramEnd"/>
-      <w:r>
-        <w:t xml:space="preserve">) or </w:t>
+        <w:t xml:space="preserve">() or </w:t>
       </w:r>
       <w:proofErr w:type="spellStart"/>
       <w:r>
@@ -12931,27 +12495,11 @@
       </w:r>
       <w:r>
         <w:br/>
-        <w:t xml:space="preserve">Hence BFM procedures should only be called with parameters explicitly defining the interface behaviour (from the BFM side).  </w:t>
-      </w:r>
-      <w:proofErr w:type="gramStart"/>
-      <w:r>
-        <w:t>Thus</w:t>
-      </w:r>
-      <w:proofErr w:type="gramEnd"/>
-      <w:r>
-        <w:t xml:space="preserve"> no parity error randomisation inside.</w:t>
+        <w:t>Hence BFM procedures should only be called with parameters explicitly defining the interface behaviour (from the BFM side).  Thus no parity error randomisation inside.</w:t>
       </w:r>
       <w:r>
         <w:br/>
-        <w:t xml:space="preserve">The only exception is for behaviour that should not affect the DUT. </w:t>
-      </w:r>
-      <w:proofErr w:type="gramStart"/>
-      <w:r>
-        <w:t>Thus</w:t>
-      </w:r>
-      <w:proofErr w:type="gramEnd"/>
-      <w:r>
-        <w:t xml:space="preserve"> the position of a data bit error could be randomised inside the BFM.</w:t>
+        <w:t>The only exception is for behaviour that should not affect the DUT. Thus the position of a data bit error could be randomised inside the BFM.</w:t>
       </w:r>
     </w:p>
     <w:p>
@@ -13012,18 +12560,10 @@
     </w:p>
     <w:p>
       <w:r>
-        <w:t xml:space="preserve">E.g. inside the UART BFM configuration the following sub-record is defined – with fields specifying the error injection </w:t>
-      </w:r>
-      <w:proofErr w:type="gramStart"/>
-      <w:r>
-        <w:t>details</w:t>
-      </w:r>
-      <w:r>
-        <w:t xml:space="preserve">  (</w:t>
-      </w:r>
-      <w:proofErr w:type="gramEnd"/>
-      <w:r>
-        <w:t>Details given in the UART VIP doc)</w:t>
+        <w:t>E.g. inside the UART BFM configuration the following sub-record is defined – with fields specifying the error injection details</w:t>
+      </w:r>
+      <w:r>
+        <w:t xml:space="preserve">  (Details given in the UART VIP doc)</w:t>
       </w:r>
     </w:p>
     <w:p>
@@ -13040,13 +12580,8 @@
         <w:t>error_injection</w:t>
       </w:r>
       <w:proofErr w:type="spellEnd"/>
-      <w:proofErr w:type="gramStart"/>
-      <w:r>
-        <w:t xml:space="preserve">   (</w:t>
-      </w:r>
-      <w:proofErr w:type="gramEnd"/>
-      <w:r>
-        <w:t>fixed name, but type will differ)</w:t>
+      <w:r>
+        <w:t xml:space="preserve">   (fixed name, but type will differ)</w:t>
       </w:r>
     </w:p>
     <w:p>
@@ -13119,15 +12654,7 @@
     </w:p>
     <w:p>
       <w:r>
-        <w:t xml:space="preserve">E.g. inside the UART VVC configuration the following sub-record is defined – with fields specifying the error injection </w:t>
-      </w:r>
-      <w:proofErr w:type="gramStart"/>
-      <w:r>
-        <w:t>details  (</w:t>
-      </w:r>
-      <w:proofErr w:type="gramEnd"/>
-      <w:r>
-        <w:t>Details given in the UART VIP doc)</w:t>
+        <w:t>E.g. inside the UART VVC configuration the following sub-record is defined – with fields specifying the error injection details  (Details given in the UART VIP doc)</w:t>
       </w:r>
     </w:p>
     <w:p>
@@ -13487,15 +13014,7 @@
     </w:p>
     <w:p>
       <w:r>
-        <w:t xml:space="preserve">A VVC may be commanded to generate constrained random data, where data in this sense could also be addresses, lengths, etc. </w:t>
-      </w:r>
-      <w:proofErr w:type="gramStart"/>
-      <w:r>
-        <w:t>Typically</w:t>
-      </w:r>
-      <w:proofErr w:type="gramEnd"/>
-      <w:r>
-        <w:t xml:space="preserve"> such commands would allow flexibility for the number of accesses and other important aspects – like scoreboards, common buffers, files, etc.</w:t>
+        <w:t>A VVC may be commanded to generate constrained random data, where data in this sense could also be addresses, lengths, etc. Typically such commands would allow flexibility for the number of accesses and other important aspects – like scoreboards, common buffers, files, etc.</w:t>
       </w:r>
     </w:p>
     <w:p>
@@ -14300,15 +13819,7 @@
           </w:tcPr>
           <w:p>
             <w:r>
-              <w:t xml:space="preserve">TBD – Not yet </w:t>
-            </w:r>
-            <w:proofErr w:type="gramStart"/>
-            <w:r>
-              <w:t>implemented  (</w:t>
-            </w:r>
-            <w:proofErr w:type="gramEnd"/>
-            <w:r>
-              <w:t>Do not use – as this may change)</w:t>
+              <w:t>TBD – Not yet implemented  (Do not use – as this may change)</w:t>
             </w:r>
           </w:p>
         </w:tc>
@@ -14333,15 +13844,7 @@
           </w:tcPr>
           <w:p>
             <w:r>
-              <w:t xml:space="preserve">TBD – Not yet </w:t>
-            </w:r>
-            <w:proofErr w:type="gramStart"/>
-            <w:r>
-              <w:t>implemented  (</w:t>
-            </w:r>
-            <w:proofErr w:type="gramEnd"/>
-            <w:r>
-              <w:t>Do not use – as this may change)</w:t>
+              <w:t>TBD – Not yet implemented  (Do not use – as this may change)</w:t>
             </w:r>
           </w:p>
         </w:tc>
@@ -14538,17 +14041,12 @@
       <w:r>
         <w:tab/>
       </w:r>
-      <w:proofErr w:type="gramStart"/>
       <w:r>
         <w:t>.</w:t>
       </w:r>
       <w:proofErr w:type="spellStart"/>
       <w:r>
-        <w:t>bit</w:t>
-      </w:r>
-      <w:proofErr w:type="gramEnd"/>
-      <w:r>
-        <w:t>_rate_checker</w:t>
+        <w:t>bit_rate_checker</w:t>
       </w:r>
       <w:proofErr w:type="spellEnd"/>
       <w:r>
@@ -14569,13 +14067,8 @@
       <w:pPr>
         <w:ind w:left="720" w:firstLine="720"/>
       </w:pPr>
-      <w:proofErr w:type="gramStart"/>
-      <w:r>
-        <w:t>.enable</w:t>
-      </w:r>
-      <w:proofErr w:type="gramEnd"/>
-      <w:r>
-        <w:t xml:space="preserve"> </w:t>
+      <w:r>
+        <w:t xml:space="preserve">.enable </w:t>
       </w:r>
       <w:r>
         <w:tab/>
@@ -14602,18 +14095,11 @@
       </w:r>
       <w:r>
         <w:tab/>
-      </w:r>
-      <w:proofErr w:type="gramStart"/>
-      <w:r>
         <w:t>.</w:t>
       </w:r>
       <w:proofErr w:type="spellStart"/>
       <w:r>
-        <w:t>min</w:t>
-      </w:r>
-      <w:proofErr w:type="gramEnd"/>
-      <w:r>
-        <w:t>_period</w:t>
+        <w:t>min_period</w:t>
       </w:r>
       <w:proofErr w:type="spellEnd"/>
       <w:r>
@@ -14627,18 +14113,11 @@
       </w:r>
       <w:r>
         <w:tab/>
-      </w:r>
-      <w:proofErr w:type="gramStart"/>
-      <w:r>
         <w:t>.</w:t>
       </w:r>
       <w:proofErr w:type="spellStart"/>
       <w:r>
-        <w:t>alert</w:t>
-      </w:r>
-      <w:proofErr w:type="gramEnd"/>
-      <w:r>
-        <w:t>_level</w:t>
+        <w:t>alert_level</w:t>
       </w:r>
       <w:proofErr w:type="spellEnd"/>
       <w:r>
@@ -14653,20 +14132,7 @@
     <w:p/>
     <w:p>
       <w:r>
-        <w:t xml:space="preserve">For this </w:t>
-      </w:r>
-      <w:proofErr w:type="gramStart"/>
-      <w:r>
-        <w:t>exa</w:t>
-      </w:r>
-      <w:bookmarkStart w:id="38" w:name="_GoBack"/>
-      <w:bookmarkEnd w:id="38"/>
-      <w:r>
-        <w:t>mple</w:t>
-      </w:r>
-      <w:proofErr w:type="gramEnd"/>
-      <w:r>
-        <w:t xml:space="preserve"> the bit rate checker inside the UART_VVC RX will trigger on changes on the DUT TX and execute the check if enable is TRUE.</w:t>
+        <w:t>For this example the bit rate checker inside the UART_VVC RX will trigger on changes on the DUT TX and execute the check if enable is TRUE.</w:t>
       </w:r>
     </w:p>
     <w:p>
@@ -14688,14 +14154,14 @@
       <w:pPr>
         <w:pStyle w:val="Overskrift1"/>
       </w:pPr>
-      <w:bookmarkStart w:id="39" w:name="_Ref19277311"/>
-      <w:bookmarkStart w:id="40" w:name="_Toc19282405"/>
+      <w:bookmarkStart w:id="38" w:name="_Ref19277311"/>
+      <w:bookmarkStart w:id="39" w:name="_Toc19282405"/>
       <w:r>
         <w:t>VVC parameters and sequence for Randomisation, Functional Coverage, Sources and Destinations</w:t>
       </w:r>
       <w:bookmarkEnd w:id="35"/>
+      <w:bookmarkEnd w:id="38"/>
       <w:bookmarkEnd w:id="39"/>
-      <w:bookmarkEnd w:id="40"/>
     </w:p>
     <w:p>
       <w:r>
@@ -14822,19 +14288,11 @@
             </w:pPr>
             <w:proofErr w:type="spellStart"/>
             <w:r>
-              <w:t>uart_</w:t>
-            </w:r>
-            <w:proofErr w:type="gramStart"/>
-            <w:r>
-              <w:t>transmit</w:t>
+              <w:t>uart_transmit</w:t>
             </w:r>
             <w:proofErr w:type="spellEnd"/>
             <w:r>
-              <w:t>(</w:t>
-            </w:r>
-            <w:proofErr w:type="gramEnd"/>
-            <w:r>
-              <w:t>UART_VVCT,1,TX,</w:t>
+              <w:t>(UART_VVCT,1,TX,</w:t>
             </w:r>
           </w:p>
         </w:tc>
@@ -14915,19 +14373,11 @@
             </w:pPr>
             <w:proofErr w:type="spellStart"/>
             <w:r>
-              <w:t>uart_</w:t>
-            </w:r>
-            <w:proofErr w:type="gramStart"/>
-            <w:r>
-              <w:t>receive</w:t>
+              <w:t>uart_receive</w:t>
             </w:r>
             <w:proofErr w:type="spellEnd"/>
             <w:r>
-              <w:t>(</w:t>
-            </w:r>
-            <w:proofErr w:type="gramEnd"/>
-            <w:r>
-              <w:t>UART_VVCT,1,RX,</w:t>
+              <w:t>(UART_VVCT,1,RX,</w:t>
             </w:r>
           </w:p>
         </w:tc>
@@ -15030,13 +14480,13 @@
       <w:pPr>
         <w:pStyle w:val="Overskrift1"/>
       </w:pPr>
-      <w:bookmarkStart w:id="41" w:name="_Toc19282406"/>
+      <w:bookmarkStart w:id="40" w:name="_Toc19282406"/>
       <w:r>
         <w:lastRenderedPageBreak/>
         <w:t>Multiple Central Sequencers</w:t>
       </w:r>
       <w:bookmarkEnd w:id="27"/>
-      <w:bookmarkEnd w:id="41"/>
+      <w:bookmarkEnd w:id="40"/>
     </w:p>
     <w:p>
       <w:r>
@@ -15053,12 +14503,12 @@
       <w:pPr>
         <w:pStyle w:val="Overskrift1"/>
       </w:pPr>
-      <w:bookmarkStart w:id="42" w:name="_Toc19282407"/>
-      <w:bookmarkStart w:id="43" w:name="_Toc17306318"/>
+      <w:bookmarkStart w:id="41" w:name="_Toc19282407"/>
+      <w:bookmarkStart w:id="42" w:name="_Toc17306318"/>
       <w:r>
         <w:t>Monitors</w:t>
       </w:r>
-      <w:bookmarkEnd w:id="42"/>
+      <w:bookmarkEnd w:id="41"/>
     </w:p>
     <w:p>
       <w:r>
@@ -15071,15 +14521,7 @@
         <w:t xml:space="preserve"> </w:t>
       </w:r>
       <w:r>
-        <w:t xml:space="preserve">UVVM also includes basic error checking in the Monitor – as this happens at a very low level. For more advanced protocols it would make sense to just pass on the </w:t>
-      </w:r>
-      <w:proofErr w:type="gramStart"/>
-      <w:r>
-        <w:t>low level</w:t>
-      </w:r>
-      <w:proofErr w:type="gramEnd"/>
-      <w:r>
-        <w:t xml:space="preserve"> info to a higher level checker. The reason for making a dedicated monitor rather than leaving that to the testbench model is to achieve a better testbench structure and more efficient reuse.</w:t>
+        <w:t>UVVM also includes basic error checking in the Monitor – as this happens at a very low level. For more advanced protocols it would make sense to just pass on the low level info to a higher level checker. The reason for making a dedicated monitor rather than leaving that to the testbench model is to achieve a better testbench structure and more efficient reuse.</w:t>
       </w:r>
     </w:p>
     <w:p/>
@@ -15233,170 +14675,44 @@
       </w:r>
       <w:proofErr w:type="spellEnd"/>
       <w:r>
-        <w:t xml:space="preserve"> after the start of the transaction. Will be set when the result of the transaction is known (otherwise NO_</w:t>
-      </w:r>
-      <w:proofErr w:type="gramStart"/>
-      <w:r>
-        <w:t>OPERATION)</w:t>
-      </w:r>
-      <w:commentRangeStart w:id="44"/>
+        <w:t xml:space="preserve"> after the start of the transaction. Will be set when the </w:t>
+      </w:r>
+      <w:del w:id="43" w:author="Forfatter">
+        <w:r>
+          <w:delText xml:space="preserve">result </w:delText>
+        </w:r>
+      </w:del>
+      <w:ins w:id="44" w:author="Forfatter">
+        <w:r>
+          <w:t>type</w:t>
+        </w:r>
+        <w:r>
+          <w:t xml:space="preserve"> </w:t>
+        </w:r>
+      </w:ins>
+      <w:r>
+        <w:t>of the transaction is known</w:t>
+      </w:r>
+      <w:ins w:id="45" w:author="Forfatter">
+        <w:r>
+          <w:t>, e.g. TRANSMIT or RECEIVE for UART</w:t>
+        </w:r>
+      </w:ins>
+      <w:r>
+        <w:t xml:space="preserve"> </w:t>
+      </w:r>
+      <w:bookmarkStart w:id="46" w:name="_GoBack"/>
+      <w:bookmarkEnd w:id="46"/>
+      <w:r>
+        <w:t>(otherwise NO_OPERATION)</w:t>
+      </w:r>
+      <w:commentRangeStart w:id="47"/>
       <w:r>
         <w:t xml:space="preserve">   </w:t>
       </w:r>
-      <w:proofErr w:type="gramEnd"/>
-      <w:del w:id="45" w:author="Forfatter">
+      <w:del w:id="48" w:author="Forfatter">
         <w:r>
           <w:delText>**** IN_PROGRESS????</w:delText>
-        </w:r>
-        <w:commentRangeEnd w:id="44"/>
-        <w:r>
-          <w:rPr>
-            <w:rStyle w:val="Merknadsreferanse"/>
-          </w:rPr>
-          <w:commentReference w:id="44"/>
-        </w:r>
-      </w:del>
-    </w:p>
-    <w:p>
-      <w:pPr>
-        <w:pStyle w:val="Listeavsnitt"/>
-        <w:numPr>
-          <w:ilvl w:val="0"/>
-          <w:numId w:val="13"/>
-        </w:numPr>
-      </w:pPr>
-      <w:proofErr w:type="spellStart"/>
-      <w:r>
-        <w:t>Transaction_status</w:t>
-      </w:r>
-      <w:proofErr w:type="spellEnd"/>
-      <w:r>
-        <w:t xml:space="preserve">: Will be set to FAILED or SUCCEEDED as soon as the result is 100% given. Prior to that – during the </w:t>
-      </w:r>
-      <w:proofErr w:type="gramStart"/>
-      <w:r>
-        <w:t>transaction :</w:t>
-      </w:r>
-      <w:proofErr w:type="gramEnd"/>
-      <w:r>
-        <w:t xml:space="preserve"> IN_PROGRESS.</w:t>
-      </w:r>
-      <w:r>
-        <w:br/>
-        <w:t xml:space="preserve">FAILED/SUCCEEDED will remain for the </w:t>
-      </w:r>
-      <w:proofErr w:type="spellStart"/>
-      <w:r>
-        <w:t>transaction_display_time</w:t>
-      </w:r>
-      <w:proofErr w:type="spellEnd"/>
-      <w:r>
-        <w:t xml:space="preserve"> given inside the monitor configuration record, or until the next transaction FAILED or SUCCEEDED.</w:t>
-      </w:r>
-    </w:p>
-    <w:p/>
-    <w:p>
-      <w:r>
-        <w:t>An example of a complete monitor is shown in the UART VIP</w:t>
-      </w:r>
-      <w:r>
-        <w:t xml:space="preserve"> directory</w:t>
-      </w:r>
-      <w:r>
-        <w:t xml:space="preserve">. </w:t>
-      </w:r>
-    </w:p>
-    <w:p>
-      <w:pPr>
-        <w:pStyle w:val="Overskrift2"/>
-      </w:pPr>
-      <w:r>
-        <w:t>Transaction info transfer signals</w:t>
-      </w:r>
-    </w:p>
-    <w:p>
-      <w:r>
-        <w:t xml:space="preserve">The Transaction info provided out of a Monitor uses a global signal. This signal and all related VHDL types are defined in </w:t>
-      </w:r>
-      <w:proofErr w:type="spellStart"/>
-      <w:r>
-        <w:t>transaction_pkg</w:t>
-      </w:r>
-      <w:proofErr w:type="spellEnd"/>
-      <w:r>
-        <w:t>.</w:t>
-      </w:r>
-    </w:p>
-    <w:p>
-      <w:r>
-        <w:t xml:space="preserve">-  Monitor DTT </w:t>
-      </w:r>
-      <w:proofErr w:type="gramStart"/>
-      <w:r>
-        <w:t>signal :</w:t>
-      </w:r>
-      <w:proofErr w:type="gramEnd"/>
-      <w:r>
-        <w:t xml:space="preserve"> global_&lt;protocol-name&gt;_</w:t>
-      </w:r>
-      <w:proofErr w:type="spellStart"/>
-      <w:r>
-        <w:t>monitor_transaction</w:t>
-      </w:r>
-      <w:proofErr w:type="spellEnd"/>
-      <w:r>
-        <w:t xml:space="preserve">,  e.g. </w:t>
-      </w:r>
-      <w:proofErr w:type="spellStart"/>
-      <w:r>
-        <w:t>global_uart_monitor_transaction</w:t>
-      </w:r>
-      <w:proofErr w:type="spellEnd"/>
-      <w:r>
-        <w:t>(instance number, channel)</w:t>
-      </w:r>
-    </w:p>
-    <w:p/>
-    <w:p>
-      <w:pPr>
-        <w:rPr>
-          <w:ins w:id="46" w:author="Forfatter"/>
-        </w:rPr>
-      </w:pPr>
-      <w:commentRangeStart w:id="47"/>
-      <w:r>
-        <w:t xml:space="preserve">See DTT record </w:t>
-      </w:r>
-      <w:r>
-        <w:t>hierarchy</w:t>
-      </w:r>
-      <w:r>
-        <w:t xml:space="preserve"> in </w:t>
-      </w:r>
-      <w:r>
-        <w:fldChar w:fldCharType="begin"/>
-      </w:r>
-      <w:r>
-        <w:instrText xml:space="preserve"> REF _Ref19605259 \h </w:instrText>
-      </w:r>
-      <w:r>
-        <w:fldChar w:fldCharType="separate"/>
-      </w:r>
-      <w:r>
-        <w:t xml:space="preserve">Table </w:t>
-      </w:r>
-      <w:r>
-        <w:rPr>
-          <w:noProof/>
-        </w:rPr>
-        <w:t>1</w:t>
-      </w:r>
-      <w:r>
-        <w:fldChar w:fldCharType="end"/>
-      </w:r>
-      <w:ins w:id="48" w:author="Forfatter">
-        <w:r>
-          <w:t xml:space="preserve"> for more details</w:t>
         </w:r>
         <w:commentRangeEnd w:id="47"/>
         <w:r>
@@ -15405,6 +14721,140 @@
           </w:rPr>
           <w:commentReference w:id="47"/>
         </w:r>
+      </w:del>
+    </w:p>
+    <w:p>
+      <w:pPr>
+        <w:pStyle w:val="Listeavsnitt"/>
+        <w:numPr>
+          <w:ilvl w:val="0"/>
+          <w:numId w:val="13"/>
+        </w:numPr>
+      </w:pPr>
+      <w:proofErr w:type="spellStart"/>
+      <w:r>
+        <w:t>Transaction_status</w:t>
+      </w:r>
+      <w:proofErr w:type="spellEnd"/>
+      <w:r>
+        <w:t>: Will be set to FAILED or SUCCEEDED as soon as the result is 100% given. Prior to that – during the transaction : IN_PROGRESS.</w:t>
+      </w:r>
+      <w:r>
+        <w:br/>
+        <w:t xml:space="preserve">FAILED/SUCCEEDED will remain for the </w:t>
+      </w:r>
+      <w:proofErr w:type="spellStart"/>
+      <w:r>
+        <w:t>transaction_display_time</w:t>
+      </w:r>
+      <w:proofErr w:type="spellEnd"/>
+      <w:r>
+        <w:t xml:space="preserve"> given inside the monitor configuration record, or until the next transaction FAILED or SUCCEEDED.</w:t>
+      </w:r>
+    </w:p>
+    <w:p/>
+    <w:p>
+      <w:r>
+        <w:t>An example of a complete monitor is shown in the UART VIP</w:t>
+      </w:r>
+      <w:r>
+        <w:t xml:space="preserve"> directory</w:t>
+      </w:r>
+      <w:r>
+        <w:t xml:space="preserve">. </w:t>
+      </w:r>
+    </w:p>
+    <w:p>
+      <w:pPr>
+        <w:pStyle w:val="Overskrift2"/>
+      </w:pPr>
+      <w:r>
+        <w:t>Transaction info transfer signals</w:t>
+      </w:r>
+    </w:p>
+    <w:p>
+      <w:r>
+        <w:t xml:space="preserve">The Transaction info provided out of a Monitor uses a global signal. This signal and all related VHDL types are defined in </w:t>
+      </w:r>
+      <w:proofErr w:type="spellStart"/>
+      <w:r>
+        <w:t>transaction_pkg</w:t>
+      </w:r>
+      <w:proofErr w:type="spellEnd"/>
+      <w:r>
+        <w:t>.</w:t>
+      </w:r>
+    </w:p>
+    <w:p>
+      <w:r>
+        <w:t>-  Monitor DTT signal : global_&lt;protocol-name&gt;_</w:t>
+      </w:r>
+      <w:proofErr w:type="spellStart"/>
+      <w:r>
+        <w:t>monitor_transaction</w:t>
+      </w:r>
+      <w:proofErr w:type="spellEnd"/>
+      <w:r>
+        <w:t xml:space="preserve">,  e.g. </w:t>
+      </w:r>
+      <w:proofErr w:type="spellStart"/>
+      <w:r>
+        <w:t>global_uart_monitor_transaction</w:t>
+      </w:r>
+      <w:proofErr w:type="spellEnd"/>
+      <w:r>
+        <w:t>(instance number, channel)</w:t>
+      </w:r>
+    </w:p>
+    <w:p/>
+    <w:p>
+      <w:pPr>
+        <w:rPr>
+          <w:ins w:id="49" w:author="Forfatter"/>
+        </w:rPr>
+      </w:pPr>
+      <w:commentRangeStart w:id="50"/>
+      <w:r>
+        <w:t xml:space="preserve">See DTT record </w:t>
+      </w:r>
+      <w:r>
+        <w:t>hierarchy</w:t>
+      </w:r>
+      <w:r>
+        <w:t xml:space="preserve"> in </w:t>
+      </w:r>
+      <w:r>
+        <w:fldChar w:fldCharType="begin"/>
+      </w:r>
+      <w:r>
+        <w:instrText xml:space="preserve"> REF _Ref19605259 \h </w:instrText>
+      </w:r>
+      <w:r>
+        <w:fldChar w:fldCharType="separate"/>
+      </w:r>
+      <w:r>
+        <w:t xml:space="preserve">Table </w:t>
+      </w:r>
+      <w:r>
+        <w:rPr>
+          <w:noProof/>
+        </w:rPr>
+        <w:t>1</w:t>
+      </w:r>
+      <w:r>
+        <w:fldChar w:fldCharType="end"/>
+      </w:r>
+      <w:ins w:id="51" w:author="Forfatter">
+        <w:r>
+          <w:t xml:space="preserve"> for more details</w:t>
+        </w:r>
+        <w:commentRangeEnd w:id="50"/>
+        <w:r>
+          <w:rPr>
+            <w:rStyle w:val="Merknadsreferanse"/>
+          </w:rPr>
+          <w:commentReference w:id="50"/>
+        </w:r>
       </w:ins>
       <w:r>
         <w:t>.</w:t>
@@ -15413,10 +14863,10 @@
     <w:p>
       <w:pPr>
         <w:rPr>
-          <w:del w:id="49" w:author="Forfatter"/>
-        </w:rPr>
-      </w:pPr>
-      <w:ins w:id="50" w:author="Forfatter">
+          <w:del w:id="52" w:author="Forfatter"/>
+        </w:rPr>
+      </w:pPr>
+      <w:ins w:id="53" w:author="Forfatter">
         <w:r>
           <w:br w:type="page"/>
         </w:r>
@@ -15426,13 +14876,13 @@
       <w:pPr>
         <w:pStyle w:val="Overskrift1"/>
       </w:pPr>
-      <w:bookmarkStart w:id="51" w:name="_Toc19282408"/>
+      <w:bookmarkStart w:id="54" w:name="_Toc19282408"/>
       <w:r>
         <w:lastRenderedPageBreak/>
         <w:t>Compile scripts</w:t>
       </w:r>
-      <w:bookmarkEnd w:id="43"/>
-      <w:bookmarkEnd w:id="51"/>
+      <w:bookmarkEnd w:id="42"/>
+      <w:bookmarkEnd w:id="54"/>
     </w:p>
     <w:p>
       <w:pPr>
@@ -15764,16 +15214,16 @@
           <w:lang w:val="en-US"/>
         </w:rPr>
       </w:pPr>
-      <w:bookmarkStart w:id="52" w:name="_Toc17306319"/>
-      <w:bookmarkStart w:id="53" w:name="_Toc19282409"/>
+      <w:bookmarkStart w:id="55" w:name="_Toc17306319"/>
+      <w:bookmarkStart w:id="56" w:name="_Toc19282409"/>
       <w:r>
         <w:rPr>
           <w:lang w:val="en-US"/>
         </w:rPr>
         <w:t>Scope of verbosity control</w:t>
       </w:r>
-      <w:bookmarkEnd w:id="52"/>
-      <w:bookmarkEnd w:id="53"/>
+      <w:bookmarkEnd w:id="55"/>
+      <w:bookmarkEnd w:id="56"/>
     </w:p>
     <w:p>
       <w:pPr>
@@ -15947,79 +15397,77 @@
           <w:rFonts w:ascii="Consolas" w:hAnsi="Consolas"/>
           <w:lang w:val="en-US"/>
         </w:rPr>
-        <w:t>disable_log_</w:t>
-      </w:r>
-      <w:proofErr w:type="gramStart"/>
+        <w:t>disable_log_msg</w:t>
+      </w:r>
+      <w:proofErr w:type="spellEnd"/>
       <w:r>
         <w:rPr>
           <w:rFonts w:ascii="Consolas" w:hAnsi="Consolas"/>
           <w:lang w:val="en-US"/>
         </w:rPr>
-        <w:t>msg</w:t>
-      </w:r>
-      <w:proofErr w:type="spellEnd"/>
-      <w:r>
+        <w:t>(ALL_MESSAGES);</w:t>
+      </w:r>
+    </w:p>
+    <w:p>
+      <w:pPr>
+        <w:ind w:left="720"/>
         <w:rPr>
           <w:rFonts w:ascii="Consolas" w:hAnsi="Consolas"/>
           <w:lang w:val="en-US"/>
         </w:rPr>
-        <w:t>(</w:t>
-      </w:r>
-      <w:proofErr w:type="gramEnd"/>
+      </w:pPr>
+      <w:proofErr w:type="spellStart"/>
       <w:r>
         <w:rPr>
           <w:rFonts w:ascii="Consolas" w:hAnsi="Consolas"/>
           <w:lang w:val="en-US"/>
         </w:rPr>
-        <w:t>ALL_MESSAGES);</w:t>
-      </w:r>
-    </w:p>
-    <w:p>
-      <w:pPr>
-        <w:ind w:left="720"/>
+        <w:t>e</w:t>
+      </w:r>
+      <w:r>
         <w:rPr>
           <w:rFonts w:ascii="Consolas" w:hAnsi="Consolas"/>
           <w:lang w:val="en-US"/>
         </w:rPr>
-      </w:pPr>
-      <w:proofErr w:type="spellStart"/>
+        <w:t>nable_log_msg</w:t>
+      </w:r>
+      <w:proofErr w:type="spellEnd"/>
       <w:r>
         <w:rPr>
           <w:rFonts w:ascii="Consolas" w:hAnsi="Consolas"/>
           <w:lang w:val="en-US"/>
         </w:rPr>
-        <w:t>e</w:t>
+        <w:t>(</w:t>
       </w:r>
       <w:r>
         <w:rPr>
           <w:rFonts w:ascii="Consolas" w:hAnsi="Consolas"/>
           <w:lang w:val="en-US"/>
         </w:rPr>
-        <w:t>nable_log_</w:t>
-      </w:r>
-      <w:proofErr w:type="gramStart"/>
+        <w:t>ID_SEQUENCER);</w:t>
+      </w:r>
       <w:r>
         <w:rPr>
           <w:rFonts w:ascii="Consolas" w:hAnsi="Consolas"/>
           <w:lang w:val="en-US"/>
         </w:rPr>
-        <w:t>msg</w:t>
-      </w:r>
-      <w:proofErr w:type="spellEnd"/>
-      <w:r>
+        <w:br/>
+      </w:r>
+    </w:p>
+    <w:p>
+      <w:pPr>
+        <w:ind w:left="720"/>
         <w:rPr>
           <w:rFonts w:ascii="Consolas" w:hAnsi="Consolas"/>
           <w:lang w:val="en-US"/>
         </w:rPr>
-        <w:t>(</w:t>
-      </w:r>
-      <w:proofErr w:type="gramEnd"/>
+      </w:pPr>
       <w:r>
         <w:rPr>
           <w:rFonts w:ascii="Consolas" w:hAnsi="Consolas"/>
           <w:lang w:val="en-US"/>
         </w:rPr>
-        <w:t>ID_SEQUENCER);</w:t>
+        <w:t>-- VVC message ID panel</w:t>
       </w:r>
       <w:r>
         <w:rPr>
@@ -16028,387 +15476,284 @@
         </w:rPr>
         <w:br/>
       </w:r>
-    </w:p>
-    <w:p>
-      <w:pPr>
-        <w:ind w:left="720"/>
+      <w:proofErr w:type="spellStart"/>
+      <w:r>
         <w:rPr>
           <w:rFonts w:ascii="Consolas" w:hAnsi="Consolas"/>
           <w:lang w:val="en-US"/>
         </w:rPr>
-      </w:pPr>
+        <w:t>disable_log_msg</w:t>
+      </w:r>
+      <w:proofErr w:type="spellEnd"/>
       <w:r>
         <w:rPr>
           <w:rFonts w:ascii="Consolas" w:hAnsi="Consolas"/>
           <w:lang w:val="en-US"/>
         </w:rPr>
-        <w:t>-- VVC message ID panel</w:t>
+        <w:t xml:space="preserve">(VVC_BROADCAST, ALL_MESSAGES); -- </w:t>
       </w:r>
       <w:r>
         <w:rPr>
           <w:rFonts w:ascii="Consolas" w:hAnsi="Consolas"/>
           <w:lang w:val="en-US"/>
         </w:rPr>
-        <w:br/>
-      </w:r>
-      <w:proofErr w:type="spellStart"/>
+        <w:t xml:space="preserve">broadcast to </w:t>
+      </w:r>
       <w:r>
         <w:rPr>
           <w:rFonts w:ascii="Consolas" w:hAnsi="Consolas"/>
           <w:lang w:val="en-US"/>
         </w:rPr>
-        <w:t>disable_log_</w:t>
-      </w:r>
-      <w:proofErr w:type="gramStart"/>
-      <w:r>
+        <w:t>all VVCs and instances</w:t>
+      </w:r>
+    </w:p>
+    <w:p>
+      <w:pPr>
+        <w:ind w:left="720"/>
         <w:rPr>
           <w:rFonts w:ascii="Consolas" w:hAnsi="Consolas"/>
           <w:lang w:val="en-US"/>
         </w:rPr>
-        <w:t>msg</w:t>
-      </w:r>
-      <w:proofErr w:type="spellEnd"/>
+      </w:pPr>
       <w:r>
         <w:rPr>
           <w:rFonts w:ascii="Consolas" w:hAnsi="Consolas"/>
           <w:lang w:val="en-US"/>
         </w:rPr>
-        <w:t>(</w:t>
-      </w:r>
-      <w:proofErr w:type="gramEnd"/>
+        <w:t>e</w:t>
+      </w:r>
       <w:r>
         <w:rPr>
           <w:rFonts w:ascii="Consolas" w:hAnsi="Consolas"/>
           <w:lang w:val="en-US"/>
         </w:rPr>
-        <w:t xml:space="preserve">VVC_BROADCAST, ALL_MESSAGES); -- </w:t>
+        <w:t>nable_</w:t>
       </w:r>
       <w:r>
         <w:rPr>
           <w:rFonts w:ascii="Consolas" w:hAnsi="Consolas"/>
           <w:lang w:val="en-US"/>
         </w:rPr>
-        <w:t xml:space="preserve">broadcast to </w:t>
-      </w:r>
+        <w:tab/>
+      </w:r>
+      <w:proofErr w:type="spellStart"/>
       <w:r>
         <w:rPr>
           <w:rFonts w:ascii="Consolas" w:hAnsi="Consolas"/>
           <w:lang w:val="en-US"/>
         </w:rPr>
-        <w:t>all VVCs and instances</w:t>
-      </w:r>
-    </w:p>
-    <w:p>
-      <w:pPr>
-        <w:ind w:left="720"/>
+        <w:t>log_msg</w:t>
+      </w:r>
+      <w:proofErr w:type="spellEnd"/>
+      <w:r>
         <w:rPr>
           <w:rFonts w:ascii="Consolas" w:hAnsi="Consolas"/>
           <w:lang w:val="en-US"/>
         </w:rPr>
-      </w:pPr>
+        <w:t>(I2C_VVCT, C_VVC_INSTANCE_1, ID_BFM_WAIT);</w:t>
+      </w:r>
       <w:r>
         <w:rPr>
           <w:rFonts w:ascii="Consolas" w:hAnsi="Consolas"/>
           <w:lang w:val="en-US"/>
         </w:rPr>
-        <w:t>e</w:t>
+        <w:t xml:space="preserve"> -- I2C VVC instance 1</w:t>
       </w:r>
       <w:r>
         <w:rPr>
           <w:rFonts w:ascii="Consolas" w:hAnsi="Consolas"/>
           <w:lang w:val="en-US"/>
         </w:rPr>
-        <w:t>nable_</w:t>
-      </w:r>
+        <w:br/>
+      </w:r>
+      <w:proofErr w:type="spellStart"/>
       <w:r>
         <w:rPr>
           <w:rFonts w:ascii="Consolas" w:hAnsi="Consolas"/>
           <w:lang w:val="en-US"/>
         </w:rPr>
-        <w:tab/>
-      </w:r>
-      <w:proofErr w:type="spellStart"/>
+        <w:t>enable_log_msg</w:t>
+      </w:r>
+      <w:proofErr w:type="spellEnd"/>
       <w:r>
         <w:rPr>
           <w:rFonts w:ascii="Consolas" w:hAnsi="Consolas"/>
           <w:lang w:val="en-US"/>
         </w:rPr>
-        <w:t>log_</w:t>
-      </w:r>
-      <w:proofErr w:type="gramStart"/>
+        <w:t>(I2C_VVTC, C_</w:t>
+      </w:r>
       <w:r>
         <w:rPr>
           <w:rFonts w:ascii="Consolas" w:hAnsi="Consolas"/>
           <w:lang w:val="en-US"/>
         </w:rPr>
-        <w:t>msg</w:t>
-      </w:r>
-      <w:proofErr w:type="spellEnd"/>
+        <w:t>VVC_</w:t>
+      </w:r>
       <w:r>
         <w:rPr>
           <w:rFonts w:ascii="Consolas" w:hAnsi="Consolas"/>
           <w:lang w:val="en-US"/>
         </w:rPr>
-        <w:t>(</w:t>
-      </w:r>
-      <w:proofErr w:type="gramEnd"/>
+        <w:t>INSTANCE_2, ID_BFM_WAIT);</w:t>
+      </w:r>
       <w:r>
         <w:rPr>
           <w:rFonts w:ascii="Consolas" w:hAnsi="Consolas"/>
           <w:lang w:val="en-US"/>
         </w:rPr>
-        <w:t>I2C_VVCT, C_VVC_INSTANCE_1, ID_BFM_WAIT);</w:t>
-      </w:r>
-      <w:r>
+        <w:t xml:space="preserve"> -- I2C VVC instance 2</w:t>
+      </w:r>
+    </w:p>
+    <w:p>
+      <w:pPr>
+        <w:ind w:left="720"/>
         <w:rPr>
           <w:rFonts w:ascii="Consolas" w:hAnsi="Consolas"/>
           <w:lang w:val="en-US"/>
         </w:rPr>
-        <w:t xml:space="preserve"> -- I2C VVC instance 1</w:t>
-      </w:r>
-      <w:r>
+      </w:pPr>
+    </w:p>
+    <w:p>
+      <w:pPr>
+        <w:ind w:left="720"/>
         <w:rPr>
           <w:rFonts w:ascii="Consolas" w:hAnsi="Consolas"/>
           <w:lang w:val="en-US"/>
         </w:rPr>
-        <w:br/>
-      </w:r>
-      <w:proofErr w:type="spellStart"/>
+      </w:pPr>
       <w:r>
         <w:rPr>
           <w:rFonts w:ascii="Consolas" w:hAnsi="Consolas"/>
           <w:lang w:val="en-US"/>
         </w:rPr>
-        <w:t>enable_log_msg</w:t>
-      </w:r>
-      <w:proofErr w:type="spellEnd"/>
-      <w:r>
+        <w:t>-- Scoreboard message ID panel</w:t>
+      </w:r>
+    </w:p>
+    <w:p>
+      <w:pPr>
+        <w:ind w:left="720"/>
         <w:rPr>
           <w:rFonts w:ascii="Consolas" w:hAnsi="Consolas"/>
           <w:lang w:val="en-US"/>
         </w:rPr>
-        <w:t>(I2C_VVTC, C_</w:t>
-      </w:r>
+      </w:pPr>
       <w:r>
         <w:rPr>
           <w:rFonts w:ascii="Consolas" w:hAnsi="Consolas"/>
           <w:lang w:val="en-US"/>
         </w:rPr>
-        <w:t>VVC_</w:t>
-      </w:r>
+        <w:t xml:space="preserve">shared variable </w:t>
+      </w:r>
+      <w:proofErr w:type="spellStart"/>
       <w:r>
         <w:rPr>
           <w:rFonts w:ascii="Consolas" w:hAnsi="Consolas"/>
           <w:lang w:val="en-US"/>
         </w:rPr>
-        <w:t>INSTANCE_2, ID_BFM_WAIT);</w:t>
-      </w:r>
+        <w:t>sb_under_test</w:t>
+      </w:r>
+      <w:proofErr w:type="spellEnd"/>
       <w:r>
         <w:rPr>
           <w:rFonts w:ascii="Consolas" w:hAnsi="Consolas"/>
           <w:lang w:val="en-US"/>
         </w:rPr>
-        <w:t xml:space="preserve"> -- I2C VVC instance 2</w:t>
-      </w:r>
-    </w:p>
-    <w:p>
-      <w:pPr>
-        <w:ind w:left="720"/>
+        <w:t xml:space="preserve"> : </w:t>
+      </w:r>
+      <w:proofErr w:type="spellStart"/>
+      <w:r>
         <w:rPr>
           <w:rFonts w:ascii="Consolas" w:hAnsi="Consolas"/>
           <w:lang w:val="en-US"/>
         </w:rPr>
-      </w:pPr>
-    </w:p>
-    <w:p>
-      <w:pPr>
-        <w:ind w:left="720"/>
+        <w:t>record_sb_pkg.t_generic_sb</w:t>
+      </w:r>
+      <w:proofErr w:type="spellEnd"/>
+      <w:r>
         <w:rPr>
           <w:rFonts w:ascii="Consolas" w:hAnsi="Consolas"/>
           <w:lang w:val="en-US"/>
         </w:rPr>
-      </w:pPr>
-      <w:r>
+        <w:t>;</w:t>
+      </w:r>
+    </w:p>
+    <w:p>
+      <w:pPr>
+        <w:ind w:left="720"/>
         <w:rPr>
           <w:rFonts w:ascii="Consolas" w:hAnsi="Consolas"/>
           <w:lang w:val="en-US"/>
         </w:rPr>
-        <w:t>-- Scoreboard message ID panel</w:t>
-      </w:r>
-    </w:p>
-    <w:p>
-      <w:pPr>
-        <w:ind w:left="720"/>
+      </w:pPr>
+      <w:r>
         <w:rPr>
           <w:rFonts w:ascii="Consolas" w:hAnsi="Consolas"/>
           <w:lang w:val="en-US"/>
         </w:rPr>
-      </w:pPr>
-      <w:r>
+        <w:t>…</w:t>
+      </w:r>
+    </w:p>
+    <w:p>
+      <w:pPr>
+        <w:ind w:left="720"/>
         <w:rPr>
           <w:rFonts w:ascii="Consolas" w:hAnsi="Consolas"/>
           <w:lang w:val="en-US"/>
         </w:rPr>
-        <w:t xml:space="preserve">shared variable </w:t>
-      </w:r>
+      </w:pPr>
       <w:proofErr w:type="spellStart"/>
       <w:r>
         <w:rPr>
           <w:rFonts w:ascii="Consolas" w:hAnsi="Consolas"/>
           <w:lang w:val="en-US"/>
         </w:rPr>
-        <w:t>sb_under_</w:t>
-      </w:r>
-      <w:proofErr w:type="gramStart"/>
+        <w:t>sb_under_test.disable_log_msg</w:t>
+      </w:r>
+      <w:proofErr w:type="spellEnd"/>
       <w:r>
         <w:rPr>
           <w:rFonts w:ascii="Consolas" w:hAnsi="Consolas"/>
           <w:lang w:val="en-US"/>
         </w:rPr>
-        <w:t>test</w:t>
-      </w:r>
-      <w:proofErr w:type="spellEnd"/>
+        <w:t>(ALL_INSTANCES, ID_CTRL);</w:t>
+      </w:r>
       <w:r>
         <w:rPr>
           <w:rFonts w:ascii="Consolas" w:hAnsi="Consolas"/>
           <w:lang w:val="en-US"/>
         </w:rPr>
-        <w:t xml:space="preserve"> :</w:t>
-      </w:r>
-      <w:proofErr w:type="gramEnd"/>
+        <w:t xml:space="preserve"> -- </w:t>
+      </w:r>
       <w:r>
         <w:rPr>
           <w:rFonts w:ascii="Consolas" w:hAnsi="Consolas"/>
           <w:lang w:val="en-US"/>
         </w:rPr>
-        <w:t xml:space="preserve"> </w:t>
-      </w:r>
-      <w:proofErr w:type="spellStart"/>
+        <w:t xml:space="preserve">broadcast to </w:t>
+      </w:r>
       <w:r>
         <w:rPr>
           <w:rFonts w:ascii="Consolas" w:hAnsi="Consolas"/>
           <w:lang w:val="en-US"/>
         </w:rPr>
-        <w:t>record_sb_pkg.t_generic_sb</w:t>
-      </w:r>
-      <w:proofErr w:type="spellEnd"/>
-      <w:r>
+        <w:t>all SB instances</w:t>
+      </w:r>
+    </w:p>
+    <w:p>
+      <w:pPr>
+        <w:ind w:left="720"/>
         <w:rPr>
           <w:rFonts w:ascii="Consolas" w:hAnsi="Consolas"/>
           <w:lang w:val="en-US"/>
         </w:rPr>
-        <w:t>;</w:t>
-      </w:r>
-    </w:p>
-    <w:p>
-      <w:pPr>
-        <w:ind w:left="720"/>
+      </w:pPr>
+      <w:proofErr w:type="spellStart"/>
+      <w:r>
         <w:rPr>
           <w:rFonts w:ascii="Consolas" w:hAnsi="Consolas"/>
           <w:lang w:val="en-US"/>
         </w:rPr>
-      </w:pPr>
-      <w:r>
-        <w:rPr>
-          <w:rFonts w:ascii="Consolas" w:hAnsi="Consolas"/>
-          <w:lang w:val="en-US"/>
-        </w:rPr>
-        <w:t>…</w:t>
-      </w:r>
-    </w:p>
-    <w:p>
-      <w:pPr>
-        <w:ind w:left="720"/>
-        <w:rPr>
-          <w:rFonts w:ascii="Consolas" w:hAnsi="Consolas"/>
-          <w:lang w:val="en-US"/>
-        </w:rPr>
-      </w:pPr>
-      <w:proofErr w:type="spellStart"/>
-      <w:r>
-        <w:rPr>
-          <w:rFonts w:ascii="Consolas" w:hAnsi="Consolas"/>
-          <w:lang w:val="en-US"/>
-        </w:rPr>
-        <w:t>sb_under_</w:t>
-      </w:r>
-      <w:proofErr w:type="gramStart"/>
-      <w:r>
-        <w:rPr>
-          <w:rFonts w:ascii="Consolas" w:hAnsi="Consolas"/>
-          <w:lang w:val="en-US"/>
-        </w:rPr>
-        <w:t>test.disable</w:t>
-      </w:r>
-      <w:proofErr w:type="gramEnd"/>
-      <w:r>
-        <w:rPr>
-          <w:rFonts w:ascii="Consolas" w:hAnsi="Consolas"/>
-          <w:lang w:val="en-US"/>
-        </w:rPr>
-        <w:t>_log_msg</w:t>
-      </w:r>
-      <w:proofErr w:type="spellEnd"/>
-      <w:r>
-        <w:rPr>
-          <w:rFonts w:ascii="Consolas" w:hAnsi="Consolas"/>
-          <w:lang w:val="en-US"/>
-        </w:rPr>
-        <w:t>(ALL_INSTANCES, ID_CTRL);</w:t>
-      </w:r>
-      <w:r>
-        <w:rPr>
-          <w:rFonts w:ascii="Consolas" w:hAnsi="Consolas"/>
-          <w:lang w:val="en-US"/>
-        </w:rPr>
-        <w:t xml:space="preserve"> -- </w:t>
-      </w:r>
-      <w:r>
-        <w:rPr>
-          <w:rFonts w:ascii="Consolas" w:hAnsi="Consolas"/>
-          <w:lang w:val="en-US"/>
-        </w:rPr>
-        <w:t xml:space="preserve">broadcast to </w:t>
-      </w:r>
-      <w:r>
-        <w:rPr>
-          <w:rFonts w:ascii="Consolas" w:hAnsi="Consolas"/>
-          <w:lang w:val="en-US"/>
-        </w:rPr>
-        <w:t>all SB instances</w:t>
-      </w:r>
-    </w:p>
-    <w:p>
-      <w:pPr>
-        <w:ind w:left="720"/>
-        <w:rPr>
-          <w:rFonts w:ascii="Consolas" w:hAnsi="Consolas"/>
-          <w:lang w:val="en-US"/>
-        </w:rPr>
-      </w:pPr>
-      <w:proofErr w:type="spellStart"/>
-      <w:r>
-        <w:rPr>
-          <w:rFonts w:ascii="Consolas" w:hAnsi="Consolas"/>
-          <w:lang w:val="en-US"/>
-        </w:rPr>
-        <w:t>sb_under_</w:t>
-      </w:r>
-      <w:proofErr w:type="gramStart"/>
-      <w:r>
-        <w:rPr>
-          <w:rFonts w:ascii="Consolas" w:hAnsi="Consolas"/>
-          <w:lang w:val="en-US"/>
-        </w:rPr>
-        <w:t>test.enable</w:t>
-      </w:r>
-      <w:proofErr w:type="gramEnd"/>
-      <w:r>
-        <w:rPr>
-          <w:rFonts w:ascii="Consolas" w:hAnsi="Consolas"/>
-          <w:lang w:val="en-US"/>
-        </w:rPr>
-        <w:t>_log_msg</w:t>
+        <w:t>sb_under_test.enable_log_msg</w:t>
       </w:r>
       <w:proofErr w:type="spellEnd"/>
       <w:r>
@@ -16856,7 +16201,7 @@
       </w:pPr>
     </w:p>
   </w:comment>
-  <w:comment w:id="44" w:author="Forfatter" w:initials="A">
+  <w:comment w:id="47" w:author="Forfatter" w:initials="A">
     <w:p>
       <w:pPr>
         <w:pStyle w:val="Merknadstekst"/>
@@ -16920,7 +16265,7 @@
       </w:pPr>
     </w:p>
   </w:comment>
-  <w:comment w:id="47" w:author="Forfatter" w:initials="A">
+  <w:comment w:id="50" w:author="Forfatter" w:initials="A">
     <w:p>
       <w:pPr>
         <w:pStyle w:val="Merknadstekst"/>
@@ -17365,18 +16710,41 @@
               <w:lang w:val="sq-AL"/>
             </w:rPr>
           </w:pPr>
-          <w:hyperlink r:id="rId1" w:history="1">
-            <w:r>
-              <w:rPr>
-                <w:rStyle w:val="Hyperkobling"/>
-                <w:rFonts w:cs="Arial"/>
-                <w:color w:val="1381C4"/>
-                <w:sz w:val="14"/>
-                <w:lang w:val="sq-AL"/>
-              </w:rPr>
-              <w:t>support@bitvis.no</w:t>
-            </w:r>
-          </w:hyperlink>
+          <w:r>
+            <w:fldChar w:fldCharType="begin"/>
+          </w:r>
+          <w:r>
+            <w:rPr>
+              <w:lang w:val="sq-AL"/>
+              <w:rPrChange w:id="57" w:author="Forfatter">
+                <w:rPr/>
+              </w:rPrChange>
+            </w:rPr>
+            <w:instrText xml:space="preserve"> HYPERLINK "mailto:support@bitvis.no" </w:instrText>
+          </w:r>
+          <w:r>
+            <w:fldChar w:fldCharType="separate"/>
+          </w:r>
+          <w:r>
+            <w:rPr>
+              <w:rStyle w:val="Hyperkobling"/>
+              <w:rFonts w:cs="Arial"/>
+              <w:color w:val="1381C4"/>
+              <w:sz w:val="14"/>
+              <w:lang w:val="sq-AL"/>
+            </w:rPr>
+            <w:t>support@bitvis.no</w:t>
+          </w:r>
+          <w:r>
+            <w:rPr>
+              <w:rStyle w:val="Hyperkobling"/>
+              <w:rFonts w:cs="Arial"/>
+              <w:color w:val="1381C4"/>
+              <w:sz w:val="14"/>
+              <w:lang w:val="sq-AL"/>
+            </w:rPr>
+            <w:fldChar w:fldCharType="end"/>
+          </w:r>
           <w:r>
             <w:rPr>
               <w:rFonts w:ascii="Helvetica" w:hAnsi="Helvetica" w:cs="Arial"/>
@@ -17530,19 +16898,8 @@
                               <w:szCs w:val="32"/>
                               <w:lang w:val="nb-NO" w:eastAsia="nb-NO"/>
                             </w:rPr>
-                            <w:t xml:space="preserve">VHDL 2008 </w:t>
+                            <w:t>VHDL 2008 only</w:t>
                           </w:r>
-                          <w:proofErr w:type="spellStart"/>
-                          <w:r>
-                            <w:rPr>
-                              <w:rFonts w:cs="Helvetica"/>
-                              <w:color w:val="000000" w:themeColor="text1"/>
-                              <w:szCs w:val="32"/>
-                              <w:lang w:val="nb-NO" w:eastAsia="nb-NO"/>
-                            </w:rPr>
-                            <w:t>only</w:t>
-                          </w:r>
-                          <w:proofErr w:type="spellEnd"/>
                         </w:p>
                       </w:txbxContent>
                     </wps:txbx>
@@ -17590,19 +16947,8 @@
                         <w:szCs w:val="32"/>
                         <w:lang w:val="nb-NO" w:eastAsia="nb-NO"/>
                       </w:rPr>
-                      <w:t xml:space="preserve">VHDL 2008 </w:t>
+                      <w:t>VHDL 2008 only</w:t>
                     </w:r>
-                    <w:proofErr w:type="spellStart"/>
-                    <w:r>
-                      <w:rPr>
-                        <w:rFonts w:cs="Helvetica"/>
-                        <w:color w:val="000000" w:themeColor="text1"/>
-                        <w:szCs w:val="32"/>
-                        <w:lang w:val="nb-NO" w:eastAsia="nb-NO"/>
-                      </w:rPr>
-                      <w:t>only</w:t>
-                    </w:r>
-                    <w:proofErr w:type="spellEnd"/>
                   </w:p>
                 </w:txbxContent>
               </v:textbox>
@@ -20862,7 +20208,7 @@
 </file>
 
 <file path=customXml/itemProps1.xml><?xml version="1.0" encoding="utf-8"?>
-<ds:datastoreItem xmlns:ds="http://schemas.openxmlformats.org/officeDocument/2006/customXml" ds:itemID="{1EFC77AE-5886-4BE7-8261-3C5B82C6872A}">
+<ds:datastoreItem xmlns:ds="http://schemas.openxmlformats.org/officeDocument/2006/customXml" ds:itemID="{69B757D0-9548-4FB6-9F15-C6DE233AC27A}">
   <ds:schemaRefs>
     <ds:schemaRef ds:uri="http://schemas.openxmlformats.org/officeDocument/2006/bibliography"/>
   </ds:schemaRefs>

</xml_diff>

<commit_message>
Added activity watchdog to EssMech doc
</commit_message>
<xml_diff>
--- a/uvvm_vvc_framework/doc/internal_UVVM_Essential_Mechanisms.docx
+++ b/uvvm_vvc_framework/doc/internal_UVVM_Essential_Mechanisms.docx
@@ -1987,7 +1987,27 @@
           <w:szCs w:val="18"/>
           <w:lang w:val="en-US"/>
         </w:rPr>
-        <w:t>uvvm_util.uvvm_util_context</w:t>
+        <w:t>uvvm_</w:t>
+      </w:r>
+      <w:proofErr w:type="gramStart"/>
+      <w:r>
+        <w:rPr>
+          <w:rFonts w:ascii="Courier New" w:hAnsi="Courier New" w:cs="Courier New"/>
+          <w:color w:val="333333"/>
+          <w:szCs w:val="18"/>
+          <w:lang w:val="en-US"/>
+        </w:rPr>
+        <w:t>util.uvvm</w:t>
+      </w:r>
+      <w:proofErr w:type="gramEnd"/>
+      <w:r>
+        <w:rPr>
+          <w:rFonts w:ascii="Courier New" w:hAnsi="Courier New" w:cs="Courier New"/>
+          <w:color w:val="333333"/>
+          <w:szCs w:val="18"/>
+          <w:lang w:val="en-US"/>
+        </w:rPr>
+        <w:t>_util_context</w:t>
       </w:r>
       <w:proofErr w:type="spellEnd"/>
       <w:r>
@@ -2305,8 +2325,9 @@
           <w:szCs w:val="18"/>
           <w:lang w:val="en-US"/>
         </w:rPr>
-        <w:t>_&lt;name&gt;</w:t>
-      </w:r>
+        <w:t>_&lt;name</w:t>
+      </w:r>
+      <w:proofErr w:type="gramStart"/>
       <w:r>
         <w:rPr>
           <w:rFonts w:ascii="Courier New" w:hAnsi="Courier New" w:cs="Courier New"/>
@@ -2314,9 +2335,8 @@
           <w:szCs w:val="18"/>
           <w:lang w:val="en-US"/>
         </w:rPr>
-        <w:t>.</w:t>
-      </w:r>
-      <w:proofErr w:type="spellStart"/>
+        <w:t>&gt;</w:t>
+      </w:r>
       <w:r>
         <w:rPr>
           <w:rFonts w:ascii="Courier New" w:hAnsi="Courier New" w:cs="Courier New"/>
@@ -2324,7 +2344,27 @@
           <w:szCs w:val="18"/>
           <w:lang w:val="en-US"/>
         </w:rPr>
-        <w:t>vvc_context</w:t>
+        <w:t>.</w:t>
+      </w:r>
+      <w:proofErr w:type="spellStart"/>
+      <w:r>
+        <w:rPr>
+          <w:rFonts w:ascii="Courier New" w:hAnsi="Courier New" w:cs="Courier New"/>
+          <w:color w:val="333333"/>
+          <w:szCs w:val="18"/>
+          <w:lang w:val="en-US"/>
+        </w:rPr>
+        <w:t>vvc</w:t>
+      </w:r>
+      <w:proofErr w:type="gramEnd"/>
+      <w:r>
+        <w:rPr>
+          <w:rFonts w:ascii="Courier New" w:hAnsi="Courier New" w:cs="Courier New"/>
+          <w:color w:val="333333"/>
+          <w:szCs w:val="18"/>
+          <w:lang w:val="en-US"/>
+        </w:rPr>
+        <w:t>_context</w:t>
       </w:r>
       <w:proofErr w:type="spellEnd"/>
       <w:r>
@@ -2802,9 +2842,9 @@
                 <w:szCs w:val="15"/>
                 <w:lang w:val="nb-NO"/>
               </w:rPr>
-              <w:t>_ti_uvvm_engine</w:t>
-            </w:r>
-            <w:proofErr w:type="spellEnd"/>
+              <w:t>_ti_uvvm_</w:t>
+            </w:r>
+            <w:proofErr w:type="gramStart"/>
             <w:r>
               <w:rPr>
                 <w:rFonts w:ascii="Courier New" w:hAnsi="Courier New" w:cs="Courier New"/>
@@ -2812,7 +2852,27 @@
                 <w:szCs w:val="15"/>
                 <w:lang w:val="nb-NO"/>
               </w:rPr>
-              <w:t xml:space="preserve"> : </w:t>
+              <w:t>engine</w:t>
+            </w:r>
+            <w:proofErr w:type="spellEnd"/>
+            <w:r>
+              <w:rPr>
+                <w:rFonts w:ascii="Courier New" w:hAnsi="Courier New" w:cs="Courier New"/>
+                <w:sz w:val="15"/>
+                <w:szCs w:val="15"/>
+                <w:lang w:val="nb-NO"/>
+              </w:rPr>
+              <w:t xml:space="preserve"> :</w:t>
+            </w:r>
+            <w:proofErr w:type="gramEnd"/>
+            <w:r>
+              <w:rPr>
+                <w:rFonts w:ascii="Courier New" w:hAnsi="Courier New" w:cs="Courier New"/>
+                <w:sz w:val="15"/>
+                <w:szCs w:val="15"/>
+                <w:lang w:val="nb-NO"/>
+              </w:rPr>
+              <w:t xml:space="preserve"> </w:t>
             </w:r>
             <w:proofErr w:type="spellStart"/>
             <w:r>
@@ -2903,16 +2963,34 @@
                 <w:b/>
                 <w:szCs w:val="16"/>
               </w:rPr>
-              <w:t>await_uvvm_initialization</w:t>
-            </w:r>
-            <w:proofErr w:type="spellEnd"/>
+              <w:t>await_uvvm_</w:t>
+            </w:r>
+            <w:proofErr w:type="gramStart"/>
             <w:r>
               <w:rPr>
                 <w:rFonts w:cs="Helvetica"/>
                 <w:b/>
                 <w:szCs w:val="16"/>
               </w:rPr>
-              <w:t>()</w:t>
+              <w:t>initialization</w:t>
+            </w:r>
+            <w:proofErr w:type="spellEnd"/>
+            <w:r>
+              <w:rPr>
+                <w:rFonts w:cs="Helvetica"/>
+                <w:b/>
+                <w:szCs w:val="16"/>
+              </w:rPr>
+              <w:t>(</w:t>
+            </w:r>
+            <w:proofErr w:type="gramEnd"/>
+            <w:r>
+              <w:rPr>
+                <w:rFonts w:cs="Helvetica"/>
+                <w:b/>
+                <w:szCs w:val="16"/>
+              </w:rPr>
+              <w:t>)</w:t>
             </w:r>
           </w:p>
         </w:tc>
@@ -2967,9 +3045,9 @@
                 <w:sz w:val="15"/>
                 <w:szCs w:val="15"/>
               </w:rPr>
-              <w:t>uvvm_initialization</w:t>
-            </w:r>
-            <w:proofErr w:type="spellEnd"/>
+              <w:t>uvvm_</w:t>
+            </w:r>
+            <w:proofErr w:type="gramStart"/>
             <w:r>
               <w:rPr>
                 <w:rFonts w:cs="Helvetica"/>
@@ -2977,7 +3055,27 @@
                 <w:sz w:val="15"/>
                 <w:szCs w:val="15"/>
               </w:rPr>
-              <w:t>(VOID)</w:t>
+              <w:t>initialization</w:t>
+            </w:r>
+            <w:proofErr w:type="spellEnd"/>
+            <w:r>
+              <w:rPr>
+                <w:rFonts w:cs="Helvetica"/>
+                <w:b/>
+                <w:sz w:val="15"/>
+                <w:szCs w:val="15"/>
+              </w:rPr>
+              <w:t>(</w:t>
+            </w:r>
+            <w:proofErr w:type="gramEnd"/>
+            <w:r>
+              <w:rPr>
+                <w:rFonts w:cs="Helvetica"/>
+                <w:b/>
+                <w:sz w:val="15"/>
+                <w:szCs w:val="15"/>
+              </w:rPr>
+              <w:t>VOID)</w:t>
             </w:r>
             <w:r>
               <w:rPr>
@@ -3226,16 +3324,34 @@
                 <w:sz w:val="15"/>
                 <w:szCs w:val="15"/>
               </w:rPr>
-              <w:t>uvvm_initialization</w:t>
-            </w:r>
-            <w:proofErr w:type="spellEnd"/>
+              <w:t>uvvm_</w:t>
+            </w:r>
+            <w:proofErr w:type="gramStart"/>
             <w:r>
               <w:rPr>
                 <w:rFonts w:ascii="Courier New" w:hAnsi="Courier New" w:cs="Courier New"/>
                 <w:sz w:val="15"/>
                 <w:szCs w:val="15"/>
               </w:rPr>
-              <w:t>(VOID);</w:t>
+              <w:t>initialization</w:t>
+            </w:r>
+            <w:proofErr w:type="spellEnd"/>
+            <w:r>
+              <w:rPr>
+                <w:rFonts w:ascii="Courier New" w:hAnsi="Courier New" w:cs="Courier New"/>
+                <w:sz w:val="15"/>
+                <w:szCs w:val="15"/>
+              </w:rPr>
+              <w:t>(</w:t>
+            </w:r>
+            <w:proofErr w:type="gramEnd"/>
+            <w:r>
+              <w:rPr>
+                <w:rFonts w:ascii="Courier New" w:hAnsi="Courier New" w:cs="Courier New"/>
+                <w:sz w:val="15"/>
+                <w:szCs w:val="15"/>
+              </w:rPr>
+              <w:t>VOID);</w:t>
             </w:r>
           </w:p>
           <w:p>
@@ -3359,7 +3475,6 @@
       <w:bookmarkStart w:id="4" w:name="_Toc17306312"/>
       <w:bookmarkStart w:id="5" w:name="_Toc19282396"/>
       <w:r>
-        <w:lastRenderedPageBreak/>
         <w:t xml:space="preserve">UVVM </w:t>
       </w:r>
       <w:r>
@@ -3874,7 +3989,15 @@
                 <w:rFonts w:ascii="Courier New" w:hAnsi="Courier New" w:cs="Courier New"/>
                 <w:sz w:val="14"/>
               </w:rPr>
-              <w:t>await_any_completion</w:t>
+              <w:t>await_any_</w:t>
+            </w:r>
+            <w:proofErr w:type="gramStart"/>
+            <w:r>
+              <w:rPr>
+                <w:rFonts w:ascii="Courier New" w:hAnsi="Courier New" w:cs="Courier New"/>
+                <w:sz w:val="14"/>
+              </w:rPr>
+              <w:t>completion</w:t>
             </w:r>
             <w:proofErr w:type="spellEnd"/>
             <w:r>
@@ -3882,7 +4005,15 @@
                 <w:rFonts w:ascii="Courier New" w:hAnsi="Courier New" w:cs="Courier New"/>
                 <w:sz w:val="14"/>
               </w:rPr>
-              <w:t>().</w:t>
+              <w:t>(</w:t>
+            </w:r>
+            <w:proofErr w:type="gramEnd"/>
+            <w:r>
+              <w:rPr>
+                <w:rFonts w:ascii="Courier New" w:hAnsi="Courier New" w:cs="Courier New"/>
+                <w:sz w:val="14"/>
+              </w:rPr>
+              <w:t>).</w:t>
             </w:r>
             <w:r>
               <w:rPr>
@@ -3952,14 +4083,30 @@
                 <w:rFonts w:ascii="Courier New" w:hAnsi="Courier New" w:cs="Courier New"/>
                 <w:sz w:val="14"/>
               </w:rPr>
-              <w:t xml:space="preserve">           </w:t>
-            </w:r>
+              <w:t xml:space="preserve">         </w:t>
+            </w:r>
+            <w:proofErr w:type="gramStart"/>
             <w:r>
               <w:rPr>
                 <w:rFonts w:ascii="Courier New" w:hAnsi="Courier New" w:cs="Courier New"/>
                 <w:sz w:val="14"/>
               </w:rPr>
-              <w:t xml:space="preserve">: string  -- default “no </w:t>
+              <w:t xml:space="preserve">  </w:t>
+            </w:r>
+            <w:r>
+              <w:rPr>
+                <w:rFonts w:ascii="Courier New" w:hAnsi="Courier New" w:cs="Courier New"/>
+                <w:sz w:val="14"/>
+              </w:rPr>
+              <w:t>:</w:t>
+            </w:r>
+            <w:proofErr w:type="gramEnd"/>
+            <w:r>
+              <w:rPr>
+                <w:rFonts w:ascii="Courier New" w:hAnsi="Courier New" w:cs="Courier New"/>
+                <w:sz w:val="14"/>
+              </w:rPr>
+              <w:t xml:space="preserve"> string  -- default “no </w:t>
             </w:r>
             <w:proofErr w:type="spellStart"/>
             <w:r>
@@ -4022,15 +4169,33 @@
                 <w:sz w:val="14"/>
                 <w:lang w:val="en-US"/>
               </w:rPr>
-              <w:t xml:space="preserve">           </w:t>
-            </w:r>
+              <w:t xml:space="preserve">         </w:t>
+            </w:r>
+            <w:proofErr w:type="gramStart"/>
             <w:r>
               <w:rPr>
                 <w:rFonts w:ascii="Courier New" w:hAnsi="Courier New" w:cs="Courier New"/>
                 <w:sz w:val="14"/>
                 <w:lang w:val="en-US"/>
               </w:rPr>
-              <w:t>: natural -- default 0</w:t>
+              <w:t xml:space="preserve">  </w:t>
+            </w:r>
+            <w:r>
+              <w:rPr>
+                <w:rFonts w:ascii="Courier New" w:hAnsi="Courier New" w:cs="Courier New"/>
+                <w:sz w:val="14"/>
+                <w:lang w:val="en-US"/>
+              </w:rPr>
+              <w:t>:</w:t>
+            </w:r>
+            <w:proofErr w:type="gramEnd"/>
+            <w:r>
+              <w:rPr>
+                <w:rFonts w:ascii="Courier New" w:hAnsi="Courier New" w:cs="Courier New"/>
+                <w:sz w:val="14"/>
+                <w:lang w:val="en-US"/>
+              </w:rPr>
+              <w:t xml:space="preserve"> natural -- default 0</w:t>
             </w:r>
           </w:p>
           <w:p>
@@ -4068,7 +4233,16 @@
                 <w:sz w:val="14"/>
                 <w:lang w:val="en-US"/>
               </w:rPr>
-              <w:t>_of_completion</w:t>
+              <w:t>_of_</w:t>
+            </w:r>
+            <w:proofErr w:type="gramStart"/>
+            <w:r>
+              <w:rPr>
+                <w:rFonts w:ascii="Courier New" w:hAnsi="Courier New" w:cs="Courier New"/>
+                <w:sz w:val="14"/>
+                <w:lang w:val="en-US"/>
+              </w:rPr>
+              <w:t>completion</w:t>
             </w:r>
             <w:proofErr w:type="spellEnd"/>
             <w:r>
@@ -4077,7 +4251,16 @@
                 <w:sz w:val="14"/>
                 <w:lang w:val="en-US"/>
               </w:rPr>
-              <w:t xml:space="preserve"> : time </w:t>
+              <w:t xml:space="preserve"> :</w:t>
+            </w:r>
+            <w:proofErr w:type="gramEnd"/>
+            <w:r>
+              <w:rPr>
+                <w:rFonts w:ascii="Courier New" w:hAnsi="Courier New" w:cs="Courier New"/>
+                <w:sz w:val="14"/>
+                <w:lang w:val="en-US"/>
+              </w:rPr>
+              <w:t xml:space="preserve"> time </w:t>
             </w:r>
             <w:r>
               <w:rPr>
@@ -4170,7 +4353,23 @@
                 <w:rFonts w:ascii="Verdana" w:hAnsi="Verdana"/>
                 <w:sz w:val="14"/>
               </w:rPr>
-              <w:t xml:space="preserve"> see the UVVM </w:t>
+              <w:t xml:space="preserve"> see the </w:t>
+            </w:r>
+            <w:proofErr w:type="spellStart"/>
+            <w:r>
+              <w:rPr>
+                <w:rFonts w:ascii="Verdana" w:hAnsi="Verdana"/>
+                <w:sz w:val="14"/>
+              </w:rPr>
+              <w:t>UVVM</w:t>
+            </w:r>
+            <w:proofErr w:type="spellEnd"/>
+            <w:r>
+              <w:rPr>
+                <w:rFonts w:ascii="Verdana" w:hAnsi="Verdana"/>
+                <w:sz w:val="14"/>
+              </w:rPr>
+              <w:t xml:space="preserve"> </w:t>
             </w:r>
             <w:proofErr w:type="spellStart"/>
             <w:r>
@@ -4330,7 +4529,15 @@
                 <w:rFonts w:ascii="Courier New" w:hAnsi="Courier New" w:cs="Courier New"/>
                 <w:sz w:val="14"/>
               </w:rPr>
-              <w:t>shared_sbi_vvc_config</w:t>
+              <w:t>shared_sbi_vvc_</w:t>
+            </w:r>
+            <w:proofErr w:type="gramStart"/>
+            <w:r>
+              <w:rPr>
+                <w:rFonts w:ascii="Courier New" w:hAnsi="Courier New" w:cs="Courier New"/>
+                <w:sz w:val="14"/>
+              </w:rPr>
+              <w:t>config</w:t>
             </w:r>
             <w:proofErr w:type="spellEnd"/>
             <w:r>
@@ -4338,7 +4545,15 @@
                 <w:rFonts w:ascii="Courier New" w:hAnsi="Courier New" w:cs="Courier New"/>
                 <w:sz w:val="14"/>
               </w:rPr>
-              <w:t>(1).</w:t>
+              <w:t>(</w:t>
+            </w:r>
+            <w:proofErr w:type="gramEnd"/>
+            <w:r>
+              <w:rPr>
+                <w:rFonts w:ascii="Courier New" w:hAnsi="Courier New" w:cs="Courier New"/>
+                <w:sz w:val="14"/>
+              </w:rPr>
+              <w:t>1).</w:t>
             </w:r>
             <w:proofErr w:type="spellStart"/>
             <w:r>
@@ -4381,7 +4596,15 @@
                 <w:rFonts w:ascii="Courier New" w:hAnsi="Courier New" w:cs="Courier New"/>
                 <w:sz w:val="14"/>
               </w:rPr>
-              <w:t>shared_uart_vvc_config</w:t>
+              <w:t>shared_uart_vvc_</w:t>
+            </w:r>
+            <w:proofErr w:type="gramStart"/>
+            <w:r>
+              <w:rPr>
+                <w:rFonts w:ascii="Courier New" w:hAnsi="Courier New" w:cs="Courier New"/>
+                <w:sz w:val="14"/>
+              </w:rPr>
+              <w:t>config</w:t>
             </w:r>
             <w:proofErr w:type="spellEnd"/>
             <w:r>
@@ -4389,7 +4612,15 @@
                 <w:rFonts w:ascii="Courier New" w:hAnsi="Courier New" w:cs="Courier New"/>
                 <w:sz w:val="14"/>
               </w:rPr>
-              <w:t>(RX,1).</w:t>
+              <w:t>(</w:t>
+            </w:r>
+            <w:proofErr w:type="gramEnd"/>
+            <w:r>
+              <w:rPr>
+                <w:rFonts w:ascii="Courier New" w:hAnsi="Courier New" w:cs="Courier New"/>
+                <w:sz w:val="14"/>
+              </w:rPr>
+              <w:t>RX,1).</w:t>
             </w:r>
             <w:proofErr w:type="spellStart"/>
             <w:r>
@@ -4405,7 +4636,23 @@
                 <w:rFonts w:ascii="Courier New" w:hAnsi="Courier New" w:cs="Courier New"/>
                 <w:sz w:val="14"/>
               </w:rPr>
-              <w:t xml:space="preserve"> := C_BIT_TIME;</w:t>
+              <w:t xml:space="preserve"> := </w:t>
+            </w:r>
+            <w:proofErr w:type="spellStart"/>
+            <w:r>
+              <w:rPr>
+                <w:rFonts w:ascii="Courier New" w:hAnsi="Courier New" w:cs="Courier New"/>
+                <w:sz w:val="14"/>
+              </w:rPr>
+              <w:t>C_BIT_TIME</w:t>
+            </w:r>
+            <w:proofErr w:type="spellEnd"/>
+            <w:r>
+              <w:rPr>
+                <w:rFonts w:ascii="Courier New" w:hAnsi="Courier New" w:cs="Courier New"/>
+                <w:sz w:val="14"/>
+              </w:rPr>
+              <w:t>;</w:t>
             </w:r>
           </w:p>
           <w:p>
@@ -4533,7 +4780,15 @@
                 <w:rFonts w:ascii="Courier New" w:hAnsi="Courier New" w:cs="Courier New"/>
                 <w:sz w:val="14"/>
               </w:rPr>
-              <w:t>v_num_pending_cmds</w:t>
+              <w:t>v_num_pending_</w:t>
+            </w:r>
+            <w:proofErr w:type="gramStart"/>
+            <w:r>
+              <w:rPr>
+                <w:rFonts w:ascii="Courier New" w:hAnsi="Courier New" w:cs="Courier New"/>
+                <w:sz w:val="14"/>
+              </w:rPr>
+              <w:t>cmds</w:t>
             </w:r>
             <w:proofErr w:type="spellEnd"/>
             <w:r>
@@ -4541,7 +4796,15 @@
                 <w:rFonts w:ascii="Courier New" w:hAnsi="Courier New" w:cs="Courier New"/>
                 <w:sz w:val="14"/>
               </w:rPr>
-              <w:t xml:space="preserve"> := </w:t>
+              <w:t xml:space="preserve"> :</w:t>
+            </w:r>
+            <w:proofErr w:type="gramEnd"/>
+            <w:r>
+              <w:rPr>
+                <w:rFonts w:ascii="Courier New" w:hAnsi="Courier New" w:cs="Courier New"/>
+                <w:sz w:val="14"/>
+              </w:rPr>
+              <w:t xml:space="preserve">= </w:t>
             </w:r>
             <w:proofErr w:type="spellStart"/>
             <w:r>
@@ -4600,7 +4863,15 @@
                 <w:rFonts w:ascii="Courier New" w:hAnsi="Courier New" w:cs="Courier New"/>
                 <w:sz w:val="14"/>
               </w:rPr>
-              <w:t>v_current_cmd_idx</w:t>
+              <w:t>v_current_cmd_</w:t>
+            </w:r>
+            <w:proofErr w:type="gramStart"/>
+            <w:r>
+              <w:rPr>
+                <w:rFonts w:ascii="Courier New" w:hAnsi="Courier New" w:cs="Courier New"/>
+                <w:sz w:val="14"/>
+              </w:rPr>
+              <w:t>idx</w:t>
             </w:r>
             <w:proofErr w:type="spellEnd"/>
             <w:r>
@@ -4622,7 +4893,15 @@
                 <w:rFonts w:ascii="Courier New" w:hAnsi="Courier New" w:cs="Courier New"/>
                 <w:sz w:val="14"/>
               </w:rPr>
-              <w:t xml:space="preserve">:= </w:t>
+              <w:t>:</w:t>
+            </w:r>
+            <w:proofErr w:type="gramEnd"/>
+            <w:r>
+              <w:rPr>
+                <w:rFonts w:ascii="Courier New" w:hAnsi="Courier New" w:cs="Courier New"/>
+                <w:sz w:val="14"/>
+              </w:rPr>
+              <w:t xml:space="preserve">= </w:t>
             </w:r>
             <w:proofErr w:type="spellStart"/>
             <w:r>
@@ -4695,7 +4974,15 @@
                 <w:rFonts w:ascii="Courier New" w:hAnsi="Courier New" w:cs="Courier New"/>
                 <w:sz w:val="14"/>
               </w:rPr>
-              <w:t>previous_cmd_idx</w:t>
+              <w:t>previous_cmd_</w:t>
+            </w:r>
+            <w:proofErr w:type="gramStart"/>
+            <w:r>
+              <w:rPr>
+                <w:rFonts w:ascii="Courier New" w:hAnsi="Courier New" w:cs="Courier New"/>
+                <w:sz w:val="14"/>
+              </w:rPr>
+              <w:t>idx</w:t>
             </w:r>
             <w:proofErr w:type="spellEnd"/>
             <w:r>
@@ -4703,7 +4990,15 @@
                 <w:rFonts w:ascii="Courier New" w:hAnsi="Courier New" w:cs="Courier New"/>
                 <w:sz w:val="14"/>
               </w:rPr>
-              <w:t xml:space="preserve"> := </w:t>
+              <w:t xml:space="preserve"> :</w:t>
+            </w:r>
+            <w:proofErr w:type="gramEnd"/>
+            <w:r>
+              <w:rPr>
+                <w:rFonts w:ascii="Courier New" w:hAnsi="Courier New" w:cs="Courier New"/>
+                <w:sz w:val="14"/>
+              </w:rPr>
+              <w:t xml:space="preserve">= </w:t>
             </w:r>
             <w:proofErr w:type="spellStart"/>
             <w:r>
@@ -4874,7 +5169,23 @@
                 <w:rFonts w:ascii="Courier New" w:hAnsi="Courier New" w:cs="Courier New"/>
                 <w:sz w:val="14"/>
               </w:rPr>
-              <w:t xml:space="preserve">   operation : </w:t>
+              <w:t xml:space="preserve">   </w:t>
+            </w:r>
+            <w:proofErr w:type="gramStart"/>
+            <w:r>
+              <w:rPr>
+                <w:rFonts w:ascii="Courier New" w:hAnsi="Courier New" w:cs="Courier New"/>
+                <w:sz w:val="14"/>
+              </w:rPr>
+              <w:t>operation :</w:t>
+            </w:r>
+            <w:proofErr w:type="gramEnd"/>
+            <w:r>
+              <w:rPr>
+                <w:rFonts w:ascii="Courier New" w:hAnsi="Courier New" w:cs="Courier New"/>
+                <w:sz w:val="14"/>
+              </w:rPr>
+              <w:t xml:space="preserve"> </w:t>
             </w:r>
             <w:proofErr w:type="spellStart"/>
             <w:r>
@@ -4890,8 +5201,17 @@
                 <w:rFonts w:ascii="Courier New" w:hAnsi="Courier New" w:cs="Courier New"/>
                 <w:sz w:val="14"/>
               </w:rPr>
-              <w:t>; -- default NO_OPERATION</w:t>
-            </w:r>
+              <w:t xml:space="preserve">; -- default </w:t>
+            </w:r>
+            <w:proofErr w:type="spellStart"/>
+            <w:r>
+              <w:rPr>
+                <w:rFonts w:ascii="Courier New" w:hAnsi="Courier New" w:cs="Courier New"/>
+                <w:sz w:val="14"/>
+              </w:rPr>
+              <w:t>NO_OPERATION</w:t>
+            </w:r>
+            <w:proofErr w:type="spellEnd"/>
           </w:p>
           <w:p>
             <w:pPr>
@@ -4919,15 +5239,33 @@
                 <w:sz w:val="14"/>
                 <w:lang w:val="en-US"/>
               </w:rPr>
-              <w:t xml:space="preserve">     </w:t>
-            </w:r>
+              <w:t xml:space="preserve">   </w:t>
+            </w:r>
+            <w:proofErr w:type="gramStart"/>
             <w:r>
               <w:rPr>
                 <w:rFonts w:ascii="Courier New" w:hAnsi="Courier New" w:cs="Courier New"/>
                 <w:sz w:val="14"/>
                 <w:lang w:val="en-US"/>
               </w:rPr>
-              <w:t xml:space="preserve">: </w:t>
+              <w:t xml:space="preserve">  </w:t>
+            </w:r>
+            <w:r>
+              <w:rPr>
+                <w:rFonts w:ascii="Courier New" w:hAnsi="Courier New" w:cs="Courier New"/>
+                <w:sz w:val="14"/>
+                <w:lang w:val="en-US"/>
+              </w:rPr>
+              <w:t>:</w:t>
+            </w:r>
+            <w:proofErr w:type="gramEnd"/>
+            <w:r>
+              <w:rPr>
+                <w:rFonts w:ascii="Courier New" w:hAnsi="Courier New" w:cs="Courier New"/>
+                <w:sz w:val="14"/>
+                <w:lang w:val="en-US"/>
+              </w:rPr>
+              <w:t xml:space="preserve"> </w:t>
             </w:r>
             <w:proofErr w:type="spellStart"/>
             <w:r>
@@ -4992,15 +5330,33 @@
                 <w:sz w:val="14"/>
                 <w:lang w:val="en-US"/>
               </w:rPr>
-              <w:t xml:space="preserve">      </w:t>
-            </w:r>
+              <w:t xml:space="preserve">    </w:t>
+            </w:r>
+            <w:proofErr w:type="gramStart"/>
             <w:r>
               <w:rPr>
                 <w:rFonts w:ascii="Courier New" w:hAnsi="Courier New" w:cs="Courier New"/>
                 <w:sz w:val="14"/>
                 <w:lang w:val="en-US"/>
               </w:rPr>
-              <w:t>: string(1 to C_VVC_CMD_STRING_MAX_LENGTH); -- default empty</w:t>
+              <w:t xml:space="preserve">  </w:t>
+            </w:r>
+            <w:r>
+              <w:rPr>
+                <w:rFonts w:ascii="Courier New" w:hAnsi="Courier New" w:cs="Courier New"/>
+                <w:sz w:val="14"/>
+                <w:lang w:val="en-US"/>
+              </w:rPr>
+              <w:t>:</w:t>
+            </w:r>
+            <w:proofErr w:type="gramEnd"/>
+            <w:r>
+              <w:rPr>
+                <w:rFonts w:ascii="Courier New" w:hAnsi="Courier New" w:cs="Courier New"/>
+                <w:sz w:val="14"/>
+                <w:lang w:val="en-US"/>
+              </w:rPr>
+              <w:t xml:space="preserve"> string(1 to C_VVC_CMD_STRING_MAX_LENGTH); -- default empty</w:t>
             </w:r>
           </w:p>
           <w:p>
@@ -5616,16 +5972,34 @@
           <w:iCs/>
           <w:szCs w:val="18"/>
         </w:rPr>
-        <w:t>await_completion</w:t>
-      </w:r>
-      <w:proofErr w:type="spellEnd"/>
+        <w:t>await_</w:t>
+      </w:r>
+      <w:proofErr w:type="gramStart"/>
       <w:r>
         <w:rPr>
           <w:rFonts w:ascii="Courier New" w:hAnsi="Courier New" w:cs="Courier New"/>
           <w:iCs/>
           <w:szCs w:val="18"/>
         </w:rPr>
-        <w:t>()</w:t>
+        <w:t>completion</w:t>
+      </w:r>
+      <w:proofErr w:type="spellEnd"/>
+      <w:r>
+        <w:rPr>
+          <w:rFonts w:ascii="Courier New" w:hAnsi="Courier New" w:cs="Courier New"/>
+          <w:iCs/>
+          <w:szCs w:val="18"/>
+        </w:rPr>
+        <w:t>(</w:t>
+      </w:r>
+      <w:proofErr w:type="gramEnd"/>
+      <w:r>
+        <w:rPr>
+          <w:rFonts w:ascii="Courier New" w:hAnsi="Courier New" w:cs="Courier New"/>
+          <w:iCs/>
+          <w:szCs w:val="18"/>
+        </w:rPr>
+        <w:t>)</w:t>
       </w:r>
       <w:r>
         <w:rPr>
@@ -6055,6 +6429,994 @@
       <w:bookmarkStart w:id="18" w:name="_Toc19282398"/>
       <w:r>
         <w:lastRenderedPageBreak/>
+        <w:t>Activity Watchdog</w:t>
+      </w:r>
+    </w:p>
+    <w:p>
+      <w:proofErr w:type="spellStart"/>
+      <w:r>
+        <w:t>UVVM</w:t>
+      </w:r>
+      <w:proofErr w:type="spellEnd"/>
+      <w:r>
+        <w:t xml:space="preserve"> </w:t>
+      </w:r>
+      <w:proofErr w:type="spellStart"/>
+      <w:r>
+        <w:t>VVC</w:t>
+      </w:r>
+      <w:proofErr w:type="spellEnd"/>
+      <w:r>
+        <w:t xml:space="preserve"> Framework has an activity watchdog </w:t>
+      </w:r>
+      <w:r>
+        <w:t xml:space="preserve">mechanism which </w:t>
+      </w:r>
+      <w:r>
+        <w:t xml:space="preserve">all </w:t>
+      </w:r>
+      <w:proofErr w:type="spellStart"/>
+      <w:r>
+        <w:t>UVVM</w:t>
+      </w:r>
+      <w:proofErr w:type="spellEnd"/>
+      <w:r>
+        <w:t xml:space="preserve"> </w:t>
+      </w:r>
+      <w:proofErr w:type="spellStart"/>
+      <w:r>
+        <w:t>VVCs</w:t>
+      </w:r>
+      <w:proofErr w:type="spellEnd"/>
+      <w:r>
+        <w:t xml:space="preserve"> support</w:t>
+      </w:r>
+      <w:r>
+        <w:t xml:space="preserve">. At start-up, all </w:t>
+      </w:r>
+      <w:proofErr w:type="spellStart"/>
+      <w:r>
+        <w:t>VVCs</w:t>
+      </w:r>
+      <w:proofErr w:type="spellEnd"/>
+      <w:r>
+        <w:t xml:space="preserve"> get automatically registered in the activity watchdog register and </w:t>
+      </w:r>
+      <w:r>
+        <w:t xml:space="preserve">will during simulations update the activity watchdog with their current activity status. A timeout will start as soon as no </w:t>
+      </w:r>
+      <w:proofErr w:type="spellStart"/>
+      <w:r>
+        <w:t>VVC</w:t>
+      </w:r>
+      <w:proofErr w:type="spellEnd"/>
+      <w:r>
+        <w:t xml:space="preserve"> activity is registered in the activity watchdog, and </w:t>
+      </w:r>
+      <w:r>
+        <w:t xml:space="preserve">an alert will be raised </w:t>
+      </w:r>
+      <w:r>
+        <w:t>if a timeout is reache</w:t>
+      </w:r>
+      <w:r>
+        <w:t>d</w:t>
+      </w:r>
+      <w:r>
+        <w:t>.</w:t>
+      </w:r>
+      <w:bookmarkStart w:id="19" w:name="_GoBack"/>
+      <w:bookmarkEnd w:id="19"/>
+      <w:r>
+        <w:t xml:space="preserve"> </w:t>
+      </w:r>
+      <w:r>
+        <w:t xml:space="preserve">The activity watchdog has to be implemented </w:t>
+      </w:r>
+      <w:r>
+        <w:t xml:space="preserve">with a </w:t>
+      </w:r>
+      <w:r>
+        <w:t>as a concurrent procedure in the testbench or test harness</w:t>
+      </w:r>
+      <w:r>
+        <w:t xml:space="preserve"> in order to be activated.</w:t>
+      </w:r>
+    </w:p>
+    <w:p/>
+    <w:tbl>
+      <w:tblPr>
+        <w:tblW w:w="5000" w:type="pct"/>
+        <w:tblBorders>
+          <w:top w:val="single" w:sz="6" w:space="0" w:color="000000"/>
+          <w:left w:val="single" w:sz="6" w:space="0" w:color="000000"/>
+          <w:bottom w:val="single" w:sz="6" w:space="0" w:color="000000"/>
+          <w:right w:val="single" w:sz="6" w:space="0" w:color="000000"/>
+          <w:insideH w:val="single" w:sz="6" w:space="0" w:color="000000"/>
+          <w:insideV w:val="single" w:sz="6" w:space="0" w:color="000000"/>
+        </w:tblBorders>
+        <w:tblLook w:val="04A0" w:firstRow="1" w:lastRow="0" w:firstColumn="1" w:lastColumn="0" w:noHBand="0" w:noVBand="1"/>
+      </w:tblPr>
+      <w:tblGrid>
+        <w:gridCol w:w="1558"/>
+        <w:gridCol w:w="1406"/>
+        <w:gridCol w:w="2129"/>
+        <w:gridCol w:w="10030"/>
+      </w:tblGrid>
+      <w:tr>
+        <w:tc>
+          <w:tcPr>
+            <w:tcW w:w="515" w:type="pct"/>
+            <w:shd w:val="solid" w:color="000000" w:fill="FFFFFF"/>
+          </w:tcPr>
+          <w:p>
+            <w:pPr>
+              <w:tabs>
+                <w:tab w:val="left" w:pos="4820"/>
+              </w:tabs>
+              <w:rPr>
+                <w:b/>
+                <w:bCs/>
+                <w:szCs w:val="18"/>
+              </w:rPr>
+            </w:pPr>
+            <w:r>
+              <w:rPr>
+                <w:b/>
+                <w:bCs/>
+                <w:szCs w:val="18"/>
+              </w:rPr>
+              <w:t>Field name</w:t>
+            </w:r>
+          </w:p>
+        </w:tc>
+        <w:tc>
+          <w:tcPr>
+            <w:tcW w:w="465" w:type="pct"/>
+            <w:shd w:val="solid" w:color="000000" w:fill="FFFFFF"/>
+          </w:tcPr>
+          <w:p>
+            <w:pPr>
+              <w:tabs>
+                <w:tab w:val="left" w:pos="4820"/>
+              </w:tabs>
+              <w:rPr>
+                <w:b/>
+                <w:bCs/>
+                <w:szCs w:val="18"/>
+              </w:rPr>
+            </w:pPr>
+            <w:r>
+              <w:rPr>
+                <w:b/>
+                <w:bCs/>
+                <w:szCs w:val="18"/>
+              </w:rPr>
+              <w:t>Type name</w:t>
+            </w:r>
+          </w:p>
+        </w:tc>
+        <w:tc>
+          <w:tcPr>
+            <w:tcW w:w="704" w:type="pct"/>
+            <w:shd w:val="solid" w:color="000000" w:fill="FFFFFF"/>
+          </w:tcPr>
+          <w:p>
+            <w:pPr>
+              <w:tabs>
+                <w:tab w:val="left" w:pos="4820"/>
+              </w:tabs>
+              <w:rPr>
+                <w:b/>
+                <w:bCs/>
+                <w:szCs w:val="18"/>
+              </w:rPr>
+            </w:pPr>
+            <w:r>
+              <w:rPr>
+                <w:b/>
+                <w:bCs/>
+                <w:szCs w:val="18"/>
+              </w:rPr>
+              <w:t>Default</w:t>
+            </w:r>
+          </w:p>
+        </w:tc>
+        <w:tc>
+          <w:tcPr>
+            <w:tcW w:w="3315" w:type="pct"/>
+            <w:shd w:val="solid" w:color="000000" w:fill="FFFFFF"/>
+          </w:tcPr>
+          <w:p>
+            <w:pPr>
+              <w:tabs>
+                <w:tab w:val="left" w:pos="4820"/>
+              </w:tabs>
+              <w:rPr>
+                <w:b/>
+                <w:bCs/>
+                <w:szCs w:val="18"/>
+              </w:rPr>
+            </w:pPr>
+            <w:r>
+              <w:rPr>
+                <w:b/>
+                <w:bCs/>
+                <w:szCs w:val="18"/>
+              </w:rPr>
+              <w:t>Description</w:t>
+            </w:r>
+          </w:p>
+        </w:tc>
+      </w:tr>
+      <w:tr>
+        <w:tc>
+          <w:tcPr>
+            <w:tcW w:w="515" w:type="pct"/>
+            <w:shd w:val="clear" w:color="auto" w:fill="auto"/>
+          </w:tcPr>
+          <w:p>
+            <w:pPr>
+              <w:tabs>
+                <w:tab w:val="left" w:pos="4820"/>
+              </w:tabs>
+              <w:spacing w:before="20" w:after="20" w:line="20" w:lineRule="atLeast"/>
+              <w:rPr>
+                <w:rFonts w:ascii="Verdana" w:hAnsi="Verdana" w:cs="Helvetica"/>
+                <w:sz w:val="14"/>
+              </w:rPr>
+            </w:pPr>
+            <w:r>
+              <w:rPr>
+                <w:rFonts w:ascii="Verdana" w:hAnsi="Verdana" w:cs="Helvetica"/>
+                <w:sz w:val="14"/>
+              </w:rPr>
+              <w:t>timeout</w:t>
+            </w:r>
+          </w:p>
+        </w:tc>
+        <w:tc>
+          <w:tcPr>
+            <w:tcW w:w="465" w:type="pct"/>
+          </w:tcPr>
+          <w:p>
+            <w:pPr>
+              <w:tabs>
+                <w:tab w:val="left" w:pos="4820"/>
+              </w:tabs>
+              <w:spacing w:before="20" w:after="20" w:line="20" w:lineRule="atLeast"/>
+              <w:rPr>
+                <w:rFonts w:ascii="Verdana" w:hAnsi="Verdana"/>
+                <w:sz w:val="14"/>
+              </w:rPr>
+            </w:pPr>
+            <w:r>
+              <w:rPr>
+                <w:rFonts w:ascii="Verdana" w:hAnsi="Verdana"/>
+                <w:sz w:val="14"/>
+              </w:rPr>
+              <w:t>time</w:t>
+            </w:r>
+          </w:p>
+        </w:tc>
+        <w:tc>
+          <w:tcPr>
+            <w:tcW w:w="704" w:type="pct"/>
+          </w:tcPr>
+          <w:p>
+            <w:pPr>
+              <w:tabs>
+                <w:tab w:val="left" w:pos="4820"/>
+              </w:tabs>
+              <w:spacing w:before="20" w:after="20" w:line="20" w:lineRule="atLeast"/>
+              <w:rPr>
+                <w:rFonts w:ascii="Verdana" w:hAnsi="Verdana"/>
+                <w:sz w:val="14"/>
+              </w:rPr>
+            </w:pPr>
+          </w:p>
+        </w:tc>
+        <w:tc>
+          <w:tcPr>
+            <w:tcW w:w="3315" w:type="pct"/>
+            <w:shd w:val="clear" w:color="auto" w:fill="auto"/>
+          </w:tcPr>
+          <w:p>
+            <w:pPr>
+              <w:tabs>
+                <w:tab w:val="left" w:pos="4820"/>
+              </w:tabs>
+              <w:spacing w:before="20" w:after="20" w:line="20" w:lineRule="atLeast"/>
+              <w:rPr>
+                <w:rFonts w:ascii="Verdana" w:hAnsi="Verdana"/>
+                <w:sz w:val="14"/>
+              </w:rPr>
+            </w:pPr>
+            <w:r>
+              <w:rPr>
+                <w:rFonts w:ascii="Verdana" w:hAnsi="Verdana"/>
+                <w:sz w:val="14"/>
+              </w:rPr>
+              <w:t xml:space="preserve">Timeout value after last </w:t>
+            </w:r>
+            <w:proofErr w:type="spellStart"/>
+            <w:r>
+              <w:rPr>
+                <w:rFonts w:ascii="Verdana" w:hAnsi="Verdana"/>
+                <w:sz w:val="14"/>
+              </w:rPr>
+              <w:t>VVC</w:t>
+            </w:r>
+            <w:proofErr w:type="spellEnd"/>
+            <w:r>
+              <w:rPr>
+                <w:rFonts w:ascii="Verdana" w:hAnsi="Verdana"/>
+                <w:sz w:val="14"/>
+              </w:rPr>
+              <w:t xml:space="preserve"> activity. </w:t>
+            </w:r>
+          </w:p>
+        </w:tc>
+      </w:tr>
+      <w:tr>
+        <w:tc>
+          <w:tcPr>
+            <w:tcW w:w="515" w:type="pct"/>
+            <w:shd w:val="clear" w:color="auto" w:fill="D0CECE" w:themeFill="background2" w:themeFillShade="E6"/>
+          </w:tcPr>
+          <w:p>
+            <w:pPr>
+              <w:tabs>
+                <w:tab w:val="center" w:pos="1194"/>
+              </w:tabs>
+              <w:spacing w:before="20" w:after="20" w:line="20" w:lineRule="atLeast"/>
+              <w:rPr>
+                <w:rFonts w:ascii="Verdana" w:hAnsi="Verdana" w:cs="Helvetica"/>
+                <w:sz w:val="14"/>
+              </w:rPr>
+            </w:pPr>
+            <w:proofErr w:type="spellStart"/>
+            <w:r>
+              <w:rPr>
+                <w:rFonts w:ascii="Verdana" w:hAnsi="Verdana" w:cs="Helvetica"/>
+                <w:sz w:val="14"/>
+              </w:rPr>
+              <w:t>num_exp_vvc</w:t>
+            </w:r>
+            <w:proofErr w:type="spellEnd"/>
+            <w:r>
+              <w:rPr>
+                <w:rFonts w:ascii="Verdana" w:hAnsi="Verdana" w:cs="Helvetica"/>
+                <w:sz w:val="14"/>
+              </w:rPr>
+              <w:tab/>
+            </w:r>
+          </w:p>
+        </w:tc>
+        <w:tc>
+          <w:tcPr>
+            <w:tcW w:w="465" w:type="pct"/>
+            <w:shd w:val="clear" w:color="auto" w:fill="D0CECE" w:themeFill="background2" w:themeFillShade="E6"/>
+          </w:tcPr>
+          <w:p>
+            <w:pPr>
+              <w:tabs>
+                <w:tab w:val="left" w:pos="4820"/>
+              </w:tabs>
+              <w:spacing w:before="20" w:after="20" w:line="20" w:lineRule="atLeast"/>
+              <w:rPr>
+                <w:rFonts w:ascii="Verdana" w:hAnsi="Verdana" w:cs="Courier New"/>
+                <w:sz w:val="14"/>
+              </w:rPr>
+            </w:pPr>
+            <w:r>
+              <w:rPr>
+                <w:rFonts w:ascii="Verdana" w:hAnsi="Verdana" w:cs="Courier New"/>
+                <w:sz w:val="14"/>
+              </w:rPr>
+              <w:t>natural</w:t>
+            </w:r>
+          </w:p>
+        </w:tc>
+        <w:tc>
+          <w:tcPr>
+            <w:tcW w:w="704" w:type="pct"/>
+            <w:shd w:val="clear" w:color="auto" w:fill="D0CECE" w:themeFill="background2" w:themeFillShade="E6"/>
+          </w:tcPr>
+          <w:p>
+            <w:pPr>
+              <w:tabs>
+                <w:tab w:val="left" w:pos="4820"/>
+              </w:tabs>
+              <w:spacing w:before="20" w:after="20" w:line="20" w:lineRule="atLeast"/>
+              <w:rPr>
+                <w:rFonts w:ascii="Verdana" w:hAnsi="Verdana" w:cs="Courier New"/>
+                <w:sz w:val="14"/>
+              </w:rPr>
+            </w:pPr>
+          </w:p>
+        </w:tc>
+        <w:tc>
+          <w:tcPr>
+            <w:tcW w:w="3315" w:type="pct"/>
+            <w:shd w:val="clear" w:color="auto" w:fill="D0CECE" w:themeFill="background2" w:themeFillShade="E6"/>
+          </w:tcPr>
+          <w:p>
+            <w:pPr>
+              <w:tabs>
+                <w:tab w:val="left" w:pos="4820"/>
+              </w:tabs>
+              <w:spacing w:before="20" w:after="20" w:line="20" w:lineRule="atLeast"/>
+              <w:rPr>
+                <w:rFonts w:ascii="Verdana" w:hAnsi="Verdana" w:cs="Courier New"/>
+                <w:sz w:val="14"/>
+              </w:rPr>
+            </w:pPr>
+            <w:r>
+              <w:rPr>
+                <w:rFonts w:ascii="Verdana" w:hAnsi="Verdana" w:cs="Courier New"/>
+                <w:sz w:val="14"/>
+              </w:rPr>
+              <w:t xml:space="preserve">Expected number of </w:t>
+            </w:r>
+            <w:proofErr w:type="spellStart"/>
+            <w:r>
+              <w:rPr>
+                <w:rFonts w:ascii="Verdana" w:hAnsi="Verdana" w:cs="Courier New"/>
+                <w:sz w:val="14"/>
+              </w:rPr>
+              <w:t>VVCs</w:t>
+            </w:r>
+            <w:proofErr w:type="spellEnd"/>
+            <w:r>
+              <w:rPr>
+                <w:rFonts w:ascii="Verdana" w:hAnsi="Verdana" w:cs="Courier New"/>
+                <w:sz w:val="14"/>
+              </w:rPr>
+              <w:t xml:space="preserve"> which should be registered in activity watchdog </w:t>
+            </w:r>
+            <w:proofErr w:type="spellStart"/>
+            <w:r>
+              <w:rPr>
+                <w:rFonts w:ascii="Verdana" w:hAnsi="Verdana" w:cs="Courier New"/>
+                <w:sz w:val="14"/>
+              </w:rPr>
+              <w:t>VVC</w:t>
+            </w:r>
+            <w:proofErr w:type="spellEnd"/>
+            <w:r>
+              <w:rPr>
+                <w:rFonts w:ascii="Verdana" w:hAnsi="Verdana" w:cs="Courier New"/>
+                <w:sz w:val="14"/>
+              </w:rPr>
+              <w:t xml:space="preserve"> register.</w:t>
+            </w:r>
+          </w:p>
+        </w:tc>
+      </w:tr>
+      <w:tr>
+        <w:tc>
+          <w:tcPr>
+            <w:tcW w:w="515" w:type="pct"/>
+            <w:shd w:val="clear" w:color="auto" w:fill="FFFFFF" w:themeFill="background1"/>
+          </w:tcPr>
+          <w:p>
+            <w:pPr>
+              <w:tabs>
+                <w:tab w:val="center" w:pos="1194"/>
+              </w:tabs>
+              <w:spacing w:before="20" w:after="20" w:line="20" w:lineRule="atLeast"/>
+              <w:rPr>
+                <w:rFonts w:ascii="Verdana" w:hAnsi="Verdana" w:cs="Helvetica"/>
+                <w:sz w:val="14"/>
+              </w:rPr>
+            </w:pPr>
+            <w:proofErr w:type="spellStart"/>
+            <w:r>
+              <w:rPr>
+                <w:rFonts w:ascii="Verdana" w:hAnsi="Verdana" w:cs="Helvetica"/>
+                <w:sz w:val="14"/>
+              </w:rPr>
+              <w:t>alert_level</w:t>
+            </w:r>
+            <w:proofErr w:type="spellEnd"/>
+          </w:p>
+        </w:tc>
+        <w:tc>
+          <w:tcPr>
+            <w:tcW w:w="465" w:type="pct"/>
+            <w:shd w:val="clear" w:color="auto" w:fill="FFFFFF" w:themeFill="background1"/>
+          </w:tcPr>
+          <w:p>
+            <w:pPr>
+              <w:tabs>
+                <w:tab w:val="left" w:pos="4820"/>
+              </w:tabs>
+              <w:spacing w:before="20" w:after="20" w:line="20" w:lineRule="atLeast"/>
+              <w:rPr>
+                <w:rFonts w:ascii="Verdana" w:hAnsi="Verdana" w:cs="Courier New"/>
+                <w:sz w:val="14"/>
+              </w:rPr>
+            </w:pPr>
+            <w:proofErr w:type="spellStart"/>
+            <w:r>
+              <w:rPr>
+                <w:rFonts w:ascii="Verdana" w:hAnsi="Verdana" w:cs="Courier New"/>
+                <w:sz w:val="14"/>
+              </w:rPr>
+              <w:t>t_alert_level</w:t>
+            </w:r>
+            <w:proofErr w:type="spellEnd"/>
+          </w:p>
+        </w:tc>
+        <w:tc>
+          <w:tcPr>
+            <w:tcW w:w="704" w:type="pct"/>
+            <w:shd w:val="clear" w:color="auto" w:fill="FFFFFF" w:themeFill="background1"/>
+          </w:tcPr>
+          <w:p>
+            <w:pPr>
+              <w:tabs>
+                <w:tab w:val="left" w:pos="4820"/>
+              </w:tabs>
+              <w:spacing w:before="20" w:after="20" w:line="20" w:lineRule="atLeast"/>
+              <w:rPr>
+                <w:rFonts w:ascii="Verdana" w:hAnsi="Verdana" w:cs="Courier New"/>
+                <w:sz w:val="14"/>
+              </w:rPr>
+            </w:pPr>
+            <w:proofErr w:type="spellStart"/>
+            <w:r>
+              <w:rPr>
+                <w:rFonts w:ascii="Verdana" w:hAnsi="Verdana" w:cs="Courier New"/>
+                <w:sz w:val="14"/>
+              </w:rPr>
+              <w:t>TB_ERROR</w:t>
+            </w:r>
+            <w:proofErr w:type="spellEnd"/>
+          </w:p>
+        </w:tc>
+        <w:tc>
+          <w:tcPr>
+            <w:tcW w:w="3315" w:type="pct"/>
+            <w:shd w:val="clear" w:color="auto" w:fill="FFFFFF" w:themeFill="background1"/>
+          </w:tcPr>
+          <w:p>
+            <w:pPr>
+              <w:tabs>
+                <w:tab w:val="left" w:pos="4820"/>
+              </w:tabs>
+              <w:spacing w:before="20" w:after="20" w:line="20" w:lineRule="atLeast"/>
+              <w:rPr>
+                <w:rFonts w:ascii="Verdana" w:hAnsi="Verdana" w:cs="Courier New"/>
+                <w:sz w:val="14"/>
+              </w:rPr>
+            </w:pPr>
+            <w:r>
+              <w:rPr>
+                <w:rFonts w:ascii="Verdana" w:hAnsi="Verdana" w:cs="Courier New"/>
+                <w:sz w:val="14"/>
+              </w:rPr>
+              <w:t>The timeout will have this alert level.</w:t>
+            </w:r>
+          </w:p>
+        </w:tc>
+      </w:tr>
+      <w:tr>
+        <w:tc>
+          <w:tcPr>
+            <w:tcW w:w="515" w:type="pct"/>
+            <w:shd w:val="clear" w:color="auto" w:fill="D0CECE" w:themeFill="background2" w:themeFillShade="E6"/>
+          </w:tcPr>
+          <w:p>
+            <w:pPr>
+              <w:tabs>
+                <w:tab w:val="center" w:pos="1194"/>
+              </w:tabs>
+              <w:spacing w:before="20" w:after="20" w:line="20" w:lineRule="atLeast"/>
+              <w:rPr>
+                <w:rFonts w:ascii="Verdana" w:hAnsi="Verdana" w:cs="Helvetica"/>
+                <w:sz w:val="14"/>
+              </w:rPr>
+            </w:pPr>
+            <w:proofErr w:type="spellStart"/>
+            <w:r>
+              <w:rPr>
+                <w:rFonts w:ascii="Verdana" w:hAnsi="Verdana" w:cs="Helvetica"/>
+                <w:sz w:val="14"/>
+              </w:rPr>
+              <w:t>msg</w:t>
+            </w:r>
+            <w:proofErr w:type="spellEnd"/>
+          </w:p>
+        </w:tc>
+        <w:tc>
+          <w:tcPr>
+            <w:tcW w:w="465" w:type="pct"/>
+            <w:shd w:val="clear" w:color="auto" w:fill="D0CECE" w:themeFill="background2" w:themeFillShade="E6"/>
+          </w:tcPr>
+          <w:p>
+            <w:pPr>
+              <w:tabs>
+                <w:tab w:val="left" w:pos="4820"/>
+              </w:tabs>
+              <w:spacing w:before="20" w:after="20" w:line="20" w:lineRule="atLeast"/>
+              <w:rPr>
+                <w:rFonts w:ascii="Verdana" w:hAnsi="Verdana" w:cs="Courier New"/>
+                <w:sz w:val="14"/>
+              </w:rPr>
+            </w:pPr>
+            <w:r>
+              <w:rPr>
+                <w:rFonts w:ascii="Verdana" w:hAnsi="Verdana" w:cs="Courier New"/>
+                <w:sz w:val="14"/>
+              </w:rPr>
+              <w:t>string</w:t>
+            </w:r>
+          </w:p>
+        </w:tc>
+        <w:tc>
+          <w:tcPr>
+            <w:tcW w:w="704" w:type="pct"/>
+            <w:shd w:val="clear" w:color="auto" w:fill="D0CECE" w:themeFill="background2" w:themeFillShade="E6"/>
+          </w:tcPr>
+          <w:p>
+            <w:pPr>
+              <w:tabs>
+                <w:tab w:val="left" w:pos="4820"/>
+              </w:tabs>
+              <w:spacing w:before="20" w:after="20" w:line="20" w:lineRule="atLeast"/>
+              <w:rPr>
+                <w:rFonts w:ascii="Verdana" w:hAnsi="Verdana" w:cs="Courier New"/>
+                <w:sz w:val="14"/>
+              </w:rPr>
+            </w:pPr>
+            <w:r>
+              <w:rPr>
+                <w:rFonts w:ascii="Verdana" w:hAnsi="Verdana" w:cs="Courier New"/>
+                <w:sz w:val="14"/>
+              </w:rPr>
+              <w:t>´´</w:t>
+            </w:r>
+          </w:p>
+        </w:tc>
+        <w:tc>
+          <w:tcPr>
+            <w:tcW w:w="3315" w:type="pct"/>
+            <w:shd w:val="clear" w:color="auto" w:fill="D0CECE" w:themeFill="background2" w:themeFillShade="E6"/>
+          </w:tcPr>
+          <w:p>
+            <w:pPr>
+              <w:tabs>
+                <w:tab w:val="left" w:pos="4820"/>
+              </w:tabs>
+              <w:spacing w:before="20" w:after="20" w:line="20" w:lineRule="atLeast"/>
+              <w:rPr>
+                <w:rFonts w:ascii="Verdana" w:hAnsi="Verdana" w:cs="Courier New"/>
+                <w:sz w:val="14"/>
+              </w:rPr>
+            </w:pPr>
+            <w:r>
+              <w:rPr>
+                <w:rFonts w:ascii="Verdana" w:hAnsi="Verdana" w:cs="Courier New"/>
+                <w:sz w:val="14"/>
+              </w:rPr>
+              <w:t>Message included with activity watchdog log messages, e.g. name of activity watchdog</w:t>
+            </w:r>
+          </w:p>
+        </w:tc>
+      </w:tr>
+    </w:tbl>
+    <w:p/>
+    <w:p>
+      <w:r>
+        <w:t>Example:</w:t>
+      </w:r>
+    </w:p>
+    <w:p>
+      <w:pPr>
+        <w:shd w:val="clear" w:color="auto" w:fill="FFFFFF"/>
+        <w:spacing w:line="270" w:lineRule="atLeast"/>
+        <w:rPr>
+          <w:rFonts w:ascii="Consolas" w:hAnsi="Consolas" w:cs="Consolas"/>
+          <w:color w:val="000000"/>
+          <w:szCs w:val="18"/>
+          <w:lang w:val="nb-NO" w:eastAsia="nb-NO"/>
+        </w:rPr>
+      </w:pPr>
+      <w:r>
+        <w:rPr>
+          <w:rFonts w:ascii="Consolas" w:hAnsi="Consolas" w:cs="Consolas"/>
+          <w:color w:val="000000"/>
+          <w:szCs w:val="18"/>
+          <w:lang w:val="nb-NO" w:eastAsia="nb-NO"/>
+        </w:rPr>
+        <w:t>  </w:t>
+      </w:r>
+      <w:proofErr w:type="spellStart"/>
+      <w:r>
+        <w:rPr>
+          <w:rFonts w:ascii="Consolas" w:hAnsi="Consolas" w:cs="Consolas"/>
+          <w:color w:val="000000"/>
+          <w:szCs w:val="18"/>
+          <w:lang w:val="nb-NO" w:eastAsia="nb-NO"/>
+        </w:rPr>
+        <w:t>p_activity_watchdog</w:t>
+      </w:r>
+      <w:proofErr w:type="spellEnd"/>
+      <w:r>
+        <w:rPr>
+          <w:rFonts w:ascii="Consolas" w:hAnsi="Consolas" w:cs="Consolas"/>
+          <w:color w:val="000000"/>
+          <w:szCs w:val="18"/>
+          <w:lang w:val="nb-NO" w:eastAsia="nb-NO"/>
+        </w:rPr>
+        <w:t>:</w:t>
+      </w:r>
+    </w:p>
+    <w:p>
+      <w:pPr>
+        <w:shd w:val="clear" w:color="auto" w:fill="FFFFFF"/>
+        <w:spacing w:line="270" w:lineRule="atLeast"/>
+        <w:rPr>
+          <w:rFonts w:ascii="Consolas" w:hAnsi="Consolas" w:cs="Consolas"/>
+          <w:color w:val="000000"/>
+          <w:szCs w:val="18"/>
+          <w:lang w:val="nb-NO" w:eastAsia="nb-NO"/>
+        </w:rPr>
+      </w:pPr>
+      <w:r>
+        <w:rPr>
+          <w:rFonts w:ascii="Consolas" w:hAnsi="Consolas" w:cs="Consolas"/>
+          <w:color w:val="000000"/>
+          <w:szCs w:val="18"/>
+          <w:lang w:val="nb-NO" w:eastAsia="nb-NO"/>
+        </w:rPr>
+        <w:t>      activity_</w:t>
+      </w:r>
+      <w:proofErr w:type="gramStart"/>
+      <w:r>
+        <w:rPr>
+          <w:rFonts w:ascii="Consolas" w:hAnsi="Consolas" w:cs="Consolas"/>
+          <w:color w:val="000000"/>
+          <w:szCs w:val="18"/>
+          <w:lang w:val="nb-NO" w:eastAsia="nb-NO"/>
+        </w:rPr>
+        <w:t>watchdog(</w:t>
+      </w:r>
+      <w:proofErr w:type="gramEnd"/>
+      <w:r>
+        <w:rPr>
+          <w:rFonts w:ascii="Consolas" w:hAnsi="Consolas" w:cs="Consolas"/>
+          <w:color w:val="000000"/>
+          <w:szCs w:val="18"/>
+          <w:lang w:val="nb-NO" w:eastAsia="nb-NO"/>
+        </w:rPr>
+        <w:t>timeout       =&gt; </w:t>
+      </w:r>
+      <w:proofErr w:type="spellStart"/>
+      <w:r>
+        <w:rPr>
+          <w:rFonts w:ascii="Consolas" w:hAnsi="Consolas" w:cs="Consolas"/>
+          <w:color w:val="000000"/>
+          <w:szCs w:val="18"/>
+          <w:lang w:val="nb-NO" w:eastAsia="nb-NO"/>
+        </w:rPr>
+        <w:t>C_ACTIVITY_WATCHDOG_TIMEOUT</w:t>
+      </w:r>
+      <w:proofErr w:type="spellEnd"/>
+      <w:r>
+        <w:rPr>
+          <w:rFonts w:ascii="Consolas" w:hAnsi="Consolas" w:cs="Consolas"/>
+          <w:color w:val="000000"/>
+          <w:szCs w:val="18"/>
+          <w:lang w:val="nb-NO" w:eastAsia="nb-NO"/>
+        </w:rPr>
+        <w:t>,</w:t>
+      </w:r>
+    </w:p>
+    <w:p>
+      <w:pPr>
+        <w:shd w:val="clear" w:color="auto" w:fill="FFFFFF"/>
+        <w:spacing w:line="270" w:lineRule="atLeast"/>
+        <w:rPr>
+          <w:rFonts w:ascii="Consolas" w:hAnsi="Consolas" w:cs="Consolas"/>
+          <w:color w:val="000000" w:themeColor="text1"/>
+          <w:szCs w:val="18"/>
+          <w:lang w:val="nb-NO" w:eastAsia="nb-NO"/>
+        </w:rPr>
+      </w:pPr>
+      <w:r>
+        <w:rPr>
+          <w:rFonts w:ascii="Consolas" w:hAnsi="Consolas" w:cs="Consolas"/>
+          <w:color w:val="000000"/>
+          <w:szCs w:val="18"/>
+          <w:lang w:val="nb-NO" w:eastAsia="nb-NO"/>
+        </w:rPr>
+        <w:t>                        </w:t>
+      </w:r>
+      <w:proofErr w:type="spellStart"/>
+      <w:r>
+        <w:rPr>
+          <w:rFonts w:ascii="Consolas" w:hAnsi="Consolas" w:cs="Consolas"/>
+          <w:color w:val="000000"/>
+          <w:szCs w:val="18"/>
+          <w:lang w:val="nb-NO" w:eastAsia="nb-NO"/>
+        </w:rPr>
+        <w:t>num_exp_vvc</w:t>
+      </w:r>
+      <w:proofErr w:type="spellEnd"/>
+      <w:r>
+        <w:rPr>
+          <w:rFonts w:ascii="Consolas" w:hAnsi="Consolas" w:cs="Consolas"/>
+          <w:color w:val="000000"/>
+          <w:szCs w:val="18"/>
+          <w:lang w:val="nb-NO" w:eastAsia="nb-NO"/>
+        </w:rPr>
+        <w:t>   =&gt; </w:t>
+      </w:r>
+      <w:r>
+        <w:rPr>
+          <w:rFonts w:ascii="Consolas" w:hAnsi="Consolas" w:cs="Consolas"/>
+          <w:color w:val="000000" w:themeColor="text1"/>
+          <w:szCs w:val="18"/>
+          <w:lang w:val="nb-NO" w:eastAsia="nb-NO"/>
+        </w:rPr>
+        <w:t>3</w:t>
+      </w:r>
+      <w:r>
+        <w:rPr>
+          <w:rFonts w:ascii="Consolas" w:hAnsi="Consolas" w:cs="Consolas"/>
+          <w:color w:val="000000" w:themeColor="text1"/>
+          <w:szCs w:val="18"/>
+          <w:lang w:val="nb-NO" w:eastAsia="nb-NO"/>
+        </w:rPr>
+        <w:t>,</w:t>
+      </w:r>
+    </w:p>
+    <w:p>
+      <w:pPr>
+        <w:shd w:val="clear" w:color="auto" w:fill="FFFFFF"/>
+        <w:spacing w:line="270" w:lineRule="atLeast"/>
+        <w:rPr>
+          <w:rFonts w:ascii="Consolas" w:hAnsi="Consolas" w:cs="Consolas"/>
+          <w:color w:val="000000" w:themeColor="text1"/>
+          <w:szCs w:val="18"/>
+          <w:lang w:val="nb-NO" w:eastAsia="nb-NO"/>
+        </w:rPr>
+      </w:pPr>
+      <w:r>
+        <w:rPr>
+          <w:rFonts w:ascii="Consolas" w:hAnsi="Consolas" w:cs="Consolas"/>
+          <w:color w:val="000000" w:themeColor="text1"/>
+          <w:szCs w:val="18"/>
+          <w:lang w:val="nb-NO" w:eastAsia="nb-NO"/>
+        </w:rPr>
+        <w:t xml:space="preserve">                        </w:t>
+      </w:r>
+      <w:proofErr w:type="spellStart"/>
+      <w:r>
+        <w:rPr>
+          <w:rFonts w:ascii="Consolas" w:hAnsi="Consolas" w:cs="Consolas"/>
+          <w:color w:val="000000" w:themeColor="text1"/>
+          <w:szCs w:val="18"/>
+          <w:lang w:val="nb-NO" w:eastAsia="nb-NO"/>
+        </w:rPr>
+        <w:t>alert_level</w:t>
+      </w:r>
+      <w:proofErr w:type="spellEnd"/>
+      <w:r>
+        <w:rPr>
+          <w:rFonts w:ascii="Consolas" w:hAnsi="Consolas" w:cs="Consolas"/>
+          <w:color w:val="000000" w:themeColor="text1"/>
+          <w:szCs w:val="18"/>
+          <w:lang w:val="nb-NO" w:eastAsia="nb-NO"/>
+        </w:rPr>
+        <w:t xml:space="preserve">   =&gt; </w:t>
+      </w:r>
+      <w:proofErr w:type="spellStart"/>
+      <w:r>
+        <w:rPr>
+          <w:rFonts w:ascii="Consolas" w:hAnsi="Consolas" w:cs="Consolas"/>
+          <w:color w:val="000000" w:themeColor="text1"/>
+          <w:szCs w:val="18"/>
+          <w:lang w:val="nb-NO" w:eastAsia="nb-NO"/>
+        </w:rPr>
+        <w:t>TB_ERROR</w:t>
+      </w:r>
+      <w:proofErr w:type="spellEnd"/>
+      <w:r>
+        <w:rPr>
+          <w:rFonts w:ascii="Consolas" w:hAnsi="Consolas" w:cs="Consolas"/>
+          <w:color w:val="000000" w:themeColor="text1"/>
+          <w:szCs w:val="18"/>
+          <w:lang w:val="nb-NO" w:eastAsia="nb-NO"/>
+        </w:rPr>
+        <w:t>,</w:t>
+      </w:r>
+    </w:p>
+    <w:p>
+      <w:pPr>
+        <w:shd w:val="clear" w:color="auto" w:fill="FFFFFF"/>
+        <w:spacing w:line="270" w:lineRule="atLeast"/>
+        <w:rPr>
+          <w:rFonts w:ascii="Consolas" w:hAnsi="Consolas" w:cs="Consolas"/>
+          <w:color w:val="000000"/>
+          <w:szCs w:val="18"/>
+          <w:lang w:val="nb-NO" w:eastAsia="nb-NO"/>
+        </w:rPr>
+      </w:pPr>
+      <w:r>
+        <w:rPr>
+          <w:rFonts w:ascii="Consolas" w:hAnsi="Consolas" w:cs="Consolas"/>
+          <w:color w:val="000000" w:themeColor="text1"/>
+          <w:szCs w:val="18"/>
+          <w:lang w:val="nb-NO" w:eastAsia="nb-NO"/>
+        </w:rPr>
+        <w:t xml:space="preserve">                        </w:t>
+      </w:r>
+      <w:proofErr w:type="spellStart"/>
+      <w:r>
+        <w:rPr>
+          <w:rFonts w:ascii="Consolas" w:hAnsi="Consolas" w:cs="Consolas"/>
+          <w:color w:val="000000" w:themeColor="text1"/>
+          <w:szCs w:val="18"/>
+          <w:lang w:val="nb-NO" w:eastAsia="nb-NO"/>
+        </w:rPr>
+        <w:t>msg</w:t>
+      </w:r>
+      <w:proofErr w:type="spellEnd"/>
+      <w:r>
+        <w:rPr>
+          <w:rFonts w:ascii="Consolas" w:hAnsi="Consolas" w:cs="Consolas"/>
+          <w:color w:val="000000" w:themeColor="text1"/>
+          <w:szCs w:val="18"/>
+          <w:lang w:val="nb-NO" w:eastAsia="nb-NO"/>
+        </w:rPr>
+        <w:t xml:space="preserve">           =&gt; </w:t>
+      </w:r>
+      <w:r>
+        <w:rPr>
+          <w:rFonts w:ascii="Menlo" w:hAnsi="Menlo" w:cs="Menlo"/>
+          <w:color w:val="000000" w:themeColor="text1"/>
+          <w:szCs w:val="18"/>
+          <w:lang w:val="nb-NO" w:eastAsia="nb-NO"/>
+        </w:rPr>
+        <w:t>"</w:t>
+      </w:r>
+      <w:r>
+        <w:rPr>
+          <w:rFonts w:ascii="Consolas" w:hAnsi="Consolas" w:cs="Consolas"/>
+          <w:color w:val="000000" w:themeColor="text1"/>
+          <w:szCs w:val="18"/>
+          <w:lang w:val="nb-NO" w:eastAsia="nb-NO"/>
+        </w:rPr>
+        <w:t>aw_1</w:t>
+      </w:r>
+      <w:r>
+        <w:rPr>
+          <w:rFonts w:ascii="Menlo" w:hAnsi="Menlo" w:cs="Menlo"/>
+          <w:color w:val="000000" w:themeColor="text1"/>
+          <w:szCs w:val="18"/>
+          <w:lang w:val="nb-NO" w:eastAsia="nb-NO"/>
+        </w:rPr>
+        <w:t>"</w:t>
+      </w:r>
+      <w:r>
+        <w:rPr>
+          <w:rFonts w:ascii="Consolas" w:hAnsi="Consolas" w:cs="Consolas"/>
+          <w:color w:val="000000"/>
+          <w:szCs w:val="18"/>
+          <w:lang w:val="nb-NO" w:eastAsia="nb-NO"/>
+        </w:rPr>
+        <w:t>);</w:t>
+      </w:r>
+    </w:p>
+    <w:p>
+      <w:pPr>
+        <w:pStyle w:val="Overskrift1"/>
+      </w:pPr>
+      <w:r>
         <w:t>Direct</w:t>
       </w:r>
       <w:r>
@@ -6075,8 +7437,13 @@
       <w:bookmarkEnd w:id="18"/>
     </w:p>
     <w:p>
-      <w:r>
-        <w:t xml:space="preserve">UVVM now supports </w:t>
+      <w:proofErr w:type="spellStart"/>
+      <w:r>
+        <w:t>UVVM</w:t>
+      </w:r>
+      <w:proofErr w:type="spellEnd"/>
+      <w:r>
+        <w:t xml:space="preserve"> now supports </w:t>
       </w:r>
       <w:r>
         <w:t xml:space="preserve">sharing transaction information </w:t>
@@ -6127,7 +7494,15 @@
         <w:t xml:space="preserve">many different ways, but the main purpose is to share information inside the testbench of activity or accesses on a given DUT interface. </w:t>
       </w:r>
       <w:r>
-        <w:t>Normally such information is provided from a dedicated interface monitor, but making such a dedicated monitor is sometimes quite time consuming and often not really needed. For that reason</w:t>
+        <w:t xml:space="preserve">Normally such information is provided from a dedicated interface </w:t>
+      </w:r>
+      <w:proofErr w:type="gramStart"/>
+      <w:r>
+        <w:t>monitor, but</w:t>
+      </w:r>
+      <w:proofErr w:type="gramEnd"/>
+      <w:r>
+        <w:t xml:space="preserve"> making such a dedicated monitor is sometimes quite time consuming and often not really needed. For that reason</w:t>
       </w:r>
       <w:r>
         <w:t>.</w:t>
@@ -6194,7 +7569,15 @@
         <w:t>c</w:t>
       </w:r>
       <w:r>
-        <w:t xml:space="preserve">ould be to have the test sequencer also telling the receiving UART BFM or VVC exactly what to expect. This is a straight forward </w:t>
+        <w:t xml:space="preserve">ould be to have the test sequencer also telling the receiving UART BFM or VVC exactly what to expect. This is a </w:t>
+      </w:r>
+      <w:proofErr w:type="gramStart"/>
+      <w:r>
+        <w:t>straight forward</w:t>
+      </w:r>
+      <w:proofErr w:type="gramEnd"/>
+      <w:r>
+        <w:t xml:space="preserve"> </w:t>
       </w:r>
       <w:r>
         <w:t>approach, but require</w:t>
@@ -6268,7 +7651,15 @@
         <w:t xml:space="preserve">of course </w:t>
       </w:r>
       <w:r>
-        <w:t>look at the interfaces and analyse the transactions itself, but distributing this task to the VVC or monitor makes the testbench far more structured and significantly improves overview, maintenance, extensibility and reuse</w:t>
+        <w:t xml:space="preserve">look at the interfaces and analyse the transactions </w:t>
+      </w:r>
+      <w:proofErr w:type="gramStart"/>
+      <w:r>
+        <w:t>itself, but</w:t>
+      </w:r>
+      <w:proofErr w:type="gramEnd"/>
+      <w:r>
+        <w:t xml:space="preserve"> distributing this task to the VVC or monitor makes the testbench far more structured and significantly improves overview, maintenance, extensibility and reuse</w:t>
       </w:r>
       <w:r>
         <w:t xml:space="preserve"> – at least for anything above medium simple verification challenges.</w:t>
@@ -6284,13 +7675,13 @@
       <w:pPr>
         <w:pStyle w:val="Overskrift2"/>
       </w:pPr>
-      <w:bookmarkStart w:id="19" w:name="_Ref17292099"/>
-      <w:bookmarkStart w:id="20" w:name="_Toc17306315"/>
+      <w:bookmarkStart w:id="20" w:name="_Ref17292099"/>
+      <w:bookmarkStart w:id="21" w:name="_Toc17306315"/>
       <w:r>
         <w:t>Transaction definitions</w:t>
       </w:r>
-      <w:bookmarkEnd w:id="19"/>
       <w:bookmarkEnd w:id="20"/>
+      <w:bookmarkEnd w:id="21"/>
     </w:p>
     <w:p>
       <w:r>
@@ -6418,7 +7809,15 @@
         <w:t xml:space="preserve"> </w:t>
       </w:r>
       <w:r>
-        <w:t xml:space="preserve">is not a transaction type in itself, but </w:t>
+        <w:t xml:space="preserve">is not a transaction type in </w:t>
+      </w:r>
+      <w:proofErr w:type="gramStart"/>
+      <w:r>
+        <w:t>itself, but</w:t>
+      </w:r>
+      <w:proofErr w:type="gramEnd"/>
+      <w:r>
+        <w:t xml:space="preserve"> </w:t>
       </w:r>
       <w:r>
         <w:t xml:space="preserve">is the lowest level of complete </w:t>
@@ -6493,11 +7892,19 @@
       </w:r>
       <w:proofErr w:type="spellStart"/>
       <w:r>
-        <w:t>SBI_Poll_Until</w:t>
+        <w:t>SBI_Poll_</w:t>
+      </w:r>
+      <w:proofErr w:type="gramStart"/>
+      <w:r>
+        <w:t>Until</w:t>
       </w:r>
       <w:proofErr w:type="spellEnd"/>
       <w:r>
-        <w:t>()</w:t>
+        <w:t>(</w:t>
+      </w:r>
+      <w:proofErr w:type="gramEnd"/>
+      <w:r>
+        <w:t>)</w:t>
       </w:r>
       <w:r>
         <w:t xml:space="preserve">  or a UART transmit of N consecutive bytes.</w:t>
@@ -6510,15 +7917,14 @@
       <w:pPr>
         <w:pStyle w:val="Overskrift2"/>
       </w:pPr>
-      <w:bookmarkStart w:id="21" w:name="_Toc17306316"/>
-      <w:r>
-        <w:lastRenderedPageBreak/>
+      <w:bookmarkStart w:id="22" w:name="_Toc17306316"/>
+      <w:r>
         <w:t xml:space="preserve">Transaction </w:t>
       </w:r>
       <w:r>
         <w:t>information</w:t>
       </w:r>
-      <w:bookmarkEnd w:id="21"/>
+      <w:bookmarkEnd w:id="22"/>
     </w:p>
     <w:p>
       <w:r>
@@ -6998,7 +8404,39 @@
                 <w:sz w:val="14"/>
               </w:rPr>
               <w:br/>
-              <w:t>E.g. for UART: Single field ‘data’;   for SBI: field 1: ‘</w:t>
+              <w:t>E.g. for UART: Single field ‘data</w:t>
+            </w:r>
+            <w:proofErr w:type="gramStart"/>
+            <w:r>
+              <w:rPr>
+                <w:rFonts w:ascii="Verdana" w:hAnsi="Verdana" w:cs="Courier New"/>
+                <w:sz w:val="14"/>
+              </w:rPr>
+              <w:t xml:space="preserve">’;   </w:t>
+            </w:r>
+            <w:proofErr w:type="gramEnd"/>
+            <w:r>
+              <w:rPr>
+                <w:rFonts w:ascii="Verdana" w:hAnsi="Verdana" w:cs="Courier New"/>
+                <w:sz w:val="14"/>
+              </w:rPr>
+              <w:t xml:space="preserve">for </w:t>
+            </w:r>
+            <w:proofErr w:type="spellStart"/>
+            <w:r>
+              <w:rPr>
+                <w:rFonts w:ascii="Verdana" w:hAnsi="Verdana" w:cs="Courier New"/>
+                <w:sz w:val="14"/>
+              </w:rPr>
+              <w:t>SBI</w:t>
+            </w:r>
+            <w:proofErr w:type="spellEnd"/>
+            <w:r>
+              <w:rPr>
+                <w:rFonts w:ascii="Verdana" w:hAnsi="Verdana" w:cs="Courier New"/>
+                <w:sz w:val="14"/>
+              </w:rPr>
+              <w:t>: field 1: ‘</w:t>
             </w:r>
             <w:proofErr w:type="spellStart"/>
             <w:r>
@@ -7149,23 +8587,50 @@
                 <w:lang w:val="en-US"/>
               </w:rPr>
               <w:br/>
-              <w:t xml:space="preserve">Monitor: Will show FAILED or SUCCEEDED immediately as soon as this is 100% certain – and keep this info for the display period defined in the Monitor configuration record, or until the next transaction is ready to be displayed. Other than that it will show INACTIVE (even when a transaction has started – before the transaction status is </w:t>
-            </w:r>
-            <w:commentRangeStart w:id="22"/>
+              <w:t xml:space="preserve">Monitor: Will show FAILED or SUCCEEDED immediately as soon as this is 100% certain – and keep this info for the display period defined in the Monitor </w:t>
+            </w:r>
             <w:r>
               <w:rPr>
                 <w:rFonts w:ascii="Verdana" w:hAnsi="Verdana" w:cs="Courier New"/>
                 <w:sz w:val="14"/>
                 <w:lang w:val="en-US"/>
               </w:rPr>
+              <w:lastRenderedPageBreak/>
+              <w:t xml:space="preserve">configuration record, or until the next transaction is ready to be displayed. Other than </w:t>
+            </w:r>
+            <w:proofErr w:type="gramStart"/>
+            <w:r>
+              <w:rPr>
+                <w:rFonts w:ascii="Verdana" w:hAnsi="Verdana" w:cs="Courier New"/>
+                <w:sz w:val="14"/>
+                <w:lang w:val="en-US"/>
+              </w:rPr>
+              <w:t>that</w:t>
+            </w:r>
+            <w:proofErr w:type="gramEnd"/>
+            <w:r>
+              <w:rPr>
+                <w:rFonts w:ascii="Verdana" w:hAnsi="Verdana" w:cs="Courier New"/>
+                <w:sz w:val="14"/>
+                <w:lang w:val="en-US"/>
+              </w:rPr>
+              <w:t xml:space="preserve"> it will show INACTIVE (even when a transaction has started – before the transaction status is </w:t>
+            </w:r>
+            <w:commentRangeStart w:id="23"/>
+            <w:r>
+              <w:rPr>
+                <w:rFonts w:ascii="Verdana" w:hAnsi="Verdana" w:cs="Courier New"/>
+                <w:sz w:val="14"/>
+                <w:lang w:val="en-US"/>
+              </w:rPr>
               <w:t>known</w:t>
             </w:r>
-            <w:commentRangeEnd w:id="22"/>
+            <w:commentRangeEnd w:id="23"/>
             <w:r>
               <w:rPr>
                 <w:rStyle w:val="Merknadsreferanse"/>
               </w:rPr>
-              <w:commentReference w:id="22"/>
+              <w:commentReference w:id="23"/>
             </w:r>
             <w:r>
               <w:rPr>
@@ -7201,6 +8666,7 @@
                 <w:rFonts w:ascii="Verdana" w:hAnsi="Verdana" w:cs="Helvetica"/>
                 <w:sz w:val="14"/>
               </w:rPr>
+              <w:lastRenderedPageBreak/>
               <w:t>VVC_</w:t>
             </w:r>
             <w:r>
@@ -7473,7 +8939,25 @@
                 <w:sz w:val="14"/>
                 <w:lang w:val="en-US"/>
               </w:rPr>
-              <w:t>.  Typically parity or stop-bit error in a</w:t>
+              <w:t xml:space="preserve">.  </w:t>
+            </w:r>
+            <w:proofErr w:type="gramStart"/>
+            <w:r>
+              <w:rPr>
+                <w:rFonts w:ascii="Verdana" w:hAnsi="Verdana" w:cs="Courier New"/>
+                <w:sz w:val="14"/>
+                <w:lang w:val="en-US"/>
+              </w:rPr>
+              <w:t>Typically</w:t>
+            </w:r>
+            <w:proofErr w:type="gramEnd"/>
+            <w:r>
+              <w:rPr>
+                <w:rFonts w:ascii="Verdana" w:hAnsi="Verdana" w:cs="Courier New"/>
+                <w:sz w:val="14"/>
+                <w:lang w:val="en-US"/>
+              </w:rPr>
+              <w:t xml:space="preserve"> parity or stop-bit error in a</w:t>
             </w:r>
             <w:r>
               <w:rPr>
@@ -8280,7 +9764,6 @@
         <w:pStyle w:val="Overskrift2"/>
       </w:pPr>
       <w:r>
-        <w:lastRenderedPageBreak/>
         <w:t>Transaction info transfer</w:t>
       </w:r>
     </w:p>
@@ -8351,7 +9834,15 @@
         <w:fldChar w:fldCharType="end"/>
       </w:r>
       <w:r>
-        <w:t xml:space="preserve"> below shows the maximum transaction group record for an SBI, whereas </w:t>
+        <w:t xml:space="preserve"> below shows the maximum transaction group record for an </w:t>
+      </w:r>
+      <w:proofErr w:type="spellStart"/>
+      <w:r>
+        <w:t>SBI</w:t>
+      </w:r>
+      <w:proofErr w:type="spellEnd"/>
+      <w:r>
+        <w:t xml:space="preserve">, whereas </w:t>
       </w:r>
       <w:r>
         <w:fldChar w:fldCharType="begin"/>
@@ -8515,9 +10006,14 @@
         <w:t xml:space="preserve"> changing to ‘</w:t>
       </w:r>
       <w:r>
-        <w:t>INACTIVE’ and then sample &lt;signal&gt;‘</w:t>
+        <w:t>INACTIVE’ and then sample &lt;signal</w:t>
+      </w:r>
+      <w:proofErr w:type="gramStart"/>
+      <w:r>
+        <w:t>&gt;‘</w:t>
       </w:r>
       <w:proofErr w:type="spellStart"/>
+      <w:proofErr w:type="gramEnd"/>
       <w:r>
         <w:t>last_value</w:t>
       </w:r>
@@ -8532,7 +10028,7 @@
         <w:keepNext/>
         <w:jc w:val="center"/>
       </w:pPr>
-      <w:bookmarkStart w:id="23" w:name="_Ref17305020"/>
+      <w:bookmarkStart w:id="24" w:name="_Ref17305020"/>
       <w:r>
         <w:t xml:space="preserve">Table </w:t>
       </w:r>
@@ -8554,7 +10050,7 @@
       <w:r>
         <w:fldChar w:fldCharType="end"/>
       </w:r>
-      <w:bookmarkEnd w:id="23"/>
+      <w:bookmarkEnd w:id="24"/>
       <w:r>
         <w:t xml:space="preserve"> </w:t>
       </w:r>
@@ -8706,6 +10202,7 @@
                 <w:rFonts w:ascii="Verdana" w:hAnsi="Verdana" w:cs="Helvetica"/>
                 <w:sz w:val="14"/>
               </w:rPr>
+              <w:lastRenderedPageBreak/>
               <w:t>bt</w:t>
             </w:r>
             <w:proofErr w:type="spellEnd"/>
@@ -8853,7 +10350,7 @@
       </w:tr>
     </w:tbl>
     <w:p>
-      <w:bookmarkStart w:id="24" w:name="_Ref17306730"/>
+      <w:bookmarkStart w:id="25" w:name="_Ref17306730"/>
     </w:p>
     <w:p/>
     <w:p>
@@ -8862,8 +10359,8 @@
         <w:keepNext/>
         <w:jc w:val="center"/>
       </w:pPr>
-      <w:bookmarkStart w:id="25" w:name="_Ref18330577"/>
-      <w:bookmarkStart w:id="26" w:name="_Ref18330564"/>
+      <w:bookmarkStart w:id="26" w:name="_Ref18330577"/>
+      <w:bookmarkStart w:id="27" w:name="_Ref18330564"/>
       <w:r>
         <w:t xml:space="preserve">Table </w:t>
       </w:r>
@@ -8885,12 +10382,12 @@
       <w:r>
         <w:fldChar w:fldCharType="end"/>
       </w:r>
-      <w:bookmarkEnd w:id="24"/>
       <w:bookmarkEnd w:id="25"/>
+      <w:bookmarkEnd w:id="26"/>
       <w:r>
         <w:t xml:space="preserve"> - </w:t>
       </w:r>
-      <w:bookmarkEnd w:id="26"/>
+      <w:bookmarkEnd w:id="27"/>
       <w:r>
         <w:t xml:space="preserve">Maximum transaction group record </w:t>
       </w:r>
@@ -8938,7 +10435,7 @@
                 <w:szCs w:val="18"/>
               </w:rPr>
             </w:pPr>
-            <w:bookmarkStart w:id="27" w:name="_Toc17306317"/>
+            <w:bookmarkStart w:id="28" w:name="_Toc17306317"/>
             <w:r>
               <w:rPr>
                 <w:b/>
@@ -9342,7 +10839,15 @@
     </w:p>
     <w:p>
       <w:r>
-        <w:t>The DTT  (Direct Transaction Transfer) is provided out of the VVC</w:t>
+        <w:t xml:space="preserve">The </w:t>
+      </w:r>
+      <w:proofErr w:type="gramStart"/>
+      <w:r>
+        <w:t>DTT  (</w:t>
+      </w:r>
+      <w:proofErr w:type="gramEnd"/>
+      <w:r>
+        <w:t>Direct Transaction Transfer) is provided out of the VVC</w:t>
       </w:r>
       <w:r>
         <w:t xml:space="preserve"> and </w:t>
@@ -9378,7 +10883,23 @@
     </w:p>
     <w:p>
       <w:r>
-        <w:t>-  Monitor DTT signal : global_&lt;protocol-name&gt;_</w:t>
+        <w:t xml:space="preserve">-  Monitor </w:t>
+      </w:r>
+      <w:proofErr w:type="spellStart"/>
+      <w:r>
+        <w:t>DTT</w:t>
+      </w:r>
+      <w:proofErr w:type="spellEnd"/>
+      <w:r>
+        <w:t xml:space="preserve"> </w:t>
+      </w:r>
+      <w:proofErr w:type="gramStart"/>
+      <w:r>
+        <w:t>signal :</w:t>
+      </w:r>
+      <w:proofErr w:type="gramEnd"/>
+      <w:r>
+        <w:t xml:space="preserve"> global_&lt;protocol-name&gt;_</w:t>
       </w:r>
       <w:proofErr w:type="spellStart"/>
       <w:r>
@@ -9439,9 +10960,8 @@
         <w:keepNext/>
         <w:jc w:val="center"/>
       </w:pPr>
-      <w:bookmarkStart w:id="28" w:name="_Ref19605259"/>
-      <w:r>
-        <w:lastRenderedPageBreak/>
+      <w:bookmarkStart w:id="29" w:name="_Ref19605259"/>
+      <w:r>
         <w:t xml:space="preserve">Table </w:t>
       </w:r>
       <w:r>
@@ -9462,12 +10982,17 @@
       <w:r>
         <w:fldChar w:fldCharType="end"/>
       </w:r>
-      <w:bookmarkEnd w:id="28"/>
+      <w:bookmarkEnd w:id="29"/>
       <w:r>
         <w:t xml:space="preserve"> - </w:t>
       </w:r>
-      <w:r>
-        <w:t xml:space="preserve">DTT record </w:t>
+      <w:proofErr w:type="spellStart"/>
+      <w:r>
+        <w:t>DTT</w:t>
+      </w:r>
+      <w:proofErr w:type="spellEnd"/>
+      <w:r>
+        <w:t xml:space="preserve"> record </w:t>
       </w:r>
       <w:r>
         <w:rPr>
@@ -12008,6 +13533,7 @@
     </w:p>
     <w:p>
       <w:r>
+        <w:lastRenderedPageBreak/>
         <w:t xml:space="preserve">Note 2: transaction status </w:t>
       </w:r>
       <w:r>
@@ -12032,7 +13558,15 @@
         <w:t>SUCCEEDED</w:t>
       </w:r>
       <w:r>
-        <w:t xml:space="preserve"> are not applicable for VVC DTTs, but will be used for Monitor DTTs.</w:t>
+        <w:t xml:space="preserve"> are not applicable for </w:t>
+      </w:r>
+      <w:proofErr w:type="gramStart"/>
+      <w:r>
+        <w:t>VVC DTTs, but</w:t>
+      </w:r>
+      <w:proofErr w:type="gramEnd"/>
+      <w:r>
+        <w:t xml:space="preserve"> will be used for Monitor DTTs.</w:t>
       </w:r>
     </w:p>
     <w:p>
@@ -12153,6 +13687,7 @@
         <w:t xml:space="preserve">will consist of similar record fields as </w:t>
       </w:r>
       <w:proofErr w:type="spellStart"/>
+      <w:proofErr w:type="gramStart"/>
       <w:r>
         <w:rPr>
           <w:b/>
@@ -12164,7 +13699,11 @@
       </w:r>
       <w:proofErr w:type="spellEnd"/>
       <w:r>
-        <w:t xml:space="preserve">, and might not always be necessary. This applies to record entry </w:t>
+        <w:t>, and</w:t>
+      </w:r>
+      <w:proofErr w:type="gramEnd"/>
+      <w:r>
+        <w:t xml:space="preserve"> might not always be necessary. This applies to record entry </w:t>
       </w:r>
       <w:proofErr w:type="spellStart"/>
       <w:r>
@@ -12198,12 +13737,12 @@
       <w:pPr>
         <w:pStyle w:val="Overskrift1"/>
       </w:pPr>
-      <w:bookmarkStart w:id="29" w:name="_Toc19282399"/>
+      <w:bookmarkStart w:id="30" w:name="_Toc19282399"/>
       <w:r>
         <w:lastRenderedPageBreak/>
         <w:t>VVC local sequencers</w:t>
       </w:r>
-      <w:bookmarkEnd w:id="29"/>
+      <w:bookmarkEnd w:id="30"/>
     </w:p>
     <w:p>
       <w:r>
@@ -12222,11 +13761,19 @@
       </w:r>
       <w:proofErr w:type="spellStart"/>
       <w:r>
-        <w:t>sbi_write</w:t>
+        <w:t>sbi_</w:t>
+      </w:r>
+      <w:proofErr w:type="gramStart"/>
+      <w:r>
+        <w:t>write</w:t>
       </w:r>
       <w:proofErr w:type="spellEnd"/>
       <w:r>
-        <w:t xml:space="preserve">() or </w:t>
+        <w:t>(</w:t>
+      </w:r>
+      <w:proofErr w:type="gramEnd"/>
+      <w:r>
+        <w:t xml:space="preserve">) or </w:t>
       </w:r>
       <w:proofErr w:type="spellStart"/>
       <w:r>
@@ -12282,15 +13829,31 @@
         <w:t>Some e</w:t>
       </w:r>
       <w:r>
-        <w:t xml:space="preserve">xamples of local sequencers are the randomisation and functional coverage sequences in the UART VVC, and </w:t>
+        <w:t xml:space="preserve">xamples of local sequencers are the randomisation and functional coverage sequences in the UART </w:t>
       </w:r>
       <w:proofErr w:type="spellStart"/>
       <w:r>
+        <w:t>VVC</w:t>
+      </w:r>
+      <w:proofErr w:type="spellEnd"/>
+      <w:r>
+        <w:t xml:space="preserve">, and </w:t>
+      </w:r>
+      <w:proofErr w:type="spellStart"/>
+      <w:r>
         <w:t>poll_until</w:t>
       </w:r>
       <w:proofErr w:type="spellEnd"/>
       <w:r>
-        <w:t xml:space="preserve"> in the SBI VVC.</w:t>
+        <w:t xml:space="preserve"> in the </w:t>
+      </w:r>
+      <w:proofErr w:type="spellStart"/>
+      <w:r>
+        <w:t>SBI</w:t>
+      </w:r>
+      <w:proofErr w:type="spellEnd"/>
+      <w:r>
+        <w:t xml:space="preserve"> VVC.</w:t>
       </w:r>
     </w:p>
     <w:p>
@@ -12350,11 +13913,19 @@
       </w:r>
       <w:proofErr w:type="spellStart"/>
       <w:r>
-        <w:t>terminate_current_command</w:t>
+        <w:t>terminate_current_</w:t>
+      </w:r>
+      <w:proofErr w:type="gramStart"/>
+      <w:r>
+        <w:t>command</w:t>
       </w:r>
       <w:proofErr w:type="spellEnd"/>
       <w:r>
-        <w:t xml:space="preserve">() or </w:t>
+        <w:t>(</w:t>
+      </w:r>
+      <w:proofErr w:type="gramEnd"/>
+      <w:r>
+        <w:t xml:space="preserve">) or </w:t>
       </w:r>
       <w:proofErr w:type="spellStart"/>
       <w:r>
@@ -12392,7 +13963,7 @@
       <w:pPr>
         <w:pStyle w:val="Overskrift1"/>
       </w:pPr>
-      <w:bookmarkStart w:id="30" w:name="_Toc19282400"/>
+      <w:bookmarkStart w:id="31" w:name="_Toc19282400"/>
       <w:r>
         <w:lastRenderedPageBreak/>
         <w:t xml:space="preserve">Protocol aware </w:t>
@@ -12400,7 +13971,7 @@
       <w:r>
         <w:t>Error Injection</w:t>
       </w:r>
-      <w:bookmarkEnd w:id="30"/>
+      <w:bookmarkEnd w:id="31"/>
     </w:p>
     <w:p>
       <w:r>
@@ -12424,7 +13995,15 @@
       </w:r>
       <w:proofErr w:type="spellEnd"/>
       <w:r>
-        <w:t>’ in UVVM.</w:t>
+        <w:t xml:space="preserve">’ in </w:t>
+      </w:r>
+      <w:proofErr w:type="spellStart"/>
+      <w:r>
+        <w:t>UVVM</w:t>
+      </w:r>
+      <w:proofErr w:type="spellEnd"/>
+      <w:r>
+        <w:t>.</w:t>
       </w:r>
     </w:p>
     <w:p>
@@ -12495,11 +14074,27 @@
       </w:r>
       <w:r>
         <w:br/>
-        <w:t>Hence BFM procedures should only be called with parameters explicitly defining the interface behaviour (from the BFM side).  Thus no parity error randomisation inside.</w:t>
+        <w:t xml:space="preserve">Hence BFM procedures should only be called with parameters explicitly defining the interface behaviour (from the BFM side).  </w:t>
+      </w:r>
+      <w:proofErr w:type="gramStart"/>
+      <w:r>
+        <w:t>Thus</w:t>
+      </w:r>
+      <w:proofErr w:type="gramEnd"/>
+      <w:r>
+        <w:t xml:space="preserve"> no parity error randomisation inside.</w:t>
       </w:r>
       <w:r>
         <w:br/>
-        <w:t>The only exception is for behaviour that should not affect the DUT. Thus the position of a data bit error could be randomised inside the BFM.</w:t>
+        <w:t xml:space="preserve">The only exception is for behaviour that should not affect the DUT. </w:t>
+      </w:r>
+      <w:proofErr w:type="gramStart"/>
+      <w:r>
+        <w:t>Thus</w:t>
+      </w:r>
+      <w:proofErr w:type="gramEnd"/>
+      <w:r>
+        <w:t xml:space="preserve"> the position of a data bit error could be randomised inside the BFM.</w:t>
       </w:r>
     </w:p>
     <w:p>
@@ -12560,10 +14155,18 @@
     </w:p>
     <w:p>
       <w:r>
-        <w:t>E.g. inside the UART BFM configuration the following sub-record is defined – with fields specifying the error injection details</w:t>
-      </w:r>
-      <w:r>
-        <w:t xml:space="preserve">  (Details given in the UART VIP doc)</w:t>
+        <w:t xml:space="preserve">E.g. inside the UART BFM configuration the following sub-record is defined – with fields specifying the error injection </w:t>
+      </w:r>
+      <w:proofErr w:type="gramStart"/>
+      <w:r>
+        <w:t>details</w:t>
+      </w:r>
+      <w:r>
+        <w:t xml:space="preserve">  (</w:t>
+      </w:r>
+      <w:proofErr w:type="gramEnd"/>
+      <w:r>
+        <w:t>Details given in the UART VIP doc)</w:t>
       </w:r>
     </w:p>
     <w:p>
@@ -12580,8 +14183,13 @@
         <w:t>error_injection</w:t>
       </w:r>
       <w:proofErr w:type="spellEnd"/>
-      <w:r>
-        <w:t xml:space="preserve">   (fixed name, but type will differ)</w:t>
+      <w:proofErr w:type="gramStart"/>
+      <w:r>
+        <w:t xml:space="preserve">   (</w:t>
+      </w:r>
+      <w:proofErr w:type="gramEnd"/>
+      <w:r>
+        <w:t>fixed name, but type will differ)</w:t>
       </w:r>
     </w:p>
     <w:p>
@@ -12654,7 +14262,15 @@
     </w:p>
     <w:p>
       <w:r>
-        <w:t>E.g. inside the UART VVC configuration the following sub-record is defined – with fields specifying the error injection details  (Details given in the UART VIP doc)</w:t>
+        <w:t xml:space="preserve">E.g. inside the UART VVC configuration the following sub-record is defined – with fields specifying the error injection </w:t>
+      </w:r>
+      <w:proofErr w:type="gramStart"/>
+      <w:r>
+        <w:t>details  (</w:t>
+      </w:r>
+      <w:proofErr w:type="gramEnd"/>
+      <w:r>
+        <w:t>Details given in the UART VIP doc)</w:t>
       </w:r>
     </w:p>
     <w:p>
@@ -12783,12 +14399,12 @@
       <w:pPr>
         <w:pStyle w:val="Overskrift1"/>
       </w:pPr>
-      <w:bookmarkStart w:id="31" w:name="_Toc19282401"/>
+      <w:bookmarkStart w:id="32" w:name="_Toc19282401"/>
       <w:r>
         <w:lastRenderedPageBreak/>
         <w:t>Randomisation</w:t>
       </w:r>
-      <w:bookmarkEnd w:id="31"/>
+      <w:bookmarkEnd w:id="32"/>
     </w:p>
     <w:p>
       <w:r>
@@ -13004,7 +14620,7 @@
       <w:pPr>
         <w:pStyle w:val="Overskrift2"/>
       </w:pPr>
-      <w:bookmarkStart w:id="32" w:name="_Hlk19098868"/>
+      <w:bookmarkStart w:id="33" w:name="_Hlk19098868"/>
       <w:r>
         <w:t xml:space="preserve">Data randomisation </w:t>
       </w:r>
@@ -13014,7 +14630,15 @@
     </w:p>
     <w:p>
       <w:r>
-        <w:t>A VVC may be commanded to generate constrained random data, where data in this sense could also be addresses, lengths, etc. Typically such commands would allow flexibility for the number of accesses and other important aspects – like scoreboards, common buffers, files, etc.</w:t>
+        <w:t xml:space="preserve">A VVC may be commanded to generate constrained random data, where data in this sense could also be addresses, lengths, etc. </w:t>
+      </w:r>
+      <w:proofErr w:type="gramStart"/>
+      <w:r>
+        <w:t>Typically</w:t>
+      </w:r>
+      <w:proofErr w:type="gramEnd"/>
+      <w:r>
+        <w:t xml:space="preserve"> such commands would allow flexibility for the number of accesses and other important aspects – like scoreboards, common buffers, files, etc.</w:t>
       </w:r>
     </w:p>
     <w:p>
@@ -13140,7 +14764,7 @@
       </w:tr>
     </w:tbl>
     <w:p/>
-    <w:bookmarkEnd w:id="32"/>
+    <w:bookmarkEnd w:id="33"/>
     <w:p>
       <w:pPr>
         <w:pStyle w:val="Overskrift2"/>
@@ -13191,13 +14815,13 @@
       <w:pPr>
         <w:pStyle w:val="Overskrift1"/>
       </w:pPr>
-      <w:bookmarkStart w:id="33" w:name="_Toc19110450"/>
-      <w:bookmarkStart w:id="34" w:name="_Toc19282402"/>
-      <w:bookmarkEnd w:id="33"/>
+      <w:bookmarkStart w:id="34" w:name="_Toc19110450"/>
+      <w:bookmarkStart w:id="35" w:name="_Toc19282402"/>
+      <w:bookmarkEnd w:id="34"/>
       <w:r>
         <w:t>Functional Coverage</w:t>
       </w:r>
-      <w:bookmarkEnd w:id="34"/>
+      <w:bookmarkEnd w:id="35"/>
     </w:p>
     <w:p>
       <w:r>
@@ -13488,7 +15112,7 @@
           <w:sz w:val="24"/>
         </w:rPr>
       </w:pPr>
-      <w:bookmarkStart w:id="35" w:name="_Ref19101252"/>
+      <w:bookmarkStart w:id="36" w:name="_Ref19101252"/>
       <w:r>
         <w:br w:type="page"/>
       </w:r>
@@ -13497,12 +15121,12 @@
       <w:pPr>
         <w:pStyle w:val="Overskrift1"/>
       </w:pPr>
-      <w:bookmarkStart w:id="36" w:name="_Toc19282403"/>
+      <w:bookmarkStart w:id="37" w:name="_Toc19282403"/>
       <w:r>
         <w:lastRenderedPageBreak/>
         <w:t>Testbench Data routing</w:t>
       </w:r>
-      <w:bookmarkEnd w:id="36"/>
+      <w:bookmarkEnd w:id="37"/>
     </w:p>
     <w:p>
       <w:r>
@@ -13671,7 +15295,15 @@
       </w:r>
       <w:proofErr w:type="spellEnd"/>
       <w:r>
-        <w:t xml:space="preserve">, which is defined in UVVM </w:t>
+        <w:t xml:space="preserve">, which is defined in </w:t>
+      </w:r>
+      <w:proofErr w:type="spellStart"/>
+      <w:r>
+        <w:t>UVVM</w:t>
+      </w:r>
+      <w:proofErr w:type="spellEnd"/>
+      <w:r>
+        <w:t xml:space="preserve"> </w:t>
       </w:r>
       <w:proofErr w:type="spellStart"/>
       <w:r>
@@ -13819,7 +15451,15 @@
           </w:tcPr>
           <w:p>
             <w:r>
-              <w:t>TBD – Not yet implemented  (Do not use – as this may change)</w:t>
+              <w:t xml:space="preserve">TBD – Not yet </w:t>
+            </w:r>
+            <w:proofErr w:type="gramStart"/>
+            <w:r>
+              <w:t>implemented  (</w:t>
+            </w:r>
+            <w:proofErr w:type="gramEnd"/>
+            <w:r>
+              <w:t>Do not use – as this may change)</w:t>
             </w:r>
           </w:p>
         </w:tc>
@@ -13844,7 +15484,15 @@
           </w:tcPr>
           <w:p>
             <w:r>
-              <w:t>TBD – Not yet implemented  (Do not use – as this may change)</w:t>
+              <w:t xml:space="preserve">TBD – Not yet </w:t>
+            </w:r>
+            <w:proofErr w:type="gramStart"/>
+            <w:r>
+              <w:t>implemented  (</w:t>
+            </w:r>
+            <w:proofErr w:type="gramEnd"/>
+            <w:r>
+              <w:t>Do not use – as this may change)</w:t>
             </w:r>
           </w:p>
         </w:tc>
@@ -13906,12 +15554,12 @@
       <w:pPr>
         <w:pStyle w:val="Overskrift1"/>
       </w:pPr>
-      <w:bookmarkStart w:id="37" w:name="_Toc19282404"/>
+      <w:bookmarkStart w:id="38" w:name="_Toc19282404"/>
       <w:r>
         <w:lastRenderedPageBreak/>
         <w:t>Controlling property checkers</w:t>
       </w:r>
-      <w:bookmarkEnd w:id="37"/>
+      <w:bookmarkEnd w:id="38"/>
     </w:p>
     <w:p>
       <w:r>
@@ -14006,7 +15654,15 @@
         <w:t xml:space="preserve">In UVVM </w:t>
       </w:r>
       <w:r>
-        <w:t xml:space="preserve">turning checkers on and off is controlled by the VVC configuration (chapter </w:t>
+        <w:t xml:space="preserve">turning checkers on and off is controlled by the </w:t>
+      </w:r>
+      <w:proofErr w:type="spellStart"/>
+      <w:r>
+        <w:t>VVC</w:t>
+      </w:r>
+      <w:proofErr w:type="spellEnd"/>
+      <w:r>
+        <w:t xml:space="preserve"> configuration (chapter </w:t>
       </w:r>
       <w:r>
         <w:fldChar w:fldCharType="begin"/>
@@ -14041,12 +15697,17 @@
       <w:r>
         <w:tab/>
       </w:r>
+      <w:proofErr w:type="gramStart"/>
       <w:r>
         <w:t>.</w:t>
       </w:r>
       <w:proofErr w:type="spellStart"/>
       <w:r>
-        <w:t>bit_rate_checker</w:t>
+        <w:t>bit</w:t>
+      </w:r>
+      <w:proofErr w:type="gramEnd"/>
+      <w:r>
+        <w:t>_rate_checker</w:t>
       </w:r>
       <w:proofErr w:type="spellEnd"/>
       <w:r>
@@ -14067,8 +15728,13 @@
       <w:pPr>
         <w:ind w:left="720" w:firstLine="720"/>
       </w:pPr>
-      <w:r>
-        <w:t xml:space="preserve">.enable </w:t>
+      <w:proofErr w:type="gramStart"/>
+      <w:r>
+        <w:t>.enable</w:t>
+      </w:r>
+      <w:proofErr w:type="gramEnd"/>
+      <w:r>
+        <w:t xml:space="preserve"> </w:t>
       </w:r>
       <w:r>
         <w:tab/>
@@ -14095,11 +15761,18 @@
       </w:r>
       <w:r>
         <w:tab/>
+      </w:r>
+      <w:proofErr w:type="gramStart"/>
+      <w:r>
         <w:t>.</w:t>
       </w:r>
       <w:proofErr w:type="spellStart"/>
       <w:r>
-        <w:t>min_period</w:t>
+        <w:t>min</w:t>
+      </w:r>
+      <w:proofErr w:type="gramEnd"/>
+      <w:r>
+        <w:t>_period</w:t>
       </w:r>
       <w:proofErr w:type="spellEnd"/>
       <w:r>
@@ -14113,11 +15786,18 @@
       </w:r>
       <w:r>
         <w:tab/>
+      </w:r>
+      <w:proofErr w:type="gramStart"/>
+      <w:r>
         <w:t>.</w:t>
       </w:r>
       <w:proofErr w:type="spellStart"/>
       <w:r>
-        <w:t>alert_level</w:t>
+        <w:t>alert</w:t>
+      </w:r>
+      <w:proofErr w:type="gramEnd"/>
+      <w:r>
+        <w:t>_level</w:t>
       </w:r>
       <w:proofErr w:type="spellEnd"/>
       <w:r>
@@ -14132,7 +15812,15 @@
     <w:p/>
     <w:p>
       <w:r>
-        <w:t>For this example the bit rate checker inside the UART_VVC RX will trigger on changes on the DUT TX and execute the check if enable is TRUE.</w:t>
+        <w:t xml:space="preserve">For this </w:t>
+      </w:r>
+      <w:proofErr w:type="gramStart"/>
+      <w:r>
+        <w:t>example</w:t>
+      </w:r>
+      <w:proofErr w:type="gramEnd"/>
+      <w:r>
+        <w:t xml:space="preserve"> the bit rate checker inside the UART_VVC RX will trigger on changes on the DUT TX and execute the check if enable is TRUE.</w:t>
       </w:r>
     </w:p>
     <w:p>
@@ -14154,14 +15842,14 @@
       <w:pPr>
         <w:pStyle w:val="Overskrift1"/>
       </w:pPr>
-      <w:bookmarkStart w:id="38" w:name="_Ref19277311"/>
-      <w:bookmarkStart w:id="39" w:name="_Toc19282405"/>
+      <w:bookmarkStart w:id="39" w:name="_Ref19277311"/>
+      <w:bookmarkStart w:id="40" w:name="_Toc19282405"/>
       <w:r>
         <w:t>VVC parameters and sequence for Randomisation, Functional Coverage, Sources and Destinations</w:t>
       </w:r>
-      <w:bookmarkEnd w:id="35"/>
-      <w:bookmarkEnd w:id="38"/>
+      <w:bookmarkEnd w:id="36"/>
       <w:bookmarkEnd w:id="39"/>
+      <w:bookmarkEnd w:id="40"/>
     </w:p>
     <w:p>
       <w:r>
@@ -14288,11 +15976,19 @@
             </w:pPr>
             <w:proofErr w:type="spellStart"/>
             <w:r>
-              <w:t>uart_transmit</w:t>
+              <w:t>uart_</w:t>
+            </w:r>
+            <w:proofErr w:type="gramStart"/>
+            <w:r>
+              <w:t>transmit</w:t>
             </w:r>
             <w:proofErr w:type="spellEnd"/>
             <w:r>
-              <w:t>(UART_VVCT,1,TX,</w:t>
+              <w:t>(</w:t>
+            </w:r>
+            <w:proofErr w:type="gramEnd"/>
+            <w:r>
+              <w:t>UART_VVCT,1,TX,</w:t>
             </w:r>
           </w:p>
         </w:tc>
@@ -14373,11 +16069,19 @@
             </w:pPr>
             <w:proofErr w:type="spellStart"/>
             <w:r>
-              <w:t>uart_receive</w:t>
+              <w:t>uart_</w:t>
+            </w:r>
+            <w:proofErr w:type="gramStart"/>
+            <w:r>
+              <w:t>receive</w:t>
             </w:r>
             <w:proofErr w:type="spellEnd"/>
             <w:r>
-              <w:t>(UART_VVCT,1,RX,</w:t>
+              <w:t>(</w:t>
+            </w:r>
+            <w:proofErr w:type="gramEnd"/>
+            <w:r>
+              <w:t>UART_VVCT,1,RX,</w:t>
             </w:r>
           </w:p>
         </w:tc>
@@ -14444,12 +16148,36 @@
       </w:r>
       <w:proofErr w:type="spellEnd"/>
       <w:r>
-        <w:t>(UART_VVCT,1,TX, 4, RANDOM_FAVOUR_EDGES, TO_BUFFER, C_UART_BUFFER, “my message”);</w:t>
-      </w:r>
-    </w:p>
-    <w:p>
-      <w:r>
-        <w:t xml:space="preserve">Example b means: </w:t>
+        <w:t xml:space="preserve">(UART_VVCT,1,TX, 4, </w:t>
+      </w:r>
+      <w:proofErr w:type="spellStart"/>
+      <w:r>
+        <w:t>RANDOM_FAVOUR_EDGES</w:t>
+      </w:r>
+      <w:proofErr w:type="spellEnd"/>
+      <w:r>
+        <w:t xml:space="preserve">, </w:t>
+      </w:r>
+      <w:proofErr w:type="spellStart"/>
+      <w:r>
+        <w:t>TO_BUFFER</w:t>
+      </w:r>
+      <w:proofErr w:type="spellEnd"/>
+      <w:r>
+        <w:t>, C_UART_BUFFER, “my message”);</w:t>
+      </w:r>
+    </w:p>
+    <w:p>
+      <w:r>
+        <w:t xml:space="preserve">Example b </w:t>
+      </w:r>
+      <w:proofErr w:type="gramStart"/>
+      <w:r>
+        <w:t>means:</w:t>
+      </w:r>
+      <w:proofErr w:type="gramEnd"/>
+      <w:r>
+        <w:t xml:space="preserve"> </w:t>
       </w:r>
       <w:r>
         <w:t>keep on receiving data until given coverage is reached</w:t>
@@ -14480,13 +16208,13 @@
       <w:pPr>
         <w:pStyle w:val="Overskrift1"/>
       </w:pPr>
-      <w:bookmarkStart w:id="40" w:name="_Toc19282406"/>
+      <w:bookmarkStart w:id="41" w:name="_Toc19282406"/>
       <w:r>
         <w:lastRenderedPageBreak/>
         <w:t>Multiple Central Sequencers</w:t>
       </w:r>
-      <w:bookmarkEnd w:id="27"/>
-      <w:bookmarkEnd w:id="40"/>
+      <w:bookmarkEnd w:id="28"/>
+      <w:bookmarkEnd w:id="41"/>
     </w:p>
     <w:p>
       <w:r>
@@ -14495,7 +16223,43 @@
           <w:iCs/>
           <w:szCs w:val="18"/>
         </w:rPr>
-        <w:t>A structured test environment is important and we recommend the use of a test harness to instantiate VVCs, DUT, clock generator and so forth. The testbench may consist of one or more test sequencers which are used to control the complete testbench architecture with any number of VVCs, although for a better testbench overview we recommend to have a single central test sequencer only.</w:t>
+        <w:t xml:space="preserve">A structured test environment is </w:t>
+      </w:r>
+      <w:proofErr w:type="gramStart"/>
+      <w:r>
+        <w:rPr>
+          <w:rFonts w:ascii="Helvetica Neue Thin" w:hAnsi="Helvetica Neue Thin"/>
+          <w:iCs/>
+          <w:szCs w:val="18"/>
+        </w:rPr>
+        <w:t>important</w:t>
+      </w:r>
+      <w:proofErr w:type="gramEnd"/>
+      <w:r>
+        <w:rPr>
+          <w:rFonts w:ascii="Helvetica Neue Thin" w:hAnsi="Helvetica Neue Thin"/>
+          <w:iCs/>
+          <w:szCs w:val="18"/>
+        </w:rPr>
+        <w:t xml:space="preserve"> and we recommend the use of a test harness to instantiate VVCs, DUT, clock generator and so forth. The testbench may consist of one or more test sequencers which are used to control the complete testbench architecture with any number of VVCs, although for a better testbench overview we recommend </w:t>
+      </w:r>
+      <w:proofErr w:type="gramStart"/>
+      <w:r>
+        <w:rPr>
+          <w:rFonts w:ascii="Helvetica Neue Thin" w:hAnsi="Helvetica Neue Thin"/>
+          <w:iCs/>
+          <w:szCs w:val="18"/>
+        </w:rPr>
+        <w:t>to have</w:t>
+      </w:r>
+      <w:proofErr w:type="gramEnd"/>
+      <w:r>
+        <w:rPr>
+          <w:rFonts w:ascii="Helvetica Neue Thin" w:hAnsi="Helvetica Neue Thin"/>
+          <w:iCs/>
+          <w:szCs w:val="18"/>
+        </w:rPr>
+        <w:t xml:space="preserve"> a single central test sequencer only.</w:t>
       </w:r>
     </w:p>
     <w:p/>
@@ -14503,16 +16267,24 @@
       <w:pPr>
         <w:pStyle w:val="Overskrift1"/>
       </w:pPr>
-      <w:bookmarkStart w:id="41" w:name="_Toc19282407"/>
-      <w:bookmarkStart w:id="42" w:name="_Toc17306318"/>
+      <w:bookmarkStart w:id="42" w:name="_Toc19282407"/>
+      <w:bookmarkStart w:id="43" w:name="_Toc17306318"/>
       <w:r>
         <w:t>Monitors</w:t>
       </w:r>
-      <w:bookmarkEnd w:id="41"/>
-    </w:p>
-    <w:p>
-      <w:r>
-        <w:t>Monitors could be great to check the interface accesses to a DUT – to report the transaction to the testbench – with all relevant info like operation (write, read, transmit, …), data, address, etc. This information may be critical in order to understand the operation of the DUT and its expected outputs. A monitor is not a protocol checker, but may of course check various properties of an interface/protocol. A typical Monitor will however only provide the relevant basic information and leave more advance interpretation to other parts of a testbench. For simple protocols like the UART</w:t>
+      <w:bookmarkEnd w:id="42"/>
+    </w:p>
+    <w:p>
+      <w:r>
+        <w:t xml:space="preserve">Monitors could be great to check the interface accesses to a DUT – to report the transaction to the testbench – with all relevant info like operation (write, read, transmit, …), data, address, etc. This information may be critical in order to understand the operation of the DUT and its expected outputs. A monitor is not a protocol </w:t>
+      </w:r>
+      <w:proofErr w:type="gramStart"/>
+      <w:r>
+        <w:t>checker, but</w:t>
+      </w:r>
+      <w:proofErr w:type="gramEnd"/>
+      <w:r>
+        <w:t xml:space="preserve"> may of course check various properties of an interface/protocol. A typical Monitor will however only provide the relevant basic information and leave more advance interpretation to other parts of a testbench. For simple protocols like the UART</w:t>
       </w:r>
       <w:r>
         <w:t>,</w:t>
@@ -14521,7 +16293,15 @@
         <w:t xml:space="preserve"> </w:t>
       </w:r>
       <w:r>
-        <w:t>UVVM also includes basic error checking in the Monitor – as this happens at a very low level. For more advanced protocols it would make sense to just pass on the low level info to a higher level checker. The reason for making a dedicated monitor rather than leaving that to the testbench model is to achieve a better testbench structure and more efficient reuse.</w:t>
+        <w:t xml:space="preserve">UVVM also includes basic error checking in the Monitor – as this happens at a very low level. For more advanced protocols it would make sense to just pass on the </w:t>
+      </w:r>
+      <w:proofErr w:type="gramStart"/>
+      <w:r>
+        <w:t>low level</w:t>
+      </w:r>
+      <w:proofErr w:type="gramEnd"/>
+      <w:r>
+        <w:t xml:space="preserve"> info to a higher level checker. The reason for making a dedicated monitor rather than leaving that to the testbench model is to achieve a better testbench structure and more efficient reuse.</w:t>
       </w:r>
     </w:p>
     <w:p/>
@@ -14553,7 +16333,15 @@
         <w:fldChar w:fldCharType="end"/>
       </w:r>
       <w:r>
-        <w:t xml:space="preserve">) inside a VVC significantly reduces the need for a dedicated monitor, as the VVC will then be able to pass the complete transaction information on to for instance a model inside the Testbench. </w:t>
+        <w:t xml:space="preserve">) inside a </w:t>
+      </w:r>
+      <w:proofErr w:type="spellStart"/>
+      <w:r>
+        <w:t>VVC</w:t>
+      </w:r>
+      <w:proofErr w:type="spellEnd"/>
+      <w:r>
+        <w:t xml:space="preserve"> significantly reduces the need for a dedicated monitor, as the VVC will then be able to pass the complete transaction information on to for instance a model inside the Testbench. </w:t>
       </w:r>
     </w:p>
     <w:p>
@@ -14677,39 +16465,36 @@
       <w:r>
         <w:t xml:space="preserve"> after the start of the transaction. Will be set when the </w:t>
       </w:r>
-      <w:del w:id="43" w:author="Forfatter">
+      <w:del w:id="44" w:author="Forfatter">
         <w:r>
           <w:delText xml:space="preserve">result </w:delText>
         </w:r>
       </w:del>
-      <w:ins w:id="44" w:author="Forfatter">
+      <w:ins w:id="45" w:author="Forfatter">
         <w:r>
-          <w:t>type</w:t>
-        </w:r>
-        <w:r>
-          <w:t xml:space="preserve"> </w:t>
+          <w:t xml:space="preserve">type </w:t>
         </w:r>
       </w:ins>
       <w:r>
         <w:t>of the transaction is known</w:t>
       </w:r>
-      <w:ins w:id="45" w:author="Forfatter">
+      <w:ins w:id="46" w:author="Forfatter">
         <w:r>
           <w:t>, e.g. TRANSMIT or RECEIVE for UART</w:t>
         </w:r>
       </w:ins>
       <w:r>
-        <w:t xml:space="preserve"> </w:t>
-      </w:r>
-      <w:bookmarkStart w:id="46" w:name="_GoBack"/>
-      <w:bookmarkEnd w:id="46"/>
-      <w:r>
-        <w:t>(otherwise NO_OPERATION)</w:t>
+        <w:t xml:space="preserve"> (otherwise NO_</w:t>
+      </w:r>
+      <w:proofErr w:type="gramStart"/>
+      <w:r>
+        <w:t>OPERATION)</w:t>
       </w:r>
       <w:commentRangeStart w:id="47"/>
       <w:r>
         <w:t xml:space="preserve">   </w:t>
       </w:r>
+      <w:proofErr w:type="gramEnd"/>
       <w:del w:id="48" w:author="Forfatter">
         <w:r>
           <w:delText>**** IN_PROGRESS????</w:delText>
@@ -14737,7 +16522,15 @@
       </w:r>
       <w:proofErr w:type="spellEnd"/>
       <w:r>
-        <w:t>: Will be set to FAILED or SUCCEEDED as soon as the result is 100% given. Prior to that – during the transaction : IN_PROGRESS.</w:t>
+        <w:t xml:space="preserve">: Will be set to FAILED or SUCCEEDED as soon as the result is 100% given. Prior to that – during the </w:t>
+      </w:r>
+      <w:proofErr w:type="gramStart"/>
+      <w:r>
+        <w:t>transaction :</w:t>
+      </w:r>
+      <w:proofErr w:type="gramEnd"/>
+      <w:r>
+        <w:t xml:space="preserve"> IN_PROGRESS.</w:t>
       </w:r>
       <w:r>
         <w:br/>
@@ -14787,7 +16580,23 @@
     </w:p>
     <w:p>
       <w:r>
-        <w:t>-  Monitor DTT signal : global_&lt;protocol-name&gt;_</w:t>
+        <w:t xml:space="preserve">-  Monitor </w:t>
+      </w:r>
+      <w:proofErr w:type="spellStart"/>
+      <w:r>
+        <w:t>DTT</w:t>
+      </w:r>
+      <w:proofErr w:type="spellEnd"/>
+      <w:r>
+        <w:t xml:space="preserve"> </w:t>
+      </w:r>
+      <w:proofErr w:type="gramStart"/>
+      <w:r>
+        <w:t>signal :</w:t>
+      </w:r>
+      <w:proofErr w:type="gramEnd"/>
+      <w:r>
+        <w:t xml:space="preserve"> global_&lt;protocol-name&gt;_</w:t>
       </w:r>
       <w:proofErr w:type="spellStart"/>
       <w:r>
@@ -14878,10 +16687,9 @@
       </w:pPr>
       <w:bookmarkStart w:id="54" w:name="_Toc19282408"/>
       <w:r>
-        <w:lastRenderedPageBreak/>
         <w:t>Compile scripts</w:t>
       </w:r>
-      <w:bookmarkEnd w:id="42"/>
+      <w:bookmarkEnd w:id="43"/>
       <w:bookmarkEnd w:id="54"/>
     </w:p>
     <w:p>
@@ -15397,152 +17205,159 @@
           <w:rFonts w:ascii="Consolas" w:hAnsi="Consolas"/>
           <w:lang w:val="en-US"/>
         </w:rPr>
-        <w:t>disable_log_msg</w:t>
-      </w:r>
-      <w:proofErr w:type="spellEnd"/>
+        <w:t>disable_log_</w:t>
+      </w:r>
+      <w:proofErr w:type="gramStart"/>
       <w:r>
         <w:rPr>
           <w:rFonts w:ascii="Consolas" w:hAnsi="Consolas"/>
           <w:lang w:val="en-US"/>
         </w:rPr>
-        <w:t>(ALL_MESSAGES);</w:t>
-      </w:r>
-    </w:p>
-    <w:p>
-      <w:pPr>
-        <w:ind w:left="720"/>
+        <w:t>msg</w:t>
+      </w:r>
+      <w:proofErr w:type="spellEnd"/>
+      <w:r>
         <w:rPr>
           <w:rFonts w:ascii="Consolas" w:hAnsi="Consolas"/>
           <w:lang w:val="en-US"/>
         </w:rPr>
-      </w:pPr>
+        <w:t>(</w:t>
+      </w:r>
       <w:proofErr w:type="spellStart"/>
+      <w:proofErr w:type="gramEnd"/>
       <w:r>
         <w:rPr>
           <w:rFonts w:ascii="Consolas" w:hAnsi="Consolas"/>
           <w:lang w:val="en-US"/>
         </w:rPr>
-        <w:t>e</w:t>
-      </w:r>
+        <w:t>ALL_MESSAGES</w:t>
+      </w:r>
+      <w:proofErr w:type="spellEnd"/>
       <w:r>
         <w:rPr>
           <w:rFonts w:ascii="Consolas" w:hAnsi="Consolas"/>
           <w:lang w:val="en-US"/>
         </w:rPr>
-        <w:t>nable_log_msg</w:t>
-      </w:r>
-      <w:proofErr w:type="spellEnd"/>
-      <w:r>
+        <w:t>);</w:t>
+      </w:r>
+    </w:p>
+    <w:p>
+      <w:pPr>
+        <w:ind w:left="720"/>
         <w:rPr>
           <w:rFonts w:ascii="Consolas" w:hAnsi="Consolas"/>
           <w:lang w:val="en-US"/>
         </w:rPr>
-        <w:t>(</w:t>
-      </w:r>
+      </w:pPr>
+      <w:proofErr w:type="spellStart"/>
       <w:r>
         <w:rPr>
           <w:rFonts w:ascii="Consolas" w:hAnsi="Consolas"/>
           <w:lang w:val="en-US"/>
         </w:rPr>
-        <w:t>ID_SEQUENCER);</w:t>
+        <w:t>e</w:t>
       </w:r>
       <w:r>
         <w:rPr>
           <w:rFonts w:ascii="Consolas" w:hAnsi="Consolas"/>
           <w:lang w:val="en-US"/>
         </w:rPr>
-        <w:br/>
-      </w:r>
-    </w:p>
-    <w:p>
-      <w:pPr>
-        <w:ind w:left="720"/>
+        <w:t>nable_log_</w:t>
+      </w:r>
+      <w:proofErr w:type="gramStart"/>
+      <w:r>
         <w:rPr>
           <w:rFonts w:ascii="Consolas" w:hAnsi="Consolas"/>
           <w:lang w:val="en-US"/>
         </w:rPr>
-      </w:pPr>
+        <w:t>msg</w:t>
+      </w:r>
+      <w:proofErr w:type="spellEnd"/>
       <w:r>
         <w:rPr>
           <w:rFonts w:ascii="Consolas" w:hAnsi="Consolas"/>
           <w:lang w:val="en-US"/>
         </w:rPr>
-        <w:t>-- VVC message ID panel</w:t>
-      </w:r>
+        <w:t>(</w:t>
+      </w:r>
+      <w:proofErr w:type="spellStart"/>
+      <w:proofErr w:type="gramEnd"/>
       <w:r>
         <w:rPr>
           <w:rFonts w:ascii="Consolas" w:hAnsi="Consolas"/>
           <w:lang w:val="en-US"/>
         </w:rPr>
-        <w:br/>
-      </w:r>
-      <w:proofErr w:type="spellStart"/>
+        <w:t>ID_SEQUENCER</w:t>
+      </w:r>
+      <w:proofErr w:type="spellEnd"/>
       <w:r>
         <w:rPr>
           <w:rFonts w:ascii="Consolas" w:hAnsi="Consolas"/>
           <w:lang w:val="en-US"/>
         </w:rPr>
-        <w:t>disable_log_msg</w:t>
-      </w:r>
-      <w:proofErr w:type="spellEnd"/>
+        <w:t>);</w:t>
+      </w:r>
       <w:r>
         <w:rPr>
           <w:rFonts w:ascii="Consolas" w:hAnsi="Consolas"/>
           <w:lang w:val="en-US"/>
         </w:rPr>
-        <w:t xml:space="preserve">(VVC_BROADCAST, ALL_MESSAGES); -- </w:t>
-      </w:r>
-      <w:r>
+        <w:br/>
+      </w:r>
+    </w:p>
+    <w:p>
+      <w:pPr>
+        <w:ind w:left="720"/>
         <w:rPr>
           <w:rFonts w:ascii="Consolas" w:hAnsi="Consolas"/>
           <w:lang w:val="en-US"/>
         </w:rPr>
-        <w:t xml:space="preserve">broadcast to </w:t>
-      </w:r>
+      </w:pPr>
       <w:r>
         <w:rPr>
           <w:rFonts w:ascii="Consolas" w:hAnsi="Consolas"/>
           <w:lang w:val="en-US"/>
         </w:rPr>
-        <w:t>all VVCs and instances</w:t>
-      </w:r>
-    </w:p>
-    <w:p>
-      <w:pPr>
-        <w:ind w:left="720"/>
+        <w:t xml:space="preserve">-- </w:t>
+      </w:r>
+      <w:proofErr w:type="spellStart"/>
+      <w:r>
         <w:rPr>
           <w:rFonts w:ascii="Consolas" w:hAnsi="Consolas"/>
           <w:lang w:val="en-US"/>
         </w:rPr>
-      </w:pPr>
+        <w:t>VVC</w:t>
+      </w:r>
+      <w:proofErr w:type="spellEnd"/>
       <w:r>
         <w:rPr>
           <w:rFonts w:ascii="Consolas" w:hAnsi="Consolas"/>
           <w:lang w:val="en-US"/>
         </w:rPr>
-        <w:t>e</w:t>
+        <w:t xml:space="preserve"> message ID panel</w:t>
       </w:r>
       <w:r>
         <w:rPr>
           <w:rFonts w:ascii="Consolas" w:hAnsi="Consolas"/>
           <w:lang w:val="en-US"/>
         </w:rPr>
-        <w:t>nable_</w:t>
-      </w:r>
+        <w:br/>
+      </w:r>
+      <w:proofErr w:type="spellStart"/>
       <w:r>
         <w:rPr>
           <w:rFonts w:ascii="Consolas" w:hAnsi="Consolas"/>
           <w:lang w:val="en-US"/>
         </w:rPr>
-        <w:tab/>
-      </w:r>
-      <w:proofErr w:type="spellStart"/>
+        <w:t>disable_log_</w:t>
+      </w:r>
+      <w:proofErr w:type="gramStart"/>
       <w:r>
         <w:rPr>
           <w:rFonts w:ascii="Consolas" w:hAnsi="Consolas"/>
           <w:lang w:val="en-US"/>
         </w:rPr>
-        <w:t>log_msg</w:t>
+        <w:t>msg</w:t>
       </w:r>
       <w:proofErr w:type="spellEnd"/>
       <w:r>
@@ -15550,21 +17365,24 @@
           <w:rFonts w:ascii="Consolas" w:hAnsi="Consolas"/>
           <w:lang w:val="en-US"/>
         </w:rPr>
-        <w:t>(I2C_VVCT, C_VVC_INSTANCE_1, ID_BFM_WAIT);</w:t>
-      </w:r>
+        <w:t>(</w:t>
+      </w:r>
+      <w:proofErr w:type="spellStart"/>
+      <w:proofErr w:type="gramEnd"/>
       <w:r>
         <w:rPr>
           <w:rFonts w:ascii="Consolas" w:hAnsi="Consolas"/>
           <w:lang w:val="en-US"/>
         </w:rPr>
-        <w:t xml:space="preserve"> -- I2C VVC instance 1</w:t>
-      </w:r>
+        <w:t>VVC_BROADCAST</w:t>
+      </w:r>
+      <w:proofErr w:type="spellEnd"/>
       <w:r>
         <w:rPr>
           <w:rFonts w:ascii="Consolas" w:hAnsi="Consolas"/>
           <w:lang w:val="en-US"/>
         </w:rPr>
-        <w:br/>
+        <w:t xml:space="preserve">, </w:t>
       </w:r>
       <w:proofErr w:type="spellStart"/>
       <w:r>
@@ -15572,7 +17390,7 @@
           <w:rFonts w:ascii="Consolas" w:hAnsi="Consolas"/>
           <w:lang w:val="en-US"/>
         </w:rPr>
-        <w:t>enable_log_msg</w:t>
+        <w:t>ALL_MESSAGES</w:t>
       </w:r>
       <w:proofErr w:type="spellEnd"/>
       <w:r>
@@ -15580,85 +17398,83 @@
           <w:rFonts w:ascii="Consolas" w:hAnsi="Consolas"/>
           <w:lang w:val="en-US"/>
         </w:rPr>
-        <w:t>(I2C_VVTC, C_</w:t>
+        <w:t xml:space="preserve">); -- </w:t>
       </w:r>
       <w:r>
         <w:rPr>
           <w:rFonts w:ascii="Consolas" w:hAnsi="Consolas"/>
           <w:lang w:val="en-US"/>
         </w:rPr>
-        <w:t>VVC_</w:t>
+        <w:t xml:space="preserve">broadcast to </w:t>
       </w:r>
       <w:r>
         <w:rPr>
           <w:rFonts w:ascii="Consolas" w:hAnsi="Consolas"/>
           <w:lang w:val="en-US"/>
         </w:rPr>
-        <w:t>INSTANCE_2, ID_BFM_WAIT);</w:t>
-      </w:r>
-      <w:r>
+        <w:t>all VVCs and instances</w:t>
+      </w:r>
+    </w:p>
+    <w:p>
+      <w:pPr>
+        <w:ind w:left="720"/>
         <w:rPr>
           <w:rFonts w:ascii="Consolas" w:hAnsi="Consolas"/>
           <w:lang w:val="en-US"/>
         </w:rPr>
-        <w:t xml:space="preserve"> -- I2C VVC instance 2</w:t>
-      </w:r>
-    </w:p>
-    <w:p>
-      <w:pPr>
-        <w:ind w:left="720"/>
+      </w:pPr>
+      <w:r>
         <w:rPr>
           <w:rFonts w:ascii="Consolas" w:hAnsi="Consolas"/>
           <w:lang w:val="en-US"/>
         </w:rPr>
-      </w:pPr>
-    </w:p>
-    <w:p>
-      <w:pPr>
-        <w:ind w:left="720"/>
+        <w:t>e</w:t>
+      </w:r>
+      <w:r>
         <w:rPr>
           <w:rFonts w:ascii="Consolas" w:hAnsi="Consolas"/>
           <w:lang w:val="en-US"/>
         </w:rPr>
-      </w:pPr>
+        <w:t>nable_</w:t>
+      </w:r>
       <w:r>
         <w:rPr>
           <w:rFonts w:ascii="Consolas" w:hAnsi="Consolas"/>
           <w:lang w:val="en-US"/>
         </w:rPr>
-        <w:t>-- Scoreboard message ID panel</w:t>
-      </w:r>
-    </w:p>
-    <w:p>
-      <w:pPr>
-        <w:ind w:left="720"/>
+        <w:tab/>
+      </w:r>
+      <w:proofErr w:type="spellStart"/>
+      <w:r>
         <w:rPr>
           <w:rFonts w:ascii="Consolas" w:hAnsi="Consolas"/>
           <w:lang w:val="en-US"/>
         </w:rPr>
-      </w:pPr>
+        <w:t>log_</w:t>
+      </w:r>
+      <w:proofErr w:type="gramStart"/>
       <w:r>
         <w:rPr>
           <w:rFonts w:ascii="Consolas" w:hAnsi="Consolas"/>
           <w:lang w:val="en-US"/>
         </w:rPr>
-        <w:t xml:space="preserve">shared variable </w:t>
-      </w:r>
-      <w:proofErr w:type="spellStart"/>
+        <w:t>msg</w:t>
+      </w:r>
+      <w:proofErr w:type="spellEnd"/>
       <w:r>
         <w:rPr>
           <w:rFonts w:ascii="Consolas" w:hAnsi="Consolas"/>
           <w:lang w:val="en-US"/>
         </w:rPr>
-        <w:t>sb_under_test</w:t>
-      </w:r>
-      <w:proofErr w:type="spellEnd"/>
+        <w:t>(</w:t>
+      </w:r>
+      <w:proofErr w:type="gramEnd"/>
       <w:r>
         <w:rPr>
           <w:rFonts w:ascii="Consolas" w:hAnsi="Consolas"/>
           <w:lang w:val="en-US"/>
         </w:rPr>
-        <w:t xml:space="preserve"> : </w:t>
+        <w:t xml:space="preserve">I2C_VVCT, C_VVC_INSTANCE_1, </w:t>
       </w:r>
       <w:proofErr w:type="spellStart"/>
       <w:r>
@@ -15666,7 +17482,7 @@
           <w:rFonts w:ascii="Consolas" w:hAnsi="Consolas"/>
           <w:lang w:val="en-US"/>
         </w:rPr>
-        <w:t>record_sb_pkg.t_generic_sb</w:t>
+        <w:t>ID_BFM_WAIT</w:t>
       </w:r>
       <w:proofErr w:type="spellEnd"/>
       <w:r>
@@ -15674,108 +17490,353 @@
           <w:rFonts w:ascii="Consolas" w:hAnsi="Consolas"/>
           <w:lang w:val="en-US"/>
         </w:rPr>
-        <w:t>;</w:t>
-      </w:r>
-    </w:p>
-    <w:p>
-      <w:pPr>
-        <w:ind w:left="720"/>
+        <w:t>);</w:t>
+      </w:r>
+      <w:r>
         <w:rPr>
           <w:rFonts w:ascii="Consolas" w:hAnsi="Consolas"/>
           <w:lang w:val="en-US"/>
         </w:rPr>
-      </w:pPr>
+        <w:t xml:space="preserve"> -- I2C </w:t>
+      </w:r>
+      <w:proofErr w:type="spellStart"/>
       <w:r>
         <w:rPr>
           <w:rFonts w:ascii="Consolas" w:hAnsi="Consolas"/>
           <w:lang w:val="en-US"/>
         </w:rPr>
-        <w:t>…</w:t>
-      </w:r>
-    </w:p>
-    <w:p>
-      <w:pPr>
-        <w:ind w:left="720"/>
+        <w:t>VVC</w:t>
+      </w:r>
+      <w:proofErr w:type="spellEnd"/>
+      <w:r>
         <w:rPr>
           <w:rFonts w:ascii="Consolas" w:hAnsi="Consolas"/>
           <w:lang w:val="en-US"/>
         </w:rPr>
-      </w:pPr>
-      <w:proofErr w:type="spellStart"/>
+        <w:t xml:space="preserve"> instance 1</w:t>
+      </w:r>
       <w:r>
         <w:rPr>
           <w:rFonts w:ascii="Consolas" w:hAnsi="Consolas"/>
           <w:lang w:val="en-US"/>
         </w:rPr>
-        <w:t>sb_under_test.disable_log_msg</w:t>
-      </w:r>
-      <w:proofErr w:type="spellEnd"/>
+        <w:br/>
+      </w:r>
+      <w:proofErr w:type="spellStart"/>
       <w:r>
         <w:rPr>
           <w:rFonts w:ascii="Consolas" w:hAnsi="Consolas"/>
           <w:lang w:val="en-US"/>
         </w:rPr>
-        <w:t>(ALL_INSTANCES, ID_CTRL);</w:t>
-      </w:r>
+        <w:t>enable_log_msg</w:t>
+      </w:r>
+      <w:proofErr w:type="spellEnd"/>
       <w:r>
         <w:rPr>
           <w:rFonts w:ascii="Consolas" w:hAnsi="Consolas"/>
           <w:lang w:val="en-US"/>
         </w:rPr>
-        <w:t xml:space="preserve"> -- </w:t>
+        <w:t>(I2C_VVTC, C_</w:t>
       </w:r>
       <w:r>
         <w:rPr>
           <w:rFonts w:ascii="Consolas" w:hAnsi="Consolas"/>
           <w:lang w:val="en-US"/>
         </w:rPr>
-        <w:t xml:space="preserve">broadcast to </w:t>
+        <w:t>VVC_</w:t>
       </w:r>
       <w:r>
         <w:rPr>
           <w:rFonts w:ascii="Consolas" w:hAnsi="Consolas"/>
           <w:lang w:val="en-US"/>
         </w:rPr>
-        <w:t>all SB instances</w:t>
-      </w:r>
-    </w:p>
-    <w:p>
-      <w:pPr>
-        <w:ind w:left="720"/>
+        <w:t xml:space="preserve">INSTANCE_2, </w:t>
+      </w:r>
+      <w:proofErr w:type="spellStart"/>
+      <w:r>
         <w:rPr>
           <w:rFonts w:ascii="Consolas" w:hAnsi="Consolas"/>
           <w:lang w:val="en-US"/>
         </w:rPr>
-      </w:pPr>
-      <w:proofErr w:type="spellStart"/>
+        <w:t>ID_BFM_WAIT</w:t>
+      </w:r>
+      <w:proofErr w:type="spellEnd"/>
       <w:r>
         <w:rPr>
           <w:rFonts w:ascii="Consolas" w:hAnsi="Consolas"/>
           <w:lang w:val="en-US"/>
         </w:rPr>
-        <w:t>sb_under_test.enable_log_msg</w:t>
-      </w:r>
-      <w:proofErr w:type="spellEnd"/>
+        <w:t>);</w:t>
+      </w:r>
       <w:r>
         <w:rPr>
           <w:rFonts w:ascii="Consolas" w:hAnsi="Consolas"/>
           <w:lang w:val="en-US"/>
         </w:rPr>
-        <w:t>(</w:t>
-      </w:r>
-      <w:r>
+        <w:t xml:space="preserve"> -- I2C VVC instance 2</w:t>
+      </w:r>
+    </w:p>
+    <w:p>
+      <w:pPr>
+        <w:ind w:left="720"/>
         <w:rPr>
           <w:rFonts w:ascii="Consolas" w:hAnsi="Consolas"/>
           <w:lang w:val="en-US"/>
         </w:rPr>
-        <w:t xml:space="preserve">C_SB_INSTANCE_1, </w:t>
-      </w:r>
-      <w:r>
+      </w:pPr>
+    </w:p>
+    <w:p>
+      <w:pPr>
+        <w:ind w:left="720"/>
         <w:rPr>
           <w:rFonts w:ascii="Consolas" w:hAnsi="Consolas"/>
           <w:lang w:val="en-US"/>
         </w:rPr>
-        <w:t>ID_DATA);</w:t>
+      </w:pPr>
+      <w:r>
+        <w:rPr>
+          <w:rFonts w:ascii="Consolas" w:hAnsi="Consolas"/>
+          <w:lang w:val="en-US"/>
+        </w:rPr>
+        <w:t>-- Scoreboard message ID panel</w:t>
+      </w:r>
+    </w:p>
+    <w:p>
+      <w:pPr>
+        <w:ind w:left="720"/>
+        <w:rPr>
+          <w:rFonts w:ascii="Consolas" w:hAnsi="Consolas"/>
+          <w:lang w:val="en-US"/>
+        </w:rPr>
+      </w:pPr>
+      <w:r>
+        <w:rPr>
+          <w:rFonts w:ascii="Consolas" w:hAnsi="Consolas"/>
+          <w:lang w:val="en-US"/>
+        </w:rPr>
+        <w:t xml:space="preserve">shared variable </w:t>
+      </w:r>
+      <w:proofErr w:type="spellStart"/>
+      <w:r>
+        <w:rPr>
+          <w:rFonts w:ascii="Consolas" w:hAnsi="Consolas"/>
+          <w:lang w:val="en-US"/>
+        </w:rPr>
+        <w:t>sb_under_</w:t>
+      </w:r>
+      <w:proofErr w:type="gramStart"/>
+      <w:r>
+        <w:rPr>
+          <w:rFonts w:ascii="Consolas" w:hAnsi="Consolas"/>
+          <w:lang w:val="en-US"/>
+        </w:rPr>
+        <w:t>test</w:t>
+      </w:r>
+      <w:proofErr w:type="spellEnd"/>
+      <w:r>
+        <w:rPr>
+          <w:rFonts w:ascii="Consolas" w:hAnsi="Consolas"/>
+          <w:lang w:val="en-US"/>
+        </w:rPr>
+        <w:t xml:space="preserve"> :</w:t>
+      </w:r>
+      <w:proofErr w:type="gramEnd"/>
+      <w:r>
+        <w:rPr>
+          <w:rFonts w:ascii="Consolas" w:hAnsi="Consolas"/>
+          <w:lang w:val="en-US"/>
+        </w:rPr>
+        <w:t xml:space="preserve"> </w:t>
+      </w:r>
+      <w:proofErr w:type="spellStart"/>
+      <w:r>
+        <w:rPr>
+          <w:rFonts w:ascii="Consolas" w:hAnsi="Consolas"/>
+          <w:lang w:val="en-US"/>
+        </w:rPr>
+        <w:t>record_sb_pkg.t_generic_sb</w:t>
+      </w:r>
+      <w:proofErr w:type="spellEnd"/>
+      <w:r>
+        <w:rPr>
+          <w:rFonts w:ascii="Consolas" w:hAnsi="Consolas"/>
+          <w:lang w:val="en-US"/>
+        </w:rPr>
+        <w:t>;</w:t>
+      </w:r>
+    </w:p>
+    <w:p>
+      <w:pPr>
+        <w:ind w:left="720"/>
+        <w:rPr>
+          <w:rFonts w:ascii="Consolas" w:hAnsi="Consolas"/>
+          <w:lang w:val="en-US"/>
+        </w:rPr>
+      </w:pPr>
+      <w:r>
+        <w:rPr>
+          <w:rFonts w:ascii="Consolas" w:hAnsi="Consolas"/>
+          <w:lang w:val="en-US"/>
+        </w:rPr>
+        <w:t>…</w:t>
+      </w:r>
+    </w:p>
+    <w:p>
+      <w:pPr>
+        <w:ind w:left="720"/>
+        <w:rPr>
+          <w:rFonts w:ascii="Consolas" w:hAnsi="Consolas"/>
+          <w:lang w:val="en-US"/>
+        </w:rPr>
+      </w:pPr>
+      <w:proofErr w:type="spellStart"/>
+      <w:r>
+        <w:rPr>
+          <w:rFonts w:ascii="Consolas" w:hAnsi="Consolas"/>
+          <w:lang w:val="en-US"/>
+        </w:rPr>
+        <w:t>sb_under_</w:t>
+      </w:r>
+      <w:proofErr w:type="gramStart"/>
+      <w:r>
+        <w:rPr>
+          <w:rFonts w:ascii="Consolas" w:hAnsi="Consolas"/>
+          <w:lang w:val="en-US"/>
+        </w:rPr>
+        <w:t>test.disable</w:t>
+      </w:r>
+      <w:proofErr w:type="gramEnd"/>
+      <w:r>
+        <w:rPr>
+          <w:rFonts w:ascii="Consolas" w:hAnsi="Consolas"/>
+          <w:lang w:val="en-US"/>
+        </w:rPr>
+        <w:t>_log_msg</w:t>
+      </w:r>
+      <w:proofErr w:type="spellEnd"/>
+      <w:r>
+        <w:rPr>
+          <w:rFonts w:ascii="Consolas" w:hAnsi="Consolas"/>
+          <w:lang w:val="en-US"/>
+        </w:rPr>
+        <w:t>(</w:t>
+      </w:r>
+      <w:proofErr w:type="spellStart"/>
+      <w:r>
+        <w:rPr>
+          <w:rFonts w:ascii="Consolas" w:hAnsi="Consolas"/>
+          <w:lang w:val="en-US"/>
+        </w:rPr>
+        <w:t>ALL_INSTANCES</w:t>
+      </w:r>
+      <w:proofErr w:type="spellEnd"/>
+      <w:r>
+        <w:rPr>
+          <w:rFonts w:ascii="Consolas" w:hAnsi="Consolas"/>
+          <w:lang w:val="en-US"/>
+        </w:rPr>
+        <w:t xml:space="preserve">, </w:t>
+      </w:r>
+      <w:proofErr w:type="spellStart"/>
+      <w:r>
+        <w:rPr>
+          <w:rFonts w:ascii="Consolas" w:hAnsi="Consolas"/>
+          <w:lang w:val="en-US"/>
+        </w:rPr>
+        <w:t>ID_CTRL</w:t>
+      </w:r>
+      <w:proofErr w:type="spellEnd"/>
+      <w:r>
+        <w:rPr>
+          <w:rFonts w:ascii="Consolas" w:hAnsi="Consolas"/>
+          <w:lang w:val="en-US"/>
+        </w:rPr>
+        <w:t>);</w:t>
+      </w:r>
+      <w:r>
+        <w:rPr>
+          <w:rFonts w:ascii="Consolas" w:hAnsi="Consolas"/>
+          <w:lang w:val="en-US"/>
+        </w:rPr>
+        <w:t xml:space="preserve"> -- </w:t>
+      </w:r>
+      <w:r>
+        <w:rPr>
+          <w:rFonts w:ascii="Consolas" w:hAnsi="Consolas"/>
+          <w:lang w:val="en-US"/>
+        </w:rPr>
+        <w:t xml:space="preserve">broadcast to </w:t>
+      </w:r>
+      <w:r>
+        <w:rPr>
+          <w:rFonts w:ascii="Consolas" w:hAnsi="Consolas"/>
+          <w:lang w:val="en-US"/>
+        </w:rPr>
+        <w:t>all SB instances</w:t>
+      </w:r>
+    </w:p>
+    <w:p>
+      <w:pPr>
+        <w:ind w:left="720"/>
+        <w:rPr>
+          <w:rFonts w:ascii="Consolas" w:hAnsi="Consolas"/>
+          <w:lang w:val="en-US"/>
+        </w:rPr>
+      </w:pPr>
+      <w:proofErr w:type="spellStart"/>
+      <w:r>
+        <w:rPr>
+          <w:rFonts w:ascii="Consolas" w:hAnsi="Consolas"/>
+          <w:lang w:val="en-US"/>
+        </w:rPr>
+        <w:t>sb_under_</w:t>
+      </w:r>
+      <w:proofErr w:type="gramStart"/>
+      <w:r>
+        <w:rPr>
+          <w:rFonts w:ascii="Consolas" w:hAnsi="Consolas"/>
+          <w:lang w:val="en-US"/>
+        </w:rPr>
+        <w:t>test.enable</w:t>
+      </w:r>
+      <w:proofErr w:type="gramEnd"/>
+      <w:r>
+        <w:rPr>
+          <w:rFonts w:ascii="Consolas" w:hAnsi="Consolas"/>
+          <w:lang w:val="en-US"/>
+        </w:rPr>
+        <w:t>_log_msg</w:t>
+      </w:r>
+      <w:proofErr w:type="spellEnd"/>
+      <w:r>
+        <w:rPr>
+          <w:rFonts w:ascii="Consolas" w:hAnsi="Consolas"/>
+          <w:lang w:val="en-US"/>
+        </w:rPr>
+        <w:t>(</w:t>
+      </w:r>
+      <w:r>
+        <w:rPr>
+          <w:rFonts w:ascii="Consolas" w:hAnsi="Consolas"/>
+          <w:lang w:val="en-US"/>
+        </w:rPr>
+        <w:t xml:space="preserve">C_SB_INSTANCE_1, </w:t>
+      </w:r>
+      <w:proofErr w:type="spellStart"/>
+      <w:r>
+        <w:rPr>
+          <w:rFonts w:ascii="Consolas" w:hAnsi="Consolas"/>
+          <w:lang w:val="en-US"/>
+        </w:rPr>
+        <w:t>ID_DATA</w:t>
+      </w:r>
+      <w:proofErr w:type="spellEnd"/>
+      <w:r>
+        <w:rPr>
+          <w:rFonts w:ascii="Consolas" w:hAnsi="Consolas"/>
+          <w:lang w:val="en-US"/>
+        </w:rPr>
+        <w:t>);</w:t>
       </w:r>
       <w:r>
         <w:rPr>
@@ -15967,7 +18028,7 @@
                 <v:stroke joinstyle="miter"/>
                 <v:path gradientshapeok="t" o:connecttype="rect"/>
               </v:shapetype>
-              <v:shape id="Tekstboks 4" o:spid="_x0000_s1026" type="#_x0000_t202" style="position:absolute;margin-left:70.45pt;margin-top:8.85pt;width:663.85pt;height:31.05pt;z-index:251656192;visibility:visible;mso-wrap-style:square;mso-width-percent:0;mso-height-percent:0;mso-wrap-distance-left:9pt;mso-wrap-distance-top:0;mso-wrap-distance-right:9pt;mso-wrap-distance-bottom:0;mso-position-horizontal:absolute;mso-position-horizontal-relative:text;mso-position-vertical:absolute;mso-position-vertical-relative:text;mso-width-percent:0;mso-height-percent:0;mso-width-relative:margin;mso-height-relative:margin;v-text-anchor:top" o:gfxdata="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" filled="f" stroked="f">
+              <v:shape id="Tekstboks 4" o:spid="_x0000_s1026" type="#_x0000_t202" style="position:absolute;margin-left:70.45pt;margin-top:8.85pt;width:663.85pt;height:31.05pt;z-index:251656192;visibility:visible;mso-wrap-style:square;mso-width-percent:0;mso-height-percent:0;mso-wrap-distance-left:9pt;mso-wrap-distance-top:0;mso-wrap-distance-right:9pt;mso-wrap-distance-bottom:0;mso-position-horizontal:absolute;mso-position-horizontal-relative:text;mso-position-vertical:absolute;mso-position-vertical-relative:text;mso-width-percent:0;mso-height-percent:0;mso-width-relative:margin;mso-height-relative:margin;v-text-anchor:top" o:gfxdata="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" filled="f" stroked="f">
                 <v:textbox>
                   <w:txbxContent>
                     <w:p>
@@ -16109,7 +18170,7 @@
           </mc:Choice>
           <mc:Fallback>
             <w:pict>
-              <v:shape w14:anchorId="6B7D54B5" id="Tekstboks 5" o:spid="_x0000_s1027" type="#_x0000_t202" style="position:absolute;margin-left:-6.85pt;margin-top:7.5pt;width:77.3pt;height:34.45pt;z-index:251658240;visibility:visible;mso-wrap-style:square;mso-width-percent:0;mso-height-percent:0;mso-wrap-distance-left:9pt;mso-wrap-distance-top:0;mso-wrap-distance-right:9pt;mso-wrap-distance-bottom:0;mso-position-horizontal:absolute;mso-position-horizontal-relative:text;mso-position-vertical:absolute;mso-position-vertical-relative:text;mso-width-percent:0;mso-height-percent:0;mso-width-relative:margin;mso-height-relative:margin;v-text-anchor:top" o:gfxdata="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" filled="f" stroked="f">
+              <v:shape w14:anchorId="6B7D54B5" id="Tekstboks 5" o:spid="_x0000_s1027" type="#_x0000_t202" style="position:absolute;margin-left:-6.85pt;margin-top:7.5pt;width:77.3pt;height:34.45pt;z-index:251658240;visibility:visible;mso-wrap-style:square;mso-width-percent:0;mso-height-percent:0;mso-wrap-distance-left:9pt;mso-wrap-distance-top:0;mso-wrap-distance-right:9pt;mso-wrap-distance-bottom:0;mso-position-horizontal:absolute;mso-position-horizontal-relative:text;mso-position-vertical:absolute;mso-position-vertical-relative:text;mso-width-percent:0;mso-height-percent:0;mso-width-relative:margin;mso-height-relative:margin;v-text-anchor:top" o:gfxdata="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" filled="f" stroked="f">
                 <v:textbox>
                   <w:txbxContent>
                     <w:p>
@@ -16171,7 +18232,7 @@
 
 <file path=word/comments.xml><?xml version="1.0" encoding="utf-8"?>
 <w:comments xmlns:wpc="http://schemas.microsoft.com/office/word/2010/wordprocessingCanvas" xmlns:cx="http://schemas.microsoft.com/office/drawing/2014/chartex" xmlns:cx1="http://schemas.microsoft.com/office/drawing/2015/9/8/chartex" xmlns:cx2="http://schemas.microsoft.com/office/drawing/2015/10/21/chartex" xmlns:cx3="http://schemas.microsoft.com/office/drawing/2016/5/9/chartex" xmlns:cx4="http://schemas.microsoft.com/office/drawing/2016/5/10/chartex" xmlns:cx5="http://schemas.microsoft.com/office/drawing/2016/5/11/chartex" xmlns:cx6="http://schemas.microsoft.com/office/drawing/2016/5/12/chartex" xmlns:cx7="http://schemas.microsoft.com/office/drawing/2016/5/13/chartex" xmlns:cx8="http://schemas.microsoft.com/office/drawing/2016/5/14/chartex" xmlns:mc="http://schemas.openxmlformats.org/markup-compatibility/2006" xmlns:aink="http://schemas.microsoft.com/office/drawing/2016/ink" xmlns:am3d="http://schemas.microsoft.com/office/drawing/2017/model3d" xmlns:o="urn:schemas-microsoft-com:office:office" xmlns:r="http://schemas.openxmlformats.org/officeDocument/2006/relationships" xmlns:m="http://schemas.openxmlformats.org/officeDocument/2006/math" xmlns:v="urn:schemas-microsoft-com:vml" xmlns:wp14="http://schemas.microsoft.com/office/word/2010/wordprocessingDrawing" xmlns:wp="http://schemas.openxmlformats.org/drawingml/2006/wordprocessingDrawing" xmlns:w10="urn:schemas-microsoft-com:office:word" xmlns:w="http://schemas.openxmlformats.org/wordprocessingml/2006/main" xmlns:w14="http://schemas.microsoft.com/office/word/2010/wordml" xmlns:w15="http://schemas.microsoft.com/office/word/2012/wordml" xmlns:w16cid="http://schemas.microsoft.com/office/word/2016/wordml/cid" xmlns:w16se="http://schemas.microsoft.com/office/word/2015/wordml/symex" xmlns:wpg="http://schemas.microsoft.com/office/word/2010/wordprocessingGroup" xmlns:wpi="http://schemas.microsoft.com/office/word/2010/wordprocessingInk" xmlns:wne="http://schemas.microsoft.com/office/word/2006/wordml" xmlns:wps="http://schemas.microsoft.com/office/word/2010/wordprocessingShape" mc:Ignorable="w14 w15 w16se w16cid wp14">
-  <w:comment w:id="22" w:author="Forfatter" w:initials="A">
+  <w:comment w:id="23" w:author="Forfatter" w:initials="A">
     <w:p>
       <w:pPr>
         <w:pStyle w:val="Merknadstekst"/>
@@ -16189,8 +18250,16 @@
         <w:rPr>
           <w:lang w:val="nb-NO"/>
         </w:rPr>
-        <w:t>ET: Tror kanskje vi bør revurdere Monitor. Det er vel egentlig ulogisk at den viser INACTIVE når den faktisk er aktiv…</w:t>
-      </w:r>
+        <w:t xml:space="preserve">ET: Tror kanskje vi bør revurdere Monitor. Det er vel egentlig ulogisk at den viser INACTIVE når den faktisk er </w:t>
+      </w:r>
+      <w:proofErr w:type="gramStart"/>
+      <w:r>
+        <w:rPr>
+          <w:lang w:val="nb-NO"/>
+        </w:rPr>
+        <w:t>aktiv…</w:t>
+      </w:r>
+      <w:proofErr w:type="gramEnd"/>
     </w:p>
     <w:p>
       <w:pPr>
@@ -16669,16 +18738,30 @@
             </w:rPr>
             <w:fldChar w:fldCharType="separate"/>
           </w:r>
-          <w:r>
-            <w:rPr>
-              <w:rFonts w:ascii="Helvetica" w:hAnsi="Helvetica" w:cs="Arial"/>
-              <w:noProof/>
-              <w:color w:val="1381C4"/>
-              <w:sz w:val="14"/>
-              <w:lang w:val="en-US"/>
-            </w:rPr>
-            <w:t>2019-09-17</w:t>
-          </w:r>
+          <w:ins w:id="57" w:author="Forfatter">
+            <w:r>
+              <w:rPr>
+                <w:rFonts w:ascii="Helvetica" w:hAnsi="Helvetica" w:cs="Arial"/>
+                <w:noProof/>
+                <w:color w:val="1381C4"/>
+                <w:sz w:val="14"/>
+                <w:lang w:val="en-US"/>
+              </w:rPr>
+              <w:t>2019-10-23</w:t>
+            </w:r>
+          </w:ins>
+          <w:del w:id="58" w:author="Forfatter">
+            <w:r>
+              <w:rPr>
+                <w:rFonts w:ascii="Helvetica" w:hAnsi="Helvetica" w:cs="Arial"/>
+                <w:noProof/>
+                <w:color w:val="1381C4"/>
+                <w:sz w:val="14"/>
+                <w:lang w:val="en-US"/>
+              </w:rPr>
+              <w:delText>2019-09-17</w:delText>
+            </w:r>
+          </w:del>
           <w:r>
             <w:rPr>
               <w:rFonts w:ascii="Helvetica" w:hAnsi="Helvetica" w:cs="Arial"/>
@@ -16716,7 +18799,7 @@
           <w:r>
             <w:rPr>
               <w:lang w:val="sq-AL"/>
-              <w:rPrChange w:id="57" w:author="Forfatter">
+              <w:rPrChange w:id="59" w:author="Forfatter">
                 <w:rPr/>
               </w:rPrChange>
             </w:rPr>
@@ -16927,7 +19010,7 @@
               <v:stroke joinstyle="miter"/>
               <v:path gradientshapeok="t" o:connecttype="rect"/>
             </v:shapetype>
-            <v:shape id="Tekstboks 1" o:spid="_x0000_s1028" type="#_x0000_t202" style="position:absolute;margin-left:640.8pt;margin-top:-5.5pt;width:149.35pt;height:24.8pt;z-index:251659264;visibility:visible;mso-wrap-style:square;mso-width-percent:0;mso-height-percent:0;mso-wrap-distance-left:9pt;mso-wrap-distance-top:0;mso-wrap-distance-right:9pt;mso-wrap-distance-bottom:0;mso-position-horizontal:absolute;mso-position-horizontal-relative:text;mso-position-vertical:absolute;mso-position-vertical-relative:text;mso-width-percent:0;mso-height-percent:0;mso-width-relative:margin;mso-height-relative:margin;v-text-anchor:top" o:gfxdata="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" filled="f" stroked="f">
+            <v:shape id="Tekstboks 1" o:spid="_x0000_s1028" type="#_x0000_t202" style="position:absolute;margin-left:640.8pt;margin-top:-5.5pt;width:149.35pt;height:24.8pt;z-index:251659264;visibility:visible;mso-wrap-style:square;mso-width-percent:0;mso-height-percent:0;mso-wrap-distance-left:9pt;mso-wrap-distance-top:0;mso-wrap-distance-right:9pt;mso-wrap-distance-bottom:0;mso-position-horizontal:absolute;mso-position-horizontal-relative:text;mso-position-vertical:absolute;mso-position-vertical-relative:text;mso-width-percent:0;mso-height-percent:0;mso-width-relative:margin;mso-height-relative:margin;v-text-anchor:top" o:gfxdata="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" filled="f" stroked="f">
               <v:textbox>
                 <w:txbxContent>
                   <w:p>
@@ -18447,7 +20530,7 @@
     </w:rPrDefault>
     <w:pPrDefault/>
   </w:docDefaults>
-  <w:latentStyles w:defLockedState="0" w:defUIPriority="0" w:defSemiHidden="0" w:defUnhideWhenUsed="0" w:defQFormat="0" w:count="377">
+  <w:latentStyles w:defLockedState="0" w:defUIPriority="0" w:defSemiHidden="0" w:defUnhideWhenUsed="0" w:defQFormat="0" w:count="376">
     <w:lsdException w:name="Normal" w:qFormat="1"/>
     <w:lsdException w:name="heading 1" w:qFormat="1"/>
     <w:lsdException w:name="heading 2" w:qFormat="1"/>
@@ -18818,7 +20901,6 @@
     <w:lsdException w:name="Hashtag" w:semiHidden="1" w:uiPriority="99" w:unhideWhenUsed="1"/>
     <w:lsdException w:name="Unresolved Mention" w:semiHidden="1" w:uiPriority="99" w:unhideWhenUsed="1"/>
     <w:lsdException w:name="Smart Link" w:semiHidden="1" w:uiPriority="99" w:unhideWhenUsed="1"/>
-    <w:lsdException w:name="Smart Link Error" w:semiHidden="1" w:uiPriority="99" w:unhideWhenUsed="1"/>
   </w:latentStyles>
   <w:style w:type="paragraph" w:default="1" w:styleId="Normal">
     <w:name w:val="Normal"/>
@@ -20208,7 +22290,7 @@
 </file>
 
 <file path=customXml/itemProps1.xml><?xml version="1.0" encoding="utf-8"?>
-<ds:datastoreItem xmlns:ds="http://schemas.openxmlformats.org/officeDocument/2006/customXml" ds:itemID="{69B757D0-9548-4FB6-9F15-C6DE233AC27A}">
+<ds:datastoreItem xmlns:ds="http://schemas.openxmlformats.org/officeDocument/2006/customXml" ds:itemID="{E6D89C09-3008-2D46-AE6C-58AF5C70E499}">
   <ds:schemaRefs>
     <ds:schemaRef ds:uri="http://schemas.openxmlformats.org/officeDocument/2006/bibliography"/>
   </ds:schemaRefs>

</xml_diff>

<commit_message>
Updated Activity Watchdog section
</commit_message>
<xml_diff>
--- a/uvvm_vvc_framework/doc/internal_UVVM_Essential_Mechanisms.docx
+++ b/uvvm_vvc_framework/doc/internal_UVVM_Essential_Mechanisms.docx
@@ -207,9 +207,9 @@
               <w:bCs w:val="0"/>
               <w:caps w:val="0"/>
               <w:noProof/>
-              <w:sz w:val="22"/>
-              <w:szCs w:val="22"/>
-              <w:lang w:eastAsia="en-GB"/>
+              <w:sz w:val="24"/>
+              <w:szCs w:val="24"/>
+              <w:lang w:val="nb-NO" w:eastAsia="nb-NO"/>
             </w:rPr>
           </w:pPr>
           <w:r>
@@ -221,7 +221,7 @@
           <w:r>
             <w:fldChar w:fldCharType="separate"/>
           </w:r>
-          <w:hyperlink w:anchor="_Toc19282394" w:history="1">
+          <w:hyperlink w:anchor="_Toc22801537" w:history="1">
             <w:r>
               <w:rPr>
                 <w:rStyle w:val="Hyperkobling"/>
@@ -236,9 +236,9 @@
                 <w:bCs w:val="0"/>
                 <w:caps w:val="0"/>
                 <w:noProof/>
-                <w:sz w:val="22"/>
-                <w:szCs w:val="22"/>
-                <w:lang w:eastAsia="en-GB"/>
+                <w:sz w:val="24"/>
+                <w:szCs w:val="24"/>
+                <w:lang w:val="nb-NO" w:eastAsia="nb-NO"/>
               </w:rPr>
               <w:tab/>
             </w:r>
@@ -268,7 +268,7 @@
                 <w:noProof/>
                 <w:webHidden/>
               </w:rPr>
-              <w:instrText xml:space="preserve"> PAGEREF _Toc19282394 \h </w:instrText>
+              <w:instrText xml:space="preserve"> PAGEREF _Toc22801537 \h </w:instrText>
             </w:r>
             <w:r>
               <w:rPr>
@@ -312,12 +312,12 @@
               <w:bCs w:val="0"/>
               <w:caps w:val="0"/>
               <w:noProof/>
-              <w:sz w:val="22"/>
-              <w:szCs w:val="22"/>
-              <w:lang w:eastAsia="en-GB"/>
+              <w:sz w:val="24"/>
+              <w:szCs w:val="24"/>
+              <w:lang w:val="nb-NO" w:eastAsia="nb-NO"/>
             </w:rPr>
           </w:pPr>
-          <w:hyperlink w:anchor="_Toc19282395" w:history="1">
+          <w:hyperlink w:anchor="_Toc22801538" w:history="1">
             <w:r>
               <w:rPr>
                 <w:rStyle w:val="Hyperkobling"/>
@@ -332,9 +332,9 @@
                 <w:bCs w:val="0"/>
                 <w:caps w:val="0"/>
                 <w:noProof/>
-                <w:sz w:val="22"/>
-                <w:szCs w:val="22"/>
-                <w:lang w:eastAsia="en-GB"/>
+                <w:sz w:val="24"/>
+                <w:szCs w:val="24"/>
+                <w:lang w:val="nb-NO" w:eastAsia="nb-NO"/>
               </w:rPr>
               <w:tab/>
             </w:r>
@@ -364,7 +364,7 @@
                 <w:noProof/>
                 <w:webHidden/>
               </w:rPr>
-              <w:instrText xml:space="preserve"> PAGEREF _Toc19282395 \h </w:instrText>
+              <w:instrText xml:space="preserve"> PAGEREF _Toc22801538 \h </w:instrText>
             </w:r>
             <w:r>
               <w:rPr>
@@ -408,12 +408,12 @@
               <w:bCs w:val="0"/>
               <w:caps w:val="0"/>
               <w:noProof/>
-              <w:sz w:val="22"/>
-              <w:szCs w:val="22"/>
-              <w:lang w:eastAsia="en-GB"/>
+              <w:sz w:val="24"/>
+              <w:szCs w:val="24"/>
+              <w:lang w:val="nb-NO" w:eastAsia="nb-NO"/>
             </w:rPr>
           </w:pPr>
-          <w:hyperlink w:anchor="_Toc19282396" w:history="1">
+          <w:hyperlink w:anchor="_Toc22801539" w:history="1">
             <w:r>
               <w:rPr>
                 <w:rStyle w:val="Hyperkobling"/>
@@ -428,9 +428,9 @@
                 <w:bCs w:val="0"/>
                 <w:caps w:val="0"/>
                 <w:noProof/>
-                <w:sz w:val="22"/>
-                <w:szCs w:val="22"/>
-                <w:lang w:eastAsia="en-GB"/>
+                <w:sz w:val="24"/>
+                <w:szCs w:val="24"/>
+                <w:lang w:val="nb-NO" w:eastAsia="nb-NO"/>
               </w:rPr>
               <w:tab/>
             </w:r>
@@ -460,7 +460,7 @@
                 <w:noProof/>
                 <w:webHidden/>
               </w:rPr>
-              <w:instrText xml:space="preserve"> PAGEREF _Toc19282396 \h </w:instrText>
+              <w:instrText xml:space="preserve"> PAGEREF _Toc22801539 \h </w:instrText>
             </w:r>
             <w:r>
               <w:rPr>
@@ -504,12 +504,12 @@
               <w:bCs w:val="0"/>
               <w:caps w:val="0"/>
               <w:noProof/>
-              <w:sz w:val="22"/>
-              <w:szCs w:val="22"/>
-              <w:lang w:eastAsia="en-GB"/>
+              <w:sz w:val="24"/>
+              <w:szCs w:val="24"/>
+              <w:lang w:val="nb-NO" w:eastAsia="nb-NO"/>
             </w:rPr>
           </w:pPr>
-          <w:hyperlink w:anchor="_Toc19282397" w:history="1">
+          <w:hyperlink w:anchor="_Toc22801540" w:history="1">
             <w:r>
               <w:rPr>
                 <w:rStyle w:val="Hyperkobling"/>
@@ -524,9 +524,9 @@
                 <w:bCs w:val="0"/>
                 <w:caps w:val="0"/>
                 <w:noProof/>
-                <w:sz w:val="22"/>
-                <w:szCs w:val="22"/>
-                <w:lang w:eastAsia="en-GB"/>
+                <w:sz w:val="24"/>
+                <w:szCs w:val="24"/>
+                <w:lang w:val="nb-NO" w:eastAsia="nb-NO"/>
               </w:rPr>
               <w:tab/>
             </w:r>
@@ -556,7 +556,7 @@
                 <w:noProof/>
                 <w:webHidden/>
               </w:rPr>
-              <w:instrText xml:space="preserve"> PAGEREF _Toc19282397 \h </w:instrText>
+              <w:instrText xml:space="preserve"> PAGEREF _Toc22801540 \h </w:instrText>
             </w:r>
             <w:r>
               <w:rPr>
@@ -600,12 +600,12 @@
               <w:bCs w:val="0"/>
               <w:caps w:val="0"/>
               <w:noProof/>
-              <w:sz w:val="22"/>
-              <w:szCs w:val="22"/>
-              <w:lang w:eastAsia="en-GB"/>
+              <w:sz w:val="24"/>
+              <w:szCs w:val="24"/>
+              <w:lang w:val="nb-NO" w:eastAsia="nb-NO"/>
             </w:rPr>
           </w:pPr>
-          <w:hyperlink w:anchor="_Toc19282398" w:history="1">
+          <w:hyperlink w:anchor="_Toc22801541" w:history="1">
             <w:r>
               <w:rPr>
                 <w:rStyle w:val="Hyperkobling"/>
@@ -620,9 +620,9 @@
                 <w:bCs w:val="0"/>
                 <w:caps w:val="0"/>
                 <w:noProof/>
-                <w:sz w:val="22"/>
-                <w:szCs w:val="22"/>
-                <w:lang w:eastAsia="en-GB"/>
+                <w:sz w:val="24"/>
+                <w:szCs w:val="24"/>
+                <w:lang w:val="nb-NO" w:eastAsia="nb-NO"/>
               </w:rPr>
               <w:tab/>
             </w:r>
@@ -631,7 +631,7 @@
                 <w:rStyle w:val="Hyperkobling"/>
                 <w:noProof/>
               </w:rPr>
-              <w:t>Direct Transaction Transfer – From VVCs and/or Monitors</w:t>
+              <w:t>Activity Watchdog</w:t>
             </w:r>
             <w:r>
               <w:rPr>
@@ -652,7 +652,7 @@
                 <w:noProof/>
                 <w:webHidden/>
               </w:rPr>
-              <w:instrText xml:space="preserve"> PAGEREF _Toc19282398 \h </w:instrText>
+              <w:instrText xml:space="preserve"> PAGEREF _Toc22801541 \h </w:instrText>
             </w:r>
             <w:r>
               <w:rPr>
@@ -696,12 +696,12 @@
               <w:bCs w:val="0"/>
               <w:caps w:val="0"/>
               <w:noProof/>
-              <w:sz w:val="22"/>
-              <w:szCs w:val="22"/>
-              <w:lang w:eastAsia="en-GB"/>
+              <w:sz w:val="24"/>
+              <w:szCs w:val="24"/>
+              <w:lang w:val="nb-NO" w:eastAsia="nb-NO"/>
             </w:rPr>
           </w:pPr>
-          <w:hyperlink w:anchor="_Toc19282399" w:history="1">
+          <w:hyperlink w:anchor="_Toc22801542" w:history="1">
             <w:r>
               <w:rPr>
                 <w:rStyle w:val="Hyperkobling"/>
@@ -716,9 +716,9 @@
                 <w:bCs w:val="0"/>
                 <w:caps w:val="0"/>
                 <w:noProof/>
-                <w:sz w:val="22"/>
-                <w:szCs w:val="22"/>
-                <w:lang w:eastAsia="en-GB"/>
+                <w:sz w:val="24"/>
+                <w:szCs w:val="24"/>
+                <w:lang w:val="nb-NO" w:eastAsia="nb-NO"/>
               </w:rPr>
               <w:tab/>
             </w:r>
@@ -727,7 +727,7 @@
                 <w:rStyle w:val="Hyperkobling"/>
                 <w:noProof/>
               </w:rPr>
-              <w:t>VVC local sequencers</w:t>
+              <w:t>Direct Transaction Transfer – From VVCs and/or Monitors</w:t>
             </w:r>
             <w:r>
               <w:rPr>
@@ -748,7 +748,7 @@
                 <w:noProof/>
                 <w:webHidden/>
               </w:rPr>
-              <w:instrText xml:space="preserve"> PAGEREF _Toc19282399 \h </w:instrText>
+              <w:instrText xml:space="preserve"> PAGEREF _Toc22801542 \h </w:instrText>
             </w:r>
             <w:r>
               <w:rPr>
@@ -768,7 +768,7 @@
                 <w:noProof/>
                 <w:webHidden/>
               </w:rPr>
-              <w:t>8</w:t>
+              <w:t>6</w:t>
             </w:r>
             <w:r>
               <w:rPr>
@@ -792,12 +792,12 @@
               <w:bCs w:val="0"/>
               <w:caps w:val="0"/>
               <w:noProof/>
-              <w:sz w:val="22"/>
-              <w:szCs w:val="22"/>
-              <w:lang w:eastAsia="en-GB"/>
+              <w:sz w:val="24"/>
+              <w:szCs w:val="24"/>
+              <w:lang w:val="nb-NO" w:eastAsia="nb-NO"/>
             </w:rPr>
           </w:pPr>
-          <w:hyperlink w:anchor="_Toc19282400" w:history="1">
+          <w:hyperlink w:anchor="_Toc22801543" w:history="1">
             <w:r>
               <w:rPr>
                 <w:rStyle w:val="Hyperkobling"/>
@@ -812,9 +812,9 @@
                 <w:bCs w:val="0"/>
                 <w:caps w:val="0"/>
                 <w:noProof/>
-                <w:sz w:val="22"/>
-                <w:szCs w:val="22"/>
-                <w:lang w:eastAsia="en-GB"/>
+                <w:sz w:val="24"/>
+                <w:szCs w:val="24"/>
+                <w:lang w:val="nb-NO" w:eastAsia="nb-NO"/>
               </w:rPr>
               <w:tab/>
             </w:r>
@@ -823,7 +823,7 @@
                 <w:rStyle w:val="Hyperkobling"/>
                 <w:noProof/>
               </w:rPr>
-              <w:t>Protocol aware Error Injection</w:t>
+              <w:t>VVC local sequencers</w:t>
             </w:r>
             <w:r>
               <w:rPr>
@@ -844,7 +844,7 @@
                 <w:noProof/>
                 <w:webHidden/>
               </w:rPr>
-              <w:instrText xml:space="preserve"> PAGEREF _Toc19282400 \h </w:instrText>
+              <w:instrText xml:space="preserve"> PAGEREF _Toc22801543 \h </w:instrText>
             </w:r>
             <w:r>
               <w:rPr>
@@ -864,7 +864,7 @@
                 <w:noProof/>
                 <w:webHidden/>
               </w:rPr>
-              <w:t>9</w:t>
+              <w:t>10</w:t>
             </w:r>
             <w:r>
               <w:rPr>
@@ -888,12 +888,12 @@
               <w:bCs w:val="0"/>
               <w:caps w:val="0"/>
               <w:noProof/>
-              <w:sz w:val="22"/>
-              <w:szCs w:val="22"/>
-              <w:lang w:eastAsia="en-GB"/>
+              <w:sz w:val="24"/>
+              <w:szCs w:val="24"/>
+              <w:lang w:val="nb-NO" w:eastAsia="nb-NO"/>
             </w:rPr>
           </w:pPr>
-          <w:hyperlink w:anchor="_Toc19282401" w:history="1">
+          <w:hyperlink w:anchor="_Toc22801544" w:history="1">
             <w:r>
               <w:rPr>
                 <w:rStyle w:val="Hyperkobling"/>
@@ -908,9 +908,9 @@
                 <w:bCs w:val="0"/>
                 <w:caps w:val="0"/>
                 <w:noProof/>
-                <w:sz w:val="22"/>
-                <w:szCs w:val="22"/>
-                <w:lang w:eastAsia="en-GB"/>
+                <w:sz w:val="24"/>
+                <w:szCs w:val="24"/>
+                <w:lang w:val="nb-NO" w:eastAsia="nb-NO"/>
               </w:rPr>
               <w:tab/>
             </w:r>
@@ -919,7 +919,7 @@
                 <w:rStyle w:val="Hyperkobling"/>
                 <w:noProof/>
               </w:rPr>
-              <w:t>Randomisation</w:t>
+              <w:t>Protocol aware Error Injection</w:t>
             </w:r>
             <w:r>
               <w:rPr>
@@ -940,7 +940,7 @@
                 <w:noProof/>
                 <w:webHidden/>
               </w:rPr>
-              <w:instrText xml:space="preserve"> PAGEREF _Toc19282401 \h </w:instrText>
+              <w:instrText xml:space="preserve"> PAGEREF _Toc22801544 \h </w:instrText>
             </w:r>
             <w:r>
               <w:rPr>
@@ -960,7 +960,7 @@
                 <w:noProof/>
                 <w:webHidden/>
               </w:rPr>
-              <w:t>10</w:t>
+              <w:t>11</w:t>
             </w:r>
             <w:r>
               <w:rPr>
@@ -984,12 +984,12 @@
               <w:bCs w:val="0"/>
               <w:caps w:val="0"/>
               <w:noProof/>
-              <w:sz w:val="22"/>
-              <w:szCs w:val="22"/>
-              <w:lang w:eastAsia="en-GB"/>
+              <w:sz w:val="24"/>
+              <w:szCs w:val="24"/>
+              <w:lang w:val="nb-NO" w:eastAsia="nb-NO"/>
             </w:rPr>
           </w:pPr>
-          <w:hyperlink w:anchor="_Toc19282402" w:history="1">
+          <w:hyperlink w:anchor="_Toc22801545" w:history="1">
             <w:r>
               <w:rPr>
                 <w:rStyle w:val="Hyperkobling"/>
@@ -1004,9 +1004,9 @@
                 <w:bCs w:val="0"/>
                 <w:caps w:val="0"/>
                 <w:noProof/>
-                <w:sz w:val="22"/>
-                <w:szCs w:val="22"/>
-                <w:lang w:eastAsia="en-GB"/>
+                <w:sz w:val="24"/>
+                <w:szCs w:val="24"/>
+                <w:lang w:val="nb-NO" w:eastAsia="nb-NO"/>
               </w:rPr>
               <w:tab/>
             </w:r>
@@ -1015,7 +1015,7 @@
                 <w:rStyle w:val="Hyperkobling"/>
                 <w:noProof/>
               </w:rPr>
-              <w:t>Functional Coverage</w:t>
+              <w:t>Randomisation</w:t>
             </w:r>
             <w:r>
               <w:rPr>
@@ -1036,7 +1036,7 @@
                 <w:noProof/>
                 <w:webHidden/>
               </w:rPr>
-              <w:instrText xml:space="preserve"> PAGEREF _Toc19282402 \h </w:instrText>
+              <w:instrText xml:space="preserve"> PAGEREF _Toc22801545 \h </w:instrText>
             </w:r>
             <w:r>
               <w:rPr>
@@ -1056,7 +1056,7 @@
                 <w:noProof/>
                 <w:webHidden/>
               </w:rPr>
-              <w:t>11</w:t>
+              <w:t>12</w:t>
             </w:r>
             <w:r>
               <w:rPr>
@@ -1080,12 +1080,12 @@
               <w:bCs w:val="0"/>
               <w:caps w:val="0"/>
               <w:noProof/>
-              <w:sz w:val="22"/>
-              <w:szCs w:val="22"/>
-              <w:lang w:eastAsia="en-GB"/>
+              <w:sz w:val="24"/>
+              <w:szCs w:val="24"/>
+              <w:lang w:val="nb-NO" w:eastAsia="nb-NO"/>
             </w:rPr>
           </w:pPr>
-          <w:hyperlink w:anchor="_Toc19282403" w:history="1">
+          <w:hyperlink w:anchor="_Toc22801546" w:history="1">
             <w:r>
               <w:rPr>
                 <w:rStyle w:val="Hyperkobling"/>
@@ -1100,9 +1100,9 @@
                 <w:bCs w:val="0"/>
                 <w:caps w:val="0"/>
                 <w:noProof/>
-                <w:sz w:val="22"/>
-                <w:szCs w:val="22"/>
-                <w:lang w:eastAsia="en-GB"/>
+                <w:sz w:val="24"/>
+                <w:szCs w:val="24"/>
+                <w:lang w:val="nb-NO" w:eastAsia="nb-NO"/>
               </w:rPr>
               <w:tab/>
             </w:r>
@@ -1111,7 +1111,7 @@
                 <w:rStyle w:val="Hyperkobling"/>
                 <w:noProof/>
               </w:rPr>
-              <w:t>Testbench Data routing</w:t>
+              <w:t>Functional Coverage</w:t>
             </w:r>
             <w:r>
               <w:rPr>
@@ -1132,7 +1132,7 @@
                 <w:noProof/>
                 <w:webHidden/>
               </w:rPr>
-              <w:instrText xml:space="preserve"> PAGEREF _Toc19282403 \h </w:instrText>
+              <w:instrText xml:space="preserve"> PAGEREF _Toc22801546 \h </w:instrText>
             </w:r>
             <w:r>
               <w:rPr>
@@ -1152,7 +1152,7 @@
                 <w:noProof/>
                 <w:webHidden/>
               </w:rPr>
-              <w:t>12</w:t>
+              <w:t>13</w:t>
             </w:r>
             <w:r>
               <w:rPr>
@@ -1176,12 +1176,12 @@
               <w:bCs w:val="0"/>
               <w:caps w:val="0"/>
               <w:noProof/>
-              <w:sz w:val="22"/>
-              <w:szCs w:val="22"/>
-              <w:lang w:eastAsia="en-GB"/>
+              <w:sz w:val="24"/>
+              <w:szCs w:val="24"/>
+              <w:lang w:val="nb-NO" w:eastAsia="nb-NO"/>
             </w:rPr>
           </w:pPr>
-          <w:hyperlink w:anchor="_Toc19282404" w:history="1">
+          <w:hyperlink w:anchor="_Toc22801547" w:history="1">
             <w:r>
               <w:rPr>
                 <w:rStyle w:val="Hyperkobling"/>
@@ -1196,9 +1196,9 @@
                 <w:bCs w:val="0"/>
                 <w:caps w:val="0"/>
                 <w:noProof/>
-                <w:sz w:val="22"/>
-                <w:szCs w:val="22"/>
-                <w:lang w:eastAsia="en-GB"/>
+                <w:sz w:val="24"/>
+                <w:szCs w:val="24"/>
+                <w:lang w:val="nb-NO" w:eastAsia="nb-NO"/>
               </w:rPr>
               <w:tab/>
             </w:r>
@@ -1207,7 +1207,7 @@
                 <w:rStyle w:val="Hyperkobling"/>
                 <w:noProof/>
               </w:rPr>
-              <w:t>Controlling property checkers</w:t>
+              <w:t>Testbench Data routing</w:t>
             </w:r>
             <w:r>
               <w:rPr>
@@ -1228,7 +1228,7 @@
                 <w:noProof/>
                 <w:webHidden/>
               </w:rPr>
-              <w:instrText xml:space="preserve"> PAGEREF _Toc19282404 \h </w:instrText>
+              <w:instrText xml:space="preserve"> PAGEREF _Toc22801547 \h </w:instrText>
             </w:r>
             <w:r>
               <w:rPr>
@@ -1248,7 +1248,7 @@
                 <w:noProof/>
                 <w:webHidden/>
               </w:rPr>
-              <w:t>13</w:t>
+              <w:t>14</w:t>
             </w:r>
             <w:r>
               <w:rPr>
@@ -1272,12 +1272,12 @@
               <w:bCs w:val="0"/>
               <w:caps w:val="0"/>
               <w:noProof/>
-              <w:sz w:val="22"/>
-              <w:szCs w:val="22"/>
-              <w:lang w:eastAsia="en-GB"/>
+              <w:sz w:val="24"/>
+              <w:szCs w:val="24"/>
+              <w:lang w:val="nb-NO" w:eastAsia="nb-NO"/>
             </w:rPr>
           </w:pPr>
-          <w:hyperlink w:anchor="_Toc19282405" w:history="1">
+          <w:hyperlink w:anchor="_Toc22801548" w:history="1">
             <w:r>
               <w:rPr>
                 <w:rStyle w:val="Hyperkobling"/>
@@ -1292,9 +1292,9 @@
                 <w:bCs w:val="0"/>
                 <w:caps w:val="0"/>
                 <w:noProof/>
-                <w:sz w:val="22"/>
-                <w:szCs w:val="22"/>
-                <w:lang w:eastAsia="en-GB"/>
+                <w:sz w:val="24"/>
+                <w:szCs w:val="24"/>
+                <w:lang w:val="nb-NO" w:eastAsia="nb-NO"/>
               </w:rPr>
               <w:tab/>
             </w:r>
@@ -1303,7 +1303,7 @@
                 <w:rStyle w:val="Hyperkobling"/>
                 <w:noProof/>
               </w:rPr>
-              <w:t>VVC parameters and sequence for Randomisation, Functional Coverage, Sources and Destinations</w:t>
+              <w:t>Controlling property checkers</w:t>
             </w:r>
             <w:r>
               <w:rPr>
@@ -1324,7 +1324,7 @@
                 <w:noProof/>
                 <w:webHidden/>
               </w:rPr>
-              <w:instrText xml:space="preserve"> PAGEREF _Toc19282405 \h </w:instrText>
+              <w:instrText xml:space="preserve"> PAGEREF _Toc22801548 \h </w:instrText>
             </w:r>
             <w:r>
               <w:rPr>
@@ -1344,7 +1344,7 @@
                 <w:noProof/>
                 <w:webHidden/>
               </w:rPr>
-              <w:t>13</w:t>
+              <w:t>15</w:t>
             </w:r>
             <w:r>
               <w:rPr>
@@ -1368,12 +1368,12 @@
               <w:bCs w:val="0"/>
               <w:caps w:val="0"/>
               <w:noProof/>
-              <w:sz w:val="22"/>
-              <w:szCs w:val="22"/>
-              <w:lang w:eastAsia="en-GB"/>
+              <w:sz w:val="24"/>
+              <w:szCs w:val="24"/>
+              <w:lang w:val="nb-NO" w:eastAsia="nb-NO"/>
             </w:rPr>
           </w:pPr>
-          <w:hyperlink w:anchor="_Toc19282406" w:history="1">
+          <w:hyperlink w:anchor="_Toc22801549" w:history="1">
             <w:r>
               <w:rPr>
                 <w:rStyle w:val="Hyperkobling"/>
@@ -1388,9 +1388,9 @@
                 <w:bCs w:val="0"/>
                 <w:caps w:val="0"/>
                 <w:noProof/>
-                <w:sz w:val="22"/>
-                <w:szCs w:val="22"/>
-                <w:lang w:eastAsia="en-GB"/>
+                <w:sz w:val="24"/>
+                <w:szCs w:val="24"/>
+                <w:lang w:val="nb-NO" w:eastAsia="nb-NO"/>
               </w:rPr>
               <w:tab/>
             </w:r>
@@ -1399,7 +1399,7 @@
                 <w:rStyle w:val="Hyperkobling"/>
                 <w:noProof/>
               </w:rPr>
-              <w:t>Multiple Central Sequencers</w:t>
+              <w:t>VVC parameters and sequence for Randomisation, Functional Coverage, Sources and Destinations</w:t>
             </w:r>
             <w:r>
               <w:rPr>
@@ -1420,7 +1420,7 @@
                 <w:noProof/>
                 <w:webHidden/>
               </w:rPr>
-              <w:instrText xml:space="preserve"> PAGEREF _Toc19282406 \h </w:instrText>
+              <w:instrText xml:space="preserve"> PAGEREF _Toc22801549 \h </w:instrText>
             </w:r>
             <w:r>
               <w:rPr>
@@ -1440,7 +1440,7 @@
                 <w:noProof/>
                 <w:webHidden/>
               </w:rPr>
-              <w:t>14</w:t>
+              <w:t>15</w:t>
             </w:r>
             <w:r>
               <w:rPr>
@@ -1464,12 +1464,12 @@
               <w:bCs w:val="0"/>
               <w:caps w:val="0"/>
               <w:noProof/>
-              <w:sz w:val="22"/>
-              <w:szCs w:val="22"/>
-              <w:lang w:eastAsia="en-GB"/>
+              <w:sz w:val="24"/>
+              <w:szCs w:val="24"/>
+              <w:lang w:val="nb-NO" w:eastAsia="nb-NO"/>
             </w:rPr>
           </w:pPr>
-          <w:hyperlink w:anchor="_Toc19282407" w:history="1">
+          <w:hyperlink w:anchor="_Toc22801550" w:history="1">
             <w:r>
               <w:rPr>
                 <w:rStyle w:val="Hyperkobling"/>
@@ -1484,9 +1484,9 @@
                 <w:bCs w:val="0"/>
                 <w:caps w:val="0"/>
                 <w:noProof/>
-                <w:sz w:val="22"/>
-                <w:szCs w:val="22"/>
-                <w:lang w:eastAsia="en-GB"/>
+                <w:sz w:val="24"/>
+                <w:szCs w:val="24"/>
+                <w:lang w:val="nb-NO" w:eastAsia="nb-NO"/>
               </w:rPr>
               <w:tab/>
             </w:r>
@@ -1495,7 +1495,7 @@
                 <w:rStyle w:val="Hyperkobling"/>
                 <w:noProof/>
               </w:rPr>
-              <w:t>Monitors</w:t>
+              <w:t>Multiple Central Sequencers</w:t>
             </w:r>
             <w:r>
               <w:rPr>
@@ -1516,7 +1516,7 @@
                 <w:noProof/>
                 <w:webHidden/>
               </w:rPr>
-              <w:instrText xml:space="preserve"> PAGEREF _Toc19282407 \h </w:instrText>
+              <w:instrText xml:space="preserve"> PAGEREF _Toc22801550 \h </w:instrText>
             </w:r>
             <w:r>
               <w:rPr>
@@ -1536,7 +1536,7 @@
                 <w:noProof/>
                 <w:webHidden/>
               </w:rPr>
-              <w:t>14</w:t>
+              <w:t>16</w:t>
             </w:r>
             <w:r>
               <w:rPr>
@@ -1560,12 +1560,12 @@
               <w:bCs w:val="0"/>
               <w:caps w:val="0"/>
               <w:noProof/>
-              <w:sz w:val="22"/>
-              <w:szCs w:val="22"/>
-              <w:lang w:eastAsia="en-GB"/>
+              <w:sz w:val="24"/>
+              <w:szCs w:val="24"/>
+              <w:lang w:val="nb-NO" w:eastAsia="nb-NO"/>
             </w:rPr>
           </w:pPr>
-          <w:hyperlink w:anchor="_Toc19282408" w:history="1">
+          <w:hyperlink w:anchor="_Toc22801551" w:history="1">
             <w:r>
               <w:rPr>
                 <w:rStyle w:val="Hyperkobling"/>
@@ -1580,9 +1580,9 @@
                 <w:bCs w:val="0"/>
                 <w:caps w:val="0"/>
                 <w:noProof/>
-                <w:sz w:val="22"/>
-                <w:szCs w:val="22"/>
-                <w:lang w:eastAsia="en-GB"/>
+                <w:sz w:val="24"/>
+                <w:szCs w:val="24"/>
+                <w:lang w:val="nb-NO" w:eastAsia="nb-NO"/>
               </w:rPr>
               <w:tab/>
             </w:r>
@@ -1591,7 +1591,7 @@
                 <w:rStyle w:val="Hyperkobling"/>
                 <w:noProof/>
               </w:rPr>
-              <w:t>Compile scripts</w:t>
+              <w:t>Monitors</w:t>
             </w:r>
             <w:r>
               <w:rPr>
@@ -1612,7 +1612,7 @@
                 <w:noProof/>
                 <w:webHidden/>
               </w:rPr>
-              <w:instrText xml:space="preserve"> PAGEREF _Toc19282408 \h </w:instrText>
+              <w:instrText xml:space="preserve"> PAGEREF _Toc22801551 \h </w:instrText>
             </w:r>
             <w:r>
               <w:rPr>
@@ -1632,7 +1632,7 @@
                 <w:noProof/>
                 <w:webHidden/>
               </w:rPr>
-              <w:t>14</w:t>
+              <w:t>16</w:t>
             </w:r>
             <w:r>
               <w:rPr>
@@ -1656,17 +1656,16 @@
               <w:bCs w:val="0"/>
               <w:caps w:val="0"/>
               <w:noProof/>
-              <w:sz w:val="22"/>
-              <w:szCs w:val="22"/>
-              <w:lang w:eastAsia="en-GB"/>
+              <w:sz w:val="24"/>
+              <w:szCs w:val="24"/>
+              <w:lang w:val="nb-NO" w:eastAsia="nb-NO"/>
             </w:rPr>
           </w:pPr>
-          <w:hyperlink w:anchor="_Toc19282409" w:history="1">
+          <w:hyperlink w:anchor="_Toc22801552" w:history="1">
             <w:r>
               <w:rPr>
                 <w:rStyle w:val="Hyperkobling"/>
                 <w:noProof/>
-                <w:lang w:val="en-US"/>
               </w:rPr>
               <w:t>16</w:t>
             </w:r>
@@ -1677,18 +1676,115 @@
                 <w:bCs w:val="0"/>
                 <w:caps w:val="0"/>
                 <w:noProof/>
-                <w:sz w:val="22"/>
-                <w:szCs w:val="22"/>
-                <w:lang w:eastAsia="en-GB"/>
+                <w:sz w:val="24"/>
+                <w:szCs w:val="24"/>
+                <w:lang w:val="nb-NO" w:eastAsia="nb-NO"/>
               </w:rPr>
               <w:tab/>
             </w:r>
+            <w:r>
+              <w:rPr>
+                <w:rStyle w:val="Hyperkobling"/>
+                <w:noProof/>
+              </w:rPr>
+              <w:t>Compile scripts</w:t>
+            </w:r>
+            <w:r>
+              <w:rPr>
+                <w:noProof/>
+                <w:webHidden/>
+              </w:rPr>
+              <w:tab/>
+            </w:r>
+            <w:r>
+              <w:rPr>
+                <w:noProof/>
+                <w:webHidden/>
+              </w:rPr>
+              <w:fldChar w:fldCharType="begin"/>
+            </w:r>
+            <w:r>
+              <w:rPr>
+                <w:noProof/>
+                <w:webHidden/>
+              </w:rPr>
+              <w:instrText xml:space="preserve"> PAGEREF _Toc22801552 \h </w:instrText>
+            </w:r>
+            <w:r>
+              <w:rPr>
+                <w:noProof/>
+                <w:webHidden/>
+              </w:rPr>
+            </w:r>
+            <w:r>
+              <w:rPr>
+                <w:noProof/>
+                <w:webHidden/>
+              </w:rPr>
+              <w:fldChar w:fldCharType="separate"/>
+            </w:r>
+            <w:r>
+              <w:rPr>
+                <w:noProof/>
+                <w:webHidden/>
+              </w:rPr>
+              <w:t>17</w:t>
+            </w:r>
+            <w:r>
+              <w:rPr>
+                <w:noProof/>
+                <w:webHidden/>
+              </w:rPr>
+              <w:fldChar w:fldCharType="end"/>
+            </w:r>
+          </w:hyperlink>
+        </w:p>
+        <w:p>
+          <w:pPr>
+            <w:pStyle w:val="INNH1"/>
+            <w:tabs>
+              <w:tab w:val="left" w:pos="540"/>
+              <w:tab w:val="right" w:leader="dot" w:pos="15129"/>
+            </w:tabs>
+            <w:rPr>
+              <w:rFonts w:eastAsiaTheme="minorEastAsia" w:cstheme="minorBidi"/>
+              <w:b w:val="0"/>
+              <w:bCs w:val="0"/>
+              <w:caps w:val="0"/>
+              <w:noProof/>
+              <w:sz w:val="24"/>
+              <w:szCs w:val="24"/>
+              <w:lang w:val="nb-NO" w:eastAsia="nb-NO"/>
+            </w:rPr>
+          </w:pPr>
+          <w:hyperlink w:anchor="_Toc22801553" w:history="1">
             <w:r>
               <w:rPr>
                 <w:rStyle w:val="Hyperkobling"/>
                 <w:noProof/>
                 <w:lang w:val="en-US"/>
               </w:rPr>
+              <w:t>17</w:t>
+            </w:r>
+            <w:r>
+              <w:rPr>
+                <w:rFonts w:eastAsiaTheme="minorEastAsia" w:cstheme="minorBidi"/>
+                <w:b w:val="0"/>
+                <w:bCs w:val="0"/>
+                <w:caps w:val="0"/>
+                <w:noProof/>
+                <w:sz w:val="24"/>
+                <w:szCs w:val="24"/>
+                <w:lang w:val="nb-NO" w:eastAsia="nb-NO"/>
+              </w:rPr>
+              <w:tab/>
+            </w:r>
+            <w:r>
+              <w:rPr>
+                <w:rStyle w:val="Hyperkobling"/>
+                <w:noProof/>
+                <w:lang w:val="en-US"/>
+              </w:rPr>
               <w:t>Scope of verbosity control</w:t>
             </w:r>
             <w:r>
@@ -1710,7 +1806,7 @@
                 <w:noProof/>
                 <w:webHidden/>
               </w:rPr>
-              <w:instrText xml:space="preserve"> PAGEREF _Toc19282409 \h </w:instrText>
+              <w:instrText xml:space="preserve"> PAGEREF _Toc22801553 \h </w:instrText>
             </w:r>
             <w:r>
               <w:rPr>
@@ -1730,7 +1826,7 @@
                 <w:noProof/>
                 <w:webHidden/>
               </w:rPr>
-              <w:t>15</w:t>
+              <w:t>17</w:t>
             </w:r>
             <w:r>
               <w:rPr>
@@ -1753,7 +1849,17 @@
         </w:p>
       </w:sdtContent>
     </w:sdt>
-    <w:p>
+    <w:p/>
+    <w:p>
+      <w:pPr>
+        <w:rPr>
+          <w:rFonts w:ascii="Verdana" w:hAnsi="Verdana"/>
+          <w:b/>
+          <w:kern w:val="28"/>
+          <w:sz w:val="24"/>
+        </w:rPr>
+      </w:pPr>
+      <w:bookmarkStart w:id="0" w:name="_Toc17306310"/>
       <w:r>
         <w:rPr>
           <w:noProof/>
@@ -1761,13 +1867,13 @@
           <w:lang w:val="nb-NO" w:eastAsia="nb-NO"/>
         </w:rPr>
         <w:drawing>
-          <wp:anchor distT="0" distB="0" distL="114300" distR="114300" simplePos="0" relativeHeight="251663872" behindDoc="0" locked="0" layoutInCell="1" allowOverlap="1" wp14:anchorId="11CE29BF" wp14:editId="6040E7ED">
+          <wp:anchor distT="0" distB="0" distL="114300" distR="114300" simplePos="0" relativeHeight="251655167" behindDoc="0" locked="0" layoutInCell="1" allowOverlap="1" wp14:anchorId="11CE29BF" wp14:editId="19E5A824">
             <wp:simplePos x="0" y="0"/>
             <wp:positionH relativeFrom="margin">
-              <wp:align>right</wp:align>
+              <wp:posOffset>9027795</wp:posOffset>
             </wp:positionH>
             <wp:positionV relativeFrom="paragraph">
-              <wp:posOffset>342155</wp:posOffset>
+              <wp:posOffset>-172932</wp:posOffset>
             </wp:positionV>
             <wp:extent cx="712922" cy="685800"/>
             <wp:effectExtent l="0" t="0" r="0" b="0"/>
@@ -1831,17 +1937,6 @@
           </wp:anchor>
         </w:drawing>
       </w:r>
-    </w:p>
-    <w:p>
-      <w:pPr>
-        <w:rPr>
-          <w:rFonts w:ascii="Verdana" w:hAnsi="Verdana"/>
-          <w:b/>
-          <w:kern w:val="28"/>
-          <w:sz w:val="24"/>
-        </w:rPr>
-      </w:pPr>
-      <w:bookmarkStart w:id="0" w:name="_Toc17306310"/>
       <w:r>
         <w:br w:type="page"/>
       </w:r>
@@ -1850,7 +1945,7 @@
       <w:pPr>
         <w:pStyle w:val="Overskrift1"/>
       </w:pPr>
-      <w:bookmarkStart w:id="1" w:name="_Toc19282394"/>
+      <w:bookmarkStart w:id="1" w:name="_Toc22801537"/>
       <w:r>
         <w:lastRenderedPageBreak/>
         <w:t>Libraries</w:t>
@@ -2440,7 +2535,7 @@
         <w:pStyle w:val="Overskrift1"/>
       </w:pPr>
       <w:bookmarkStart w:id="2" w:name="_Toc17306311"/>
-      <w:bookmarkStart w:id="3" w:name="_Toc19282395"/>
+      <w:bookmarkStart w:id="3" w:name="_Toc22801538"/>
       <w:r>
         <w:t>UVVM Initialization</w:t>
       </w:r>
@@ -3473,7 +3568,7 @@
         <w:pStyle w:val="Overskrift1"/>
       </w:pPr>
       <w:bookmarkStart w:id="4" w:name="_Toc17306312"/>
-      <w:bookmarkStart w:id="5" w:name="_Toc19282396"/>
+      <w:bookmarkStart w:id="5" w:name="_Toc22801539"/>
       <w:r>
         <w:t xml:space="preserve">UVVM </w:t>
       </w:r>
@@ -5526,7 +5621,7 @@
       <w:bookmarkStart w:id="7" w:name="_Toc17306313"/>
       <w:bookmarkStart w:id="8" w:name="_Ref19025279"/>
       <w:bookmarkStart w:id="9" w:name="_Ref19194024"/>
-      <w:bookmarkStart w:id="10" w:name="_Toc19282397"/>
+      <w:bookmarkStart w:id="10" w:name="_Toc22801540"/>
       <w:r>
         <w:lastRenderedPageBreak/>
         <w:t xml:space="preserve">VVC </w:t>
@@ -6426,11 +6521,12 @@
       <w:bookmarkStart w:id="15" w:name="_Ref19280682"/>
       <w:bookmarkStart w:id="16" w:name="_Ref19280684"/>
       <w:bookmarkStart w:id="17" w:name="_Ref19281075"/>
-      <w:bookmarkStart w:id="18" w:name="_Toc19282398"/>
+      <w:bookmarkStart w:id="18" w:name="_Toc22801541"/>
       <w:r>
         <w:lastRenderedPageBreak/>
         <w:t>Activity Watchdog</w:t>
       </w:r>
+      <w:bookmarkEnd w:id="18"/>
     </w:p>
     <w:p>
       <w:proofErr w:type="spellStart"/>
@@ -6472,55 +6568,170 @@
         <w:t xml:space="preserve"> support</w:t>
       </w:r>
       <w:r>
-        <w:t xml:space="preserve">. At start-up, all </w:t>
+        <w:t>. All VV</w:t>
       </w:r>
       <w:proofErr w:type="spellStart"/>
       <w:r>
+        <w:t>Cs</w:t>
+      </w:r>
+      <w:proofErr w:type="spellEnd"/>
+      <w:r>
+        <w:t xml:space="preserve"> </w:t>
+      </w:r>
+      <w:r>
+        <w:t>are</w:t>
+      </w:r>
+      <w:r>
+        <w:t xml:space="preserve"> automatically registered in the activity watchdog register </w:t>
+      </w:r>
+      <w:r>
+        <w:t xml:space="preserve">at start-up </w:t>
+      </w:r>
+      <w:r>
+        <w:t xml:space="preserve">and </w:t>
+      </w:r>
+      <w:r>
+        <w:t>will during simulations update the activity watchdog with their current activity status</w:t>
+      </w:r>
+      <w:r>
+        <w:t xml:space="preserve">, i.e. active </w:t>
+      </w:r>
+      <w:r>
+        <w:t>or</w:t>
+      </w:r>
+      <w:r>
+        <w:t xml:space="preserve"> inactive</w:t>
+      </w:r>
+      <w:r>
+        <w:t xml:space="preserve">. A </w:t>
+      </w:r>
+      <w:r>
+        <w:t>timeout counter</w:t>
+      </w:r>
+      <w:r>
+        <w:t xml:space="preserve"> will start </w:t>
+      </w:r>
+      <w:r>
+        <w:t>when no</w:t>
+      </w:r>
+      <w:r>
+        <w:t xml:space="preserve"> </w:t>
+      </w:r>
+      <w:proofErr w:type="spellStart"/>
+      <w:r>
+        <w:t>VVC</w:t>
+      </w:r>
+      <w:proofErr w:type="spellEnd"/>
+      <w:r>
+        <w:t xml:space="preserve"> activity is registered in the activity watchdog</w:t>
+      </w:r>
+      <w:r>
+        <w:t xml:space="preserve"> and </w:t>
+      </w:r>
+      <w:r>
+        <w:t xml:space="preserve">is </w:t>
+      </w:r>
+      <w:r>
+        <w:t>r</w:t>
+      </w:r>
+      <w:r>
+        <w:t xml:space="preserve">eset </w:t>
+      </w:r>
+      <w:r>
+        <w:t xml:space="preserve">with </w:t>
+      </w:r>
+      <w:proofErr w:type="spellStart"/>
+      <w:r>
+        <w:t>VVC</w:t>
+      </w:r>
+      <w:proofErr w:type="spellEnd"/>
+      <w:r>
+        <w:t xml:space="preserve"> activity. An alert will be raised if no </w:t>
+      </w:r>
+      <w:proofErr w:type="spellStart"/>
+      <w:r>
+        <w:t>VVC</w:t>
+      </w:r>
+      <w:proofErr w:type="spellEnd"/>
+      <w:r>
+        <w:t xml:space="preserve"> ha</w:t>
+      </w:r>
+      <w:r>
+        <w:t>s</w:t>
+      </w:r>
+      <w:r>
+        <w:t xml:space="preserve"> an activity prior to the timeout counter reaches the specified timeout value.</w:t>
+      </w:r>
+    </w:p>
+    <w:p/>
+    <w:p>
+      <w:r>
+        <w:t>The activity watchdog has to be i</w:t>
+      </w:r>
+      <w:r>
+        <w:t>ncluded</w:t>
+      </w:r>
+      <w:r>
+        <w:t xml:space="preserve"> </w:t>
+      </w:r>
+      <w:r>
+        <w:t>a</w:t>
+      </w:r>
+      <w:r>
+        <w:t xml:space="preserve">s a concurrent procedure </w:t>
+      </w:r>
+      <w:r>
+        <w:t>to the testbench sequencer or in the</w:t>
+      </w:r>
+      <w:r>
+        <w:t xml:space="preserve"> test harness</w:t>
+      </w:r>
+      <w:r>
+        <w:t xml:space="preserve"> in order to be activated</w:t>
+      </w:r>
+      <w:r>
+        <w:t>.</w:t>
+      </w:r>
+      <w:r>
+        <w:t xml:space="preserve"> </w:t>
+      </w:r>
+      <w:r>
+        <w:br/>
+      </w:r>
+      <w:r>
+        <w:t xml:space="preserve">Note that the activity watchdog will raise a </w:t>
+      </w:r>
+      <w:proofErr w:type="spellStart"/>
+      <w:r>
+        <w:t>TB_WARNING</w:t>
+      </w:r>
+      <w:proofErr w:type="spellEnd"/>
+      <w:r>
+        <w:t xml:space="preserve"> if the number of expected </w:t>
+      </w:r>
+      <w:proofErr w:type="spellStart"/>
+      <w:r>
         <w:t>VVCs</w:t>
       </w:r>
       <w:proofErr w:type="spellEnd"/>
       <w:r>
-        <w:t xml:space="preserve"> get automatically registered in the activity watchdog register and </w:t>
-      </w:r>
-      <w:r>
-        <w:t xml:space="preserve">will during simulations update the activity watchdog with their current activity status. A timeout will start as soon as no </w:t>
+        <w:t xml:space="preserve"> do not match the number of registered </w:t>
       </w:r>
       <w:proofErr w:type="spellStart"/>
       <w:r>
-        <w:t>VVC</w:t>
+        <w:t>VVCs</w:t>
       </w:r>
       <w:proofErr w:type="spellEnd"/>
       <w:r>
-        <w:t xml:space="preserve"> activity is registered in the activity watchdog, and </w:t>
-      </w:r>
-      <w:r>
-        <w:t xml:space="preserve">an alert will be raised </w:t>
-      </w:r>
-      <w:r>
-        <w:t>if a timeout is reache</w:t>
-      </w:r>
-      <w:r>
-        <w:t>d</w:t>
-      </w:r>
-      <w:r>
-        <w:t>.</w:t>
-      </w:r>
-      <w:bookmarkStart w:id="19" w:name="_GoBack"/>
-      <w:bookmarkEnd w:id="19"/>
-      <w:r>
-        <w:t xml:space="preserve"> </w:t>
-      </w:r>
-      <w:r>
-        <w:t xml:space="preserve">The activity watchdog has to be implemented </w:t>
-      </w:r>
-      <w:r>
-        <w:t xml:space="preserve">with a </w:t>
-      </w:r>
-      <w:r>
-        <w:t>as a concurrent procedure in the testbench or test harness</w:t>
-      </w:r>
-      <w:r>
-        <w:t xml:space="preserve"> in order to be activated.</w:t>
+        <w:t xml:space="preserve"> in the activity watchdog register.</w:t>
+      </w:r>
+      <w:r>
+        <w:tab/>
+      </w:r>
+    </w:p>
+    <w:p>
+      <w:r>
+        <w:tab/>
       </w:r>
     </w:p>
     <w:p/>
@@ -7076,7 +7287,23 @@
                 <w:rFonts w:ascii="Verdana" w:hAnsi="Verdana" w:cs="Courier New"/>
                 <w:sz w:val="14"/>
               </w:rPr>
-              <w:t>´´</w:t>
+              <w:t>“</w:t>
+            </w:r>
+            <w:r>
+              <w:rPr>
+                <w:rFonts w:ascii="Verdana" w:hAnsi="Verdana" w:cs="Courier New"/>
+                <w:sz w:val="14"/>
+              </w:rPr>
+              <w:t>A</w:t>
+            </w:r>
+            <w:bookmarkStart w:id="19" w:name="_GoBack"/>
+            <w:bookmarkEnd w:id="19"/>
+            <w:r>
+              <w:rPr>
+                <w:rFonts w:ascii="Verdana" w:hAnsi="Verdana" w:cs="Courier New"/>
+                <w:sz w:val="14"/>
+              </w:rPr>
+              <w:t>W_1”</w:t>
             </w:r>
           </w:p>
         </w:tc>
@@ -7108,6 +7335,7 @@
       </w:tr>
     </w:tbl>
     <w:p/>
+    <w:p/>
     <w:p>
       <w:r>
         <w:t>Example:</w:t>
@@ -7221,7 +7449,7 @@
         <w:spacing w:line="270" w:lineRule="atLeast"/>
         <w:rPr>
           <w:rFonts w:ascii="Consolas" w:hAnsi="Consolas" w:cs="Consolas"/>
-          <w:color w:val="000000" w:themeColor="text1"/>
+          <w:color w:val="000000"/>
           <w:szCs w:val="18"/>
           <w:lang w:val="nb-NO" w:eastAsia="nb-NO"/>
         </w:rPr>
@@ -7267,156 +7495,33 @@
       <w:r>
         <w:rPr>
           <w:rFonts w:ascii="Consolas" w:hAnsi="Consolas" w:cs="Consolas"/>
-          <w:color w:val="000000" w:themeColor="text1"/>
-          <w:szCs w:val="18"/>
-          <w:lang w:val="nb-NO" w:eastAsia="nb-NO"/>
-        </w:rPr>
-        <w:t>,</w:t>
-      </w:r>
-    </w:p>
-    <w:p>
-      <w:pPr>
-        <w:shd w:val="clear" w:color="auto" w:fill="FFFFFF"/>
-        <w:spacing w:line="270" w:lineRule="atLeast"/>
-        <w:rPr>
-          <w:rFonts w:ascii="Consolas" w:hAnsi="Consolas" w:cs="Consolas"/>
-          <w:color w:val="000000" w:themeColor="text1"/>
-          <w:szCs w:val="18"/>
-          <w:lang w:val="nb-NO" w:eastAsia="nb-NO"/>
-        </w:rPr>
-      </w:pPr>
-      <w:r>
-        <w:rPr>
-          <w:rFonts w:ascii="Consolas" w:hAnsi="Consolas" w:cs="Consolas"/>
-          <w:color w:val="000000" w:themeColor="text1"/>
-          <w:szCs w:val="18"/>
-          <w:lang w:val="nb-NO" w:eastAsia="nb-NO"/>
-        </w:rPr>
-        <w:t xml:space="preserve">                        </w:t>
-      </w:r>
-      <w:proofErr w:type="spellStart"/>
-      <w:r>
-        <w:rPr>
-          <w:rFonts w:ascii="Consolas" w:hAnsi="Consolas" w:cs="Consolas"/>
-          <w:color w:val="000000" w:themeColor="text1"/>
-          <w:szCs w:val="18"/>
-          <w:lang w:val="nb-NO" w:eastAsia="nb-NO"/>
-        </w:rPr>
-        <w:t>alert_level</w:t>
-      </w:r>
-      <w:proofErr w:type="spellEnd"/>
-      <w:r>
-        <w:rPr>
-          <w:rFonts w:ascii="Consolas" w:hAnsi="Consolas" w:cs="Consolas"/>
-          <w:color w:val="000000" w:themeColor="text1"/>
-          <w:szCs w:val="18"/>
-          <w:lang w:val="nb-NO" w:eastAsia="nb-NO"/>
-        </w:rPr>
-        <w:t xml:space="preserve">   =&gt; </w:t>
-      </w:r>
-      <w:proofErr w:type="spellStart"/>
-      <w:r>
-        <w:rPr>
-          <w:rFonts w:ascii="Consolas" w:hAnsi="Consolas" w:cs="Consolas"/>
-          <w:color w:val="000000" w:themeColor="text1"/>
-          <w:szCs w:val="18"/>
-          <w:lang w:val="nb-NO" w:eastAsia="nb-NO"/>
-        </w:rPr>
-        <w:t>TB_ERROR</w:t>
-      </w:r>
-      <w:proofErr w:type="spellEnd"/>
-      <w:r>
-        <w:rPr>
-          <w:rFonts w:ascii="Consolas" w:hAnsi="Consolas" w:cs="Consolas"/>
-          <w:color w:val="000000" w:themeColor="text1"/>
-          <w:szCs w:val="18"/>
-          <w:lang w:val="nb-NO" w:eastAsia="nb-NO"/>
-        </w:rPr>
-        <w:t>,</w:t>
-      </w:r>
-    </w:p>
-    <w:p>
-      <w:pPr>
-        <w:shd w:val="clear" w:color="auto" w:fill="FFFFFF"/>
-        <w:spacing w:line="270" w:lineRule="atLeast"/>
-        <w:rPr>
-          <w:rFonts w:ascii="Consolas" w:hAnsi="Consolas" w:cs="Consolas"/>
           <w:color w:val="000000"/>
           <w:szCs w:val="18"/>
           <w:lang w:val="nb-NO" w:eastAsia="nb-NO"/>
         </w:rPr>
-      </w:pPr>
-      <w:r>
-        <w:rPr>
-          <w:rFonts w:ascii="Consolas" w:hAnsi="Consolas" w:cs="Consolas"/>
-          <w:color w:val="000000" w:themeColor="text1"/>
-          <w:szCs w:val="18"/>
-          <w:lang w:val="nb-NO" w:eastAsia="nb-NO"/>
-        </w:rPr>
-        <w:t xml:space="preserve">                        </w:t>
-      </w:r>
-      <w:proofErr w:type="spellStart"/>
-      <w:r>
-        <w:rPr>
-          <w:rFonts w:ascii="Consolas" w:hAnsi="Consolas" w:cs="Consolas"/>
-          <w:color w:val="000000" w:themeColor="text1"/>
-          <w:szCs w:val="18"/>
-          <w:lang w:val="nb-NO" w:eastAsia="nb-NO"/>
-        </w:rPr>
-        <w:t>msg</w:t>
-      </w:r>
-      <w:proofErr w:type="spellEnd"/>
-      <w:r>
-        <w:rPr>
-          <w:rFonts w:ascii="Consolas" w:hAnsi="Consolas" w:cs="Consolas"/>
-          <w:color w:val="000000" w:themeColor="text1"/>
-          <w:szCs w:val="18"/>
-          <w:lang w:val="nb-NO" w:eastAsia="nb-NO"/>
-        </w:rPr>
-        <w:t xml:space="preserve">           =&gt; </w:t>
-      </w:r>
-      <w:r>
-        <w:rPr>
-          <w:rFonts w:ascii="Menlo" w:hAnsi="Menlo" w:cs="Menlo"/>
-          <w:color w:val="000000" w:themeColor="text1"/>
-          <w:szCs w:val="18"/>
-          <w:lang w:val="nb-NO" w:eastAsia="nb-NO"/>
-        </w:rPr>
-        <w:t>"</w:t>
-      </w:r>
-      <w:r>
-        <w:rPr>
-          <w:rFonts w:ascii="Consolas" w:hAnsi="Consolas" w:cs="Consolas"/>
-          <w:color w:val="000000" w:themeColor="text1"/>
-          <w:szCs w:val="18"/>
-          <w:lang w:val="nb-NO" w:eastAsia="nb-NO"/>
-        </w:rPr>
-        <w:t>aw_1</w:t>
-      </w:r>
-      <w:r>
-        <w:rPr>
-          <w:rFonts w:ascii="Menlo" w:hAnsi="Menlo" w:cs="Menlo"/>
-          <w:color w:val="000000" w:themeColor="text1"/>
-          <w:szCs w:val="18"/>
-          <w:lang w:val="nb-NO" w:eastAsia="nb-NO"/>
-        </w:rPr>
-        <w:t>"</w:t>
-      </w:r>
-      <w:r>
-        <w:rPr>
-          <w:rFonts w:ascii="Consolas" w:hAnsi="Consolas" w:cs="Consolas"/>
-          <w:color w:val="000000"/>
-          <w:szCs w:val="18"/>
-          <w:lang w:val="nb-NO" w:eastAsia="nb-NO"/>
-        </w:rPr>
         <w:t>);</w:t>
       </w:r>
     </w:p>
     <w:p>
       <w:pPr>
+        <w:rPr>
+          <w:rFonts w:ascii="Verdana" w:hAnsi="Verdana"/>
+          <w:b/>
+          <w:kern w:val="28"/>
+          <w:sz w:val="24"/>
+        </w:rPr>
+      </w:pPr>
+      <w:r>
+        <w:br w:type="page"/>
+      </w:r>
+    </w:p>
+    <w:p>
+      <w:pPr>
         <w:pStyle w:val="Overskrift1"/>
       </w:pPr>
-      <w:r>
+      <w:bookmarkStart w:id="20" w:name="_Toc22801542"/>
+      <w:r>
+        <w:lastRenderedPageBreak/>
         <w:t>Direct</w:t>
       </w:r>
       <w:r>
@@ -7434,7 +7539,7 @@
       <w:bookmarkEnd w:id="15"/>
       <w:bookmarkEnd w:id="16"/>
       <w:bookmarkEnd w:id="17"/>
-      <w:bookmarkEnd w:id="18"/>
+      <w:bookmarkEnd w:id="20"/>
     </w:p>
     <w:p>
       <w:proofErr w:type="spellStart"/>
@@ -7675,13 +7780,13 @@
       <w:pPr>
         <w:pStyle w:val="Overskrift2"/>
       </w:pPr>
-      <w:bookmarkStart w:id="20" w:name="_Ref17292099"/>
-      <w:bookmarkStart w:id="21" w:name="_Toc17306315"/>
+      <w:bookmarkStart w:id="21" w:name="_Ref17292099"/>
+      <w:bookmarkStart w:id="22" w:name="_Toc17306315"/>
       <w:r>
         <w:t>Transaction definitions</w:t>
       </w:r>
-      <w:bookmarkEnd w:id="20"/>
       <w:bookmarkEnd w:id="21"/>
+      <w:bookmarkEnd w:id="22"/>
     </w:p>
     <w:p>
       <w:r>
@@ -7910,21 +8015,19 @@
         <w:t xml:space="preserve">  or a UART transmit of N consecutive bytes.</w:t>
       </w:r>
     </w:p>
-    <w:p/>
-    <w:p/>
-    <w:p/>
     <w:p>
       <w:pPr>
         <w:pStyle w:val="Overskrift2"/>
       </w:pPr>
-      <w:bookmarkStart w:id="22" w:name="_Toc17306316"/>
-      <w:r>
+      <w:bookmarkStart w:id="23" w:name="_Toc17306316"/>
+      <w:r>
+        <w:lastRenderedPageBreak/>
         <w:t xml:space="preserve">Transaction </w:t>
       </w:r>
       <w:r>
         <w:t>information</w:t>
       </w:r>
-      <w:bookmarkEnd w:id="22"/>
+      <w:bookmarkEnd w:id="23"/>
     </w:p>
     <w:p>
       <w:r>
@@ -8587,50 +8690,41 @@
                 <w:lang w:val="en-US"/>
               </w:rPr>
               <w:br/>
-              <w:t xml:space="preserve">Monitor: Will show FAILED or SUCCEEDED immediately as soon as this is 100% certain – and keep this info for the display period defined in the Monitor </w:t>
-            </w:r>
+              <w:t xml:space="preserve">Monitor: Will show FAILED or SUCCEEDED immediately as soon as this is 100% certain – and keep this info for the display period defined in the Monitor configuration record, or until the next transaction is ready to be displayed. Other than </w:t>
+            </w:r>
+            <w:proofErr w:type="gramStart"/>
             <w:r>
               <w:rPr>
                 <w:rFonts w:ascii="Verdana" w:hAnsi="Verdana" w:cs="Courier New"/>
                 <w:sz w:val="14"/>
                 <w:lang w:val="en-US"/>
               </w:rPr>
-              <w:lastRenderedPageBreak/>
-              <w:t xml:space="preserve">configuration record, or until the next transaction is ready to be displayed. Other than </w:t>
-            </w:r>
-            <w:proofErr w:type="gramStart"/>
+              <w:t>that</w:t>
+            </w:r>
+            <w:proofErr w:type="gramEnd"/>
             <w:r>
               <w:rPr>
                 <w:rFonts w:ascii="Verdana" w:hAnsi="Verdana" w:cs="Courier New"/>
                 <w:sz w:val="14"/>
                 <w:lang w:val="en-US"/>
               </w:rPr>
-              <w:t>that</w:t>
-            </w:r>
-            <w:proofErr w:type="gramEnd"/>
+              <w:t xml:space="preserve"> it will show INACTIVE (even when a transaction has started – before the transaction status is </w:t>
+            </w:r>
+            <w:commentRangeStart w:id="24"/>
             <w:r>
               <w:rPr>
                 <w:rFonts w:ascii="Verdana" w:hAnsi="Verdana" w:cs="Courier New"/>
                 <w:sz w:val="14"/>
                 <w:lang w:val="en-US"/>
               </w:rPr>
-              <w:t xml:space="preserve"> it will show INACTIVE (even when a transaction has started – before the transaction status is </w:t>
-            </w:r>
-            <w:commentRangeStart w:id="23"/>
-            <w:r>
-              <w:rPr>
-                <w:rFonts w:ascii="Verdana" w:hAnsi="Verdana" w:cs="Courier New"/>
-                <w:sz w:val="14"/>
-                <w:lang w:val="en-US"/>
-              </w:rPr>
               <w:t>known</w:t>
             </w:r>
-            <w:commentRangeEnd w:id="23"/>
+            <w:commentRangeEnd w:id="24"/>
             <w:r>
               <w:rPr>
                 <w:rStyle w:val="Merknadsreferanse"/>
               </w:rPr>
-              <w:commentReference w:id="23"/>
+              <w:commentReference w:id="24"/>
             </w:r>
             <w:r>
               <w:rPr>
@@ -8666,7 +8760,6 @@
                 <w:rFonts w:ascii="Verdana" w:hAnsi="Verdana" w:cs="Helvetica"/>
                 <w:sz w:val="14"/>
               </w:rPr>
-              <w:lastRenderedPageBreak/>
               <w:t>VVC_</w:t>
             </w:r>
             <w:r>
@@ -9764,6 +9857,7 @@
         <w:pStyle w:val="Overskrift2"/>
       </w:pPr>
       <w:r>
+        <w:lastRenderedPageBreak/>
         <w:t>Transaction info transfer</w:t>
       </w:r>
     </w:p>
@@ -10028,7 +10122,7 @@
         <w:keepNext/>
         <w:jc w:val="center"/>
       </w:pPr>
-      <w:bookmarkStart w:id="24" w:name="_Ref17305020"/>
+      <w:bookmarkStart w:id="25" w:name="_Ref17305020"/>
       <w:r>
         <w:t xml:space="preserve">Table </w:t>
       </w:r>
@@ -10050,7 +10144,7 @@
       <w:r>
         <w:fldChar w:fldCharType="end"/>
       </w:r>
-      <w:bookmarkEnd w:id="24"/>
+      <w:bookmarkEnd w:id="25"/>
       <w:r>
         <w:t xml:space="preserve"> </w:t>
       </w:r>
@@ -10202,7 +10296,6 @@
                 <w:rFonts w:ascii="Verdana" w:hAnsi="Verdana" w:cs="Helvetica"/>
                 <w:sz w:val="14"/>
               </w:rPr>
-              <w:lastRenderedPageBreak/>
               <w:t>bt</w:t>
             </w:r>
             <w:proofErr w:type="spellEnd"/>
@@ -10350,7 +10443,7 @@
       </w:tr>
     </w:tbl>
     <w:p>
-      <w:bookmarkStart w:id="25" w:name="_Ref17306730"/>
+      <w:bookmarkStart w:id="26" w:name="_Ref17306730"/>
     </w:p>
     <w:p/>
     <w:p>
@@ -10359,8 +10452,8 @@
         <w:keepNext/>
         <w:jc w:val="center"/>
       </w:pPr>
-      <w:bookmarkStart w:id="26" w:name="_Ref18330577"/>
-      <w:bookmarkStart w:id="27" w:name="_Ref18330564"/>
+      <w:bookmarkStart w:id="27" w:name="_Ref18330577"/>
+      <w:bookmarkStart w:id="28" w:name="_Ref18330564"/>
       <w:r>
         <w:t xml:space="preserve">Table </w:t>
       </w:r>
@@ -10382,12 +10475,12 @@
       <w:r>
         <w:fldChar w:fldCharType="end"/>
       </w:r>
-      <w:bookmarkEnd w:id="25"/>
       <w:bookmarkEnd w:id="26"/>
+      <w:bookmarkEnd w:id="27"/>
       <w:r>
         <w:t xml:space="preserve"> - </w:t>
       </w:r>
-      <w:bookmarkEnd w:id="27"/>
+      <w:bookmarkEnd w:id="28"/>
       <w:r>
         <w:t xml:space="preserve">Maximum transaction group record </w:t>
       </w:r>
@@ -10435,7 +10528,7 @@
                 <w:szCs w:val="18"/>
               </w:rPr>
             </w:pPr>
-            <w:bookmarkStart w:id="28" w:name="_Toc17306317"/>
+            <w:bookmarkStart w:id="29" w:name="_Toc17306317"/>
             <w:r>
               <w:rPr>
                 <w:b/>
@@ -10960,8 +11053,9 @@
         <w:keepNext/>
         <w:jc w:val="center"/>
       </w:pPr>
-      <w:bookmarkStart w:id="29" w:name="_Ref19605259"/>
-      <w:r>
+      <w:bookmarkStart w:id="30" w:name="_Ref19605259"/>
+      <w:r>
+        <w:lastRenderedPageBreak/>
         <w:t xml:space="preserve">Table </w:t>
       </w:r>
       <w:r>
@@ -10982,7 +11076,7 @@
       <w:r>
         <w:fldChar w:fldCharType="end"/>
       </w:r>
-      <w:bookmarkEnd w:id="29"/>
+      <w:bookmarkEnd w:id="30"/>
       <w:r>
         <w:t xml:space="preserve"> - </w:t>
       </w:r>
@@ -13533,7 +13627,6 @@
     </w:p>
     <w:p>
       <w:r>
-        <w:lastRenderedPageBreak/>
         <w:t xml:space="preserve">Note 2: transaction status </w:t>
       </w:r>
       <w:r>
@@ -13737,12 +13830,12 @@
       <w:pPr>
         <w:pStyle w:val="Overskrift1"/>
       </w:pPr>
-      <w:bookmarkStart w:id="30" w:name="_Toc19282399"/>
+      <w:bookmarkStart w:id="31" w:name="_Toc22801543"/>
       <w:r>
         <w:lastRenderedPageBreak/>
         <w:t>VVC local sequencers</w:t>
       </w:r>
-      <w:bookmarkEnd w:id="30"/>
+      <w:bookmarkEnd w:id="31"/>
     </w:p>
     <w:p>
       <w:r>
@@ -13853,7 +13946,15 @@
       </w:r>
       <w:proofErr w:type="spellEnd"/>
       <w:r>
-        <w:t xml:space="preserve"> VVC.</w:t>
+        <w:t xml:space="preserve"> </w:t>
+      </w:r>
+      <w:proofErr w:type="spellStart"/>
+      <w:r>
+        <w:t>VVC</w:t>
+      </w:r>
+      <w:proofErr w:type="spellEnd"/>
+      <w:r>
+        <w:t>.</w:t>
       </w:r>
     </w:p>
     <w:p>
@@ -13963,7 +14064,7 @@
       <w:pPr>
         <w:pStyle w:val="Overskrift1"/>
       </w:pPr>
-      <w:bookmarkStart w:id="31" w:name="_Toc19282400"/>
+      <w:bookmarkStart w:id="32" w:name="_Toc22801544"/>
       <w:r>
         <w:lastRenderedPageBreak/>
         <w:t xml:space="preserve">Protocol aware </w:t>
@@ -13971,7 +14072,7 @@
       <w:r>
         <w:t>Error Injection</w:t>
       </w:r>
-      <w:bookmarkEnd w:id="31"/>
+      <w:bookmarkEnd w:id="32"/>
     </w:p>
     <w:p>
       <w:r>
@@ -14399,12 +14500,12 @@
       <w:pPr>
         <w:pStyle w:val="Overskrift1"/>
       </w:pPr>
-      <w:bookmarkStart w:id="32" w:name="_Toc19282401"/>
+      <w:bookmarkStart w:id="33" w:name="_Toc22801545"/>
       <w:r>
         <w:lastRenderedPageBreak/>
         <w:t>Randomisation</w:t>
       </w:r>
-      <w:bookmarkEnd w:id="32"/>
+      <w:bookmarkEnd w:id="33"/>
     </w:p>
     <w:p>
       <w:r>
@@ -14620,7 +14721,7 @@
       <w:pPr>
         <w:pStyle w:val="Overskrift2"/>
       </w:pPr>
-      <w:bookmarkStart w:id="33" w:name="_Hlk19098868"/>
+      <w:bookmarkStart w:id="34" w:name="_Hlk19098868"/>
       <w:r>
         <w:t xml:space="preserve">Data randomisation </w:t>
       </w:r>
@@ -14764,7 +14865,7 @@
       </w:tr>
     </w:tbl>
     <w:p/>
-    <w:bookmarkEnd w:id="33"/>
+    <w:bookmarkEnd w:id="34"/>
     <w:p>
       <w:pPr>
         <w:pStyle w:val="Overskrift2"/>
@@ -14815,13 +14916,13 @@
       <w:pPr>
         <w:pStyle w:val="Overskrift1"/>
       </w:pPr>
-      <w:bookmarkStart w:id="34" w:name="_Toc19110450"/>
-      <w:bookmarkStart w:id="35" w:name="_Toc19282402"/>
-      <w:bookmarkEnd w:id="34"/>
+      <w:bookmarkStart w:id="35" w:name="_Toc19110450"/>
+      <w:bookmarkStart w:id="36" w:name="_Toc22801546"/>
+      <w:bookmarkEnd w:id="35"/>
       <w:r>
         <w:t>Functional Coverage</w:t>
       </w:r>
-      <w:bookmarkEnd w:id="35"/>
+      <w:bookmarkEnd w:id="36"/>
     </w:p>
     <w:p>
       <w:r>
@@ -15112,7 +15213,7 @@
           <w:sz w:val="24"/>
         </w:rPr>
       </w:pPr>
-      <w:bookmarkStart w:id="36" w:name="_Ref19101252"/>
+      <w:bookmarkStart w:id="37" w:name="_Ref19101252"/>
       <w:r>
         <w:br w:type="page"/>
       </w:r>
@@ -15121,12 +15222,12 @@
       <w:pPr>
         <w:pStyle w:val="Overskrift1"/>
       </w:pPr>
-      <w:bookmarkStart w:id="37" w:name="_Toc19282403"/>
+      <w:bookmarkStart w:id="38" w:name="_Toc22801547"/>
       <w:r>
         <w:lastRenderedPageBreak/>
         <w:t>Testbench Data routing</w:t>
       </w:r>
-      <w:bookmarkEnd w:id="37"/>
+      <w:bookmarkEnd w:id="38"/>
     </w:p>
     <w:p>
       <w:r>
@@ -15554,12 +15655,12 @@
       <w:pPr>
         <w:pStyle w:val="Overskrift1"/>
       </w:pPr>
-      <w:bookmarkStart w:id="38" w:name="_Toc19282404"/>
+      <w:bookmarkStart w:id="39" w:name="_Toc22801548"/>
       <w:r>
         <w:lastRenderedPageBreak/>
         <w:t>Controlling property checkers</w:t>
       </w:r>
-      <w:bookmarkEnd w:id="38"/>
+      <w:bookmarkEnd w:id="39"/>
     </w:p>
     <w:p>
       <w:r>
@@ -15842,14 +15943,14 @@
       <w:pPr>
         <w:pStyle w:val="Overskrift1"/>
       </w:pPr>
-      <w:bookmarkStart w:id="39" w:name="_Ref19277311"/>
-      <w:bookmarkStart w:id="40" w:name="_Toc19282405"/>
+      <w:bookmarkStart w:id="40" w:name="_Ref19277311"/>
+      <w:bookmarkStart w:id="41" w:name="_Toc22801549"/>
       <w:r>
         <w:t>VVC parameters and sequence for Randomisation, Functional Coverage, Sources and Destinations</w:t>
       </w:r>
-      <w:bookmarkEnd w:id="36"/>
-      <w:bookmarkEnd w:id="39"/>
+      <w:bookmarkEnd w:id="37"/>
       <w:bookmarkEnd w:id="40"/>
+      <w:bookmarkEnd w:id="41"/>
     </w:p>
     <w:p>
       <w:r>
@@ -16208,13 +16309,13 @@
       <w:pPr>
         <w:pStyle w:val="Overskrift1"/>
       </w:pPr>
-      <w:bookmarkStart w:id="41" w:name="_Toc19282406"/>
+      <w:bookmarkStart w:id="42" w:name="_Toc22801550"/>
       <w:r>
         <w:lastRenderedPageBreak/>
         <w:t>Multiple Central Sequencers</w:t>
       </w:r>
-      <w:bookmarkEnd w:id="28"/>
-      <w:bookmarkEnd w:id="41"/>
+      <w:bookmarkEnd w:id="29"/>
+      <w:bookmarkEnd w:id="42"/>
     </w:p>
     <w:p>
       <w:r>
@@ -16267,12 +16368,12 @@
       <w:pPr>
         <w:pStyle w:val="Overskrift1"/>
       </w:pPr>
-      <w:bookmarkStart w:id="42" w:name="_Toc19282407"/>
       <w:bookmarkStart w:id="43" w:name="_Toc17306318"/>
+      <w:bookmarkStart w:id="44" w:name="_Toc22801551"/>
       <w:r>
         <w:t>Monitors</w:t>
       </w:r>
-      <w:bookmarkEnd w:id="42"/>
+      <w:bookmarkEnd w:id="44"/>
     </w:p>
     <w:p>
       <w:r>
@@ -16465,12 +16566,12 @@
       <w:r>
         <w:t xml:space="preserve"> after the start of the transaction. Will be set when the </w:t>
       </w:r>
-      <w:del w:id="44" w:author="Forfatter">
+      <w:del w:id="45" w:author="Forfatter">
         <w:r>
           <w:delText xml:space="preserve">result </w:delText>
         </w:r>
       </w:del>
-      <w:ins w:id="45" w:author="Forfatter">
+      <w:ins w:id="46" w:author="Forfatter">
         <w:r>
           <w:t xml:space="preserve">type </w:t>
         </w:r>
@@ -16478,7 +16579,7 @@
       <w:r>
         <w:t>of the transaction is known</w:t>
       </w:r>
-      <w:ins w:id="46" w:author="Forfatter">
+      <w:ins w:id="47" w:author="Forfatter">
         <w:r>
           <w:t>, e.g. TRANSMIT or RECEIVE for UART</w:t>
         </w:r>
@@ -16490,21 +16591,21 @@
       <w:r>
         <w:t>OPERATION)</w:t>
       </w:r>
-      <w:commentRangeStart w:id="47"/>
+      <w:commentRangeStart w:id="48"/>
       <w:r>
         <w:t xml:space="preserve">   </w:t>
       </w:r>
       <w:proofErr w:type="gramEnd"/>
-      <w:del w:id="48" w:author="Forfatter">
+      <w:del w:id="49" w:author="Forfatter">
         <w:r>
           <w:delText>**** IN_PROGRESS????</w:delText>
         </w:r>
-        <w:commentRangeEnd w:id="47"/>
+        <w:commentRangeEnd w:id="48"/>
         <w:r>
           <w:rPr>
             <w:rStyle w:val="Merknadsreferanse"/>
           </w:rPr>
-          <w:commentReference w:id="47"/>
+          <w:commentReference w:id="48"/>
         </w:r>
       </w:del>
     </w:p>
@@ -16619,10 +16720,10 @@
     <w:p>
       <w:pPr>
         <w:rPr>
-          <w:ins w:id="49" w:author="Forfatter"/>
-        </w:rPr>
-      </w:pPr>
-      <w:commentRangeStart w:id="50"/>
+          <w:ins w:id="50" w:author="Forfatter"/>
+        </w:rPr>
+      </w:pPr>
+      <w:commentRangeStart w:id="51"/>
       <w:r>
         <w:t xml:space="preserve">See DTT record </w:t>
       </w:r>
@@ -16653,16 +16754,16 @@
       <w:r>
         <w:fldChar w:fldCharType="end"/>
       </w:r>
-      <w:ins w:id="51" w:author="Forfatter">
+      <w:ins w:id="52" w:author="Forfatter">
         <w:r>
           <w:t xml:space="preserve"> for more details</w:t>
         </w:r>
-        <w:commentRangeEnd w:id="50"/>
+        <w:commentRangeEnd w:id="51"/>
         <w:r>
           <w:rPr>
             <w:rStyle w:val="Merknadsreferanse"/>
           </w:rPr>
-          <w:commentReference w:id="50"/>
+          <w:commentReference w:id="51"/>
         </w:r>
       </w:ins>
       <w:r>
@@ -16672,10 +16773,10 @@
     <w:p>
       <w:pPr>
         <w:rPr>
-          <w:del w:id="52" w:author="Forfatter"/>
-        </w:rPr>
-      </w:pPr>
-      <w:ins w:id="53" w:author="Forfatter">
+          <w:del w:id="53" w:author="Forfatter"/>
+        </w:rPr>
+      </w:pPr>
+      <w:ins w:id="54" w:author="Forfatter">
         <w:r>
           <w:br w:type="page"/>
         </w:r>
@@ -16685,12 +16786,12 @@
       <w:pPr>
         <w:pStyle w:val="Overskrift1"/>
       </w:pPr>
-      <w:bookmarkStart w:id="54" w:name="_Toc19282408"/>
+      <w:bookmarkStart w:id="55" w:name="_Toc22801552"/>
       <w:r>
         <w:t>Compile scripts</w:t>
       </w:r>
       <w:bookmarkEnd w:id="43"/>
-      <w:bookmarkEnd w:id="54"/>
+      <w:bookmarkEnd w:id="55"/>
     </w:p>
     <w:p>
       <w:pPr>
@@ -17022,16 +17123,16 @@
           <w:lang w:val="en-US"/>
         </w:rPr>
       </w:pPr>
-      <w:bookmarkStart w:id="55" w:name="_Toc17306319"/>
-      <w:bookmarkStart w:id="56" w:name="_Toc19282409"/>
+      <w:bookmarkStart w:id="56" w:name="_Toc17306319"/>
+      <w:bookmarkStart w:id="57" w:name="_Toc22801553"/>
       <w:r>
         <w:rPr>
           <w:lang w:val="en-US"/>
         </w:rPr>
         <w:t>Scope of verbosity control</w:t>
       </w:r>
-      <w:bookmarkEnd w:id="55"/>
       <w:bookmarkEnd w:id="56"/>
+      <w:bookmarkEnd w:id="57"/>
     </w:p>
     <w:p>
       <w:pPr>
@@ -17573,7 +17674,23 @@
           <w:rFonts w:ascii="Consolas" w:hAnsi="Consolas"/>
           <w:lang w:val="en-US"/>
         </w:rPr>
-        <w:t xml:space="preserve"> -- I2C VVC instance 2</w:t>
+        <w:t xml:space="preserve"> -- I2C </w:t>
+      </w:r>
+      <w:proofErr w:type="spellStart"/>
+      <w:r>
+        <w:rPr>
+          <w:rFonts w:ascii="Consolas" w:hAnsi="Consolas"/>
+          <w:lang w:val="en-US"/>
+        </w:rPr>
+        <w:t>VVC</w:t>
+      </w:r>
+      <w:proofErr w:type="spellEnd"/>
+      <w:r>
+        <w:rPr>
+          <w:rFonts w:ascii="Consolas" w:hAnsi="Consolas"/>
+          <w:lang w:val="en-US"/>
+        </w:rPr>
+        <w:t xml:space="preserve"> instance 2</w:t>
       </w:r>
     </w:p>
     <w:p>
@@ -18232,7 +18349,7 @@
 
 <file path=word/comments.xml><?xml version="1.0" encoding="utf-8"?>
 <w:comments xmlns:wpc="http://schemas.microsoft.com/office/word/2010/wordprocessingCanvas" xmlns:cx="http://schemas.microsoft.com/office/drawing/2014/chartex" xmlns:cx1="http://schemas.microsoft.com/office/drawing/2015/9/8/chartex" xmlns:cx2="http://schemas.microsoft.com/office/drawing/2015/10/21/chartex" xmlns:cx3="http://schemas.microsoft.com/office/drawing/2016/5/9/chartex" xmlns:cx4="http://schemas.microsoft.com/office/drawing/2016/5/10/chartex" xmlns:cx5="http://schemas.microsoft.com/office/drawing/2016/5/11/chartex" xmlns:cx6="http://schemas.microsoft.com/office/drawing/2016/5/12/chartex" xmlns:cx7="http://schemas.microsoft.com/office/drawing/2016/5/13/chartex" xmlns:cx8="http://schemas.microsoft.com/office/drawing/2016/5/14/chartex" xmlns:mc="http://schemas.openxmlformats.org/markup-compatibility/2006" xmlns:aink="http://schemas.microsoft.com/office/drawing/2016/ink" xmlns:am3d="http://schemas.microsoft.com/office/drawing/2017/model3d" xmlns:o="urn:schemas-microsoft-com:office:office" xmlns:r="http://schemas.openxmlformats.org/officeDocument/2006/relationships" xmlns:m="http://schemas.openxmlformats.org/officeDocument/2006/math" xmlns:v="urn:schemas-microsoft-com:vml" xmlns:wp14="http://schemas.microsoft.com/office/word/2010/wordprocessingDrawing" xmlns:wp="http://schemas.openxmlformats.org/drawingml/2006/wordprocessingDrawing" xmlns:w10="urn:schemas-microsoft-com:office:word" xmlns:w="http://schemas.openxmlformats.org/wordprocessingml/2006/main" xmlns:w14="http://schemas.microsoft.com/office/word/2010/wordml" xmlns:w15="http://schemas.microsoft.com/office/word/2012/wordml" xmlns:w16cid="http://schemas.microsoft.com/office/word/2016/wordml/cid" xmlns:w16se="http://schemas.microsoft.com/office/word/2015/wordml/symex" xmlns:wpg="http://schemas.microsoft.com/office/word/2010/wordprocessingGroup" xmlns:wpi="http://schemas.microsoft.com/office/word/2010/wordprocessingInk" xmlns:wne="http://schemas.microsoft.com/office/word/2006/wordml" xmlns:wps="http://schemas.microsoft.com/office/word/2010/wordprocessingShape" mc:Ignorable="w14 w15 w16se w16cid wp14">
-  <w:comment w:id="23" w:author="Forfatter" w:initials="A">
+  <w:comment w:id="24" w:author="Forfatter" w:initials="A">
     <w:p>
       <w:pPr>
         <w:pStyle w:val="Merknadstekst"/>
@@ -18270,7 +18387,7 @@
       </w:pPr>
     </w:p>
   </w:comment>
-  <w:comment w:id="47" w:author="Forfatter" w:initials="A">
+  <w:comment w:id="48" w:author="Forfatter" w:initials="A">
     <w:p>
       <w:pPr>
         <w:pStyle w:val="Merknadstekst"/>
@@ -18334,7 +18451,7 @@
       </w:pPr>
     </w:p>
   </w:comment>
-  <w:comment w:id="50" w:author="Forfatter" w:initials="A">
+  <w:comment w:id="51" w:author="Forfatter" w:initials="A">
     <w:p>
       <w:pPr>
         <w:pStyle w:val="Merknadstekst"/>
@@ -18738,30 +18855,16 @@
             </w:rPr>
             <w:fldChar w:fldCharType="separate"/>
           </w:r>
-          <w:ins w:id="57" w:author="Forfatter">
-            <w:r>
-              <w:rPr>
-                <w:rFonts w:ascii="Helvetica" w:hAnsi="Helvetica" w:cs="Arial"/>
-                <w:noProof/>
-                <w:color w:val="1381C4"/>
-                <w:sz w:val="14"/>
-                <w:lang w:val="en-US"/>
-              </w:rPr>
-              <w:t>2019-10-23</w:t>
-            </w:r>
-          </w:ins>
-          <w:del w:id="58" w:author="Forfatter">
-            <w:r>
-              <w:rPr>
-                <w:rFonts w:ascii="Helvetica" w:hAnsi="Helvetica" w:cs="Arial"/>
-                <w:noProof/>
-                <w:color w:val="1381C4"/>
-                <w:sz w:val="14"/>
-                <w:lang w:val="en-US"/>
-              </w:rPr>
-              <w:delText>2019-09-17</w:delText>
-            </w:r>
-          </w:del>
+          <w:r>
+            <w:rPr>
+              <w:rFonts w:ascii="Helvetica" w:hAnsi="Helvetica" w:cs="Arial"/>
+              <w:noProof/>
+              <w:color w:val="1381C4"/>
+              <w:sz w:val="14"/>
+              <w:lang w:val="en-US"/>
+            </w:rPr>
+            <w:t>2019-10-24</w:t>
+          </w:r>
           <w:r>
             <w:rPr>
               <w:rFonts w:ascii="Helvetica" w:hAnsi="Helvetica" w:cs="Arial"/>
@@ -18799,7 +18902,7 @@
           <w:r>
             <w:rPr>
               <w:lang w:val="sq-AL"/>
-              <w:rPrChange w:id="59" w:author="Forfatter">
+              <w:rPrChange w:id="58" w:author="Forfatter">
                 <w:rPr/>
               </w:rPrChange>
             </w:rPr>
@@ -22290,7 +22393,7 @@
 </file>
 
 <file path=customXml/itemProps1.xml><?xml version="1.0" encoding="utf-8"?>
-<ds:datastoreItem xmlns:ds="http://schemas.openxmlformats.org/officeDocument/2006/customXml" ds:itemID="{E6D89C09-3008-2D46-AE6C-58AF5C70E499}">
+<ds:datastoreItem xmlns:ds="http://schemas.openxmlformats.org/officeDocument/2006/customXml" ds:itemID="{8BBCE1CD-3A86-614E-958A-CBA64E1C29CA}">
   <ds:schemaRefs>
     <ds:schemaRef ds:uri="http://schemas.openxmlformats.org/officeDocument/2006/bibliography"/>
   </ds:schemaRefs>

</xml_diff>

<commit_message>
Updated EssMech doc activity watchdog section with information regarding VVC channels are counted individually
</commit_message>
<xml_diff>
--- a/uvvm_vvc_framework/doc/internal_UVVM_Essential_Mechanisms.docx
+++ b/uvvm_vvc_framework/doc/internal_UVVM_Essential_Mechanisms.docx
@@ -14,6 +14,7 @@
           <w:sz w:val="24"/>
         </w:rPr>
       </w:pPr>
+      <w:proofErr w:type="spellStart"/>
       <w:r>
         <w:rPr>
           <w:b/>
@@ -23,6 +24,7 @@
         </w:rPr>
         <w:t>UVVM</w:t>
       </w:r>
+      <w:proofErr w:type="spellEnd"/>
       <w:r>
         <w:rPr>
           <w:b/>
@@ -132,16 +134,44 @@
           <w:color w:val="000000" w:themeColor="text1"/>
           <w:szCs w:val="18"/>
         </w:rPr>
-        <w:t>necessary for running UVVM, in addition to helpful and important VV</w:t>
-      </w:r>
+        <w:t xml:space="preserve">necessary for running </w:t>
+      </w:r>
+      <w:proofErr w:type="spellStart"/>
       <w:r>
         <w:rPr>
           <w:rFonts w:ascii="Helvetica Neue" w:hAnsi="Helvetica Neue"/>
           <w:color w:val="000000" w:themeColor="text1"/>
           <w:szCs w:val="18"/>
         </w:rPr>
+        <w:t>UVVM</w:t>
+      </w:r>
+      <w:proofErr w:type="spellEnd"/>
+      <w:r>
+        <w:rPr>
+          <w:rFonts w:ascii="Helvetica Neue" w:hAnsi="Helvetica Neue"/>
+          <w:color w:val="000000" w:themeColor="text1"/>
+          <w:szCs w:val="18"/>
+        </w:rPr>
+        <w:t xml:space="preserve">, in addition to helpful and important </w:t>
+      </w:r>
+      <w:proofErr w:type="spellStart"/>
+      <w:r>
+        <w:rPr>
+          <w:rFonts w:ascii="Helvetica Neue" w:hAnsi="Helvetica Neue"/>
+          <w:color w:val="000000" w:themeColor="text1"/>
+          <w:szCs w:val="18"/>
+        </w:rPr>
+        <w:t>VV</w:t>
+      </w:r>
+      <w:r>
+        <w:rPr>
+          <w:rFonts w:ascii="Helvetica Neue" w:hAnsi="Helvetica Neue"/>
+          <w:color w:val="000000" w:themeColor="text1"/>
+          <w:szCs w:val="18"/>
+        </w:rPr>
         <w:t>C</w:t>
       </w:r>
+      <w:proofErr w:type="spellEnd"/>
       <w:r>
         <w:rPr>
           <w:rFonts w:ascii="Helvetica Neue" w:hAnsi="Helvetica Neue"/>
@@ -156,15 +186,51 @@
           <w:color w:val="000000" w:themeColor="text1"/>
           <w:szCs w:val="18"/>
         </w:rPr>
-        <w:t xml:space="preserve">More details on the VVC Framework and the command mechanism </w:t>
-      </w:r>
+        <w:t xml:space="preserve">More details on the </w:t>
+      </w:r>
+      <w:proofErr w:type="spellStart"/>
       <w:r>
         <w:rPr>
           <w:rFonts w:ascii="Helvetica Neue" w:hAnsi="Helvetica Neue"/>
           <w:color w:val="000000" w:themeColor="text1"/>
           <w:szCs w:val="18"/>
         </w:rPr>
-        <w:t>can be found in the VVC Framework Manual.</w:t>
+        <w:t>VVC</w:t>
+      </w:r>
+      <w:proofErr w:type="spellEnd"/>
+      <w:r>
+        <w:rPr>
+          <w:rFonts w:ascii="Helvetica Neue" w:hAnsi="Helvetica Neue"/>
+          <w:color w:val="000000" w:themeColor="text1"/>
+          <w:szCs w:val="18"/>
+        </w:rPr>
+        <w:t xml:space="preserve"> Framework and the command mechanism </w:t>
+      </w:r>
+      <w:r>
+        <w:rPr>
+          <w:rFonts w:ascii="Helvetica Neue" w:hAnsi="Helvetica Neue"/>
+          <w:color w:val="000000" w:themeColor="text1"/>
+          <w:szCs w:val="18"/>
+        </w:rPr>
+        <w:t xml:space="preserve">can be found in the </w:t>
+      </w:r>
+      <w:proofErr w:type="spellStart"/>
+      <w:r>
+        <w:rPr>
+          <w:rFonts w:ascii="Helvetica Neue" w:hAnsi="Helvetica Neue"/>
+          <w:color w:val="000000" w:themeColor="text1"/>
+          <w:szCs w:val="18"/>
+        </w:rPr>
+        <w:t>VVC</w:t>
+      </w:r>
+      <w:proofErr w:type="spellEnd"/>
+      <w:r>
+        <w:rPr>
+          <w:rFonts w:ascii="Helvetica Neue" w:hAnsi="Helvetica Neue"/>
+          <w:color w:val="000000" w:themeColor="text1"/>
+          <w:szCs w:val="18"/>
+        </w:rPr>
+        <w:t xml:space="preserve"> Framework Manual.</w:t>
       </w:r>
     </w:p>
     <w:sdt>
@@ -980,32 +1046,44 @@
       <w:r>
         <w:br w:type="page"/>
       </w:r>
-      <w:bookmarkStart w:id="1" w:name="_GoBack"/>
+    </w:p>
+    <w:p>
+      <w:pPr>
+        <w:pStyle w:val="Overskrift1"/>
+      </w:pPr>
+      <w:bookmarkStart w:id="1" w:name="_Toc23166294"/>
+      <w:r>
+        <w:lastRenderedPageBreak/>
+        <w:t>Libraries</w:t>
+      </w:r>
+      <w:bookmarkEnd w:id="0"/>
       <w:bookmarkEnd w:id="1"/>
     </w:p>
     <w:p>
       <w:pPr>
-        <w:pStyle w:val="Overskrift1"/>
-      </w:pPr>
-      <w:bookmarkStart w:id="2" w:name="_Toc23166294"/>
-      <w:r>
-        <w:lastRenderedPageBreak/>
-        <w:t>Libraries</w:t>
-      </w:r>
-      <w:bookmarkEnd w:id="0"/>
-      <w:bookmarkEnd w:id="2"/>
-    </w:p>
-    <w:p>
-      <w:pPr>
-        <w:rPr>
-          <w:rFonts w:ascii="Helvetica Neue" w:hAnsi="Helvetica Neue"/>
-        </w:rPr>
-      </w:pPr>
-      <w:r>
-        <w:rPr>
-          <w:rFonts w:ascii="Helvetica Neue" w:hAnsi="Helvetica Neue"/>
-        </w:rPr>
-        <w:t xml:space="preserve">In order to use a VVC the following </w:t>
+        <w:rPr>
+          <w:rFonts w:ascii="Helvetica Neue" w:hAnsi="Helvetica Neue"/>
+        </w:rPr>
+      </w:pPr>
+      <w:r>
+        <w:rPr>
+          <w:rFonts w:ascii="Helvetica Neue" w:hAnsi="Helvetica Neue"/>
+        </w:rPr>
+        <w:t xml:space="preserve">In order to use a </w:t>
+      </w:r>
+      <w:proofErr w:type="spellStart"/>
+      <w:r>
+        <w:rPr>
+          <w:rFonts w:ascii="Helvetica Neue" w:hAnsi="Helvetica Neue"/>
+        </w:rPr>
+        <w:t>VVC</w:t>
+      </w:r>
+      <w:proofErr w:type="spellEnd"/>
+      <w:r>
+        <w:rPr>
+          <w:rFonts w:ascii="Helvetica Neue" w:hAnsi="Helvetica Neue"/>
+        </w:rPr>
+        <w:t xml:space="preserve"> the following </w:t>
       </w:r>
       <w:r>
         <w:rPr>
@@ -1056,7 +1134,27 @@
           <w:szCs w:val="18"/>
           <w:lang w:val="en-US"/>
         </w:rPr>
-        <w:t>library uvvm_util;</w:t>
+        <w:t xml:space="preserve">library </w:t>
+      </w:r>
+      <w:proofErr w:type="spellStart"/>
+      <w:r>
+        <w:rPr>
+          <w:rFonts w:ascii="Courier New" w:hAnsi="Courier New" w:cs="Courier New"/>
+          <w:color w:val="333333"/>
+          <w:szCs w:val="18"/>
+          <w:lang w:val="en-US"/>
+        </w:rPr>
+        <w:t>uvvm_util</w:t>
+      </w:r>
+      <w:proofErr w:type="spellEnd"/>
+      <w:r>
+        <w:rPr>
+          <w:rFonts w:ascii="Courier New" w:hAnsi="Courier New" w:cs="Courier New"/>
+          <w:color w:val="333333"/>
+          <w:szCs w:val="18"/>
+          <w:lang w:val="en-US"/>
+        </w:rPr>
+        <w:t>;</w:t>
       </w:r>
     </w:p>
     <w:p>
@@ -1094,7 +1192,47 @@
           <w:szCs w:val="18"/>
           <w:lang w:val="en-US"/>
         </w:rPr>
-        <w:t>context uvvm_util.uvvm_util_context;</w:t>
+        <w:t xml:space="preserve">context </w:t>
+      </w:r>
+      <w:proofErr w:type="spellStart"/>
+      <w:r>
+        <w:rPr>
+          <w:rFonts w:ascii="Courier New" w:hAnsi="Courier New" w:cs="Courier New"/>
+          <w:color w:val="333333"/>
+          <w:szCs w:val="18"/>
+          <w:lang w:val="en-US"/>
+        </w:rPr>
+        <w:t>uvvm_</w:t>
+      </w:r>
+      <w:proofErr w:type="gramStart"/>
+      <w:r>
+        <w:rPr>
+          <w:rFonts w:ascii="Courier New" w:hAnsi="Courier New" w:cs="Courier New"/>
+          <w:color w:val="333333"/>
+          <w:szCs w:val="18"/>
+          <w:lang w:val="en-US"/>
+        </w:rPr>
+        <w:t>util.uvvm</w:t>
+      </w:r>
+      <w:proofErr w:type="gramEnd"/>
+      <w:r>
+        <w:rPr>
+          <w:rFonts w:ascii="Courier New" w:hAnsi="Courier New" w:cs="Courier New"/>
+          <w:color w:val="333333"/>
+          <w:szCs w:val="18"/>
+          <w:lang w:val="en-US"/>
+        </w:rPr>
+        <w:t>_util_context</w:t>
+      </w:r>
+      <w:proofErr w:type="spellEnd"/>
+      <w:r>
+        <w:rPr>
+          <w:rFonts w:ascii="Courier New" w:hAnsi="Courier New" w:cs="Courier New"/>
+          <w:color w:val="333333"/>
+          <w:szCs w:val="18"/>
+          <w:lang w:val="en-US"/>
+        </w:rPr>
+        <w:t>;</w:t>
       </w:r>
     </w:p>
     <w:p>
@@ -1161,7 +1299,27 @@
           <w:szCs w:val="18"/>
           <w:lang w:val="en-US"/>
         </w:rPr>
-        <w:t>library uvvm_vvc_framework;</w:t>
+        <w:t xml:space="preserve">library </w:t>
+      </w:r>
+      <w:proofErr w:type="spellStart"/>
+      <w:r>
+        <w:rPr>
+          <w:rFonts w:ascii="Courier New" w:hAnsi="Courier New" w:cs="Courier New"/>
+          <w:color w:val="333333"/>
+          <w:szCs w:val="18"/>
+          <w:lang w:val="en-US"/>
+        </w:rPr>
+        <w:t>uvvm_vvc_framework</w:t>
+      </w:r>
+      <w:proofErr w:type="spellEnd"/>
+      <w:r>
+        <w:rPr>
+          <w:rFonts w:ascii="Courier New" w:hAnsi="Courier New" w:cs="Courier New"/>
+          <w:color w:val="333333"/>
+          <w:szCs w:val="18"/>
+          <w:lang w:val="en-US"/>
+        </w:rPr>
+        <w:t>;</w:t>
       </w:r>
     </w:p>
     <w:p>
@@ -1199,7 +1357,27 @@
           <w:szCs w:val="18"/>
           <w:lang w:val="en-US"/>
         </w:rPr>
-        <w:t>use uvvm_vvc_framework.ti_vvc_framework_support_pkg.all;</w:t>
+        <w:t xml:space="preserve">use </w:t>
+      </w:r>
+      <w:proofErr w:type="spellStart"/>
+      <w:r>
+        <w:rPr>
+          <w:rFonts w:ascii="Courier New" w:hAnsi="Courier New" w:cs="Courier New"/>
+          <w:color w:val="333333"/>
+          <w:szCs w:val="18"/>
+          <w:lang w:val="en-US"/>
+        </w:rPr>
+        <w:t>uvvm_vvc_framework.ti_vvc_framework_support_pkg.all</w:t>
+      </w:r>
+      <w:proofErr w:type="spellEnd"/>
+      <w:r>
+        <w:rPr>
+          <w:rFonts w:ascii="Courier New" w:hAnsi="Courier New" w:cs="Courier New"/>
+          <w:color w:val="333333"/>
+          <w:szCs w:val="18"/>
+          <w:lang w:val="en-US"/>
+        </w:rPr>
+        <w:t>;</w:t>
       </w:r>
     </w:p>
     <w:p>
@@ -1268,6 +1446,7 @@
         </w:rPr>
         <w:t xml:space="preserve">library </w:t>
       </w:r>
+      <w:proofErr w:type="spellStart"/>
       <w:r>
         <w:rPr>
           <w:rFonts w:ascii="Courier New" w:hAnsi="Courier New" w:cs="Courier New"/>
@@ -1275,7 +1454,17 @@
           <w:szCs w:val="18"/>
           <w:lang w:val="en-US"/>
         </w:rPr>
-        <w:t>bitvis_vip_&lt;name&gt;</w:t>
+        <w:t>bitvis_vip</w:t>
+      </w:r>
+      <w:proofErr w:type="spellEnd"/>
+      <w:r>
+        <w:rPr>
+          <w:rFonts w:ascii="Courier New" w:hAnsi="Courier New" w:cs="Courier New"/>
+          <w:color w:val="333333"/>
+          <w:szCs w:val="18"/>
+          <w:lang w:val="en-US"/>
+        </w:rPr>
+        <w:t>_&lt;name&gt;</w:t>
       </w:r>
       <w:r>
         <w:rPr>
@@ -1333,6 +1522,7 @@
         </w:rPr>
         <w:t xml:space="preserve"> </w:t>
       </w:r>
+      <w:proofErr w:type="spellStart"/>
       <w:r>
         <w:rPr>
           <w:rFonts w:ascii="Courier New" w:hAnsi="Courier New" w:cs="Courier New"/>
@@ -1340,8 +1530,9 @@
           <w:szCs w:val="18"/>
           <w:lang w:val="en-US"/>
         </w:rPr>
-        <w:t>bitvis_vip_&lt;name&gt;</w:t>
-      </w:r>
+        <w:t>bitvis_vip</w:t>
+      </w:r>
+      <w:proofErr w:type="spellEnd"/>
       <w:r>
         <w:rPr>
           <w:rFonts w:ascii="Courier New" w:hAnsi="Courier New" w:cs="Courier New"/>
@@ -1349,8 +1540,9 @@
           <w:szCs w:val="18"/>
           <w:lang w:val="en-US"/>
         </w:rPr>
-        <w:t>.</w:t>
-      </w:r>
+        <w:t>_&lt;name</w:t>
+      </w:r>
+      <w:proofErr w:type="gramStart"/>
       <w:r>
         <w:rPr>
           <w:rFonts w:ascii="Courier New" w:hAnsi="Courier New" w:cs="Courier New"/>
@@ -1358,8 +1550,38 @@
           <w:szCs w:val="18"/>
           <w:lang w:val="en-US"/>
         </w:rPr>
-        <w:t>vvc_context</w:t>
-      </w:r>
+        <w:t>&gt;</w:t>
+      </w:r>
+      <w:r>
+        <w:rPr>
+          <w:rFonts w:ascii="Courier New" w:hAnsi="Courier New" w:cs="Courier New"/>
+          <w:color w:val="333333"/>
+          <w:szCs w:val="18"/>
+          <w:lang w:val="en-US"/>
+        </w:rPr>
+        <w:t>.</w:t>
+      </w:r>
+      <w:proofErr w:type="spellStart"/>
+      <w:r>
+        <w:rPr>
+          <w:rFonts w:ascii="Courier New" w:hAnsi="Courier New" w:cs="Courier New"/>
+          <w:color w:val="333333"/>
+          <w:szCs w:val="18"/>
+          <w:lang w:val="en-US"/>
+        </w:rPr>
+        <w:t>vvc</w:t>
+      </w:r>
+      <w:proofErr w:type="gramEnd"/>
+      <w:r>
+        <w:rPr>
+          <w:rFonts w:ascii="Courier New" w:hAnsi="Courier New" w:cs="Courier New"/>
+          <w:color w:val="333333"/>
+          <w:szCs w:val="18"/>
+          <w:lang w:val="en-US"/>
+        </w:rPr>
+        <w:t>_context</w:t>
+      </w:r>
+      <w:proofErr w:type="spellEnd"/>
       <w:r>
         <w:rPr>
           <w:rFonts w:ascii="Courier New" w:hAnsi="Courier New" w:cs="Courier New"/>
@@ -1432,13 +1654,18 @@
       <w:pPr>
         <w:pStyle w:val="Overskrift1"/>
       </w:pPr>
-      <w:bookmarkStart w:id="3" w:name="_Toc17306311"/>
-      <w:bookmarkStart w:id="4" w:name="_Toc23166295"/>
-      <w:r>
-        <w:t>UVVM Initialization</w:t>
-      </w:r>
+      <w:bookmarkStart w:id="2" w:name="_Toc17306311"/>
+      <w:bookmarkStart w:id="3" w:name="_Toc23166295"/>
+      <w:proofErr w:type="spellStart"/>
+      <w:r>
+        <w:t>UVVM</w:t>
+      </w:r>
+      <w:proofErr w:type="spellEnd"/>
+      <w:r>
+        <w:t xml:space="preserve"> Initialization</w:t>
+      </w:r>
+      <w:bookmarkEnd w:id="2"/>
       <w:bookmarkEnd w:id="3"/>
-      <w:bookmarkEnd w:id="4"/>
     </w:p>
     <w:p>
       <w:pPr>
@@ -1462,8 +1689,16 @@
         <w:rPr>
           <w:rFonts w:ascii="Helvetica Neue" w:hAnsi="Helvetica Neue"/>
         </w:rPr>
-        <w:t xml:space="preserve"> mechanisms are required for running UVVM</w:t>
-      </w:r>
+        <w:t xml:space="preserve"> mechanisms are required for running </w:t>
+      </w:r>
+      <w:proofErr w:type="spellStart"/>
+      <w:r>
+        <w:rPr>
+          <w:rFonts w:ascii="Helvetica Neue" w:hAnsi="Helvetica Neue"/>
+        </w:rPr>
+        <w:t>UVVM</w:t>
+      </w:r>
+      <w:proofErr w:type="spellEnd"/>
       <w:r>
         <w:rPr>
           <w:rFonts w:ascii="Helvetica Neue" w:hAnsi="Helvetica Neue"/>
@@ -1586,6 +1821,7 @@
                 <w:szCs w:val="16"/>
               </w:rPr>
             </w:pPr>
+            <w:proofErr w:type="spellStart"/>
             <w:r>
               <w:rPr>
                 <w:rFonts w:cs="Helvetica"/>
@@ -1594,6 +1830,7 @@
               </w:rPr>
               <w:t>ti_uvvm_engine</w:t>
             </w:r>
+            <w:proofErr w:type="spellEnd"/>
           </w:p>
         </w:tc>
         <w:tc>
@@ -1630,6 +1867,7 @@
                 <w:szCs w:val="15"/>
               </w:rPr>
             </w:pPr>
+            <w:proofErr w:type="spellStart"/>
             <w:r>
               <w:rPr>
                 <w:rFonts w:cs="Helvetica"/>
@@ -1666,6 +1904,7 @@
               </w:rPr>
               <w:t>uvvm_engine</w:t>
             </w:r>
+            <w:proofErr w:type="spellEnd"/>
             <w:r>
               <w:rPr>
                 <w:rFonts w:cs="Helvetica"/>
@@ -1731,7 +1970,25 @@
                 <w:sz w:val="15"/>
                 <w:szCs w:val="15"/>
               </w:rPr>
-              <w:t xml:space="preserve"> UVVM </w:t>
+              <w:t xml:space="preserve"> </w:t>
+            </w:r>
+            <w:proofErr w:type="spellStart"/>
+            <w:r>
+              <w:rPr>
+                <w:rFonts w:cs="Helvetica"/>
+                <w:sz w:val="15"/>
+                <w:szCs w:val="15"/>
+              </w:rPr>
+              <w:t>UVVM</w:t>
+            </w:r>
+            <w:proofErr w:type="spellEnd"/>
+            <w:r>
+              <w:rPr>
+                <w:rFonts w:cs="Helvetica"/>
+                <w:sz w:val="15"/>
+                <w:szCs w:val="15"/>
+              </w:rPr>
+              <w:t xml:space="preserve"> </w:t>
             </w:r>
             <w:r>
               <w:rPr>
@@ -1814,6 +2071,7 @@
               </w:rPr>
               <w:t xml:space="preserve">    </w:t>
             </w:r>
+            <w:proofErr w:type="spellStart"/>
             <w:r>
               <w:rPr>
                 <w:rFonts w:ascii="Courier New" w:hAnsi="Courier New" w:cs="Courier New"/>
@@ -1830,7 +2088,77 @@
                 <w:szCs w:val="15"/>
                 <w:lang w:val="nb-NO"/>
               </w:rPr>
-              <w:t>_ti_uvvm_engine : entity uvvm_vvc_framework.ti_uvvm_engine;</w:t>
+              <w:t>_ti_uvvm_</w:t>
+            </w:r>
+            <w:proofErr w:type="gramStart"/>
+            <w:r>
+              <w:rPr>
+                <w:rFonts w:ascii="Courier New" w:hAnsi="Courier New" w:cs="Courier New"/>
+                <w:sz w:val="15"/>
+                <w:szCs w:val="15"/>
+                <w:lang w:val="nb-NO"/>
+              </w:rPr>
+              <w:t>engine</w:t>
+            </w:r>
+            <w:proofErr w:type="spellEnd"/>
+            <w:r>
+              <w:rPr>
+                <w:rFonts w:ascii="Courier New" w:hAnsi="Courier New" w:cs="Courier New"/>
+                <w:sz w:val="15"/>
+                <w:szCs w:val="15"/>
+                <w:lang w:val="nb-NO"/>
+              </w:rPr>
+              <w:t xml:space="preserve"> :</w:t>
+            </w:r>
+            <w:proofErr w:type="gramEnd"/>
+            <w:r>
+              <w:rPr>
+                <w:rFonts w:ascii="Courier New" w:hAnsi="Courier New" w:cs="Courier New"/>
+                <w:sz w:val="15"/>
+                <w:szCs w:val="15"/>
+                <w:lang w:val="nb-NO"/>
+              </w:rPr>
+              <w:t xml:space="preserve"> </w:t>
+            </w:r>
+            <w:proofErr w:type="spellStart"/>
+            <w:r>
+              <w:rPr>
+                <w:rFonts w:ascii="Courier New" w:hAnsi="Courier New" w:cs="Courier New"/>
+                <w:sz w:val="15"/>
+                <w:szCs w:val="15"/>
+                <w:lang w:val="nb-NO"/>
+              </w:rPr>
+              <w:t>entity</w:t>
+            </w:r>
+            <w:proofErr w:type="spellEnd"/>
+            <w:r>
+              <w:rPr>
+                <w:rFonts w:ascii="Courier New" w:hAnsi="Courier New" w:cs="Courier New"/>
+                <w:sz w:val="15"/>
+                <w:szCs w:val="15"/>
+                <w:lang w:val="nb-NO"/>
+              </w:rPr>
+              <w:t xml:space="preserve"> </w:t>
+            </w:r>
+            <w:proofErr w:type="spellStart"/>
+            <w:r>
+              <w:rPr>
+                <w:rFonts w:ascii="Courier New" w:hAnsi="Courier New" w:cs="Courier New"/>
+                <w:sz w:val="15"/>
+                <w:szCs w:val="15"/>
+                <w:lang w:val="nb-NO"/>
+              </w:rPr>
+              <w:t>uvvm_vvc_framework.ti_uvvm_engine</w:t>
+            </w:r>
+            <w:proofErr w:type="spellEnd"/>
+            <w:r>
+              <w:rPr>
+                <w:rFonts w:ascii="Courier New" w:hAnsi="Courier New" w:cs="Courier New"/>
+                <w:sz w:val="15"/>
+                <w:szCs w:val="15"/>
+                <w:lang w:val="nb-NO"/>
+              </w:rPr>
+              <w:t>;</w:t>
             </w:r>
           </w:p>
           <w:p>
@@ -1874,21 +2202,41 @@
                 <w:szCs w:val="16"/>
               </w:rPr>
             </w:pPr>
+            <w:proofErr w:type="spellStart"/>
             <w:r>
               <w:rPr>
                 <w:rFonts w:cs="Helvetica"/>
                 <w:b/>
                 <w:szCs w:val="16"/>
               </w:rPr>
-              <w:t>await_uvvm_initialization</w:t>
-            </w:r>
+              <w:t>await_uvvm_</w:t>
+            </w:r>
+            <w:proofErr w:type="gramStart"/>
             <w:r>
               <w:rPr>
                 <w:rFonts w:cs="Helvetica"/>
                 <w:b/>
                 <w:szCs w:val="16"/>
               </w:rPr>
-              <w:t>()</w:t>
+              <w:t>initialization</w:t>
+            </w:r>
+            <w:proofErr w:type="spellEnd"/>
+            <w:r>
+              <w:rPr>
+                <w:rFonts w:cs="Helvetica"/>
+                <w:b/>
+                <w:szCs w:val="16"/>
+              </w:rPr>
+              <w:t>(</w:t>
+            </w:r>
+            <w:proofErr w:type="gramEnd"/>
+            <w:r>
+              <w:rPr>
+                <w:rFonts w:cs="Helvetica"/>
+                <w:b/>
+                <w:szCs w:val="16"/>
+              </w:rPr>
+              <w:t>)</w:t>
             </w:r>
           </w:p>
         </w:tc>
@@ -1926,6 +2274,7 @@
                 <w:szCs w:val="15"/>
               </w:rPr>
             </w:pPr>
+            <w:proofErr w:type="spellStart"/>
             <w:r>
               <w:rPr>
                 <w:rFonts w:cs="Helvetica"/>
@@ -1942,7 +2291,37 @@
                 <w:sz w:val="15"/>
                 <w:szCs w:val="15"/>
               </w:rPr>
-              <w:t>uvvm_initialization(VOID)</w:t>
+              <w:t>uvvm_</w:t>
+            </w:r>
+            <w:proofErr w:type="gramStart"/>
+            <w:r>
+              <w:rPr>
+                <w:rFonts w:cs="Helvetica"/>
+                <w:b/>
+                <w:sz w:val="15"/>
+                <w:szCs w:val="15"/>
+              </w:rPr>
+              <w:t>initialization</w:t>
+            </w:r>
+            <w:proofErr w:type="spellEnd"/>
+            <w:r>
+              <w:rPr>
+                <w:rFonts w:cs="Helvetica"/>
+                <w:b/>
+                <w:sz w:val="15"/>
+                <w:szCs w:val="15"/>
+              </w:rPr>
+              <w:t>(</w:t>
+            </w:r>
+            <w:proofErr w:type="gramEnd"/>
+            <w:r>
+              <w:rPr>
+                <w:rFonts w:cs="Helvetica"/>
+                <w:b/>
+                <w:sz w:val="15"/>
+                <w:szCs w:val="15"/>
+              </w:rPr>
+              <w:t>VOID)</w:t>
             </w:r>
             <w:r>
               <w:rPr>
@@ -1993,16 +2372,88 @@
                 <w:sz w:val="15"/>
                 <w:szCs w:val="15"/>
               </w:rPr>
-              <w:t>his procedure is a blocking procedure that has to be called from the testbench sequencer, prior to any VVC calls, to ensure that the UVVM engine has been initialized and is ready.</w:t>
-            </w:r>
+              <w:t xml:space="preserve">his procedure is a blocking procedure that has to be called from the testbench sequencer, prior to any </w:t>
+            </w:r>
+            <w:proofErr w:type="spellStart"/>
             <w:r>
               <w:rPr>
                 <w:rFonts w:cs="Helvetica"/>
                 <w:sz w:val="15"/>
                 <w:szCs w:val="15"/>
               </w:rPr>
+              <w:t>VVC</w:t>
+            </w:r>
+            <w:proofErr w:type="spellEnd"/>
+            <w:r>
+              <w:rPr>
+                <w:rFonts w:cs="Helvetica"/>
+                <w:sz w:val="15"/>
+                <w:szCs w:val="15"/>
+              </w:rPr>
+              <w:t xml:space="preserve"> calls, to ensure that the </w:t>
+            </w:r>
+            <w:proofErr w:type="spellStart"/>
+            <w:r>
+              <w:rPr>
+                <w:rFonts w:cs="Helvetica"/>
+                <w:sz w:val="15"/>
+                <w:szCs w:val="15"/>
+              </w:rPr>
+              <w:t>UVVM</w:t>
+            </w:r>
+            <w:proofErr w:type="spellEnd"/>
+            <w:r>
+              <w:rPr>
+                <w:rFonts w:cs="Helvetica"/>
+                <w:sz w:val="15"/>
+                <w:szCs w:val="15"/>
+              </w:rPr>
+              <w:t xml:space="preserve"> engine has been initialized and is ready.</w:t>
+            </w:r>
+            <w:r>
+              <w:rPr>
+                <w:rFonts w:cs="Helvetica"/>
+                <w:sz w:val="15"/>
+                <w:szCs w:val="15"/>
+              </w:rPr>
               <w:br/>
-              <w:t>This procedure will check the shared_uvvm_state on each delta cycle until the UVVM engine has been initialized.</w:t>
+              <w:t xml:space="preserve">This procedure will check the </w:t>
+            </w:r>
+            <w:proofErr w:type="spellStart"/>
+            <w:r>
+              <w:rPr>
+                <w:rFonts w:cs="Helvetica"/>
+                <w:sz w:val="15"/>
+                <w:szCs w:val="15"/>
+              </w:rPr>
+              <w:t>shared_uvvm_state</w:t>
+            </w:r>
+            <w:proofErr w:type="spellEnd"/>
+            <w:r>
+              <w:rPr>
+                <w:rFonts w:cs="Helvetica"/>
+                <w:sz w:val="15"/>
+                <w:szCs w:val="15"/>
+              </w:rPr>
+              <w:t xml:space="preserve"> on each delta cycle until the </w:t>
+            </w:r>
+            <w:proofErr w:type="spellStart"/>
+            <w:r>
+              <w:rPr>
+                <w:rFonts w:cs="Helvetica"/>
+                <w:sz w:val="15"/>
+                <w:szCs w:val="15"/>
+              </w:rPr>
+              <w:t>UVVM</w:t>
+            </w:r>
+            <w:proofErr w:type="spellEnd"/>
+            <w:r>
+              <w:rPr>
+                <w:rFonts w:cs="Helvetica"/>
+                <w:sz w:val="15"/>
+                <w:szCs w:val="15"/>
+              </w:rPr>
+              <w:t xml:space="preserve"> engine has been initialized.</w:t>
             </w:r>
           </w:p>
           <w:p>
@@ -2036,7 +2487,25 @@
                 <w:sz w:val="15"/>
                 <w:szCs w:val="15"/>
               </w:rPr>
-              <w:t xml:space="preserve">Note that this method is depending on the ti_uvvm_engine mechanism. </w:t>
+              <w:t xml:space="preserve">Note that this method is depending on the </w:t>
+            </w:r>
+            <w:proofErr w:type="spellStart"/>
+            <w:r>
+              <w:rPr>
+                <w:rFonts w:cs="Helvetica"/>
+                <w:sz w:val="15"/>
+                <w:szCs w:val="15"/>
+              </w:rPr>
+              <w:t>ti_uvvm_engine</w:t>
+            </w:r>
+            <w:proofErr w:type="spellEnd"/>
+            <w:r>
+              <w:rPr>
+                <w:rFonts w:cs="Helvetica"/>
+                <w:sz w:val="15"/>
+                <w:szCs w:val="15"/>
+              </w:rPr>
+              <w:t xml:space="preserve"> mechanism. </w:t>
             </w:r>
           </w:p>
           <w:p>
@@ -2059,6 +2528,7 @@
               </w:rPr>
               <w:t xml:space="preserve">Note that this method uses the </w:t>
             </w:r>
+            <w:proofErr w:type="spellStart"/>
             <w:r>
               <w:rPr>
                 <w:rFonts w:ascii="Courier New" w:hAnsi="Courier New" w:cs="Courier New"/>
@@ -2067,13 +2537,32 @@
               </w:rPr>
               <w:t>t_void</w:t>
             </w:r>
+            <w:proofErr w:type="spellEnd"/>
             <w:r>
               <w:rPr>
                 <w:rFonts w:cs="Helvetica"/>
                 <w:sz w:val="15"/>
                 <w:szCs w:val="15"/>
               </w:rPr>
-              <w:t xml:space="preserve"> parameter, defined in the UVVM Utility Library types package.</w:t>
+              <w:t xml:space="preserve"> parameter, defined in the </w:t>
+            </w:r>
+            <w:proofErr w:type="spellStart"/>
+            <w:r>
+              <w:rPr>
+                <w:rFonts w:cs="Helvetica"/>
+                <w:sz w:val="15"/>
+                <w:szCs w:val="15"/>
+              </w:rPr>
+              <w:t>UVVM</w:t>
+            </w:r>
+            <w:proofErr w:type="spellEnd"/>
+            <w:r>
+              <w:rPr>
+                <w:rFonts w:cs="Helvetica"/>
+                <w:sz w:val="15"/>
+                <w:szCs w:val="15"/>
+              </w:rPr>
+              <w:t xml:space="preserve"> Utility Library types package.</w:t>
             </w:r>
           </w:p>
           <w:p>
@@ -2138,6 +2627,7 @@
               </w:rPr>
               <w:t xml:space="preserve">    </w:t>
             </w:r>
+            <w:proofErr w:type="spellStart"/>
             <w:r>
               <w:rPr>
                 <w:rFonts w:ascii="Courier New" w:hAnsi="Courier New" w:cs="Courier New"/>
@@ -2152,7 +2642,34 @@
                 <w:sz w:val="15"/>
                 <w:szCs w:val="15"/>
               </w:rPr>
-              <w:t>uvvm_initialization(VOID);</w:t>
+              <w:t>uvvm_</w:t>
+            </w:r>
+            <w:proofErr w:type="gramStart"/>
+            <w:r>
+              <w:rPr>
+                <w:rFonts w:ascii="Courier New" w:hAnsi="Courier New" w:cs="Courier New"/>
+                <w:sz w:val="15"/>
+                <w:szCs w:val="15"/>
+              </w:rPr>
+              <w:t>initialization</w:t>
+            </w:r>
+            <w:proofErr w:type="spellEnd"/>
+            <w:r>
+              <w:rPr>
+                <w:rFonts w:ascii="Courier New" w:hAnsi="Courier New" w:cs="Courier New"/>
+                <w:sz w:val="15"/>
+                <w:szCs w:val="15"/>
+              </w:rPr>
+              <w:t>(</w:t>
+            </w:r>
+            <w:proofErr w:type="gramEnd"/>
+            <w:r>
+              <w:rPr>
+                <w:rFonts w:ascii="Courier New" w:hAnsi="Courier New" w:cs="Courier New"/>
+                <w:sz w:val="15"/>
+                <w:szCs w:val="15"/>
+              </w:rPr>
+              <w:t>VOID);</w:t>
             </w:r>
           </w:p>
           <w:p>
@@ -2273,19 +2790,32 @@
       <w:pPr>
         <w:pStyle w:val="Overskrift1"/>
       </w:pPr>
-      <w:bookmarkStart w:id="5" w:name="_Toc17306312"/>
-      <w:bookmarkStart w:id="6" w:name="_Toc23166296"/>
-      <w:r>
-        <w:t xml:space="preserve">UVVM </w:t>
-      </w:r>
-      <w:r>
-        <w:t xml:space="preserve">and VVC </w:t>
+      <w:bookmarkStart w:id="4" w:name="_Toc17306312"/>
+      <w:bookmarkStart w:id="5" w:name="_Toc23166296"/>
+      <w:proofErr w:type="spellStart"/>
+      <w:r>
+        <w:t>UVVM</w:t>
+      </w:r>
+      <w:proofErr w:type="spellEnd"/>
+      <w:r>
+        <w:t xml:space="preserve"> </w:t>
+      </w:r>
+      <w:r>
+        <w:t xml:space="preserve">and </w:t>
+      </w:r>
+      <w:proofErr w:type="spellStart"/>
+      <w:r>
+        <w:t>VVC</w:t>
+      </w:r>
+      <w:proofErr w:type="spellEnd"/>
+      <w:r>
+        <w:t xml:space="preserve"> </w:t>
       </w:r>
       <w:r>
         <w:t>Shared Variables</w:t>
       </w:r>
+      <w:bookmarkEnd w:id="4"/>
       <w:bookmarkEnd w:id="5"/>
-      <w:bookmarkEnd w:id="6"/>
     </w:p>
     <w:p>
       <w:pPr>
@@ -2293,18 +2823,28 @@
           <w:rFonts w:ascii="Helvetica Neue" w:hAnsi="Helvetica Neue"/>
         </w:rPr>
       </w:pPr>
+      <w:proofErr w:type="spellStart"/>
       <w:r>
         <w:rPr>
           <w:rFonts w:ascii="Helvetica Neue" w:hAnsi="Helvetica Neue"/>
         </w:rPr>
         <w:t>UVVM</w:t>
       </w:r>
-      <w:r>
-        <w:rPr>
-          <w:rFonts w:ascii="Helvetica Neue" w:hAnsi="Helvetica Neue"/>
-        </w:rPr>
-        <w:t xml:space="preserve"> and VVC</w:t>
-      </w:r>
+      <w:proofErr w:type="spellEnd"/>
+      <w:r>
+        <w:rPr>
+          <w:rFonts w:ascii="Helvetica Neue" w:hAnsi="Helvetica Neue"/>
+        </w:rPr>
+        <w:t xml:space="preserve"> and </w:t>
+      </w:r>
+      <w:proofErr w:type="spellStart"/>
+      <w:r>
+        <w:rPr>
+          <w:rFonts w:ascii="Helvetica Neue" w:hAnsi="Helvetica Neue"/>
+        </w:rPr>
+        <w:t>VVC</w:t>
+      </w:r>
+      <w:proofErr w:type="spellEnd"/>
       <w:r>
         <w:rPr>
           <w:rFonts w:ascii="Helvetica Neue" w:hAnsi="Helvetica Neue"/>
@@ -2317,6 +2857,7 @@
         </w:rPr>
         <w:t xml:space="preserve">shared variables are defined in </w:t>
       </w:r>
+      <w:proofErr w:type="spellStart"/>
       <w:r>
         <w:rPr>
           <w:rFonts w:ascii="Helvetica Neue" w:hAnsi="Helvetica Neue"/>
@@ -2383,6 +2924,7 @@
         </w:rPr>
         <w:t>pkg</w:t>
       </w:r>
+      <w:proofErr w:type="spellEnd"/>
       <w:r>
         <w:rPr>
           <w:rFonts w:ascii="Helvetica Neue" w:hAnsi="Helvetica Neue"/>
@@ -2401,6 +2943,7 @@
         </w:rPr>
         <w:t xml:space="preserve"> </w:t>
       </w:r>
+      <w:proofErr w:type="spellStart"/>
       <w:r>
         <w:rPr>
           <w:rFonts w:ascii="Helvetica Neue" w:hAnsi="Helvetica Neue"/>
@@ -2429,7 +2972,14 @@
         <w:rPr>
           <w:rFonts w:ascii="Helvetica Neue" w:hAnsi="Helvetica Neue"/>
         </w:rPr>
-        <w:t>pkg, respectively</w:t>
+        <w:t>pkg</w:t>
+      </w:r>
+      <w:proofErr w:type="spellEnd"/>
+      <w:r>
+        <w:rPr>
+          <w:rFonts w:ascii="Helvetica Neue" w:hAnsi="Helvetica Neue"/>
+        </w:rPr>
+        <w:t>, respectively</w:t>
       </w:r>
       <w:r>
         <w:rPr>
@@ -2503,7 +3053,7 @@
                 <w:szCs w:val="18"/>
               </w:rPr>
             </w:pPr>
-            <w:bookmarkStart w:id="7" w:name="_Hlk507570430"/>
+            <w:bookmarkStart w:id="6" w:name="_Hlk507570430"/>
             <w:r>
               <w:rPr>
                 <w:b/>
@@ -2558,6 +3108,7 @@
                 <w:sz w:val="14"/>
               </w:rPr>
             </w:pPr>
+            <w:proofErr w:type="spellStart"/>
             <w:r>
               <w:rPr>
                 <w:rFonts w:ascii="Verdana" w:hAnsi="Verdana" w:cs="Helvetica"/>
@@ -2565,6 +3116,7 @@
               </w:rPr>
               <w:t>shared_uvvm_status</w:t>
             </w:r>
+            <w:proofErr w:type="spellEnd"/>
           </w:p>
         </w:tc>
         <w:tc>
@@ -2588,8 +3140,25 @@
                 <w:rFonts w:ascii="Verdana" w:hAnsi="Verdana"/>
                 <w:sz w:val="14"/>
               </w:rPr>
-              <w:t xml:space="preserve">Shared variable providing access to VVC related information via the </w:t>
-            </w:r>
+              <w:t xml:space="preserve">Shared variable providing access to </w:t>
+            </w:r>
+            <w:proofErr w:type="spellStart"/>
+            <w:r>
+              <w:rPr>
+                <w:rFonts w:ascii="Verdana" w:hAnsi="Verdana"/>
+                <w:sz w:val="14"/>
+              </w:rPr>
+              <w:t>VVC</w:t>
+            </w:r>
+            <w:proofErr w:type="spellEnd"/>
+            <w:r>
+              <w:rPr>
+                <w:rFonts w:ascii="Verdana" w:hAnsi="Verdana"/>
+                <w:sz w:val="14"/>
+              </w:rPr>
+              <w:t xml:space="preserve"> related information via the </w:t>
+            </w:r>
+            <w:proofErr w:type="spellStart"/>
             <w:r>
               <w:rPr>
                 <w:rFonts w:ascii="Courier New" w:hAnsi="Courier New" w:cs="Courier New"/>
@@ -2597,6 +3166,7 @@
               </w:rPr>
               <w:t>info_on_finishing_await_any_completion</w:t>
             </w:r>
+            <w:proofErr w:type="spellEnd"/>
             <w:r>
               <w:rPr>
                 <w:rFonts w:ascii="Verdana" w:hAnsi="Verdana"/>
@@ -2638,6 +3208,7 @@
               </w:rPr>
               <w:t xml:space="preserve">   </w:t>
             </w:r>
+            <w:proofErr w:type="spellStart"/>
             <w:r>
               <w:rPr>
                 <w:rFonts w:ascii="Courier New" w:hAnsi="Courier New" w:cs="Courier New"/>
@@ -2645,6 +3216,7 @@
               </w:rPr>
               <w:t>shared_uvvm_status.info_on_finishing_await_any_completion</w:t>
             </w:r>
+            <w:proofErr w:type="spellEnd"/>
           </w:p>
           <w:p>
             <w:pPr>
@@ -2752,13 +3324,29 @@
                 <w:rFonts w:ascii="Verdana" w:hAnsi="Verdana"/>
                 <w:sz w:val="14"/>
               </w:rPr>
-              <w:t xml:space="preserve">f the VVC that </w:t>
-            </w:r>
+              <w:t xml:space="preserve">f the </w:t>
+            </w:r>
+            <w:proofErr w:type="spellStart"/>
             <w:r>
               <w:rPr>
                 <w:rFonts w:ascii="Verdana" w:hAnsi="Verdana"/>
                 <w:sz w:val="14"/>
               </w:rPr>
+              <w:t>VVC</w:t>
+            </w:r>
+            <w:proofErr w:type="spellEnd"/>
+            <w:r>
+              <w:rPr>
+                <w:rFonts w:ascii="Verdana" w:hAnsi="Verdana"/>
+                <w:sz w:val="14"/>
+              </w:rPr>
+              <w:t xml:space="preserve"> that </w:t>
+            </w:r>
+            <w:r>
+              <w:rPr>
+                <w:rFonts w:ascii="Verdana" w:hAnsi="Verdana"/>
+                <w:sz w:val="14"/>
+              </w:rPr>
               <w:t xml:space="preserve">first fulfilled </w:t>
             </w:r>
             <w:r>
@@ -2768,12 +3356,37 @@
               </w:rPr>
               <w:t xml:space="preserve">the </w:t>
             </w:r>
-            <w:r>
-              <w:rPr>
-                <w:rFonts w:ascii="Courier New" w:hAnsi="Courier New" w:cs="Courier New"/>
-                <w:sz w:val="14"/>
-              </w:rPr>
-              <w:t>await_any_completion().</w:t>
+            <w:proofErr w:type="spellStart"/>
+            <w:r>
+              <w:rPr>
+                <w:rFonts w:ascii="Courier New" w:hAnsi="Courier New" w:cs="Courier New"/>
+                <w:sz w:val="14"/>
+              </w:rPr>
+              <w:t>await_any_</w:t>
+            </w:r>
+            <w:proofErr w:type="gramStart"/>
+            <w:r>
+              <w:rPr>
+                <w:rFonts w:ascii="Courier New" w:hAnsi="Courier New" w:cs="Courier New"/>
+                <w:sz w:val="14"/>
+              </w:rPr>
+              <w:t>completion</w:t>
+            </w:r>
+            <w:proofErr w:type="spellEnd"/>
+            <w:r>
+              <w:rPr>
+                <w:rFonts w:ascii="Courier New" w:hAnsi="Courier New" w:cs="Courier New"/>
+                <w:sz w:val="14"/>
+              </w:rPr>
+              <w:t>(</w:t>
+            </w:r>
+            <w:proofErr w:type="gramEnd"/>
+            <w:r>
+              <w:rPr>
+                <w:rFonts w:ascii="Courier New" w:hAnsi="Courier New" w:cs="Courier New"/>
+                <w:sz w:val="14"/>
+              </w:rPr>
+              <w:t>).</w:t>
             </w:r>
             <w:r>
               <w:rPr>
@@ -2820,21 +3433,69 @@
                 <w:rFonts w:ascii="Courier New" w:hAnsi="Courier New" w:cs="Courier New"/>
                 <w:sz w:val="14"/>
               </w:rPr>
-              <w:t xml:space="preserve">    vvc_name    </w:t>
-            </w:r>
-            <w:r>
-              <w:rPr>
-                <w:rFonts w:ascii="Courier New" w:hAnsi="Courier New" w:cs="Courier New"/>
-                <w:sz w:val="14"/>
-              </w:rPr>
-              <w:t xml:space="preserve">           </w:t>
-            </w:r>
-            <w:r>
-              <w:rPr>
-                <w:rFonts w:ascii="Courier New" w:hAnsi="Courier New" w:cs="Courier New"/>
-                <w:sz w:val="14"/>
-              </w:rPr>
-              <w:t>: string  -- default “no await_any_completion() yet”</w:t>
+              <w:t xml:space="preserve">    </w:t>
+            </w:r>
+            <w:proofErr w:type="spellStart"/>
+            <w:r>
+              <w:rPr>
+                <w:rFonts w:ascii="Courier New" w:hAnsi="Courier New" w:cs="Courier New"/>
+                <w:sz w:val="14"/>
+              </w:rPr>
+              <w:t>vvc_name</w:t>
+            </w:r>
+            <w:proofErr w:type="spellEnd"/>
+            <w:r>
+              <w:rPr>
+                <w:rFonts w:ascii="Courier New" w:hAnsi="Courier New" w:cs="Courier New"/>
+                <w:sz w:val="14"/>
+              </w:rPr>
+              <w:t xml:space="preserve">    </w:t>
+            </w:r>
+            <w:r>
+              <w:rPr>
+                <w:rFonts w:ascii="Courier New" w:hAnsi="Courier New" w:cs="Courier New"/>
+                <w:sz w:val="14"/>
+              </w:rPr>
+              <w:t xml:space="preserve">         </w:t>
+            </w:r>
+            <w:proofErr w:type="gramStart"/>
+            <w:r>
+              <w:rPr>
+                <w:rFonts w:ascii="Courier New" w:hAnsi="Courier New" w:cs="Courier New"/>
+                <w:sz w:val="14"/>
+              </w:rPr>
+              <w:t xml:space="preserve">  </w:t>
+            </w:r>
+            <w:r>
+              <w:rPr>
+                <w:rFonts w:ascii="Courier New" w:hAnsi="Courier New" w:cs="Courier New"/>
+                <w:sz w:val="14"/>
+              </w:rPr>
+              <w:t>:</w:t>
+            </w:r>
+            <w:proofErr w:type="gramEnd"/>
+            <w:r>
+              <w:rPr>
+                <w:rFonts w:ascii="Courier New" w:hAnsi="Courier New" w:cs="Courier New"/>
+                <w:sz w:val="14"/>
+              </w:rPr>
+              <w:t xml:space="preserve"> string  -- default “no </w:t>
+            </w:r>
+            <w:proofErr w:type="spellStart"/>
+            <w:r>
+              <w:rPr>
+                <w:rFonts w:ascii="Courier New" w:hAnsi="Courier New" w:cs="Courier New"/>
+                <w:sz w:val="14"/>
+              </w:rPr>
+              <w:t>await_any_completion</w:t>
+            </w:r>
+            <w:proofErr w:type="spellEnd"/>
+            <w:r>
+              <w:rPr>
+                <w:rFonts w:ascii="Courier New" w:hAnsi="Courier New" w:cs="Courier New"/>
+                <w:sz w:val="14"/>
+              </w:rPr>
+              <w:t>() yet”</w:t>
             </w:r>
           </w:p>
           <w:p>
@@ -2855,23 +3516,59 @@
                 <w:sz w:val="14"/>
                 <w:lang w:val="en-US"/>
               </w:rPr>
-              <w:t xml:space="preserve">    vvc_cmd_idx </w:t>
-            </w:r>
+              <w:t xml:space="preserve">    </w:t>
+            </w:r>
+            <w:proofErr w:type="spellStart"/>
             <w:r>
               <w:rPr>
                 <w:rFonts w:ascii="Courier New" w:hAnsi="Courier New" w:cs="Courier New"/>
                 <w:sz w:val="14"/>
                 <w:lang w:val="en-US"/>
               </w:rPr>
-              <w:t xml:space="preserve">           </w:t>
-            </w:r>
+              <w:t>vvc_cmd_idx</w:t>
+            </w:r>
+            <w:proofErr w:type="spellEnd"/>
             <w:r>
               <w:rPr>
                 <w:rFonts w:ascii="Courier New" w:hAnsi="Courier New" w:cs="Courier New"/>
                 <w:sz w:val="14"/>
                 <w:lang w:val="en-US"/>
               </w:rPr>
-              <w:t>: natural -- default 0</w:t>
+              <w:t xml:space="preserve"> </w:t>
+            </w:r>
+            <w:r>
+              <w:rPr>
+                <w:rFonts w:ascii="Courier New" w:hAnsi="Courier New" w:cs="Courier New"/>
+                <w:sz w:val="14"/>
+                <w:lang w:val="en-US"/>
+              </w:rPr>
+              <w:t xml:space="preserve">         </w:t>
+            </w:r>
+            <w:proofErr w:type="gramStart"/>
+            <w:r>
+              <w:rPr>
+                <w:rFonts w:ascii="Courier New" w:hAnsi="Courier New" w:cs="Courier New"/>
+                <w:sz w:val="14"/>
+                <w:lang w:val="en-US"/>
+              </w:rPr>
+              <w:t xml:space="preserve">  </w:t>
+            </w:r>
+            <w:r>
+              <w:rPr>
+                <w:rFonts w:ascii="Courier New" w:hAnsi="Courier New" w:cs="Courier New"/>
+                <w:sz w:val="14"/>
+                <w:lang w:val="en-US"/>
+              </w:rPr>
+              <w:t>:</w:t>
+            </w:r>
+            <w:proofErr w:type="gramEnd"/>
+            <w:r>
+              <w:rPr>
+                <w:rFonts w:ascii="Courier New" w:hAnsi="Courier New" w:cs="Courier New"/>
+                <w:sz w:val="14"/>
+                <w:lang w:val="en-US"/>
+              </w:rPr>
+              <w:t xml:space="preserve"> natural -- default 0</w:t>
             </w:r>
           </w:p>
           <w:p>
@@ -2892,15 +3589,16 @@
                 <w:sz w:val="14"/>
                 <w:lang w:val="en-US"/>
               </w:rPr>
-              <w:t xml:space="preserve">    vvc_time</w:t>
-            </w:r>
+              <w:t xml:space="preserve">    </w:t>
+            </w:r>
+            <w:proofErr w:type="spellStart"/>
             <w:r>
               <w:rPr>
                 <w:rFonts w:ascii="Courier New" w:hAnsi="Courier New" w:cs="Courier New"/>
                 <w:sz w:val="14"/>
                 <w:lang w:val="en-US"/>
               </w:rPr>
-              <w:t>_of_completion</w:t>
+              <w:t>vvc_time</w:t>
             </w:r>
             <w:r>
               <w:rPr>
@@ -2908,7 +3606,34 @@
                 <w:sz w:val="14"/>
                 <w:lang w:val="en-US"/>
               </w:rPr>
-              <w:t xml:space="preserve"> : time </w:t>
+              <w:t>_of_</w:t>
+            </w:r>
+            <w:proofErr w:type="gramStart"/>
+            <w:r>
+              <w:rPr>
+                <w:rFonts w:ascii="Courier New" w:hAnsi="Courier New" w:cs="Courier New"/>
+                <w:sz w:val="14"/>
+                <w:lang w:val="en-US"/>
+              </w:rPr>
+              <w:t>completion</w:t>
+            </w:r>
+            <w:proofErr w:type="spellEnd"/>
+            <w:r>
+              <w:rPr>
+                <w:rFonts w:ascii="Courier New" w:hAnsi="Courier New" w:cs="Courier New"/>
+                <w:sz w:val="14"/>
+                <w:lang w:val="en-US"/>
+              </w:rPr>
+              <w:t xml:space="preserve"> :</w:t>
+            </w:r>
+            <w:proofErr w:type="gramEnd"/>
+            <w:r>
+              <w:rPr>
+                <w:rFonts w:ascii="Courier New" w:hAnsi="Courier New" w:cs="Courier New"/>
+                <w:sz w:val="14"/>
+                <w:lang w:val="en-US"/>
+              </w:rPr>
+              <w:t xml:space="preserve"> time </w:t>
             </w:r>
             <w:r>
               <w:rPr>
@@ -2987,6 +3712,7 @@
               </w:rPr>
               <w:t xml:space="preserve">other fields available in the </w:t>
             </w:r>
+            <w:proofErr w:type="spellStart"/>
             <w:r>
               <w:rPr>
                 <w:rFonts w:ascii="Courier New" w:hAnsi="Courier New" w:cs="Courier New"/>
@@ -2994,12 +3720,61 @@
               </w:rPr>
               <w:t>shared_uvvm_status</w:t>
             </w:r>
+            <w:proofErr w:type="spellEnd"/>
             <w:r>
               <w:rPr>
                 <w:rFonts w:ascii="Verdana" w:hAnsi="Verdana"/>
                 <w:sz w:val="14"/>
               </w:rPr>
-              <w:t xml:space="preserve"> see the UVVM Util QuickRef, section 1.4</w:t>
+              <w:t xml:space="preserve"> see the </w:t>
+            </w:r>
+            <w:proofErr w:type="spellStart"/>
+            <w:r>
+              <w:rPr>
+                <w:rFonts w:ascii="Verdana" w:hAnsi="Verdana"/>
+                <w:sz w:val="14"/>
+              </w:rPr>
+              <w:t>UVVM</w:t>
+            </w:r>
+            <w:proofErr w:type="spellEnd"/>
+            <w:r>
+              <w:rPr>
+                <w:rFonts w:ascii="Verdana" w:hAnsi="Verdana"/>
+                <w:sz w:val="14"/>
+              </w:rPr>
+              <w:t xml:space="preserve"> </w:t>
+            </w:r>
+            <w:proofErr w:type="spellStart"/>
+            <w:r>
+              <w:rPr>
+                <w:rFonts w:ascii="Verdana" w:hAnsi="Verdana"/>
+                <w:sz w:val="14"/>
+              </w:rPr>
+              <w:t>Util</w:t>
+            </w:r>
+            <w:proofErr w:type="spellEnd"/>
+            <w:r>
+              <w:rPr>
+                <w:rFonts w:ascii="Verdana" w:hAnsi="Verdana"/>
+                <w:sz w:val="14"/>
+              </w:rPr>
+              <w:t xml:space="preserve"> </w:t>
+            </w:r>
+            <w:proofErr w:type="spellStart"/>
+            <w:r>
+              <w:rPr>
+                <w:rFonts w:ascii="Verdana" w:hAnsi="Verdana"/>
+                <w:sz w:val="14"/>
+              </w:rPr>
+              <w:t>QuickRef</w:t>
+            </w:r>
+            <w:proofErr w:type="spellEnd"/>
+            <w:r>
+              <w:rPr>
+                <w:rFonts w:ascii="Verdana" w:hAnsi="Verdana"/>
+                <w:sz w:val="14"/>
+              </w:rPr>
+              <w:t>, section 1.4</w:t>
             </w:r>
           </w:p>
           <w:p>
@@ -3038,8 +3813,33 @@
                 <w:rFonts w:ascii="Verdana" w:hAnsi="Verdana" w:cs="Helvetica"/>
                 <w:sz w:val="14"/>
               </w:rPr>
-              <w:t>shared_&lt;vvc_name&gt;_vvc_config</w:t>
-            </w:r>
+              <w:t>shared_&lt;</w:t>
+            </w:r>
+            <w:proofErr w:type="spellStart"/>
+            <w:r>
+              <w:rPr>
+                <w:rFonts w:ascii="Verdana" w:hAnsi="Verdana" w:cs="Helvetica"/>
+                <w:sz w:val="14"/>
+              </w:rPr>
+              <w:t>vvc_name</w:t>
+            </w:r>
+            <w:proofErr w:type="spellEnd"/>
+            <w:r>
+              <w:rPr>
+                <w:rFonts w:ascii="Verdana" w:hAnsi="Verdana" w:cs="Helvetica"/>
+                <w:sz w:val="14"/>
+              </w:rPr>
+              <w:t>&gt;_</w:t>
+            </w:r>
+            <w:proofErr w:type="spellStart"/>
+            <w:r>
+              <w:rPr>
+                <w:rFonts w:ascii="Verdana" w:hAnsi="Verdana" w:cs="Helvetica"/>
+                <w:sz w:val="14"/>
+              </w:rPr>
+              <w:t>vvc_config</w:t>
+            </w:r>
+            <w:proofErr w:type="spellEnd"/>
           </w:p>
         </w:tc>
         <w:tc>
@@ -3063,7 +3863,23 @@
                 <w:rFonts w:ascii="Verdana" w:hAnsi="Verdana"/>
                 <w:sz w:val="14"/>
               </w:rPr>
-              <w:t xml:space="preserve">Shared variable providing access to configuration parameters for each VVC instance and channel if applicable. E.g. </w:t>
+              <w:t xml:space="preserve">Shared variable providing access to configuration parameters for each </w:t>
+            </w:r>
+            <w:proofErr w:type="spellStart"/>
+            <w:r>
+              <w:rPr>
+                <w:rFonts w:ascii="Verdana" w:hAnsi="Verdana"/>
+                <w:sz w:val="14"/>
+              </w:rPr>
+              <w:t>VVC</w:t>
+            </w:r>
+            <w:proofErr w:type="spellEnd"/>
+            <w:r>
+              <w:rPr>
+                <w:rFonts w:ascii="Verdana" w:hAnsi="Verdana"/>
+                <w:sz w:val="14"/>
+              </w:rPr>
+              <w:t xml:space="preserve"> instance and channel if applicable. E.g. </w:t>
             </w:r>
           </w:p>
           <w:p>
@@ -3094,7 +3910,55 @@
                 <w:rFonts w:ascii="Courier New" w:hAnsi="Courier New" w:cs="Courier New"/>
                 <w:sz w:val="14"/>
               </w:rPr>
-              <w:t xml:space="preserve">   shared_sbi_vvc_config(1).inter_bfm_delay.delay_type := TIME_START2START;</w:t>
+              <w:t xml:space="preserve">   </w:t>
+            </w:r>
+            <w:proofErr w:type="spellStart"/>
+            <w:r>
+              <w:rPr>
+                <w:rFonts w:ascii="Courier New" w:hAnsi="Courier New" w:cs="Courier New"/>
+                <w:sz w:val="14"/>
+              </w:rPr>
+              <w:t>shared_sbi_vvc_</w:t>
+            </w:r>
+            <w:proofErr w:type="gramStart"/>
+            <w:r>
+              <w:rPr>
+                <w:rFonts w:ascii="Courier New" w:hAnsi="Courier New" w:cs="Courier New"/>
+                <w:sz w:val="14"/>
+              </w:rPr>
+              <w:t>config</w:t>
+            </w:r>
+            <w:proofErr w:type="spellEnd"/>
+            <w:r>
+              <w:rPr>
+                <w:rFonts w:ascii="Courier New" w:hAnsi="Courier New" w:cs="Courier New"/>
+                <w:sz w:val="14"/>
+              </w:rPr>
+              <w:t>(</w:t>
+            </w:r>
+            <w:proofErr w:type="gramEnd"/>
+            <w:r>
+              <w:rPr>
+                <w:rFonts w:ascii="Courier New" w:hAnsi="Courier New" w:cs="Courier New"/>
+                <w:sz w:val="14"/>
+              </w:rPr>
+              <w:t>1).</w:t>
+            </w:r>
+            <w:proofErr w:type="spellStart"/>
+            <w:r>
+              <w:rPr>
+                <w:rFonts w:ascii="Courier New" w:hAnsi="Courier New" w:cs="Courier New"/>
+                <w:sz w:val="14"/>
+              </w:rPr>
+              <w:t>inter_bfm_delay.delay_type</w:t>
+            </w:r>
+            <w:proofErr w:type="spellEnd"/>
+            <w:r>
+              <w:rPr>
+                <w:rFonts w:ascii="Courier New" w:hAnsi="Courier New" w:cs="Courier New"/>
+                <w:sz w:val="14"/>
+              </w:rPr>
+              <w:t xml:space="preserve"> := TIME_START2START;</w:t>
             </w:r>
           </w:p>
           <w:p>
@@ -3113,7 +3977,71 @@
                 <w:rFonts w:ascii="Courier New" w:hAnsi="Courier New" w:cs="Courier New"/>
                 <w:sz w:val="14"/>
               </w:rPr>
-              <w:t xml:space="preserve">   shared_uart_vvc_config(RX,1).bfm_config.bit_time := C_BIT_TIME;</w:t>
+              <w:t xml:space="preserve">   </w:t>
+            </w:r>
+            <w:proofErr w:type="spellStart"/>
+            <w:r>
+              <w:rPr>
+                <w:rFonts w:ascii="Courier New" w:hAnsi="Courier New" w:cs="Courier New"/>
+                <w:sz w:val="14"/>
+              </w:rPr>
+              <w:t>shared_uart_vvc_</w:t>
+            </w:r>
+            <w:proofErr w:type="gramStart"/>
+            <w:r>
+              <w:rPr>
+                <w:rFonts w:ascii="Courier New" w:hAnsi="Courier New" w:cs="Courier New"/>
+                <w:sz w:val="14"/>
+              </w:rPr>
+              <w:t>config</w:t>
+            </w:r>
+            <w:proofErr w:type="spellEnd"/>
+            <w:r>
+              <w:rPr>
+                <w:rFonts w:ascii="Courier New" w:hAnsi="Courier New" w:cs="Courier New"/>
+                <w:sz w:val="14"/>
+              </w:rPr>
+              <w:t>(</w:t>
+            </w:r>
+            <w:proofErr w:type="gramEnd"/>
+            <w:r>
+              <w:rPr>
+                <w:rFonts w:ascii="Courier New" w:hAnsi="Courier New" w:cs="Courier New"/>
+                <w:sz w:val="14"/>
+              </w:rPr>
+              <w:t>RX,1).</w:t>
+            </w:r>
+            <w:proofErr w:type="spellStart"/>
+            <w:r>
+              <w:rPr>
+                <w:rFonts w:ascii="Courier New" w:hAnsi="Courier New" w:cs="Courier New"/>
+                <w:sz w:val="14"/>
+              </w:rPr>
+              <w:t>bfm_config.bit_time</w:t>
+            </w:r>
+            <w:proofErr w:type="spellEnd"/>
+            <w:r>
+              <w:rPr>
+                <w:rFonts w:ascii="Courier New" w:hAnsi="Courier New" w:cs="Courier New"/>
+                <w:sz w:val="14"/>
+              </w:rPr>
+              <w:t xml:space="preserve"> := </w:t>
+            </w:r>
+            <w:proofErr w:type="spellStart"/>
+            <w:r>
+              <w:rPr>
+                <w:rFonts w:ascii="Courier New" w:hAnsi="Courier New" w:cs="Courier New"/>
+                <w:sz w:val="14"/>
+              </w:rPr>
+              <w:t>C_BIT_TIME</w:t>
+            </w:r>
+            <w:proofErr w:type="spellEnd"/>
+            <w:r>
+              <w:rPr>
+                <w:rFonts w:ascii="Courier New" w:hAnsi="Courier New" w:cs="Courier New"/>
+                <w:sz w:val="14"/>
+              </w:rPr>
+              <w:t>;</w:t>
             </w:r>
           </w:p>
           <w:p>
@@ -3152,8 +4080,33 @@
                 <w:rFonts w:ascii="Verdana" w:hAnsi="Verdana" w:cs="Helvetica"/>
                 <w:sz w:val="14"/>
               </w:rPr>
-              <w:t>shared_&lt;vvc_name&gt;_vvc_status</w:t>
-            </w:r>
+              <w:t>shared_&lt;</w:t>
+            </w:r>
+            <w:proofErr w:type="spellStart"/>
+            <w:r>
+              <w:rPr>
+                <w:rFonts w:ascii="Verdana" w:hAnsi="Verdana" w:cs="Helvetica"/>
+                <w:sz w:val="14"/>
+              </w:rPr>
+              <w:t>vvc_name</w:t>
+            </w:r>
+            <w:proofErr w:type="spellEnd"/>
+            <w:r>
+              <w:rPr>
+                <w:rFonts w:ascii="Verdana" w:hAnsi="Verdana" w:cs="Helvetica"/>
+                <w:sz w:val="14"/>
+              </w:rPr>
+              <w:t>&gt;_</w:t>
+            </w:r>
+            <w:proofErr w:type="spellStart"/>
+            <w:r>
+              <w:rPr>
+                <w:rFonts w:ascii="Verdana" w:hAnsi="Verdana" w:cs="Helvetica"/>
+                <w:sz w:val="14"/>
+              </w:rPr>
+              <w:t>vvc_status</w:t>
+            </w:r>
+            <w:proofErr w:type="spellEnd"/>
           </w:p>
         </w:tc>
         <w:tc>
@@ -3177,7 +4130,23 @@
                 <w:rFonts w:ascii="Verdana" w:hAnsi="Verdana"/>
                 <w:sz w:val="14"/>
               </w:rPr>
-              <w:t>Shared variable providing access to status parameters for each VVC instance and channel if applicable. E.g.</w:t>
+              <w:t xml:space="preserve">Shared variable providing access to status parameters for each </w:t>
+            </w:r>
+            <w:proofErr w:type="spellStart"/>
+            <w:r>
+              <w:rPr>
+                <w:rFonts w:ascii="Verdana" w:hAnsi="Verdana"/>
+                <w:sz w:val="14"/>
+              </w:rPr>
+              <w:t>VVC</w:t>
+            </w:r>
+            <w:proofErr w:type="spellEnd"/>
+            <w:r>
+              <w:rPr>
+                <w:rFonts w:ascii="Verdana" w:hAnsi="Verdana"/>
+                <w:sz w:val="14"/>
+              </w:rPr>
+              <w:t xml:space="preserve"> instance and channel if applicable. E.g.</w:t>
             </w:r>
           </w:p>
           <w:p>
@@ -3208,7 +4177,71 @@
                 <w:rFonts w:ascii="Courier New" w:hAnsi="Courier New" w:cs="Courier New"/>
                 <w:sz w:val="14"/>
               </w:rPr>
-              <w:t xml:space="preserve">   v_num_pending_cmds := shared_sbi_vvc_status(1).pending_cmd_cnt;</w:t>
+              <w:t xml:space="preserve">   </w:t>
+            </w:r>
+            <w:proofErr w:type="spellStart"/>
+            <w:r>
+              <w:rPr>
+                <w:rFonts w:ascii="Courier New" w:hAnsi="Courier New" w:cs="Courier New"/>
+                <w:sz w:val="14"/>
+              </w:rPr>
+              <w:t>v_num_pending_</w:t>
+            </w:r>
+            <w:proofErr w:type="gramStart"/>
+            <w:r>
+              <w:rPr>
+                <w:rFonts w:ascii="Courier New" w:hAnsi="Courier New" w:cs="Courier New"/>
+                <w:sz w:val="14"/>
+              </w:rPr>
+              <w:t>cmds</w:t>
+            </w:r>
+            <w:proofErr w:type="spellEnd"/>
+            <w:r>
+              <w:rPr>
+                <w:rFonts w:ascii="Courier New" w:hAnsi="Courier New" w:cs="Courier New"/>
+                <w:sz w:val="14"/>
+              </w:rPr>
+              <w:t xml:space="preserve"> :</w:t>
+            </w:r>
+            <w:proofErr w:type="gramEnd"/>
+            <w:r>
+              <w:rPr>
+                <w:rFonts w:ascii="Courier New" w:hAnsi="Courier New" w:cs="Courier New"/>
+                <w:sz w:val="14"/>
+              </w:rPr>
+              <w:t xml:space="preserve">= </w:t>
+            </w:r>
+            <w:proofErr w:type="spellStart"/>
+            <w:r>
+              <w:rPr>
+                <w:rFonts w:ascii="Courier New" w:hAnsi="Courier New" w:cs="Courier New"/>
+                <w:sz w:val="14"/>
+              </w:rPr>
+              <w:t>shared_sbi_vvc_status</w:t>
+            </w:r>
+            <w:proofErr w:type="spellEnd"/>
+            <w:r>
+              <w:rPr>
+                <w:rFonts w:ascii="Courier New" w:hAnsi="Courier New" w:cs="Courier New"/>
+                <w:sz w:val="14"/>
+              </w:rPr>
+              <w:t>(1).</w:t>
+            </w:r>
+            <w:proofErr w:type="spellStart"/>
+            <w:r>
+              <w:rPr>
+                <w:rFonts w:ascii="Courier New" w:hAnsi="Courier New" w:cs="Courier New"/>
+                <w:sz w:val="14"/>
+              </w:rPr>
+              <w:t>pending_cmd_cnt</w:t>
+            </w:r>
+            <w:proofErr w:type="spellEnd"/>
+            <w:r>
+              <w:rPr>
+                <w:rFonts w:ascii="Courier New" w:hAnsi="Courier New" w:cs="Courier New"/>
+                <w:sz w:val="14"/>
+              </w:rPr>
+              <w:t>;</w:t>
             </w:r>
           </w:p>
           <w:p>
@@ -3227,8 +4260,25 @@
                 <w:rFonts w:ascii="Courier New" w:hAnsi="Courier New" w:cs="Courier New"/>
                 <w:sz w:val="14"/>
               </w:rPr>
-              <w:t xml:space="preserve">   v_current_cmd_idx </w:t>
-            </w:r>
+              <w:t xml:space="preserve">   </w:t>
+            </w:r>
+            <w:proofErr w:type="spellStart"/>
+            <w:r>
+              <w:rPr>
+                <w:rFonts w:ascii="Courier New" w:hAnsi="Courier New" w:cs="Courier New"/>
+                <w:sz w:val="14"/>
+              </w:rPr>
+              <w:t>v_current_cmd_</w:t>
+            </w:r>
+            <w:proofErr w:type="gramStart"/>
+            <w:r>
+              <w:rPr>
+                <w:rFonts w:ascii="Courier New" w:hAnsi="Courier New" w:cs="Courier New"/>
+                <w:sz w:val="14"/>
+              </w:rPr>
+              <w:t>idx</w:t>
+            </w:r>
+            <w:proofErr w:type="spellEnd"/>
             <w:r>
               <w:rPr>
                 <w:rFonts w:ascii="Courier New" w:hAnsi="Courier New" w:cs="Courier New"/>
@@ -3241,7 +4291,54 @@
                 <w:rFonts w:ascii="Courier New" w:hAnsi="Courier New" w:cs="Courier New"/>
                 <w:sz w:val="14"/>
               </w:rPr>
-              <w:t>:= shared_uart_vvc_status(TX,2).current_cmd_idx;</w:t>
+              <w:t xml:space="preserve"> </w:t>
+            </w:r>
+            <w:r>
+              <w:rPr>
+                <w:rFonts w:ascii="Courier New" w:hAnsi="Courier New" w:cs="Courier New"/>
+                <w:sz w:val="14"/>
+              </w:rPr>
+              <w:t>:</w:t>
+            </w:r>
+            <w:proofErr w:type="gramEnd"/>
+            <w:r>
+              <w:rPr>
+                <w:rFonts w:ascii="Courier New" w:hAnsi="Courier New" w:cs="Courier New"/>
+                <w:sz w:val="14"/>
+              </w:rPr>
+              <w:t xml:space="preserve">= </w:t>
+            </w:r>
+            <w:proofErr w:type="spellStart"/>
+            <w:r>
+              <w:rPr>
+                <w:rFonts w:ascii="Courier New" w:hAnsi="Courier New" w:cs="Courier New"/>
+                <w:sz w:val="14"/>
+              </w:rPr>
+              <w:t>shared_uart_vvc_status</w:t>
+            </w:r>
+            <w:proofErr w:type="spellEnd"/>
+            <w:r>
+              <w:rPr>
+                <w:rFonts w:ascii="Courier New" w:hAnsi="Courier New" w:cs="Courier New"/>
+                <w:sz w:val="14"/>
+              </w:rPr>
+              <w:t>(TX,2).</w:t>
+            </w:r>
+            <w:proofErr w:type="spellStart"/>
+            <w:r>
+              <w:rPr>
+                <w:rFonts w:ascii="Courier New" w:hAnsi="Courier New" w:cs="Courier New"/>
+                <w:sz w:val="14"/>
+              </w:rPr>
+              <w:t>current_cmd_idx</w:t>
+            </w:r>
+            <w:proofErr w:type="spellEnd"/>
+            <w:r>
+              <w:rPr>
+                <w:rFonts w:ascii="Courier New" w:hAnsi="Courier New" w:cs="Courier New"/>
+                <w:sz w:val="14"/>
+              </w:rPr>
+              <w:t>;</w:t>
             </w:r>
           </w:p>
           <w:p>
@@ -3269,6 +4366,7 @@
               </w:rPr>
               <w:t xml:space="preserve"> </w:t>
             </w:r>
+            <w:proofErr w:type="spellStart"/>
             <w:r>
               <w:rPr>
                 <w:rFonts w:ascii="Courier New" w:hAnsi="Courier New" w:cs="Courier New"/>
@@ -3281,7 +4379,63 @@
                 <w:rFonts w:ascii="Courier New" w:hAnsi="Courier New" w:cs="Courier New"/>
                 <w:sz w:val="14"/>
               </w:rPr>
-              <w:t>previous_cmd_idx := shared_uart_vvc_status(TX,2).previous_cmd_idx;</w:t>
+              <w:t>previous_cmd_</w:t>
+            </w:r>
+            <w:proofErr w:type="gramStart"/>
+            <w:r>
+              <w:rPr>
+                <w:rFonts w:ascii="Courier New" w:hAnsi="Courier New" w:cs="Courier New"/>
+                <w:sz w:val="14"/>
+              </w:rPr>
+              <w:t>idx</w:t>
+            </w:r>
+            <w:proofErr w:type="spellEnd"/>
+            <w:r>
+              <w:rPr>
+                <w:rFonts w:ascii="Courier New" w:hAnsi="Courier New" w:cs="Courier New"/>
+                <w:sz w:val="14"/>
+              </w:rPr>
+              <w:t xml:space="preserve"> :</w:t>
+            </w:r>
+            <w:proofErr w:type="gramEnd"/>
+            <w:r>
+              <w:rPr>
+                <w:rFonts w:ascii="Courier New" w:hAnsi="Courier New" w:cs="Courier New"/>
+                <w:sz w:val="14"/>
+              </w:rPr>
+              <w:t xml:space="preserve">= </w:t>
+            </w:r>
+            <w:proofErr w:type="spellStart"/>
+            <w:r>
+              <w:rPr>
+                <w:rFonts w:ascii="Courier New" w:hAnsi="Courier New" w:cs="Courier New"/>
+                <w:sz w:val="14"/>
+              </w:rPr>
+              <w:t>shared_uart_vvc_status</w:t>
+            </w:r>
+            <w:proofErr w:type="spellEnd"/>
+            <w:r>
+              <w:rPr>
+                <w:rFonts w:ascii="Courier New" w:hAnsi="Courier New" w:cs="Courier New"/>
+                <w:sz w:val="14"/>
+              </w:rPr>
+              <w:t>(TX,2).</w:t>
+            </w:r>
+            <w:proofErr w:type="spellStart"/>
+            <w:r>
+              <w:rPr>
+                <w:rFonts w:ascii="Courier New" w:hAnsi="Courier New" w:cs="Courier New"/>
+                <w:sz w:val="14"/>
+              </w:rPr>
+              <w:t>previous_cmd_idx</w:t>
+            </w:r>
+            <w:proofErr w:type="spellEnd"/>
+            <w:r>
+              <w:rPr>
+                <w:rFonts w:ascii="Courier New" w:hAnsi="Courier New" w:cs="Courier New"/>
+                <w:sz w:val="14"/>
+              </w:rPr>
+              <w:t>;</w:t>
             </w:r>
           </w:p>
           <w:p>
@@ -3320,8 +4474,33 @@
                 <w:rFonts w:ascii="Verdana" w:hAnsi="Verdana" w:cs="Helvetica"/>
                 <w:sz w:val="14"/>
               </w:rPr>
-              <w:t>shared_&lt;vvc_name&gt;_transaction_info</w:t>
-            </w:r>
+              <w:t>shared_&lt;</w:t>
+            </w:r>
+            <w:proofErr w:type="spellStart"/>
+            <w:r>
+              <w:rPr>
+                <w:rFonts w:ascii="Verdana" w:hAnsi="Verdana" w:cs="Helvetica"/>
+                <w:sz w:val="14"/>
+              </w:rPr>
+              <w:t>vvc_name</w:t>
+            </w:r>
+            <w:proofErr w:type="spellEnd"/>
+            <w:r>
+              <w:rPr>
+                <w:rFonts w:ascii="Verdana" w:hAnsi="Verdana" w:cs="Helvetica"/>
+                <w:sz w:val="14"/>
+              </w:rPr>
+              <w:t>&gt;_</w:t>
+            </w:r>
+            <w:proofErr w:type="spellStart"/>
+            <w:r>
+              <w:rPr>
+                <w:rFonts w:ascii="Verdana" w:hAnsi="Verdana" w:cs="Helvetica"/>
+                <w:sz w:val="14"/>
+              </w:rPr>
+              <w:t>transaction_info</w:t>
+            </w:r>
+            <w:proofErr w:type="spellEnd"/>
           </w:p>
         </w:tc>
         <w:tc>
@@ -3345,7 +4524,23 @@
                 <w:rFonts w:ascii="Verdana" w:hAnsi="Verdana"/>
                 <w:sz w:val="14"/>
               </w:rPr>
-              <w:t xml:space="preserve">Shared variable providing access to VVC instances transaction information to include in the wave view during simulation. </w:t>
+              <w:t xml:space="preserve">Shared variable providing access to </w:t>
+            </w:r>
+            <w:proofErr w:type="spellStart"/>
+            <w:r>
+              <w:rPr>
+                <w:rFonts w:ascii="Verdana" w:hAnsi="Verdana"/>
+                <w:sz w:val="14"/>
+              </w:rPr>
+              <w:t>VVC</w:t>
+            </w:r>
+            <w:proofErr w:type="spellEnd"/>
+            <w:r>
+              <w:rPr>
+                <w:rFonts w:ascii="Verdana" w:hAnsi="Verdana"/>
+                <w:sz w:val="14"/>
+              </w:rPr>
+              <w:t xml:space="preserve"> instances transaction information to include in the wave view during simulation. </w:t>
             </w:r>
           </w:p>
           <w:p>
@@ -3364,7 +4559,23 @@
                 <w:rFonts w:ascii="Verdana" w:hAnsi="Verdana"/>
                 <w:sz w:val="14"/>
               </w:rPr>
-              <w:t xml:space="preserve">Available information is dependent on VVC type and typical information is: </w:t>
+              <w:t xml:space="preserve">Available information is dependent on </w:t>
+            </w:r>
+            <w:proofErr w:type="spellStart"/>
+            <w:r>
+              <w:rPr>
+                <w:rFonts w:ascii="Verdana" w:hAnsi="Verdana"/>
+                <w:sz w:val="14"/>
+              </w:rPr>
+              <w:t>VVC</w:t>
+            </w:r>
+            <w:proofErr w:type="spellEnd"/>
+            <w:r>
+              <w:rPr>
+                <w:rFonts w:ascii="Verdana" w:hAnsi="Verdana"/>
+                <w:sz w:val="14"/>
+              </w:rPr>
+              <w:t xml:space="preserve"> type and typical information is: </w:t>
             </w:r>
           </w:p>
           <w:p>
@@ -3395,8 +4606,49 @@
                 <w:rFonts w:ascii="Courier New" w:hAnsi="Courier New" w:cs="Courier New"/>
                 <w:sz w:val="14"/>
               </w:rPr>
-              <w:t xml:space="preserve">   operation : t_operation; -- default NO_OPERATION</w:t>
-            </w:r>
+              <w:t xml:space="preserve">   </w:t>
+            </w:r>
+            <w:proofErr w:type="gramStart"/>
+            <w:r>
+              <w:rPr>
+                <w:rFonts w:ascii="Courier New" w:hAnsi="Courier New" w:cs="Courier New"/>
+                <w:sz w:val="14"/>
+              </w:rPr>
+              <w:t>operation :</w:t>
+            </w:r>
+            <w:proofErr w:type="gramEnd"/>
+            <w:r>
+              <w:rPr>
+                <w:rFonts w:ascii="Courier New" w:hAnsi="Courier New" w:cs="Courier New"/>
+                <w:sz w:val="14"/>
+              </w:rPr>
+              <w:t xml:space="preserve"> </w:t>
+            </w:r>
+            <w:proofErr w:type="spellStart"/>
+            <w:r>
+              <w:rPr>
+                <w:rFonts w:ascii="Courier New" w:hAnsi="Courier New" w:cs="Courier New"/>
+                <w:sz w:val="14"/>
+              </w:rPr>
+              <w:t>t_operation</w:t>
+            </w:r>
+            <w:proofErr w:type="spellEnd"/>
+            <w:r>
+              <w:rPr>
+                <w:rFonts w:ascii="Courier New" w:hAnsi="Courier New" w:cs="Courier New"/>
+                <w:sz w:val="14"/>
+              </w:rPr>
+              <w:t xml:space="preserve">; -- default </w:t>
+            </w:r>
+            <w:proofErr w:type="spellStart"/>
+            <w:r>
+              <w:rPr>
+                <w:rFonts w:ascii="Courier New" w:hAnsi="Courier New" w:cs="Courier New"/>
+                <w:sz w:val="14"/>
+              </w:rPr>
+              <w:t>NO_OPERATION</w:t>
+            </w:r>
+            <w:proofErr w:type="spellEnd"/>
           </w:p>
           <w:p>
             <w:pPr>
@@ -3424,15 +4676,69 @@
                 <w:sz w:val="14"/>
                 <w:lang w:val="en-US"/>
               </w:rPr>
-              <w:t xml:space="preserve">     </w:t>
-            </w:r>
+              <w:t xml:space="preserve">   </w:t>
+            </w:r>
+            <w:proofErr w:type="gramStart"/>
             <w:r>
               <w:rPr>
                 <w:rFonts w:ascii="Courier New" w:hAnsi="Courier New" w:cs="Courier New"/>
                 <w:sz w:val="14"/>
                 <w:lang w:val="en-US"/>
               </w:rPr>
-              <w:t>: std_logic_vector(C_VVC_CMD_DATA_MAX_LENGTH-1 downto 0); -- default 0x0</w:t>
+              <w:t xml:space="preserve">  </w:t>
+            </w:r>
+            <w:r>
+              <w:rPr>
+                <w:rFonts w:ascii="Courier New" w:hAnsi="Courier New" w:cs="Courier New"/>
+                <w:sz w:val="14"/>
+                <w:lang w:val="en-US"/>
+              </w:rPr>
+              <w:t>:</w:t>
+            </w:r>
+            <w:proofErr w:type="gramEnd"/>
+            <w:r>
+              <w:rPr>
+                <w:rFonts w:ascii="Courier New" w:hAnsi="Courier New" w:cs="Courier New"/>
+                <w:sz w:val="14"/>
+                <w:lang w:val="en-US"/>
+              </w:rPr>
+              <w:t xml:space="preserve"> </w:t>
+            </w:r>
+            <w:proofErr w:type="spellStart"/>
+            <w:r>
+              <w:rPr>
+                <w:rFonts w:ascii="Courier New" w:hAnsi="Courier New" w:cs="Courier New"/>
+                <w:sz w:val="14"/>
+                <w:lang w:val="en-US"/>
+              </w:rPr>
+              <w:t>std_logic_vector</w:t>
+            </w:r>
+            <w:proofErr w:type="spellEnd"/>
+            <w:r>
+              <w:rPr>
+                <w:rFonts w:ascii="Courier New" w:hAnsi="Courier New" w:cs="Courier New"/>
+                <w:sz w:val="14"/>
+                <w:lang w:val="en-US"/>
+              </w:rPr>
+              <w:t xml:space="preserve">(C_VVC_CMD_DATA_MAX_LENGTH-1 </w:t>
+            </w:r>
+            <w:proofErr w:type="spellStart"/>
+            <w:r>
+              <w:rPr>
+                <w:rFonts w:ascii="Courier New" w:hAnsi="Courier New" w:cs="Courier New"/>
+                <w:sz w:val="14"/>
+                <w:lang w:val="en-US"/>
+              </w:rPr>
+              <w:t>downto</w:t>
+            </w:r>
+            <w:proofErr w:type="spellEnd"/>
+            <w:r>
+              <w:rPr>
+                <w:rFonts w:ascii="Courier New" w:hAnsi="Courier New" w:cs="Courier New"/>
+                <w:sz w:val="14"/>
+                <w:lang w:val="en-US"/>
+              </w:rPr>
+              <w:t xml:space="preserve"> 0); -- default 0x0</w:t>
             </w:r>
           </w:p>
           <w:p>
@@ -3461,15 +4767,51 @@
                 <w:sz w:val="14"/>
                 <w:lang w:val="en-US"/>
               </w:rPr>
-              <w:t xml:space="preserve">      </w:t>
-            </w:r>
+              <w:t xml:space="preserve">    </w:t>
+            </w:r>
+            <w:proofErr w:type="gramStart"/>
             <w:r>
               <w:rPr>
                 <w:rFonts w:ascii="Courier New" w:hAnsi="Courier New" w:cs="Courier New"/>
                 <w:sz w:val="14"/>
                 <w:lang w:val="en-US"/>
               </w:rPr>
-              <w:t>: string(1 to C_VVC_CMD_STRING_MAX_LENGTH); -- default empty</w:t>
+              <w:t xml:space="preserve">  </w:t>
+            </w:r>
+            <w:r>
+              <w:rPr>
+                <w:rFonts w:ascii="Courier New" w:hAnsi="Courier New" w:cs="Courier New"/>
+                <w:sz w:val="14"/>
+                <w:lang w:val="en-US"/>
+              </w:rPr>
+              <w:t>:</w:t>
+            </w:r>
+            <w:proofErr w:type="gramEnd"/>
+            <w:r>
+              <w:rPr>
+                <w:rFonts w:ascii="Courier New" w:hAnsi="Courier New" w:cs="Courier New"/>
+                <w:sz w:val="14"/>
+                <w:lang w:val="en-US"/>
+              </w:rPr>
+              <w:t xml:space="preserve"> string(1 to </w:t>
+            </w:r>
+            <w:proofErr w:type="spellStart"/>
+            <w:r>
+              <w:rPr>
+                <w:rFonts w:ascii="Courier New" w:hAnsi="Courier New" w:cs="Courier New"/>
+                <w:sz w:val="14"/>
+                <w:lang w:val="en-US"/>
+              </w:rPr>
+              <w:t>C_VVC_CMD_STRING_MAX_LENGTH</w:t>
+            </w:r>
+            <w:proofErr w:type="spellEnd"/>
+            <w:r>
+              <w:rPr>
+                <w:rFonts w:ascii="Courier New" w:hAnsi="Courier New" w:cs="Courier New"/>
+                <w:sz w:val="14"/>
+                <w:lang w:val="en-US"/>
+              </w:rPr>
+              <w:t>); -- default empty</w:t>
             </w:r>
           </w:p>
           <w:p>
@@ -3487,7 +4829,7 @@
           </w:p>
         </w:tc>
       </w:tr>
-      <w:bookmarkEnd w:id="7"/>
+      <w:bookmarkEnd w:id="6"/>
     </w:tbl>
     <w:p>
       <w:pPr>
@@ -3636,13 +4978,18 @@
       <w:pPr>
         <w:pStyle w:val="Overskrift1"/>
       </w:pPr>
-      <w:bookmarkStart w:id="8" w:name="_Toc17306313"/>
-      <w:bookmarkStart w:id="9" w:name="_Ref19025279"/>
-      <w:bookmarkStart w:id="10" w:name="_Ref19194024"/>
-      <w:bookmarkStart w:id="11" w:name="_Toc23166297"/>
+      <w:bookmarkStart w:id="7" w:name="_Toc17306313"/>
+      <w:bookmarkStart w:id="8" w:name="_Ref19025279"/>
+      <w:bookmarkStart w:id="9" w:name="_Ref19194024"/>
+      <w:bookmarkStart w:id="10" w:name="_Toc23166297"/>
+      <w:proofErr w:type="spellStart"/>
       <w:r>
         <w:lastRenderedPageBreak/>
-        <w:t xml:space="preserve">VVC </w:t>
+        <w:t>VVC</w:t>
+      </w:r>
+      <w:proofErr w:type="spellEnd"/>
+      <w:r>
+        <w:t xml:space="preserve"> </w:t>
       </w:r>
       <w:r>
         <w:t xml:space="preserve">Status, </w:t>
@@ -3653,10 +5000,10 @@
       <w:r>
         <w:t xml:space="preserve"> and Transaction information</w:t>
       </w:r>
+      <w:bookmarkEnd w:id="7"/>
       <w:bookmarkEnd w:id="8"/>
       <w:bookmarkEnd w:id="9"/>
       <w:bookmarkEnd w:id="10"/>
-      <w:bookmarkEnd w:id="11"/>
     </w:p>
     <w:p>
       <w:pPr>
@@ -3670,11 +5017,19 @@
         </w:rPr>
         <w:t xml:space="preserve">The </w:t>
       </w:r>
-      <w:r>
-        <w:rPr>
-          <w:rFonts w:ascii="Helvetica Neue" w:hAnsi="Helvetica Neue"/>
-        </w:rPr>
-        <w:t xml:space="preserve">VVC </w:t>
+      <w:proofErr w:type="spellStart"/>
+      <w:r>
+        <w:rPr>
+          <w:rFonts w:ascii="Helvetica Neue" w:hAnsi="Helvetica Neue"/>
+        </w:rPr>
+        <w:t>VVC</w:t>
+      </w:r>
+      <w:proofErr w:type="spellEnd"/>
+      <w:r>
+        <w:rPr>
+          <w:rFonts w:ascii="Helvetica Neue" w:hAnsi="Helvetica Neue"/>
+        </w:rPr>
+        <w:t xml:space="preserve"> </w:t>
       </w:r>
       <w:r>
         <w:rPr>
@@ -3694,11 +5049,19 @@
         </w:rPr>
         <w:t xml:space="preserve">each individual </w:t>
       </w:r>
-      <w:r>
-        <w:rPr>
-          <w:rFonts w:ascii="Helvetica Neue" w:hAnsi="Helvetica Neue"/>
-        </w:rPr>
-        <w:t xml:space="preserve">VVC </w:t>
+      <w:proofErr w:type="spellStart"/>
+      <w:r>
+        <w:rPr>
+          <w:rFonts w:ascii="Helvetica Neue" w:hAnsi="Helvetica Neue"/>
+        </w:rPr>
+        <w:t>VVC</w:t>
+      </w:r>
+      <w:proofErr w:type="spellEnd"/>
+      <w:r>
+        <w:rPr>
+          <w:rFonts w:ascii="Helvetica Neue" w:hAnsi="Helvetica Neue"/>
+        </w:rPr>
+        <w:t xml:space="preserve"> </w:t>
       </w:r>
       <w:r>
         <w:rPr>
@@ -3746,7 +5109,25 @@
           <w:iCs/>
           <w:szCs w:val="18"/>
         </w:rPr>
-        <w:t xml:space="preserve">ach VVC instance and channel </w:t>
+        <w:t xml:space="preserve">ach </w:t>
+      </w:r>
+      <w:proofErr w:type="spellStart"/>
+      <w:r>
+        <w:rPr>
+          <w:rFonts w:ascii="Helvetica Neue" w:hAnsi="Helvetica Neue"/>
+          <w:iCs/>
+          <w:szCs w:val="18"/>
+        </w:rPr>
+        <w:t>VVC</w:t>
+      </w:r>
+      <w:proofErr w:type="spellEnd"/>
+      <w:r>
+        <w:rPr>
+          <w:rFonts w:ascii="Helvetica Neue" w:hAnsi="Helvetica Neue"/>
+          <w:iCs/>
+          <w:szCs w:val="18"/>
+        </w:rPr>
+        <w:t xml:space="preserve"> instance and channel </w:t>
       </w:r>
       <w:r>
         <w:rPr>
@@ -3829,14 +5210,32 @@
           <w:iCs/>
           <w:szCs w:val="18"/>
         </w:rPr>
-        <w:t>From the VVC configuration shared variable</w:t>
-      </w:r>
+        <w:t xml:space="preserve">From the </w:t>
+      </w:r>
+      <w:proofErr w:type="spellStart"/>
       <w:r>
         <w:rPr>
           <w:rFonts w:ascii="Helvetica Neue Thin" w:hAnsi="Helvetica Neue Thin"/>
           <w:iCs/>
           <w:szCs w:val="18"/>
         </w:rPr>
+        <w:t>VVC</w:t>
+      </w:r>
+      <w:proofErr w:type="spellEnd"/>
+      <w:r>
+        <w:rPr>
+          <w:rFonts w:ascii="Helvetica Neue Thin" w:hAnsi="Helvetica Neue Thin"/>
+          <w:iCs/>
+          <w:szCs w:val="18"/>
+        </w:rPr>
+        <w:t xml:space="preserve"> configuration shared variable</w:t>
+      </w:r>
+      <w:r>
+        <w:rPr>
+          <w:rFonts w:ascii="Helvetica Neue Thin" w:hAnsi="Helvetica Neue Thin"/>
+          <w:iCs/>
+          <w:szCs w:val="18"/>
+        </w:rPr>
         <w:t>,</w:t>
       </w:r>
       <w:r>
@@ -3845,8 +5244,45 @@
           <w:iCs/>
           <w:szCs w:val="18"/>
         </w:rPr>
-        <w:t xml:space="preserve"> one is given the ability to tailor each VVC to one’s needs, in addition to access the BFM configuration record via the </w:t>
-      </w:r>
+        <w:t xml:space="preserve"> one is given the ability to tailor each </w:t>
+      </w:r>
+      <w:proofErr w:type="spellStart"/>
+      <w:r>
+        <w:rPr>
+          <w:rFonts w:ascii="Helvetica Neue Thin" w:hAnsi="Helvetica Neue Thin"/>
+          <w:iCs/>
+          <w:szCs w:val="18"/>
+        </w:rPr>
+        <w:t>VVC</w:t>
+      </w:r>
+      <w:proofErr w:type="spellEnd"/>
+      <w:r>
+        <w:rPr>
+          <w:rFonts w:ascii="Helvetica Neue Thin" w:hAnsi="Helvetica Neue Thin"/>
+          <w:iCs/>
+          <w:szCs w:val="18"/>
+        </w:rPr>
+        <w:t xml:space="preserve"> to one’s needs, in addition to access the </w:t>
+      </w:r>
+      <w:proofErr w:type="spellStart"/>
+      <w:r>
+        <w:rPr>
+          <w:rFonts w:ascii="Helvetica Neue Thin" w:hAnsi="Helvetica Neue Thin"/>
+          <w:iCs/>
+          <w:szCs w:val="18"/>
+        </w:rPr>
+        <w:t>BFM</w:t>
+      </w:r>
+      <w:proofErr w:type="spellEnd"/>
+      <w:r>
+        <w:rPr>
+          <w:rFonts w:ascii="Helvetica Neue Thin" w:hAnsi="Helvetica Neue Thin"/>
+          <w:iCs/>
+          <w:szCs w:val="18"/>
+        </w:rPr>
+        <w:t xml:space="preserve"> configuration record via the </w:t>
+      </w:r>
+      <w:proofErr w:type="spellStart"/>
       <w:r>
         <w:rPr>
           <w:rFonts w:ascii="Courier New" w:hAnsi="Courier New" w:cs="Courier New"/>
@@ -3855,6 +5291,7 @@
         </w:rPr>
         <w:t>bfm_config</w:t>
       </w:r>
+      <w:proofErr w:type="spellEnd"/>
       <w:r>
         <w:rPr>
           <w:rFonts w:ascii="Helvetica Neue Thin" w:hAnsi="Helvetica Neue Thin"/>
@@ -3869,14 +5306,32 @@
           <w:iCs/>
           <w:szCs w:val="18"/>
         </w:rPr>
-        <w:t>In addition to BFM configuration possibility, the c</w:t>
-      </w:r>
+        <w:t xml:space="preserve">In addition to </w:t>
+      </w:r>
+      <w:proofErr w:type="spellStart"/>
       <w:r>
         <w:rPr>
           <w:rFonts w:ascii="Helvetica Neue Thin" w:hAnsi="Helvetica Neue Thin"/>
           <w:iCs/>
           <w:szCs w:val="18"/>
         </w:rPr>
+        <w:t>BFM</w:t>
+      </w:r>
+      <w:proofErr w:type="spellEnd"/>
+      <w:r>
+        <w:rPr>
+          <w:rFonts w:ascii="Helvetica Neue Thin" w:hAnsi="Helvetica Neue Thin"/>
+          <w:iCs/>
+          <w:szCs w:val="18"/>
+        </w:rPr>
+        <w:t xml:space="preserve"> configuration possibility, the c</w:t>
+      </w:r>
+      <w:r>
+        <w:rPr>
+          <w:rFonts w:ascii="Helvetica Neue Thin" w:hAnsi="Helvetica Neue Thin"/>
+          <w:iCs/>
+          <w:szCs w:val="18"/>
+        </w:rPr>
         <w:t xml:space="preserve">onfiguration settings </w:t>
       </w:r>
       <w:r>
@@ -3885,14 +5340,50 @@
           <w:iCs/>
           <w:szCs w:val="18"/>
         </w:rPr>
-        <w:t>consist of command and result queue settings, BFM access separation delay and a VVC dedicated message ID panel.</w:t>
-      </w:r>
+        <w:t xml:space="preserve">consist of command and result queue settings, </w:t>
+      </w:r>
+      <w:proofErr w:type="spellStart"/>
       <w:r>
         <w:rPr>
           <w:rFonts w:ascii="Helvetica Neue Thin" w:hAnsi="Helvetica Neue Thin"/>
           <w:iCs/>
           <w:szCs w:val="18"/>
         </w:rPr>
+        <w:t>BFM</w:t>
+      </w:r>
+      <w:proofErr w:type="spellEnd"/>
+      <w:r>
+        <w:rPr>
+          <w:rFonts w:ascii="Helvetica Neue Thin" w:hAnsi="Helvetica Neue Thin"/>
+          <w:iCs/>
+          <w:szCs w:val="18"/>
+        </w:rPr>
+        <w:t xml:space="preserve"> access separation delay and a </w:t>
+      </w:r>
+      <w:proofErr w:type="spellStart"/>
+      <w:r>
+        <w:rPr>
+          <w:rFonts w:ascii="Helvetica Neue Thin" w:hAnsi="Helvetica Neue Thin"/>
+          <w:iCs/>
+          <w:szCs w:val="18"/>
+        </w:rPr>
+        <w:t>VVC</w:t>
+      </w:r>
+      <w:proofErr w:type="spellEnd"/>
+      <w:r>
+        <w:rPr>
+          <w:rFonts w:ascii="Helvetica Neue Thin" w:hAnsi="Helvetica Neue Thin"/>
+          <w:iCs/>
+          <w:szCs w:val="18"/>
+        </w:rPr>
+        <w:t xml:space="preserve"> dedicated message ID panel.</w:t>
+      </w:r>
+      <w:r>
+        <w:rPr>
+          <w:rFonts w:ascii="Helvetica Neue Thin" w:hAnsi="Helvetica Neue Thin"/>
+          <w:iCs/>
+          <w:szCs w:val="18"/>
+        </w:rPr>
         <w:br/>
       </w:r>
       <w:r>
@@ -3901,14 +5392,32 @@
           <w:iCs/>
           <w:szCs w:val="18"/>
         </w:rPr>
-        <w:t xml:space="preserve">Note that some BFMs </w:t>
-      </w:r>
+        <w:t xml:space="preserve">Note that some </w:t>
+      </w:r>
+      <w:proofErr w:type="spellStart"/>
       <w:r>
         <w:rPr>
           <w:rFonts w:ascii="Helvetica Neue Thin" w:hAnsi="Helvetica Neue Thin"/>
           <w:iCs/>
           <w:szCs w:val="18"/>
         </w:rPr>
+        <w:t>BFMs</w:t>
+      </w:r>
+      <w:proofErr w:type="spellEnd"/>
+      <w:r>
+        <w:rPr>
+          <w:rFonts w:ascii="Helvetica Neue Thin" w:hAnsi="Helvetica Neue Thin"/>
+          <w:iCs/>
+          <w:szCs w:val="18"/>
+        </w:rPr>
+        <w:t xml:space="preserve"> </w:t>
+      </w:r>
+      <w:r>
+        <w:rPr>
+          <w:rFonts w:ascii="Helvetica Neue Thin" w:hAnsi="Helvetica Neue Thin"/>
+          <w:iCs/>
+          <w:szCs w:val="18"/>
+        </w:rPr>
         <w:t>require</w:t>
       </w:r>
       <w:r>
@@ -3935,6 +5444,7 @@
         </w:rPr>
         <w:t xml:space="preserve"> </w:t>
       </w:r>
+      <w:proofErr w:type="spellStart"/>
       <w:r>
         <w:rPr>
           <w:rFonts w:ascii="Courier New" w:hAnsi="Courier New" w:cs="Courier New"/>
@@ -3943,13 +5453,32 @@
         </w:rPr>
         <w:t>bit_time</w:t>
       </w:r>
+      <w:proofErr w:type="spellEnd"/>
       <w:r>
         <w:rPr>
           <w:rFonts w:ascii="Helvetica Neue Thin" w:hAnsi="Helvetica Neue Thin"/>
           <w:iCs/>
           <w:szCs w:val="18"/>
         </w:rPr>
-        <w:t xml:space="preserve"> setting in serial interface BFMs. </w:t>
+        <w:t xml:space="preserve"> setting in serial interface </w:t>
+      </w:r>
+      <w:proofErr w:type="spellStart"/>
+      <w:r>
+        <w:rPr>
+          <w:rFonts w:ascii="Helvetica Neue Thin" w:hAnsi="Helvetica Neue Thin"/>
+          <w:iCs/>
+          <w:szCs w:val="18"/>
+        </w:rPr>
+        <w:t>BFMs</w:t>
+      </w:r>
+      <w:proofErr w:type="spellEnd"/>
+      <w:r>
+        <w:rPr>
+          <w:rFonts w:ascii="Helvetica Neue Thin" w:hAnsi="Helvetica Neue Thin"/>
+          <w:iCs/>
+          <w:szCs w:val="18"/>
+        </w:rPr>
+        <w:t xml:space="preserve">. </w:t>
       </w:r>
     </w:p>
     <w:p>
@@ -3976,14 +5505,32 @@
           <w:iCs/>
           <w:szCs w:val="18"/>
         </w:rPr>
-        <w:t xml:space="preserve">The VVC status shared variable provide access to </w:t>
-      </w:r>
+        <w:t xml:space="preserve">The </w:t>
+      </w:r>
+      <w:proofErr w:type="spellStart"/>
       <w:r>
         <w:rPr>
           <w:rFonts w:ascii="Helvetica Neue Thin" w:hAnsi="Helvetica Neue Thin"/>
           <w:iCs/>
           <w:szCs w:val="18"/>
         </w:rPr>
+        <w:t>VVC</w:t>
+      </w:r>
+      <w:proofErr w:type="spellEnd"/>
+      <w:r>
+        <w:rPr>
+          <w:rFonts w:ascii="Helvetica Neue Thin" w:hAnsi="Helvetica Neue Thin"/>
+          <w:iCs/>
+          <w:szCs w:val="18"/>
+        </w:rPr>
+        <w:t xml:space="preserve"> status shared variable provide access to </w:t>
+      </w:r>
+      <w:r>
+        <w:rPr>
+          <w:rFonts w:ascii="Helvetica Neue Thin" w:hAnsi="Helvetica Neue Thin"/>
+          <w:iCs/>
+          <w:szCs w:val="18"/>
+        </w:rPr>
         <w:t xml:space="preserve">the </w:t>
       </w:r>
       <w:r>
@@ -4010,6 +5557,7 @@
         </w:rPr>
         <w:t xml:space="preserve">of the </w:t>
       </w:r>
+      <w:proofErr w:type="spellStart"/>
       <w:r>
         <w:rPr>
           <w:rFonts w:ascii="Helvetica Neue Thin" w:hAnsi="Helvetica Neue Thin"/>
@@ -4026,6 +5574,7 @@
         </w:rPr>
         <w:t>s</w:t>
       </w:r>
+      <w:proofErr w:type="spellEnd"/>
       <w:r>
         <w:rPr>
           <w:rFonts w:ascii="Helvetica Neue Thin" w:hAnsi="Helvetica Neue Thin"/>
@@ -4056,14 +5605,50 @@
           <w:iCs/>
           <w:szCs w:val="18"/>
         </w:rPr>
-        <w:t xml:space="preserve">x, and the number of pending commands in the VVCs command queue. This provide a helpful tool, e.g. when synchronizing VVCs in the test sequencer </w:t>
-      </w:r>
+        <w:t xml:space="preserve">x, and the number of pending commands in the </w:t>
+      </w:r>
+      <w:proofErr w:type="spellStart"/>
       <w:r>
         <w:rPr>
           <w:rFonts w:ascii="Helvetica Neue Thin" w:hAnsi="Helvetica Neue Thin"/>
           <w:iCs/>
           <w:szCs w:val="18"/>
         </w:rPr>
+        <w:t>VVCs</w:t>
+      </w:r>
+      <w:proofErr w:type="spellEnd"/>
+      <w:r>
+        <w:rPr>
+          <w:rFonts w:ascii="Helvetica Neue Thin" w:hAnsi="Helvetica Neue Thin"/>
+          <w:iCs/>
+          <w:szCs w:val="18"/>
+        </w:rPr>
+        <w:t xml:space="preserve"> command queue. This provide a helpful tool, e.g. when synchronizing </w:t>
+      </w:r>
+      <w:proofErr w:type="spellStart"/>
+      <w:r>
+        <w:rPr>
+          <w:rFonts w:ascii="Helvetica Neue Thin" w:hAnsi="Helvetica Neue Thin"/>
+          <w:iCs/>
+          <w:szCs w:val="18"/>
+        </w:rPr>
+        <w:t>VVCs</w:t>
+      </w:r>
+      <w:proofErr w:type="spellEnd"/>
+      <w:r>
+        <w:rPr>
+          <w:rFonts w:ascii="Helvetica Neue Thin" w:hAnsi="Helvetica Neue Thin"/>
+          <w:iCs/>
+          <w:szCs w:val="18"/>
+        </w:rPr>
+        <w:t xml:space="preserve"> in the test sequencer </w:t>
+      </w:r>
+      <w:r>
+        <w:rPr>
+          <w:rFonts w:ascii="Helvetica Neue Thin" w:hAnsi="Helvetica Neue Thin"/>
+          <w:iCs/>
+          <w:szCs w:val="18"/>
+        </w:rPr>
         <w:t>using</w:t>
       </w:r>
       <w:r>
@@ -4074,13 +5659,41 @@
         </w:rPr>
         <w:t xml:space="preserve"> the </w:t>
       </w:r>
+      <w:proofErr w:type="spellStart"/>
       <w:r>
         <w:rPr>
           <w:rFonts w:ascii="Courier New" w:hAnsi="Courier New" w:cs="Courier New"/>
           <w:iCs/>
           <w:szCs w:val="18"/>
         </w:rPr>
-        <w:t>await_completion()</w:t>
+        <w:t>await_</w:t>
+      </w:r>
+      <w:proofErr w:type="gramStart"/>
+      <w:r>
+        <w:rPr>
+          <w:rFonts w:ascii="Courier New" w:hAnsi="Courier New" w:cs="Courier New"/>
+          <w:iCs/>
+          <w:szCs w:val="18"/>
+        </w:rPr>
+        <w:t>completion</w:t>
+      </w:r>
+      <w:proofErr w:type="spellEnd"/>
+      <w:r>
+        <w:rPr>
+          <w:rFonts w:ascii="Courier New" w:hAnsi="Courier New" w:cs="Courier New"/>
+          <w:iCs/>
+          <w:szCs w:val="18"/>
+        </w:rPr>
+        <w:t>(</w:t>
+      </w:r>
+      <w:proofErr w:type="gramEnd"/>
+      <w:r>
+        <w:rPr>
+          <w:rFonts w:ascii="Courier New" w:hAnsi="Courier New" w:cs="Courier New"/>
+          <w:iCs/>
+          <w:szCs w:val="18"/>
+        </w:rPr>
+        <w:t>)</w:t>
       </w:r>
       <w:r>
         <w:rPr>
@@ -4090,13 +5703,23 @@
         </w:rPr>
         <w:t xml:space="preserve"> or </w:t>
       </w:r>
+      <w:proofErr w:type="spellStart"/>
       <w:r>
         <w:rPr>
           <w:rFonts w:ascii="Courier New" w:hAnsi="Courier New" w:cs="Courier New"/>
           <w:iCs/>
           <w:szCs w:val="18"/>
         </w:rPr>
-        <w:t>await_any_completion()</w:t>
+        <w:t>await_any_completion</w:t>
+      </w:r>
+      <w:proofErr w:type="spellEnd"/>
+      <w:r>
+        <w:rPr>
+          <w:rFonts w:ascii="Courier New" w:hAnsi="Courier New" w:cs="Courier New"/>
+          <w:iCs/>
+          <w:szCs w:val="18"/>
+        </w:rPr>
+        <w:t>()</w:t>
       </w:r>
       <w:r>
         <w:rPr>
@@ -4163,14 +5786,32 @@
           <w:iCs/>
           <w:szCs w:val="18"/>
         </w:rPr>
-        <w:t xml:space="preserve"> helpful information regarding current VVC operation and transaction information</w:t>
-      </w:r>
+        <w:t xml:space="preserve"> helpful information regarding current </w:t>
+      </w:r>
+      <w:proofErr w:type="spellStart"/>
       <w:r>
         <w:rPr>
           <w:rFonts w:ascii="Helvetica Neue Thin" w:hAnsi="Helvetica Neue Thin"/>
           <w:iCs/>
           <w:szCs w:val="18"/>
         </w:rPr>
+        <w:t>VVC</w:t>
+      </w:r>
+      <w:proofErr w:type="spellEnd"/>
+      <w:r>
+        <w:rPr>
+          <w:rFonts w:ascii="Helvetica Neue Thin" w:hAnsi="Helvetica Neue Thin"/>
+          <w:iCs/>
+          <w:szCs w:val="18"/>
+        </w:rPr>
+        <w:t xml:space="preserve"> operation and transaction information</w:t>
+      </w:r>
+      <w:r>
+        <w:rPr>
+          <w:rFonts w:ascii="Helvetica Neue Thin" w:hAnsi="Helvetica Neue Thin"/>
+          <w:iCs/>
+          <w:szCs w:val="18"/>
+        </w:rPr>
         <w:t xml:space="preserve"> such as </w:t>
       </w:r>
       <w:r>
@@ -4219,14 +5860,32 @@
           <w:iCs/>
           <w:szCs w:val="18"/>
         </w:rPr>
-        <w:t xml:space="preserve"> accessible fields depend on the VVC and its implementation.</w:t>
-      </w:r>
+        <w:t xml:space="preserve"> accessible fields depend on the </w:t>
+      </w:r>
+      <w:proofErr w:type="spellStart"/>
       <w:r>
         <w:rPr>
           <w:rFonts w:ascii="Helvetica Neue Thin" w:hAnsi="Helvetica Neue Thin"/>
           <w:iCs/>
           <w:szCs w:val="18"/>
         </w:rPr>
+        <w:t>VVC</w:t>
+      </w:r>
+      <w:proofErr w:type="spellEnd"/>
+      <w:r>
+        <w:rPr>
+          <w:rFonts w:ascii="Helvetica Neue Thin" w:hAnsi="Helvetica Neue Thin"/>
+          <w:iCs/>
+          <w:szCs w:val="18"/>
+        </w:rPr>
+        <w:t xml:space="preserve"> and its implementation.</w:t>
+      </w:r>
+      <w:r>
+        <w:rPr>
+          <w:rFonts w:ascii="Helvetica Neue Thin" w:hAnsi="Helvetica Neue Thin"/>
+          <w:iCs/>
+          <w:szCs w:val="18"/>
+        </w:rPr>
         <w:t xml:space="preserve"> A</w:t>
       </w:r>
       <w:r>
@@ -4243,7 +5902,43 @@
           <w:iCs/>
           <w:szCs w:val="18"/>
         </w:rPr>
-        <w:t>example of two SBI VVCs performing FIFO write operation</w:t>
+        <w:t xml:space="preserve">example of two </w:t>
+      </w:r>
+      <w:proofErr w:type="spellStart"/>
+      <w:r>
+        <w:rPr>
+          <w:rFonts w:ascii="Helvetica Neue Thin" w:hAnsi="Helvetica Neue Thin"/>
+          <w:iCs/>
+          <w:szCs w:val="18"/>
+        </w:rPr>
+        <w:t>SBI</w:t>
+      </w:r>
+      <w:proofErr w:type="spellEnd"/>
+      <w:r>
+        <w:rPr>
+          <w:rFonts w:ascii="Helvetica Neue Thin" w:hAnsi="Helvetica Neue Thin"/>
+          <w:iCs/>
+          <w:szCs w:val="18"/>
+        </w:rPr>
+        <w:t xml:space="preserve"> </w:t>
+      </w:r>
+      <w:proofErr w:type="spellStart"/>
+      <w:r>
+        <w:rPr>
+          <w:rFonts w:ascii="Helvetica Neue Thin" w:hAnsi="Helvetica Neue Thin"/>
+          <w:iCs/>
+          <w:szCs w:val="18"/>
+        </w:rPr>
+        <w:t>VVCs</w:t>
+      </w:r>
+      <w:proofErr w:type="spellEnd"/>
+      <w:r>
+        <w:rPr>
+          <w:rFonts w:ascii="Helvetica Neue Thin" w:hAnsi="Helvetica Neue Thin"/>
+          <w:iCs/>
+          <w:szCs w:val="18"/>
+        </w:rPr>
+        <w:t xml:space="preserve"> performing FIFO write operation</w:t>
       </w:r>
       <w:r>
         <w:rPr>
@@ -4425,7 +6120,7 @@
           <w:szCs w:val="18"/>
         </w:rPr>
       </w:pPr>
-      <w:bookmarkStart w:id="12" w:name="_Ref508095131"/>
+      <w:bookmarkStart w:id="11" w:name="_Ref508095131"/>
       <w:r>
         <w:t xml:space="preserve">Figure </w:t>
       </w:r>
@@ -4468,9 +6163,17 @@
       <w:r>
         <w:fldChar w:fldCharType="end"/>
       </w:r>
-      <w:bookmarkEnd w:id="12"/>
-      <w:r>
-        <w:t xml:space="preserve"> VVC Transaction info example</w:t>
+      <w:bookmarkEnd w:id="11"/>
+      <w:r>
+        <w:t xml:space="preserve"> </w:t>
+      </w:r>
+      <w:proofErr w:type="spellStart"/>
+      <w:r>
+        <w:t>VVC</w:t>
+      </w:r>
+      <w:proofErr w:type="spellEnd"/>
+      <w:r>
+        <w:t xml:space="preserve"> Transaction info example</w:t>
       </w:r>
     </w:p>
     <w:p/>
@@ -4483,8 +6186,8 @@
           <w:sz w:val="24"/>
         </w:rPr>
       </w:pPr>
-      <w:bookmarkStart w:id="13" w:name="_Toc17306314"/>
-      <w:bookmarkStart w:id="14" w:name="_Ref19102567"/>
+      <w:bookmarkStart w:id="12" w:name="_Toc17306314"/>
+      <w:bookmarkStart w:id="13" w:name="_Ref19102567"/>
       <w:r>
         <w:br w:type="page"/>
       </w:r>
@@ -4493,29 +6196,66 @@
       <w:pPr>
         <w:pStyle w:val="Overskrift1"/>
       </w:pPr>
+      <w:bookmarkStart w:id="14" w:name="_Toc23166298"/>
       <w:bookmarkStart w:id="15" w:name="_Ref19280432"/>
       <w:bookmarkStart w:id="16" w:name="_Ref19280682"/>
       <w:bookmarkStart w:id="17" w:name="_Ref19280684"/>
       <w:bookmarkStart w:id="18" w:name="_Ref19281075"/>
-      <w:bookmarkStart w:id="19" w:name="_Toc23166298"/>
       <w:r>
         <w:lastRenderedPageBreak/>
         <w:t>Activity Watchdog</w:t>
       </w:r>
-      <w:bookmarkEnd w:id="19"/>
+      <w:bookmarkEnd w:id="14"/>
     </w:p>
     <w:p>
-      <w:r>
-        <w:t xml:space="preserve">UVVM VVC Framework has an activity watchdog </w:t>
+      <w:proofErr w:type="spellStart"/>
+      <w:r>
+        <w:t>UVVM</w:t>
+      </w:r>
+      <w:proofErr w:type="spellEnd"/>
+      <w:r>
+        <w:t xml:space="preserve"> </w:t>
+      </w:r>
+      <w:proofErr w:type="spellStart"/>
+      <w:r>
+        <w:t>VVC</w:t>
+      </w:r>
+      <w:proofErr w:type="spellEnd"/>
+      <w:r>
+        <w:t xml:space="preserve"> Framework has an activity watchdog </w:t>
       </w:r>
       <w:r>
         <w:t xml:space="preserve">mechanism which </w:t>
       </w:r>
       <w:r>
-        <w:t>all UVVM VVCs support</w:t>
-      </w:r>
-      <w:r>
-        <w:t xml:space="preserve">. All VVCs </w:t>
+        <w:t xml:space="preserve">all </w:t>
+      </w:r>
+      <w:proofErr w:type="spellStart"/>
+      <w:r>
+        <w:t>UVVM</w:t>
+      </w:r>
+      <w:proofErr w:type="spellEnd"/>
+      <w:r>
+        <w:t xml:space="preserve"> </w:t>
+      </w:r>
+      <w:proofErr w:type="spellStart"/>
+      <w:r>
+        <w:t>VVCs</w:t>
+      </w:r>
+      <w:proofErr w:type="spellEnd"/>
+      <w:r>
+        <w:t xml:space="preserve"> support</w:t>
+      </w:r>
+      <w:r>
+        <w:t xml:space="preserve">. All </w:t>
+      </w:r>
+      <w:proofErr w:type="spellStart"/>
+      <w:r>
+        <w:t>VVCs</w:t>
+      </w:r>
+      <w:proofErr w:type="spellEnd"/>
+      <w:r>
+        <w:t xml:space="preserve"> </w:t>
       </w:r>
       <w:r>
         <w:t xml:space="preserve">can be </w:t>
@@ -4554,7 +6294,15 @@
         <w:t>when no</w:t>
       </w:r>
       <w:r>
-        <w:t xml:space="preserve"> VVC activity is registered in the activity watchdog</w:t>
+        <w:t xml:space="preserve"> </w:t>
+      </w:r>
+      <w:proofErr w:type="spellStart"/>
+      <w:r>
+        <w:t>VVC</w:t>
+      </w:r>
+      <w:proofErr w:type="spellEnd"/>
+      <w:r>
+        <w:t xml:space="preserve"> activity is registered in the activity watchdog</w:t>
       </w:r>
       <w:r>
         <w:t xml:space="preserve"> and </w:t>
@@ -4571,8 +6319,21 @@
       <w:r>
         <w:t xml:space="preserve">with </w:t>
       </w:r>
-      <w:r>
-        <w:t>VVC activity. An alert will be raised if no VVC ha</w:t>
+      <w:proofErr w:type="spellStart"/>
+      <w:r>
+        <w:t>VVC</w:t>
+      </w:r>
+      <w:proofErr w:type="spellEnd"/>
+      <w:r>
+        <w:t xml:space="preserve"> activity. An alert will be raised if no </w:t>
+      </w:r>
+      <w:proofErr w:type="spellStart"/>
+      <w:r>
+        <w:t>VVC</w:t>
+      </w:r>
+      <w:proofErr w:type="spellEnd"/>
+      <w:r>
+        <w:t xml:space="preserve"> ha</w:t>
       </w:r>
       <w:r>
         <w:t>s</w:t>
@@ -4626,14 +6387,43 @@
         <w:br/>
       </w:r>
       <w:r>
-        <w:t>Note that the activity watchdog will raise a TB_WARNING if the number of expected VVCs do</w:t>
+        <w:t xml:space="preserve">Note that the activity watchdog will raise a </w:t>
+      </w:r>
+      <w:proofErr w:type="spellStart"/>
+      <w:r>
+        <w:t>TB_WARNING</w:t>
+      </w:r>
+      <w:proofErr w:type="spellEnd"/>
+      <w:r>
+        <w:t xml:space="preserve"> if the number of expected </w:t>
+      </w:r>
+      <w:proofErr w:type="spellStart"/>
+      <w:r>
+        <w:t>VVCs</w:t>
+      </w:r>
+      <w:proofErr w:type="spellEnd"/>
+      <w:r>
+        <w:t xml:space="preserve"> do</w:t>
       </w:r>
       <w:r>
         <w:t>es</w:t>
       </w:r>
       <w:r>
-        <w:t xml:space="preserve"> not match the number of registered VVCs in the activity watchdog register.</w:t>
-      </w:r>
+        <w:t xml:space="preserve"> not match the number of registered </w:t>
+      </w:r>
+      <w:proofErr w:type="spellStart"/>
+      <w:r>
+        <w:t>VVCs</w:t>
+      </w:r>
+      <w:proofErr w:type="spellEnd"/>
+      <w:r>
+        <w:t xml:space="preserve"> in the activity watchdog register</w:t>
+      </w:r>
+      <w:r>
+        <w:t>, and that channels are counted individually.</w:t>
+      </w:r>
+      <w:bookmarkStart w:id="19" w:name="_GoBack"/>
+      <w:bookmarkEnd w:id="19"/>
       <w:r>
         <w:tab/>
       </w:r>
@@ -4641,8 +6431,13 @@
     <w:p/>
     <w:p>
       <w:r>
-        <w:t>Note that some VVC</w:t>
-      </w:r>
+        <w:t xml:space="preserve">Note that some </w:t>
+      </w:r>
+      <w:proofErr w:type="spellStart"/>
+      <w:r>
+        <w:t>VVC</w:t>
+      </w:r>
+      <w:proofErr w:type="spellEnd"/>
       <w:r>
         <w:t xml:space="preserve"> activity</w:t>
       </w:r>
@@ -4656,10 +6451,23 @@
         <w:t xml:space="preserve"> activity watchdog</w:t>
       </w:r>
       <w:r>
-        <w:t>. This currently applies to the clock generator VVC</w:t>
-      </w:r>
-      <w:r>
-        <w:t>, as this VVC may continue to be active even after all other testbench activity has stopped.</w:t>
+        <w:t xml:space="preserve">. This currently applies to the clock generator </w:t>
+      </w:r>
+      <w:proofErr w:type="spellStart"/>
+      <w:r>
+        <w:t>VVC</w:t>
+      </w:r>
+      <w:proofErr w:type="spellEnd"/>
+      <w:r>
+        <w:t xml:space="preserve">, as this </w:t>
+      </w:r>
+      <w:proofErr w:type="spellStart"/>
+      <w:r>
+        <w:t>VVC</w:t>
+      </w:r>
+      <w:proofErr w:type="spellEnd"/>
+      <w:r>
+        <w:t xml:space="preserve"> may continue to be active even after all other testbench activity has stopped.</w:t>
       </w:r>
       <w:r>
         <w:t xml:space="preserve"> T</w:t>
@@ -4668,7 +6476,31 @@
         <w:t>his</w:t>
       </w:r>
       <w:r>
-        <w:t xml:space="preserve"> VVC will have to be included in the number of expected VVCs registered in the activity watchdog register, but will not have any effect on the activity watchdog timeout counter.</w:t>
+        <w:t xml:space="preserve"> </w:t>
+      </w:r>
+      <w:proofErr w:type="spellStart"/>
+      <w:r>
+        <w:t>VVC</w:t>
+      </w:r>
+      <w:proofErr w:type="spellEnd"/>
+      <w:r>
+        <w:t xml:space="preserve"> will have to be included in the number of expected </w:t>
+      </w:r>
+      <w:proofErr w:type="spellStart"/>
+      <w:r>
+        <w:t>VVCs</w:t>
+      </w:r>
+      <w:proofErr w:type="spellEnd"/>
+      <w:r>
+        <w:t xml:space="preserve"> registered in the activity watchdog </w:t>
+      </w:r>
+      <w:proofErr w:type="gramStart"/>
+      <w:r>
+        <w:t>register, but</w:t>
+      </w:r>
+      <w:proofErr w:type="gramEnd"/>
+      <w:r>
+        <w:t xml:space="preserve"> will not have any effect on the activity watchdog timeout counter.</w:t>
       </w:r>
     </w:p>
     <w:p>
@@ -4890,7 +6722,23 @@
                 <w:rFonts w:ascii="Verdana" w:hAnsi="Verdana"/>
                 <w:sz w:val="14"/>
               </w:rPr>
-              <w:t xml:space="preserve">Timeout value after last VVC activity. </w:t>
+              <w:t xml:space="preserve">Timeout value after last </w:t>
+            </w:r>
+            <w:proofErr w:type="spellStart"/>
+            <w:r>
+              <w:rPr>
+                <w:rFonts w:ascii="Verdana" w:hAnsi="Verdana"/>
+                <w:sz w:val="14"/>
+              </w:rPr>
+              <w:t>VVC</w:t>
+            </w:r>
+            <w:proofErr w:type="spellEnd"/>
+            <w:r>
+              <w:rPr>
+                <w:rFonts w:ascii="Verdana" w:hAnsi="Verdana"/>
+                <w:sz w:val="14"/>
+              </w:rPr>
+              <w:t xml:space="preserve"> activity. </w:t>
             </w:r>
           </w:p>
         </w:tc>
@@ -4912,6 +6760,7 @@
                 <w:sz w:val="14"/>
               </w:rPr>
             </w:pPr>
+            <w:proofErr w:type="spellStart"/>
             <w:r>
               <w:rPr>
                 <w:rFonts w:ascii="Verdana" w:hAnsi="Verdana" w:cs="Helvetica"/>
@@ -4919,6 +6768,7 @@
               </w:rPr>
               <w:t>num_exp_vvc</w:t>
             </w:r>
+            <w:proofErr w:type="spellEnd"/>
             <w:r>
               <w:rPr>
                 <w:rFonts w:ascii="Verdana" w:hAnsi="Verdana" w:cs="Helvetica"/>
@@ -4992,14 +6842,62 @@
                 <w:rFonts w:ascii="Verdana" w:hAnsi="Verdana" w:cs="Courier New"/>
                 <w:sz w:val="14"/>
               </w:rPr>
-              <w:t>Expected number of VVCs which should be registered in activity watchdog VVC register</w:t>
-            </w:r>
+              <w:t xml:space="preserve">Expected number of </w:t>
+            </w:r>
+            <w:proofErr w:type="spellStart"/>
             <w:r>
               <w:rPr>
                 <w:rFonts w:ascii="Verdana" w:hAnsi="Verdana" w:cs="Courier New"/>
                 <w:sz w:val="14"/>
               </w:rPr>
-              <w:t xml:space="preserve"> (including any clock generator VVC)</w:t>
+              <w:t>VVCs</w:t>
+            </w:r>
+            <w:proofErr w:type="spellEnd"/>
+            <w:r>
+              <w:rPr>
+                <w:rFonts w:ascii="Verdana" w:hAnsi="Verdana" w:cs="Courier New"/>
+                <w:sz w:val="14"/>
+              </w:rPr>
+              <w:t xml:space="preserve"> which should be registered in activity watchdog </w:t>
+            </w:r>
+            <w:proofErr w:type="spellStart"/>
+            <w:r>
+              <w:rPr>
+                <w:rFonts w:ascii="Verdana" w:hAnsi="Verdana" w:cs="Courier New"/>
+                <w:sz w:val="14"/>
+              </w:rPr>
+              <w:t>VVC</w:t>
+            </w:r>
+            <w:proofErr w:type="spellEnd"/>
+            <w:r>
+              <w:rPr>
+                <w:rFonts w:ascii="Verdana" w:hAnsi="Verdana" w:cs="Courier New"/>
+                <w:sz w:val="14"/>
+              </w:rPr>
+              <w:t xml:space="preserve"> register</w:t>
+            </w:r>
+            <w:r>
+              <w:rPr>
+                <w:rFonts w:ascii="Verdana" w:hAnsi="Verdana" w:cs="Courier New"/>
+                <w:sz w:val="14"/>
+              </w:rPr>
+              <w:t xml:space="preserve"> (including any clock generator </w:t>
+            </w:r>
+            <w:proofErr w:type="spellStart"/>
+            <w:r>
+              <w:rPr>
+                <w:rFonts w:ascii="Verdana" w:hAnsi="Verdana" w:cs="Courier New"/>
+                <w:sz w:val="14"/>
+              </w:rPr>
+              <w:t>VVC</w:t>
+            </w:r>
+            <w:proofErr w:type="spellEnd"/>
+            <w:r>
+              <w:rPr>
+                <w:rFonts w:ascii="Verdana" w:hAnsi="Verdana" w:cs="Courier New"/>
+                <w:sz w:val="14"/>
+              </w:rPr>
+              <w:t>)</w:t>
             </w:r>
             <w:r>
               <w:rPr>
@@ -5028,6 +6926,7 @@
                 <w:sz w:val="14"/>
               </w:rPr>
             </w:pPr>
+            <w:proofErr w:type="spellStart"/>
             <w:r>
               <w:rPr>
                 <w:rFonts w:ascii="Verdana" w:hAnsi="Verdana" w:cs="Helvetica"/>
@@ -5035,6 +6934,7 @@
               </w:rPr>
               <w:t>alert_level</w:t>
             </w:r>
+            <w:proofErr w:type="spellEnd"/>
           </w:p>
         </w:tc>
         <w:tc>
@@ -5053,6 +6953,7 @@
                 <w:sz w:val="14"/>
               </w:rPr>
             </w:pPr>
+            <w:proofErr w:type="spellStart"/>
             <w:r>
               <w:rPr>
                 <w:rFonts w:ascii="Verdana" w:hAnsi="Verdana" w:cs="Courier New"/>
@@ -5060,6 +6961,7 @@
               </w:rPr>
               <w:t>t_alert_level</w:t>
             </w:r>
+            <w:proofErr w:type="spellEnd"/>
           </w:p>
         </w:tc>
         <w:tc>
@@ -5078,6 +6980,7 @@
                 <w:sz w:val="14"/>
               </w:rPr>
             </w:pPr>
+            <w:proofErr w:type="spellStart"/>
             <w:r>
               <w:rPr>
                 <w:rFonts w:ascii="Verdana" w:hAnsi="Verdana" w:cs="Courier New"/>
@@ -5085,6 +6988,7 @@
               </w:rPr>
               <w:t>TB_ERROR</w:t>
             </w:r>
+            <w:proofErr w:type="spellEnd"/>
           </w:p>
         </w:tc>
         <w:tc>
@@ -5130,6 +7034,7 @@
                 <w:sz w:val="14"/>
               </w:rPr>
             </w:pPr>
+            <w:proofErr w:type="spellStart"/>
             <w:r>
               <w:rPr>
                 <w:rFonts w:ascii="Verdana" w:hAnsi="Verdana" w:cs="Helvetica"/>
@@ -5137,6 +7042,7 @@
               </w:rPr>
               <w:t>msg</w:t>
             </w:r>
+            <w:proofErr w:type="spellEnd"/>
           </w:p>
         </w:tc>
         <w:tc>
@@ -5255,7 +7161,27 @@
           <w:szCs w:val="18"/>
           <w:lang w:val="en-US" w:eastAsia="nb-NO"/>
         </w:rPr>
-        <w:t>  p_activity_watchdog:</w:t>
+        <w:t>  </w:t>
+      </w:r>
+      <w:proofErr w:type="spellStart"/>
+      <w:r>
+        <w:rPr>
+          <w:rFonts w:ascii="Consolas" w:hAnsi="Consolas" w:cs="Consolas"/>
+          <w:color w:val="000000"/>
+          <w:szCs w:val="18"/>
+          <w:lang w:val="en-US" w:eastAsia="nb-NO"/>
+        </w:rPr>
+        <w:t>p_activity_watchdog</w:t>
+      </w:r>
+      <w:proofErr w:type="spellEnd"/>
+      <w:r>
+        <w:rPr>
+          <w:rFonts w:ascii="Consolas" w:hAnsi="Consolas" w:cs="Consolas"/>
+          <w:color w:val="000000"/>
+          <w:szCs w:val="18"/>
+          <w:lang w:val="en-US" w:eastAsia="nb-NO"/>
+        </w:rPr>
+        <w:t>:</w:t>
       </w:r>
     </w:p>
     <w:p>
@@ -5285,7 +7211,27 @@
           <w:szCs w:val="18"/>
           <w:lang w:val="en-US" w:eastAsia="nb-NO"/>
         </w:rPr>
-        <w:t>activity_watchdog(timeout       =&gt; C_ACTIVITY_WATCHDOG_TIMEOUT,</w:t>
+        <w:t>activity_</w:t>
+      </w:r>
+      <w:proofErr w:type="gramStart"/>
+      <w:r>
+        <w:rPr>
+          <w:rFonts w:ascii="Consolas" w:hAnsi="Consolas" w:cs="Consolas"/>
+          <w:color w:val="000000"/>
+          <w:szCs w:val="18"/>
+          <w:lang w:val="en-US" w:eastAsia="nb-NO"/>
+        </w:rPr>
+        <w:t>watchdog(</w:t>
+      </w:r>
+      <w:proofErr w:type="gramEnd"/>
+      <w:r>
+        <w:rPr>
+          <w:rFonts w:ascii="Consolas" w:hAnsi="Consolas" w:cs="Consolas"/>
+          <w:color w:val="000000"/>
+          <w:szCs w:val="18"/>
+          <w:lang w:val="en-US" w:eastAsia="nb-NO"/>
+        </w:rPr>
+        <w:t>timeout       =&gt; C_ACTIVITY_WATCHDOG_TIMEOUT,</w:t>
       </w:r>
     </w:p>
     <w:p>
@@ -5308,6 +7254,7 @@
         </w:rPr>
         <w:t>                        </w:t>
       </w:r>
+      <w:proofErr w:type="spellStart"/>
       <w:r>
         <w:rPr>
           <w:rFonts w:ascii="Consolas" w:hAnsi="Consolas" w:cs="Consolas"/>
@@ -5315,7 +7262,17 @@
           <w:szCs w:val="18"/>
           <w:lang w:val="nb-NO" w:eastAsia="nb-NO"/>
         </w:rPr>
-        <w:t>num_exp_vvc   =&gt; </w:t>
+        <w:t>num_exp_vvc</w:t>
+      </w:r>
+      <w:proofErr w:type="spellEnd"/>
+      <w:r>
+        <w:rPr>
+          <w:rFonts w:ascii="Consolas" w:hAnsi="Consolas" w:cs="Consolas"/>
+          <w:color w:val="000000"/>
+          <w:szCs w:val="18"/>
+          <w:lang w:val="nb-NO" w:eastAsia="nb-NO"/>
+        </w:rPr>
+        <w:t>   =&gt; </w:t>
       </w:r>
       <w:r>
         <w:rPr>
@@ -5355,8 +7312,8 @@
       </w:pPr>
       <w:bookmarkStart w:id="20" w:name="_Toc17306318"/>
       <w:bookmarkStart w:id="21" w:name="_Toc23166299"/>
+      <w:bookmarkEnd w:id="12"/>
       <w:bookmarkEnd w:id="13"/>
-      <w:bookmarkEnd w:id="14"/>
       <w:bookmarkEnd w:id="15"/>
       <w:bookmarkEnd w:id="16"/>
       <w:bookmarkEnd w:id="17"/>
@@ -5390,7 +7347,21 @@
         <w:rPr>
           <w:rFonts w:ascii="Helvetica Neue" w:hAnsi="Helvetica Neue"/>
         </w:rPr>
-        <w:t>compile_all.do compiles all UVVM components.</w:t>
+        <w:t xml:space="preserve">compile_all.do compiles all </w:t>
+      </w:r>
+      <w:proofErr w:type="spellStart"/>
+      <w:r>
+        <w:rPr>
+          <w:rFonts w:ascii="Helvetica Neue" w:hAnsi="Helvetica Neue"/>
+        </w:rPr>
+        <w:t>UVVM</w:t>
+      </w:r>
+      <w:proofErr w:type="spellEnd"/>
+      <w:r>
+        <w:rPr>
+          <w:rFonts w:ascii="Helvetica Neue" w:hAnsi="Helvetica Neue"/>
+        </w:rPr>
+        <w:t xml:space="preserve"> components.</w:t>
       </w:r>
       <w:r>
         <w:rPr>
@@ -5534,7 +7505,21 @@
         <w:rPr>
           <w:rFonts w:ascii="Helvetica Neue" w:hAnsi="Helvetica Neue"/>
         </w:rPr>
-        <w:t xml:space="preserve"> the script uses the file component_list.txt located in uvvm/script. This file can be modified so that only some components are compiled.</w:t>
+        <w:t xml:space="preserve"> the script uses the file component_list.txt located in </w:t>
+      </w:r>
+      <w:proofErr w:type="spellStart"/>
+      <w:r>
+        <w:rPr>
+          <w:rFonts w:ascii="Helvetica Neue" w:hAnsi="Helvetica Neue"/>
+        </w:rPr>
+        <w:t>uvvm</w:t>
+      </w:r>
+      <w:proofErr w:type="spellEnd"/>
+      <w:r>
+        <w:rPr>
+          <w:rFonts w:ascii="Helvetica Neue" w:hAnsi="Helvetica Neue"/>
+        </w:rPr>
+        <w:t>/script. This file can be modified so that only some components are compiled.</w:t>
       </w:r>
     </w:p>
     <w:p>
@@ -5548,7 +7533,21 @@
           <w:rFonts w:ascii="Helvetica Neue" w:hAnsi="Helvetica Neue"/>
         </w:rPr>
         <w:tab/>
-        <w:t>Example: do uvvm/script/compile_all.do uvvm/script</w:t>
+        <w:t xml:space="preserve">Example: do uvvm/script/compile_all.do </w:t>
+      </w:r>
+      <w:proofErr w:type="spellStart"/>
+      <w:r>
+        <w:rPr>
+          <w:rFonts w:ascii="Helvetica Neue" w:hAnsi="Helvetica Neue"/>
+        </w:rPr>
+        <w:t>uvvm</w:t>
+      </w:r>
+      <w:proofErr w:type="spellEnd"/>
+      <w:r>
+        <w:rPr>
+          <w:rFonts w:ascii="Helvetica Neue" w:hAnsi="Helvetica Neue"/>
+        </w:rPr>
+        <w:t>/script</w:t>
       </w:r>
     </w:p>
     <w:p>
@@ -5582,7 +7581,35 @@
         <w:rPr>
           <w:rFonts w:ascii="Helvetica Neue" w:hAnsi="Helvetica Neue"/>
         </w:rPr>
-        <w:t xml:space="preserve"> compile scripts for all UVVM components located in the script folder of each UVVM component.</w:t>
+        <w:t xml:space="preserve"> compile scripts for all </w:t>
+      </w:r>
+      <w:proofErr w:type="spellStart"/>
+      <w:r>
+        <w:rPr>
+          <w:rFonts w:ascii="Helvetica Neue" w:hAnsi="Helvetica Neue"/>
+        </w:rPr>
+        <w:t>UVVM</w:t>
+      </w:r>
+      <w:proofErr w:type="spellEnd"/>
+      <w:r>
+        <w:rPr>
+          <w:rFonts w:ascii="Helvetica Neue" w:hAnsi="Helvetica Neue"/>
+        </w:rPr>
+        <w:t xml:space="preserve"> components located in the script folder of each </w:t>
+      </w:r>
+      <w:proofErr w:type="spellStart"/>
+      <w:r>
+        <w:rPr>
+          <w:rFonts w:ascii="Helvetica Neue" w:hAnsi="Helvetica Neue"/>
+        </w:rPr>
+        <w:t>UVVM</w:t>
+      </w:r>
+      <w:proofErr w:type="spellEnd"/>
+      <w:r>
+        <w:rPr>
+          <w:rFonts w:ascii="Helvetica Neue" w:hAnsi="Helvetica Neue"/>
+        </w:rPr>
+        <w:t xml:space="preserve"> component.</w:t>
       </w:r>
       <w:r>
         <w:rPr>
@@ -5638,8 +7665,30 @@
           <w:rFonts w:ascii="Helvetica Neue" w:hAnsi="Helvetica Neue"/>
         </w:rPr>
         <w:tab/>
-        <w:t>Example: do uvvm/uvvm_util/script/compile_src.do uvvm/uvvm_util</w:t>
-      </w:r>
+        <w:t xml:space="preserve">Example: do uvvm/uvvm_util/script/compile_src.do </w:t>
+      </w:r>
+      <w:proofErr w:type="spellStart"/>
+      <w:r>
+        <w:rPr>
+          <w:rFonts w:ascii="Helvetica Neue" w:hAnsi="Helvetica Neue"/>
+        </w:rPr>
+        <w:t>uvvm</w:t>
+      </w:r>
+      <w:proofErr w:type="spellEnd"/>
+      <w:r>
+        <w:rPr>
+          <w:rFonts w:ascii="Helvetica Neue" w:hAnsi="Helvetica Neue"/>
+        </w:rPr>
+        <w:t>/</w:t>
+      </w:r>
+      <w:proofErr w:type="spellStart"/>
+      <w:r>
+        <w:rPr>
+          <w:rFonts w:ascii="Helvetica Neue" w:hAnsi="Helvetica Neue"/>
+        </w:rPr>
+        <w:t>uvvm_util</w:t>
+      </w:r>
+      <w:proofErr w:type="spellEnd"/>
     </w:p>
     <w:p>
       <w:pPr>
@@ -5671,8 +7720,33 @@
           <w:rFonts w:ascii="Helvetica Neue" w:hAnsi="Helvetica Neue"/>
           <w:lang w:val="en-US"/>
         </w:rPr>
-        <w:t>Message IDs are used for verbosity control in many of the procedures and functions in UVVM, as well as log messages and checks in VVCs</w:t>
-      </w:r>
+        <w:t xml:space="preserve">Message IDs are used for verbosity control in many of the procedures and functions in </w:t>
+      </w:r>
+      <w:proofErr w:type="spellStart"/>
+      <w:r>
+        <w:rPr>
+          <w:rFonts w:ascii="Helvetica Neue" w:hAnsi="Helvetica Neue"/>
+          <w:lang w:val="en-US"/>
+        </w:rPr>
+        <w:t>UVVM</w:t>
+      </w:r>
+      <w:proofErr w:type="spellEnd"/>
+      <w:r>
+        <w:rPr>
+          <w:rFonts w:ascii="Helvetica Neue" w:hAnsi="Helvetica Neue"/>
+          <w:lang w:val="en-US"/>
+        </w:rPr>
+        <w:t xml:space="preserve">, as well as log messages and checks in </w:t>
+      </w:r>
+      <w:proofErr w:type="spellStart"/>
+      <w:r>
+        <w:rPr>
+          <w:rFonts w:ascii="Helvetica Neue" w:hAnsi="Helvetica Neue"/>
+          <w:lang w:val="en-US"/>
+        </w:rPr>
+        <w:t>VVCs</w:t>
+      </w:r>
+      <w:proofErr w:type="spellEnd"/>
       <w:r>
         <w:rPr>
           <w:rFonts w:ascii="Helvetica Neue" w:hAnsi="Helvetica Neue"/>
@@ -5680,6 +7754,7 @@
         </w:rPr>
         <w:t xml:space="preserve">, </w:t>
       </w:r>
+      <w:proofErr w:type="spellStart"/>
       <w:r>
         <w:rPr>
           <w:rFonts w:ascii="Helvetica Neue" w:hAnsi="Helvetica Neue"/>
@@ -5687,6 +7762,7 @@
         </w:rPr>
         <w:t>BFMs</w:t>
       </w:r>
+      <w:proofErr w:type="spellEnd"/>
       <w:r>
         <w:rPr>
           <w:rFonts w:ascii="Helvetica Neue" w:hAnsi="Helvetica Neue"/>
@@ -5713,8 +7789,17 @@
           <w:rFonts w:ascii="Helvetica Neue" w:hAnsi="Helvetica Neue"/>
           <w:lang w:val="en-US"/>
         </w:rPr>
-        <w:t>Note that VVCs</w:t>
-      </w:r>
+        <w:t xml:space="preserve">Note that </w:t>
+      </w:r>
+      <w:proofErr w:type="spellStart"/>
+      <w:r>
+        <w:rPr>
+          <w:rFonts w:ascii="Helvetica Neue" w:hAnsi="Helvetica Neue"/>
+          <w:lang w:val="en-US"/>
+        </w:rPr>
+        <w:t>VVCs</w:t>
+      </w:r>
+      <w:proofErr w:type="spellEnd"/>
       <w:r>
         <w:rPr>
           <w:rFonts w:ascii="Helvetica Neue" w:hAnsi="Helvetica Neue"/>
@@ -5727,7 +7812,23 @@
           <w:rFonts w:ascii="Helvetica Neue" w:hAnsi="Helvetica Neue"/>
           <w:lang w:val="en-US"/>
         </w:rPr>
-        <w:t xml:space="preserve"> comes with dedicated message ID panels and are not affected by the global message ID panel, but accessed by addressing targeting VVC </w:t>
+        <w:t xml:space="preserve"> comes with dedicated message ID panels and are not affected by the global message ID panel, but accessed by addressing targeting </w:t>
+      </w:r>
+      <w:proofErr w:type="spellStart"/>
+      <w:r>
+        <w:rPr>
+          <w:rFonts w:ascii="Helvetica Neue" w:hAnsi="Helvetica Neue"/>
+          <w:lang w:val="en-US"/>
+        </w:rPr>
+        <w:t>VVC</w:t>
+      </w:r>
+      <w:proofErr w:type="spellEnd"/>
+      <w:r>
+        <w:rPr>
+          <w:rFonts w:ascii="Helvetica Neue" w:hAnsi="Helvetica Neue"/>
+          <w:lang w:val="en-US"/>
+        </w:rPr>
+        <w:t xml:space="preserve"> </w:t>
       </w:r>
       <w:r>
         <w:rPr>
@@ -5814,7 +7915,23 @@
           <w:rFonts w:ascii="Consolas" w:hAnsi="Consolas"/>
           <w:lang w:val="en-US"/>
         </w:rPr>
-        <w:t>. Does not apply to VVCs or Scoreboards, as they have their own local message ID panel</w:t>
+        <w:t xml:space="preserve">. Does not apply to </w:t>
+      </w:r>
+      <w:proofErr w:type="spellStart"/>
+      <w:r>
+        <w:rPr>
+          <w:rFonts w:ascii="Consolas" w:hAnsi="Consolas"/>
+          <w:lang w:val="en-US"/>
+        </w:rPr>
+        <w:t>VVCs</w:t>
+      </w:r>
+      <w:proofErr w:type="spellEnd"/>
+      <w:r>
+        <w:rPr>
+          <w:rFonts w:ascii="Consolas" w:hAnsi="Consolas"/>
+          <w:lang w:val="en-US"/>
+        </w:rPr>
+        <w:t xml:space="preserve"> or Scoreboards, as they have their own local message ID panel</w:t>
       </w:r>
     </w:p>
     <w:p>
@@ -5825,12 +7942,46 @@
           <w:lang w:val="en-US"/>
         </w:rPr>
       </w:pPr>
+      <w:proofErr w:type="spellStart"/>
       <w:r>
         <w:rPr>
           <w:rFonts w:ascii="Consolas" w:hAnsi="Consolas"/>
           <w:lang w:val="en-US"/>
         </w:rPr>
-        <w:t>disable_log_msg(ALL_MESSAGES);</w:t>
+        <w:t>disable_log_</w:t>
+      </w:r>
+      <w:proofErr w:type="gramStart"/>
+      <w:r>
+        <w:rPr>
+          <w:rFonts w:ascii="Consolas" w:hAnsi="Consolas"/>
+          <w:lang w:val="en-US"/>
+        </w:rPr>
+        <w:t>msg</w:t>
+      </w:r>
+      <w:proofErr w:type="spellEnd"/>
+      <w:r>
+        <w:rPr>
+          <w:rFonts w:ascii="Consolas" w:hAnsi="Consolas"/>
+          <w:lang w:val="en-US"/>
+        </w:rPr>
+        <w:t>(</w:t>
+      </w:r>
+      <w:proofErr w:type="spellStart"/>
+      <w:proofErr w:type="gramEnd"/>
+      <w:r>
+        <w:rPr>
+          <w:rFonts w:ascii="Consolas" w:hAnsi="Consolas"/>
+          <w:lang w:val="en-US"/>
+        </w:rPr>
+        <w:t>ALL_MESSAGES</w:t>
+      </w:r>
+      <w:proofErr w:type="spellEnd"/>
+      <w:r>
+        <w:rPr>
+          <w:rFonts w:ascii="Consolas" w:hAnsi="Consolas"/>
+          <w:lang w:val="en-US"/>
+        </w:rPr>
+        <w:t>);</w:t>
       </w:r>
     </w:p>
     <w:p>
@@ -5841,6 +7992,7 @@
           <w:lang w:val="en-US"/>
         </w:rPr>
       </w:pPr>
+      <w:proofErr w:type="spellStart"/>
       <w:r>
         <w:rPr>
           <w:rFonts w:ascii="Consolas" w:hAnsi="Consolas"/>
@@ -5853,14 +8005,40 @@
           <w:rFonts w:ascii="Consolas" w:hAnsi="Consolas"/>
           <w:lang w:val="en-US"/>
         </w:rPr>
-        <w:t>nable_log_msg(</w:t>
-      </w:r>
+        <w:t>nable_log_</w:t>
+      </w:r>
+      <w:proofErr w:type="gramStart"/>
       <w:r>
         <w:rPr>
           <w:rFonts w:ascii="Consolas" w:hAnsi="Consolas"/>
           <w:lang w:val="en-US"/>
         </w:rPr>
-        <w:t>ID_SEQUENCER);</w:t>
+        <w:t>msg</w:t>
+      </w:r>
+      <w:proofErr w:type="spellEnd"/>
+      <w:r>
+        <w:rPr>
+          <w:rFonts w:ascii="Consolas" w:hAnsi="Consolas"/>
+          <w:lang w:val="en-US"/>
+        </w:rPr>
+        <w:t>(</w:t>
+      </w:r>
+      <w:proofErr w:type="spellStart"/>
+      <w:proofErr w:type="gramEnd"/>
+      <w:r>
+        <w:rPr>
+          <w:rFonts w:ascii="Consolas" w:hAnsi="Consolas"/>
+          <w:lang w:val="en-US"/>
+        </w:rPr>
+        <w:t>ID_SEQUENCER</w:t>
+      </w:r>
+      <w:proofErr w:type="spellEnd"/>
+      <w:r>
+        <w:rPr>
+          <w:rFonts w:ascii="Consolas" w:hAnsi="Consolas"/>
+          <w:lang w:val="en-US"/>
+        </w:rPr>
+        <w:t>);</w:t>
       </w:r>
       <w:r>
         <w:rPr>
@@ -5883,21 +8061,93 @@
           <w:rFonts w:ascii="Consolas" w:hAnsi="Consolas"/>
           <w:lang w:val="en-US"/>
         </w:rPr>
-        <w:t>-- VVC message ID panel</w:t>
-      </w:r>
+        <w:t xml:space="preserve">-- </w:t>
+      </w:r>
+      <w:proofErr w:type="spellStart"/>
       <w:r>
         <w:rPr>
           <w:rFonts w:ascii="Consolas" w:hAnsi="Consolas"/>
           <w:lang w:val="en-US"/>
         </w:rPr>
+        <w:t>VVC</w:t>
+      </w:r>
+      <w:proofErr w:type="spellEnd"/>
+      <w:r>
+        <w:rPr>
+          <w:rFonts w:ascii="Consolas" w:hAnsi="Consolas"/>
+          <w:lang w:val="en-US"/>
+        </w:rPr>
+        <w:t xml:space="preserve"> message ID panel</w:t>
+      </w:r>
+      <w:r>
+        <w:rPr>
+          <w:rFonts w:ascii="Consolas" w:hAnsi="Consolas"/>
+          <w:lang w:val="en-US"/>
+        </w:rPr>
         <w:br/>
-        <w:t xml:space="preserve">disable_log_msg(VVC_BROADCAST, ALL_MESSAGES); -- </w:t>
-      </w:r>
+      </w:r>
+      <w:proofErr w:type="spellStart"/>
       <w:r>
         <w:rPr>
           <w:rFonts w:ascii="Consolas" w:hAnsi="Consolas"/>
           <w:lang w:val="en-US"/>
         </w:rPr>
+        <w:t>disable_log_</w:t>
+      </w:r>
+      <w:proofErr w:type="gramStart"/>
+      <w:r>
+        <w:rPr>
+          <w:rFonts w:ascii="Consolas" w:hAnsi="Consolas"/>
+          <w:lang w:val="en-US"/>
+        </w:rPr>
+        <w:t>msg</w:t>
+      </w:r>
+      <w:proofErr w:type="spellEnd"/>
+      <w:r>
+        <w:rPr>
+          <w:rFonts w:ascii="Consolas" w:hAnsi="Consolas"/>
+          <w:lang w:val="en-US"/>
+        </w:rPr>
+        <w:t>(</w:t>
+      </w:r>
+      <w:proofErr w:type="spellStart"/>
+      <w:proofErr w:type="gramEnd"/>
+      <w:r>
+        <w:rPr>
+          <w:rFonts w:ascii="Consolas" w:hAnsi="Consolas"/>
+          <w:lang w:val="en-US"/>
+        </w:rPr>
+        <w:t>VVC_BROADCAST</w:t>
+      </w:r>
+      <w:proofErr w:type="spellEnd"/>
+      <w:r>
+        <w:rPr>
+          <w:rFonts w:ascii="Consolas" w:hAnsi="Consolas"/>
+          <w:lang w:val="en-US"/>
+        </w:rPr>
+        <w:t xml:space="preserve">, </w:t>
+      </w:r>
+      <w:proofErr w:type="spellStart"/>
+      <w:r>
+        <w:rPr>
+          <w:rFonts w:ascii="Consolas" w:hAnsi="Consolas"/>
+          <w:lang w:val="en-US"/>
+        </w:rPr>
+        <w:t>ALL_MESSAGES</w:t>
+      </w:r>
+      <w:proofErr w:type="spellEnd"/>
+      <w:r>
+        <w:rPr>
+          <w:rFonts w:ascii="Consolas" w:hAnsi="Consolas"/>
+          <w:lang w:val="en-US"/>
+        </w:rPr>
+        <w:t xml:space="preserve">); -- </w:t>
+      </w:r>
+      <w:r>
+        <w:rPr>
+          <w:rFonts w:ascii="Consolas" w:hAnsi="Consolas"/>
+          <w:lang w:val="en-US"/>
+        </w:rPr>
         <w:t xml:space="preserve">broadcast to </w:t>
       </w:r>
       <w:r>
@@ -5905,7 +8155,23 @@
           <w:rFonts w:ascii="Consolas" w:hAnsi="Consolas"/>
           <w:lang w:val="en-US"/>
         </w:rPr>
-        <w:t>all VVCs and instances</w:t>
+        <w:t xml:space="preserve">all </w:t>
+      </w:r>
+      <w:proofErr w:type="spellStart"/>
+      <w:r>
+        <w:rPr>
+          <w:rFonts w:ascii="Consolas" w:hAnsi="Consolas"/>
+          <w:lang w:val="en-US"/>
+        </w:rPr>
+        <w:t>VVCs</w:t>
+      </w:r>
+      <w:proofErr w:type="spellEnd"/>
+      <w:r>
+        <w:rPr>
+          <w:rFonts w:ascii="Consolas" w:hAnsi="Consolas"/>
+          <w:lang w:val="en-US"/>
+        </w:rPr>
+        <w:t xml:space="preserve"> and instances</w:t>
       </w:r>
     </w:p>
     <w:p>
@@ -5937,33 +8203,105 @@
         </w:rPr>
         <w:tab/>
       </w:r>
+      <w:proofErr w:type="spellStart"/>
       <w:r>
         <w:rPr>
           <w:rFonts w:ascii="Consolas" w:hAnsi="Consolas"/>
           <w:lang w:val="en-US"/>
         </w:rPr>
-        <w:t>log_msg(I2C_VVCT, C_VVC_INSTANCE_1, ID_BFM_WAIT);</w:t>
-      </w:r>
+        <w:t>log_</w:t>
+      </w:r>
+      <w:proofErr w:type="gramStart"/>
       <w:r>
         <w:rPr>
           <w:rFonts w:ascii="Consolas" w:hAnsi="Consolas"/>
           <w:lang w:val="en-US"/>
         </w:rPr>
-        <w:t xml:space="preserve"> -- I2C VVC instance 1</w:t>
-      </w:r>
+        <w:t>msg</w:t>
+      </w:r>
+      <w:proofErr w:type="spellEnd"/>
       <w:r>
         <w:rPr>
           <w:rFonts w:ascii="Consolas" w:hAnsi="Consolas"/>
           <w:lang w:val="en-US"/>
         </w:rPr>
+        <w:t>(</w:t>
+      </w:r>
+      <w:proofErr w:type="gramEnd"/>
+      <w:r>
+        <w:rPr>
+          <w:rFonts w:ascii="Consolas" w:hAnsi="Consolas"/>
+          <w:lang w:val="en-US"/>
+        </w:rPr>
+        <w:t xml:space="preserve">I2C_VVCT, C_VVC_INSTANCE_1, </w:t>
+      </w:r>
+      <w:proofErr w:type="spellStart"/>
+      <w:r>
+        <w:rPr>
+          <w:rFonts w:ascii="Consolas" w:hAnsi="Consolas"/>
+          <w:lang w:val="en-US"/>
+        </w:rPr>
+        <w:t>ID_BFM_WAIT</w:t>
+      </w:r>
+      <w:proofErr w:type="spellEnd"/>
+      <w:r>
+        <w:rPr>
+          <w:rFonts w:ascii="Consolas" w:hAnsi="Consolas"/>
+          <w:lang w:val="en-US"/>
+        </w:rPr>
+        <w:t>);</w:t>
+      </w:r>
+      <w:r>
+        <w:rPr>
+          <w:rFonts w:ascii="Consolas" w:hAnsi="Consolas"/>
+          <w:lang w:val="en-US"/>
+        </w:rPr>
+        <w:t xml:space="preserve"> -- I2C </w:t>
+      </w:r>
+      <w:proofErr w:type="spellStart"/>
+      <w:r>
+        <w:rPr>
+          <w:rFonts w:ascii="Consolas" w:hAnsi="Consolas"/>
+          <w:lang w:val="en-US"/>
+        </w:rPr>
+        <w:t>VVC</w:t>
+      </w:r>
+      <w:proofErr w:type="spellEnd"/>
+      <w:r>
+        <w:rPr>
+          <w:rFonts w:ascii="Consolas" w:hAnsi="Consolas"/>
+          <w:lang w:val="en-US"/>
+        </w:rPr>
+        <w:t xml:space="preserve"> instance 1</w:t>
+      </w:r>
+      <w:r>
+        <w:rPr>
+          <w:rFonts w:ascii="Consolas" w:hAnsi="Consolas"/>
+          <w:lang w:val="en-US"/>
+        </w:rPr>
         <w:br/>
-        <w:t>enable_log_msg(I2C_VVTC, C_</w:t>
-      </w:r>
+      </w:r>
+      <w:proofErr w:type="spellStart"/>
       <w:r>
         <w:rPr>
           <w:rFonts w:ascii="Consolas" w:hAnsi="Consolas"/>
           <w:lang w:val="en-US"/>
         </w:rPr>
+        <w:t>enable_log_msg</w:t>
+      </w:r>
+      <w:proofErr w:type="spellEnd"/>
+      <w:r>
+        <w:rPr>
+          <w:rFonts w:ascii="Consolas" w:hAnsi="Consolas"/>
+          <w:lang w:val="en-US"/>
+        </w:rPr>
+        <w:t>(I2C_VVTC, C_</w:t>
+      </w:r>
+      <w:r>
+        <w:rPr>
+          <w:rFonts w:ascii="Consolas" w:hAnsi="Consolas"/>
+          <w:lang w:val="en-US"/>
+        </w:rPr>
         <w:t>VVC_</w:t>
       </w:r>
       <w:r>
@@ -5971,14 +8309,46 @@
           <w:rFonts w:ascii="Consolas" w:hAnsi="Consolas"/>
           <w:lang w:val="en-US"/>
         </w:rPr>
-        <w:t>INSTANCE_2, ID_BFM_WAIT);</w:t>
-      </w:r>
+        <w:t xml:space="preserve">INSTANCE_2, </w:t>
+      </w:r>
+      <w:proofErr w:type="spellStart"/>
       <w:r>
         <w:rPr>
           <w:rFonts w:ascii="Consolas" w:hAnsi="Consolas"/>
           <w:lang w:val="en-US"/>
         </w:rPr>
-        <w:t xml:space="preserve"> -- I2C VVC instance 2</w:t>
+        <w:t>ID_BFM_WAIT</w:t>
+      </w:r>
+      <w:proofErr w:type="spellEnd"/>
+      <w:r>
+        <w:rPr>
+          <w:rFonts w:ascii="Consolas" w:hAnsi="Consolas"/>
+          <w:lang w:val="en-US"/>
+        </w:rPr>
+        <w:t>);</w:t>
+      </w:r>
+      <w:r>
+        <w:rPr>
+          <w:rFonts w:ascii="Consolas" w:hAnsi="Consolas"/>
+          <w:lang w:val="en-US"/>
+        </w:rPr>
+        <w:t xml:space="preserve"> -- I2C </w:t>
+      </w:r>
+      <w:proofErr w:type="spellStart"/>
+      <w:r>
+        <w:rPr>
+          <w:rFonts w:ascii="Consolas" w:hAnsi="Consolas"/>
+          <w:lang w:val="en-US"/>
+        </w:rPr>
+        <w:t>VVC</w:t>
+      </w:r>
+      <w:proofErr w:type="spellEnd"/>
+      <w:r>
+        <w:rPr>
+          <w:rFonts w:ascii="Consolas" w:hAnsi="Consolas"/>
+          <w:lang w:val="en-US"/>
+        </w:rPr>
+        <w:t xml:space="preserve"> instance 2</w:t>
       </w:r>
     </w:p>
     <w:p>
@@ -6019,7 +8389,55 @@
           <w:rFonts w:ascii="Consolas" w:hAnsi="Consolas"/>
           <w:lang w:val="en-US"/>
         </w:rPr>
-        <w:t>shared variable sb_under_test : record_sb_pkg.t_generic_sb;</w:t>
+        <w:t xml:space="preserve">shared variable </w:t>
+      </w:r>
+      <w:proofErr w:type="spellStart"/>
+      <w:r>
+        <w:rPr>
+          <w:rFonts w:ascii="Consolas" w:hAnsi="Consolas"/>
+          <w:lang w:val="en-US"/>
+        </w:rPr>
+        <w:t>sb_under_</w:t>
+      </w:r>
+      <w:proofErr w:type="gramStart"/>
+      <w:r>
+        <w:rPr>
+          <w:rFonts w:ascii="Consolas" w:hAnsi="Consolas"/>
+          <w:lang w:val="en-US"/>
+        </w:rPr>
+        <w:t>test</w:t>
+      </w:r>
+      <w:proofErr w:type="spellEnd"/>
+      <w:r>
+        <w:rPr>
+          <w:rFonts w:ascii="Consolas" w:hAnsi="Consolas"/>
+          <w:lang w:val="en-US"/>
+        </w:rPr>
+        <w:t xml:space="preserve"> :</w:t>
+      </w:r>
+      <w:proofErr w:type="gramEnd"/>
+      <w:r>
+        <w:rPr>
+          <w:rFonts w:ascii="Consolas" w:hAnsi="Consolas"/>
+          <w:lang w:val="en-US"/>
+        </w:rPr>
+        <w:t xml:space="preserve"> </w:t>
+      </w:r>
+      <w:proofErr w:type="spellStart"/>
+      <w:r>
+        <w:rPr>
+          <w:rFonts w:ascii="Consolas" w:hAnsi="Consolas"/>
+          <w:lang w:val="en-US"/>
+        </w:rPr>
+        <w:t>record_sb_pkg.t_generic_sb</w:t>
+      </w:r>
+      <w:proofErr w:type="spellEnd"/>
+      <w:r>
+        <w:rPr>
+          <w:rFonts w:ascii="Consolas" w:hAnsi="Consolas"/>
+          <w:lang w:val="en-US"/>
+        </w:rPr>
+        <w:t>;</w:t>
       </w:r>
     </w:p>
     <w:p>
@@ -6046,12 +8464,69 @@
           <w:lang w:val="en-US"/>
         </w:rPr>
       </w:pPr>
+      <w:proofErr w:type="spellStart"/>
       <w:r>
         <w:rPr>
           <w:rFonts w:ascii="Consolas" w:hAnsi="Consolas"/>
           <w:lang w:val="en-US"/>
         </w:rPr>
-        <w:t>sb_under_test.disable_log_msg(ALL_INSTANCES, ID_CTRL);</w:t>
+        <w:t>sb_under_</w:t>
+      </w:r>
+      <w:proofErr w:type="gramStart"/>
+      <w:r>
+        <w:rPr>
+          <w:rFonts w:ascii="Consolas" w:hAnsi="Consolas"/>
+          <w:lang w:val="en-US"/>
+        </w:rPr>
+        <w:t>test.disable</w:t>
+      </w:r>
+      <w:proofErr w:type="gramEnd"/>
+      <w:r>
+        <w:rPr>
+          <w:rFonts w:ascii="Consolas" w:hAnsi="Consolas"/>
+          <w:lang w:val="en-US"/>
+        </w:rPr>
+        <w:t>_log_msg</w:t>
+      </w:r>
+      <w:proofErr w:type="spellEnd"/>
+      <w:r>
+        <w:rPr>
+          <w:rFonts w:ascii="Consolas" w:hAnsi="Consolas"/>
+          <w:lang w:val="en-US"/>
+        </w:rPr>
+        <w:t>(</w:t>
+      </w:r>
+      <w:proofErr w:type="spellStart"/>
+      <w:r>
+        <w:rPr>
+          <w:rFonts w:ascii="Consolas" w:hAnsi="Consolas"/>
+          <w:lang w:val="en-US"/>
+        </w:rPr>
+        <w:t>ALL_INSTANCES</w:t>
+      </w:r>
+      <w:proofErr w:type="spellEnd"/>
+      <w:r>
+        <w:rPr>
+          <w:rFonts w:ascii="Consolas" w:hAnsi="Consolas"/>
+          <w:lang w:val="en-US"/>
+        </w:rPr>
+        <w:t xml:space="preserve">, </w:t>
+      </w:r>
+      <w:proofErr w:type="spellStart"/>
+      <w:r>
+        <w:rPr>
+          <w:rFonts w:ascii="Consolas" w:hAnsi="Consolas"/>
+          <w:lang w:val="en-US"/>
+        </w:rPr>
+        <w:t>ID_CTRL</w:t>
+      </w:r>
+      <w:proofErr w:type="spellEnd"/>
+      <w:r>
+        <w:rPr>
+          <w:rFonts w:ascii="Consolas" w:hAnsi="Consolas"/>
+          <w:lang w:val="en-US"/>
+        </w:rPr>
+        <w:t>);</w:t>
       </w:r>
       <w:r>
         <w:rPr>
@@ -6083,26 +8558,60 @@
           <w:lang w:val="en-US"/>
         </w:rPr>
       </w:pPr>
+      <w:proofErr w:type="spellStart"/>
       <w:r>
         <w:rPr>
           <w:rFonts w:ascii="Consolas" w:hAnsi="Consolas"/>
           <w:lang w:val="en-US"/>
         </w:rPr>
-        <w:t>sb_under_test.enable_log_msg(</w:t>
-      </w:r>
+        <w:t>sb_under_</w:t>
+      </w:r>
+      <w:proofErr w:type="gramStart"/>
       <w:r>
         <w:rPr>
           <w:rFonts w:ascii="Consolas" w:hAnsi="Consolas"/>
           <w:lang w:val="en-US"/>
         </w:rPr>
+        <w:t>test.enable</w:t>
+      </w:r>
+      <w:proofErr w:type="gramEnd"/>
+      <w:r>
+        <w:rPr>
+          <w:rFonts w:ascii="Consolas" w:hAnsi="Consolas"/>
+          <w:lang w:val="en-US"/>
+        </w:rPr>
+        <w:t>_log_msg</w:t>
+      </w:r>
+      <w:proofErr w:type="spellEnd"/>
+      <w:r>
+        <w:rPr>
+          <w:rFonts w:ascii="Consolas" w:hAnsi="Consolas"/>
+          <w:lang w:val="en-US"/>
+        </w:rPr>
+        <w:t>(</w:t>
+      </w:r>
+      <w:r>
+        <w:rPr>
+          <w:rFonts w:ascii="Consolas" w:hAnsi="Consolas"/>
+          <w:lang w:val="en-US"/>
+        </w:rPr>
         <w:t xml:space="preserve">C_SB_INSTANCE_1, </w:t>
       </w:r>
+      <w:proofErr w:type="spellStart"/>
       <w:r>
         <w:rPr>
           <w:rFonts w:ascii="Consolas" w:hAnsi="Consolas"/>
           <w:lang w:val="en-US"/>
         </w:rPr>
-        <w:t>ID_DATA);</w:t>
+        <w:t>ID_DATA</w:t>
+      </w:r>
+      <w:proofErr w:type="spellEnd"/>
+      <w:r>
+        <w:rPr>
+          <w:rFonts w:ascii="Consolas" w:hAnsi="Consolas"/>
+          <w:lang w:val="en-US"/>
+        </w:rPr>
+        <w:t>);</w:t>
       </w:r>
       <w:r>
         <w:rPr>
@@ -6165,7 +8674,39 @@
           <w:rFonts w:ascii="Helvetica Neue" w:hAnsi="Helvetica Neue"/>
           <w:lang w:val="en-US"/>
         </w:rPr>
-        <w:t>f message IDs is listed in UVVM Utility Library QR, section 1.10.</w:t>
+        <w:t xml:space="preserve">f message IDs is listed in </w:t>
+      </w:r>
+      <w:proofErr w:type="spellStart"/>
+      <w:r>
+        <w:rPr>
+          <w:rFonts w:ascii="Helvetica Neue" w:hAnsi="Helvetica Neue"/>
+          <w:lang w:val="en-US"/>
+        </w:rPr>
+        <w:t>UVVM</w:t>
+      </w:r>
+      <w:proofErr w:type="spellEnd"/>
+      <w:r>
+        <w:rPr>
+          <w:rFonts w:ascii="Helvetica Neue" w:hAnsi="Helvetica Neue"/>
+          <w:lang w:val="en-US"/>
+        </w:rPr>
+        <w:t xml:space="preserve"> Utility Library </w:t>
+      </w:r>
+      <w:proofErr w:type="spellStart"/>
+      <w:r>
+        <w:rPr>
+          <w:rFonts w:ascii="Helvetica Neue" w:hAnsi="Helvetica Neue"/>
+          <w:lang w:val="en-US"/>
+        </w:rPr>
+        <w:t>QR</w:t>
+      </w:r>
+      <w:proofErr w:type="spellEnd"/>
+      <w:r>
+        <w:rPr>
+          <w:rFonts w:ascii="Helvetica Neue" w:hAnsi="Helvetica Neue"/>
+          <w:lang w:val="en-US"/>
+        </w:rPr>
+        <w:t>, section 1.10.</w:t>
       </w:r>
     </w:p>
     <w:p>
@@ -6855,7 +9396,7 @@
               <w:sz w:val="14"/>
               <w:lang w:val="en-US"/>
             </w:rPr>
-            <w:t>2019-10-28</w:t>
+            <w:t>2019-10-29</w:t>
           </w:r>
           <w:r>
             <w:rPr>
@@ -7069,6 +9610,7 @@
                               <w:szCs w:val="32"/>
                             </w:rPr>
                           </w:pPr>
+                          <w:proofErr w:type="spellStart"/>
                           <w:r>
                             <w:rPr>
                               <w:rFonts w:cs="Helvetica"/>
@@ -7076,8 +9618,29 @@
                               <w:szCs w:val="32"/>
                               <w:lang w:val="nb-NO" w:eastAsia="nb-NO"/>
                             </w:rPr>
-                            <w:t>VHDL 2008 only</w:t>
+                            <w:t>VHDL</w:t>
                           </w:r>
+                          <w:proofErr w:type="spellEnd"/>
+                          <w:r>
+                            <w:rPr>
+                              <w:rFonts w:cs="Helvetica"/>
+                              <w:color w:val="000000" w:themeColor="text1"/>
+                              <w:szCs w:val="32"/>
+                              <w:lang w:val="nb-NO" w:eastAsia="nb-NO"/>
+                            </w:rPr>
+                            <w:t xml:space="preserve"> 2008 </w:t>
+                          </w:r>
+                          <w:proofErr w:type="spellStart"/>
+                          <w:r>
+                            <w:rPr>
+                              <w:rFonts w:cs="Helvetica"/>
+                              <w:color w:val="000000" w:themeColor="text1"/>
+                              <w:szCs w:val="32"/>
+                              <w:lang w:val="nb-NO" w:eastAsia="nb-NO"/>
+                            </w:rPr>
+                            <w:t>only</w:t>
+                          </w:r>
+                          <w:proofErr w:type="spellEnd"/>
                         </w:p>
                       </w:txbxContent>
                     </wps:txbx>
@@ -7118,6 +9681,7 @@
                         <w:szCs w:val="32"/>
                       </w:rPr>
                     </w:pPr>
+                    <w:proofErr w:type="spellStart"/>
                     <w:r>
                       <w:rPr>
                         <w:rFonts w:cs="Helvetica"/>
@@ -7125,8 +9689,29 @@
                         <w:szCs w:val="32"/>
                         <w:lang w:val="nb-NO" w:eastAsia="nb-NO"/>
                       </w:rPr>
-                      <w:t>VHDL 2008 only</w:t>
+                      <w:t>VHDL</w:t>
                     </w:r>
+                    <w:proofErr w:type="spellEnd"/>
+                    <w:r>
+                      <w:rPr>
+                        <w:rFonts w:cs="Helvetica"/>
+                        <w:color w:val="000000" w:themeColor="text1"/>
+                        <w:szCs w:val="32"/>
+                        <w:lang w:val="nb-NO" w:eastAsia="nb-NO"/>
+                      </w:rPr>
+                      <w:t xml:space="preserve"> 2008 </w:t>
+                    </w:r>
+                    <w:proofErr w:type="spellStart"/>
+                    <w:r>
+                      <w:rPr>
+                        <w:rFonts w:cs="Helvetica"/>
+                        <w:color w:val="000000" w:themeColor="text1"/>
+                        <w:szCs w:val="32"/>
+                        <w:lang w:val="nb-NO" w:eastAsia="nb-NO"/>
+                      </w:rPr>
+                      <w:t>only</w:t>
+                    </w:r>
+                    <w:proofErr w:type="spellEnd"/>
                   </w:p>
                 </w:txbxContent>
               </v:textbox>
@@ -7172,7 +9757,27 @@
         <w:sz w:val="14"/>
         <w:szCs w:val="16"/>
       </w:rPr>
-      <w:t xml:space="preserve">2019 by Bitvis AS. </w:t>
+      <w:t xml:space="preserve">2019 by </w:t>
+    </w:r>
+    <w:proofErr w:type="spellStart"/>
+    <w:r>
+      <w:rPr>
+        <w:iCs/>
+        <w:color w:val="000000" w:themeColor="text1"/>
+        <w:sz w:val="14"/>
+        <w:szCs w:val="16"/>
+      </w:rPr>
+      <w:t>Bitvis</w:t>
+    </w:r>
+    <w:proofErr w:type="spellEnd"/>
+    <w:r>
+      <w:rPr>
+        <w:iCs/>
+        <w:color w:val="000000" w:themeColor="text1"/>
+        <w:sz w:val="14"/>
+        <w:szCs w:val="16"/>
+      </w:rPr>
+      <w:t xml:space="preserve"> AS. </w:t>
     </w:r>
     <w:r>
       <w:rPr>
@@ -10385,7 +12990,7 @@
 </file>
 
 <file path=customXml/itemProps1.xml><?xml version="1.0" encoding="utf-8"?>
-<ds:datastoreItem xmlns:ds="http://schemas.openxmlformats.org/officeDocument/2006/customXml" ds:itemID="{0FEF0119-A00E-1042-B7F3-50DA2BAD9003}">
+<ds:datastoreItem xmlns:ds="http://schemas.openxmlformats.org/officeDocument/2006/customXml" ds:itemID="{5001B8F7-690D-DE4F-BBE0-05EAD76FBB1F}">
   <ds:schemaRefs>
     <ds:schemaRef ds:uri="http://schemas.openxmlformats.org/officeDocument/2006/bibliography"/>
   </ds:schemaRefs>

</xml_diff>

<commit_message>
Changed activity watchdog description to include leaf VVCs in EssMech doc
</commit_message>
<xml_diff>
--- a/uvvm_vvc_framework/doc/internal_UVVM_Essential_Mechanisms.docx
+++ b/uvvm_vvc_framework/doc/internal_UVVM_Essential_Mechanisms.docx
@@ -14,7 +14,6 @@
           <w:sz w:val="24"/>
         </w:rPr>
       </w:pPr>
-      <w:proofErr w:type="spellStart"/>
       <w:r>
         <w:rPr>
           <w:b/>
@@ -24,7 +23,6 @@
         </w:rPr>
         <w:t>UVVM</w:t>
       </w:r>
-      <w:proofErr w:type="spellEnd"/>
       <w:r>
         <w:rPr>
           <w:b/>
@@ -134,34 +132,31 @@
           <w:color w:val="000000" w:themeColor="text1"/>
           <w:szCs w:val="18"/>
         </w:rPr>
-        <w:t xml:space="preserve">necessary for running </w:t>
-      </w:r>
-      <w:proofErr w:type="spellStart"/>
+        <w:t>necessary for running UVVM, in addition to helpful and important VV</w:t>
+      </w:r>
       <w:r>
         <w:rPr>
           <w:rFonts w:ascii="Helvetica Neue" w:hAnsi="Helvetica Neue"/>
           <w:color w:val="000000" w:themeColor="text1"/>
           <w:szCs w:val="18"/>
         </w:rPr>
-        <w:t>UVVM</w:t>
-      </w:r>
-      <w:proofErr w:type="spellEnd"/>
+        <w:t>C</w:t>
+      </w:r>
       <w:r>
         <w:rPr>
           <w:rFonts w:ascii="Helvetica Neue" w:hAnsi="Helvetica Neue"/>
           <w:color w:val="000000" w:themeColor="text1"/>
           <w:szCs w:val="18"/>
         </w:rPr>
-        <w:t xml:space="preserve">, in addition to helpful and important </w:t>
-      </w:r>
-      <w:proofErr w:type="spellStart"/>
+        <w:t xml:space="preserve"> status and configuration records which are accessible directly from the testbench. </w:t>
+      </w:r>
       <w:r>
         <w:rPr>
           <w:rFonts w:ascii="Helvetica Neue" w:hAnsi="Helvetica Neue"/>
           <w:color w:val="000000" w:themeColor="text1"/>
           <w:szCs w:val="18"/>
         </w:rPr>
-        <w:t>VV</w:t>
+        <w:t xml:space="preserve">More details on the VVC Framework and the command mechanism </w:t>
       </w:r>
       <w:r>
         <w:rPr>
@@ -169,68 +164,7 @@
           <w:color w:val="000000" w:themeColor="text1"/>
           <w:szCs w:val="18"/>
         </w:rPr>
-        <w:t>C</w:t>
-      </w:r>
-      <w:proofErr w:type="spellEnd"/>
-      <w:r>
-        <w:rPr>
-          <w:rFonts w:ascii="Helvetica Neue" w:hAnsi="Helvetica Neue"/>
-          <w:color w:val="000000" w:themeColor="text1"/>
-          <w:szCs w:val="18"/>
-        </w:rPr>
-        <w:t xml:space="preserve"> status and configuration records which are accessible directly from the testbench. </w:t>
-      </w:r>
-      <w:r>
-        <w:rPr>
-          <w:rFonts w:ascii="Helvetica Neue" w:hAnsi="Helvetica Neue"/>
-          <w:color w:val="000000" w:themeColor="text1"/>
-          <w:szCs w:val="18"/>
-        </w:rPr>
-        <w:t xml:space="preserve">More details on the </w:t>
-      </w:r>
-      <w:proofErr w:type="spellStart"/>
-      <w:r>
-        <w:rPr>
-          <w:rFonts w:ascii="Helvetica Neue" w:hAnsi="Helvetica Neue"/>
-          <w:color w:val="000000" w:themeColor="text1"/>
-          <w:szCs w:val="18"/>
-        </w:rPr>
-        <w:t>VVC</w:t>
-      </w:r>
-      <w:proofErr w:type="spellEnd"/>
-      <w:r>
-        <w:rPr>
-          <w:rFonts w:ascii="Helvetica Neue" w:hAnsi="Helvetica Neue"/>
-          <w:color w:val="000000" w:themeColor="text1"/>
-          <w:szCs w:val="18"/>
-        </w:rPr>
-        <w:t xml:space="preserve"> Framework and the command mechanism </w:t>
-      </w:r>
-      <w:r>
-        <w:rPr>
-          <w:rFonts w:ascii="Helvetica Neue" w:hAnsi="Helvetica Neue"/>
-          <w:color w:val="000000" w:themeColor="text1"/>
-          <w:szCs w:val="18"/>
-        </w:rPr>
-        <w:t xml:space="preserve">can be found in the </w:t>
-      </w:r>
-      <w:proofErr w:type="spellStart"/>
-      <w:r>
-        <w:rPr>
-          <w:rFonts w:ascii="Helvetica Neue" w:hAnsi="Helvetica Neue"/>
-          <w:color w:val="000000" w:themeColor="text1"/>
-          <w:szCs w:val="18"/>
-        </w:rPr>
-        <w:t>VVC</w:t>
-      </w:r>
-      <w:proofErr w:type="spellEnd"/>
-      <w:r>
-        <w:rPr>
-          <w:rFonts w:ascii="Helvetica Neue" w:hAnsi="Helvetica Neue"/>
-          <w:color w:val="000000" w:themeColor="text1"/>
-          <w:szCs w:val="18"/>
-        </w:rPr>
-        <w:t xml:space="preserve"> Framework Manual.</w:t>
+        <w:t>can be found in the VVC Framework Manual.</w:t>
       </w:r>
     </w:p>
     <w:sdt>
@@ -1069,21 +1003,7 @@
         <w:rPr>
           <w:rFonts w:ascii="Helvetica Neue" w:hAnsi="Helvetica Neue"/>
         </w:rPr>
-        <w:t xml:space="preserve">In order to use a </w:t>
-      </w:r>
-      <w:proofErr w:type="spellStart"/>
-      <w:r>
-        <w:rPr>
-          <w:rFonts w:ascii="Helvetica Neue" w:hAnsi="Helvetica Neue"/>
-        </w:rPr>
-        <w:t>VVC</w:t>
-      </w:r>
-      <w:proofErr w:type="spellEnd"/>
-      <w:r>
-        <w:rPr>
-          <w:rFonts w:ascii="Helvetica Neue" w:hAnsi="Helvetica Neue"/>
-        </w:rPr>
-        <w:t xml:space="preserve"> the following </w:t>
+        <w:t xml:space="preserve">In order to use a VVC the following </w:t>
       </w:r>
       <w:r>
         <w:rPr>
@@ -1134,27 +1054,7 @@
           <w:szCs w:val="18"/>
           <w:lang w:val="en-US"/>
         </w:rPr>
-        <w:t xml:space="preserve">library </w:t>
-      </w:r>
-      <w:proofErr w:type="spellStart"/>
-      <w:r>
-        <w:rPr>
-          <w:rFonts w:ascii="Courier New" w:hAnsi="Courier New" w:cs="Courier New"/>
-          <w:color w:val="333333"/>
-          <w:szCs w:val="18"/>
-          <w:lang w:val="en-US"/>
-        </w:rPr>
-        <w:t>uvvm_util</w:t>
-      </w:r>
-      <w:proofErr w:type="spellEnd"/>
-      <w:r>
-        <w:rPr>
-          <w:rFonts w:ascii="Courier New" w:hAnsi="Courier New" w:cs="Courier New"/>
-          <w:color w:val="333333"/>
-          <w:szCs w:val="18"/>
-          <w:lang w:val="en-US"/>
-        </w:rPr>
-        <w:t>;</w:t>
+        <w:t>library uvvm_util;</w:t>
       </w:r>
     </w:p>
     <w:p>
@@ -1192,47 +1092,7 @@
           <w:szCs w:val="18"/>
           <w:lang w:val="en-US"/>
         </w:rPr>
-        <w:t xml:space="preserve">context </w:t>
-      </w:r>
-      <w:proofErr w:type="spellStart"/>
-      <w:r>
-        <w:rPr>
-          <w:rFonts w:ascii="Courier New" w:hAnsi="Courier New" w:cs="Courier New"/>
-          <w:color w:val="333333"/>
-          <w:szCs w:val="18"/>
-          <w:lang w:val="en-US"/>
-        </w:rPr>
-        <w:t>uvvm_</w:t>
-      </w:r>
-      <w:proofErr w:type="gramStart"/>
-      <w:r>
-        <w:rPr>
-          <w:rFonts w:ascii="Courier New" w:hAnsi="Courier New" w:cs="Courier New"/>
-          <w:color w:val="333333"/>
-          <w:szCs w:val="18"/>
-          <w:lang w:val="en-US"/>
-        </w:rPr>
-        <w:t>util.uvvm</w:t>
-      </w:r>
-      <w:proofErr w:type="gramEnd"/>
-      <w:r>
-        <w:rPr>
-          <w:rFonts w:ascii="Courier New" w:hAnsi="Courier New" w:cs="Courier New"/>
-          <w:color w:val="333333"/>
-          <w:szCs w:val="18"/>
-          <w:lang w:val="en-US"/>
-        </w:rPr>
-        <w:t>_util_context</w:t>
-      </w:r>
-      <w:proofErr w:type="spellEnd"/>
-      <w:r>
-        <w:rPr>
-          <w:rFonts w:ascii="Courier New" w:hAnsi="Courier New" w:cs="Courier New"/>
-          <w:color w:val="333333"/>
-          <w:szCs w:val="18"/>
-          <w:lang w:val="en-US"/>
-        </w:rPr>
-        <w:t>;</w:t>
+        <w:t>context uvvm_util.uvvm_util_context;</w:t>
       </w:r>
     </w:p>
     <w:p>
@@ -1299,27 +1159,7 @@
           <w:szCs w:val="18"/>
           <w:lang w:val="en-US"/>
         </w:rPr>
-        <w:t xml:space="preserve">library </w:t>
-      </w:r>
-      <w:proofErr w:type="spellStart"/>
-      <w:r>
-        <w:rPr>
-          <w:rFonts w:ascii="Courier New" w:hAnsi="Courier New" w:cs="Courier New"/>
-          <w:color w:val="333333"/>
-          <w:szCs w:val="18"/>
-          <w:lang w:val="en-US"/>
-        </w:rPr>
-        <w:t>uvvm_vvc_framework</w:t>
-      </w:r>
-      <w:proofErr w:type="spellEnd"/>
-      <w:r>
-        <w:rPr>
-          <w:rFonts w:ascii="Courier New" w:hAnsi="Courier New" w:cs="Courier New"/>
-          <w:color w:val="333333"/>
-          <w:szCs w:val="18"/>
-          <w:lang w:val="en-US"/>
-        </w:rPr>
-        <w:t>;</w:t>
+        <w:t>library uvvm_vvc_framework;</w:t>
       </w:r>
     </w:p>
     <w:p>
@@ -1357,27 +1197,7 @@
           <w:szCs w:val="18"/>
           <w:lang w:val="en-US"/>
         </w:rPr>
-        <w:t xml:space="preserve">use </w:t>
-      </w:r>
-      <w:proofErr w:type="spellStart"/>
-      <w:r>
-        <w:rPr>
-          <w:rFonts w:ascii="Courier New" w:hAnsi="Courier New" w:cs="Courier New"/>
-          <w:color w:val="333333"/>
-          <w:szCs w:val="18"/>
-          <w:lang w:val="en-US"/>
-        </w:rPr>
-        <w:t>uvvm_vvc_framework.ti_vvc_framework_support_pkg.all</w:t>
-      </w:r>
-      <w:proofErr w:type="spellEnd"/>
-      <w:r>
-        <w:rPr>
-          <w:rFonts w:ascii="Courier New" w:hAnsi="Courier New" w:cs="Courier New"/>
-          <w:color w:val="333333"/>
-          <w:szCs w:val="18"/>
-          <w:lang w:val="en-US"/>
-        </w:rPr>
-        <w:t>;</w:t>
+        <w:t>use uvvm_vvc_framework.ti_vvc_framework_support_pkg.all;</w:t>
       </w:r>
     </w:p>
     <w:p>
@@ -1446,7 +1266,6 @@
         </w:rPr>
         <w:t xml:space="preserve">library </w:t>
       </w:r>
-      <w:proofErr w:type="spellStart"/>
       <w:r>
         <w:rPr>
           <w:rFonts w:ascii="Courier New" w:hAnsi="Courier New" w:cs="Courier New"/>
@@ -1454,17 +1273,7 @@
           <w:szCs w:val="18"/>
           <w:lang w:val="en-US"/>
         </w:rPr>
-        <w:t>bitvis_vip</w:t>
-      </w:r>
-      <w:proofErr w:type="spellEnd"/>
-      <w:r>
-        <w:rPr>
-          <w:rFonts w:ascii="Courier New" w:hAnsi="Courier New" w:cs="Courier New"/>
-          <w:color w:val="333333"/>
-          <w:szCs w:val="18"/>
-          <w:lang w:val="en-US"/>
-        </w:rPr>
-        <w:t>_&lt;name&gt;</w:t>
+        <w:t>bitvis_vip_&lt;name&gt;</w:t>
       </w:r>
       <w:r>
         <w:rPr>
@@ -1522,7 +1331,6 @@
         </w:rPr>
         <w:t xml:space="preserve"> </w:t>
       </w:r>
-      <w:proofErr w:type="spellStart"/>
       <w:r>
         <w:rPr>
           <w:rFonts w:ascii="Courier New" w:hAnsi="Courier New" w:cs="Courier New"/>
@@ -1530,9 +1338,8 @@
           <w:szCs w:val="18"/>
           <w:lang w:val="en-US"/>
         </w:rPr>
-        <w:t>bitvis_vip</w:t>
-      </w:r>
-      <w:proofErr w:type="spellEnd"/>
+        <w:t>bitvis_vip_&lt;name&gt;</w:t>
+      </w:r>
       <w:r>
         <w:rPr>
           <w:rFonts w:ascii="Courier New" w:hAnsi="Courier New" w:cs="Courier New"/>
@@ -1540,9 +1347,8 @@
           <w:szCs w:val="18"/>
           <w:lang w:val="en-US"/>
         </w:rPr>
-        <w:t>_&lt;name</w:t>
-      </w:r>
-      <w:proofErr w:type="gramStart"/>
+        <w:t>.</w:t>
+      </w:r>
       <w:r>
         <w:rPr>
           <w:rFonts w:ascii="Courier New" w:hAnsi="Courier New" w:cs="Courier New"/>
@@ -1550,38 +1356,8 @@
           <w:szCs w:val="18"/>
           <w:lang w:val="en-US"/>
         </w:rPr>
-        <w:t>&gt;</w:t>
-      </w:r>
-      <w:r>
-        <w:rPr>
-          <w:rFonts w:ascii="Courier New" w:hAnsi="Courier New" w:cs="Courier New"/>
-          <w:color w:val="333333"/>
-          <w:szCs w:val="18"/>
-          <w:lang w:val="en-US"/>
-        </w:rPr>
-        <w:t>.</w:t>
-      </w:r>
-      <w:proofErr w:type="spellStart"/>
-      <w:r>
-        <w:rPr>
-          <w:rFonts w:ascii="Courier New" w:hAnsi="Courier New" w:cs="Courier New"/>
-          <w:color w:val="333333"/>
-          <w:szCs w:val="18"/>
-          <w:lang w:val="en-US"/>
-        </w:rPr>
-        <w:t>vvc</w:t>
-      </w:r>
-      <w:proofErr w:type="gramEnd"/>
-      <w:r>
-        <w:rPr>
-          <w:rFonts w:ascii="Courier New" w:hAnsi="Courier New" w:cs="Courier New"/>
-          <w:color w:val="333333"/>
-          <w:szCs w:val="18"/>
-          <w:lang w:val="en-US"/>
-        </w:rPr>
-        <w:t>_context</w:t>
-      </w:r>
-      <w:proofErr w:type="spellEnd"/>
+        <w:t>vvc_context</w:t>
+      </w:r>
       <w:r>
         <w:rPr>
           <w:rFonts w:ascii="Courier New" w:hAnsi="Courier New" w:cs="Courier New"/>
@@ -1656,13 +1432,8 @@
       </w:pPr>
       <w:bookmarkStart w:id="2" w:name="_Toc17306311"/>
       <w:bookmarkStart w:id="3" w:name="_Toc23166295"/>
-      <w:proofErr w:type="spellStart"/>
-      <w:r>
-        <w:t>UVVM</w:t>
-      </w:r>
-      <w:proofErr w:type="spellEnd"/>
-      <w:r>
-        <w:t xml:space="preserve"> Initialization</w:t>
+      <w:r>
+        <w:t>UVVM Initialization</w:t>
       </w:r>
       <w:bookmarkEnd w:id="2"/>
       <w:bookmarkEnd w:id="3"/>
@@ -1689,16 +1460,8 @@
         <w:rPr>
           <w:rFonts w:ascii="Helvetica Neue" w:hAnsi="Helvetica Neue"/>
         </w:rPr>
-        <w:t xml:space="preserve"> mechanisms are required for running </w:t>
-      </w:r>
-      <w:proofErr w:type="spellStart"/>
-      <w:r>
-        <w:rPr>
-          <w:rFonts w:ascii="Helvetica Neue" w:hAnsi="Helvetica Neue"/>
-        </w:rPr>
-        <w:t>UVVM</w:t>
-      </w:r>
-      <w:proofErr w:type="spellEnd"/>
+        <w:t xml:space="preserve"> mechanisms are required for running UVVM</w:t>
+      </w:r>
       <w:r>
         <w:rPr>
           <w:rFonts w:ascii="Helvetica Neue" w:hAnsi="Helvetica Neue"/>
@@ -1821,7 +1584,6 @@
                 <w:szCs w:val="16"/>
               </w:rPr>
             </w:pPr>
-            <w:proofErr w:type="spellStart"/>
             <w:r>
               <w:rPr>
                 <w:rFonts w:cs="Helvetica"/>
@@ -1830,7 +1592,6 @@
               </w:rPr>
               <w:t>ti_uvvm_engine</w:t>
             </w:r>
-            <w:proofErr w:type="spellEnd"/>
           </w:p>
         </w:tc>
         <w:tc>
@@ -1867,7 +1628,6 @@
                 <w:szCs w:val="15"/>
               </w:rPr>
             </w:pPr>
-            <w:proofErr w:type="spellStart"/>
             <w:r>
               <w:rPr>
                 <w:rFonts w:cs="Helvetica"/>
@@ -1904,7 +1664,6 @@
               </w:rPr>
               <w:t>uvvm_engine</w:t>
             </w:r>
-            <w:proofErr w:type="spellEnd"/>
             <w:r>
               <w:rPr>
                 <w:rFonts w:cs="Helvetica"/>
@@ -1970,25 +1729,7 @@
                 <w:sz w:val="15"/>
                 <w:szCs w:val="15"/>
               </w:rPr>
-              <w:t xml:space="preserve"> </w:t>
-            </w:r>
-            <w:proofErr w:type="spellStart"/>
-            <w:r>
-              <w:rPr>
-                <w:rFonts w:cs="Helvetica"/>
-                <w:sz w:val="15"/>
-                <w:szCs w:val="15"/>
-              </w:rPr>
-              <w:t>UVVM</w:t>
-            </w:r>
-            <w:proofErr w:type="spellEnd"/>
-            <w:r>
-              <w:rPr>
-                <w:rFonts w:cs="Helvetica"/>
-                <w:sz w:val="15"/>
-                <w:szCs w:val="15"/>
-              </w:rPr>
-              <w:t xml:space="preserve"> </w:t>
+              <w:t xml:space="preserve"> UVVM </w:t>
             </w:r>
             <w:r>
               <w:rPr>
@@ -2071,7 +1812,6 @@
               </w:rPr>
               <w:t xml:space="preserve">    </w:t>
             </w:r>
-            <w:proofErr w:type="spellStart"/>
             <w:r>
               <w:rPr>
                 <w:rFonts w:ascii="Courier New" w:hAnsi="Courier New" w:cs="Courier New"/>
@@ -2088,77 +1828,7 @@
                 <w:szCs w:val="15"/>
                 <w:lang w:val="nb-NO"/>
               </w:rPr>
-              <w:t>_ti_uvvm_</w:t>
-            </w:r>
-            <w:proofErr w:type="gramStart"/>
-            <w:r>
-              <w:rPr>
-                <w:rFonts w:ascii="Courier New" w:hAnsi="Courier New" w:cs="Courier New"/>
-                <w:sz w:val="15"/>
-                <w:szCs w:val="15"/>
-                <w:lang w:val="nb-NO"/>
-              </w:rPr>
-              <w:t>engine</w:t>
-            </w:r>
-            <w:proofErr w:type="spellEnd"/>
-            <w:r>
-              <w:rPr>
-                <w:rFonts w:ascii="Courier New" w:hAnsi="Courier New" w:cs="Courier New"/>
-                <w:sz w:val="15"/>
-                <w:szCs w:val="15"/>
-                <w:lang w:val="nb-NO"/>
-              </w:rPr>
-              <w:t xml:space="preserve"> :</w:t>
-            </w:r>
-            <w:proofErr w:type="gramEnd"/>
-            <w:r>
-              <w:rPr>
-                <w:rFonts w:ascii="Courier New" w:hAnsi="Courier New" w:cs="Courier New"/>
-                <w:sz w:val="15"/>
-                <w:szCs w:val="15"/>
-                <w:lang w:val="nb-NO"/>
-              </w:rPr>
-              <w:t xml:space="preserve"> </w:t>
-            </w:r>
-            <w:proofErr w:type="spellStart"/>
-            <w:r>
-              <w:rPr>
-                <w:rFonts w:ascii="Courier New" w:hAnsi="Courier New" w:cs="Courier New"/>
-                <w:sz w:val="15"/>
-                <w:szCs w:val="15"/>
-                <w:lang w:val="nb-NO"/>
-              </w:rPr>
-              <w:t>entity</w:t>
-            </w:r>
-            <w:proofErr w:type="spellEnd"/>
-            <w:r>
-              <w:rPr>
-                <w:rFonts w:ascii="Courier New" w:hAnsi="Courier New" w:cs="Courier New"/>
-                <w:sz w:val="15"/>
-                <w:szCs w:val="15"/>
-                <w:lang w:val="nb-NO"/>
-              </w:rPr>
-              <w:t xml:space="preserve"> </w:t>
-            </w:r>
-            <w:proofErr w:type="spellStart"/>
-            <w:r>
-              <w:rPr>
-                <w:rFonts w:ascii="Courier New" w:hAnsi="Courier New" w:cs="Courier New"/>
-                <w:sz w:val="15"/>
-                <w:szCs w:val="15"/>
-                <w:lang w:val="nb-NO"/>
-              </w:rPr>
-              <w:t>uvvm_vvc_framework.ti_uvvm_engine</w:t>
-            </w:r>
-            <w:proofErr w:type="spellEnd"/>
-            <w:r>
-              <w:rPr>
-                <w:rFonts w:ascii="Courier New" w:hAnsi="Courier New" w:cs="Courier New"/>
-                <w:sz w:val="15"/>
-                <w:szCs w:val="15"/>
-                <w:lang w:val="nb-NO"/>
-              </w:rPr>
-              <w:t>;</w:t>
+              <w:t>_ti_uvvm_engine : entity uvvm_vvc_framework.ti_uvvm_engine;</w:t>
             </w:r>
           </w:p>
           <w:p>
@@ -2202,41 +1872,21 @@
                 <w:szCs w:val="16"/>
               </w:rPr>
             </w:pPr>
-            <w:proofErr w:type="spellStart"/>
             <w:r>
               <w:rPr>
                 <w:rFonts w:cs="Helvetica"/>
                 <w:b/>
                 <w:szCs w:val="16"/>
               </w:rPr>
-              <w:t>await_uvvm_</w:t>
-            </w:r>
-            <w:proofErr w:type="gramStart"/>
+              <w:t>await_uvvm_initialization</w:t>
+            </w:r>
             <w:r>
               <w:rPr>
                 <w:rFonts w:cs="Helvetica"/>
                 <w:b/>
                 <w:szCs w:val="16"/>
               </w:rPr>
-              <w:t>initialization</w:t>
-            </w:r>
-            <w:proofErr w:type="spellEnd"/>
-            <w:r>
-              <w:rPr>
-                <w:rFonts w:cs="Helvetica"/>
-                <w:b/>
-                <w:szCs w:val="16"/>
-              </w:rPr>
-              <w:t>(</w:t>
-            </w:r>
-            <w:proofErr w:type="gramEnd"/>
-            <w:r>
-              <w:rPr>
-                <w:rFonts w:cs="Helvetica"/>
-                <w:b/>
-                <w:szCs w:val="16"/>
-              </w:rPr>
-              <w:t>)</w:t>
+              <w:t>()</w:t>
             </w:r>
           </w:p>
         </w:tc>
@@ -2274,7 +1924,6 @@
                 <w:szCs w:val="15"/>
               </w:rPr>
             </w:pPr>
-            <w:proofErr w:type="spellStart"/>
             <w:r>
               <w:rPr>
                 <w:rFonts w:cs="Helvetica"/>
@@ -2291,37 +1940,7 @@
                 <w:sz w:val="15"/>
                 <w:szCs w:val="15"/>
               </w:rPr>
-              <w:t>uvvm_</w:t>
-            </w:r>
-            <w:proofErr w:type="gramStart"/>
-            <w:r>
-              <w:rPr>
-                <w:rFonts w:cs="Helvetica"/>
-                <w:b/>
-                <w:sz w:val="15"/>
-                <w:szCs w:val="15"/>
-              </w:rPr>
-              <w:t>initialization</w:t>
-            </w:r>
-            <w:proofErr w:type="spellEnd"/>
-            <w:r>
-              <w:rPr>
-                <w:rFonts w:cs="Helvetica"/>
-                <w:b/>
-                <w:sz w:val="15"/>
-                <w:szCs w:val="15"/>
-              </w:rPr>
-              <w:t>(</w:t>
-            </w:r>
-            <w:proofErr w:type="gramEnd"/>
-            <w:r>
-              <w:rPr>
-                <w:rFonts w:cs="Helvetica"/>
-                <w:b/>
-                <w:sz w:val="15"/>
-                <w:szCs w:val="15"/>
-              </w:rPr>
-              <w:t>VOID)</w:t>
+              <w:t>uvvm_initialization(VOID)</w:t>
             </w:r>
             <w:r>
               <w:rPr>
@@ -2372,88 +1991,16 @@
                 <w:sz w:val="15"/>
                 <w:szCs w:val="15"/>
               </w:rPr>
-              <w:t xml:space="preserve">his procedure is a blocking procedure that has to be called from the testbench sequencer, prior to any </w:t>
-            </w:r>
-            <w:proofErr w:type="spellStart"/>
+              <w:t>his procedure is a blocking procedure that has to be called from the testbench sequencer, prior to any VVC calls, to ensure that the UVVM engine has been initialized and is ready.</w:t>
+            </w:r>
             <w:r>
               <w:rPr>
                 <w:rFonts w:cs="Helvetica"/>
                 <w:sz w:val="15"/>
                 <w:szCs w:val="15"/>
               </w:rPr>
-              <w:t>VVC</w:t>
-            </w:r>
-            <w:proofErr w:type="spellEnd"/>
-            <w:r>
-              <w:rPr>
-                <w:rFonts w:cs="Helvetica"/>
-                <w:sz w:val="15"/>
-                <w:szCs w:val="15"/>
-              </w:rPr>
-              <w:t xml:space="preserve"> calls, to ensure that the </w:t>
-            </w:r>
-            <w:proofErr w:type="spellStart"/>
-            <w:r>
-              <w:rPr>
-                <w:rFonts w:cs="Helvetica"/>
-                <w:sz w:val="15"/>
-                <w:szCs w:val="15"/>
-              </w:rPr>
-              <w:t>UVVM</w:t>
-            </w:r>
-            <w:proofErr w:type="spellEnd"/>
-            <w:r>
-              <w:rPr>
-                <w:rFonts w:cs="Helvetica"/>
-                <w:sz w:val="15"/>
-                <w:szCs w:val="15"/>
-              </w:rPr>
-              <w:t xml:space="preserve"> engine has been initialized and is ready.</w:t>
-            </w:r>
-            <w:r>
-              <w:rPr>
-                <w:rFonts w:cs="Helvetica"/>
-                <w:sz w:val="15"/>
-                <w:szCs w:val="15"/>
-              </w:rPr>
               <w:br/>
-              <w:t xml:space="preserve">This procedure will check the </w:t>
-            </w:r>
-            <w:proofErr w:type="spellStart"/>
-            <w:r>
-              <w:rPr>
-                <w:rFonts w:cs="Helvetica"/>
-                <w:sz w:val="15"/>
-                <w:szCs w:val="15"/>
-              </w:rPr>
-              <w:t>shared_uvvm_state</w:t>
-            </w:r>
-            <w:proofErr w:type="spellEnd"/>
-            <w:r>
-              <w:rPr>
-                <w:rFonts w:cs="Helvetica"/>
-                <w:sz w:val="15"/>
-                <w:szCs w:val="15"/>
-              </w:rPr>
-              <w:t xml:space="preserve"> on each delta cycle until the </w:t>
-            </w:r>
-            <w:proofErr w:type="spellStart"/>
-            <w:r>
-              <w:rPr>
-                <w:rFonts w:cs="Helvetica"/>
-                <w:sz w:val="15"/>
-                <w:szCs w:val="15"/>
-              </w:rPr>
-              <w:t>UVVM</w:t>
-            </w:r>
-            <w:proofErr w:type="spellEnd"/>
-            <w:r>
-              <w:rPr>
-                <w:rFonts w:cs="Helvetica"/>
-                <w:sz w:val="15"/>
-                <w:szCs w:val="15"/>
-              </w:rPr>
-              <w:t xml:space="preserve"> engine has been initialized.</w:t>
+              <w:t>This procedure will check the shared_uvvm_state on each delta cycle until the UVVM engine has been initialized.</w:t>
             </w:r>
           </w:p>
           <w:p>
@@ -2487,25 +2034,7 @@
                 <w:sz w:val="15"/>
                 <w:szCs w:val="15"/>
               </w:rPr>
-              <w:t xml:space="preserve">Note that this method is depending on the </w:t>
-            </w:r>
-            <w:proofErr w:type="spellStart"/>
-            <w:r>
-              <w:rPr>
-                <w:rFonts w:cs="Helvetica"/>
-                <w:sz w:val="15"/>
-                <w:szCs w:val="15"/>
-              </w:rPr>
-              <w:t>ti_uvvm_engine</w:t>
-            </w:r>
-            <w:proofErr w:type="spellEnd"/>
-            <w:r>
-              <w:rPr>
-                <w:rFonts w:cs="Helvetica"/>
-                <w:sz w:val="15"/>
-                <w:szCs w:val="15"/>
-              </w:rPr>
-              <w:t xml:space="preserve"> mechanism. </w:t>
+              <w:t xml:space="preserve">Note that this method is depending on the ti_uvvm_engine mechanism. </w:t>
             </w:r>
           </w:p>
           <w:p>
@@ -2528,7 +2057,6 @@
               </w:rPr>
               <w:t xml:space="preserve">Note that this method uses the </w:t>
             </w:r>
-            <w:proofErr w:type="spellStart"/>
             <w:r>
               <w:rPr>
                 <w:rFonts w:ascii="Courier New" w:hAnsi="Courier New" w:cs="Courier New"/>
@@ -2537,32 +2065,13 @@
               </w:rPr>
               <w:t>t_void</w:t>
             </w:r>
-            <w:proofErr w:type="spellEnd"/>
             <w:r>
               <w:rPr>
                 <w:rFonts w:cs="Helvetica"/>
                 <w:sz w:val="15"/>
                 <w:szCs w:val="15"/>
               </w:rPr>
-              <w:t xml:space="preserve"> parameter, defined in the </w:t>
-            </w:r>
-            <w:proofErr w:type="spellStart"/>
-            <w:r>
-              <w:rPr>
-                <w:rFonts w:cs="Helvetica"/>
-                <w:sz w:val="15"/>
-                <w:szCs w:val="15"/>
-              </w:rPr>
-              <w:t>UVVM</w:t>
-            </w:r>
-            <w:proofErr w:type="spellEnd"/>
-            <w:r>
-              <w:rPr>
-                <w:rFonts w:cs="Helvetica"/>
-                <w:sz w:val="15"/>
-                <w:szCs w:val="15"/>
-              </w:rPr>
-              <w:t xml:space="preserve"> Utility Library types package.</w:t>
+              <w:t xml:space="preserve"> parameter, defined in the UVVM Utility Library types package.</w:t>
             </w:r>
           </w:p>
           <w:p>
@@ -2627,7 +2136,6 @@
               </w:rPr>
               <w:t xml:space="preserve">    </w:t>
             </w:r>
-            <w:proofErr w:type="spellStart"/>
             <w:r>
               <w:rPr>
                 <w:rFonts w:ascii="Courier New" w:hAnsi="Courier New" w:cs="Courier New"/>
@@ -2642,34 +2150,7 @@
                 <w:sz w:val="15"/>
                 <w:szCs w:val="15"/>
               </w:rPr>
-              <w:t>uvvm_</w:t>
-            </w:r>
-            <w:proofErr w:type="gramStart"/>
-            <w:r>
-              <w:rPr>
-                <w:rFonts w:ascii="Courier New" w:hAnsi="Courier New" w:cs="Courier New"/>
-                <w:sz w:val="15"/>
-                <w:szCs w:val="15"/>
-              </w:rPr>
-              <w:t>initialization</w:t>
-            </w:r>
-            <w:proofErr w:type="spellEnd"/>
-            <w:r>
-              <w:rPr>
-                <w:rFonts w:ascii="Courier New" w:hAnsi="Courier New" w:cs="Courier New"/>
-                <w:sz w:val="15"/>
-                <w:szCs w:val="15"/>
-              </w:rPr>
-              <w:t>(</w:t>
-            </w:r>
-            <w:proofErr w:type="gramEnd"/>
-            <w:r>
-              <w:rPr>
-                <w:rFonts w:ascii="Courier New" w:hAnsi="Courier New" w:cs="Courier New"/>
-                <w:sz w:val="15"/>
-                <w:szCs w:val="15"/>
-              </w:rPr>
-              <w:t>VOID);</w:t>
+              <w:t>uvvm_initialization(VOID);</w:t>
             </w:r>
           </w:p>
           <w:p>
@@ -2792,24 +2273,11 @@
       </w:pPr>
       <w:bookmarkStart w:id="4" w:name="_Toc17306312"/>
       <w:bookmarkStart w:id="5" w:name="_Toc23166296"/>
-      <w:proofErr w:type="spellStart"/>
-      <w:r>
-        <w:t>UVVM</w:t>
-      </w:r>
-      <w:proofErr w:type="spellEnd"/>
-      <w:r>
-        <w:t xml:space="preserve"> </w:t>
-      </w:r>
-      <w:r>
-        <w:t xml:space="preserve">and </w:t>
-      </w:r>
-      <w:proofErr w:type="spellStart"/>
-      <w:r>
-        <w:t>VVC</w:t>
-      </w:r>
-      <w:proofErr w:type="spellEnd"/>
-      <w:r>
-        <w:t xml:space="preserve"> </w:t>
+      <w:r>
+        <w:t xml:space="preserve">UVVM </w:t>
+      </w:r>
+      <w:r>
+        <w:t xml:space="preserve">and VVC </w:t>
       </w:r>
       <w:r>
         <w:t>Shared Variables</w:t>
@@ -2823,28 +2291,18 @@
           <w:rFonts w:ascii="Helvetica Neue" w:hAnsi="Helvetica Neue"/>
         </w:rPr>
       </w:pPr>
-      <w:proofErr w:type="spellStart"/>
       <w:r>
         <w:rPr>
           <w:rFonts w:ascii="Helvetica Neue" w:hAnsi="Helvetica Neue"/>
         </w:rPr>
         <w:t>UVVM</w:t>
       </w:r>
-      <w:proofErr w:type="spellEnd"/>
-      <w:r>
-        <w:rPr>
-          <w:rFonts w:ascii="Helvetica Neue" w:hAnsi="Helvetica Neue"/>
-        </w:rPr>
-        <w:t xml:space="preserve"> and </w:t>
-      </w:r>
-      <w:proofErr w:type="spellStart"/>
-      <w:r>
-        <w:rPr>
-          <w:rFonts w:ascii="Helvetica Neue" w:hAnsi="Helvetica Neue"/>
-        </w:rPr>
-        <w:t>VVC</w:t>
-      </w:r>
-      <w:proofErr w:type="spellEnd"/>
+      <w:r>
+        <w:rPr>
+          <w:rFonts w:ascii="Helvetica Neue" w:hAnsi="Helvetica Neue"/>
+        </w:rPr>
+        <w:t xml:space="preserve"> and VVC</w:t>
+      </w:r>
       <w:r>
         <w:rPr>
           <w:rFonts w:ascii="Helvetica Neue" w:hAnsi="Helvetica Neue"/>
@@ -2857,7 +2315,6 @@
         </w:rPr>
         <w:t xml:space="preserve">shared variables are defined in </w:t>
       </w:r>
-      <w:proofErr w:type="spellStart"/>
       <w:r>
         <w:rPr>
           <w:rFonts w:ascii="Helvetica Neue" w:hAnsi="Helvetica Neue"/>
@@ -2924,7 +2381,6 @@
         </w:rPr>
         <w:t>pkg</w:t>
       </w:r>
-      <w:proofErr w:type="spellEnd"/>
       <w:r>
         <w:rPr>
           <w:rFonts w:ascii="Helvetica Neue" w:hAnsi="Helvetica Neue"/>
@@ -2943,7 +2399,6 @@
         </w:rPr>
         <w:t xml:space="preserve"> </w:t>
       </w:r>
-      <w:proofErr w:type="spellStart"/>
       <w:r>
         <w:rPr>
           <w:rFonts w:ascii="Helvetica Neue" w:hAnsi="Helvetica Neue"/>
@@ -2972,14 +2427,7 @@
         <w:rPr>
           <w:rFonts w:ascii="Helvetica Neue" w:hAnsi="Helvetica Neue"/>
         </w:rPr>
-        <w:t>pkg</w:t>
-      </w:r>
-      <w:proofErr w:type="spellEnd"/>
-      <w:r>
-        <w:rPr>
-          <w:rFonts w:ascii="Helvetica Neue" w:hAnsi="Helvetica Neue"/>
-        </w:rPr>
-        <w:t>, respectively</w:t>
+        <w:t>pkg, respectively</w:t>
       </w:r>
       <w:r>
         <w:rPr>
@@ -3108,7 +2556,6 @@
                 <w:sz w:val="14"/>
               </w:rPr>
             </w:pPr>
-            <w:proofErr w:type="spellStart"/>
             <w:r>
               <w:rPr>
                 <w:rFonts w:ascii="Verdana" w:hAnsi="Verdana" w:cs="Helvetica"/>
@@ -3116,7 +2563,6 @@
               </w:rPr>
               <w:t>shared_uvvm_status</w:t>
             </w:r>
-            <w:proofErr w:type="spellEnd"/>
           </w:p>
         </w:tc>
         <w:tc>
@@ -3140,25 +2586,8 @@
                 <w:rFonts w:ascii="Verdana" w:hAnsi="Verdana"/>
                 <w:sz w:val="14"/>
               </w:rPr>
-              <w:t xml:space="preserve">Shared variable providing access to </w:t>
-            </w:r>
-            <w:proofErr w:type="spellStart"/>
-            <w:r>
-              <w:rPr>
-                <w:rFonts w:ascii="Verdana" w:hAnsi="Verdana"/>
-                <w:sz w:val="14"/>
-              </w:rPr>
-              <w:t>VVC</w:t>
-            </w:r>
-            <w:proofErr w:type="spellEnd"/>
-            <w:r>
-              <w:rPr>
-                <w:rFonts w:ascii="Verdana" w:hAnsi="Verdana"/>
-                <w:sz w:val="14"/>
-              </w:rPr>
-              <w:t xml:space="preserve"> related information via the </w:t>
-            </w:r>
-            <w:proofErr w:type="spellStart"/>
+              <w:t xml:space="preserve">Shared variable providing access to VVC related information via the </w:t>
+            </w:r>
             <w:r>
               <w:rPr>
                 <w:rFonts w:ascii="Courier New" w:hAnsi="Courier New" w:cs="Courier New"/>
@@ -3166,7 +2595,6 @@
               </w:rPr>
               <w:t>info_on_finishing_await_any_completion</w:t>
             </w:r>
-            <w:proofErr w:type="spellEnd"/>
             <w:r>
               <w:rPr>
                 <w:rFonts w:ascii="Verdana" w:hAnsi="Verdana"/>
@@ -3208,7 +2636,6 @@
               </w:rPr>
               <w:t xml:space="preserve">   </w:t>
             </w:r>
-            <w:proofErr w:type="spellStart"/>
             <w:r>
               <w:rPr>
                 <w:rFonts w:ascii="Courier New" w:hAnsi="Courier New" w:cs="Courier New"/>
@@ -3216,7 +2643,6 @@
               </w:rPr>
               <w:t>shared_uvvm_status.info_on_finishing_await_any_completion</w:t>
             </w:r>
-            <w:proofErr w:type="spellEnd"/>
           </w:p>
           <w:p>
             <w:pPr>
@@ -3324,69 +2750,28 @@
                 <w:rFonts w:ascii="Verdana" w:hAnsi="Verdana"/>
                 <w:sz w:val="14"/>
               </w:rPr>
-              <w:t xml:space="preserve">f the </w:t>
-            </w:r>
-            <w:proofErr w:type="spellStart"/>
+              <w:t xml:space="preserve">f the VVC that </w:t>
+            </w:r>
             <w:r>
               <w:rPr>
                 <w:rFonts w:ascii="Verdana" w:hAnsi="Verdana"/>
                 <w:sz w:val="14"/>
               </w:rPr>
-              <w:t>VVC</w:t>
-            </w:r>
-            <w:proofErr w:type="spellEnd"/>
+              <w:t xml:space="preserve">first fulfilled </w:t>
+            </w:r>
             <w:r>
               <w:rPr>
                 <w:rFonts w:ascii="Verdana" w:hAnsi="Verdana"/>
                 <w:sz w:val="14"/>
               </w:rPr>
-              <w:t xml:space="preserve"> that </w:t>
-            </w:r>
-            <w:r>
-              <w:rPr>
-                <w:rFonts w:ascii="Verdana" w:hAnsi="Verdana"/>
-                <w:sz w:val="14"/>
-              </w:rPr>
-              <w:t xml:space="preserve">first fulfilled </w:t>
-            </w:r>
-            <w:r>
-              <w:rPr>
-                <w:rFonts w:ascii="Verdana" w:hAnsi="Verdana"/>
-                <w:sz w:val="14"/>
-              </w:rPr>
               <w:t xml:space="preserve">the </w:t>
             </w:r>
-            <w:proofErr w:type="spellStart"/>
             <w:r>
               <w:rPr>
                 <w:rFonts w:ascii="Courier New" w:hAnsi="Courier New" w:cs="Courier New"/>
                 <w:sz w:val="14"/>
               </w:rPr>
-              <w:t>await_any_</w:t>
-            </w:r>
-            <w:proofErr w:type="gramStart"/>
-            <w:r>
-              <w:rPr>
-                <w:rFonts w:ascii="Courier New" w:hAnsi="Courier New" w:cs="Courier New"/>
-                <w:sz w:val="14"/>
-              </w:rPr>
-              <w:t>completion</w:t>
-            </w:r>
-            <w:proofErr w:type="spellEnd"/>
-            <w:r>
-              <w:rPr>
-                <w:rFonts w:ascii="Courier New" w:hAnsi="Courier New" w:cs="Courier New"/>
-                <w:sz w:val="14"/>
-              </w:rPr>
-              <w:t>(</w:t>
-            </w:r>
-            <w:proofErr w:type="gramEnd"/>
-            <w:r>
-              <w:rPr>
-                <w:rFonts w:ascii="Courier New" w:hAnsi="Courier New" w:cs="Courier New"/>
-                <w:sz w:val="14"/>
-              </w:rPr>
-              <w:t>).</w:t>
+              <w:t>await_any_completion().</w:t>
             </w:r>
             <w:r>
               <w:rPr>
@@ -3433,69 +2818,21 @@
                 <w:rFonts w:ascii="Courier New" w:hAnsi="Courier New" w:cs="Courier New"/>
                 <w:sz w:val="14"/>
               </w:rPr>
-              <w:t xml:space="preserve">    </w:t>
-            </w:r>
-            <w:proofErr w:type="spellStart"/>
+              <w:t xml:space="preserve">    vvc_name    </w:t>
+            </w:r>
             <w:r>
               <w:rPr>
                 <w:rFonts w:ascii="Courier New" w:hAnsi="Courier New" w:cs="Courier New"/>
                 <w:sz w:val="14"/>
               </w:rPr>
-              <w:t>vvc_name</w:t>
-            </w:r>
-            <w:proofErr w:type="spellEnd"/>
+              <w:t xml:space="preserve">           </w:t>
+            </w:r>
             <w:r>
               <w:rPr>
                 <w:rFonts w:ascii="Courier New" w:hAnsi="Courier New" w:cs="Courier New"/>
                 <w:sz w:val="14"/>
               </w:rPr>
-              <w:t xml:space="preserve">    </w:t>
-            </w:r>
-            <w:r>
-              <w:rPr>
-                <w:rFonts w:ascii="Courier New" w:hAnsi="Courier New" w:cs="Courier New"/>
-                <w:sz w:val="14"/>
-              </w:rPr>
-              <w:t xml:space="preserve">         </w:t>
-            </w:r>
-            <w:proofErr w:type="gramStart"/>
-            <w:r>
-              <w:rPr>
-                <w:rFonts w:ascii="Courier New" w:hAnsi="Courier New" w:cs="Courier New"/>
-                <w:sz w:val="14"/>
-              </w:rPr>
-              <w:t xml:space="preserve">  </w:t>
-            </w:r>
-            <w:r>
-              <w:rPr>
-                <w:rFonts w:ascii="Courier New" w:hAnsi="Courier New" w:cs="Courier New"/>
-                <w:sz w:val="14"/>
-              </w:rPr>
-              <w:t>:</w:t>
-            </w:r>
-            <w:proofErr w:type="gramEnd"/>
-            <w:r>
-              <w:rPr>
-                <w:rFonts w:ascii="Courier New" w:hAnsi="Courier New" w:cs="Courier New"/>
-                <w:sz w:val="14"/>
-              </w:rPr>
-              <w:t xml:space="preserve"> string  -- default “no </w:t>
-            </w:r>
-            <w:proofErr w:type="spellStart"/>
-            <w:r>
-              <w:rPr>
-                <w:rFonts w:ascii="Courier New" w:hAnsi="Courier New" w:cs="Courier New"/>
-                <w:sz w:val="14"/>
-              </w:rPr>
-              <w:t>await_any_completion</w:t>
-            </w:r>
-            <w:proofErr w:type="spellEnd"/>
-            <w:r>
-              <w:rPr>
-                <w:rFonts w:ascii="Courier New" w:hAnsi="Courier New" w:cs="Courier New"/>
-                <w:sz w:val="14"/>
-              </w:rPr>
-              <w:t>() yet”</w:t>
+              <w:t>: string  -- default “no await_any_completion() yet”</w:t>
             </w:r>
           </w:p>
           <w:p>
@@ -3516,59 +2853,23 @@
                 <w:sz w:val="14"/>
                 <w:lang w:val="en-US"/>
               </w:rPr>
-              <w:t xml:space="preserve">    </w:t>
-            </w:r>
-            <w:proofErr w:type="spellStart"/>
+              <w:t xml:space="preserve">    vvc_cmd_idx </w:t>
+            </w:r>
             <w:r>
               <w:rPr>
                 <w:rFonts w:ascii="Courier New" w:hAnsi="Courier New" w:cs="Courier New"/>
                 <w:sz w:val="14"/>
                 <w:lang w:val="en-US"/>
               </w:rPr>
-              <w:t>vvc_cmd_idx</w:t>
-            </w:r>
-            <w:proofErr w:type="spellEnd"/>
+              <w:t xml:space="preserve">           </w:t>
+            </w:r>
             <w:r>
               <w:rPr>
                 <w:rFonts w:ascii="Courier New" w:hAnsi="Courier New" w:cs="Courier New"/>
                 <w:sz w:val="14"/>
                 <w:lang w:val="en-US"/>
               </w:rPr>
-              <w:t xml:space="preserve"> </w:t>
-            </w:r>
-            <w:r>
-              <w:rPr>
-                <w:rFonts w:ascii="Courier New" w:hAnsi="Courier New" w:cs="Courier New"/>
-                <w:sz w:val="14"/>
-                <w:lang w:val="en-US"/>
-              </w:rPr>
-              <w:t xml:space="preserve">         </w:t>
-            </w:r>
-            <w:proofErr w:type="gramStart"/>
-            <w:r>
-              <w:rPr>
-                <w:rFonts w:ascii="Courier New" w:hAnsi="Courier New" w:cs="Courier New"/>
-                <w:sz w:val="14"/>
-                <w:lang w:val="en-US"/>
-              </w:rPr>
-              <w:t xml:space="preserve">  </w:t>
-            </w:r>
-            <w:r>
-              <w:rPr>
-                <w:rFonts w:ascii="Courier New" w:hAnsi="Courier New" w:cs="Courier New"/>
-                <w:sz w:val="14"/>
-                <w:lang w:val="en-US"/>
-              </w:rPr>
-              <w:t>:</w:t>
-            </w:r>
-            <w:proofErr w:type="gramEnd"/>
-            <w:r>
-              <w:rPr>
-                <w:rFonts w:ascii="Courier New" w:hAnsi="Courier New" w:cs="Courier New"/>
-                <w:sz w:val="14"/>
-                <w:lang w:val="en-US"/>
-              </w:rPr>
-              <w:t xml:space="preserve"> natural -- default 0</w:t>
+              <w:t>: natural -- default 0</w:t>
             </w:r>
           </w:p>
           <w:p>
@@ -3589,16 +2890,15 @@
                 <w:sz w:val="14"/>
                 <w:lang w:val="en-US"/>
               </w:rPr>
-              <w:t xml:space="preserve">    </w:t>
-            </w:r>
-            <w:proofErr w:type="spellStart"/>
+              <w:t xml:space="preserve">    vvc_time</w:t>
+            </w:r>
             <w:r>
               <w:rPr>
                 <w:rFonts w:ascii="Courier New" w:hAnsi="Courier New" w:cs="Courier New"/>
                 <w:sz w:val="14"/>
                 <w:lang w:val="en-US"/>
               </w:rPr>
-              <w:t>vvc_time</w:t>
+              <w:t>_of_completion</w:t>
             </w:r>
             <w:r>
               <w:rPr>
@@ -3606,34 +2906,7 @@
                 <w:sz w:val="14"/>
                 <w:lang w:val="en-US"/>
               </w:rPr>
-              <w:t>_of_</w:t>
-            </w:r>
-            <w:proofErr w:type="gramStart"/>
-            <w:r>
-              <w:rPr>
-                <w:rFonts w:ascii="Courier New" w:hAnsi="Courier New" w:cs="Courier New"/>
-                <w:sz w:val="14"/>
-                <w:lang w:val="en-US"/>
-              </w:rPr>
-              <w:t>completion</w:t>
-            </w:r>
-            <w:proofErr w:type="spellEnd"/>
-            <w:r>
-              <w:rPr>
-                <w:rFonts w:ascii="Courier New" w:hAnsi="Courier New" w:cs="Courier New"/>
-                <w:sz w:val="14"/>
-                <w:lang w:val="en-US"/>
-              </w:rPr>
-              <w:t xml:space="preserve"> :</w:t>
-            </w:r>
-            <w:proofErr w:type="gramEnd"/>
-            <w:r>
-              <w:rPr>
-                <w:rFonts w:ascii="Courier New" w:hAnsi="Courier New" w:cs="Courier New"/>
-                <w:sz w:val="14"/>
-                <w:lang w:val="en-US"/>
-              </w:rPr>
-              <w:t xml:space="preserve"> time </w:t>
+              <w:t xml:space="preserve"> : time </w:t>
             </w:r>
             <w:r>
               <w:rPr>
@@ -3712,7 +2985,6 @@
               </w:rPr>
               <w:t xml:space="preserve">other fields available in the </w:t>
             </w:r>
-            <w:proofErr w:type="spellStart"/>
             <w:r>
               <w:rPr>
                 <w:rFonts w:ascii="Courier New" w:hAnsi="Courier New" w:cs="Courier New"/>
@@ -3720,61 +2992,12 @@
               </w:rPr>
               <w:t>shared_uvvm_status</w:t>
             </w:r>
-            <w:proofErr w:type="spellEnd"/>
             <w:r>
               <w:rPr>
                 <w:rFonts w:ascii="Verdana" w:hAnsi="Verdana"/>
                 <w:sz w:val="14"/>
               </w:rPr>
-              <w:t xml:space="preserve"> see the </w:t>
-            </w:r>
-            <w:proofErr w:type="spellStart"/>
-            <w:r>
-              <w:rPr>
-                <w:rFonts w:ascii="Verdana" w:hAnsi="Verdana"/>
-                <w:sz w:val="14"/>
-              </w:rPr>
-              <w:t>UVVM</w:t>
-            </w:r>
-            <w:proofErr w:type="spellEnd"/>
-            <w:r>
-              <w:rPr>
-                <w:rFonts w:ascii="Verdana" w:hAnsi="Verdana"/>
-                <w:sz w:val="14"/>
-              </w:rPr>
-              <w:t xml:space="preserve"> </w:t>
-            </w:r>
-            <w:proofErr w:type="spellStart"/>
-            <w:r>
-              <w:rPr>
-                <w:rFonts w:ascii="Verdana" w:hAnsi="Verdana"/>
-                <w:sz w:val="14"/>
-              </w:rPr>
-              <w:t>Util</w:t>
-            </w:r>
-            <w:proofErr w:type="spellEnd"/>
-            <w:r>
-              <w:rPr>
-                <w:rFonts w:ascii="Verdana" w:hAnsi="Verdana"/>
-                <w:sz w:val="14"/>
-              </w:rPr>
-              <w:t xml:space="preserve"> </w:t>
-            </w:r>
-            <w:proofErr w:type="spellStart"/>
-            <w:r>
-              <w:rPr>
-                <w:rFonts w:ascii="Verdana" w:hAnsi="Verdana"/>
-                <w:sz w:val="14"/>
-              </w:rPr>
-              <w:t>QuickRef</w:t>
-            </w:r>
-            <w:proofErr w:type="spellEnd"/>
-            <w:r>
-              <w:rPr>
-                <w:rFonts w:ascii="Verdana" w:hAnsi="Verdana"/>
-                <w:sz w:val="14"/>
-              </w:rPr>
-              <w:t>, section 1.4</w:t>
+              <w:t xml:space="preserve"> see the UVVM Util QuickRef, section 1.4</w:t>
             </w:r>
           </w:p>
           <w:p>
@@ -3813,33 +3036,8 @@
                 <w:rFonts w:ascii="Verdana" w:hAnsi="Verdana" w:cs="Helvetica"/>
                 <w:sz w:val="14"/>
               </w:rPr>
-              <w:t>shared_&lt;</w:t>
-            </w:r>
-            <w:proofErr w:type="spellStart"/>
-            <w:r>
-              <w:rPr>
-                <w:rFonts w:ascii="Verdana" w:hAnsi="Verdana" w:cs="Helvetica"/>
-                <w:sz w:val="14"/>
-              </w:rPr>
-              <w:t>vvc_name</w:t>
-            </w:r>
-            <w:proofErr w:type="spellEnd"/>
-            <w:r>
-              <w:rPr>
-                <w:rFonts w:ascii="Verdana" w:hAnsi="Verdana" w:cs="Helvetica"/>
-                <w:sz w:val="14"/>
-              </w:rPr>
-              <w:t>&gt;_</w:t>
-            </w:r>
-            <w:proofErr w:type="spellStart"/>
-            <w:r>
-              <w:rPr>
-                <w:rFonts w:ascii="Verdana" w:hAnsi="Verdana" w:cs="Helvetica"/>
-                <w:sz w:val="14"/>
-              </w:rPr>
-              <w:t>vvc_config</w:t>
-            </w:r>
-            <w:proofErr w:type="spellEnd"/>
+              <w:t>shared_&lt;vvc_name&gt;_vvc_config</w:t>
+            </w:r>
           </w:p>
         </w:tc>
         <w:tc>
@@ -3863,23 +3061,7 @@
                 <w:rFonts w:ascii="Verdana" w:hAnsi="Verdana"/>
                 <w:sz w:val="14"/>
               </w:rPr>
-              <w:t xml:space="preserve">Shared variable providing access to configuration parameters for each </w:t>
-            </w:r>
-            <w:proofErr w:type="spellStart"/>
-            <w:r>
-              <w:rPr>
-                <w:rFonts w:ascii="Verdana" w:hAnsi="Verdana"/>
-                <w:sz w:val="14"/>
-              </w:rPr>
-              <w:t>VVC</w:t>
-            </w:r>
-            <w:proofErr w:type="spellEnd"/>
-            <w:r>
-              <w:rPr>
-                <w:rFonts w:ascii="Verdana" w:hAnsi="Verdana"/>
-                <w:sz w:val="14"/>
-              </w:rPr>
-              <w:t xml:space="preserve"> instance and channel if applicable. E.g. </w:t>
+              <w:t xml:space="preserve">Shared variable providing access to configuration parameters for each VVC instance and channel if applicable. E.g. </w:t>
             </w:r>
           </w:p>
           <w:p>
@@ -3910,55 +3092,7 @@
                 <w:rFonts w:ascii="Courier New" w:hAnsi="Courier New" w:cs="Courier New"/>
                 <w:sz w:val="14"/>
               </w:rPr>
-              <w:t xml:space="preserve">   </w:t>
-            </w:r>
-            <w:proofErr w:type="spellStart"/>
-            <w:r>
-              <w:rPr>
-                <w:rFonts w:ascii="Courier New" w:hAnsi="Courier New" w:cs="Courier New"/>
-                <w:sz w:val="14"/>
-              </w:rPr>
-              <w:t>shared_sbi_vvc_</w:t>
-            </w:r>
-            <w:proofErr w:type="gramStart"/>
-            <w:r>
-              <w:rPr>
-                <w:rFonts w:ascii="Courier New" w:hAnsi="Courier New" w:cs="Courier New"/>
-                <w:sz w:val="14"/>
-              </w:rPr>
-              <w:t>config</w:t>
-            </w:r>
-            <w:proofErr w:type="spellEnd"/>
-            <w:r>
-              <w:rPr>
-                <w:rFonts w:ascii="Courier New" w:hAnsi="Courier New" w:cs="Courier New"/>
-                <w:sz w:val="14"/>
-              </w:rPr>
-              <w:t>(</w:t>
-            </w:r>
-            <w:proofErr w:type="gramEnd"/>
-            <w:r>
-              <w:rPr>
-                <w:rFonts w:ascii="Courier New" w:hAnsi="Courier New" w:cs="Courier New"/>
-                <w:sz w:val="14"/>
-              </w:rPr>
-              <w:t>1).</w:t>
-            </w:r>
-            <w:proofErr w:type="spellStart"/>
-            <w:r>
-              <w:rPr>
-                <w:rFonts w:ascii="Courier New" w:hAnsi="Courier New" w:cs="Courier New"/>
-                <w:sz w:val="14"/>
-              </w:rPr>
-              <w:t>inter_bfm_delay.delay_type</w:t>
-            </w:r>
-            <w:proofErr w:type="spellEnd"/>
-            <w:r>
-              <w:rPr>
-                <w:rFonts w:ascii="Courier New" w:hAnsi="Courier New" w:cs="Courier New"/>
-                <w:sz w:val="14"/>
-              </w:rPr>
-              <w:t xml:space="preserve"> := TIME_START2START;</w:t>
+              <w:t xml:space="preserve">   shared_sbi_vvc_config(1).inter_bfm_delay.delay_type := TIME_START2START;</w:t>
             </w:r>
           </w:p>
           <w:p>
@@ -3977,71 +3111,7 @@
                 <w:rFonts w:ascii="Courier New" w:hAnsi="Courier New" w:cs="Courier New"/>
                 <w:sz w:val="14"/>
               </w:rPr>
-              <w:t xml:space="preserve">   </w:t>
-            </w:r>
-            <w:proofErr w:type="spellStart"/>
-            <w:r>
-              <w:rPr>
-                <w:rFonts w:ascii="Courier New" w:hAnsi="Courier New" w:cs="Courier New"/>
-                <w:sz w:val="14"/>
-              </w:rPr>
-              <w:t>shared_uart_vvc_</w:t>
-            </w:r>
-            <w:proofErr w:type="gramStart"/>
-            <w:r>
-              <w:rPr>
-                <w:rFonts w:ascii="Courier New" w:hAnsi="Courier New" w:cs="Courier New"/>
-                <w:sz w:val="14"/>
-              </w:rPr>
-              <w:t>config</w:t>
-            </w:r>
-            <w:proofErr w:type="spellEnd"/>
-            <w:r>
-              <w:rPr>
-                <w:rFonts w:ascii="Courier New" w:hAnsi="Courier New" w:cs="Courier New"/>
-                <w:sz w:val="14"/>
-              </w:rPr>
-              <w:t>(</w:t>
-            </w:r>
-            <w:proofErr w:type="gramEnd"/>
-            <w:r>
-              <w:rPr>
-                <w:rFonts w:ascii="Courier New" w:hAnsi="Courier New" w:cs="Courier New"/>
-                <w:sz w:val="14"/>
-              </w:rPr>
-              <w:t>RX,1).</w:t>
-            </w:r>
-            <w:proofErr w:type="spellStart"/>
-            <w:r>
-              <w:rPr>
-                <w:rFonts w:ascii="Courier New" w:hAnsi="Courier New" w:cs="Courier New"/>
-                <w:sz w:val="14"/>
-              </w:rPr>
-              <w:t>bfm_config.bit_time</w:t>
-            </w:r>
-            <w:proofErr w:type="spellEnd"/>
-            <w:r>
-              <w:rPr>
-                <w:rFonts w:ascii="Courier New" w:hAnsi="Courier New" w:cs="Courier New"/>
-                <w:sz w:val="14"/>
-              </w:rPr>
-              <w:t xml:space="preserve"> := </w:t>
-            </w:r>
-            <w:proofErr w:type="spellStart"/>
-            <w:r>
-              <w:rPr>
-                <w:rFonts w:ascii="Courier New" w:hAnsi="Courier New" w:cs="Courier New"/>
-                <w:sz w:val="14"/>
-              </w:rPr>
-              <w:t>C_BIT_TIME</w:t>
-            </w:r>
-            <w:proofErr w:type="spellEnd"/>
-            <w:r>
-              <w:rPr>
-                <w:rFonts w:ascii="Courier New" w:hAnsi="Courier New" w:cs="Courier New"/>
-                <w:sz w:val="14"/>
-              </w:rPr>
-              <w:t>;</w:t>
+              <w:t xml:space="preserve">   shared_uart_vvc_config(RX,1).bfm_config.bit_time := C_BIT_TIME;</w:t>
             </w:r>
           </w:p>
           <w:p>
@@ -4080,33 +3150,8 @@
                 <w:rFonts w:ascii="Verdana" w:hAnsi="Verdana" w:cs="Helvetica"/>
                 <w:sz w:val="14"/>
               </w:rPr>
-              <w:t>shared_&lt;</w:t>
-            </w:r>
-            <w:proofErr w:type="spellStart"/>
-            <w:r>
-              <w:rPr>
-                <w:rFonts w:ascii="Verdana" w:hAnsi="Verdana" w:cs="Helvetica"/>
-                <w:sz w:val="14"/>
-              </w:rPr>
-              <w:t>vvc_name</w:t>
-            </w:r>
-            <w:proofErr w:type="spellEnd"/>
-            <w:r>
-              <w:rPr>
-                <w:rFonts w:ascii="Verdana" w:hAnsi="Verdana" w:cs="Helvetica"/>
-                <w:sz w:val="14"/>
-              </w:rPr>
-              <w:t>&gt;_</w:t>
-            </w:r>
-            <w:proofErr w:type="spellStart"/>
-            <w:r>
-              <w:rPr>
-                <w:rFonts w:ascii="Verdana" w:hAnsi="Verdana" w:cs="Helvetica"/>
-                <w:sz w:val="14"/>
-              </w:rPr>
-              <w:t>vvc_status</w:t>
-            </w:r>
-            <w:proofErr w:type="spellEnd"/>
+              <w:t>shared_&lt;vvc_name&gt;_vvc_status</w:t>
+            </w:r>
           </w:p>
         </w:tc>
         <w:tc>
@@ -4130,23 +3175,7 @@
                 <w:rFonts w:ascii="Verdana" w:hAnsi="Verdana"/>
                 <w:sz w:val="14"/>
               </w:rPr>
-              <w:t xml:space="preserve">Shared variable providing access to status parameters for each </w:t>
-            </w:r>
-            <w:proofErr w:type="spellStart"/>
-            <w:r>
-              <w:rPr>
-                <w:rFonts w:ascii="Verdana" w:hAnsi="Verdana"/>
-                <w:sz w:val="14"/>
-              </w:rPr>
-              <w:t>VVC</w:t>
-            </w:r>
-            <w:proofErr w:type="spellEnd"/>
-            <w:r>
-              <w:rPr>
-                <w:rFonts w:ascii="Verdana" w:hAnsi="Verdana"/>
-                <w:sz w:val="14"/>
-              </w:rPr>
-              <w:t xml:space="preserve"> instance and channel if applicable. E.g.</w:t>
+              <w:t>Shared variable providing access to status parameters for each VVC instance and channel if applicable. E.g.</w:t>
             </w:r>
           </w:p>
           <w:p>
@@ -4177,71 +3206,7 @@
                 <w:rFonts w:ascii="Courier New" w:hAnsi="Courier New" w:cs="Courier New"/>
                 <w:sz w:val="14"/>
               </w:rPr>
-              <w:t xml:space="preserve">   </w:t>
-            </w:r>
-            <w:proofErr w:type="spellStart"/>
-            <w:r>
-              <w:rPr>
-                <w:rFonts w:ascii="Courier New" w:hAnsi="Courier New" w:cs="Courier New"/>
-                <w:sz w:val="14"/>
-              </w:rPr>
-              <w:t>v_num_pending_</w:t>
-            </w:r>
-            <w:proofErr w:type="gramStart"/>
-            <w:r>
-              <w:rPr>
-                <w:rFonts w:ascii="Courier New" w:hAnsi="Courier New" w:cs="Courier New"/>
-                <w:sz w:val="14"/>
-              </w:rPr>
-              <w:t>cmds</w:t>
-            </w:r>
-            <w:proofErr w:type="spellEnd"/>
-            <w:r>
-              <w:rPr>
-                <w:rFonts w:ascii="Courier New" w:hAnsi="Courier New" w:cs="Courier New"/>
-                <w:sz w:val="14"/>
-              </w:rPr>
-              <w:t xml:space="preserve"> :</w:t>
-            </w:r>
-            <w:proofErr w:type="gramEnd"/>
-            <w:r>
-              <w:rPr>
-                <w:rFonts w:ascii="Courier New" w:hAnsi="Courier New" w:cs="Courier New"/>
-                <w:sz w:val="14"/>
-              </w:rPr>
-              <w:t xml:space="preserve">= </w:t>
-            </w:r>
-            <w:proofErr w:type="spellStart"/>
-            <w:r>
-              <w:rPr>
-                <w:rFonts w:ascii="Courier New" w:hAnsi="Courier New" w:cs="Courier New"/>
-                <w:sz w:val="14"/>
-              </w:rPr>
-              <w:t>shared_sbi_vvc_status</w:t>
-            </w:r>
-            <w:proofErr w:type="spellEnd"/>
-            <w:r>
-              <w:rPr>
-                <w:rFonts w:ascii="Courier New" w:hAnsi="Courier New" w:cs="Courier New"/>
-                <w:sz w:val="14"/>
-              </w:rPr>
-              <w:t>(1).</w:t>
-            </w:r>
-            <w:proofErr w:type="spellStart"/>
-            <w:r>
-              <w:rPr>
-                <w:rFonts w:ascii="Courier New" w:hAnsi="Courier New" w:cs="Courier New"/>
-                <w:sz w:val="14"/>
-              </w:rPr>
-              <w:t>pending_cmd_cnt</w:t>
-            </w:r>
-            <w:proofErr w:type="spellEnd"/>
-            <w:r>
-              <w:rPr>
-                <w:rFonts w:ascii="Courier New" w:hAnsi="Courier New" w:cs="Courier New"/>
-                <w:sz w:val="14"/>
-              </w:rPr>
-              <w:t>;</w:t>
+              <w:t xml:space="preserve">   v_num_pending_cmds := shared_sbi_vvc_status(1).pending_cmd_cnt;</w:t>
             </w:r>
           </w:p>
           <w:p>
@@ -4260,85 +3225,21 @@
                 <w:rFonts w:ascii="Courier New" w:hAnsi="Courier New" w:cs="Courier New"/>
                 <w:sz w:val="14"/>
               </w:rPr>
-              <w:t xml:space="preserve">   </w:t>
-            </w:r>
-            <w:proofErr w:type="spellStart"/>
+              <w:t xml:space="preserve">   v_current_cmd_idx </w:t>
+            </w:r>
             <w:r>
               <w:rPr>
                 <w:rFonts w:ascii="Courier New" w:hAnsi="Courier New" w:cs="Courier New"/>
                 <w:sz w:val="14"/>
               </w:rPr>
-              <w:t>v_current_cmd_</w:t>
-            </w:r>
-            <w:proofErr w:type="gramStart"/>
+              <w:t xml:space="preserve"> </w:t>
+            </w:r>
             <w:r>
               <w:rPr>
                 <w:rFonts w:ascii="Courier New" w:hAnsi="Courier New" w:cs="Courier New"/>
                 <w:sz w:val="14"/>
               </w:rPr>
-              <w:t>idx</w:t>
-            </w:r>
-            <w:proofErr w:type="spellEnd"/>
-            <w:r>
-              <w:rPr>
-                <w:rFonts w:ascii="Courier New" w:hAnsi="Courier New" w:cs="Courier New"/>
-                <w:sz w:val="14"/>
-              </w:rPr>
-              <w:t xml:space="preserve"> </w:t>
-            </w:r>
-            <w:r>
-              <w:rPr>
-                <w:rFonts w:ascii="Courier New" w:hAnsi="Courier New" w:cs="Courier New"/>
-                <w:sz w:val="14"/>
-              </w:rPr>
-              <w:t xml:space="preserve"> </w:t>
-            </w:r>
-            <w:r>
-              <w:rPr>
-                <w:rFonts w:ascii="Courier New" w:hAnsi="Courier New" w:cs="Courier New"/>
-                <w:sz w:val="14"/>
-              </w:rPr>
-              <w:t>:</w:t>
-            </w:r>
-            <w:proofErr w:type="gramEnd"/>
-            <w:r>
-              <w:rPr>
-                <w:rFonts w:ascii="Courier New" w:hAnsi="Courier New" w:cs="Courier New"/>
-                <w:sz w:val="14"/>
-              </w:rPr>
-              <w:t xml:space="preserve">= </w:t>
-            </w:r>
-            <w:proofErr w:type="spellStart"/>
-            <w:r>
-              <w:rPr>
-                <w:rFonts w:ascii="Courier New" w:hAnsi="Courier New" w:cs="Courier New"/>
-                <w:sz w:val="14"/>
-              </w:rPr>
-              <w:t>shared_uart_vvc_status</w:t>
-            </w:r>
-            <w:proofErr w:type="spellEnd"/>
-            <w:r>
-              <w:rPr>
-                <w:rFonts w:ascii="Courier New" w:hAnsi="Courier New" w:cs="Courier New"/>
-                <w:sz w:val="14"/>
-              </w:rPr>
-              <w:t>(TX,2).</w:t>
-            </w:r>
-            <w:proofErr w:type="spellStart"/>
-            <w:r>
-              <w:rPr>
-                <w:rFonts w:ascii="Courier New" w:hAnsi="Courier New" w:cs="Courier New"/>
-                <w:sz w:val="14"/>
-              </w:rPr>
-              <w:t>current_cmd_idx</w:t>
-            </w:r>
-            <w:proofErr w:type="spellEnd"/>
-            <w:r>
-              <w:rPr>
-                <w:rFonts w:ascii="Courier New" w:hAnsi="Courier New" w:cs="Courier New"/>
-                <w:sz w:val="14"/>
-              </w:rPr>
-              <w:t>;</w:t>
+              <w:t>:= shared_uart_vvc_status(TX,2).current_cmd_idx;</w:t>
             </w:r>
           </w:p>
           <w:p>
@@ -4366,7 +3267,6 @@
               </w:rPr>
               <w:t xml:space="preserve"> </w:t>
             </w:r>
-            <w:proofErr w:type="spellStart"/>
             <w:r>
               <w:rPr>
                 <w:rFonts w:ascii="Courier New" w:hAnsi="Courier New" w:cs="Courier New"/>
@@ -4379,63 +3279,7 @@
                 <w:rFonts w:ascii="Courier New" w:hAnsi="Courier New" w:cs="Courier New"/>
                 <w:sz w:val="14"/>
               </w:rPr>
-              <w:t>previous_cmd_</w:t>
-            </w:r>
-            <w:proofErr w:type="gramStart"/>
-            <w:r>
-              <w:rPr>
-                <w:rFonts w:ascii="Courier New" w:hAnsi="Courier New" w:cs="Courier New"/>
-                <w:sz w:val="14"/>
-              </w:rPr>
-              <w:t>idx</w:t>
-            </w:r>
-            <w:proofErr w:type="spellEnd"/>
-            <w:r>
-              <w:rPr>
-                <w:rFonts w:ascii="Courier New" w:hAnsi="Courier New" w:cs="Courier New"/>
-                <w:sz w:val="14"/>
-              </w:rPr>
-              <w:t xml:space="preserve"> :</w:t>
-            </w:r>
-            <w:proofErr w:type="gramEnd"/>
-            <w:r>
-              <w:rPr>
-                <w:rFonts w:ascii="Courier New" w:hAnsi="Courier New" w:cs="Courier New"/>
-                <w:sz w:val="14"/>
-              </w:rPr>
-              <w:t xml:space="preserve">= </w:t>
-            </w:r>
-            <w:proofErr w:type="spellStart"/>
-            <w:r>
-              <w:rPr>
-                <w:rFonts w:ascii="Courier New" w:hAnsi="Courier New" w:cs="Courier New"/>
-                <w:sz w:val="14"/>
-              </w:rPr>
-              <w:t>shared_uart_vvc_status</w:t>
-            </w:r>
-            <w:proofErr w:type="spellEnd"/>
-            <w:r>
-              <w:rPr>
-                <w:rFonts w:ascii="Courier New" w:hAnsi="Courier New" w:cs="Courier New"/>
-                <w:sz w:val="14"/>
-              </w:rPr>
-              <w:t>(TX,2).</w:t>
-            </w:r>
-            <w:proofErr w:type="spellStart"/>
-            <w:r>
-              <w:rPr>
-                <w:rFonts w:ascii="Courier New" w:hAnsi="Courier New" w:cs="Courier New"/>
-                <w:sz w:val="14"/>
-              </w:rPr>
-              <w:t>previous_cmd_idx</w:t>
-            </w:r>
-            <w:proofErr w:type="spellEnd"/>
-            <w:r>
-              <w:rPr>
-                <w:rFonts w:ascii="Courier New" w:hAnsi="Courier New" w:cs="Courier New"/>
-                <w:sz w:val="14"/>
-              </w:rPr>
-              <w:t>;</w:t>
+              <w:t>previous_cmd_idx := shared_uart_vvc_status(TX,2).previous_cmd_idx;</w:t>
             </w:r>
           </w:p>
           <w:p>
@@ -4474,33 +3318,8 @@
                 <w:rFonts w:ascii="Verdana" w:hAnsi="Verdana" w:cs="Helvetica"/>
                 <w:sz w:val="14"/>
               </w:rPr>
-              <w:t>shared_&lt;</w:t>
-            </w:r>
-            <w:proofErr w:type="spellStart"/>
-            <w:r>
-              <w:rPr>
-                <w:rFonts w:ascii="Verdana" w:hAnsi="Verdana" w:cs="Helvetica"/>
-                <w:sz w:val="14"/>
-              </w:rPr>
-              <w:t>vvc_name</w:t>
-            </w:r>
-            <w:proofErr w:type="spellEnd"/>
-            <w:r>
-              <w:rPr>
-                <w:rFonts w:ascii="Verdana" w:hAnsi="Verdana" w:cs="Helvetica"/>
-                <w:sz w:val="14"/>
-              </w:rPr>
-              <w:t>&gt;_</w:t>
-            </w:r>
-            <w:proofErr w:type="spellStart"/>
-            <w:r>
-              <w:rPr>
-                <w:rFonts w:ascii="Verdana" w:hAnsi="Verdana" w:cs="Helvetica"/>
-                <w:sz w:val="14"/>
-              </w:rPr>
-              <w:t>transaction_info</w:t>
-            </w:r>
-            <w:proofErr w:type="spellEnd"/>
+              <w:t>shared_&lt;vvc_name&gt;_transaction_info</w:t>
+            </w:r>
           </w:p>
         </w:tc>
         <w:tc>
@@ -4524,23 +3343,7 @@
                 <w:rFonts w:ascii="Verdana" w:hAnsi="Verdana"/>
                 <w:sz w:val="14"/>
               </w:rPr>
-              <w:t xml:space="preserve">Shared variable providing access to </w:t>
-            </w:r>
-            <w:proofErr w:type="spellStart"/>
-            <w:r>
-              <w:rPr>
-                <w:rFonts w:ascii="Verdana" w:hAnsi="Verdana"/>
-                <w:sz w:val="14"/>
-              </w:rPr>
-              <w:t>VVC</w:t>
-            </w:r>
-            <w:proofErr w:type="spellEnd"/>
-            <w:r>
-              <w:rPr>
-                <w:rFonts w:ascii="Verdana" w:hAnsi="Verdana"/>
-                <w:sz w:val="14"/>
-              </w:rPr>
-              <w:t xml:space="preserve"> instances transaction information to include in the wave view during simulation. </w:t>
+              <w:t xml:space="preserve">Shared variable providing access to VVC instances transaction information to include in the wave view during simulation. </w:t>
             </w:r>
           </w:p>
           <w:p>
@@ -4559,23 +3362,7 @@
                 <w:rFonts w:ascii="Verdana" w:hAnsi="Verdana"/>
                 <w:sz w:val="14"/>
               </w:rPr>
-              <w:t xml:space="preserve">Available information is dependent on </w:t>
-            </w:r>
-            <w:proofErr w:type="spellStart"/>
-            <w:r>
-              <w:rPr>
-                <w:rFonts w:ascii="Verdana" w:hAnsi="Verdana"/>
-                <w:sz w:val="14"/>
-              </w:rPr>
-              <w:t>VVC</w:t>
-            </w:r>
-            <w:proofErr w:type="spellEnd"/>
-            <w:r>
-              <w:rPr>
-                <w:rFonts w:ascii="Verdana" w:hAnsi="Verdana"/>
-                <w:sz w:val="14"/>
-              </w:rPr>
-              <w:t xml:space="preserve"> type and typical information is: </w:t>
+              <w:t xml:space="preserve">Available information is dependent on VVC type and typical information is: </w:t>
             </w:r>
           </w:p>
           <w:p>
@@ -4606,49 +3393,8 @@
                 <w:rFonts w:ascii="Courier New" w:hAnsi="Courier New" w:cs="Courier New"/>
                 <w:sz w:val="14"/>
               </w:rPr>
-              <w:t xml:space="preserve">   </w:t>
-            </w:r>
-            <w:proofErr w:type="gramStart"/>
-            <w:r>
-              <w:rPr>
-                <w:rFonts w:ascii="Courier New" w:hAnsi="Courier New" w:cs="Courier New"/>
-                <w:sz w:val="14"/>
-              </w:rPr>
-              <w:t>operation :</w:t>
-            </w:r>
-            <w:proofErr w:type="gramEnd"/>
-            <w:r>
-              <w:rPr>
-                <w:rFonts w:ascii="Courier New" w:hAnsi="Courier New" w:cs="Courier New"/>
-                <w:sz w:val="14"/>
-              </w:rPr>
-              <w:t xml:space="preserve"> </w:t>
-            </w:r>
-            <w:proofErr w:type="spellStart"/>
-            <w:r>
-              <w:rPr>
-                <w:rFonts w:ascii="Courier New" w:hAnsi="Courier New" w:cs="Courier New"/>
-                <w:sz w:val="14"/>
-              </w:rPr>
-              <w:t>t_operation</w:t>
-            </w:r>
-            <w:proofErr w:type="spellEnd"/>
-            <w:r>
-              <w:rPr>
-                <w:rFonts w:ascii="Courier New" w:hAnsi="Courier New" w:cs="Courier New"/>
-                <w:sz w:val="14"/>
-              </w:rPr>
-              <w:t xml:space="preserve">; -- default </w:t>
-            </w:r>
-            <w:proofErr w:type="spellStart"/>
-            <w:r>
-              <w:rPr>
-                <w:rFonts w:ascii="Courier New" w:hAnsi="Courier New" w:cs="Courier New"/>
-                <w:sz w:val="14"/>
-              </w:rPr>
-              <w:t>NO_OPERATION</w:t>
-            </w:r>
-            <w:proofErr w:type="spellEnd"/>
+              <w:t xml:space="preserve">   operation : t_operation; -- default NO_OPERATION</w:t>
+            </w:r>
           </w:p>
           <w:p>
             <w:pPr>
@@ -4676,69 +3422,15 @@
                 <w:sz w:val="14"/>
                 <w:lang w:val="en-US"/>
               </w:rPr>
-              <w:t xml:space="preserve">   </w:t>
-            </w:r>
-            <w:proofErr w:type="gramStart"/>
+              <w:t xml:space="preserve">     </w:t>
+            </w:r>
             <w:r>
               <w:rPr>
                 <w:rFonts w:ascii="Courier New" w:hAnsi="Courier New" w:cs="Courier New"/>
                 <w:sz w:val="14"/>
                 <w:lang w:val="en-US"/>
               </w:rPr>
-              <w:t xml:space="preserve">  </w:t>
-            </w:r>
-            <w:r>
-              <w:rPr>
-                <w:rFonts w:ascii="Courier New" w:hAnsi="Courier New" w:cs="Courier New"/>
-                <w:sz w:val="14"/>
-                <w:lang w:val="en-US"/>
-              </w:rPr>
-              <w:t>:</w:t>
-            </w:r>
-            <w:proofErr w:type="gramEnd"/>
-            <w:r>
-              <w:rPr>
-                <w:rFonts w:ascii="Courier New" w:hAnsi="Courier New" w:cs="Courier New"/>
-                <w:sz w:val="14"/>
-                <w:lang w:val="en-US"/>
-              </w:rPr>
-              <w:t xml:space="preserve"> </w:t>
-            </w:r>
-            <w:proofErr w:type="spellStart"/>
-            <w:r>
-              <w:rPr>
-                <w:rFonts w:ascii="Courier New" w:hAnsi="Courier New" w:cs="Courier New"/>
-                <w:sz w:val="14"/>
-                <w:lang w:val="en-US"/>
-              </w:rPr>
-              <w:t>std_logic_vector</w:t>
-            </w:r>
-            <w:proofErr w:type="spellEnd"/>
-            <w:r>
-              <w:rPr>
-                <w:rFonts w:ascii="Courier New" w:hAnsi="Courier New" w:cs="Courier New"/>
-                <w:sz w:val="14"/>
-                <w:lang w:val="en-US"/>
-              </w:rPr>
-              <w:t xml:space="preserve">(C_VVC_CMD_DATA_MAX_LENGTH-1 </w:t>
-            </w:r>
-            <w:proofErr w:type="spellStart"/>
-            <w:r>
-              <w:rPr>
-                <w:rFonts w:ascii="Courier New" w:hAnsi="Courier New" w:cs="Courier New"/>
-                <w:sz w:val="14"/>
-                <w:lang w:val="en-US"/>
-              </w:rPr>
-              <w:t>downto</w:t>
-            </w:r>
-            <w:proofErr w:type="spellEnd"/>
-            <w:r>
-              <w:rPr>
-                <w:rFonts w:ascii="Courier New" w:hAnsi="Courier New" w:cs="Courier New"/>
-                <w:sz w:val="14"/>
-                <w:lang w:val="en-US"/>
-              </w:rPr>
-              <w:t xml:space="preserve"> 0); -- default 0x0</w:t>
+              <w:t>: std_logic_vector(C_VVC_CMD_DATA_MAX_LENGTH-1 downto 0); -- default 0x0</w:t>
             </w:r>
           </w:p>
           <w:p>
@@ -4767,51 +3459,15 @@
                 <w:sz w:val="14"/>
                 <w:lang w:val="en-US"/>
               </w:rPr>
-              <w:t xml:space="preserve">    </w:t>
-            </w:r>
-            <w:proofErr w:type="gramStart"/>
+              <w:t xml:space="preserve">      </w:t>
+            </w:r>
             <w:r>
               <w:rPr>
                 <w:rFonts w:ascii="Courier New" w:hAnsi="Courier New" w:cs="Courier New"/>
                 <w:sz w:val="14"/>
                 <w:lang w:val="en-US"/>
               </w:rPr>
-              <w:t xml:space="preserve">  </w:t>
-            </w:r>
-            <w:r>
-              <w:rPr>
-                <w:rFonts w:ascii="Courier New" w:hAnsi="Courier New" w:cs="Courier New"/>
-                <w:sz w:val="14"/>
-                <w:lang w:val="en-US"/>
-              </w:rPr>
-              <w:t>:</w:t>
-            </w:r>
-            <w:proofErr w:type="gramEnd"/>
-            <w:r>
-              <w:rPr>
-                <w:rFonts w:ascii="Courier New" w:hAnsi="Courier New" w:cs="Courier New"/>
-                <w:sz w:val="14"/>
-                <w:lang w:val="en-US"/>
-              </w:rPr>
-              <w:t xml:space="preserve"> string(1 to </w:t>
-            </w:r>
-            <w:proofErr w:type="spellStart"/>
-            <w:r>
-              <w:rPr>
-                <w:rFonts w:ascii="Courier New" w:hAnsi="Courier New" w:cs="Courier New"/>
-                <w:sz w:val="14"/>
-                <w:lang w:val="en-US"/>
-              </w:rPr>
-              <w:t>C_VVC_CMD_STRING_MAX_LENGTH</w:t>
-            </w:r>
-            <w:proofErr w:type="spellEnd"/>
-            <w:r>
-              <w:rPr>
-                <w:rFonts w:ascii="Courier New" w:hAnsi="Courier New" w:cs="Courier New"/>
-                <w:sz w:val="14"/>
-                <w:lang w:val="en-US"/>
-              </w:rPr>
-              <w:t>); -- default empty</w:t>
+              <w:t>: string(1 to C_VVC_CMD_STRING_MAX_LENGTH); -- default empty</w:t>
             </w:r>
           </w:p>
           <w:p>
@@ -4982,14 +3638,9 @@
       <w:bookmarkStart w:id="8" w:name="_Ref19025279"/>
       <w:bookmarkStart w:id="9" w:name="_Ref19194024"/>
       <w:bookmarkStart w:id="10" w:name="_Toc23166297"/>
-      <w:proofErr w:type="spellStart"/>
       <w:r>
         <w:lastRenderedPageBreak/>
-        <w:t>VVC</w:t>
-      </w:r>
-      <w:proofErr w:type="spellEnd"/>
-      <w:r>
-        <w:t xml:space="preserve"> </w:t>
+        <w:t xml:space="preserve">VVC </w:t>
       </w:r>
       <w:r>
         <w:t xml:space="preserve">Status, </w:t>
@@ -5017,19 +3668,11 @@
         </w:rPr>
         <w:t xml:space="preserve">The </w:t>
       </w:r>
-      <w:proofErr w:type="spellStart"/>
-      <w:r>
-        <w:rPr>
-          <w:rFonts w:ascii="Helvetica Neue" w:hAnsi="Helvetica Neue"/>
-        </w:rPr>
-        <w:t>VVC</w:t>
-      </w:r>
-      <w:proofErr w:type="spellEnd"/>
-      <w:r>
-        <w:rPr>
-          <w:rFonts w:ascii="Helvetica Neue" w:hAnsi="Helvetica Neue"/>
-        </w:rPr>
-        <w:t xml:space="preserve"> </w:t>
+      <w:r>
+        <w:rPr>
+          <w:rFonts w:ascii="Helvetica Neue" w:hAnsi="Helvetica Neue"/>
+        </w:rPr>
+        <w:t xml:space="preserve">VVC </w:t>
       </w:r>
       <w:r>
         <w:rPr>
@@ -5049,19 +3692,11 @@
         </w:rPr>
         <w:t xml:space="preserve">each individual </w:t>
       </w:r>
-      <w:proofErr w:type="spellStart"/>
-      <w:r>
-        <w:rPr>
-          <w:rFonts w:ascii="Helvetica Neue" w:hAnsi="Helvetica Neue"/>
-        </w:rPr>
-        <w:t>VVC</w:t>
-      </w:r>
-      <w:proofErr w:type="spellEnd"/>
-      <w:r>
-        <w:rPr>
-          <w:rFonts w:ascii="Helvetica Neue" w:hAnsi="Helvetica Neue"/>
-        </w:rPr>
-        <w:t xml:space="preserve"> </w:t>
+      <w:r>
+        <w:rPr>
+          <w:rFonts w:ascii="Helvetica Neue" w:hAnsi="Helvetica Neue"/>
+        </w:rPr>
+        <w:t xml:space="preserve">VVC </w:t>
       </w:r>
       <w:r>
         <w:rPr>
@@ -5109,25 +3744,7 @@
           <w:iCs/>
           <w:szCs w:val="18"/>
         </w:rPr>
-        <w:t xml:space="preserve">ach </w:t>
-      </w:r>
-      <w:proofErr w:type="spellStart"/>
-      <w:r>
-        <w:rPr>
-          <w:rFonts w:ascii="Helvetica Neue" w:hAnsi="Helvetica Neue"/>
-          <w:iCs/>
-          <w:szCs w:val="18"/>
-        </w:rPr>
-        <w:t>VVC</w:t>
-      </w:r>
-      <w:proofErr w:type="spellEnd"/>
-      <w:r>
-        <w:rPr>
-          <w:rFonts w:ascii="Helvetica Neue" w:hAnsi="Helvetica Neue"/>
-          <w:iCs/>
-          <w:szCs w:val="18"/>
-        </w:rPr>
-        <w:t xml:space="preserve"> instance and channel </w:t>
+        <w:t xml:space="preserve">ach VVC instance and channel </w:t>
       </w:r>
       <w:r>
         <w:rPr>
@@ -5210,25 +3827,31 @@
           <w:iCs/>
           <w:szCs w:val="18"/>
         </w:rPr>
-        <w:t xml:space="preserve">From the </w:t>
-      </w:r>
-      <w:proofErr w:type="spellStart"/>
+        <w:t>From the VVC configuration shared variable</w:t>
+      </w:r>
       <w:r>
         <w:rPr>
           <w:rFonts w:ascii="Helvetica Neue Thin" w:hAnsi="Helvetica Neue Thin"/>
           <w:iCs/>
           <w:szCs w:val="18"/>
         </w:rPr>
-        <w:t>VVC</w:t>
-      </w:r>
-      <w:proofErr w:type="spellEnd"/>
+        <w:t>,</w:t>
+      </w:r>
       <w:r>
         <w:rPr>
           <w:rFonts w:ascii="Helvetica Neue Thin" w:hAnsi="Helvetica Neue Thin"/>
           <w:iCs/>
           <w:szCs w:val="18"/>
         </w:rPr>
-        <w:t xml:space="preserve"> configuration shared variable</w:t>
+        <w:t xml:space="preserve"> one is given the ability to tailor each VVC to one’s needs, in addition to access the BFM configuration record via the </w:t>
+      </w:r>
+      <w:r>
+        <w:rPr>
+          <w:rFonts w:ascii="Courier New" w:hAnsi="Courier New" w:cs="Courier New"/>
+          <w:iCs/>
+          <w:szCs w:val="18"/>
+        </w:rPr>
+        <w:t>bfm_config</w:t>
       </w:r>
       <w:r>
         <w:rPr>
@@ -5236,7 +3859,7 @@
           <w:iCs/>
           <w:szCs w:val="18"/>
         </w:rPr>
-        <w:t>,</w:t>
+        <w:t xml:space="preserve"> identifier. </w:t>
       </w:r>
       <w:r>
         <w:rPr>
@@ -5244,241 +3867,87 @@
           <w:iCs/>
           <w:szCs w:val="18"/>
         </w:rPr>
-        <w:t xml:space="preserve"> one is given the ability to tailor each </w:t>
-      </w:r>
-      <w:proofErr w:type="spellStart"/>
+        <w:t>In addition to BFM configuration possibility, the c</w:t>
+      </w:r>
       <w:r>
         <w:rPr>
           <w:rFonts w:ascii="Helvetica Neue Thin" w:hAnsi="Helvetica Neue Thin"/>
           <w:iCs/>
           <w:szCs w:val="18"/>
         </w:rPr>
-        <w:t>VVC</w:t>
-      </w:r>
-      <w:proofErr w:type="spellEnd"/>
+        <w:t xml:space="preserve">onfiguration settings </w:t>
+      </w:r>
       <w:r>
         <w:rPr>
           <w:rFonts w:ascii="Helvetica Neue Thin" w:hAnsi="Helvetica Neue Thin"/>
           <w:iCs/>
           <w:szCs w:val="18"/>
         </w:rPr>
-        <w:t xml:space="preserve"> to one’s needs, in addition to access the </w:t>
-      </w:r>
-      <w:proofErr w:type="spellStart"/>
+        <w:t>consist of command and result queue settings, BFM access separation delay and a VVC dedicated message ID panel.</w:t>
+      </w:r>
       <w:r>
         <w:rPr>
           <w:rFonts w:ascii="Helvetica Neue Thin" w:hAnsi="Helvetica Neue Thin"/>
           <w:iCs/>
           <w:szCs w:val="18"/>
         </w:rPr>
-        <w:t>BFM</w:t>
-      </w:r>
-      <w:proofErr w:type="spellEnd"/>
+        <w:br/>
+      </w:r>
       <w:r>
         <w:rPr>
           <w:rFonts w:ascii="Helvetica Neue Thin" w:hAnsi="Helvetica Neue Thin"/>
           <w:iCs/>
           <w:szCs w:val="18"/>
         </w:rPr>
-        <w:t xml:space="preserve"> configuration record via the </w:t>
-      </w:r>
-      <w:proofErr w:type="spellStart"/>
+        <w:t xml:space="preserve">Note that some BFMs </w:t>
+      </w:r>
+      <w:r>
+        <w:rPr>
+          <w:rFonts w:ascii="Helvetica Neue Thin" w:hAnsi="Helvetica Neue Thin"/>
+          <w:iCs/>
+          <w:szCs w:val="18"/>
+        </w:rPr>
+        <w:t>require</w:t>
+      </w:r>
+      <w:r>
+        <w:rPr>
+          <w:rFonts w:ascii="Helvetica Neue Thin" w:hAnsi="Helvetica Neue Thin"/>
+          <w:iCs/>
+          <w:szCs w:val="18"/>
+        </w:rPr>
+        <w:t xml:space="preserve"> user configuration, e.g.</w:t>
+      </w:r>
+      <w:r>
+        <w:rPr>
+          <w:rFonts w:ascii="Helvetica Neue Thin" w:hAnsi="Helvetica Neue Thin"/>
+          <w:iCs/>
+          <w:szCs w:val="18"/>
+        </w:rPr>
+        <w:t xml:space="preserve"> the</w:t>
+      </w:r>
+      <w:r>
+        <w:rPr>
+          <w:rFonts w:ascii="Helvetica Neue Thin" w:hAnsi="Helvetica Neue Thin"/>
+          <w:iCs/>
+          <w:szCs w:val="18"/>
+        </w:rPr>
+        <w:t xml:space="preserve"> </w:t>
+      </w:r>
       <w:r>
         <w:rPr>
           <w:rFonts w:ascii="Courier New" w:hAnsi="Courier New" w:cs="Courier New"/>
           <w:iCs/>
           <w:szCs w:val="18"/>
         </w:rPr>
-        <w:t>bfm_config</w:t>
-      </w:r>
-      <w:proofErr w:type="spellEnd"/>
+        <w:t>bit_time</w:t>
+      </w:r>
       <w:r>
         <w:rPr>
           <w:rFonts w:ascii="Helvetica Neue Thin" w:hAnsi="Helvetica Neue Thin"/>
           <w:iCs/>
           <w:szCs w:val="18"/>
         </w:rPr>
-        <w:t xml:space="preserve"> identifier. </w:t>
-      </w:r>
-      <w:r>
-        <w:rPr>
-          <w:rFonts w:ascii="Helvetica Neue Thin" w:hAnsi="Helvetica Neue Thin"/>
-          <w:iCs/>
-          <w:szCs w:val="18"/>
-        </w:rPr>
-        <w:t xml:space="preserve">In addition to </w:t>
-      </w:r>
-      <w:proofErr w:type="spellStart"/>
-      <w:r>
-        <w:rPr>
-          <w:rFonts w:ascii="Helvetica Neue Thin" w:hAnsi="Helvetica Neue Thin"/>
-          <w:iCs/>
-          <w:szCs w:val="18"/>
-        </w:rPr>
-        <w:t>BFM</w:t>
-      </w:r>
-      <w:proofErr w:type="spellEnd"/>
-      <w:r>
-        <w:rPr>
-          <w:rFonts w:ascii="Helvetica Neue Thin" w:hAnsi="Helvetica Neue Thin"/>
-          <w:iCs/>
-          <w:szCs w:val="18"/>
-        </w:rPr>
-        <w:t xml:space="preserve"> configuration possibility, the c</w:t>
-      </w:r>
-      <w:r>
-        <w:rPr>
-          <w:rFonts w:ascii="Helvetica Neue Thin" w:hAnsi="Helvetica Neue Thin"/>
-          <w:iCs/>
-          <w:szCs w:val="18"/>
-        </w:rPr>
-        <w:t xml:space="preserve">onfiguration settings </w:t>
-      </w:r>
-      <w:r>
-        <w:rPr>
-          <w:rFonts w:ascii="Helvetica Neue Thin" w:hAnsi="Helvetica Neue Thin"/>
-          <w:iCs/>
-          <w:szCs w:val="18"/>
-        </w:rPr>
-        <w:t xml:space="preserve">consist of command and result queue settings, </w:t>
-      </w:r>
-      <w:proofErr w:type="spellStart"/>
-      <w:r>
-        <w:rPr>
-          <w:rFonts w:ascii="Helvetica Neue Thin" w:hAnsi="Helvetica Neue Thin"/>
-          <w:iCs/>
-          <w:szCs w:val="18"/>
-        </w:rPr>
-        <w:t>BFM</w:t>
-      </w:r>
-      <w:proofErr w:type="spellEnd"/>
-      <w:r>
-        <w:rPr>
-          <w:rFonts w:ascii="Helvetica Neue Thin" w:hAnsi="Helvetica Neue Thin"/>
-          <w:iCs/>
-          <w:szCs w:val="18"/>
-        </w:rPr>
-        <w:t xml:space="preserve"> access separation delay and a </w:t>
-      </w:r>
-      <w:proofErr w:type="spellStart"/>
-      <w:r>
-        <w:rPr>
-          <w:rFonts w:ascii="Helvetica Neue Thin" w:hAnsi="Helvetica Neue Thin"/>
-          <w:iCs/>
-          <w:szCs w:val="18"/>
-        </w:rPr>
-        <w:t>VVC</w:t>
-      </w:r>
-      <w:proofErr w:type="spellEnd"/>
-      <w:r>
-        <w:rPr>
-          <w:rFonts w:ascii="Helvetica Neue Thin" w:hAnsi="Helvetica Neue Thin"/>
-          <w:iCs/>
-          <w:szCs w:val="18"/>
-        </w:rPr>
-        <w:t xml:space="preserve"> dedicated message ID panel.</w:t>
-      </w:r>
-      <w:r>
-        <w:rPr>
-          <w:rFonts w:ascii="Helvetica Neue Thin" w:hAnsi="Helvetica Neue Thin"/>
-          <w:iCs/>
-          <w:szCs w:val="18"/>
-        </w:rPr>
-        <w:br/>
-      </w:r>
-      <w:r>
-        <w:rPr>
-          <w:rFonts w:ascii="Helvetica Neue Thin" w:hAnsi="Helvetica Neue Thin"/>
-          <w:iCs/>
-          <w:szCs w:val="18"/>
-        </w:rPr>
-        <w:t xml:space="preserve">Note that some </w:t>
-      </w:r>
-      <w:proofErr w:type="spellStart"/>
-      <w:r>
-        <w:rPr>
-          <w:rFonts w:ascii="Helvetica Neue Thin" w:hAnsi="Helvetica Neue Thin"/>
-          <w:iCs/>
-          <w:szCs w:val="18"/>
-        </w:rPr>
-        <w:t>BFMs</w:t>
-      </w:r>
-      <w:proofErr w:type="spellEnd"/>
-      <w:r>
-        <w:rPr>
-          <w:rFonts w:ascii="Helvetica Neue Thin" w:hAnsi="Helvetica Neue Thin"/>
-          <w:iCs/>
-          <w:szCs w:val="18"/>
-        </w:rPr>
-        <w:t xml:space="preserve"> </w:t>
-      </w:r>
-      <w:r>
-        <w:rPr>
-          <w:rFonts w:ascii="Helvetica Neue Thin" w:hAnsi="Helvetica Neue Thin"/>
-          <w:iCs/>
-          <w:szCs w:val="18"/>
-        </w:rPr>
-        <w:t>require</w:t>
-      </w:r>
-      <w:r>
-        <w:rPr>
-          <w:rFonts w:ascii="Helvetica Neue Thin" w:hAnsi="Helvetica Neue Thin"/>
-          <w:iCs/>
-          <w:szCs w:val="18"/>
-        </w:rPr>
-        <w:t xml:space="preserve"> user configuration, e.g.</w:t>
-      </w:r>
-      <w:r>
-        <w:rPr>
-          <w:rFonts w:ascii="Helvetica Neue Thin" w:hAnsi="Helvetica Neue Thin"/>
-          <w:iCs/>
-          <w:szCs w:val="18"/>
-        </w:rPr>
-        <w:t xml:space="preserve"> the</w:t>
-      </w:r>
-      <w:r>
-        <w:rPr>
-          <w:rFonts w:ascii="Helvetica Neue Thin" w:hAnsi="Helvetica Neue Thin"/>
-          <w:iCs/>
-          <w:szCs w:val="18"/>
-        </w:rPr>
-        <w:t xml:space="preserve"> </w:t>
-      </w:r>
-      <w:proofErr w:type="spellStart"/>
-      <w:r>
-        <w:rPr>
-          <w:rFonts w:ascii="Courier New" w:hAnsi="Courier New" w:cs="Courier New"/>
-          <w:iCs/>
-          <w:szCs w:val="18"/>
-        </w:rPr>
-        <w:t>bit_time</w:t>
-      </w:r>
-      <w:proofErr w:type="spellEnd"/>
-      <w:r>
-        <w:rPr>
-          <w:rFonts w:ascii="Helvetica Neue Thin" w:hAnsi="Helvetica Neue Thin"/>
-          <w:iCs/>
-          <w:szCs w:val="18"/>
-        </w:rPr>
-        <w:t xml:space="preserve"> setting in serial interface </w:t>
-      </w:r>
-      <w:proofErr w:type="spellStart"/>
-      <w:r>
-        <w:rPr>
-          <w:rFonts w:ascii="Helvetica Neue Thin" w:hAnsi="Helvetica Neue Thin"/>
-          <w:iCs/>
-          <w:szCs w:val="18"/>
-        </w:rPr>
-        <w:t>BFMs</w:t>
-      </w:r>
-      <w:proofErr w:type="spellEnd"/>
-      <w:r>
-        <w:rPr>
-          <w:rFonts w:ascii="Helvetica Neue Thin" w:hAnsi="Helvetica Neue Thin"/>
-          <w:iCs/>
-          <w:szCs w:val="18"/>
-        </w:rPr>
-        <w:t xml:space="preserve">. </w:t>
+        <w:t xml:space="preserve"> setting in serial interface BFMs. </w:t>
       </w:r>
     </w:p>
     <w:p>
@@ -5505,25 +3974,23 @@
           <w:iCs/>
           <w:szCs w:val="18"/>
         </w:rPr>
-        <w:t xml:space="preserve">The </w:t>
-      </w:r>
-      <w:proofErr w:type="spellStart"/>
+        <w:t xml:space="preserve">The VVC status shared variable provide access to </w:t>
+      </w:r>
       <w:r>
         <w:rPr>
           <w:rFonts w:ascii="Helvetica Neue Thin" w:hAnsi="Helvetica Neue Thin"/>
           <w:iCs/>
           <w:szCs w:val="18"/>
         </w:rPr>
-        <w:t>VVC</w:t>
-      </w:r>
-      <w:proofErr w:type="spellEnd"/>
+        <w:t xml:space="preserve">the </w:t>
+      </w:r>
       <w:r>
         <w:rPr>
           <w:rFonts w:ascii="Helvetica Neue Thin" w:hAnsi="Helvetica Neue Thin"/>
           <w:iCs/>
           <w:szCs w:val="18"/>
         </w:rPr>
-        <w:t xml:space="preserve"> status shared variable provide access to </w:t>
+        <w:t>command status parameters</w:t>
       </w:r>
       <w:r>
         <w:rPr>
@@ -5531,7 +3998,7 @@
           <w:iCs/>
           <w:szCs w:val="18"/>
         </w:rPr>
-        <w:t xml:space="preserve">the </w:t>
+        <w:t xml:space="preserve"> for each </w:t>
       </w:r>
       <w:r>
         <w:rPr>
@@ -5539,7 +4006,7 @@
           <w:iCs/>
           <w:szCs w:val="18"/>
         </w:rPr>
-        <w:t>command status parameters</w:t>
+        <w:t xml:space="preserve">of the </w:t>
       </w:r>
       <w:r>
         <w:rPr>
@@ -5547,7 +4014,7 @@
           <w:iCs/>
           <w:szCs w:val="18"/>
         </w:rPr>
-        <w:t xml:space="preserve"> for each </w:t>
+        <w:t>VVC</w:t>
       </w:r>
       <w:r>
         <w:rPr>
@@ -5555,16 +4022,15 @@
           <w:iCs/>
           <w:szCs w:val="18"/>
         </w:rPr>
-        <w:t xml:space="preserve">of the </w:t>
-      </w:r>
-      <w:proofErr w:type="spellStart"/>
+        <w:t>s</w:t>
+      </w:r>
       <w:r>
         <w:rPr>
           <w:rFonts w:ascii="Helvetica Neue Thin" w:hAnsi="Helvetica Neue Thin"/>
           <w:iCs/>
           <w:szCs w:val="18"/>
         </w:rPr>
-        <w:t>VVC</w:t>
+        <w:t>, such as</w:t>
       </w:r>
       <w:r>
         <w:rPr>
@@ -5572,16 +4038,15 @@
           <w:iCs/>
           <w:szCs w:val="18"/>
         </w:rPr>
-        <w:t>s</w:t>
-      </w:r>
-      <w:proofErr w:type="spellEnd"/>
+        <w:t xml:space="preserve"> the</w:t>
+      </w:r>
       <w:r>
         <w:rPr>
           <w:rFonts w:ascii="Helvetica Neue Thin" w:hAnsi="Helvetica Neue Thin"/>
           <w:iCs/>
           <w:szCs w:val="18"/>
         </w:rPr>
-        <w:t>, such as</w:t>
+        <w:t xml:space="preserve"> current and previous command inde</w:t>
       </w:r>
       <w:r>
         <w:rPr>
@@ -5589,7 +4054,7 @@
           <w:iCs/>
           <w:szCs w:val="18"/>
         </w:rPr>
-        <w:t xml:space="preserve"> the</w:t>
+        <w:t xml:space="preserve">x, and the number of pending commands in the VVCs command queue. This provide a helpful tool, e.g. when synchronizing VVCs in the test sequencer </w:t>
       </w:r>
       <w:r>
         <w:rPr>
@@ -5597,7 +4062,7 @@
           <w:iCs/>
           <w:szCs w:val="18"/>
         </w:rPr>
-        <w:t xml:space="preserve"> current and previous command inde</w:t>
+        <w:t>using</w:t>
       </w:r>
       <w:r>
         <w:rPr>
@@ -5605,121 +4070,31 @@
           <w:iCs/>
           <w:szCs w:val="18"/>
         </w:rPr>
-        <w:t xml:space="preserve">x, and the number of pending commands in the </w:t>
-      </w:r>
-      <w:proofErr w:type="spellStart"/>
+        <w:t xml:space="preserve"> the </w:t>
+      </w:r>
+      <w:r>
+        <w:rPr>
+          <w:rFonts w:ascii="Courier New" w:hAnsi="Courier New" w:cs="Courier New"/>
+          <w:iCs/>
+          <w:szCs w:val="18"/>
+        </w:rPr>
+        <w:t>await_completion()</w:t>
+      </w:r>
       <w:r>
         <w:rPr>
           <w:rFonts w:ascii="Helvetica Neue Thin" w:hAnsi="Helvetica Neue Thin"/>
           <w:iCs/>
           <w:szCs w:val="18"/>
         </w:rPr>
-        <w:t>VVCs</w:t>
-      </w:r>
-      <w:proofErr w:type="spellEnd"/>
-      <w:r>
-        <w:rPr>
-          <w:rFonts w:ascii="Helvetica Neue Thin" w:hAnsi="Helvetica Neue Thin"/>
-          <w:iCs/>
-          <w:szCs w:val="18"/>
-        </w:rPr>
-        <w:t xml:space="preserve"> command queue. This provide a helpful tool, e.g. when synchronizing </w:t>
-      </w:r>
-      <w:proofErr w:type="spellStart"/>
-      <w:r>
-        <w:rPr>
-          <w:rFonts w:ascii="Helvetica Neue Thin" w:hAnsi="Helvetica Neue Thin"/>
-          <w:iCs/>
-          <w:szCs w:val="18"/>
-        </w:rPr>
-        <w:t>VVCs</w:t>
-      </w:r>
-      <w:proofErr w:type="spellEnd"/>
-      <w:r>
-        <w:rPr>
-          <w:rFonts w:ascii="Helvetica Neue Thin" w:hAnsi="Helvetica Neue Thin"/>
-          <w:iCs/>
-          <w:szCs w:val="18"/>
-        </w:rPr>
-        <w:t xml:space="preserve"> in the test sequencer </w:t>
-      </w:r>
-      <w:r>
-        <w:rPr>
-          <w:rFonts w:ascii="Helvetica Neue Thin" w:hAnsi="Helvetica Neue Thin"/>
-          <w:iCs/>
-          <w:szCs w:val="18"/>
-        </w:rPr>
-        <w:t>using</w:t>
-      </w:r>
-      <w:r>
-        <w:rPr>
-          <w:rFonts w:ascii="Helvetica Neue Thin" w:hAnsi="Helvetica Neue Thin"/>
-          <w:iCs/>
-          <w:szCs w:val="18"/>
-        </w:rPr>
-        <w:t xml:space="preserve"> the </w:t>
-      </w:r>
-      <w:proofErr w:type="spellStart"/>
+        <w:t xml:space="preserve"> or </w:t>
+      </w:r>
       <w:r>
         <w:rPr>
           <w:rFonts w:ascii="Courier New" w:hAnsi="Courier New" w:cs="Courier New"/>
           <w:iCs/>
           <w:szCs w:val="18"/>
         </w:rPr>
-        <w:t>await_</w:t>
-      </w:r>
-      <w:proofErr w:type="gramStart"/>
-      <w:r>
-        <w:rPr>
-          <w:rFonts w:ascii="Courier New" w:hAnsi="Courier New" w:cs="Courier New"/>
-          <w:iCs/>
-          <w:szCs w:val="18"/>
-        </w:rPr>
-        <w:t>completion</w:t>
-      </w:r>
-      <w:proofErr w:type="spellEnd"/>
-      <w:r>
-        <w:rPr>
-          <w:rFonts w:ascii="Courier New" w:hAnsi="Courier New" w:cs="Courier New"/>
-          <w:iCs/>
-          <w:szCs w:val="18"/>
-        </w:rPr>
-        <w:t>(</w:t>
-      </w:r>
-      <w:proofErr w:type="gramEnd"/>
-      <w:r>
-        <w:rPr>
-          <w:rFonts w:ascii="Courier New" w:hAnsi="Courier New" w:cs="Courier New"/>
-          <w:iCs/>
-          <w:szCs w:val="18"/>
-        </w:rPr>
-        <w:t>)</w:t>
-      </w:r>
-      <w:r>
-        <w:rPr>
-          <w:rFonts w:ascii="Helvetica Neue Thin" w:hAnsi="Helvetica Neue Thin"/>
-          <w:iCs/>
-          <w:szCs w:val="18"/>
-        </w:rPr>
-        <w:t xml:space="preserve"> or </w:t>
-      </w:r>
-      <w:proofErr w:type="spellStart"/>
-      <w:r>
-        <w:rPr>
-          <w:rFonts w:ascii="Courier New" w:hAnsi="Courier New" w:cs="Courier New"/>
-          <w:iCs/>
-          <w:szCs w:val="18"/>
-        </w:rPr>
-        <w:t>await_any_completion</w:t>
-      </w:r>
-      <w:proofErr w:type="spellEnd"/>
-      <w:r>
-        <w:rPr>
-          <w:rFonts w:ascii="Courier New" w:hAnsi="Courier New" w:cs="Courier New"/>
-          <w:iCs/>
-          <w:szCs w:val="18"/>
-        </w:rPr>
-        <w:t>()</w:t>
+        <w:t>await_any_completion()</w:t>
       </w:r>
       <w:r>
         <w:rPr>
@@ -5786,25 +4161,39 @@
           <w:iCs/>
           <w:szCs w:val="18"/>
         </w:rPr>
-        <w:t xml:space="preserve"> helpful information regarding current </w:t>
-      </w:r>
-      <w:proofErr w:type="spellStart"/>
+        <w:t xml:space="preserve"> helpful information regarding current VVC operation and transaction information</w:t>
+      </w:r>
       <w:r>
         <w:rPr>
           <w:rFonts w:ascii="Helvetica Neue Thin" w:hAnsi="Helvetica Neue Thin"/>
           <w:iCs/>
           <w:szCs w:val="18"/>
         </w:rPr>
-        <w:t>VVC</w:t>
-      </w:r>
-      <w:proofErr w:type="spellEnd"/>
+        <w:t xml:space="preserve"> such as </w:t>
+      </w:r>
+      <w:r>
+        <w:rPr>
+          <w:rFonts w:ascii="Courier New" w:hAnsi="Courier New" w:cs="Courier New"/>
+          <w:iCs/>
+          <w:szCs w:val="18"/>
+        </w:rPr>
+        <w:t>address</w:t>
+      </w:r>
       <w:r>
         <w:rPr>
           <w:rFonts w:ascii="Helvetica Neue Thin" w:hAnsi="Helvetica Neue Thin"/>
           <w:iCs/>
           <w:szCs w:val="18"/>
         </w:rPr>
-        <w:t xml:space="preserve"> operation and transaction information</w:t>
+        <w:t xml:space="preserve"> and </w:t>
+      </w:r>
+      <w:r>
+        <w:rPr>
+          <w:rFonts w:ascii="Courier New" w:hAnsi="Courier New" w:cs="Courier New"/>
+          <w:iCs/>
+          <w:szCs w:val="18"/>
+        </w:rPr>
+        <w:t>data</w:t>
       </w:r>
       <w:r>
         <w:rPr>
@@ -5812,15 +4201,7 @@
           <w:iCs/>
           <w:szCs w:val="18"/>
         </w:rPr>
-        <w:t xml:space="preserve"> such as </w:t>
-      </w:r>
-      <w:r>
-        <w:rPr>
-          <w:rFonts w:ascii="Courier New" w:hAnsi="Courier New" w:cs="Courier New"/>
-          <w:iCs/>
-          <w:szCs w:val="18"/>
-        </w:rPr>
-        <w:t>address</w:t>
+        <w:t>. Note that</w:t>
       </w:r>
       <w:r>
         <w:rPr>
@@ -5828,15 +4209,7 @@
           <w:iCs/>
           <w:szCs w:val="18"/>
         </w:rPr>
-        <w:t xml:space="preserve"> and </w:t>
-      </w:r>
-      <w:r>
-        <w:rPr>
-          <w:rFonts w:ascii="Courier New" w:hAnsi="Courier New" w:cs="Courier New"/>
-          <w:iCs/>
-          <w:szCs w:val="18"/>
-        </w:rPr>
-        <w:t>data</w:t>
+        <w:t xml:space="preserve"> the</w:t>
       </w:r>
       <w:r>
         <w:rPr>
@@ -5844,7 +4217,7 @@
           <w:iCs/>
           <w:szCs w:val="18"/>
         </w:rPr>
-        <w:t>. Note that</w:t>
+        <w:t xml:space="preserve"> accessible fields depend on the VVC and its implementation.</w:t>
       </w:r>
       <w:r>
         <w:rPr>
@@ -5852,7 +4225,7 @@
           <w:iCs/>
           <w:szCs w:val="18"/>
         </w:rPr>
-        <w:t xml:space="preserve"> the</w:t>
+        <w:t xml:space="preserve"> A</w:t>
       </w:r>
       <w:r>
         <w:rPr>
@@ -5860,85 +4233,15 @@
           <w:iCs/>
           <w:szCs w:val="18"/>
         </w:rPr>
-        <w:t xml:space="preserve"> accessible fields depend on the </w:t>
-      </w:r>
-      <w:proofErr w:type="spellStart"/>
+        <w:t xml:space="preserve">n </w:t>
+      </w:r>
       <w:r>
         <w:rPr>
           <w:rFonts w:ascii="Helvetica Neue Thin" w:hAnsi="Helvetica Neue Thin"/>
           <w:iCs/>
           <w:szCs w:val="18"/>
         </w:rPr>
-        <w:t>VVC</w:t>
-      </w:r>
-      <w:proofErr w:type="spellEnd"/>
-      <w:r>
-        <w:rPr>
-          <w:rFonts w:ascii="Helvetica Neue Thin" w:hAnsi="Helvetica Neue Thin"/>
-          <w:iCs/>
-          <w:szCs w:val="18"/>
-        </w:rPr>
-        <w:t xml:space="preserve"> and its implementation.</w:t>
-      </w:r>
-      <w:r>
-        <w:rPr>
-          <w:rFonts w:ascii="Helvetica Neue Thin" w:hAnsi="Helvetica Neue Thin"/>
-          <w:iCs/>
-          <w:szCs w:val="18"/>
-        </w:rPr>
-        <w:t xml:space="preserve"> A</w:t>
-      </w:r>
-      <w:r>
-        <w:rPr>
-          <w:rFonts w:ascii="Helvetica Neue Thin" w:hAnsi="Helvetica Neue Thin"/>
-          <w:iCs/>
-          <w:szCs w:val="18"/>
-        </w:rPr>
-        <w:t xml:space="preserve">n </w:t>
-      </w:r>
-      <w:r>
-        <w:rPr>
-          <w:rFonts w:ascii="Helvetica Neue Thin" w:hAnsi="Helvetica Neue Thin"/>
-          <w:iCs/>
-          <w:szCs w:val="18"/>
-        </w:rPr>
-        <w:t xml:space="preserve">example of two </w:t>
-      </w:r>
-      <w:proofErr w:type="spellStart"/>
-      <w:r>
-        <w:rPr>
-          <w:rFonts w:ascii="Helvetica Neue Thin" w:hAnsi="Helvetica Neue Thin"/>
-          <w:iCs/>
-          <w:szCs w:val="18"/>
-        </w:rPr>
-        <w:t>SBI</w:t>
-      </w:r>
-      <w:proofErr w:type="spellEnd"/>
-      <w:r>
-        <w:rPr>
-          <w:rFonts w:ascii="Helvetica Neue Thin" w:hAnsi="Helvetica Neue Thin"/>
-          <w:iCs/>
-          <w:szCs w:val="18"/>
-        </w:rPr>
-        <w:t xml:space="preserve"> </w:t>
-      </w:r>
-      <w:proofErr w:type="spellStart"/>
-      <w:r>
-        <w:rPr>
-          <w:rFonts w:ascii="Helvetica Neue Thin" w:hAnsi="Helvetica Neue Thin"/>
-          <w:iCs/>
-          <w:szCs w:val="18"/>
-        </w:rPr>
-        <w:t>VVCs</w:t>
-      </w:r>
-      <w:proofErr w:type="spellEnd"/>
-      <w:r>
-        <w:rPr>
-          <w:rFonts w:ascii="Helvetica Neue Thin" w:hAnsi="Helvetica Neue Thin"/>
-          <w:iCs/>
-          <w:szCs w:val="18"/>
-        </w:rPr>
-        <w:t xml:space="preserve"> performing FIFO write operation</w:t>
+        <w:t>example of two SBI VVCs performing FIFO write operation</w:t>
       </w:r>
       <w:r>
         <w:rPr>
@@ -6165,15 +4468,7 @@
       </w:r>
       <w:bookmarkEnd w:id="11"/>
       <w:r>
-        <w:t xml:space="preserve"> </w:t>
-      </w:r>
-      <w:proofErr w:type="spellStart"/>
-      <w:r>
-        <w:t>VVC</w:t>
-      </w:r>
-      <w:proofErr w:type="spellEnd"/>
-      <w:r>
-        <w:t xml:space="preserve"> Transaction info example</w:t>
+        <w:t xml:space="preserve"> VVC Transaction info example</w:t>
       </w:r>
     </w:p>
     <w:p/>
@@ -6208,54 +4503,17 @@
       <w:bookmarkEnd w:id="14"/>
     </w:p>
     <w:p>
-      <w:proofErr w:type="spellStart"/>
-      <w:r>
-        <w:t>UVVM</w:t>
-      </w:r>
-      <w:proofErr w:type="spellEnd"/>
-      <w:r>
-        <w:t xml:space="preserve"> </w:t>
-      </w:r>
-      <w:proofErr w:type="spellStart"/>
-      <w:r>
-        <w:t>VVC</w:t>
-      </w:r>
-      <w:proofErr w:type="spellEnd"/>
-      <w:r>
-        <w:t xml:space="preserve"> Framework has an activity watchdog </w:t>
+      <w:r>
+        <w:t xml:space="preserve">UVVM VVC Framework has an activity watchdog </w:t>
       </w:r>
       <w:r>
         <w:t xml:space="preserve">mechanism which </w:t>
       </w:r>
       <w:r>
-        <w:t xml:space="preserve">all </w:t>
-      </w:r>
-      <w:proofErr w:type="spellStart"/>
-      <w:r>
-        <w:t>UVVM</w:t>
-      </w:r>
-      <w:proofErr w:type="spellEnd"/>
-      <w:r>
-        <w:t xml:space="preserve"> </w:t>
-      </w:r>
-      <w:proofErr w:type="spellStart"/>
-      <w:r>
-        <w:t>VVCs</w:t>
-      </w:r>
-      <w:proofErr w:type="spellEnd"/>
-      <w:r>
-        <w:t xml:space="preserve"> support</w:t>
-      </w:r>
-      <w:r>
-        <w:t xml:space="preserve">. All </w:t>
-      </w:r>
-      <w:proofErr w:type="spellStart"/>
-      <w:r>
-        <w:t>VVCs</w:t>
-      </w:r>
-      <w:proofErr w:type="spellEnd"/>
-      <w:r>
-        <w:t xml:space="preserve"> </w:t>
+        <w:t>all UVVM VVCs support</w:t>
+      </w:r>
+      <w:r>
+        <w:t xml:space="preserve">. All VVCs </w:t>
       </w:r>
       <w:r>
         <w:t xml:space="preserve">can be </w:t>
@@ -6294,15 +4552,7 @@
         <w:t>when no</w:t>
       </w:r>
       <w:r>
-        <w:t xml:space="preserve"> </w:t>
-      </w:r>
-      <w:proofErr w:type="spellStart"/>
-      <w:r>
-        <w:t>VVC</w:t>
-      </w:r>
-      <w:proofErr w:type="spellEnd"/>
-      <w:r>
-        <w:t xml:space="preserve"> activity is registered in the activity watchdog</w:t>
+        <w:t xml:space="preserve"> VVC activity is registered in the activity watchdog</w:t>
       </w:r>
       <w:r>
         <w:t xml:space="preserve"> and </w:t>
@@ -6319,21 +4569,8 @@
       <w:r>
         <w:t xml:space="preserve">with </w:t>
       </w:r>
-      <w:proofErr w:type="spellStart"/>
-      <w:r>
-        <w:t>VVC</w:t>
-      </w:r>
-      <w:proofErr w:type="spellEnd"/>
-      <w:r>
-        <w:t xml:space="preserve"> activity. An alert will be raised if no </w:t>
-      </w:r>
-      <w:proofErr w:type="spellStart"/>
-      <w:r>
-        <w:t>VVC</w:t>
-      </w:r>
-      <w:proofErr w:type="spellEnd"/>
-      <w:r>
-        <w:t xml:space="preserve"> ha</w:t>
+      <w:r>
+        <w:t>VVC activity. An alert will be raised if no VVC ha</w:t>
       </w:r>
       <w:r>
         <w:t>s</w:t>
@@ -6387,43 +4624,31 @@
         <w:br/>
       </w:r>
       <w:r>
-        <w:t xml:space="preserve">Note that the activity watchdog will raise a </w:t>
-      </w:r>
-      <w:proofErr w:type="spellStart"/>
-      <w:r>
-        <w:t>TB_WARNING</w:t>
-      </w:r>
-      <w:proofErr w:type="spellEnd"/>
-      <w:r>
-        <w:t xml:space="preserve"> if the number of expected </w:t>
-      </w:r>
-      <w:proofErr w:type="spellStart"/>
-      <w:r>
-        <w:t>VVCs</w:t>
-      </w:r>
-      <w:proofErr w:type="spellEnd"/>
-      <w:r>
-        <w:t xml:space="preserve"> do</w:t>
+        <w:t>Note that the activity watchdog will raise a TB_WARNING if the number of expected VVCs do</w:t>
       </w:r>
       <w:r>
         <w:t>es</w:t>
       </w:r>
       <w:r>
-        <w:t xml:space="preserve"> not match the number of registered </w:t>
-      </w:r>
-      <w:proofErr w:type="spellStart"/>
-      <w:r>
-        <w:t>VVCs</w:t>
-      </w:r>
-      <w:proofErr w:type="spellEnd"/>
-      <w:r>
-        <w:t xml:space="preserve"> in the activity watchdog register</w:t>
-      </w:r>
-      <w:r>
-        <w:t>, and that channels are counted individually.</w:t>
+        <w:t xml:space="preserve"> not match the number of registered VVCs in the activity watchdog register</w:t>
+      </w:r>
+      <w:r>
+        <w:t xml:space="preserve">, and that </w:t>
+      </w:r>
+      <w:r>
+        <w:t xml:space="preserve">leaf VVCs (e.g. </w:t>
+      </w:r>
+      <w:r>
+        <w:t>channels</w:t>
+      </w:r>
+      <w:r>
+        <w:t>)</w:t>
       </w:r>
       <w:bookmarkStart w:id="19" w:name="_GoBack"/>
       <w:bookmarkEnd w:id="19"/>
+      <w:r>
+        <w:t xml:space="preserve"> are counted individually.</w:t>
+      </w:r>
       <w:r>
         <w:tab/>
       </w:r>
@@ -6431,13 +4656,8 @@
     <w:p/>
     <w:p>
       <w:r>
-        <w:t xml:space="preserve">Note that some </w:t>
-      </w:r>
-      <w:proofErr w:type="spellStart"/>
-      <w:r>
-        <w:t>VVC</w:t>
-      </w:r>
-      <w:proofErr w:type="spellEnd"/>
+        <w:t>Note that some VVC</w:t>
+      </w:r>
       <w:r>
         <w:t xml:space="preserve"> activity</w:t>
       </w:r>
@@ -6451,23 +4671,10 @@
         <w:t xml:space="preserve"> activity watchdog</w:t>
       </w:r>
       <w:r>
-        <w:t xml:space="preserve">. This currently applies to the clock generator </w:t>
-      </w:r>
-      <w:proofErr w:type="spellStart"/>
-      <w:r>
-        <w:t>VVC</w:t>
-      </w:r>
-      <w:proofErr w:type="spellEnd"/>
-      <w:r>
-        <w:t xml:space="preserve">, as this </w:t>
-      </w:r>
-      <w:proofErr w:type="spellStart"/>
-      <w:r>
-        <w:t>VVC</w:t>
-      </w:r>
-      <w:proofErr w:type="spellEnd"/>
-      <w:r>
-        <w:t xml:space="preserve"> may continue to be active even after all other testbench activity has stopped.</w:t>
+        <w:t>. This currently applies to the clock generator VVC</w:t>
+      </w:r>
+      <w:r>
+        <w:t>, as this VVC may continue to be active even after all other testbench activity has stopped.</w:t>
       </w:r>
       <w:r>
         <w:t xml:space="preserve"> T</w:t>
@@ -6476,31 +4683,7 @@
         <w:t>his</w:t>
       </w:r>
       <w:r>
-        <w:t xml:space="preserve"> </w:t>
-      </w:r>
-      <w:proofErr w:type="spellStart"/>
-      <w:r>
-        <w:t>VVC</w:t>
-      </w:r>
-      <w:proofErr w:type="spellEnd"/>
-      <w:r>
-        <w:t xml:space="preserve"> will have to be included in the number of expected </w:t>
-      </w:r>
-      <w:proofErr w:type="spellStart"/>
-      <w:r>
-        <w:t>VVCs</w:t>
-      </w:r>
-      <w:proofErr w:type="spellEnd"/>
-      <w:r>
-        <w:t xml:space="preserve"> registered in the activity watchdog </w:t>
-      </w:r>
-      <w:proofErr w:type="gramStart"/>
-      <w:r>
-        <w:t>register, but</w:t>
-      </w:r>
-      <w:proofErr w:type="gramEnd"/>
-      <w:r>
-        <w:t xml:space="preserve"> will not have any effect on the activity watchdog timeout counter.</w:t>
+        <w:t xml:space="preserve"> VVC will have to be included in the number of expected VVCs registered in the activity watchdog register, but will not have any effect on the activity watchdog timeout counter.</w:t>
       </w:r>
     </w:p>
     <w:p>
@@ -6722,23 +4905,7 @@
                 <w:rFonts w:ascii="Verdana" w:hAnsi="Verdana"/>
                 <w:sz w:val="14"/>
               </w:rPr>
-              <w:t xml:space="preserve">Timeout value after last </w:t>
-            </w:r>
-            <w:proofErr w:type="spellStart"/>
-            <w:r>
-              <w:rPr>
-                <w:rFonts w:ascii="Verdana" w:hAnsi="Verdana"/>
-                <w:sz w:val="14"/>
-              </w:rPr>
-              <w:t>VVC</w:t>
-            </w:r>
-            <w:proofErr w:type="spellEnd"/>
-            <w:r>
-              <w:rPr>
-                <w:rFonts w:ascii="Verdana" w:hAnsi="Verdana"/>
-                <w:sz w:val="14"/>
-              </w:rPr>
-              <w:t xml:space="preserve"> activity. </w:t>
+              <w:t xml:space="preserve">Timeout value after last VVC activity. </w:t>
             </w:r>
           </w:p>
         </w:tc>
@@ -6760,7 +4927,6 @@
                 <w:sz w:val="14"/>
               </w:rPr>
             </w:pPr>
-            <w:proofErr w:type="spellStart"/>
             <w:r>
               <w:rPr>
                 <w:rFonts w:ascii="Verdana" w:hAnsi="Verdana" w:cs="Helvetica"/>
@@ -6768,7 +4934,6 @@
               </w:rPr>
               <w:t>num_exp_vvc</w:t>
             </w:r>
-            <w:proofErr w:type="spellEnd"/>
             <w:r>
               <w:rPr>
                 <w:rFonts w:ascii="Verdana" w:hAnsi="Verdana" w:cs="Helvetica"/>
@@ -6842,62 +5007,14 @@
                 <w:rFonts w:ascii="Verdana" w:hAnsi="Verdana" w:cs="Courier New"/>
                 <w:sz w:val="14"/>
               </w:rPr>
-              <w:t xml:space="preserve">Expected number of </w:t>
-            </w:r>
-            <w:proofErr w:type="spellStart"/>
+              <w:t>Expected number of VVCs which should be registered in activity watchdog VVC register</w:t>
+            </w:r>
             <w:r>
               <w:rPr>
                 <w:rFonts w:ascii="Verdana" w:hAnsi="Verdana" w:cs="Courier New"/>
                 <w:sz w:val="14"/>
               </w:rPr>
-              <w:t>VVCs</w:t>
-            </w:r>
-            <w:proofErr w:type="spellEnd"/>
-            <w:r>
-              <w:rPr>
-                <w:rFonts w:ascii="Verdana" w:hAnsi="Verdana" w:cs="Courier New"/>
-                <w:sz w:val="14"/>
-              </w:rPr>
-              <w:t xml:space="preserve"> which should be registered in activity watchdog </w:t>
-            </w:r>
-            <w:proofErr w:type="spellStart"/>
-            <w:r>
-              <w:rPr>
-                <w:rFonts w:ascii="Verdana" w:hAnsi="Verdana" w:cs="Courier New"/>
-                <w:sz w:val="14"/>
-              </w:rPr>
-              <w:t>VVC</w:t>
-            </w:r>
-            <w:proofErr w:type="spellEnd"/>
-            <w:r>
-              <w:rPr>
-                <w:rFonts w:ascii="Verdana" w:hAnsi="Verdana" w:cs="Courier New"/>
-                <w:sz w:val="14"/>
-              </w:rPr>
-              <w:t xml:space="preserve"> register</w:t>
-            </w:r>
-            <w:r>
-              <w:rPr>
-                <w:rFonts w:ascii="Verdana" w:hAnsi="Verdana" w:cs="Courier New"/>
-                <w:sz w:val="14"/>
-              </w:rPr>
-              <w:t xml:space="preserve"> (including any clock generator </w:t>
-            </w:r>
-            <w:proofErr w:type="spellStart"/>
-            <w:r>
-              <w:rPr>
-                <w:rFonts w:ascii="Verdana" w:hAnsi="Verdana" w:cs="Courier New"/>
-                <w:sz w:val="14"/>
-              </w:rPr>
-              <w:t>VVC</w:t>
-            </w:r>
-            <w:proofErr w:type="spellEnd"/>
-            <w:r>
-              <w:rPr>
-                <w:rFonts w:ascii="Verdana" w:hAnsi="Verdana" w:cs="Courier New"/>
-                <w:sz w:val="14"/>
-              </w:rPr>
-              <w:t>)</w:t>
+              <w:t xml:space="preserve"> (including any clock generator VVC)</w:t>
             </w:r>
             <w:r>
               <w:rPr>
@@ -6926,7 +5043,6 @@
                 <w:sz w:val="14"/>
               </w:rPr>
             </w:pPr>
-            <w:proofErr w:type="spellStart"/>
             <w:r>
               <w:rPr>
                 <w:rFonts w:ascii="Verdana" w:hAnsi="Verdana" w:cs="Helvetica"/>
@@ -6934,7 +5050,6 @@
               </w:rPr>
               <w:t>alert_level</w:t>
             </w:r>
-            <w:proofErr w:type="spellEnd"/>
           </w:p>
         </w:tc>
         <w:tc>
@@ -6953,7 +5068,6 @@
                 <w:sz w:val="14"/>
               </w:rPr>
             </w:pPr>
-            <w:proofErr w:type="spellStart"/>
             <w:r>
               <w:rPr>
                 <w:rFonts w:ascii="Verdana" w:hAnsi="Verdana" w:cs="Courier New"/>
@@ -6961,7 +5075,6 @@
               </w:rPr>
               <w:t>t_alert_level</w:t>
             </w:r>
-            <w:proofErr w:type="spellEnd"/>
           </w:p>
         </w:tc>
         <w:tc>
@@ -6980,7 +5093,6 @@
                 <w:sz w:val="14"/>
               </w:rPr>
             </w:pPr>
-            <w:proofErr w:type="spellStart"/>
             <w:r>
               <w:rPr>
                 <w:rFonts w:ascii="Verdana" w:hAnsi="Verdana" w:cs="Courier New"/>
@@ -6988,7 +5100,6 @@
               </w:rPr>
               <w:t>TB_ERROR</w:t>
             </w:r>
-            <w:proofErr w:type="spellEnd"/>
           </w:p>
         </w:tc>
         <w:tc>
@@ -7034,7 +5145,6 @@
                 <w:sz w:val="14"/>
               </w:rPr>
             </w:pPr>
-            <w:proofErr w:type="spellStart"/>
             <w:r>
               <w:rPr>
                 <w:rFonts w:ascii="Verdana" w:hAnsi="Verdana" w:cs="Helvetica"/>
@@ -7042,7 +5152,6 @@
               </w:rPr>
               <w:t>msg</w:t>
             </w:r>
-            <w:proofErr w:type="spellEnd"/>
           </w:p>
         </w:tc>
         <w:tc>
@@ -7161,19 +5270,20 @@
           <w:szCs w:val="18"/>
           <w:lang w:val="en-US" w:eastAsia="nb-NO"/>
         </w:rPr>
-        <w:t>  </w:t>
-      </w:r>
-      <w:proofErr w:type="spellStart"/>
-      <w:r>
+        <w:t>  p_activity_watchdog:</w:t>
+      </w:r>
+    </w:p>
+    <w:p>
+      <w:pPr>
+        <w:shd w:val="clear" w:color="auto" w:fill="FFFFFF"/>
+        <w:spacing w:line="270" w:lineRule="atLeast"/>
         <w:rPr>
           <w:rFonts w:ascii="Consolas" w:hAnsi="Consolas" w:cs="Consolas"/>
           <w:color w:val="000000"/>
           <w:szCs w:val="18"/>
           <w:lang w:val="en-US" w:eastAsia="nb-NO"/>
         </w:rPr>
-        <w:t>p_activity_watchdog</w:t>
-      </w:r>
-      <w:proofErr w:type="spellEnd"/>
+      </w:pPr>
       <w:r>
         <w:rPr>
           <w:rFonts w:ascii="Consolas" w:hAnsi="Consolas" w:cs="Consolas"/>
@@ -7181,7 +5291,16 @@
           <w:szCs w:val="18"/>
           <w:lang w:val="en-US" w:eastAsia="nb-NO"/>
         </w:rPr>
-        <w:t>:</w:t>
+        <w:t>      </w:t>
+      </w:r>
+      <w:r>
+        <w:rPr>
+          <w:rFonts w:ascii="Consolas" w:hAnsi="Consolas" w:cs="Consolas"/>
+          <w:color w:val="000000"/>
+          <w:szCs w:val="18"/>
+          <w:lang w:val="en-US" w:eastAsia="nb-NO"/>
+        </w:rPr>
+        <w:t>activity_watchdog(timeout       =&gt; C_ACTIVITY_WATCHDOG_TIMEOUT,</w:t>
       </w:r>
     </w:p>
     <w:p>
@@ -7192,7 +5311,7 @@
           <w:rFonts w:ascii="Consolas" w:hAnsi="Consolas" w:cs="Consolas"/>
           <w:color w:val="000000"/>
           <w:szCs w:val="18"/>
-          <w:lang w:val="en-US" w:eastAsia="nb-NO"/>
+          <w:lang w:val="nb-NO" w:eastAsia="nb-NO"/>
         </w:rPr>
       </w:pPr>
       <w:r>
@@ -7202,77 +5321,16 @@
           <w:szCs w:val="18"/>
           <w:lang w:val="en-US" w:eastAsia="nb-NO"/>
         </w:rPr>
-        <w:t>      </w:t>
+        <w:t>                        </w:t>
       </w:r>
       <w:r>
         <w:rPr>
           <w:rFonts w:ascii="Consolas" w:hAnsi="Consolas" w:cs="Consolas"/>
           <w:color w:val="000000"/>
           <w:szCs w:val="18"/>
-          <w:lang w:val="en-US" w:eastAsia="nb-NO"/>
-        </w:rPr>
-        <w:t>activity_</w:t>
-      </w:r>
-      <w:proofErr w:type="gramStart"/>
-      <w:r>
-        <w:rPr>
-          <w:rFonts w:ascii="Consolas" w:hAnsi="Consolas" w:cs="Consolas"/>
-          <w:color w:val="000000"/>
-          <w:szCs w:val="18"/>
-          <w:lang w:val="en-US" w:eastAsia="nb-NO"/>
-        </w:rPr>
-        <w:t>watchdog(</w:t>
-      </w:r>
-      <w:proofErr w:type="gramEnd"/>
-      <w:r>
-        <w:rPr>
-          <w:rFonts w:ascii="Consolas" w:hAnsi="Consolas" w:cs="Consolas"/>
-          <w:color w:val="000000"/>
-          <w:szCs w:val="18"/>
-          <w:lang w:val="en-US" w:eastAsia="nb-NO"/>
-        </w:rPr>
-        <w:t>timeout       =&gt; C_ACTIVITY_WATCHDOG_TIMEOUT,</w:t>
-      </w:r>
-    </w:p>
-    <w:p>
-      <w:pPr>
-        <w:shd w:val="clear" w:color="auto" w:fill="FFFFFF"/>
-        <w:spacing w:line="270" w:lineRule="atLeast"/>
-        <w:rPr>
-          <w:rFonts w:ascii="Consolas" w:hAnsi="Consolas" w:cs="Consolas"/>
-          <w:color w:val="000000"/>
-          <w:szCs w:val="18"/>
           <w:lang w:val="nb-NO" w:eastAsia="nb-NO"/>
         </w:rPr>
-      </w:pPr>
-      <w:r>
-        <w:rPr>
-          <w:rFonts w:ascii="Consolas" w:hAnsi="Consolas" w:cs="Consolas"/>
-          <w:color w:val="000000"/>
-          <w:szCs w:val="18"/>
-          <w:lang w:val="en-US" w:eastAsia="nb-NO"/>
-        </w:rPr>
-        <w:t>                        </w:t>
-      </w:r>
-      <w:proofErr w:type="spellStart"/>
-      <w:r>
-        <w:rPr>
-          <w:rFonts w:ascii="Consolas" w:hAnsi="Consolas" w:cs="Consolas"/>
-          <w:color w:val="000000"/>
-          <w:szCs w:val="18"/>
-          <w:lang w:val="nb-NO" w:eastAsia="nb-NO"/>
-        </w:rPr>
-        <w:t>num_exp_vvc</w:t>
-      </w:r>
-      <w:proofErr w:type="spellEnd"/>
-      <w:r>
-        <w:rPr>
-          <w:rFonts w:ascii="Consolas" w:hAnsi="Consolas" w:cs="Consolas"/>
-          <w:color w:val="000000"/>
-          <w:szCs w:val="18"/>
-          <w:lang w:val="nb-NO" w:eastAsia="nb-NO"/>
-        </w:rPr>
-        <w:t>   =&gt; </w:t>
+        <w:t>num_exp_vvc   =&gt; </w:t>
       </w:r>
       <w:r>
         <w:rPr>
@@ -7347,21 +5405,7 @@
         <w:rPr>
           <w:rFonts w:ascii="Helvetica Neue" w:hAnsi="Helvetica Neue"/>
         </w:rPr>
-        <w:t xml:space="preserve">compile_all.do compiles all </w:t>
-      </w:r>
-      <w:proofErr w:type="spellStart"/>
-      <w:r>
-        <w:rPr>
-          <w:rFonts w:ascii="Helvetica Neue" w:hAnsi="Helvetica Neue"/>
-        </w:rPr>
-        <w:t>UVVM</w:t>
-      </w:r>
-      <w:proofErr w:type="spellEnd"/>
-      <w:r>
-        <w:rPr>
-          <w:rFonts w:ascii="Helvetica Neue" w:hAnsi="Helvetica Neue"/>
-        </w:rPr>
-        <w:t xml:space="preserve"> components.</w:t>
+        <w:t>compile_all.do compiles all UVVM components.</w:t>
       </w:r>
       <w:r>
         <w:rPr>
@@ -7505,21 +5549,7 @@
         <w:rPr>
           <w:rFonts w:ascii="Helvetica Neue" w:hAnsi="Helvetica Neue"/>
         </w:rPr>
-        <w:t xml:space="preserve"> the script uses the file component_list.txt located in </w:t>
-      </w:r>
-      <w:proofErr w:type="spellStart"/>
-      <w:r>
-        <w:rPr>
-          <w:rFonts w:ascii="Helvetica Neue" w:hAnsi="Helvetica Neue"/>
-        </w:rPr>
-        <w:t>uvvm</w:t>
-      </w:r>
-      <w:proofErr w:type="spellEnd"/>
-      <w:r>
-        <w:rPr>
-          <w:rFonts w:ascii="Helvetica Neue" w:hAnsi="Helvetica Neue"/>
-        </w:rPr>
-        <w:t>/script. This file can be modified so that only some components are compiled.</w:t>
+        <w:t xml:space="preserve"> the script uses the file component_list.txt located in uvvm/script. This file can be modified so that only some components are compiled.</w:t>
       </w:r>
     </w:p>
     <w:p>
@@ -7533,21 +5563,7 @@
           <w:rFonts w:ascii="Helvetica Neue" w:hAnsi="Helvetica Neue"/>
         </w:rPr>
         <w:tab/>
-        <w:t xml:space="preserve">Example: do uvvm/script/compile_all.do </w:t>
-      </w:r>
-      <w:proofErr w:type="spellStart"/>
-      <w:r>
-        <w:rPr>
-          <w:rFonts w:ascii="Helvetica Neue" w:hAnsi="Helvetica Neue"/>
-        </w:rPr>
-        <w:t>uvvm</w:t>
-      </w:r>
-      <w:proofErr w:type="spellEnd"/>
-      <w:r>
-        <w:rPr>
-          <w:rFonts w:ascii="Helvetica Neue" w:hAnsi="Helvetica Neue"/>
-        </w:rPr>
-        <w:t>/script</w:t>
+        <w:t>Example: do uvvm/script/compile_all.do uvvm/script</w:t>
       </w:r>
     </w:p>
     <w:p>
@@ -7581,35 +5597,7 @@
         <w:rPr>
           <w:rFonts w:ascii="Helvetica Neue" w:hAnsi="Helvetica Neue"/>
         </w:rPr>
-        <w:t xml:space="preserve"> compile scripts for all </w:t>
-      </w:r>
-      <w:proofErr w:type="spellStart"/>
-      <w:r>
-        <w:rPr>
-          <w:rFonts w:ascii="Helvetica Neue" w:hAnsi="Helvetica Neue"/>
-        </w:rPr>
-        <w:t>UVVM</w:t>
-      </w:r>
-      <w:proofErr w:type="spellEnd"/>
-      <w:r>
-        <w:rPr>
-          <w:rFonts w:ascii="Helvetica Neue" w:hAnsi="Helvetica Neue"/>
-        </w:rPr>
-        <w:t xml:space="preserve"> components located in the script folder of each </w:t>
-      </w:r>
-      <w:proofErr w:type="spellStart"/>
-      <w:r>
-        <w:rPr>
-          <w:rFonts w:ascii="Helvetica Neue" w:hAnsi="Helvetica Neue"/>
-        </w:rPr>
-        <w:t>UVVM</w:t>
-      </w:r>
-      <w:proofErr w:type="spellEnd"/>
-      <w:r>
-        <w:rPr>
-          <w:rFonts w:ascii="Helvetica Neue" w:hAnsi="Helvetica Neue"/>
-        </w:rPr>
-        <w:t xml:space="preserve"> component.</w:t>
+        <w:t xml:space="preserve"> compile scripts for all UVVM components located in the script folder of each UVVM component.</w:t>
       </w:r>
       <w:r>
         <w:rPr>
@@ -7665,30 +5653,8 @@
           <w:rFonts w:ascii="Helvetica Neue" w:hAnsi="Helvetica Neue"/>
         </w:rPr>
         <w:tab/>
-        <w:t xml:space="preserve">Example: do uvvm/uvvm_util/script/compile_src.do </w:t>
-      </w:r>
-      <w:proofErr w:type="spellStart"/>
-      <w:r>
-        <w:rPr>
-          <w:rFonts w:ascii="Helvetica Neue" w:hAnsi="Helvetica Neue"/>
-        </w:rPr>
-        <w:t>uvvm</w:t>
-      </w:r>
-      <w:proofErr w:type="spellEnd"/>
-      <w:r>
-        <w:rPr>
-          <w:rFonts w:ascii="Helvetica Neue" w:hAnsi="Helvetica Neue"/>
-        </w:rPr>
-        <w:t>/</w:t>
-      </w:r>
-      <w:proofErr w:type="spellStart"/>
-      <w:r>
-        <w:rPr>
-          <w:rFonts w:ascii="Helvetica Neue" w:hAnsi="Helvetica Neue"/>
-        </w:rPr>
-        <w:t>uvvm_util</w:t>
-      </w:r>
-      <w:proofErr w:type="spellEnd"/>
+        <w:t>Example: do uvvm/uvvm_util/script/compile_src.do uvvm/uvvm_util</w:t>
+      </w:r>
     </w:p>
     <w:p>
       <w:pPr>
@@ -7720,33 +5686,8 @@
           <w:rFonts w:ascii="Helvetica Neue" w:hAnsi="Helvetica Neue"/>
           <w:lang w:val="en-US"/>
         </w:rPr>
-        <w:t xml:space="preserve">Message IDs are used for verbosity control in many of the procedures and functions in </w:t>
-      </w:r>
-      <w:proofErr w:type="spellStart"/>
-      <w:r>
-        <w:rPr>
-          <w:rFonts w:ascii="Helvetica Neue" w:hAnsi="Helvetica Neue"/>
-          <w:lang w:val="en-US"/>
-        </w:rPr>
-        <w:t>UVVM</w:t>
-      </w:r>
-      <w:proofErr w:type="spellEnd"/>
-      <w:r>
-        <w:rPr>
-          <w:rFonts w:ascii="Helvetica Neue" w:hAnsi="Helvetica Neue"/>
-          <w:lang w:val="en-US"/>
-        </w:rPr>
-        <w:t xml:space="preserve">, as well as log messages and checks in </w:t>
-      </w:r>
-      <w:proofErr w:type="spellStart"/>
-      <w:r>
-        <w:rPr>
-          <w:rFonts w:ascii="Helvetica Neue" w:hAnsi="Helvetica Neue"/>
-          <w:lang w:val="en-US"/>
-        </w:rPr>
-        <w:t>VVCs</w:t>
-      </w:r>
-      <w:proofErr w:type="spellEnd"/>
+        <w:t>Message IDs are used for verbosity control in many of the procedures and functions in UVVM, as well as log messages and checks in VVCs</w:t>
+      </w:r>
       <w:r>
         <w:rPr>
           <w:rFonts w:ascii="Helvetica Neue" w:hAnsi="Helvetica Neue"/>
@@ -7754,7 +5695,6 @@
         </w:rPr>
         <w:t xml:space="preserve">, </w:t>
       </w:r>
-      <w:proofErr w:type="spellStart"/>
       <w:r>
         <w:rPr>
           <w:rFonts w:ascii="Helvetica Neue" w:hAnsi="Helvetica Neue"/>
@@ -7762,7 +5702,6 @@
         </w:rPr>
         <w:t>BFMs</w:t>
       </w:r>
-      <w:proofErr w:type="spellEnd"/>
       <w:r>
         <w:rPr>
           <w:rFonts w:ascii="Helvetica Neue" w:hAnsi="Helvetica Neue"/>
@@ -7789,17 +5728,8 @@
           <w:rFonts w:ascii="Helvetica Neue" w:hAnsi="Helvetica Neue"/>
           <w:lang w:val="en-US"/>
         </w:rPr>
-        <w:t xml:space="preserve">Note that </w:t>
-      </w:r>
-      <w:proofErr w:type="spellStart"/>
-      <w:r>
-        <w:rPr>
-          <w:rFonts w:ascii="Helvetica Neue" w:hAnsi="Helvetica Neue"/>
-          <w:lang w:val="en-US"/>
-        </w:rPr>
-        <w:t>VVCs</w:t>
-      </w:r>
-      <w:proofErr w:type="spellEnd"/>
+        <w:t>Note that VVCs</w:t>
+      </w:r>
       <w:r>
         <w:rPr>
           <w:rFonts w:ascii="Helvetica Neue" w:hAnsi="Helvetica Neue"/>
@@ -7812,23 +5742,7 @@
           <w:rFonts w:ascii="Helvetica Neue" w:hAnsi="Helvetica Neue"/>
           <w:lang w:val="en-US"/>
         </w:rPr>
-        <w:t xml:space="preserve"> comes with dedicated message ID panels and are not affected by the global message ID panel, but accessed by addressing targeting </w:t>
-      </w:r>
-      <w:proofErr w:type="spellStart"/>
-      <w:r>
-        <w:rPr>
-          <w:rFonts w:ascii="Helvetica Neue" w:hAnsi="Helvetica Neue"/>
-          <w:lang w:val="en-US"/>
-        </w:rPr>
-        <w:t>VVC</w:t>
-      </w:r>
-      <w:proofErr w:type="spellEnd"/>
-      <w:r>
-        <w:rPr>
-          <w:rFonts w:ascii="Helvetica Neue" w:hAnsi="Helvetica Neue"/>
-          <w:lang w:val="en-US"/>
-        </w:rPr>
-        <w:t xml:space="preserve"> </w:t>
+        <w:t xml:space="preserve"> comes with dedicated message ID panels and are not affected by the global message ID panel, but accessed by addressing targeting VVC </w:t>
       </w:r>
       <w:r>
         <w:rPr>
@@ -7915,23 +5829,7 @@
           <w:rFonts w:ascii="Consolas" w:hAnsi="Consolas"/>
           <w:lang w:val="en-US"/>
         </w:rPr>
-        <w:t xml:space="preserve">. Does not apply to </w:t>
-      </w:r>
-      <w:proofErr w:type="spellStart"/>
-      <w:r>
-        <w:rPr>
-          <w:rFonts w:ascii="Consolas" w:hAnsi="Consolas"/>
-          <w:lang w:val="en-US"/>
-        </w:rPr>
-        <w:t>VVCs</w:t>
-      </w:r>
-      <w:proofErr w:type="spellEnd"/>
-      <w:r>
-        <w:rPr>
-          <w:rFonts w:ascii="Consolas" w:hAnsi="Consolas"/>
-          <w:lang w:val="en-US"/>
-        </w:rPr>
-        <w:t xml:space="preserve"> or Scoreboards, as they have their own local message ID panel</w:t>
+        <w:t>. Does not apply to VVCs or Scoreboards, as they have their own local message ID panel</w:t>
       </w:r>
     </w:p>
     <w:p>
@@ -7942,46 +5840,12 @@
           <w:lang w:val="en-US"/>
         </w:rPr>
       </w:pPr>
-      <w:proofErr w:type="spellStart"/>
       <w:r>
         <w:rPr>
           <w:rFonts w:ascii="Consolas" w:hAnsi="Consolas"/>
           <w:lang w:val="en-US"/>
         </w:rPr>
-        <w:t>disable_log_</w:t>
-      </w:r>
-      <w:proofErr w:type="gramStart"/>
-      <w:r>
-        <w:rPr>
-          <w:rFonts w:ascii="Consolas" w:hAnsi="Consolas"/>
-          <w:lang w:val="en-US"/>
-        </w:rPr>
-        <w:t>msg</w:t>
-      </w:r>
-      <w:proofErr w:type="spellEnd"/>
-      <w:r>
-        <w:rPr>
-          <w:rFonts w:ascii="Consolas" w:hAnsi="Consolas"/>
-          <w:lang w:val="en-US"/>
-        </w:rPr>
-        <w:t>(</w:t>
-      </w:r>
-      <w:proofErr w:type="spellStart"/>
-      <w:proofErr w:type="gramEnd"/>
-      <w:r>
-        <w:rPr>
-          <w:rFonts w:ascii="Consolas" w:hAnsi="Consolas"/>
-          <w:lang w:val="en-US"/>
-        </w:rPr>
-        <w:t>ALL_MESSAGES</w:t>
-      </w:r>
-      <w:proofErr w:type="spellEnd"/>
-      <w:r>
-        <w:rPr>
-          <w:rFonts w:ascii="Consolas" w:hAnsi="Consolas"/>
-          <w:lang w:val="en-US"/>
-        </w:rPr>
-        <w:t>);</w:t>
+        <w:t>disable_log_msg(ALL_MESSAGES);</w:t>
       </w:r>
     </w:p>
     <w:p>
@@ -7992,7 +5856,6 @@
           <w:lang w:val="en-US"/>
         </w:rPr>
       </w:pPr>
-      <w:proofErr w:type="spellStart"/>
       <w:r>
         <w:rPr>
           <w:rFonts w:ascii="Consolas" w:hAnsi="Consolas"/>
@@ -8005,40 +5868,14 @@
           <w:rFonts w:ascii="Consolas" w:hAnsi="Consolas"/>
           <w:lang w:val="en-US"/>
         </w:rPr>
-        <w:t>nable_log_</w:t>
-      </w:r>
-      <w:proofErr w:type="gramStart"/>
+        <w:t>nable_log_msg(</w:t>
+      </w:r>
       <w:r>
         <w:rPr>
           <w:rFonts w:ascii="Consolas" w:hAnsi="Consolas"/>
           <w:lang w:val="en-US"/>
         </w:rPr>
-        <w:t>msg</w:t>
-      </w:r>
-      <w:proofErr w:type="spellEnd"/>
-      <w:r>
-        <w:rPr>
-          <w:rFonts w:ascii="Consolas" w:hAnsi="Consolas"/>
-          <w:lang w:val="en-US"/>
-        </w:rPr>
-        <w:t>(</w:t>
-      </w:r>
-      <w:proofErr w:type="spellStart"/>
-      <w:proofErr w:type="gramEnd"/>
-      <w:r>
-        <w:rPr>
-          <w:rFonts w:ascii="Consolas" w:hAnsi="Consolas"/>
-          <w:lang w:val="en-US"/>
-        </w:rPr>
-        <w:t>ID_SEQUENCER</w:t>
-      </w:r>
-      <w:proofErr w:type="spellEnd"/>
-      <w:r>
-        <w:rPr>
-          <w:rFonts w:ascii="Consolas" w:hAnsi="Consolas"/>
-          <w:lang w:val="en-US"/>
-        </w:rPr>
-        <w:t>);</w:t>
+        <w:t>ID_SEQUENCER);</w:t>
       </w:r>
       <w:r>
         <w:rPr>
@@ -8061,117 +5898,29 @@
           <w:rFonts w:ascii="Consolas" w:hAnsi="Consolas"/>
           <w:lang w:val="en-US"/>
         </w:rPr>
-        <w:t xml:space="preserve">-- </w:t>
-      </w:r>
-      <w:proofErr w:type="spellStart"/>
+        <w:t>-- VVC message ID panel</w:t>
+      </w:r>
       <w:r>
         <w:rPr>
           <w:rFonts w:ascii="Consolas" w:hAnsi="Consolas"/>
           <w:lang w:val="en-US"/>
         </w:rPr>
-        <w:t>VVC</w:t>
-      </w:r>
-      <w:proofErr w:type="spellEnd"/>
+        <w:br/>
+        <w:t xml:space="preserve">disable_log_msg(VVC_BROADCAST, ALL_MESSAGES); -- </w:t>
+      </w:r>
       <w:r>
         <w:rPr>
           <w:rFonts w:ascii="Consolas" w:hAnsi="Consolas"/>
           <w:lang w:val="en-US"/>
         </w:rPr>
-        <w:t xml:space="preserve"> message ID panel</w:t>
+        <w:t xml:space="preserve">broadcast to </w:t>
       </w:r>
       <w:r>
         <w:rPr>
           <w:rFonts w:ascii="Consolas" w:hAnsi="Consolas"/>
           <w:lang w:val="en-US"/>
         </w:rPr>
-        <w:br/>
-      </w:r>
-      <w:proofErr w:type="spellStart"/>
-      <w:r>
-        <w:rPr>
-          <w:rFonts w:ascii="Consolas" w:hAnsi="Consolas"/>
-          <w:lang w:val="en-US"/>
-        </w:rPr>
-        <w:t>disable_log_</w:t>
-      </w:r>
-      <w:proofErr w:type="gramStart"/>
-      <w:r>
-        <w:rPr>
-          <w:rFonts w:ascii="Consolas" w:hAnsi="Consolas"/>
-          <w:lang w:val="en-US"/>
-        </w:rPr>
-        <w:t>msg</w:t>
-      </w:r>
-      <w:proofErr w:type="spellEnd"/>
-      <w:r>
-        <w:rPr>
-          <w:rFonts w:ascii="Consolas" w:hAnsi="Consolas"/>
-          <w:lang w:val="en-US"/>
-        </w:rPr>
-        <w:t>(</w:t>
-      </w:r>
-      <w:proofErr w:type="spellStart"/>
-      <w:proofErr w:type="gramEnd"/>
-      <w:r>
-        <w:rPr>
-          <w:rFonts w:ascii="Consolas" w:hAnsi="Consolas"/>
-          <w:lang w:val="en-US"/>
-        </w:rPr>
-        <w:t>VVC_BROADCAST</w:t>
-      </w:r>
-      <w:proofErr w:type="spellEnd"/>
-      <w:r>
-        <w:rPr>
-          <w:rFonts w:ascii="Consolas" w:hAnsi="Consolas"/>
-          <w:lang w:val="en-US"/>
-        </w:rPr>
-        <w:t xml:space="preserve">, </w:t>
-      </w:r>
-      <w:proofErr w:type="spellStart"/>
-      <w:r>
-        <w:rPr>
-          <w:rFonts w:ascii="Consolas" w:hAnsi="Consolas"/>
-          <w:lang w:val="en-US"/>
-        </w:rPr>
-        <w:t>ALL_MESSAGES</w:t>
-      </w:r>
-      <w:proofErr w:type="spellEnd"/>
-      <w:r>
-        <w:rPr>
-          <w:rFonts w:ascii="Consolas" w:hAnsi="Consolas"/>
-          <w:lang w:val="en-US"/>
-        </w:rPr>
-        <w:t xml:space="preserve">); -- </w:t>
-      </w:r>
-      <w:r>
-        <w:rPr>
-          <w:rFonts w:ascii="Consolas" w:hAnsi="Consolas"/>
-          <w:lang w:val="en-US"/>
-        </w:rPr>
-        <w:t xml:space="preserve">broadcast to </w:t>
-      </w:r>
-      <w:r>
-        <w:rPr>
-          <w:rFonts w:ascii="Consolas" w:hAnsi="Consolas"/>
-          <w:lang w:val="en-US"/>
-        </w:rPr>
-        <w:t xml:space="preserve">all </w:t>
-      </w:r>
-      <w:proofErr w:type="spellStart"/>
-      <w:r>
-        <w:rPr>
-          <w:rFonts w:ascii="Consolas" w:hAnsi="Consolas"/>
-          <w:lang w:val="en-US"/>
-        </w:rPr>
-        <w:t>VVCs</w:t>
-      </w:r>
-      <w:proofErr w:type="spellEnd"/>
-      <w:r>
-        <w:rPr>
-          <w:rFonts w:ascii="Consolas" w:hAnsi="Consolas"/>
-          <w:lang w:val="en-US"/>
-        </w:rPr>
-        <w:t xml:space="preserve"> and instances</w:t>
+        <w:t>all VVCs and instances</w:t>
       </w:r>
     </w:p>
     <w:p>
@@ -8203,152 +5952,48 @@
         </w:rPr>
         <w:tab/>
       </w:r>
-      <w:proofErr w:type="spellStart"/>
       <w:r>
         <w:rPr>
           <w:rFonts w:ascii="Consolas" w:hAnsi="Consolas"/>
           <w:lang w:val="en-US"/>
         </w:rPr>
-        <w:t>log_</w:t>
-      </w:r>
-      <w:proofErr w:type="gramStart"/>
+        <w:t>log_msg(I2C_VVCT, C_VVC_INSTANCE_1, ID_BFM_WAIT);</w:t>
+      </w:r>
       <w:r>
         <w:rPr>
           <w:rFonts w:ascii="Consolas" w:hAnsi="Consolas"/>
           <w:lang w:val="en-US"/>
         </w:rPr>
-        <w:t>msg</w:t>
-      </w:r>
-      <w:proofErr w:type="spellEnd"/>
+        <w:t xml:space="preserve"> -- I2C VVC instance 1</w:t>
+      </w:r>
       <w:r>
         <w:rPr>
           <w:rFonts w:ascii="Consolas" w:hAnsi="Consolas"/>
           <w:lang w:val="en-US"/>
         </w:rPr>
-        <w:t>(</w:t>
-      </w:r>
-      <w:proofErr w:type="gramEnd"/>
+        <w:br/>
+        <w:t>enable_log_msg(I2C_VVTC, C_</w:t>
+      </w:r>
       <w:r>
         <w:rPr>
           <w:rFonts w:ascii="Consolas" w:hAnsi="Consolas"/>
           <w:lang w:val="en-US"/>
         </w:rPr>
-        <w:t xml:space="preserve">I2C_VVCT, C_VVC_INSTANCE_1, </w:t>
-      </w:r>
-      <w:proofErr w:type="spellStart"/>
+        <w:t>VVC_</w:t>
+      </w:r>
       <w:r>
         <w:rPr>
           <w:rFonts w:ascii="Consolas" w:hAnsi="Consolas"/>
           <w:lang w:val="en-US"/>
         </w:rPr>
-        <w:t>ID_BFM_WAIT</w:t>
-      </w:r>
-      <w:proofErr w:type="spellEnd"/>
+        <w:t>INSTANCE_2, ID_BFM_WAIT);</w:t>
+      </w:r>
       <w:r>
         <w:rPr>
           <w:rFonts w:ascii="Consolas" w:hAnsi="Consolas"/>
           <w:lang w:val="en-US"/>
         </w:rPr>
-        <w:t>);</w:t>
-      </w:r>
-      <w:r>
-        <w:rPr>
-          <w:rFonts w:ascii="Consolas" w:hAnsi="Consolas"/>
-          <w:lang w:val="en-US"/>
-        </w:rPr>
-        <w:t xml:space="preserve"> -- I2C </w:t>
-      </w:r>
-      <w:proofErr w:type="spellStart"/>
-      <w:r>
-        <w:rPr>
-          <w:rFonts w:ascii="Consolas" w:hAnsi="Consolas"/>
-          <w:lang w:val="en-US"/>
-        </w:rPr>
-        <w:t>VVC</w:t>
-      </w:r>
-      <w:proofErr w:type="spellEnd"/>
-      <w:r>
-        <w:rPr>
-          <w:rFonts w:ascii="Consolas" w:hAnsi="Consolas"/>
-          <w:lang w:val="en-US"/>
-        </w:rPr>
-        <w:t xml:space="preserve"> instance 1</w:t>
-      </w:r>
-      <w:r>
-        <w:rPr>
-          <w:rFonts w:ascii="Consolas" w:hAnsi="Consolas"/>
-          <w:lang w:val="en-US"/>
-        </w:rPr>
-        <w:br/>
-      </w:r>
-      <w:proofErr w:type="spellStart"/>
-      <w:r>
-        <w:rPr>
-          <w:rFonts w:ascii="Consolas" w:hAnsi="Consolas"/>
-          <w:lang w:val="en-US"/>
-        </w:rPr>
-        <w:t>enable_log_msg</w:t>
-      </w:r>
-      <w:proofErr w:type="spellEnd"/>
-      <w:r>
-        <w:rPr>
-          <w:rFonts w:ascii="Consolas" w:hAnsi="Consolas"/>
-          <w:lang w:val="en-US"/>
-        </w:rPr>
-        <w:t>(I2C_VVTC, C_</w:t>
-      </w:r>
-      <w:r>
-        <w:rPr>
-          <w:rFonts w:ascii="Consolas" w:hAnsi="Consolas"/>
-          <w:lang w:val="en-US"/>
-        </w:rPr>
-        <w:t>VVC_</w:t>
-      </w:r>
-      <w:r>
-        <w:rPr>
-          <w:rFonts w:ascii="Consolas" w:hAnsi="Consolas"/>
-          <w:lang w:val="en-US"/>
-        </w:rPr>
-        <w:t xml:space="preserve">INSTANCE_2, </w:t>
-      </w:r>
-      <w:proofErr w:type="spellStart"/>
-      <w:r>
-        <w:rPr>
-          <w:rFonts w:ascii="Consolas" w:hAnsi="Consolas"/>
-          <w:lang w:val="en-US"/>
-        </w:rPr>
-        <w:t>ID_BFM_WAIT</w:t>
-      </w:r>
-      <w:proofErr w:type="spellEnd"/>
-      <w:r>
-        <w:rPr>
-          <w:rFonts w:ascii="Consolas" w:hAnsi="Consolas"/>
-          <w:lang w:val="en-US"/>
-        </w:rPr>
-        <w:t>);</w:t>
-      </w:r>
-      <w:r>
-        <w:rPr>
-          <w:rFonts w:ascii="Consolas" w:hAnsi="Consolas"/>
-          <w:lang w:val="en-US"/>
-        </w:rPr>
-        <w:t xml:space="preserve"> -- I2C </w:t>
-      </w:r>
-      <w:proofErr w:type="spellStart"/>
-      <w:r>
-        <w:rPr>
-          <w:rFonts w:ascii="Consolas" w:hAnsi="Consolas"/>
-          <w:lang w:val="en-US"/>
-        </w:rPr>
-        <w:t>VVC</w:t>
-      </w:r>
-      <w:proofErr w:type="spellEnd"/>
-      <w:r>
-        <w:rPr>
-          <w:rFonts w:ascii="Consolas" w:hAnsi="Consolas"/>
-          <w:lang w:val="en-US"/>
-        </w:rPr>
-        <w:t xml:space="preserve"> instance 2</w:t>
+        <w:t xml:space="preserve"> -- I2C VVC instance 2</w:t>
       </w:r>
     </w:p>
     <w:p>
@@ -8389,55 +6034,7 @@
           <w:rFonts w:ascii="Consolas" w:hAnsi="Consolas"/>
           <w:lang w:val="en-US"/>
         </w:rPr>
-        <w:t xml:space="preserve">shared variable </w:t>
-      </w:r>
-      <w:proofErr w:type="spellStart"/>
-      <w:r>
-        <w:rPr>
-          <w:rFonts w:ascii="Consolas" w:hAnsi="Consolas"/>
-          <w:lang w:val="en-US"/>
-        </w:rPr>
-        <w:t>sb_under_</w:t>
-      </w:r>
-      <w:proofErr w:type="gramStart"/>
-      <w:r>
-        <w:rPr>
-          <w:rFonts w:ascii="Consolas" w:hAnsi="Consolas"/>
-          <w:lang w:val="en-US"/>
-        </w:rPr>
-        <w:t>test</w:t>
-      </w:r>
-      <w:proofErr w:type="spellEnd"/>
-      <w:r>
-        <w:rPr>
-          <w:rFonts w:ascii="Consolas" w:hAnsi="Consolas"/>
-          <w:lang w:val="en-US"/>
-        </w:rPr>
-        <w:t xml:space="preserve"> :</w:t>
-      </w:r>
-      <w:proofErr w:type="gramEnd"/>
-      <w:r>
-        <w:rPr>
-          <w:rFonts w:ascii="Consolas" w:hAnsi="Consolas"/>
-          <w:lang w:val="en-US"/>
-        </w:rPr>
-        <w:t xml:space="preserve"> </w:t>
-      </w:r>
-      <w:proofErr w:type="spellStart"/>
-      <w:r>
-        <w:rPr>
-          <w:rFonts w:ascii="Consolas" w:hAnsi="Consolas"/>
-          <w:lang w:val="en-US"/>
-        </w:rPr>
-        <w:t>record_sb_pkg.t_generic_sb</w:t>
-      </w:r>
-      <w:proofErr w:type="spellEnd"/>
-      <w:r>
-        <w:rPr>
-          <w:rFonts w:ascii="Consolas" w:hAnsi="Consolas"/>
-          <w:lang w:val="en-US"/>
-        </w:rPr>
-        <w:t>;</w:t>
+        <w:t>shared variable sb_under_test : record_sb_pkg.t_generic_sb;</w:t>
       </w:r>
     </w:p>
     <w:p>
@@ -8464,69 +6061,12 @@
           <w:lang w:val="en-US"/>
         </w:rPr>
       </w:pPr>
-      <w:proofErr w:type="spellStart"/>
       <w:r>
         <w:rPr>
           <w:rFonts w:ascii="Consolas" w:hAnsi="Consolas"/>
           <w:lang w:val="en-US"/>
         </w:rPr>
-        <w:t>sb_under_</w:t>
-      </w:r>
-      <w:proofErr w:type="gramStart"/>
-      <w:r>
-        <w:rPr>
-          <w:rFonts w:ascii="Consolas" w:hAnsi="Consolas"/>
-          <w:lang w:val="en-US"/>
-        </w:rPr>
-        <w:t>test.disable</w:t>
-      </w:r>
-      <w:proofErr w:type="gramEnd"/>
-      <w:r>
-        <w:rPr>
-          <w:rFonts w:ascii="Consolas" w:hAnsi="Consolas"/>
-          <w:lang w:val="en-US"/>
-        </w:rPr>
-        <w:t>_log_msg</w:t>
-      </w:r>
-      <w:proofErr w:type="spellEnd"/>
-      <w:r>
-        <w:rPr>
-          <w:rFonts w:ascii="Consolas" w:hAnsi="Consolas"/>
-          <w:lang w:val="en-US"/>
-        </w:rPr>
-        <w:t>(</w:t>
-      </w:r>
-      <w:proofErr w:type="spellStart"/>
-      <w:r>
-        <w:rPr>
-          <w:rFonts w:ascii="Consolas" w:hAnsi="Consolas"/>
-          <w:lang w:val="en-US"/>
-        </w:rPr>
-        <w:t>ALL_INSTANCES</w:t>
-      </w:r>
-      <w:proofErr w:type="spellEnd"/>
-      <w:r>
-        <w:rPr>
-          <w:rFonts w:ascii="Consolas" w:hAnsi="Consolas"/>
-          <w:lang w:val="en-US"/>
-        </w:rPr>
-        <w:t xml:space="preserve">, </w:t>
-      </w:r>
-      <w:proofErr w:type="spellStart"/>
-      <w:r>
-        <w:rPr>
-          <w:rFonts w:ascii="Consolas" w:hAnsi="Consolas"/>
-          <w:lang w:val="en-US"/>
-        </w:rPr>
-        <w:t>ID_CTRL</w:t>
-      </w:r>
-      <w:proofErr w:type="spellEnd"/>
-      <w:r>
-        <w:rPr>
-          <w:rFonts w:ascii="Consolas" w:hAnsi="Consolas"/>
-          <w:lang w:val="en-US"/>
-        </w:rPr>
-        <w:t>);</w:t>
+        <w:t>sb_under_test.disable_log_msg(ALL_INSTANCES, ID_CTRL);</w:t>
       </w:r>
       <w:r>
         <w:rPr>
@@ -8558,60 +6098,26 @@
           <w:lang w:val="en-US"/>
         </w:rPr>
       </w:pPr>
-      <w:proofErr w:type="spellStart"/>
       <w:r>
         <w:rPr>
           <w:rFonts w:ascii="Consolas" w:hAnsi="Consolas"/>
           <w:lang w:val="en-US"/>
         </w:rPr>
-        <w:t>sb_under_</w:t>
-      </w:r>
-      <w:proofErr w:type="gramStart"/>
+        <w:t>sb_under_test.enable_log_msg(</w:t>
+      </w:r>
       <w:r>
         <w:rPr>
           <w:rFonts w:ascii="Consolas" w:hAnsi="Consolas"/>
           <w:lang w:val="en-US"/>
         </w:rPr>
-        <w:t>test.enable</w:t>
-      </w:r>
-      <w:proofErr w:type="gramEnd"/>
+        <w:t xml:space="preserve">C_SB_INSTANCE_1, </w:t>
+      </w:r>
       <w:r>
         <w:rPr>
           <w:rFonts w:ascii="Consolas" w:hAnsi="Consolas"/>
           <w:lang w:val="en-US"/>
         </w:rPr>
-        <w:t>_log_msg</w:t>
-      </w:r>
-      <w:proofErr w:type="spellEnd"/>
-      <w:r>
-        <w:rPr>
-          <w:rFonts w:ascii="Consolas" w:hAnsi="Consolas"/>
-          <w:lang w:val="en-US"/>
-        </w:rPr>
-        <w:t>(</w:t>
-      </w:r>
-      <w:r>
-        <w:rPr>
-          <w:rFonts w:ascii="Consolas" w:hAnsi="Consolas"/>
-          <w:lang w:val="en-US"/>
-        </w:rPr>
-        <w:t xml:space="preserve">C_SB_INSTANCE_1, </w:t>
-      </w:r>
-      <w:proofErr w:type="spellStart"/>
-      <w:r>
-        <w:rPr>
-          <w:rFonts w:ascii="Consolas" w:hAnsi="Consolas"/>
-          <w:lang w:val="en-US"/>
-        </w:rPr>
-        <w:t>ID_DATA</w:t>
-      </w:r>
-      <w:proofErr w:type="spellEnd"/>
-      <w:r>
-        <w:rPr>
-          <w:rFonts w:ascii="Consolas" w:hAnsi="Consolas"/>
-          <w:lang w:val="en-US"/>
-        </w:rPr>
-        <w:t>);</w:t>
+        <w:t>ID_DATA);</w:t>
       </w:r>
       <w:r>
         <w:rPr>
@@ -8674,39 +6180,7 @@
           <w:rFonts w:ascii="Helvetica Neue" w:hAnsi="Helvetica Neue"/>
           <w:lang w:val="en-US"/>
         </w:rPr>
-        <w:t xml:space="preserve">f message IDs is listed in </w:t>
-      </w:r>
-      <w:proofErr w:type="spellStart"/>
-      <w:r>
-        <w:rPr>
-          <w:rFonts w:ascii="Helvetica Neue" w:hAnsi="Helvetica Neue"/>
-          <w:lang w:val="en-US"/>
-        </w:rPr>
-        <w:t>UVVM</w:t>
-      </w:r>
-      <w:proofErr w:type="spellEnd"/>
-      <w:r>
-        <w:rPr>
-          <w:rFonts w:ascii="Helvetica Neue" w:hAnsi="Helvetica Neue"/>
-          <w:lang w:val="en-US"/>
-        </w:rPr>
-        <w:t xml:space="preserve"> Utility Library </w:t>
-      </w:r>
-      <w:proofErr w:type="spellStart"/>
-      <w:r>
-        <w:rPr>
-          <w:rFonts w:ascii="Helvetica Neue" w:hAnsi="Helvetica Neue"/>
-          <w:lang w:val="en-US"/>
-        </w:rPr>
-        <w:t>QR</w:t>
-      </w:r>
-      <w:proofErr w:type="spellEnd"/>
-      <w:r>
-        <w:rPr>
-          <w:rFonts w:ascii="Helvetica Neue" w:hAnsi="Helvetica Neue"/>
-          <w:lang w:val="en-US"/>
-        </w:rPr>
-        <w:t>, section 1.10.</w:t>
+        <w:t>f message IDs is listed in UVVM Utility Library QR, section 1.10.</w:t>
       </w:r>
     </w:p>
     <w:p>
@@ -9610,7 +7084,6 @@
                               <w:szCs w:val="32"/>
                             </w:rPr>
                           </w:pPr>
-                          <w:proofErr w:type="spellStart"/>
                           <w:r>
                             <w:rPr>
                               <w:rFonts w:cs="Helvetica"/>
@@ -9618,29 +7091,8 @@
                               <w:szCs w:val="32"/>
                               <w:lang w:val="nb-NO" w:eastAsia="nb-NO"/>
                             </w:rPr>
-                            <w:t>VHDL</w:t>
+                            <w:t>VHDL 2008 only</w:t>
                           </w:r>
-                          <w:proofErr w:type="spellEnd"/>
-                          <w:r>
-                            <w:rPr>
-                              <w:rFonts w:cs="Helvetica"/>
-                              <w:color w:val="000000" w:themeColor="text1"/>
-                              <w:szCs w:val="32"/>
-                              <w:lang w:val="nb-NO" w:eastAsia="nb-NO"/>
-                            </w:rPr>
-                            <w:t xml:space="preserve"> 2008 </w:t>
-                          </w:r>
-                          <w:proofErr w:type="spellStart"/>
-                          <w:r>
-                            <w:rPr>
-                              <w:rFonts w:cs="Helvetica"/>
-                              <w:color w:val="000000" w:themeColor="text1"/>
-                              <w:szCs w:val="32"/>
-                              <w:lang w:val="nb-NO" w:eastAsia="nb-NO"/>
-                            </w:rPr>
-                            <w:t>only</w:t>
-                          </w:r>
-                          <w:proofErr w:type="spellEnd"/>
                         </w:p>
                       </w:txbxContent>
                     </wps:txbx>
@@ -9757,27 +7209,7 @@
         <w:sz w:val="14"/>
         <w:szCs w:val="16"/>
       </w:rPr>
-      <w:t xml:space="preserve">2019 by </w:t>
-    </w:r>
-    <w:proofErr w:type="spellStart"/>
-    <w:r>
-      <w:rPr>
-        <w:iCs/>
-        <w:color w:val="000000" w:themeColor="text1"/>
-        <w:sz w:val="14"/>
-        <w:szCs w:val="16"/>
-      </w:rPr>
-      <w:t>Bitvis</w:t>
-    </w:r>
-    <w:proofErr w:type="spellEnd"/>
-    <w:r>
-      <w:rPr>
-        <w:iCs/>
-        <w:color w:val="000000" w:themeColor="text1"/>
-        <w:sz w:val="14"/>
-        <w:szCs w:val="16"/>
-      </w:rPr>
-      <w:t xml:space="preserve"> AS. </w:t>
+      <w:t xml:space="preserve">2019 by Bitvis AS. </w:t>
     </w:r>
     <w:r>
       <w:rPr>
@@ -12990,7 +10422,7 @@
 </file>
 
 <file path=customXml/itemProps1.xml><?xml version="1.0" encoding="utf-8"?>
-<ds:datastoreItem xmlns:ds="http://schemas.openxmlformats.org/officeDocument/2006/customXml" ds:itemID="{5001B8F7-690D-DE4F-BBE0-05EAD76FBB1F}">
+<ds:datastoreItem xmlns:ds="http://schemas.openxmlformats.org/officeDocument/2006/customXml" ds:itemID="{73F27941-3ECD-184E-B9B9-01407468CD0A}">
   <ds:schemaRefs>
     <ds:schemaRef ds:uri="http://schemas.openxmlformats.org/officeDocument/2006/bibliography"/>
   </ds:schemaRefs>

</xml_diff>

<commit_message>
Framework: adjusted figs and text alignment in EssMech doc
</commit_message>
<xml_diff>
--- a/uvvm_vvc_framework/doc/internal_UVVM_Essential_Mechanisms.docx
+++ b/uvvm_vvc_framework/doc/internal_UVVM_Essential_Mechanisms.docx
@@ -14,6 +14,7 @@
           <w:sz w:val="24"/>
         </w:rPr>
       </w:pPr>
+      <w:proofErr w:type="spellStart"/>
       <w:r>
         <w:rPr>
           <w:b/>
@@ -23,6 +24,7 @@
         </w:rPr>
         <w:t>UVVM</w:t>
       </w:r>
+      <w:proofErr w:type="spellEnd"/>
       <w:r>
         <w:rPr>
           <w:b/>
@@ -132,16 +134,44 @@
           <w:color w:val="000000" w:themeColor="text1"/>
           <w:szCs w:val="18"/>
         </w:rPr>
-        <w:t>necessary for running UVVM, in addition to helpful and important VV</w:t>
-      </w:r>
+        <w:t xml:space="preserve">necessary for running </w:t>
+      </w:r>
+      <w:proofErr w:type="spellStart"/>
       <w:r>
         <w:rPr>
           <w:rFonts w:ascii="Helvetica Neue" w:hAnsi="Helvetica Neue"/>
           <w:color w:val="000000" w:themeColor="text1"/>
           <w:szCs w:val="18"/>
         </w:rPr>
+        <w:t>UVVM</w:t>
+      </w:r>
+      <w:proofErr w:type="spellEnd"/>
+      <w:r>
+        <w:rPr>
+          <w:rFonts w:ascii="Helvetica Neue" w:hAnsi="Helvetica Neue"/>
+          <w:color w:val="000000" w:themeColor="text1"/>
+          <w:szCs w:val="18"/>
+        </w:rPr>
+        <w:t xml:space="preserve">, in addition to helpful and important </w:t>
+      </w:r>
+      <w:proofErr w:type="spellStart"/>
+      <w:r>
+        <w:rPr>
+          <w:rFonts w:ascii="Helvetica Neue" w:hAnsi="Helvetica Neue"/>
+          <w:color w:val="000000" w:themeColor="text1"/>
+          <w:szCs w:val="18"/>
+        </w:rPr>
+        <w:t>VV</w:t>
+      </w:r>
+      <w:r>
+        <w:rPr>
+          <w:rFonts w:ascii="Helvetica Neue" w:hAnsi="Helvetica Neue"/>
+          <w:color w:val="000000" w:themeColor="text1"/>
+          <w:szCs w:val="18"/>
+        </w:rPr>
         <w:t>C</w:t>
       </w:r>
+      <w:proofErr w:type="spellEnd"/>
       <w:r>
         <w:rPr>
           <w:rFonts w:ascii="Helvetica Neue" w:hAnsi="Helvetica Neue"/>
@@ -156,15 +186,51 @@
           <w:color w:val="000000" w:themeColor="text1"/>
           <w:szCs w:val="18"/>
         </w:rPr>
-        <w:t xml:space="preserve">More details on the VVC Framework and the command mechanism </w:t>
-      </w:r>
+        <w:t xml:space="preserve">More details on the </w:t>
+      </w:r>
+      <w:proofErr w:type="spellStart"/>
       <w:r>
         <w:rPr>
           <w:rFonts w:ascii="Helvetica Neue" w:hAnsi="Helvetica Neue"/>
           <w:color w:val="000000" w:themeColor="text1"/>
           <w:szCs w:val="18"/>
         </w:rPr>
-        <w:t>can be found in the VVC Framework Manual.</w:t>
+        <w:t>VVC</w:t>
+      </w:r>
+      <w:proofErr w:type="spellEnd"/>
+      <w:r>
+        <w:rPr>
+          <w:rFonts w:ascii="Helvetica Neue" w:hAnsi="Helvetica Neue"/>
+          <w:color w:val="000000" w:themeColor="text1"/>
+          <w:szCs w:val="18"/>
+        </w:rPr>
+        <w:t xml:space="preserve"> Framework and the command mechanism </w:t>
+      </w:r>
+      <w:r>
+        <w:rPr>
+          <w:rFonts w:ascii="Helvetica Neue" w:hAnsi="Helvetica Neue"/>
+          <w:color w:val="000000" w:themeColor="text1"/>
+          <w:szCs w:val="18"/>
+        </w:rPr>
+        <w:t xml:space="preserve">can be found in the </w:t>
+      </w:r>
+      <w:proofErr w:type="spellStart"/>
+      <w:r>
+        <w:rPr>
+          <w:rFonts w:ascii="Helvetica Neue" w:hAnsi="Helvetica Neue"/>
+          <w:color w:val="000000" w:themeColor="text1"/>
+          <w:szCs w:val="18"/>
+        </w:rPr>
+        <w:t>VVC</w:t>
+      </w:r>
+      <w:proofErr w:type="spellEnd"/>
+      <w:r>
+        <w:rPr>
+          <w:rFonts w:ascii="Helvetica Neue" w:hAnsi="Helvetica Neue"/>
+          <w:color w:val="000000" w:themeColor="text1"/>
+          <w:szCs w:val="18"/>
+        </w:rPr>
+        <w:t xml:space="preserve"> Framework Manual.</w:t>
       </w:r>
     </w:p>
     <w:sdt>
@@ -1003,7 +1069,21 @@
         <w:rPr>
           <w:rFonts w:ascii="Helvetica Neue" w:hAnsi="Helvetica Neue"/>
         </w:rPr>
-        <w:t xml:space="preserve">In order to use a VVC the following </w:t>
+        <w:t xml:space="preserve">In order to use a </w:t>
+      </w:r>
+      <w:proofErr w:type="spellStart"/>
+      <w:r>
+        <w:rPr>
+          <w:rFonts w:ascii="Helvetica Neue" w:hAnsi="Helvetica Neue"/>
+        </w:rPr>
+        <w:t>VVC</w:t>
+      </w:r>
+      <w:proofErr w:type="spellEnd"/>
+      <w:r>
+        <w:rPr>
+          <w:rFonts w:ascii="Helvetica Neue" w:hAnsi="Helvetica Neue"/>
+        </w:rPr>
+        <w:t xml:space="preserve"> the following </w:t>
       </w:r>
       <w:r>
         <w:rPr>
@@ -1054,7 +1134,27 @@
           <w:szCs w:val="18"/>
           <w:lang w:val="en-US"/>
         </w:rPr>
-        <w:t>library uvvm_util;</w:t>
+        <w:t xml:space="preserve">library </w:t>
+      </w:r>
+      <w:proofErr w:type="spellStart"/>
+      <w:r>
+        <w:rPr>
+          <w:rFonts w:ascii="Courier New" w:hAnsi="Courier New" w:cs="Courier New"/>
+          <w:color w:val="333333"/>
+          <w:szCs w:val="18"/>
+          <w:lang w:val="en-US"/>
+        </w:rPr>
+        <w:t>uvvm_util</w:t>
+      </w:r>
+      <w:proofErr w:type="spellEnd"/>
+      <w:r>
+        <w:rPr>
+          <w:rFonts w:ascii="Courier New" w:hAnsi="Courier New" w:cs="Courier New"/>
+          <w:color w:val="333333"/>
+          <w:szCs w:val="18"/>
+          <w:lang w:val="en-US"/>
+        </w:rPr>
+        <w:t>;</w:t>
       </w:r>
     </w:p>
     <w:p>
@@ -1092,7 +1192,47 @@
           <w:szCs w:val="18"/>
           <w:lang w:val="en-US"/>
         </w:rPr>
-        <w:t>context uvvm_util.uvvm_util_context;</w:t>
+        <w:t xml:space="preserve">context </w:t>
+      </w:r>
+      <w:proofErr w:type="spellStart"/>
+      <w:r>
+        <w:rPr>
+          <w:rFonts w:ascii="Courier New" w:hAnsi="Courier New" w:cs="Courier New"/>
+          <w:color w:val="333333"/>
+          <w:szCs w:val="18"/>
+          <w:lang w:val="en-US"/>
+        </w:rPr>
+        <w:t>uvvm_</w:t>
+      </w:r>
+      <w:proofErr w:type="gramStart"/>
+      <w:r>
+        <w:rPr>
+          <w:rFonts w:ascii="Courier New" w:hAnsi="Courier New" w:cs="Courier New"/>
+          <w:color w:val="333333"/>
+          <w:szCs w:val="18"/>
+          <w:lang w:val="en-US"/>
+        </w:rPr>
+        <w:t>util.uvvm</w:t>
+      </w:r>
+      <w:proofErr w:type="gramEnd"/>
+      <w:r>
+        <w:rPr>
+          <w:rFonts w:ascii="Courier New" w:hAnsi="Courier New" w:cs="Courier New"/>
+          <w:color w:val="333333"/>
+          <w:szCs w:val="18"/>
+          <w:lang w:val="en-US"/>
+        </w:rPr>
+        <w:t>_util_context</w:t>
+      </w:r>
+      <w:proofErr w:type="spellEnd"/>
+      <w:r>
+        <w:rPr>
+          <w:rFonts w:ascii="Courier New" w:hAnsi="Courier New" w:cs="Courier New"/>
+          <w:color w:val="333333"/>
+          <w:szCs w:val="18"/>
+          <w:lang w:val="en-US"/>
+        </w:rPr>
+        <w:t>;</w:t>
       </w:r>
     </w:p>
     <w:p>
@@ -1159,7 +1299,27 @@
           <w:szCs w:val="18"/>
           <w:lang w:val="en-US"/>
         </w:rPr>
-        <w:t>library uvvm_vvc_framework;</w:t>
+        <w:t xml:space="preserve">library </w:t>
+      </w:r>
+      <w:proofErr w:type="spellStart"/>
+      <w:r>
+        <w:rPr>
+          <w:rFonts w:ascii="Courier New" w:hAnsi="Courier New" w:cs="Courier New"/>
+          <w:color w:val="333333"/>
+          <w:szCs w:val="18"/>
+          <w:lang w:val="en-US"/>
+        </w:rPr>
+        <w:t>uvvm_vvc_framework</w:t>
+      </w:r>
+      <w:proofErr w:type="spellEnd"/>
+      <w:r>
+        <w:rPr>
+          <w:rFonts w:ascii="Courier New" w:hAnsi="Courier New" w:cs="Courier New"/>
+          <w:color w:val="333333"/>
+          <w:szCs w:val="18"/>
+          <w:lang w:val="en-US"/>
+        </w:rPr>
+        <w:t>;</w:t>
       </w:r>
     </w:p>
     <w:p>
@@ -1197,7 +1357,27 @@
           <w:szCs w:val="18"/>
           <w:lang w:val="en-US"/>
         </w:rPr>
-        <w:t>use uvvm_vvc_framework.ti_vvc_framework_support_pkg.all;</w:t>
+        <w:t xml:space="preserve">use </w:t>
+      </w:r>
+      <w:proofErr w:type="spellStart"/>
+      <w:r>
+        <w:rPr>
+          <w:rFonts w:ascii="Courier New" w:hAnsi="Courier New" w:cs="Courier New"/>
+          <w:color w:val="333333"/>
+          <w:szCs w:val="18"/>
+          <w:lang w:val="en-US"/>
+        </w:rPr>
+        <w:t>uvvm_vvc_framework.ti_vvc_framework_support_pkg.all</w:t>
+      </w:r>
+      <w:proofErr w:type="spellEnd"/>
+      <w:r>
+        <w:rPr>
+          <w:rFonts w:ascii="Courier New" w:hAnsi="Courier New" w:cs="Courier New"/>
+          <w:color w:val="333333"/>
+          <w:szCs w:val="18"/>
+          <w:lang w:val="en-US"/>
+        </w:rPr>
+        <w:t>;</w:t>
       </w:r>
     </w:p>
     <w:p>
@@ -1266,6 +1446,7 @@
         </w:rPr>
         <w:t xml:space="preserve">library </w:t>
       </w:r>
+      <w:proofErr w:type="spellStart"/>
       <w:r>
         <w:rPr>
           <w:rFonts w:ascii="Courier New" w:hAnsi="Courier New" w:cs="Courier New"/>
@@ -1273,7 +1454,17 @@
           <w:szCs w:val="18"/>
           <w:lang w:val="en-US"/>
         </w:rPr>
-        <w:t>bitvis_vip_&lt;name&gt;</w:t>
+        <w:t>bitvis_vip</w:t>
+      </w:r>
+      <w:proofErr w:type="spellEnd"/>
+      <w:r>
+        <w:rPr>
+          <w:rFonts w:ascii="Courier New" w:hAnsi="Courier New" w:cs="Courier New"/>
+          <w:color w:val="333333"/>
+          <w:szCs w:val="18"/>
+          <w:lang w:val="en-US"/>
+        </w:rPr>
+        <w:t>_&lt;name&gt;</w:t>
       </w:r>
       <w:r>
         <w:rPr>
@@ -1331,6 +1522,7 @@
         </w:rPr>
         <w:t xml:space="preserve"> </w:t>
       </w:r>
+      <w:proofErr w:type="spellStart"/>
       <w:r>
         <w:rPr>
           <w:rFonts w:ascii="Courier New" w:hAnsi="Courier New" w:cs="Courier New"/>
@@ -1338,8 +1530,9 @@
           <w:szCs w:val="18"/>
           <w:lang w:val="en-US"/>
         </w:rPr>
-        <w:t>bitvis_vip_&lt;name&gt;</w:t>
-      </w:r>
+        <w:t>bitvis_vip</w:t>
+      </w:r>
+      <w:proofErr w:type="spellEnd"/>
       <w:r>
         <w:rPr>
           <w:rFonts w:ascii="Courier New" w:hAnsi="Courier New" w:cs="Courier New"/>
@@ -1347,8 +1540,9 @@
           <w:szCs w:val="18"/>
           <w:lang w:val="en-US"/>
         </w:rPr>
-        <w:t>.</w:t>
-      </w:r>
+        <w:t>_&lt;name</w:t>
+      </w:r>
+      <w:proofErr w:type="gramStart"/>
       <w:r>
         <w:rPr>
           <w:rFonts w:ascii="Courier New" w:hAnsi="Courier New" w:cs="Courier New"/>
@@ -1356,8 +1550,38 @@
           <w:szCs w:val="18"/>
           <w:lang w:val="en-US"/>
         </w:rPr>
-        <w:t>vvc_context</w:t>
-      </w:r>
+        <w:t>&gt;</w:t>
+      </w:r>
+      <w:r>
+        <w:rPr>
+          <w:rFonts w:ascii="Courier New" w:hAnsi="Courier New" w:cs="Courier New"/>
+          <w:color w:val="333333"/>
+          <w:szCs w:val="18"/>
+          <w:lang w:val="en-US"/>
+        </w:rPr>
+        <w:t>.</w:t>
+      </w:r>
+      <w:proofErr w:type="spellStart"/>
+      <w:r>
+        <w:rPr>
+          <w:rFonts w:ascii="Courier New" w:hAnsi="Courier New" w:cs="Courier New"/>
+          <w:color w:val="333333"/>
+          <w:szCs w:val="18"/>
+          <w:lang w:val="en-US"/>
+        </w:rPr>
+        <w:t>vvc</w:t>
+      </w:r>
+      <w:proofErr w:type="gramEnd"/>
+      <w:r>
+        <w:rPr>
+          <w:rFonts w:ascii="Courier New" w:hAnsi="Courier New" w:cs="Courier New"/>
+          <w:color w:val="333333"/>
+          <w:szCs w:val="18"/>
+          <w:lang w:val="en-US"/>
+        </w:rPr>
+        <w:t>_context</w:t>
+      </w:r>
+      <w:proofErr w:type="spellEnd"/>
       <w:r>
         <w:rPr>
           <w:rFonts w:ascii="Courier New" w:hAnsi="Courier New" w:cs="Courier New"/>
@@ -1432,8 +1656,13 @@
       </w:pPr>
       <w:bookmarkStart w:id="2" w:name="_Toc17306311"/>
       <w:bookmarkStart w:id="3" w:name="_Toc23166295"/>
-      <w:r>
-        <w:t>UVVM Initialization</w:t>
+      <w:proofErr w:type="spellStart"/>
+      <w:r>
+        <w:t>UVVM</w:t>
+      </w:r>
+      <w:proofErr w:type="spellEnd"/>
+      <w:r>
+        <w:t xml:space="preserve"> Initialization</w:t>
       </w:r>
       <w:bookmarkEnd w:id="2"/>
       <w:bookmarkEnd w:id="3"/>
@@ -1460,8 +1689,16 @@
         <w:rPr>
           <w:rFonts w:ascii="Helvetica Neue" w:hAnsi="Helvetica Neue"/>
         </w:rPr>
-        <w:t xml:space="preserve"> mechanisms are required for running UVVM</w:t>
-      </w:r>
+        <w:t xml:space="preserve"> mechanisms are required for running </w:t>
+      </w:r>
+      <w:proofErr w:type="spellStart"/>
+      <w:r>
+        <w:rPr>
+          <w:rFonts w:ascii="Helvetica Neue" w:hAnsi="Helvetica Neue"/>
+        </w:rPr>
+        <w:t>UVVM</w:t>
+      </w:r>
+      <w:proofErr w:type="spellEnd"/>
       <w:r>
         <w:rPr>
           <w:rFonts w:ascii="Helvetica Neue" w:hAnsi="Helvetica Neue"/>
@@ -1584,6 +1821,7 @@
                 <w:szCs w:val="16"/>
               </w:rPr>
             </w:pPr>
+            <w:proofErr w:type="spellStart"/>
             <w:r>
               <w:rPr>
                 <w:rFonts w:cs="Helvetica"/>
@@ -1592,6 +1830,7 @@
               </w:rPr>
               <w:t>ti_uvvm_engine</w:t>
             </w:r>
+            <w:proofErr w:type="spellEnd"/>
           </w:p>
         </w:tc>
         <w:tc>
@@ -1628,6 +1867,7 @@
                 <w:szCs w:val="15"/>
               </w:rPr>
             </w:pPr>
+            <w:proofErr w:type="spellStart"/>
             <w:r>
               <w:rPr>
                 <w:rFonts w:cs="Helvetica"/>
@@ -1664,6 +1904,7 @@
               </w:rPr>
               <w:t>uvvm_engine</w:t>
             </w:r>
+            <w:proofErr w:type="spellEnd"/>
             <w:r>
               <w:rPr>
                 <w:rFonts w:cs="Helvetica"/>
@@ -1729,7 +1970,25 @@
                 <w:sz w:val="15"/>
                 <w:szCs w:val="15"/>
               </w:rPr>
-              <w:t xml:space="preserve"> UVVM </w:t>
+              <w:t xml:space="preserve"> </w:t>
+            </w:r>
+            <w:proofErr w:type="spellStart"/>
+            <w:r>
+              <w:rPr>
+                <w:rFonts w:cs="Helvetica"/>
+                <w:sz w:val="15"/>
+                <w:szCs w:val="15"/>
+              </w:rPr>
+              <w:t>UVVM</w:t>
+            </w:r>
+            <w:proofErr w:type="spellEnd"/>
+            <w:r>
+              <w:rPr>
+                <w:rFonts w:cs="Helvetica"/>
+                <w:sz w:val="15"/>
+                <w:szCs w:val="15"/>
+              </w:rPr>
+              <w:t xml:space="preserve"> </w:t>
             </w:r>
             <w:r>
               <w:rPr>
@@ -1812,6 +2071,7 @@
               </w:rPr>
               <w:t xml:space="preserve">    </w:t>
             </w:r>
+            <w:proofErr w:type="spellStart"/>
             <w:r>
               <w:rPr>
                 <w:rFonts w:ascii="Courier New" w:hAnsi="Courier New" w:cs="Courier New"/>
@@ -1828,7 +2088,77 @@
                 <w:szCs w:val="15"/>
                 <w:lang w:val="nb-NO"/>
               </w:rPr>
-              <w:t>_ti_uvvm_engine : entity uvvm_vvc_framework.ti_uvvm_engine;</w:t>
+              <w:t>_ti_uvvm_</w:t>
+            </w:r>
+            <w:proofErr w:type="gramStart"/>
+            <w:r>
+              <w:rPr>
+                <w:rFonts w:ascii="Courier New" w:hAnsi="Courier New" w:cs="Courier New"/>
+                <w:sz w:val="15"/>
+                <w:szCs w:val="15"/>
+                <w:lang w:val="nb-NO"/>
+              </w:rPr>
+              <w:t>engine</w:t>
+            </w:r>
+            <w:proofErr w:type="spellEnd"/>
+            <w:r>
+              <w:rPr>
+                <w:rFonts w:ascii="Courier New" w:hAnsi="Courier New" w:cs="Courier New"/>
+                <w:sz w:val="15"/>
+                <w:szCs w:val="15"/>
+                <w:lang w:val="nb-NO"/>
+              </w:rPr>
+              <w:t xml:space="preserve"> :</w:t>
+            </w:r>
+            <w:proofErr w:type="gramEnd"/>
+            <w:r>
+              <w:rPr>
+                <w:rFonts w:ascii="Courier New" w:hAnsi="Courier New" w:cs="Courier New"/>
+                <w:sz w:val="15"/>
+                <w:szCs w:val="15"/>
+                <w:lang w:val="nb-NO"/>
+              </w:rPr>
+              <w:t xml:space="preserve"> </w:t>
+            </w:r>
+            <w:proofErr w:type="spellStart"/>
+            <w:r>
+              <w:rPr>
+                <w:rFonts w:ascii="Courier New" w:hAnsi="Courier New" w:cs="Courier New"/>
+                <w:sz w:val="15"/>
+                <w:szCs w:val="15"/>
+                <w:lang w:val="nb-NO"/>
+              </w:rPr>
+              <w:t>entity</w:t>
+            </w:r>
+            <w:proofErr w:type="spellEnd"/>
+            <w:r>
+              <w:rPr>
+                <w:rFonts w:ascii="Courier New" w:hAnsi="Courier New" w:cs="Courier New"/>
+                <w:sz w:val="15"/>
+                <w:szCs w:val="15"/>
+                <w:lang w:val="nb-NO"/>
+              </w:rPr>
+              <w:t xml:space="preserve"> </w:t>
+            </w:r>
+            <w:proofErr w:type="spellStart"/>
+            <w:r>
+              <w:rPr>
+                <w:rFonts w:ascii="Courier New" w:hAnsi="Courier New" w:cs="Courier New"/>
+                <w:sz w:val="15"/>
+                <w:szCs w:val="15"/>
+                <w:lang w:val="nb-NO"/>
+              </w:rPr>
+              <w:t>uvvm_vvc_framework.ti_uvvm_engine</w:t>
+            </w:r>
+            <w:proofErr w:type="spellEnd"/>
+            <w:r>
+              <w:rPr>
+                <w:rFonts w:ascii="Courier New" w:hAnsi="Courier New" w:cs="Courier New"/>
+                <w:sz w:val="15"/>
+                <w:szCs w:val="15"/>
+                <w:lang w:val="nb-NO"/>
+              </w:rPr>
+              <w:t>;</w:t>
             </w:r>
           </w:p>
           <w:p>
@@ -1872,21 +2202,41 @@
                 <w:szCs w:val="16"/>
               </w:rPr>
             </w:pPr>
+            <w:proofErr w:type="spellStart"/>
             <w:r>
               <w:rPr>
                 <w:rFonts w:cs="Helvetica"/>
                 <w:b/>
                 <w:szCs w:val="16"/>
               </w:rPr>
-              <w:t>await_uvvm_initialization</w:t>
-            </w:r>
+              <w:t>await_uvvm_</w:t>
+            </w:r>
+            <w:proofErr w:type="gramStart"/>
             <w:r>
               <w:rPr>
                 <w:rFonts w:cs="Helvetica"/>
                 <w:b/>
                 <w:szCs w:val="16"/>
               </w:rPr>
-              <w:t>()</w:t>
+              <w:t>initialization</w:t>
+            </w:r>
+            <w:proofErr w:type="spellEnd"/>
+            <w:r>
+              <w:rPr>
+                <w:rFonts w:cs="Helvetica"/>
+                <w:b/>
+                <w:szCs w:val="16"/>
+              </w:rPr>
+              <w:t>(</w:t>
+            </w:r>
+            <w:proofErr w:type="gramEnd"/>
+            <w:r>
+              <w:rPr>
+                <w:rFonts w:cs="Helvetica"/>
+                <w:b/>
+                <w:szCs w:val="16"/>
+              </w:rPr>
+              <w:t>)</w:t>
             </w:r>
           </w:p>
         </w:tc>
@@ -1924,6 +2274,7 @@
                 <w:szCs w:val="15"/>
               </w:rPr>
             </w:pPr>
+            <w:proofErr w:type="spellStart"/>
             <w:r>
               <w:rPr>
                 <w:rFonts w:cs="Helvetica"/>
@@ -1940,7 +2291,37 @@
                 <w:sz w:val="15"/>
                 <w:szCs w:val="15"/>
               </w:rPr>
-              <w:t>uvvm_initialization(VOID)</w:t>
+              <w:t>uvvm_</w:t>
+            </w:r>
+            <w:proofErr w:type="gramStart"/>
+            <w:r>
+              <w:rPr>
+                <w:rFonts w:cs="Helvetica"/>
+                <w:b/>
+                <w:sz w:val="15"/>
+                <w:szCs w:val="15"/>
+              </w:rPr>
+              <w:t>initialization</w:t>
+            </w:r>
+            <w:proofErr w:type="spellEnd"/>
+            <w:r>
+              <w:rPr>
+                <w:rFonts w:cs="Helvetica"/>
+                <w:b/>
+                <w:sz w:val="15"/>
+                <w:szCs w:val="15"/>
+              </w:rPr>
+              <w:t>(</w:t>
+            </w:r>
+            <w:proofErr w:type="gramEnd"/>
+            <w:r>
+              <w:rPr>
+                <w:rFonts w:cs="Helvetica"/>
+                <w:b/>
+                <w:sz w:val="15"/>
+                <w:szCs w:val="15"/>
+              </w:rPr>
+              <w:t>VOID)</w:t>
             </w:r>
             <w:r>
               <w:rPr>
@@ -1991,16 +2372,88 @@
                 <w:sz w:val="15"/>
                 <w:szCs w:val="15"/>
               </w:rPr>
-              <w:t>his procedure is a blocking procedure that has to be called from the testbench sequencer, prior to any VVC calls, to ensure that the UVVM engine has been initialized and is ready.</w:t>
-            </w:r>
+              <w:t xml:space="preserve">his procedure is a blocking procedure that has to be called from the testbench sequencer, prior to any </w:t>
+            </w:r>
+            <w:proofErr w:type="spellStart"/>
             <w:r>
               <w:rPr>
                 <w:rFonts w:cs="Helvetica"/>
                 <w:sz w:val="15"/>
                 <w:szCs w:val="15"/>
               </w:rPr>
+              <w:t>VVC</w:t>
+            </w:r>
+            <w:proofErr w:type="spellEnd"/>
+            <w:r>
+              <w:rPr>
+                <w:rFonts w:cs="Helvetica"/>
+                <w:sz w:val="15"/>
+                <w:szCs w:val="15"/>
+              </w:rPr>
+              <w:t xml:space="preserve"> calls, to ensure that the </w:t>
+            </w:r>
+            <w:proofErr w:type="spellStart"/>
+            <w:r>
+              <w:rPr>
+                <w:rFonts w:cs="Helvetica"/>
+                <w:sz w:val="15"/>
+                <w:szCs w:val="15"/>
+              </w:rPr>
+              <w:t>UVVM</w:t>
+            </w:r>
+            <w:proofErr w:type="spellEnd"/>
+            <w:r>
+              <w:rPr>
+                <w:rFonts w:cs="Helvetica"/>
+                <w:sz w:val="15"/>
+                <w:szCs w:val="15"/>
+              </w:rPr>
+              <w:t xml:space="preserve"> engine has been initialized and is ready.</w:t>
+            </w:r>
+            <w:r>
+              <w:rPr>
+                <w:rFonts w:cs="Helvetica"/>
+                <w:sz w:val="15"/>
+                <w:szCs w:val="15"/>
+              </w:rPr>
               <w:br/>
-              <w:t>This procedure will check the shared_uvvm_state on each delta cycle until the UVVM engine has been initialized.</w:t>
+              <w:t xml:space="preserve">This procedure will check the </w:t>
+            </w:r>
+            <w:proofErr w:type="spellStart"/>
+            <w:r>
+              <w:rPr>
+                <w:rFonts w:cs="Helvetica"/>
+                <w:sz w:val="15"/>
+                <w:szCs w:val="15"/>
+              </w:rPr>
+              <w:t>shared_uvvm_state</w:t>
+            </w:r>
+            <w:proofErr w:type="spellEnd"/>
+            <w:r>
+              <w:rPr>
+                <w:rFonts w:cs="Helvetica"/>
+                <w:sz w:val="15"/>
+                <w:szCs w:val="15"/>
+              </w:rPr>
+              <w:t xml:space="preserve"> on each delta cycle until the </w:t>
+            </w:r>
+            <w:proofErr w:type="spellStart"/>
+            <w:r>
+              <w:rPr>
+                <w:rFonts w:cs="Helvetica"/>
+                <w:sz w:val="15"/>
+                <w:szCs w:val="15"/>
+              </w:rPr>
+              <w:t>UVVM</w:t>
+            </w:r>
+            <w:proofErr w:type="spellEnd"/>
+            <w:r>
+              <w:rPr>
+                <w:rFonts w:cs="Helvetica"/>
+                <w:sz w:val="15"/>
+                <w:szCs w:val="15"/>
+              </w:rPr>
+              <w:t xml:space="preserve"> engine has been initialized.</w:t>
             </w:r>
           </w:p>
           <w:p>
@@ -2034,7 +2487,25 @@
                 <w:sz w:val="15"/>
                 <w:szCs w:val="15"/>
               </w:rPr>
-              <w:t xml:space="preserve">Note that this method is depending on the ti_uvvm_engine mechanism. </w:t>
+              <w:t xml:space="preserve">Note that this method is depending on the </w:t>
+            </w:r>
+            <w:proofErr w:type="spellStart"/>
+            <w:r>
+              <w:rPr>
+                <w:rFonts w:cs="Helvetica"/>
+                <w:sz w:val="15"/>
+                <w:szCs w:val="15"/>
+              </w:rPr>
+              <w:t>ti_uvvm_engine</w:t>
+            </w:r>
+            <w:proofErr w:type="spellEnd"/>
+            <w:r>
+              <w:rPr>
+                <w:rFonts w:cs="Helvetica"/>
+                <w:sz w:val="15"/>
+                <w:szCs w:val="15"/>
+              </w:rPr>
+              <w:t xml:space="preserve"> mechanism. </w:t>
             </w:r>
           </w:p>
           <w:p>
@@ -2057,6 +2528,7 @@
               </w:rPr>
               <w:t xml:space="preserve">Note that this method uses the </w:t>
             </w:r>
+            <w:proofErr w:type="spellStart"/>
             <w:r>
               <w:rPr>
                 <w:rFonts w:ascii="Courier New" w:hAnsi="Courier New" w:cs="Courier New"/>
@@ -2065,13 +2537,32 @@
               </w:rPr>
               <w:t>t_void</w:t>
             </w:r>
+            <w:proofErr w:type="spellEnd"/>
             <w:r>
               <w:rPr>
                 <w:rFonts w:cs="Helvetica"/>
                 <w:sz w:val="15"/>
                 <w:szCs w:val="15"/>
               </w:rPr>
-              <w:t xml:space="preserve"> parameter, defined in the UVVM Utility Library types package.</w:t>
+              <w:t xml:space="preserve"> parameter, defined in the </w:t>
+            </w:r>
+            <w:proofErr w:type="spellStart"/>
+            <w:r>
+              <w:rPr>
+                <w:rFonts w:cs="Helvetica"/>
+                <w:sz w:val="15"/>
+                <w:szCs w:val="15"/>
+              </w:rPr>
+              <w:t>UVVM</w:t>
+            </w:r>
+            <w:proofErr w:type="spellEnd"/>
+            <w:r>
+              <w:rPr>
+                <w:rFonts w:cs="Helvetica"/>
+                <w:sz w:val="15"/>
+                <w:szCs w:val="15"/>
+              </w:rPr>
+              <w:t xml:space="preserve"> Utility Library types package.</w:t>
             </w:r>
           </w:p>
           <w:p>
@@ -2136,6 +2627,7 @@
               </w:rPr>
               <w:t xml:space="preserve">    </w:t>
             </w:r>
+            <w:proofErr w:type="spellStart"/>
             <w:r>
               <w:rPr>
                 <w:rFonts w:ascii="Courier New" w:hAnsi="Courier New" w:cs="Courier New"/>
@@ -2150,7 +2642,34 @@
                 <w:sz w:val="15"/>
                 <w:szCs w:val="15"/>
               </w:rPr>
-              <w:t>uvvm_initialization(VOID);</w:t>
+              <w:t>uvvm_</w:t>
+            </w:r>
+            <w:proofErr w:type="gramStart"/>
+            <w:r>
+              <w:rPr>
+                <w:rFonts w:ascii="Courier New" w:hAnsi="Courier New" w:cs="Courier New"/>
+                <w:sz w:val="15"/>
+                <w:szCs w:val="15"/>
+              </w:rPr>
+              <w:t>initialization</w:t>
+            </w:r>
+            <w:proofErr w:type="spellEnd"/>
+            <w:r>
+              <w:rPr>
+                <w:rFonts w:ascii="Courier New" w:hAnsi="Courier New" w:cs="Courier New"/>
+                <w:sz w:val="15"/>
+                <w:szCs w:val="15"/>
+              </w:rPr>
+              <w:t>(</w:t>
+            </w:r>
+            <w:proofErr w:type="gramEnd"/>
+            <w:r>
+              <w:rPr>
+                <w:rFonts w:ascii="Courier New" w:hAnsi="Courier New" w:cs="Courier New"/>
+                <w:sz w:val="15"/>
+                <w:szCs w:val="15"/>
+              </w:rPr>
+              <w:t>VOID);</w:t>
             </w:r>
           </w:p>
           <w:p>
@@ -2273,11 +2792,24 @@
       </w:pPr>
       <w:bookmarkStart w:id="4" w:name="_Toc17306312"/>
       <w:bookmarkStart w:id="5" w:name="_Toc23166296"/>
-      <w:r>
-        <w:t xml:space="preserve">UVVM </w:t>
-      </w:r>
-      <w:r>
-        <w:t xml:space="preserve">and VVC </w:t>
+      <w:proofErr w:type="spellStart"/>
+      <w:r>
+        <w:t>UVVM</w:t>
+      </w:r>
+      <w:proofErr w:type="spellEnd"/>
+      <w:r>
+        <w:t xml:space="preserve"> </w:t>
+      </w:r>
+      <w:r>
+        <w:t xml:space="preserve">and </w:t>
+      </w:r>
+      <w:proofErr w:type="spellStart"/>
+      <w:r>
+        <w:t>VVC</w:t>
+      </w:r>
+      <w:proofErr w:type="spellEnd"/>
+      <w:r>
+        <w:t xml:space="preserve"> </w:t>
       </w:r>
       <w:r>
         <w:t>Shared Variables</w:t>
@@ -2291,18 +2823,28 @@
           <w:rFonts w:ascii="Helvetica Neue" w:hAnsi="Helvetica Neue"/>
         </w:rPr>
       </w:pPr>
+      <w:proofErr w:type="spellStart"/>
       <w:r>
         <w:rPr>
           <w:rFonts w:ascii="Helvetica Neue" w:hAnsi="Helvetica Neue"/>
         </w:rPr>
         <w:t>UVVM</w:t>
       </w:r>
-      <w:r>
-        <w:rPr>
-          <w:rFonts w:ascii="Helvetica Neue" w:hAnsi="Helvetica Neue"/>
-        </w:rPr>
-        <w:t xml:space="preserve"> and VVC</w:t>
-      </w:r>
+      <w:proofErr w:type="spellEnd"/>
+      <w:r>
+        <w:rPr>
+          <w:rFonts w:ascii="Helvetica Neue" w:hAnsi="Helvetica Neue"/>
+        </w:rPr>
+        <w:t xml:space="preserve"> and </w:t>
+      </w:r>
+      <w:proofErr w:type="spellStart"/>
+      <w:r>
+        <w:rPr>
+          <w:rFonts w:ascii="Helvetica Neue" w:hAnsi="Helvetica Neue"/>
+        </w:rPr>
+        <w:t>VVC</w:t>
+      </w:r>
+      <w:proofErr w:type="spellEnd"/>
       <w:r>
         <w:rPr>
           <w:rFonts w:ascii="Helvetica Neue" w:hAnsi="Helvetica Neue"/>
@@ -2315,6 +2857,7 @@
         </w:rPr>
         <w:t xml:space="preserve">shared variables are defined in </w:t>
       </w:r>
+      <w:proofErr w:type="spellStart"/>
       <w:r>
         <w:rPr>
           <w:rFonts w:ascii="Helvetica Neue" w:hAnsi="Helvetica Neue"/>
@@ -2381,6 +2924,7 @@
         </w:rPr>
         <w:t>pkg</w:t>
       </w:r>
+      <w:proofErr w:type="spellEnd"/>
       <w:r>
         <w:rPr>
           <w:rFonts w:ascii="Helvetica Neue" w:hAnsi="Helvetica Neue"/>
@@ -2399,6 +2943,7 @@
         </w:rPr>
         <w:t xml:space="preserve"> </w:t>
       </w:r>
+      <w:proofErr w:type="spellStart"/>
       <w:r>
         <w:rPr>
           <w:rFonts w:ascii="Helvetica Neue" w:hAnsi="Helvetica Neue"/>
@@ -2427,7 +2972,14 @@
         <w:rPr>
           <w:rFonts w:ascii="Helvetica Neue" w:hAnsi="Helvetica Neue"/>
         </w:rPr>
-        <w:t>pkg, respectively</w:t>
+        <w:t>pkg</w:t>
+      </w:r>
+      <w:proofErr w:type="spellEnd"/>
+      <w:r>
+        <w:rPr>
+          <w:rFonts w:ascii="Helvetica Neue" w:hAnsi="Helvetica Neue"/>
+        </w:rPr>
+        <w:t>, respectively</w:t>
       </w:r>
       <w:r>
         <w:rPr>
@@ -2556,6 +3108,7 @@
                 <w:sz w:val="14"/>
               </w:rPr>
             </w:pPr>
+            <w:proofErr w:type="spellStart"/>
             <w:r>
               <w:rPr>
                 <w:rFonts w:ascii="Verdana" w:hAnsi="Verdana" w:cs="Helvetica"/>
@@ -2563,6 +3116,7 @@
               </w:rPr>
               <w:t>shared_uvvm_status</w:t>
             </w:r>
+            <w:proofErr w:type="spellEnd"/>
           </w:p>
         </w:tc>
         <w:tc>
@@ -2586,8 +3140,25 @@
                 <w:rFonts w:ascii="Verdana" w:hAnsi="Verdana"/>
                 <w:sz w:val="14"/>
               </w:rPr>
-              <w:t xml:space="preserve">Shared variable providing access to VVC related information via the </w:t>
-            </w:r>
+              <w:t xml:space="preserve">Shared variable providing access to </w:t>
+            </w:r>
+            <w:proofErr w:type="spellStart"/>
+            <w:r>
+              <w:rPr>
+                <w:rFonts w:ascii="Verdana" w:hAnsi="Verdana"/>
+                <w:sz w:val="14"/>
+              </w:rPr>
+              <w:t>VVC</w:t>
+            </w:r>
+            <w:proofErr w:type="spellEnd"/>
+            <w:r>
+              <w:rPr>
+                <w:rFonts w:ascii="Verdana" w:hAnsi="Verdana"/>
+                <w:sz w:val="14"/>
+              </w:rPr>
+              <w:t xml:space="preserve"> related information via the </w:t>
+            </w:r>
+            <w:proofErr w:type="spellStart"/>
             <w:r>
               <w:rPr>
                 <w:rFonts w:ascii="Courier New" w:hAnsi="Courier New" w:cs="Courier New"/>
@@ -2595,6 +3166,7 @@
               </w:rPr>
               <w:t>info_on_finishing_await_any_completion</w:t>
             </w:r>
+            <w:proofErr w:type="spellEnd"/>
             <w:r>
               <w:rPr>
                 <w:rFonts w:ascii="Verdana" w:hAnsi="Verdana"/>
@@ -2636,6 +3208,7 @@
               </w:rPr>
               <w:t xml:space="preserve">   </w:t>
             </w:r>
+            <w:proofErr w:type="spellStart"/>
             <w:r>
               <w:rPr>
                 <w:rFonts w:ascii="Courier New" w:hAnsi="Courier New" w:cs="Courier New"/>
@@ -2643,6 +3216,7 @@
               </w:rPr>
               <w:t>shared_uvvm_status.info_on_finishing_await_any_completion</w:t>
             </w:r>
+            <w:proofErr w:type="spellEnd"/>
           </w:p>
           <w:p>
             <w:pPr>
@@ -2750,13 +3324,29 @@
                 <w:rFonts w:ascii="Verdana" w:hAnsi="Verdana"/>
                 <w:sz w:val="14"/>
               </w:rPr>
-              <w:t xml:space="preserve">f the VVC that </w:t>
-            </w:r>
+              <w:t xml:space="preserve">f the </w:t>
+            </w:r>
+            <w:proofErr w:type="spellStart"/>
             <w:r>
               <w:rPr>
                 <w:rFonts w:ascii="Verdana" w:hAnsi="Verdana"/>
                 <w:sz w:val="14"/>
               </w:rPr>
+              <w:t>VVC</w:t>
+            </w:r>
+            <w:proofErr w:type="spellEnd"/>
+            <w:r>
+              <w:rPr>
+                <w:rFonts w:ascii="Verdana" w:hAnsi="Verdana"/>
+                <w:sz w:val="14"/>
+              </w:rPr>
+              <w:t xml:space="preserve"> that </w:t>
+            </w:r>
+            <w:r>
+              <w:rPr>
+                <w:rFonts w:ascii="Verdana" w:hAnsi="Verdana"/>
+                <w:sz w:val="14"/>
+              </w:rPr>
               <w:t xml:space="preserve">first fulfilled </w:t>
             </w:r>
             <w:r>
@@ -2766,12 +3356,37 @@
               </w:rPr>
               <w:t xml:space="preserve">the </w:t>
             </w:r>
-            <w:r>
-              <w:rPr>
-                <w:rFonts w:ascii="Courier New" w:hAnsi="Courier New" w:cs="Courier New"/>
-                <w:sz w:val="14"/>
-              </w:rPr>
-              <w:t>await_any_completion().</w:t>
+            <w:proofErr w:type="spellStart"/>
+            <w:r>
+              <w:rPr>
+                <w:rFonts w:ascii="Courier New" w:hAnsi="Courier New" w:cs="Courier New"/>
+                <w:sz w:val="14"/>
+              </w:rPr>
+              <w:t>await_any_</w:t>
+            </w:r>
+            <w:proofErr w:type="gramStart"/>
+            <w:r>
+              <w:rPr>
+                <w:rFonts w:ascii="Courier New" w:hAnsi="Courier New" w:cs="Courier New"/>
+                <w:sz w:val="14"/>
+              </w:rPr>
+              <w:t>completion</w:t>
+            </w:r>
+            <w:proofErr w:type="spellEnd"/>
+            <w:r>
+              <w:rPr>
+                <w:rFonts w:ascii="Courier New" w:hAnsi="Courier New" w:cs="Courier New"/>
+                <w:sz w:val="14"/>
+              </w:rPr>
+              <w:t>(</w:t>
+            </w:r>
+            <w:proofErr w:type="gramEnd"/>
+            <w:r>
+              <w:rPr>
+                <w:rFonts w:ascii="Courier New" w:hAnsi="Courier New" w:cs="Courier New"/>
+                <w:sz w:val="14"/>
+              </w:rPr>
+              <w:t>).</w:t>
             </w:r>
             <w:r>
               <w:rPr>
@@ -2818,21 +3433,69 @@
                 <w:rFonts w:ascii="Courier New" w:hAnsi="Courier New" w:cs="Courier New"/>
                 <w:sz w:val="14"/>
               </w:rPr>
-              <w:t xml:space="preserve">    vvc_name    </w:t>
-            </w:r>
-            <w:r>
-              <w:rPr>
-                <w:rFonts w:ascii="Courier New" w:hAnsi="Courier New" w:cs="Courier New"/>
-                <w:sz w:val="14"/>
-              </w:rPr>
-              <w:t xml:space="preserve">           </w:t>
-            </w:r>
-            <w:r>
-              <w:rPr>
-                <w:rFonts w:ascii="Courier New" w:hAnsi="Courier New" w:cs="Courier New"/>
-                <w:sz w:val="14"/>
-              </w:rPr>
-              <w:t>: string  -- default “no await_any_completion() yet”</w:t>
+              <w:t xml:space="preserve">    </w:t>
+            </w:r>
+            <w:proofErr w:type="spellStart"/>
+            <w:r>
+              <w:rPr>
+                <w:rFonts w:ascii="Courier New" w:hAnsi="Courier New" w:cs="Courier New"/>
+                <w:sz w:val="14"/>
+              </w:rPr>
+              <w:t>vvc_name</w:t>
+            </w:r>
+            <w:proofErr w:type="spellEnd"/>
+            <w:r>
+              <w:rPr>
+                <w:rFonts w:ascii="Courier New" w:hAnsi="Courier New" w:cs="Courier New"/>
+                <w:sz w:val="14"/>
+              </w:rPr>
+              <w:t xml:space="preserve">    </w:t>
+            </w:r>
+            <w:r>
+              <w:rPr>
+                <w:rFonts w:ascii="Courier New" w:hAnsi="Courier New" w:cs="Courier New"/>
+                <w:sz w:val="14"/>
+              </w:rPr>
+              <w:t xml:space="preserve">         </w:t>
+            </w:r>
+            <w:proofErr w:type="gramStart"/>
+            <w:r>
+              <w:rPr>
+                <w:rFonts w:ascii="Courier New" w:hAnsi="Courier New" w:cs="Courier New"/>
+                <w:sz w:val="14"/>
+              </w:rPr>
+              <w:t xml:space="preserve">  </w:t>
+            </w:r>
+            <w:r>
+              <w:rPr>
+                <w:rFonts w:ascii="Courier New" w:hAnsi="Courier New" w:cs="Courier New"/>
+                <w:sz w:val="14"/>
+              </w:rPr>
+              <w:t>:</w:t>
+            </w:r>
+            <w:proofErr w:type="gramEnd"/>
+            <w:r>
+              <w:rPr>
+                <w:rFonts w:ascii="Courier New" w:hAnsi="Courier New" w:cs="Courier New"/>
+                <w:sz w:val="14"/>
+              </w:rPr>
+              <w:t xml:space="preserve"> string  -- default “no </w:t>
+            </w:r>
+            <w:proofErr w:type="spellStart"/>
+            <w:r>
+              <w:rPr>
+                <w:rFonts w:ascii="Courier New" w:hAnsi="Courier New" w:cs="Courier New"/>
+                <w:sz w:val="14"/>
+              </w:rPr>
+              <w:t>await_any_completion</w:t>
+            </w:r>
+            <w:proofErr w:type="spellEnd"/>
+            <w:r>
+              <w:rPr>
+                <w:rFonts w:ascii="Courier New" w:hAnsi="Courier New" w:cs="Courier New"/>
+                <w:sz w:val="14"/>
+              </w:rPr>
+              <w:t>() yet”</w:t>
             </w:r>
           </w:p>
           <w:p>
@@ -2853,23 +3516,59 @@
                 <w:sz w:val="14"/>
                 <w:lang w:val="en-US"/>
               </w:rPr>
-              <w:t xml:space="preserve">    vvc_cmd_idx </w:t>
-            </w:r>
+              <w:t xml:space="preserve">    </w:t>
+            </w:r>
+            <w:proofErr w:type="spellStart"/>
             <w:r>
               <w:rPr>
                 <w:rFonts w:ascii="Courier New" w:hAnsi="Courier New" w:cs="Courier New"/>
                 <w:sz w:val="14"/>
                 <w:lang w:val="en-US"/>
               </w:rPr>
-              <w:t xml:space="preserve">           </w:t>
-            </w:r>
+              <w:t>vvc_cmd_idx</w:t>
+            </w:r>
+            <w:proofErr w:type="spellEnd"/>
             <w:r>
               <w:rPr>
                 <w:rFonts w:ascii="Courier New" w:hAnsi="Courier New" w:cs="Courier New"/>
                 <w:sz w:val="14"/>
                 <w:lang w:val="en-US"/>
               </w:rPr>
-              <w:t>: natural -- default 0</w:t>
+              <w:t xml:space="preserve"> </w:t>
+            </w:r>
+            <w:r>
+              <w:rPr>
+                <w:rFonts w:ascii="Courier New" w:hAnsi="Courier New" w:cs="Courier New"/>
+                <w:sz w:val="14"/>
+                <w:lang w:val="en-US"/>
+              </w:rPr>
+              <w:t xml:space="preserve">         </w:t>
+            </w:r>
+            <w:proofErr w:type="gramStart"/>
+            <w:r>
+              <w:rPr>
+                <w:rFonts w:ascii="Courier New" w:hAnsi="Courier New" w:cs="Courier New"/>
+                <w:sz w:val="14"/>
+                <w:lang w:val="en-US"/>
+              </w:rPr>
+              <w:t xml:space="preserve">  </w:t>
+            </w:r>
+            <w:r>
+              <w:rPr>
+                <w:rFonts w:ascii="Courier New" w:hAnsi="Courier New" w:cs="Courier New"/>
+                <w:sz w:val="14"/>
+                <w:lang w:val="en-US"/>
+              </w:rPr>
+              <w:t>:</w:t>
+            </w:r>
+            <w:proofErr w:type="gramEnd"/>
+            <w:r>
+              <w:rPr>
+                <w:rFonts w:ascii="Courier New" w:hAnsi="Courier New" w:cs="Courier New"/>
+                <w:sz w:val="14"/>
+                <w:lang w:val="en-US"/>
+              </w:rPr>
+              <w:t xml:space="preserve"> natural -- default 0</w:t>
             </w:r>
           </w:p>
           <w:p>
@@ -2890,15 +3589,16 @@
                 <w:sz w:val="14"/>
                 <w:lang w:val="en-US"/>
               </w:rPr>
-              <w:t xml:space="preserve">    vvc_time</w:t>
-            </w:r>
+              <w:t xml:space="preserve">    </w:t>
+            </w:r>
+            <w:proofErr w:type="spellStart"/>
             <w:r>
               <w:rPr>
                 <w:rFonts w:ascii="Courier New" w:hAnsi="Courier New" w:cs="Courier New"/>
                 <w:sz w:val="14"/>
                 <w:lang w:val="en-US"/>
               </w:rPr>
-              <w:t>_of_completion</w:t>
+              <w:t>vvc_time</w:t>
             </w:r>
             <w:r>
               <w:rPr>
@@ -2906,7 +3606,34 @@
                 <w:sz w:val="14"/>
                 <w:lang w:val="en-US"/>
               </w:rPr>
-              <w:t xml:space="preserve"> : time </w:t>
+              <w:t>_of_</w:t>
+            </w:r>
+            <w:proofErr w:type="gramStart"/>
+            <w:r>
+              <w:rPr>
+                <w:rFonts w:ascii="Courier New" w:hAnsi="Courier New" w:cs="Courier New"/>
+                <w:sz w:val="14"/>
+                <w:lang w:val="en-US"/>
+              </w:rPr>
+              <w:t>completion</w:t>
+            </w:r>
+            <w:proofErr w:type="spellEnd"/>
+            <w:r>
+              <w:rPr>
+                <w:rFonts w:ascii="Courier New" w:hAnsi="Courier New" w:cs="Courier New"/>
+                <w:sz w:val="14"/>
+                <w:lang w:val="en-US"/>
+              </w:rPr>
+              <w:t xml:space="preserve"> :</w:t>
+            </w:r>
+            <w:proofErr w:type="gramEnd"/>
+            <w:r>
+              <w:rPr>
+                <w:rFonts w:ascii="Courier New" w:hAnsi="Courier New" w:cs="Courier New"/>
+                <w:sz w:val="14"/>
+                <w:lang w:val="en-US"/>
+              </w:rPr>
+              <w:t xml:space="preserve"> time </w:t>
             </w:r>
             <w:r>
               <w:rPr>
@@ -2985,6 +3712,7 @@
               </w:rPr>
               <w:t xml:space="preserve">other fields available in the </w:t>
             </w:r>
+            <w:proofErr w:type="spellStart"/>
             <w:r>
               <w:rPr>
                 <w:rFonts w:ascii="Courier New" w:hAnsi="Courier New" w:cs="Courier New"/>
@@ -2992,12 +3720,61 @@
               </w:rPr>
               <w:t>shared_uvvm_status</w:t>
             </w:r>
+            <w:proofErr w:type="spellEnd"/>
             <w:r>
               <w:rPr>
                 <w:rFonts w:ascii="Verdana" w:hAnsi="Verdana"/>
                 <w:sz w:val="14"/>
               </w:rPr>
-              <w:t xml:space="preserve"> see the UVVM Util QuickRef, section 1.4</w:t>
+              <w:t xml:space="preserve"> see the </w:t>
+            </w:r>
+            <w:proofErr w:type="spellStart"/>
+            <w:r>
+              <w:rPr>
+                <w:rFonts w:ascii="Verdana" w:hAnsi="Verdana"/>
+                <w:sz w:val="14"/>
+              </w:rPr>
+              <w:t>UVVM</w:t>
+            </w:r>
+            <w:proofErr w:type="spellEnd"/>
+            <w:r>
+              <w:rPr>
+                <w:rFonts w:ascii="Verdana" w:hAnsi="Verdana"/>
+                <w:sz w:val="14"/>
+              </w:rPr>
+              <w:t xml:space="preserve"> </w:t>
+            </w:r>
+            <w:proofErr w:type="spellStart"/>
+            <w:r>
+              <w:rPr>
+                <w:rFonts w:ascii="Verdana" w:hAnsi="Verdana"/>
+                <w:sz w:val="14"/>
+              </w:rPr>
+              <w:t>Util</w:t>
+            </w:r>
+            <w:proofErr w:type="spellEnd"/>
+            <w:r>
+              <w:rPr>
+                <w:rFonts w:ascii="Verdana" w:hAnsi="Verdana"/>
+                <w:sz w:val="14"/>
+              </w:rPr>
+              <w:t xml:space="preserve"> </w:t>
+            </w:r>
+            <w:proofErr w:type="spellStart"/>
+            <w:r>
+              <w:rPr>
+                <w:rFonts w:ascii="Verdana" w:hAnsi="Verdana"/>
+                <w:sz w:val="14"/>
+              </w:rPr>
+              <w:t>QuickRef</w:t>
+            </w:r>
+            <w:proofErr w:type="spellEnd"/>
+            <w:r>
+              <w:rPr>
+                <w:rFonts w:ascii="Verdana" w:hAnsi="Verdana"/>
+                <w:sz w:val="14"/>
+              </w:rPr>
+              <w:t>, section 1.4</w:t>
             </w:r>
           </w:p>
           <w:p>
@@ -3036,8 +3813,33 @@
                 <w:rFonts w:ascii="Verdana" w:hAnsi="Verdana" w:cs="Helvetica"/>
                 <w:sz w:val="14"/>
               </w:rPr>
-              <w:t>shared_&lt;vvc_name&gt;_vvc_config</w:t>
-            </w:r>
+              <w:t>shared_&lt;</w:t>
+            </w:r>
+            <w:proofErr w:type="spellStart"/>
+            <w:r>
+              <w:rPr>
+                <w:rFonts w:ascii="Verdana" w:hAnsi="Verdana" w:cs="Helvetica"/>
+                <w:sz w:val="14"/>
+              </w:rPr>
+              <w:t>vvc_name</w:t>
+            </w:r>
+            <w:proofErr w:type="spellEnd"/>
+            <w:r>
+              <w:rPr>
+                <w:rFonts w:ascii="Verdana" w:hAnsi="Verdana" w:cs="Helvetica"/>
+                <w:sz w:val="14"/>
+              </w:rPr>
+              <w:t>&gt;_</w:t>
+            </w:r>
+            <w:proofErr w:type="spellStart"/>
+            <w:r>
+              <w:rPr>
+                <w:rFonts w:ascii="Verdana" w:hAnsi="Verdana" w:cs="Helvetica"/>
+                <w:sz w:val="14"/>
+              </w:rPr>
+              <w:t>vvc_config</w:t>
+            </w:r>
+            <w:proofErr w:type="spellEnd"/>
           </w:p>
         </w:tc>
         <w:tc>
@@ -3061,7 +3863,23 @@
                 <w:rFonts w:ascii="Verdana" w:hAnsi="Verdana"/>
                 <w:sz w:val="14"/>
               </w:rPr>
-              <w:t xml:space="preserve">Shared variable providing access to configuration parameters for each VVC instance and channel if applicable. E.g. </w:t>
+              <w:t xml:space="preserve">Shared variable providing access to configuration parameters for each </w:t>
+            </w:r>
+            <w:proofErr w:type="spellStart"/>
+            <w:r>
+              <w:rPr>
+                <w:rFonts w:ascii="Verdana" w:hAnsi="Verdana"/>
+                <w:sz w:val="14"/>
+              </w:rPr>
+              <w:t>VVC</w:t>
+            </w:r>
+            <w:proofErr w:type="spellEnd"/>
+            <w:r>
+              <w:rPr>
+                <w:rFonts w:ascii="Verdana" w:hAnsi="Verdana"/>
+                <w:sz w:val="14"/>
+              </w:rPr>
+              <w:t xml:space="preserve"> instance and channel if applicable. E.g. </w:t>
             </w:r>
           </w:p>
           <w:p>
@@ -3092,7 +3910,55 @@
                 <w:rFonts w:ascii="Courier New" w:hAnsi="Courier New" w:cs="Courier New"/>
                 <w:sz w:val="14"/>
               </w:rPr>
-              <w:t xml:space="preserve">   shared_sbi_vvc_config(1).inter_bfm_delay.delay_type := TIME_START2START;</w:t>
+              <w:t xml:space="preserve">   </w:t>
+            </w:r>
+            <w:proofErr w:type="spellStart"/>
+            <w:r>
+              <w:rPr>
+                <w:rFonts w:ascii="Courier New" w:hAnsi="Courier New" w:cs="Courier New"/>
+                <w:sz w:val="14"/>
+              </w:rPr>
+              <w:t>shared_sbi_vvc_</w:t>
+            </w:r>
+            <w:proofErr w:type="gramStart"/>
+            <w:r>
+              <w:rPr>
+                <w:rFonts w:ascii="Courier New" w:hAnsi="Courier New" w:cs="Courier New"/>
+                <w:sz w:val="14"/>
+              </w:rPr>
+              <w:t>config</w:t>
+            </w:r>
+            <w:proofErr w:type="spellEnd"/>
+            <w:r>
+              <w:rPr>
+                <w:rFonts w:ascii="Courier New" w:hAnsi="Courier New" w:cs="Courier New"/>
+                <w:sz w:val="14"/>
+              </w:rPr>
+              <w:t>(</w:t>
+            </w:r>
+            <w:proofErr w:type="gramEnd"/>
+            <w:r>
+              <w:rPr>
+                <w:rFonts w:ascii="Courier New" w:hAnsi="Courier New" w:cs="Courier New"/>
+                <w:sz w:val="14"/>
+              </w:rPr>
+              <w:t>1).</w:t>
+            </w:r>
+            <w:proofErr w:type="spellStart"/>
+            <w:r>
+              <w:rPr>
+                <w:rFonts w:ascii="Courier New" w:hAnsi="Courier New" w:cs="Courier New"/>
+                <w:sz w:val="14"/>
+              </w:rPr>
+              <w:t>inter_bfm_delay.delay_type</w:t>
+            </w:r>
+            <w:proofErr w:type="spellEnd"/>
+            <w:r>
+              <w:rPr>
+                <w:rFonts w:ascii="Courier New" w:hAnsi="Courier New" w:cs="Courier New"/>
+                <w:sz w:val="14"/>
+              </w:rPr>
+              <w:t xml:space="preserve"> := TIME_START2START;</w:t>
             </w:r>
           </w:p>
           <w:p>
@@ -3111,7 +3977,71 @@
                 <w:rFonts w:ascii="Courier New" w:hAnsi="Courier New" w:cs="Courier New"/>
                 <w:sz w:val="14"/>
               </w:rPr>
-              <w:t xml:space="preserve">   shared_uart_vvc_config(RX,1).bfm_config.bit_time := C_BIT_TIME;</w:t>
+              <w:t xml:space="preserve">   </w:t>
+            </w:r>
+            <w:proofErr w:type="spellStart"/>
+            <w:r>
+              <w:rPr>
+                <w:rFonts w:ascii="Courier New" w:hAnsi="Courier New" w:cs="Courier New"/>
+                <w:sz w:val="14"/>
+              </w:rPr>
+              <w:t>shared_uart_vvc_</w:t>
+            </w:r>
+            <w:proofErr w:type="gramStart"/>
+            <w:r>
+              <w:rPr>
+                <w:rFonts w:ascii="Courier New" w:hAnsi="Courier New" w:cs="Courier New"/>
+                <w:sz w:val="14"/>
+              </w:rPr>
+              <w:t>config</w:t>
+            </w:r>
+            <w:proofErr w:type="spellEnd"/>
+            <w:r>
+              <w:rPr>
+                <w:rFonts w:ascii="Courier New" w:hAnsi="Courier New" w:cs="Courier New"/>
+                <w:sz w:val="14"/>
+              </w:rPr>
+              <w:t>(</w:t>
+            </w:r>
+            <w:proofErr w:type="gramEnd"/>
+            <w:r>
+              <w:rPr>
+                <w:rFonts w:ascii="Courier New" w:hAnsi="Courier New" w:cs="Courier New"/>
+                <w:sz w:val="14"/>
+              </w:rPr>
+              <w:t>RX,1).</w:t>
+            </w:r>
+            <w:proofErr w:type="spellStart"/>
+            <w:r>
+              <w:rPr>
+                <w:rFonts w:ascii="Courier New" w:hAnsi="Courier New" w:cs="Courier New"/>
+                <w:sz w:val="14"/>
+              </w:rPr>
+              <w:t>bfm_config.bit_time</w:t>
+            </w:r>
+            <w:proofErr w:type="spellEnd"/>
+            <w:r>
+              <w:rPr>
+                <w:rFonts w:ascii="Courier New" w:hAnsi="Courier New" w:cs="Courier New"/>
+                <w:sz w:val="14"/>
+              </w:rPr>
+              <w:t xml:space="preserve"> := </w:t>
+            </w:r>
+            <w:proofErr w:type="spellStart"/>
+            <w:r>
+              <w:rPr>
+                <w:rFonts w:ascii="Courier New" w:hAnsi="Courier New" w:cs="Courier New"/>
+                <w:sz w:val="14"/>
+              </w:rPr>
+              <w:t>C_BIT_TIME</w:t>
+            </w:r>
+            <w:proofErr w:type="spellEnd"/>
+            <w:r>
+              <w:rPr>
+                <w:rFonts w:ascii="Courier New" w:hAnsi="Courier New" w:cs="Courier New"/>
+                <w:sz w:val="14"/>
+              </w:rPr>
+              <w:t>;</w:t>
             </w:r>
           </w:p>
           <w:p>
@@ -3150,8 +4080,33 @@
                 <w:rFonts w:ascii="Verdana" w:hAnsi="Verdana" w:cs="Helvetica"/>
                 <w:sz w:val="14"/>
               </w:rPr>
-              <w:t>shared_&lt;vvc_name&gt;_vvc_status</w:t>
-            </w:r>
+              <w:t>shared_&lt;</w:t>
+            </w:r>
+            <w:proofErr w:type="spellStart"/>
+            <w:r>
+              <w:rPr>
+                <w:rFonts w:ascii="Verdana" w:hAnsi="Verdana" w:cs="Helvetica"/>
+                <w:sz w:val="14"/>
+              </w:rPr>
+              <w:t>vvc_name</w:t>
+            </w:r>
+            <w:proofErr w:type="spellEnd"/>
+            <w:r>
+              <w:rPr>
+                <w:rFonts w:ascii="Verdana" w:hAnsi="Verdana" w:cs="Helvetica"/>
+                <w:sz w:val="14"/>
+              </w:rPr>
+              <w:t>&gt;_</w:t>
+            </w:r>
+            <w:proofErr w:type="spellStart"/>
+            <w:r>
+              <w:rPr>
+                <w:rFonts w:ascii="Verdana" w:hAnsi="Verdana" w:cs="Helvetica"/>
+                <w:sz w:val="14"/>
+              </w:rPr>
+              <w:t>vvc_status</w:t>
+            </w:r>
+            <w:proofErr w:type="spellEnd"/>
           </w:p>
         </w:tc>
         <w:tc>
@@ -3175,7 +4130,23 @@
                 <w:rFonts w:ascii="Verdana" w:hAnsi="Verdana"/>
                 <w:sz w:val="14"/>
               </w:rPr>
-              <w:t>Shared variable providing access to status parameters for each VVC instance and channel if applicable. E.g.</w:t>
+              <w:t xml:space="preserve">Shared variable providing access to status parameters for each </w:t>
+            </w:r>
+            <w:proofErr w:type="spellStart"/>
+            <w:r>
+              <w:rPr>
+                <w:rFonts w:ascii="Verdana" w:hAnsi="Verdana"/>
+                <w:sz w:val="14"/>
+              </w:rPr>
+              <w:t>VVC</w:t>
+            </w:r>
+            <w:proofErr w:type="spellEnd"/>
+            <w:r>
+              <w:rPr>
+                <w:rFonts w:ascii="Verdana" w:hAnsi="Verdana"/>
+                <w:sz w:val="14"/>
+              </w:rPr>
+              <w:t xml:space="preserve"> instance and channel if applicable. E.g.</w:t>
             </w:r>
           </w:p>
           <w:p>
@@ -3206,7 +4177,71 @@
                 <w:rFonts w:ascii="Courier New" w:hAnsi="Courier New" w:cs="Courier New"/>
                 <w:sz w:val="14"/>
               </w:rPr>
-              <w:t xml:space="preserve">   v_num_pending_cmds := shared_sbi_vvc_status(1).pending_cmd_cnt;</w:t>
+              <w:t xml:space="preserve">   </w:t>
+            </w:r>
+            <w:proofErr w:type="spellStart"/>
+            <w:r>
+              <w:rPr>
+                <w:rFonts w:ascii="Courier New" w:hAnsi="Courier New" w:cs="Courier New"/>
+                <w:sz w:val="14"/>
+              </w:rPr>
+              <w:t>v_num_pending_</w:t>
+            </w:r>
+            <w:proofErr w:type="gramStart"/>
+            <w:r>
+              <w:rPr>
+                <w:rFonts w:ascii="Courier New" w:hAnsi="Courier New" w:cs="Courier New"/>
+                <w:sz w:val="14"/>
+              </w:rPr>
+              <w:t>cmds</w:t>
+            </w:r>
+            <w:proofErr w:type="spellEnd"/>
+            <w:r>
+              <w:rPr>
+                <w:rFonts w:ascii="Courier New" w:hAnsi="Courier New" w:cs="Courier New"/>
+                <w:sz w:val="14"/>
+              </w:rPr>
+              <w:t xml:space="preserve"> :</w:t>
+            </w:r>
+            <w:proofErr w:type="gramEnd"/>
+            <w:r>
+              <w:rPr>
+                <w:rFonts w:ascii="Courier New" w:hAnsi="Courier New" w:cs="Courier New"/>
+                <w:sz w:val="14"/>
+              </w:rPr>
+              <w:t xml:space="preserve">= </w:t>
+            </w:r>
+            <w:proofErr w:type="spellStart"/>
+            <w:r>
+              <w:rPr>
+                <w:rFonts w:ascii="Courier New" w:hAnsi="Courier New" w:cs="Courier New"/>
+                <w:sz w:val="14"/>
+              </w:rPr>
+              <w:t>shared_sbi_vvc_status</w:t>
+            </w:r>
+            <w:proofErr w:type="spellEnd"/>
+            <w:r>
+              <w:rPr>
+                <w:rFonts w:ascii="Courier New" w:hAnsi="Courier New" w:cs="Courier New"/>
+                <w:sz w:val="14"/>
+              </w:rPr>
+              <w:t>(1).</w:t>
+            </w:r>
+            <w:proofErr w:type="spellStart"/>
+            <w:r>
+              <w:rPr>
+                <w:rFonts w:ascii="Courier New" w:hAnsi="Courier New" w:cs="Courier New"/>
+                <w:sz w:val="14"/>
+              </w:rPr>
+              <w:t>pending_cmd_cnt</w:t>
+            </w:r>
+            <w:proofErr w:type="spellEnd"/>
+            <w:r>
+              <w:rPr>
+                <w:rFonts w:ascii="Courier New" w:hAnsi="Courier New" w:cs="Courier New"/>
+                <w:sz w:val="14"/>
+              </w:rPr>
+              <w:t>;</w:t>
             </w:r>
           </w:p>
           <w:p>
@@ -3225,8 +4260,25 @@
                 <w:rFonts w:ascii="Courier New" w:hAnsi="Courier New" w:cs="Courier New"/>
                 <w:sz w:val="14"/>
               </w:rPr>
-              <w:t xml:space="preserve">   v_current_cmd_idx </w:t>
-            </w:r>
+              <w:t xml:space="preserve">   </w:t>
+            </w:r>
+            <w:proofErr w:type="spellStart"/>
+            <w:r>
+              <w:rPr>
+                <w:rFonts w:ascii="Courier New" w:hAnsi="Courier New" w:cs="Courier New"/>
+                <w:sz w:val="14"/>
+              </w:rPr>
+              <w:t>v_current_cmd_</w:t>
+            </w:r>
+            <w:proofErr w:type="gramStart"/>
+            <w:r>
+              <w:rPr>
+                <w:rFonts w:ascii="Courier New" w:hAnsi="Courier New" w:cs="Courier New"/>
+                <w:sz w:val="14"/>
+              </w:rPr>
+              <w:t>idx</w:t>
+            </w:r>
+            <w:proofErr w:type="spellEnd"/>
             <w:r>
               <w:rPr>
                 <w:rFonts w:ascii="Courier New" w:hAnsi="Courier New" w:cs="Courier New"/>
@@ -3239,7 +4291,54 @@
                 <w:rFonts w:ascii="Courier New" w:hAnsi="Courier New" w:cs="Courier New"/>
                 <w:sz w:val="14"/>
               </w:rPr>
-              <w:t>:= shared_uart_vvc_status(TX,2).current_cmd_idx;</w:t>
+              <w:t xml:space="preserve"> </w:t>
+            </w:r>
+            <w:r>
+              <w:rPr>
+                <w:rFonts w:ascii="Courier New" w:hAnsi="Courier New" w:cs="Courier New"/>
+                <w:sz w:val="14"/>
+              </w:rPr>
+              <w:t>:</w:t>
+            </w:r>
+            <w:proofErr w:type="gramEnd"/>
+            <w:r>
+              <w:rPr>
+                <w:rFonts w:ascii="Courier New" w:hAnsi="Courier New" w:cs="Courier New"/>
+                <w:sz w:val="14"/>
+              </w:rPr>
+              <w:t xml:space="preserve">= </w:t>
+            </w:r>
+            <w:proofErr w:type="spellStart"/>
+            <w:r>
+              <w:rPr>
+                <w:rFonts w:ascii="Courier New" w:hAnsi="Courier New" w:cs="Courier New"/>
+                <w:sz w:val="14"/>
+              </w:rPr>
+              <w:t>shared_uart_vvc_status</w:t>
+            </w:r>
+            <w:proofErr w:type="spellEnd"/>
+            <w:r>
+              <w:rPr>
+                <w:rFonts w:ascii="Courier New" w:hAnsi="Courier New" w:cs="Courier New"/>
+                <w:sz w:val="14"/>
+              </w:rPr>
+              <w:t>(TX,2).</w:t>
+            </w:r>
+            <w:proofErr w:type="spellStart"/>
+            <w:r>
+              <w:rPr>
+                <w:rFonts w:ascii="Courier New" w:hAnsi="Courier New" w:cs="Courier New"/>
+                <w:sz w:val="14"/>
+              </w:rPr>
+              <w:t>current_cmd_idx</w:t>
+            </w:r>
+            <w:proofErr w:type="spellEnd"/>
+            <w:r>
+              <w:rPr>
+                <w:rFonts w:ascii="Courier New" w:hAnsi="Courier New" w:cs="Courier New"/>
+                <w:sz w:val="14"/>
+              </w:rPr>
+              <w:t>;</w:t>
             </w:r>
           </w:p>
           <w:p>
@@ -3267,6 +4366,7 @@
               </w:rPr>
               <w:t xml:space="preserve"> </w:t>
             </w:r>
+            <w:proofErr w:type="spellStart"/>
             <w:r>
               <w:rPr>
                 <w:rFonts w:ascii="Courier New" w:hAnsi="Courier New" w:cs="Courier New"/>
@@ -3279,7 +4379,63 @@
                 <w:rFonts w:ascii="Courier New" w:hAnsi="Courier New" w:cs="Courier New"/>
                 <w:sz w:val="14"/>
               </w:rPr>
-              <w:t>previous_cmd_idx := shared_uart_vvc_status(TX,2).previous_cmd_idx;</w:t>
+              <w:t>previous_cmd_</w:t>
+            </w:r>
+            <w:proofErr w:type="gramStart"/>
+            <w:r>
+              <w:rPr>
+                <w:rFonts w:ascii="Courier New" w:hAnsi="Courier New" w:cs="Courier New"/>
+                <w:sz w:val="14"/>
+              </w:rPr>
+              <w:t>idx</w:t>
+            </w:r>
+            <w:proofErr w:type="spellEnd"/>
+            <w:r>
+              <w:rPr>
+                <w:rFonts w:ascii="Courier New" w:hAnsi="Courier New" w:cs="Courier New"/>
+                <w:sz w:val="14"/>
+              </w:rPr>
+              <w:t xml:space="preserve"> :</w:t>
+            </w:r>
+            <w:proofErr w:type="gramEnd"/>
+            <w:r>
+              <w:rPr>
+                <w:rFonts w:ascii="Courier New" w:hAnsi="Courier New" w:cs="Courier New"/>
+                <w:sz w:val="14"/>
+              </w:rPr>
+              <w:t xml:space="preserve">= </w:t>
+            </w:r>
+            <w:proofErr w:type="spellStart"/>
+            <w:r>
+              <w:rPr>
+                <w:rFonts w:ascii="Courier New" w:hAnsi="Courier New" w:cs="Courier New"/>
+                <w:sz w:val="14"/>
+              </w:rPr>
+              <w:t>shared_uart_vvc_status</w:t>
+            </w:r>
+            <w:proofErr w:type="spellEnd"/>
+            <w:r>
+              <w:rPr>
+                <w:rFonts w:ascii="Courier New" w:hAnsi="Courier New" w:cs="Courier New"/>
+                <w:sz w:val="14"/>
+              </w:rPr>
+              <w:t>(TX,2).</w:t>
+            </w:r>
+            <w:proofErr w:type="spellStart"/>
+            <w:r>
+              <w:rPr>
+                <w:rFonts w:ascii="Courier New" w:hAnsi="Courier New" w:cs="Courier New"/>
+                <w:sz w:val="14"/>
+              </w:rPr>
+              <w:t>previous_cmd_idx</w:t>
+            </w:r>
+            <w:proofErr w:type="spellEnd"/>
+            <w:r>
+              <w:rPr>
+                <w:rFonts w:ascii="Courier New" w:hAnsi="Courier New" w:cs="Courier New"/>
+                <w:sz w:val="14"/>
+              </w:rPr>
+              <w:t>;</w:t>
             </w:r>
           </w:p>
           <w:p>
@@ -3318,8 +4474,33 @@
                 <w:rFonts w:ascii="Verdana" w:hAnsi="Verdana" w:cs="Helvetica"/>
                 <w:sz w:val="14"/>
               </w:rPr>
-              <w:t>shared_&lt;vvc_name&gt;_transaction_info</w:t>
-            </w:r>
+              <w:t>shared_&lt;</w:t>
+            </w:r>
+            <w:proofErr w:type="spellStart"/>
+            <w:r>
+              <w:rPr>
+                <w:rFonts w:ascii="Verdana" w:hAnsi="Verdana" w:cs="Helvetica"/>
+                <w:sz w:val="14"/>
+              </w:rPr>
+              <w:t>vvc_name</w:t>
+            </w:r>
+            <w:proofErr w:type="spellEnd"/>
+            <w:r>
+              <w:rPr>
+                <w:rFonts w:ascii="Verdana" w:hAnsi="Verdana" w:cs="Helvetica"/>
+                <w:sz w:val="14"/>
+              </w:rPr>
+              <w:t>&gt;_</w:t>
+            </w:r>
+            <w:proofErr w:type="spellStart"/>
+            <w:r>
+              <w:rPr>
+                <w:rFonts w:ascii="Verdana" w:hAnsi="Verdana" w:cs="Helvetica"/>
+                <w:sz w:val="14"/>
+              </w:rPr>
+              <w:t>transaction_info</w:t>
+            </w:r>
+            <w:proofErr w:type="spellEnd"/>
           </w:p>
         </w:tc>
         <w:tc>
@@ -3343,7 +4524,23 @@
                 <w:rFonts w:ascii="Verdana" w:hAnsi="Verdana"/>
                 <w:sz w:val="14"/>
               </w:rPr>
-              <w:t xml:space="preserve">Shared variable providing access to VVC instances transaction information to include in the wave view during simulation. </w:t>
+              <w:t xml:space="preserve">Shared variable providing access to </w:t>
+            </w:r>
+            <w:proofErr w:type="spellStart"/>
+            <w:r>
+              <w:rPr>
+                <w:rFonts w:ascii="Verdana" w:hAnsi="Verdana"/>
+                <w:sz w:val="14"/>
+              </w:rPr>
+              <w:t>VVC</w:t>
+            </w:r>
+            <w:proofErr w:type="spellEnd"/>
+            <w:r>
+              <w:rPr>
+                <w:rFonts w:ascii="Verdana" w:hAnsi="Verdana"/>
+                <w:sz w:val="14"/>
+              </w:rPr>
+              <w:t xml:space="preserve"> instances transaction information to include in the wave view during simulation. </w:t>
             </w:r>
           </w:p>
           <w:p>
@@ -3362,7 +4559,23 @@
                 <w:rFonts w:ascii="Verdana" w:hAnsi="Verdana"/>
                 <w:sz w:val="14"/>
               </w:rPr>
-              <w:t xml:space="preserve">Available information is dependent on VVC type and typical information is: </w:t>
+              <w:t xml:space="preserve">Available information is dependent on </w:t>
+            </w:r>
+            <w:proofErr w:type="spellStart"/>
+            <w:r>
+              <w:rPr>
+                <w:rFonts w:ascii="Verdana" w:hAnsi="Verdana"/>
+                <w:sz w:val="14"/>
+              </w:rPr>
+              <w:t>VVC</w:t>
+            </w:r>
+            <w:proofErr w:type="spellEnd"/>
+            <w:r>
+              <w:rPr>
+                <w:rFonts w:ascii="Verdana" w:hAnsi="Verdana"/>
+                <w:sz w:val="14"/>
+              </w:rPr>
+              <w:t xml:space="preserve"> type and typical information is: </w:t>
             </w:r>
           </w:p>
           <w:p>
@@ -3393,8 +4606,49 @@
                 <w:rFonts w:ascii="Courier New" w:hAnsi="Courier New" w:cs="Courier New"/>
                 <w:sz w:val="14"/>
               </w:rPr>
-              <w:t xml:space="preserve">   operation : t_operation; -- default NO_OPERATION</w:t>
-            </w:r>
+              <w:t xml:space="preserve">   </w:t>
+            </w:r>
+            <w:proofErr w:type="gramStart"/>
+            <w:r>
+              <w:rPr>
+                <w:rFonts w:ascii="Courier New" w:hAnsi="Courier New" w:cs="Courier New"/>
+                <w:sz w:val="14"/>
+              </w:rPr>
+              <w:t>operation :</w:t>
+            </w:r>
+            <w:proofErr w:type="gramEnd"/>
+            <w:r>
+              <w:rPr>
+                <w:rFonts w:ascii="Courier New" w:hAnsi="Courier New" w:cs="Courier New"/>
+                <w:sz w:val="14"/>
+              </w:rPr>
+              <w:t xml:space="preserve"> </w:t>
+            </w:r>
+            <w:proofErr w:type="spellStart"/>
+            <w:r>
+              <w:rPr>
+                <w:rFonts w:ascii="Courier New" w:hAnsi="Courier New" w:cs="Courier New"/>
+                <w:sz w:val="14"/>
+              </w:rPr>
+              <w:t>t_operation</w:t>
+            </w:r>
+            <w:proofErr w:type="spellEnd"/>
+            <w:r>
+              <w:rPr>
+                <w:rFonts w:ascii="Courier New" w:hAnsi="Courier New" w:cs="Courier New"/>
+                <w:sz w:val="14"/>
+              </w:rPr>
+              <w:t xml:space="preserve">; -- default </w:t>
+            </w:r>
+            <w:proofErr w:type="spellStart"/>
+            <w:r>
+              <w:rPr>
+                <w:rFonts w:ascii="Courier New" w:hAnsi="Courier New" w:cs="Courier New"/>
+                <w:sz w:val="14"/>
+              </w:rPr>
+              <w:t>NO_OPERATION</w:t>
+            </w:r>
+            <w:proofErr w:type="spellEnd"/>
           </w:p>
           <w:p>
             <w:pPr>
@@ -3422,15 +4676,69 @@
                 <w:sz w:val="14"/>
                 <w:lang w:val="en-US"/>
               </w:rPr>
-              <w:t xml:space="preserve">     </w:t>
-            </w:r>
+              <w:t xml:space="preserve">   </w:t>
+            </w:r>
+            <w:proofErr w:type="gramStart"/>
             <w:r>
               <w:rPr>
                 <w:rFonts w:ascii="Courier New" w:hAnsi="Courier New" w:cs="Courier New"/>
                 <w:sz w:val="14"/>
                 <w:lang w:val="en-US"/>
               </w:rPr>
-              <w:t>: std_logic_vector(C_VVC_CMD_DATA_MAX_LENGTH-1 downto 0); -- default 0x0</w:t>
+              <w:t xml:space="preserve">  </w:t>
+            </w:r>
+            <w:r>
+              <w:rPr>
+                <w:rFonts w:ascii="Courier New" w:hAnsi="Courier New" w:cs="Courier New"/>
+                <w:sz w:val="14"/>
+                <w:lang w:val="en-US"/>
+              </w:rPr>
+              <w:t>:</w:t>
+            </w:r>
+            <w:proofErr w:type="gramEnd"/>
+            <w:r>
+              <w:rPr>
+                <w:rFonts w:ascii="Courier New" w:hAnsi="Courier New" w:cs="Courier New"/>
+                <w:sz w:val="14"/>
+                <w:lang w:val="en-US"/>
+              </w:rPr>
+              <w:t xml:space="preserve"> </w:t>
+            </w:r>
+            <w:proofErr w:type="spellStart"/>
+            <w:r>
+              <w:rPr>
+                <w:rFonts w:ascii="Courier New" w:hAnsi="Courier New" w:cs="Courier New"/>
+                <w:sz w:val="14"/>
+                <w:lang w:val="en-US"/>
+              </w:rPr>
+              <w:t>std_logic_vector</w:t>
+            </w:r>
+            <w:proofErr w:type="spellEnd"/>
+            <w:r>
+              <w:rPr>
+                <w:rFonts w:ascii="Courier New" w:hAnsi="Courier New" w:cs="Courier New"/>
+                <w:sz w:val="14"/>
+                <w:lang w:val="en-US"/>
+              </w:rPr>
+              <w:t xml:space="preserve">(C_VVC_CMD_DATA_MAX_LENGTH-1 </w:t>
+            </w:r>
+            <w:proofErr w:type="spellStart"/>
+            <w:r>
+              <w:rPr>
+                <w:rFonts w:ascii="Courier New" w:hAnsi="Courier New" w:cs="Courier New"/>
+                <w:sz w:val="14"/>
+                <w:lang w:val="en-US"/>
+              </w:rPr>
+              <w:t>downto</w:t>
+            </w:r>
+            <w:proofErr w:type="spellEnd"/>
+            <w:r>
+              <w:rPr>
+                <w:rFonts w:ascii="Courier New" w:hAnsi="Courier New" w:cs="Courier New"/>
+                <w:sz w:val="14"/>
+                <w:lang w:val="en-US"/>
+              </w:rPr>
+              <w:t xml:space="preserve"> 0); -- default 0x0</w:t>
             </w:r>
           </w:p>
           <w:p>
@@ -3459,15 +4767,51 @@
                 <w:sz w:val="14"/>
                 <w:lang w:val="en-US"/>
               </w:rPr>
-              <w:t xml:space="preserve">      </w:t>
-            </w:r>
+              <w:t xml:space="preserve">    </w:t>
+            </w:r>
+            <w:proofErr w:type="gramStart"/>
             <w:r>
               <w:rPr>
                 <w:rFonts w:ascii="Courier New" w:hAnsi="Courier New" w:cs="Courier New"/>
                 <w:sz w:val="14"/>
                 <w:lang w:val="en-US"/>
               </w:rPr>
-              <w:t>: string(1 to C_VVC_CMD_STRING_MAX_LENGTH); -- default empty</w:t>
+              <w:t xml:space="preserve">  </w:t>
+            </w:r>
+            <w:r>
+              <w:rPr>
+                <w:rFonts w:ascii="Courier New" w:hAnsi="Courier New" w:cs="Courier New"/>
+                <w:sz w:val="14"/>
+                <w:lang w:val="en-US"/>
+              </w:rPr>
+              <w:t>:</w:t>
+            </w:r>
+            <w:proofErr w:type="gramEnd"/>
+            <w:r>
+              <w:rPr>
+                <w:rFonts w:ascii="Courier New" w:hAnsi="Courier New" w:cs="Courier New"/>
+                <w:sz w:val="14"/>
+                <w:lang w:val="en-US"/>
+              </w:rPr>
+              <w:t xml:space="preserve"> string(1 to </w:t>
+            </w:r>
+            <w:proofErr w:type="spellStart"/>
+            <w:r>
+              <w:rPr>
+                <w:rFonts w:ascii="Courier New" w:hAnsi="Courier New" w:cs="Courier New"/>
+                <w:sz w:val="14"/>
+                <w:lang w:val="en-US"/>
+              </w:rPr>
+              <w:t>C_VVC_CMD_STRING_MAX_LENGTH</w:t>
+            </w:r>
+            <w:proofErr w:type="spellEnd"/>
+            <w:r>
+              <w:rPr>
+                <w:rFonts w:ascii="Courier New" w:hAnsi="Courier New" w:cs="Courier New"/>
+                <w:sz w:val="14"/>
+                <w:lang w:val="en-US"/>
+              </w:rPr>
+              <w:t>); -- default empty</w:t>
             </w:r>
           </w:p>
           <w:p>
@@ -3638,9 +4982,14 @@
       <w:bookmarkStart w:id="8" w:name="_Ref19025279"/>
       <w:bookmarkStart w:id="9" w:name="_Ref19194024"/>
       <w:bookmarkStart w:id="10" w:name="_Toc23166297"/>
+      <w:proofErr w:type="spellStart"/>
       <w:r>
         <w:lastRenderedPageBreak/>
-        <w:t xml:space="preserve">VVC </w:t>
+        <w:t>VVC</w:t>
+      </w:r>
+      <w:proofErr w:type="spellEnd"/>
+      <w:r>
+        <w:t xml:space="preserve"> </w:t>
       </w:r>
       <w:r>
         <w:t xml:space="preserve">Status, </w:t>
@@ -3668,11 +5017,19 @@
         </w:rPr>
         <w:t xml:space="preserve">The </w:t>
       </w:r>
-      <w:r>
-        <w:rPr>
-          <w:rFonts w:ascii="Helvetica Neue" w:hAnsi="Helvetica Neue"/>
-        </w:rPr>
-        <w:t xml:space="preserve">VVC </w:t>
+      <w:proofErr w:type="spellStart"/>
+      <w:r>
+        <w:rPr>
+          <w:rFonts w:ascii="Helvetica Neue" w:hAnsi="Helvetica Neue"/>
+        </w:rPr>
+        <w:t>VVC</w:t>
+      </w:r>
+      <w:proofErr w:type="spellEnd"/>
+      <w:r>
+        <w:rPr>
+          <w:rFonts w:ascii="Helvetica Neue" w:hAnsi="Helvetica Neue"/>
+        </w:rPr>
+        <w:t xml:space="preserve"> </w:t>
       </w:r>
       <w:r>
         <w:rPr>
@@ -3692,11 +5049,19 @@
         </w:rPr>
         <w:t xml:space="preserve">each individual </w:t>
       </w:r>
-      <w:r>
-        <w:rPr>
-          <w:rFonts w:ascii="Helvetica Neue" w:hAnsi="Helvetica Neue"/>
-        </w:rPr>
-        <w:t xml:space="preserve">VVC </w:t>
+      <w:proofErr w:type="spellStart"/>
+      <w:r>
+        <w:rPr>
+          <w:rFonts w:ascii="Helvetica Neue" w:hAnsi="Helvetica Neue"/>
+        </w:rPr>
+        <w:t>VVC</w:t>
+      </w:r>
+      <w:proofErr w:type="spellEnd"/>
+      <w:r>
+        <w:rPr>
+          <w:rFonts w:ascii="Helvetica Neue" w:hAnsi="Helvetica Neue"/>
+        </w:rPr>
+        <w:t xml:space="preserve"> </w:t>
       </w:r>
       <w:r>
         <w:rPr>
@@ -3744,7 +5109,25 @@
           <w:iCs/>
           <w:szCs w:val="18"/>
         </w:rPr>
-        <w:t xml:space="preserve">ach VVC instance and channel </w:t>
+        <w:t xml:space="preserve">ach </w:t>
+      </w:r>
+      <w:proofErr w:type="spellStart"/>
+      <w:r>
+        <w:rPr>
+          <w:rFonts w:ascii="Helvetica Neue" w:hAnsi="Helvetica Neue"/>
+          <w:iCs/>
+          <w:szCs w:val="18"/>
+        </w:rPr>
+        <w:t>VVC</w:t>
+      </w:r>
+      <w:proofErr w:type="spellEnd"/>
+      <w:r>
+        <w:rPr>
+          <w:rFonts w:ascii="Helvetica Neue" w:hAnsi="Helvetica Neue"/>
+          <w:iCs/>
+          <w:szCs w:val="18"/>
+        </w:rPr>
+        <w:t xml:space="preserve"> instance and channel </w:t>
       </w:r>
       <w:r>
         <w:rPr>
@@ -3827,14 +5210,32 @@
           <w:iCs/>
           <w:szCs w:val="18"/>
         </w:rPr>
-        <w:t>From the VVC configuration shared variable</w:t>
-      </w:r>
+        <w:t xml:space="preserve">From the </w:t>
+      </w:r>
+      <w:proofErr w:type="spellStart"/>
       <w:r>
         <w:rPr>
           <w:rFonts w:ascii="Helvetica Neue Thin" w:hAnsi="Helvetica Neue Thin"/>
           <w:iCs/>
           <w:szCs w:val="18"/>
         </w:rPr>
+        <w:t>VVC</w:t>
+      </w:r>
+      <w:proofErr w:type="spellEnd"/>
+      <w:r>
+        <w:rPr>
+          <w:rFonts w:ascii="Helvetica Neue Thin" w:hAnsi="Helvetica Neue Thin"/>
+          <w:iCs/>
+          <w:szCs w:val="18"/>
+        </w:rPr>
+        <w:t xml:space="preserve"> configuration shared variable</w:t>
+      </w:r>
+      <w:r>
+        <w:rPr>
+          <w:rFonts w:ascii="Helvetica Neue Thin" w:hAnsi="Helvetica Neue Thin"/>
+          <w:iCs/>
+          <w:szCs w:val="18"/>
+        </w:rPr>
         <w:t>,</w:t>
       </w:r>
       <w:r>
@@ -3843,8 +5244,45 @@
           <w:iCs/>
           <w:szCs w:val="18"/>
         </w:rPr>
-        <w:t xml:space="preserve"> one is given the ability to tailor each VVC to one’s needs, in addition to access the BFM configuration record via the </w:t>
-      </w:r>
+        <w:t xml:space="preserve"> one is given the ability to tailor each </w:t>
+      </w:r>
+      <w:proofErr w:type="spellStart"/>
+      <w:r>
+        <w:rPr>
+          <w:rFonts w:ascii="Helvetica Neue Thin" w:hAnsi="Helvetica Neue Thin"/>
+          <w:iCs/>
+          <w:szCs w:val="18"/>
+        </w:rPr>
+        <w:t>VVC</w:t>
+      </w:r>
+      <w:proofErr w:type="spellEnd"/>
+      <w:r>
+        <w:rPr>
+          <w:rFonts w:ascii="Helvetica Neue Thin" w:hAnsi="Helvetica Neue Thin"/>
+          <w:iCs/>
+          <w:szCs w:val="18"/>
+        </w:rPr>
+        <w:t xml:space="preserve"> to one’s needs, in addition to access the </w:t>
+      </w:r>
+      <w:proofErr w:type="spellStart"/>
+      <w:r>
+        <w:rPr>
+          <w:rFonts w:ascii="Helvetica Neue Thin" w:hAnsi="Helvetica Neue Thin"/>
+          <w:iCs/>
+          <w:szCs w:val="18"/>
+        </w:rPr>
+        <w:t>BFM</w:t>
+      </w:r>
+      <w:proofErr w:type="spellEnd"/>
+      <w:r>
+        <w:rPr>
+          <w:rFonts w:ascii="Helvetica Neue Thin" w:hAnsi="Helvetica Neue Thin"/>
+          <w:iCs/>
+          <w:szCs w:val="18"/>
+        </w:rPr>
+        <w:t xml:space="preserve"> configuration record via the </w:t>
+      </w:r>
+      <w:proofErr w:type="spellStart"/>
       <w:r>
         <w:rPr>
           <w:rFonts w:ascii="Courier New" w:hAnsi="Courier New" w:cs="Courier New"/>
@@ -3853,6 +5291,7 @@
         </w:rPr>
         <w:t>bfm_config</w:t>
       </w:r>
+      <w:proofErr w:type="spellEnd"/>
       <w:r>
         <w:rPr>
           <w:rFonts w:ascii="Helvetica Neue Thin" w:hAnsi="Helvetica Neue Thin"/>
@@ -3867,14 +5306,32 @@
           <w:iCs/>
           <w:szCs w:val="18"/>
         </w:rPr>
-        <w:t>In addition to BFM configuration possibility, the c</w:t>
-      </w:r>
+        <w:t xml:space="preserve">In addition to </w:t>
+      </w:r>
+      <w:proofErr w:type="spellStart"/>
       <w:r>
         <w:rPr>
           <w:rFonts w:ascii="Helvetica Neue Thin" w:hAnsi="Helvetica Neue Thin"/>
           <w:iCs/>
           <w:szCs w:val="18"/>
         </w:rPr>
+        <w:t>BFM</w:t>
+      </w:r>
+      <w:proofErr w:type="spellEnd"/>
+      <w:r>
+        <w:rPr>
+          <w:rFonts w:ascii="Helvetica Neue Thin" w:hAnsi="Helvetica Neue Thin"/>
+          <w:iCs/>
+          <w:szCs w:val="18"/>
+        </w:rPr>
+        <w:t xml:space="preserve"> configuration possibility, the c</w:t>
+      </w:r>
+      <w:r>
+        <w:rPr>
+          <w:rFonts w:ascii="Helvetica Neue Thin" w:hAnsi="Helvetica Neue Thin"/>
+          <w:iCs/>
+          <w:szCs w:val="18"/>
+        </w:rPr>
         <w:t xml:space="preserve">onfiguration settings </w:t>
       </w:r>
       <w:r>
@@ -3883,14 +5340,50 @@
           <w:iCs/>
           <w:szCs w:val="18"/>
         </w:rPr>
-        <w:t>consist of command and result queue settings, BFM access separation delay and a VVC dedicated message ID panel.</w:t>
-      </w:r>
+        <w:t xml:space="preserve">consist of command and result queue settings, </w:t>
+      </w:r>
+      <w:proofErr w:type="spellStart"/>
       <w:r>
         <w:rPr>
           <w:rFonts w:ascii="Helvetica Neue Thin" w:hAnsi="Helvetica Neue Thin"/>
           <w:iCs/>
           <w:szCs w:val="18"/>
         </w:rPr>
+        <w:t>BFM</w:t>
+      </w:r>
+      <w:proofErr w:type="spellEnd"/>
+      <w:r>
+        <w:rPr>
+          <w:rFonts w:ascii="Helvetica Neue Thin" w:hAnsi="Helvetica Neue Thin"/>
+          <w:iCs/>
+          <w:szCs w:val="18"/>
+        </w:rPr>
+        <w:t xml:space="preserve"> access separation delay and a </w:t>
+      </w:r>
+      <w:proofErr w:type="spellStart"/>
+      <w:r>
+        <w:rPr>
+          <w:rFonts w:ascii="Helvetica Neue Thin" w:hAnsi="Helvetica Neue Thin"/>
+          <w:iCs/>
+          <w:szCs w:val="18"/>
+        </w:rPr>
+        <w:t>VVC</w:t>
+      </w:r>
+      <w:proofErr w:type="spellEnd"/>
+      <w:r>
+        <w:rPr>
+          <w:rFonts w:ascii="Helvetica Neue Thin" w:hAnsi="Helvetica Neue Thin"/>
+          <w:iCs/>
+          <w:szCs w:val="18"/>
+        </w:rPr>
+        <w:t xml:space="preserve"> dedicated message ID panel.</w:t>
+      </w:r>
+      <w:r>
+        <w:rPr>
+          <w:rFonts w:ascii="Helvetica Neue Thin" w:hAnsi="Helvetica Neue Thin"/>
+          <w:iCs/>
+          <w:szCs w:val="18"/>
+        </w:rPr>
         <w:br/>
       </w:r>
       <w:r>
@@ -3899,14 +5392,32 @@
           <w:iCs/>
           <w:szCs w:val="18"/>
         </w:rPr>
-        <w:t xml:space="preserve">Note that some BFMs </w:t>
-      </w:r>
+        <w:t xml:space="preserve">Note that some </w:t>
+      </w:r>
+      <w:proofErr w:type="spellStart"/>
       <w:r>
         <w:rPr>
           <w:rFonts w:ascii="Helvetica Neue Thin" w:hAnsi="Helvetica Neue Thin"/>
           <w:iCs/>
           <w:szCs w:val="18"/>
         </w:rPr>
+        <w:t>BFMs</w:t>
+      </w:r>
+      <w:proofErr w:type="spellEnd"/>
+      <w:r>
+        <w:rPr>
+          <w:rFonts w:ascii="Helvetica Neue Thin" w:hAnsi="Helvetica Neue Thin"/>
+          <w:iCs/>
+          <w:szCs w:val="18"/>
+        </w:rPr>
+        <w:t xml:space="preserve"> </w:t>
+      </w:r>
+      <w:r>
+        <w:rPr>
+          <w:rFonts w:ascii="Helvetica Neue Thin" w:hAnsi="Helvetica Neue Thin"/>
+          <w:iCs/>
+          <w:szCs w:val="18"/>
+        </w:rPr>
         <w:t>require</w:t>
       </w:r>
       <w:r>
@@ -3933,6 +5444,7 @@
         </w:rPr>
         <w:t xml:space="preserve"> </w:t>
       </w:r>
+      <w:proofErr w:type="spellStart"/>
       <w:r>
         <w:rPr>
           <w:rFonts w:ascii="Courier New" w:hAnsi="Courier New" w:cs="Courier New"/>
@@ -3941,13 +5453,32 @@
         </w:rPr>
         <w:t>bit_time</w:t>
       </w:r>
+      <w:proofErr w:type="spellEnd"/>
       <w:r>
         <w:rPr>
           <w:rFonts w:ascii="Helvetica Neue Thin" w:hAnsi="Helvetica Neue Thin"/>
           <w:iCs/>
           <w:szCs w:val="18"/>
         </w:rPr>
-        <w:t xml:space="preserve"> setting in serial interface BFMs. </w:t>
+        <w:t xml:space="preserve"> setting in serial interface </w:t>
+      </w:r>
+      <w:proofErr w:type="spellStart"/>
+      <w:r>
+        <w:rPr>
+          <w:rFonts w:ascii="Helvetica Neue Thin" w:hAnsi="Helvetica Neue Thin"/>
+          <w:iCs/>
+          <w:szCs w:val="18"/>
+        </w:rPr>
+        <w:t>BFMs</w:t>
+      </w:r>
+      <w:proofErr w:type="spellEnd"/>
+      <w:r>
+        <w:rPr>
+          <w:rFonts w:ascii="Helvetica Neue Thin" w:hAnsi="Helvetica Neue Thin"/>
+          <w:iCs/>
+          <w:szCs w:val="18"/>
+        </w:rPr>
+        <w:t xml:space="preserve">. </w:t>
       </w:r>
     </w:p>
     <w:p>
@@ -3974,14 +5505,32 @@
           <w:iCs/>
           <w:szCs w:val="18"/>
         </w:rPr>
-        <w:t xml:space="preserve">The VVC status shared variable provide access to </w:t>
-      </w:r>
+        <w:t xml:space="preserve">The </w:t>
+      </w:r>
+      <w:proofErr w:type="spellStart"/>
       <w:r>
         <w:rPr>
           <w:rFonts w:ascii="Helvetica Neue Thin" w:hAnsi="Helvetica Neue Thin"/>
           <w:iCs/>
           <w:szCs w:val="18"/>
         </w:rPr>
+        <w:t>VVC</w:t>
+      </w:r>
+      <w:proofErr w:type="spellEnd"/>
+      <w:r>
+        <w:rPr>
+          <w:rFonts w:ascii="Helvetica Neue Thin" w:hAnsi="Helvetica Neue Thin"/>
+          <w:iCs/>
+          <w:szCs w:val="18"/>
+        </w:rPr>
+        <w:t xml:space="preserve"> status shared variable provide access to </w:t>
+      </w:r>
+      <w:r>
+        <w:rPr>
+          <w:rFonts w:ascii="Helvetica Neue Thin" w:hAnsi="Helvetica Neue Thin"/>
+          <w:iCs/>
+          <w:szCs w:val="18"/>
+        </w:rPr>
         <w:t xml:space="preserve">the </w:t>
       </w:r>
       <w:r>
@@ -4008,6 +5557,7 @@
         </w:rPr>
         <w:t xml:space="preserve">of the </w:t>
       </w:r>
+      <w:proofErr w:type="spellStart"/>
       <w:r>
         <w:rPr>
           <w:rFonts w:ascii="Helvetica Neue Thin" w:hAnsi="Helvetica Neue Thin"/>
@@ -4024,6 +5574,7 @@
         </w:rPr>
         <w:t>s</w:t>
       </w:r>
+      <w:proofErr w:type="spellEnd"/>
       <w:r>
         <w:rPr>
           <w:rFonts w:ascii="Helvetica Neue Thin" w:hAnsi="Helvetica Neue Thin"/>
@@ -4054,14 +5605,50 @@
           <w:iCs/>
           <w:szCs w:val="18"/>
         </w:rPr>
-        <w:t xml:space="preserve">x, and the number of pending commands in the VVCs command queue. This provide a helpful tool, e.g. when synchronizing VVCs in the test sequencer </w:t>
-      </w:r>
+        <w:t xml:space="preserve">x, and the number of pending commands in the </w:t>
+      </w:r>
+      <w:proofErr w:type="spellStart"/>
       <w:r>
         <w:rPr>
           <w:rFonts w:ascii="Helvetica Neue Thin" w:hAnsi="Helvetica Neue Thin"/>
           <w:iCs/>
           <w:szCs w:val="18"/>
         </w:rPr>
+        <w:t>VVCs</w:t>
+      </w:r>
+      <w:proofErr w:type="spellEnd"/>
+      <w:r>
+        <w:rPr>
+          <w:rFonts w:ascii="Helvetica Neue Thin" w:hAnsi="Helvetica Neue Thin"/>
+          <w:iCs/>
+          <w:szCs w:val="18"/>
+        </w:rPr>
+        <w:t xml:space="preserve"> command queue. This provide a helpful tool, e.g. when synchronizing </w:t>
+      </w:r>
+      <w:proofErr w:type="spellStart"/>
+      <w:r>
+        <w:rPr>
+          <w:rFonts w:ascii="Helvetica Neue Thin" w:hAnsi="Helvetica Neue Thin"/>
+          <w:iCs/>
+          <w:szCs w:val="18"/>
+        </w:rPr>
+        <w:t>VVCs</w:t>
+      </w:r>
+      <w:proofErr w:type="spellEnd"/>
+      <w:r>
+        <w:rPr>
+          <w:rFonts w:ascii="Helvetica Neue Thin" w:hAnsi="Helvetica Neue Thin"/>
+          <w:iCs/>
+          <w:szCs w:val="18"/>
+        </w:rPr>
+        <w:t xml:space="preserve"> in the test sequencer </w:t>
+      </w:r>
+      <w:r>
+        <w:rPr>
+          <w:rFonts w:ascii="Helvetica Neue Thin" w:hAnsi="Helvetica Neue Thin"/>
+          <w:iCs/>
+          <w:szCs w:val="18"/>
+        </w:rPr>
         <w:t>using</w:t>
       </w:r>
       <w:r>
@@ -4072,13 +5659,41 @@
         </w:rPr>
         <w:t xml:space="preserve"> the </w:t>
       </w:r>
+      <w:proofErr w:type="spellStart"/>
       <w:r>
         <w:rPr>
           <w:rFonts w:ascii="Courier New" w:hAnsi="Courier New" w:cs="Courier New"/>
           <w:iCs/>
           <w:szCs w:val="18"/>
         </w:rPr>
-        <w:t>await_completion()</w:t>
+        <w:t>await_</w:t>
+      </w:r>
+      <w:proofErr w:type="gramStart"/>
+      <w:r>
+        <w:rPr>
+          <w:rFonts w:ascii="Courier New" w:hAnsi="Courier New" w:cs="Courier New"/>
+          <w:iCs/>
+          <w:szCs w:val="18"/>
+        </w:rPr>
+        <w:t>completion</w:t>
+      </w:r>
+      <w:proofErr w:type="spellEnd"/>
+      <w:r>
+        <w:rPr>
+          <w:rFonts w:ascii="Courier New" w:hAnsi="Courier New" w:cs="Courier New"/>
+          <w:iCs/>
+          <w:szCs w:val="18"/>
+        </w:rPr>
+        <w:t>(</w:t>
+      </w:r>
+      <w:proofErr w:type="gramEnd"/>
+      <w:r>
+        <w:rPr>
+          <w:rFonts w:ascii="Courier New" w:hAnsi="Courier New" w:cs="Courier New"/>
+          <w:iCs/>
+          <w:szCs w:val="18"/>
+        </w:rPr>
+        <w:t>)</w:t>
       </w:r>
       <w:r>
         <w:rPr>
@@ -4088,13 +5703,23 @@
         </w:rPr>
         <w:t xml:space="preserve"> or </w:t>
       </w:r>
+      <w:proofErr w:type="spellStart"/>
       <w:r>
         <w:rPr>
           <w:rFonts w:ascii="Courier New" w:hAnsi="Courier New" w:cs="Courier New"/>
           <w:iCs/>
           <w:szCs w:val="18"/>
         </w:rPr>
-        <w:t>await_any_completion()</w:t>
+        <w:t>await_any_completion</w:t>
+      </w:r>
+      <w:proofErr w:type="spellEnd"/>
+      <w:r>
+        <w:rPr>
+          <w:rFonts w:ascii="Courier New" w:hAnsi="Courier New" w:cs="Courier New"/>
+          <w:iCs/>
+          <w:szCs w:val="18"/>
+        </w:rPr>
+        <w:t>()</w:t>
       </w:r>
       <w:r>
         <w:rPr>
@@ -4161,14 +5786,32 @@
           <w:iCs/>
           <w:szCs w:val="18"/>
         </w:rPr>
-        <w:t xml:space="preserve"> helpful information regarding current VVC operation and transaction information</w:t>
-      </w:r>
+        <w:t xml:space="preserve"> helpful information regarding current </w:t>
+      </w:r>
+      <w:proofErr w:type="spellStart"/>
       <w:r>
         <w:rPr>
           <w:rFonts w:ascii="Helvetica Neue Thin" w:hAnsi="Helvetica Neue Thin"/>
           <w:iCs/>
           <w:szCs w:val="18"/>
         </w:rPr>
+        <w:t>VVC</w:t>
+      </w:r>
+      <w:proofErr w:type="spellEnd"/>
+      <w:r>
+        <w:rPr>
+          <w:rFonts w:ascii="Helvetica Neue Thin" w:hAnsi="Helvetica Neue Thin"/>
+          <w:iCs/>
+          <w:szCs w:val="18"/>
+        </w:rPr>
+        <w:t xml:space="preserve"> operation and transaction information</w:t>
+      </w:r>
+      <w:r>
+        <w:rPr>
+          <w:rFonts w:ascii="Helvetica Neue Thin" w:hAnsi="Helvetica Neue Thin"/>
+          <w:iCs/>
+          <w:szCs w:val="18"/>
+        </w:rPr>
         <w:t xml:space="preserve"> such as </w:t>
       </w:r>
       <w:r>
@@ -4217,14 +5860,32 @@
           <w:iCs/>
           <w:szCs w:val="18"/>
         </w:rPr>
-        <w:t xml:space="preserve"> accessible fields depend on the VVC and its implementation.</w:t>
-      </w:r>
+        <w:t xml:space="preserve"> accessible fields depend on the </w:t>
+      </w:r>
+      <w:proofErr w:type="spellStart"/>
       <w:r>
         <w:rPr>
           <w:rFonts w:ascii="Helvetica Neue Thin" w:hAnsi="Helvetica Neue Thin"/>
           <w:iCs/>
           <w:szCs w:val="18"/>
         </w:rPr>
+        <w:t>VVC</w:t>
+      </w:r>
+      <w:proofErr w:type="spellEnd"/>
+      <w:r>
+        <w:rPr>
+          <w:rFonts w:ascii="Helvetica Neue Thin" w:hAnsi="Helvetica Neue Thin"/>
+          <w:iCs/>
+          <w:szCs w:val="18"/>
+        </w:rPr>
+        <w:t xml:space="preserve"> and its implementation.</w:t>
+      </w:r>
+      <w:r>
+        <w:rPr>
+          <w:rFonts w:ascii="Helvetica Neue Thin" w:hAnsi="Helvetica Neue Thin"/>
+          <w:iCs/>
+          <w:szCs w:val="18"/>
+        </w:rPr>
         <w:t xml:space="preserve"> A</w:t>
       </w:r>
       <w:r>
@@ -4241,7 +5902,43 @@
           <w:iCs/>
           <w:szCs w:val="18"/>
         </w:rPr>
-        <w:t>example of two SBI VVCs performing FIFO write operation</w:t>
+        <w:t xml:space="preserve">example of two </w:t>
+      </w:r>
+      <w:proofErr w:type="spellStart"/>
+      <w:r>
+        <w:rPr>
+          <w:rFonts w:ascii="Helvetica Neue Thin" w:hAnsi="Helvetica Neue Thin"/>
+          <w:iCs/>
+          <w:szCs w:val="18"/>
+        </w:rPr>
+        <w:t>SBI</w:t>
+      </w:r>
+      <w:proofErr w:type="spellEnd"/>
+      <w:r>
+        <w:rPr>
+          <w:rFonts w:ascii="Helvetica Neue Thin" w:hAnsi="Helvetica Neue Thin"/>
+          <w:iCs/>
+          <w:szCs w:val="18"/>
+        </w:rPr>
+        <w:t xml:space="preserve"> </w:t>
+      </w:r>
+      <w:proofErr w:type="spellStart"/>
+      <w:r>
+        <w:rPr>
+          <w:rFonts w:ascii="Helvetica Neue Thin" w:hAnsi="Helvetica Neue Thin"/>
+          <w:iCs/>
+          <w:szCs w:val="18"/>
+        </w:rPr>
+        <w:t>VVCs</w:t>
+      </w:r>
+      <w:proofErr w:type="spellEnd"/>
+      <w:r>
+        <w:rPr>
+          <w:rFonts w:ascii="Helvetica Neue Thin" w:hAnsi="Helvetica Neue Thin"/>
+          <w:iCs/>
+          <w:szCs w:val="18"/>
+        </w:rPr>
+        <w:t xml:space="preserve"> performing FIFO write operation</w:t>
       </w:r>
       <w:r>
         <w:rPr>
@@ -4468,7 +6165,15 @@
       </w:r>
       <w:bookmarkEnd w:id="11"/>
       <w:r>
-        <w:t xml:space="preserve"> VVC Transaction info example</w:t>
+        <w:t xml:space="preserve"> </w:t>
+      </w:r>
+      <w:proofErr w:type="spellStart"/>
+      <w:r>
+        <w:t>VVC</w:t>
+      </w:r>
+      <w:proofErr w:type="spellEnd"/>
+      <w:r>
+        <w:t xml:space="preserve"> Transaction info example</w:t>
       </w:r>
     </w:p>
     <w:p/>
@@ -4503,17 +6208,54 @@
       <w:bookmarkEnd w:id="14"/>
     </w:p>
     <w:p>
-      <w:r>
-        <w:t xml:space="preserve">UVVM VVC Framework has an activity watchdog </w:t>
+      <w:proofErr w:type="spellStart"/>
+      <w:r>
+        <w:t>UVVM</w:t>
+      </w:r>
+      <w:proofErr w:type="spellEnd"/>
+      <w:r>
+        <w:t xml:space="preserve"> </w:t>
+      </w:r>
+      <w:proofErr w:type="spellStart"/>
+      <w:r>
+        <w:t>VVC</w:t>
+      </w:r>
+      <w:proofErr w:type="spellEnd"/>
+      <w:r>
+        <w:t xml:space="preserve"> Framework has an activity watchdog </w:t>
       </w:r>
       <w:r>
         <w:t xml:space="preserve">mechanism which </w:t>
       </w:r>
       <w:r>
-        <w:t>all UVVM VVCs support</w:t>
-      </w:r>
-      <w:r>
-        <w:t xml:space="preserve">. All VVCs </w:t>
+        <w:t xml:space="preserve">all </w:t>
+      </w:r>
+      <w:proofErr w:type="spellStart"/>
+      <w:r>
+        <w:t>UVVM</w:t>
+      </w:r>
+      <w:proofErr w:type="spellEnd"/>
+      <w:r>
+        <w:t xml:space="preserve"> </w:t>
+      </w:r>
+      <w:proofErr w:type="spellStart"/>
+      <w:r>
+        <w:t>VVCs</w:t>
+      </w:r>
+      <w:proofErr w:type="spellEnd"/>
+      <w:r>
+        <w:t xml:space="preserve"> support</w:t>
+      </w:r>
+      <w:r>
+        <w:t xml:space="preserve">. All </w:t>
+      </w:r>
+      <w:proofErr w:type="spellStart"/>
+      <w:r>
+        <w:t>VVCs</w:t>
+      </w:r>
+      <w:proofErr w:type="spellEnd"/>
+      <w:r>
+        <w:t xml:space="preserve"> </w:t>
       </w:r>
       <w:r>
         <w:t xml:space="preserve">can be </w:t>
@@ -4552,7 +6294,15 @@
         <w:t>when no</w:t>
       </w:r>
       <w:r>
-        <w:t xml:space="preserve"> VVC activity is registered in the activity watchdog</w:t>
+        <w:t xml:space="preserve"> </w:t>
+      </w:r>
+      <w:proofErr w:type="spellStart"/>
+      <w:r>
+        <w:t>VVC</w:t>
+      </w:r>
+      <w:proofErr w:type="spellEnd"/>
+      <w:r>
+        <w:t xml:space="preserve"> activity is registered in the activity watchdog</w:t>
       </w:r>
       <w:r>
         <w:t xml:space="preserve"> and </w:t>
@@ -4569,8 +6319,21 @@
       <w:r>
         <w:t xml:space="preserve">with </w:t>
       </w:r>
-      <w:r>
-        <w:t>VVC activity. An alert will be raised if no VVC ha</w:t>
+      <w:proofErr w:type="spellStart"/>
+      <w:r>
+        <w:t>VVC</w:t>
+      </w:r>
+      <w:proofErr w:type="spellEnd"/>
+      <w:r>
+        <w:t xml:space="preserve"> activity. An alert will be raised if no </w:t>
+      </w:r>
+      <w:proofErr w:type="spellStart"/>
+      <w:r>
+        <w:t>VVC</w:t>
+      </w:r>
+      <w:proofErr w:type="spellEnd"/>
+      <w:r>
+        <w:t xml:space="preserve"> ha</w:t>
       </w:r>
       <w:r>
         <w:t>s</w:t>
@@ -4624,19 +6387,51 @@
         <w:br/>
       </w:r>
       <w:r>
-        <w:t>Note that the activity watchdog will raise a TB_WARNING if the number of expected VVCs do</w:t>
+        <w:t xml:space="preserve">Note that the activity watchdog will raise a </w:t>
+      </w:r>
+      <w:proofErr w:type="spellStart"/>
+      <w:r>
+        <w:t>TB_WARNING</w:t>
+      </w:r>
+      <w:proofErr w:type="spellEnd"/>
+      <w:r>
+        <w:t xml:space="preserve"> if the number of expected </w:t>
+      </w:r>
+      <w:proofErr w:type="spellStart"/>
+      <w:r>
+        <w:t>VVCs</w:t>
+      </w:r>
+      <w:proofErr w:type="spellEnd"/>
+      <w:r>
+        <w:t xml:space="preserve"> do</w:t>
       </w:r>
       <w:r>
         <w:t>es</w:t>
       </w:r>
       <w:r>
-        <w:t xml:space="preserve"> not match the number of registered VVCs in the activity watchdog register</w:t>
+        <w:t xml:space="preserve"> not match the number of registered </w:t>
+      </w:r>
+      <w:proofErr w:type="spellStart"/>
+      <w:r>
+        <w:t>VVCs</w:t>
+      </w:r>
+      <w:proofErr w:type="spellEnd"/>
+      <w:r>
+        <w:t xml:space="preserve"> in the activity watchdog register</w:t>
       </w:r>
       <w:r>
         <w:t xml:space="preserve">, and that </w:t>
       </w:r>
       <w:r>
-        <w:t xml:space="preserve">leaf VVCs (e.g. </w:t>
+        <w:t xml:space="preserve">leaf </w:t>
+      </w:r>
+      <w:proofErr w:type="spellStart"/>
+      <w:r>
+        <w:t>VVCs</w:t>
+      </w:r>
+      <w:proofErr w:type="spellEnd"/>
+      <w:r>
+        <w:t xml:space="preserve"> (e.g. </w:t>
       </w:r>
       <w:r>
         <w:t>channels</w:t>
@@ -4644,8 +6439,6 @@
       <w:r>
         <w:t>)</w:t>
       </w:r>
-      <w:bookmarkStart w:id="19" w:name="_GoBack"/>
-      <w:bookmarkEnd w:id="19"/>
       <w:r>
         <w:t xml:space="preserve"> are counted individually.</w:t>
       </w:r>
@@ -4656,8 +6449,13 @@
     <w:p/>
     <w:p>
       <w:r>
-        <w:t>Note that some VVC</w:t>
-      </w:r>
+        <w:t xml:space="preserve">Note that some </w:t>
+      </w:r>
+      <w:proofErr w:type="spellStart"/>
+      <w:r>
+        <w:t>VVC</w:t>
+      </w:r>
+      <w:proofErr w:type="spellEnd"/>
       <w:r>
         <w:t xml:space="preserve"> activity</w:t>
       </w:r>
@@ -4671,10 +6469,23 @@
         <w:t xml:space="preserve"> activity watchdog</w:t>
       </w:r>
       <w:r>
-        <w:t>. This currently applies to the clock generator VVC</w:t>
-      </w:r>
-      <w:r>
-        <w:t>, as this VVC may continue to be active even after all other testbench activity has stopped.</w:t>
+        <w:t xml:space="preserve">. This currently applies to the clock generator </w:t>
+      </w:r>
+      <w:proofErr w:type="spellStart"/>
+      <w:r>
+        <w:t>VVC</w:t>
+      </w:r>
+      <w:proofErr w:type="spellEnd"/>
+      <w:r>
+        <w:t xml:space="preserve">, as this </w:t>
+      </w:r>
+      <w:proofErr w:type="spellStart"/>
+      <w:r>
+        <w:t>VVC</w:t>
+      </w:r>
+      <w:proofErr w:type="spellEnd"/>
+      <w:r>
+        <w:t xml:space="preserve"> may continue to be active even after all other testbench activity has stopped.</w:t>
       </w:r>
       <w:r>
         <w:t xml:space="preserve"> T</w:t>
@@ -4683,7 +6494,31 @@
         <w:t>his</w:t>
       </w:r>
       <w:r>
-        <w:t xml:space="preserve"> VVC will have to be included in the number of expected VVCs registered in the activity watchdog register, but will not have any effect on the activity watchdog timeout counter.</w:t>
+        <w:t xml:space="preserve"> </w:t>
+      </w:r>
+      <w:proofErr w:type="spellStart"/>
+      <w:r>
+        <w:t>VVC</w:t>
+      </w:r>
+      <w:proofErr w:type="spellEnd"/>
+      <w:r>
+        <w:t xml:space="preserve"> will have to be included in the number of expected </w:t>
+      </w:r>
+      <w:proofErr w:type="spellStart"/>
+      <w:r>
+        <w:t>VVCs</w:t>
+      </w:r>
+      <w:proofErr w:type="spellEnd"/>
+      <w:r>
+        <w:t xml:space="preserve"> registered in the activity watchdog </w:t>
+      </w:r>
+      <w:proofErr w:type="gramStart"/>
+      <w:r>
+        <w:t>register, but</w:t>
+      </w:r>
+      <w:proofErr w:type="gramEnd"/>
+      <w:r>
+        <w:t xml:space="preserve"> will not have any effect on the activity watchdog timeout counter.</w:t>
       </w:r>
     </w:p>
     <w:p>
@@ -4905,7 +6740,23 @@
                 <w:rFonts w:ascii="Verdana" w:hAnsi="Verdana"/>
                 <w:sz w:val="14"/>
               </w:rPr>
-              <w:t xml:space="preserve">Timeout value after last VVC activity. </w:t>
+              <w:t xml:space="preserve">Timeout value after last </w:t>
+            </w:r>
+            <w:proofErr w:type="spellStart"/>
+            <w:r>
+              <w:rPr>
+                <w:rFonts w:ascii="Verdana" w:hAnsi="Verdana"/>
+                <w:sz w:val="14"/>
+              </w:rPr>
+              <w:t>VVC</w:t>
+            </w:r>
+            <w:proofErr w:type="spellEnd"/>
+            <w:r>
+              <w:rPr>
+                <w:rFonts w:ascii="Verdana" w:hAnsi="Verdana"/>
+                <w:sz w:val="14"/>
+              </w:rPr>
+              <w:t xml:space="preserve"> activity. </w:t>
             </w:r>
           </w:p>
         </w:tc>
@@ -4927,6 +6778,7 @@
                 <w:sz w:val="14"/>
               </w:rPr>
             </w:pPr>
+            <w:proofErr w:type="spellStart"/>
             <w:r>
               <w:rPr>
                 <w:rFonts w:ascii="Verdana" w:hAnsi="Verdana" w:cs="Helvetica"/>
@@ -4934,6 +6786,7 @@
               </w:rPr>
               <w:t>num_exp_vvc</w:t>
             </w:r>
+            <w:proofErr w:type="spellEnd"/>
             <w:r>
               <w:rPr>
                 <w:rFonts w:ascii="Verdana" w:hAnsi="Verdana" w:cs="Helvetica"/>
@@ -5000,26 +6853,126 @@
               <w:rPr>
                 <w:rFonts w:ascii="Verdana" w:hAnsi="Verdana" w:cs="Courier New"/>
                 <w:sz w:val="14"/>
+                <w:szCs w:val="14"/>
               </w:rPr>
             </w:pPr>
             <w:r>
               <w:rPr>
                 <w:rFonts w:ascii="Verdana" w:hAnsi="Verdana" w:cs="Courier New"/>
                 <w:sz w:val="14"/>
-              </w:rPr>
-              <w:t>Expected number of VVCs which should be registered in activity watchdog VVC register</w:t>
-            </w:r>
+                <w:szCs w:val="14"/>
+              </w:rPr>
+              <w:t xml:space="preserve">Expected number of </w:t>
+            </w:r>
+            <w:proofErr w:type="spellStart"/>
             <w:r>
               <w:rPr>
                 <w:rFonts w:ascii="Verdana" w:hAnsi="Verdana" w:cs="Courier New"/>
                 <w:sz w:val="14"/>
-              </w:rPr>
-              <w:t xml:space="preserve"> (including any clock generator VVC)</w:t>
-            </w:r>
+                <w:szCs w:val="14"/>
+              </w:rPr>
+              <w:t>VVCs</w:t>
+            </w:r>
+            <w:proofErr w:type="spellEnd"/>
             <w:r>
               <w:rPr>
                 <w:rFonts w:ascii="Verdana" w:hAnsi="Verdana" w:cs="Courier New"/>
                 <w:sz w:val="14"/>
+                <w:szCs w:val="14"/>
+              </w:rPr>
+              <w:t xml:space="preserve"> which should be registered in activity watchdog </w:t>
+            </w:r>
+            <w:proofErr w:type="spellStart"/>
+            <w:r>
+              <w:rPr>
+                <w:rFonts w:ascii="Verdana" w:hAnsi="Verdana" w:cs="Courier New"/>
+                <w:sz w:val="14"/>
+                <w:szCs w:val="14"/>
+              </w:rPr>
+              <w:t>VVC</w:t>
+            </w:r>
+            <w:proofErr w:type="spellEnd"/>
+            <w:r>
+              <w:rPr>
+                <w:rFonts w:ascii="Verdana" w:hAnsi="Verdana" w:cs="Courier New"/>
+                <w:sz w:val="14"/>
+                <w:szCs w:val="14"/>
+              </w:rPr>
+              <w:t xml:space="preserve"> register</w:t>
+            </w:r>
+            <w:r>
+              <w:rPr>
+                <w:rFonts w:ascii="Verdana" w:hAnsi="Verdana" w:cs="Courier New"/>
+                <w:sz w:val="14"/>
+                <w:szCs w:val="14"/>
+              </w:rPr>
+              <w:t xml:space="preserve"> (including any clock generator </w:t>
+            </w:r>
+            <w:proofErr w:type="spellStart"/>
+            <w:r>
+              <w:rPr>
+                <w:rFonts w:ascii="Verdana" w:hAnsi="Verdana" w:cs="Courier New"/>
+                <w:sz w:val="14"/>
+                <w:szCs w:val="14"/>
+              </w:rPr>
+              <w:t>VVC</w:t>
+            </w:r>
+            <w:proofErr w:type="spellEnd"/>
+            <w:r>
+              <w:rPr>
+                <w:rFonts w:ascii="Verdana" w:hAnsi="Verdana" w:cs="Courier New"/>
+                <w:sz w:val="14"/>
+                <w:szCs w:val="14"/>
+              </w:rPr>
+              <w:t>)</w:t>
+            </w:r>
+            <w:r>
+              <w:rPr>
+                <w:rFonts w:ascii="Verdana" w:hAnsi="Verdana" w:cs="Courier New"/>
+                <w:sz w:val="14"/>
+                <w:szCs w:val="14"/>
+              </w:rPr>
+              <w:t>.</w:t>
+            </w:r>
+            <w:r>
+              <w:rPr>
+                <w:rFonts w:ascii="Verdana" w:hAnsi="Verdana" w:cs="Courier New"/>
+                <w:sz w:val="14"/>
+                <w:szCs w:val="14"/>
+              </w:rPr>
+              <w:br/>
+            </w:r>
+            <w:r>
+              <w:rPr>
+                <w:rFonts w:ascii="Verdana" w:hAnsi="Verdana"/>
+                <w:sz w:val="14"/>
+                <w:szCs w:val="14"/>
+              </w:rPr>
+              <w:t xml:space="preserve">Note that each channel is counted in the number of registered </w:t>
+            </w:r>
+            <w:proofErr w:type="spellStart"/>
+            <w:r>
+              <w:rPr>
+                <w:rFonts w:ascii="Verdana" w:hAnsi="Verdana"/>
+                <w:sz w:val="14"/>
+                <w:szCs w:val="14"/>
+              </w:rPr>
+              <w:t>VVCs</w:t>
+            </w:r>
+            <w:proofErr w:type="spellEnd"/>
+            <w:r>
+              <w:rPr>
+                <w:rFonts w:ascii="Verdana" w:hAnsi="Verdana"/>
+                <w:sz w:val="14"/>
+                <w:szCs w:val="14"/>
+              </w:rPr>
+              <w:t xml:space="preserve"> in the activity watchdog register</w:t>
+            </w:r>
+            <w:r>
+              <w:rPr>
+                <w:rFonts w:ascii="Verdana" w:hAnsi="Verdana"/>
+                <w:sz w:val="14"/>
+                <w:szCs w:val="14"/>
               </w:rPr>
               <w:t>.</w:t>
             </w:r>
@@ -5043,6 +6996,7 @@
                 <w:sz w:val="14"/>
               </w:rPr>
             </w:pPr>
+            <w:proofErr w:type="spellStart"/>
             <w:r>
               <w:rPr>
                 <w:rFonts w:ascii="Verdana" w:hAnsi="Verdana" w:cs="Helvetica"/>
@@ -5050,6 +7004,7 @@
               </w:rPr>
               <w:t>alert_level</w:t>
             </w:r>
+            <w:proofErr w:type="spellEnd"/>
           </w:p>
         </w:tc>
         <w:tc>
@@ -5068,6 +7023,7 @@
                 <w:sz w:val="14"/>
               </w:rPr>
             </w:pPr>
+            <w:proofErr w:type="spellStart"/>
             <w:r>
               <w:rPr>
                 <w:rFonts w:ascii="Verdana" w:hAnsi="Verdana" w:cs="Courier New"/>
@@ -5075,6 +7031,7 @@
               </w:rPr>
               <w:t>t_alert_level</w:t>
             </w:r>
+            <w:proofErr w:type="spellEnd"/>
           </w:p>
         </w:tc>
         <w:tc>
@@ -5093,6 +7050,7 @@
                 <w:sz w:val="14"/>
               </w:rPr>
             </w:pPr>
+            <w:proofErr w:type="spellStart"/>
             <w:r>
               <w:rPr>
                 <w:rFonts w:ascii="Verdana" w:hAnsi="Verdana" w:cs="Courier New"/>
@@ -5100,6 +7058,7 @@
               </w:rPr>
               <w:t>TB_ERROR</w:t>
             </w:r>
+            <w:proofErr w:type="spellEnd"/>
           </w:p>
         </w:tc>
         <w:tc>
@@ -5145,6 +7104,7 @@
                 <w:sz w:val="14"/>
               </w:rPr>
             </w:pPr>
+            <w:proofErr w:type="spellStart"/>
             <w:r>
               <w:rPr>
                 <w:rFonts w:ascii="Verdana" w:hAnsi="Verdana" w:cs="Helvetica"/>
@@ -5152,6 +7112,7 @@
               </w:rPr>
               <w:t>msg</w:t>
             </w:r>
+            <w:proofErr w:type="spellEnd"/>
           </w:p>
         </w:tc>
         <w:tc>
@@ -5251,6 +7212,8 @@
       <w:r>
         <w:t>Example:</w:t>
       </w:r>
+      <w:bookmarkStart w:id="19" w:name="_GoBack"/>
+      <w:bookmarkEnd w:id="19"/>
     </w:p>
     <w:p>
       <w:pPr>
@@ -5270,7 +7233,27 @@
           <w:szCs w:val="18"/>
           <w:lang w:val="en-US" w:eastAsia="nb-NO"/>
         </w:rPr>
-        <w:t>  p_activity_watchdog:</w:t>
+        <w:t>  </w:t>
+      </w:r>
+      <w:proofErr w:type="spellStart"/>
+      <w:r>
+        <w:rPr>
+          <w:rFonts w:ascii="Consolas" w:hAnsi="Consolas" w:cs="Consolas"/>
+          <w:color w:val="000000"/>
+          <w:szCs w:val="18"/>
+          <w:lang w:val="en-US" w:eastAsia="nb-NO"/>
+        </w:rPr>
+        <w:t>p_activity_watchdog</w:t>
+      </w:r>
+      <w:proofErr w:type="spellEnd"/>
+      <w:r>
+        <w:rPr>
+          <w:rFonts w:ascii="Consolas" w:hAnsi="Consolas" w:cs="Consolas"/>
+          <w:color w:val="000000"/>
+          <w:szCs w:val="18"/>
+          <w:lang w:val="en-US" w:eastAsia="nb-NO"/>
+        </w:rPr>
+        <w:t>:</w:t>
       </w:r>
     </w:p>
     <w:p>
@@ -5300,7 +7283,27 @@
           <w:szCs w:val="18"/>
           <w:lang w:val="en-US" w:eastAsia="nb-NO"/>
         </w:rPr>
-        <w:t>activity_watchdog(timeout       =&gt; C_ACTIVITY_WATCHDOG_TIMEOUT,</w:t>
+        <w:t>activity_</w:t>
+      </w:r>
+      <w:proofErr w:type="gramStart"/>
+      <w:r>
+        <w:rPr>
+          <w:rFonts w:ascii="Consolas" w:hAnsi="Consolas" w:cs="Consolas"/>
+          <w:color w:val="000000"/>
+          <w:szCs w:val="18"/>
+          <w:lang w:val="en-US" w:eastAsia="nb-NO"/>
+        </w:rPr>
+        <w:t>watchdog(</w:t>
+      </w:r>
+      <w:proofErr w:type="gramEnd"/>
+      <w:r>
+        <w:rPr>
+          <w:rFonts w:ascii="Consolas" w:hAnsi="Consolas" w:cs="Consolas"/>
+          <w:color w:val="000000"/>
+          <w:szCs w:val="18"/>
+          <w:lang w:val="en-US" w:eastAsia="nb-NO"/>
+        </w:rPr>
+        <w:t>timeout       =&gt; C_ACTIVITY_WATCHDOG_TIMEOUT,</w:t>
       </w:r>
     </w:p>
     <w:p>
@@ -5323,6 +7326,7 @@
         </w:rPr>
         <w:t>                        </w:t>
       </w:r>
+      <w:proofErr w:type="spellStart"/>
       <w:r>
         <w:rPr>
           <w:rFonts w:ascii="Consolas" w:hAnsi="Consolas" w:cs="Consolas"/>
@@ -5330,7 +7334,17 @@
           <w:szCs w:val="18"/>
           <w:lang w:val="nb-NO" w:eastAsia="nb-NO"/>
         </w:rPr>
-        <w:t>num_exp_vvc   =&gt; </w:t>
+        <w:t>num_exp_vvc</w:t>
+      </w:r>
+      <w:proofErr w:type="spellEnd"/>
+      <w:r>
+        <w:rPr>
+          <w:rFonts w:ascii="Consolas" w:hAnsi="Consolas" w:cs="Consolas"/>
+          <w:color w:val="000000"/>
+          <w:szCs w:val="18"/>
+          <w:lang w:val="nb-NO" w:eastAsia="nb-NO"/>
+        </w:rPr>
+        <w:t>   =&gt; </w:t>
       </w:r>
       <w:r>
         <w:rPr>
@@ -5405,7 +7419,21 @@
         <w:rPr>
           <w:rFonts w:ascii="Helvetica Neue" w:hAnsi="Helvetica Neue"/>
         </w:rPr>
-        <w:t>compile_all.do compiles all UVVM components.</w:t>
+        <w:t xml:space="preserve">compile_all.do compiles all </w:t>
+      </w:r>
+      <w:proofErr w:type="spellStart"/>
+      <w:r>
+        <w:rPr>
+          <w:rFonts w:ascii="Helvetica Neue" w:hAnsi="Helvetica Neue"/>
+        </w:rPr>
+        <w:t>UVVM</w:t>
+      </w:r>
+      <w:proofErr w:type="spellEnd"/>
+      <w:r>
+        <w:rPr>
+          <w:rFonts w:ascii="Helvetica Neue" w:hAnsi="Helvetica Neue"/>
+        </w:rPr>
+        <w:t xml:space="preserve"> components.</w:t>
       </w:r>
       <w:r>
         <w:rPr>
@@ -5549,7 +7577,21 @@
         <w:rPr>
           <w:rFonts w:ascii="Helvetica Neue" w:hAnsi="Helvetica Neue"/>
         </w:rPr>
-        <w:t xml:space="preserve"> the script uses the file component_list.txt located in uvvm/script. This file can be modified so that only some components are compiled.</w:t>
+        <w:t xml:space="preserve"> the script uses the file component_list.txt located in </w:t>
+      </w:r>
+      <w:proofErr w:type="spellStart"/>
+      <w:r>
+        <w:rPr>
+          <w:rFonts w:ascii="Helvetica Neue" w:hAnsi="Helvetica Neue"/>
+        </w:rPr>
+        <w:t>uvvm</w:t>
+      </w:r>
+      <w:proofErr w:type="spellEnd"/>
+      <w:r>
+        <w:rPr>
+          <w:rFonts w:ascii="Helvetica Neue" w:hAnsi="Helvetica Neue"/>
+        </w:rPr>
+        <w:t>/script. This file can be modified so that only some components are compiled.</w:t>
       </w:r>
     </w:p>
     <w:p>
@@ -5563,7 +7605,21 @@
           <w:rFonts w:ascii="Helvetica Neue" w:hAnsi="Helvetica Neue"/>
         </w:rPr>
         <w:tab/>
-        <w:t>Example: do uvvm/script/compile_all.do uvvm/script</w:t>
+        <w:t xml:space="preserve">Example: do uvvm/script/compile_all.do </w:t>
+      </w:r>
+      <w:proofErr w:type="spellStart"/>
+      <w:r>
+        <w:rPr>
+          <w:rFonts w:ascii="Helvetica Neue" w:hAnsi="Helvetica Neue"/>
+        </w:rPr>
+        <w:t>uvvm</w:t>
+      </w:r>
+      <w:proofErr w:type="spellEnd"/>
+      <w:r>
+        <w:rPr>
+          <w:rFonts w:ascii="Helvetica Neue" w:hAnsi="Helvetica Neue"/>
+        </w:rPr>
+        <w:t>/script</w:t>
       </w:r>
     </w:p>
     <w:p>
@@ -5597,7 +7653,35 @@
         <w:rPr>
           <w:rFonts w:ascii="Helvetica Neue" w:hAnsi="Helvetica Neue"/>
         </w:rPr>
-        <w:t xml:space="preserve"> compile scripts for all UVVM components located in the script folder of each UVVM component.</w:t>
+        <w:t xml:space="preserve"> compile scripts for all </w:t>
+      </w:r>
+      <w:proofErr w:type="spellStart"/>
+      <w:r>
+        <w:rPr>
+          <w:rFonts w:ascii="Helvetica Neue" w:hAnsi="Helvetica Neue"/>
+        </w:rPr>
+        <w:t>UVVM</w:t>
+      </w:r>
+      <w:proofErr w:type="spellEnd"/>
+      <w:r>
+        <w:rPr>
+          <w:rFonts w:ascii="Helvetica Neue" w:hAnsi="Helvetica Neue"/>
+        </w:rPr>
+        <w:t xml:space="preserve"> components located in the script folder of each </w:t>
+      </w:r>
+      <w:proofErr w:type="spellStart"/>
+      <w:r>
+        <w:rPr>
+          <w:rFonts w:ascii="Helvetica Neue" w:hAnsi="Helvetica Neue"/>
+        </w:rPr>
+        <w:t>UVVM</w:t>
+      </w:r>
+      <w:proofErr w:type="spellEnd"/>
+      <w:r>
+        <w:rPr>
+          <w:rFonts w:ascii="Helvetica Neue" w:hAnsi="Helvetica Neue"/>
+        </w:rPr>
+        <w:t xml:space="preserve"> component.</w:t>
       </w:r>
       <w:r>
         <w:rPr>
@@ -5653,8 +7737,30 @@
           <w:rFonts w:ascii="Helvetica Neue" w:hAnsi="Helvetica Neue"/>
         </w:rPr>
         <w:tab/>
-        <w:t>Example: do uvvm/uvvm_util/script/compile_src.do uvvm/uvvm_util</w:t>
-      </w:r>
+        <w:t xml:space="preserve">Example: do uvvm/uvvm_util/script/compile_src.do </w:t>
+      </w:r>
+      <w:proofErr w:type="spellStart"/>
+      <w:r>
+        <w:rPr>
+          <w:rFonts w:ascii="Helvetica Neue" w:hAnsi="Helvetica Neue"/>
+        </w:rPr>
+        <w:t>uvvm</w:t>
+      </w:r>
+      <w:proofErr w:type="spellEnd"/>
+      <w:r>
+        <w:rPr>
+          <w:rFonts w:ascii="Helvetica Neue" w:hAnsi="Helvetica Neue"/>
+        </w:rPr>
+        <w:t>/</w:t>
+      </w:r>
+      <w:proofErr w:type="spellStart"/>
+      <w:r>
+        <w:rPr>
+          <w:rFonts w:ascii="Helvetica Neue" w:hAnsi="Helvetica Neue"/>
+        </w:rPr>
+        <w:t>uvvm_util</w:t>
+      </w:r>
+      <w:proofErr w:type="spellEnd"/>
     </w:p>
     <w:p>
       <w:pPr>
@@ -5686,8 +7792,33 @@
           <w:rFonts w:ascii="Helvetica Neue" w:hAnsi="Helvetica Neue"/>
           <w:lang w:val="en-US"/>
         </w:rPr>
-        <w:t>Message IDs are used for verbosity control in many of the procedures and functions in UVVM, as well as log messages and checks in VVCs</w:t>
-      </w:r>
+        <w:t xml:space="preserve">Message IDs are used for verbosity control in many of the procedures and functions in </w:t>
+      </w:r>
+      <w:proofErr w:type="spellStart"/>
+      <w:r>
+        <w:rPr>
+          <w:rFonts w:ascii="Helvetica Neue" w:hAnsi="Helvetica Neue"/>
+          <w:lang w:val="en-US"/>
+        </w:rPr>
+        <w:t>UVVM</w:t>
+      </w:r>
+      <w:proofErr w:type="spellEnd"/>
+      <w:r>
+        <w:rPr>
+          <w:rFonts w:ascii="Helvetica Neue" w:hAnsi="Helvetica Neue"/>
+          <w:lang w:val="en-US"/>
+        </w:rPr>
+        <w:t xml:space="preserve">, as well as log messages and checks in </w:t>
+      </w:r>
+      <w:proofErr w:type="spellStart"/>
+      <w:r>
+        <w:rPr>
+          <w:rFonts w:ascii="Helvetica Neue" w:hAnsi="Helvetica Neue"/>
+          <w:lang w:val="en-US"/>
+        </w:rPr>
+        <w:t>VVCs</w:t>
+      </w:r>
+      <w:proofErr w:type="spellEnd"/>
       <w:r>
         <w:rPr>
           <w:rFonts w:ascii="Helvetica Neue" w:hAnsi="Helvetica Neue"/>
@@ -5695,6 +7826,7 @@
         </w:rPr>
         <w:t xml:space="preserve">, </w:t>
       </w:r>
+      <w:proofErr w:type="spellStart"/>
       <w:r>
         <w:rPr>
           <w:rFonts w:ascii="Helvetica Neue" w:hAnsi="Helvetica Neue"/>
@@ -5702,6 +7834,7 @@
         </w:rPr>
         <w:t>BFMs</w:t>
       </w:r>
+      <w:proofErr w:type="spellEnd"/>
       <w:r>
         <w:rPr>
           <w:rFonts w:ascii="Helvetica Neue" w:hAnsi="Helvetica Neue"/>
@@ -5728,8 +7861,17 @@
           <w:rFonts w:ascii="Helvetica Neue" w:hAnsi="Helvetica Neue"/>
           <w:lang w:val="en-US"/>
         </w:rPr>
-        <w:t>Note that VVCs</w:t>
-      </w:r>
+        <w:t xml:space="preserve">Note that </w:t>
+      </w:r>
+      <w:proofErr w:type="spellStart"/>
+      <w:r>
+        <w:rPr>
+          <w:rFonts w:ascii="Helvetica Neue" w:hAnsi="Helvetica Neue"/>
+          <w:lang w:val="en-US"/>
+        </w:rPr>
+        <w:t>VVCs</w:t>
+      </w:r>
+      <w:proofErr w:type="spellEnd"/>
       <w:r>
         <w:rPr>
           <w:rFonts w:ascii="Helvetica Neue" w:hAnsi="Helvetica Neue"/>
@@ -5742,7 +7884,23 @@
           <w:rFonts w:ascii="Helvetica Neue" w:hAnsi="Helvetica Neue"/>
           <w:lang w:val="en-US"/>
         </w:rPr>
-        <w:t xml:space="preserve"> comes with dedicated message ID panels and are not affected by the global message ID panel, but accessed by addressing targeting VVC </w:t>
+        <w:t xml:space="preserve"> comes with dedicated message ID panels and are not affected by the global message ID panel, but accessed by addressing targeting </w:t>
+      </w:r>
+      <w:proofErr w:type="spellStart"/>
+      <w:r>
+        <w:rPr>
+          <w:rFonts w:ascii="Helvetica Neue" w:hAnsi="Helvetica Neue"/>
+          <w:lang w:val="en-US"/>
+        </w:rPr>
+        <w:t>VVC</w:t>
+      </w:r>
+      <w:proofErr w:type="spellEnd"/>
+      <w:r>
+        <w:rPr>
+          <w:rFonts w:ascii="Helvetica Neue" w:hAnsi="Helvetica Neue"/>
+          <w:lang w:val="en-US"/>
+        </w:rPr>
+        <w:t xml:space="preserve"> </w:t>
       </w:r>
       <w:r>
         <w:rPr>
@@ -5829,7 +7987,23 @@
           <w:rFonts w:ascii="Consolas" w:hAnsi="Consolas"/>
           <w:lang w:val="en-US"/>
         </w:rPr>
-        <w:t>. Does not apply to VVCs or Scoreboards, as they have their own local message ID panel</w:t>
+        <w:t xml:space="preserve">. Does not apply to </w:t>
+      </w:r>
+      <w:proofErr w:type="spellStart"/>
+      <w:r>
+        <w:rPr>
+          <w:rFonts w:ascii="Consolas" w:hAnsi="Consolas"/>
+          <w:lang w:val="en-US"/>
+        </w:rPr>
+        <w:t>VVCs</w:t>
+      </w:r>
+      <w:proofErr w:type="spellEnd"/>
+      <w:r>
+        <w:rPr>
+          <w:rFonts w:ascii="Consolas" w:hAnsi="Consolas"/>
+          <w:lang w:val="en-US"/>
+        </w:rPr>
+        <w:t xml:space="preserve"> or Scoreboards, as they have their own local message ID panel</w:t>
       </w:r>
     </w:p>
     <w:p>
@@ -5840,12 +8014,46 @@
           <w:lang w:val="en-US"/>
         </w:rPr>
       </w:pPr>
+      <w:proofErr w:type="spellStart"/>
       <w:r>
         <w:rPr>
           <w:rFonts w:ascii="Consolas" w:hAnsi="Consolas"/>
           <w:lang w:val="en-US"/>
         </w:rPr>
-        <w:t>disable_log_msg(ALL_MESSAGES);</w:t>
+        <w:t>disable_log_</w:t>
+      </w:r>
+      <w:proofErr w:type="gramStart"/>
+      <w:r>
+        <w:rPr>
+          <w:rFonts w:ascii="Consolas" w:hAnsi="Consolas"/>
+          <w:lang w:val="en-US"/>
+        </w:rPr>
+        <w:t>msg</w:t>
+      </w:r>
+      <w:proofErr w:type="spellEnd"/>
+      <w:r>
+        <w:rPr>
+          <w:rFonts w:ascii="Consolas" w:hAnsi="Consolas"/>
+          <w:lang w:val="en-US"/>
+        </w:rPr>
+        <w:t>(</w:t>
+      </w:r>
+      <w:proofErr w:type="spellStart"/>
+      <w:proofErr w:type="gramEnd"/>
+      <w:r>
+        <w:rPr>
+          <w:rFonts w:ascii="Consolas" w:hAnsi="Consolas"/>
+          <w:lang w:val="en-US"/>
+        </w:rPr>
+        <w:t>ALL_MESSAGES</w:t>
+      </w:r>
+      <w:proofErr w:type="spellEnd"/>
+      <w:r>
+        <w:rPr>
+          <w:rFonts w:ascii="Consolas" w:hAnsi="Consolas"/>
+          <w:lang w:val="en-US"/>
+        </w:rPr>
+        <w:t>);</w:t>
       </w:r>
     </w:p>
     <w:p>
@@ -5856,6 +8064,7 @@
           <w:lang w:val="en-US"/>
         </w:rPr>
       </w:pPr>
+      <w:proofErr w:type="spellStart"/>
       <w:r>
         <w:rPr>
           <w:rFonts w:ascii="Consolas" w:hAnsi="Consolas"/>
@@ -5868,14 +8077,40 @@
           <w:rFonts w:ascii="Consolas" w:hAnsi="Consolas"/>
           <w:lang w:val="en-US"/>
         </w:rPr>
-        <w:t>nable_log_msg(</w:t>
-      </w:r>
+        <w:t>nable_log_</w:t>
+      </w:r>
+      <w:proofErr w:type="gramStart"/>
       <w:r>
         <w:rPr>
           <w:rFonts w:ascii="Consolas" w:hAnsi="Consolas"/>
           <w:lang w:val="en-US"/>
         </w:rPr>
-        <w:t>ID_SEQUENCER);</w:t>
+        <w:t>msg</w:t>
+      </w:r>
+      <w:proofErr w:type="spellEnd"/>
+      <w:r>
+        <w:rPr>
+          <w:rFonts w:ascii="Consolas" w:hAnsi="Consolas"/>
+          <w:lang w:val="en-US"/>
+        </w:rPr>
+        <w:t>(</w:t>
+      </w:r>
+      <w:proofErr w:type="spellStart"/>
+      <w:proofErr w:type="gramEnd"/>
+      <w:r>
+        <w:rPr>
+          <w:rFonts w:ascii="Consolas" w:hAnsi="Consolas"/>
+          <w:lang w:val="en-US"/>
+        </w:rPr>
+        <w:t>ID_SEQUENCER</w:t>
+      </w:r>
+      <w:proofErr w:type="spellEnd"/>
+      <w:r>
+        <w:rPr>
+          <w:rFonts w:ascii="Consolas" w:hAnsi="Consolas"/>
+          <w:lang w:val="en-US"/>
+        </w:rPr>
+        <w:t>);</w:t>
       </w:r>
       <w:r>
         <w:rPr>
@@ -5898,21 +8133,93 @@
           <w:rFonts w:ascii="Consolas" w:hAnsi="Consolas"/>
           <w:lang w:val="en-US"/>
         </w:rPr>
-        <w:t>-- VVC message ID panel</w:t>
-      </w:r>
+        <w:t xml:space="preserve">-- </w:t>
+      </w:r>
+      <w:proofErr w:type="spellStart"/>
       <w:r>
         <w:rPr>
           <w:rFonts w:ascii="Consolas" w:hAnsi="Consolas"/>
           <w:lang w:val="en-US"/>
         </w:rPr>
+        <w:t>VVC</w:t>
+      </w:r>
+      <w:proofErr w:type="spellEnd"/>
+      <w:r>
+        <w:rPr>
+          <w:rFonts w:ascii="Consolas" w:hAnsi="Consolas"/>
+          <w:lang w:val="en-US"/>
+        </w:rPr>
+        <w:t xml:space="preserve"> message ID panel</w:t>
+      </w:r>
+      <w:r>
+        <w:rPr>
+          <w:rFonts w:ascii="Consolas" w:hAnsi="Consolas"/>
+          <w:lang w:val="en-US"/>
+        </w:rPr>
         <w:br/>
-        <w:t xml:space="preserve">disable_log_msg(VVC_BROADCAST, ALL_MESSAGES); -- </w:t>
-      </w:r>
+      </w:r>
+      <w:proofErr w:type="spellStart"/>
       <w:r>
         <w:rPr>
           <w:rFonts w:ascii="Consolas" w:hAnsi="Consolas"/>
           <w:lang w:val="en-US"/>
         </w:rPr>
+        <w:t>disable_log_</w:t>
+      </w:r>
+      <w:proofErr w:type="gramStart"/>
+      <w:r>
+        <w:rPr>
+          <w:rFonts w:ascii="Consolas" w:hAnsi="Consolas"/>
+          <w:lang w:val="en-US"/>
+        </w:rPr>
+        <w:t>msg</w:t>
+      </w:r>
+      <w:proofErr w:type="spellEnd"/>
+      <w:r>
+        <w:rPr>
+          <w:rFonts w:ascii="Consolas" w:hAnsi="Consolas"/>
+          <w:lang w:val="en-US"/>
+        </w:rPr>
+        <w:t>(</w:t>
+      </w:r>
+      <w:proofErr w:type="spellStart"/>
+      <w:proofErr w:type="gramEnd"/>
+      <w:r>
+        <w:rPr>
+          <w:rFonts w:ascii="Consolas" w:hAnsi="Consolas"/>
+          <w:lang w:val="en-US"/>
+        </w:rPr>
+        <w:t>VVC_BROADCAST</w:t>
+      </w:r>
+      <w:proofErr w:type="spellEnd"/>
+      <w:r>
+        <w:rPr>
+          <w:rFonts w:ascii="Consolas" w:hAnsi="Consolas"/>
+          <w:lang w:val="en-US"/>
+        </w:rPr>
+        <w:t xml:space="preserve">, </w:t>
+      </w:r>
+      <w:proofErr w:type="spellStart"/>
+      <w:r>
+        <w:rPr>
+          <w:rFonts w:ascii="Consolas" w:hAnsi="Consolas"/>
+          <w:lang w:val="en-US"/>
+        </w:rPr>
+        <w:t>ALL_MESSAGES</w:t>
+      </w:r>
+      <w:proofErr w:type="spellEnd"/>
+      <w:r>
+        <w:rPr>
+          <w:rFonts w:ascii="Consolas" w:hAnsi="Consolas"/>
+          <w:lang w:val="en-US"/>
+        </w:rPr>
+        <w:t xml:space="preserve">); -- </w:t>
+      </w:r>
+      <w:r>
+        <w:rPr>
+          <w:rFonts w:ascii="Consolas" w:hAnsi="Consolas"/>
+          <w:lang w:val="en-US"/>
+        </w:rPr>
         <w:t xml:space="preserve">broadcast to </w:t>
       </w:r>
       <w:r>
@@ -5920,7 +8227,23 @@
           <w:rFonts w:ascii="Consolas" w:hAnsi="Consolas"/>
           <w:lang w:val="en-US"/>
         </w:rPr>
-        <w:t>all VVCs and instances</w:t>
+        <w:t xml:space="preserve">all </w:t>
+      </w:r>
+      <w:proofErr w:type="spellStart"/>
+      <w:r>
+        <w:rPr>
+          <w:rFonts w:ascii="Consolas" w:hAnsi="Consolas"/>
+          <w:lang w:val="en-US"/>
+        </w:rPr>
+        <w:t>VVCs</w:t>
+      </w:r>
+      <w:proofErr w:type="spellEnd"/>
+      <w:r>
+        <w:rPr>
+          <w:rFonts w:ascii="Consolas" w:hAnsi="Consolas"/>
+          <w:lang w:val="en-US"/>
+        </w:rPr>
+        <w:t xml:space="preserve"> and instances</w:t>
       </w:r>
     </w:p>
     <w:p>
@@ -5952,33 +8275,105 @@
         </w:rPr>
         <w:tab/>
       </w:r>
+      <w:proofErr w:type="spellStart"/>
       <w:r>
         <w:rPr>
           <w:rFonts w:ascii="Consolas" w:hAnsi="Consolas"/>
           <w:lang w:val="en-US"/>
         </w:rPr>
-        <w:t>log_msg(I2C_VVCT, C_VVC_INSTANCE_1, ID_BFM_WAIT);</w:t>
-      </w:r>
+        <w:t>log_</w:t>
+      </w:r>
+      <w:proofErr w:type="gramStart"/>
       <w:r>
         <w:rPr>
           <w:rFonts w:ascii="Consolas" w:hAnsi="Consolas"/>
           <w:lang w:val="en-US"/>
         </w:rPr>
-        <w:t xml:space="preserve"> -- I2C VVC instance 1</w:t>
-      </w:r>
+        <w:t>msg</w:t>
+      </w:r>
+      <w:proofErr w:type="spellEnd"/>
       <w:r>
         <w:rPr>
           <w:rFonts w:ascii="Consolas" w:hAnsi="Consolas"/>
           <w:lang w:val="en-US"/>
         </w:rPr>
+        <w:t>(</w:t>
+      </w:r>
+      <w:proofErr w:type="gramEnd"/>
+      <w:r>
+        <w:rPr>
+          <w:rFonts w:ascii="Consolas" w:hAnsi="Consolas"/>
+          <w:lang w:val="en-US"/>
+        </w:rPr>
+        <w:t xml:space="preserve">I2C_VVCT, C_VVC_INSTANCE_1, </w:t>
+      </w:r>
+      <w:proofErr w:type="spellStart"/>
+      <w:r>
+        <w:rPr>
+          <w:rFonts w:ascii="Consolas" w:hAnsi="Consolas"/>
+          <w:lang w:val="en-US"/>
+        </w:rPr>
+        <w:t>ID_BFM_WAIT</w:t>
+      </w:r>
+      <w:proofErr w:type="spellEnd"/>
+      <w:r>
+        <w:rPr>
+          <w:rFonts w:ascii="Consolas" w:hAnsi="Consolas"/>
+          <w:lang w:val="en-US"/>
+        </w:rPr>
+        <w:t>);</w:t>
+      </w:r>
+      <w:r>
+        <w:rPr>
+          <w:rFonts w:ascii="Consolas" w:hAnsi="Consolas"/>
+          <w:lang w:val="en-US"/>
+        </w:rPr>
+        <w:t xml:space="preserve"> -- I2C </w:t>
+      </w:r>
+      <w:proofErr w:type="spellStart"/>
+      <w:r>
+        <w:rPr>
+          <w:rFonts w:ascii="Consolas" w:hAnsi="Consolas"/>
+          <w:lang w:val="en-US"/>
+        </w:rPr>
+        <w:t>VVC</w:t>
+      </w:r>
+      <w:proofErr w:type="spellEnd"/>
+      <w:r>
+        <w:rPr>
+          <w:rFonts w:ascii="Consolas" w:hAnsi="Consolas"/>
+          <w:lang w:val="en-US"/>
+        </w:rPr>
+        <w:t xml:space="preserve"> instance 1</w:t>
+      </w:r>
+      <w:r>
+        <w:rPr>
+          <w:rFonts w:ascii="Consolas" w:hAnsi="Consolas"/>
+          <w:lang w:val="en-US"/>
+        </w:rPr>
         <w:br/>
-        <w:t>enable_log_msg(I2C_VVTC, C_</w:t>
-      </w:r>
+      </w:r>
+      <w:proofErr w:type="spellStart"/>
       <w:r>
         <w:rPr>
           <w:rFonts w:ascii="Consolas" w:hAnsi="Consolas"/>
           <w:lang w:val="en-US"/>
         </w:rPr>
+        <w:t>enable_log_msg</w:t>
+      </w:r>
+      <w:proofErr w:type="spellEnd"/>
+      <w:r>
+        <w:rPr>
+          <w:rFonts w:ascii="Consolas" w:hAnsi="Consolas"/>
+          <w:lang w:val="en-US"/>
+        </w:rPr>
+        <w:t>(I2C_VVTC, C_</w:t>
+      </w:r>
+      <w:r>
+        <w:rPr>
+          <w:rFonts w:ascii="Consolas" w:hAnsi="Consolas"/>
+          <w:lang w:val="en-US"/>
+        </w:rPr>
         <w:t>VVC_</w:t>
       </w:r>
       <w:r>
@@ -5986,14 +8381,46 @@
           <w:rFonts w:ascii="Consolas" w:hAnsi="Consolas"/>
           <w:lang w:val="en-US"/>
         </w:rPr>
-        <w:t>INSTANCE_2, ID_BFM_WAIT);</w:t>
-      </w:r>
+        <w:t xml:space="preserve">INSTANCE_2, </w:t>
+      </w:r>
+      <w:proofErr w:type="spellStart"/>
       <w:r>
         <w:rPr>
           <w:rFonts w:ascii="Consolas" w:hAnsi="Consolas"/>
           <w:lang w:val="en-US"/>
         </w:rPr>
-        <w:t xml:space="preserve"> -- I2C VVC instance 2</w:t>
+        <w:t>ID_BFM_WAIT</w:t>
+      </w:r>
+      <w:proofErr w:type="spellEnd"/>
+      <w:r>
+        <w:rPr>
+          <w:rFonts w:ascii="Consolas" w:hAnsi="Consolas"/>
+          <w:lang w:val="en-US"/>
+        </w:rPr>
+        <w:t>);</w:t>
+      </w:r>
+      <w:r>
+        <w:rPr>
+          <w:rFonts w:ascii="Consolas" w:hAnsi="Consolas"/>
+          <w:lang w:val="en-US"/>
+        </w:rPr>
+        <w:t xml:space="preserve"> -- I2C </w:t>
+      </w:r>
+      <w:proofErr w:type="spellStart"/>
+      <w:r>
+        <w:rPr>
+          <w:rFonts w:ascii="Consolas" w:hAnsi="Consolas"/>
+          <w:lang w:val="en-US"/>
+        </w:rPr>
+        <w:t>VVC</w:t>
+      </w:r>
+      <w:proofErr w:type="spellEnd"/>
+      <w:r>
+        <w:rPr>
+          <w:rFonts w:ascii="Consolas" w:hAnsi="Consolas"/>
+          <w:lang w:val="en-US"/>
+        </w:rPr>
+        <w:t xml:space="preserve"> instance 2</w:t>
       </w:r>
     </w:p>
     <w:p>
@@ -6034,7 +8461,55 @@
           <w:rFonts w:ascii="Consolas" w:hAnsi="Consolas"/>
           <w:lang w:val="en-US"/>
         </w:rPr>
-        <w:t>shared variable sb_under_test : record_sb_pkg.t_generic_sb;</w:t>
+        <w:t xml:space="preserve">shared variable </w:t>
+      </w:r>
+      <w:proofErr w:type="spellStart"/>
+      <w:r>
+        <w:rPr>
+          <w:rFonts w:ascii="Consolas" w:hAnsi="Consolas"/>
+          <w:lang w:val="en-US"/>
+        </w:rPr>
+        <w:t>sb_under_</w:t>
+      </w:r>
+      <w:proofErr w:type="gramStart"/>
+      <w:r>
+        <w:rPr>
+          <w:rFonts w:ascii="Consolas" w:hAnsi="Consolas"/>
+          <w:lang w:val="en-US"/>
+        </w:rPr>
+        <w:t>test</w:t>
+      </w:r>
+      <w:proofErr w:type="spellEnd"/>
+      <w:r>
+        <w:rPr>
+          <w:rFonts w:ascii="Consolas" w:hAnsi="Consolas"/>
+          <w:lang w:val="en-US"/>
+        </w:rPr>
+        <w:t xml:space="preserve"> :</w:t>
+      </w:r>
+      <w:proofErr w:type="gramEnd"/>
+      <w:r>
+        <w:rPr>
+          <w:rFonts w:ascii="Consolas" w:hAnsi="Consolas"/>
+          <w:lang w:val="en-US"/>
+        </w:rPr>
+        <w:t xml:space="preserve"> </w:t>
+      </w:r>
+      <w:proofErr w:type="spellStart"/>
+      <w:r>
+        <w:rPr>
+          <w:rFonts w:ascii="Consolas" w:hAnsi="Consolas"/>
+          <w:lang w:val="en-US"/>
+        </w:rPr>
+        <w:t>record_sb_pkg.t_generic_sb</w:t>
+      </w:r>
+      <w:proofErr w:type="spellEnd"/>
+      <w:r>
+        <w:rPr>
+          <w:rFonts w:ascii="Consolas" w:hAnsi="Consolas"/>
+          <w:lang w:val="en-US"/>
+        </w:rPr>
+        <w:t>;</w:t>
       </w:r>
     </w:p>
     <w:p>
@@ -6061,12 +8536,69 @@
           <w:lang w:val="en-US"/>
         </w:rPr>
       </w:pPr>
+      <w:proofErr w:type="spellStart"/>
       <w:r>
         <w:rPr>
           <w:rFonts w:ascii="Consolas" w:hAnsi="Consolas"/>
           <w:lang w:val="en-US"/>
         </w:rPr>
-        <w:t>sb_under_test.disable_log_msg(ALL_INSTANCES, ID_CTRL);</w:t>
+        <w:t>sb_under_</w:t>
+      </w:r>
+      <w:proofErr w:type="gramStart"/>
+      <w:r>
+        <w:rPr>
+          <w:rFonts w:ascii="Consolas" w:hAnsi="Consolas"/>
+          <w:lang w:val="en-US"/>
+        </w:rPr>
+        <w:t>test.disable</w:t>
+      </w:r>
+      <w:proofErr w:type="gramEnd"/>
+      <w:r>
+        <w:rPr>
+          <w:rFonts w:ascii="Consolas" w:hAnsi="Consolas"/>
+          <w:lang w:val="en-US"/>
+        </w:rPr>
+        <w:t>_log_msg</w:t>
+      </w:r>
+      <w:proofErr w:type="spellEnd"/>
+      <w:r>
+        <w:rPr>
+          <w:rFonts w:ascii="Consolas" w:hAnsi="Consolas"/>
+          <w:lang w:val="en-US"/>
+        </w:rPr>
+        <w:t>(</w:t>
+      </w:r>
+      <w:proofErr w:type="spellStart"/>
+      <w:r>
+        <w:rPr>
+          <w:rFonts w:ascii="Consolas" w:hAnsi="Consolas"/>
+          <w:lang w:val="en-US"/>
+        </w:rPr>
+        <w:t>ALL_INSTANCES</w:t>
+      </w:r>
+      <w:proofErr w:type="spellEnd"/>
+      <w:r>
+        <w:rPr>
+          <w:rFonts w:ascii="Consolas" w:hAnsi="Consolas"/>
+          <w:lang w:val="en-US"/>
+        </w:rPr>
+        <w:t xml:space="preserve">, </w:t>
+      </w:r>
+      <w:proofErr w:type="spellStart"/>
+      <w:r>
+        <w:rPr>
+          <w:rFonts w:ascii="Consolas" w:hAnsi="Consolas"/>
+          <w:lang w:val="en-US"/>
+        </w:rPr>
+        <w:t>ID_CTRL</w:t>
+      </w:r>
+      <w:proofErr w:type="spellEnd"/>
+      <w:r>
+        <w:rPr>
+          <w:rFonts w:ascii="Consolas" w:hAnsi="Consolas"/>
+          <w:lang w:val="en-US"/>
+        </w:rPr>
+        <w:t>);</w:t>
       </w:r>
       <w:r>
         <w:rPr>
@@ -6098,26 +8630,60 @@
           <w:lang w:val="en-US"/>
         </w:rPr>
       </w:pPr>
+      <w:proofErr w:type="spellStart"/>
       <w:r>
         <w:rPr>
           <w:rFonts w:ascii="Consolas" w:hAnsi="Consolas"/>
           <w:lang w:val="en-US"/>
         </w:rPr>
-        <w:t>sb_under_test.enable_log_msg(</w:t>
-      </w:r>
+        <w:t>sb_under_</w:t>
+      </w:r>
+      <w:proofErr w:type="gramStart"/>
       <w:r>
         <w:rPr>
           <w:rFonts w:ascii="Consolas" w:hAnsi="Consolas"/>
           <w:lang w:val="en-US"/>
         </w:rPr>
+        <w:t>test.enable</w:t>
+      </w:r>
+      <w:proofErr w:type="gramEnd"/>
+      <w:r>
+        <w:rPr>
+          <w:rFonts w:ascii="Consolas" w:hAnsi="Consolas"/>
+          <w:lang w:val="en-US"/>
+        </w:rPr>
+        <w:t>_log_msg</w:t>
+      </w:r>
+      <w:proofErr w:type="spellEnd"/>
+      <w:r>
+        <w:rPr>
+          <w:rFonts w:ascii="Consolas" w:hAnsi="Consolas"/>
+          <w:lang w:val="en-US"/>
+        </w:rPr>
+        <w:t>(</w:t>
+      </w:r>
+      <w:r>
+        <w:rPr>
+          <w:rFonts w:ascii="Consolas" w:hAnsi="Consolas"/>
+          <w:lang w:val="en-US"/>
+        </w:rPr>
         <w:t xml:space="preserve">C_SB_INSTANCE_1, </w:t>
       </w:r>
+      <w:proofErr w:type="spellStart"/>
       <w:r>
         <w:rPr>
           <w:rFonts w:ascii="Consolas" w:hAnsi="Consolas"/>
           <w:lang w:val="en-US"/>
         </w:rPr>
-        <w:t>ID_DATA);</w:t>
+        <w:t>ID_DATA</w:t>
+      </w:r>
+      <w:proofErr w:type="spellEnd"/>
+      <w:r>
+        <w:rPr>
+          <w:rFonts w:ascii="Consolas" w:hAnsi="Consolas"/>
+          <w:lang w:val="en-US"/>
+        </w:rPr>
+        <w:t>);</w:t>
       </w:r>
       <w:r>
         <w:rPr>
@@ -6180,7 +8746,39 @@
           <w:rFonts w:ascii="Helvetica Neue" w:hAnsi="Helvetica Neue"/>
           <w:lang w:val="en-US"/>
         </w:rPr>
-        <w:t>f message IDs is listed in UVVM Utility Library QR, section 1.10.</w:t>
+        <w:t xml:space="preserve">f message IDs is listed in </w:t>
+      </w:r>
+      <w:proofErr w:type="spellStart"/>
+      <w:r>
+        <w:rPr>
+          <w:rFonts w:ascii="Helvetica Neue" w:hAnsi="Helvetica Neue"/>
+          <w:lang w:val="en-US"/>
+        </w:rPr>
+        <w:t>UVVM</w:t>
+      </w:r>
+      <w:proofErr w:type="spellEnd"/>
+      <w:r>
+        <w:rPr>
+          <w:rFonts w:ascii="Helvetica Neue" w:hAnsi="Helvetica Neue"/>
+          <w:lang w:val="en-US"/>
+        </w:rPr>
+        <w:t xml:space="preserve"> Utility Library </w:t>
+      </w:r>
+      <w:proofErr w:type="spellStart"/>
+      <w:r>
+        <w:rPr>
+          <w:rFonts w:ascii="Helvetica Neue" w:hAnsi="Helvetica Neue"/>
+          <w:lang w:val="en-US"/>
+        </w:rPr>
+        <w:t>QR</w:t>
+      </w:r>
+      <w:proofErr w:type="spellEnd"/>
+      <w:r>
+        <w:rPr>
+          <w:rFonts w:ascii="Helvetica Neue" w:hAnsi="Helvetica Neue"/>
+          <w:lang w:val="en-US"/>
+        </w:rPr>
+        <w:t>, section 1.10.</w:t>
       </w:r>
     </w:p>
     <w:p>
@@ -6870,7 +9468,7 @@
               <w:sz w:val="14"/>
               <w:lang w:val="en-US"/>
             </w:rPr>
-            <w:t>2019-10-29</w:t>
+            <w:t>2019-11-08</w:t>
           </w:r>
           <w:r>
             <w:rPr>
@@ -7084,6 +9682,7 @@
                               <w:szCs w:val="32"/>
                             </w:rPr>
                           </w:pPr>
+                          <w:proofErr w:type="spellStart"/>
                           <w:r>
                             <w:rPr>
                               <w:rFonts w:cs="Helvetica"/>
@@ -7091,8 +9690,29 @@
                               <w:szCs w:val="32"/>
                               <w:lang w:val="nb-NO" w:eastAsia="nb-NO"/>
                             </w:rPr>
-                            <w:t>VHDL 2008 only</w:t>
+                            <w:t>VHDL</w:t>
                           </w:r>
+                          <w:proofErr w:type="spellEnd"/>
+                          <w:r>
+                            <w:rPr>
+                              <w:rFonts w:cs="Helvetica"/>
+                              <w:color w:val="000000" w:themeColor="text1"/>
+                              <w:szCs w:val="32"/>
+                              <w:lang w:val="nb-NO" w:eastAsia="nb-NO"/>
+                            </w:rPr>
+                            <w:t xml:space="preserve"> 2008 </w:t>
+                          </w:r>
+                          <w:proofErr w:type="spellStart"/>
+                          <w:r>
+                            <w:rPr>
+                              <w:rFonts w:cs="Helvetica"/>
+                              <w:color w:val="000000" w:themeColor="text1"/>
+                              <w:szCs w:val="32"/>
+                              <w:lang w:val="nb-NO" w:eastAsia="nb-NO"/>
+                            </w:rPr>
+                            <w:t>only</w:t>
+                          </w:r>
+                          <w:proofErr w:type="spellEnd"/>
                         </w:p>
                       </w:txbxContent>
                     </wps:txbx>
@@ -7209,7 +9829,27 @@
         <w:sz w:val="14"/>
         <w:szCs w:val="16"/>
       </w:rPr>
-      <w:t xml:space="preserve">2019 by Bitvis AS. </w:t>
+      <w:t xml:space="preserve">2019 by </w:t>
+    </w:r>
+    <w:proofErr w:type="spellStart"/>
+    <w:r>
+      <w:rPr>
+        <w:iCs/>
+        <w:color w:val="000000" w:themeColor="text1"/>
+        <w:sz w:val="14"/>
+        <w:szCs w:val="16"/>
+      </w:rPr>
+      <w:t>Bitvis</w:t>
+    </w:r>
+    <w:proofErr w:type="spellEnd"/>
+    <w:r>
+      <w:rPr>
+        <w:iCs/>
+        <w:color w:val="000000" w:themeColor="text1"/>
+        <w:sz w:val="14"/>
+        <w:szCs w:val="16"/>
+      </w:rPr>
+      <w:t xml:space="preserve"> AS. </w:t>
     </w:r>
     <w:r>
       <w:rPr>
@@ -10422,7 +13062,7 @@
 </file>
 
 <file path=customXml/itemProps1.xml><?xml version="1.0" encoding="utf-8"?>
-<ds:datastoreItem xmlns:ds="http://schemas.openxmlformats.org/officeDocument/2006/customXml" ds:itemID="{73F27941-3ECD-184E-B9B9-01407468CD0A}">
+<ds:datastoreItem xmlns:ds="http://schemas.openxmlformats.org/officeDocument/2006/customXml" ds:itemID="{B15D29CE-5BA6-2F4C-B116-5F5BEC61DA72}">
   <ds:schemaRefs>
     <ds:schemaRef ds:uri="http://schemas.openxmlformats.org/officeDocument/2006/bibliography"/>
   </ds:schemaRefs>

</xml_diff>

<commit_message>
ESA_2: removed side column in EssMech pdf and docx
</commit_message>
<xml_diff>
--- a/uvvm_vvc_framework/doc/internal_UVVM_Essential_Mechanisms.docx
+++ b/uvvm_vvc_framework/doc/internal_UVVM_Essential_Mechanisms.docx
@@ -14,6 +14,8 @@
           <w:sz w:val="24"/>
         </w:rPr>
       </w:pPr>
+      <w:bookmarkStart w:id="0" w:name="_GoBack"/>
+      <w:bookmarkEnd w:id="0"/>
       <w:proofErr w:type="spellStart"/>
       <w:r>
         <w:rPr>
@@ -965,7 +967,7 @@
           <w:sz w:val="24"/>
         </w:rPr>
       </w:pPr>
-      <w:bookmarkStart w:id="0" w:name="_Toc17306310"/>
+      <w:bookmarkStart w:id="1" w:name="_Toc17306310"/>
       <w:r>
         <w:rPr>
           <w:noProof/>
@@ -1051,13 +1053,13 @@
       <w:pPr>
         <w:pStyle w:val="Overskrift1"/>
       </w:pPr>
-      <w:bookmarkStart w:id="1" w:name="_Toc23166294"/>
+      <w:bookmarkStart w:id="2" w:name="_Toc23166294"/>
       <w:r>
         <w:lastRenderedPageBreak/>
         <w:t>Libraries</w:t>
       </w:r>
-      <w:bookmarkEnd w:id="0"/>
       <w:bookmarkEnd w:id="1"/>
+      <w:bookmarkEnd w:id="2"/>
     </w:p>
     <w:p>
       <w:pPr>
@@ -1654,8 +1656,8 @@
       <w:pPr>
         <w:pStyle w:val="Overskrift1"/>
       </w:pPr>
-      <w:bookmarkStart w:id="2" w:name="_Toc17306311"/>
-      <w:bookmarkStart w:id="3" w:name="_Toc23166295"/>
+      <w:bookmarkStart w:id="3" w:name="_Toc17306311"/>
+      <w:bookmarkStart w:id="4" w:name="_Toc23166295"/>
       <w:proofErr w:type="spellStart"/>
       <w:r>
         <w:t>UVVM</w:t>
@@ -1664,8 +1666,8 @@
       <w:r>
         <w:t xml:space="preserve"> Initialization</w:t>
       </w:r>
-      <w:bookmarkEnd w:id="2"/>
       <w:bookmarkEnd w:id="3"/>
+      <w:bookmarkEnd w:id="4"/>
     </w:p>
     <w:p>
       <w:pPr>
@@ -2790,8 +2792,8 @@
       <w:pPr>
         <w:pStyle w:val="Overskrift1"/>
       </w:pPr>
-      <w:bookmarkStart w:id="4" w:name="_Toc17306312"/>
-      <w:bookmarkStart w:id="5" w:name="_Toc23166296"/>
+      <w:bookmarkStart w:id="5" w:name="_Toc17306312"/>
+      <w:bookmarkStart w:id="6" w:name="_Toc23166296"/>
       <w:proofErr w:type="spellStart"/>
       <w:r>
         <w:t>UVVM</w:t>
@@ -2814,8 +2816,8 @@
       <w:r>
         <w:t>Shared Variables</w:t>
       </w:r>
-      <w:bookmarkEnd w:id="4"/>
       <w:bookmarkEnd w:id="5"/>
+      <w:bookmarkEnd w:id="6"/>
     </w:p>
     <w:p>
       <w:pPr>
@@ -3053,7 +3055,7 @@
                 <w:szCs w:val="18"/>
               </w:rPr>
             </w:pPr>
-            <w:bookmarkStart w:id="6" w:name="_Hlk507570430"/>
+            <w:bookmarkStart w:id="7" w:name="_Hlk507570430"/>
             <w:r>
               <w:rPr>
                 <w:b/>
@@ -4829,7 +4831,7 @@
           </w:p>
         </w:tc>
       </w:tr>
-      <w:bookmarkEnd w:id="6"/>
+      <w:bookmarkEnd w:id="7"/>
     </w:tbl>
     <w:p>
       <w:pPr>
@@ -4978,10 +4980,10 @@
       <w:pPr>
         <w:pStyle w:val="Overskrift1"/>
       </w:pPr>
-      <w:bookmarkStart w:id="7" w:name="_Toc17306313"/>
-      <w:bookmarkStart w:id="8" w:name="_Ref19025279"/>
-      <w:bookmarkStart w:id="9" w:name="_Ref19194024"/>
-      <w:bookmarkStart w:id="10" w:name="_Toc23166297"/>
+      <w:bookmarkStart w:id="8" w:name="_Toc17306313"/>
+      <w:bookmarkStart w:id="9" w:name="_Ref19025279"/>
+      <w:bookmarkStart w:id="10" w:name="_Ref19194024"/>
+      <w:bookmarkStart w:id="11" w:name="_Toc23166297"/>
       <w:proofErr w:type="spellStart"/>
       <w:r>
         <w:lastRenderedPageBreak/>
@@ -5000,10 +5002,10 @@
       <w:r>
         <w:t xml:space="preserve"> and Transaction information</w:t>
       </w:r>
-      <w:bookmarkEnd w:id="7"/>
       <w:bookmarkEnd w:id="8"/>
       <w:bookmarkEnd w:id="9"/>
       <w:bookmarkEnd w:id="10"/>
+      <w:bookmarkEnd w:id="11"/>
     </w:p>
     <w:p>
       <w:pPr>
@@ -6120,7 +6122,7 @@
           <w:szCs w:val="18"/>
         </w:rPr>
       </w:pPr>
-      <w:bookmarkStart w:id="11" w:name="_Ref508095131"/>
+      <w:bookmarkStart w:id="12" w:name="_Ref508095131"/>
       <w:r>
         <w:t xml:space="preserve">Figure </w:t>
       </w:r>
@@ -6163,7 +6165,7 @@
       <w:r>
         <w:fldChar w:fldCharType="end"/>
       </w:r>
-      <w:bookmarkEnd w:id="11"/>
+      <w:bookmarkEnd w:id="12"/>
       <w:r>
         <w:t xml:space="preserve"> </w:t>
       </w:r>
@@ -6186,8 +6188,8 @@
           <w:sz w:val="24"/>
         </w:rPr>
       </w:pPr>
-      <w:bookmarkStart w:id="12" w:name="_Toc17306314"/>
-      <w:bookmarkStart w:id="13" w:name="_Ref19102567"/>
+      <w:bookmarkStart w:id="13" w:name="_Toc17306314"/>
+      <w:bookmarkStart w:id="14" w:name="_Ref19102567"/>
       <w:r>
         <w:br w:type="page"/>
       </w:r>
@@ -6196,16 +6198,16 @@
       <w:pPr>
         <w:pStyle w:val="Overskrift1"/>
       </w:pPr>
-      <w:bookmarkStart w:id="14" w:name="_Toc23166298"/>
-      <w:bookmarkStart w:id="15" w:name="_Ref19280432"/>
-      <w:bookmarkStart w:id="16" w:name="_Ref19280682"/>
-      <w:bookmarkStart w:id="17" w:name="_Ref19280684"/>
-      <w:bookmarkStart w:id="18" w:name="_Ref19281075"/>
+      <w:bookmarkStart w:id="15" w:name="_Toc23166298"/>
+      <w:bookmarkStart w:id="16" w:name="_Ref19280432"/>
+      <w:bookmarkStart w:id="17" w:name="_Ref19280682"/>
+      <w:bookmarkStart w:id="18" w:name="_Ref19280684"/>
+      <w:bookmarkStart w:id="19" w:name="_Ref19281075"/>
       <w:r>
         <w:lastRenderedPageBreak/>
         <w:t>Activity Watchdog</w:t>
       </w:r>
-      <w:bookmarkEnd w:id="14"/>
+      <w:bookmarkEnd w:id="15"/>
     </w:p>
     <w:p>
       <w:proofErr w:type="spellStart"/>
@@ -6966,15 +6968,7 @@
                 <w:sz w:val="14"/>
                 <w:szCs w:val="14"/>
               </w:rPr>
-              <w:t xml:space="preserve"> in the activity watchdog register</w:t>
-            </w:r>
-            <w:r>
-              <w:rPr>
-                <w:rFonts w:ascii="Verdana" w:hAnsi="Verdana"/>
-                <w:sz w:val="14"/>
-                <w:szCs w:val="14"/>
-              </w:rPr>
-              <w:t>.</w:t>
+              <w:t xml:space="preserve"> in the activity watchdog register.</w:t>
             </w:r>
           </w:p>
         </w:tc>
@@ -7212,8 +7206,6 @@
       <w:r>
         <w:t>Example:</w:t>
       </w:r>
-      <w:bookmarkStart w:id="19" w:name="_GoBack"/>
-      <w:bookmarkEnd w:id="19"/>
     </w:p>
     <w:p>
       <w:pPr>
@@ -7384,12 +7376,12 @@
       </w:pPr>
       <w:bookmarkStart w:id="20" w:name="_Toc17306318"/>
       <w:bookmarkStart w:id="21" w:name="_Toc23166299"/>
-      <w:bookmarkEnd w:id="12"/>
       <w:bookmarkEnd w:id="13"/>
-      <w:bookmarkEnd w:id="15"/>
+      <w:bookmarkEnd w:id="14"/>
       <w:bookmarkEnd w:id="16"/>
       <w:bookmarkEnd w:id="17"/>
       <w:bookmarkEnd w:id="18"/>
+      <w:bookmarkEnd w:id="19"/>
       <w:r>
         <w:lastRenderedPageBreak/>
         <w:t>Compile scripts</w:t>
@@ -9468,7 +9460,7 @@
               <w:sz w:val="14"/>
               <w:lang w:val="en-US"/>
             </w:rPr>
-            <w:t>2019-11-08</w:t>
+            <w:t>2019-11-14</w:t>
           </w:r>
           <w:r>
             <w:rPr>
@@ -13062,7 +13054,7 @@
 </file>
 
 <file path=customXml/itemProps1.xml><?xml version="1.0" encoding="utf-8"?>
-<ds:datastoreItem xmlns:ds="http://schemas.openxmlformats.org/officeDocument/2006/customXml" ds:itemID="{B15D29CE-5BA6-2F4C-B116-5F5BEC61DA72}">
+<ds:datastoreItem xmlns:ds="http://schemas.openxmlformats.org/officeDocument/2006/customXml" ds:itemID="{4A20D271-B6CE-1541-BE8A-03228E98C3A8}">
   <ds:schemaRefs>
     <ds:schemaRef ds:uri="http://schemas.openxmlformats.org/officeDocument/2006/bibliography"/>
   </ds:schemaRefs>

</xml_diff>

<commit_message>
BV_UVVM-798 / BV_UVVM-801:   - Renamed share_uart_byte_coverage to shared_uart_vvc_byte_coverage   - Renamed SBI and UART global_SBI/UART_transaction to global_SBI/UART_vvc_transaction   - Updated UVVM Essential Mechanisms document with DTT name change.
</commit_message>
<xml_diff>
--- a/uvvm_vvc_framework/doc/internal_UVVM_Essential_Mechanisms.docx
+++ b/uvvm_vvc_framework/doc/internal_UVVM_Essential_Mechanisms.docx
@@ -6247,7 +6247,7 @@
           <w:rFonts w:ascii="Consolas" w:hAnsi="Consolas" w:cs="Consolas"/>
           <w:color w:val="000000"/>
           <w:szCs w:val="18"/>
-          <w:lang w:val="nb-NO" w:eastAsia="nb-NO"/>
+          <w:lang w:val="en-US" w:eastAsia="nb-NO"/>
         </w:rPr>
         <w:t>num_exp_vvc   =&gt; </w:t>
       </w:r>
@@ -6256,7 +6256,7 @@
           <w:rFonts w:ascii="Consolas" w:hAnsi="Consolas" w:cs="Consolas"/>
           <w:color w:val="000000" w:themeColor="text1"/>
           <w:szCs w:val="18"/>
-          <w:lang w:val="nb-NO" w:eastAsia="nb-NO"/>
+          <w:lang w:val="en-US" w:eastAsia="nb-NO"/>
         </w:rPr>
         <w:t>3</w:t>
       </w:r>
@@ -6269,29 +6269,18 @@
         </w:rPr>
         <w:t>,</w:t>
       </w:r>
-      <w:bookmarkStart w:id="19" w:name="_GoBack"/>
-      <w:bookmarkEnd w:id="19"/>
     </w:p>
     <w:p>
       <w:pPr>
         <w:shd w:val="clear" w:color="auto" w:fill="FFFFFF"/>
         <w:spacing w:line="270" w:lineRule="atLeast"/>
-        <w:rPr>
-          <w:rFonts w:ascii="Consolas" w:hAnsi="Consolas" w:cs="Consolas"/>
-          <w:color w:val="000000"/>
-          <w:szCs w:val="18"/>
-          <w:lang w:val="nb-NO" w:eastAsia="nb-NO"/>
-        </w:rPr>
-      </w:pPr>
-      <w:r>
         <w:rPr>
           <w:rFonts w:ascii="Consolas" w:hAnsi="Consolas" w:cs="Consolas"/>
           <w:color w:val="000000"/>
           <w:szCs w:val="18"/>
           <w:lang w:val="en-US" w:eastAsia="nb-NO"/>
         </w:rPr>
-        <w:t>                        </w:t>
-      </w:r>
+      </w:pPr>
       <w:r>
         <w:rPr>
           <w:rFonts w:ascii="Consolas" w:hAnsi="Consolas" w:cs="Consolas"/>
@@ -6299,14 +6288,23 @@
           <w:szCs w:val="18"/>
           <w:lang w:val="en-US" w:eastAsia="nb-NO"/>
         </w:rPr>
-        <w:t>timeout       =&gt; C_ACTIVITY_WATCHDOG_TIMEOUT</w:t>
+        <w:t>                        </w:t>
       </w:r>
       <w:r>
         <w:rPr>
           <w:rFonts w:ascii="Consolas" w:hAnsi="Consolas" w:cs="Consolas"/>
           <w:color w:val="000000"/>
           <w:szCs w:val="18"/>
-          <w:lang w:val="nb-NO" w:eastAsia="nb-NO"/>
+          <w:lang w:val="en-US" w:eastAsia="nb-NO"/>
+        </w:rPr>
+        <w:t>timeout       =&gt; C_ACTIVITY_WATCHDOG_TIMEOUT</w:t>
+      </w:r>
+      <w:r>
+        <w:rPr>
+          <w:rFonts w:ascii="Consolas" w:hAnsi="Consolas" w:cs="Consolas"/>
+          <w:color w:val="000000"/>
+          <w:szCs w:val="18"/>
+          <w:lang w:val="en-US" w:eastAsia="nb-NO"/>
         </w:rPr>
         <w:t>);</w:t>
       </w:r>
@@ -6328,7 +6326,7 @@
       <w:pPr>
         <w:pStyle w:val="Overskrift1"/>
       </w:pPr>
-      <w:bookmarkStart w:id="20" w:name="_Toc22801542"/>
+      <w:bookmarkStart w:id="19" w:name="_Toc22801542"/>
       <w:r>
         <w:lastRenderedPageBreak/>
         <w:t>Direct</w:t>
@@ -6348,7 +6346,7 @@
       <w:bookmarkEnd w:id="16"/>
       <w:bookmarkEnd w:id="17"/>
       <w:bookmarkEnd w:id="18"/>
-      <w:bookmarkEnd w:id="20"/>
+      <w:bookmarkEnd w:id="19"/>
     </w:p>
     <w:p>
       <w:r>
@@ -6560,13 +6558,13 @@
       <w:pPr>
         <w:pStyle w:val="Overskrift2"/>
       </w:pPr>
-      <w:bookmarkStart w:id="21" w:name="_Ref17292099"/>
-      <w:bookmarkStart w:id="22" w:name="_Toc17306315"/>
+      <w:bookmarkStart w:id="20" w:name="_Ref17292099"/>
+      <w:bookmarkStart w:id="21" w:name="_Toc17306315"/>
       <w:r>
         <w:t>Transaction definitions</w:t>
       </w:r>
+      <w:bookmarkEnd w:id="20"/>
       <w:bookmarkEnd w:id="21"/>
-      <w:bookmarkEnd w:id="22"/>
     </w:p>
     <w:p>
       <w:r>
@@ -6775,7 +6773,7 @@
       <w:pPr>
         <w:pStyle w:val="Overskrift2"/>
       </w:pPr>
-      <w:bookmarkStart w:id="23" w:name="_Toc17306316"/>
+      <w:bookmarkStart w:id="22" w:name="_Toc17306316"/>
       <w:r>
         <w:lastRenderedPageBreak/>
         <w:t xml:space="preserve">Transaction </w:t>
@@ -6783,7 +6781,7 @@
       <w:r>
         <w:t>information</w:t>
       </w:r>
-      <w:bookmarkEnd w:id="23"/>
+      <w:bookmarkEnd w:id="22"/>
     </w:p>
     <w:p>
       <w:r>
@@ -6951,7 +6949,7 @@
         <w:rPr>
           <w:noProof/>
         </w:rPr>
-        <w:t>2</w:t>
+        <w:t>1</w:t>
       </w:r>
       <w:r>
         <w:fldChar w:fldCharType="end"/>
@@ -7389,7 +7387,7 @@
               <w:br/>
               <w:t xml:space="preserve">Monitor: Will show FAILED or SUCCEEDED immediately as soon as this is 100% certain – and keep this info for the display period defined in the Monitor configuration record, or until the next transaction is ready to be displayed. Other than that it will show INACTIVE (even when a transaction has started – before the transaction status is </w:t>
             </w:r>
-            <w:commentRangeStart w:id="24"/>
+            <w:commentRangeStart w:id="23"/>
             <w:r>
               <w:rPr>
                 <w:rFonts w:ascii="Verdana" w:hAnsi="Verdana" w:cs="Courier New"/>
@@ -7398,12 +7396,12 @@
               </w:rPr>
               <w:t>known</w:t>
             </w:r>
-            <w:commentRangeEnd w:id="24"/>
+            <w:commentRangeEnd w:id="23"/>
             <w:r>
               <w:rPr>
                 <w:rStyle w:val="Merknadsreferanse"/>
               </w:rPr>
-              <w:commentReference w:id="24"/>
+              <w:commentReference w:id="23"/>
             </w:r>
             <w:r>
               <w:rPr>
@@ -7850,7 +7848,7 @@
         <w:rPr>
           <w:noProof/>
         </w:rPr>
-        <w:t>3</w:t>
+        <w:t>2</w:t>
       </w:r>
       <w:r>
         <w:fldChar w:fldCharType="end"/>
@@ -8663,7 +8661,7 @@
         <w:keepNext/>
         <w:jc w:val="center"/>
       </w:pPr>
-      <w:bookmarkStart w:id="25" w:name="_Ref17305020"/>
+      <w:bookmarkStart w:id="24" w:name="_Ref17305020"/>
       <w:r>
         <w:t xml:space="preserve">Table </w:t>
       </w:r>
@@ -8680,12 +8678,12 @@
         <w:rPr>
           <w:noProof/>
         </w:rPr>
-        <w:t>4</w:t>
+        <w:t>3</w:t>
       </w:r>
       <w:r>
         <w:fldChar w:fldCharType="end"/>
       </w:r>
-      <w:bookmarkEnd w:id="25"/>
+      <w:bookmarkEnd w:id="24"/>
       <w:r>
         <w:t xml:space="preserve"> </w:t>
       </w:r>
@@ -8971,7 +8969,7 @@
       </w:tr>
     </w:tbl>
     <w:p>
-      <w:bookmarkStart w:id="26" w:name="_Ref17306730"/>
+      <w:bookmarkStart w:id="25" w:name="_Ref17306730"/>
     </w:p>
     <w:p/>
     <w:p>
@@ -8980,8 +8978,8 @@
         <w:keepNext/>
         <w:jc w:val="center"/>
       </w:pPr>
-      <w:bookmarkStart w:id="27" w:name="_Ref18330577"/>
-      <w:bookmarkStart w:id="28" w:name="_Ref18330564"/>
+      <w:bookmarkStart w:id="26" w:name="_Ref18330577"/>
+      <w:bookmarkStart w:id="27" w:name="_Ref18330564"/>
       <w:r>
         <w:t xml:space="preserve">Table </w:t>
       </w:r>
@@ -8998,17 +8996,17 @@
         <w:rPr>
           <w:noProof/>
         </w:rPr>
-        <w:t>5</w:t>
+        <w:t>4</w:t>
       </w:r>
       <w:r>
         <w:fldChar w:fldCharType="end"/>
       </w:r>
+      <w:bookmarkEnd w:id="25"/>
       <w:bookmarkEnd w:id="26"/>
+      <w:r>
+        <w:t xml:space="preserve"> - </w:t>
+      </w:r>
       <w:bookmarkEnd w:id="27"/>
-      <w:r>
-        <w:t xml:space="preserve"> - </w:t>
-      </w:r>
-      <w:bookmarkEnd w:id="28"/>
       <w:r>
         <w:t>Maximum transaction group record t_transaction_group – for an Avalon MM interface</w:t>
       </w:r>
@@ -9048,7 +9046,7 @@
                 <w:szCs w:val="18"/>
               </w:rPr>
             </w:pPr>
-            <w:bookmarkStart w:id="29" w:name="_Toc17306317"/>
+            <w:bookmarkStart w:id="28" w:name="_Toc17306317"/>
             <w:r>
               <w:rPr>
                 <w:b/>
@@ -9467,7 +9465,19 @@
         <w:t xml:space="preserve">-  VVC DTT signal: </w:t>
       </w:r>
       <w:r>
-        <w:t xml:space="preserve">global_&lt;protocol-name&gt;_transaction, e.g. global_uart_transaction.  </w:t>
+        <w:t>global_&lt;protocol-name&gt;_</w:t>
+      </w:r>
+      <w:r>
+        <w:t>vvc_</w:t>
+      </w:r>
+      <w:r>
+        <w:t>transaction, e.g. global_uart_</w:t>
+      </w:r>
+      <w:r>
+        <w:t>vvc_</w:t>
+      </w:r>
+      <w:r>
+        <w:t xml:space="preserve">transaction.  </w:t>
       </w:r>
       <w:r>
         <w:t xml:space="preserve">The VVC is </w:t>
@@ -9491,7 +9501,7 @@
         <w:keepNext/>
         <w:jc w:val="center"/>
       </w:pPr>
-      <w:bookmarkStart w:id="30" w:name="_Ref19605259"/>
+      <w:bookmarkStart w:id="29" w:name="_Ref19605259"/>
       <w:r>
         <w:lastRenderedPageBreak/>
         <w:t xml:space="preserve">Table </w:t>
@@ -9509,29 +9519,34 @@
         <w:rPr>
           <w:noProof/>
         </w:rPr>
-        <w:t>1</w:t>
+        <w:t>5</w:t>
       </w:r>
       <w:r>
         <w:fldChar w:fldCharType="end"/>
       </w:r>
+      <w:bookmarkEnd w:id="29"/>
+      <w:r>
+        <w:t xml:space="preserve"> - </w:t>
+      </w:r>
+      <w:r>
+        <w:t xml:space="preserve">DTT record </w:t>
+      </w:r>
+      <w:r>
+        <w:rPr>
+          <w:b/>
+        </w:rPr>
+        <w:t>‘t_&lt;if&gt;_transaction_group’</w:t>
+      </w:r>
+      <w:r>
+        <w:t xml:space="preserve"> </w:t>
+      </w:r>
+      <w:r>
+        <w:t>for an UART interf</w:t>
+      </w:r>
+      <w:bookmarkStart w:id="30" w:name="_GoBack"/>
       <w:bookmarkEnd w:id="30"/>
       <w:r>
-        <w:t xml:space="preserve"> - </w:t>
-      </w:r>
-      <w:r>
-        <w:t xml:space="preserve">DTT record </w:t>
-      </w:r>
-      <w:r>
-        <w:rPr>
-          <w:b/>
-        </w:rPr>
-        <w:t>‘t_&lt;if&gt;_transaction_group’</w:t>
-      </w:r>
-      <w:r>
-        <w:t xml:space="preserve"> </w:t>
-      </w:r>
-      <w:r>
-        <w:t>for an UART interface</w:t>
+        <w:t>ace</w:t>
       </w:r>
       <w:r>
         <w:t xml:space="preserve"> </w:t>
@@ -9558,7 +9573,21 @@
           <w:b/>
           <w:bCs/>
         </w:rPr>
-        <w:t>_transaction(vvc_idx)</w:t>
+        <w:t>_</w:t>
+      </w:r>
+      <w:r>
+        <w:rPr>
+          <w:b/>
+          <w:bCs/>
+        </w:rPr>
+        <w:t>vvc_</w:t>
+      </w:r>
+      <w:r>
+        <w:rPr>
+          <w:b/>
+          <w:bCs/>
+        </w:rPr>
+        <w:t>transaction(vvc_idx)</w:t>
       </w:r>
       <w:r>
         <w:t xml:space="preserve"> t_</w:t>
@@ -12163,7 +12192,7 @@
         <w:fldChar w:fldCharType="separate"/>
       </w:r>
       <w:r>
-        <w:t>5.2</w:t>
+        <w:t>6.2</w:t>
       </w:r>
       <w:r>
         <w:fldChar w:fldCharType="end"/>
@@ -12974,7 +13003,7 @@
         <w:fldChar w:fldCharType="separate"/>
       </w:r>
       <w:r>
-        <w:t>12</w:t>
+        <w:t>13</w:t>
       </w:r>
       <w:r>
         <w:fldChar w:fldCharType="end"/>
@@ -13313,7 +13342,7 @@
         <w:fldChar w:fldCharType="separate"/>
       </w:r>
       <w:r>
-        <w:t>5</w:t>
+        <w:t>0</w:t>
       </w:r>
       <w:r>
         <w:fldChar w:fldCharType="end"/>
@@ -14224,7 +14253,7 @@
         <w:lastRenderedPageBreak/>
         <w:t>Multiple Central Sequencers</w:t>
       </w:r>
-      <w:bookmarkEnd w:id="29"/>
+      <w:bookmarkEnd w:id="28"/>
       <w:bookmarkEnd w:id="42"/>
     </w:p>
     <w:p>
@@ -14523,7 +14552,7 @@
         <w:rPr>
           <w:noProof/>
         </w:rPr>
-        <w:t>1</w:t>
+        <w:t>5</w:t>
       </w:r>
       <w:r>
         <w:fldChar w:fldCharType="end"/>
@@ -15697,7 +15726,7 @@
 
 <file path=word/comments.xml><?xml version="1.0" encoding="utf-8"?>
 <w:comments xmlns:wpc="http://schemas.microsoft.com/office/word/2010/wordprocessingCanvas" xmlns:cx="http://schemas.microsoft.com/office/drawing/2014/chartex" xmlns:cx1="http://schemas.microsoft.com/office/drawing/2015/9/8/chartex" xmlns:cx2="http://schemas.microsoft.com/office/drawing/2015/10/21/chartex" xmlns:cx3="http://schemas.microsoft.com/office/drawing/2016/5/9/chartex" xmlns:cx4="http://schemas.microsoft.com/office/drawing/2016/5/10/chartex" xmlns:cx5="http://schemas.microsoft.com/office/drawing/2016/5/11/chartex" xmlns:cx6="http://schemas.microsoft.com/office/drawing/2016/5/12/chartex" xmlns:cx7="http://schemas.microsoft.com/office/drawing/2016/5/13/chartex" xmlns:cx8="http://schemas.microsoft.com/office/drawing/2016/5/14/chartex" xmlns:mc="http://schemas.openxmlformats.org/markup-compatibility/2006" xmlns:aink="http://schemas.microsoft.com/office/drawing/2016/ink" xmlns:am3d="http://schemas.microsoft.com/office/drawing/2017/model3d" xmlns:o="urn:schemas-microsoft-com:office:office" xmlns:r="http://schemas.openxmlformats.org/officeDocument/2006/relationships" xmlns:m="http://schemas.openxmlformats.org/officeDocument/2006/math" xmlns:v="urn:schemas-microsoft-com:vml" xmlns:wp14="http://schemas.microsoft.com/office/word/2010/wordprocessingDrawing" xmlns:wp="http://schemas.openxmlformats.org/drawingml/2006/wordprocessingDrawing" xmlns:w10="urn:schemas-microsoft-com:office:word" xmlns:w="http://schemas.openxmlformats.org/wordprocessingml/2006/main" xmlns:w14="http://schemas.microsoft.com/office/word/2010/wordml" xmlns:w15="http://schemas.microsoft.com/office/word/2012/wordml" xmlns:w16cid="http://schemas.microsoft.com/office/word/2016/wordml/cid" xmlns:w16se="http://schemas.microsoft.com/office/word/2015/wordml/symex" xmlns:wpg="http://schemas.microsoft.com/office/word/2010/wordprocessingGroup" xmlns:wpi="http://schemas.microsoft.com/office/word/2010/wordprocessingInk" xmlns:wne="http://schemas.microsoft.com/office/word/2006/wordml" xmlns:wps="http://schemas.microsoft.com/office/word/2010/wordprocessingShape" mc:Ignorable="w14 w15 w16se w16cid wp14">
-  <w:comment w:id="24" w:author="Forfatter" w:initials="A">
+  <w:comment w:id="23" w:author="Forfatter" w:initials="A">
     <w:p>
       <w:pPr>
         <w:pStyle w:val="Merknadstekst"/>
@@ -16175,7 +16204,7 @@
               <w:sz w:val="14"/>
               <w:lang w:val="en-US"/>
             </w:rPr>
-            <w:t>2019-11-20</w:t>
+            <w:t>2019-11-26</w:t>
           </w:r>
           <w:r>
             <w:rPr>
@@ -19705,7 +19734,7 @@
 </file>
 
 <file path=customXml/itemProps1.xml><?xml version="1.0" encoding="utf-8"?>
-<ds:datastoreItem xmlns:ds="http://schemas.openxmlformats.org/officeDocument/2006/customXml" ds:itemID="{507D0592-21F0-8A43-ABD2-9E0D325F9AA6}">
+<ds:datastoreItem xmlns:ds="http://schemas.openxmlformats.org/officeDocument/2006/customXml" ds:itemID="{4771AE71-3348-8D4A-9409-024919428947}">
   <ds:schemaRefs>
     <ds:schemaRef ds:uri="http://schemas.openxmlformats.org/officeDocument/2006/bibliography"/>
   </ds:schemaRefs>

</xml_diff>

<commit_message>
EssMech: updated with review changes prior to december 2019 release
</commit_message>
<xml_diff>
--- a/uvvm_vvc_framework/doc/internal_UVVM_Essential_Mechanisms.docx
+++ b/uvvm_vvc_framework/doc/internal_UVVM_Essential_Mechanisms.docx
@@ -14,6 +14,7 @@
           <w:sz w:val="24"/>
         </w:rPr>
       </w:pPr>
+      <w:proofErr w:type="spellStart"/>
       <w:r>
         <w:rPr>
           <w:b/>
@@ -23,6 +24,7 @@
         </w:rPr>
         <w:t>UVVM</w:t>
       </w:r>
+      <w:proofErr w:type="spellEnd"/>
       <w:r>
         <w:rPr>
           <w:b/>
@@ -32,18 +34,7 @@
         </w:rPr>
         <w:t xml:space="preserve"> </w:t>
       </w:r>
-      <w:ins w:id="0" w:author="Forfatter">
-        <w:r>
-          <w:rPr>
-            <w:b/>
-            <w:color w:val="000000" w:themeColor="text1"/>
-            <w:sz w:val="40"/>
-            <w:szCs w:val="40"/>
-          </w:rPr>
-          <w:t xml:space="preserve">VVC Framework </w:t>
-        </w:r>
-      </w:ins>
-      <w:commentRangeStart w:id="1"/>
+      <w:proofErr w:type="spellStart"/>
       <w:r>
         <w:rPr>
           <w:b/>
@@ -51,15 +42,9 @@
           <w:sz w:val="40"/>
           <w:szCs w:val="40"/>
         </w:rPr>
-        <w:t>Essential</w:t>
-      </w:r>
-      <w:commentRangeEnd w:id="1"/>
-      <w:r>
-        <w:rPr>
-          <w:rStyle w:val="Merknadsreferanse"/>
-        </w:rPr>
-        <w:commentReference w:id="1"/>
-      </w:r>
+        <w:t>VVC</w:t>
+      </w:r>
+      <w:proofErr w:type="spellEnd"/>
       <w:r>
         <w:rPr>
           <w:b/>
@@ -67,7 +52,16 @@
           <w:sz w:val="40"/>
           <w:szCs w:val="40"/>
         </w:rPr>
-        <w:t xml:space="preserve"> </w:t>
+        <w:t xml:space="preserve"> Framework </w:t>
+      </w:r>
+      <w:r>
+        <w:rPr>
+          <w:b/>
+          <w:color w:val="000000" w:themeColor="text1"/>
+          <w:sz w:val="40"/>
+          <w:szCs w:val="40"/>
+        </w:rPr>
+        <w:t xml:space="preserve">Essential </w:t>
       </w:r>
       <w:r>
         <w:rPr>
@@ -1791,7 +1785,7 @@
           <w:sz w:val="24"/>
         </w:rPr>
       </w:pPr>
-      <w:bookmarkStart w:id="2" w:name="_Toc17306310"/>
+      <w:bookmarkStart w:id="0" w:name="_Toc17306310"/>
       <w:r>
         <w:rPr>
           <w:noProof/>
@@ -1837,7 +1831,7 @@
                     <pic:cNvPicPr/>
                   </pic:nvPicPr>
                   <pic:blipFill>
-                    <a:blip r:embed="rId11" cstate="print">
+                    <a:blip r:embed="rId8" cstate="print">
                       <a:extLst>
                         <a:ext uri="{28A0092B-C50C-407E-A947-70E740481C1C}">
                           <a14:useLocalDpi xmlns:a14="http://schemas.microsoft.com/office/drawing/2010/main" val="0"/>
@@ -1877,13 +1871,13 @@
       <w:pPr>
         <w:pStyle w:val="Overskrift1"/>
       </w:pPr>
-      <w:bookmarkStart w:id="3" w:name="_Toc25944804"/>
+      <w:bookmarkStart w:id="1" w:name="_Toc25944804"/>
       <w:r>
         <w:lastRenderedPageBreak/>
         <w:t>Libraries</w:t>
       </w:r>
-      <w:bookmarkEnd w:id="2"/>
-      <w:bookmarkEnd w:id="3"/>
+      <w:bookmarkEnd w:id="0"/>
+      <w:bookmarkEnd w:id="1"/>
     </w:p>
     <w:p>
       <w:pPr>
@@ -2466,13 +2460,13 @@
       <w:pPr>
         <w:pStyle w:val="Overskrift1"/>
       </w:pPr>
-      <w:bookmarkStart w:id="4" w:name="_Toc17306311"/>
-      <w:bookmarkStart w:id="5" w:name="_Toc25944805"/>
+      <w:bookmarkStart w:id="2" w:name="_Toc17306311"/>
+      <w:bookmarkStart w:id="3" w:name="_Toc25944805"/>
       <w:r>
         <w:t>UVVM Initialization</w:t>
       </w:r>
-      <w:bookmarkEnd w:id="4"/>
-      <w:bookmarkEnd w:id="5"/>
+      <w:bookmarkEnd w:id="2"/>
+      <w:bookmarkEnd w:id="3"/>
     </w:p>
     <w:p>
       <w:pPr>
@@ -2496,22 +2490,36 @@
         <w:rPr>
           <w:rFonts w:ascii="Helvetica Neue" w:hAnsi="Helvetica Neue"/>
         </w:rPr>
-        <w:t xml:space="preserve"> mechanisms are required for running UVVM</w:t>
-      </w:r>
+        <w:t xml:space="preserve"> mechanisms are required for running </w:t>
+      </w:r>
+      <w:proofErr w:type="spellStart"/>
       <w:r>
         <w:rPr>
           <w:rFonts w:ascii="Helvetica Neue" w:hAnsi="Helvetica Neue"/>
         </w:rPr>
+        <w:t>UVVM</w:t>
+      </w:r>
+      <w:proofErr w:type="spellEnd"/>
+      <w:r>
+        <w:rPr>
+          <w:rFonts w:ascii="Helvetica Neue" w:hAnsi="Helvetica Neue"/>
+        </w:rPr>
         <w:t xml:space="preserve"> </w:t>
       </w:r>
-      <w:ins w:id="6" w:author="Forfatter">
-        <w:r>
-          <w:rPr>
-            <w:rFonts w:ascii="Helvetica Neue" w:hAnsi="Helvetica Neue"/>
-          </w:rPr>
-          <w:t>VVC Framework (n</w:t>
-        </w:r>
-      </w:ins>
+      <w:proofErr w:type="spellStart"/>
+      <w:r>
+        <w:rPr>
+          <w:rFonts w:ascii="Helvetica Neue" w:hAnsi="Helvetica Neue"/>
+        </w:rPr>
+        <w:t>VVC</w:t>
+      </w:r>
+      <w:proofErr w:type="spellEnd"/>
+      <w:r>
+        <w:rPr>
+          <w:rFonts w:ascii="Helvetica Neue" w:hAnsi="Helvetica Neue"/>
+        </w:rPr>
+        <w:t xml:space="preserve"> Framework</w:t>
+      </w:r>
     </w:p>
     <w:p/>
     <w:tbl>
@@ -3507,10 +3515,9 @@
       <w:pPr>
         <w:pStyle w:val="Overskrift1"/>
       </w:pPr>
-      <w:bookmarkStart w:id="7" w:name="_Toc17306312"/>
-      <w:bookmarkStart w:id="8" w:name="_Toc25944806"/>
-      <w:r>
-        <w:lastRenderedPageBreak/>
+      <w:bookmarkStart w:id="4" w:name="_Toc17306312"/>
+      <w:bookmarkStart w:id="5" w:name="_Toc25944806"/>
+      <w:r>
         <w:t xml:space="preserve">UVVM </w:t>
       </w:r>
       <w:r>
@@ -3519,8 +3526,8 @@
       <w:r>
         <w:t>Shared Variables</w:t>
       </w:r>
-      <w:bookmarkEnd w:id="7"/>
-      <w:bookmarkEnd w:id="8"/>
+      <w:bookmarkEnd w:id="4"/>
+      <w:bookmarkEnd w:id="5"/>
     </w:p>
     <w:p>
       <w:pPr>
@@ -3748,7 +3755,7 @@
                 <w:szCs w:val="18"/>
               </w:rPr>
             </w:pPr>
-            <w:bookmarkStart w:id="9" w:name="_Hlk507570430"/>
+            <w:bookmarkStart w:id="6" w:name="_Hlk507570430"/>
             <w:r>
               <w:rPr>
                 <w:b/>
@@ -4389,7 +4396,23 @@
                 <w:rFonts w:ascii="Verdana" w:hAnsi="Verdana"/>
                 <w:sz w:val="14"/>
               </w:rPr>
-              <w:t xml:space="preserve"> see the UVVM </w:t>
+              <w:t xml:space="preserve"> see the </w:t>
+            </w:r>
+            <w:proofErr w:type="spellStart"/>
+            <w:r>
+              <w:rPr>
+                <w:rFonts w:ascii="Verdana" w:hAnsi="Verdana"/>
+                <w:sz w:val="14"/>
+              </w:rPr>
+              <w:t>UVVM</w:t>
+            </w:r>
+            <w:proofErr w:type="spellEnd"/>
+            <w:r>
+              <w:rPr>
+                <w:rFonts w:ascii="Verdana" w:hAnsi="Verdana"/>
+                <w:sz w:val="14"/>
+              </w:rPr>
+              <w:t xml:space="preserve"> </w:t>
             </w:r>
             <w:proofErr w:type="spellStart"/>
             <w:r>
@@ -4656,7 +4679,23 @@
                 <w:rFonts w:ascii="Courier New" w:hAnsi="Courier New" w:cs="Courier New"/>
                 <w:sz w:val="14"/>
               </w:rPr>
-              <w:t xml:space="preserve"> := C_BIT_TIME;</w:t>
+              <w:t xml:space="preserve"> := </w:t>
+            </w:r>
+            <w:proofErr w:type="spellStart"/>
+            <w:r>
+              <w:rPr>
+                <w:rFonts w:ascii="Courier New" w:hAnsi="Courier New" w:cs="Courier New"/>
+                <w:sz w:val="14"/>
+              </w:rPr>
+              <w:t>C_BIT_TIME</w:t>
+            </w:r>
+            <w:proofErr w:type="spellEnd"/>
+            <w:r>
+              <w:rPr>
+                <w:rFonts w:ascii="Courier New" w:hAnsi="Courier New" w:cs="Courier New"/>
+                <w:sz w:val="14"/>
+              </w:rPr>
+              <w:t>;</w:t>
             </w:r>
           </w:p>
           <w:p>
@@ -5205,8 +5244,17 @@
                 <w:rFonts w:ascii="Courier New" w:hAnsi="Courier New" w:cs="Courier New"/>
                 <w:sz w:val="14"/>
               </w:rPr>
-              <w:t>; -- default NO_OPERATION</w:t>
-            </w:r>
+              <w:t xml:space="preserve">; -- default </w:t>
+            </w:r>
+            <w:proofErr w:type="spellStart"/>
+            <w:r>
+              <w:rPr>
+                <w:rFonts w:ascii="Courier New" w:hAnsi="Courier New" w:cs="Courier New"/>
+                <w:sz w:val="14"/>
+              </w:rPr>
+              <w:t>NO_OPERATION</w:t>
+            </w:r>
+            <w:proofErr w:type="spellEnd"/>
           </w:p>
           <w:p>
             <w:pPr>
@@ -5369,7 +5417,7 @@
           </w:p>
         </w:tc>
       </w:tr>
-      <w:bookmarkEnd w:id="9"/>
+      <w:bookmarkEnd w:id="6"/>
     </w:tbl>
     <w:p>
       <w:pPr>
@@ -5518,10 +5566,10 @@
       <w:pPr>
         <w:pStyle w:val="Overskrift1"/>
       </w:pPr>
-      <w:bookmarkStart w:id="10" w:name="_Toc17306313"/>
-      <w:bookmarkStart w:id="11" w:name="_Ref19025279"/>
-      <w:bookmarkStart w:id="12" w:name="_Ref19194024"/>
-      <w:bookmarkStart w:id="13" w:name="_Toc25944807"/>
+      <w:bookmarkStart w:id="7" w:name="_Toc17306313"/>
+      <w:bookmarkStart w:id="8" w:name="_Ref19025279"/>
+      <w:bookmarkStart w:id="9" w:name="_Ref19194024"/>
+      <w:bookmarkStart w:id="10" w:name="_Toc25944807"/>
       <w:r>
         <w:lastRenderedPageBreak/>
         <w:t xml:space="preserve">VVC </w:t>
@@ -5535,10 +5583,10 @@
       <w:r>
         <w:t xml:space="preserve"> and Transaction information</w:t>
       </w:r>
+      <w:bookmarkEnd w:id="7"/>
+      <w:bookmarkEnd w:id="8"/>
+      <w:bookmarkEnd w:id="9"/>
       <w:bookmarkEnd w:id="10"/>
-      <w:bookmarkEnd w:id="11"/>
-      <w:bookmarkEnd w:id="12"/>
-      <w:bookmarkEnd w:id="13"/>
     </w:p>
     <w:p>
       <w:pPr>
@@ -6312,7 +6360,7 @@
                     <pic:cNvPicPr/>
                   </pic:nvPicPr>
                   <pic:blipFill>
-                    <a:blip r:embed="rId12">
+                    <a:blip r:embed="rId9">
                       <a:extLst>
                         <a:ext uri="{28A0092B-C50C-407E-A947-70E740481C1C}">
                           <a14:useLocalDpi xmlns:a14="http://schemas.microsoft.com/office/drawing/2010/main" val="0"/>
@@ -6349,7 +6397,7 @@
           <w:szCs w:val="18"/>
         </w:rPr>
       </w:pPr>
-      <w:bookmarkStart w:id="14" w:name="_Ref508095131"/>
+      <w:bookmarkStart w:id="11" w:name="_Ref508095131"/>
       <w:r>
         <w:t xml:space="preserve">Figure </w:t>
       </w:r>
@@ -6392,7 +6440,7 @@
       <w:r>
         <w:fldChar w:fldCharType="end"/>
       </w:r>
-      <w:bookmarkEnd w:id="14"/>
+      <w:bookmarkEnd w:id="11"/>
       <w:r>
         <w:t xml:space="preserve"> VVC Transaction info example</w:t>
       </w:r>
@@ -6407,8 +6455,8 @@
           <w:sz w:val="24"/>
         </w:rPr>
       </w:pPr>
-      <w:bookmarkStart w:id="15" w:name="_Toc17306314"/>
-      <w:bookmarkStart w:id="16" w:name="_Ref19102567"/>
+      <w:bookmarkStart w:id="12" w:name="_Toc17306314"/>
+      <w:bookmarkStart w:id="13" w:name="_Ref19102567"/>
       <w:r>
         <w:br w:type="page"/>
       </w:r>
@@ -6417,16 +6465,16 @@
       <w:pPr>
         <w:pStyle w:val="Overskrift1"/>
       </w:pPr>
-      <w:bookmarkStart w:id="17" w:name="_Toc25944808"/>
-      <w:bookmarkStart w:id="18" w:name="_Ref19280432"/>
-      <w:bookmarkStart w:id="19" w:name="_Ref19280682"/>
-      <w:bookmarkStart w:id="20" w:name="_Ref19280684"/>
-      <w:bookmarkStart w:id="21" w:name="_Ref19281075"/>
+      <w:bookmarkStart w:id="14" w:name="_Toc25944808"/>
+      <w:bookmarkStart w:id="15" w:name="_Ref19280432"/>
+      <w:bookmarkStart w:id="16" w:name="_Ref19280682"/>
+      <w:bookmarkStart w:id="17" w:name="_Ref19280684"/>
+      <w:bookmarkStart w:id="18" w:name="_Ref19281075"/>
       <w:r>
         <w:lastRenderedPageBreak/>
         <w:t>Activity Watchdog</w:t>
       </w:r>
-      <w:bookmarkEnd w:id="17"/>
+      <w:bookmarkEnd w:id="14"/>
     </w:p>
     <w:p>
       <w:r>
@@ -6438,19 +6486,21 @@
       <w:r>
         <w:t xml:space="preserve">all </w:t>
       </w:r>
-      <w:commentRangeStart w:id="22"/>
-      <w:r>
-        <w:t>UVVM</w:t>
-      </w:r>
-      <w:commentRangeEnd w:id="22"/>
-      <w:r>
-        <w:rPr>
-          <w:rStyle w:val="Merknadsreferanse"/>
-        </w:rPr>
-        <w:commentReference w:id="22"/>
-      </w:r>
-      <w:r>
-        <w:t xml:space="preserve"> VVCs support</w:t>
+      <w:proofErr w:type="spellStart"/>
+      <w:r>
+        <w:t>Bitvis</w:t>
+      </w:r>
+      <w:proofErr w:type="spellEnd"/>
+      <w:r>
+        <w:t xml:space="preserve"> </w:t>
+      </w:r>
+      <w:proofErr w:type="spellStart"/>
+      <w:r>
+        <w:t>VVCs</w:t>
+      </w:r>
+      <w:proofErr w:type="spellEnd"/>
+      <w:r>
+        <w:t xml:space="preserve"> support</w:t>
       </w:r>
       <w:r>
         <w:t xml:space="preserve">. All VVCs </w:t>
@@ -6593,9 +6643,19 @@
     </w:p>
     <w:p/>
     <w:p>
-      <w:commentRangeStart w:id="23"/>
-      <w:r>
-        <w:t>Note that some VVC</w:t>
+      <w:r>
+        <w:t xml:space="preserve">Note that some </w:t>
+      </w:r>
+      <w:proofErr w:type="spellStart"/>
+      <w:r>
+        <w:t>VVC</w:t>
+      </w:r>
+      <w:r>
+        <w:t>s</w:t>
+      </w:r>
+      <w:proofErr w:type="spellEnd"/>
+      <w:r>
+        <w:t xml:space="preserve"> should not register their</w:t>
       </w:r>
       <w:r>
         <w:t xml:space="preserve"> activity</w:t>
@@ -6604,17 +6664,13 @@
         <w:t xml:space="preserve"> </w:t>
       </w:r>
       <w:r>
-        <w:t>is ignored by the</w:t>
+        <w:t xml:space="preserve">to </w:t>
+      </w:r>
+      <w:r>
+        <w:t>the</w:t>
       </w:r>
       <w:r>
         <w:t xml:space="preserve"> activity watchdog</w:t>
-      </w:r>
-      <w:commentRangeEnd w:id="23"/>
-      <w:r>
-        <w:rPr>
-          <w:rStyle w:val="Merknadsreferanse"/>
-        </w:rPr>
-        <w:commentReference w:id="23"/>
       </w:r>
       <w:r>
         <w:t>. This currently applies to the clock generator VVC</w:t>
@@ -7383,7 +7439,8 @@
       <w:pPr>
         <w:pStyle w:val="Overskrift1"/>
       </w:pPr>
-      <w:bookmarkStart w:id="24" w:name="_Toc25944809"/>
+      <w:bookmarkStart w:id="19" w:name="_Toc25944809"/>
+      <w:bookmarkStart w:id="20" w:name="_Ref26260991"/>
       <w:r>
         <w:lastRenderedPageBreak/>
         <w:t>Direct</w:t>
@@ -7394,16 +7451,17 @@
       <w:r>
         <w:t>Transfer</w:t>
       </w:r>
+      <w:bookmarkEnd w:id="12"/>
+      <w:r>
+        <w:t xml:space="preserve"> – From VVCs and/or Monitors</w:t>
+      </w:r>
+      <w:bookmarkEnd w:id="13"/>
       <w:bookmarkEnd w:id="15"/>
-      <w:r>
-        <w:t xml:space="preserve"> – From VVCs and/or Monitors</w:t>
-      </w:r>
       <w:bookmarkEnd w:id="16"/>
+      <w:bookmarkEnd w:id="17"/>
       <w:bookmarkEnd w:id="18"/>
       <w:bookmarkEnd w:id="19"/>
       <w:bookmarkEnd w:id="20"/>
-      <w:bookmarkEnd w:id="21"/>
-      <w:bookmarkEnd w:id="24"/>
     </w:p>
     <w:p>
       <w:r>
@@ -7515,15 +7573,15 @@
         <w:t>side and the UART RX and TX ports on the other sid</w:t>
       </w:r>
       <w:r>
-        <w:t xml:space="preserve">e. The test sequencer may command the AXI-lite BFM or VVC to write a data byte into the UART TX register, and then it must be checked that the data byte is transmitted out on the DUT TX output </w:t>
+        <w:t xml:space="preserve">e. The test sequencer may command the AXI-lite BFM or VVC to write a data byte into the UART TX register, and then it must be checked that the data byte is transmitted out on the </w:t>
       </w:r>
       <w:proofErr w:type="spellStart"/>
       <w:r>
-        <w:t>some time</w:t>
+        <w:t>DUT</w:t>
       </w:r>
       <w:proofErr w:type="spellEnd"/>
       <w:r>
-        <w:t xml:space="preserve"> later.</w:t>
+        <w:t xml:space="preserve"> TX output some time later.</w:t>
       </w:r>
     </w:p>
     <w:p>
@@ -7647,13 +7705,13 @@
       <w:pPr>
         <w:pStyle w:val="Overskrift2"/>
       </w:pPr>
-      <w:bookmarkStart w:id="25" w:name="_Ref17292099"/>
-      <w:bookmarkStart w:id="26" w:name="_Toc17306315"/>
+      <w:bookmarkStart w:id="21" w:name="_Ref17292099"/>
+      <w:bookmarkStart w:id="22" w:name="_Toc17306315"/>
       <w:r>
         <w:t>Transaction definitions</w:t>
       </w:r>
-      <w:bookmarkEnd w:id="25"/>
-      <w:bookmarkEnd w:id="26"/>
+      <w:bookmarkEnd w:id="21"/>
+      <w:bookmarkEnd w:id="22"/>
     </w:p>
     <w:p>
       <w:r>
@@ -7696,19 +7754,30 @@
       <w:r>
         <w:t xml:space="preserve">E.g. </w:t>
       </w:r>
-      <w:r>
-        <w:t xml:space="preserve">AXI-lite read, write or check, UART transmit, receive or expect, Ethernet transmit, receive or </w:t>
-      </w:r>
-      <w:commentRangeStart w:id="27"/>
-      <w:r>
-        <w:t>expect</w:t>
-      </w:r>
-      <w:commentRangeEnd w:id="27"/>
-      <w:r>
-        <w:rPr>
-          <w:rStyle w:val="Merknadsreferanse"/>
-        </w:rPr>
-        <w:commentReference w:id="27"/>
+      <w:proofErr w:type="spellStart"/>
+      <w:r>
+        <w:t>AXI</w:t>
+      </w:r>
+      <w:proofErr w:type="spellEnd"/>
+      <w:r>
+        <w:t>-lite</w:t>
+      </w:r>
+      <w:r>
+        <w:t xml:space="preserve">, </w:t>
+      </w:r>
+      <w:r>
+        <w:t>UART</w:t>
+      </w:r>
+      <w:r>
+        <w:t xml:space="preserve">, Ethernet and </w:t>
+      </w:r>
+      <w:proofErr w:type="spellStart"/>
+      <w:r>
+        <w:t>AXI</w:t>
+      </w:r>
+      <w:proofErr w:type="spellEnd"/>
+      <w:r>
+        <w:t>-Stream transactions.</w:t>
       </w:r>
     </w:p>
     <w:p>
@@ -7767,6 +7836,17 @@
       <w:r>
         <w:t xml:space="preserve"> and Avalon Read Response</w:t>
       </w:r>
+      <w:r>
+        <w:t xml:space="preserve">, and </w:t>
+      </w:r>
+      <w:proofErr w:type="spellStart"/>
+      <w:r>
+        <w:t>AXI</w:t>
+      </w:r>
+      <w:proofErr w:type="spellEnd"/>
+      <w:r>
+        <w:t>-Stream individual words as parts of a base transaction.</w:t>
+      </w:r>
     </w:p>
     <w:p>
       <w:pPr>
@@ -7897,7 +7977,7 @@
       <w:pPr>
         <w:pStyle w:val="Overskrift2"/>
       </w:pPr>
-      <w:bookmarkStart w:id="28" w:name="_Toc17306316"/>
+      <w:bookmarkStart w:id="23" w:name="_Toc17306316"/>
       <w:r>
         <w:lastRenderedPageBreak/>
         <w:t xml:space="preserve">Transaction </w:t>
@@ -7905,7 +7985,7 @@
       <w:r>
         <w:t>information</w:t>
       </w:r>
-      <w:bookmarkEnd w:id="28"/>
+      <w:bookmarkEnd w:id="23"/>
     </w:p>
     <w:p>
       <w:r>
@@ -8385,7 +8465,23 @@
                 <w:sz w:val="14"/>
               </w:rPr>
               <w:br/>
-              <w:t>E.g. for UART: Single field ‘data’;   for SBI: field 1: ‘</w:t>
+              <w:t xml:space="preserve">E.g. for UART: Single field ‘data’;   for </w:t>
+            </w:r>
+            <w:proofErr w:type="spellStart"/>
+            <w:r>
+              <w:rPr>
+                <w:rFonts w:ascii="Verdana" w:hAnsi="Verdana" w:cs="Courier New"/>
+                <w:sz w:val="14"/>
+              </w:rPr>
+              <w:t>SBI</w:t>
+            </w:r>
+            <w:proofErr w:type="spellEnd"/>
+            <w:r>
+              <w:rPr>
+                <w:rFonts w:ascii="Verdana" w:hAnsi="Verdana" w:cs="Courier New"/>
+                <w:sz w:val="14"/>
+              </w:rPr>
+              <w:t>: field 1: ‘</w:t>
             </w:r>
             <w:proofErr w:type="spellStart"/>
             <w:r>
@@ -8492,7 +8588,6 @@
               <w:rPr>
                 <w:rFonts w:ascii="Verdana" w:hAnsi="Verdana" w:cs="Courier New"/>
                 <w:sz w:val="14"/>
-                <w:szCs w:val="14"/>
                 <w:lang w:val="en-US"/>
               </w:rPr>
             </w:pPr>
@@ -8536,7 +8631,47 @@
                 <w:lang w:val="en-US"/>
               </w:rPr>
               <w:br/>
-              <w:t xml:space="preserve">Monitor: Will show FAILED or SUCCEEDED immediately as soon as this is 100% certain – and keep this info for the display period defined in the Monitor configuration record, or until the next transaction is ready to be displayed. Other than </w:t>
+              <w:t xml:space="preserve">Monitor: Will show FAILED or SUCCEEDED immediately as soon as this is 100% certain – and keep this info for the display period defined in the Monitor configuration record, or until the </w:t>
+            </w:r>
+            <w:r>
+              <w:rPr>
+                <w:rFonts w:ascii="Verdana" w:hAnsi="Verdana" w:cs="Courier New"/>
+                <w:sz w:val="14"/>
+                <w:lang w:val="en-US"/>
+              </w:rPr>
+              <w:t xml:space="preserve">start of the </w:t>
+            </w:r>
+            <w:r>
+              <w:rPr>
+                <w:rFonts w:ascii="Verdana" w:hAnsi="Verdana" w:cs="Courier New"/>
+                <w:sz w:val="14"/>
+                <w:lang w:val="en-US"/>
+              </w:rPr>
+              <w:t>next transaction</w:t>
+            </w:r>
+            <w:r>
+              <w:rPr>
+                <w:rFonts w:ascii="Verdana" w:hAnsi="Verdana" w:cs="Courier New"/>
+                <w:sz w:val="14"/>
+                <w:lang w:val="en-US"/>
+              </w:rPr>
+              <w:t>, whichever occurs first</w:t>
+            </w:r>
+            <w:r>
+              <w:rPr>
+                <w:rFonts w:ascii="Verdana" w:hAnsi="Verdana" w:cs="Courier New"/>
+                <w:sz w:val="14"/>
+                <w:lang w:val="en-US"/>
+              </w:rPr>
+              <w:t>.</w:t>
+            </w:r>
+            <w:r>
+              <w:rPr>
+                <w:rFonts w:ascii="Verdana" w:hAnsi="Verdana" w:cs="Courier New"/>
+                <w:sz w:val="14"/>
+                <w:lang w:val="en-US"/>
+              </w:rPr>
+              <w:t xml:space="preserve"> Other than </w:t>
             </w:r>
             <w:proofErr w:type="gramStart"/>
             <w:r>
@@ -8554,31 +8689,41 @@
                 <w:sz w:val="14"/>
                 <w:lang w:val="en-US"/>
               </w:rPr>
-              <w:t xml:space="preserve"> it will show INACTIVE (even when a transaction has started – before the transaction status is </w:t>
-            </w:r>
-            <w:commentRangeStart w:id="29"/>
+              <w:t xml:space="preserve"> it will show </w:t>
+            </w:r>
+            <w:proofErr w:type="spellStart"/>
             <w:r>
               <w:rPr>
                 <w:rFonts w:ascii="Verdana" w:hAnsi="Verdana" w:cs="Courier New"/>
                 <w:sz w:val="14"/>
                 <w:lang w:val="en-US"/>
               </w:rPr>
-              <w:t>known</w:t>
-            </w:r>
-            <w:commentRangeEnd w:id="29"/>
-            <w:r>
-              <w:rPr>
-                <w:rStyle w:val="Merknadsreferanse"/>
-              </w:rPr>
-              <w:commentReference w:id="29"/>
-            </w:r>
+              <w:t>IN_PROGRESS</w:t>
+            </w:r>
+            <w:proofErr w:type="spellEnd"/>
             <w:r>
               <w:rPr>
                 <w:rFonts w:ascii="Verdana" w:hAnsi="Verdana" w:cs="Courier New"/>
                 <w:sz w:val="14"/>
                 <w:lang w:val="en-US"/>
               </w:rPr>
-              <w:t>)</w:t>
+              <w:t xml:space="preserve"> when active or </w:t>
+            </w:r>
+            <w:r>
+              <w:rPr>
+                <w:rFonts w:ascii="Verdana" w:hAnsi="Verdana" w:cs="Courier New"/>
+                <w:sz w:val="14"/>
+                <w:lang w:val="en-US"/>
+              </w:rPr>
+              <w:t>INACTIVE</w:t>
+            </w:r>
+            <w:r>
+              <w:rPr>
+                <w:rFonts w:ascii="Verdana" w:hAnsi="Verdana" w:cs="Courier New"/>
+                <w:sz w:val="14"/>
+                <w:lang w:val="en-US"/>
+              </w:rPr>
+              <w:t xml:space="preserve"> when not.</w:t>
             </w:r>
           </w:p>
         </w:tc>
@@ -9774,7 +9919,15 @@
         <w:fldChar w:fldCharType="end"/>
       </w:r>
       <w:r>
-        <w:t xml:space="preserve"> below shows the maximum transaction group record for an SBI, whereas </w:t>
+        <w:t xml:space="preserve"> below shows the maximum transaction group record for an </w:t>
+      </w:r>
+      <w:proofErr w:type="spellStart"/>
+      <w:r>
+        <w:t>SBI</w:t>
+      </w:r>
+      <w:proofErr w:type="spellEnd"/>
+      <w:r>
+        <w:t xml:space="preserve">, whereas </w:t>
       </w:r>
       <w:r>
         <w:fldChar w:fldCharType="begin"/>
@@ -9960,7 +10113,7 @@
         <w:keepNext/>
         <w:jc w:val="center"/>
       </w:pPr>
-      <w:bookmarkStart w:id="30" w:name="_Ref17305020"/>
+      <w:bookmarkStart w:id="24" w:name="_Ref17305020"/>
       <w:r>
         <w:t xml:space="preserve">Table </w:t>
       </w:r>
@@ -9982,7 +10135,7 @@
       <w:r>
         <w:fldChar w:fldCharType="end"/>
       </w:r>
-      <w:bookmarkEnd w:id="30"/>
+      <w:bookmarkEnd w:id="24"/>
       <w:r>
         <w:t xml:space="preserve"> </w:t>
       </w:r>
@@ -10281,7 +10434,7 @@
       </w:tr>
     </w:tbl>
     <w:p>
-      <w:bookmarkStart w:id="31" w:name="_Ref17306730"/>
+      <w:bookmarkStart w:id="25" w:name="_Ref17306730"/>
     </w:p>
     <w:p/>
     <w:p>
@@ -10290,8 +10443,8 @@
         <w:keepNext/>
         <w:jc w:val="center"/>
       </w:pPr>
-      <w:bookmarkStart w:id="32" w:name="_Ref18330577"/>
-      <w:bookmarkStart w:id="33" w:name="_Ref18330564"/>
+      <w:bookmarkStart w:id="26" w:name="_Ref18330577"/>
+      <w:bookmarkStart w:id="27" w:name="_Ref18330564"/>
       <w:r>
         <w:t xml:space="preserve">Table </w:t>
       </w:r>
@@ -10313,12 +10466,12 @@
       <w:r>
         <w:fldChar w:fldCharType="end"/>
       </w:r>
-      <w:bookmarkEnd w:id="31"/>
-      <w:bookmarkEnd w:id="32"/>
+      <w:bookmarkEnd w:id="25"/>
+      <w:bookmarkEnd w:id="26"/>
       <w:r>
         <w:t xml:space="preserve"> - </w:t>
       </w:r>
-      <w:bookmarkEnd w:id="33"/>
+      <w:bookmarkEnd w:id="27"/>
       <w:r>
         <w:t xml:space="preserve">Maximum transaction group record </w:t>
       </w:r>
@@ -10366,7 +10519,7 @@
                 <w:szCs w:val="18"/>
               </w:rPr>
             </w:pPr>
-            <w:bookmarkStart w:id="34" w:name="_Toc17306317"/>
+            <w:bookmarkStart w:id="28" w:name="_Toc17306317"/>
             <w:r>
               <w:rPr>
                 <w:b/>
@@ -10814,7 +10967,15 @@
     </w:p>
     <w:p>
       <w:r>
-        <w:t xml:space="preserve">-  Monitor DTT </w:t>
+        <w:t xml:space="preserve">-  Monitor </w:t>
+      </w:r>
+      <w:proofErr w:type="spellStart"/>
+      <w:r>
+        <w:t>DTT</w:t>
+      </w:r>
+      <w:proofErr w:type="spellEnd"/>
+      <w:r>
+        <w:t xml:space="preserve"> </w:t>
       </w:r>
       <w:proofErr w:type="gramStart"/>
       <w:r>
@@ -10840,7 +11001,23 @@
     </w:p>
     <w:p>
       <w:r>
-        <w:t xml:space="preserve">-  VVC DTT signal: </w:t>
+        <w:t xml:space="preserve">-  </w:t>
+      </w:r>
+      <w:proofErr w:type="spellStart"/>
+      <w:r>
+        <w:t>VVC</w:t>
+      </w:r>
+      <w:proofErr w:type="spellEnd"/>
+      <w:r>
+        <w:t xml:space="preserve"> </w:t>
+      </w:r>
+      <w:proofErr w:type="spellStart"/>
+      <w:r>
+        <w:t>DTT</w:t>
+      </w:r>
+      <w:proofErr w:type="spellEnd"/>
+      <w:r>
+        <w:t xml:space="preserve"> signal: </w:t>
       </w:r>
       <w:r>
         <w:t>global_&lt;protocol-name&gt;_</w:t>
@@ -10900,7 +11077,7 @@
         <w:keepNext/>
         <w:jc w:val="center"/>
       </w:pPr>
-      <w:bookmarkStart w:id="35" w:name="_Ref19605259"/>
+      <w:bookmarkStart w:id="29" w:name="_Ref19605259"/>
       <w:r>
         <w:lastRenderedPageBreak/>
         <w:t xml:space="preserve">Table </w:t>
@@ -10923,12 +11100,17 @@
       <w:r>
         <w:fldChar w:fldCharType="end"/>
       </w:r>
-      <w:bookma